<commit_message>
vault backup: 2024-05-12 02:29:54
</commit_message>
<xml_diff>
--- a/study/毕设/20201804070_王恺_测控技术与仪器_基于SAM大模型的肝脏肿瘤分割软件开发.docx
+++ b/study/毕设/20201804070_王恺_测控技术与仪器_基于SAM大模型的肝脏肿瘤分割软件开发.docx
@@ -218,7 +218,7 @@
         <w:t xml:space="preserve">绪论</w:t>
       </w:r>
     </w:p>
-    <w:bookmarkStart w:id="25" w:name="研究的背景及意义"/>
+    <w:bookmarkStart w:id="20" w:name="研究的背景及意义"/>
     <w:p>
       <w:pPr>
         <w:pStyle w:val="2"/>
@@ -232,6 +232,14 @@
         <w:pStyle w:val="FirstParagraph"/>
       </w:pPr>
       <w:r>
+        <w:t xml:space="preserve">医学影像技术，特别是计算机断层扫描（CT）技术，在现代医疗体系中扮演着至关重要的角色。CT图像能提供关于人体内部结构的详细视图，对于诊断、治疗计划制定以及病情监测等都极为重要。精确的图像分割技术能够帮助医生更好地理解和解析这些图像，从而在疾病诊断和治疗中做出更加精确的决策。医学影像技术如X射线、CT、MRI以及超声等允许医生非侵入性地查看体内器官的结构和功能。这些技术使得医生能够在疾病的早期阶段就进行诊断，特别是在肿瘤学、心血管疾病和神经系统疾病等领域。例如，通过MRI和CT扫描，可以早期发现和定位癌症肿瘤，大大提高治愈的可能性。精确的医学影像分析不仅有助于疾病的诊断，还能为制定个性化的治疗方案提供依据。例如，在放射治疗计划中，精确的图像分割可以帮助医生确定放射线剂量的精确分布，以最大限度地破坏肿瘤细胞同时保护周围健康组织。定期的医学影像检查可以监控疾病的进展情况，评估治疗效果，及时调整治疗策略。在手术前进行详细的影像分析可以帮助外科医生规划手术路径，识别并避开关键结构如血管和神经。此外，实时影像引导手术（如超声引导的介入手术）可以提高手术的精确性和安全性，减少手术中的风险。同时，随着精准医疗和个体化治疗策略的发展，医学影像分析在个体化医疗中的作用日益突出。通过分析患者的影像数据，医生可以更好地理解患者的独特生理和病理状态，从而提供更加定制化的治疗方案。医学影像分析还是许多生物医学研究的基础，例如在神经科学、肿瘤学和发育生物学等领域。高质量的影像数据和先进的影像处理技术能够帮助科研人员探索疾病的机制，发现新的治疗目标，以及评估新药物和疗法的效果。</w:t>
+      </w:r>
+    </w:p>
+    <w:p>
+      <w:pPr>
+        <w:pStyle w:val="a7"/>
+      </w:pPr>
+      <w:r>
         <w:t xml:space="preserve">肝脏肿瘤，包括良性和恶性肿瘤，是世界范围内常见的肝脏疾病之一。准确快速地对肝脏肿瘤进行分割，在临床诊断、治疗规划以及手术导航中起着重要作用。肝脏肿瘤的早期诊断和治疗是提高患者生存率的关键。在诊断过程中，肝脏肿瘤的准确分割为医生提供了重要的形态学信息，有助于治疗规划和效果评估。随着医学影像技术，尤其是CT图像的快速发展，获得高质量的肝脏图像变得更加容易，但手动分割仍旧耗时且易受操作者经验的影响。因此，自动化的肝脏肿瘤分割技术在医疗领域的应用至关重要。</w:t>
       </w:r>
     </w:p>
@@ -240,7 +248,28 @@
         <w:pStyle w:val="a7"/>
       </w:pPr>
       <w:r>
-        <w:t xml:space="preserve">近年来，深度学习在图像处理和计算机视觉领域取得了显著进展，其在医学图像分割任务中展现出了巨大潜力。众多深度学习模型，如卷积神经网络（CNN）、U-Net、V-Net等已经被成功应用于肝脏肿瘤甚至多器官的分割，取得了优异的结果。这些研究不仅提高了分割的准确性，而且大大缩短了处理时间。Segment Anything Model（SAM），作为一种基于深度学习的全新模型架构，已在多个自然图像处理基准上显示出优异的性能。SAM的引入为医学图像，特别是复杂的肝脏肿瘤分割任务，提供了新的可能性。</w:t>
+        <w:t xml:space="preserve">肝脏肿瘤分割是一项挑战性工作，因为肝脏肿瘤在早期往往体积较小难以分辨，并且肝脏的形态多变且肿瘤与正常组织的边界往往不清晰。在传统方法中，需要大量的手动标注工作，耗时且费力。而使用 SAM 处理具有明显边界和少量模糊的医学图像时，能够有效提高分割的准确性和效率</w:t>
+      </w:r>
+      <w:r>
+        <w:fldChar w:fldCharType="begin"/>
+      </w:r>
+      <w:r>
+        <w:instrText xml:space="preserve"> ADDIN ZOTERO_ITEM CSL_CITATION {"schema":"https://github.com/citation-style-language/schema/raw/master/csl-citation.json","citationID":"00000001","citationItems":[{"uri":["http://zotero.org/users/9557124/items/ZG9XUUPJ"],"itemData":{"container-title-short":"Medical Image Analysis","id":"mazurowskiSegmentAnythingModel2023a","title-short":"Segment anything model for medical image analysis","page":"102918","source":"DOI.org (Crossref)","title":"Segment anything model for medical image analysis: An experimental study","type":"article-journal","citation-key":"mazurowskiSegmentAnythingModel2023a","volume":"89","issued":{"date-parts":[["2023",10]]},"accessed":{"date-parts":[["2024",1,17]]},"author":[{"given":"Maciej A.","family":"Mazurowski"},{"given":"Haoyu","family":"Dong"},{"given":"Hanxue","family":"Gu"},{"given":"Jichen","family":"Yang"},{"given":"Nicholas","family":"Konz"},{"given":"Yixin","family":"Zhang"}],"URL":"https://linkinghub.elsevier.com/retrieve/pii/S1361841523001780","language":"en","container-title":"Medical Image Analysis","DOI":"10.1016/j.media.2023.102918","abstract":"Training segmentation models for medical images continues to be challenging due to the limited availability of data annotations. Segment Anything Model (SAM) is a foundation model trained on over 1 billion annotations, predominantly for natural images, that is intended to segment user-defined objects of interest in an interactive manner. While the model performance on natural images is impressive, medical image domains pose their own set of challenges. Here, we perform an extensive evaluation of SAM’s ability to segment medical images on a collection of 19 medical imaging datasets from various modalities and anatomies. In our experiments, we generated point and box prompts for SAM using a standard method that simulates interactive segmentation. We report the following findings: (1) SAM’s performance based on single prompts highly varies depending on the dataset and the task, from IoU=0.1135 for spine MRI to IoU=0.8650 for hip X-ray. (2) Segmentation performance appears to be better for well-circumscribed objects with prompts with less ambiguity such as the segmentation of organs in computed tomography and poorer in various other scenarios such as the segmentation of brain tumors. (3) SAM performs notably better with box prompts than with point prompts. (4) SAM outperforms similar methods RITM, SimpleClick, and FocalClick in almost all single-point prompt settings. (5) When multiple-point prompts are provided iteratively, SAM’s performance generally improves only slightly while other methods’ performance improves to the level that surpasses SAM’s point-based performance. We also provide several illustrations for SAM’s performance on all tested datasets, iterative segmentation, and SAM’s behavior given prompt ambiguity. We conclude that SAM shows impressive zero-shot segmentation performance for certain medical imaging datasets, but moderate to poor performance for others. SAM has the potential to make a significant impact in automated medical image segmentation in medical imaging, but appropriate care needs to be applied when using it. Code for evaluation SAM is made publicly available at https://github.com/mazurowski-lab/segment-anything-medical-evaluation.","note":"titleTranslation: 用于医学图像分析的任何分段模型：实验研究\nabstractTranslation:  由于数据注释的可用性有限，为医学图像训练分割模型仍然具有挑战性。Segment Anything Model（SAM）是一个基础模型，主要针对自然图像，在超过 10 亿个注释上进行训练，旨在以交互方式分割用户定义的感兴趣对象。该模型在自然图像上的表现令人印象深刻，但在医学图像领域却面临着一系列挑战。在此，我们对 SAM 在 19 个不同模式和解剖学的医学影像数据集上分割医学影像的能力进行了广泛评估。在实验中，我们使用模拟交互式分割的标准方法为 SAM 生成点和框提示。我们报告了以下发现：(1) 基于单个提示的 SAM 性能因数据集和任务的不同而有很大差异，从脊柱 MRI 的 IoU=0.1135 到髋关节 X 光片的 IoU=0.8650。(2) 对于圆周较好、提示模糊性较低的物体，如计算机断层扫描中的器官分割，分割性能似乎较好，而在其他各种情况下，如脑肿瘤分割，分割性能较差。(3) SAM 在使用方框提示时的性能明显优于使用点提示时的性能。(4) 在几乎所有单点提示设置中，SAM 的性能都优于类似的 RITM、SimpleClick 和 FocalClick 方法。(5) 在迭代提供多点提示时，SAM 的性能一般只能略微提高，而其他方法的性能则能提高到超越 SAM 基于点的性能的水平。我们还就 SAM 在所有测试数据集上的性能、迭代分割以及 SAM 在提示模糊的情况下的行为提供了一些说明。我们得出的结论是，SAM 在某些医学影像数据集上表现出了令人印象深刻的零镜头分割性能，但在其他数据集上的表现一般甚至很差。SAM 有可能对医学影像领域的自动医学影像分割产生重大影响，但在使用时需要适当谨慎。评估 SAM 的代码可在 https://github.com/mazurowski-lab/segment-anything-medical-evaluation 公开获取。","ISSN":"13618415"},"suffix":"","prefix":"","id":484,"uris":["http://zotero.org/users/9557124/items/ZG9XUUPJ"]}],"properties":{"noteIndex":0,"formattedCitation":"[@mazurowskiSegmentAnythingModel2023a]"}}   </w:instrText>
+      </w:r>
+      <w:r>
+        <w:fldChar w:fldCharType="separate"/>
+      </w:r>
+      <w:r>
+        <w:rPr>
+          <w:noProof/>
+        </w:rPr>
+        <w:t>&lt;Do Zotero Refresh: [@mazurowskiSegmentAnythingModel2023a]&gt;</w:t>
+      </w:r>
+      <w:r>
+        <w:fldChar w:fldCharType="end"/>
+      </w:r>
+      <w:r>
+        <w:t xml:space="preserve">。通过利用 SAM 模型的强大功能，开发针对性的肝脏肿瘤分割软件成为可能。</w:t>
       </w:r>
     </w:p>
     <w:p>
@@ -248,7 +277,28 @@
         <w:pStyle w:val="a7"/>
       </w:pPr>
       <w:r>
-        <w:t xml:space="preserve">肝脏肿瘤分割是一项挑战性工作，因为肝脏的形态多变且肿瘤与正常组织的边界往往不清晰。在传统方法中，需要大量的手动标注工作，耗时且费力。然而，根据研究显示，SAM 在处理具有明显边界和少量模糊的医学图像时，能够有效提高分割的准确性和效率。通过利用 SAM 模型的强大功能，开发针对性的肝脏肿瘤分割软件成为可能。</w:t>
+        <w:t xml:space="preserve">近年来，深度学习在图像处理和计算机视觉领域取得了显著进展，其在医学图像分割任务中展现出了巨大潜力</w:t>
+      </w:r>
+      <w:r>
+        <w:fldChar w:fldCharType="begin"/>
+      </w:r>
+      <w:r>
+        <w:instrText xml:space="preserve"> ADDIN ZOTERO_ITEM CSL_CITATION {"schema":"https://github.com/citation-style-language/schema/raw/master/csl-citation.json","citationID":"00000002","citationItems":[{"uri":["http://zotero.org/users/9557124/items/XSQZBWBJ"],"itemData":{"type":"thesis","citation-key":"JiangShengHuiJiYuShenDuXueXiDeGanZangJiGanZhongLiuCTTuXiangFenGeSuanFaYanJiu","contributor":[{"literal":"董斌"},{"literal":"高雷"}],"URL":"https://doi.org/10.27103/d.cnki.ghebu.2023.001846","genre":"硕士学位论文","note":"major: 电子信息硕士（专业学位）\ndownload: 132\nCLC: R735.7;TP18;TP391.41\nCNKICite: 0\ndbcode: CMFD\ndbname: CMFDTEMP\nfilename: 1023914667.nh","id":"JiangShengHuiJiYuShenDuXueXiDeGanZangJiGanZhongLiuCTTuXiangFenGeSuanFaYanJiu","accessed":{"date-parts":[["2024",3,15]]},"author":[{"literal":"降胜辉"}],"DOI":"10.27103/d.cnki.ghebu.2023.001846","language":"zh-CN","publisher":"河北大学","number-of-pages":"63","abstract":"肝脏是人体内非常重要的实质器官,肝脏疾病严重影响着人体健康,肝癌更是致死率极高的恶性肿瘤之一,精准的肝脏图像分割是医生诊断与治疗过程中的重要参考。由于计算机断层扫描成像(Computed Tomography,CT)具有安全方便、成像速度快、分辨率较高等优点,CT成像成为常用的检查方式。肝脏和肝肿瘤的CT图像具有形态各异、边缘模糊和位置多变等特点,传统上以手动标注实现的CT图像分割,不仅耗时耗力而且易出现分割误差。因此,基于深度学习实现肝脏和肝肿瘤CT图像的全自动化精准分割具有重要的研究意义。对于上述分割难点,本文进行的主要研究内容如下:(1)针对U-Net中存在的信息丢失和特征学习不足问题,本文提出了基于改进UNet的肝脏CT图像分割模型—ACR-Net模型。该模型利用非对称卷积块获取更加复杂的特征信息,有效缓解因卷积操作带来的信息丢失问题。同时为保证特征信息传递的完整性,引入残差连接实现特征重用。最后,通过双向卷积长短时记忆网络连接编码路径和解码路径,实现全局信息的融合。通过在Li TS2017数据集上实验验证,ACR-Net模型缓解了U-Net存在的信息丢失和特征学习不足问题,提高了肝脏分割精确度,DSC数值达到了94.54%。(2)在腹部CT图像中,肝脏与相邻组织器官紧密连接且边界不清晰,导致分割时极易出现分割误差。为提高肝脏分割准确性和精度,本文提出了基于改进双重注意力机制的肝脏CT图像分割模型—DAC-Net模型。该模型利用双重注意力机制减小肝脏相邻组织器官的干扰,获取图像的空间信息特征及通道信息特征,使网络关注肝脏区域信息,提高网络特征表达能力。同时对双重注意力机制进行了改进,提高了模块性能。最后,引入了具有连续空洞卷积的多尺度空洞卷积模块,学习更丰富的具有不同尺度的特征信息。通过在Li TS2017数据集上实验验证,DAC-Net模型显著提升了肝脏的分割效果,在DSC值上达到了96.24%,证明提出模型能够较为精确地分割肝脏。(3)针对肝肿瘤分割中存在的小肿瘤分割丢失、肿瘤分割边缘模糊、错误分割严重等问题,本文提出了基于多尺度密集卷积的肝肿瘤CT图像分割模型—MDR-Net模型。首先,通过在U-Net的编解码结构中引入具备提取多尺度特征能力的多尺度密集卷积模块,获取肝肿瘤的不同尺度特征信息。其次,引入残差卷积跳跃连接,解决了低分辨率信息重复传递的问题,并有效缓解了边缘信息表征不足以及小肿瘤空间信息丢失。通过在Li TS2017数据集上实验验证,MDR-Net模型对肝肿瘤CT图像有较高的分割精度,在DSC值上达到了73.58%,证明了提出模型的有效性及优越性。","source":"CNKI","title":"基于深度学习的肝脏及肝肿瘤CT图像分割算法研究"},"suffix":"","prefix":"","id":500,"uris":["http://zotero.org/users/9557124/items/XSQZBWBJ"]}],"properties":{"noteIndex":0,"formattedCitation":"[@JiangShengHuiJiYuShenDuXueXiDeGanZangJiGanZhongLiuCTTuXiangFenGeSuanFaYanJiu]"}}   </w:instrText>
+      </w:r>
+      <w:r>
+        <w:fldChar w:fldCharType="separate"/>
+      </w:r>
+      <w:r>
+        <w:rPr>
+          <w:noProof/>
+        </w:rPr>
+        <w:t>&lt;Do Zotero Refresh: [@JiangShengHuiJiYuShenDuXueXiDeGanZangJiGanZhongLiuCTTuXiangFenGeSuanFaYanJiu]&gt;</w:t>
+      </w:r>
+      <w:r>
+        <w:fldChar w:fldCharType="end"/>
+      </w:r>
+      <w:r>
+        <w:t xml:space="preserve">。众多深度学习模型，如卷积神经网络（CNN）、U-Net、V-Net等已经被成功应用于肝脏肿瘤甚至多器官的分割，取得了优异的结果。这些研究不仅提高了分割的准确性，而且大大缩短了处理时间。Segment Anything Model（SAM），作为一种基于深度学习的全新模型架构，已在多个自然图像处理基准上显示出优异的性能。SAM 的引入为医学图像，特别是复杂的肝脏肿瘤分割任务，提供了新的可能性。</w:t>
       </w:r>
     </w:p>
     <w:p>
@@ -256,386 +306,28 @@
         <w:pStyle w:val="a7"/>
       </w:pPr>
       <w:r>
-        <w:t xml:space="preserve">SAM 模型是 Meta AI 提出的一个基于 Transformer 的深度学习模型，它在超过一亿张图像和相应标记的基础上训练得来，用于执行零样本学习（Zero-shot Learning）中的图像分割任务。SAM通过接收简单的标注提示（如点、框等），自动产生精确的图像分割，这在处理医学图像中的不同器官和病变（如肝脏肿瘤）时，表现出独特的优势。</w:t>
-      </w:r>
-    </w:p>
-    <w:p>
-      <w:pPr>
-        <w:pStyle w:val="a7"/>
-      </w:pPr>
-      <w:r>
-        <w:t xml:space="preserve">在医学图像分析领域，特别是肝脏肿瘤的精确分割中，选择合适的图像分割算法对于提高诊断准确性和疾病管理至关重要。</w:t>
-      </w:r>
-    </w:p>
-    <w:bookmarkStart w:id="20" w:name="传统的卷积神经网络cnn"/>
-    <w:p>
-      <w:pPr>
-        <w:pStyle w:val="3"/>
-      </w:pPr>
-      <w:r>
-        <w:t xml:space="preserve">1. 传统的卷积神经网络（CNN）</w:t>
-      </w:r>
-    </w:p>
-    <w:p>
-      <w:pPr>
-        <w:pStyle w:val="FirstParagraph"/>
-      </w:pPr>
-      <w:r>
-        <w:t xml:space="preserve">CNN是深度学习技术中最早应用于医学图像分割的算法之一，它通过层叠的卷积层来提取图像特征，已成功应用于多种医学图像处理任务。然而，尽管CNN在特征提取方面表现出色，但其对训练数据的依赖性较大，需要大量精确标注的数据，这在医学领域往往是一个限制因素。此外，CNN模型的泛化能力受限于训练数据的多样性和质量。对数据的训练数据的大量需求增加了其训练开发难度，为该方面的实际应用增加了成本。</w:t>
-      </w:r>
-    </w:p>
-    <w:bookmarkEnd w:id="20"/>
-    <w:bookmarkStart w:id="21" w:name="u-net-及其变种"/>
-    <w:p>
-      <w:pPr>
-        <w:pStyle w:val="3"/>
-      </w:pPr>
-      <w:r>
-        <w:t xml:space="preserve">2. U-Net 及其变种</w:t>
-      </w:r>
-    </w:p>
-    <w:p>
-      <w:pPr>
-        <w:pStyle w:val="FirstParagraph"/>
-      </w:pPr>
-      <w:r>
-        <w:t xml:space="preserve">U-Net 是为医学图像分割特别设计的网络结构，它通过特有的跳跃连接和上采样策略，有效地保留了图像的细节信息，适合于处理样本量较少的医学图像数据。U-Net 及其变种神经网络模型在肝脏肿瘤等复杂结构的分割任务中表现出良好的性能。然而，U-Net 对图像中的噪声和伪影比较敏感，这可能影响其在实际临床应用中的分割准确性。</w:t>
-      </w:r>
-    </w:p>
-    <w:bookmarkEnd w:id="21"/>
-    <w:bookmarkStart w:id="22" w:name="基于-transformer-的方法如sam"/>
-    <w:p>
-      <w:pPr>
-        <w:pStyle w:val="3"/>
-      </w:pPr>
-      <w:r>
-        <w:t xml:space="preserve">3. 基于 Transformer 的方法（如SAM）</w:t>
-      </w:r>
-    </w:p>
-    <w:p>
-      <w:pPr>
-        <w:pStyle w:val="FirstParagraph"/>
-      </w:pPr>
-      <w:r>
-        <w:t xml:space="preserve">近期，基于 Transformer 的 Segment Anything Model（SAM）展示了其在图像分割任务中的卓越潜力。不同于传统的 CNN 和 U-Net，SAM 采用 Transformer 架构处理图像中的长距离依赖，能够捕获更加丰富的上下文信息。SAM的 一个显著优势是其零样本学习能力，即在未见过的新图像上，仅通过少量的提示（如点或框）就能实现准确的分割。这一优势特性在处理多变的医学图像，尤其是肝脏肿瘤图像时显得尤为重要，因为这些图像常常包含不规则的肿瘤边界和复杂的背景结构。</w:t>
-      </w:r>
-    </w:p>
-    <w:bookmarkEnd w:id="22"/>
-    <w:bookmarkStart w:id="23" w:name="集成方法"/>
-    <w:p>
-      <w:pPr>
-        <w:pStyle w:val="3"/>
-      </w:pPr>
-      <w:r>
-        <w:t xml:space="preserve">4. 集成方法</w:t>
-      </w:r>
-    </w:p>
-    <w:p>
-      <w:pPr>
-        <w:pStyle w:val="FirstParagraph"/>
-      </w:pPr>
-      <w:r>
-        <w:t xml:space="preserve">集成方法通过结合多种模型或算法，旨在提高分割任务的准确性和鲁棒性。在肝脏肿瘤分割中，集成不同类型的分割模型可以有效地提高预测的准确性，尤其是在处理图像质量不一或肿瘤形态多样的情况下。然而，集成方法的计算成本高，且实现复杂，这在资源有限的环境中可能是一个不利因素。</w:t>
-      </w:r>
-    </w:p>
-    <w:bookmarkEnd w:id="23"/>
-    <w:bookmarkStart w:id="24" w:name="结论"/>
-    <w:p>
-      <w:pPr>
-        <w:pStyle w:val="3"/>
-      </w:pPr>
-      <w:r>
-        <w:t xml:space="preserve">结论</w:t>
-      </w:r>
-    </w:p>
-    <w:p>
-      <w:pPr>
-        <w:pStyle w:val="FirstParagraph"/>
-      </w:pPr>
-      <w:r>
-        <w:t xml:space="preserve">总体来说，虽然多种方法各有优势，SAM 方法由于其强大的零样本学习能力和优异的上下文捕获能力，展现了在医学图像，特别是在肝脏肿瘤分割方面的独特优势。未来研究可以进一步探索如何优化 SAM 模型以适应具体的医学图像特征，以及如何将这些高级模型与医学专家的临床经验相结合，从而在提高肝脏肿瘤诊断和治疗的准确性方面发挥重要作用。</w:t>
-      </w:r>
-    </w:p>
-    <w:bookmarkEnd w:id="24"/>
-    <w:bookmarkEnd w:id="25"/>
-    <w:bookmarkStart w:id="28" w:name="国内外研究现状"/>
-    <w:p>
-      <w:pPr>
-        <w:pStyle w:val="2"/>
-      </w:pPr>
-      <w:r>
-        <w:t xml:space="preserve">国内外研究现状</w:t>
-      </w:r>
-    </w:p>
-    <w:bookmarkStart w:id="26" w:name="研究进展与实例分析"/>
-    <w:p>
-      <w:pPr>
-        <w:pStyle w:val="3"/>
-      </w:pPr>
-      <w:r>
-        <w:t xml:space="preserve">研究进展与实例分析</w:t>
-      </w:r>
-    </w:p>
-    <w:p>
-      <w:pPr>
-        <w:pStyle w:val="FirstParagraph"/>
-      </w:pPr>
-      <w:r>
-        <w:t xml:space="preserve">在最近的研究中，例如由 Chen 等人（2023）进行的研究表明，SAM在处理带有阴影伪影和不均匀强度分布的超声图像时，能够有效识别并分割出肝脏肿瘤区域。此外，Mazurowski等（2023）的实验研究进一步验证了SAM在不同医学成像数据集上的广泛适用性，尤其是在处理肝CT图像时，SAM 显示出较高的 IoU（交并比）性能。</w:t>
-      </w:r>
-    </w:p>
-    <w:bookmarkEnd w:id="26"/>
-    <w:bookmarkStart w:id="27" w:name="结论与未来展望"/>
-    <w:p>
-      <w:pPr>
-        <w:pStyle w:val="3"/>
-      </w:pPr>
-      <w:r>
-        <w:t xml:space="preserve">结论与未来展望</w:t>
-      </w:r>
-    </w:p>
-    <w:p>
-      <w:pPr>
-        <w:pStyle w:val="FirstParagraph"/>
-      </w:pPr>
-      <w:r>
-        <w:t xml:space="preserve">尽管 SAM 在肝脏肿瘤分割上显示出前景，但仍需针对医学图像的特点进行进一步优化和调整。未来的研究可以探索如何结合医学专家的知识和SAM的自动学习能力，以提高分割精度，减少需要手动调整的工作。同时，开发面向特定如肝脏肿瘤的深度学习模型，将是推动医学图像处理技术发展的关键。</w:t>
-      </w:r>
-    </w:p>
-    <w:p>
-      <w:pPr>
-        <w:pStyle w:val="a7"/>
-      </w:pPr>
-      <w:r>
-        <w:t xml:space="preserve">综上所述，基于 SAM 模型的肝脏肿瘤分割软件的开发，不仅可以改善现有的图像分割方法，还有助于提高肝脏疾病的诊断效率和准确性。未来的研究应当着重于模型的实际应用和临床转化，以实现医学影像自动化分析的最终目标。</w:t>
-      </w:r>
-    </w:p>
-    <w:p>
-      <w:pPr>
-        <w:pStyle w:val="a7"/>
-      </w:pPr>
-      <w:r>
-        <w:t xml:space="preserve">本研究旨在利用 SAM（Segment Anything Model）大模型，开发一种针对腹部CT图像中肝脏肿瘤的高精度分割软件。SAM大模型作为一种前沿的深度学习模型，其在多个领域显示出优异的分割性能，但在医学图像分割，尤其是肝脏肿瘤分割方面的应用还相对较少。因此，本文将探讨SAM大模型在肝脏肿瘤分割中的应用，并通过实验验证其性能。</w:t>
-      </w:r>
-    </w:p>
-    <w:bookmarkEnd w:id="27"/>
-    <w:bookmarkEnd w:id="28"/>
-    <w:bookmarkStart w:id="43" w:name="方法论"/>
-    <w:p>
-      <w:pPr>
-        <w:pStyle w:val="2"/>
-      </w:pPr>
-      <w:r>
-        <w:t xml:space="preserve">方法论</w:t>
-      </w:r>
-    </w:p>
-    <w:bookmarkStart w:id="32" w:name="技术原理学习"/>
-    <w:p>
-      <w:pPr>
-        <w:pStyle w:val="3"/>
-      </w:pPr>
-      <w:r>
-        <w:t xml:space="preserve">技术原理学习</w:t>
-      </w:r>
-    </w:p>
-    <w:bookmarkStart w:id="29" w:name="深度学习基本原理"/>
-    <w:p>
-      <w:pPr>
-        <w:pStyle w:val="4"/>
-      </w:pPr>
-      <w:r>
-        <w:t xml:space="preserve">深度学习基本原理</w:t>
-      </w:r>
-    </w:p>
-    <w:p>
-      <w:pPr>
-        <w:pStyle w:val="FirstParagraph"/>
-      </w:pPr>
-      <w:r>
-        <w:t xml:space="preserve">深度学习是机器学习的一个分支，它通过建立、训练和使用由多层（或称“深层”）的人工神经网络来学习数据的表示。深度学习模型能够从大量数据中自动学习到复杂的特征表示，这一点在图像识别、语音识别等任务中尤为显著。</w:t>
-      </w:r>
-    </w:p>
-    <w:bookmarkEnd w:id="29"/>
-    <w:bookmarkStart w:id="30" w:name="分割大模型sam大模型"/>
-    <w:p>
-      <w:pPr>
-        <w:pStyle w:val="4"/>
-      </w:pPr>
-      <w:r>
-        <w:t xml:space="preserve">分割大模型（SAM大模型）</w:t>
-      </w:r>
-    </w:p>
-    <w:p>
-      <w:pPr>
-        <w:pStyle w:val="FirstParagraph"/>
-      </w:pPr>
-      <w:r>
-        <w:t xml:space="preserve">SAM（Segment Anything Model）是近年来提出的一种新型深度学习模型，旨在通过单一的模型实现对任何对象的高精度分割。SAM大模型通过大规模数据的预训练和针对特定任务的微调，实现了对不同对象类型的准确识别和分割。</w:t>
-      </w:r>
-    </w:p>
-    <w:bookmarkEnd w:id="30"/>
-    <w:bookmarkStart w:id="31" w:name="pytorch框架"/>
-    <w:p>
-      <w:pPr>
-        <w:pStyle w:val="4"/>
-      </w:pPr>
-      <w:r>
-        <w:t xml:space="preserve">Pytorch框架</w:t>
-      </w:r>
-    </w:p>
-    <w:p>
-      <w:pPr>
-        <w:pStyle w:val="FirstParagraph"/>
-      </w:pPr>
-      <w:r>
-        <w:t xml:space="preserve">Pytorch是一种开源的机器学习库，广泛用于应用程序和研究中，包括计算机视觉和自然语言处理等领域。它提供了强大的加速器支持、灵活的深度学习研究平台，并且便于实现深度学习模型的快速原型制作和高效执行。</w:t>
-      </w:r>
-    </w:p>
-    <w:bookmarkEnd w:id="31"/>
-    <w:bookmarkEnd w:id="32"/>
-    <w:bookmarkStart w:id="36" w:name="搭建sam大模型"/>
-    <w:p>
-      <w:pPr>
-        <w:pStyle w:val="3"/>
-      </w:pPr>
-      <w:r>
-        <w:t xml:space="preserve">搭建SAM大模型</w:t>
-      </w:r>
-    </w:p>
-    <w:bookmarkStart w:id="33" w:name="构建模型框架"/>
-    <w:p>
-      <w:pPr>
-        <w:pStyle w:val="4"/>
-      </w:pPr>
-      <w:r>
-        <w:t xml:space="preserve">1. 构建模型框架</w:t>
-      </w:r>
-    </w:p>
-    <w:p>
-      <w:pPr>
-        <w:pStyle w:val="FirstParagraph"/>
-      </w:pPr>
-      <w:r>
-        <w:t xml:space="preserve">在Python环境下，利用Pytorch库构建SAM大模型的基础框架。首先初始化模型结构，包括深度卷积网络、池化层、归一化层和全连接层，确保模型具备处理高维度数据的能力。紧接着，载入预训练的参数，以利用在其他大数据集上学到的特征。</w:t>
-      </w:r>
-    </w:p>
-    <w:bookmarkEnd w:id="33"/>
-    <w:bookmarkStart w:id="34" w:name="模型的训练和微调"/>
-    <w:p>
-      <w:pPr>
-        <w:pStyle w:val="4"/>
-      </w:pPr>
-      <w:r>
-        <w:t xml:space="preserve">2. 模型的训练和微调</w:t>
-      </w:r>
-    </w:p>
-    <w:p>
-      <w:pPr>
-        <w:pStyle w:val="FirstParagraph"/>
-      </w:pPr>
-      <w:r>
-        <w:t xml:space="preserve">利用腹部CT图像构建的训练集对SAM大模型进行训练。在此过程中，采用交叉验证来优化超参数，使用批量梯度下降和反向传播算法进行权重的更新。通过细致的微调，提升模型对肝脏肿瘤图像特点的学习能力和分割准确性。</w:t>
-      </w:r>
-    </w:p>
-    <w:bookmarkEnd w:id="34"/>
-    <w:bookmarkStart w:id="35" w:name="模型性能的评估"/>
-    <w:p>
-      <w:pPr>
-        <w:pStyle w:val="4"/>
-      </w:pPr>
-      <w:r>
-        <w:t xml:space="preserve">3. 模型性能的评估</w:t>
-      </w:r>
-    </w:p>
-    <w:p>
-      <w:pPr>
-        <w:pStyle w:val="FirstParagraph"/>
-      </w:pPr>
-      <w:r>
-        <w:t xml:space="preserve">在搭建好的SAM大模型上实施肝脏肿瘤的分割任务，使用常见性能指标，如像素准确度（Pixel Accuracy）、交并比（Intersection over Union，IoU）等评价模型性能。通过这些指标，可以量化分析模型的分割效果。</w:t>
-      </w:r>
-    </w:p>
-    <w:bookmarkEnd w:id="35"/>
-    <w:bookmarkEnd w:id="36"/>
-    <w:bookmarkStart w:id="40" w:name="肝脏肿瘤分割实验"/>
-    <w:p>
-      <w:pPr>
-        <w:pStyle w:val="3"/>
-      </w:pPr>
-      <w:r>
-        <w:t xml:space="preserve">肝脏肿瘤分割实验</w:t>
-      </w:r>
-    </w:p>
-    <w:bookmarkStart w:id="37" w:name="数据集的准备"/>
-    <w:p>
-      <w:pPr>
-        <w:pStyle w:val="4"/>
-      </w:pPr>
-      <w:r>
-        <w:t xml:space="preserve">1. 数据集的准备</w:t>
-      </w:r>
-    </w:p>
-    <w:p>
-      <w:pPr>
-        <w:pStyle w:val="FirstParagraph"/>
-      </w:pPr>
-      <w:r>
-        <w:t xml:space="preserve">从公开的医学图像数据库中选取腹部CT图像作为实验数据集。这些图像经过预处理，包括去噪、标准化和大小调整，确保输入数据的质量。同时手动标注肝脏肿瘤的区域，以提供准确的训练标签。</w:t>
-      </w:r>
-    </w:p>
-    <w:bookmarkEnd w:id="37"/>
-    <w:bookmarkStart w:id="38" w:name="实验设计"/>
-    <w:p>
-      <w:pPr>
-        <w:pStyle w:val="4"/>
-      </w:pPr>
-      <w:r>
-        <w:t xml:space="preserve">2. 实验设计</w:t>
-      </w:r>
-    </w:p>
-    <w:p>
-      <w:pPr>
-        <w:pStyle w:val="FirstParagraph"/>
-      </w:pPr>
-      <w:r>
-        <w:t xml:space="preserve">设计一系列实验来评估SAM大模型在肝脏肿瘤分割上的性能。实验中，不仅展示模型对单一图像的分割结果，还将进行一组批量图像的测试，以考察模型在不同情况下的泛化能力。</w:t>
-      </w:r>
-    </w:p>
-    <w:bookmarkEnd w:id="38"/>
-    <w:bookmarkStart w:id="39" w:name="结果分析"/>
-    <w:p>
-      <w:pPr>
-        <w:pStyle w:val="4"/>
-      </w:pPr>
-      <w:r>
-        <w:t xml:space="preserve">3. 结果分析</w:t>
-      </w:r>
-    </w:p>
-    <w:p>
-      <w:pPr>
-        <w:pStyle w:val="FirstParagraph"/>
-      </w:pPr>
-      <w:r>
-        <w:t xml:space="preserve">对实验结果进行详细的分析，包括模型分割的精确度、召回率、F1分数等指标的计算。通过可视化技术，如分割前后的对比图、误差热图等，形象地展示模型性能。</w:t>
-      </w:r>
-    </w:p>
-    <w:bookmarkEnd w:id="39"/>
-    <w:bookmarkEnd w:id="40"/>
-    <w:bookmarkStart w:id="41" w:name="性能比较分析"/>
-    <w:p>
-      <w:pPr>
-        <w:pStyle w:val="3"/>
-      </w:pPr>
-      <w:r>
-        <w:t xml:space="preserve">性能比较分析</w:t>
-      </w:r>
-    </w:p>
-    <w:p>
-      <w:pPr>
-        <w:pStyle w:val="FirstParagraph"/>
-      </w:pPr>
-      <w:r>
-        <w:t xml:space="preserve">为了全面评估基于SAM大模型的肝脏肿瘤分割软件的性能，本研究将选取其他几种领先的分割模型作为比较对象。包括但不限于经典的U-Net模型和V-Net模型，它们在医学图像分割领域内已有大量成功应用。通过实际的实验数据，本研究采用了以下性能评价指标：</w:t>
+        <w:t xml:space="preserve">SAM 模型是 Meta AI 提出的一个基于 Transformer 的深度学习模型，它在超过一亿张图像和相应标记的基础上训练得来，用于执行零样本学习（Zero-shot Learning）中的图像分割任务，它能够通过接收简单的标注提示（如点、框等），自动产生精确的图像分割，这在处理医学图像中的不同器官和病变（如肝脏肿瘤）时，表现出独特的优势</w:t>
+      </w:r>
+      <w:r>
+        <w:fldChar w:fldCharType="begin"/>
+      </w:r>
+      <w:r>
+        <w:instrText xml:space="preserve"> ADDIN ZOTERO_ITEM CSL_CITATION {"schema":"https://github.com/citation-style-language/schema/raw/master/csl-citation.json","citationID":"00000003","citationItems":[{"uri":["http://zotero.org/users/9557124/items/RGI8W7FT"],"itemData":{"note":"titleTranslation: 任何分段","publisher":"IEEE","publisher-place":"Paris, France","page":"3992-4003","event-place":"Paris, France","title":"Segment Anything","type":"paper-conference","citation-key":"kirillovSegmentAnything2023","event-title":"2023 IEEE/CVF International Conference on Computer Vision (ICCV)","issued":{"date-parts":[["2023",10,1]]},"URL":"https://ieeexplore.ieee.org/document/10378323/","container-title":"2023 IEEE/CVF International Conference on Computer Vision (ICCV)","author":[{"given":"Alexander","family":"Kirillov"},{"given":"Eric","family":"Mintun"},{"given":"Nikhila","family":"Ravi"},{"given":"Hanzi","family":"Mao"},{"given":"Chloe","family":"Rolland"},{"given":"Laura","family":"Gustafson"},{"given":"Tete","family":"Xiao"},{"given":"Spencer","family":"Whitehead"},{"given":"Alexander C.","family":"Berg"},{"given":"Wan-Yen","family":"Lo"},{"given":"Piotr","family":"Dollár"},{"given":"Ross","family":"Girshick"}],"source":"DOI.org (Crossref)","language":"en","DOI":"10.1109/ICCV51070.2023.00371","accessed":{"date-parts":[["2024",1,17]]},"abstract":"We introduce the Segment Anything (SA) project: a new task, model, and dataset for image segmentation. Using our efﬁcient model in a data collection loop, we built the largest segmentation dataset to date (by far), with over 1 billion masks on 11M licensed and privacy respecting images. The model is designed and trained to be promptable, so it can transfer zero-shot to new image distributions and tasks. We evaluate its capabilities on numerous tasks and ﬁnd that its zero-shot performance is impressive – often competitive with or even superior to prior fully supervised results. We are releasing the Segment Anything Model (SAM) and corresponding dataset (SA-1B) of 1B masks and 11M images at https://segment-anything.com to foster research into foundation models for computer vision.","id":"kirillovSegmentAnything2023","ISBN":"9798350307184"},"suffix":"","prefix":"","id":472,"uris":["http://zotero.org/users/9557124/items/RGI8W7FT"]}],"properties":{"noteIndex":0,"formattedCitation":"[@kirillovSegmentAnything2023]"}}   </w:instrText>
+      </w:r>
+      <w:r>
+        <w:fldChar w:fldCharType="separate"/>
+      </w:r>
+      <w:r>
+        <w:rPr>
+          <w:noProof/>
+        </w:rPr>
+        <w:t>&lt;Do Zotero Refresh: [@kirillovSegmentAnything2023]&gt;</w:t>
+      </w:r>
+      <w:r>
+        <w:fldChar w:fldCharType="end"/>
+      </w:r>
+      <w:r>
+        <w:t xml:space="preserve">。使用SAM 模型应用与医学图像处理具有以下优势：</w:t>
       </w:r>
     </w:p>
     <w:p>
@@ -647,7 +339,7 @@
         </w:numPr>
       </w:pPr>
       <w:r>
-        <w:t xml:space="preserve">精确度（Precision）</w:t>
+        <w:t xml:space="preserve">泛化能力强：SAM通过在大量图像上进行预训练，学习了丰富的视觉特征表示，具备强大的泛化能力，能够应对多样的图像分割任务。</w:t>
       </w:r>
     </w:p>
     <w:p>
@@ -659,7 +351,7 @@
         </w:numPr>
       </w:pPr>
       <w:r>
-        <w:t xml:space="preserve">召回率（Recall）</w:t>
+        <w:t xml:space="preserve">少样本学习：在具有少量标注数据的情况下，SAM仍然能表现出良好的分割效果，这对于医学影像分析尤其重要，因为高质量的医学标注数据往往难以获得。</w:t>
       </w:r>
     </w:p>
     <w:p>
@@ -671,7 +363,425 @@
         </w:numPr>
       </w:pPr>
       <w:r>
-        <w:t xml:space="preserve">F1分数（F1 Score）</w:t>
+        <w:t xml:space="preserve">自适应性强：作为一种自适应的模型，SAM能够根据不同的输入图像和分割任务调整其行为，这使得它在面对肝脏肿瘤这种形态多样、边界模糊的目标时，表现出比传统方法更好的分割精度。</w:t>
+      </w:r>
+    </w:p>
+    <w:p>
+      <w:pPr>
+        <w:pStyle w:val="FirstParagraph"/>
+      </w:pPr>
+      <w:r>
+        <w:t xml:space="preserve">在医学图像分析领域，特别是肝脏肿瘤的精确分割中，选择合适的图像分割算法对于提高诊断准确性和疾病管理至关重要</w:t>
+      </w:r>
+      <w:r>
+        <w:fldChar w:fldCharType="begin"/>
+      </w:r>
+      <w:r>
+        <w:instrText xml:space="preserve"> ADDIN ZOTERO_ITEM CSL_CITATION {"schema":"https://github.com/citation-style-language/schema/raw/master/csl-citation.json","citationID":"00000004","citationItems":[{"uri":["http://zotero.org/users/9557124/items/RNR7MV7Y"],"itemData":{"contributor":[{"literal":"肖政宏"}],"note":"major: 控制科学与工程（模式识别与智能系统）\ndownload: 389\nCLC: TP18;TP391.41;R739.4\nCNKICite: 0\ndbcode: CMFD\ndbname: CMFD202401\nfilename: 1023717849.nh","id":"PanLuHaiJiYuShenDuXueXiDeNaoBuZhongLiuYiXueTuXiangFenGeMoXingYanJiu2024","genre":"硕士学位论文","source":"CNKI","title":"基于深度学习的脑部肿瘤医学图像分割模型研究","type":"thesis","citation-key":"PanLuHaiJiYuShenDuXueXiDeNaoBuZhongLiuYiXueTuXiangFenGeMoXingYanJiu2024","issued":{"date-parts":[["2024"]]},"accessed":{"date-parts":[["2024",5,8]]},"author":[{"literal":"潘陆海"}],"language":"zh-CN","URL":"https://doi.org/10.27729/d.cnki.ggdjs.2023.000352","number-of-pages":"67","abstract":"医学图像分割是以医学影像中特殊的病理特征为依据,将医学影像中的病灶区域分离,从而辅助医生通过患者的影像有效部分对整体病情进行分析诊疗。通常情况下医学图像分割这一项工作是由相关医生进行的专业操作,随着人工智能技术的快速进步,在人工智能的协助下医生可以通过更为智能化的手段提高医学图像分割的效率和精度。医学图像分割在医学图像中的定位、识别以及可视化病变区域等方面发挥着重要作用,医学图像分割得到的结果是医生在制订手术方案上的重要根据之一。目前基于深度学习的网络架构由于其在提取浅层次特征图上会遗失一部分重要的关键信息和细节部分,这些重要信息与关键细节的遗失很有可能会造成临床诊断上的失误,仍有改进的空间,本文针对医学图像分割中重要信息与关键细节的遗失问题等核心内容进行研究,并通过改进Deep Lab V3+框架和U2-Net框架进行相关的研究。论文的主要工作内容与创新要点如下:(1)对实验数据集即LGG数据集进行归一化操作减少图像像素之间的高方差;通过图像旋转、垂直和水平移动、缩放和剪切操作,增加数据集的容量和数据集中的异构性。(2)针对脑部胶质肿瘤存在的病灶区域边界细节部分分割得不够充分彻底的问题,本文提出了一种基于Deep Lab V3+改进的脑部胶质瘤MRI图像分割网络框架,已有的Deep Lab V3+的主干网络为Mobile Net V2或Xception网络架构,本文提出的新框架是将原先的Deep Lab V3+主干网络部分替换为性能更为优越的Conv Ne Xt主干网络架构,并且将由窗口多头自注意力模块和滑动窗口多头自注意力模块两者组合的Swin Transformer架构融入Deep Lab V3+的下分支,从而捕捉原先未能把握住的浅层特征图的关键细节部分,实现深层特征和浅层特征的双重融合,最终能够更为精准地提取医学图像的病灶区域,分割得到的结果预测图的边缘细节部分更为清晰和分明。并通过在LGG数据集上的相关实验证明了新框架的有效性,获得了更为精准的分割效果。(3)针对脑部胶质肿瘤存在的整体分割精准度仍有可提高空间的问题,本文提出了一种基于U2-Net改进的脑部胶质瘤MRI图像分割网络模型,该模型是将原先U2-Net的最底部U型残差块编码器替换为Mobile Vi T block模块以捕捉全局远距离上下文关联特征信息,并且在倒数第二个U型残差块编码器和第一个U型残差块解码器之间添加注意力模块,该注意力模块由空间注意力和通道注意力并行拼接混合而成,进行残差连接从而把握全局整体轮廓以提升整体的分割精准度。并通过在LGG数据集上的相关实验证明了有效性,证明其在分割精度上有所提高。","publisher":"广东技术师范大学","DOI":"10.27729/d.cnki.ggdjs.2023.000352"},"suffix":"","prefix":"","id":520,"uris":["http://zotero.org/users/9557124/items/RNR7MV7Y"]}],"properties":{"noteIndex":0,"formattedCitation":"[@PanLuHaiJiYuShenDuXueXiDeNaoBuZhongLiuYiXueTuXiangFenGeMoXingYanJiu2024]"}}   </w:instrText>
+      </w:r>
+      <w:r>
+        <w:fldChar w:fldCharType="separate"/>
+      </w:r>
+      <w:r>
+        <w:rPr>
+          <w:noProof/>
+        </w:rPr>
+        <w:t>&lt;Do Zotero Refresh: [@PanLuHaiJiYuShenDuXueXiDeNaoBuZhongLiuYiXueTuXiangFenGeMoXingYanJiu2024]&gt;</w:t>
+      </w:r>
+      <w:r>
+        <w:fldChar w:fldCharType="end"/>
+      </w:r>
+      <w:r>
+        <w:t xml:space="preserve">。基于SAM大模型的肝脏肿瘤分割软件开发具有重要的临床意义和广阔的应用前景。通过利用SAM模型的高泛化能力和出色的图像处理性能，可以极大地提升肝脏肿瘤的诊断精度，助力医生更有效地制定治疗计划，最终提高患者的生存率。开发此类高效的肝脏肿瘤分割软件不仅能推动医学影像分析技术的进步，也将为全球癌症治疗带来积极的影响。</w:t>
+      </w:r>
+    </w:p>
+    <w:bookmarkEnd w:id="20"/>
+    <w:bookmarkStart w:id="22" w:name="国内外研究现状"/>
+    <w:p>
+      <w:pPr>
+        <w:pStyle w:val="2"/>
+      </w:pPr>
+      <w:r>
+        <w:t xml:space="preserve">国内外研究现状</w:t>
+      </w:r>
+    </w:p>
+    <w:bookmarkStart w:id="21" w:name="研究进展与实例分析"/>
+    <w:p>
+      <w:pPr>
+        <w:pStyle w:val="3"/>
+      </w:pPr>
+      <w:r>
+        <w:t xml:space="preserve">研究进展与实例分析</w:t>
+      </w:r>
+    </w:p>
+    <w:p>
+      <w:pPr>
+        <w:pStyle w:val="FirstParagraph"/>
+      </w:pPr>
+      <w:r>
+        <w:t xml:space="preserve">在最近的研究中，有相关论文表明，SAM在处理带有阴影伪影和不均匀强度分布的超声图像时，能够有效识别并分割出肝脏肿瘤区域</w:t>
+      </w:r>
+      <w:r>
+        <w:fldChar w:fldCharType="begin"/>
+      </w:r>
+      <w:r>
+        <w:instrText xml:space="preserve"> ADDIN ZOTERO_ITEM CSL_CITATION {"schema":"https://github.com/citation-style-language/schema/raw/master/csl-citation.json","citationID":"00000005","citationItems":[{"uri":["http://zotero.org/users/9557124/items/2REKX95G"],"itemData":{"note":"titleTranslation: 分割任何模型（SAM）分割超声波图像的能力\nabstractTranslation:  准确的超声波（US）图像分割对于疾病筛查、诊断和预后评估非常重要。然而，超声图像通常会出现阴影伪影和模糊边界，从而影响超声图像的分割。最近，Meta AI 的 Segmenting Anything Model（SAM）在广泛的应用中展现出了巨大的潜力。本文旨在初步评估 SAM 对 US 图像进行分割的能力，尤其是在阴影伪影和边界模糊的情况下。我们在三个不同组织的 US 数据集上评估了 SAM 的性能，包括多结构心脏组织、甲状腺结节和胎儿头部。结果表明，SAM 在组织结构清晰的 US 图像上表现一般，但在阴影伪影和边界模糊的情况下表现有限。因此，创建一种考虑到 US 图像特征的改进型 SAM 对自动和准确的 US 分割具有重要意义。","id":"chenAbilitySegmentingAnything2023a","page":"211-218","source":"DOI.org (Crossref)","title":"The ability of Segmenting Anything Model (SAM) to segment ultrasound images","type":"article-journal","citation-key":"chenAbilitySegmentingAnything2023a","volume":"17","issued":{"date-parts":[["2023",6,30]]},"URL":"https://www.jstage.jst.go.jp/article/bst/17/3/17_2023.01128/_article","accessed":{"date-parts":[["2024",1,17]]},"author":[{"given":"Fang","family":"Chen"},{"given":"Lingyu","family":"Chen"},{"given":"Haojie","family":"Han"},{"given":"Sainan","family":"Zhang"},{"given":"Daoqiang","family":"Zhang"},{"given":"Hongen","family":"Liao"}],"issue":"3","language":"en","container-title":"BioScience Trends","DOI":"10.5582/bst.2023.01128","abstract":"Accurate ultrasound (US) image segmentation is important for disease screening, diagnosis, and prognosis assessment. However, US images typically have shadow artifacts and ambiguous boundaries that affect US segmentation. Recently, Segmenting Anything Model (SAM) from Meta AI has demonstrated remarkable potential in a wide range of applications. The purpose of this paper was to conduct an initial evaluation of the ability for SAM to segment US images, particularly in the event of shadow artifacts and ambiguous boundaries. We evaluated SAM's performance on three US datasets of different tissues, including multi-structure cardiac tissue, thyroid nodules, and the fetal head. Results indicated that SAM generally performs well with US images with clear tissue structures, but it has limited performance in the event of shadow artifacts and ambiguous boundaries. Thus, creating an improved SAM that considers the characteristics of US images is significant for automatic and accurate US segmentation.","container-title-short":"BST","ISSN":"1881-7815, 1881-7823"},"suffix":"","prefix":"","id":486,"uris":["http://zotero.org/users/9557124/items/2REKX95G"]}],"properties":{"noteIndex":0,"formattedCitation":"[@chenAbilitySegmentingAnything2023a]"}}   </w:instrText>
+      </w:r>
+      <w:r>
+        <w:fldChar w:fldCharType="separate"/>
+      </w:r>
+      <w:r>
+        <w:rPr>
+          <w:noProof/>
+        </w:rPr>
+        <w:t>&lt;Do Zotero Refresh: [@chenAbilitySegmentingAnything2023a]&gt;</w:t>
+      </w:r>
+      <w:r>
+        <w:fldChar w:fldCharType="end"/>
+      </w:r>
+      <w:r>
+        <w:t xml:space="preserve">。此外，Mazurowski 等的 SAM 医学图像分割分析实验研究进一步验证了 SAM 在不同医学成像数据集上的广泛适用性，尤其是在处理肝CT图像时，SAM 显示出较高的 IoU 性能</w:t>
+      </w:r>
+      <w:r>
+        <w:fldChar w:fldCharType="begin"/>
+      </w:r>
+      <w:r>
+        <w:instrText xml:space="preserve"> ADDIN ZOTERO_ITEM CSL_CITATION {"schema":"https://github.com/citation-style-language/schema/raw/master/csl-citation.json","citationID":"00000006","citationItems":[{"uri":["http://zotero.org/users/9557124/items/ZG9XUUPJ"],"itemData":{"container-title-short":"Medical Image Analysis","id":"mazurowskiSegmentAnythingModel2023a","title-short":"Segment anything model for medical image analysis","page":"102918","source":"DOI.org (Crossref)","title":"Segment anything model for medical image analysis: An experimental study","type":"article-journal","citation-key":"mazurowskiSegmentAnythingModel2023a","volume":"89","issued":{"date-parts":[["2023",10]]},"accessed":{"date-parts":[["2024",1,17]]},"author":[{"given":"Maciej A.","family":"Mazurowski"},{"given":"Haoyu","family":"Dong"},{"given":"Hanxue","family":"Gu"},{"given":"Jichen","family":"Yang"},{"given":"Nicholas","family":"Konz"},{"given":"Yixin","family":"Zhang"}],"URL":"https://linkinghub.elsevier.com/retrieve/pii/S1361841523001780","language":"en","container-title":"Medical Image Analysis","DOI":"10.1016/j.media.2023.102918","abstract":"Training segmentation models for medical images continues to be challenging due to the limited availability of data annotations. Segment Anything Model (SAM) is a foundation model trained on over 1 billion annotations, predominantly for natural images, that is intended to segment user-defined objects of interest in an interactive manner. While the model performance on natural images is impressive, medical image domains pose their own set of challenges. Here, we perform an extensive evaluation of SAM’s ability to segment medical images on a collection of 19 medical imaging datasets from various modalities and anatomies. In our experiments, we generated point and box prompts for SAM using a standard method that simulates interactive segmentation. We report the following findings: (1) SAM’s performance based on single prompts highly varies depending on the dataset and the task, from IoU=0.1135 for spine MRI to IoU=0.8650 for hip X-ray. (2) Segmentation performance appears to be better for well-circumscribed objects with prompts with less ambiguity such as the segmentation of organs in computed tomography and poorer in various other scenarios such as the segmentation of brain tumors. (3) SAM performs notably better with box prompts than with point prompts. (4) SAM outperforms similar methods RITM, SimpleClick, and FocalClick in almost all single-point prompt settings. (5) When multiple-point prompts are provided iteratively, SAM’s performance generally improves only slightly while other methods’ performance improves to the level that surpasses SAM’s point-based performance. We also provide several illustrations for SAM’s performance on all tested datasets, iterative segmentation, and SAM’s behavior given prompt ambiguity. We conclude that SAM shows impressive zero-shot segmentation performance for certain medical imaging datasets, but moderate to poor performance for others. SAM has the potential to make a significant impact in automated medical image segmentation in medical imaging, but appropriate care needs to be applied when using it. Code for evaluation SAM is made publicly available at https://github.com/mazurowski-lab/segment-anything-medical-evaluation.","note":"titleTranslation: 用于医学图像分析的任何分段模型：实验研究\nabstractTranslation:  由于数据注释的可用性有限，为医学图像训练分割模型仍然具有挑战性。Segment Anything Model（SAM）是一个基础模型，主要针对自然图像，在超过 10 亿个注释上进行训练，旨在以交互方式分割用户定义的感兴趣对象。该模型在自然图像上的表现令人印象深刻，但在医学图像领域却面临着一系列挑战。在此，我们对 SAM 在 19 个不同模式和解剖学的医学影像数据集上分割医学影像的能力进行了广泛评估。在实验中，我们使用模拟交互式分割的标准方法为 SAM 生成点和框提示。我们报告了以下发现：(1) 基于单个提示的 SAM 性能因数据集和任务的不同而有很大差异，从脊柱 MRI 的 IoU=0.1135 到髋关节 X 光片的 IoU=0.8650。(2) 对于圆周较好、提示模糊性较低的物体，如计算机断层扫描中的器官分割，分割性能似乎较好，而在其他各种情况下，如脑肿瘤分割，分割性能较差。(3) SAM 在使用方框提示时的性能明显优于使用点提示时的性能。(4) 在几乎所有单点提示设置中，SAM 的性能都优于类似的 RITM、SimpleClick 和 FocalClick 方法。(5) 在迭代提供多点提示时，SAM 的性能一般只能略微提高，而其他方法的性能则能提高到超越 SAM 基于点的性能的水平。我们还就 SAM 在所有测试数据集上的性能、迭代分割以及 SAM 在提示模糊的情况下的行为提供了一些说明。我们得出的结论是，SAM 在某些医学影像数据集上表现出了令人印象深刻的零镜头分割性能，但在其他数据集上的表现一般甚至很差。SAM 有可能对医学影像领域的自动医学影像分割产生重大影响，但在使用时需要适当谨慎。评估 SAM 的代码可在 https://github.com/mazurowski-lab/segment-anything-medical-evaluation 公开获取。","ISSN":"13618415"},"suffix":"","prefix":"","id":484,"uris":["http://zotero.org/users/9557124/items/ZG9XUUPJ"]}],"properties":{"noteIndex":0,"formattedCitation":"[@mazurowskiSegmentAnythingModel2023a]"}}   </w:instrText>
+      </w:r>
+      <w:r>
+        <w:fldChar w:fldCharType="separate"/>
+      </w:r>
+      <w:r>
+        <w:rPr>
+          <w:noProof/>
+        </w:rPr>
+        <w:t>&lt;Do Zotero Refresh: [@mazurowskiSegmentAnythingModel2023a]&gt;</w:t>
+      </w:r>
+      <w:r>
+        <w:fldChar w:fldCharType="end"/>
+      </w:r>
+      <w:r>
+        <w:t xml:space="preserve">。</w:t>
+      </w:r>
+    </w:p>
+    <w:bookmarkEnd w:id="21"/>
+    <w:bookmarkEnd w:id="22"/>
+    <w:bookmarkStart w:id="28" w:name="现有智能分割方法及其分类"/>
+    <w:p>
+      <w:pPr>
+        <w:pStyle w:val="2"/>
+      </w:pPr>
+      <w:r>
+        <w:t xml:space="preserve">现有智能分割方法及其分类</w:t>
+      </w:r>
+    </w:p>
+    <w:bookmarkStart w:id="23" w:name="传统的卷积神经网络cnn"/>
+    <w:p>
+      <w:pPr>
+        <w:pStyle w:val="3"/>
+      </w:pPr>
+      <w:r>
+        <w:t xml:space="preserve">传统的卷积神经网络（CNN）</w:t>
+      </w:r>
+    </w:p>
+    <w:p>
+      <w:pPr>
+        <w:pStyle w:val="FirstParagraph"/>
+      </w:pPr>
+      <w:r>
+        <w:t xml:space="preserve">CNN是深度学习技术中最早应用于医学图像分割的算法之一，它通过层叠的卷积层来提取图像特征，已成功应用于多种医学图像处理任务。然而，尽管CNN在特征提取方面表现出色，但其对训练数据的依赖性较大，需要大量精确标注的数据，这在医学领域往往是一个限制因素。此外，CNN模型的泛化能力受限于训练数据的多样性和质量。对数据的训练数据的大量需求增加了其训练开发难度，为该方面的实际应用增加了成本。</w:t>
+      </w:r>
+    </w:p>
+    <w:bookmarkEnd w:id="23"/>
+    <w:bookmarkStart w:id="24" w:name="u-net-及其变种"/>
+    <w:p>
+      <w:pPr>
+        <w:pStyle w:val="3"/>
+      </w:pPr>
+      <w:r>
+        <w:t xml:space="preserve">U-Net 及其变种</w:t>
+      </w:r>
+    </w:p>
+    <w:p>
+      <w:pPr>
+        <w:pStyle w:val="FirstParagraph"/>
+      </w:pPr>
+      <w:r>
+        <w:t xml:space="preserve">U-Net 是为医学图像分割特别设计的网络结构，它通过特有的跳跃连接和上采样策略，有效地保留了图像的细节信息，适合于处理样本量较少的医学图像数据。U-Net 及其变种神经网络模型在肝脏肿瘤等复杂结构的分割任务中表现出良好的性能。然而，U-Net 对图像中的噪声和伪影比较敏感，这可能影响其在实际临床应用中的分割准确性。</w:t>
+      </w:r>
+    </w:p>
+    <w:bookmarkEnd w:id="24"/>
+    <w:bookmarkStart w:id="25" w:name="基于-transformer-的方法如sam"/>
+    <w:p>
+      <w:pPr>
+        <w:pStyle w:val="3"/>
+      </w:pPr>
+      <w:r>
+        <w:t xml:space="preserve">基于 Transformer 的方法（如SAM）</w:t>
+      </w:r>
+    </w:p>
+    <w:p>
+      <w:pPr>
+        <w:pStyle w:val="FirstParagraph"/>
+      </w:pPr>
+      <w:r>
+        <w:t xml:space="preserve">近期，基于 Transformer 的 Segment Anything Model（SAM）展示了其在图像分割任务中的卓越潜力。不同于传统的 CNN 和 U-Net，SAM 采用 Transformer 架构处理图像中的长距离依赖，能够捕获更加丰富的上下文信息。SAM的 一个显著优势是其零样本学习能力，即在未见过的新图像上，仅通过少量的提示（如点或框）就能实现准确的分割。这一优势特性在处理多变的医学图像，尤其是肝脏肿瘤图像时显得尤为重要，因为这些图像常常包含不规则的肿瘤边界和复杂的背景结构。</w:t>
+      </w:r>
+    </w:p>
+    <w:bookmarkEnd w:id="25"/>
+    <w:bookmarkStart w:id="26" w:name="集成方法"/>
+    <w:p>
+      <w:pPr>
+        <w:pStyle w:val="3"/>
+      </w:pPr>
+      <w:r>
+        <w:t xml:space="preserve">集成方法</w:t>
+      </w:r>
+    </w:p>
+    <w:p>
+      <w:pPr>
+        <w:pStyle w:val="FirstParagraph"/>
+      </w:pPr>
+      <w:r>
+        <w:t xml:space="preserve">集成方法通过结合多种模型或算法，旨在提高分割任务的准确性和鲁棒性。在肝脏肿瘤分割中，集成不同类型的分割模型可以有效地提高预测的准确性，尤其是在处理图像质量不一或肿瘤形态多样的情况下。然而，集成方法的计算成本高，且实现复杂，这在资源有限的环境中可能是一个不利因素。</w:t>
+      </w:r>
+    </w:p>
+    <w:bookmarkEnd w:id="26"/>
+    <w:bookmarkStart w:id="27" w:name="结论"/>
+    <w:p>
+      <w:pPr>
+        <w:pStyle w:val="3"/>
+      </w:pPr>
+      <w:r>
+        <w:t xml:space="preserve">结论</w:t>
+      </w:r>
+    </w:p>
+    <w:p>
+      <w:pPr>
+        <w:pStyle w:val="FirstParagraph"/>
+      </w:pPr>
+      <w:r>
+        <w:t xml:space="preserve">总体来说，虽然多种方法各有优势，SAM 方法由于其强大的零样本学习能力和优异的上下文捕获能力，展现了在医学图像，特别是在肝脏肿瘤分割方面的独特优势。未来研究可以进一步探索如何优化 SAM 模型以适应具体的医学图像特征，以及如何将这些高级模型与医学专家的临床经验相结合，从而在提高肝脏肿瘤诊断和治疗的准确性方面发挥重要作用。</w:t>
+      </w:r>
+    </w:p>
+    <w:bookmarkEnd w:id="27"/>
+    <w:bookmarkEnd w:id="28"/>
+    <w:bookmarkStart w:id="43" w:name="方法论"/>
+    <w:p>
+      <w:pPr>
+        <w:pStyle w:val="2"/>
+      </w:pPr>
+      <w:r>
+        <w:t xml:space="preserve">方法论</w:t>
+      </w:r>
+    </w:p>
+    <w:bookmarkStart w:id="32" w:name="技术原理学习"/>
+    <w:p>
+      <w:pPr>
+        <w:pStyle w:val="3"/>
+      </w:pPr>
+      <w:r>
+        <w:t xml:space="preserve">技术原理学习</w:t>
+      </w:r>
+    </w:p>
+    <w:bookmarkStart w:id="29" w:name="深度学习基本原理"/>
+    <w:p>
+      <w:pPr>
+        <w:pStyle w:val="4"/>
+      </w:pPr>
+      <w:r>
+        <w:t xml:space="preserve">深度学习基本原理</w:t>
+      </w:r>
+    </w:p>
+    <w:p>
+      <w:pPr>
+        <w:pStyle w:val="FirstParagraph"/>
+      </w:pPr>
+      <w:r>
+        <w:t xml:space="preserve">深度学习是机器学习的一个分支，它通过建立、训练和使用由多层（或称“深层”）的人工神经网络来学习数据的表示。深度学习模型能够从大量数据中自动学习到复杂的特征表示，这一点在图像识别、语音识别等任务中尤为显著。</w:t>
+      </w:r>
+    </w:p>
+    <w:bookmarkEnd w:id="29"/>
+    <w:bookmarkStart w:id="30" w:name="分割大模型sam大模型"/>
+    <w:p>
+      <w:pPr>
+        <w:pStyle w:val="4"/>
+      </w:pPr>
+      <w:r>
+        <w:t xml:space="preserve">分割大模型（SAM大模型）</w:t>
+      </w:r>
+    </w:p>
+    <w:p>
+      <w:pPr>
+        <w:pStyle w:val="FirstParagraph"/>
+      </w:pPr>
+      <w:r>
+        <w:t xml:space="preserve">SAM（Segment Anything Model）是近年来提出的一种新型深度学习模型，旨在通过单一的模型实现对任何对象的高精度分割。SAM大模型通过大规模数据的预训练和针对特定任务的微调，实现了对不同对象类型的准确识别和分割。</w:t>
+      </w:r>
+    </w:p>
+    <w:bookmarkEnd w:id="30"/>
+    <w:bookmarkStart w:id="31" w:name="pytorch框架"/>
+    <w:p>
+      <w:pPr>
+        <w:pStyle w:val="4"/>
+      </w:pPr>
+      <w:r>
+        <w:t xml:space="preserve">Pytorch框架</w:t>
+      </w:r>
+    </w:p>
+    <w:p>
+      <w:pPr>
+        <w:pStyle w:val="FirstParagraph"/>
+      </w:pPr>
+      <w:r>
+        <w:t xml:space="preserve">Pytorch是一种开源的机器学习库，广泛用于应用程序和研究中，包括计算机视觉和自然语言处理等领域。它提供了强大的加速器支持、灵活的深度学习研究平台，并且便于实现深度学习模型的快速原型制作和高效执行。</w:t>
+      </w:r>
+    </w:p>
+    <w:bookmarkEnd w:id="31"/>
+    <w:bookmarkEnd w:id="32"/>
+    <w:bookmarkStart w:id="36" w:name="搭建sam大模型"/>
+    <w:p>
+      <w:pPr>
+        <w:pStyle w:val="3"/>
+      </w:pPr>
+      <w:r>
+        <w:t xml:space="preserve">搭建SAM大模型</w:t>
+      </w:r>
+    </w:p>
+    <w:bookmarkStart w:id="33" w:name="构建模型框架"/>
+    <w:p>
+      <w:pPr>
+        <w:pStyle w:val="4"/>
+      </w:pPr>
+      <w:r>
+        <w:t xml:space="preserve">1. 构建模型框架</w:t>
+      </w:r>
+    </w:p>
+    <w:p>
+      <w:pPr>
+        <w:pStyle w:val="FirstParagraph"/>
+      </w:pPr>
+      <w:r>
+        <w:t xml:space="preserve">在Python环境下，利用Pytorch库构建SAM大模型的基础框架。首先初始化模型结构，包括深度卷积网络、池化层、归一化层和全连接层，确保模型具备处理高维度数据的能力。紧接着，载入预训练的参数，以利用在其他大数据集上学到的特征。</w:t>
+      </w:r>
+    </w:p>
+    <w:bookmarkEnd w:id="33"/>
+    <w:bookmarkStart w:id="34" w:name="模型的训练和微调"/>
+    <w:p>
+      <w:pPr>
+        <w:pStyle w:val="4"/>
+      </w:pPr>
+      <w:r>
+        <w:t xml:space="preserve">2. 模型的训练和微调</w:t>
+      </w:r>
+    </w:p>
+    <w:p>
+      <w:pPr>
+        <w:pStyle w:val="FirstParagraph"/>
+      </w:pPr>
+      <w:r>
+        <w:t xml:space="preserve">利用腹部CT图像构建的训练集对SAM大模型进行训练。在此过程中，采用交叉验证来优化超参数，使用批量梯度下降和反向传播算法进行权重的更新。通过细致的微调，提升模型对肝脏肿瘤图像特点的学习能力和分割准确性。</w:t>
+      </w:r>
+    </w:p>
+    <w:bookmarkEnd w:id="34"/>
+    <w:bookmarkStart w:id="35" w:name="模型性能的评估"/>
+    <w:p>
+      <w:pPr>
+        <w:pStyle w:val="4"/>
+      </w:pPr>
+      <w:r>
+        <w:t xml:space="preserve">3. 模型性能的评估</w:t>
+      </w:r>
+    </w:p>
+    <w:p>
+      <w:pPr>
+        <w:pStyle w:val="FirstParagraph"/>
+      </w:pPr>
+      <w:r>
+        <w:t xml:space="preserve">在搭建好的SAM大模型上实施肝脏肿瘤的分割任务，使用常见性能指标，如像素准确度（Pixel Accuracy）、交并比（Intersection over Union，IoU）等评价模型性能。通过这些指标，可以量化分析模型的分割效果。</w:t>
+      </w:r>
+    </w:p>
+    <w:bookmarkEnd w:id="35"/>
+    <w:bookmarkEnd w:id="36"/>
+    <w:bookmarkStart w:id="40" w:name="肝脏肿瘤分割实验"/>
+    <w:p>
+      <w:pPr>
+        <w:pStyle w:val="3"/>
+      </w:pPr>
+      <w:r>
+        <w:t xml:space="preserve">肝脏肿瘤分割实验</w:t>
+      </w:r>
+    </w:p>
+    <w:bookmarkStart w:id="37" w:name="数据集的准备"/>
+    <w:p>
+      <w:pPr>
+        <w:pStyle w:val="4"/>
+      </w:pPr>
+      <w:r>
+        <w:t xml:space="preserve">1. 数据集的准备</w:t>
+      </w:r>
+    </w:p>
+    <w:p>
+      <w:pPr>
+        <w:pStyle w:val="FirstParagraph"/>
+      </w:pPr>
+      <w:r>
+        <w:t xml:space="preserve">从公开的医学图像数据库中选取腹部CT图像作为实验数据集。这些图像经过预处理，包括去噪、标准化和大小调整，确保输入数据的质量。同时手动标注肝脏肿瘤的区域，以提供准确的训练标签。</w:t>
+      </w:r>
+    </w:p>
+    <w:bookmarkEnd w:id="37"/>
+    <w:bookmarkStart w:id="38" w:name="实验设计"/>
+    <w:p>
+      <w:pPr>
+        <w:pStyle w:val="4"/>
+      </w:pPr>
+      <w:r>
+        <w:t xml:space="preserve">2. 实验设计</w:t>
+      </w:r>
+    </w:p>
+    <w:p>
+      <w:pPr>
+        <w:pStyle w:val="FirstParagraph"/>
+      </w:pPr>
+      <w:r>
+        <w:t xml:space="preserve">设计一系列实验来评估SAM大模型在肝脏肿瘤分割上的性能。实验中，不仅展示模型对单一图像的分割结果，还将进行一组批量图像的测试，以考察模型在不同情况下的泛化能力。</w:t>
+      </w:r>
+    </w:p>
+    <w:bookmarkEnd w:id="38"/>
+    <w:bookmarkStart w:id="39" w:name="结果分析"/>
+    <w:p>
+      <w:pPr>
+        <w:pStyle w:val="4"/>
+      </w:pPr>
+      <w:r>
+        <w:t xml:space="preserve">3. 结果分析</w:t>
+      </w:r>
+    </w:p>
+    <w:p>
+      <w:pPr>
+        <w:pStyle w:val="FirstParagraph"/>
+      </w:pPr>
+      <w:r>
+        <w:t xml:space="preserve">对实验结果进行详细的分析，包括模型分割的精确度、召回率、F1分数等指标的计算。通过可视化技术，如分割前后的对比图、误差热图等，形象地展示模型性能。</w:t>
+      </w:r>
+    </w:p>
+    <w:bookmarkEnd w:id="39"/>
+    <w:bookmarkEnd w:id="40"/>
+    <w:bookmarkStart w:id="41" w:name="性能比较分析"/>
+    <w:p>
+      <w:pPr>
+        <w:pStyle w:val="3"/>
+      </w:pPr>
+      <w:r>
+        <w:t xml:space="preserve">性能比较分析</w:t>
+      </w:r>
+    </w:p>
+    <w:p>
+      <w:pPr>
+        <w:pStyle w:val="FirstParagraph"/>
+      </w:pPr>
+      <w:r>
+        <w:t xml:space="preserve">为了全面评估基于SAM大模型的肝脏肿瘤分割软件的性能，本研究将选取其他几种领先的分割模型作为比较对象。包括但不限于经典的U-Net模型和V-Net模型，它们在医学图像分割领域内已有大量成功应用。通过实际的实验数据，本研究采用了以下性能评价指标：</w:t>
       </w:r>
     </w:p>
     <w:p>
@@ -679,7 +789,43 @@
         <w:pStyle w:val="Compact"/>
         <w:numPr>
           <w:ilvl w:val="0"/>
-          <w:numId w:val="1001"/>
+          <w:numId w:val="1002"/>
+        </w:numPr>
+      </w:pPr>
+      <w:r>
+        <w:t xml:space="preserve">精确度（Precision）</w:t>
+      </w:r>
+    </w:p>
+    <w:p>
+      <w:pPr>
+        <w:pStyle w:val="Compact"/>
+        <w:numPr>
+          <w:ilvl w:val="0"/>
+          <w:numId w:val="1002"/>
+        </w:numPr>
+      </w:pPr>
+      <w:r>
+        <w:t xml:space="preserve">召回率（Recall）</w:t>
+      </w:r>
+    </w:p>
+    <w:p>
+      <w:pPr>
+        <w:pStyle w:val="Compact"/>
+        <w:numPr>
+          <w:ilvl w:val="0"/>
+          <w:numId w:val="1002"/>
+        </w:numPr>
+      </w:pPr>
+      <w:r>
+        <w:t xml:space="preserve">F1分数（F1 Score）</w:t>
+      </w:r>
+    </w:p>
+    <w:p>
+      <w:pPr>
+        <w:pStyle w:val="Compact"/>
+        <w:numPr>
+          <w:ilvl w:val="0"/>
+          <w:numId w:val="1002"/>
         </w:numPr>
       </w:pPr>
       <w:r>
@@ -718,6 +864,22 @@
       </w:pPr>
       <w:r>
         <w:t xml:space="preserve">进一步的分析和实验结果表明，虽然基于SAM大模型的分割软件在准确度上取得了优异的成绩，但仍存在计算效率和模型泛化能力方面的挑战。未来的工作可以着重于这些方面，探索更高效的算法或技术来提升模型性能，从而更好地服务于临床诊断和治疗规划。</w:t>
+      </w:r>
+    </w:p>
+    <w:p>
+      <w:pPr>
+        <w:pStyle w:val="a7"/>
+      </w:pPr>
+      <w:r>
+        <w:t xml:space="preserve">尽管 SAM 在肝脏肿瘤分割上显示出前景，但仍需针对医学图像的特点进行进一步优化和调整。未来的研究可以探索如何结合医学专家的知识和SAM的自动学习能力，以提高分割精度，减少需要手动调整的工作。同时，开发面向特定如肝脏肿瘤的深度学习模型，将是推动医学图像处理技术发展的关键。</w:t>
+      </w:r>
+    </w:p>
+    <w:p>
+      <w:pPr>
+        <w:pStyle w:val="a7"/>
+      </w:pPr>
+      <w:r>
+        <w:t xml:space="preserve">综上所述，基于 SAM 模型的肝脏肿瘤分割软件的开发，不仅可以改善现有的图像分割方法，还有助于提高肝脏疾病的诊断效率和准确性。未来的研究应当着重于模型的实际应用和临床转化，以实现医学影像自动化分析的最终目标。</w:t>
       </w:r>
     </w:p>
     <w:bookmarkEnd w:id="42"/>
@@ -1840,6 +2002,9 @@
     <w:abstractNumId w:val="990"/>
   </w:num>
   <w:num w:numId="1001">
+    <w:abstractNumId w:val="991"/>
+  </w:num>
+  <w:num w:numId="1002">
     <w:abstractNumId w:val="991"/>
   </w:num>
 </w:numbering>

</xml_diff>

<commit_message>
vault backup: 2024-05-12 12:40:47
</commit_message>
<xml_diff>
--- a/study/毕设/20201804070_王恺_测控技术与仪器_基于SAM大模型的肝脏肿瘤分割软件开发.docx
+++ b/study/毕设/20201804070_王恺_测控技术与仪器_基于SAM大模型的肝脏肿瘤分割软件开发.docx
@@ -209,7 +209,7 @@
         </w:p>
       </w:sdtContent>
     </w:sdt>
-    <w:bookmarkStart w:id="33" w:name="绪论"/>
+    <w:bookmarkStart w:id="40" w:name="绪论"/>
     <w:p>
       <w:pPr>
         <w:pStyle w:val="1"/>
@@ -254,7 +254,7 @@
         <w:fldChar w:fldCharType="begin"/>
       </w:r>
       <w:r>
-        <w:instrText xml:space="preserve"> ADDIN ZOTERO_ITEM CSL_CITATION {"citationID":"00000001","schema":"https://github.com/citation-style-language/schema/raw/master/csl-citation.json","properties":{"noteIndex":0,"formattedCitation":"[@mazurowskiSegmentAnythingModel2023a]"},"citationItems":[{"prefix":"","uri":["http://zotero.org/users/9557124/items/ZG9XUUPJ"],"id":484,"itemData":{"URL":"https://linkinghub.elsevier.com/retrieve/pii/S1361841523001780","language":"en","DOI":"10.1016/j.media.2023.102918","ISSN":"13618415","note":"titleTranslation: 用于医学图像分析的任何分段模型：实验研究\nabstractTranslation:  由于数据注释的可用性有限，为医学图像训练分割模型仍然具有挑战性。Segment Anything Model（SAM）是一个基础模型，主要针对自然图像，在超过 10 亿个注释上进行训练，旨在以交互方式分割用户定义的感兴趣对象。该模型在自然图像上的表现令人印象深刻，但在医学图像领域却面临着一系列挑战。在此，我们对 SAM 在 19 个不同模式和解剖学的医学影像数据集上分割医学影像的能力进行了广泛评估。在实验中，我们使用模拟交互式分割的标准方法为 SAM 生成点和框提示。我们报告了以下发现：(1) 基于单个提示的 SAM 性能因数据集和任务的不同而有很大差异，从脊柱 MRI 的 IoU=0.1135 到髋关节 X 光片的 IoU=0.8650。(2) 对于圆周较好、提示模糊性较低的物体，如计算机断层扫描中的器官分割，分割性能似乎较好，而在其他各种情况下，如脑肿瘤分割，分割性能较差。(3) SAM 在使用方框提示时的性能明显优于使用点提示时的性能。(4) 在几乎所有单点提示设置中，SAM 的性能都优于类似的 RITM、SimpleClick 和 FocalClick 方法。(5) 在迭代提供多点提示时，SAM 的性能一般只能略微提高，而其他方法的性能则能提高到超越 SAM 基于点的性能的水平。我们还就 SAM 在所有测试数据集上的性能、迭代分割以及 SAM 在提示模糊的情况下的行为提供了一些说明。我们得出的结论是，SAM 在某些医学影像数据集上表现出了令人印象深刻的零镜头分割性能，但在其他数据集上的表现一般甚至很差。SAM 有可能对医学影像领域的自动医学影像分割产生重大影响，但在使用时需要适当谨慎。评估 SAM 的代码可在 https://github.com/mazurowski-lab/segment-anything-medical-evaluation 公开获取。","author":[{"family":"Mazurowski","given":"Maciej A."},{"family":"Dong","given":"Haoyu"},{"family":"Gu","given":"Hanxue"},{"family":"Yang","given":"Jichen"},{"family":"Konz","given":"Nicholas"},{"family":"Zhang","given":"Yixin"}],"accessed":{"date-parts":[["2024",1,17]]},"citation-key":"mazurowskiSegmentAnythingModel2023a","abstract":"Training segmentation models for medical images continues to be challenging due to the limited availability of data annotations. Segment Anything Model (SAM) is a foundation model trained on over 1 billion annotations, predominantly for natural images, that is intended to segment user-defined objects of interest in an interactive manner. While the model performance on natural images is impressive, medical image domains pose their own set of challenges. Here, we perform an extensive evaluation of SAM’s ability to segment medical images on a collection of 19 medical imaging datasets from various modalities and anatomies. In our experiments, we generated point and box prompts for SAM using a standard method that simulates interactive segmentation. We report the following findings: (1) SAM’s performance based on single prompts highly varies depending on the dataset and the task, from IoU=0.1135 for spine MRI to IoU=0.8650 for hip X-ray. (2) Segmentation performance appears to be better for well-circumscribed objects with prompts with less ambiguity such as the segmentation of organs in computed tomography and poorer in various other scenarios such as the segmentation of brain tumors. (3) SAM performs notably better with box prompts than with point prompts. (4) SAM outperforms similar methods RITM, SimpleClick, and FocalClick in almost all single-point prompt settings. (5) When multiple-point prompts are provided iteratively, SAM’s performance generally improves only slightly while other methods’ performance improves to the level that surpasses SAM’s point-based performance. We also provide several illustrations for SAM’s performance on all tested datasets, iterative segmentation, and SAM’s behavior given prompt ambiguity. We conclude that SAM shows impressive zero-shot segmentation performance for certain medical imaging datasets, but moderate to poor performance for others. SAM has the potential to make a significant impact in automated medical image segmentation in medical imaging, but appropriate care needs to be applied when using it. Code for evaluation SAM is made publicly available at https://github.com/mazurowski-lab/segment-anything-medical-evaluation.","title":"Segment anything model for medical image analysis: An experimental study","title-short":"Segment anything model for medical image analysis","volume":"89","type":"article-journal","source":"DOI.org (Crossref)","id":"mazurowskiSegmentAnythingModel2023a","container-title":"Medical Image Analysis","page":"102918","issued":{"date-parts":[["2023",10]]},"container-title-short":"Medical Image Analysis"},"uris":["http://zotero.org/users/9557124/items/ZG9XUUPJ"],"suffix":""}]}   </w:instrText>
+        <w:instrText xml:space="preserve"> ADDIN ZOTERO_ITEM CSL_CITATION {"citationItems":[{"uris":["http://zotero.org/users/9557124/items/ZG9XUUPJ"],"itemData":{"abstract":"Training segmentation models for medical images continues to be challenging due to the limited availability of data annotations. Segment Anything Model (SAM) is a foundation model trained on over 1 billion annotations, predominantly for natural images, that is intended to segment user-defined objects of interest in an interactive manner. While the model performance on natural images is impressive, medical image domains pose their own set of challenges. Here, we perform an extensive evaluation of SAM’s ability to segment medical images on a collection of 19 medical imaging datasets from various modalities and anatomies. In our experiments, we generated point and box prompts for SAM using a standard method that simulates interactive segmentation. We report the following findings: (1) SAM’s performance based on single prompts highly varies depending on the dataset and the task, from IoU=0.1135 for spine MRI to IoU=0.8650 for hip X-ray. (2) Segmentation performance appears to be better for well-circumscribed objects with prompts with less ambiguity such as the segmentation of organs in computed tomography and poorer in various other scenarios such as the segmentation of brain tumors. (3) SAM performs notably better with box prompts than with point prompts. (4) SAM outperforms similar methods RITM, SimpleClick, and FocalClick in almost all single-point prompt settings. (5) When multiple-point prompts are provided iteratively, SAM’s performance generally improves only slightly while other methods’ performance improves to the level that surpasses SAM’s point-based performance. We also provide several illustrations for SAM’s performance on all tested datasets, iterative segmentation, and SAM’s behavior given prompt ambiguity. We conclude that SAM shows impressive zero-shot segmentation performance for certain medical imaging datasets, but moderate to poor performance for others. SAM has the potential to make a significant impact in automated medical image segmentation in medical imaging, but appropriate care needs to be applied when using it. Code for evaluation SAM is made publicly available at https://github.com/mazurowski-lab/segment-anything-medical-evaluation.","container-title":"Medical Image Analysis","page":"102918","title-short":"Segment anything model for medical image analysis","URL":"https://linkinghub.elsevier.com/retrieve/pii/S1361841523001780","note":"titleTranslation: 用于医学图像分析的任何分段模型：实验研究\nabstractTranslation:  由于数据注释的可用性有限，为医学图像训练分割模型仍然具有挑战性。Segment Anything Model（SAM）是一个基础模型，主要针对自然图像，在超过 10 亿个注释上进行训练，旨在以交互方式分割用户定义的感兴趣对象。该模型在自然图像上的表现令人印象深刻，但在医学图像领域却面临着一系列挑战。在此，我们对 SAM 在 19 个不同模式和解剖学的医学影像数据集上分割医学影像的能力进行了广泛评估。在实验中，我们使用模拟交互式分割的标准方法为 SAM 生成点和框提示。我们报告了以下发现：(1) 基于单个提示的 SAM 性能因数据集和任务的不同而有很大差异，从脊柱 MRI 的 IoU=0.1135 到髋关节 X 光片的 IoU=0.8650。(2) 对于圆周较好、提示模糊性较低的物体，如计算机断层扫描中的器官分割，分割性能似乎较好，而在其他各种情况下，如脑肿瘤分割，分割性能较差。(3) SAM 在使用方框提示时的性能明显优于使用点提示时的性能。(4) 在几乎所有单点提示设置中，SAM 的性能都优于类似的 RITM、SimpleClick 和 FocalClick 方法。(5) 在迭代提供多点提示时，SAM 的性能一般只能略微提高，而其他方法的性能则能提高到超越 SAM 基于点的性能的水平。我们还就 SAM 在所有测试数据集上的性能、迭代分割以及 SAM 在提示模糊的情况下的行为提供了一些说明。我们得出的结论是，SAM 在某些医学影像数据集上表现出了令人印象深刻的零镜头分割性能，但在其他数据集上的表现一般甚至很差。SAM 有可能对医学影像领域的自动医学影像分割产生重大影响，但在使用时需要适当谨慎。评估 SAM 的代码可在 https://github.com/mazurowski-lab/segment-anything-medical-evaluation 公开获取。","volume":"89","container-title-short":"Medical Image Analysis","accessed":{"date-parts":[["2024",1,17]]},"ISSN":"13618415","id":"mazurowskiSegmentAnythingModel2023a","source":"DOI.org (Crossref)","author":[{"family":"Mazurowski","given":"Maciej A."},{"family":"Dong","given":"Haoyu"},{"family":"Gu","given":"Hanxue"},{"family":"Yang","given":"Jichen"},{"family":"Konz","given":"Nicholas"},{"family":"Zhang","given":"Yixin"}],"issued":{"date-parts":[["2023",10]]},"DOI":"10.1016/j.media.2023.102918","language":"en","citation-key":"mazurowskiSegmentAnythingModel2023a","type":"article-journal","title":"Segment anything model for medical image analysis: An experimental study"},"suffix":"","id":484,"uri":["http://zotero.org/users/9557124/items/ZG9XUUPJ"],"prefix":""}],"schema":"https://github.com/citation-style-language/schema/raw/master/csl-citation.json","properties":{"formattedCitation":"[@mazurowskiSegmentAnythingModel2023a]","noteIndex":0},"citationID":"00000001"}   </w:instrText>
       </w:r>
       <w:r>
         <w:fldChar w:fldCharType="separate"/>
@@ -283,7 +283,7 @@
         <w:fldChar w:fldCharType="begin"/>
       </w:r>
       <w:r>
-        <w:instrText xml:space="preserve"> ADDIN ZOTERO_ITEM CSL_CITATION {"citationID":"00000002","schema":"https://github.com/citation-style-language/schema/raw/master/csl-citation.json","properties":{"noteIndex":0,"formattedCitation":"[@JiangShengHuiJiYuShenDuXueXiDeGanZangJiGanZhongLiuCTTuXiangFenGeSuanFaYanJiu]"},"citationItems":[{"prefix":"","uri":["http://zotero.org/users/9557124/items/XSQZBWBJ"],"id":500,"itemData":{"URL":"https://doi.org/10.27103/d.cnki.ghebu.2023.001846","type":"thesis","title":"基于深度学习的肝脏及肝肿瘤CT图像分割算法研究","number-of-pages":"63","contributor":[{"literal":"董斌"},{"literal":"高雷"}],"citation-key":"JiangShengHuiJiYuShenDuXueXiDeGanZangJiGanZhongLiuCTTuXiangFenGeSuanFaYanJiu","publisher":"河北大学","DOI":"10.27103/d.cnki.ghebu.2023.001846","note":"major: 电子信息硕士（专业学位）\ndownload: 132\nCLC: R735.7;TP18;TP391.41\nCNKICite: 0\ndbcode: CMFD\ndbname: CMFDTEMP\nfilename: 1023914667.nh","language":"zh-CN","source":"CNKI","id":"JiangShengHuiJiYuShenDuXueXiDeGanZangJiGanZhongLiuCTTuXiangFenGeSuanFaYanJiu","author":[{"literal":"降胜辉"}],"accessed":{"date-parts":[["2024",3,15]]},"genre":"硕士学位论文","abstract":"肝脏是人体内非常重要的实质器官,肝脏疾病严重影响着人体健康,肝癌更是致死率极高的恶性肿瘤之一,精准的肝脏图像分割是医生诊断与治疗过程中的重要参考。由于计算机断层扫描成像(Computed Tomography,CT)具有安全方便、成像速度快、分辨率较高等优点,CT成像成为常用的检查方式。肝脏和肝肿瘤的CT图像具有形态各异、边缘模糊和位置多变等特点,传统上以手动标注实现的CT图像分割,不仅耗时耗力而且易出现分割误差。因此,基于深度学习实现肝脏和肝肿瘤CT图像的全自动化精准分割具有重要的研究意义。对于上述分割难点,本文进行的主要研究内容如下:(1)针对U-Net中存在的信息丢失和特征学习不足问题,本文提出了基于改进UNet的肝脏CT图像分割模型—ACR-Net模型。该模型利用非对称卷积块获取更加复杂的特征信息,有效缓解因卷积操作带来的信息丢失问题。同时为保证特征信息传递的完整性,引入残差连接实现特征重用。最后,通过双向卷积长短时记忆网络连接编码路径和解码路径,实现全局信息的融合。通过在Li TS2017数据集上实验验证,ACR-Net模型缓解了U-Net存在的信息丢失和特征学习不足问题,提高了肝脏分割精确度,DSC数值达到了94.54%。(2)在腹部CT图像中,肝脏与相邻组织器官紧密连接且边界不清晰,导致分割时极易出现分割误差。为提高肝脏分割准确性和精度,本文提出了基于改进双重注意力机制的肝脏CT图像分割模型—DAC-Net模型。该模型利用双重注意力机制减小肝脏相邻组织器官的干扰,获取图像的空间信息特征及通道信息特征,使网络关注肝脏区域信息,提高网络特征表达能力。同时对双重注意力机制进行了改进,提高了模块性能。最后,引入了具有连续空洞卷积的多尺度空洞卷积模块,学习更丰富的具有不同尺度的特征信息。通过在Li TS2017数据集上实验验证,DAC-Net模型显著提升了肝脏的分割效果,在DSC值上达到了96.24%,证明提出模型能够较为精确地分割肝脏。(3)针对肝肿瘤分割中存在的小肿瘤分割丢失、肿瘤分割边缘模糊、错误分割严重等问题,本文提出了基于多尺度密集卷积的肝肿瘤CT图像分割模型—MDR-Net模型。首先,通过在U-Net的编解码结构中引入具备提取多尺度特征能力的多尺度密集卷积模块,获取肝肿瘤的不同尺度特征信息。其次,引入残差卷积跳跃连接,解决了低分辨率信息重复传递的问题,并有效缓解了边缘信息表征不足以及小肿瘤空间信息丢失。通过在Li TS2017数据集上实验验证,MDR-Net模型对肝肿瘤CT图像有较高的分割精度,在DSC值上达到了73.58%,证明了提出模型的有效性及优越性。"},"uris":["http://zotero.org/users/9557124/items/XSQZBWBJ"],"suffix":""}]}   </w:instrText>
+        <w:instrText xml:space="preserve"> ADDIN ZOTERO_ITEM CSL_CITATION {"citationItems":[{"uris":["http://zotero.org/users/9557124/items/XSQZBWBJ"],"itemData":{"title":"基于深度学习的肝脏及肝肿瘤CT图像分割算法研究","citation-key":"JiangShengHuiJiYuShenDuXueXiDeGanZangJiGanZhongLiuCTTuXiangFenGeSuanFaYanJiu","accessed":{"date-parts":[["2024",3,15]]},"DOI":"10.27103/d.cnki.ghebu.2023.001846","source":"CNKI","id":"JiangShengHuiJiYuShenDuXueXiDeGanZangJiGanZhongLiuCTTuXiangFenGeSuanFaYanJiu","publisher":"河北大学","genre":"硕士学位论文","number-of-pages":"63","author":[{"literal":"降胜辉"}],"note":"major: 电子信息硕士（专业学位）\ndownload: 132\nCLC: R735.7;TP18;TP391.41\nCNKICite: 0\ndbcode: CMFD\ndbname: CMFDTEMP\nfilename: 1023914667.nh","URL":"https://doi.org/10.27103/d.cnki.ghebu.2023.001846","language":"zh-CN","contributor":[{"literal":"董斌"},{"literal":"高雷"}],"type":"thesis","abstract":"肝脏是人体内非常重要的实质器官,肝脏疾病严重影响着人体健康,肝癌更是致死率极高的恶性肿瘤之一,精准的肝脏图像分割是医生诊断与治疗过程中的重要参考。由于计算机断层扫描成像(Computed Tomography,CT)具有安全方便、成像速度快、分辨率较高等优点,CT成像成为常用的检查方式。肝脏和肝肿瘤的CT图像具有形态各异、边缘模糊和位置多变等特点,传统上以手动标注实现的CT图像分割,不仅耗时耗力而且易出现分割误差。因此,基于深度学习实现肝脏和肝肿瘤CT图像的全自动化精准分割具有重要的研究意义。对于上述分割难点,本文进行的主要研究内容如下:(1)针对U-Net中存在的信息丢失和特征学习不足问题,本文提出了基于改进UNet的肝脏CT图像分割模型—ACR-Net模型。该模型利用非对称卷积块获取更加复杂的特征信息,有效缓解因卷积操作带来的信息丢失问题。同时为保证特征信息传递的完整性,引入残差连接实现特征重用。最后,通过双向卷积长短时记忆网络连接编码路径和解码路径,实现全局信息的融合。通过在Li TS2017数据集上实验验证,ACR-Net模型缓解了U-Net存在的信息丢失和特征学习不足问题,提高了肝脏分割精确度,DSC数值达到了94.54%。(2)在腹部CT图像中,肝脏与相邻组织器官紧密连接且边界不清晰,导致分割时极易出现分割误差。为提高肝脏分割准确性和精度,本文提出了基于改进双重注意力机制的肝脏CT图像分割模型—DAC-Net模型。该模型利用双重注意力机制减小肝脏相邻组织器官的干扰,获取图像的空间信息特征及通道信息特征,使网络关注肝脏区域信息,提高网络特征表达能力。同时对双重注意力机制进行了改进,提高了模块性能。最后,引入了具有连续空洞卷积的多尺度空洞卷积模块,学习更丰富的具有不同尺度的特征信息。通过在Li TS2017数据集上实验验证,DAC-Net模型显著提升了肝脏的分割效果,在DSC值上达到了96.24%,证明提出模型能够较为精确地分割肝脏。(3)针对肝肿瘤分割中存在的小肿瘤分割丢失、肿瘤分割边缘模糊、错误分割严重等问题,本文提出了基于多尺度密集卷积的肝肿瘤CT图像分割模型—MDR-Net模型。首先,通过在U-Net的编解码结构中引入具备提取多尺度特征能力的多尺度密集卷积模块,获取肝肿瘤的不同尺度特征信息。其次,引入残差卷积跳跃连接,解决了低分辨率信息重复传递的问题,并有效缓解了边缘信息表征不足以及小肿瘤空间信息丢失。通过在Li TS2017数据集上实验验证,MDR-Net模型对肝肿瘤CT图像有较高的分割精度,在DSC值上达到了73.58%,证明了提出模型的有效性及优越性。"},"suffix":"","id":500,"uri":["http://zotero.org/users/9557124/items/XSQZBWBJ"],"prefix":""}],"schema":"https://github.com/citation-style-language/schema/raw/master/csl-citation.json","properties":{"formattedCitation":"[@JiangShengHuiJiYuShenDuXueXiDeGanZangJiGanZhongLiuCTTuXiangFenGeSuanFaYanJiu]","noteIndex":0},"citationID":"00000002"}   </w:instrText>
       </w:r>
       <w:r>
         <w:fldChar w:fldCharType="separate"/>
@@ -312,7 +312,7 @@
         <w:fldChar w:fldCharType="begin"/>
       </w:r>
       <w:r>
-        <w:instrText xml:space="preserve"> ADDIN ZOTERO_ITEM CSL_CITATION {"citationID":"00000003","schema":"https://github.com/citation-style-language/schema/raw/master/csl-citation.json","properties":{"noteIndex":0,"formattedCitation":"[@kirillovSegmentAnything2023]"},"citationItems":[{"prefix":"","uri":["http://zotero.org/users/9557124/items/RGI8W7FT"],"id":472,"itemData":{"event-title":"2023 IEEE/CVF International Conference on Computer Vision (ICCV)","publisher":"IEEE","publisher-place":"Paris, France","event-place":"Paris, France","note":"titleTranslation: 任何分段","author":[{"family":"Kirillov","given":"Alexander"},{"family":"Mintun","given":"Eric"},{"family":"Ravi","given":"Nikhila"},{"family":"Mao","given":"Hanzi"},{"family":"Rolland","given":"Chloe"},{"family":"Gustafson","given":"Laura"},{"family":"Xiao","given":"Tete"},{"family":"Whitehead","given":"Spencer"},{"family":"Berg","given":"Alexander C."},{"family":"Lo","given":"Wan-Yen"},{"family":"Dollár","given":"Piotr"},{"family":"Girshick","given":"Ross"}],"accessed":{"date-parts":[["2024",1,17]]},"citation-key":"kirillovSegmentAnything2023","abstract":"We introduce the Segment Anything (SA) project: a new task, model, and dataset for image segmentation. Using our efﬁcient model in a data collection loop, we built the largest segmentation dataset to date (by far), with over 1 billion masks on 11M licensed and privacy respecting images. The model is designed and trained to be promptable, so it can transfer zero-shot to new image distributions and tasks. We evaluate its capabilities on numerous tasks and ﬁnd that its zero-shot performance is impressive – often competitive with or even superior to prior fully supervised results. We are releasing the Segment Anything Model (SAM) and corresponding dataset (SA-1B) of 1B masks and 11M images at https://segment-anything.com to foster research into foundation models for computer vision.","title":"Segment Anything","URL":"https://ieeexplore.ieee.org/document/10378323/","type":"paper-conference","source":"DOI.org (Crossref)","issued":{"date-parts":[["2023",10,1]]},"page":"3992-4003","id":"kirillovSegmentAnything2023","container-title":"2023 IEEE/CVF International Conference on Computer Vision (ICCV)","ISBN":"9798350307184","DOI":"10.1109/ICCV51070.2023.00371","language":"en"},"uris":["http://zotero.org/users/9557124/items/RGI8W7FT"],"suffix":""}]}   </w:instrText>
+        <w:instrText xml:space="preserve"> ADDIN ZOTERO_ITEM CSL_CITATION {"citationItems":[{"uris":["http://zotero.org/users/9557124/items/RGI8W7FT"],"itemData":{"abstract":"We introduce the Segment Anything (SA) project: a new task, model, and dataset for image segmentation. Using our efﬁcient model in a data collection loop, we built the largest segmentation dataset to date (by far), with over 1 billion masks on 11M licensed and privacy respecting images. The model is designed and trained to be promptable, so it can transfer zero-shot to new image distributions and tasks. We evaluate its capabilities on numerous tasks and ﬁnd that its zero-shot performance is impressive – often competitive with or even superior to prior fully supervised results. We are releasing the Segment Anything Model (SAM) and corresponding dataset (SA-1B) of 1B masks and 11M images at https://segment-anything.com to foster research into foundation models for computer vision.","publisher-place":"Paris, France","event-title":"2023 IEEE/CVF International Conference on Computer Vision (ICCV)","page":"3992-4003","URL":"https://ieeexplore.ieee.org/document/10378323/","note":"titleTranslation: 任何分段","title":"Segment Anything","DOI":"10.1109/ICCV51070.2023.00371","event-place":"Paris, France","id":"kirillovSegmentAnything2023","ISBN":"9798350307184","source":"DOI.org (Crossref)","citation-key":"kirillovSegmentAnything2023","author":[{"family":"Kirillov","given":"Alexander"},{"family":"Mintun","given":"Eric"},{"family":"Ravi","given":"Nikhila"},{"family":"Mao","given":"Hanzi"},{"family":"Rolland","given":"Chloe"},{"family":"Gustafson","given":"Laura"},{"family":"Xiao","given":"Tete"},{"family":"Whitehead","given":"Spencer"},{"family":"Berg","given":"Alexander C."},{"family":"Lo","given":"Wan-Yen"},{"family":"Dollár","given":"Piotr"},{"family":"Girshick","given":"Ross"}],"issued":{"date-parts":[["2023",10,1]]},"accessed":{"date-parts":[["2024",1,17]]},"language":"en","publisher":"IEEE","type":"paper-conference","container-title":"2023 IEEE/CVF International Conference on Computer Vision (ICCV)"},"suffix":"","id":472,"uri":["http://zotero.org/users/9557124/items/RGI8W7FT"],"prefix":""}],"schema":"https://github.com/citation-style-language/schema/raw/master/csl-citation.json","properties":{"formattedCitation":"[@kirillovSegmentAnything2023]","noteIndex":0},"citationID":"00000003"}   </w:instrText>
       </w:r>
       <w:r>
         <w:fldChar w:fldCharType="separate"/>
@@ -377,7 +377,7 @@
         <w:fldChar w:fldCharType="begin"/>
       </w:r>
       <w:r>
-        <w:instrText xml:space="preserve"> ADDIN ZOTERO_ITEM CSL_CITATION {"citationID":"00000004","schema":"https://github.com/citation-style-language/schema/raw/master/csl-citation.json","properties":{"noteIndex":0,"formattedCitation":"[@PanLuHaiJiYuShenDuXueXiDeNaoBuZhongLiuYiXueTuXiangFenGeMoXingYanJiu2024]"},"citationItems":[{"prefix":"","uri":["http://zotero.org/users/9557124/items/RNR7MV7Y"],"id":520,"itemData":{"URL":"https://doi.org/10.27729/d.cnki.ggdjs.2023.000352","publisher":"广东技术师范大学","DOI":"10.27729/d.cnki.ggdjs.2023.000352","note":"major: 控制科学与工程（模式识别与智能系统）\ndownload: 389\nCLC: TP18;TP391.41;R739.4\nCNKICite: 0\ndbcode: CMFD\ndbname: CMFD202401\nfilename: 1023717849.nh","author":[{"literal":"潘陆海"}],"accessed":{"date-parts":[["2024",5,8]]},"citation-key":"PanLuHaiJiYuShenDuXueXiDeNaoBuZhongLiuYiXueTuXiangFenGeMoXingYanJiu2024","type":"thesis","title":"基于深度学习的脑部肿瘤医学图像分割模型研究","number-of-pages":"67","contributor":[{"literal":"肖政宏"}],"source":"CNKI","id":"PanLuHaiJiYuShenDuXueXiDeNaoBuZhongLiuYiXueTuXiangFenGeMoXingYanJiu2024","abstract":"医学图像分割是以医学影像中特殊的病理特征为依据,将医学影像中的病灶区域分离,从而辅助医生通过患者的影像有效部分对整体病情进行分析诊疗。通常情况下医学图像分割这一项工作是由相关医生进行的专业操作,随着人工智能技术的快速进步,在人工智能的协助下医生可以通过更为智能化的手段提高医学图像分割的效率和精度。医学图像分割在医学图像中的定位、识别以及可视化病变区域等方面发挥着重要作用,医学图像分割得到的结果是医生在制订手术方案上的重要根据之一。目前基于深度学习的网络架构由于其在提取浅层次特征图上会遗失一部分重要的关键信息和细节部分,这些重要信息与关键细节的遗失很有可能会造成临床诊断上的失误,仍有改进的空间,本文针对医学图像分割中重要信息与关键细节的遗失问题等核心内容进行研究,并通过改进Deep Lab V3+框架和U2-Net框架进行相关的研究。论文的主要工作内容与创新要点如下:(1)对实验数据集即LGG数据集进行归一化操作减少图像像素之间的高方差;通过图像旋转、垂直和水平移动、缩放和剪切操作,增加数据集的容量和数据集中的异构性。(2)针对脑部胶质肿瘤存在的病灶区域边界细节部分分割得不够充分彻底的问题,本文提出了一种基于Deep Lab V3+改进的脑部胶质瘤MRI图像分割网络框架,已有的Deep Lab V3+的主干网络为Mobile Net V2或Xception网络架构,本文提出的新框架是将原先的Deep Lab V3+主干网络部分替换为性能更为优越的Conv Ne Xt主干网络架构,并且将由窗口多头自注意力模块和滑动窗口多头自注意力模块两者组合的Swin Transformer架构融入Deep Lab V3+的下分支,从而捕捉原先未能把握住的浅层特征图的关键细节部分,实现深层特征和浅层特征的双重融合,最终能够更为精准地提取医学图像的病灶区域,分割得到的结果预测图的边缘细节部分更为清晰和分明。并通过在LGG数据集上的相关实验证明了新框架的有效性,获得了更为精准的分割效果。(3)针对脑部胶质肿瘤存在的整体分割精准度仍有可提高空间的问题,本文提出了一种基于U2-Net改进的脑部胶质瘤MRI图像分割网络模型,该模型是将原先U2-Net的最底部U型残差块编码器替换为Mobile Vi T block模块以捕捉全局远距离上下文关联特征信息,并且在倒数第二个U型残差块编码器和第一个U型残差块解码器之间添加注意力模块,该注意力模块由空间注意力和通道注意力并行拼接混合而成,进行残差连接从而把握全局整体轮廓以提升整体的分割精准度。并通过在LGG数据集上的相关实验证明了有效性,证明其在分割精度上有所提高。","issued":{"date-parts":[["2024"]]},"genre":"硕士学位论文","language":"zh-CN"},"uris":["http://zotero.org/users/9557124/items/RNR7MV7Y"],"suffix":""}]}   </w:instrText>
+        <w:instrText xml:space="preserve"> ADDIN ZOTERO_ITEM CSL_CITATION {"citationItems":[{"uris":["http://zotero.org/users/9557124/items/RNR7MV7Y"],"itemData":{"abstract":"医学图像分割是以医学影像中特殊的病理特征为依据,将医学影像中的病灶区域分离,从而辅助医生通过患者的影像有效部分对整体病情进行分析诊疗。通常情况下医学图像分割这一项工作是由相关医生进行的专业操作,随着人工智能技术的快速进步,在人工智能的协助下医生可以通过更为智能化的手段提高医学图像分割的效率和精度。医学图像分割在医学图像中的定位、识别以及可视化病变区域等方面发挥着重要作用,医学图像分割得到的结果是医生在制订手术方案上的重要根据之一。目前基于深度学习的网络架构由于其在提取浅层次特征图上会遗失一部分重要的关键信息和细节部分,这些重要信息与关键细节的遗失很有可能会造成临床诊断上的失误,仍有改进的空间,本文针对医学图像分割中重要信息与关键细节的遗失问题等核心内容进行研究,并通过改进Deep Lab V3+框架和U2-Net框架进行相关的研究。论文的主要工作内容与创新要点如下:(1)对实验数据集即LGG数据集进行归一化操作减少图像像素之间的高方差;通过图像旋转、垂直和水平移动、缩放和剪切操作,增加数据集的容量和数据集中的异构性。(2)针对脑部胶质肿瘤存在的病灶区域边界细节部分分割得不够充分彻底的问题,本文提出了一种基于Deep Lab V3+改进的脑部胶质瘤MRI图像分割网络框架,已有的Deep Lab V3+的主干网络为Mobile Net V2或Xception网络架构,本文提出的新框架是将原先的Deep Lab V3+主干网络部分替换为性能更为优越的Conv Ne Xt主干网络架构,并且将由窗口多头自注意力模块和滑动窗口多头自注意力模块两者组合的Swin Transformer架构融入Deep Lab V3+的下分支,从而捕捉原先未能把握住的浅层特征图的关键细节部分,实现深层特征和浅层特征的双重融合,最终能够更为精准地提取医学图像的病灶区域,分割得到的结果预测图的边缘细节部分更为清晰和分明。并通过在LGG数据集上的相关实验证明了新框架的有效性,获得了更为精准的分割效果。(3)针对脑部胶质肿瘤存在的整体分割精准度仍有可提高空间的问题,本文提出了一种基于U2-Net改进的脑部胶质瘤MRI图像分割网络模型,该模型是将原先U2-Net的最底部U型残差块编码器替换为Mobile Vi T block模块以捕捉全局远距离上下文关联特征信息,并且在倒数第二个U型残差块编码器和第一个U型残差块解码器之间添加注意力模块,该注意力模块由空间注意力和通道注意力并行拼接混合而成,进行残差连接从而把握全局整体轮廓以提升整体的分割精准度。并通过在LGG数据集上的相关实验证明了有效性,证明其在分割精度上有所提高。","genre":"硕士学位论文","URL":"https://doi.org/10.27729/d.cnki.ggdjs.2023.000352","note":"major: 控制科学与工程（模式识别与智能系统）\ndownload: 389\nCLC: TP18;TP391.41;R739.4\nCNKICite: 0\ndbcode: CMFD\ndbname: CMFD202401\nfilename: 1023717849.nh","title":"基于深度学习的脑部肿瘤医学图像分割模型研究","DOI":"10.27729/d.cnki.ggdjs.2023.000352","id":"PanLuHaiJiYuShenDuXueXiDeNaoBuZhongLiuYiXueTuXiangFenGeMoXingYanJiu2024","citation-key":"PanLuHaiJiYuShenDuXueXiDeNaoBuZhongLiuYiXueTuXiangFenGeMoXingYanJiu2024","source":"CNKI","number-of-pages":"67","author":[{"literal":"潘陆海"}],"contributor":[{"literal":"肖政宏"}],"issued":{"date-parts":[["2024"]]},"language":"zh-CN","publisher":"广东技术师范大学","type":"thesis","accessed":{"date-parts":[["2024",5,8]]}},"suffix":"","id":520,"uri":["http://zotero.org/users/9557124/items/RNR7MV7Y"],"prefix":""}],"schema":"https://github.com/citation-style-language/schema/raw/master/csl-citation.json","properties":{"formattedCitation":"[@PanLuHaiJiYuShenDuXueXiDeNaoBuZhongLiuYiXueTuXiangFenGeMoXingYanJiu2024]","noteIndex":0},"citationID":"00000004"}   </w:instrText>
       </w:r>
       <w:r>
         <w:fldChar w:fldCharType="separate"/>
@@ -425,7 +425,7 @@
         <w:fldChar w:fldCharType="begin"/>
       </w:r>
       <w:r>
-        <w:instrText xml:space="preserve"> ADDIN ZOTERO_ITEM CSL_CITATION {"citationID":"00000005","schema":"https://github.com/citation-style-language/schema/raw/master/csl-citation.json","properties":{"noteIndex":0,"formattedCitation":"[@chenAbilitySegmentingAnything2023a]"},"citationItems":[{"prefix":"","uri":["http://zotero.org/users/9557124/items/2REKX95G"],"id":486,"itemData":{"URL":"https://www.jstage.jst.go.jp/article/bst/17/3/17_2023.01128/_article","language":"en","issue":"3","DOI":"10.5582/bst.2023.01128","ISSN":"1881-7815, 1881-7823","note":"titleTranslation: 分割任何模型（SAM）分割超声波图像的能力\nabstractTranslation:  准确的超声波（US）图像分割对于疾病筛查、诊断和预后评估非常重要。然而，超声图像通常会出现阴影伪影和模糊边界，从而影响超声图像的分割。最近，Meta AI 的 Segmenting Anything Model（SAM）在广泛的应用中展现出了巨大的潜力。本文旨在初步评估 SAM 对 US 图像进行分割的能力，尤其是在阴影伪影和边界模糊的情况下。我们在三个不同组织的 US 数据集上评估了 SAM 的性能，包括多结构心脏组织、甲状腺结节和胎儿头部。结果表明，SAM 在组织结构清晰的 US 图像上表现一般，但在阴影伪影和边界模糊的情况下表现有限。因此，创建一种考虑到 US 图像特征的改进型 SAM 对自动和准确的 US 分割具有重要意义。","author":[{"family":"Chen","given":"Fang"},{"family":"Chen","given":"Lingyu"},{"family":"Han","given":"Haojie"},{"family":"Zhang","given":"Sainan"},{"family":"Zhang","given":"Daoqiang"},{"family":"Liao","given":"Hongen"}],"accessed":{"date-parts":[["2024",1,17]]},"citation-key":"chenAbilitySegmentingAnything2023a","abstract":"Accurate ultrasound (US) image segmentation is important for disease screening, diagnosis, and prognosis assessment. However, US images typically have shadow artifacts and ambiguous boundaries that affect US segmentation. Recently, Segmenting Anything Model (SAM) from Meta AI has demonstrated remarkable potential in a wide range of applications. The purpose of this paper was to conduct an initial evaluation of the ability for SAM to segment US images, particularly in the event of shadow artifacts and ambiguous boundaries. We evaluated SAM's performance on three US datasets of different tissues, including multi-structure cardiac tissue, thyroid nodules, and the fetal head. Results indicated that SAM generally performs well with US images with clear tissue structures, but it has limited performance in the event of shadow artifacts and ambiguous boundaries. Thus, creating an improved SAM that considers the characteristics of US images is significant for automatic and accurate US segmentation.","title":"The ability of Segmenting Anything Model (SAM) to segment ultrasound images","volume":"17","type":"article-journal","page":"211-218","id":"chenAbilitySegmentingAnything2023a","container-title":"BioScience Trends","source":"DOI.org (Crossref)","issued":{"date-parts":[["2023",6,30]]},"container-title-short":"BST"},"uris":["http://zotero.org/users/9557124/items/2REKX95G"],"suffix":""}]}   </w:instrText>
+        <w:instrText xml:space="preserve"> ADDIN ZOTERO_ITEM CSL_CITATION {"citationItems":[{"uris":["http://zotero.org/users/9557124/items/2REKX95G"],"itemData":{"abstract":"Accurate ultrasound (US) image segmentation is important for disease screening, diagnosis, and prognosis assessment. However, US images typically have shadow artifacts and ambiguous boundaries that affect US segmentation. Recently, Segmenting Anything Model (SAM) from Meta AI has demonstrated remarkable potential in a wide range of applications. The purpose of this paper was to conduct an initial evaluation of the ability for SAM to segment US images, particularly in the event of shadow artifacts and ambiguous boundaries. We evaluated SAM's performance on three US datasets of different tissues, including multi-structure cardiac tissue, thyroid nodules, and the fetal head. Results indicated that SAM generally performs well with US images with clear tissue structures, but it has limited performance in the event of shadow artifacts and ambiguous boundaries. Thus, creating an improved SAM that considers the characteristics of US images is significant for automatic and accurate US segmentation.","container-title":"BioScience Trends","issue":"3","page":"211-218","URL":"https://www.jstage.jst.go.jp/article/bst/17/3/17_2023.01128/_article","note":"titleTranslation: 分割任何模型（SAM）分割超声波图像的能力\nabstractTranslation:  准确的超声波（US）图像分割对于疾病筛查、诊断和预后评估非常重要。然而，超声图像通常会出现阴影伪影和模糊边界，从而影响超声图像的分割。最近，Meta AI 的 Segmenting Anything Model（SAM）在广泛的应用中展现出了巨大的潜力。本文旨在初步评估 SAM 对 US 图像进行分割的能力，尤其是在阴影伪影和边界模糊的情况下。我们在三个不同组织的 US 数据集上评估了 SAM 的性能，包括多结构心脏组织、甲状腺结节和胎儿头部。结果表明，SAM 在组织结构清晰的 US 图像上表现一般，但在阴影伪影和边界模糊的情况下表现有限。因此，创建一种考虑到 US 图像特征的改进型 SAM 对自动和准确的 US 分割具有重要意义。","volume":"17","container-title-short":"BST","accessed":{"date-parts":[["2024",1,17]]},"ISSN":"1881-7815, 1881-7823","id":"chenAbilitySegmentingAnything2023a","source":"DOI.org (Crossref)","author":[{"family":"Chen","given":"Fang"},{"family":"Chen","given":"Lingyu"},{"family":"Han","given":"Haojie"},{"family":"Zhang","given":"Sainan"},{"family":"Zhang","given":"Daoqiang"},{"family":"Liao","given":"Hongen"}],"issued":{"date-parts":[["2023",6,30]]},"DOI":"10.5582/bst.2023.01128","language":"en","citation-key":"chenAbilitySegmentingAnything2023a","type":"article-journal","title":"The ability of Segmenting Anything Model (SAM) to segment ultrasound images"},"suffix":"","id":486,"uri":["http://zotero.org/users/9557124/items/2REKX95G"],"prefix":""}],"schema":"https://github.com/citation-style-language/schema/raw/master/csl-citation.json","properties":{"formattedCitation":"[@chenAbilitySegmentingAnything2023a]","noteIndex":0},"citationID":"00000005"}   </w:instrText>
       </w:r>
       <w:r>
         <w:fldChar w:fldCharType="separate"/>
@@ -446,7 +446,7 @@
         <w:fldChar w:fldCharType="begin"/>
       </w:r>
       <w:r>
-        <w:instrText xml:space="preserve"> ADDIN ZOTERO_ITEM CSL_CITATION {"citationID":"00000006","schema":"https://github.com/citation-style-language/schema/raw/master/csl-citation.json","properties":{"noteIndex":0,"formattedCitation":"[@mazurowskiSegmentAnythingModel2023a]"},"citationItems":[{"prefix":"","uri":["http://zotero.org/users/9557124/items/ZG9XUUPJ"],"id":484,"itemData":{"URL":"https://linkinghub.elsevier.com/retrieve/pii/S1361841523001780","language":"en","DOI":"10.1016/j.media.2023.102918","ISSN":"13618415","note":"titleTranslation: 用于医学图像分析的任何分段模型：实验研究\nabstractTranslation:  由于数据注释的可用性有限，为医学图像训练分割模型仍然具有挑战性。Segment Anything Model（SAM）是一个基础模型，主要针对自然图像，在超过 10 亿个注释上进行训练，旨在以交互方式分割用户定义的感兴趣对象。该模型在自然图像上的表现令人印象深刻，但在医学图像领域却面临着一系列挑战。在此，我们对 SAM 在 19 个不同模式和解剖学的医学影像数据集上分割医学影像的能力进行了广泛评估。在实验中，我们使用模拟交互式分割的标准方法为 SAM 生成点和框提示。我们报告了以下发现：(1) 基于单个提示的 SAM 性能因数据集和任务的不同而有很大差异，从脊柱 MRI 的 IoU=0.1135 到髋关节 X 光片的 IoU=0.8650。(2) 对于圆周较好、提示模糊性较低的物体，如计算机断层扫描中的器官分割，分割性能似乎较好，而在其他各种情况下，如脑肿瘤分割，分割性能较差。(3) SAM 在使用方框提示时的性能明显优于使用点提示时的性能。(4) 在几乎所有单点提示设置中，SAM 的性能都优于类似的 RITM、SimpleClick 和 FocalClick 方法。(5) 在迭代提供多点提示时，SAM 的性能一般只能略微提高，而其他方法的性能则能提高到超越 SAM 基于点的性能的水平。我们还就 SAM 在所有测试数据集上的性能、迭代分割以及 SAM 在提示模糊的情况下的行为提供了一些说明。我们得出的结论是，SAM 在某些医学影像数据集上表现出了令人印象深刻的零镜头分割性能，但在其他数据集上的表现一般甚至很差。SAM 有可能对医学影像领域的自动医学影像分割产生重大影响，但在使用时需要适当谨慎。评估 SAM 的代码可在 https://github.com/mazurowski-lab/segment-anything-medical-evaluation 公开获取。","author":[{"family":"Mazurowski","given":"Maciej A."},{"family":"Dong","given":"Haoyu"},{"family":"Gu","given":"Hanxue"},{"family":"Yang","given":"Jichen"},{"family":"Konz","given":"Nicholas"},{"family":"Zhang","given":"Yixin"}],"accessed":{"date-parts":[["2024",1,17]]},"citation-key":"mazurowskiSegmentAnythingModel2023a","abstract":"Training segmentation models for medical images continues to be challenging due to the limited availability of data annotations. Segment Anything Model (SAM) is a foundation model trained on over 1 billion annotations, predominantly for natural images, that is intended to segment user-defined objects of interest in an interactive manner. While the model performance on natural images is impressive, medical image domains pose their own set of challenges. Here, we perform an extensive evaluation of SAM’s ability to segment medical images on a collection of 19 medical imaging datasets from various modalities and anatomies. In our experiments, we generated point and box prompts for SAM using a standard method that simulates interactive segmentation. We report the following findings: (1) SAM’s performance based on single prompts highly varies depending on the dataset and the task, from IoU=0.1135 for spine MRI to IoU=0.8650 for hip X-ray. (2) Segmentation performance appears to be better for well-circumscribed objects with prompts with less ambiguity such as the segmentation of organs in computed tomography and poorer in various other scenarios such as the segmentation of brain tumors. (3) SAM performs notably better with box prompts than with point prompts. (4) SAM outperforms similar methods RITM, SimpleClick, and FocalClick in almost all single-point prompt settings. (5) When multiple-point prompts are provided iteratively, SAM’s performance generally improves only slightly while other methods’ performance improves to the level that surpasses SAM’s point-based performance. We also provide several illustrations for SAM’s performance on all tested datasets, iterative segmentation, and SAM’s behavior given prompt ambiguity. We conclude that SAM shows impressive zero-shot segmentation performance for certain medical imaging datasets, but moderate to poor performance for others. SAM has the potential to make a significant impact in automated medical image segmentation in medical imaging, but appropriate care needs to be applied when using it. Code for evaluation SAM is made publicly available at https://github.com/mazurowski-lab/segment-anything-medical-evaluation.","title":"Segment anything model for medical image analysis: An experimental study","title-short":"Segment anything model for medical image analysis","volume":"89","type":"article-journal","source":"DOI.org (Crossref)","id":"mazurowskiSegmentAnythingModel2023a","container-title":"Medical Image Analysis","page":"102918","issued":{"date-parts":[["2023",10]]},"container-title-short":"Medical Image Analysis"},"uris":["http://zotero.org/users/9557124/items/ZG9XUUPJ"],"suffix":""}]}   </w:instrText>
+        <w:instrText xml:space="preserve"> ADDIN ZOTERO_ITEM CSL_CITATION {"citationItems":[{"uris":["http://zotero.org/users/9557124/items/ZG9XUUPJ"],"itemData":{"abstract":"Training segmentation models for medical images continues to be challenging due to the limited availability of data annotations. Segment Anything Model (SAM) is a foundation model trained on over 1 billion annotations, predominantly for natural images, that is intended to segment user-defined objects of interest in an interactive manner. While the model performance on natural images is impressive, medical image domains pose their own set of challenges. Here, we perform an extensive evaluation of SAM’s ability to segment medical images on a collection of 19 medical imaging datasets from various modalities and anatomies. In our experiments, we generated point and box prompts for SAM using a standard method that simulates interactive segmentation. We report the following findings: (1) SAM’s performance based on single prompts highly varies depending on the dataset and the task, from IoU=0.1135 for spine MRI to IoU=0.8650 for hip X-ray. (2) Segmentation performance appears to be better for well-circumscribed objects with prompts with less ambiguity such as the segmentation of organs in computed tomography and poorer in various other scenarios such as the segmentation of brain tumors. (3) SAM performs notably better with box prompts than with point prompts. (4) SAM outperforms similar methods RITM, SimpleClick, and FocalClick in almost all single-point prompt settings. (5) When multiple-point prompts are provided iteratively, SAM’s performance generally improves only slightly while other methods’ performance improves to the level that surpasses SAM’s point-based performance. We also provide several illustrations for SAM’s performance on all tested datasets, iterative segmentation, and SAM’s behavior given prompt ambiguity. We conclude that SAM shows impressive zero-shot segmentation performance for certain medical imaging datasets, but moderate to poor performance for others. SAM has the potential to make a significant impact in automated medical image segmentation in medical imaging, but appropriate care needs to be applied when using it. Code for evaluation SAM is made publicly available at https://github.com/mazurowski-lab/segment-anything-medical-evaluation.","container-title":"Medical Image Analysis","page":"102918","title-short":"Segment anything model for medical image analysis","URL":"https://linkinghub.elsevier.com/retrieve/pii/S1361841523001780","note":"titleTranslation: 用于医学图像分析的任何分段模型：实验研究\nabstractTranslation:  由于数据注释的可用性有限，为医学图像训练分割模型仍然具有挑战性。Segment Anything Model（SAM）是一个基础模型，主要针对自然图像，在超过 10 亿个注释上进行训练，旨在以交互方式分割用户定义的感兴趣对象。该模型在自然图像上的表现令人印象深刻，但在医学图像领域却面临着一系列挑战。在此，我们对 SAM 在 19 个不同模式和解剖学的医学影像数据集上分割医学影像的能力进行了广泛评估。在实验中，我们使用模拟交互式分割的标准方法为 SAM 生成点和框提示。我们报告了以下发现：(1) 基于单个提示的 SAM 性能因数据集和任务的不同而有很大差异，从脊柱 MRI 的 IoU=0.1135 到髋关节 X 光片的 IoU=0.8650。(2) 对于圆周较好、提示模糊性较低的物体，如计算机断层扫描中的器官分割，分割性能似乎较好，而在其他各种情况下，如脑肿瘤分割，分割性能较差。(3) SAM 在使用方框提示时的性能明显优于使用点提示时的性能。(4) 在几乎所有单点提示设置中，SAM 的性能都优于类似的 RITM、SimpleClick 和 FocalClick 方法。(5) 在迭代提供多点提示时，SAM 的性能一般只能略微提高，而其他方法的性能则能提高到超越 SAM 基于点的性能的水平。我们还就 SAM 在所有测试数据集上的性能、迭代分割以及 SAM 在提示模糊的情况下的行为提供了一些说明。我们得出的结论是，SAM 在某些医学影像数据集上表现出了令人印象深刻的零镜头分割性能，但在其他数据集上的表现一般甚至很差。SAM 有可能对医学影像领域的自动医学影像分割产生重大影响，但在使用时需要适当谨慎。评估 SAM 的代码可在 https://github.com/mazurowski-lab/segment-anything-medical-evaluation 公开获取。","volume":"89","container-title-short":"Medical Image Analysis","accessed":{"date-parts":[["2024",1,17]]},"ISSN":"13618415","id":"mazurowskiSegmentAnythingModel2023a","source":"DOI.org (Crossref)","author":[{"family":"Mazurowski","given":"Maciej A."},{"family":"Dong","given":"Haoyu"},{"family":"Gu","given":"Hanxue"},{"family":"Yang","given":"Jichen"},{"family":"Konz","given":"Nicholas"},{"family":"Zhang","given":"Yixin"}],"issued":{"date-parts":[["2023",10]]},"DOI":"10.1016/j.media.2023.102918","language":"en","citation-key":"mazurowskiSegmentAnythingModel2023a","type":"article-journal","title":"Segment anything model for medical image analysis: An experimental study"},"suffix":"","id":484,"uri":["http://zotero.org/users/9557124/items/ZG9XUUPJ"],"prefix":""}],"schema":"https://github.com/citation-style-language/schema/raw/master/csl-citation.json","properties":{"formattedCitation":"[@mazurowskiSegmentAnythingModel2023a]","noteIndex":0},"citationID":"00000006"}   </w:instrText>
       </w:r>
       <w:r>
         <w:fldChar w:fldCharType="separate"/>
@@ -574,7 +574,7 @@
     </w:p>
     <w:bookmarkEnd w:id="27"/>
     <w:bookmarkEnd w:id="28"/>
-    <w:bookmarkStart w:id="29" w:name="使用深度学习进行医学图像分割的性能指标"/>
+    <w:bookmarkStart w:id="36" w:name="使用深度学习进行医学图像分割的性能指标"/>
     <w:p>
       <w:pPr>
         <w:pStyle w:val="2"/>
@@ -591,16 +591,13 @@
         <w:t xml:space="preserve">在使用深度学习进行医学图像分割时，评估模型性能的指标非常关键，它们帮助研究人员和临床医生理解模型的效果如何以及在可供改进的方向。常用性能指标如下：</w:t>
       </w:r>
     </w:p>
-    <w:p>
-      <w:pPr>
-        <w:pStyle w:val="Compact"/>
-        <w:numPr>
-          <w:ilvl w:val="0"/>
-          <w:numId w:val="1002"/>
-        </w:numPr>
-      </w:pPr>
-      <w:r>
-        <w:t xml:space="preserve">Dice Similarity Coefficient (DSC)</w:t>
+    <w:bookmarkStart w:id="29" w:name="dice-similarity-coefficient-dsc"/>
+    <w:p>
+      <w:pPr>
+        <w:pStyle w:val="5"/>
+      </w:pPr>
+      <w:r>
+        <w:t xml:space="preserve">1. Dice Similarity Coefficient (DSC)</w:t>
       </w:r>
     </w:p>
     <w:p>
@@ -744,16 +741,14 @@
         <w:t xml:space="preserve">分别代表预测结果和真实标注（ground truth）的像素集合。Dice 系数的值范围为0到1，1表示完美匹配。</w:t>
       </w:r>
     </w:p>
-    <w:p>
-      <w:pPr>
-        <w:pStyle w:val="Compact"/>
-        <w:numPr>
-          <w:ilvl w:val="0"/>
-          <w:numId w:val="1003"/>
-        </w:numPr>
-      </w:pPr>
-      <w:r>
-        <w:t xml:space="preserve">Jaccard Index (JI)</w:t>
+    <w:bookmarkEnd w:id="29"/>
+    <w:bookmarkStart w:id="30" w:name="jaccard-index-ji"/>
+    <w:p>
+      <w:pPr>
+        <w:pStyle w:val="5"/>
+      </w:pPr>
+      <w:r>
+        <w:t xml:space="preserve">2. Jaccard Index (JI)</w:t>
       </w:r>
     </w:p>
     <w:p>
@@ -850,16 +845,14 @@
         <w:t xml:space="preserve">与Dice类似，Jaccard指数的值也在0到1之间，值越高表示重叠度越大。</w:t>
       </w:r>
     </w:p>
-    <w:p>
-      <w:pPr>
-        <w:pStyle w:val="Compact"/>
-        <w:numPr>
-          <w:ilvl w:val="0"/>
-          <w:numId w:val="1004"/>
-        </w:numPr>
-      </w:pPr>
-      <w:r>
-        <w:t xml:space="preserve">Sensitivity (Recall)</w:t>
+    <w:bookmarkEnd w:id="30"/>
+    <w:bookmarkStart w:id="31" w:name="sensitivity-recall"/>
+    <w:p>
+      <w:pPr>
+        <w:pStyle w:val="5"/>
+      </w:pPr>
+      <w:r>
+        <w:t xml:space="preserve">3. Sensitivity (Recall)</w:t>
       </w:r>
     </w:p>
     <w:p>
@@ -964,16 +957,14 @@
         <w:t xml:space="preserve">是假阴性数量。高敏感性表明模型能够较好地识别出所有正样本。</w:t>
       </w:r>
     </w:p>
-    <w:p>
-      <w:pPr>
-        <w:pStyle w:val="Compact"/>
-        <w:numPr>
-          <w:ilvl w:val="0"/>
-          <w:numId w:val="1005"/>
-        </w:numPr>
-      </w:pPr>
-      <w:r>
-        <w:t xml:space="preserve">Specificity</w:t>
+    <w:bookmarkEnd w:id="31"/>
+    <w:bookmarkStart w:id="32" w:name="specificity"/>
+    <w:p>
+      <w:pPr>
+        <w:pStyle w:val="5"/>
+      </w:pPr>
+      <w:r>
+        <w:t xml:space="preserve">4. Specificity</w:t>
       </w:r>
     </w:p>
     <w:p>
@@ -1078,16 +1069,14 @@
         <w:t xml:space="preserve">是假阳性数量。高特异性表示模型很好地避免了误报。</w:t>
       </w:r>
     </w:p>
-    <w:p>
-      <w:pPr>
-        <w:pStyle w:val="Compact"/>
-        <w:numPr>
-          <w:ilvl w:val="0"/>
-          <w:numId w:val="1006"/>
-        </w:numPr>
-      </w:pPr>
-      <w:r>
-        <w:t xml:space="preserve">Accuracy</w:t>
+    <w:bookmarkEnd w:id="32"/>
+    <w:bookmarkStart w:id="33" w:name="accuracy"/>
+    <w:p>
+      <w:pPr>
+        <w:pStyle w:val="5"/>
+      </w:pPr>
+      <w:r>
+        <w:t xml:space="preserve">5. Accuracy</w:t>
       </w:r>
     </w:p>
     <w:p>
@@ -1200,24 +1189,400 @@
         <w:t xml:space="preserve">这是一个直观的性能衡量标准，适用于像素级分类任务。</w:t>
       </w:r>
     </w:p>
+    <w:bookmarkEnd w:id="33"/>
+    <w:bookmarkStart w:id="34" w:name="hausdorff-distance-hd"/>
+    <w:p>
+      <w:pPr>
+        <w:pStyle w:val="5"/>
+      </w:pPr>
+      <w:r>
+        <w:t xml:space="preserve">6. Hausdorff Distance (HD)</w:t>
+      </w:r>
+    </w:p>
+    <w:p>
+      <w:pPr>
+        <w:pStyle w:val="FirstParagraph"/>
+      </w:pPr>
+      <w:r>
+        <w:t xml:space="preserve">Hausdorff距离衡量的是预测分割和真实分割边界之间的最大距离，是一种评价分割结果形状差异的指标。值越小，表示形状越接近。</w:t>
+      </w:r>
+    </w:p>
+    <w:bookmarkEnd w:id="34"/>
+    <w:bookmarkStart w:id="35" w:name="average-surface-distance-asd"/>
+    <w:p>
+      <w:pPr>
+        <w:pStyle w:val="5"/>
+      </w:pPr>
+      <w:r>
+        <w:t xml:space="preserve">7. Average Surface Distance (ASD)</w:t>
+      </w:r>
+    </w:p>
+    <w:p>
+      <w:pPr>
+        <w:pStyle w:val="FirstParagraph"/>
+      </w:pPr>
+      <w:r>
+        <w:t xml:space="preserve">平均表面距离计算的是预测和真实分割表面之间点的平均欧氏距离。这个指标可以提供关于预测分割质量的更细致信息。</w:t>
+      </w:r>
+    </w:p>
+    <w:p>
+      <w:pPr>
+        <w:pStyle w:val="a6"/>
+      </w:pPr>
+      <w:r>
+        <w:t xml:space="preserve">这些指标通常结合使用，可以全面评估模型在医学图像分割任务中的性能。在实际应用中，根据具体的医学需求和图像特性选择适当的评价指标尤为重要。</w:t>
+      </w:r>
+    </w:p>
+    <w:p>
+      <w:pPr>
+        <w:pStyle w:val="a6"/>
+      </w:pPr>
+      <w:r>
+        <w:t xml:space="preserve">在本研究中，将主要使用 Dicd 与 IoU 指数评价模型对于肝脏肿瘤分割的结果优劣对比。</w:t>
+      </w:r>
+    </w:p>
+    <w:bookmarkEnd w:id="35"/>
+    <w:bookmarkEnd w:id="36"/>
+    <w:bookmarkStart w:id="38" w:name="研究内容及创新点"/>
+    <w:p>
+      <w:pPr>
+        <w:pStyle w:val="2"/>
+      </w:pPr>
+      <w:r>
+        <w:t xml:space="preserve">研究内容及创新点</w:t>
+      </w:r>
+    </w:p>
+    <w:p>
+      <w:pPr>
+        <w:pStyle w:val="FirstParagraph"/>
+      </w:pPr>
+      <w:r>
+        <w:t xml:space="preserve">第一章主要对介绍自动化肝脏肿瘤分割现有的可行方案和及未来发展方向进行了描述。综述了国内外近一段时间肝脏肿瘤等医学图像处理的研究及深度学习等大模型的发展应用，对比其性能指标。之后，讲述了深度学习图像处理的工作原理以及分类。讲解了评估模型的性能指标以及计算方法。</w:t>
+      </w:r>
+    </w:p>
+    <w:p>
+      <w:pPr>
+        <w:pStyle w:val="a6"/>
+      </w:pPr>
+      <w:r>
+        <w:t xml:space="preserve">第二章首先简单介绍肝脏肿瘤 CT图像的特点与分割难点，包括 #疑 ，然后介绍SAM （Segment Anything Model）的模型特点及其调试方案 #疑 。</w:t>
+      </w:r>
+    </w:p>
+    <w:p>
+      <w:pPr>
+        <w:pStyle w:val="a6"/>
+      </w:pPr>
+      <w:r>
+        <w:t xml:space="preserve">第五章对全文进行总结和展望。</w:t>
+      </w:r>
+    </w:p>
+    <w:p>
+      <w:pPr>
+        <w:pStyle w:val="a6"/>
+      </w:pPr>
+      <w:r>
+        <w:t xml:space="preserve">本文的创新之处在于使用了大型自监督学习模型 SAM 开发肝脏肿瘤分割软件，该研究方法的优势体现在以下几个方面：</w:t>
+      </w:r>
+    </w:p>
+    <w:p>
+      <w:pPr>
+        <w:numPr>
+          <w:ilvl w:val="0"/>
+          <w:numId w:val="1002"/>
+        </w:numPr>
+      </w:pPr>
+      <w:r>
+        <w:t xml:space="preserve">提高肝脏肿瘤分割的准确性和灵活性：利用SAM模型的强大特征提取能力，可以更准确地识别和分割肝脏中的肿瘤组织，特别是在肿瘤边界模糊或与周围组织对比度低的情况下。</w:t>
+      </w:r>
+    </w:p>
+    <w:p>
+      <w:pPr>
+        <w:numPr>
+          <w:ilvl w:val="0"/>
+          <w:numId w:val="1002"/>
+        </w:numPr>
+      </w:pPr>
+      <w:r>
+        <w:t xml:space="preserve">减少对标注数据的依赖：由于SAM模型基于自监督学习，在训练过程中不完全依赖标注数据，通过利用自监督学习，该软件能够利用未标注的医学图像进一步提升模型的性能和泛化能力。</w:t>
+      </w:r>
+    </w:p>
+    <w:p>
+      <w:pPr>
+        <w:numPr>
+          <w:ilvl w:val="0"/>
+          <w:numId w:val="1002"/>
+        </w:numPr>
+      </w:pPr>
+      <w:r>
+        <w:t xml:space="preserve">提升分割速度，支持实时应用：针对 SAM 模型的实现进行了微调优化，使得肝脏肿瘤分割软件能够快速处理图像，满足临床环境中对实时或近实时分析的需求。</w:t>
+      </w:r>
+    </w:p>
+    <w:bookmarkStart w:id="37" w:name="结论-1"/>
+    <w:p>
+      <w:pPr>
+        <w:pStyle w:val="3"/>
+      </w:pPr>
+      <w:r>
+        <w:t xml:space="preserve">结论</w:t>
+      </w:r>
+    </w:p>
+    <w:p>
+      <w:pPr>
+        <w:pStyle w:val="FirstParagraph"/>
+      </w:pPr>
+      <w:r>
+        <w:t xml:space="preserve">《基于SAM大模型的肝脏肿瘤分割软件开发》通过引入前沿的自监督学习技术，不仅提高了分割的精度和效率，还降低了对标注数据的依赖，提供了一种新的解决方案来解决医学图像分割中的一些长期挑战。这些创新之处使得该软件在医学图像处理领域具有较高的应用价值和推广前景。</w:t>
+      </w:r>
+    </w:p>
+    <w:bookmarkEnd w:id="37"/>
+    <w:bookmarkEnd w:id="38"/>
+    <w:bookmarkStart w:id="39" w:name="本章小结"/>
+    <w:p>
+      <w:pPr>
+        <w:pStyle w:val="2"/>
+      </w:pPr>
+      <w:r>
+        <w:t xml:space="preserve">本章小结</w:t>
+      </w:r>
+    </w:p>
+    <w:p>
+      <w:pPr>
+        <w:pStyle w:val="FirstParagraph"/>
+      </w:pPr>
+      <w:r>
+        <w:t xml:space="preserve">本章主要讲述的是基于 SAM 大模型的肝脏肿瘤分割的研究背景，其在节能减排、半导体、二维材料发展等多个时代背景下发展，其也是这多个背景下的重要产物，具有硅基探测器独特的优势成为目前光电探测器的主流产物。此外，本章简单描述了医学图像分割方法的发展历程以及时代需求，介绍了近几年国内外热释电探测器的研究现状，主要从响应范围、探测度、响应度、响应时间这四个方面比较了目前探测器的研究成果，介绍了几种重要光电探测器的工作原理以及分类，最后讲述了光电探测器的性能指标和研究内容。</w:t>
+      </w:r>
+    </w:p>
+    <w:bookmarkEnd w:id="39"/>
+    <w:bookmarkEnd w:id="40"/>
+    <w:bookmarkStart w:id="55" w:name="模型搭建与微调"/>
+    <w:p>
+      <w:pPr>
+        <w:pStyle w:val="1"/>
+      </w:pPr>
+      <w:r>
+        <w:t xml:space="preserve">模型搭建与微调</w:t>
+      </w:r>
+    </w:p>
+    <w:bookmarkStart w:id="44" w:name="技术原理学习"/>
+    <w:p>
+      <w:pPr>
+        <w:pStyle w:val="2"/>
+      </w:pPr>
+      <w:r>
+        <w:t xml:space="preserve">技术原理学习</w:t>
+      </w:r>
+    </w:p>
+    <w:bookmarkStart w:id="41" w:name="深度学习基本原理"/>
+    <w:p>
+      <w:pPr>
+        <w:pStyle w:val="3"/>
+      </w:pPr>
+      <w:r>
+        <w:t xml:space="preserve">深度学习基本原理</w:t>
+      </w:r>
+    </w:p>
+    <w:p>
+      <w:pPr>
+        <w:pStyle w:val="FirstParagraph"/>
+      </w:pPr>
+      <w:r>
+        <w:t xml:space="preserve">深度学习是机器学习的一个分支，它通过建立、训练和使用由多层（或称“深层”）的人工神经网络来学习数据的表示。深度学习模型能够从大量数据中自动学习到复杂的特征表示，这一点在图像识别、语音识别等任务中尤为显著。</w:t>
+      </w:r>
+    </w:p>
+    <w:bookmarkEnd w:id="41"/>
+    <w:bookmarkStart w:id="42" w:name="分割大模型sam大模型"/>
+    <w:p>
+      <w:pPr>
+        <w:pStyle w:val="3"/>
+      </w:pPr>
+      <w:r>
+        <w:t xml:space="preserve">分割大模型（SAM大模型）</w:t>
+      </w:r>
+    </w:p>
+    <w:p>
+      <w:pPr>
+        <w:pStyle w:val="FirstParagraph"/>
+      </w:pPr>
+      <w:r>
+        <w:t xml:space="preserve">SAM（Segment Anything Model）是近年来提出的一种新型深度学习模型，旨在通过单一的模型实现对任何对象的高精度分割。SAM大模型通过大规模数据的预训练和针对特定任务的微调，实现了对不同对象类型的准确识别和分割。</w:t>
+      </w:r>
+    </w:p>
+    <w:bookmarkEnd w:id="42"/>
+    <w:bookmarkStart w:id="43" w:name="pytorch框架"/>
+    <w:p>
+      <w:pPr>
+        <w:pStyle w:val="3"/>
+      </w:pPr>
+      <w:r>
+        <w:t xml:space="preserve">Pytorch框架</w:t>
+      </w:r>
+    </w:p>
+    <w:p>
+      <w:pPr>
+        <w:pStyle w:val="FirstParagraph"/>
+      </w:pPr>
+      <w:r>
+        <w:t xml:space="preserve">Pytorch是一种开源的机器学习库，广泛用于应用程序和研究中，包括计算机视觉和自然语言处理等领域。它提供了强大的加速器支持、灵活的深度学习研究平台，并且便于实现深度学习模型的快速原型制作和高效执行。</w:t>
+      </w:r>
+    </w:p>
+    <w:bookmarkEnd w:id="43"/>
+    <w:bookmarkEnd w:id="44"/>
+    <w:bookmarkStart w:id="48" w:name="搭建sam大模型"/>
+    <w:p>
+      <w:pPr>
+        <w:pStyle w:val="2"/>
+      </w:pPr>
+      <w:r>
+        <w:t xml:space="preserve">搭建SAM大模型</w:t>
+      </w:r>
+    </w:p>
+    <w:bookmarkStart w:id="45" w:name="构建模型框架"/>
+    <w:p>
+      <w:pPr>
+        <w:pStyle w:val="3"/>
+      </w:pPr>
+      <w:r>
+        <w:t xml:space="preserve">构建模型框架</w:t>
+      </w:r>
+    </w:p>
+    <w:p>
+      <w:pPr>
+        <w:pStyle w:val="FirstParagraph"/>
+      </w:pPr>
+      <w:r>
+        <w:t xml:space="preserve">在Python环境下，利用Pytorch库构建SAM大模型的基础框架。首先初始化模型结构，包括深度卷积网络、池化层、归一化层和全连接层，确保模型具备处理高维度数据的能力。紧接着，载入预训练的参数，以利用在其他大数据集上学到的特征。</w:t>
+      </w:r>
+    </w:p>
+    <w:bookmarkEnd w:id="45"/>
+    <w:bookmarkStart w:id="46" w:name="模型的训练和微调"/>
+    <w:p>
+      <w:pPr>
+        <w:pStyle w:val="3"/>
+      </w:pPr>
+      <w:r>
+        <w:t xml:space="preserve">模型的训练和微调</w:t>
+      </w:r>
+    </w:p>
+    <w:p>
+      <w:pPr>
+        <w:pStyle w:val="FirstParagraph"/>
+      </w:pPr>
+      <w:r>
+        <w:t xml:space="preserve">利用腹部CT图像构建的训练集对SAM大模型进行训练。在此过程中，采用交叉验证来优化超参数，使用批量梯度下降和反向传播算法进行权重的更新。通过细致的微调，提升模型对肝脏肿瘤图像特点的学习能力和分割准确性。</w:t>
+      </w:r>
+    </w:p>
+    <w:bookmarkEnd w:id="46"/>
+    <w:bookmarkStart w:id="47" w:name="模型性能的评估"/>
+    <w:p>
+      <w:pPr>
+        <w:pStyle w:val="3"/>
+      </w:pPr>
+      <w:r>
+        <w:t xml:space="preserve">模型性能的评估</w:t>
+      </w:r>
+    </w:p>
+    <w:p>
+      <w:pPr>
+        <w:pStyle w:val="FirstParagraph"/>
+      </w:pPr>
+      <w:r>
+        <w:t xml:space="preserve">在搭建好的SAM大模型上实施肝脏肿瘤的分割任务，使用常见性能指标，如像素准确度（Pixel Accuracy）、交并比（Intersection over Union，IoU）等评价模型性能。通过这些指标，可以量化分析模型的分割效果。</w:t>
+      </w:r>
+    </w:p>
+    <w:bookmarkEnd w:id="47"/>
+    <w:bookmarkEnd w:id="48"/>
+    <w:bookmarkStart w:id="52" w:name="肝脏肿瘤分割实验"/>
+    <w:p>
+      <w:pPr>
+        <w:pStyle w:val="2"/>
+      </w:pPr>
+      <w:r>
+        <w:t xml:space="preserve">肝脏肿瘤分割实验</w:t>
+      </w:r>
+    </w:p>
+    <w:bookmarkStart w:id="49" w:name="数据集的准备"/>
+    <w:p>
+      <w:pPr>
+        <w:pStyle w:val="3"/>
+      </w:pPr>
+      <w:r>
+        <w:t xml:space="preserve">数据集的准备</w:t>
+      </w:r>
+    </w:p>
+    <w:p>
+      <w:pPr>
+        <w:pStyle w:val="FirstParagraph"/>
+      </w:pPr>
+      <w:r>
+        <w:t xml:space="preserve">从公开的医学图像数据库中选取腹部CT图像作为实验数据集。这些图像经过预处理，包括去噪、标准化和大小调整，确保输入数据的质量。同时手动标注肝脏肿瘤的区域，以提供准确的训练标签。</w:t>
+      </w:r>
+    </w:p>
+    <w:bookmarkEnd w:id="49"/>
+    <w:bookmarkStart w:id="50" w:name="实验设计"/>
+    <w:p>
+      <w:pPr>
+        <w:pStyle w:val="3"/>
+      </w:pPr>
+      <w:r>
+        <w:t xml:space="preserve">实验设计</w:t>
+      </w:r>
+    </w:p>
+    <w:p>
+      <w:pPr>
+        <w:pStyle w:val="FirstParagraph"/>
+      </w:pPr>
+      <w:r>
+        <w:t xml:space="preserve">设计一系列实验来评估SAM大模型在肝脏肿瘤分割上的性能。实验中，不仅展示模型对单一图像的分割结果，还将进行一组批量图像的测试，以考察模型在不同情况下的泛化能力。</w:t>
+      </w:r>
+    </w:p>
+    <w:bookmarkEnd w:id="50"/>
+    <w:bookmarkStart w:id="51" w:name="结果分析"/>
+    <w:p>
+      <w:pPr>
+        <w:pStyle w:val="3"/>
+      </w:pPr>
+      <w:r>
+        <w:t xml:space="preserve">结果分析</w:t>
+      </w:r>
+    </w:p>
+    <w:p>
+      <w:pPr>
+        <w:pStyle w:val="FirstParagraph"/>
+      </w:pPr>
+      <w:r>
+        <w:t xml:space="preserve">对实验结果进行详细的分析，包括模型分割的精确度、召回率、F1分数等指标的计算。通过可视化技术，如分割前后的对比图、误差热图等，形象地展示模型性能。</w:t>
+      </w:r>
+    </w:p>
+    <w:bookmarkEnd w:id="51"/>
+    <w:bookmarkEnd w:id="52"/>
+    <w:bookmarkStart w:id="53" w:name="性能比较分析"/>
+    <w:p>
+      <w:pPr>
+        <w:pStyle w:val="2"/>
+      </w:pPr>
+      <w:r>
+        <w:t xml:space="preserve">性能比较分析</w:t>
+      </w:r>
+    </w:p>
+    <w:p>
+      <w:pPr>
+        <w:pStyle w:val="FirstParagraph"/>
+      </w:pPr>
+      <w:r>
+        <w:t xml:space="preserve">为了全面评估基于SAM大模型的肝脏肿瘤分割软件的性能，本研究将选取其他几种领先的分割模型作为比较对象。包括但不限于经典的U-Net模型和V-Net模型，它们在医学图像分割领域内已有大量成功应用。通过实际的实验数据，本研究采用了以下性能评价指标：</w:t>
+      </w:r>
+    </w:p>
     <w:p>
       <w:pPr>
         <w:pStyle w:val="Compact"/>
         <w:numPr>
           <w:ilvl w:val="0"/>
-          <w:numId w:val="1007"/>
+          <w:numId w:val="1003"/>
         </w:numPr>
       </w:pPr>
       <w:r>
-        <w:t xml:space="preserve">Hausdorff Distance (HD)</w:t>
-      </w:r>
-    </w:p>
-    <w:p>
-      <w:pPr>
-        <w:pStyle w:val="FirstParagraph"/>
-      </w:pPr>
-      <w:r>
-        <w:t xml:space="preserve">Hausdorff距离衡量的是预测分割和真实分割边界之间的最大距离，是一种评价分割结果形状差异的指标。值越小，表示形状越接近。</w:t>
+        <w:t xml:space="preserve">精确度（Precision）</w:t>
       </w:r>
     </w:p>
     <w:p>
@@ -1225,366 +1590,11 @@
         <w:pStyle w:val="Compact"/>
         <w:numPr>
           <w:ilvl w:val="0"/>
-          <w:numId w:val="1008"/>
+          <w:numId w:val="1003"/>
         </w:numPr>
       </w:pPr>
       <w:r>
-        <w:t xml:space="preserve">Average Surface Distance (ASD)</w:t>
-      </w:r>
-    </w:p>
-    <w:p>
-      <w:pPr>
-        <w:pStyle w:val="FirstParagraph"/>
-      </w:pPr>
-      <w:r>
-        <w:t xml:space="preserve">平均表面距离计算的是预测和真实分割表面之间点的平均欧氏距离。这个指标可以提供关于预测分割质量的更细致信息。</w:t>
-      </w:r>
-    </w:p>
-    <w:p>
-      <w:pPr>
-        <w:pStyle w:val="a6"/>
-      </w:pPr>
-      <w:r>
-        <w:t xml:space="preserve">这些指标通常结合使用，可以全面评估模型在医学图像分割任务中的性能。在实际应用中，根据具体的医学需求和图像特性选择适当的评价指标尤为重要。</w:t>
-      </w:r>
-    </w:p>
-    <w:p>
-      <w:pPr>
-        <w:pStyle w:val="a6"/>
-      </w:pPr>
-      <w:r>
-        <w:t xml:space="preserve">在本研究中，将主要使用 Dicd 与 IoU 指数评价模型对于肝脏肿瘤分割的结果优劣对比。</w:t>
-      </w:r>
-    </w:p>
-    <w:bookmarkEnd w:id="29"/>
-    <w:bookmarkStart w:id="31" w:name="研究内容及创新点"/>
-    <w:p>
-      <w:pPr>
-        <w:pStyle w:val="2"/>
-      </w:pPr>
-      <w:r>
-        <w:t xml:space="preserve">研究内容及创新点</w:t>
-      </w:r>
-    </w:p>
-    <w:p>
-      <w:pPr>
-        <w:pStyle w:val="FirstParagraph"/>
-      </w:pPr>
-      <w:r>
-        <w:t xml:space="preserve">第一章主要对介绍自动化肝脏肿瘤分割现有的可行方案和及未来发展方向进行了描述。综述了国内外近一段时间肝脏肿瘤等医学图像处理的研究及深度学习等大模型的发展应用，对比其性能指标。之后，讲述了深度学习图像处理的工作原理以及分类。讲解了评估模型的性能指标以及计算方法。</w:t>
-      </w:r>
-    </w:p>
-    <w:p>
-      <w:pPr>
-        <w:pStyle w:val="a6"/>
-      </w:pPr>
-      <w:r>
-        <w:t xml:space="preserve">第二章首先简单介绍肝脏肿瘤 CT图像的特点与分割难点，包括 #疑 ，然后介绍SAM （Segment Anything Model）的模型特点及其调试方案 #疑 。</w:t>
-      </w:r>
-    </w:p>
-    <w:p>
-      <w:pPr>
-        <w:pStyle w:val="a6"/>
-      </w:pPr>
-      <w:r>
-        <w:t xml:space="preserve">第五章对全文进行总结和展望。</w:t>
-      </w:r>
-    </w:p>
-    <w:p>
-      <w:pPr>
-        <w:pStyle w:val="a6"/>
-      </w:pPr>
-      <w:r>
-        <w:t xml:space="preserve">本文的创新之处在于使用了大型自监督学习模型 SAM 开发肝脏肿瘤分割软件，该研究方法的优势体现在以下几个方面：</w:t>
-      </w:r>
-    </w:p>
-    <w:p>
-      <w:pPr>
-        <w:numPr>
-          <w:ilvl w:val="0"/>
-          <w:numId w:val="1009"/>
-        </w:numPr>
-      </w:pPr>
-      <w:r>
-        <w:t xml:space="preserve">提高肝脏肿瘤分割的准确性和灵活性：利用SAM模型的强大特征提取能力，可以更准确地识别和分割肝脏中的肿瘤组织，特别是在肿瘤边界模糊或与周围组织对比度低的情况下。</w:t>
-      </w:r>
-    </w:p>
-    <w:p>
-      <w:pPr>
-        <w:numPr>
-          <w:ilvl w:val="0"/>
-          <w:numId w:val="1009"/>
-        </w:numPr>
-      </w:pPr>
-      <w:r>
-        <w:t xml:space="preserve">减少对标注数据的依赖：由于SAM模型基于自监督学习，在训练过程中不完全依赖标注数据，通过利用自监督学习，该软件能够利用未标注的医学图像进一步提升模型的性能和泛化能力。</w:t>
-      </w:r>
-    </w:p>
-    <w:p>
-      <w:pPr>
-        <w:numPr>
-          <w:ilvl w:val="0"/>
-          <w:numId w:val="1009"/>
-        </w:numPr>
-      </w:pPr>
-      <w:r>
-        <w:t xml:space="preserve">提升分割速度，支持实时应用：针对 SAM 模型的实现进行了微调优化，使得肝脏肿瘤分割软件能够快速处理图像，满足临床环境中对实时或近实时分析的需求。</w:t>
-      </w:r>
-    </w:p>
-    <w:bookmarkStart w:id="30" w:name="结论-1"/>
-    <w:p>
-      <w:pPr>
-        <w:pStyle w:val="3"/>
-      </w:pPr>
-      <w:r>
-        <w:t xml:space="preserve">结论</w:t>
-      </w:r>
-    </w:p>
-    <w:p>
-      <w:pPr>
-        <w:pStyle w:val="FirstParagraph"/>
-      </w:pPr>
-      <w:r>
-        <w:t xml:space="preserve">《基于SAM大模型的肝脏肿瘤分割软件开发》通过引入前沿的自监督学习技术，不仅提高了分割的精度和效率，还降低了对标注数据的依赖，提供了一种新的解决方案来解决医学图像分割中的一些长期挑战。这些创新之处使得该软件在医学图像处理领域具有较高的应用价值和推广前景。</w:t>
-      </w:r>
-    </w:p>
-    <w:bookmarkEnd w:id="30"/>
-    <w:bookmarkEnd w:id="31"/>
-    <w:bookmarkStart w:id="32" w:name="本章小结"/>
-    <w:p>
-      <w:pPr>
-        <w:pStyle w:val="2"/>
-      </w:pPr>
-      <w:r>
-        <w:t xml:space="preserve">本章小结</w:t>
-      </w:r>
-    </w:p>
-    <w:p>
-      <w:pPr>
-        <w:pStyle w:val="FirstParagraph"/>
-      </w:pPr>
-      <w:r>
-        <w:t xml:space="preserve">本章主要讲述的是基于 SAM 大模型的肝脏肿瘤分割的研究背景，其在节能减排、半导体、二维材料发展等多个时代背景下发展，其也是这多个背景下的重要产物，具有硅基探测器独特的优势成为目前光电探测器的主流产物。此外，本章简单描述了医学图像分割方法的发展历程以及时代需求，介绍了近几年国内外热释电探测器的研究现状，主要从响应范围、探测度、响应度、响应时间这四个方面比较了目前探测器的研究成果，介绍了几种重要光电探测器的工作原理以及分类，最后讲述了光电探测器的性能指标和研究内容。</w:t>
-      </w:r>
-    </w:p>
-    <w:bookmarkEnd w:id="32"/>
-    <w:bookmarkEnd w:id="33"/>
-    <w:bookmarkStart w:id="48" w:name="模型搭建与微调"/>
-    <w:p>
-      <w:pPr>
-        <w:pStyle w:val="1"/>
-      </w:pPr>
-      <w:r>
-        <w:t xml:space="preserve">模型搭建与微调</w:t>
-      </w:r>
-    </w:p>
-    <w:bookmarkStart w:id="37" w:name="技术原理学习"/>
-    <w:p>
-      <w:pPr>
-        <w:pStyle w:val="2"/>
-      </w:pPr>
-      <w:r>
-        <w:t xml:space="preserve">技术原理学习</w:t>
-      </w:r>
-    </w:p>
-    <w:bookmarkStart w:id="34" w:name="深度学习基本原理"/>
-    <w:p>
-      <w:pPr>
-        <w:pStyle w:val="3"/>
-      </w:pPr>
-      <w:r>
-        <w:t xml:space="preserve">深度学习基本原理</w:t>
-      </w:r>
-    </w:p>
-    <w:p>
-      <w:pPr>
-        <w:pStyle w:val="FirstParagraph"/>
-      </w:pPr>
-      <w:r>
-        <w:t xml:space="preserve">深度学习是机器学习的一个分支，它通过建立、训练和使用由多层（或称“深层”）的人工神经网络来学习数据的表示。深度学习模型能够从大量数据中自动学习到复杂的特征表示，这一点在图像识别、语音识别等任务中尤为显著。</w:t>
-      </w:r>
-    </w:p>
-    <w:bookmarkEnd w:id="34"/>
-    <w:bookmarkStart w:id="35" w:name="分割大模型sam大模型"/>
-    <w:p>
-      <w:pPr>
-        <w:pStyle w:val="3"/>
-      </w:pPr>
-      <w:r>
-        <w:t xml:space="preserve">分割大模型（SAM大模型）</w:t>
-      </w:r>
-    </w:p>
-    <w:p>
-      <w:pPr>
-        <w:pStyle w:val="FirstParagraph"/>
-      </w:pPr>
-      <w:r>
-        <w:t xml:space="preserve">SAM（Segment Anything Model）是近年来提出的一种新型深度学习模型，旨在通过单一的模型实现对任何对象的高精度分割。SAM大模型通过大规模数据的预训练和针对特定任务的微调，实现了对不同对象类型的准确识别和分割。</w:t>
-      </w:r>
-    </w:p>
-    <w:bookmarkEnd w:id="35"/>
-    <w:bookmarkStart w:id="36" w:name="pytorch框架"/>
-    <w:p>
-      <w:pPr>
-        <w:pStyle w:val="3"/>
-      </w:pPr>
-      <w:r>
-        <w:t xml:space="preserve">Pytorch框架</w:t>
-      </w:r>
-    </w:p>
-    <w:p>
-      <w:pPr>
-        <w:pStyle w:val="FirstParagraph"/>
-      </w:pPr>
-      <w:r>
-        <w:t xml:space="preserve">Pytorch是一种开源的机器学习库，广泛用于应用程序和研究中，包括计算机视觉和自然语言处理等领域。它提供了强大的加速器支持、灵活的深度学习研究平台，并且便于实现深度学习模型的快速原型制作和高效执行。</w:t>
-      </w:r>
-    </w:p>
-    <w:bookmarkEnd w:id="36"/>
-    <w:bookmarkEnd w:id="37"/>
-    <w:bookmarkStart w:id="41" w:name="搭建sam大模型"/>
-    <w:p>
-      <w:pPr>
-        <w:pStyle w:val="2"/>
-      </w:pPr>
-      <w:r>
-        <w:t xml:space="preserve">搭建SAM大模型</w:t>
-      </w:r>
-    </w:p>
-    <w:bookmarkStart w:id="38" w:name="构建模型框架"/>
-    <w:p>
-      <w:pPr>
-        <w:pStyle w:val="3"/>
-      </w:pPr>
-      <w:r>
-        <w:t xml:space="preserve">构建模型框架</w:t>
-      </w:r>
-    </w:p>
-    <w:p>
-      <w:pPr>
-        <w:pStyle w:val="FirstParagraph"/>
-      </w:pPr>
-      <w:r>
-        <w:t xml:space="preserve">在Python环境下，利用Pytorch库构建SAM大模型的基础框架。首先初始化模型结构，包括深度卷积网络、池化层、归一化层和全连接层，确保模型具备处理高维度数据的能力。紧接着，载入预训练的参数，以利用在其他大数据集上学到的特征。</w:t>
-      </w:r>
-    </w:p>
-    <w:bookmarkEnd w:id="38"/>
-    <w:bookmarkStart w:id="39" w:name="模型的训练和微调"/>
-    <w:p>
-      <w:pPr>
-        <w:pStyle w:val="3"/>
-      </w:pPr>
-      <w:r>
-        <w:t xml:space="preserve">模型的训练和微调</w:t>
-      </w:r>
-    </w:p>
-    <w:p>
-      <w:pPr>
-        <w:pStyle w:val="FirstParagraph"/>
-      </w:pPr>
-      <w:r>
-        <w:t xml:space="preserve">利用腹部CT图像构建的训练集对SAM大模型进行训练。在此过程中，采用交叉验证来优化超参数，使用批量梯度下降和反向传播算法进行权重的更新。通过细致的微调，提升模型对肝脏肿瘤图像特点的学习能力和分割准确性。</w:t>
-      </w:r>
-    </w:p>
-    <w:bookmarkEnd w:id="39"/>
-    <w:bookmarkStart w:id="40" w:name="模型性能的评估"/>
-    <w:p>
-      <w:pPr>
-        <w:pStyle w:val="3"/>
-      </w:pPr>
-      <w:r>
-        <w:t xml:space="preserve">模型性能的评估</w:t>
-      </w:r>
-    </w:p>
-    <w:p>
-      <w:pPr>
-        <w:pStyle w:val="FirstParagraph"/>
-      </w:pPr>
-      <w:r>
-        <w:t xml:space="preserve">在搭建好的SAM大模型上实施肝脏肿瘤的分割任务，使用常见性能指标，如像素准确度（Pixel Accuracy）、交并比（Intersection over Union，IoU）等评价模型性能。通过这些指标，可以量化分析模型的分割效果。</w:t>
-      </w:r>
-    </w:p>
-    <w:bookmarkEnd w:id="40"/>
-    <w:bookmarkEnd w:id="41"/>
-    <w:bookmarkStart w:id="45" w:name="肝脏肿瘤分割实验"/>
-    <w:p>
-      <w:pPr>
-        <w:pStyle w:val="2"/>
-      </w:pPr>
-      <w:r>
-        <w:t xml:space="preserve">肝脏肿瘤分割实验</w:t>
-      </w:r>
-    </w:p>
-    <w:bookmarkStart w:id="42" w:name="数据集的准备"/>
-    <w:p>
-      <w:pPr>
-        <w:pStyle w:val="3"/>
-      </w:pPr>
-      <w:r>
-        <w:t xml:space="preserve">数据集的准备</w:t>
-      </w:r>
-    </w:p>
-    <w:p>
-      <w:pPr>
-        <w:pStyle w:val="FirstParagraph"/>
-      </w:pPr>
-      <w:r>
-        <w:t xml:space="preserve">从公开的医学图像数据库中选取腹部CT图像作为实验数据集。这些图像经过预处理，包括去噪、标准化和大小调整，确保输入数据的质量。同时手动标注肝脏肿瘤的区域，以提供准确的训练标签。</w:t>
-      </w:r>
-    </w:p>
-    <w:bookmarkEnd w:id="42"/>
-    <w:bookmarkStart w:id="43" w:name="实验设计"/>
-    <w:p>
-      <w:pPr>
-        <w:pStyle w:val="3"/>
-      </w:pPr>
-      <w:r>
-        <w:t xml:space="preserve">实验设计</w:t>
-      </w:r>
-    </w:p>
-    <w:p>
-      <w:pPr>
-        <w:pStyle w:val="FirstParagraph"/>
-      </w:pPr>
-      <w:r>
-        <w:t xml:space="preserve">设计一系列实验来评估SAM大模型在肝脏肿瘤分割上的性能。实验中，不仅展示模型对单一图像的分割结果，还将进行一组批量图像的测试，以考察模型在不同情况下的泛化能力。</w:t>
-      </w:r>
-    </w:p>
-    <w:bookmarkEnd w:id="43"/>
-    <w:bookmarkStart w:id="44" w:name="结果分析"/>
-    <w:p>
-      <w:pPr>
-        <w:pStyle w:val="3"/>
-      </w:pPr>
-      <w:r>
-        <w:t xml:space="preserve">结果分析</w:t>
-      </w:r>
-    </w:p>
-    <w:p>
-      <w:pPr>
-        <w:pStyle w:val="FirstParagraph"/>
-      </w:pPr>
-      <w:r>
-        <w:t xml:space="preserve">对实验结果进行详细的分析，包括模型分割的精确度、召回率、F1分数等指标的计算。通过可视化技术，如分割前后的对比图、误差热图等，形象地展示模型性能。</w:t>
-      </w:r>
-    </w:p>
-    <w:bookmarkEnd w:id="44"/>
-    <w:bookmarkEnd w:id="45"/>
-    <w:bookmarkStart w:id="46" w:name="性能比较分析"/>
-    <w:p>
-      <w:pPr>
-        <w:pStyle w:val="2"/>
-      </w:pPr>
-      <w:r>
-        <w:t xml:space="preserve">性能比较分析</w:t>
-      </w:r>
-    </w:p>
-    <w:p>
-      <w:pPr>
-        <w:pStyle w:val="FirstParagraph"/>
-      </w:pPr>
-      <w:r>
-        <w:t xml:space="preserve">为了全面评估基于SAM大模型的肝脏肿瘤分割软件的性能，本研究将选取其他几种领先的分割模型作为比较对象。包括但不限于经典的U-Net模型和V-Net模型，它们在医学图像分割领域内已有大量成功应用。通过实际的实验数据，本研究采用了以下性能评价指标：</w:t>
+        <w:t xml:space="preserve">召回率（Recall）</w:t>
       </w:r>
     </w:p>
     <w:p>
@@ -1592,11 +1602,11 @@
         <w:pStyle w:val="Compact"/>
         <w:numPr>
           <w:ilvl w:val="0"/>
-          <w:numId w:val="1010"/>
+          <w:numId w:val="1003"/>
         </w:numPr>
       </w:pPr>
       <w:r>
-        <w:t xml:space="preserve">精确度（Precision）</w:t>
+        <w:t xml:space="preserve">F1分数（F1 Score）</w:t>
       </w:r>
     </w:p>
     <w:p>
@@ -1604,34 +1614,10 @@
         <w:pStyle w:val="Compact"/>
         <w:numPr>
           <w:ilvl w:val="0"/>
-          <w:numId w:val="1010"/>
+          <w:numId w:val="1003"/>
         </w:numPr>
       </w:pPr>
       <w:r>
-        <w:t xml:space="preserve">召回率（Recall）</w:t>
-      </w:r>
-    </w:p>
-    <w:p>
-      <w:pPr>
-        <w:pStyle w:val="Compact"/>
-        <w:numPr>
-          <w:ilvl w:val="0"/>
-          <w:numId w:val="1010"/>
-        </w:numPr>
-      </w:pPr>
-      <w:r>
-        <w:t xml:space="preserve">F1分数（F1 Score）</w:t>
-      </w:r>
-    </w:p>
-    <w:p>
-      <w:pPr>
-        <w:pStyle w:val="Compact"/>
-        <w:numPr>
-          <w:ilvl w:val="0"/>
-          <w:numId w:val="1010"/>
-        </w:numPr>
-      </w:pPr>
-      <w:r>
         <w:t xml:space="preserve">交并比（IoU）</w:t>
       </w:r>
     </w:p>
@@ -1643,8 +1629,8 @@
         <w:t xml:space="preserve">性能对比分析侧重于考察SAM大模型与其他模型在精确度、召回率等方面的差异，同时评价模型的计算效率。分析结果指出SAM模型在精度上具有优势，尤其在小肿瘤区域的分割上显示出更高的敏感性。</w:t>
       </w:r>
     </w:p>
-    <w:bookmarkEnd w:id="46"/>
-    <w:bookmarkStart w:id="47" w:name="结论-2"/>
+    <w:bookmarkEnd w:id="53"/>
+    <w:bookmarkStart w:id="54" w:name="结论-2"/>
     <w:p>
       <w:pPr>
         <w:pStyle w:val="2"/>
@@ -1685,9 +1671,9 @@
         <w:t xml:space="preserve">综上所述，基于 SAM 模型的肝脏肿瘤分割软件的开发，不仅可以改善现有的图像分割方法，还有助于提高肝脏疾病的诊断效率和准确性。未来的研究应当着重于模型的实际应用和临床转化，以实现医学影像自动化分析的最终目标。</w:t>
       </w:r>
     </w:p>
-    <w:bookmarkEnd w:id="47"/>
-    <w:bookmarkEnd w:id="48"/>
-    <w:bookmarkStart w:id="49" w:name="参考文献"/>
+    <w:bookmarkEnd w:id="54"/>
+    <w:bookmarkEnd w:id="55"/>
+    <w:bookmarkStart w:id="56" w:name="参考文献"/>
     <w:p>
       <w:pPr>
         <w:pStyle w:val="1"/>
@@ -1696,7 +1682,7 @@
         <w:t xml:space="preserve">参考文献</w:t>
       </w:r>
     </w:p>
-    <w:bookmarkEnd w:id="49"/>
+    <w:bookmarkEnd w:id="56"/>
     <w:sectPr>
       <w:headerReference r:id="rId16" w:type="even"/>
       <w:headerReference r:id="rId12" w:type="default"/>
@@ -1874,7 +1860,13 @@
           <w:rPr>
             <w:lang w:val="zh-CN"/>
           </w:rPr>
-          <w:t>12</w:t>
+          <w:t>1</w:t>
+        </w:r>
+        <w:r>
+          <w:rPr>
+            <w:lang w:val="zh-CN"/>
+          </w:rPr>
+          <w:t>2</w:t>
         </w:r>
         <w:r>
           <w:fldChar w:fldCharType="end"/>
@@ -2861,516 +2853,6 @@
     </w:lvl>
     <w:lvl w:ilvl="8">
       <w:start w:val="1"/>
-      <w:numFmt w:val="decimal"/>
-      <w:lvlText w:val="%9."/>
-      <w:lvlJc w:val="left"/>
-      <w:pPr>
-        <w:ind w:left="6480" w:hanging="480"/>
-      </w:pPr>
-    </w:lvl>
-  </w:abstractNum>
-  <w:abstractNum w:abstractNumId="99412">
-    <w:nsid w:val="00A99412"/>
-    <w:multiLevelType w:val="multilevel"/>
-    <w:lvl w:ilvl="0">
-      <w:start w:val="2"/>
-      <w:numFmt w:val="decimal"/>
-      <w:lvlText w:val="%1."/>
-      <w:lvlJc w:val="left"/>
-      <w:pPr>
-        <w:ind w:left="720" w:hanging="480"/>
-      </w:pPr>
-    </w:lvl>
-    <w:lvl w:ilvl="1">
-      <w:start w:val="2"/>
-      <w:numFmt w:val="decimal"/>
-      <w:lvlText w:val="%2."/>
-      <w:lvlJc w:val="left"/>
-      <w:pPr>
-        <w:ind w:left="1440" w:hanging="480"/>
-      </w:pPr>
-    </w:lvl>
-    <w:lvl w:ilvl="2">
-      <w:start w:val="2"/>
-      <w:numFmt w:val="decimal"/>
-      <w:lvlText w:val="%3."/>
-      <w:lvlJc w:val="left"/>
-      <w:pPr>
-        <w:ind w:left="2160" w:hanging="480"/>
-      </w:pPr>
-    </w:lvl>
-    <w:lvl w:ilvl="3">
-      <w:start w:val="2"/>
-      <w:numFmt w:val="decimal"/>
-      <w:lvlText w:val="%4."/>
-      <w:lvlJc w:val="left"/>
-      <w:pPr>
-        <w:ind w:left="2880" w:hanging="480"/>
-      </w:pPr>
-    </w:lvl>
-    <w:lvl w:ilvl="4">
-      <w:start w:val="2"/>
-      <w:numFmt w:val="decimal"/>
-      <w:lvlText w:val="%5."/>
-      <w:lvlJc w:val="left"/>
-      <w:pPr>
-        <w:ind w:left="3600" w:hanging="480"/>
-      </w:pPr>
-    </w:lvl>
-    <w:lvl w:ilvl="5">
-      <w:start w:val="2"/>
-      <w:numFmt w:val="decimal"/>
-      <w:lvlText w:val="%6."/>
-      <w:lvlJc w:val="left"/>
-      <w:pPr>
-        <w:ind w:left="4320" w:hanging="480"/>
-      </w:pPr>
-    </w:lvl>
-    <w:lvl w:ilvl="6">
-      <w:start w:val="2"/>
-      <w:numFmt w:val="decimal"/>
-      <w:lvlText w:val="%7."/>
-      <w:lvlJc w:val="left"/>
-      <w:pPr>
-        <w:ind w:left="5040" w:hanging="480"/>
-      </w:pPr>
-    </w:lvl>
-    <w:lvl w:ilvl="7">
-      <w:start w:val="2"/>
-      <w:numFmt w:val="decimal"/>
-      <w:lvlText w:val="%8."/>
-      <w:lvlJc w:val="left"/>
-      <w:pPr>
-        <w:ind w:left="5760" w:hanging="480"/>
-      </w:pPr>
-    </w:lvl>
-    <w:lvl w:ilvl="8">
-      <w:start w:val="2"/>
-      <w:numFmt w:val="decimal"/>
-      <w:lvlText w:val="%9."/>
-      <w:lvlJc w:val="left"/>
-      <w:pPr>
-        <w:ind w:left="6480" w:hanging="480"/>
-      </w:pPr>
-    </w:lvl>
-  </w:abstractNum>
-  <w:abstractNum w:abstractNumId="99413">
-    <w:nsid w:val="00A99413"/>
-    <w:multiLevelType w:val="multilevel"/>
-    <w:lvl w:ilvl="0">
-      <w:start w:val="3"/>
-      <w:numFmt w:val="decimal"/>
-      <w:lvlText w:val="%1."/>
-      <w:lvlJc w:val="left"/>
-      <w:pPr>
-        <w:ind w:left="720" w:hanging="480"/>
-      </w:pPr>
-    </w:lvl>
-    <w:lvl w:ilvl="1">
-      <w:start w:val="3"/>
-      <w:numFmt w:val="decimal"/>
-      <w:lvlText w:val="%2."/>
-      <w:lvlJc w:val="left"/>
-      <w:pPr>
-        <w:ind w:left="1440" w:hanging="480"/>
-      </w:pPr>
-    </w:lvl>
-    <w:lvl w:ilvl="2">
-      <w:start w:val="3"/>
-      <w:numFmt w:val="decimal"/>
-      <w:lvlText w:val="%3."/>
-      <w:lvlJc w:val="left"/>
-      <w:pPr>
-        <w:ind w:left="2160" w:hanging="480"/>
-      </w:pPr>
-    </w:lvl>
-    <w:lvl w:ilvl="3">
-      <w:start w:val="3"/>
-      <w:numFmt w:val="decimal"/>
-      <w:lvlText w:val="%4."/>
-      <w:lvlJc w:val="left"/>
-      <w:pPr>
-        <w:ind w:left="2880" w:hanging="480"/>
-      </w:pPr>
-    </w:lvl>
-    <w:lvl w:ilvl="4">
-      <w:start w:val="3"/>
-      <w:numFmt w:val="decimal"/>
-      <w:lvlText w:val="%5."/>
-      <w:lvlJc w:val="left"/>
-      <w:pPr>
-        <w:ind w:left="3600" w:hanging="480"/>
-      </w:pPr>
-    </w:lvl>
-    <w:lvl w:ilvl="5">
-      <w:start w:val="3"/>
-      <w:numFmt w:val="decimal"/>
-      <w:lvlText w:val="%6."/>
-      <w:lvlJc w:val="left"/>
-      <w:pPr>
-        <w:ind w:left="4320" w:hanging="480"/>
-      </w:pPr>
-    </w:lvl>
-    <w:lvl w:ilvl="6">
-      <w:start w:val="3"/>
-      <w:numFmt w:val="decimal"/>
-      <w:lvlText w:val="%7."/>
-      <w:lvlJc w:val="left"/>
-      <w:pPr>
-        <w:ind w:left="5040" w:hanging="480"/>
-      </w:pPr>
-    </w:lvl>
-    <w:lvl w:ilvl="7">
-      <w:start w:val="3"/>
-      <w:numFmt w:val="decimal"/>
-      <w:lvlText w:val="%8."/>
-      <w:lvlJc w:val="left"/>
-      <w:pPr>
-        <w:ind w:left="5760" w:hanging="480"/>
-      </w:pPr>
-    </w:lvl>
-    <w:lvl w:ilvl="8">
-      <w:start w:val="3"/>
-      <w:numFmt w:val="decimal"/>
-      <w:lvlText w:val="%9."/>
-      <w:lvlJc w:val="left"/>
-      <w:pPr>
-        <w:ind w:left="6480" w:hanging="480"/>
-      </w:pPr>
-    </w:lvl>
-  </w:abstractNum>
-  <w:abstractNum w:abstractNumId="99414">
-    <w:nsid w:val="00A99414"/>
-    <w:multiLevelType w:val="multilevel"/>
-    <w:lvl w:ilvl="0">
-      <w:start w:val="4"/>
-      <w:numFmt w:val="decimal"/>
-      <w:lvlText w:val="%1."/>
-      <w:lvlJc w:val="left"/>
-      <w:pPr>
-        <w:ind w:left="720" w:hanging="480"/>
-      </w:pPr>
-    </w:lvl>
-    <w:lvl w:ilvl="1">
-      <w:start w:val="4"/>
-      <w:numFmt w:val="decimal"/>
-      <w:lvlText w:val="%2."/>
-      <w:lvlJc w:val="left"/>
-      <w:pPr>
-        <w:ind w:left="1440" w:hanging="480"/>
-      </w:pPr>
-    </w:lvl>
-    <w:lvl w:ilvl="2">
-      <w:start w:val="4"/>
-      <w:numFmt w:val="decimal"/>
-      <w:lvlText w:val="%3."/>
-      <w:lvlJc w:val="left"/>
-      <w:pPr>
-        <w:ind w:left="2160" w:hanging="480"/>
-      </w:pPr>
-    </w:lvl>
-    <w:lvl w:ilvl="3">
-      <w:start w:val="4"/>
-      <w:numFmt w:val="decimal"/>
-      <w:lvlText w:val="%4."/>
-      <w:lvlJc w:val="left"/>
-      <w:pPr>
-        <w:ind w:left="2880" w:hanging="480"/>
-      </w:pPr>
-    </w:lvl>
-    <w:lvl w:ilvl="4">
-      <w:start w:val="4"/>
-      <w:numFmt w:val="decimal"/>
-      <w:lvlText w:val="%5."/>
-      <w:lvlJc w:val="left"/>
-      <w:pPr>
-        <w:ind w:left="3600" w:hanging="480"/>
-      </w:pPr>
-    </w:lvl>
-    <w:lvl w:ilvl="5">
-      <w:start w:val="4"/>
-      <w:numFmt w:val="decimal"/>
-      <w:lvlText w:val="%6."/>
-      <w:lvlJc w:val="left"/>
-      <w:pPr>
-        <w:ind w:left="4320" w:hanging="480"/>
-      </w:pPr>
-    </w:lvl>
-    <w:lvl w:ilvl="6">
-      <w:start w:val="4"/>
-      <w:numFmt w:val="decimal"/>
-      <w:lvlText w:val="%7."/>
-      <w:lvlJc w:val="left"/>
-      <w:pPr>
-        <w:ind w:left="5040" w:hanging="480"/>
-      </w:pPr>
-    </w:lvl>
-    <w:lvl w:ilvl="7">
-      <w:start w:val="4"/>
-      <w:numFmt w:val="decimal"/>
-      <w:lvlText w:val="%8."/>
-      <w:lvlJc w:val="left"/>
-      <w:pPr>
-        <w:ind w:left="5760" w:hanging="480"/>
-      </w:pPr>
-    </w:lvl>
-    <w:lvl w:ilvl="8">
-      <w:start w:val="4"/>
-      <w:numFmt w:val="decimal"/>
-      <w:lvlText w:val="%9."/>
-      <w:lvlJc w:val="left"/>
-      <w:pPr>
-        <w:ind w:left="6480" w:hanging="480"/>
-      </w:pPr>
-    </w:lvl>
-  </w:abstractNum>
-  <w:abstractNum w:abstractNumId="99415">
-    <w:nsid w:val="00A99415"/>
-    <w:multiLevelType w:val="multilevel"/>
-    <w:lvl w:ilvl="0">
-      <w:start w:val="5"/>
-      <w:numFmt w:val="decimal"/>
-      <w:lvlText w:val="%1."/>
-      <w:lvlJc w:val="left"/>
-      <w:pPr>
-        <w:ind w:left="720" w:hanging="480"/>
-      </w:pPr>
-    </w:lvl>
-    <w:lvl w:ilvl="1">
-      <w:start w:val="5"/>
-      <w:numFmt w:val="decimal"/>
-      <w:lvlText w:val="%2."/>
-      <w:lvlJc w:val="left"/>
-      <w:pPr>
-        <w:ind w:left="1440" w:hanging="480"/>
-      </w:pPr>
-    </w:lvl>
-    <w:lvl w:ilvl="2">
-      <w:start w:val="5"/>
-      <w:numFmt w:val="decimal"/>
-      <w:lvlText w:val="%3."/>
-      <w:lvlJc w:val="left"/>
-      <w:pPr>
-        <w:ind w:left="2160" w:hanging="480"/>
-      </w:pPr>
-    </w:lvl>
-    <w:lvl w:ilvl="3">
-      <w:start w:val="5"/>
-      <w:numFmt w:val="decimal"/>
-      <w:lvlText w:val="%4."/>
-      <w:lvlJc w:val="left"/>
-      <w:pPr>
-        <w:ind w:left="2880" w:hanging="480"/>
-      </w:pPr>
-    </w:lvl>
-    <w:lvl w:ilvl="4">
-      <w:start w:val="5"/>
-      <w:numFmt w:val="decimal"/>
-      <w:lvlText w:val="%5."/>
-      <w:lvlJc w:val="left"/>
-      <w:pPr>
-        <w:ind w:left="3600" w:hanging="480"/>
-      </w:pPr>
-    </w:lvl>
-    <w:lvl w:ilvl="5">
-      <w:start w:val="5"/>
-      <w:numFmt w:val="decimal"/>
-      <w:lvlText w:val="%6."/>
-      <w:lvlJc w:val="left"/>
-      <w:pPr>
-        <w:ind w:left="4320" w:hanging="480"/>
-      </w:pPr>
-    </w:lvl>
-    <w:lvl w:ilvl="6">
-      <w:start w:val="5"/>
-      <w:numFmt w:val="decimal"/>
-      <w:lvlText w:val="%7."/>
-      <w:lvlJc w:val="left"/>
-      <w:pPr>
-        <w:ind w:left="5040" w:hanging="480"/>
-      </w:pPr>
-    </w:lvl>
-    <w:lvl w:ilvl="7">
-      <w:start w:val="5"/>
-      <w:numFmt w:val="decimal"/>
-      <w:lvlText w:val="%8."/>
-      <w:lvlJc w:val="left"/>
-      <w:pPr>
-        <w:ind w:left="5760" w:hanging="480"/>
-      </w:pPr>
-    </w:lvl>
-    <w:lvl w:ilvl="8">
-      <w:start w:val="5"/>
-      <w:numFmt w:val="decimal"/>
-      <w:lvlText w:val="%9."/>
-      <w:lvlJc w:val="left"/>
-      <w:pPr>
-        <w:ind w:left="6480" w:hanging="480"/>
-      </w:pPr>
-    </w:lvl>
-  </w:abstractNum>
-  <w:abstractNum w:abstractNumId="99416">
-    <w:nsid w:val="00A99416"/>
-    <w:multiLevelType w:val="multilevel"/>
-    <w:lvl w:ilvl="0">
-      <w:start w:val="6"/>
-      <w:numFmt w:val="decimal"/>
-      <w:lvlText w:val="%1."/>
-      <w:lvlJc w:val="left"/>
-      <w:pPr>
-        <w:ind w:left="720" w:hanging="480"/>
-      </w:pPr>
-    </w:lvl>
-    <w:lvl w:ilvl="1">
-      <w:start w:val="6"/>
-      <w:numFmt w:val="decimal"/>
-      <w:lvlText w:val="%2."/>
-      <w:lvlJc w:val="left"/>
-      <w:pPr>
-        <w:ind w:left="1440" w:hanging="480"/>
-      </w:pPr>
-    </w:lvl>
-    <w:lvl w:ilvl="2">
-      <w:start w:val="6"/>
-      <w:numFmt w:val="decimal"/>
-      <w:lvlText w:val="%3."/>
-      <w:lvlJc w:val="left"/>
-      <w:pPr>
-        <w:ind w:left="2160" w:hanging="480"/>
-      </w:pPr>
-    </w:lvl>
-    <w:lvl w:ilvl="3">
-      <w:start w:val="6"/>
-      <w:numFmt w:val="decimal"/>
-      <w:lvlText w:val="%4."/>
-      <w:lvlJc w:val="left"/>
-      <w:pPr>
-        <w:ind w:left="2880" w:hanging="480"/>
-      </w:pPr>
-    </w:lvl>
-    <w:lvl w:ilvl="4">
-      <w:start w:val="6"/>
-      <w:numFmt w:val="decimal"/>
-      <w:lvlText w:val="%5."/>
-      <w:lvlJc w:val="left"/>
-      <w:pPr>
-        <w:ind w:left="3600" w:hanging="480"/>
-      </w:pPr>
-    </w:lvl>
-    <w:lvl w:ilvl="5">
-      <w:start w:val="6"/>
-      <w:numFmt w:val="decimal"/>
-      <w:lvlText w:val="%6."/>
-      <w:lvlJc w:val="left"/>
-      <w:pPr>
-        <w:ind w:left="4320" w:hanging="480"/>
-      </w:pPr>
-    </w:lvl>
-    <w:lvl w:ilvl="6">
-      <w:start w:val="6"/>
-      <w:numFmt w:val="decimal"/>
-      <w:lvlText w:val="%7."/>
-      <w:lvlJc w:val="left"/>
-      <w:pPr>
-        <w:ind w:left="5040" w:hanging="480"/>
-      </w:pPr>
-    </w:lvl>
-    <w:lvl w:ilvl="7">
-      <w:start w:val="6"/>
-      <w:numFmt w:val="decimal"/>
-      <w:lvlText w:val="%8."/>
-      <w:lvlJc w:val="left"/>
-      <w:pPr>
-        <w:ind w:left="5760" w:hanging="480"/>
-      </w:pPr>
-    </w:lvl>
-    <w:lvl w:ilvl="8">
-      <w:start w:val="6"/>
-      <w:numFmt w:val="decimal"/>
-      <w:lvlText w:val="%9."/>
-      <w:lvlJc w:val="left"/>
-      <w:pPr>
-        <w:ind w:left="6480" w:hanging="480"/>
-      </w:pPr>
-    </w:lvl>
-  </w:abstractNum>
-  <w:abstractNum w:abstractNumId="99417">
-    <w:nsid w:val="00A99417"/>
-    <w:multiLevelType w:val="multilevel"/>
-    <w:lvl w:ilvl="0">
-      <w:start w:val="7"/>
-      <w:numFmt w:val="decimal"/>
-      <w:lvlText w:val="%1."/>
-      <w:lvlJc w:val="left"/>
-      <w:pPr>
-        <w:ind w:left="720" w:hanging="480"/>
-      </w:pPr>
-    </w:lvl>
-    <w:lvl w:ilvl="1">
-      <w:start w:val="7"/>
-      <w:numFmt w:val="decimal"/>
-      <w:lvlText w:val="%2."/>
-      <w:lvlJc w:val="left"/>
-      <w:pPr>
-        <w:ind w:left="1440" w:hanging="480"/>
-      </w:pPr>
-    </w:lvl>
-    <w:lvl w:ilvl="2">
-      <w:start w:val="7"/>
-      <w:numFmt w:val="decimal"/>
-      <w:lvlText w:val="%3."/>
-      <w:lvlJc w:val="left"/>
-      <w:pPr>
-        <w:ind w:left="2160" w:hanging="480"/>
-      </w:pPr>
-    </w:lvl>
-    <w:lvl w:ilvl="3">
-      <w:start w:val="7"/>
-      <w:numFmt w:val="decimal"/>
-      <w:lvlText w:val="%4."/>
-      <w:lvlJc w:val="left"/>
-      <w:pPr>
-        <w:ind w:left="2880" w:hanging="480"/>
-      </w:pPr>
-    </w:lvl>
-    <w:lvl w:ilvl="4">
-      <w:start w:val="7"/>
-      <w:numFmt w:val="decimal"/>
-      <w:lvlText w:val="%5."/>
-      <w:lvlJc w:val="left"/>
-      <w:pPr>
-        <w:ind w:left="3600" w:hanging="480"/>
-      </w:pPr>
-    </w:lvl>
-    <w:lvl w:ilvl="5">
-      <w:start w:val="7"/>
-      <w:numFmt w:val="decimal"/>
-      <w:lvlText w:val="%6."/>
-      <w:lvlJc w:val="left"/>
-      <w:pPr>
-        <w:ind w:left="4320" w:hanging="480"/>
-      </w:pPr>
-    </w:lvl>
-    <w:lvl w:ilvl="6">
-      <w:start w:val="7"/>
-      <w:numFmt w:val="decimal"/>
-      <w:lvlText w:val="%7."/>
-      <w:lvlJc w:val="left"/>
-      <w:pPr>
-        <w:ind w:left="5040" w:hanging="480"/>
-      </w:pPr>
-    </w:lvl>
-    <w:lvl w:ilvl="7">
-      <w:start w:val="7"/>
-      <w:numFmt w:val="decimal"/>
-      <w:lvlText w:val="%8."/>
-      <w:lvlJc w:val="left"/>
-      <w:pPr>
-        <w:ind w:left="5760" w:hanging="480"/>
-      </w:pPr>
-    </w:lvl>
-    <w:lvl w:ilvl="8">
-      <w:start w:val="7"/>
       <w:numFmt w:val="decimal"/>
       <w:lvlText w:val="%9."/>
       <w:lvlJc w:val="left"/>
@@ -3431,216 +2913,6 @@
     </w:lvlOverride>
   </w:num>
   <w:num w:numId="1003">
-    <w:abstractNumId w:val="99412"/>
-    <w:lvlOverride w:ilvl="0">
-      <w:startOverride w:val="2"/>
-    </w:lvlOverride>
-    <w:lvlOverride w:ilvl="1">
-      <w:startOverride w:val="2"/>
-    </w:lvlOverride>
-    <w:lvlOverride w:ilvl="2">
-      <w:startOverride w:val="2"/>
-    </w:lvlOverride>
-    <w:lvlOverride w:ilvl="3">
-      <w:startOverride w:val="2"/>
-    </w:lvlOverride>
-    <w:lvlOverride w:ilvl="4">
-      <w:startOverride w:val="2"/>
-    </w:lvlOverride>
-    <w:lvlOverride w:ilvl="5">
-      <w:startOverride w:val="2"/>
-    </w:lvlOverride>
-    <w:lvlOverride w:ilvl="6">
-      <w:startOverride w:val="2"/>
-    </w:lvlOverride>
-    <w:lvlOverride w:ilvl="7">
-      <w:startOverride w:val="2"/>
-    </w:lvlOverride>
-    <w:lvlOverride w:ilvl="8">
-      <w:startOverride w:val="2"/>
-    </w:lvlOverride>
-  </w:num>
-  <w:num w:numId="1004">
-    <w:abstractNumId w:val="99413"/>
-    <w:lvlOverride w:ilvl="0">
-      <w:startOverride w:val="3"/>
-    </w:lvlOverride>
-    <w:lvlOverride w:ilvl="1">
-      <w:startOverride w:val="3"/>
-    </w:lvlOverride>
-    <w:lvlOverride w:ilvl="2">
-      <w:startOverride w:val="3"/>
-    </w:lvlOverride>
-    <w:lvlOverride w:ilvl="3">
-      <w:startOverride w:val="3"/>
-    </w:lvlOverride>
-    <w:lvlOverride w:ilvl="4">
-      <w:startOverride w:val="3"/>
-    </w:lvlOverride>
-    <w:lvlOverride w:ilvl="5">
-      <w:startOverride w:val="3"/>
-    </w:lvlOverride>
-    <w:lvlOverride w:ilvl="6">
-      <w:startOverride w:val="3"/>
-    </w:lvlOverride>
-    <w:lvlOverride w:ilvl="7">
-      <w:startOverride w:val="3"/>
-    </w:lvlOverride>
-    <w:lvlOverride w:ilvl="8">
-      <w:startOverride w:val="3"/>
-    </w:lvlOverride>
-  </w:num>
-  <w:num w:numId="1005">
-    <w:abstractNumId w:val="99414"/>
-    <w:lvlOverride w:ilvl="0">
-      <w:startOverride w:val="4"/>
-    </w:lvlOverride>
-    <w:lvlOverride w:ilvl="1">
-      <w:startOverride w:val="4"/>
-    </w:lvlOverride>
-    <w:lvlOverride w:ilvl="2">
-      <w:startOverride w:val="4"/>
-    </w:lvlOverride>
-    <w:lvlOverride w:ilvl="3">
-      <w:startOverride w:val="4"/>
-    </w:lvlOverride>
-    <w:lvlOverride w:ilvl="4">
-      <w:startOverride w:val="4"/>
-    </w:lvlOverride>
-    <w:lvlOverride w:ilvl="5">
-      <w:startOverride w:val="4"/>
-    </w:lvlOverride>
-    <w:lvlOverride w:ilvl="6">
-      <w:startOverride w:val="4"/>
-    </w:lvlOverride>
-    <w:lvlOverride w:ilvl="7">
-      <w:startOverride w:val="4"/>
-    </w:lvlOverride>
-    <w:lvlOverride w:ilvl="8">
-      <w:startOverride w:val="4"/>
-    </w:lvlOverride>
-  </w:num>
-  <w:num w:numId="1006">
-    <w:abstractNumId w:val="99415"/>
-    <w:lvlOverride w:ilvl="0">
-      <w:startOverride w:val="5"/>
-    </w:lvlOverride>
-    <w:lvlOverride w:ilvl="1">
-      <w:startOverride w:val="5"/>
-    </w:lvlOverride>
-    <w:lvlOverride w:ilvl="2">
-      <w:startOverride w:val="5"/>
-    </w:lvlOverride>
-    <w:lvlOverride w:ilvl="3">
-      <w:startOverride w:val="5"/>
-    </w:lvlOverride>
-    <w:lvlOverride w:ilvl="4">
-      <w:startOverride w:val="5"/>
-    </w:lvlOverride>
-    <w:lvlOverride w:ilvl="5">
-      <w:startOverride w:val="5"/>
-    </w:lvlOverride>
-    <w:lvlOverride w:ilvl="6">
-      <w:startOverride w:val="5"/>
-    </w:lvlOverride>
-    <w:lvlOverride w:ilvl="7">
-      <w:startOverride w:val="5"/>
-    </w:lvlOverride>
-    <w:lvlOverride w:ilvl="8">
-      <w:startOverride w:val="5"/>
-    </w:lvlOverride>
-  </w:num>
-  <w:num w:numId="1007">
-    <w:abstractNumId w:val="99416"/>
-    <w:lvlOverride w:ilvl="0">
-      <w:startOverride w:val="6"/>
-    </w:lvlOverride>
-    <w:lvlOverride w:ilvl="1">
-      <w:startOverride w:val="6"/>
-    </w:lvlOverride>
-    <w:lvlOverride w:ilvl="2">
-      <w:startOverride w:val="6"/>
-    </w:lvlOverride>
-    <w:lvlOverride w:ilvl="3">
-      <w:startOverride w:val="6"/>
-    </w:lvlOverride>
-    <w:lvlOverride w:ilvl="4">
-      <w:startOverride w:val="6"/>
-    </w:lvlOverride>
-    <w:lvlOverride w:ilvl="5">
-      <w:startOverride w:val="6"/>
-    </w:lvlOverride>
-    <w:lvlOverride w:ilvl="6">
-      <w:startOverride w:val="6"/>
-    </w:lvlOverride>
-    <w:lvlOverride w:ilvl="7">
-      <w:startOverride w:val="6"/>
-    </w:lvlOverride>
-    <w:lvlOverride w:ilvl="8">
-      <w:startOverride w:val="6"/>
-    </w:lvlOverride>
-  </w:num>
-  <w:num w:numId="1008">
-    <w:abstractNumId w:val="99417"/>
-    <w:lvlOverride w:ilvl="0">
-      <w:startOverride w:val="7"/>
-    </w:lvlOverride>
-    <w:lvlOverride w:ilvl="1">
-      <w:startOverride w:val="7"/>
-    </w:lvlOverride>
-    <w:lvlOverride w:ilvl="2">
-      <w:startOverride w:val="7"/>
-    </w:lvlOverride>
-    <w:lvlOverride w:ilvl="3">
-      <w:startOverride w:val="7"/>
-    </w:lvlOverride>
-    <w:lvlOverride w:ilvl="4">
-      <w:startOverride w:val="7"/>
-    </w:lvlOverride>
-    <w:lvlOverride w:ilvl="5">
-      <w:startOverride w:val="7"/>
-    </w:lvlOverride>
-    <w:lvlOverride w:ilvl="6">
-      <w:startOverride w:val="7"/>
-    </w:lvlOverride>
-    <w:lvlOverride w:ilvl="7">
-      <w:startOverride w:val="7"/>
-    </w:lvlOverride>
-    <w:lvlOverride w:ilvl="8">
-      <w:startOverride w:val="7"/>
-    </w:lvlOverride>
-  </w:num>
-  <w:num w:numId="1009">
-    <w:abstractNumId w:val="99411"/>
-    <w:lvlOverride w:ilvl="0">
-      <w:startOverride w:val="1"/>
-    </w:lvlOverride>
-    <w:lvlOverride w:ilvl="1">
-      <w:startOverride w:val="1"/>
-    </w:lvlOverride>
-    <w:lvlOverride w:ilvl="2">
-      <w:startOverride w:val="1"/>
-    </w:lvlOverride>
-    <w:lvlOverride w:ilvl="3">
-      <w:startOverride w:val="1"/>
-    </w:lvlOverride>
-    <w:lvlOverride w:ilvl="4">
-      <w:startOverride w:val="1"/>
-    </w:lvlOverride>
-    <w:lvlOverride w:ilvl="5">
-      <w:startOverride w:val="1"/>
-    </w:lvlOverride>
-    <w:lvlOverride w:ilvl="6">
-      <w:startOverride w:val="1"/>
-    </w:lvlOverride>
-    <w:lvlOverride w:ilvl="7">
-      <w:startOverride w:val="1"/>
-    </w:lvlOverride>
-    <w:lvlOverride w:ilvl="8">
-      <w:startOverride w:val="1"/>
-    </w:lvlOverride>
-  </w:num>
-  <w:num w:numId="1010">
     <w:abstractNumId w:val="991"/>
   </w:num>
 </w:numbering>
@@ -4153,18 +3425,18 @@
     <w:next w:val="a"/>
     <w:link w:val="50"/>
     <w:qFormat/>
+    <w:rsid w:val="00027569"/>
     <w:pPr>
       <w:keepNext/>
       <w:widowControl w:val="0"/>
       <w:spacing w:after="240" w:before="120" w:line="240" w:lineRule="auto"/>
       <w:ind w:firstLine="0" w:firstLineChars="0"/>
-      <w:jc w:val="center"/>
+      <w:jc w:val="left"/>
       <w:outlineLvl w:val="4"/>
     </w:pPr>
     <w:rPr>
-      <w:rFonts w:ascii="黑体" w:eastAsia="黑体" w:hAnsi="黑体"/>
+      <w:rFonts w:ascii="Arial" w:eastAsia="黑体" w:hAnsi="Arial"/>
       <w:kern w:val="2"/>
-      <w:sz w:val="22"/>
       <w:szCs w:val="20"/>
     </w:rPr>
   </w:style>
@@ -4737,10 +4009,11 @@
     <w:basedOn w:val="a0"/>
     <w:link w:val="5"/>
     <w:qFormat/>
-    <w:rPr>
-      <w:rFonts w:ascii="黑体" w:cs="Times New Roman" w:eastAsia="黑体" w:hAnsi="黑体"/>
-      <w:sz w:val="22"/>
-      <w:szCs w:val="20"/>
+    <w:rsid w:val="00027569"/>
+    <w:rPr>
+      <w:rFonts w:ascii="Arial" w:cs="Times New Roman" w:eastAsia="黑体" w:hAnsi="Arial"/>
+      <w:kern w:val="2"/>
+      <w:sz w:val="24"/>
     </w:rPr>
   </w:style>
   <w:style w:customStyle="1" w:styleId="af" w:type="character">

</xml_diff>

<commit_message>
vault backup: 2024-05-20 00:30:30
</commit_message>
<xml_diff>
--- a/study/毕设/20201804070_王恺_测控技术与仪器_基于SAM大模型的肝脏肿瘤分割软件开发.docx
+++ b/study/毕设/20201804070_王恺_测控技术与仪器_基于SAM大模型的肝脏肿瘤分割软件开发.docx
@@ -238,7 +238,7 @@
         <w:fldChar w:fldCharType="begin"/>
       </w:r>
       <w:r>
-        <w:instrText xml:space="preserve"> ADDIN ZOTERO_ITEM CSL_CITATION {"citationID":"00000001","schema":"https://github.com/citation-style-language/schema/raw/master/csl-citation.json","properties":{"noteIndex":0,"formattedCitation":"[@LiuLiangBinGuoNeiWaiTuXiangFenGeJiShuZaiYiLiaoJianKangLingYuYingYongFaZhanTaiShiFenXi2023]"},"citationItems":[{"suffix":"","uri":["http://zotero.org/users/9557124/items/BHES4XS3"],"prefix":"","itemData":{"ISSN":"2096-4706","page":"105-111","source":"CNKI","volume":"7","DOI":"10.19850/j.cnki.2096-4706.2023.13.022","accessed":{"date-parts":[["2024",5,8]]},"title":"国内外图像分割技术在医疗健康领域应用发展态势分析","container-title":"现代信息科技","issue":"13","URL":"https://doi.org/10.19850/j.cnki.2096-4706.2023.13.022","citation-key":"LiuLiangBinGuoNeiWaiTuXiangFenGeJiShuZaiYiLiaoJianKangLingYuYingYongFaZhanTaiShiFenXi2023","abstract":"文章以近二十年医学图像分割领域文献为研究对象，基于Cite Space软件对该项技术的研究现状、知识群组、研究主题及其演化路径进行系统研究；并在公开数据集上对同类医学图像分割方法进行对比实验与分析。结果表明，医学图像分割技术研究核心主要表现在计算机科学、生物医学与人工智能等学科，并正在从以区域生长、模糊聚类技术为中心的模式向以深度学习等新兴人工智能技术为中心的模式转变，为产业发展战略决策提供参考依据。","note":"original-container-title: Modern Information Technology\nfoundation: 广东省援疆科技（特派员）项目（2018YJ003）； 广东省重点领域研发计划项目（2020B0101130019）；\ndownload: 575\nCLC: TP391.41;R197.1\nCNKICite: 0\ndbcode: CJFQ\ndbname: CJFDLAST2023\nfilename: XDXK202313022\nCIF: 0.346\nAIF: 0.18","issued":{"date-parts":[["2023"]]},"type":"article-journal","author":[{"literal":"刘良斌"},{"literal":"杜宝林"},{"literal":"卢琰"},{"literal":"王建全"}],"language":"zh-CN","id":"LiuLiangBinGuoNeiWaiTuXiangFenGeJiShuZaiYiLiaoJianKangLingYuYingYongFaZhanTaiShiFenXi2023"},"uris":["http://zotero.org/users/9557124/items/BHES4XS3"],"id":521}]}   </w:instrText>
+        <w:instrText xml:space="preserve"> ADDIN ZOTERO_ITEM CSL_CITATION {"citationID":"00000001","properties":{"noteIndex":0,"formattedCitation":"[@LiuLiangBinGuoNeiWaiTuXiangFenGeJiShuZaiYiLiaoJianKangLingYuYingYongFaZhanTaiShiFenXi2023]"},"citationItems":[{"itemData":{"note":"original-container-title: Modern Information Technology\nfoundation: 广东省援疆科技（特派员）项目（2018YJ003）； 广东省重点领域研发计划项目（2020B0101130019）；\ndownload: 575\nCLC: TP391.41;R197.1\nCNKICite: 0\ndbcode: CJFQ\ndbname: CJFDLAST2023\nfilename: XDXK202313022\nCIF: 0.346\nAIF: 0.18","type":"article-journal","page":"105-111","issued":{"date-parts":[["2023"]]},"title":"国内外图像分割技术在医疗健康领域应用发展态势分析","container-title":"现代信息科技","source":"CNKI","id":"LiuLiangBinGuoNeiWaiTuXiangFenGeJiShuZaiYiLiaoJianKangLingYuYingYongFaZhanTaiShiFenXi2023","citation-key":"LiuLiangBinGuoNeiWaiTuXiangFenGeJiShuZaiYiLiaoJianKangLingYuYingYongFaZhanTaiShiFenXi2023","language":"zh-CN","volume":"7","URL":"https://doi.org/10.19850/j.cnki.2096-4706.2023.13.022","author":[{"literal":"刘良斌"},{"literal":"杜宝林"},{"literal":"卢琰"},{"literal":"王建全"}],"DOI":"10.19850/j.cnki.2096-4706.2023.13.022","abstract":"文章以近二十年医学图像分割领域文献为研究对象，基于Cite Space软件对该项技术的研究现状、知识群组、研究主题及其演化路径进行系统研究；并在公开数据集上对同类医学图像分割方法进行对比实验与分析。结果表明，医学图像分割技术研究核心主要表现在计算机科学、生物医学与人工智能等学科，并正在从以区域生长、模糊聚类技术为中心的模式向以深度学习等新兴人工智能技术为中心的模式转变，为产业发展战略决策提供参考依据。","issue":"13","ISSN":"2096-4706","accessed":{"date-parts":[["2024",5,8]]}},"suffix":"","id":521,"prefix":"","uri":["http://zotero.org/users/9557124/items/BHES4XS3"],"uris":["http://zotero.org/users/9557124/items/BHES4XS3"]}],"schema":"https://github.com/citation-style-language/schema/raw/master/csl-citation.json"}   </w:instrText>
       </w:r>
       <w:r>
         <w:fldChar w:fldCharType="separate"/>
@@ -275,7 +275,7 @@
         <w:fldChar w:fldCharType="begin"/>
       </w:r>
       <w:r>
-        <w:instrText xml:space="preserve"> ADDIN ZOTERO_ITEM CSL_CITATION {"citationID":"00000002","schema":"https://github.com/citation-style-language/schema/raw/master/csl-citation.json","properties":{"noteIndex":0,"formattedCitation":"[@mazurowskiSegmentAnythingModel2023a]"},"citationItems":[{"suffix":"","uri":["http://zotero.org/users/9557124/items/ZG9XUUPJ"],"prefix":"","itemData":{"ISSN":"13618415","page":"102918","source":"DOI.org (Crossref)","volume":"89","DOI":"10.1016/j.media.2023.102918","container-title-short":"Medical Image Analysis","title":"Segment anything model for medical image analysis: An experimental study","container-title":"Medical Image Analysis","URL":"https://linkinghub.elsevier.com/retrieve/pii/S1361841523001780","author":[{"given":"Maciej A.","family":"Mazurowski"},{"given":"Haoyu","family":"Dong"},{"given":"Hanxue","family":"Gu"},{"given":"Jichen","family":"Yang"},{"given":"Nicholas","family":"Konz"},{"given":"Yixin","family":"Zhang"}],"abstract":"Training segmentation models for medical images continues to be challenging due to the limited availability of data annotations. Segment Anything Model (SAM) is a foundation model trained on over 1 billion annotations, predominantly for natural images, that is intended to segment user-defined objects of interest in an interactive manner. While the model performance on natural images is impressive, medical image domains pose their own set of challenges. Here, we perform an extensive evaluation of SAM’s ability to segment medical images on a collection of 19 medical imaging datasets from various modalities and anatomies. In our experiments, we generated point and box prompts for SAM using a standard method that simulates interactive segmentation. We report the following findings: (1) SAM’s performance based on single prompts highly varies depending on the dataset and the task, from IoU=0.1135 for spine MRI to IoU=0.8650 for hip X-ray. (2) Segmentation performance appears to be better for well-circumscribed objects with prompts with less ambiguity such as the segmentation of organs in computed tomography and poorer in various other scenarios such as the segmentation of brain tumors. (3) SAM performs notably better with box prompts than with point prompts. (4) SAM outperforms similar methods RITM, SimpleClick, and FocalClick in almost all single-point prompt settings. (5) When multiple-point prompts are provided iteratively, SAM’s performance generally improves only slightly while other methods’ performance improves to the level that surpasses SAM’s point-based performance. We also provide several illustrations for SAM’s performance on all tested datasets, iterative segmentation, and SAM’s behavior given prompt ambiguity. We conclude that SAM shows impressive zero-shot segmentation performance for certain medical imaging datasets, but moderate to poor performance for others. SAM has the potential to make a significant impact in automated medical image segmentation in medical imaging, but appropriate care needs to be applied when using it. Code for evaluation SAM is made publicly available at https://github.com/mazurowski-lab/segment-anything-medical-evaluation.","citation-key":"mazurowskiSegmentAnythingModel2023a","note":"titleTranslation: 用于医学图像分析的任何分段模型：实验研究\nabstractTranslation:  由于数据注释的可用性有限，为医学图像训练分割模型仍然具有挑战性。Segment Anything Model（SAM）是一个基础模型，主要针对自然图像，在超过 10 亿个注释上进行训练，旨在以交互方式分割用户定义的感兴趣对象。该模型在自然图像上的表现令人印象深刻，但在医学图像领域却面临着一系列挑战。在此，我们对 SAM 在 19 个不同模式和解剖学的医学影像数据集上分割医学影像的能力进行了广泛评估。在实验中，我们使用模拟交互式分割的标准方法为 SAM 生成点和框提示。我们报告了以下发现：(1) 基于单个提示的 SAM 性能因数据集和任务的不同而有很大差异，从脊柱 MRI 的 IoU=0.1135 到髋关节 X 光片的 IoU=0.8650。(2) 对于圆周较好、提示模糊性较低的物体，如计算机断层扫描中的器官分割，分割性能似乎较好，而在其他各种情况下，如脑肿瘤分割，分割性能较差。(3) SAM 在使用方框提示时的性能明显优于使用点提示时的性能。(4) 在几乎所有单点提示设置中，SAM 的性能都优于类似的 RITM、SimpleClick 和 FocalClick 方法。(5) 在迭代提供多点提示时，SAM 的性能一般只能略微提高，而其他方法的性能则能提高到超越 SAM 基于点的性能的水平。我们还就 SAM 在所有测试数据集上的性能、迭代分割以及 SAM 在提示模糊的情况下的行为提供了一些说明。我们得出的结论是，SAM 在某些医学影像数据集上表现出了令人印象深刻的零镜头分割性能，但在其他数据集上的表现一般甚至很差。SAM 有可能对医学影像领域的自动医学影像分割产生重大影响，但在使用时需要适当谨慎。评估 SAM 的代码可在 https://github.com/mazurowski-lab/segment-anything-medical-evaluation 公开获取。","id":"mazurowskiSegmentAnythingModel2023a","issued":{"date-parts":[["2023",10]]},"type":"article-journal","language":"en","accessed":{"date-parts":[["2024",1,17]]},"title-short":"Segment anything model for medical image analysis"},"uris":["http://zotero.org/users/9557124/items/ZG9XUUPJ"],"id":484}]}   </w:instrText>
+        <w:instrText xml:space="preserve"> ADDIN ZOTERO_ITEM CSL_CITATION {"citationID":"00000002","properties":{"noteIndex":0,"formattedCitation":"[@mazurowskiSegmentAnythingModel2023a]"},"citationItems":[{"itemData":{"note":"titleTranslation: 用于医学图像分析的任何分段模型：实验研究\nabstractTranslation:  由于数据注释的可用性有限，为医学图像训练分割模型仍然具有挑战性。Segment Anything Model（SAM）是一个基础模型，主要针对自然图像，在超过 10 亿个注释上进行训练，旨在以交互方式分割用户定义的感兴趣对象。该模型在自然图像上的表现令人印象深刻，但在医学图像领域却面临着一系列挑战。在此，我们对 SAM 在 19 个不同模式和解剖学的医学影像数据集上分割医学影像的能力进行了广泛评估。在实验中，我们使用模拟交互式分割的标准方法为 SAM 生成点和框提示。我们报告了以下发现：(1) 基于单个提示的 SAM 性能因数据集和任务的不同而有很大差异，从脊柱 MRI 的 IoU=0.1135 到髋关节 X 光片的 IoU=0.8650。(2) 对于圆周较好、提示模糊性较低的物体，如计算机断层扫描中的器官分割，分割性能似乎较好，而在其他各种情况下，如脑肿瘤分割，分割性能较差。(3) SAM 在使用方框提示时的性能明显优于使用点提示时的性能。(4) 在几乎所有单点提示设置中，SAM 的性能都优于类似的 RITM、SimpleClick 和 FocalClick 方法。(5) 在迭代提供多点提示时，SAM 的性能一般只能略微提高，而其他方法的性能则能提高到超越 SAM 基于点的性能的水平。我们还就 SAM 在所有测试数据集上的性能、迭代分割以及 SAM 在提示模糊的情况下的行为提供了一些说明。我们得出的结论是，SAM 在某些医学影像数据集上表现出了令人印象深刻的零镜头分割性能，但在其他数据集上的表现一般甚至很差。SAM 有可能对医学影像领域的自动医学影像分割产生重大影响，但在使用时需要适当谨慎。评估 SAM 的代码可在 https://github.com/mazurowski-lab/segment-anything-medical-evaluation 公开获取。","ISSN":"13618415","page":"102918","issued":{"date-parts":[["2023",10]]},"title":"Segment anything model for medical image analysis: An experimental study","container-title":"Medical Image Analysis","source":"DOI.org (Crossref)","id":"mazurowskiSegmentAnythingModel2023a","citation-key":"mazurowskiSegmentAnythingModel2023a","language":"en","title-short":"Segment anything model for medical image analysis","volume":"89","URL":"https://linkinghub.elsevier.com/retrieve/pii/S1361841523001780","author":[{"family":"Mazurowski","given":"Maciej A."},{"family":"Dong","given":"Haoyu"},{"family":"Gu","given":"Hanxue"},{"family":"Yang","given":"Jichen"},{"family":"Konz","given":"Nicholas"},{"family":"Zhang","given":"Yixin"}],"DOI":"10.1016/j.media.2023.102918","type":"article-journal","abstract":"Training segmentation models for medical images continues to be challenging due to the limited availability of data annotations. Segment Anything Model (SAM) is a foundation model trained on over 1 billion annotations, predominantly for natural images, that is intended to segment user-defined objects of interest in an interactive manner. While the model performance on natural images is impressive, medical image domains pose their own set of challenges. Here, we perform an extensive evaluation of SAM’s ability to segment medical images on a collection of 19 medical imaging datasets from various modalities and anatomies. In our experiments, we generated point and box prompts for SAM using a standard method that simulates interactive segmentation. We report the following findings: (1) SAM’s performance based on single prompts highly varies depending on the dataset and the task, from IoU=0.1135 for spine MRI to IoU=0.8650 for hip X-ray. (2) Segmentation performance appears to be better for well-circumscribed objects with prompts with less ambiguity such as the segmentation of organs in computed tomography and poorer in various other scenarios such as the segmentation of brain tumors. (3) SAM performs notably better with box prompts than with point prompts. (4) SAM outperforms similar methods RITM, SimpleClick, and FocalClick in almost all single-point prompt settings. (5) When multiple-point prompts are provided iteratively, SAM’s performance generally improves only slightly while other methods’ performance improves to the level that surpasses SAM’s point-based performance. We also provide several illustrations for SAM’s performance on all tested datasets, iterative segmentation, and SAM’s behavior given prompt ambiguity. We conclude that SAM shows impressive zero-shot segmentation performance for certain medical imaging datasets, but moderate to poor performance for others. SAM has the potential to make a significant impact in automated medical image segmentation in medical imaging, but appropriate care needs to be applied when using it. Code for evaluation SAM is made publicly available at https://github.com/mazurowski-lab/segment-anything-medical-evaluation.","container-title-short":"Medical Image Analysis","accessed":{"date-parts":[["2024",1,17]]}},"suffix":"","id":484,"prefix":"","uri":["http://zotero.org/users/9557124/items/ZG9XUUPJ"],"uris":["http://zotero.org/users/9557124/items/ZG9XUUPJ"]}],"schema":"https://github.com/citation-style-language/schema/raw/master/csl-citation.json"}   </w:instrText>
       </w:r>
       <w:r>
         <w:fldChar w:fldCharType="separate"/>
@@ -304,7 +304,7 @@
         <w:fldChar w:fldCharType="begin"/>
       </w:r>
       <w:r>
-        <w:instrText xml:space="preserve"> ADDIN ZOTERO_ITEM CSL_CITATION {"citationID":"00000003","schema":"https://github.com/citation-style-language/schema/raw/master/csl-citation.json","properties":{"noteIndex":0,"formattedCitation":"[@JiangShengHuiJiYuShenDuXueXiDeGanZangJiGanZhongLiuCTTuXiangFenGeSuanFaYanJiu]"},"citationItems":[{"suffix":"","uri":["http://zotero.org/users/9557124/items/XSQZBWBJ"],"prefix":"","itemData":{"URL":"https://doi.org/10.27103/d.cnki.ghebu.2023.001846","genre":"硕士学位论文","language":"zh-CN","id":"JiangShengHuiJiYuShenDuXueXiDeGanZangJiGanZhongLiuCTTuXiangFenGeSuanFaYanJiu","source":"CNKI","citation-key":"JiangShengHuiJiYuShenDuXueXiDeGanZangJiGanZhongLiuCTTuXiangFenGeSuanFaYanJiu","note":"major: 电子信息硕士（专业学位）\ndownload: 132\nCLC: R735.7;TP18;TP391.41\nCNKICite: 0\ndbcode: CMFD\ndbname: CMFDTEMP\nfilename: 1023914667.nh","abstract":"肝脏是人体内非常重要的实质器官,肝脏疾病严重影响着人体健康,肝癌更是致死率极高的恶性肿瘤之一,精准的肝脏图像分割是医生诊断与治疗过程中的重要参考。由于计算机断层扫描成像(Computed Tomography,CT)具有安全方便、成像速度快、分辨率较高等优点,CT成像成为常用的检查方式。肝脏和肝肿瘤的CT图像具有形态各异、边缘模糊和位置多变等特点,传统上以手动标注实现的CT图像分割,不仅耗时耗力而且易出现分割误差。因此,基于深度学习实现肝脏和肝肿瘤CT图像的全自动化精准分割具有重要的研究意义。对于上述分割难点,本文进行的主要研究内容如下:(1)针对U-Net中存在的信息丢失和特征学习不足问题,本文提出了基于改进UNet的肝脏CT图像分割模型—ACR-Net模型。该模型利用非对称卷积块获取更加复杂的特征信息,有效缓解因卷积操作带来的信息丢失问题。同时为保证特征信息传递的完整性,引入残差连接实现特征重用。最后,通过双向卷积长短时记忆网络连接编码路径和解码路径,实现全局信息的融合。通过在Li TS2017数据集上实验验证,ACR-Net模型缓解了U-Net存在的信息丢失和特征学习不足问题,提高了肝脏分割精确度,DSC数值达到了94.54%。(2)在腹部CT图像中,肝脏与相邻组织器官紧密连接且边界不清晰,导致分割时极易出现分割误差。为提高肝脏分割准确性和精度,本文提出了基于改进双重注意力机制的肝脏CT图像分割模型—DAC-Net模型。该模型利用双重注意力机制减小肝脏相邻组织器官的干扰,获取图像的空间信息特征及通道信息特征,使网络关注肝脏区域信息,提高网络特征表达能力。同时对双重注意力机制进行了改进,提高了模块性能。最后,引入了具有连续空洞卷积的多尺度空洞卷积模块,学习更丰富的具有不同尺度的特征信息。通过在Li TS2017数据集上实验验证,DAC-Net模型显著提升了肝脏的分割效果,在DSC值上达到了96.24%,证明提出模型能够较为精确地分割肝脏。(3)针对肝肿瘤分割中存在的小肿瘤分割丢失、肿瘤分割边缘模糊、错误分割严重等问题,本文提出了基于多尺度密集卷积的肝肿瘤CT图像分割模型—MDR-Net模型。首先,通过在U-Net的编解码结构中引入具备提取多尺度特征能力的多尺度密集卷积模块,获取肝肿瘤的不同尺度特征信息。其次,引入残差卷积跳跃连接,解决了低分辨率信息重复传递的问题,并有效缓解了边缘信息表征不足以及小肿瘤空间信息丢失。通过在Li TS2017数据集上实验验证,MDR-Net模型对肝肿瘤CT图像有较高的分割精度,在DSC值上达到了73.58%,证明了提出模型的有效性及优越性。","DOI":"10.27103/d.cnki.ghebu.2023.001846","accessed":{"date-parts":[["2024",3,15]]},"number-of-pages":"63","publisher":"河北大学","type":"thesis","title":"基于深度学习的肝脏及肝肿瘤CT图像分割算法研究","author":[{"literal":"降胜辉"}],"contributor":[{"literal":"董斌"},{"literal":"高雷"}]},"uris":["http://zotero.org/users/9557124/items/XSQZBWBJ"],"id":500}]}   </w:instrText>
+        <w:instrText xml:space="preserve"> ADDIN ZOTERO_ITEM CSL_CITATION {"citationID":"00000003","properties":{"noteIndex":0,"formattedCitation":"[@JiangShengHuiJiYuShenDuXueXiDeGanZangJiGanZhongLiuCTTuXiangFenGeSuanFaYanJiu]"},"citationItems":[{"itemData":{"URL":"https://doi.org/10.27103/d.cnki.ghebu.2023.001846","id":"JiangShengHuiJiYuShenDuXueXiDeGanZangJiGanZhongLiuCTTuXiangFenGeSuanFaYanJiu","citation-key":"JiangShengHuiJiYuShenDuXueXiDeGanZangJiGanZhongLiuCTTuXiangFenGeSuanFaYanJiu","number-of-pages":"63","type":"thesis","note":"major: 电子信息硕士（专业学位）\ndownload: 132\nCLC: R735.7;TP18;TP391.41\nCNKICite: 0\ndbcode: CMFD\ndbname: CMFDTEMP\nfilename: 1023914667.nh","accessed":{"date-parts":[["2024",3,15]]},"publisher":"河北大学","abstract":"肝脏是人体内非常重要的实质器官,肝脏疾病严重影响着人体健康,肝癌更是致死率极高的恶性肿瘤之一,精准的肝脏图像分割是医生诊断与治疗过程中的重要参考。由于计算机断层扫描成像(Computed Tomography,CT)具有安全方便、成像速度快、分辨率较高等优点,CT成像成为常用的检查方式。肝脏和肝肿瘤的CT图像具有形态各异、边缘模糊和位置多变等特点,传统上以手动标注实现的CT图像分割,不仅耗时耗力而且易出现分割误差。因此,基于深度学习实现肝脏和肝肿瘤CT图像的全自动化精准分割具有重要的研究意义。对于上述分割难点,本文进行的主要研究内容如下:(1)针对U-Net中存在的信息丢失和特征学习不足问题,本文提出了基于改进UNet的肝脏CT图像分割模型—ACR-Net模型。该模型利用非对称卷积块获取更加复杂的特征信息,有效缓解因卷积操作带来的信息丢失问题。同时为保证特征信息传递的完整性,引入残差连接实现特征重用。最后,通过双向卷积长短时记忆网络连接编码路径和解码路径,实现全局信息的融合。通过在Li TS2017数据集上实验验证,ACR-Net模型缓解了U-Net存在的信息丢失和特征学习不足问题,提高了肝脏分割精确度,DSC数值达到了94.54%。(2)在腹部CT图像中,肝脏与相邻组织器官紧密连接且边界不清晰,导致分割时极易出现分割误差。为提高肝脏分割准确性和精度,本文提出了基于改进双重注意力机制的肝脏CT图像分割模型—DAC-Net模型。该模型利用双重注意力机制减小肝脏相邻组织器官的干扰,获取图像的空间信息特征及通道信息特征,使网络关注肝脏区域信息,提高网络特征表达能力。同时对双重注意力机制进行了改进,提高了模块性能。最后,引入了具有连续空洞卷积的多尺度空洞卷积模块,学习更丰富的具有不同尺度的特征信息。通过在Li TS2017数据集上实验验证,DAC-Net模型显著提升了肝脏的分割效果,在DSC值上达到了96.24%,证明提出模型能够较为精确地分割肝脏。(3)针对肝肿瘤分割中存在的小肿瘤分割丢失、肿瘤分割边缘模糊、错误分割严重等问题,本文提出了基于多尺度密集卷积的肝肿瘤CT图像分割模型—MDR-Net模型。首先,通过在U-Net的编解码结构中引入具备提取多尺度特征能力的多尺度密集卷积模块,获取肝肿瘤的不同尺度特征信息。其次,引入残差卷积跳跃连接,解决了低分辨率信息重复传递的问题,并有效缓解了边缘信息表征不足以及小肿瘤空间信息丢失。通过在Li TS2017数据集上实验验证,MDR-Net模型对肝肿瘤CT图像有较高的分割精度,在DSC值上达到了73.58%,证明了提出模型的有效性及优越性。","title":"基于深度学习的肝脏及肝肿瘤CT图像分割算法研究","author":[{"literal":"降胜辉"}],"DOI":"10.27103/d.cnki.ghebu.2023.001846","language":"zh-CN","genre":"硕士学位论文","source":"CNKI","contributor":[{"literal":"董斌"},{"literal":"高雷"}]},"suffix":"","id":500,"prefix":"","uri":["http://zotero.org/users/9557124/items/XSQZBWBJ"],"uris":["http://zotero.org/users/9557124/items/XSQZBWBJ"]}],"schema":"https://github.com/citation-style-language/schema/raw/master/csl-citation.json"}   </w:instrText>
       </w:r>
       <w:r>
         <w:fldChar w:fldCharType="separate"/>
@@ -377,7 +377,7 @@
         <w:fldChar w:fldCharType="begin"/>
       </w:r>
       <w:r>
-        <w:instrText xml:space="preserve"> ADDIN ZOTERO_ITEM CSL_CITATION {"citationID":"00000004","schema":"https://github.com/citation-style-language/schema/raw/master/csl-citation.json","properties":{"noteIndex":0,"formattedCitation":"[@PanLuHaiJiYuShenDuXueXiDeNaoBuZhongLiuYiXueTuXiangFenGeMoXingYanJiu2024]"},"citationItems":[{"suffix":"","uri":["http://zotero.org/users/9557124/items/RNR7MV7Y"],"prefix":"","itemData":{"genre":"硕士学位论文","id":"PanLuHaiJiYuShenDuXueXiDeNaoBuZhongLiuYiXueTuXiangFenGeMoXingYanJiu2024","DOI":"10.27729/d.cnki.ggdjs.2023.000352","language":"zh-CN","title":"基于深度学习的脑部肿瘤医学图像分割模型研究","contributor":[{"literal":"肖政宏"}],"URL":"https://doi.org/10.27729/d.cnki.ggdjs.2023.000352","citation-key":"PanLuHaiJiYuShenDuXueXiDeNaoBuZhongLiuYiXueTuXiangFenGeMoXingYanJiu2024","abstract":"医学图像分割是以医学影像中特殊的病理特征为依据,将医学影像中的病灶区域分离,从而辅助医生通过患者的影像有效部分对整体病情进行分析诊疗。通常情况下医学图像分割这一项工作是由相关医生进行的专业操作,随着人工智能技术的快速进步,在人工智能的协助下医生可以通过更为智能化的手段提高医学图像分割的效率和精度。医学图像分割在医学图像中的定位、识别以及可视化病变区域等方面发挥着重要作用,医学图像分割得到的结果是医生在制订手术方案上的重要根据之一。目前基于深度学习的网络架构由于其在提取浅层次特征图上会遗失一部分重要的关键信息和细节部分,这些重要信息与关键细节的遗失很有可能会造成临床诊断上的失误,仍有改进的空间,本文针对医学图像分割中重要信息与关键细节的遗失问题等核心内容进行研究,并通过改进Deep Lab V3+框架和U2-Net框架进行相关的研究。论文的主要工作内容与创新要点如下:(1)对实验数据集即LGG数据集进行归一化操作减少图像像素之间的高方差;通过图像旋转、垂直和水平移动、缩放和剪切操作,增加数据集的容量和数据集中的异构性。(2)针对脑部胶质肿瘤存在的病灶区域边界细节部分分割得不够充分彻底的问题,本文提出了一种基于Deep Lab V3+改进的脑部胶质瘤MRI图像分割网络框架,已有的Deep Lab V3+的主干网络为Mobile Net V2或Xception网络架构,本文提出的新框架是将原先的Deep Lab V3+主干网络部分替换为性能更为优越的Conv Ne Xt主干网络架构,并且将由窗口多头自注意力模块和滑动窗口多头自注意力模块两者组合的Swin Transformer架构融入Deep Lab V3+的下分支,从而捕捉原先未能把握住的浅层特征图的关键细节部分,实现深层特征和浅层特征的双重融合,最终能够更为精准地提取医学图像的病灶区域,分割得到的结果预测图的边缘细节部分更为清晰和分明。并通过在LGG数据集上的相关实验证明了新框架的有效性,获得了更为精准的分割效果。(3)针对脑部胶质肿瘤存在的整体分割精准度仍有可提高空间的问题,本文提出了一种基于U2-Net改进的脑部胶质瘤MRI图像分割网络模型,该模型是将原先U2-Net的最底部U型残差块编码器替换为Mobile Vi T block模块以捕捉全局远距离上下文关联特征信息,并且在倒数第二个U型残差块编码器和第一个U型残差块解码器之间添加注意力模块,该注意力模块由空间注意力和通道注意力并行拼接混合而成,进行残差连接从而把握全局整体轮廓以提升整体的分割精准度。并通过在LGG数据集上的相关实验证明了有效性,证明其在分割精度上有所提高。","author":[{"literal":"潘陆海"}],"number-of-pages":"67","issued":{"date-parts":[["2024"]]},"publisher":"广东技术师范大学","type":"thesis","note":"major: 控制科学与工程（模式识别与智能系统）\ndownload: 389\nCLC: TP18;TP391.41;R739.4\nCNKICite: 0\ndbcode: CMFD\ndbname: CMFD202401\nfilename: 1023717849.nh","accessed":{"date-parts":[["2024",5,8]]},"source":"CNKI"},"uris":["http://zotero.org/users/9557124/items/RNR7MV7Y"],"id":520}]}   </w:instrText>
+        <w:instrText xml:space="preserve"> ADDIN ZOTERO_ITEM CSL_CITATION {"citationID":"00000004","properties":{"noteIndex":0,"formattedCitation":"[@PanLuHaiJiYuShenDuXueXiDeNaoBuZhongLiuYiXueTuXiangFenGeMoXingYanJiu2024]"},"citationItems":[{"itemData":{"number-of-pages":"67","note":"major: 控制科学与工程（模式识别与智能系统）\ndownload: 389\nCLC: TP18;TP391.41;R739.4\nCNKICite: 0\ndbcode: CMFD\ndbname: CMFD202401\nfilename: 1023717849.nh","type":"thesis","issued":{"date-parts":[["2024"]]},"title":"基于深度学习的脑部肿瘤医学图像分割模型研究","genre":"硕士学位论文","source":"CNKI","id":"PanLuHaiJiYuShenDuXueXiDeNaoBuZhongLiuYiXueTuXiangFenGeMoXingYanJiu2024","citation-key":"PanLuHaiJiYuShenDuXueXiDeNaoBuZhongLiuYiXueTuXiangFenGeMoXingYanJiu2024","accessed":{"date-parts":[["2024",5,8]]},"URL":"https://doi.org/10.27729/d.cnki.ggdjs.2023.000352","abstract":"医学图像分割是以医学影像中特殊的病理特征为依据,将医学影像中的病灶区域分离,从而辅助医生通过患者的影像有效部分对整体病情进行分析诊疗。通常情况下医学图像分割这一项工作是由相关医生进行的专业操作,随着人工智能技术的快速进步,在人工智能的协助下医生可以通过更为智能化的手段提高医学图像分割的效率和精度。医学图像分割在医学图像中的定位、识别以及可视化病变区域等方面发挥着重要作用,医学图像分割得到的结果是医生在制订手术方案上的重要根据之一。目前基于深度学习的网络架构由于其在提取浅层次特征图上会遗失一部分重要的关键信息和细节部分,这些重要信息与关键细节的遗失很有可能会造成临床诊断上的失误,仍有改进的空间,本文针对医学图像分割中重要信息与关键细节的遗失问题等核心内容进行研究,并通过改进Deep Lab V3+框架和U2-Net框架进行相关的研究。论文的主要工作内容与创新要点如下:(1)对实验数据集即LGG数据集进行归一化操作减少图像像素之间的高方差;通过图像旋转、垂直和水平移动、缩放和剪切操作,增加数据集的容量和数据集中的异构性。(2)针对脑部胶质肿瘤存在的病灶区域边界细节部分分割得不够充分彻底的问题,本文提出了一种基于Deep Lab V3+改进的脑部胶质瘤MRI图像分割网络框架,已有的Deep Lab V3+的主干网络为Mobile Net V2或Xception网络架构,本文提出的新框架是将原先的Deep Lab V3+主干网络部分替换为性能更为优越的Conv Ne Xt主干网络架构,并且将由窗口多头自注意力模块和滑动窗口多头自注意力模块两者组合的Swin Transformer架构融入Deep Lab V3+的下分支,从而捕捉原先未能把握住的浅层特征图的关键细节部分,实现深层特征和浅层特征的双重融合,最终能够更为精准地提取医学图像的病灶区域,分割得到的结果预测图的边缘细节部分更为清晰和分明。并通过在LGG数据集上的相关实验证明了新框架的有效性,获得了更为精准的分割效果。(3)针对脑部胶质肿瘤存在的整体分割精准度仍有可提高空间的问题,本文提出了一种基于U2-Net改进的脑部胶质瘤MRI图像分割网络模型,该模型是将原先U2-Net的最底部U型残差块编码器替换为Mobile Vi T block模块以捕捉全局远距离上下文关联特征信息,并且在倒数第二个U型残差块编码器和第一个U型残差块解码器之间添加注意力模块,该注意力模块由空间注意力和通道注意力并行拼接混合而成,进行残差连接从而把握全局整体轮廓以提升整体的分割精准度。并通过在LGG数据集上的相关实验证明了有效性,证明其在分割精度上有所提高。","DOI":"10.27729/d.cnki.ggdjs.2023.000352","contributor":[{"literal":"肖政宏"}],"language":"zh-CN","author":[{"literal":"潘陆海"}],"publisher":"广东技术师范大学"},"suffix":"","id":520,"prefix":"","uri":["http://zotero.org/users/9557124/items/RNR7MV7Y"],"uris":["http://zotero.org/users/9557124/items/RNR7MV7Y"]}],"schema":"https://github.com/citation-style-language/schema/raw/master/csl-citation.json"}   </w:instrText>
       </w:r>
       <w:r>
         <w:fldChar w:fldCharType="separate"/>
@@ -425,7 +425,7 @@
         <w:fldChar w:fldCharType="begin"/>
       </w:r>
       <w:r>
-        <w:instrText xml:space="preserve"> ADDIN ZOTERO_ITEM CSL_CITATION {"citationID":"00000005","schema":"https://github.com/citation-style-language/schema/raw/master/csl-citation.json","properties":{"noteIndex":0,"formattedCitation":"[@chenAbilitySegmentingAnything2023a]"},"citationItems":[{"suffix":"","uri":["http://zotero.org/users/9557124/items/2REKX95G"],"prefix":"","itemData":{"ISSN":"1881-7815, 1881-7823","page":"211-218","source":"DOI.org (Crossref)","volume":"17","DOI":"10.5582/bst.2023.01128","language":"en","title":"The ability of Segmenting Anything Model (SAM) to segment ultrasound images","container-title":"BioScience Trends","issue":"3","URL":"https://www.jstage.jst.go.jp/article/bst/17/3/17_2023.01128/_article","author":[{"given":"Fang","family":"Chen"},{"given":"Lingyu","family":"Chen"},{"given":"Haojie","family":"Han"},{"given":"Sainan","family":"Zhang"},{"given":"Daoqiang","family":"Zhang"},{"given":"Hongen","family":"Liao"}],"abstract":"Accurate ultrasound (US) image segmentation is important for disease screening, diagnosis, and prognosis assessment. However, US images typically have shadow artifacts and ambiguous boundaries that affect US segmentation. Recently, Segmenting Anything Model (SAM) from Meta AI has demonstrated remarkable potential in a wide range of applications. The purpose of this paper was to conduct an initial evaluation of the ability for SAM to segment US images, particularly in the event of shadow artifacts and ambiguous boundaries. We evaluated SAM's performance on three US datasets of different tissues, including multi-structure cardiac tissue, thyroid nodules, and the fetal head. Results indicated that SAM generally performs well with US images with clear tissue structures, but it has limited performance in the event of shadow artifacts and ambiguous boundaries. Thus, creating an improved SAM that considers the characteristics of US images is significant for automatic and accurate US segmentation.","note":"titleTranslation: 分割任何模型（SAM）分割超声波图像的能力\nabstractTranslation:  准确的超声波（US）图像分割对于疾病筛查、诊断和预后评估非常重要。然而，超声图像通常会出现阴影伪影和模糊边界，从而影响超声图像的分割。最近，Meta AI 的 Segmenting Anything Model（SAM）在广泛的应用中展现出了巨大的潜力。本文旨在初步评估 SAM 对 US 图像进行分割的能力，尤其是在阴影伪影和边界模糊的情况下。我们在三个不同组织的 US 数据集上评估了 SAM 的性能，包括多结构心脏组织、甲状腺结节和胎儿头部。结果表明，SAM 在组织结构清晰的 US 图像上表现一般，但在阴影伪影和边界模糊的情况下表现有限。因此，创建一种考虑到 US 图像特征的改进型 SAM 对自动和准确的 US 分割具有重要意义。","citation-key":"chenAbilitySegmentingAnything2023a","issued":{"date-parts":[["2023",6,30]]},"type":"article-journal","container-title-short":"BST","accessed":{"date-parts":[["2024",1,17]]},"id":"chenAbilitySegmentingAnything2023a"},"uris":["http://zotero.org/users/9557124/items/2REKX95G"],"id":486}]}   </w:instrText>
+        <w:instrText xml:space="preserve"> ADDIN ZOTERO_ITEM CSL_CITATION {"citationID":"00000005","properties":{"noteIndex":0,"formattedCitation":"[@chenAbilitySegmentingAnything2023a]"},"citationItems":[{"itemData":{"note":"titleTranslation: 分割任何模型（SAM）分割超声波图像的能力\nabstractTranslation:  准确的超声波（US）图像分割对于疾病筛查、诊断和预后评估非常重要。然而，超声图像通常会出现阴影伪影和模糊边界，从而影响超声图像的分割。最近，Meta AI 的 Segmenting Anything Model（SAM）在广泛的应用中展现出了巨大的潜力。本文旨在初步评估 SAM 对 US 图像进行分割的能力，尤其是在阴影伪影和边界模糊的情况下。我们在三个不同组织的 US 数据集上评估了 SAM 的性能，包括多结构心脏组织、甲状腺结节和胎儿头部。结果表明，SAM 在组织结构清晰的 US 图像上表现一般，但在阴影伪影和边界模糊的情况下表现有限。因此，创建一种考虑到 US 图像特征的改进型 SAM 对自动和准确的 US 分割具有重要意义。","ISSN":"1881-7815, 1881-7823","page":"211-218","issued":{"date-parts":[["2023",6,30]]},"title":"The ability of Segmenting Anything Model (SAM) to segment ultrasound images","container-title":"BioScience Trends","source":"DOI.org (Crossref)","id":"chenAbilitySegmentingAnything2023a","citation-key":"chenAbilitySegmentingAnything2023a","language":"en","URL":"https://www.jstage.jst.go.jp/article/bst/17/3/17_2023.01128/_article","volume":"17","type":"article-journal","abstract":"Accurate ultrasound (US) image segmentation is important for disease screening, diagnosis, and prognosis assessment. However, US images typically have shadow artifacts and ambiguous boundaries that affect US segmentation. Recently, Segmenting Anything Model (SAM) from Meta AI has demonstrated remarkable potential in a wide range of applications. The purpose of this paper was to conduct an initial evaluation of the ability for SAM to segment US images, particularly in the event of shadow artifacts and ambiguous boundaries. We evaluated SAM's performance on three US datasets of different tissues, including multi-structure cardiac tissue, thyroid nodules, and the fetal head. Results indicated that SAM generally performs well with US images with clear tissue structures, but it has limited performance in the event of shadow artifacts and ambiguous boundaries. Thus, creating an improved SAM that considers the characteristics of US images is significant for automatic and accurate US segmentation.","DOI":"10.5582/bst.2023.01128","author":[{"family":"Chen","given":"Fang"},{"family":"Chen","given":"Lingyu"},{"family":"Han","given":"Haojie"},{"family":"Zhang","given":"Sainan"},{"family":"Zhang","given":"Daoqiang"},{"family":"Liao","given":"Hongen"}],"issue":"3","container-title-short":"BST","accessed":{"date-parts":[["2024",1,17]]}},"suffix":"","id":486,"prefix":"","uri":["http://zotero.org/users/9557124/items/2REKX95G"],"uris":["http://zotero.org/users/9557124/items/2REKX95G"]}],"schema":"https://github.com/citation-style-language/schema/raw/master/csl-citation.json"}   </w:instrText>
       </w:r>
       <w:r>
         <w:fldChar w:fldCharType="separate"/>
@@ -446,7 +446,7 @@
         <w:fldChar w:fldCharType="begin"/>
       </w:r>
       <w:r>
-        <w:instrText xml:space="preserve"> ADDIN ZOTERO_ITEM CSL_CITATION {"citationID":"00000006","schema":"https://github.com/citation-style-language/schema/raw/master/csl-citation.json","properties":{"noteIndex":0,"formattedCitation":"[@mazurowskiSegmentAnythingModel2023a]"},"citationItems":[{"suffix":"","uri":["http://zotero.org/users/9557124/items/ZG9XUUPJ"],"prefix":"","itemData":{"ISSN":"13618415","page":"102918","source":"DOI.org (Crossref)","volume":"89","DOI":"10.1016/j.media.2023.102918","container-title-short":"Medical Image Analysis","title":"Segment anything model for medical image analysis: An experimental study","container-title":"Medical Image Analysis","URL":"https://linkinghub.elsevier.com/retrieve/pii/S1361841523001780","author":[{"given":"Maciej A.","family":"Mazurowski"},{"given":"Haoyu","family":"Dong"},{"given":"Hanxue","family":"Gu"},{"given":"Jichen","family":"Yang"},{"given":"Nicholas","family":"Konz"},{"given":"Yixin","family":"Zhang"}],"abstract":"Training segmentation models for medical images continues to be challenging due to the limited availability of data annotations. Segment Anything Model (SAM) is a foundation model trained on over 1 billion annotations, predominantly for natural images, that is intended to segment user-defined objects of interest in an interactive manner. While the model performance on natural images is impressive, medical image domains pose their own set of challenges. Here, we perform an extensive evaluation of SAM’s ability to segment medical images on a collection of 19 medical imaging datasets from various modalities and anatomies. In our experiments, we generated point and box prompts for SAM using a standard method that simulates interactive segmentation. We report the following findings: (1) SAM’s performance based on single prompts highly varies depending on the dataset and the task, from IoU=0.1135 for spine MRI to IoU=0.8650 for hip X-ray. (2) Segmentation performance appears to be better for well-circumscribed objects with prompts with less ambiguity such as the segmentation of organs in computed tomography and poorer in various other scenarios such as the segmentation of brain tumors. (3) SAM performs notably better with box prompts than with point prompts. (4) SAM outperforms similar methods RITM, SimpleClick, and FocalClick in almost all single-point prompt settings. (5) When multiple-point prompts are provided iteratively, SAM’s performance generally improves only slightly while other methods’ performance improves to the level that surpasses SAM’s point-based performance. We also provide several illustrations for SAM’s performance on all tested datasets, iterative segmentation, and SAM’s behavior given prompt ambiguity. We conclude that SAM shows impressive zero-shot segmentation performance for certain medical imaging datasets, but moderate to poor performance for others. SAM has the potential to make a significant impact in automated medical image segmentation in medical imaging, but appropriate care needs to be applied when using it. Code for evaluation SAM is made publicly available at https://github.com/mazurowski-lab/segment-anything-medical-evaluation.","citation-key":"mazurowskiSegmentAnythingModel2023a","note":"titleTranslation: 用于医学图像分析的任何分段模型：实验研究\nabstractTranslation:  由于数据注释的可用性有限，为医学图像训练分割模型仍然具有挑战性。Segment Anything Model（SAM）是一个基础模型，主要针对自然图像，在超过 10 亿个注释上进行训练，旨在以交互方式分割用户定义的感兴趣对象。该模型在自然图像上的表现令人印象深刻，但在医学图像领域却面临着一系列挑战。在此，我们对 SAM 在 19 个不同模式和解剖学的医学影像数据集上分割医学影像的能力进行了广泛评估。在实验中，我们使用模拟交互式分割的标准方法为 SAM 生成点和框提示。我们报告了以下发现：(1) 基于单个提示的 SAM 性能因数据集和任务的不同而有很大差异，从脊柱 MRI 的 IoU=0.1135 到髋关节 X 光片的 IoU=0.8650。(2) 对于圆周较好、提示模糊性较低的物体，如计算机断层扫描中的器官分割，分割性能似乎较好，而在其他各种情况下，如脑肿瘤分割，分割性能较差。(3) SAM 在使用方框提示时的性能明显优于使用点提示时的性能。(4) 在几乎所有单点提示设置中，SAM 的性能都优于类似的 RITM、SimpleClick 和 FocalClick 方法。(5) 在迭代提供多点提示时，SAM 的性能一般只能略微提高，而其他方法的性能则能提高到超越 SAM 基于点的性能的水平。我们还就 SAM 在所有测试数据集上的性能、迭代分割以及 SAM 在提示模糊的情况下的行为提供了一些说明。我们得出的结论是，SAM 在某些医学影像数据集上表现出了令人印象深刻的零镜头分割性能，但在其他数据集上的表现一般甚至很差。SAM 有可能对医学影像领域的自动医学影像分割产生重大影响，但在使用时需要适当谨慎。评估 SAM 的代码可在 https://github.com/mazurowski-lab/segment-anything-medical-evaluation 公开获取。","id":"mazurowskiSegmentAnythingModel2023a","issued":{"date-parts":[["2023",10]]},"type":"article-journal","language":"en","accessed":{"date-parts":[["2024",1,17]]},"title-short":"Segment anything model for medical image analysis"},"uris":["http://zotero.org/users/9557124/items/ZG9XUUPJ"],"id":484}]}   </w:instrText>
+        <w:instrText xml:space="preserve"> ADDIN ZOTERO_ITEM CSL_CITATION {"citationID":"00000006","properties":{"noteIndex":0,"formattedCitation":"[@mazurowskiSegmentAnythingModel2023a]"},"citationItems":[{"itemData":{"note":"titleTranslation: 用于医学图像分析的任何分段模型：实验研究\nabstractTranslation:  由于数据注释的可用性有限，为医学图像训练分割模型仍然具有挑战性。Segment Anything Model（SAM）是一个基础模型，主要针对自然图像，在超过 10 亿个注释上进行训练，旨在以交互方式分割用户定义的感兴趣对象。该模型在自然图像上的表现令人印象深刻，但在医学图像领域却面临着一系列挑战。在此，我们对 SAM 在 19 个不同模式和解剖学的医学影像数据集上分割医学影像的能力进行了广泛评估。在实验中，我们使用模拟交互式分割的标准方法为 SAM 生成点和框提示。我们报告了以下发现：(1) 基于单个提示的 SAM 性能因数据集和任务的不同而有很大差异，从脊柱 MRI 的 IoU=0.1135 到髋关节 X 光片的 IoU=0.8650。(2) 对于圆周较好、提示模糊性较低的物体，如计算机断层扫描中的器官分割，分割性能似乎较好，而在其他各种情况下，如脑肿瘤分割，分割性能较差。(3) SAM 在使用方框提示时的性能明显优于使用点提示时的性能。(4) 在几乎所有单点提示设置中，SAM 的性能都优于类似的 RITM、SimpleClick 和 FocalClick 方法。(5) 在迭代提供多点提示时，SAM 的性能一般只能略微提高，而其他方法的性能则能提高到超越 SAM 基于点的性能的水平。我们还就 SAM 在所有测试数据集上的性能、迭代分割以及 SAM 在提示模糊的情况下的行为提供了一些说明。我们得出的结论是，SAM 在某些医学影像数据集上表现出了令人印象深刻的零镜头分割性能，但在其他数据集上的表现一般甚至很差。SAM 有可能对医学影像领域的自动医学影像分割产生重大影响，但在使用时需要适当谨慎。评估 SAM 的代码可在 https://github.com/mazurowski-lab/segment-anything-medical-evaluation 公开获取。","ISSN":"13618415","page":"102918","issued":{"date-parts":[["2023",10]]},"title":"Segment anything model for medical image analysis: An experimental study","container-title":"Medical Image Analysis","source":"DOI.org (Crossref)","id":"mazurowskiSegmentAnythingModel2023a","citation-key":"mazurowskiSegmentAnythingModel2023a","language":"en","title-short":"Segment anything model for medical image analysis","volume":"89","URL":"https://linkinghub.elsevier.com/retrieve/pii/S1361841523001780","author":[{"family":"Mazurowski","given":"Maciej A."},{"family":"Dong","given":"Haoyu"},{"family":"Gu","given":"Hanxue"},{"family":"Yang","given":"Jichen"},{"family":"Konz","given":"Nicholas"},{"family":"Zhang","given":"Yixin"}],"DOI":"10.1016/j.media.2023.102918","type":"article-journal","abstract":"Training segmentation models for medical images continues to be challenging due to the limited availability of data annotations. Segment Anything Model (SAM) is a foundation model trained on over 1 billion annotations, predominantly for natural images, that is intended to segment user-defined objects of interest in an interactive manner. While the model performance on natural images is impressive, medical image domains pose their own set of challenges. Here, we perform an extensive evaluation of SAM’s ability to segment medical images on a collection of 19 medical imaging datasets from various modalities and anatomies. In our experiments, we generated point and box prompts for SAM using a standard method that simulates interactive segmentation. We report the following findings: (1) SAM’s performance based on single prompts highly varies depending on the dataset and the task, from IoU=0.1135 for spine MRI to IoU=0.8650 for hip X-ray. (2) Segmentation performance appears to be better for well-circumscribed objects with prompts with less ambiguity such as the segmentation of organs in computed tomography and poorer in various other scenarios such as the segmentation of brain tumors. (3) SAM performs notably better with box prompts than with point prompts. (4) SAM outperforms similar methods RITM, SimpleClick, and FocalClick in almost all single-point prompt settings. (5) When multiple-point prompts are provided iteratively, SAM’s performance generally improves only slightly while other methods’ performance improves to the level that surpasses SAM’s point-based performance. We also provide several illustrations for SAM’s performance on all tested datasets, iterative segmentation, and SAM’s behavior given prompt ambiguity. We conclude that SAM shows impressive zero-shot segmentation performance for certain medical imaging datasets, but moderate to poor performance for others. SAM has the potential to make a significant impact in automated medical image segmentation in medical imaging, but appropriate care needs to be applied when using it. Code for evaluation SAM is made publicly available at https://github.com/mazurowski-lab/segment-anything-medical-evaluation.","container-title-short":"Medical Image Analysis","accessed":{"date-parts":[["2024",1,17]]}},"suffix":"","id":484,"prefix":"","uri":["http://zotero.org/users/9557124/items/ZG9XUUPJ"],"uris":["http://zotero.org/users/9557124/items/ZG9XUUPJ"]}],"schema":"https://github.com/citation-style-language/schema/raw/master/csl-citation.json"}   </w:instrText>
       </w:r>
       <w:r>
         <w:fldChar w:fldCharType="separate"/>
@@ -521,7 +521,7 @@
         <w:fldChar w:fldCharType="begin"/>
       </w:r>
       <w:r>
-        <w:instrText xml:space="preserve"> ADDIN ZOTERO_ITEM CSL_CITATION {"citationID":"00000007","schema":"https://github.com/citation-style-language/schema/raw/master/csl-citation.json","properties":{"noteIndex":0,"formattedCitation":"[@ZhangChengChengJiYuJiLianJuanJiShenJingWangLuoDeGanZangZhongLiuFenGeYuJianCeFangFaYanJiu]"},"citationItems":[{"suffix":"","uri":["http://zotero.org/users/9557124/items/DAGE2EZM"],"prefix":"","itemData":{"URL":"https://doi.org/10.27103/d.cnki.ghebu.2023.001009","genre":"硕士学位论文","language":"zh-CN","id":"ZhangChengChengJiYuJiLianJuanJiShenJingWangLuoDeGanZangZhongLiuFenGeYuJianCeFangFaYanJiu","source":"CNKI","citation-key":"ZhangChengChengJiYuJiLianJuanJiShenJingWangLuoDeGanZangZhongLiuFenGeYuJianCeFangFaYanJiu","note":"major: 电子信息硕士（专业学位）\ndownload: 80\nCLC: R735.7;TP183;TP391.41\nCNKICite: 0\ndbcode: CMFD\ndbname: CMFDTEMP\nfilename: 1023914644.nh","abstract":"肝脏恶性肿瘤,作为发病率兼死亡率最高的疾病之一,给人类生命健康造成了严重的危害。及时的早期筛查无疑可以一定程度上减少、扼制疾病的发展,因此借助计算机辅助诊疗对于医生做出疾病判断和诊疗计划具有重大的指导意义。然而肝脏的形态、位置在不同人类个体之间存在着微妙的差异,同时医学图像具有低对比度及背景复杂的特点,再加上肿瘤往往呈现扩散化的趋势,一系列的不利因素使得针对肝脏及其肿瘤的图像处理工作仍然难以取得长足的进步。为了提高肝脏及其肿瘤的医学图像分割、检测性能,本文基于卷积神经网络,开展以下主要工作:(1)提出一种基于改进U-Net的肝脏分割方法。以U-Net作为基础架构,将U-Net中每个卷积模块分别用改进的预激活残差模块进行替代,提高网络的收敛性能,优化了模型表达能力;同时考虑到医学数据中普遍存在病变区域占比较低的问题,提出加权的混合损失函数缓解类别失衡现象。经过在Li TS数据集上的充分实验验证,肝脏部位的分割效果得到明显改善。(2)提出一种基于深度残差瓶颈结构的级联U-Net肝脏肿瘤分割方法。考虑到多尺度的小体积肿瘤分割需要更多不同尺度下的深层次特征信息,同时避免网络过深导致模型精度下降,提出在收缩路径引入改进的深度残差瓶颈卷积结构,并在收缩与扩张路径之间的桥接处引入设计的混合空洞卷积模块;在跳跃连接中引入了空间和通道的注意力融合机制,对特征的通道和空间关联性进行获取,使得级联二级网络学习的侧重点更多地聚焦于局部肿瘤特征。同时收缩路径的深度加深以及跳跃连接处的注意力机制引入也能够缓解U-Net两个路径之间的语义差异,更好地完成特征融合。实验结果表明,改进后的网络精度明显得到提高,证明了级联分割任务的可行性。(3)提出一种基于Mask R-CNN改进的肝脏肿瘤检测方法。针对原始网络的设计并不针对于医学图像,结合肝脏肿瘤数据的特点,调整锚框的尺寸为(82,162,322,642,1282);通过在FPN中扩充一条最底层与各高层之间的通路,为高层特征传播更精准的低级细节和定位信息,以解决对低层特征信息利用不合理的问题;将改进的FPN与不同的主干网络层数相结合,寻求相对适合于肝脏肿瘤检测的特征提取方式。实验结果表明,改进后的网络能够更好地适应医学图像检测工作。","DOI":"10.27103/d.cnki.ghebu.2023.001009","accessed":{"date-parts":[["2024",5,8]]},"number-of-pages":"81","publisher":"河北大学","type":"thesis","title":"基于级联卷积神经网络的肝脏肿瘤分割与检测方法研究","author":[{"literal":"张成成"}],"contributor":[{"literal":"宗晓萍"},{"literal":"张军华"}]},"uris":["http://zotero.org/users/9557124/items/DAGE2EZM"],"id":535}]}   </w:instrText>
+        <w:instrText xml:space="preserve"> ADDIN ZOTERO_ITEM CSL_CITATION {"citationID":"00000007","properties":{"noteIndex":0,"formattedCitation":"[@ZhangChengChengJiYuJiLianJuanJiShenJingWangLuoDeGanZangZhongLiuFenGeYuJianCeFangFaYanJiu]"},"citationItems":[{"itemData":{"URL":"https://doi.org/10.27103/d.cnki.ghebu.2023.001009","id":"ZhangChengChengJiYuJiLianJuanJiShenJingWangLuoDeGanZangZhongLiuFenGeYuJianCeFangFaYanJiu","citation-key":"ZhangChengChengJiYuJiLianJuanJiShenJingWangLuoDeGanZangZhongLiuFenGeYuJianCeFangFaYanJiu","number-of-pages":"81","type":"thesis","note":"major: 电子信息硕士（专业学位）\ndownload: 80\nCLC: R735.7;TP183;TP391.41\nCNKICite: 0\ndbcode: CMFD\ndbname: CMFDTEMP\nfilename: 1023914644.nh","accessed":{"date-parts":[["2024",5,8]]},"publisher":"河北大学","abstract":"肝脏恶性肿瘤,作为发病率兼死亡率最高的疾病之一,给人类生命健康造成了严重的危害。及时的早期筛查无疑可以一定程度上减少、扼制疾病的发展,因此借助计算机辅助诊疗对于医生做出疾病判断和诊疗计划具有重大的指导意义。然而肝脏的形态、位置在不同人类个体之间存在着微妙的差异,同时医学图像具有低对比度及背景复杂的特点,再加上肿瘤往往呈现扩散化的趋势,一系列的不利因素使得针对肝脏及其肿瘤的图像处理工作仍然难以取得长足的进步。为了提高肝脏及其肿瘤的医学图像分割、检测性能,本文基于卷积神经网络,开展以下主要工作:(1)提出一种基于改进U-Net的肝脏分割方法。以U-Net作为基础架构,将U-Net中每个卷积模块分别用改进的预激活残差模块进行替代,提高网络的收敛性能,优化了模型表达能力;同时考虑到医学数据中普遍存在病变区域占比较低的问题,提出加权的混合损失函数缓解类别失衡现象。经过在Li TS数据集上的充分实验验证,肝脏部位的分割效果得到明显改善。(2)提出一种基于深度残差瓶颈结构的级联U-Net肝脏肿瘤分割方法。考虑到多尺度的小体积肿瘤分割需要更多不同尺度下的深层次特征信息,同时避免网络过深导致模型精度下降,提出在收缩路径引入改进的深度残差瓶颈卷积结构,并在收缩与扩张路径之间的桥接处引入设计的混合空洞卷积模块;在跳跃连接中引入了空间和通道的注意力融合机制,对特征的通道和空间关联性进行获取,使得级联二级网络学习的侧重点更多地聚焦于局部肿瘤特征。同时收缩路径的深度加深以及跳跃连接处的注意力机制引入也能够缓解U-Net两个路径之间的语义差异,更好地完成特征融合。实验结果表明,改进后的网络精度明显得到提高,证明了级联分割任务的可行性。(3)提出一种基于Mask R-CNN改进的肝脏肿瘤检测方法。针对原始网络的设计并不针对于医学图像,结合肝脏肿瘤数据的特点,调整锚框的尺寸为(82,162,322,642,1282);通过在FPN中扩充一条最底层与各高层之间的通路,为高层特征传播更精准的低级细节和定位信息,以解决对低层特征信息利用不合理的问题;将改进的FPN与不同的主干网络层数相结合,寻求相对适合于肝脏肿瘤检测的特征提取方式。实验结果表明,改进后的网络能够更好地适应医学图像检测工作。","title":"基于级联卷积神经网络的肝脏肿瘤分割与检测方法研究","author":[{"literal":"张成成"}],"DOI":"10.27103/d.cnki.ghebu.2023.001009","language":"zh-CN","genre":"硕士学位论文","source":"CNKI","contributor":[{"literal":"宗晓萍"},{"literal":"张军华"}]},"suffix":"","id":535,"prefix":"","uri":["http://zotero.org/users/9557124/items/DAGE2EZM"],"uris":["http://zotero.org/users/9557124/items/DAGE2EZM"]}],"schema":"https://github.com/citation-style-language/schema/raw/master/csl-citation.json"}   </w:instrText>
       </w:r>
       <w:r>
         <w:fldChar w:fldCharType="separate"/>
@@ -1447,7 +1447,7 @@
         <w:fldChar w:fldCharType="begin"/>
       </w:r>
       <w:r>
-        <w:instrText xml:space="preserve"> ADDIN ZOTERO_ITEM CSL_CITATION {"citationID":"00000008","schema":"https://github.com/citation-style-language/schema/raw/master/csl-citation.json","properties":{"noteIndex":0,"formattedCitation":"[@maSegmentAnythingMedical]"},"citationItems":[{"suffix":"","uri":["http://zotero.org/users/9557124/items/44N4JGHY"],"prefix":"","itemData":{"source":"Zotero","abstract":"Medical image segmentation is a critical component in clinical practice, facilitating accurate diagnosis, treatment planning, and disease monitoring. However, current methods predominantly rely on customized models, which exhibit limited generality across diverse tasks. In this study, we present MedSAM, the inaugural foundation model designed for universal medical image segmentation. Harnessing the power of a meticulously curated dataset comprising over one million images, MedSAM not only outperforms existing state-of-the-art segmentation foundation models, but also exhibits comparable or even superior performance to specialist models. Moreover, MedSAM enables the precise extraction of essential biomarkers for tumor burden quantification. By delivering accurate and efficient segmentation across a wide spectrum of tasks, MedSAM holds significant potential to expedite the evolution of diagnostic tools and the personalization of treatment plans.","language":"en","citation-key":"maSegmentAnythingMedical","author":[{"given":"Jun","family":"Ma"},{"given":"Yuting","family":"He"},{"given":"Feifei","family":"Li"},{"given":"Lin","family":"Han"},{"given":"Chenyu","family":"You"},{"given":"Bo","family":"Wang"}],"type":"article-journal","title":"Segment Anything in Medical Images","id":"maSegmentAnythingMedical","note":"titleTranslation: 医学影像中的任何分段"},"uris":["http://zotero.org/users/9557124/items/44N4JGHY"],"id":470}]}   </w:instrText>
+        <w:instrText xml:space="preserve"> ADDIN ZOTERO_ITEM CSL_CITATION {"citationID":"00000008","properties":{"noteIndex":0,"formattedCitation":"[@maSegmentAnythingMedical]"},"citationItems":[{"itemData":{"id":"maSegmentAnythingMedical","citation-key":"maSegmentAnythingMedical","note":"titleTranslation: 医学影像中的任何分段","language":"en","title":"Segment Anything in Medical Images","author":[{"family":"Ma","given":"Jun"},{"family":"He","given":"Yuting"},{"family":"Li","given":"Feifei"},{"family":"Han","given":"Lin"},{"family":"You","given":"Chenyu"},{"family":"Wang","given":"Bo"}],"type":"article-journal","source":"Zotero","abstract":"Medical image segmentation is a critical component in clinical practice, facilitating accurate diagnosis, treatment planning, and disease monitoring. However, current methods predominantly rely on customized models, which exhibit limited generality across diverse tasks. In this study, we present MedSAM, the inaugural foundation model designed for universal medical image segmentation. Harnessing the power of a meticulously curated dataset comprising over one million images, MedSAM not only outperforms existing state-of-the-art segmentation foundation models, but also exhibits comparable or even superior performance to specialist models. Moreover, MedSAM enables the precise extraction of essential biomarkers for tumor burden quantification. By delivering accurate and efficient segmentation across a wide spectrum of tasks, MedSAM holds significant potential to expedite the evolution of diagnostic tools and the personalization of treatment plans."},"suffix":"","id":470,"prefix":"","uri":["http://zotero.org/users/9557124/items/44N4JGHY"],"uris":["http://zotero.org/users/9557124/items/44N4JGHY"]}],"schema":"https://github.com/citation-style-language/schema/raw/master/csl-citation.json"}   </w:instrText>
       </w:r>
       <w:r>
         <w:fldChar w:fldCharType="separate"/>
@@ -1570,6 +1570,800 @@
       </w:pPr>
       <w:r>
         <w:t xml:space="preserve">Transformer模型的组成</w:t>
+      </w:r>
+    </w:p>
+    <w:p>
+      <w:pPr>
+        <w:pStyle w:val="SourceCode"/>
+      </w:pPr>
+      <w:r>
+        <w:rPr>
+          <w:rStyle w:val="VariableTok"/>
+        </w:rPr>
+        <w:t xml:space="preserve">+--------------------------------------+</w:t>
+      </w:r>
+      <w:r>
+        <w:br/>
+      </w:r>
+      <w:r>
+        <w:rPr>
+          <w:rStyle w:val="NormalTok"/>
+        </w:rPr>
+        <w:t xml:space="preserve">|              Transformer             |</w:t>
+      </w:r>
+      <w:r>
+        <w:br/>
+      </w:r>
+      <w:r>
+        <w:rPr>
+          <w:rStyle w:val="VariableTok"/>
+        </w:rPr>
+        <w:t xml:space="preserve">+------------------+-------------------+</w:t>
+      </w:r>
+      <w:r>
+        <w:br/>
+      </w:r>
+      <w:r>
+        <w:rPr>
+          <w:rStyle w:val="NormalTok"/>
+        </w:rPr>
+        <w:t xml:space="preserve">                   |</w:t>
+      </w:r>
+      <w:r>
+        <w:br/>
+      </w:r>
+      <w:r>
+        <w:rPr>
+          <w:rStyle w:val="NormalTok"/>
+        </w:rPr>
+        <w:t xml:space="preserve">                   V</w:t>
+      </w:r>
+      <w:r>
+        <w:br/>
+      </w:r>
+      <w:r>
+        <w:rPr>
+          <w:rStyle w:val="VariableTok"/>
+        </w:rPr>
+        <w:t xml:space="preserve">+----------------+-------------------+</w:t>
+      </w:r>
+      <w:r>
+        <w:br/>
+      </w:r>
+      <w:r>
+        <w:rPr>
+          <w:rStyle w:val="NormalTok"/>
+        </w:rPr>
+        <w:t xml:space="preserve">|                编码器               |</w:t>
+      </w:r>
+      <w:r>
+        <w:br/>
+      </w:r>
+      <w:r>
+        <w:rPr>
+          <w:rStyle w:val="VariableTok"/>
+        </w:rPr>
+        <w:t xml:space="preserve">+---------+----------+----------+-----+</w:t>
+      </w:r>
+      <w:r>
+        <w:br/>
+      </w:r>
+      <w:r>
+        <w:rPr>
+          <w:rStyle w:val="NormalTok"/>
+        </w:rPr>
+        <w:t xml:space="preserve">          |          |          |</w:t>
+      </w:r>
+      <w:r>
+        <w:br/>
+      </w:r>
+      <w:r>
+        <w:rPr>
+          <w:rStyle w:val="NormalTok"/>
+        </w:rPr>
+        <w:t xml:space="preserve">          V          V          V</w:t>
+      </w:r>
+      <w:r>
+        <w:br/>
+      </w:r>
+      <w:r>
+        <w:rPr>
+          <w:rStyle w:val="VariableTok"/>
+        </w:rPr>
+        <w:t xml:space="preserve">+---------+--+    +--+---------+--+</w:t>
+      </w:r>
+      <w:r>
+        <w:br/>
+      </w:r>
+      <w:r>
+        <w:rPr>
+          <w:rStyle w:val="NormalTok"/>
+        </w:rPr>
+        <w:t xml:space="preserve">| 编码器层 1  |    | 编码器层 2  | ... |</w:t>
+      </w:r>
+      <w:r>
+        <w:br/>
+      </w:r>
+      <w:r>
+        <w:rPr>
+          <w:rStyle w:val="VariableTok"/>
+        </w:rPr>
+        <w:t xml:space="preserve">+---------+--+    +--+---------+--+</w:t>
+      </w:r>
+      <w:r>
+        <w:br/>
+      </w:r>
+      <w:r>
+        <w:rPr>
+          <w:rStyle w:val="NormalTok"/>
+        </w:rPr>
+        <w:t xml:space="preserve">          |          |</w:t>
+      </w:r>
+      <w:r>
+        <w:br/>
+      </w:r>
+      <w:r>
+        <w:rPr>
+          <w:rStyle w:val="NormalTok"/>
+        </w:rPr>
+        <w:t xml:space="preserve">          V          V</w:t>
+      </w:r>
+      <w:r>
+        <w:br/>
+      </w:r>
+      <w:r>
+        <w:rPr>
+          <w:rStyle w:val="VariableTok"/>
+        </w:rPr>
+        <w:t xml:space="preserve">+---------+--+    +--+---------+--+</w:t>
+      </w:r>
+      <w:r>
+        <w:br/>
+      </w:r>
+      <w:r>
+        <w:rPr>
+          <w:rStyle w:val="NormalTok"/>
+        </w:rPr>
+        <w:t xml:space="preserve">| 多头自注意力 |  | 多头自注意力 | ... |</w:t>
+      </w:r>
+      <w:r>
+        <w:br/>
+      </w:r>
+      <w:r>
+        <w:rPr>
+          <w:rStyle w:val="VariableTok"/>
+        </w:rPr>
+        <w:t xml:space="preserve">+---------+--+    +--+---------+--+</w:t>
+      </w:r>
+      <w:r>
+        <w:br/>
+      </w:r>
+      <w:r>
+        <w:rPr>
+          <w:rStyle w:val="NormalTok"/>
+        </w:rPr>
+        <w:t xml:space="preserve">          |          |</w:t>
+      </w:r>
+      <w:r>
+        <w:br/>
+      </w:r>
+      <w:r>
+        <w:rPr>
+          <w:rStyle w:val="NormalTok"/>
+        </w:rPr>
+        <w:t xml:space="preserve">          V          V</w:t>
+      </w:r>
+      <w:r>
+        <w:br/>
+      </w:r>
+      <w:r>
+        <w:rPr>
+          <w:rStyle w:val="VariableTok"/>
+        </w:rPr>
+        <w:t xml:space="preserve">+---------+--+    +--+---------+--+</w:t>
+      </w:r>
+      <w:r>
+        <w:br/>
+      </w:r>
+      <w:r>
+        <w:rPr>
+          <w:rStyle w:val="NormalTok"/>
+        </w:rPr>
+        <w:t xml:space="preserve">| 加法 &amp; 归一化 |  | 加法 &amp; 归一化 | ... |</w:t>
+      </w:r>
+      <w:r>
+        <w:br/>
+      </w:r>
+      <w:r>
+        <w:rPr>
+          <w:rStyle w:val="VariableTok"/>
+        </w:rPr>
+        <w:t xml:space="preserve">+---------+--+    +--+---------+--+</w:t>
+      </w:r>
+      <w:r>
+        <w:br/>
+      </w:r>
+      <w:r>
+        <w:rPr>
+          <w:rStyle w:val="NormalTok"/>
+        </w:rPr>
+        <w:t xml:space="preserve">          |          |</w:t>
+      </w:r>
+      <w:r>
+        <w:br/>
+      </w:r>
+      <w:r>
+        <w:rPr>
+          <w:rStyle w:val="NormalTok"/>
+        </w:rPr>
+        <w:t xml:space="preserve">          V          V</w:t>
+      </w:r>
+      <w:r>
+        <w:br/>
+      </w:r>
+      <w:r>
+        <w:rPr>
+          <w:rStyle w:val="VariableTok"/>
+        </w:rPr>
+        <w:t xml:space="preserve">+---------+--+    +--+---------+--+</w:t>
+      </w:r>
+      <w:r>
+        <w:br/>
+      </w:r>
+      <w:r>
+        <w:rPr>
+          <w:rStyle w:val="NormalTok"/>
+        </w:rPr>
+        <w:t xml:space="preserve">| 前馈神经网络 |  | 前馈神经网络 | ... |</w:t>
+      </w:r>
+      <w:r>
+        <w:br/>
+      </w:r>
+      <w:r>
+        <w:rPr>
+          <w:rStyle w:val="VariableTok"/>
+        </w:rPr>
+        <w:t xml:space="preserve">+---------+--+    +--+---------+--+</w:t>
+      </w:r>
+      <w:r>
+        <w:br/>
+      </w:r>
+      <w:r>
+        <w:rPr>
+          <w:rStyle w:val="NormalTok"/>
+        </w:rPr>
+        <w:t xml:space="preserve">          |          |</w:t>
+      </w:r>
+      <w:r>
+        <w:br/>
+      </w:r>
+      <w:r>
+        <w:rPr>
+          <w:rStyle w:val="NormalTok"/>
+        </w:rPr>
+        <w:t xml:space="preserve">          V          V</w:t>
+      </w:r>
+      <w:r>
+        <w:br/>
+      </w:r>
+      <w:r>
+        <w:rPr>
+          <w:rStyle w:val="VariableTok"/>
+        </w:rPr>
+        <w:t xml:space="preserve">+---------+--+    +--+---------+--+</w:t>
+      </w:r>
+      <w:r>
+        <w:br/>
+      </w:r>
+      <w:r>
+        <w:rPr>
+          <w:rStyle w:val="NormalTok"/>
+        </w:rPr>
+        <w:t xml:space="preserve">| 加法 &amp; 归一化 |  | 加法 &amp; 归一化 | ... |</w:t>
+      </w:r>
+      <w:r>
+        <w:br/>
+      </w:r>
+      <w:r>
+        <w:rPr>
+          <w:rStyle w:val="VariableTok"/>
+        </w:rPr>
+        <w:t xml:space="preserve">+---------+--+    +--+---------+--+</w:t>
+      </w:r>
+      <w:r>
+        <w:br/>
+      </w:r>
+      <w:r>
+        <w:rPr>
+          <w:rStyle w:val="NormalTok"/>
+        </w:rPr>
+        <w:t xml:space="preserve">          |          |</w:t>
+      </w:r>
+      <w:r>
+        <w:br/>
+      </w:r>
+      <w:r>
+        <w:rPr>
+          <w:rStyle w:val="NormalTok"/>
+        </w:rPr>
+        <w:t xml:space="preserve">          V          V</w:t>
+      </w:r>
+      <w:r>
+        <w:br/>
+      </w:r>
+      <w:r>
+        <w:rPr>
+          <w:rStyle w:val="VariableTok"/>
+        </w:rPr>
+        <w:t xml:space="preserve">+---------+----------+----------+-----+</w:t>
+      </w:r>
+      <w:r>
+        <w:br/>
+      </w:r>
+      <w:r>
+        <w:rPr>
+          <w:rStyle w:val="NormalTok"/>
+        </w:rPr>
+        <w:t xml:space="preserve">|                编码器               |</w:t>
+      </w:r>
+      <w:r>
+        <w:br/>
+      </w:r>
+      <w:r>
+        <w:rPr>
+          <w:rStyle w:val="VariableTok"/>
+        </w:rPr>
+        <w:t xml:space="preserve">+------------------+-------------------+</w:t>
+      </w:r>
+      <w:r>
+        <w:br/>
+      </w:r>
+      <w:r>
+        <w:rPr>
+          <w:rStyle w:val="NormalTok"/>
+        </w:rPr>
+        <w:t xml:space="preserve">                   |</w:t>
+      </w:r>
+      <w:r>
+        <w:br/>
+      </w:r>
+      <w:r>
+        <w:rPr>
+          <w:rStyle w:val="NormalTok"/>
+        </w:rPr>
+        <w:t xml:space="preserve">                   V</w:t>
+      </w:r>
+      <w:r>
+        <w:br/>
+      </w:r>
+      <w:r>
+        <w:rPr>
+          <w:rStyle w:val="VariableTok"/>
+        </w:rPr>
+        <w:t xml:space="preserve">+----------------+-------------------+</w:t>
+      </w:r>
+      <w:r>
+        <w:br/>
+      </w:r>
+      <w:r>
+        <w:rPr>
+          <w:rStyle w:val="NormalTok"/>
+        </w:rPr>
+        <w:t xml:space="preserve">|                解码器               |</w:t>
+      </w:r>
+      <w:r>
+        <w:br/>
+      </w:r>
+      <w:r>
+        <w:rPr>
+          <w:rStyle w:val="VariableTok"/>
+        </w:rPr>
+        <w:t xml:space="preserve">+---------+----------+----------+-----+</w:t>
+      </w:r>
+      <w:r>
+        <w:br/>
+      </w:r>
+      <w:r>
+        <w:rPr>
+          <w:rStyle w:val="NormalTok"/>
+        </w:rPr>
+        <w:t xml:space="preserve">          |          |          |</w:t>
+      </w:r>
+      <w:r>
+        <w:br/>
+      </w:r>
+      <w:r>
+        <w:rPr>
+          <w:rStyle w:val="NormalTok"/>
+        </w:rPr>
+        <w:t xml:space="preserve">          V          V          V</w:t>
+      </w:r>
+      <w:r>
+        <w:br/>
+      </w:r>
+      <w:r>
+        <w:rPr>
+          <w:rStyle w:val="VariableTok"/>
+        </w:rPr>
+        <w:t xml:space="preserve">+---------+--+    +--+---------+--+</w:t>
+      </w:r>
+      <w:r>
+        <w:br/>
+      </w:r>
+      <w:r>
+        <w:rPr>
+          <w:rStyle w:val="NormalTok"/>
+        </w:rPr>
+        <w:t xml:space="preserve">| 解码器层 1  |    | 解码器层 2  | ... |</w:t>
+      </w:r>
+      <w:r>
+        <w:br/>
+      </w:r>
+      <w:r>
+        <w:rPr>
+          <w:rStyle w:val="VariableTok"/>
+        </w:rPr>
+        <w:t xml:space="preserve">+---------+--+    +--+---------+--+</w:t>
+      </w:r>
+      <w:r>
+        <w:br/>
+      </w:r>
+      <w:r>
+        <w:rPr>
+          <w:rStyle w:val="NormalTok"/>
+        </w:rPr>
+        <w:t xml:space="preserve">          |          |</w:t>
+      </w:r>
+      <w:r>
+        <w:br/>
+      </w:r>
+      <w:r>
+        <w:rPr>
+          <w:rStyle w:val="NormalTok"/>
+        </w:rPr>
+        <w:t xml:space="preserve">          V          V</w:t>
+      </w:r>
+      <w:r>
+        <w:br/>
+      </w:r>
+      <w:r>
+        <w:rPr>
+          <w:rStyle w:val="VariableTok"/>
+        </w:rPr>
+        <w:t xml:space="preserve">+---------+--+    +--+---------+--+</w:t>
+      </w:r>
+      <w:r>
+        <w:br/>
+      </w:r>
+      <w:r>
+        <w:rPr>
+          <w:rStyle w:val="NormalTok"/>
+        </w:rPr>
+        <w:t xml:space="preserve">| 掩码多头自注意力 |  | 掩码多头自注意力 | ... |</w:t>
+      </w:r>
+      <w:r>
+        <w:br/>
+      </w:r>
+      <w:r>
+        <w:rPr>
+          <w:rStyle w:val="VariableTok"/>
+        </w:rPr>
+        <w:t xml:space="preserve">+---------+--+    +--+---------+--+</w:t>
+      </w:r>
+      <w:r>
+        <w:br/>
+      </w:r>
+      <w:r>
+        <w:rPr>
+          <w:rStyle w:val="NormalTok"/>
+        </w:rPr>
+        <w:t xml:space="preserve">          |          |</w:t>
+      </w:r>
+      <w:r>
+        <w:br/>
+      </w:r>
+      <w:r>
+        <w:rPr>
+          <w:rStyle w:val="NormalTok"/>
+        </w:rPr>
+        <w:t xml:space="preserve">          V          V</w:t>
+      </w:r>
+      <w:r>
+        <w:br/>
+      </w:r>
+      <w:r>
+        <w:rPr>
+          <w:rStyle w:val="VariableTok"/>
+        </w:rPr>
+        <w:t xml:space="preserve">+---------+--+    +--+---------+--+</w:t>
+      </w:r>
+      <w:r>
+        <w:br/>
+      </w:r>
+      <w:r>
+        <w:rPr>
+          <w:rStyle w:val="NormalTok"/>
+        </w:rPr>
+        <w:t xml:space="preserve">| 加法 &amp; 归一化 |  | 加法 &amp; 归一化 | ... |</w:t>
+      </w:r>
+      <w:r>
+        <w:br/>
+      </w:r>
+      <w:r>
+        <w:rPr>
+          <w:rStyle w:val="VariableTok"/>
+        </w:rPr>
+        <w:t xml:space="preserve">+---------+--+    +--+---------+--+</w:t>
+      </w:r>
+      <w:r>
+        <w:br/>
+      </w:r>
+      <w:r>
+        <w:rPr>
+          <w:rStyle w:val="NormalTok"/>
+        </w:rPr>
+        <w:t xml:space="preserve">          |          |</w:t>
+      </w:r>
+      <w:r>
+        <w:br/>
+      </w:r>
+      <w:r>
+        <w:rPr>
+          <w:rStyle w:val="NormalTok"/>
+        </w:rPr>
+        <w:t xml:space="preserve">          V          V</w:t>
+      </w:r>
+      <w:r>
+        <w:br/>
+      </w:r>
+      <w:r>
+        <w:rPr>
+          <w:rStyle w:val="VariableTok"/>
+        </w:rPr>
+        <w:t xml:space="preserve">+---------+--+    +--+---------+--+</w:t>
+      </w:r>
+      <w:r>
+        <w:br/>
+      </w:r>
+      <w:r>
+        <w:rPr>
+          <w:rStyle w:val="NormalTok"/>
+        </w:rPr>
+        <w:t xml:space="preserve">| 编码器-解码器注意力 |  | 编码器-解码器注意力 | ... |</w:t>
+      </w:r>
+      <w:r>
+        <w:br/>
+      </w:r>
+      <w:r>
+        <w:rPr>
+          <w:rStyle w:val="VariableTok"/>
+        </w:rPr>
+        <w:t xml:space="preserve">+---------+--+    +--+---------+--+</w:t>
+      </w:r>
+      <w:r>
+        <w:br/>
+      </w:r>
+      <w:r>
+        <w:rPr>
+          <w:rStyle w:val="NormalTok"/>
+        </w:rPr>
+        <w:t xml:space="preserve">          |          |</w:t>
+      </w:r>
+      <w:r>
+        <w:br/>
+      </w:r>
+      <w:r>
+        <w:rPr>
+          <w:rStyle w:val="NormalTok"/>
+        </w:rPr>
+        <w:t xml:space="preserve">          V          V</w:t>
+      </w:r>
+      <w:r>
+        <w:br/>
+      </w:r>
+      <w:r>
+        <w:rPr>
+          <w:rStyle w:val="VariableTok"/>
+        </w:rPr>
+        <w:t xml:space="preserve">+---------+--+    +--+---------+--+</w:t>
+      </w:r>
+      <w:r>
+        <w:br/>
+      </w:r>
+      <w:r>
+        <w:rPr>
+          <w:rStyle w:val="NormalTok"/>
+        </w:rPr>
+        <w:t xml:space="preserve">| 加法 &amp; 归一化 |  | 加法 &amp; 归一化 | ... |</w:t>
+      </w:r>
+      <w:r>
+        <w:br/>
+      </w:r>
+      <w:r>
+        <w:rPr>
+          <w:rStyle w:val="VariableTok"/>
+        </w:rPr>
+        <w:t xml:space="preserve">+---------+--+    +--+---------+--+</w:t>
+      </w:r>
+      <w:r>
+        <w:br/>
+      </w:r>
+      <w:r>
+        <w:rPr>
+          <w:rStyle w:val="NormalTok"/>
+        </w:rPr>
+        <w:t xml:space="preserve">          |          |</w:t>
+      </w:r>
+      <w:r>
+        <w:br/>
+      </w:r>
+      <w:r>
+        <w:rPr>
+          <w:rStyle w:val="NormalTok"/>
+        </w:rPr>
+        <w:t xml:space="preserve">          V          V</w:t>
+      </w:r>
+      <w:r>
+        <w:br/>
+      </w:r>
+      <w:r>
+        <w:rPr>
+          <w:rStyle w:val="VariableTok"/>
+        </w:rPr>
+        <w:t xml:space="preserve">+---------+--+    +--+---------+--+</w:t>
+      </w:r>
+      <w:r>
+        <w:br/>
+      </w:r>
+      <w:r>
+        <w:rPr>
+          <w:rStyle w:val="NormalTok"/>
+        </w:rPr>
+        <w:t xml:space="preserve">| 前馈神经网络 |  | 前馈神经网络 | ... |</w:t>
+      </w:r>
+      <w:r>
+        <w:br/>
+      </w:r>
+      <w:r>
+        <w:rPr>
+          <w:rStyle w:val="VariableTok"/>
+        </w:rPr>
+        <w:t xml:space="preserve">+---------+--+    +--+---------+--+</w:t>
+      </w:r>
+      <w:r>
+        <w:br/>
+      </w:r>
+      <w:r>
+        <w:rPr>
+          <w:rStyle w:val="NormalTok"/>
+        </w:rPr>
+        <w:t xml:space="preserve">          |          |</w:t>
+      </w:r>
+      <w:r>
+        <w:br/>
+      </w:r>
+      <w:r>
+        <w:rPr>
+          <w:rStyle w:val="NormalTok"/>
+        </w:rPr>
+        <w:t xml:space="preserve">          V          V</w:t>
+      </w:r>
+      <w:r>
+        <w:br/>
+      </w:r>
+      <w:r>
+        <w:rPr>
+          <w:rStyle w:val="VariableTok"/>
+        </w:rPr>
+        <w:t xml:space="preserve">+---------+--+    +--+---------+--+</w:t>
+      </w:r>
+      <w:r>
+        <w:br/>
+      </w:r>
+      <w:r>
+        <w:rPr>
+          <w:rStyle w:val="NormalTok"/>
+        </w:rPr>
+        <w:t xml:space="preserve">| 加法 &amp; 归一化 |  | 加法 &amp; 归一化 | ... |</w:t>
+      </w:r>
+      <w:r>
+        <w:br/>
+      </w:r>
+      <w:r>
+        <w:rPr>
+          <w:rStyle w:val="VariableTok"/>
+        </w:rPr>
+        <w:t xml:space="preserve">+---------+--+    +--+---------+--+</w:t>
+      </w:r>
+      <w:r>
+        <w:br/>
+      </w:r>
+      <w:r>
+        <w:rPr>
+          <w:rStyle w:val="NormalTok"/>
+        </w:rPr>
+        <w:t xml:space="preserve">          |          |</w:t>
+      </w:r>
+      <w:r>
+        <w:br/>
+      </w:r>
+      <w:r>
+        <w:rPr>
+          <w:rStyle w:val="NormalTok"/>
+        </w:rPr>
+        <w:t xml:space="preserve">          V          V</w:t>
+      </w:r>
+      <w:r>
+        <w:br/>
+      </w:r>
+      <w:r>
+        <w:rPr>
+          <w:rStyle w:val="VariableTok"/>
+        </w:rPr>
+        <w:t xml:space="preserve">+---------+----------+----------+-----+</w:t>
+      </w:r>
+      <w:r>
+        <w:br/>
+      </w:r>
+      <w:r>
+        <w:rPr>
+          <w:rStyle w:val="NormalTok"/>
+        </w:rPr>
+        <w:t xml:space="preserve">|                解码器               |</w:t>
+      </w:r>
+      <w:r>
+        <w:br/>
+      </w:r>
+      <w:r>
+        <w:rPr>
+          <w:rStyle w:val="VariableTok"/>
+        </w:rPr>
+        <w:t xml:space="preserve">+------------------+-------------------+</w:t>
+      </w:r>
+      <w:r>
+        <w:br/>
+      </w:r>
+      <w:r>
+        <w:rPr>
+          <w:rStyle w:val="NormalTok"/>
+        </w:rPr>
+        <w:t xml:space="preserve">                   |</w:t>
+      </w:r>
+      <w:r>
+        <w:br/>
+      </w:r>
+      <w:r>
+        <w:rPr>
+          <w:rStyle w:val="NormalTok"/>
+        </w:rPr>
+        <w:t xml:space="preserve">                   V</w:t>
+      </w:r>
+      <w:r>
+        <w:br/>
+      </w:r>
+      <w:r>
+        <w:rPr>
+          <w:rStyle w:val="VariableTok"/>
+        </w:rPr>
+        <w:t xml:space="preserve">+------------------+-------------------+</w:t>
+      </w:r>
+      <w:r>
+        <w:br/>
+      </w:r>
+      <w:r>
+        <w:rPr>
+          <w:rStyle w:val="NormalTok"/>
+        </w:rPr>
+        <w:t xml:space="preserve">|                 输出                 |</w:t>
+      </w:r>
+      <w:r>
+        <w:br/>
+      </w:r>
+      <w:r>
+        <w:rPr>
+          <w:rStyle w:val="VariableTok"/>
+        </w:rPr>
+        <w:t xml:space="preserve">+--------------------------------------+</w:t>
       </w:r>
     </w:p>
     <w:p>
@@ -2834,7 +3628,7 @@
         <w:fldChar w:fldCharType="begin"/>
       </w:r>
       <w:r>
-        <w:instrText xml:space="preserve"> ADDIN ZOTERO_ITEM CSL_CITATION {"citationID":"00000009","schema":"https://github.com/citation-style-language/schema/raw/master/csl-citation.json","properties":{"noteIndex":0,"formattedCitation":"[@LunWenJieDuMetaAiSAM]"},"citationItems":[{"suffix":"","uri":["http://zotero.org/users/9557124/items/P2DY7E6V"],"prefix":"","itemData":{"URL":"https://zhuanlan.zhihu.com/p/620355474","accessed":{"date-parts":[["2024",4,11]]},"type":"webpage","title":"【论文解读】MetaAi SAM(Segment Anything) 分割一切 - 知乎","id":"LunWenJieDuMetaAiSAM","citation-key":"LunWenJieDuMetaAiSAM"},"uris":["http://zotero.org/users/9557124/items/P2DY7E6V"],"id":504}]}   </w:instrText>
+        <w:instrText xml:space="preserve"> ADDIN ZOTERO_ITEM CSL_CITATION {"citationID":"00000009","properties":{"noteIndex":0,"formattedCitation":"[@LunWenJieDuMetaAiSAM]"},"citationItems":[{"itemData":{"title":"【论文解读】MetaAi SAM(Segment Anything) 分割一切 - 知乎","citation-key":"LunWenJieDuMetaAiSAM","URL":"https://zhuanlan.zhihu.com/p/620355474","type":"webpage","accessed":{"date-parts":[["2024",4,11]]},"id":"LunWenJieDuMetaAiSAM"},"suffix":"","id":504,"prefix":"","uri":["http://zotero.org/users/9557124/items/P2DY7E6V"],"uris":["http://zotero.org/users/9557124/items/P2DY7E6V"]}],"schema":"https://github.com/citation-style-language/schema/raw/master/csl-citation.json"}   </w:instrText>
       </w:r>
       <w:r>
         <w:fldChar w:fldCharType="separate"/>
@@ -2869,7 +3663,7 @@
         <w:fldChar w:fldCharType="begin"/>
       </w:r>
       <w:r>
-        <w:instrText xml:space="preserve"> ADDIN ZOTERO_ITEM CSL_CITATION {"citationID":"00000010","schema":"https://github.com/citation-style-language/schema/raw/master/csl-citation.json","properties":{"noteIndex":0,"formattedCitation":"[@kirillovSegmentAnything2023]"},"citationItems":[{"suffix":"","uri":["http://zotero.org/users/9557124/items/RGI8W7FT"],"prefix":"","itemData":{"page":"3992-4003","id":"kirillovSegmentAnything2023","event-title":"2023 IEEE/CVF International Conference on Computer Vision (ICCV)","event-place":"Paris, France","issued":{"date-parts":[["2023",10,1]]},"container-title":"2023 IEEE/CVF International Conference on Computer Vision (ICCV)","publisher-place":"Paris, France","URL":"https://ieeexplore.ieee.org/document/10378323/","type":"paper-conference","author":[{"given":"Alexander","family":"Kirillov"},{"given":"Eric","family":"Mintun"},{"given":"Nikhila","family":"Ravi"},{"given":"Hanzi","family":"Mao"},{"given":"Chloe","family":"Rolland"},{"given":"Laura","family":"Gustafson"},{"given":"Tete","family":"Xiao"},{"given":"Spencer","family":"Whitehead"},{"given":"Alexander C.","family":"Berg"},{"given":"Wan-Yen","family":"Lo"},{"given":"Piotr","family":"Dollár"},{"given":"Ross","family":"Girshick"}],"title":"Segment Anything","abstract":"We introduce the Segment Anything (SA) project: a new task, model, and dataset for image segmentation. Using our efﬁcient model in a data collection loop, we built the largest segmentation dataset to date (by far), with over 1 billion masks on 11M licensed and privacy respecting images. The model is designed and trained to be promptable, so it can transfer zero-shot to new image distributions and tasks. We evaluate its capabilities on numerous tasks and ﬁnd that its zero-shot performance is impressive – often competitive with or even superior to prior fully supervised results. We are releasing the Segment Anything Model (SAM) and corresponding dataset (SA-1B) of 1B masks and 11M images at https://segment-anything.com to foster research into foundation models for computer vision.","source":"DOI.org (Crossref)","note":"titleTranslation: 任何分段","citation-key":"kirillovSegmentAnything2023","publisher":"IEEE","ISBN":"9798350307184","accessed":{"date-parts":[["2024",1,17]]},"DOI":"10.1109/ICCV51070.2023.00371","language":"en"},"uris":["http://zotero.org/users/9557124/items/RGI8W7FT"],"id":472}]}   </w:instrText>
+        <w:instrText xml:space="preserve"> ADDIN ZOTERO_ITEM CSL_CITATION {"citationID":"00000010","properties":{"noteIndex":0,"formattedCitation":"[@kirillovSegmentAnything2023]"},"citationItems":[{"itemData":{"note":"titleTranslation: 任何分段","publisher":"IEEE","page":"3992-4003","issued":{"date-parts":[["2023",10,1]]},"title":"Segment Anything","container-title":"2023 IEEE/CVF International Conference on Computer Vision (ICCV)","source":"DOI.org (Crossref)","id":"kirillovSegmentAnything2023","citation-key":"kirillovSegmentAnything2023","event-title":"2023 IEEE/CVF International Conference on Computer Vision (ICCV)","accessed":{"date-parts":[["2024",1,17]]},"URL":"https://ieeexplore.ieee.org/document/10378323/","type":"paper-conference","DOI":"10.1109/ICCV51070.2023.00371","author":[{"family":"Kirillov","given":"Alexander"},{"family":"Mintun","given":"Eric"},{"family":"Ravi","given":"Nikhila"},{"family":"Mao","given":"Hanzi"},{"family":"Rolland","given":"Chloe"},{"family":"Gustafson","given":"Laura"},{"family":"Xiao","given":"Tete"},{"family":"Whitehead","given":"Spencer"},{"family":"Berg","given":"Alexander C."},{"family":"Lo","given":"Wan-Yen"},{"family":"Dollár","given":"Piotr"},{"family":"Girshick","given":"Ross"}],"publisher-place":"Paris, France","ISBN":"9798350307184","abstract":"We introduce the Segment Anything (SA) project: a new task, model, and dataset for image segmentation. Using our efﬁcient model in a data collection loop, we built the largest segmentation dataset to date (by far), with over 1 billion masks on 11M licensed and privacy respecting images. The model is designed and trained to be promptable, so it can transfer zero-shot to new image distributions and tasks. We evaluate its capabilities on numerous tasks and ﬁnd that its zero-shot performance is impressive – often competitive with or even superior to prior fully supervised results. We are releasing the Segment Anything Model (SAM) and corresponding dataset (SA-1B) of 1B masks and 11M images at https://segment-anything.com to foster research into foundation models for computer vision.","event-place":"Paris, France","language":"en"},"suffix":"","id":472,"prefix":"","uri":["http://zotero.org/users/9557124/items/RGI8W7FT"],"uris":["http://zotero.org/users/9557124/items/RGI8W7FT"]}],"schema":"https://github.com/citation-style-language/schema/raw/master/csl-citation.json"}   </w:instrText>
       </w:r>
       <w:r>
         <w:fldChar w:fldCharType="separate"/>
@@ -3087,7 +3881,7 @@
       </w:pPr>
       <w:r>
         <w:rPr>
-          <w:rStyle w:val="VerbatimChar"/>
+          <w:rStyle w:val="VariableTok"/>
         </w:rPr>
         <w:t xml:space="preserve">+-------------------------------------+</w:t>
       </w:r>
@@ -3096,7 +3890,7 @@
       </w:r>
       <w:r>
         <w:rPr>
-          <w:rStyle w:val="VerbatimChar"/>
+          <w:rStyle w:val="NormalTok"/>
         </w:rPr>
         <w:t xml:space="preserve">|             输入图像（Image）       |</w:t>
       </w:r>
@@ -3105,7 +3899,7 @@
       </w:r>
       <w:r>
         <w:rPr>
-          <w:rStyle w:val="VerbatimChar"/>
+          <w:rStyle w:val="VariableTok"/>
         </w:rPr>
         <w:t xml:space="preserve">+-------------------+-----------------+</w:t>
       </w:r>
@@ -3114,7 +3908,7 @@
       </w:r>
       <w:r>
         <w:rPr>
-          <w:rStyle w:val="VerbatimChar"/>
+          <w:rStyle w:val="NormalTok"/>
         </w:rPr>
         <w:t xml:space="preserve">                    |</w:t>
       </w:r>
@@ -3123,7 +3917,7 @@
       </w:r>
       <w:r>
         <w:rPr>
-          <w:rStyle w:val="VerbatimChar"/>
+          <w:rStyle w:val="NormalTok"/>
         </w:rPr>
         <w:t xml:space="preserve">                    v</w:t>
       </w:r>
@@ -3132,7 +3926,7 @@
       </w:r>
       <w:r>
         <w:rPr>
-          <w:rStyle w:val="VerbatimChar"/>
+          <w:rStyle w:val="VariableTok"/>
         </w:rPr>
         <w:t xml:space="preserve">+-------------------+-----------------+</w:t>
       </w:r>
@@ -3141,7 +3935,7 @@
       </w:r>
       <w:r>
         <w:rPr>
-          <w:rStyle w:val="VerbatimChar"/>
+          <w:rStyle w:val="NormalTok"/>
         </w:rPr>
         <w:t xml:space="preserve">|         图像编码器（Image Encoder） |</w:t>
       </w:r>
@@ -3150,7 +3944,7 @@
       </w:r>
       <w:r>
         <w:rPr>
-          <w:rStyle w:val="VerbatimChar"/>
+          <w:rStyle w:val="NormalTok"/>
         </w:rPr>
         <w:t xml:space="preserve">|   提取图像特征（Image Features）    |</w:t>
       </w:r>
@@ -3159,7 +3953,7 @@
       </w:r>
       <w:r>
         <w:rPr>
-          <w:rStyle w:val="VerbatimChar"/>
+          <w:rStyle w:val="VariableTok"/>
         </w:rPr>
         <w:t xml:space="preserve">+-------------------+-----------------+</w:t>
       </w:r>
@@ -3168,7 +3962,7 @@
       </w:r>
       <w:r>
         <w:rPr>
-          <w:rStyle w:val="VerbatimChar"/>
+          <w:rStyle w:val="NormalTok"/>
         </w:rPr>
         <w:t xml:space="preserve">                    |</w:t>
       </w:r>
@@ -3177,7 +3971,7 @@
       </w:r>
       <w:r>
         <w:rPr>
-          <w:rStyle w:val="VerbatimChar"/>
+          <w:rStyle w:val="NormalTok"/>
         </w:rPr>
         <w:t xml:space="preserve">                    v</w:t>
       </w:r>
@@ -3186,7 +3980,7 @@
       </w:r>
       <w:r>
         <w:rPr>
-          <w:rStyle w:val="VerbatimChar"/>
+          <w:rStyle w:val="VariableTok"/>
         </w:rPr>
         <w:t xml:space="preserve">+-------------------+-----------------+</w:t>
       </w:r>
@@ -3195,7 +3989,7 @@
       </w:r>
       <w:r>
         <w:rPr>
-          <w:rStyle w:val="VerbatimChar"/>
+          <w:rStyle w:val="NormalTok"/>
         </w:rPr>
         <w:t xml:space="preserve">|    图像特征（Image Features）       |</w:t>
       </w:r>
@@ -3204,7 +3998,7 @@
       </w:r>
       <w:r>
         <w:rPr>
-          <w:rStyle w:val="VerbatimChar"/>
+          <w:rStyle w:val="VariableTok"/>
         </w:rPr>
         <w:t xml:space="preserve">+-------------------+-----------------+</w:t>
       </w:r>
@@ -3213,7 +4007,7 @@
       </w:r>
       <w:r>
         <w:rPr>
-          <w:rStyle w:val="VerbatimChar"/>
+          <w:rStyle w:val="NormalTok"/>
         </w:rPr>
         <w:t xml:space="preserve">                    |</w:t>
       </w:r>
@@ -3222,7 +4016,7 @@
       </w:r>
       <w:r>
         <w:rPr>
-          <w:rStyle w:val="VerbatimChar"/>
+          <w:rStyle w:val="NormalTok"/>
         </w:rPr>
         <w:t xml:space="preserve">                    v</w:t>
       </w:r>
@@ -3231,7 +4025,7 @@
       </w:r>
       <w:r>
         <w:rPr>
-          <w:rStyle w:val="VerbatimChar"/>
+          <w:rStyle w:val="VariableTok"/>
         </w:rPr>
         <w:t xml:space="preserve">+-------------------+-----------------+</w:t>
       </w:r>
@@ -3240,7 +4034,7 @@
       </w:r>
       <w:r>
         <w:rPr>
-          <w:rStyle w:val="VerbatimChar"/>
+          <w:rStyle w:val="NormalTok"/>
         </w:rPr>
         <w:t xml:space="preserve">|        提示编码器（Prompt Encoder） |</w:t>
       </w:r>
@@ -3249,7 +4043,7 @@
       </w:r>
       <w:r>
         <w:rPr>
-          <w:rStyle w:val="VerbatimChar"/>
+          <w:rStyle w:val="NormalTok"/>
         </w:rPr>
         <w:t xml:space="preserve">|  提取提示特征（Prompt Features）    |</w:t>
       </w:r>
@@ -3258,7 +4052,7 @@
       </w:r>
       <w:r>
         <w:rPr>
-          <w:rStyle w:val="VerbatimChar"/>
+          <w:rStyle w:val="VariableTok"/>
         </w:rPr>
         <w:t xml:space="preserve">+-------------------+-----------------+</w:t>
       </w:r>
@@ -3267,7 +4061,7 @@
       </w:r>
       <w:r>
         <w:rPr>
-          <w:rStyle w:val="VerbatimChar"/>
+          <w:rStyle w:val="NormalTok"/>
         </w:rPr>
         <w:t xml:space="preserve">                    |</w:t>
       </w:r>
@@ -3276,7 +4070,7 @@
       </w:r>
       <w:r>
         <w:rPr>
-          <w:rStyle w:val="VerbatimChar"/>
+          <w:rStyle w:val="NormalTok"/>
         </w:rPr>
         <w:t xml:space="preserve">                    v</w:t>
       </w:r>
@@ -3285,7 +4079,7 @@
       </w:r>
       <w:r>
         <w:rPr>
-          <w:rStyle w:val="VerbatimChar"/>
+          <w:rStyle w:val="VariableTok"/>
         </w:rPr>
         <w:t xml:space="preserve">+-------------------+-----------------+</w:t>
       </w:r>
@@ -3294,7 +4088,7 @@
       </w:r>
       <w:r>
         <w:rPr>
-          <w:rStyle w:val="VerbatimChar"/>
+          <w:rStyle w:val="NormalTok"/>
         </w:rPr>
         <w:t xml:space="preserve">|    提示特征（Prompt Features）      |</w:t>
       </w:r>
@@ -3303,7 +4097,7 @@
       </w:r>
       <w:r>
         <w:rPr>
-          <w:rStyle w:val="VerbatimChar"/>
+          <w:rStyle w:val="VariableTok"/>
         </w:rPr>
         <w:t xml:space="preserve">+-------------------+-----------------+</w:t>
       </w:r>
@@ -3312,7 +4106,7 @@
       </w:r>
       <w:r>
         <w:rPr>
-          <w:rStyle w:val="VerbatimChar"/>
+          <w:rStyle w:val="NormalTok"/>
         </w:rPr>
         <w:t xml:space="preserve">                    |</w:t>
       </w:r>
@@ -3321,7 +4115,7 @@
       </w:r>
       <w:r>
         <w:rPr>
-          <w:rStyle w:val="VerbatimChar"/>
+          <w:rStyle w:val="NormalTok"/>
         </w:rPr>
         <w:t xml:space="preserve">                    v</w:t>
       </w:r>
@@ -3330,7 +4124,7 @@
       </w:r>
       <w:r>
         <w:rPr>
-          <w:rStyle w:val="VerbatimChar"/>
+          <w:rStyle w:val="VariableTok"/>
         </w:rPr>
         <w:t xml:space="preserve">+-------------------+-----------------+</w:t>
       </w:r>
@@ -3339,7 +4133,7 @@
       </w:r>
       <w:r>
         <w:rPr>
-          <w:rStyle w:val="VerbatimChar"/>
+          <w:rStyle w:val="NormalTok"/>
         </w:rPr>
         <w:t xml:space="preserve">| 特征融合与加权（Feature Fusion and Weighting）  |</w:t>
       </w:r>
@@ -3348,7 +4142,7 @@
       </w:r>
       <w:r>
         <w:rPr>
-          <w:rStyle w:val="VerbatimChar"/>
+          <w:rStyle w:val="NormalTok"/>
         </w:rPr>
         <w:t xml:space="preserve">|   逐元素相乘（Element-wise Multiplication）       |</w:t>
       </w:r>
@@ -3357,7 +4151,7 @@
       </w:r>
       <w:r>
         <w:rPr>
-          <w:rStyle w:val="VerbatimChar"/>
+          <w:rStyle w:val="VariableTok"/>
         </w:rPr>
         <w:t xml:space="preserve">+-------------------+-----------------+</w:t>
       </w:r>
@@ -3366,7 +4160,7 @@
       </w:r>
       <w:r>
         <w:rPr>
-          <w:rStyle w:val="VerbatimChar"/>
+          <w:rStyle w:val="NormalTok"/>
         </w:rPr>
         <w:t xml:space="preserve">                    |</w:t>
       </w:r>
@@ -3375,7 +4169,7 @@
       </w:r>
       <w:r>
         <w:rPr>
-          <w:rStyle w:val="VerbatimChar"/>
+          <w:rStyle w:val="NormalTok"/>
         </w:rPr>
         <w:t xml:space="preserve">                    v</w:t>
       </w:r>
@@ -3384,7 +4178,7 @@
       </w:r>
       <w:r>
         <w:rPr>
-          <w:rStyle w:val="VerbatimChar"/>
+          <w:rStyle w:val="VariableTok"/>
         </w:rPr>
         <w:t xml:space="preserve">+-------------------+-----------------+</w:t>
       </w:r>
@@ -3393,7 +4187,7 @@
       </w:r>
       <w:r>
         <w:rPr>
-          <w:rStyle w:val="VerbatimChar"/>
+          <w:rStyle w:val="NormalTok"/>
         </w:rPr>
         <w:t xml:space="preserve">|   掩码解码器（Mask Decoder）        |</w:t>
       </w:r>
@@ -3402,7 +4196,7 @@
       </w:r>
       <w:r>
         <w:rPr>
-          <w:rStyle w:val="VerbatimChar"/>
+          <w:rStyle w:val="NormalTok"/>
         </w:rPr>
         <w:t xml:space="preserve">|  +-----------------------------+    |</w:t>
       </w:r>
@@ -3411,7 +4205,7 @@
       </w:r>
       <w:r>
         <w:rPr>
-          <w:rStyle w:val="VerbatimChar"/>
+          <w:rStyle w:val="NormalTok"/>
         </w:rPr>
         <w:t xml:space="preserve">|  |   卷积层（Convolutional Layer）  |    |</w:t>
       </w:r>
@@ -3420,7 +4214,7 @@
       </w:r>
       <w:r>
         <w:rPr>
-          <w:rStyle w:val="VerbatimChar"/>
+          <w:rStyle w:val="NormalTok"/>
         </w:rPr>
         <w:t xml:space="preserve">|  |   上采样层（Upsampling Layer）  |    |</w:t>
       </w:r>
@@ -3429,7 +4223,7 @@
       </w:r>
       <w:r>
         <w:rPr>
-          <w:rStyle w:val="VerbatimChar"/>
+          <w:rStyle w:val="NormalTok"/>
         </w:rPr>
         <w:t xml:space="preserve">|  |   卷积层（Convolutional Layer）  |    |</w:t>
       </w:r>
@@ -3438,7 +4232,7 @@
       </w:r>
       <w:r>
         <w:rPr>
-          <w:rStyle w:val="VerbatimChar"/>
+          <w:rStyle w:val="NormalTok"/>
         </w:rPr>
         <w:t xml:space="preserve">|  |   激活函数（Activation Function）|    |</w:t>
       </w:r>
@@ -3447,7 +4241,7 @@
       </w:r>
       <w:r>
         <w:rPr>
-          <w:rStyle w:val="VerbatimChar"/>
+          <w:rStyle w:val="NormalTok"/>
         </w:rPr>
         <w:t xml:space="preserve">|  |   上采样层（Upsampling Layer）  |    |</w:t>
       </w:r>
@@ -3456,7 +4250,7 @@
       </w:r>
       <w:r>
         <w:rPr>
-          <w:rStyle w:val="VerbatimChar"/>
+          <w:rStyle w:val="NormalTok"/>
         </w:rPr>
         <w:t xml:space="preserve">|  |   卷积层（Convolutional Layer）  |    |</w:t>
       </w:r>
@@ -3465,7 +4259,7 @@
       </w:r>
       <w:r>
         <w:rPr>
-          <w:rStyle w:val="VerbatimChar"/>
+          <w:rStyle w:val="NormalTok"/>
         </w:rPr>
         <w:t xml:space="preserve">|  +-----------------------------+    |</w:t>
       </w:r>
@@ -3474,7 +4268,7 @@
       </w:r>
       <w:r>
         <w:rPr>
-          <w:rStyle w:val="VerbatimChar"/>
+          <w:rStyle w:val="VariableTok"/>
         </w:rPr>
         <w:t xml:space="preserve">+-------------------+-----------------+</w:t>
       </w:r>
@@ -3483,7 +4277,7 @@
       </w:r>
       <w:r>
         <w:rPr>
-          <w:rStyle w:val="VerbatimChar"/>
+          <w:rStyle w:val="NormalTok"/>
         </w:rPr>
         <w:t xml:space="preserve">                    |</w:t>
       </w:r>
@@ -3492,7 +4286,7 @@
       </w:r>
       <w:r>
         <w:rPr>
-          <w:rStyle w:val="VerbatimChar"/>
+          <w:rStyle w:val="NormalTok"/>
         </w:rPr>
         <w:t xml:space="preserve">                    v</w:t>
       </w:r>
@@ -3501,7 +4295,7 @@
       </w:r>
       <w:r>
         <w:rPr>
-          <w:rStyle w:val="VerbatimChar"/>
+          <w:rStyle w:val="VariableTok"/>
         </w:rPr>
         <w:t xml:space="preserve">+-------------------+-----------------+</w:t>
       </w:r>
@@ -3510,7 +4304,7 @@
       </w:r>
       <w:r>
         <w:rPr>
-          <w:rStyle w:val="VerbatimChar"/>
+          <w:rStyle w:val="NormalTok"/>
         </w:rPr>
         <w:t xml:space="preserve">|                输出掩码（Output Mask）              |</w:t>
       </w:r>
@@ -3519,7 +4313,7 @@
       </w:r>
       <w:r>
         <w:rPr>
-          <w:rStyle w:val="VerbatimChar"/>
+          <w:rStyle w:val="VariableTok"/>
         </w:rPr>
         <w:t xml:space="preserve">+-------------------+-----------------+</w:t>
       </w:r>

</xml_diff>

<commit_message>
vault backup: 2024-05-20 01:11:39
</commit_message>
<xml_diff>
--- a/study/毕设/20201804070_王恺_测控技术与仪器_基于SAM大模型的肝脏肿瘤分割软件开发.docx
+++ b/study/毕设/20201804070_王恺_测控技术与仪器_基于SAM大模型的肝脏肿瘤分割软件开发.docx
@@ -238,7 +238,7 @@
         <w:fldChar w:fldCharType="begin"/>
       </w:r>
       <w:r>
-        <w:instrText xml:space="preserve"> ADDIN ZOTERO_ITEM CSL_CITATION {"citationID":"00000001","properties":{"noteIndex":0,"formattedCitation":"[@LiuLiangBinGuoNeiWaiTuXiangFenGeJiShuZaiYiLiaoJianKangLingYuYingYongFaZhanTaiShiFenXi2023]"},"citationItems":[{"itemData":{"note":"original-container-title: Modern Information Technology\nfoundation: 广东省援疆科技（特派员）项目（2018YJ003）； 广东省重点领域研发计划项目（2020B0101130019）；\ndownload: 575\nCLC: TP391.41;R197.1\nCNKICite: 0\ndbcode: CJFQ\ndbname: CJFDLAST2023\nfilename: XDXK202313022\nCIF: 0.346\nAIF: 0.18","type":"article-journal","page":"105-111","issued":{"date-parts":[["2023"]]},"title":"国内外图像分割技术在医疗健康领域应用发展态势分析","container-title":"现代信息科技","source":"CNKI","id":"LiuLiangBinGuoNeiWaiTuXiangFenGeJiShuZaiYiLiaoJianKangLingYuYingYongFaZhanTaiShiFenXi2023","citation-key":"LiuLiangBinGuoNeiWaiTuXiangFenGeJiShuZaiYiLiaoJianKangLingYuYingYongFaZhanTaiShiFenXi2023","language":"zh-CN","volume":"7","URL":"https://doi.org/10.19850/j.cnki.2096-4706.2023.13.022","author":[{"literal":"刘良斌"},{"literal":"杜宝林"},{"literal":"卢琰"},{"literal":"王建全"}],"DOI":"10.19850/j.cnki.2096-4706.2023.13.022","abstract":"文章以近二十年医学图像分割领域文献为研究对象，基于Cite Space软件对该项技术的研究现状、知识群组、研究主题及其演化路径进行系统研究；并在公开数据集上对同类医学图像分割方法进行对比实验与分析。结果表明，医学图像分割技术研究核心主要表现在计算机科学、生物医学与人工智能等学科，并正在从以区域生长、模糊聚类技术为中心的模式向以深度学习等新兴人工智能技术为中心的模式转变，为产业发展战略决策提供参考依据。","issue":"13","ISSN":"2096-4706","accessed":{"date-parts":[["2024",5,8]]}},"suffix":"","id":521,"prefix":"","uri":["http://zotero.org/users/9557124/items/BHES4XS3"],"uris":["http://zotero.org/users/9557124/items/BHES4XS3"]}],"schema":"https://github.com/citation-style-language/schema/raw/master/csl-citation.json"}   </w:instrText>
+        <w:instrText xml:space="preserve"> ADDIN ZOTERO_ITEM CSL_CITATION {"citationID":"00000001","citationItems":[{"id":521,"prefix":"","uris":["http://zotero.org/users/9557124/items/BHES4XS3"],"itemData":{"abstract":"文章以近二十年医学图像分割领域文献为研究对象，基于Cite Space软件对该项技术的研究现状、知识群组、研究主题及其演化路径进行系统研究；并在公开数据集上对同类医学图像分割方法进行对比实验与分析。结果表明，医学图像分割技术研究核心主要表现在计算机科学、生物医学与人工智能等学科，并正在从以区域生长、模糊聚类技术为中心的模式向以深度学习等新兴人工智能技术为中心的模式转变，为产业发展战略决策提供参考依据。","ISSN":"2096-4706","author":[{"literal":"刘良斌"},{"literal":"杜宝林"},{"literal":"卢琰"},{"literal":"王建全"}],"type":"article-journal","container-title":"现代信息科技","id":"LiuLiangBinGuoNeiWaiTuXiangFenGeJiShuZaiYiLiaoJianKangLingYuYingYongFaZhanTaiShiFenXi2023","page":"105-111","volume":"7","title":"国内外图像分割技术在医疗健康领域应用发展态势分析","source":"CNKI","URL":"https://doi.org/10.19850/j.cnki.2096-4706.2023.13.022","accessed":{"date-parts":[["2024",5,8]]},"citation-key":"LiuLiangBinGuoNeiWaiTuXiangFenGeJiShuZaiYiLiaoJianKangLingYuYingYongFaZhanTaiShiFenXi2023","DOI":"10.19850/j.cnki.2096-4706.2023.13.022","note":"original-container-title: Modern Information Technology\nfoundation: 广东省援疆科技（特派员）项目（2018YJ003）； 广东省重点领域研发计划项目（2020B0101130019）；\ndownload: 575\nCLC: TP391.41;R197.1\nCNKICite: 0\ndbcode: CJFQ\ndbname: CJFDLAST2023\nfilename: XDXK202313022\nCIF: 0.346\nAIF: 0.18","language":"zh-CN","issued":{"date-parts":[["2023"]]},"issue":"13"},"suffix":"","uri":["http://zotero.org/users/9557124/items/BHES4XS3"]}],"schema":"https://github.com/citation-style-language/schema/raw/master/csl-citation.json","properties":{"noteIndex":0,"formattedCitation":"[@LiuLiangBinGuoNeiWaiTuXiangFenGeJiShuZaiYiLiaoJianKangLingYuYingYongFaZhanTaiShiFenXi2023]"}}   </w:instrText>
       </w:r>
       <w:r>
         <w:fldChar w:fldCharType="separate"/>
@@ -275,7 +275,7 @@
         <w:fldChar w:fldCharType="begin"/>
       </w:r>
       <w:r>
-        <w:instrText xml:space="preserve"> ADDIN ZOTERO_ITEM CSL_CITATION {"citationID":"00000002","properties":{"noteIndex":0,"formattedCitation":"[@mazurowskiSegmentAnythingModel2023a]"},"citationItems":[{"itemData":{"note":"titleTranslation: 用于医学图像分析的任何分段模型：实验研究\nabstractTranslation:  由于数据注释的可用性有限，为医学图像训练分割模型仍然具有挑战性。Segment Anything Model（SAM）是一个基础模型，主要针对自然图像，在超过 10 亿个注释上进行训练，旨在以交互方式分割用户定义的感兴趣对象。该模型在自然图像上的表现令人印象深刻，但在医学图像领域却面临着一系列挑战。在此，我们对 SAM 在 19 个不同模式和解剖学的医学影像数据集上分割医学影像的能力进行了广泛评估。在实验中，我们使用模拟交互式分割的标准方法为 SAM 生成点和框提示。我们报告了以下发现：(1) 基于单个提示的 SAM 性能因数据集和任务的不同而有很大差异，从脊柱 MRI 的 IoU=0.1135 到髋关节 X 光片的 IoU=0.8650。(2) 对于圆周较好、提示模糊性较低的物体，如计算机断层扫描中的器官分割，分割性能似乎较好，而在其他各种情况下，如脑肿瘤分割，分割性能较差。(3) SAM 在使用方框提示时的性能明显优于使用点提示时的性能。(4) 在几乎所有单点提示设置中，SAM 的性能都优于类似的 RITM、SimpleClick 和 FocalClick 方法。(5) 在迭代提供多点提示时，SAM 的性能一般只能略微提高，而其他方法的性能则能提高到超越 SAM 基于点的性能的水平。我们还就 SAM 在所有测试数据集上的性能、迭代分割以及 SAM 在提示模糊的情况下的行为提供了一些说明。我们得出的结论是，SAM 在某些医学影像数据集上表现出了令人印象深刻的零镜头分割性能，但在其他数据集上的表现一般甚至很差。SAM 有可能对医学影像领域的自动医学影像分割产生重大影响，但在使用时需要适当谨慎。评估 SAM 的代码可在 https://github.com/mazurowski-lab/segment-anything-medical-evaluation 公开获取。","ISSN":"13618415","page":"102918","issued":{"date-parts":[["2023",10]]},"title":"Segment anything model for medical image analysis: An experimental study","container-title":"Medical Image Analysis","source":"DOI.org (Crossref)","id":"mazurowskiSegmentAnythingModel2023a","citation-key":"mazurowskiSegmentAnythingModel2023a","language":"en","title-short":"Segment anything model for medical image analysis","volume":"89","URL":"https://linkinghub.elsevier.com/retrieve/pii/S1361841523001780","author":[{"family":"Mazurowski","given":"Maciej A."},{"family":"Dong","given":"Haoyu"},{"family":"Gu","given":"Hanxue"},{"family":"Yang","given":"Jichen"},{"family":"Konz","given":"Nicholas"},{"family":"Zhang","given":"Yixin"}],"DOI":"10.1016/j.media.2023.102918","type":"article-journal","abstract":"Training segmentation models for medical images continues to be challenging due to the limited availability of data annotations. Segment Anything Model (SAM) is a foundation model trained on over 1 billion annotations, predominantly for natural images, that is intended to segment user-defined objects of interest in an interactive manner. While the model performance on natural images is impressive, medical image domains pose their own set of challenges. Here, we perform an extensive evaluation of SAM’s ability to segment medical images on a collection of 19 medical imaging datasets from various modalities and anatomies. In our experiments, we generated point and box prompts for SAM using a standard method that simulates interactive segmentation. We report the following findings: (1) SAM’s performance based on single prompts highly varies depending on the dataset and the task, from IoU=0.1135 for spine MRI to IoU=0.8650 for hip X-ray. (2) Segmentation performance appears to be better for well-circumscribed objects with prompts with less ambiguity such as the segmentation of organs in computed tomography and poorer in various other scenarios such as the segmentation of brain tumors. (3) SAM performs notably better with box prompts than with point prompts. (4) SAM outperforms similar methods RITM, SimpleClick, and FocalClick in almost all single-point prompt settings. (5) When multiple-point prompts are provided iteratively, SAM’s performance generally improves only slightly while other methods’ performance improves to the level that surpasses SAM’s point-based performance. We also provide several illustrations for SAM’s performance on all tested datasets, iterative segmentation, and SAM’s behavior given prompt ambiguity. We conclude that SAM shows impressive zero-shot segmentation performance for certain medical imaging datasets, but moderate to poor performance for others. SAM has the potential to make a significant impact in automated medical image segmentation in medical imaging, but appropriate care needs to be applied when using it. Code for evaluation SAM is made publicly available at https://github.com/mazurowski-lab/segment-anything-medical-evaluation.","container-title-short":"Medical Image Analysis","accessed":{"date-parts":[["2024",1,17]]}},"suffix":"","id":484,"prefix":"","uri":["http://zotero.org/users/9557124/items/ZG9XUUPJ"],"uris":["http://zotero.org/users/9557124/items/ZG9XUUPJ"]}],"schema":"https://github.com/citation-style-language/schema/raw/master/csl-citation.json"}   </w:instrText>
+        <w:instrText xml:space="preserve"> ADDIN ZOTERO_ITEM CSL_CITATION {"citationID":"00000002","citationItems":[{"id":484,"prefix":"","uris":["http://zotero.org/users/9557124/items/ZG9XUUPJ"],"itemData":{"abstract":"Training segmentation models for medical images continues to be challenging due to the limited availability of data annotations. Segment Anything Model (SAM) is a foundation model trained on over 1 billion annotations, predominantly for natural images, that is intended to segment user-defined objects of interest in an interactive manner. While the model performance on natural images is impressive, medical image domains pose their own set of challenges. Here, we perform an extensive evaluation of SAM’s ability to segment medical images on a collection of 19 medical imaging datasets from various modalities and anatomies. In our experiments, we generated point and box prompts for SAM using a standard method that simulates interactive segmentation. We report the following findings: (1) SAM’s performance based on single prompts highly varies depending on the dataset and the task, from IoU=0.1135 for spine MRI to IoU=0.8650 for hip X-ray. (2) Segmentation performance appears to be better for well-circumscribed objects with prompts with less ambiguity such as the segmentation of organs in computed tomography and poorer in various other scenarios such as the segmentation of brain tumors. (3) SAM performs notably better with box prompts than with point prompts. (4) SAM outperforms similar methods RITM, SimpleClick, and FocalClick in almost all single-point prompt settings. (5) When multiple-point prompts are provided iteratively, SAM’s performance generally improves only slightly while other methods’ performance improves to the level that surpasses SAM’s point-based performance. We also provide several illustrations for SAM’s performance on all tested datasets, iterative segmentation, and SAM’s behavior given prompt ambiguity. We conclude that SAM shows impressive zero-shot segmentation performance for certain medical imaging datasets, but moderate to poor performance for others. SAM has the potential to make a significant impact in automated medical image segmentation in medical imaging, but appropriate care needs to be applied when using it. Code for evaluation SAM is made publicly available at https://github.com/mazurowski-lab/segment-anything-medical-evaluation.","ISSN":"13618415","author":[{"given":"Maciej A.","family":"Mazurowski"},{"given":"Haoyu","family":"Dong"},{"given":"Hanxue","family":"Gu"},{"given":"Jichen","family":"Yang"},{"given":"Nicholas","family":"Konz"},{"given":"Yixin","family":"Zhang"}],"note":"titleTranslation: 用于医学图像分析的任何分段模型：实验研究\nabstractTranslation:  由于数据注释的可用性有限，为医学图像训练分割模型仍然具有挑战性。Segment Anything Model（SAM）是一个基础模型，主要针对自然图像，在超过 10 亿个注释上进行训练，旨在以交互方式分割用户定义的感兴趣对象。该模型在自然图像上的表现令人印象深刻，但在医学图像领域却面临着一系列挑战。在此，我们对 SAM 在 19 个不同模式和解剖学的医学影像数据集上分割医学影像的能力进行了广泛评估。在实验中，我们使用模拟交互式分割的标准方法为 SAM 生成点和框提示。我们报告了以下发现：(1) 基于单个提示的 SAM 性能因数据集和任务的不同而有很大差异，从脊柱 MRI 的 IoU=0.1135 到髋关节 X 光片的 IoU=0.8650。(2) 对于圆周较好、提示模糊性较低的物体，如计算机断层扫描中的器官分割，分割性能似乎较好，而在其他各种情况下，如脑肿瘤分割，分割性能较差。(3) SAM 在使用方框提示时的性能明显优于使用点提示时的性能。(4) 在几乎所有单点提示设置中，SAM 的性能都优于类似的 RITM、SimpleClick 和 FocalClick 方法。(5) 在迭代提供多点提示时，SAM 的性能一般只能略微提高，而其他方法的性能则能提高到超越 SAM 基于点的性能的水平。我们还就 SAM 在所有测试数据集上的性能、迭代分割以及 SAM 在提示模糊的情况下的行为提供了一些说明。我们得出的结论是，SAM 在某些医学影像数据集上表现出了令人印象深刻的零镜头分割性能，但在其他数据集上的表现一般甚至很差。SAM 有可能对医学影像领域的自动医学影像分割产生重大影响，但在使用时需要适当谨慎。评估 SAM 的代码可在 https://github.com/mazurowski-lab/segment-anything-medical-evaluation 公开获取。","container-title":"Medical Image Analysis","id":"mazurowskiSegmentAnythingModel2023a","page":"102918","volume":"89","title":"Segment anything model for medical image analysis: An experimental study","source":"DOI.org (Crossref)","URL":"https://linkinghub.elsevier.com/retrieve/pii/S1361841523001780","container-title-short":"Medical Image Analysis","accessed":{"date-parts":[["2024",1,17]]},"citation-key":"mazurowskiSegmentAnythingModel2023a","title-short":"Segment anything model for medical image analysis","type":"article-journal","language":"en","issued":{"date-parts":[["2023",10]]},"DOI":"10.1016/j.media.2023.102918"},"suffix":"","uri":["http://zotero.org/users/9557124/items/ZG9XUUPJ"]}],"schema":"https://github.com/citation-style-language/schema/raw/master/csl-citation.json","properties":{"noteIndex":0,"formattedCitation":"[@mazurowskiSegmentAnythingModel2023a]"}}   </w:instrText>
       </w:r>
       <w:r>
         <w:fldChar w:fldCharType="separate"/>
@@ -304,7 +304,7 @@
         <w:fldChar w:fldCharType="begin"/>
       </w:r>
       <w:r>
-        <w:instrText xml:space="preserve"> ADDIN ZOTERO_ITEM CSL_CITATION {"citationID":"00000003","properties":{"noteIndex":0,"formattedCitation":"[@JiangShengHuiJiYuShenDuXueXiDeGanZangJiGanZhongLiuCTTuXiangFenGeSuanFaYanJiu]"},"citationItems":[{"itemData":{"URL":"https://doi.org/10.27103/d.cnki.ghebu.2023.001846","id":"JiangShengHuiJiYuShenDuXueXiDeGanZangJiGanZhongLiuCTTuXiangFenGeSuanFaYanJiu","citation-key":"JiangShengHuiJiYuShenDuXueXiDeGanZangJiGanZhongLiuCTTuXiangFenGeSuanFaYanJiu","number-of-pages":"63","type":"thesis","note":"major: 电子信息硕士（专业学位）\ndownload: 132\nCLC: R735.7;TP18;TP391.41\nCNKICite: 0\ndbcode: CMFD\ndbname: CMFDTEMP\nfilename: 1023914667.nh","accessed":{"date-parts":[["2024",3,15]]},"publisher":"河北大学","abstract":"肝脏是人体内非常重要的实质器官,肝脏疾病严重影响着人体健康,肝癌更是致死率极高的恶性肿瘤之一,精准的肝脏图像分割是医生诊断与治疗过程中的重要参考。由于计算机断层扫描成像(Computed Tomography,CT)具有安全方便、成像速度快、分辨率较高等优点,CT成像成为常用的检查方式。肝脏和肝肿瘤的CT图像具有形态各异、边缘模糊和位置多变等特点,传统上以手动标注实现的CT图像分割,不仅耗时耗力而且易出现分割误差。因此,基于深度学习实现肝脏和肝肿瘤CT图像的全自动化精准分割具有重要的研究意义。对于上述分割难点,本文进行的主要研究内容如下:(1)针对U-Net中存在的信息丢失和特征学习不足问题,本文提出了基于改进UNet的肝脏CT图像分割模型—ACR-Net模型。该模型利用非对称卷积块获取更加复杂的特征信息,有效缓解因卷积操作带来的信息丢失问题。同时为保证特征信息传递的完整性,引入残差连接实现特征重用。最后,通过双向卷积长短时记忆网络连接编码路径和解码路径,实现全局信息的融合。通过在Li TS2017数据集上实验验证,ACR-Net模型缓解了U-Net存在的信息丢失和特征学习不足问题,提高了肝脏分割精确度,DSC数值达到了94.54%。(2)在腹部CT图像中,肝脏与相邻组织器官紧密连接且边界不清晰,导致分割时极易出现分割误差。为提高肝脏分割准确性和精度,本文提出了基于改进双重注意力机制的肝脏CT图像分割模型—DAC-Net模型。该模型利用双重注意力机制减小肝脏相邻组织器官的干扰,获取图像的空间信息特征及通道信息特征,使网络关注肝脏区域信息,提高网络特征表达能力。同时对双重注意力机制进行了改进,提高了模块性能。最后,引入了具有连续空洞卷积的多尺度空洞卷积模块,学习更丰富的具有不同尺度的特征信息。通过在Li TS2017数据集上实验验证,DAC-Net模型显著提升了肝脏的分割效果,在DSC值上达到了96.24%,证明提出模型能够较为精确地分割肝脏。(3)针对肝肿瘤分割中存在的小肿瘤分割丢失、肿瘤分割边缘模糊、错误分割严重等问题,本文提出了基于多尺度密集卷积的肝肿瘤CT图像分割模型—MDR-Net模型。首先,通过在U-Net的编解码结构中引入具备提取多尺度特征能力的多尺度密集卷积模块,获取肝肿瘤的不同尺度特征信息。其次,引入残差卷积跳跃连接,解决了低分辨率信息重复传递的问题,并有效缓解了边缘信息表征不足以及小肿瘤空间信息丢失。通过在Li TS2017数据集上实验验证,MDR-Net模型对肝肿瘤CT图像有较高的分割精度,在DSC值上达到了73.58%,证明了提出模型的有效性及优越性。","title":"基于深度学习的肝脏及肝肿瘤CT图像分割算法研究","author":[{"literal":"降胜辉"}],"DOI":"10.27103/d.cnki.ghebu.2023.001846","language":"zh-CN","genre":"硕士学位论文","source":"CNKI","contributor":[{"literal":"董斌"},{"literal":"高雷"}]},"suffix":"","id":500,"prefix":"","uri":["http://zotero.org/users/9557124/items/XSQZBWBJ"],"uris":["http://zotero.org/users/9557124/items/XSQZBWBJ"]}],"schema":"https://github.com/citation-style-language/schema/raw/master/csl-citation.json"}   </w:instrText>
+        <w:instrText xml:space="preserve"> ADDIN ZOTERO_ITEM CSL_CITATION {"citationID":"00000003","citationItems":[{"id":500,"prefix":"","uris":["http://zotero.org/users/9557124/items/XSQZBWBJ"],"itemData":{"abstract":"肝脏是人体内非常重要的实质器官,肝脏疾病严重影响着人体健康,肝癌更是致死率极高的恶性肿瘤之一,精准的肝脏图像分割是医生诊断与治疗过程中的重要参考。由于计算机断层扫描成像(Computed Tomography,CT)具有安全方便、成像速度快、分辨率较高等优点,CT成像成为常用的检查方式。肝脏和肝肿瘤的CT图像具有形态各异、边缘模糊和位置多变等特点,传统上以手动标注实现的CT图像分割,不仅耗时耗力而且易出现分割误差。因此,基于深度学习实现肝脏和肝肿瘤CT图像的全自动化精准分割具有重要的研究意义。对于上述分割难点,本文进行的主要研究内容如下:(1)针对U-Net中存在的信息丢失和特征学习不足问题,本文提出了基于改进UNet的肝脏CT图像分割模型—ACR-Net模型。该模型利用非对称卷积块获取更加复杂的特征信息,有效缓解因卷积操作带来的信息丢失问题。同时为保证特征信息传递的完整性,引入残差连接实现特征重用。最后,通过双向卷积长短时记忆网络连接编码路径和解码路径,实现全局信息的融合。通过在Li TS2017数据集上实验验证,ACR-Net模型缓解了U-Net存在的信息丢失和特征学习不足问题,提高了肝脏分割精确度,DSC数值达到了94.54%。(2)在腹部CT图像中,肝脏与相邻组织器官紧密连接且边界不清晰,导致分割时极易出现分割误差。为提高肝脏分割准确性和精度,本文提出了基于改进双重注意力机制的肝脏CT图像分割模型—DAC-Net模型。该模型利用双重注意力机制减小肝脏相邻组织器官的干扰,获取图像的空间信息特征及通道信息特征,使网络关注肝脏区域信息,提高网络特征表达能力。同时对双重注意力机制进行了改进,提高了模块性能。最后,引入了具有连续空洞卷积的多尺度空洞卷积模块,学习更丰富的具有不同尺度的特征信息。通过在Li TS2017数据集上实验验证,DAC-Net模型显著提升了肝脏的分割效果,在DSC值上达到了96.24%,证明提出模型能够较为精确地分割肝脏。(3)针对肝肿瘤分割中存在的小肿瘤分割丢失、肿瘤分割边缘模糊、错误分割严重等问题,本文提出了基于多尺度密集卷积的肝肿瘤CT图像分割模型—MDR-Net模型。首先,通过在U-Net的编解码结构中引入具备提取多尺度特征能力的多尺度密集卷积模块,获取肝肿瘤的不同尺度特征信息。其次,引入残差卷积跳跃连接,解决了低分辨率信息重复传递的问题,并有效缓解了边缘信息表征不足以及小肿瘤空间信息丢失。通过在Li TS2017数据集上实验验证,MDR-Net模型对肝肿瘤CT图像有较高的分割精度,在DSC值上达到了73.58%,证明了提出模型的有效性及优越性。","accessed":{"date-parts":[["2024",3,15]]},"type":"thesis","title":"基于深度学习的肝脏及肝肿瘤CT图像分割算法研究","author":[{"literal":"降胜辉"}],"source":"CNKI","note":"major: 电子信息硕士（专业学位）\ndownload: 132\nCLC: R735.7;TP18;TP391.41\nCNKICite: 0\ndbcode: CMFD\ndbname: CMFDTEMP\nfilename: 1023914667.nh","publisher":"河北大学","number-of-pages":"63","id":"JiangShengHuiJiYuShenDuXueXiDeGanZangJiGanZhongLiuCTTuXiangFenGeSuanFaYanJiu","citation-key":"JiangShengHuiJiYuShenDuXueXiDeGanZangJiGanZhongLiuCTTuXiangFenGeSuanFaYanJiu","contributor":[{"literal":"董斌"},{"literal":"高雷"}],"URL":"https://doi.org/10.27103/d.cnki.ghebu.2023.001846","language":"zh-CN","DOI":"10.27103/d.cnki.ghebu.2023.001846","genre":"硕士学位论文"},"suffix":"","uri":["http://zotero.org/users/9557124/items/XSQZBWBJ"]}],"schema":"https://github.com/citation-style-language/schema/raw/master/csl-citation.json","properties":{"noteIndex":0,"formattedCitation":"[@JiangShengHuiJiYuShenDuXueXiDeGanZangJiGanZhongLiuCTTuXiangFenGeSuanFaYanJiu]"}}   </w:instrText>
       </w:r>
       <w:r>
         <w:fldChar w:fldCharType="separate"/>
@@ -377,7 +377,7 @@
         <w:fldChar w:fldCharType="begin"/>
       </w:r>
       <w:r>
-        <w:instrText xml:space="preserve"> ADDIN ZOTERO_ITEM CSL_CITATION {"citationID":"00000004","properties":{"noteIndex":0,"formattedCitation":"[@PanLuHaiJiYuShenDuXueXiDeNaoBuZhongLiuYiXueTuXiangFenGeMoXingYanJiu2024]"},"citationItems":[{"itemData":{"number-of-pages":"67","note":"major: 控制科学与工程（模式识别与智能系统）\ndownload: 389\nCLC: TP18;TP391.41;R739.4\nCNKICite: 0\ndbcode: CMFD\ndbname: CMFD202401\nfilename: 1023717849.nh","type":"thesis","issued":{"date-parts":[["2024"]]},"title":"基于深度学习的脑部肿瘤医学图像分割模型研究","genre":"硕士学位论文","source":"CNKI","id":"PanLuHaiJiYuShenDuXueXiDeNaoBuZhongLiuYiXueTuXiangFenGeMoXingYanJiu2024","citation-key":"PanLuHaiJiYuShenDuXueXiDeNaoBuZhongLiuYiXueTuXiangFenGeMoXingYanJiu2024","accessed":{"date-parts":[["2024",5,8]]},"URL":"https://doi.org/10.27729/d.cnki.ggdjs.2023.000352","abstract":"医学图像分割是以医学影像中特殊的病理特征为依据,将医学影像中的病灶区域分离,从而辅助医生通过患者的影像有效部分对整体病情进行分析诊疗。通常情况下医学图像分割这一项工作是由相关医生进行的专业操作,随着人工智能技术的快速进步,在人工智能的协助下医生可以通过更为智能化的手段提高医学图像分割的效率和精度。医学图像分割在医学图像中的定位、识别以及可视化病变区域等方面发挥着重要作用,医学图像分割得到的结果是医生在制订手术方案上的重要根据之一。目前基于深度学习的网络架构由于其在提取浅层次特征图上会遗失一部分重要的关键信息和细节部分,这些重要信息与关键细节的遗失很有可能会造成临床诊断上的失误,仍有改进的空间,本文针对医学图像分割中重要信息与关键细节的遗失问题等核心内容进行研究,并通过改进Deep Lab V3+框架和U2-Net框架进行相关的研究。论文的主要工作内容与创新要点如下:(1)对实验数据集即LGG数据集进行归一化操作减少图像像素之间的高方差;通过图像旋转、垂直和水平移动、缩放和剪切操作,增加数据集的容量和数据集中的异构性。(2)针对脑部胶质肿瘤存在的病灶区域边界细节部分分割得不够充分彻底的问题,本文提出了一种基于Deep Lab V3+改进的脑部胶质瘤MRI图像分割网络框架,已有的Deep Lab V3+的主干网络为Mobile Net V2或Xception网络架构,本文提出的新框架是将原先的Deep Lab V3+主干网络部分替换为性能更为优越的Conv Ne Xt主干网络架构,并且将由窗口多头自注意力模块和滑动窗口多头自注意力模块两者组合的Swin Transformer架构融入Deep Lab V3+的下分支,从而捕捉原先未能把握住的浅层特征图的关键细节部分,实现深层特征和浅层特征的双重融合,最终能够更为精准地提取医学图像的病灶区域,分割得到的结果预测图的边缘细节部分更为清晰和分明。并通过在LGG数据集上的相关实验证明了新框架的有效性,获得了更为精准的分割效果。(3)针对脑部胶质肿瘤存在的整体分割精准度仍有可提高空间的问题,本文提出了一种基于U2-Net改进的脑部胶质瘤MRI图像分割网络模型,该模型是将原先U2-Net的最底部U型残差块编码器替换为Mobile Vi T block模块以捕捉全局远距离上下文关联特征信息,并且在倒数第二个U型残差块编码器和第一个U型残差块解码器之间添加注意力模块,该注意力模块由空间注意力和通道注意力并行拼接混合而成,进行残差连接从而把握全局整体轮廓以提升整体的分割精准度。并通过在LGG数据集上的相关实验证明了有效性,证明其在分割精度上有所提高。","DOI":"10.27729/d.cnki.ggdjs.2023.000352","contributor":[{"literal":"肖政宏"}],"language":"zh-CN","author":[{"literal":"潘陆海"}],"publisher":"广东技术师范大学"},"suffix":"","id":520,"prefix":"","uri":["http://zotero.org/users/9557124/items/RNR7MV7Y"],"uris":["http://zotero.org/users/9557124/items/RNR7MV7Y"]}],"schema":"https://github.com/citation-style-language/schema/raw/master/csl-citation.json"}   </w:instrText>
+        <w:instrText xml:space="preserve"> ADDIN ZOTERO_ITEM CSL_CITATION {"citationID":"00000004","citationItems":[{"id":520,"prefix":"","uris":["http://zotero.org/users/9557124/items/RNR7MV7Y"],"itemData":{"abstract":"医学图像分割是以医学影像中特殊的病理特征为依据,将医学影像中的病灶区域分离,从而辅助医生通过患者的影像有效部分对整体病情进行分析诊疗。通常情况下医学图像分割这一项工作是由相关医生进行的专业操作,随着人工智能技术的快速进步,在人工智能的协助下医生可以通过更为智能化的手段提高医学图像分割的效率和精度。医学图像分割在医学图像中的定位、识别以及可视化病变区域等方面发挥着重要作用,医学图像分割得到的结果是医生在制订手术方案上的重要根据之一。目前基于深度学习的网络架构由于其在提取浅层次特征图上会遗失一部分重要的关键信息和细节部分,这些重要信息与关键细节的遗失很有可能会造成临床诊断上的失误,仍有改进的空间,本文针对医学图像分割中重要信息与关键细节的遗失问题等核心内容进行研究,并通过改进Deep Lab V3+框架和U2-Net框架进行相关的研究。论文的主要工作内容与创新要点如下:(1)对实验数据集即LGG数据集进行归一化操作减少图像像素之间的高方差;通过图像旋转、垂直和水平移动、缩放和剪切操作,增加数据集的容量和数据集中的异构性。(2)针对脑部胶质肿瘤存在的病灶区域边界细节部分分割得不够充分彻底的问题,本文提出了一种基于Deep Lab V3+改进的脑部胶质瘤MRI图像分割网络框架,已有的Deep Lab V3+的主干网络为Mobile Net V2或Xception网络架构,本文提出的新框架是将原先的Deep Lab V3+主干网络部分替换为性能更为优越的Conv Ne Xt主干网络架构,并且将由窗口多头自注意力模块和滑动窗口多头自注意力模块两者组合的Swin Transformer架构融入Deep Lab V3+的下分支,从而捕捉原先未能把握住的浅层特征图的关键细节部分,实现深层特征和浅层特征的双重融合,最终能够更为精准地提取医学图像的病灶区域,分割得到的结果预测图的边缘细节部分更为清晰和分明。并通过在LGG数据集上的相关实验证明了新框架的有效性,获得了更为精准的分割效果。(3)针对脑部胶质肿瘤存在的整体分割精准度仍有可提高空间的问题,本文提出了一种基于U2-Net改进的脑部胶质瘤MRI图像分割网络模型,该模型是将原先U2-Net的最底部U型残差块编码器替换为Mobile Vi T block模块以捕捉全局远距离上下文关联特征信息,并且在倒数第二个U型残差块编码器和第一个U型残差块解码器之间添加注意力模块,该注意力模块由空间注意力和通道注意力并行拼接混合而成,进行残差连接从而把握全局整体轮廓以提升整体的分割精准度。并通过在LGG数据集上的相关实验证明了有效性,证明其在分割精度上有所提高。","author":[{"literal":"潘陆海"}],"type":"thesis","contributor":[{"literal":"肖政宏"}],"genre":"硕士学位论文","URL":"https://doi.org/10.27729/d.cnki.ggdjs.2023.000352","number-of-pages":"67","title":"基于深度学习的脑部肿瘤医学图像分割模型研究","source":"CNKI","note":"major: 控制科学与工程（模式识别与智能系统）\ndownload: 389\nCLC: TP18;TP391.41;R739.4\nCNKICite: 0\ndbcode: CMFD\ndbname: CMFD202401\nfilename: 1023717849.nh","accessed":{"date-parts":[["2024",5,8]]},"citation-key":"PanLuHaiJiYuShenDuXueXiDeNaoBuZhongLiuYiXueTuXiangFenGeMoXingYanJiu2024","id":"PanLuHaiJiYuShenDuXueXiDeNaoBuZhongLiuYiXueTuXiangFenGeMoXingYanJiu2024","DOI":"10.27729/d.cnki.ggdjs.2023.000352","language":"zh-CN","issued":{"date-parts":[["2024"]]},"publisher":"广东技术师范大学"},"suffix":"","uri":["http://zotero.org/users/9557124/items/RNR7MV7Y"]}],"schema":"https://github.com/citation-style-language/schema/raw/master/csl-citation.json","properties":{"noteIndex":0,"formattedCitation":"[@PanLuHaiJiYuShenDuXueXiDeNaoBuZhongLiuYiXueTuXiangFenGeMoXingYanJiu2024]"}}   </w:instrText>
       </w:r>
       <w:r>
         <w:fldChar w:fldCharType="separate"/>
@@ -425,7 +425,7 @@
         <w:fldChar w:fldCharType="begin"/>
       </w:r>
       <w:r>
-        <w:instrText xml:space="preserve"> ADDIN ZOTERO_ITEM CSL_CITATION {"citationID":"00000005","properties":{"noteIndex":0,"formattedCitation":"[@chenAbilitySegmentingAnything2023a]"},"citationItems":[{"itemData":{"note":"titleTranslation: 分割任何模型（SAM）分割超声波图像的能力\nabstractTranslation:  准确的超声波（US）图像分割对于疾病筛查、诊断和预后评估非常重要。然而，超声图像通常会出现阴影伪影和模糊边界，从而影响超声图像的分割。最近，Meta AI 的 Segmenting Anything Model（SAM）在广泛的应用中展现出了巨大的潜力。本文旨在初步评估 SAM 对 US 图像进行分割的能力，尤其是在阴影伪影和边界模糊的情况下。我们在三个不同组织的 US 数据集上评估了 SAM 的性能，包括多结构心脏组织、甲状腺结节和胎儿头部。结果表明，SAM 在组织结构清晰的 US 图像上表现一般，但在阴影伪影和边界模糊的情况下表现有限。因此，创建一种考虑到 US 图像特征的改进型 SAM 对自动和准确的 US 分割具有重要意义。","ISSN":"1881-7815, 1881-7823","page":"211-218","issued":{"date-parts":[["2023",6,30]]},"title":"The ability of Segmenting Anything Model (SAM) to segment ultrasound images","container-title":"BioScience Trends","source":"DOI.org (Crossref)","id":"chenAbilitySegmentingAnything2023a","citation-key":"chenAbilitySegmentingAnything2023a","language":"en","URL":"https://www.jstage.jst.go.jp/article/bst/17/3/17_2023.01128/_article","volume":"17","type":"article-journal","abstract":"Accurate ultrasound (US) image segmentation is important for disease screening, diagnosis, and prognosis assessment. However, US images typically have shadow artifacts and ambiguous boundaries that affect US segmentation. Recently, Segmenting Anything Model (SAM) from Meta AI has demonstrated remarkable potential in a wide range of applications. The purpose of this paper was to conduct an initial evaluation of the ability for SAM to segment US images, particularly in the event of shadow artifacts and ambiguous boundaries. We evaluated SAM's performance on three US datasets of different tissues, including multi-structure cardiac tissue, thyroid nodules, and the fetal head. Results indicated that SAM generally performs well with US images with clear tissue structures, but it has limited performance in the event of shadow artifacts and ambiguous boundaries. Thus, creating an improved SAM that considers the characteristics of US images is significant for automatic and accurate US segmentation.","DOI":"10.5582/bst.2023.01128","author":[{"family":"Chen","given":"Fang"},{"family":"Chen","given":"Lingyu"},{"family":"Han","given":"Haojie"},{"family":"Zhang","given":"Sainan"},{"family":"Zhang","given":"Daoqiang"},{"family":"Liao","given":"Hongen"}],"issue":"3","container-title-short":"BST","accessed":{"date-parts":[["2024",1,17]]}},"suffix":"","id":486,"prefix":"","uri":["http://zotero.org/users/9557124/items/2REKX95G"],"uris":["http://zotero.org/users/9557124/items/2REKX95G"]}],"schema":"https://github.com/citation-style-language/schema/raw/master/csl-citation.json"}   </w:instrText>
+        <w:instrText xml:space="preserve"> ADDIN ZOTERO_ITEM CSL_CITATION {"citationID":"00000005","citationItems":[{"id":486,"prefix":"","uris":["http://zotero.org/users/9557124/items/2REKX95G"],"itemData":{"abstract":"Accurate ultrasound (US) image segmentation is important for disease screening, diagnosis, and prognosis assessment. However, US images typically have shadow artifacts and ambiguous boundaries that affect US segmentation. Recently, Segmenting Anything Model (SAM) from Meta AI has demonstrated remarkable potential in a wide range of applications. The purpose of this paper was to conduct an initial evaluation of the ability for SAM to segment US images, particularly in the event of shadow artifacts and ambiguous boundaries. We evaluated SAM's performance on three US datasets of different tissues, including multi-structure cardiac tissue, thyroid nodules, and the fetal head. Results indicated that SAM generally performs well with US images with clear tissue structures, but it has limited performance in the event of shadow artifacts and ambiguous boundaries. Thus, creating an improved SAM that considers the characteristics of US images is significant for automatic and accurate US segmentation.","ISSN":"1881-7815, 1881-7823","author":[{"given":"Fang","family":"Chen"},{"given":"Lingyu","family":"Chen"},{"given":"Haojie","family":"Han"},{"given":"Sainan","family":"Zhang"},{"given":"Daoqiang","family":"Zhang"},{"given":"Hongen","family":"Liao"}],"issue":"3","container-title":"BioScience Trends","id":"chenAbilitySegmentingAnything2023a","page":"211-218","volume":"17","title":"The ability of Segmenting Anything Model (SAM) to segment ultrasound images","source":"DOI.org (Crossref)","URL":"https://www.jstage.jst.go.jp/article/bst/17/3/17_2023.01128/_article","container-title-short":"BST","accessed":{"date-parts":[["2024",1,17]]},"citation-key":"chenAbilitySegmentingAnything2023a","type":"article-journal","DOI":"10.5582/bst.2023.01128","language":"en","issued":{"date-parts":[["2023",6,30]]},"note":"titleTranslation: 分割任何模型（SAM）分割超声波图像的能力\nabstractTranslation:  准确的超声波（US）图像分割对于疾病筛查、诊断和预后评估非常重要。然而，超声图像通常会出现阴影伪影和模糊边界，从而影响超声图像的分割。最近，Meta AI 的 Segmenting Anything Model（SAM）在广泛的应用中展现出了巨大的潜力。本文旨在初步评估 SAM 对 US 图像进行分割的能力，尤其是在阴影伪影和边界模糊的情况下。我们在三个不同组织的 US 数据集上评估了 SAM 的性能，包括多结构心脏组织、甲状腺结节和胎儿头部。结果表明，SAM 在组织结构清晰的 US 图像上表现一般，但在阴影伪影和边界模糊的情况下表现有限。因此，创建一种考虑到 US 图像特征的改进型 SAM 对自动和准确的 US 分割具有重要意义。"},"suffix":"","uri":["http://zotero.org/users/9557124/items/2REKX95G"]}],"schema":"https://github.com/citation-style-language/schema/raw/master/csl-citation.json","properties":{"noteIndex":0,"formattedCitation":"[@chenAbilitySegmentingAnything2023a]"}}   </w:instrText>
       </w:r>
       <w:r>
         <w:fldChar w:fldCharType="separate"/>
@@ -446,7 +446,7 @@
         <w:fldChar w:fldCharType="begin"/>
       </w:r>
       <w:r>
-        <w:instrText xml:space="preserve"> ADDIN ZOTERO_ITEM CSL_CITATION {"citationID":"00000006","properties":{"noteIndex":0,"formattedCitation":"[@mazurowskiSegmentAnythingModel2023a]"},"citationItems":[{"itemData":{"note":"titleTranslation: 用于医学图像分析的任何分段模型：实验研究\nabstractTranslation:  由于数据注释的可用性有限，为医学图像训练分割模型仍然具有挑战性。Segment Anything Model（SAM）是一个基础模型，主要针对自然图像，在超过 10 亿个注释上进行训练，旨在以交互方式分割用户定义的感兴趣对象。该模型在自然图像上的表现令人印象深刻，但在医学图像领域却面临着一系列挑战。在此，我们对 SAM 在 19 个不同模式和解剖学的医学影像数据集上分割医学影像的能力进行了广泛评估。在实验中，我们使用模拟交互式分割的标准方法为 SAM 生成点和框提示。我们报告了以下发现：(1) 基于单个提示的 SAM 性能因数据集和任务的不同而有很大差异，从脊柱 MRI 的 IoU=0.1135 到髋关节 X 光片的 IoU=0.8650。(2) 对于圆周较好、提示模糊性较低的物体，如计算机断层扫描中的器官分割，分割性能似乎较好，而在其他各种情况下，如脑肿瘤分割，分割性能较差。(3) SAM 在使用方框提示时的性能明显优于使用点提示时的性能。(4) 在几乎所有单点提示设置中，SAM 的性能都优于类似的 RITM、SimpleClick 和 FocalClick 方法。(5) 在迭代提供多点提示时，SAM 的性能一般只能略微提高，而其他方法的性能则能提高到超越 SAM 基于点的性能的水平。我们还就 SAM 在所有测试数据集上的性能、迭代分割以及 SAM 在提示模糊的情况下的行为提供了一些说明。我们得出的结论是，SAM 在某些医学影像数据集上表现出了令人印象深刻的零镜头分割性能，但在其他数据集上的表现一般甚至很差。SAM 有可能对医学影像领域的自动医学影像分割产生重大影响，但在使用时需要适当谨慎。评估 SAM 的代码可在 https://github.com/mazurowski-lab/segment-anything-medical-evaluation 公开获取。","ISSN":"13618415","page":"102918","issued":{"date-parts":[["2023",10]]},"title":"Segment anything model for medical image analysis: An experimental study","container-title":"Medical Image Analysis","source":"DOI.org (Crossref)","id":"mazurowskiSegmentAnythingModel2023a","citation-key":"mazurowskiSegmentAnythingModel2023a","language":"en","title-short":"Segment anything model for medical image analysis","volume":"89","URL":"https://linkinghub.elsevier.com/retrieve/pii/S1361841523001780","author":[{"family":"Mazurowski","given":"Maciej A."},{"family":"Dong","given":"Haoyu"},{"family":"Gu","given":"Hanxue"},{"family":"Yang","given":"Jichen"},{"family":"Konz","given":"Nicholas"},{"family":"Zhang","given":"Yixin"}],"DOI":"10.1016/j.media.2023.102918","type":"article-journal","abstract":"Training segmentation models for medical images continues to be challenging due to the limited availability of data annotations. Segment Anything Model (SAM) is a foundation model trained on over 1 billion annotations, predominantly for natural images, that is intended to segment user-defined objects of interest in an interactive manner. While the model performance on natural images is impressive, medical image domains pose their own set of challenges. Here, we perform an extensive evaluation of SAM’s ability to segment medical images on a collection of 19 medical imaging datasets from various modalities and anatomies. In our experiments, we generated point and box prompts for SAM using a standard method that simulates interactive segmentation. We report the following findings: (1) SAM’s performance based on single prompts highly varies depending on the dataset and the task, from IoU=0.1135 for spine MRI to IoU=0.8650 for hip X-ray. (2) Segmentation performance appears to be better for well-circumscribed objects with prompts with less ambiguity such as the segmentation of organs in computed tomography and poorer in various other scenarios such as the segmentation of brain tumors. (3) SAM performs notably better with box prompts than with point prompts. (4) SAM outperforms similar methods RITM, SimpleClick, and FocalClick in almost all single-point prompt settings. (5) When multiple-point prompts are provided iteratively, SAM’s performance generally improves only slightly while other methods’ performance improves to the level that surpasses SAM’s point-based performance. We also provide several illustrations for SAM’s performance on all tested datasets, iterative segmentation, and SAM’s behavior given prompt ambiguity. We conclude that SAM shows impressive zero-shot segmentation performance for certain medical imaging datasets, but moderate to poor performance for others. SAM has the potential to make a significant impact in automated medical image segmentation in medical imaging, but appropriate care needs to be applied when using it. Code for evaluation SAM is made publicly available at https://github.com/mazurowski-lab/segment-anything-medical-evaluation.","container-title-short":"Medical Image Analysis","accessed":{"date-parts":[["2024",1,17]]}},"suffix":"","id":484,"prefix":"","uri":["http://zotero.org/users/9557124/items/ZG9XUUPJ"],"uris":["http://zotero.org/users/9557124/items/ZG9XUUPJ"]}],"schema":"https://github.com/citation-style-language/schema/raw/master/csl-citation.json"}   </w:instrText>
+        <w:instrText xml:space="preserve"> ADDIN ZOTERO_ITEM CSL_CITATION {"citationID":"00000006","citationItems":[{"id":484,"prefix":"","uris":["http://zotero.org/users/9557124/items/ZG9XUUPJ"],"itemData":{"abstract":"Training segmentation models for medical images continues to be challenging due to the limited availability of data annotations. Segment Anything Model (SAM) is a foundation model trained on over 1 billion annotations, predominantly for natural images, that is intended to segment user-defined objects of interest in an interactive manner. While the model performance on natural images is impressive, medical image domains pose their own set of challenges. Here, we perform an extensive evaluation of SAM’s ability to segment medical images on a collection of 19 medical imaging datasets from various modalities and anatomies. In our experiments, we generated point and box prompts for SAM using a standard method that simulates interactive segmentation. We report the following findings: (1) SAM’s performance based on single prompts highly varies depending on the dataset and the task, from IoU=0.1135 for spine MRI to IoU=0.8650 for hip X-ray. (2) Segmentation performance appears to be better for well-circumscribed objects with prompts with less ambiguity such as the segmentation of organs in computed tomography and poorer in various other scenarios such as the segmentation of brain tumors. (3) SAM performs notably better with box prompts than with point prompts. (4) SAM outperforms similar methods RITM, SimpleClick, and FocalClick in almost all single-point prompt settings. (5) When multiple-point prompts are provided iteratively, SAM’s performance generally improves only slightly while other methods’ performance improves to the level that surpasses SAM’s point-based performance. We also provide several illustrations for SAM’s performance on all tested datasets, iterative segmentation, and SAM’s behavior given prompt ambiguity. We conclude that SAM shows impressive zero-shot segmentation performance for certain medical imaging datasets, but moderate to poor performance for others. SAM has the potential to make a significant impact in automated medical image segmentation in medical imaging, but appropriate care needs to be applied when using it. Code for evaluation SAM is made publicly available at https://github.com/mazurowski-lab/segment-anything-medical-evaluation.","ISSN":"13618415","author":[{"given":"Maciej A.","family":"Mazurowski"},{"given":"Haoyu","family":"Dong"},{"given":"Hanxue","family":"Gu"},{"given":"Jichen","family":"Yang"},{"given":"Nicholas","family":"Konz"},{"given":"Yixin","family":"Zhang"}],"note":"titleTranslation: 用于医学图像分析的任何分段模型：实验研究\nabstractTranslation:  由于数据注释的可用性有限，为医学图像训练分割模型仍然具有挑战性。Segment Anything Model（SAM）是一个基础模型，主要针对自然图像，在超过 10 亿个注释上进行训练，旨在以交互方式分割用户定义的感兴趣对象。该模型在自然图像上的表现令人印象深刻，但在医学图像领域却面临着一系列挑战。在此，我们对 SAM 在 19 个不同模式和解剖学的医学影像数据集上分割医学影像的能力进行了广泛评估。在实验中，我们使用模拟交互式分割的标准方法为 SAM 生成点和框提示。我们报告了以下发现：(1) 基于单个提示的 SAM 性能因数据集和任务的不同而有很大差异，从脊柱 MRI 的 IoU=0.1135 到髋关节 X 光片的 IoU=0.8650。(2) 对于圆周较好、提示模糊性较低的物体，如计算机断层扫描中的器官分割，分割性能似乎较好，而在其他各种情况下，如脑肿瘤分割，分割性能较差。(3) SAM 在使用方框提示时的性能明显优于使用点提示时的性能。(4) 在几乎所有单点提示设置中，SAM 的性能都优于类似的 RITM、SimpleClick 和 FocalClick 方法。(5) 在迭代提供多点提示时，SAM 的性能一般只能略微提高，而其他方法的性能则能提高到超越 SAM 基于点的性能的水平。我们还就 SAM 在所有测试数据集上的性能、迭代分割以及 SAM 在提示模糊的情况下的行为提供了一些说明。我们得出的结论是，SAM 在某些医学影像数据集上表现出了令人印象深刻的零镜头分割性能，但在其他数据集上的表现一般甚至很差。SAM 有可能对医学影像领域的自动医学影像分割产生重大影响，但在使用时需要适当谨慎。评估 SAM 的代码可在 https://github.com/mazurowski-lab/segment-anything-medical-evaluation 公开获取。","container-title":"Medical Image Analysis","id":"mazurowskiSegmentAnythingModel2023a","page":"102918","volume":"89","title":"Segment anything model for medical image analysis: An experimental study","source":"DOI.org (Crossref)","URL":"https://linkinghub.elsevier.com/retrieve/pii/S1361841523001780","container-title-short":"Medical Image Analysis","accessed":{"date-parts":[["2024",1,17]]},"citation-key":"mazurowskiSegmentAnythingModel2023a","title-short":"Segment anything model for medical image analysis","type":"article-journal","language":"en","issued":{"date-parts":[["2023",10]]},"DOI":"10.1016/j.media.2023.102918"},"suffix":"","uri":["http://zotero.org/users/9557124/items/ZG9XUUPJ"]}],"schema":"https://github.com/citation-style-language/schema/raw/master/csl-citation.json","properties":{"noteIndex":0,"formattedCitation":"[@mazurowskiSegmentAnythingModel2023a]"}}   </w:instrText>
       </w:r>
       <w:r>
         <w:fldChar w:fldCharType="separate"/>
@@ -521,7 +521,7 @@
         <w:fldChar w:fldCharType="begin"/>
       </w:r>
       <w:r>
-        <w:instrText xml:space="preserve"> ADDIN ZOTERO_ITEM CSL_CITATION {"citationID":"00000007","properties":{"noteIndex":0,"formattedCitation":"[@ZhangChengChengJiYuJiLianJuanJiShenJingWangLuoDeGanZangZhongLiuFenGeYuJianCeFangFaYanJiu]"},"citationItems":[{"itemData":{"URL":"https://doi.org/10.27103/d.cnki.ghebu.2023.001009","id":"ZhangChengChengJiYuJiLianJuanJiShenJingWangLuoDeGanZangZhongLiuFenGeYuJianCeFangFaYanJiu","citation-key":"ZhangChengChengJiYuJiLianJuanJiShenJingWangLuoDeGanZangZhongLiuFenGeYuJianCeFangFaYanJiu","number-of-pages":"81","type":"thesis","note":"major: 电子信息硕士（专业学位）\ndownload: 80\nCLC: R735.7;TP183;TP391.41\nCNKICite: 0\ndbcode: CMFD\ndbname: CMFDTEMP\nfilename: 1023914644.nh","accessed":{"date-parts":[["2024",5,8]]},"publisher":"河北大学","abstract":"肝脏恶性肿瘤,作为发病率兼死亡率最高的疾病之一,给人类生命健康造成了严重的危害。及时的早期筛查无疑可以一定程度上减少、扼制疾病的发展,因此借助计算机辅助诊疗对于医生做出疾病判断和诊疗计划具有重大的指导意义。然而肝脏的形态、位置在不同人类个体之间存在着微妙的差异,同时医学图像具有低对比度及背景复杂的特点,再加上肿瘤往往呈现扩散化的趋势,一系列的不利因素使得针对肝脏及其肿瘤的图像处理工作仍然难以取得长足的进步。为了提高肝脏及其肿瘤的医学图像分割、检测性能,本文基于卷积神经网络,开展以下主要工作:(1)提出一种基于改进U-Net的肝脏分割方法。以U-Net作为基础架构,将U-Net中每个卷积模块分别用改进的预激活残差模块进行替代,提高网络的收敛性能,优化了模型表达能力;同时考虑到医学数据中普遍存在病变区域占比较低的问题,提出加权的混合损失函数缓解类别失衡现象。经过在Li TS数据集上的充分实验验证,肝脏部位的分割效果得到明显改善。(2)提出一种基于深度残差瓶颈结构的级联U-Net肝脏肿瘤分割方法。考虑到多尺度的小体积肿瘤分割需要更多不同尺度下的深层次特征信息,同时避免网络过深导致模型精度下降,提出在收缩路径引入改进的深度残差瓶颈卷积结构,并在收缩与扩张路径之间的桥接处引入设计的混合空洞卷积模块;在跳跃连接中引入了空间和通道的注意力融合机制,对特征的通道和空间关联性进行获取,使得级联二级网络学习的侧重点更多地聚焦于局部肿瘤特征。同时收缩路径的深度加深以及跳跃连接处的注意力机制引入也能够缓解U-Net两个路径之间的语义差异,更好地完成特征融合。实验结果表明,改进后的网络精度明显得到提高,证明了级联分割任务的可行性。(3)提出一种基于Mask R-CNN改进的肝脏肿瘤检测方法。针对原始网络的设计并不针对于医学图像,结合肝脏肿瘤数据的特点,调整锚框的尺寸为(82,162,322,642,1282);通过在FPN中扩充一条最底层与各高层之间的通路,为高层特征传播更精准的低级细节和定位信息,以解决对低层特征信息利用不合理的问题;将改进的FPN与不同的主干网络层数相结合,寻求相对适合于肝脏肿瘤检测的特征提取方式。实验结果表明,改进后的网络能够更好地适应医学图像检测工作。","title":"基于级联卷积神经网络的肝脏肿瘤分割与检测方法研究","author":[{"literal":"张成成"}],"DOI":"10.27103/d.cnki.ghebu.2023.001009","language":"zh-CN","genre":"硕士学位论文","source":"CNKI","contributor":[{"literal":"宗晓萍"},{"literal":"张军华"}]},"suffix":"","id":535,"prefix":"","uri":["http://zotero.org/users/9557124/items/DAGE2EZM"],"uris":["http://zotero.org/users/9557124/items/DAGE2EZM"]}],"schema":"https://github.com/citation-style-language/schema/raw/master/csl-citation.json"}   </w:instrText>
+        <w:instrText xml:space="preserve"> ADDIN ZOTERO_ITEM CSL_CITATION {"citationID":"00000007","citationItems":[{"id":535,"prefix":"","uris":["http://zotero.org/users/9557124/items/DAGE2EZM"],"itemData":{"abstract":"肝脏恶性肿瘤,作为发病率兼死亡率最高的疾病之一,给人类生命健康造成了严重的危害。及时的早期筛查无疑可以一定程度上减少、扼制疾病的发展,因此借助计算机辅助诊疗对于医生做出疾病判断和诊疗计划具有重大的指导意义。然而肝脏的形态、位置在不同人类个体之间存在着微妙的差异,同时医学图像具有低对比度及背景复杂的特点,再加上肿瘤往往呈现扩散化的趋势,一系列的不利因素使得针对肝脏及其肿瘤的图像处理工作仍然难以取得长足的进步。为了提高肝脏及其肿瘤的医学图像分割、检测性能,本文基于卷积神经网络,开展以下主要工作:(1)提出一种基于改进U-Net的肝脏分割方法。以U-Net作为基础架构,将U-Net中每个卷积模块分别用改进的预激活残差模块进行替代,提高网络的收敛性能,优化了模型表达能力;同时考虑到医学数据中普遍存在病变区域占比较低的问题,提出加权的混合损失函数缓解类别失衡现象。经过在Li TS数据集上的充分实验验证,肝脏部位的分割效果得到明显改善。(2)提出一种基于深度残差瓶颈结构的级联U-Net肝脏肿瘤分割方法。考虑到多尺度的小体积肿瘤分割需要更多不同尺度下的深层次特征信息,同时避免网络过深导致模型精度下降,提出在收缩路径引入改进的深度残差瓶颈卷积结构,并在收缩与扩张路径之间的桥接处引入设计的混合空洞卷积模块;在跳跃连接中引入了空间和通道的注意力融合机制,对特征的通道和空间关联性进行获取,使得级联二级网络学习的侧重点更多地聚焦于局部肿瘤特征。同时收缩路径的深度加深以及跳跃连接处的注意力机制引入也能够缓解U-Net两个路径之间的语义差异,更好地完成特征融合。实验结果表明,改进后的网络精度明显得到提高,证明了级联分割任务的可行性。(3)提出一种基于Mask R-CNN改进的肝脏肿瘤检测方法。针对原始网络的设计并不针对于医学图像,结合肝脏肿瘤数据的特点,调整锚框的尺寸为(82,162,322,642,1282);通过在FPN中扩充一条最底层与各高层之间的通路,为高层特征传播更精准的低级细节和定位信息,以解决对低层特征信息利用不合理的问题;将改进的FPN与不同的主干网络层数相结合,寻求相对适合于肝脏肿瘤检测的特征提取方式。实验结果表明,改进后的网络能够更好地适应医学图像检测工作。","accessed":{"date-parts":[["2024",5,8]]},"type":"thesis","title":"基于级联卷积神经网络的肝脏肿瘤分割与检测方法研究","author":[{"literal":"张成成"}],"source":"CNKI","note":"major: 电子信息硕士（专业学位）\ndownload: 80\nCLC: R735.7;TP183;TP391.41\nCNKICite: 0\ndbcode: CMFD\ndbname: CMFDTEMP\nfilename: 1023914644.nh","publisher":"河北大学","number-of-pages":"81","id":"ZhangChengChengJiYuJiLianJuanJiShenJingWangLuoDeGanZangZhongLiuFenGeYuJianCeFangFaYanJiu","citation-key":"ZhangChengChengJiYuJiLianJuanJiShenJingWangLuoDeGanZangZhongLiuFenGeYuJianCeFangFaYanJiu","contributor":[{"literal":"宗晓萍"},{"literal":"张军华"}],"URL":"https://doi.org/10.27103/d.cnki.ghebu.2023.001009","language":"zh-CN","DOI":"10.27103/d.cnki.ghebu.2023.001009","genre":"硕士学位论文"},"suffix":"","uri":["http://zotero.org/users/9557124/items/DAGE2EZM"]}],"schema":"https://github.com/citation-style-language/schema/raw/master/csl-citation.json","properties":{"noteIndex":0,"formattedCitation":"[@ZhangChengChengJiYuJiLianJuanJiShenJingWangLuoDeGanZangZhongLiuFenGeYuJianCeFangFaYanJiu]"}}   </w:instrText>
       </w:r>
       <w:r>
         <w:fldChar w:fldCharType="separate"/>
@@ -1447,7 +1447,7 @@
         <w:fldChar w:fldCharType="begin"/>
       </w:r>
       <w:r>
-        <w:instrText xml:space="preserve"> ADDIN ZOTERO_ITEM CSL_CITATION {"citationID":"00000008","properties":{"noteIndex":0,"formattedCitation":"[@maSegmentAnythingMedical]"},"citationItems":[{"itemData":{"id":"maSegmentAnythingMedical","citation-key":"maSegmentAnythingMedical","note":"titleTranslation: 医学影像中的任何分段","language":"en","title":"Segment Anything in Medical Images","author":[{"family":"Ma","given":"Jun"},{"family":"He","given":"Yuting"},{"family":"Li","given":"Feifei"},{"family":"Han","given":"Lin"},{"family":"You","given":"Chenyu"},{"family":"Wang","given":"Bo"}],"type":"article-journal","source":"Zotero","abstract":"Medical image segmentation is a critical component in clinical practice, facilitating accurate diagnosis, treatment planning, and disease monitoring. However, current methods predominantly rely on customized models, which exhibit limited generality across diverse tasks. In this study, we present MedSAM, the inaugural foundation model designed for universal medical image segmentation. Harnessing the power of a meticulously curated dataset comprising over one million images, MedSAM not only outperforms existing state-of-the-art segmentation foundation models, but also exhibits comparable or even superior performance to specialist models. Moreover, MedSAM enables the precise extraction of essential biomarkers for tumor burden quantification. By delivering accurate and efficient segmentation across a wide spectrum of tasks, MedSAM holds significant potential to expedite the evolution of diagnostic tools and the personalization of treatment plans."},"suffix":"","id":470,"prefix":"","uri":["http://zotero.org/users/9557124/items/44N4JGHY"],"uris":["http://zotero.org/users/9557124/items/44N4JGHY"]}],"schema":"https://github.com/citation-style-language/schema/raw/master/csl-citation.json"}   </w:instrText>
+        <w:instrText xml:space="preserve"> ADDIN ZOTERO_ITEM CSL_CITATION {"citationID":"00000008","citationItems":[{"id":470,"prefix":"","uris":["http://zotero.org/users/9557124/items/44N4JGHY"],"itemData":{"abstract":"Medical image segmentation is a critical component in clinical practice, facilitating accurate diagnosis, treatment planning, and disease monitoring. However, current methods predominantly rely on customized models, which exhibit limited generality across diverse tasks. In this study, we present MedSAM, the inaugural foundation model designed for universal medical image segmentation. Harnessing the power of a meticulously curated dataset comprising over one million images, MedSAM not only outperforms existing state-of-the-art segmentation foundation models, but also exhibits comparable or even superior performance to specialist models. Moreover, MedSAM enables the precise extraction of essential biomarkers for tumor burden quantification. By delivering accurate and efficient segmentation across a wide spectrum of tasks, MedSAM holds significant potential to expedite the evolution of diagnostic tools and the personalization of treatment plans.","title":"Segment Anything in Medical Images","author":[{"given":"Jun","family":"Ma"},{"given":"Yuting","family":"He"},{"given":"Feifei","family":"Li"},{"given":"Lin","family":"Han"},{"given":"Chenyu","family":"You"},{"given":"Bo","family":"Wang"}],"note":"titleTranslation: 医学影像中的任何分段","id":"maSegmentAnythingMedical","citation-key":"maSegmentAnythingMedical","language":"en","type":"article-journal","source":"Zotero"},"suffix":"","uri":["http://zotero.org/users/9557124/items/44N4JGHY"]}],"schema":"https://github.com/citation-style-language/schema/raw/master/csl-citation.json","properties":{"noteIndex":0,"formattedCitation":"[@maSegmentAnythingMedical]"}}   </w:instrText>
       </w:r>
       <w:r>
         <w:fldChar w:fldCharType="separate"/>
@@ -1578,792 +1578,135 @@
       </w:pPr>
       <w:r>
         <w:rPr>
-          <w:rStyle w:val="VariableTok"/>
+          <w:rStyle w:val="VerbatimChar"/>
         </w:rPr>
-        <w:t xml:space="preserve">+--------------------------------------+</w:t>
+        <w:t xml:space="preserve">graph LR;</w:t>
       </w:r>
       <w:r>
         <w:br/>
       </w:r>
       <w:r>
         <w:rPr>
-          <w:rStyle w:val="NormalTok"/>
+          <w:rStyle w:val="VerbatimChar"/>
         </w:rPr>
-        <w:t xml:space="preserve">|              Transformer             |</w:t>
+        <w:t xml:space="preserve">    A[输入图像（Input Image）] --&gt; B[图像编码器（Image Encoder）];</w:t>
       </w:r>
       <w:r>
         <w:br/>
       </w:r>
       <w:r>
         <w:rPr>
-          <w:rStyle w:val="VariableTok"/>
+          <w:rStyle w:val="VerbatimChar"/>
         </w:rPr>
-        <w:t xml:space="preserve">+------------------+-------------------+</w:t>
+        <w:t xml:space="preserve">    B --&gt; C[图像特征（Image Features）];</w:t>
       </w:r>
       <w:r>
         <w:br/>
       </w:r>
       <w:r>
         <w:rPr>
-          <w:rStyle w:val="NormalTok"/>
+          <w:rStyle w:val="VerbatimChar"/>
         </w:rPr>
-        <w:t xml:space="preserve">                   |</w:t>
+        <w:t xml:space="preserve">    A2[提示信息（Prompts）] --&gt; D[提示编码器（Prompt Encoder）];</w:t>
       </w:r>
       <w:r>
         <w:br/>
       </w:r>
       <w:r>
         <w:rPr>
-          <w:rStyle w:val="NormalTok"/>
+          <w:rStyle w:val="VerbatimChar"/>
         </w:rPr>
-        <w:t xml:space="preserve">                   V</w:t>
+        <w:t xml:space="preserve">    D --&gt; E[提示特征（Prompt Features）];</w:t>
       </w:r>
       <w:r>
         <w:br/>
       </w:r>
       <w:r>
         <w:rPr>
-          <w:rStyle w:val="VariableTok"/>
+          <w:rStyle w:val="VerbatimChar"/>
         </w:rPr>
-        <w:t xml:space="preserve">+----------------+-------------------+</w:t>
+        <w:t xml:space="preserve">    C --&gt; F[特征融合与加权（Feature Fusion and Weighting）];</w:t>
       </w:r>
       <w:r>
         <w:br/>
       </w:r>
       <w:r>
         <w:rPr>
-          <w:rStyle w:val="NormalTok"/>
+          <w:rStyle w:val="VerbatimChar"/>
         </w:rPr>
-        <w:t xml:space="preserve">|                编码器               |</w:t>
+        <w:t xml:space="preserve">    E --&gt; F;</w:t>
       </w:r>
       <w:r>
         <w:br/>
       </w:r>
       <w:r>
         <w:rPr>
-          <w:rStyle w:val="VariableTok"/>
+          <w:rStyle w:val="VerbatimChar"/>
         </w:rPr>
-        <w:t xml:space="preserve">+---------+----------+----------+-----+</w:t>
+        <w:t xml:space="preserve">    F --&gt; G[掩码解码器（Mask Decoder）];</w:t>
       </w:r>
       <w:r>
         <w:br/>
       </w:r>
       <w:r>
         <w:rPr>
-          <w:rStyle w:val="NormalTok"/>
+          <w:rStyle w:val="VerbatimChar"/>
         </w:rPr>
-        <w:t xml:space="preserve">          |          |          |</w:t>
+        <w:t xml:space="preserve">    G --&gt; G1[卷积层（Convolutional Layer）];</w:t>
       </w:r>
       <w:r>
         <w:br/>
       </w:r>
       <w:r>
         <w:rPr>
-          <w:rStyle w:val="NormalTok"/>
+          <w:rStyle w:val="VerbatimChar"/>
         </w:rPr>
-        <w:t xml:space="preserve">          V          V          V</w:t>
+        <w:t xml:space="preserve">    G1 --&gt; G2[上采样层（Upsampling Layer）];</w:t>
       </w:r>
       <w:r>
         <w:br/>
       </w:r>
       <w:r>
         <w:rPr>
-          <w:rStyle w:val="VariableTok"/>
+          <w:rStyle w:val="VerbatimChar"/>
         </w:rPr>
-        <w:t xml:space="preserve">+---------+--+    +--+---------+--+</w:t>
+        <w:t xml:space="preserve">    G2 --&gt; G3[卷积层（Convolutional Layer）];</w:t>
       </w:r>
       <w:r>
         <w:br/>
       </w:r>
       <w:r>
         <w:rPr>
-          <w:rStyle w:val="NormalTok"/>
+          <w:rStyle w:val="VerbatimChar"/>
         </w:rPr>
-        <w:t xml:space="preserve">| 编码器层 1  |    | 编码器层 2  | ... |</w:t>
+        <w:t xml:space="preserve">    G3 --&gt; G4[激活函数（Activation Function）];</w:t>
       </w:r>
       <w:r>
         <w:br/>
       </w:r>
       <w:r>
         <w:rPr>
-          <w:rStyle w:val="VariableTok"/>
+          <w:rStyle w:val="VerbatimChar"/>
         </w:rPr>
-        <w:t xml:space="preserve">+---------+--+    +--+---------+--+</w:t>
+        <w:t xml:space="preserve">    G4 --&gt; G5[上采样层（Upsampling Layer）];</w:t>
       </w:r>
       <w:r>
         <w:br/>
       </w:r>
       <w:r>
         <w:rPr>
-          <w:rStyle w:val="NormalTok"/>
+          <w:rStyle w:val="VerbatimChar"/>
         </w:rPr>
-        <w:t xml:space="preserve">          |          |</w:t>
+        <w:t xml:space="preserve">    G5 --&gt; G6[卷积层（Convolutional Layer）];</w:t>
       </w:r>
       <w:r>
         <w:br/>
       </w:r>
       <w:r>
         <w:rPr>
-          <w:rStyle w:val="NormalTok"/>
+          <w:rStyle w:val="VerbatimChar"/>
         </w:rPr>
-        <w:t xml:space="preserve">          V          V</w:t>
-      </w:r>
-      <w:r>
-        <w:br/>
-      </w:r>
-      <w:r>
-        <w:rPr>
-          <w:rStyle w:val="VariableTok"/>
-        </w:rPr>
-        <w:t xml:space="preserve">+---------+--+    +--+---------+--+</w:t>
-      </w:r>
-      <w:r>
-        <w:br/>
-      </w:r>
-      <w:r>
-        <w:rPr>
-          <w:rStyle w:val="NormalTok"/>
-        </w:rPr>
-        <w:t xml:space="preserve">| 多头自注意力 |  | 多头自注意力 | ... |</w:t>
-      </w:r>
-      <w:r>
-        <w:br/>
-      </w:r>
-      <w:r>
-        <w:rPr>
-          <w:rStyle w:val="VariableTok"/>
-        </w:rPr>
-        <w:t xml:space="preserve">+---------+--+    +--+---------+--+</w:t>
-      </w:r>
-      <w:r>
-        <w:br/>
-      </w:r>
-      <w:r>
-        <w:rPr>
-          <w:rStyle w:val="NormalTok"/>
-        </w:rPr>
-        <w:t xml:space="preserve">          |          |</w:t>
-      </w:r>
-      <w:r>
-        <w:br/>
-      </w:r>
-      <w:r>
-        <w:rPr>
-          <w:rStyle w:val="NormalTok"/>
-        </w:rPr>
-        <w:t xml:space="preserve">          V          V</w:t>
-      </w:r>
-      <w:r>
-        <w:br/>
-      </w:r>
-      <w:r>
-        <w:rPr>
-          <w:rStyle w:val="VariableTok"/>
-        </w:rPr>
-        <w:t xml:space="preserve">+---------+--+    +--+---------+--+</w:t>
-      </w:r>
-      <w:r>
-        <w:br/>
-      </w:r>
-      <w:r>
-        <w:rPr>
-          <w:rStyle w:val="NormalTok"/>
-        </w:rPr>
-        <w:t xml:space="preserve">| 加法 &amp; 归一化 |  | 加法 &amp; 归一化 | ... |</w:t>
-      </w:r>
-      <w:r>
-        <w:br/>
-      </w:r>
-      <w:r>
-        <w:rPr>
-          <w:rStyle w:val="VariableTok"/>
-        </w:rPr>
-        <w:t xml:space="preserve">+---------+--+    +--+---------+--+</w:t>
-      </w:r>
-      <w:r>
-        <w:br/>
-      </w:r>
-      <w:r>
-        <w:rPr>
-          <w:rStyle w:val="NormalTok"/>
-        </w:rPr>
-        <w:t xml:space="preserve">          |          |</w:t>
-      </w:r>
-      <w:r>
-        <w:br/>
-      </w:r>
-      <w:r>
-        <w:rPr>
-          <w:rStyle w:val="NormalTok"/>
-        </w:rPr>
-        <w:t xml:space="preserve">          V          V</w:t>
-      </w:r>
-      <w:r>
-        <w:br/>
-      </w:r>
-      <w:r>
-        <w:rPr>
-          <w:rStyle w:val="VariableTok"/>
-        </w:rPr>
-        <w:t xml:space="preserve">+---------+--+    +--+---------+--+</w:t>
-      </w:r>
-      <w:r>
-        <w:br/>
-      </w:r>
-      <w:r>
-        <w:rPr>
-          <w:rStyle w:val="NormalTok"/>
-        </w:rPr>
-        <w:t xml:space="preserve">| 前馈神经网络 |  | 前馈神经网络 | ... |</w:t>
-      </w:r>
-      <w:r>
-        <w:br/>
-      </w:r>
-      <w:r>
-        <w:rPr>
-          <w:rStyle w:val="VariableTok"/>
-        </w:rPr>
-        <w:t xml:space="preserve">+---------+--+    +--+---------+--+</w:t>
-      </w:r>
-      <w:r>
-        <w:br/>
-      </w:r>
-      <w:r>
-        <w:rPr>
-          <w:rStyle w:val="NormalTok"/>
-        </w:rPr>
-        <w:t xml:space="preserve">          |          |</w:t>
-      </w:r>
-      <w:r>
-        <w:br/>
-      </w:r>
-      <w:r>
-        <w:rPr>
-          <w:rStyle w:val="NormalTok"/>
-        </w:rPr>
-        <w:t xml:space="preserve">          V          V</w:t>
-      </w:r>
-      <w:r>
-        <w:br/>
-      </w:r>
-      <w:r>
-        <w:rPr>
-          <w:rStyle w:val="VariableTok"/>
-        </w:rPr>
-        <w:t xml:space="preserve">+---------+--+    +--+---------+--+</w:t>
-      </w:r>
-      <w:r>
-        <w:br/>
-      </w:r>
-      <w:r>
-        <w:rPr>
-          <w:rStyle w:val="NormalTok"/>
-        </w:rPr>
-        <w:t xml:space="preserve">| 加法 &amp; 归一化 |  | 加法 &amp; 归一化 | ... |</w:t>
-      </w:r>
-      <w:r>
-        <w:br/>
-      </w:r>
-      <w:r>
-        <w:rPr>
-          <w:rStyle w:val="VariableTok"/>
-        </w:rPr>
-        <w:t xml:space="preserve">+---------+--+    +--+---------+--+</w:t>
-      </w:r>
-      <w:r>
-        <w:br/>
-      </w:r>
-      <w:r>
-        <w:rPr>
-          <w:rStyle w:val="NormalTok"/>
-        </w:rPr>
-        <w:t xml:space="preserve">          |          |</w:t>
-      </w:r>
-      <w:r>
-        <w:br/>
-      </w:r>
-      <w:r>
-        <w:rPr>
-          <w:rStyle w:val="NormalTok"/>
-        </w:rPr>
-        <w:t xml:space="preserve">          V          V</w:t>
-      </w:r>
-      <w:r>
-        <w:br/>
-      </w:r>
-      <w:r>
-        <w:rPr>
-          <w:rStyle w:val="VariableTok"/>
-        </w:rPr>
-        <w:t xml:space="preserve">+---------+----------+----------+-----+</w:t>
-      </w:r>
-      <w:r>
-        <w:br/>
-      </w:r>
-      <w:r>
-        <w:rPr>
-          <w:rStyle w:val="NormalTok"/>
-        </w:rPr>
-        <w:t xml:space="preserve">|                编码器               |</w:t>
-      </w:r>
-      <w:r>
-        <w:br/>
-      </w:r>
-      <w:r>
-        <w:rPr>
-          <w:rStyle w:val="VariableTok"/>
-        </w:rPr>
-        <w:t xml:space="preserve">+------------------+-------------------+</w:t>
-      </w:r>
-      <w:r>
-        <w:br/>
-      </w:r>
-      <w:r>
-        <w:rPr>
-          <w:rStyle w:val="NormalTok"/>
-        </w:rPr>
-        <w:t xml:space="preserve">                   |</w:t>
-      </w:r>
-      <w:r>
-        <w:br/>
-      </w:r>
-      <w:r>
-        <w:rPr>
-          <w:rStyle w:val="NormalTok"/>
-        </w:rPr>
-        <w:t xml:space="preserve">                   V</w:t>
-      </w:r>
-      <w:r>
-        <w:br/>
-      </w:r>
-      <w:r>
-        <w:rPr>
-          <w:rStyle w:val="VariableTok"/>
-        </w:rPr>
-        <w:t xml:space="preserve">+----------------+-------------------+</w:t>
-      </w:r>
-      <w:r>
-        <w:br/>
-      </w:r>
-      <w:r>
-        <w:rPr>
-          <w:rStyle w:val="NormalTok"/>
-        </w:rPr>
-        <w:t xml:space="preserve">|                解码器               |</w:t>
-      </w:r>
-      <w:r>
-        <w:br/>
-      </w:r>
-      <w:r>
-        <w:rPr>
-          <w:rStyle w:val="VariableTok"/>
-        </w:rPr>
-        <w:t xml:space="preserve">+---------+----------+----------+-----+</w:t>
-      </w:r>
-      <w:r>
-        <w:br/>
-      </w:r>
-      <w:r>
-        <w:rPr>
-          <w:rStyle w:val="NormalTok"/>
-        </w:rPr>
-        <w:t xml:space="preserve">          |          |          |</w:t>
-      </w:r>
-      <w:r>
-        <w:br/>
-      </w:r>
-      <w:r>
-        <w:rPr>
-          <w:rStyle w:val="NormalTok"/>
-        </w:rPr>
-        <w:t xml:space="preserve">          V          V          V</w:t>
-      </w:r>
-      <w:r>
-        <w:br/>
-      </w:r>
-      <w:r>
-        <w:rPr>
-          <w:rStyle w:val="VariableTok"/>
-        </w:rPr>
-        <w:t xml:space="preserve">+---------+--+    +--+---------+--+</w:t>
-      </w:r>
-      <w:r>
-        <w:br/>
-      </w:r>
-      <w:r>
-        <w:rPr>
-          <w:rStyle w:val="NormalTok"/>
-        </w:rPr>
-        <w:t xml:space="preserve">| 解码器层 1  |    | 解码器层 2  | ... |</w:t>
-      </w:r>
-      <w:r>
-        <w:br/>
-      </w:r>
-      <w:r>
-        <w:rPr>
-          <w:rStyle w:val="VariableTok"/>
-        </w:rPr>
-        <w:t xml:space="preserve">+---------+--+    +--+---------+--+</w:t>
-      </w:r>
-      <w:r>
-        <w:br/>
-      </w:r>
-      <w:r>
-        <w:rPr>
-          <w:rStyle w:val="NormalTok"/>
-        </w:rPr>
-        <w:t xml:space="preserve">          |          |</w:t>
-      </w:r>
-      <w:r>
-        <w:br/>
-      </w:r>
-      <w:r>
-        <w:rPr>
-          <w:rStyle w:val="NormalTok"/>
-        </w:rPr>
-        <w:t xml:space="preserve">          V          V</w:t>
-      </w:r>
-      <w:r>
-        <w:br/>
-      </w:r>
-      <w:r>
-        <w:rPr>
-          <w:rStyle w:val="VariableTok"/>
-        </w:rPr>
-        <w:t xml:space="preserve">+---------+--+    +--+---------+--+</w:t>
-      </w:r>
-      <w:r>
-        <w:br/>
-      </w:r>
-      <w:r>
-        <w:rPr>
-          <w:rStyle w:val="NormalTok"/>
-        </w:rPr>
-        <w:t xml:space="preserve">| 掩码多头自注意力 |  | 掩码多头自注意力 | ... |</w:t>
-      </w:r>
-      <w:r>
-        <w:br/>
-      </w:r>
-      <w:r>
-        <w:rPr>
-          <w:rStyle w:val="VariableTok"/>
-        </w:rPr>
-        <w:t xml:space="preserve">+---------+--+    +--+---------+--+</w:t>
-      </w:r>
-      <w:r>
-        <w:br/>
-      </w:r>
-      <w:r>
-        <w:rPr>
-          <w:rStyle w:val="NormalTok"/>
-        </w:rPr>
-        <w:t xml:space="preserve">          |          |</w:t>
-      </w:r>
-      <w:r>
-        <w:br/>
-      </w:r>
-      <w:r>
-        <w:rPr>
-          <w:rStyle w:val="NormalTok"/>
-        </w:rPr>
-        <w:t xml:space="preserve">          V          V</w:t>
-      </w:r>
-      <w:r>
-        <w:br/>
-      </w:r>
-      <w:r>
-        <w:rPr>
-          <w:rStyle w:val="VariableTok"/>
-        </w:rPr>
-        <w:t xml:space="preserve">+---------+--+    +--+---------+--+</w:t>
-      </w:r>
-      <w:r>
-        <w:br/>
-      </w:r>
-      <w:r>
-        <w:rPr>
-          <w:rStyle w:val="NormalTok"/>
-        </w:rPr>
-        <w:t xml:space="preserve">| 加法 &amp; 归一化 |  | 加法 &amp; 归一化 | ... |</w:t>
-      </w:r>
-      <w:r>
-        <w:br/>
-      </w:r>
-      <w:r>
-        <w:rPr>
-          <w:rStyle w:val="VariableTok"/>
-        </w:rPr>
-        <w:t xml:space="preserve">+---------+--+    +--+---------+--+</w:t>
-      </w:r>
-      <w:r>
-        <w:br/>
-      </w:r>
-      <w:r>
-        <w:rPr>
-          <w:rStyle w:val="NormalTok"/>
-        </w:rPr>
-        <w:t xml:space="preserve">          |          |</w:t>
-      </w:r>
-      <w:r>
-        <w:br/>
-      </w:r>
-      <w:r>
-        <w:rPr>
-          <w:rStyle w:val="NormalTok"/>
-        </w:rPr>
-        <w:t xml:space="preserve">          V          V</w:t>
-      </w:r>
-      <w:r>
-        <w:br/>
-      </w:r>
-      <w:r>
-        <w:rPr>
-          <w:rStyle w:val="VariableTok"/>
-        </w:rPr>
-        <w:t xml:space="preserve">+---------+--+    +--+---------+--+</w:t>
-      </w:r>
-      <w:r>
-        <w:br/>
-      </w:r>
-      <w:r>
-        <w:rPr>
-          <w:rStyle w:val="NormalTok"/>
-        </w:rPr>
-        <w:t xml:space="preserve">| 编码器-解码器注意力 |  | 编码器-解码器注意力 | ... |</w:t>
-      </w:r>
-      <w:r>
-        <w:br/>
-      </w:r>
-      <w:r>
-        <w:rPr>
-          <w:rStyle w:val="VariableTok"/>
-        </w:rPr>
-        <w:t xml:space="preserve">+---------+--+    +--+---------+--+</w:t>
-      </w:r>
-      <w:r>
-        <w:br/>
-      </w:r>
-      <w:r>
-        <w:rPr>
-          <w:rStyle w:val="NormalTok"/>
-        </w:rPr>
-        <w:t xml:space="preserve">          |          |</w:t>
-      </w:r>
-      <w:r>
-        <w:br/>
-      </w:r>
-      <w:r>
-        <w:rPr>
-          <w:rStyle w:val="NormalTok"/>
-        </w:rPr>
-        <w:t xml:space="preserve">          V          V</w:t>
-      </w:r>
-      <w:r>
-        <w:br/>
-      </w:r>
-      <w:r>
-        <w:rPr>
-          <w:rStyle w:val="VariableTok"/>
-        </w:rPr>
-        <w:t xml:space="preserve">+---------+--+    +--+---------+--+</w:t>
-      </w:r>
-      <w:r>
-        <w:br/>
-      </w:r>
-      <w:r>
-        <w:rPr>
-          <w:rStyle w:val="NormalTok"/>
-        </w:rPr>
-        <w:t xml:space="preserve">| 加法 &amp; 归一化 |  | 加法 &amp; 归一化 | ... |</w:t>
-      </w:r>
-      <w:r>
-        <w:br/>
-      </w:r>
-      <w:r>
-        <w:rPr>
-          <w:rStyle w:val="VariableTok"/>
-        </w:rPr>
-        <w:t xml:space="preserve">+---------+--+    +--+---------+--+</w:t>
-      </w:r>
-      <w:r>
-        <w:br/>
-      </w:r>
-      <w:r>
-        <w:rPr>
-          <w:rStyle w:val="NormalTok"/>
-        </w:rPr>
-        <w:t xml:space="preserve">          |          |</w:t>
-      </w:r>
-      <w:r>
-        <w:br/>
-      </w:r>
-      <w:r>
-        <w:rPr>
-          <w:rStyle w:val="NormalTok"/>
-        </w:rPr>
-        <w:t xml:space="preserve">          V          V</w:t>
-      </w:r>
-      <w:r>
-        <w:br/>
-      </w:r>
-      <w:r>
-        <w:rPr>
-          <w:rStyle w:val="VariableTok"/>
-        </w:rPr>
-        <w:t xml:space="preserve">+---------+--+    +--+---------+--+</w:t>
-      </w:r>
-      <w:r>
-        <w:br/>
-      </w:r>
-      <w:r>
-        <w:rPr>
-          <w:rStyle w:val="NormalTok"/>
-        </w:rPr>
-        <w:t xml:space="preserve">| 前馈神经网络 |  | 前馈神经网络 | ... |</w:t>
-      </w:r>
-      <w:r>
-        <w:br/>
-      </w:r>
-      <w:r>
-        <w:rPr>
-          <w:rStyle w:val="VariableTok"/>
-        </w:rPr>
-        <w:t xml:space="preserve">+---------+--+    +--+---------+--+</w:t>
-      </w:r>
-      <w:r>
-        <w:br/>
-      </w:r>
-      <w:r>
-        <w:rPr>
-          <w:rStyle w:val="NormalTok"/>
-        </w:rPr>
-        <w:t xml:space="preserve">          |          |</w:t>
-      </w:r>
-      <w:r>
-        <w:br/>
-      </w:r>
-      <w:r>
-        <w:rPr>
-          <w:rStyle w:val="NormalTok"/>
-        </w:rPr>
-        <w:t xml:space="preserve">          V          V</w:t>
-      </w:r>
-      <w:r>
-        <w:br/>
-      </w:r>
-      <w:r>
-        <w:rPr>
-          <w:rStyle w:val="VariableTok"/>
-        </w:rPr>
-        <w:t xml:space="preserve">+---------+--+    +--+---------+--+</w:t>
-      </w:r>
-      <w:r>
-        <w:br/>
-      </w:r>
-      <w:r>
-        <w:rPr>
-          <w:rStyle w:val="NormalTok"/>
-        </w:rPr>
-        <w:t xml:space="preserve">| 加法 &amp; 归一化 |  | 加法 &amp; 归一化 | ... |</w:t>
-      </w:r>
-      <w:r>
-        <w:br/>
-      </w:r>
-      <w:r>
-        <w:rPr>
-          <w:rStyle w:val="VariableTok"/>
-        </w:rPr>
-        <w:t xml:space="preserve">+---------+--+    +--+---------+--+</w:t>
-      </w:r>
-      <w:r>
-        <w:br/>
-      </w:r>
-      <w:r>
-        <w:rPr>
-          <w:rStyle w:val="NormalTok"/>
-        </w:rPr>
-        <w:t xml:space="preserve">          |          |</w:t>
-      </w:r>
-      <w:r>
-        <w:br/>
-      </w:r>
-      <w:r>
-        <w:rPr>
-          <w:rStyle w:val="NormalTok"/>
-        </w:rPr>
-        <w:t xml:space="preserve">          V          V</w:t>
-      </w:r>
-      <w:r>
-        <w:br/>
-      </w:r>
-      <w:r>
-        <w:rPr>
-          <w:rStyle w:val="VariableTok"/>
-        </w:rPr>
-        <w:t xml:space="preserve">+---------+----------+----------+-----+</w:t>
-      </w:r>
-      <w:r>
-        <w:br/>
-      </w:r>
-      <w:r>
-        <w:rPr>
-          <w:rStyle w:val="NormalTok"/>
-        </w:rPr>
-        <w:t xml:space="preserve">|                解码器               |</w:t>
-      </w:r>
-      <w:r>
-        <w:br/>
-      </w:r>
-      <w:r>
-        <w:rPr>
-          <w:rStyle w:val="VariableTok"/>
-        </w:rPr>
-        <w:t xml:space="preserve">+------------------+-------------------+</w:t>
-      </w:r>
-      <w:r>
-        <w:br/>
-      </w:r>
-      <w:r>
-        <w:rPr>
-          <w:rStyle w:val="NormalTok"/>
-        </w:rPr>
-        <w:t xml:space="preserve">                   |</w:t>
-      </w:r>
-      <w:r>
-        <w:br/>
-      </w:r>
-      <w:r>
-        <w:rPr>
-          <w:rStyle w:val="NormalTok"/>
-        </w:rPr>
-        <w:t xml:space="preserve">                   V</w:t>
-      </w:r>
-      <w:r>
-        <w:br/>
-      </w:r>
-      <w:r>
-        <w:rPr>
-          <w:rStyle w:val="VariableTok"/>
-        </w:rPr>
-        <w:t xml:space="preserve">+------------------+-------------------+</w:t>
-      </w:r>
-      <w:r>
-        <w:br/>
-      </w:r>
-      <w:r>
-        <w:rPr>
-          <w:rStyle w:val="NormalTok"/>
-        </w:rPr>
-        <w:t xml:space="preserve">|                 输出                 |</w:t>
-      </w:r>
-      <w:r>
-        <w:br/>
-      </w:r>
-      <w:r>
-        <w:rPr>
-          <w:rStyle w:val="VariableTok"/>
-        </w:rPr>
-        <w:t xml:space="preserve">+--------------------------------------+</w:t>
+        <w:t xml:space="preserve">    G --&gt; H[输出掩码（Output Mask）];</w:t>
       </w:r>
     </w:p>
     <w:p>
@@ -3628,7 +2971,7 @@
         <w:fldChar w:fldCharType="begin"/>
       </w:r>
       <w:r>
-        <w:instrText xml:space="preserve"> ADDIN ZOTERO_ITEM CSL_CITATION {"citationID":"00000009","properties":{"noteIndex":0,"formattedCitation":"[@LunWenJieDuMetaAiSAM]"},"citationItems":[{"itemData":{"title":"【论文解读】MetaAi SAM(Segment Anything) 分割一切 - 知乎","citation-key":"LunWenJieDuMetaAiSAM","URL":"https://zhuanlan.zhihu.com/p/620355474","type":"webpage","accessed":{"date-parts":[["2024",4,11]]},"id":"LunWenJieDuMetaAiSAM"},"suffix":"","id":504,"prefix":"","uri":["http://zotero.org/users/9557124/items/P2DY7E6V"],"uris":["http://zotero.org/users/9557124/items/P2DY7E6V"]}],"schema":"https://github.com/citation-style-language/schema/raw/master/csl-citation.json"}   </w:instrText>
+        <w:instrText xml:space="preserve"> ADDIN ZOTERO_ITEM CSL_CITATION {"citationID":"00000009","citationItems":[{"id":504,"prefix":"","uris":["http://zotero.org/users/9557124/items/P2DY7E6V"],"itemData":{"id":"LunWenJieDuMetaAiSAM","citation-key":"LunWenJieDuMetaAiSAM","title":"【论文解读】MetaAi SAM(Segment Anything) 分割一切 - 知乎","URL":"https://zhuanlan.zhihu.com/p/620355474","type":"webpage","accessed":{"date-parts":[["2024",4,11]]}},"suffix":"","uri":["http://zotero.org/users/9557124/items/P2DY7E6V"]}],"schema":"https://github.com/citation-style-language/schema/raw/master/csl-citation.json","properties":{"noteIndex":0,"formattedCitation":"[@LunWenJieDuMetaAiSAM]"}}   </w:instrText>
       </w:r>
       <w:r>
         <w:fldChar w:fldCharType="separate"/>
@@ -3663,7 +3006,7 @@
         <w:fldChar w:fldCharType="begin"/>
       </w:r>
       <w:r>
-        <w:instrText xml:space="preserve"> ADDIN ZOTERO_ITEM CSL_CITATION {"citationID":"00000010","properties":{"noteIndex":0,"formattedCitation":"[@kirillovSegmentAnything2023]"},"citationItems":[{"itemData":{"note":"titleTranslation: 任何分段","publisher":"IEEE","page":"3992-4003","issued":{"date-parts":[["2023",10,1]]},"title":"Segment Anything","container-title":"2023 IEEE/CVF International Conference on Computer Vision (ICCV)","source":"DOI.org (Crossref)","id":"kirillovSegmentAnything2023","citation-key":"kirillovSegmentAnything2023","event-title":"2023 IEEE/CVF International Conference on Computer Vision (ICCV)","accessed":{"date-parts":[["2024",1,17]]},"URL":"https://ieeexplore.ieee.org/document/10378323/","type":"paper-conference","DOI":"10.1109/ICCV51070.2023.00371","author":[{"family":"Kirillov","given":"Alexander"},{"family":"Mintun","given":"Eric"},{"family":"Ravi","given":"Nikhila"},{"family":"Mao","given":"Hanzi"},{"family":"Rolland","given":"Chloe"},{"family":"Gustafson","given":"Laura"},{"family":"Xiao","given":"Tete"},{"family":"Whitehead","given":"Spencer"},{"family":"Berg","given":"Alexander C."},{"family":"Lo","given":"Wan-Yen"},{"family":"Dollár","given":"Piotr"},{"family":"Girshick","given":"Ross"}],"publisher-place":"Paris, France","ISBN":"9798350307184","abstract":"We introduce the Segment Anything (SA) project: a new task, model, and dataset for image segmentation. Using our efﬁcient model in a data collection loop, we built the largest segmentation dataset to date (by far), with over 1 billion masks on 11M licensed and privacy respecting images. The model is designed and trained to be promptable, so it can transfer zero-shot to new image distributions and tasks. We evaluate its capabilities on numerous tasks and ﬁnd that its zero-shot performance is impressive – often competitive with or even superior to prior fully supervised results. We are releasing the Segment Anything Model (SAM) and corresponding dataset (SA-1B) of 1B masks and 11M images at https://segment-anything.com to foster research into foundation models for computer vision.","event-place":"Paris, France","language":"en"},"suffix":"","id":472,"prefix":"","uri":["http://zotero.org/users/9557124/items/RGI8W7FT"],"uris":["http://zotero.org/users/9557124/items/RGI8W7FT"]}],"schema":"https://github.com/citation-style-language/schema/raw/master/csl-citation.json"}   </w:instrText>
+        <w:instrText xml:space="preserve"> ADDIN ZOTERO_ITEM CSL_CITATION {"citationID":"00000010","citationItems":[{"id":472,"prefix":"","uris":["http://zotero.org/users/9557124/items/RGI8W7FT"],"itemData":{"abstract":"We introduce the Segment Anything (SA) project: a new task, model, and dataset for image segmentation. Using our efﬁcient model in a data collection loop, we built the largest segmentation dataset to date (by far), with over 1 billion masks on 11M licensed and privacy respecting images. The model is designed and trained to be promptable, so it can transfer zero-shot to new image distributions and tasks. We evaluate its capabilities on numerous tasks and ﬁnd that its zero-shot performance is impressive – often competitive with or even superior to prior fully supervised results. We are releasing the Segment Anything Model (SAM) and corresponding dataset (SA-1B) of 1B masks and 11M images at https://segment-anything.com to foster research into foundation models for computer vision.","author":[{"given":"Alexander","family":"Kirillov"},{"given":"Eric","family":"Mintun"},{"given":"Nikhila","family":"Ravi"},{"given":"Hanzi","family":"Mao"},{"given":"Chloe","family":"Rolland"},{"given":"Laura","family":"Gustafson"},{"given":"Tete","family":"Xiao"},{"given":"Spencer","family":"Whitehead"},{"given":"Alexander C.","family":"Berg"},{"given":"Wan-Yen","family":"Lo"},{"given":"Piotr","family":"Dollár"},{"given":"Ross","family":"Girshick"}],"publisher":"IEEE","container-title":"2023 IEEE/CVF International Conference on Computer Vision (ICCV)","id":"kirillovSegmentAnything2023","page":"3992-4003","URL":"https://ieeexplore.ieee.org/document/10378323/","title":"Segment Anything","ISBN":"9798350307184","type":"paper-conference","source":"DOI.org (Crossref)","event-place":"Paris, France","note":"titleTranslation: 任何分段","event-title":"2023 IEEE/CVF International Conference on Computer Vision (ICCV)","citation-key":"kirillovSegmentAnything2023","publisher-place":"Paris, France","DOI":"10.1109/ICCV51070.2023.00371","language":"en","issued":{"date-parts":[["2023",10,1]]},"accessed":{"date-parts":[["2024",1,17]]}},"suffix":"","uri":["http://zotero.org/users/9557124/items/RGI8W7FT"]}],"schema":"https://github.com/citation-style-language/schema/raw/master/csl-citation.json","properties":{"noteIndex":0,"formattedCitation":"[@kirillovSegmentAnything2023]"}}   </w:instrText>
       </w:r>
       <w:r>
         <w:fldChar w:fldCharType="separate"/>
@@ -3881,441 +3224,276 @@
       </w:pPr>
       <w:r>
         <w:rPr>
-          <w:rStyle w:val="VariableTok"/>
+          <w:rStyle w:val="VerbatimChar"/>
         </w:rPr>
-        <w:t xml:space="preserve">+-------------------------------------+</w:t>
+        <w:t xml:space="preserve">graph TD</w:t>
       </w:r>
       <w:r>
         <w:br/>
       </w:r>
       <w:r>
         <w:rPr>
-          <w:rStyle w:val="NormalTok"/>
+          <w:rStyle w:val="VerbatimChar"/>
         </w:rPr>
-        <w:t xml:space="preserve">|             输入图像（Image）       |</w:t>
+        <w:t xml:space="preserve">    A[Transformer]</w:t>
       </w:r>
       <w:r>
         <w:br/>
       </w:r>
       <w:r>
         <w:rPr>
-          <w:rStyle w:val="VariableTok"/>
+          <w:rStyle w:val="VerbatimChar"/>
         </w:rPr>
-        <w:t xml:space="preserve">+-------------------+-----------------+</w:t>
+        <w:t xml:space="preserve">    A --&gt; B[编码器（Encoder）]</w:t>
       </w:r>
       <w:r>
         <w:br/>
       </w:r>
       <w:r>
         <w:rPr>
-          <w:rStyle w:val="NormalTok"/>
+          <w:rStyle w:val="VerbatimChar"/>
         </w:rPr>
-        <w:t xml:space="preserve">                    |</w:t>
+        <w:t xml:space="preserve">    A --&gt; C[解码器（Decoder）]</w:t>
       </w:r>
       <w:r>
         <w:br/>
       </w:r>
       <w:r>
+        <w:br/>
+      </w:r>
+      <w:r>
         <w:rPr>
-          <w:rStyle w:val="NormalTok"/>
+          <w:rStyle w:val="VerbatimChar"/>
         </w:rPr>
-        <w:t xml:space="preserve">                    v</w:t>
+        <w:t xml:space="preserve">    B --&gt; B1[编码器层（Encoder Layer 1）]</w:t>
       </w:r>
       <w:r>
         <w:br/>
       </w:r>
       <w:r>
         <w:rPr>
-          <w:rStyle w:val="VariableTok"/>
+          <w:rStyle w:val="VerbatimChar"/>
         </w:rPr>
-        <w:t xml:space="preserve">+-------------------+-----------------+</w:t>
+        <w:t xml:space="preserve">    B1 --&gt; B1a[多头自注意力机制（Multi-Head Self-Attention）]</w:t>
       </w:r>
       <w:r>
         <w:br/>
       </w:r>
       <w:r>
         <w:rPr>
-          <w:rStyle w:val="NormalTok"/>
+          <w:rStyle w:val="VerbatimChar"/>
         </w:rPr>
-        <w:t xml:space="preserve">|         图像编码器（Image Encoder） |</w:t>
+        <w:t xml:space="preserve">    B1 --&gt; B1b[加法与归一化（Add &amp; Norm）]</w:t>
       </w:r>
       <w:r>
         <w:br/>
       </w:r>
       <w:r>
         <w:rPr>
-          <w:rStyle w:val="NormalTok"/>
+          <w:rStyle w:val="VerbatimChar"/>
         </w:rPr>
-        <w:t xml:space="preserve">|   提取图像特征（Image Features）    |</w:t>
+        <w:t xml:space="preserve">    B1 --&gt; B1c[前馈神经网络（Feed-Forward Neural Network）]</w:t>
       </w:r>
       <w:r>
         <w:br/>
       </w:r>
       <w:r>
         <w:rPr>
-          <w:rStyle w:val="VariableTok"/>
+          <w:rStyle w:val="VerbatimChar"/>
         </w:rPr>
-        <w:t xml:space="preserve">+-------------------+-----------------+</w:t>
+        <w:t xml:space="preserve">    B1 --&gt; B1d[加法与归一化（Add &amp; Norm）]</w:t>
       </w:r>
       <w:r>
         <w:br/>
       </w:r>
       <w:r>
+        <w:br/>
+      </w:r>
+      <w:r>
         <w:rPr>
-          <w:rStyle w:val="NormalTok"/>
+          <w:rStyle w:val="VerbatimChar"/>
         </w:rPr>
-        <w:t xml:space="preserve">                    |</w:t>
+        <w:t xml:space="preserve">    B --&gt; B2[编码器层（Encoder Layer 2）]</w:t>
       </w:r>
       <w:r>
         <w:br/>
       </w:r>
       <w:r>
         <w:rPr>
-          <w:rStyle w:val="NormalTok"/>
+          <w:rStyle w:val="VerbatimChar"/>
         </w:rPr>
-        <w:t xml:space="preserve">                    v</w:t>
+        <w:t xml:space="preserve">    B2 --&gt; B2a[多头自注意力机制（Multi-Head Self-Attention）]</w:t>
       </w:r>
       <w:r>
         <w:br/>
       </w:r>
       <w:r>
         <w:rPr>
-          <w:rStyle w:val="VariableTok"/>
+          <w:rStyle w:val="VerbatimChar"/>
         </w:rPr>
-        <w:t xml:space="preserve">+-------------------+-----------------+</w:t>
+        <w:t xml:space="preserve">    B2 --&gt; B2b[加法与归一化（Add &amp; Norm）]</w:t>
       </w:r>
       <w:r>
         <w:br/>
       </w:r>
       <w:r>
         <w:rPr>
-          <w:rStyle w:val="NormalTok"/>
+          <w:rStyle w:val="VerbatimChar"/>
         </w:rPr>
-        <w:t xml:space="preserve">|    图像特征（Image Features）       |</w:t>
+        <w:t xml:space="preserve">    B2 --&gt; B2c[前馈神经网络（Feed-Forward Neural Network）]</w:t>
       </w:r>
       <w:r>
         <w:br/>
       </w:r>
       <w:r>
         <w:rPr>
-          <w:rStyle w:val="VariableTok"/>
+          <w:rStyle w:val="VerbatimChar"/>
         </w:rPr>
-        <w:t xml:space="preserve">+-------------------+-----------------+</w:t>
+        <w:t xml:space="preserve">    B2 --&gt; B2d[加法与归一化（Add &amp; Norm）]</w:t>
       </w:r>
       <w:r>
         <w:br/>
       </w:r>
       <w:r>
+        <w:br/>
+      </w:r>
+      <w:r>
         <w:rPr>
-          <w:rStyle w:val="NormalTok"/>
+          <w:rStyle w:val="VerbatimChar"/>
         </w:rPr>
-        <w:t xml:space="preserve">                    |</w:t>
+        <w:t xml:space="preserve">    C --&gt; C1[解码器层（Decoder Layer 1）]</w:t>
       </w:r>
       <w:r>
         <w:br/>
       </w:r>
       <w:r>
         <w:rPr>
-          <w:rStyle w:val="NormalTok"/>
+          <w:rStyle w:val="VerbatimChar"/>
         </w:rPr>
-        <w:t xml:space="preserve">                    v</w:t>
+        <w:t xml:space="preserve">    C1 --&gt; C1a[掩码多头自注意力机制（Masked Multi-Head Self-Attention）]</w:t>
       </w:r>
       <w:r>
         <w:br/>
       </w:r>
       <w:r>
         <w:rPr>
-          <w:rStyle w:val="VariableTok"/>
+          <w:rStyle w:val="VerbatimChar"/>
         </w:rPr>
-        <w:t xml:space="preserve">+-------------------+-----------------+</w:t>
+        <w:t xml:space="preserve">    C1 --&gt; C1b[加法与归一化（Add &amp; Norm）]</w:t>
       </w:r>
       <w:r>
         <w:br/>
       </w:r>
       <w:r>
         <w:rPr>
-          <w:rStyle w:val="NormalTok"/>
+          <w:rStyle w:val="VerbatimChar"/>
         </w:rPr>
-        <w:t xml:space="preserve">|        提示编码器（Prompt Encoder） |</w:t>
+        <w:t xml:space="preserve">    C1 --&gt; C1c[编码器-解码器注意力机制（Encoder-Decoder Attention）]</w:t>
       </w:r>
       <w:r>
         <w:br/>
       </w:r>
       <w:r>
         <w:rPr>
-          <w:rStyle w:val="NormalTok"/>
+          <w:rStyle w:val="VerbatimChar"/>
         </w:rPr>
-        <w:t xml:space="preserve">|  提取提示特征（Prompt Features）    |</w:t>
+        <w:t xml:space="preserve">    C1 --&gt; C1d[加法与归一化（Add &amp; Norm）]</w:t>
       </w:r>
       <w:r>
         <w:br/>
       </w:r>
       <w:r>
         <w:rPr>
-          <w:rStyle w:val="VariableTok"/>
+          <w:rStyle w:val="VerbatimChar"/>
         </w:rPr>
-        <w:t xml:space="preserve">+-------------------+-----------------+</w:t>
+        <w:t xml:space="preserve">    C1 --&gt; C1e[前馈神经网络（Feed-Forward Neural Network）]</w:t>
       </w:r>
       <w:r>
         <w:br/>
       </w:r>
       <w:r>
         <w:rPr>
-          <w:rStyle w:val="NormalTok"/>
+          <w:rStyle w:val="VerbatimChar"/>
         </w:rPr>
-        <w:t xml:space="preserve">                    |</w:t>
+        <w:t xml:space="preserve">    C1 --&gt; C1f[加法与归一化（Add &amp; Norm）]</w:t>
       </w:r>
       <w:r>
         <w:br/>
       </w:r>
       <w:r>
+        <w:br/>
+      </w:r>
+      <w:r>
         <w:rPr>
-          <w:rStyle w:val="NormalTok"/>
+          <w:rStyle w:val="VerbatimChar"/>
         </w:rPr>
-        <w:t xml:space="preserve">                    v</w:t>
+        <w:t xml:space="preserve">    C --&gt; C2[解码器层（Decoder Layer 2）]</w:t>
       </w:r>
       <w:r>
         <w:br/>
       </w:r>
       <w:r>
         <w:rPr>
-          <w:rStyle w:val="VariableTok"/>
+          <w:rStyle w:val="VerbatimChar"/>
         </w:rPr>
-        <w:t xml:space="preserve">+-------------------+-----------------+</w:t>
+        <w:t xml:space="preserve">    C2 --&gt; C2a[掩码多头自注意力机制（Masked Multi-Head Self-Attention）]</w:t>
       </w:r>
       <w:r>
         <w:br/>
       </w:r>
       <w:r>
         <w:rPr>
-          <w:rStyle w:val="NormalTok"/>
+          <w:rStyle w:val="VerbatimChar"/>
         </w:rPr>
-        <w:t xml:space="preserve">|    提示特征（Prompt Features）      |</w:t>
+        <w:t xml:space="preserve">    C2 --&gt; C2b[加法与归一化（Add &amp; Norm）]</w:t>
       </w:r>
       <w:r>
         <w:br/>
       </w:r>
       <w:r>
         <w:rPr>
-          <w:rStyle w:val="VariableTok"/>
+          <w:rStyle w:val="VerbatimChar"/>
         </w:rPr>
-        <w:t xml:space="preserve">+-------------------+-----------------+</w:t>
+        <w:t xml:space="preserve">    C2 --&gt; C2c[编码器-解码器注意力机制（Encoder-Decoder Attention）]</w:t>
       </w:r>
       <w:r>
         <w:br/>
       </w:r>
       <w:r>
         <w:rPr>
-          <w:rStyle w:val="NormalTok"/>
+          <w:rStyle w:val="VerbatimChar"/>
         </w:rPr>
-        <w:t xml:space="preserve">                    |</w:t>
+        <w:t xml:space="preserve">    C2 --&gt; C2d[加法与归一化（Add &amp; Norm）]</w:t>
       </w:r>
       <w:r>
         <w:br/>
       </w:r>
       <w:r>
         <w:rPr>
-          <w:rStyle w:val="NormalTok"/>
+          <w:rStyle w:val="VerbatimChar"/>
         </w:rPr>
-        <w:t xml:space="preserve">                    v</w:t>
+        <w:t xml:space="preserve">    C2 --&gt; C2e[前馈神经网络（Feed-Forward Neural Network）]</w:t>
       </w:r>
       <w:r>
         <w:br/>
       </w:r>
       <w:r>
         <w:rPr>
-          <w:rStyle w:val="VariableTok"/>
+          <w:rStyle w:val="VerbatimChar"/>
         </w:rPr>
-        <w:t xml:space="preserve">+-------------------+-----------------+</w:t>
+        <w:t xml:space="preserve">    C2 --&gt; C2f[加法与归一化（Add &amp; Norm）]</w:t>
       </w:r>
       <w:r>
         <w:br/>
       </w:r>
       <w:r>
+        <w:br/>
+      </w:r>
+      <w:r>
         <w:rPr>
-          <w:rStyle w:val="NormalTok"/>
+          <w:rStyle w:val="VerbatimChar"/>
         </w:rPr>
-        <w:t xml:space="preserve">| 特征融合与加权（Feature Fusion and Weighting）  |</w:t>
-      </w:r>
-      <w:r>
-        <w:br/>
-      </w:r>
-      <w:r>
-        <w:rPr>
-          <w:rStyle w:val="NormalTok"/>
-        </w:rPr>
-        <w:t xml:space="preserve">|   逐元素相乘（Element-wise Multiplication）       |</w:t>
-      </w:r>
-      <w:r>
-        <w:br/>
-      </w:r>
-      <w:r>
-        <w:rPr>
-          <w:rStyle w:val="VariableTok"/>
-        </w:rPr>
-        <w:t xml:space="preserve">+-------------------+-----------------+</w:t>
-      </w:r>
-      <w:r>
-        <w:br/>
-      </w:r>
-      <w:r>
-        <w:rPr>
-          <w:rStyle w:val="NormalTok"/>
-        </w:rPr>
-        <w:t xml:space="preserve">                    |</w:t>
-      </w:r>
-      <w:r>
-        <w:br/>
-      </w:r>
-      <w:r>
-        <w:rPr>
-          <w:rStyle w:val="NormalTok"/>
-        </w:rPr>
-        <w:t xml:space="preserve">                    v</w:t>
-      </w:r>
-      <w:r>
-        <w:br/>
-      </w:r>
-      <w:r>
-        <w:rPr>
-          <w:rStyle w:val="VariableTok"/>
-        </w:rPr>
-        <w:t xml:space="preserve">+-------------------+-----------------+</w:t>
-      </w:r>
-      <w:r>
-        <w:br/>
-      </w:r>
-      <w:r>
-        <w:rPr>
-          <w:rStyle w:val="NormalTok"/>
-        </w:rPr>
-        <w:t xml:space="preserve">|   掩码解码器（Mask Decoder）        |</w:t>
-      </w:r>
-      <w:r>
-        <w:br/>
-      </w:r>
-      <w:r>
-        <w:rPr>
-          <w:rStyle w:val="NormalTok"/>
-        </w:rPr>
-        <w:t xml:space="preserve">|  +-----------------------------+    |</w:t>
-      </w:r>
-      <w:r>
-        <w:br/>
-      </w:r>
-      <w:r>
-        <w:rPr>
-          <w:rStyle w:val="NormalTok"/>
-        </w:rPr>
-        <w:t xml:space="preserve">|  |   卷积层（Convolutional Layer）  |    |</w:t>
-      </w:r>
-      <w:r>
-        <w:br/>
-      </w:r>
-      <w:r>
-        <w:rPr>
-          <w:rStyle w:val="NormalTok"/>
-        </w:rPr>
-        <w:t xml:space="preserve">|  |   上采样层（Upsampling Layer）  |    |</w:t>
-      </w:r>
-      <w:r>
-        <w:br/>
-      </w:r>
-      <w:r>
-        <w:rPr>
-          <w:rStyle w:val="NormalTok"/>
-        </w:rPr>
-        <w:t xml:space="preserve">|  |   卷积层（Convolutional Layer）  |    |</w:t>
-      </w:r>
-      <w:r>
-        <w:br/>
-      </w:r>
-      <w:r>
-        <w:rPr>
-          <w:rStyle w:val="NormalTok"/>
-        </w:rPr>
-        <w:t xml:space="preserve">|  |   激活函数（Activation Function）|    |</w:t>
-      </w:r>
-      <w:r>
-        <w:br/>
-      </w:r>
-      <w:r>
-        <w:rPr>
-          <w:rStyle w:val="NormalTok"/>
-        </w:rPr>
-        <w:t xml:space="preserve">|  |   上采样层（Upsampling Layer）  |    |</w:t>
-      </w:r>
-      <w:r>
-        <w:br/>
-      </w:r>
-      <w:r>
-        <w:rPr>
-          <w:rStyle w:val="NormalTok"/>
-        </w:rPr>
-        <w:t xml:space="preserve">|  |   卷积层（Convolutional Layer）  |    |</w:t>
-      </w:r>
-      <w:r>
-        <w:br/>
-      </w:r>
-      <w:r>
-        <w:rPr>
-          <w:rStyle w:val="NormalTok"/>
-        </w:rPr>
-        <w:t xml:space="preserve">|  +-----------------------------+    |</w:t>
-      </w:r>
-      <w:r>
-        <w:br/>
-      </w:r>
-      <w:r>
-        <w:rPr>
-          <w:rStyle w:val="VariableTok"/>
-        </w:rPr>
-        <w:t xml:space="preserve">+-------------------+-----------------+</w:t>
-      </w:r>
-      <w:r>
-        <w:br/>
-      </w:r>
-      <w:r>
-        <w:rPr>
-          <w:rStyle w:val="NormalTok"/>
-        </w:rPr>
-        <w:t xml:space="preserve">                    |</w:t>
-      </w:r>
-      <w:r>
-        <w:br/>
-      </w:r>
-      <w:r>
-        <w:rPr>
-          <w:rStyle w:val="NormalTok"/>
-        </w:rPr>
-        <w:t xml:space="preserve">                    v</w:t>
-      </w:r>
-      <w:r>
-        <w:br/>
-      </w:r>
-      <w:r>
-        <w:rPr>
-          <w:rStyle w:val="VariableTok"/>
-        </w:rPr>
-        <w:t xml:space="preserve">+-------------------+-----------------+</w:t>
-      </w:r>
-      <w:r>
-        <w:br/>
-      </w:r>
-      <w:r>
-        <w:rPr>
-          <w:rStyle w:val="NormalTok"/>
-        </w:rPr>
-        <w:t xml:space="preserve">|                输出掩码（Output Mask）              |</w:t>
-      </w:r>
-      <w:r>
-        <w:br/>
-      </w:r>
-      <w:r>
-        <w:rPr>
-          <w:rStyle w:val="VariableTok"/>
-        </w:rPr>
-        <w:t xml:space="preserve">+-------------------+-----------------+</w:t>
+        <w:t xml:space="preserve">    C --&gt; D[输出层（Output）]</w:t>
       </w:r>
     </w:p>
     <w:bookmarkStart w:id="52" w:name="详细步骤"/>

</xml_diff>

<commit_message>
vault backup: 2024-05-20 01:29:19
</commit_message>
<xml_diff>
--- a/study/毕设/20201804070_王恺_测控技术与仪器_基于SAM大模型的肝脏肿瘤分割软件开发.docx
+++ b/study/毕设/20201804070_王恺_测控技术与仪器_基于SAM大模型的肝脏肿瘤分割软件开发.docx
@@ -238,7 +238,7 @@
         <w:fldChar w:fldCharType="begin"/>
       </w:r>
       <w:r>
-        <w:instrText xml:space="preserve"> ADDIN ZOTERO_ITEM CSL_CITATION {"citationID":"00000001","citationItems":[{"id":521,"prefix":"","uris":["http://zotero.org/users/9557124/items/BHES4XS3"],"itemData":{"abstract":"文章以近二十年医学图像分割领域文献为研究对象，基于Cite Space软件对该项技术的研究现状、知识群组、研究主题及其演化路径进行系统研究；并在公开数据集上对同类医学图像分割方法进行对比实验与分析。结果表明，医学图像分割技术研究核心主要表现在计算机科学、生物医学与人工智能等学科，并正在从以区域生长、模糊聚类技术为中心的模式向以深度学习等新兴人工智能技术为中心的模式转变，为产业发展战略决策提供参考依据。","ISSN":"2096-4706","author":[{"literal":"刘良斌"},{"literal":"杜宝林"},{"literal":"卢琰"},{"literal":"王建全"}],"type":"article-journal","container-title":"现代信息科技","id":"LiuLiangBinGuoNeiWaiTuXiangFenGeJiShuZaiYiLiaoJianKangLingYuYingYongFaZhanTaiShiFenXi2023","page":"105-111","volume":"7","title":"国内外图像分割技术在医疗健康领域应用发展态势分析","source":"CNKI","URL":"https://doi.org/10.19850/j.cnki.2096-4706.2023.13.022","accessed":{"date-parts":[["2024",5,8]]},"citation-key":"LiuLiangBinGuoNeiWaiTuXiangFenGeJiShuZaiYiLiaoJianKangLingYuYingYongFaZhanTaiShiFenXi2023","DOI":"10.19850/j.cnki.2096-4706.2023.13.022","note":"original-container-title: Modern Information Technology\nfoundation: 广东省援疆科技（特派员）项目（2018YJ003）； 广东省重点领域研发计划项目（2020B0101130019）；\ndownload: 575\nCLC: TP391.41;R197.1\nCNKICite: 0\ndbcode: CJFQ\ndbname: CJFDLAST2023\nfilename: XDXK202313022\nCIF: 0.346\nAIF: 0.18","language":"zh-CN","issued":{"date-parts":[["2023"]]},"issue":"13"},"suffix":"","uri":["http://zotero.org/users/9557124/items/BHES4XS3"]}],"schema":"https://github.com/citation-style-language/schema/raw/master/csl-citation.json","properties":{"noteIndex":0,"formattedCitation":"[@LiuLiangBinGuoNeiWaiTuXiangFenGeJiShuZaiYiLiaoJianKangLingYuYingYongFaZhanTaiShiFenXi2023]"}}   </w:instrText>
+        <w:instrText xml:space="preserve"> ADDIN ZOTERO_ITEM CSL_CITATION {"properties":{"noteIndex":0,"formattedCitation":"[@LiuLiangBinGuoNeiWaiTuXiangFenGeJiShuZaiYiLiaoJianKangLingYuYingYongFaZhanTaiShiFenXi2023]"},"citationItems":[{"suffix":"","prefix":"","id":521,"uri":["http://zotero.org/users/9557124/items/BHES4XS3"],"itemData":{"ISSN":"2096-4706","language":"zh-CN","citation-key":"LiuLiangBinGuoNeiWaiTuXiangFenGeJiShuZaiYiLiaoJianKangLingYuYingYongFaZhanTaiShiFenXi2023","page":"105-111","author":[{"literal":"刘良斌"},{"literal":"杜宝林"},{"literal":"卢琰"},{"literal":"王建全"}],"id":"LiuLiangBinGuoNeiWaiTuXiangFenGeJiShuZaiYiLiaoJianKangLingYuYingYongFaZhanTaiShiFenXi2023","accessed":{"date-parts":[["2024",5,8]]},"source":"CNKI","DOI":"10.19850/j.cnki.2096-4706.2023.13.022","container-title":"现代信息科技","type":"article-journal","note":"original-container-title: Modern Information Technology\nfoundation: 广东省援疆科技（特派员）项目（2018YJ003）； 广东省重点领域研发计划项目（2020B0101130019）；\ndownload: 575\nCLC: TP391.41;R197.1\nCNKICite: 0\ndbcode: CJFQ\ndbname: CJFDLAST2023\nfilename: XDXK202313022\nCIF: 0.346\nAIF: 0.18","title":"国内外图像分割技术在医疗健康领域应用发展态势分析","abstract":"文章以近二十年医学图像分割领域文献为研究对象，基于Cite Space软件对该项技术的研究现状、知识群组、研究主题及其演化路径进行系统研究；并在公开数据集上对同类医学图像分割方法进行对比实验与分析。结果表明，医学图像分割技术研究核心主要表现在计算机科学、生物医学与人工智能等学科，并正在从以区域生长、模糊聚类技术为中心的模式向以深度学习等新兴人工智能技术为中心的模式转变，为产业发展战略决策提供参考依据。","volume":"7","URL":"https://doi.org/10.19850/j.cnki.2096-4706.2023.13.022","issue":"13","issued":{"date-parts":[["2023"]]}},"uris":["http://zotero.org/users/9557124/items/BHES4XS3"]}],"schema":"https://github.com/citation-style-language/schema/raw/master/csl-citation.json","citationID":"00000001"}   </w:instrText>
       </w:r>
       <w:r>
         <w:fldChar w:fldCharType="separate"/>
@@ -275,7 +275,7 @@
         <w:fldChar w:fldCharType="begin"/>
       </w:r>
       <w:r>
-        <w:instrText xml:space="preserve"> ADDIN ZOTERO_ITEM CSL_CITATION {"citationID":"00000002","citationItems":[{"id":484,"prefix":"","uris":["http://zotero.org/users/9557124/items/ZG9XUUPJ"],"itemData":{"abstract":"Training segmentation models for medical images continues to be challenging due to the limited availability of data annotations. Segment Anything Model (SAM) is a foundation model trained on over 1 billion annotations, predominantly for natural images, that is intended to segment user-defined objects of interest in an interactive manner. While the model performance on natural images is impressive, medical image domains pose their own set of challenges. Here, we perform an extensive evaluation of SAM’s ability to segment medical images on a collection of 19 medical imaging datasets from various modalities and anatomies. In our experiments, we generated point and box prompts for SAM using a standard method that simulates interactive segmentation. We report the following findings: (1) SAM’s performance based on single prompts highly varies depending on the dataset and the task, from IoU=0.1135 for spine MRI to IoU=0.8650 for hip X-ray. (2) Segmentation performance appears to be better for well-circumscribed objects with prompts with less ambiguity such as the segmentation of organs in computed tomography and poorer in various other scenarios such as the segmentation of brain tumors. (3) SAM performs notably better with box prompts than with point prompts. (4) SAM outperforms similar methods RITM, SimpleClick, and FocalClick in almost all single-point prompt settings. (5) When multiple-point prompts are provided iteratively, SAM’s performance generally improves only slightly while other methods’ performance improves to the level that surpasses SAM’s point-based performance. We also provide several illustrations for SAM’s performance on all tested datasets, iterative segmentation, and SAM’s behavior given prompt ambiguity. We conclude that SAM shows impressive zero-shot segmentation performance for certain medical imaging datasets, but moderate to poor performance for others. SAM has the potential to make a significant impact in automated medical image segmentation in medical imaging, but appropriate care needs to be applied when using it. Code for evaluation SAM is made publicly available at https://github.com/mazurowski-lab/segment-anything-medical-evaluation.","ISSN":"13618415","author":[{"given":"Maciej A.","family":"Mazurowski"},{"given":"Haoyu","family":"Dong"},{"given":"Hanxue","family":"Gu"},{"given":"Jichen","family":"Yang"},{"given":"Nicholas","family":"Konz"},{"given":"Yixin","family":"Zhang"}],"note":"titleTranslation: 用于医学图像分析的任何分段模型：实验研究\nabstractTranslation:  由于数据注释的可用性有限，为医学图像训练分割模型仍然具有挑战性。Segment Anything Model（SAM）是一个基础模型，主要针对自然图像，在超过 10 亿个注释上进行训练，旨在以交互方式分割用户定义的感兴趣对象。该模型在自然图像上的表现令人印象深刻，但在医学图像领域却面临着一系列挑战。在此，我们对 SAM 在 19 个不同模式和解剖学的医学影像数据集上分割医学影像的能力进行了广泛评估。在实验中，我们使用模拟交互式分割的标准方法为 SAM 生成点和框提示。我们报告了以下发现：(1) 基于单个提示的 SAM 性能因数据集和任务的不同而有很大差异，从脊柱 MRI 的 IoU=0.1135 到髋关节 X 光片的 IoU=0.8650。(2) 对于圆周较好、提示模糊性较低的物体，如计算机断层扫描中的器官分割，分割性能似乎较好，而在其他各种情况下，如脑肿瘤分割，分割性能较差。(3) SAM 在使用方框提示时的性能明显优于使用点提示时的性能。(4) 在几乎所有单点提示设置中，SAM 的性能都优于类似的 RITM、SimpleClick 和 FocalClick 方法。(5) 在迭代提供多点提示时，SAM 的性能一般只能略微提高，而其他方法的性能则能提高到超越 SAM 基于点的性能的水平。我们还就 SAM 在所有测试数据集上的性能、迭代分割以及 SAM 在提示模糊的情况下的行为提供了一些说明。我们得出的结论是，SAM 在某些医学影像数据集上表现出了令人印象深刻的零镜头分割性能，但在其他数据集上的表现一般甚至很差。SAM 有可能对医学影像领域的自动医学影像分割产生重大影响，但在使用时需要适当谨慎。评估 SAM 的代码可在 https://github.com/mazurowski-lab/segment-anything-medical-evaluation 公开获取。","container-title":"Medical Image Analysis","id":"mazurowskiSegmentAnythingModel2023a","page":"102918","volume":"89","title":"Segment anything model for medical image analysis: An experimental study","source":"DOI.org (Crossref)","URL":"https://linkinghub.elsevier.com/retrieve/pii/S1361841523001780","container-title-short":"Medical Image Analysis","accessed":{"date-parts":[["2024",1,17]]},"citation-key":"mazurowskiSegmentAnythingModel2023a","title-short":"Segment anything model for medical image analysis","type":"article-journal","language":"en","issued":{"date-parts":[["2023",10]]},"DOI":"10.1016/j.media.2023.102918"},"suffix":"","uri":["http://zotero.org/users/9557124/items/ZG9XUUPJ"]}],"schema":"https://github.com/citation-style-language/schema/raw/master/csl-citation.json","properties":{"noteIndex":0,"formattedCitation":"[@mazurowskiSegmentAnythingModel2023a]"}}   </w:instrText>
+        <w:instrText xml:space="preserve"> ADDIN ZOTERO_ITEM CSL_CITATION {"properties":{"noteIndex":0,"formattedCitation":"[@mazurowskiSegmentAnythingModel2023a]"},"citationItems":[{"suffix":"","prefix":"","id":484,"uri":["http://zotero.org/users/9557124/items/ZG9XUUPJ"],"itemData":{"ISSN":"13618415","language":"en","title-short":"Segment anything model for medical image analysis","citation-key":"mazurowskiSegmentAnythingModel2023a","page":"102918","author":[{"family":"Mazurowski","given":"Maciej A."},{"family":"Dong","given":"Haoyu"},{"family":"Gu","given":"Hanxue"},{"family":"Yang","given":"Jichen"},{"family":"Konz","given":"Nicholas"},{"family":"Zhang","given":"Yixin"}],"id":"mazurowskiSegmentAnythingModel2023a","accessed":{"date-parts":[["2024",1,17]]},"source":"DOI.org (Crossref)","DOI":"10.1016/j.media.2023.102918","container-title":"Medical Image Analysis","type":"article-journal","note":"titleTranslation: 用于医学图像分析的任何分段模型：实验研究\nabstractTranslation:  由于数据注释的可用性有限，为医学图像训练分割模型仍然具有挑战性。Segment Anything Model（SAM）是一个基础模型，主要针对自然图像，在超过 10 亿个注释上进行训练，旨在以交互方式分割用户定义的感兴趣对象。该模型在自然图像上的表现令人印象深刻，但在医学图像领域却面临着一系列挑战。在此，我们对 SAM 在 19 个不同模式和解剖学的医学影像数据集上分割医学影像的能力进行了广泛评估。在实验中，我们使用模拟交互式分割的标准方法为 SAM 生成点和框提示。我们报告了以下发现：(1) 基于单个提示的 SAM 性能因数据集和任务的不同而有很大差异，从脊柱 MRI 的 IoU=0.1135 到髋关节 X 光片的 IoU=0.8650。(2) 对于圆周较好、提示模糊性较低的物体，如计算机断层扫描中的器官分割，分割性能似乎较好，而在其他各种情况下，如脑肿瘤分割，分割性能较差。(3) SAM 在使用方框提示时的性能明显优于使用点提示时的性能。(4) 在几乎所有单点提示设置中，SAM 的性能都优于类似的 RITM、SimpleClick 和 FocalClick 方法。(5) 在迭代提供多点提示时，SAM 的性能一般只能略微提高，而其他方法的性能则能提高到超越 SAM 基于点的性能的水平。我们还就 SAM 在所有测试数据集上的性能、迭代分割以及 SAM 在提示模糊的情况下的行为提供了一些说明。我们得出的结论是，SAM 在某些医学影像数据集上表现出了令人印象深刻的零镜头分割性能，但在其他数据集上的表现一般甚至很差。SAM 有可能对医学影像领域的自动医学影像分割产生重大影响，但在使用时需要适当谨慎。评估 SAM 的代码可在 https://github.com/mazurowski-lab/segment-anything-medical-evaluation 公开获取。","title":"Segment anything model for medical image analysis: An experimental study","container-title-short":"Medical Image Analysis","volume":"89","URL":"https://linkinghub.elsevier.com/retrieve/pii/S1361841523001780","abstract":"Training segmentation models for medical images continues to be challenging due to the limited availability of data annotations. Segment Anything Model (SAM) is a foundation model trained on over 1 billion annotations, predominantly for natural images, that is intended to segment user-defined objects of interest in an interactive manner. While the model performance on natural images is impressive, medical image domains pose their own set of challenges. Here, we perform an extensive evaluation of SAM’s ability to segment medical images on a collection of 19 medical imaging datasets from various modalities and anatomies. In our experiments, we generated point and box prompts for SAM using a standard method that simulates interactive segmentation. We report the following findings: (1) SAM’s performance based on single prompts highly varies depending on the dataset and the task, from IoU=0.1135 for spine MRI to IoU=0.8650 for hip X-ray. (2) Segmentation performance appears to be better for well-circumscribed objects with prompts with less ambiguity such as the segmentation of organs in computed tomography and poorer in various other scenarios such as the segmentation of brain tumors. (3) SAM performs notably better with box prompts than with point prompts. (4) SAM outperforms similar methods RITM, SimpleClick, and FocalClick in almost all single-point prompt settings. (5) When multiple-point prompts are provided iteratively, SAM’s performance generally improves only slightly while other methods’ performance improves to the level that surpasses SAM’s point-based performance. We also provide several illustrations for SAM’s performance on all tested datasets, iterative segmentation, and SAM’s behavior given prompt ambiguity. We conclude that SAM shows impressive zero-shot segmentation performance for certain medical imaging datasets, but moderate to poor performance for others. SAM has the potential to make a significant impact in automated medical image segmentation in medical imaging, but appropriate care needs to be applied when using it. Code for evaluation SAM is made publicly available at https://github.com/mazurowski-lab/segment-anything-medical-evaluation.","issued":{"date-parts":[["2023",10]]}},"uris":["http://zotero.org/users/9557124/items/ZG9XUUPJ"]}],"schema":"https://github.com/citation-style-language/schema/raw/master/csl-citation.json","citationID":"00000002"}   </w:instrText>
       </w:r>
       <w:r>
         <w:fldChar w:fldCharType="separate"/>
@@ -304,7 +304,7 @@
         <w:fldChar w:fldCharType="begin"/>
       </w:r>
       <w:r>
-        <w:instrText xml:space="preserve"> ADDIN ZOTERO_ITEM CSL_CITATION {"citationID":"00000003","citationItems":[{"id":500,"prefix":"","uris":["http://zotero.org/users/9557124/items/XSQZBWBJ"],"itemData":{"abstract":"肝脏是人体内非常重要的实质器官,肝脏疾病严重影响着人体健康,肝癌更是致死率极高的恶性肿瘤之一,精准的肝脏图像分割是医生诊断与治疗过程中的重要参考。由于计算机断层扫描成像(Computed Tomography,CT)具有安全方便、成像速度快、分辨率较高等优点,CT成像成为常用的检查方式。肝脏和肝肿瘤的CT图像具有形态各异、边缘模糊和位置多变等特点,传统上以手动标注实现的CT图像分割,不仅耗时耗力而且易出现分割误差。因此,基于深度学习实现肝脏和肝肿瘤CT图像的全自动化精准分割具有重要的研究意义。对于上述分割难点,本文进行的主要研究内容如下:(1)针对U-Net中存在的信息丢失和特征学习不足问题,本文提出了基于改进UNet的肝脏CT图像分割模型—ACR-Net模型。该模型利用非对称卷积块获取更加复杂的特征信息,有效缓解因卷积操作带来的信息丢失问题。同时为保证特征信息传递的完整性,引入残差连接实现特征重用。最后,通过双向卷积长短时记忆网络连接编码路径和解码路径,实现全局信息的融合。通过在Li TS2017数据集上实验验证,ACR-Net模型缓解了U-Net存在的信息丢失和特征学习不足问题,提高了肝脏分割精确度,DSC数值达到了94.54%。(2)在腹部CT图像中,肝脏与相邻组织器官紧密连接且边界不清晰,导致分割时极易出现分割误差。为提高肝脏分割准确性和精度,本文提出了基于改进双重注意力机制的肝脏CT图像分割模型—DAC-Net模型。该模型利用双重注意力机制减小肝脏相邻组织器官的干扰,获取图像的空间信息特征及通道信息特征,使网络关注肝脏区域信息,提高网络特征表达能力。同时对双重注意力机制进行了改进,提高了模块性能。最后,引入了具有连续空洞卷积的多尺度空洞卷积模块,学习更丰富的具有不同尺度的特征信息。通过在Li TS2017数据集上实验验证,DAC-Net模型显著提升了肝脏的分割效果,在DSC值上达到了96.24%,证明提出模型能够较为精确地分割肝脏。(3)针对肝肿瘤分割中存在的小肿瘤分割丢失、肿瘤分割边缘模糊、错误分割严重等问题,本文提出了基于多尺度密集卷积的肝肿瘤CT图像分割模型—MDR-Net模型。首先,通过在U-Net的编解码结构中引入具备提取多尺度特征能力的多尺度密集卷积模块,获取肝肿瘤的不同尺度特征信息。其次,引入残差卷积跳跃连接,解决了低分辨率信息重复传递的问题,并有效缓解了边缘信息表征不足以及小肿瘤空间信息丢失。通过在Li TS2017数据集上实验验证,MDR-Net模型对肝肿瘤CT图像有较高的分割精度,在DSC值上达到了73.58%,证明了提出模型的有效性及优越性。","accessed":{"date-parts":[["2024",3,15]]},"type":"thesis","title":"基于深度学习的肝脏及肝肿瘤CT图像分割算法研究","author":[{"literal":"降胜辉"}],"source":"CNKI","note":"major: 电子信息硕士（专业学位）\ndownload: 132\nCLC: R735.7;TP18;TP391.41\nCNKICite: 0\ndbcode: CMFD\ndbname: CMFDTEMP\nfilename: 1023914667.nh","publisher":"河北大学","number-of-pages":"63","id":"JiangShengHuiJiYuShenDuXueXiDeGanZangJiGanZhongLiuCTTuXiangFenGeSuanFaYanJiu","citation-key":"JiangShengHuiJiYuShenDuXueXiDeGanZangJiGanZhongLiuCTTuXiangFenGeSuanFaYanJiu","contributor":[{"literal":"董斌"},{"literal":"高雷"}],"URL":"https://doi.org/10.27103/d.cnki.ghebu.2023.001846","language":"zh-CN","DOI":"10.27103/d.cnki.ghebu.2023.001846","genre":"硕士学位论文"},"suffix":"","uri":["http://zotero.org/users/9557124/items/XSQZBWBJ"]}],"schema":"https://github.com/citation-style-language/schema/raw/master/csl-citation.json","properties":{"noteIndex":0,"formattedCitation":"[@JiangShengHuiJiYuShenDuXueXiDeGanZangJiGanZhongLiuCTTuXiangFenGeSuanFaYanJiu]"}}   </w:instrText>
+        <w:instrText xml:space="preserve"> ADDIN ZOTERO_ITEM CSL_CITATION {"properties":{"noteIndex":0,"formattedCitation":"[@JiangShengHuiJiYuShenDuXueXiDeGanZangJiGanZhongLiuCTTuXiangFenGeSuanFaYanJiu]"},"citationItems":[{"suffix":"","prefix":"","id":500,"uri":["http://zotero.org/users/9557124/items/XSQZBWBJ"],"itemData":{"source":"CNKI","genre":"硕士学位论文","language":"zh-CN","publisher":"河北大学","DOI":"10.27103/d.cnki.ghebu.2023.001846","contributor":[{"literal":"董斌"},{"literal":"高雷"}],"type":"thesis","citation-key":"JiangShengHuiJiYuShenDuXueXiDeGanZangJiGanZhongLiuCTTuXiangFenGeSuanFaYanJiu","title":"基于深度学习的肝脏及肝肿瘤CT图像分割算法研究","URL":"https://doi.org/10.27103/d.cnki.ghebu.2023.001846","note":"major: 电子信息硕士（专业学位）\ndownload: 132\nCLC: R735.7;TP18;TP391.41\nCNKICite: 0\ndbcode: CMFD\ndbname: CMFDTEMP\nfilename: 1023914667.nh","author":[{"literal":"降胜辉"}],"id":"JiangShengHuiJiYuShenDuXueXiDeGanZangJiGanZhongLiuCTTuXiangFenGeSuanFaYanJiu","number-of-pages":"63","abstract":"肝脏是人体内非常重要的实质器官,肝脏疾病严重影响着人体健康,肝癌更是致死率极高的恶性肿瘤之一,精准的肝脏图像分割是医生诊断与治疗过程中的重要参考。由于计算机断层扫描成像(Computed Tomography,CT)具有安全方便、成像速度快、分辨率较高等优点,CT成像成为常用的检查方式。肝脏和肝肿瘤的CT图像具有形态各异、边缘模糊和位置多变等特点,传统上以手动标注实现的CT图像分割,不仅耗时耗力而且易出现分割误差。因此,基于深度学习实现肝脏和肝肿瘤CT图像的全自动化精准分割具有重要的研究意义。对于上述分割难点,本文进行的主要研究内容如下:(1)针对U-Net中存在的信息丢失和特征学习不足问题,本文提出了基于改进UNet的肝脏CT图像分割模型—ACR-Net模型。该模型利用非对称卷积块获取更加复杂的特征信息,有效缓解因卷积操作带来的信息丢失问题。同时为保证特征信息传递的完整性,引入残差连接实现特征重用。最后,通过双向卷积长短时记忆网络连接编码路径和解码路径,实现全局信息的融合。通过在Li TS2017数据集上实验验证,ACR-Net模型缓解了U-Net存在的信息丢失和特征学习不足问题,提高了肝脏分割精确度,DSC数值达到了94.54%。(2)在腹部CT图像中,肝脏与相邻组织器官紧密连接且边界不清晰,导致分割时极易出现分割误差。为提高肝脏分割准确性和精度,本文提出了基于改进双重注意力机制的肝脏CT图像分割模型—DAC-Net模型。该模型利用双重注意力机制减小肝脏相邻组织器官的干扰,获取图像的空间信息特征及通道信息特征,使网络关注肝脏区域信息,提高网络特征表达能力。同时对双重注意力机制进行了改进,提高了模块性能。最后,引入了具有连续空洞卷积的多尺度空洞卷积模块,学习更丰富的具有不同尺度的特征信息。通过在Li TS2017数据集上实验验证,DAC-Net模型显著提升了肝脏的分割效果,在DSC值上达到了96.24%,证明提出模型能够较为精确地分割肝脏。(3)针对肝肿瘤分割中存在的小肿瘤分割丢失、肿瘤分割边缘模糊、错误分割严重等问题,本文提出了基于多尺度密集卷积的肝肿瘤CT图像分割模型—MDR-Net模型。首先,通过在U-Net的编解码结构中引入具备提取多尺度特征能力的多尺度密集卷积模块,获取肝肿瘤的不同尺度特征信息。其次,引入残差卷积跳跃连接,解决了低分辨率信息重复传递的问题,并有效缓解了边缘信息表征不足以及小肿瘤空间信息丢失。通过在Li TS2017数据集上实验验证,MDR-Net模型对肝肿瘤CT图像有较高的分割精度,在DSC值上达到了73.58%,证明了提出模型的有效性及优越性。","accessed":{"date-parts":[["2024",3,15]]}},"uris":["http://zotero.org/users/9557124/items/XSQZBWBJ"]}],"schema":"https://github.com/citation-style-language/schema/raw/master/csl-citation.json","citationID":"00000003"}   </w:instrText>
       </w:r>
       <w:r>
         <w:fldChar w:fldCharType="separate"/>
@@ -377,7 +377,7 @@
         <w:fldChar w:fldCharType="begin"/>
       </w:r>
       <w:r>
-        <w:instrText xml:space="preserve"> ADDIN ZOTERO_ITEM CSL_CITATION {"citationID":"00000004","citationItems":[{"id":520,"prefix":"","uris":["http://zotero.org/users/9557124/items/RNR7MV7Y"],"itemData":{"abstract":"医学图像分割是以医学影像中特殊的病理特征为依据,将医学影像中的病灶区域分离,从而辅助医生通过患者的影像有效部分对整体病情进行分析诊疗。通常情况下医学图像分割这一项工作是由相关医生进行的专业操作,随着人工智能技术的快速进步,在人工智能的协助下医生可以通过更为智能化的手段提高医学图像分割的效率和精度。医学图像分割在医学图像中的定位、识别以及可视化病变区域等方面发挥着重要作用,医学图像分割得到的结果是医生在制订手术方案上的重要根据之一。目前基于深度学习的网络架构由于其在提取浅层次特征图上会遗失一部分重要的关键信息和细节部分,这些重要信息与关键细节的遗失很有可能会造成临床诊断上的失误,仍有改进的空间,本文针对医学图像分割中重要信息与关键细节的遗失问题等核心内容进行研究,并通过改进Deep Lab V3+框架和U2-Net框架进行相关的研究。论文的主要工作内容与创新要点如下:(1)对实验数据集即LGG数据集进行归一化操作减少图像像素之间的高方差;通过图像旋转、垂直和水平移动、缩放和剪切操作,增加数据集的容量和数据集中的异构性。(2)针对脑部胶质肿瘤存在的病灶区域边界细节部分分割得不够充分彻底的问题,本文提出了一种基于Deep Lab V3+改进的脑部胶质瘤MRI图像分割网络框架,已有的Deep Lab V3+的主干网络为Mobile Net V2或Xception网络架构,本文提出的新框架是将原先的Deep Lab V3+主干网络部分替换为性能更为优越的Conv Ne Xt主干网络架构,并且将由窗口多头自注意力模块和滑动窗口多头自注意力模块两者组合的Swin Transformer架构融入Deep Lab V3+的下分支,从而捕捉原先未能把握住的浅层特征图的关键细节部分,实现深层特征和浅层特征的双重融合,最终能够更为精准地提取医学图像的病灶区域,分割得到的结果预测图的边缘细节部分更为清晰和分明。并通过在LGG数据集上的相关实验证明了新框架的有效性,获得了更为精准的分割效果。(3)针对脑部胶质肿瘤存在的整体分割精准度仍有可提高空间的问题,本文提出了一种基于U2-Net改进的脑部胶质瘤MRI图像分割网络模型,该模型是将原先U2-Net的最底部U型残差块编码器替换为Mobile Vi T block模块以捕捉全局远距离上下文关联特征信息,并且在倒数第二个U型残差块编码器和第一个U型残差块解码器之间添加注意力模块,该注意力模块由空间注意力和通道注意力并行拼接混合而成,进行残差连接从而把握全局整体轮廓以提升整体的分割精准度。并通过在LGG数据集上的相关实验证明了有效性,证明其在分割精度上有所提高。","author":[{"literal":"潘陆海"}],"type":"thesis","contributor":[{"literal":"肖政宏"}],"genre":"硕士学位论文","URL":"https://doi.org/10.27729/d.cnki.ggdjs.2023.000352","number-of-pages":"67","title":"基于深度学习的脑部肿瘤医学图像分割模型研究","source":"CNKI","note":"major: 控制科学与工程（模式识别与智能系统）\ndownload: 389\nCLC: TP18;TP391.41;R739.4\nCNKICite: 0\ndbcode: CMFD\ndbname: CMFD202401\nfilename: 1023717849.nh","accessed":{"date-parts":[["2024",5,8]]},"citation-key":"PanLuHaiJiYuShenDuXueXiDeNaoBuZhongLiuYiXueTuXiangFenGeMoXingYanJiu2024","id":"PanLuHaiJiYuShenDuXueXiDeNaoBuZhongLiuYiXueTuXiangFenGeMoXingYanJiu2024","DOI":"10.27729/d.cnki.ggdjs.2023.000352","language":"zh-CN","issued":{"date-parts":[["2024"]]},"publisher":"广东技术师范大学"},"suffix":"","uri":["http://zotero.org/users/9557124/items/RNR7MV7Y"]}],"schema":"https://github.com/citation-style-language/schema/raw/master/csl-citation.json","properties":{"noteIndex":0,"formattedCitation":"[@PanLuHaiJiYuShenDuXueXiDeNaoBuZhongLiuYiXueTuXiangFenGeMoXingYanJiu2024]"}}   </w:instrText>
+        <w:instrText xml:space="preserve"> ADDIN ZOTERO_ITEM CSL_CITATION {"properties":{"noteIndex":0,"formattedCitation":"[@PanLuHaiJiYuShenDuXueXiDeNaoBuZhongLiuYiXueTuXiangFenGeMoXingYanJiu2024]"},"citationItems":[{"suffix":"","prefix":"","id":520,"uri":["http://zotero.org/users/9557124/items/RNR7MV7Y"],"itemData":{"publisher":"广东技术师范大学","citation-key":"PanLuHaiJiYuShenDuXueXiDeNaoBuZhongLiuYiXueTuXiangFenGeMoXingYanJiu2024","URL":"https://doi.org/10.27729/d.cnki.ggdjs.2023.000352","author":[{"literal":"潘陆海"}],"id":"PanLuHaiJiYuShenDuXueXiDeNaoBuZhongLiuYiXueTuXiangFenGeMoXingYanJiu2024","number-of-pages":"67","accessed":{"date-parts":[["2024",5,8]]},"source":"CNKI","genre":"硕士学位论文","issued":{"date-parts":[["2024"]]},"contributor":[{"literal":"肖政宏"}],"type":"thesis","note":"major: 控制科学与工程（模式识别与智能系统）\ndownload: 389\nCLC: TP18;TP391.41;R739.4\nCNKICite: 0\ndbcode: CMFD\ndbname: CMFD202401\nfilename: 1023717849.nh","title":"基于深度学习的脑部肿瘤医学图像分割模型研究","abstract":"医学图像分割是以医学影像中特殊的病理特征为依据,将医学影像中的病灶区域分离,从而辅助医生通过患者的影像有效部分对整体病情进行分析诊疗。通常情况下医学图像分割这一项工作是由相关医生进行的专业操作,随着人工智能技术的快速进步,在人工智能的协助下医生可以通过更为智能化的手段提高医学图像分割的效率和精度。医学图像分割在医学图像中的定位、识别以及可视化病变区域等方面发挥着重要作用,医学图像分割得到的结果是医生在制订手术方案上的重要根据之一。目前基于深度学习的网络架构由于其在提取浅层次特征图上会遗失一部分重要的关键信息和细节部分,这些重要信息与关键细节的遗失很有可能会造成临床诊断上的失误,仍有改进的空间,本文针对医学图像分割中重要信息与关键细节的遗失问题等核心内容进行研究,并通过改进Deep Lab V3+框架和U2-Net框架进行相关的研究。论文的主要工作内容与创新要点如下:(1)对实验数据集即LGG数据集进行归一化操作减少图像像素之间的高方差;通过图像旋转、垂直和水平移动、缩放和剪切操作,增加数据集的容量和数据集中的异构性。(2)针对脑部胶质肿瘤存在的病灶区域边界细节部分分割得不够充分彻底的问题,本文提出了一种基于Deep Lab V3+改进的脑部胶质瘤MRI图像分割网络框架,已有的Deep Lab V3+的主干网络为Mobile Net V2或Xception网络架构,本文提出的新框架是将原先的Deep Lab V3+主干网络部分替换为性能更为优越的Conv Ne Xt主干网络架构,并且将由窗口多头自注意力模块和滑动窗口多头自注意力模块两者组合的Swin Transformer架构融入Deep Lab V3+的下分支,从而捕捉原先未能把握住的浅层特征图的关键细节部分,实现深层特征和浅层特征的双重融合,最终能够更为精准地提取医学图像的病灶区域,分割得到的结果预测图的边缘细节部分更为清晰和分明。并通过在LGG数据集上的相关实验证明了新框架的有效性,获得了更为精准的分割效果。(3)针对脑部胶质肿瘤存在的整体分割精准度仍有可提高空间的问题,本文提出了一种基于U2-Net改进的脑部胶质瘤MRI图像分割网络模型,该模型是将原先U2-Net的最底部U型残差块编码器替换为Mobile Vi T block模块以捕捉全局远距离上下文关联特征信息,并且在倒数第二个U型残差块编码器和第一个U型残差块解码器之间添加注意力模块,该注意力模块由空间注意力和通道注意力并行拼接混合而成,进行残差连接从而把握全局整体轮廓以提升整体的分割精准度。并通过在LGG数据集上的相关实验证明了有效性,证明其在分割精度上有所提高。","language":"zh-CN","DOI":"10.27729/d.cnki.ggdjs.2023.000352"},"uris":["http://zotero.org/users/9557124/items/RNR7MV7Y"]}],"schema":"https://github.com/citation-style-language/schema/raw/master/csl-citation.json","citationID":"00000004"}   </w:instrText>
       </w:r>
       <w:r>
         <w:fldChar w:fldCharType="separate"/>
@@ -425,7 +425,7 @@
         <w:fldChar w:fldCharType="begin"/>
       </w:r>
       <w:r>
-        <w:instrText xml:space="preserve"> ADDIN ZOTERO_ITEM CSL_CITATION {"citationID":"00000005","citationItems":[{"id":486,"prefix":"","uris":["http://zotero.org/users/9557124/items/2REKX95G"],"itemData":{"abstract":"Accurate ultrasound (US) image segmentation is important for disease screening, diagnosis, and prognosis assessment. However, US images typically have shadow artifacts and ambiguous boundaries that affect US segmentation. Recently, Segmenting Anything Model (SAM) from Meta AI has demonstrated remarkable potential in a wide range of applications. The purpose of this paper was to conduct an initial evaluation of the ability for SAM to segment US images, particularly in the event of shadow artifacts and ambiguous boundaries. We evaluated SAM's performance on three US datasets of different tissues, including multi-structure cardiac tissue, thyroid nodules, and the fetal head. Results indicated that SAM generally performs well with US images with clear tissue structures, but it has limited performance in the event of shadow artifacts and ambiguous boundaries. Thus, creating an improved SAM that considers the characteristics of US images is significant for automatic and accurate US segmentation.","ISSN":"1881-7815, 1881-7823","author":[{"given":"Fang","family":"Chen"},{"given":"Lingyu","family":"Chen"},{"given":"Haojie","family":"Han"},{"given":"Sainan","family":"Zhang"},{"given":"Daoqiang","family":"Zhang"},{"given":"Hongen","family":"Liao"}],"issue":"3","container-title":"BioScience Trends","id":"chenAbilitySegmentingAnything2023a","page":"211-218","volume":"17","title":"The ability of Segmenting Anything Model (SAM) to segment ultrasound images","source":"DOI.org (Crossref)","URL":"https://www.jstage.jst.go.jp/article/bst/17/3/17_2023.01128/_article","container-title-short":"BST","accessed":{"date-parts":[["2024",1,17]]},"citation-key":"chenAbilitySegmentingAnything2023a","type":"article-journal","DOI":"10.5582/bst.2023.01128","language":"en","issued":{"date-parts":[["2023",6,30]]},"note":"titleTranslation: 分割任何模型（SAM）分割超声波图像的能力\nabstractTranslation:  准确的超声波（US）图像分割对于疾病筛查、诊断和预后评估非常重要。然而，超声图像通常会出现阴影伪影和模糊边界，从而影响超声图像的分割。最近，Meta AI 的 Segmenting Anything Model（SAM）在广泛的应用中展现出了巨大的潜力。本文旨在初步评估 SAM 对 US 图像进行分割的能力，尤其是在阴影伪影和边界模糊的情况下。我们在三个不同组织的 US 数据集上评估了 SAM 的性能，包括多结构心脏组织、甲状腺结节和胎儿头部。结果表明，SAM 在组织结构清晰的 US 图像上表现一般，但在阴影伪影和边界模糊的情况下表现有限。因此，创建一种考虑到 US 图像特征的改进型 SAM 对自动和准确的 US 分割具有重要意义。"},"suffix":"","uri":["http://zotero.org/users/9557124/items/2REKX95G"]}],"schema":"https://github.com/citation-style-language/schema/raw/master/csl-citation.json","properties":{"noteIndex":0,"formattedCitation":"[@chenAbilitySegmentingAnything2023a]"}}   </w:instrText>
+        <w:instrText xml:space="preserve"> ADDIN ZOTERO_ITEM CSL_CITATION {"properties":{"noteIndex":0,"formattedCitation":"[@chenAbilitySegmentingAnything2023a]"},"citationItems":[{"suffix":"","prefix":"","id":486,"uri":["http://zotero.org/users/9557124/items/2REKX95G"],"itemData":{"ISSN":"1881-7815, 1881-7823","language":"en","citation-key":"chenAbilitySegmentingAnything2023a","page":"211-218","author":[{"family":"Chen","given":"Fang"},{"family":"Chen","given":"Lingyu"},{"family":"Han","given":"Haojie"},{"family":"Zhang","given":"Sainan"},{"family":"Zhang","given":"Daoqiang"},{"family":"Liao","given":"Hongen"}],"id":"chenAbilitySegmentingAnything2023a","accessed":{"date-parts":[["2024",1,17]]},"source":"DOI.org (Crossref)","issued":{"date-parts":[["2023",6,30]]},"container-title":"BioScience Trends","type":"article-journal","note":"titleTranslation: 分割任何模型（SAM）分割超声波图像的能力\nabstractTranslation:  准确的超声波（US）图像分割对于疾病筛查、诊断和预后评估非常重要。然而，超声图像通常会出现阴影伪影和模糊边界，从而影响超声图像的分割。最近，Meta AI 的 Segmenting Anything Model（SAM）在广泛的应用中展现出了巨大的潜力。本文旨在初步评估 SAM 对 US 图像进行分割的能力，尤其是在阴影伪影和边界模糊的情况下。我们在三个不同组织的 US 数据集上评估了 SAM 的性能，包括多结构心脏组织、甲状腺结节和胎儿头部。结果表明，SAM 在组织结构清晰的 US 图像上表现一般，但在阴影伪影和边界模糊的情况下表现有限。因此，创建一种考虑到 US 图像特征的改进型 SAM 对自动和准确的 US 分割具有重要意义。","title":"The ability of Segmenting Anything Model (SAM) to segment ultrasound images","volume":"17","container-title-short":"BST","URL":"https://www.jstage.jst.go.jp/article/bst/17/3/17_2023.01128/_article","abstract":"Accurate ultrasound (US) image segmentation is important for disease screening, diagnosis, and prognosis assessment. However, US images typically have shadow artifacts and ambiguous boundaries that affect US segmentation. Recently, Segmenting Anything Model (SAM) from Meta AI has demonstrated remarkable potential in a wide range of applications. The purpose of this paper was to conduct an initial evaluation of the ability for SAM to segment US images, particularly in the event of shadow artifacts and ambiguous boundaries. We evaluated SAM's performance on three US datasets of different tissues, including multi-structure cardiac tissue, thyroid nodules, and the fetal head. Results indicated that SAM generally performs well with US images with clear tissue structures, but it has limited performance in the event of shadow artifacts and ambiguous boundaries. Thus, creating an improved SAM that considers the characteristics of US images is significant for automatic and accurate US segmentation.","issue":"3","DOI":"10.5582/bst.2023.01128"},"uris":["http://zotero.org/users/9557124/items/2REKX95G"]}],"schema":"https://github.com/citation-style-language/schema/raw/master/csl-citation.json","citationID":"00000005"}   </w:instrText>
       </w:r>
       <w:r>
         <w:fldChar w:fldCharType="separate"/>
@@ -446,7 +446,7 @@
         <w:fldChar w:fldCharType="begin"/>
       </w:r>
       <w:r>
-        <w:instrText xml:space="preserve"> ADDIN ZOTERO_ITEM CSL_CITATION {"citationID":"00000006","citationItems":[{"id":484,"prefix":"","uris":["http://zotero.org/users/9557124/items/ZG9XUUPJ"],"itemData":{"abstract":"Training segmentation models for medical images continues to be challenging due to the limited availability of data annotations. Segment Anything Model (SAM) is a foundation model trained on over 1 billion annotations, predominantly for natural images, that is intended to segment user-defined objects of interest in an interactive manner. While the model performance on natural images is impressive, medical image domains pose their own set of challenges. Here, we perform an extensive evaluation of SAM’s ability to segment medical images on a collection of 19 medical imaging datasets from various modalities and anatomies. In our experiments, we generated point and box prompts for SAM using a standard method that simulates interactive segmentation. We report the following findings: (1) SAM’s performance based on single prompts highly varies depending on the dataset and the task, from IoU=0.1135 for spine MRI to IoU=0.8650 for hip X-ray. (2) Segmentation performance appears to be better for well-circumscribed objects with prompts with less ambiguity such as the segmentation of organs in computed tomography and poorer in various other scenarios such as the segmentation of brain tumors. (3) SAM performs notably better with box prompts than with point prompts. (4) SAM outperforms similar methods RITM, SimpleClick, and FocalClick in almost all single-point prompt settings. (5) When multiple-point prompts are provided iteratively, SAM’s performance generally improves only slightly while other methods’ performance improves to the level that surpasses SAM’s point-based performance. We also provide several illustrations for SAM’s performance on all tested datasets, iterative segmentation, and SAM’s behavior given prompt ambiguity. We conclude that SAM shows impressive zero-shot segmentation performance for certain medical imaging datasets, but moderate to poor performance for others. SAM has the potential to make a significant impact in automated medical image segmentation in medical imaging, but appropriate care needs to be applied when using it. Code for evaluation SAM is made publicly available at https://github.com/mazurowski-lab/segment-anything-medical-evaluation.","ISSN":"13618415","author":[{"given":"Maciej A.","family":"Mazurowski"},{"given":"Haoyu","family":"Dong"},{"given":"Hanxue","family":"Gu"},{"given":"Jichen","family":"Yang"},{"given":"Nicholas","family":"Konz"},{"given":"Yixin","family":"Zhang"}],"note":"titleTranslation: 用于医学图像分析的任何分段模型：实验研究\nabstractTranslation:  由于数据注释的可用性有限，为医学图像训练分割模型仍然具有挑战性。Segment Anything Model（SAM）是一个基础模型，主要针对自然图像，在超过 10 亿个注释上进行训练，旨在以交互方式分割用户定义的感兴趣对象。该模型在自然图像上的表现令人印象深刻，但在医学图像领域却面临着一系列挑战。在此，我们对 SAM 在 19 个不同模式和解剖学的医学影像数据集上分割医学影像的能力进行了广泛评估。在实验中，我们使用模拟交互式分割的标准方法为 SAM 生成点和框提示。我们报告了以下发现：(1) 基于单个提示的 SAM 性能因数据集和任务的不同而有很大差异，从脊柱 MRI 的 IoU=0.1135 到髋关节 X 光片的 IoU=0.8650。(2) 对于圆周较好、提示模糊性较低的物体，如计算机断层扫描中的器官分割，分割性能似乎较好，而在其他各种情况下，如脑肿瘤分割，分割性能较差。(3) SAM 在使用方框提示时的性能明显优于使用点提示时的性能。(4) 在几乎所有单点提示设置中，SAM 的性能都优于类似的 RITM、SimpleClick 和 FocalClick 方法。(5) 在迭代提供多点提示时，SAM 的性能一般只能略微提高，而其他方法的性能则能提高到超越 SAM 基于点的性能的水平。我们还就 SAM 在所有测试数据集上的性能、迭代分割以及 SAM 在提示模糊的情况下的行为提供了一些说明。我们得出的结论是，SAM 在某些医学影像数据集上表现出了令人印象深刻的零镜头分割性能，但在其他数据集上的表现一般甚至很差。SAM 有可能对医学影像领域的自动医学影像分割产生重大影响，但在使用时需要适当谨慎。评估 SAM 的代码可在 https://github.com/mazurowski-lab/segment-anything-medical-evaluation 公开获取。","container-title":"Medical Image Analysis","id":"mazurowskiSegmentAnythingModel2023a","page":"102918","volume":"89","title":"Segment anything model for medical image analysis: An experimental study","source":"DOI.org (Crossref)","URL":"https://linkinghub.elsevier.com/retrieve/pii/S1361841523001780","container-title-short":"Medical Image Analysis","accessed":{"date-parts":[["2024",1,17]]},"citation-key":"mazurowskiSegmentAnythingModel2023a","title-short":"Segment anything model for medical image analysis","type":"article-journal","language":"en","issued":{"date-parts":[["2023",10]]},"DOI":"10.1016/j.media.2023.102918"},"suffix":"","uri":["http://zotero.org/users/9557124/items/ZG9XUUPJ"]}],"schema":"https://github.com/citation-style-language/schema/raw/master/csl-citation.json","properties":{"noteIndex":0,"formattedCitation":"[@mazurowskiSegmentAnythingModel2023a]"}}   </w:instrText>
+        <w:instrText xml:space="preserve"> ADDIN ZOTERO_ITEM CSL_CITATION {"properties":{"noteIndex":0,"formattedCitation":"[@mazurowskiSegmentAnythingModel2023a]"},"citationItems":[{"suffix":"","prefix":"","id":484,"uri":["http://zotero.org/users/9557124/items/ZG9XUUPJ"],"itemData":{"ISSN":"13618415","language":"en","title-short":"Segment anything model for medical image analysis","citation-key":"mazurowskiSegmentAnythingModel2023a","page":"102918","author":[{"family":"Mazurowski","given":"Maciej A."},{"family":"Dong","given":"Haoyu"},{"family":"Gu","given":"Hanxue"},{"family":"Yang","given":"Jichen"},{"family":"Konz","given":"Nicholas"},{"family":"Zhang","given":"Yixin"}],"id":"mazurowskiSegmentAnythingModel2023a","accessed":{"date-parts":[["2024",1,17]]},"source":"DOI.org (Crossref)","DOI":"10.1016/j.media.2023.102918","container-title":"Medical Image Analysis","type":"article-journal","note":"titleTranslation: 用于医学图像分析的任何分段模型：实验研究\nabstractTranslation:  由于数据注释的可用性有限，为医学图像训练分割模型仍然具有挑战性。Segment Anything Model（SAM）是一个基础模型，主要针对自然图像，在超过 10 亿个注释上进行训练，旨在以交互方式分割用户定义的感兴趣对象。该模型在自然图像上的表现令人印象深刻，但在医学图像领域却面临着一系列挑战。在此，我们对 SAM 在 19 个不同模式和解剖学的医学影像数据集上分割医学影像的能力进行了广泛评估。在实验中，我们使用模拟交互式分割的标准方法为 SAM 生成点和框提示。我们报告了以下发现：(1) 基于单个提示的 SAM 性能因数据集和任务的不同而有很大差异，从脊柱 MRI 的 IoU=0.1135 到髋关节 X 光片的 IoU=0.8650。(2) 对于圆周较好、提示模糊性较低的物体，如计算机断层扫描中的器官分割，分割性能似乎较好，而在其他各种情况下，如脑肿瘤分割，分割性能较差。(3) SAM 在使用方框提示时的性能明显优于使用点提示时的性能。(4) 在几乎所有单点提示设置中，SAM 的性能都优于类似的 RITM、SimpleClick 和 FocalClick 方法。(5) 在迭代提供多点提示时，SAM 的性能一般只能略微提高，而其他方法的性能则能提高到超越 SAM 基于点的性能的水平。我们还就 SAM 在所有测试数据集上的性能、迭代分割以及 SAM 在提示模糊的情况下的行为提供了一些说明。我们得出的结论是，SAM 在某些医学影像数据集上表现出了令人印象深刻的零镜头分割性能，但在其他数据集上的表现一般甚至很差。SAM 有可能对医学影像领域的自动医学影像分割产生重大影响，但在使用时需要适当谨慎。评估 SAM 的代码可在 https://github.com/mazurowski-lab/segment-anything-medical-evaluation 公开获取。","title":"Segment anything model for medical image analysis: An experimental study","container-title-short":"Medical Image Analysis","volume":"89","URL":"https://linkinghub.elsevier.com/retrieve/pii/S1361841523001780","abstract":"Training segmentation models for medical images continues to be challenging due to the limited availability of data annotations. Segment Anything Model (SAM) is a foundation model trained on over 1 billion annotations, predominantly for natural images, that is intended to segment user-defined objects of interest in an interactive manner. While the model performance on natural images is impressive, medical image domains pose their own set of challenges. Here, we perform an extensive evaluation of SAM’s ability to segment medical images on a collection of 19 medical imaging datasets from various modalities and anatomies. In our experiments, we generated point and box prompts for SAM using a standard method that simulates interactive segmentation. We report the following findings: (1) SAM’s performance based on single prompts highly varies depending on the dataset and the task, from IoU=0.1135 for spine MRI to IoU=0.8650 for hip X-ray. (2) Segmentation performance appears to be better for well-circumscribed objects with prompts with less ambiguity such as the segmentation of organs in computed tomography and poorer in various other scenarios such as the segmentation of brain tumors. (3) SAM performs notably better with box prompts than with point prompts. (4) SAM outperforms similar methods RITM, SimpleClick, and FocalClick in almost all single-point prompt settings. (5) When multiple-point prompts are provided iteratively, SAM’s performance generally improves only slightly while other methods’ performance improves to the level that surpasses SAM’s point-based performance. We also provide several illustrations for SAM’s performance on all tested datasets, iterative segmentation, and SAM’s behavior given prompt ambiguity. We conclude that SAM shows impressive zero-shot segmentation performance for certain medical imaging datasets, but moderate to poor performance for others. SAM has the potential to make a significant impact in automated medical image segmentation in medical imaging, but appropriate care needs to be applied when using it. Code for evaluation SAM is made publicly available at https://github.com/mazurowski-lab/segment-anything-medical-evaluation.","issued":{"date-parts":[["2023",10]]}},"uris":["http://zotero.org/users/9557124/items/ZG9XUUPJ"]}],"schema":"https://github.com/citation-style-language/schema/raw/master/csl-citation.json","citationID":"00000006"}   </w:instrText>
       </w:r>
       <w:r>
         <w:fldChar w:fldCharType="separate"/>
@@ -521,7 +521,7 @@
         <w:fldChar w:fldCharType="begin"/>
       </w:r>
       <w:r>
-        <w:instrText xml:space="preserve"> ADDIN ZOTERO_ITEM CSL_CITATION {"citationID":"00000007","citationItems":[{"id":535,"prefix":"","uris":["http://zotero.org/users/9557124/items/DAGE2EZM"],"itemData":{"abstract":"肝脏恶性肿瘤,作为发病率兼死亡率最高的疾病之一,给人类生命健康造成了严重的危害。及时的早期筛查无疑可以一定程度上减少、扼制疾病的发展,因此借助计算机辅助诊疗对于医生做出疾病判断和诊疗计划具有重大的指导意义。然而肝脏的形态、位置在不同人类个体之间存在着微妙的差异,同时医学图像具有低对比度及背景复杂的特点,再加上肿瘤往往呈现扩散化的趋势,一系列的不利因素使得针对肝脏及其肿瘤的图像处理工作仍然难以取得长足的进步。为了提高肝脏及其肿瘤的医学图像分割、检测性能,本文基于卷积神经网络,开展以下主要工作:(1)提出一种基于改进U-Net的肝脏分割方法。以U-Net作为基础架构,将U-Net中每个卷积模块分别用改进的预激活残差模块进行替代,提高网络的收敛性能,优化了模型表达能力;同时考虑到医学数据中普遍存在病变区域占比较低的问题,提出加权的混合损失函数缓解类别失衡现象。经过在Li TS数据集上的充分实验验证,肝脏部位的分割效果得到明显改善。(2)提出一种基于深度残差瓶颈结构的级联U-Net肝脏肿瘤分割方法。考虑到多尺度的小体积肿瘤分割需要更多不同尺度下的深层次特征信息,同时避免网络过深导致模型精度下降,提出在收缩路径引入改进的深度残差瓶颈卷积结构,并在收缩与扩张路径之间的桥接处引入设计的混合空洞卷积模块;在跳跃连接中引入了空间和通道的注意力融合机制,对特征的通道和空间关联性进行获取,使得级联二级网络学习的侧重点更多地聚焦于局部肿瘤特征。同时收缩路径的深度加深以及跳跃连接处的注意力机制引入也能够缓解U-Net两个路径之间的语义差异,更好地完成特征融合。实验结果表明,改进后的网络精度明显得到提高,证明了级联分割任务的可行性。(3)提出一种基于Mask R-CNN改进的肝脏肿瘤检测方法。针对原始网络的设计并不针对于医学图像,结合肝脏肿瘤数据的特点,调整锚框的尺寸为(82,162,322,642,1282);通过在FPN中扩充一条最底层与各高层之间的通路,为高层特征传播更精准的低级细节和定位信息,以解决对低层特征信息利用不合理的问题;将改进的FPN与不同的主干网络层数相结合,寻求相对适合于肝脏肿瘤检测的特征提取方式。实验结果表明,改进后的网络能够更好地适应医学图像检测工作。","accessed":{"date-parts":[["2024",5,8]]},"type":"thesis","title":"基于级联卷积神经网络的肝脏肿瘤分割与检测方法研究","author":[{"literal":"张成成"}],"source":"CNKI","note":"major: 电子信息硕士（专业学位）\ndownload: 80\nCLC: R735.7;TP183;TP391.41\nCNKICite: 0\ndbcode: CMFD\ndbname: CMFDTEMP\nfilename: 1023914644.nh","publisher":"河北大学","number-of-pages":"81","id":"ZhangChengChengJiYuJiLianJuanJiShenJingWangLuoDeGanZangZhongLiuFenGeYuJianCeFangFaYanJiu","citation-key":"ZhangChengChengJiYuJiLianJuanJiShenJingWangLuoDeGanZangZhongLiuFenGeYuJianCeFangFaYanJiu","contributor":[{"literal":"宗晓萍"},{"literal":"张军华"}],"URL":"https://doi.org/10.27103/d.cnki.ghebu.2023.001009","language":"zh-CN","DOI":"10.27103/d.cnki.ghebu.2023.001009","genre":"硕士学位论文"},"suffix":"","uri":["http://zotero.org/users/9557124/items/DAGE2EZM"]}],"schema":"https://github.com/citation-style-language/schema/raw/master/csl-citation.json","properties":{"noteIndex":0,"formattedCitation":"[@ZhangChengChengJiYuJiLianJuanJiShenJingWangLuoDeGanZangZhongLiuFenGeYuJianCeFangFaYanJiu]"}}   </w:instrText>
+        <w:instrText xml:space="preserve"> ADDIN ZOTERO_ITEM CSL_CITATION {"properties":{"noteIndex":0,"formattedCitation":"[@ZhangChengChengJiYuJiLianJuanJiShenJingWangLuoDeGanZangZhongLiuFenGeYuJianCeFangFaYanJiu]"},"citationItems":[{"suffix":"","prefix":"","id":535,"uri":["http://zotero.org/users/9557124/items/DAGE2EZM"],"itemData":{"source":"CNKI","genre":"硕士学位论文","language":"zh-CN","publisher":"河北大学","DOI":"10.27103/d.cnki.ghebu.2023.001009","contributor":[{"literal":"宗晓萍"},{"literal":"张军华"}],"type":"thesis","citation-key":"ZhangChengChengJiYuJiLianJuanJiShenJingWangLuoDeGanZangZhongLiuFenGeYuJianCeFangFaYanJiu","title":"基于级联卷积神经网络的肝脏肿瘤分割与检测方法研究","URL":"https://doi.org/10.27103/d.cnki.ghebu.2023.001009","note":"major: 电子信息硕士（专业学位）\ndownload: 80\nCLC: R735.7;TP183;TP391.41\nCNKICite: 0\ndbcode: CMFD\ndbname: CMFDTEMP\nfilename: 1023914644.nh","author":[{"literal":"张成成"}],"id":"ZhangChengChengJiYuJiLianJuanJiShenJingWangLuoDeGanZangZhongLiuFenGeYuJianCeFangFaYanJiu","number-of-pages":"81","abstract":"肝脏恶性肿瘤,作为发病率兼死亡率最高的疾病之一,给人类生命健康造成了严重的危害。及时的早期筛查无疑可以一定程度上减少、扼制疾病的发展,因此借助计算机辅助诊疗对于医生做出疾病判断和诊疗计划具有重大的指导意义。然而肝脏的形态、位置在不同人类个体之间存在着微妙的差异,同时医学图像具有低对比度及背景复杂的特点,再加上肿瘤往往呈现扩散化的趋势,一系列的不利因素使得针对肝脏及其肿瘤的图像处理工作仍然难以取得长足的进步。为了提高肝脏及其肿瘤的医学图像分割、检测性能,本文基于卷积神经网络,开展以下主要工作:(1)提出一种基于改进U-Net的肝脏分割方法。以U-Net作为基础架构,将U-Net中每个卷积模块分别用改进的预激活残差模块进行替代,提高网络的收敛性能,优化了模型表达能力;同时考虑到医学数据中普遍存在病变区域占比较低的问题,提出加权的混合损失函数缓解类别失衡现象。经过在Li TS数据集上的充分实验验证,肝脏部位的分割效果得到明显改善。(2)提出一种基于深度残差瓶颈结构的级联U-Net肝脏肿瘤分割方法。考虑到多尺度的小体积肿瘤分割需要更多不同尺度下的深层次特征信息,同时避免网络过深导致模型精度下降,提出在收缩路径引入改进的深度残差瓶颈卷积结构,并在收缩与扩张路径之间的桥接处引入设计的混合空洞卷积模块;在跳跃连接中引入了空间和通道的注意力融合机制,对特征的通道和空间关联性进行获取,使得级联二级网络学习的侧重点更多地聚焦于局部肿瘤特征。同时收缩路径的深度加深以及跳跃连接处的注意力机制引入也能够缓解U-Net两个路径之间的语义差异,更好地完成特征融合。实验结果表明,改进后的网络精度明显得到提高,证明了级联分割任务的可行性。(3)提出一种基于Mask R-CNN改进的肝脏肿瘤检测方法。针对原始网络的设计并不针对于医学图像,结合肝脏肿瘤数据的特点,调整锚框的尺寸为(82,162,322,642,1282);通过在FPN中扩充一条最底层与各高层之间的通路,为高层特征传播更精准的低级细节和定位信息,以解决对低层特征信息利用不合理的问题;将改进的FPN与不同的主干网络层数相结合,寻求相对适合于肝脏肿瘤检测的特征提取方式。实验结果表明,改进后的网络能够更好地适应医学图像检测工作。","accessed":{"date-parts":[["2024",5,8]]}},"uris":["http://zotero.org/users/9557124/items/DAGE2EZM"]}],"schema":"https://github.com/citation-style-language/schema/raw/master/csl-citation.json","citationID":"00000007"}   </w:instrText>
       </w:r>
       <w:r>
         <w:fldChar w:fldCharType="separate"/>
@@ -1447,7 +1447,7 @@
         <w:fldChar w:fldCharType="begin"/>
       </w:r>
       <w:r>
-        <w:instrText xml:space="preserve"> ADDIN ZOTERO_ITEM CSL_CITATION {"citationID":"00000008","citationItems":[{"id":470,"prefix":"","uris":["http://zotero.org/users/9557124/items/44N4JGHY"],"itemData":{"abstract":"Medical image segmentation is a critical component in clinical practice, facilitating accurate diagnosis, treatment planning, and disease monitoring. However, current methods predominantly rely on customized models, which exhibit limited generality across diverse tasks. In this study, we present MedSAM, the inaugural foundation model designed for universal medical image segmentation. Harnessing the power of a meticulously curated dataset comprising over one million images, MedSAM not only outperforms existing state-of-the-art segmentation foundation models, but also exhibits comparable or even superior performance to specialist models. Moreover, MedSAM enables the precise extraction of essential biomarkers for tumor burden quantification. By delivering accurate and efficient segmentation across a wide spectrum of tasks, MedSAM holds significant potential to expedite the evolution of diagnostic tools and the personalization of treatment plans.","title":"Segment Anything in Medical Images","author":[{"given":"Jun","family":"Ma"},{"given":"Yuting","family":"He"},{"given":"Feifei","family":"Li"},{"given":"Lin","family":"Han"},{"given":"Chenyu","family":"You"},{"given":"Bo","family":"Wang"}],"note":"titleTranslation: 医学影像中的任何分段","id":"maSegmentAnythingMedical","citation-key":"maSegmentAnythingMedical","language":"en","type":"article-journal","source":"Zotero"},"suffix":"","uri":["http://zotero.org/users/9557124/items/44N4JGHY"]}],"schema":"https://github.com/citation-style-language/schema/raw/master/csl-citation.json","properties":{"noteIndex":0,"formattedCitation":"[@maSegmentAnythingMedical]"}}   </w:instrText>
+        <w:instrText xml:space="preserve"> ADDIN ZOTERO_ITEM CSL_CITATION {"properties":{"noteIndex":0,"formattedCitation":"[@maSegmentAnythingMedical]"},"citationItems":[{"suffix":"","prefix":"","id":470,"uri":["http://zotero.org/users/9557124/items/44N4JGHY"],"itemData":{"source":"Zotero","language":"en","type":"article-journal","note":"titleTranslation: 医学影像中的任何分段","title":"Segment Anything in Medical Images","author":[{"family":"Ma","given":"Jun"},{"family":"He","given":"Yuting"},{"family":"Li","given":"Feifei"},{"family":"Han","given":"Lin"},{"family":"You","given":"Chenyu"},{"family":"Wang","given":"Bo"}],"id":"maSegmentAnythingMedical","citation-key":"maSegmentAnythingMedical","abstract":"Medical image segmentation is a critical component in clinical practice, facilitating accurate diagnosis, treatment planning, and disease monitoring. However, current methods predominantly rely on customized models, which exhibit limited generality across diverse tasks. In this study, we present MedSAM, the inaugural foundation model designed for universal medical image segmentation. Harnessing the power of a meticulously curated dataset comprising over one million images, MedSAM not only outperforms existing state-of-the-art segmentation foundation models, but also exhibits comparable or even superior performance to specialist models. Moreover, MedSAM enables the precise extraction of essential biomarkers for tumor burden quantification. By delivering accurate and efficient segmentation across a wide spectrum of tasks, MedSAM holds significant potential to expedite the evolution of diagnostic tools and the personalization of treatment plans."},"uris":["http://zotero.org/users/9557124/items/44N4JGHY"]}],"schema":"https://github.com/citation-style-language/schema/raw/master/csl-citation.json","citationID":"00000008"}   </w:instrText>
       </w:r>
       <w:r>
         <w:fldChar w:fldCharType="separate"/>
@@ -2971,7 +2971,7 @@
         <w:fldChar w:fldCharType="begin"/>
       </w:r>
       <w:r>
-        <w:instrText xml:space="preserve"> ADDIN ZOTERO_ITEM CSL_CITATION {"citationID":"00000009","citationItems":[{"id":504,"prefix":"","uris":["http://zotero.org/users/9557124/items/P2DY7E6V"],"itemData":{"id":"LunWenJieDuMetaAiSAM","citation-key":"LunWenJieDuMetaAiSAM","title":"【论文解读】MetaAi SAM(Segment Anything) 分割一切 - 知乎","URL":"https://zhuanlan.zhihu.com/p/620355474","type":"webpage","accessed":{"date-parts":[["2024",4,11]]}},"suffix":"","uri":["http://zotero.org/users/9557124/items/P2DY7E6V"]}],"schema":"https://github.com/citation-style-language/schema/raw/master/csl-citation.json","properties":{"noteIndex":0,"formattedCitation":"[@LunWenJieDuMetaAiSAM]"}}   </w:instrText>
+        <w:instrText xml:space="preserve"> ADDIN ZOTERO_ITEM CSL_CITATION {"properties":{"noteIndex":0,"formattedCitation":"[@LunWenJieDuMetaAiSAM]"},"citationItems":[{"suffix":"","prefix":"","id":504,"uri":["http://zotero.org/users/9557124/items/P2DY7E6V"],"itemData":{"title":"【论文解读】MetaAi SAM(Segment Anything) 分割一切 - 知乎","URL":"https://zhuanlan.zhihu.com/p/620355474","id":"LunWenJieDuMetaAiSAM","accessed":{"date-parts":[["2024",4,11]]},"type":"webpage","citation-key":"LunWenJieDuMetaAiSAM"},"uris":["http://zotero.org/users/9557124/items/P2DY7E6V"]}],"schema":"https://github.com/citation-style-language/schema/raw/master/csl-citation.json","citationID":"00000009"}   </w:instrText>
       </w:r>
       <w:r>
         <w:fldChar w:fldCharType="separate"/>
@@ -3006,7 +3006,7 @@
         <w:fldChar w:fldCharType="begin"/>
       </w:r>
       <w:r>
-        <w:instrText xml:space="preserve"> ADDIN ZOTERO_ITEM CSL_CITATION {"citationID":"00000010","citationItems":[{"id":472,"prefix":"","uris":["http://zotero.org/users/9557124/items/RGI8W7FT"],"itemData":{"abstract":"We introduce the Segment Anything (SA) project: a new task, model, and dataset for image segmentation. Using our efﬁcient model in a data collection loop, we built the largest segmentation dataset to date (by far), with over 1 billion masks on 11M licensed and privacy respecting images. The model is designed and trained to be promptable, so it can transfer zero-shot to new image distributions and tasks. We evaluate its capabilities on numerous tasks and ﬁnd that its zero-shot performance is impressive – often competitive with or even superior to prior fully supervised results. We are releasing the Segment Anything Model (SAM) and corresponding dataset (SA-1B) of 1B masks and 11M images at https://segment-anything.com to foster research into foundation models for computer vision.","author":[{"given":"Alexander","family":"Kirillov"},{"given":"Eric","family":"Mintun"},{"given":"Nikhila","family":"Ravi"},{"given":"Hanzi","family":"Mao"},{"given":"Chloe","family":"Rolland"},{"given":"Laura","family":"Gustafson"},{"given":"Tete","family":"Xiao"},{"given":"Spencer","family":"Whitehead"},{"given":"Alexander C.","family":"Berg"},{"given":"Wan-Yen","family":"Lo"},{"given":"Piotr","family":"Dollár"},{"given":"Ross","family":"Girshick"}],"publisher":"IEEE","container-title":"2023 IEEE/CVF International Conference on Computer Vision (ICCV)","id":"kirillovSegmentAnything2023","page":"3992-4003","URL":"https://ieeexplore.ieee.org/document/10378323/","title":"Segment Anything","ISBN":"9798350307184","type":"paper-conference","source":"DOI.org (Crossref)","event-place":"Paris, France","note":"titleTranslation: 任何分段","event-title":"2023 IEEE/CVF International Conference on Computer Vision (ICCV)","citation-key":"kirillovSegmentAnything2023","publisher-place":"Paris, France","DOI":"10.1109/ICCV51070.2023.00371","language":"en","issued":{"date-parts":[["2023",10,1]]},"accessed":{"date-parts":[["2024",1,17]]}},"suffix":"","uri":["http://zotero.org/users/9557124/items/RGI8W7FT"]}],"schema":"https://github.com/citation-style-language/schema/raw/master/csl-citation.json","properties":{"noteIndex":0,"formattedCitation":"[@kirillovSegmentAnything2023]"}}   </w:instrText>
+        <w:instrText xml:space="preserve"> ADDIN ZOTERO_ITEM CSL_CITATION {"properties":{"noteIndex":0,"formattedCitation":"[@kirillovSegmentAnything2023]"},"citationItems":[{"suffix":"","prefix":"","id":472,"uri":["http://zotero.org/users/9557124/items/RGI8W7FT"],"itemData":{"event-place":"Paris, France","publisher-place":"Paris, France","publisher":"IEEE","citation-key":"kirillovSegmentAnything2023","page":"3992-4003","author":[{"family":"Kirillov","given":"Alexander"},{"family":"Mintun","given":"Eric"},{"family":"Ravi","given":"Nikhila"},{"family":"Mao","given":"Hanzi"},{"family":"Rolland","given":"Chloe"},{"family":"Gustafson","given":"Laura"},{"family":"Xiao","given":"Tete"},{"family":"Whitehead","given":"Spencer"},{"family":"Berg","given":"Alexander C."},{"family":"Lo","given":"Wan-Yen"},{"family":"Dollár","given":"Piotr"},{"family":"Girshick","given":"Ross"}],"id":"kirillovSegmentAnything2023","accessed":{"date-parts":[["2024",1,17]]},"source":"DOI.org (Crossref)","DOI":"10.1109/ICCV51070.2023.00371","container-title":"2023 IEEE/CVF International Conference on Computer Vision (ICCV)","type":"paper-conference","note":"titleTranslation: 任何分段","title":"Segment Anything","URL":"https://ieeexplore.ieee.org/document/10378323/","event-title":"2023 IEEE/CVF International Conference on Computer Vision (ICCV)","abstract":"We introduce the Segment Anything (SA) project: a new task, model, and dataset for image segmentation. Using our efﬁcient model in a data collection loop, we built the largest segmentation dataset to date (by far), with over 1 billion masks on 11M licensed and privacy respecting images. The model is designed and trained to be promptable, so it can transfer zero-shot to new image distributions and tasks. We evaluate its capabilities on numerous tasks and ﬁnd that its zero-shot performance is impressive – often competitive with or even superior to prior fully supervised results. We are releasing the Segment Anything Model (SAM) and corresponding dataset (SA-1B) of 1B masks and 11M images at https://segment-anything.com to foster research into foundation models for computer vision.","issued":{"date-parts":[["2023",10,1]]},"ISBN":"9798350307184","language":"en"},"uris":["http://zotero.org/users/9557124/items/RGI8W7FT"]}],"schema":"https://github.com/citation-style-language/schema/raw/master/csl-citation.json","citationID":"00000010"}   </w:instrText>
       </w:r>
       <w:r>
         <w:fldChar w:fldCharType="separate"/>
@@ -3709,12 +3709,12 @@
         <w:pStyle w:val="FirstParagraph"/>
       </w:pPr>
       <w:r>
-        <w:t xml:space="preserve">本章介绍了深度学习的基本原理、PyTorch框架的特点，以及SAM大模型的核心技术和应用。深度学习，作为一种模仿人脑处理数据的高效技术，通过多层神经网络进行复杂任务的学习与执行。PyTorch框架以其灵活性和易用性，为深度学习研究提供了强大的支持，尤其在动态计算图和友好的API设计上表现突出。而SAM大模型，代表了最新一代的图像分割技术，它利用大规模数据预训练和提示学习机制，展现了出色的适应性和零样本学习能力。通过对这些技术的探讨，理解深度学习如何通过结构化的神经网络处理和分析数据，还了解了 PyTorch 如何支撑起复杂的模型训练和实验。这些技术的发展和应用，为解决实际问题如肝脏肿瘤分割提供了创新的方法和强有力的工具，展示了深度学习在医学图像分析领域的重要价值和广泛前景。</w:t>
+        <w:t xml:space="preserve">本章探讨了深度学习的基本原理、PyTorch 框架的特点，以及 Transformer 和 SAM（Segment Anything Model）模型的结构与机制。深度学习通过多层神经网络模拟人脑处理数据的方式，从输入层接收数据，经隐藏层处理后，在输出层产生结果。其关键在于使用损失函数评估预测误差，并通过反向传播和梯度下降等优化算法调整网络参数，以减少误差。PyTorch 是一个开源的机器学习库，以动态计算图和易用的 API 著称，广泛应用于计算机视觉和自然语言处理领域。Transformer 是一种基于自注意力机制的神经网络架构，通过编码器和解码器捕捉输入序列的全局依赖关系，易于并行计算且具有良好的扩展性。SAM 模型由 Meta 的 FAIR 实验室提出，旨在通过单一模型实现高精度分割。它通过大规模数据预训练和提示学习，适应各种下游图像分割任务。其结构包括图像编码器、提示编码器、特征融合与加权、掩码解码器和最终输出部分，通过对图像特征和提示特征的融合与加权，生成高精度分割掩码。这些技术和模型展示了深度学习在图像处理领域的强大性能和应用前景，为后续研究奠定了基础。</w:t>
       </w:r>
     </w:p>
     <w:bookmarkEnd w:id="57"/>
     <w:bookmarkEnd w:id="58"/>
-    <w:bookmarkStart w:id="64" w:name="研究方法"/>
+    <w:bookmarkStart w:id="66" w:name="研究方法"/>
     <w:p>
       <w:pPr>
         <w:pStyle w:val="1"/>
@@ -3723,13 +3723,52 @@
         <w:t xml:space="preserve">研究方法</w:t>
       </w:r>
     </w:p>
-    <w:bookmarkStart w:id="61" w:name="模型的训练和微调"/>
+    <w:bookmarkStart w:id="59" w:name="准备数据集"/>
     <w:p>
       <w:pPr>
         <w:pStyle w:val="2"/>
       </w:pPr>
       <w:r>
-        <w:t xml:space="preserve">模型的训练和微调</w:t>
+        <w:t xml:space="preserve">准备数据集</w:t>
+      </w:r>
+    </w:p>
+    <w:bookmarkEnd w:id="59"/>
+    <w:bookmarkStart w:id="60" w:name="加载预训练模型"/>
+    <w:p>
+      <w:pPr>
+        <w:pStyle w:val="2"/>
+      </w:pPr>
+      <w:r>
+        <w:t xml:space="preserve">加载预训练模型</w:t>
+      </w:r>
+    </w:p>
+    <w:bookmarkEnd w:id="60"/>
+    <w:bookmarkStart w:id="61" w:name="冻层输入层只微调顶部层"/>
+    <w:p>
+      <w:pPr>
+        <w:pStyle w:val="2"/>
+      </w:pPr>
+      <w:r>
+        <w:t xml:space="preserve">冻层输入层，只微调顶部层</w:t>
+      </w:r>
+    </w:p>
+    <w:bookmarkEnd w:id="61"/>
+    <w:bookmarkStart w:id="63" w:name="训练模型并监控性能如损失值"/>
+    <w:p>
+      <w:pPr>
+        <w:pStyle w:val="2"/>
+      </w:pPr>
+      <w:r>
+        <w:t xml:space="preserve">训练模型并监控性能，如损失值</w:t>
+      </w:r>
+    </w:p>
+    <w:bookmarkStart w:id="62" w:name="使用数据集进行训练"/>
+    <w:p>
+      <w:pPr>
+        <w:pStyle w:val="3"/>
+      </w:pPr>
+      <w:r>
+        <w:t xml:space="preserve">使用数据集进行训练</w:t>
       </w:r>
     </w:p>
     <w:p>
@@ -3737,16 +3776,50 @@
         <w:pStyle w:val="FirstParagraph"/>
       </w:pPr>
       <w:r>
-        <w:t xml:space="preserve">安装 Segment Anything 及所必需的包：</w:t>
-      </w:r>
-    </w:p>
-    <w:bookmarkStart w:id="59" w:name="创建配置文件"/>
-    <w:p>
-      <w:pPr>
-        <w:pStyle w:val="3"/>
-      </w:pPr>
-      <w:r>
-        <w:t xml:space="preserve">创建配置文件</w:t>
+        <w:t xml:space="preserve">首先使用 lighting 进行配置</w:t>
+      </w:r>
+    </w:p>
+    <w:p>
+      <w:pPr>
+        <w:pStyle w:val="a6"/>
+      </w:pPr>
+      <w:r>
+        <w:t xml:space="preserve">然后创建模型并加载数据集</w:t>
+      </w:r>
+    </w:p>
+    <w:p>
+      <w:pPr>
+        <w:pStyle w:val="a6"/>
+      </w:pPr>
+      <w:r>
+        <w:t xml:space="preserve">创建优化器</w:t>
+      </w:r>
+    </w:p>
+    <w:p>
+      <w:pPr>
+        <w:pStyle w:val="a6"/>
+      </w:pPr>
+      <w:r>
+        <w:t xml:space="preserve">最后遍历数据集进行训练，使用的损失函数有Focal loss，Dice loss和IoU loss</w:t>
+      </w:r>
+    </w:p>
+    <w:p>
+      <w:pPr>
+        <w:pStyle w:val="a6"/>
+      </w:pPr>
+      <w:r>
+        <w:t xml:space="preserve">利用腹部CT图像构建的训练集对SAM大模型进行训练。在此过程中，采用交叉验证来优化超参数，使用批量梯度下降和反向传播算法进行权重地更新。通过细致地微调，提升模型对肝脏肿瘤图像特点的学习能力和分割准确性。</w:t>
+      </w:r>
+    </w:p>
+    <w:bookmarkEnd w:id="62"/>
+    <w:bookmarkEnd w:id="63"/>
+    <w:bookmarkStart w:id="64" w:name="模型性能的评估-评估模型在测试集观察模型表现"/>
+    <w:p>
+      <w:pPr>
+        <w:pStyle w:val="2"/>
+      </w:pPr>
+      <w:r>
+        <w:t xml:space="preserve">模型性能的评估 评估模型，在测试集观察模型表现。</w:t>
       </w:r>
     </w:p>
     <w:p>
@@ -3754,7 +3827,25 @@
         <w:pStyle w:val="FirstParagraph"/>
       </w:pPr>
       <w:r>
-        <w:t xml:space="preserve">该配置文件含有 SAM 的需要训练需要训练的部分，以及数据集的相关配置，如数据集位置。</w:t>
+        <w:t xml:space="preserve">在搭建好的SAM大模型上实施肝脏肿瘤的分割任务，使用常见性能指标，如像素准确度（Pixel Accuracy）、交并比（Intersection over Union，IoU）等评价模型性能。通过这些指标，可以量化分析模型的分割效果。</w:t>
+      </w:r>
+    </w:p>
+    <w:bookmarkEnd w:id="64"/>
+    <w:bookmarkStart w:id="65" w:name="本章小结-2"/>
+    <w:p>
+      <w:pPr>
+        <w:pStyle w:val="2"/>
+      </w:pPr>
+      <w:r>
+        <w:t xml:space="preserve">本章小结</w:t>
+      </w:r>
+    </w:p>
+    <w:p>
+      <w:pPr>
+        <w:pStyle w:val="FirstParagraph"/>
+      </w:pPr>
+      <w:r>
+        <w:t xml:space="preserve">探讨了使用SAM大模型进行肝脏肿瘤分割的整个训练和微调过程，以及软件开发的关键步骤。首先，我们通过安装和配置必要的环境和库，为SAM模型的部署和训练奠定了基础。接着，创建了详细的配置文件，指定了模型训练的关键参数，包括冻结的网络层、学习率、优化器配置和训练周期等。</w:t>
       </w:r>
     </w:p>
     <w:p>
@@ -3762,25 +3853,7 @@
         <w:pStyle w:val="a6"/>
       </w:pPr>
       <w:r>
-        <w:t xml:space="preserve">freeze 表示 SAM 的其他部分冷却，只对掩码解码器部分训练，dataset 是数据集的相关配置，sample_num 表示采样的 point 的数目，target_size 则是输入 SAM 的图片大小。</w:t>
-      </w:r>
-    </w:p>
-    <w:bookmarkEnd w:id="59"/>
-    <w:bookmarkStart w:id="60" w:name="使用数据集进行训练"/>
-    <w:p>
-      <w:pPr>
-        <w:pStyle w:val="3"/>
-      </w:pPr>
-      <w:r>
-        <w:t xml:space="preserve">使用数据集进行训练</w:t>
-      </w:r>
-    </w:p>
-    <w:p>
-      <w:pPr>
-        <w:pStyle w:val="FirstParagraph"/>
-      </w:pPr>
-      <w:r>
-        <w:t xml:space="preserve">首先使用 lighting 进行配置</w:t>
+        <w:t xml:space="preserve">通过实际数据集的训练，模型经历了从初始化到连续迭代过程，每个训练周期都细致地调整了模型的权重，以适应复杂的肝脏肿瘤图像特征。在训练过程中，我们使用了多种损失函数，包括 Focal loss、Dice loss和IoU loss，这些都是为了优化模型在分割任务上的表现并减少预测误差。</w:t>
       </w:r>
     </w:p>
     <w:p>
@@ -3788,95 +3861,18 @@
         <w:pStyle w:val="a6"/>
       </w:pPr>
       <w:r>
-        <w:t xml:space="preserve">然后创建模型并加载数据集</w:t>
-      </w:r>
-    </w:p>
-    <w:p>
-      <w:pPr>
-        <w:pStyle w:val="a6"/>
-      </w:pPr>
-      <w:r>
-        <w:t xml:space="preserve">创建优化器</w:t>
-      </w:r>
-    </w:p>
-    <w:p>
-      <w:pPr>
-        <w:pStyle w:val="a6"/>
-      </w:pPr>
-      <w:r>
-        <w:t xml:space="preserve">最后遍历数据集进行训练，使用的损失函数有Focal loss，Dice loss和IoU loss</w:t>
-      </w:r>
-    </w:p>
-    <w:p>
-      <w:pPr>
-        <w:pStyle w:val="a6"/>
-      </w:pPr>
-      <w:r>
-        <w:t xml:space="preserve">利用腹部CT图像构建的训练集对SAM大模型进行训练。在此过程中，采用交叉验证来优化超参数，使用批量梯度下降和反向传播算法进行权重地更新。通过细致地微调，提升模型对肝脏肿瘤图像特点的学习能力和分割准确性。</w:t>
-      </w:r>
-    </w:p>
-    <w:bookmarkEnd w:id="60"/>
-    <w:bookmarkEnd w:id="61"/>
-    <w:bookmarkStart w:id="62" w:name="模型性能的评估"/>
-    <w:p>
-      <w:pPr>
-        <w:pStyle w:val="2"/>
-      </w:pPr>
-      <w:r>
-        <w:t xml:space="preserve">模型性能的评估</w:t>
-      </w:r>
-    </w:p>
-    <w:p>
-      <w:pPr>
-        <w:pStyle w:val="FirstParagraph"/>
-      </w:pPr>
-      <w:r>
-        <w:t xml:space="preserve">在搭建好的SAM大模型上实施肝脏肿瘤的分割任务，使用常见性能指标，如像素准确度（Pixel Accuracy）、交并比（Intersection over Union，IoU）等评价模型性能。通过这些指标，可以量化分析模型的分割效果。</w:t>
-      </w:r>
-    </w:p>
-    <w:bookmarkEnd w:id="62"/>
-    <w:bookmarkStart w:id="63" w:name="本章小结-2"/>
-    <w:p>
-      <w:pPr>
-        <w:pStyle w:val="2"/>
-      </w:pPr>
-      <w:r>
-        <w:t xml:space="preserve">本章小结</w:t>
-      </w:r>
-    </w:p>
-    <w:p>
-      <w:pPr>
-        <w:pStyle w:val="FirstParagraph"/>
-      </w:pPr>
-      <w:r>
-        <w:t xml:space="preserve">探讨了使用SAM大模型进行肝脏肿瘤分割的整个训练和微调过程，以及软件开发的关键步骤。首先，我们通过安装和配置必要的环境和库，为SAM模型的部署和训练奠定了基础。接着，创建了详细的配置文件，指定了模型训练的关键参数，包括冻结的网络层、学习率、优化器配置和训练周期等。</w:t>
-      </w:r>
-    </w:p>
-    <w:p>
-      <w:pPr>
-        <w:pStyle w:val="a6"/>
-      </w:pPr>
-      <w:r>
-        <w:t xml:space="preserve">通过实际数据集的训练，模型经历了从初始化到连续迭代过程，每个训练周期都细致地调整了模型的权重，以适应复杂的肝脏肿瘤图像特征。在训练过程中，我们使用了多种损失函数，包括 Focal loss、Dice loss和IoU loss，这些都是为了优化模型在分割任务上的表现并减少预测误差。</w:t>
-      </w:r>
-    </w:p>
-    <w:p>
-      <w:pPr>
-        <w:pStyle w:val="a6"/>
-      </w:pPr>
-      <w:r>
         <w:t xml:space="preserve">最终，模型的性能通过多个标准评估指标进行了量化，包括像素准确度、交并比等，这些指标帮助我们客观评价了模型在实际肝脏肿瘤分割任务中的效能。此外，通过结果的可视化分析，我们能够直观地看到模型在处理真实图像数据时的表现，包括成功案例和需要改进的地方。</w:t>
       </w:r>
     </w:p>
-    <w:bookmarkEnd w:id="63"/>
-    <w:bookmarkEnd w:id="64"/>
-    <w:bookmarkStart w:id="65" w:name="性能比较分析"/>
+    <w:bookmarkEnd w:id="65"/>
+    <w:bookmarkEnd w:id="66"/>
+    <w:bookmarkStart w:id="67" w:name="结果分析与性能比较"/>
     <w:p>
       <w:pPr>
         <w:pStyle w:val="1"/>
       </w:pPr>
       <w:r>
-        <w:t xml:space="preserve">性能比较分析</w:t>
+        <w:t xml:space="preserve">结果分析与性能比较</w:t>
       </w:r>
     </w:p>
     <w:p>
@@ -3943,8 +3939,8 @@
         <w:t xml:space="preserve">性能对比分析侧重于考察SAM大模型与其他模型在精确度、召回率等方面的差异，同时评价模型的计算效率。分析结果指出SAM模型在精度上具有优势，尤其在小肿瘤区域的分割上显示出更高的敏感性。</w:t>
       </w:r>
     </w:p>
-    <w:bookmarkEnd w:id="65"/>
-    <w:bookmarkStart w:id="68" w:name="结论与展望"/>
+    <w:bookmarkEnd w:id="67"/>
+    <w:bookmarkStart w:id="70" w:name="结论与展望"/>
     <w:p>
       <w:pPr>
         <w:pStyle w:val="1"/>
@@ -3953,7 +3949,7 @@
         <w:t xml:space="preserve">结论与展望</w:t>
       </w:r>
     </w:p>
-    <w:bookmarkStart w:id="66" w:name="结论-2"/>
+    <w:bookmarkStart w:id="68" w:name="结论-2"/>
     <w:p>
       <w:pPr>
         <w:pStyle w:val="2"/>
@@ -3994,8 +3990,8 @@
         <w:t xml:space="preserve">综上所述，基于 SAM 模型的肝脏肿瘤分割软件的开发，不仅可以改善现有的图像分割方法，还有助于提高肝脏疾病的诊断效率和准确性。未来的研究应当着重于模型的实际应用和临床转化，以实现医学影像自动化分析的最终目标。</w:t>
       </w:r>
     </w:p>
-    <w:bookmarkEnd w:id="66"/>
-    <w:bookmarkStart w:id="67" w:name="展望"/>
+    <w:bookmarkEnd w:id="68"/>
+    <w:bookmarkStart w:id="69" w:name="展望"/>
     <w:p>
       <w:pPr>
         <w:pStyle w:val="2"/>
@@ -4012,9 +4008,9 @@
         <w:t xml:space="preserve">在基于 SAM 大模型的肝脏肿瘤分割软件开发上取得了很好的成效，将来可通过对模型的进一步优化微调与前端开发提升其性能与易用性。我希望在以后的学习中能在该研究方面继续不懈学习和研究，也希望能通过自己的努力能够为医疗领域图像处理奉献力量。</w:t>
       </w:r>
     </w:p>
-    <w:bookmarkEnd w:id="67"/>
-    <w:bookmarkEnd w:id="68"/>
-    <w:bookmarkStart w:id="69" w:name="参考文献"/>
+    <w:bookmarkEnd w:id="69"/>
+    <w:bookmarkEnd w:id="70"/>
+    <w:bookmarkStart w:id="71" w:name="参考文献"/>
     <w:p>
       <w:pPr>
         <w:pStyle w:val="1"/>
@@ -4023,8 +4019,8 @@
         <w:t xml:space="preserve">参考文献</w:t>
       </w:r>
     </w:p>
-    <w:bookmarkEnd w:id="69"/>
-    <w:bookmarkStart w:id="70" w:name="致谢"/>
+    <w:bookmarkEnd w:id="71"/>
+    <w:bookmarkStart w:id="72" w:name="致谢"/>
     <w:p>
       <w:pPr>
         <w:pStyle w:val="1"/>
@@ -4041,7 +4037,7 @@
         <w:t xml:space="preserve">在本科毕业论文的撰写过程中，得到了许多人的帮助和支持。在此，我衷心感谢他们每一个人。首先，我要特别感谢我的导师刘琨，他不仅在学术上给予我无限的指导，也在生活中给予我许多关怀。刘琨老师严谨的学术态度、深厚的专业知识和无私的精神深深影响了我。在论文的选题、研究以及写作过程中，刘琨老师都给予我悉心指导，每一次讨论都让我受益匪浅。感谢测控专业的所有老师和同学们，在我的大学生活中给予我帮助和支持。特别是实验室的同学们，我们共同度过了许多难忘的时光，彼此间的讨论和合作使我受益良多。此外，我还要感谢我的家人对我的支持和鼓励。父母始终是我最坚强的后盾，他们的理解和爱让我在遇到困难和挫折时永不放弃。感谢他们无条件的爱和对我的信任，是他们让我有勇气追求自己的梦想。最后，感谢所有曾经给予我帮助和启发的人。是你们的帮助和支持使我能够顺利完成我的学业。</w:t>
       </w:r>
     </w:p>
-    <w:bookmarkEnd w:id="70"/>
+    <w:bookmarkEnd w:id="72"/>
     <w:sectPr>
       <w:headerReference r:id="rId16" w:type="even"/>
       <w:headerReference r:id="rId12" w:type="default"/>

</xml_diff>

<commit_message>
vault backup: 2024-05-20 11:53:56
</commit_message>
<xml_diff>
--- a/study/毕设/20201804070_王恺_测控技术与仪器_基于SAM大模型的肝脏肿瘤分割软件开发.docx
+++ b/study/毕设/20201804070_王恺_测控技术与仪器_基于SAM大模型的肝脏肿瘤分割软件开发.docx
@@ -209,7 +209,7 @@
         </w:p>
       </w:sdtContent>
     </w:sdt>
-    <w:bookmarkStart w:id="40" w:name="绪论"/>
+    <w:bookmarkStart w:id="32" w:name="绪论"/>
     <w:p>
       <w:pPr>
         <w:pStyle w:val="1"/>
@@ -238,7 +238,7 @@
         <w:fldChar w:fldCharType="begin"/>
       </w:r>
       <w:r>
-        <w:instrText xml:space="preserve"> ADDIN ZOTERO_ITEM CSL_CITATION {"citationID":"00000001","schema":"https://github.com/citation-style-language/schema/raw/master/csl-citation.json","properties":{"noteIndex":0,"formattedCitation":"[@LiuLiangBinGuoNeiWaiTuXiangFenGeJiShuZaiYiLiaoJianKangLingYuYingYongFaZhanTaiShiFenXi2023]"},"citationItems":[{"id":521,"uris":["http://zotero.org/users/9557124/items/BHES4XS3"],"suffix":"","prefix":"","uri":["http://zotero.org/users/9557124/items/BHES4XS3"],"itemData":{"page":"105-111","ISSN":"2096-4706","type":"article-journal","DOI":"10.19850/j.cnki.2096-4706.2023.13.022","language":"zh-CN","id":"LiuLiangBinGuoNeiWaiTuXiangFenGeJiShuZaiYiLiaoJianKangLingYuYingYongFaZhanTaiShiFenXi2023","container-title":"现代信息科技","volume":"7","issue":"13","abstract":"文章以近二十年医学图像分割领域文献为研究对象，基于Cite Space软件对该项技术的研究现状、知识群组、研究主题及其演化路径进行系统研究；并在公开数据集上对同类医学图像分割方法进行对比实验与分析。结果表明，医学图像分割技术研究核心主要表现在计算机科学、生物医学与人工智能等学科，并正在从以区域生长、模糊聚类技术为中心的模式向以深度学习等新兴人工智能技术为中心的模式转变，为产业发展战略决策提供参考依据。","URL":"https://doi.org/10.19850/j.cnki.2096-4706.2023.13.022","title":"国内外图像分割技术在医疗健康领域应用发展态势分析","issued":{"date-parts":[["2023"]]},"note":"original-container-title: Modern Information Technology\nfoundation: 广东省援疆科技（特派员）项目（2018YJ003）； 广东省重点领域研发计划项目（2020B0101130019）；\ndownload: 575\nCLC: TP391.41;R197.1\nCNKICite: 0\ndbcode: CJFQ\ndbname: CJFDLAST2023\nfilename: XDXK202313022\nCIF: 0.346\nAIF: 0.18","accessed":{"date-parts":[["2024",5,8]]},"author":[{"literal":"刘良斌"},{"literal":"杜宝林"},{"literal":"卢琰"},{"literal":"王建全"}],"source":"CNKI","citation-key":"LiuLiangBinGuoNeiWaiTuXiangFenGeJiShuZaiYiLiaoJianKangLingYuYingYongFaZhanTaiShiFenXi2023"}}]}   </w:instrText>
+        <w:instrText xml:space="preserve"> ADDIN ZOTERO_ITEM CSL_CITATION {"citationItems":[{"uri":["http://zotero.org/users/9557124/items/BHES4XS3"],"id":521,"uris":["http://zotero.org/users/9557124/items/BHES4XS3"],"prefix":"","itemData":{"ISSN":"2096-4706","issued":{"date-parts":[["2023"]]},"issue":"13","id":"LiuLiangBinGuoNeiWaiTuXiangFenGeJiShuZaiYiLiaoJianKangLingYuYingYongFaZhanTaiShiFenXi2023","accessed":{"date-parts":[["2024",5,8]]},"URL":"https://doi.org/10.19850/j.cnki.2096-4706.2023.13.022","citation-key":"LiuLiangBinGuoNeiWaiTuXiangFenGeJiShuZaiYiLiaoJianKangLingYuYingYongFaZhanTaiShiFenXi2023","note":"original-container-title: Modern Information Technology\nfoundation: 广东省援疆科技（特派员）项目（2018YJ003）； 广东省重点领域研发计划项目（2020B0101130019）；\ndownload: 575\nCLC: TP391.41;R197.1\nCNKICite: 0\ndbcode: CJFQ\ndbname: CJFDLAST2023\nfilename: XDXK202313022\nCIF: 0.346\nAIF: 0.18","type":"article-journal","author":[{"literal":"刘良斌"},{"literal":"杜宝林"},{"literal":"卢琰"},{"literal":"王建全"}],"page":"105-111","volume":"7","source":"CNKI","title":"国内外图像分割技术在医疗健康领域应用发展态势分析","container-title":"现代信息科技","DOI":"10.19850/j.cnki.2096-4706.2023.13.022","abstract":"文章以近二十年医学图像分割领域文献为研究对象，基于Cite Space软件对该项技术的研究现状、知识群组、研究主题及其演化路径进行系统研究；并在公开数据集上对同类医学图像分割方法进行对比实验与分析。结果表明，医学图像分割技术研究核心主要表现在计算机科学、生物医学与人工智能等学科，并正在从以区域生长、模糊聚类技术为中心的模式向以深度学习等新兴人工智能技术为中心的模式转变，为产业发展战略决策提供参考依据。","language":"zh-CN"},"suffix":""}],"schema":"https://github.com/citation-style-language/schema/raw/master/csl-citation.json","citationID":"00000001","properties":{"formattedCitation":"[@LiuLiangBinGuoNeiWaiTuXiangFenGeJiShuZaiYiLiaoJianKangLingYuYingYongFaZhanTaiShiFenXi2023]","noteIndex":0}}   </w:instrText>
       </w:r>
       <w:r>
         <w:fldChar w:fldCharType="separate"/>
@@ -259,7 +259,7 @@
         <w:fldChar w:fldCharType="begin"/>
       </w:r>
       <w:r>
-        <w:instrText xml:space="preserve"> ADDIN ZOTERO_ITEM CSL_CITATION {"citationID":"00000002","schema":"https://github.com/citation-style-language/schema/raw/master/csl-citation.json","properties":{"noteIndex":0,"formattedCitation":"[@LiXiaoYanJiaQiangGanAiNeiKeDuiWuJianSheChongShiGanAiNeiKeGuiFanHuaHeGeXingHuaZhenLiaoJueCe]"},"citationItems":[{"id":562,"uris":["http://zotero.org/users/9557124/items/B7R6BQAB"],"suffix":"","prefix":"","uri":["http://zotero.org/users/9557124/items/B7R6BQAB"],"itemData":{"language":"zh-CN","page":"1-3","id":"LiXiaoYanJiaQiangGanAiNeiKeDuiWuJianSheChongShiGanAiNeiKeGuiFanHuaHeGeXingHuaZhenLiaoJueCe","container-title":"实用肝脏病杂志","issue":"1","abstract":"＜正＞肝脏外科引领了原发性肝癌（PLC）临床和研究数十年,而肝癌的预防、诊断和处理需要众多学科的参与。在实际工作中,或是因为肿瘤较晚或是肝病基础差等原因,约70%左右肝癌患者诊断时只能进行姑息性治疗[1]。肝癌患者存在的大量问题需要内科处理,但我国真正从事肝癌内科临床工作的人员并不多,诊断上存在着误诊漏诊,治疗上存在着治疗方法选择不严谨、不规范等问题,改变这种状况,亟需扩大肝癌内科医护人员队伍,重视和加强肝癌内科规范诊疗,这也是提高肝癌患者生活质量,延长生存时间的重要保证。","citation-key":"LiXiaoYanJiaQiangGanAiNeiKeDuiWuJianSheChongShiGanAiNeiKeGuiFanHuaHeGeXingHuaZhenLiaoJueCe","URL":"https://kns.cnki.net/KCMS/detail/detail.aspx?dbcode=CJFD&amp;dbname=CJFDLAST2021&amp;filename=gbsy202101001","type":"article-journal","note":"foundation: 国家自然科学基金资助项目（编号:81672371）；\ndownload: 85\nCLC: R735.7\nCNKICite: 3\ndbcode: CJFD\ndbname: CJFDLAST2021\nfilename: gbsy202101001","accessed":{"date-parts":[["2024",5,19]]},"title":"加强肝癌内科队伍建设，重视肝癌内科规范化和个性化诊疗决策","source":"Baidu Scholar","author":[{"literal":"李晓燕"},{"literal":"胡和平"}]}}]}   </w:instrText>
+        <w:instrText xml:space="preserve"> ADDIN ZOTERO_ITEM CSL_CITATION {"citationItems":[{"uri":["http://zotero.org/users/9557124/items/B7R6BQAB"],"id":562,"uris":["http://zotero.org/users/9557124/items/B7R6BQAB"],"prefix":"","itemData":{"note":"foundation: 国家自然科学基金资助项目（编号:81672371）；\ndownload: 85\nCLC: R735.7\nCNKICite: 3\ndbcode: CJFD\ndbname: CJFDLAST2021\nfilename: gbsy202101001","type":"article-journal","author":[{"literal":"李晓燕"},{"literal":"胡和平"}],"issue":"1","page":"1-3","URL":"https://kns.cnki.net/KCMS/detail/detail.aspx?dbcode=CJFD&amp;dbname=CJFDLAST2021&amp;filename=gbsy202101001","source":"Baidu Scholar","id":"LiXiaoYanJiaQiangGanAiNeiKeDuiWuJianSheChongShiGanAiNeiKeGuiFanHuaHeGeXingHuaZhenLiaoJueCe","accessed":{"date-parts":[["2024",5,19]]},"title":"加强肝癌内科队伍建设，重视肝癌内科规范化和个性化诊疗决策","container-title":"实用肝脏病杂志","citation-key":"LiXiaoYanJiaQiangGanAiNeiKeDuiWuJianSheChongShiGanAiNeiKeGuiFanHuaHeGeXingHuaZhenLiaoJueCe","abstract":"＜正＞肝脏外科引领了原发性肝癌（PLC）临床和研究数十年,而肝癌的预防、诊断和处理需要众多学科的参与。在实际工作中,或是因为肿瘤较晚或是肝病基础差等原因,约70%左右肝癌患者诊断时只能进行姑息性治疗[1]。肝癌患者存在的大量问题需要内科处理,但我国真正从事肝癌内科临床工作的人员并不多,诊断上存在着误诊漏诊,治疗上存在着治疗方法选择不严谨、不规范等问题,改变这种状况,亟需扩大肝癌内科医护人员队伍,重视和加强肝癌内科规范诊疗,这也是提高肝癌患者生活质量,延长生存时间的重要保证。","language":"zh-CN"},"suffix":""}],"schema":"https://github.com/citation-style-language/schema/raw/master/csl-citation.json","citationID":"00000002","properties":{"formattedCitation":"[@LiXiaoYanJiaQiangGanAiNeiKeDuiWuJianSheChongShiGanAiNeiKeGuiFanHuaHeGeXingHuaZhenLiaoJueCe]","noteIndex":0}}   </w:instrText>
       </w:r>
       <w:r>
         <w:fldChar w:fldCharType="separate"/>
@@ -288,7 +288,7 @@
         <w:fldChar w:fldCharType="begin"/>
       </w:r>
       <w:r>
-        <w:instrText xml:space="preserve"> ADDIN ZOTERO_ITEM CSL_CITATION {"citationID":"00000003","schema":"https://github.com/citation-style-language/schema/raw/master/csl-citation.json","properties":{"noteIndex":0,"formattedCitation":"[@XingXueXiaSuiShengGanZangEXingZhongLiuWaiKeZhiLiaoDeXianDaiCeLue]"},"citationItems":[{"id":566,"uris":["http://zotero.org/users/9557124/items/A7JSA4RS"],"suffix":"","prefix":"","uri":["http://zotero.org/users/9557124/items/A7JSA4RS"],"itemData":{"language":"zh-CN","title":"肝脏恶性肿瘤外科治疗的现代策略","id":"XingXueXiaSuiShengGanZangEXingZhongLiuWaiKeZhiLiaoDeXianDaiCeLue","container-title":"滨州医学院学报","issue":"5","abstract":"肝脏恶性肿瘤外科治疗的现代策略邢雪，夏穗生（滨州市附属医院外科，滨州市２５６６０３同济医科大学同济医院外科）关键词肝肿瘤；治疗；外科手术肝脏恶性肿瘤为消化系统常见恶性肿瘤之一，其发病隐匿，恶性程度高，增长迅速。过去３０年间，广泛肝实质切除术的施行并未...","citation-key":"XingXueXiaSuiShengGanZangEXingZhongLiuWaiKeZhiLiaoDeXianDaiCeLue","URL":"https://kns.cnki.net/KCMS/detail/detail.aspx?dbcode=CJFD&amp;dbname=CJFD9697&amp;filename=bzyb605.086","note":"download: 15\nCLC: R735.705\nCNKICite: 0\ndbcode: CJFD\ndbname: CJFD9697\nfilename: bzyb605.086","accessed":{"date-parts":[["2024",5,19]]},"type":"article-journal","source":"Baidu Scholar","author":[{"literal":"邢雪，夏穗生"}]}}]}   </w:instrText>
+        <w:instrText xml:space="preserve"> ADDIN ZOTERO_ITEM CSL_CITATION {"citationItems":[{"uri":["http://zotero.org/users/9557124/items/A7JSA4RS"],"id":566,"uris":["http://zotero.org/users/9557124/items/A7JSA4RS"],"prefix":"","itemData":{"note":"download: 15\nCLC: R735.705\nCNKICite: 0\ndbcode: CJFD\ndbname: CJFD9697\nfilename: bzyb605.086","type":"article-journal","author":[{"literal":"邢雪，夏穗生"}],"issue":"5","URL":"https://kns.cnki.net/KCMS/detail/detail.aspx?dbcode=CJFD&amp;dbname=CJFD9697&amp;filename=bzyb605.086","source":"Baidu Scholar","id":"XingXueXiaSuiShengGanZangEXingZhongLiuWaiKeZhiLiaoDeXianDaiCeLue","accessed":{"date-parts":[["2024",5,19]]},"title":"肝脏恶性肿瘤外科治疗的现代策略","container-title":"滨州医学院学报","citation-key":"XingXueXiaSuiShengGanZangEXingZhongLiuWaiKeZhiLiaoDeXianDaiCeLue","abstract":"肝脏恶性肿瘤外科治疗的现代策略邢雪，夏穗生（滨州市附属医院外科，滨州市２５６６０３同济医科大学同济医院外科）关键词肝肿瘤；治疗；外科手术肝脏恶性肿瘤为消化系统常见恶性肿瘤之一，其发病隐匿，恶性程度高，增长迅速。过去３０年间，广泛肝实质切除术的施行并未...","language":"zh-CN"},"suffix":""}],"schema":"https://github.com/citation-style-language/schema/raw/master/csl-citation.json","citationID":"00000003","properties":{"formattedCitation":"[@XingXueXiaSuiShengGanZangEXingZhongLiuWaiKeZhiLiaoDeXianDaiCeLue]","noteIndex":0}}   </w:instrText>
       </w:r>
       <w:r>
         <w:fldChar w:fldCharType="separate"/>
@@ -317,7 +317,7 @@
         <w:fldChar w:fldCharType="begin"/>
       </w:r>
       <w:r>
-        <w:instrText xml:space="preserve"> ADDIN ZOTERO_ITEM CSL_CITATION {"citationID":"00000004","schema":"https://github.com/citation-style-language/schema/raw/master/csl-citation.json","properties":{"noteIndex":0,"formattedCitation":"[@mazurowskiSegmentAnythingModel2023a]"},"citationItems":[{"id":484,"uris":["http://zotero.org/users/9557124/items/ZG9XUUPJ"],"suffix":"","prefix":"","uri":["http://zotero.org/users/9557124/items/ZG9XUUPJ"],"itemData":{"page":"102918","ISSN":"13618415","citation-key":"mazurowskiSegmentAnythingModel2023a","DOI":"10.1016/j.media.2023.102918","language":"en","id":"mazurowskiSegmentAnythingModel2023a","volume":"89","container-title":"Medical Image Analysis","URL":"https://linkinghub.elsevier.com/retrieve/pii/S1361841523001780","container-title-short":"Medical Image Analysis","abstract":"Training segmentation models for medical images continues to be challenging due to the limited availability of data annotations. Segment Anything Model (SAM) is a foundation model trained on over 1 billion annotations, predominantly for natural images, that is intended to segment user-defined objects of interest in an interactive manner. While the model performance on natural images is impressive, medical image domains pose their own set of challenges. Here, we perform an extensive evaluation of SAM’s ability to segment medical images on a collection of 19 medical imaging datasets from various modalities and anatomies. In our experiments, we generated point and box prompts for SAM using a standard method that simulates interactive segmentation. We report the following findings: (1) SAM’s performance based on single prompts highly varies depending on the dataset and the task, from IoU=0.1135 for spine MRI to IoU=0.8650 for hip X-ray. (2) Segmentation performance appears to be better for well-circumscribed objects with prompts with less ambiguity such as the segmentation of organs in computed tomography and poorer in various other scenarios such as the segmentation of brain tumors. (3) SAM performs notably better with box prompts than with point prompts. (4) SAM outperforms similar methods RITM, SimpleClick, and FocalClick in almost all single-point prompt settings. (5) When multiple-point prompts are provided iteratively, SAM’s performance generally improves only slightly while other methods’ performance improves to the level that surpasses SAM’s point-based performance. We also provide several illustrations for SAM’s performance on all tested datasets, iterative segmentation, and SAM’s behavior given prompt ambiguity. We conclude that SAM shows impressive zero-shot segmentation performance for certain medical imaging datasets, but moderate to poor performance for others. SAM has the potential to make a significant impact in automated medical image segmentation in medical imaging, but appropriate care needs to be applied when using it. Code for evaluation SAM is made publicly available at https://github.com/mazurowski-lab/segment-anything-medical-evaluation.","type":"article-journal","title-short":"Segment anything model for medical image analysis","issued":{"date-parts":[["2023",10]]},"note":"titleTranslation: 用于医学图像分析的任何分段模型：实验研究\nabstractTranslation:  由于数据注释的可用性有限，为医学图像训练分割模型仍然具有挑战性。Segment Anything Model（SAM）是一个基础模型，主要针对自然图像，在超过 10 亿个注释上进行训练，旨在以交互方式分割用户定义的感兴趣对象。该模型在自然图像上的表现令人印象深刻，但在医学图像领域却面临着一系列挑战。在此，我们对 SAM 在 19 个不同模式和解剖学的医学影像数据集上分割医学影像的能力进行了广泛评估。在实验中，我们使用模拟交互式分割的标准方法为 SAM 生成点和框提示。我们报告了以下发现：(1) 基于单个提示的 SAM 性能因数据集和任务的不同而有很大差异，从脊柱 MRI 的 IoU=0.1135 到髋关节 X 光片的 IoU=0.8650。(2) 对于圆周较好、提示模糊性较低的物体，如计算机断层扫描中的器官分割，分割性能似乎较好，而在其他各种情况下，如脑肿瘤分割，分割性能较差。(3) SAM 在使用方框提示时的性能明显优于使用点提示时的性能。(4) 在几乎所有单点提示设置中，SAM 的性能都优于类似的 RITM、SimpleClick 和 FocalClick 方法。(5) 在迭代提供多点提示时，SAM 的性能一般只能略微提高，而其他方法的性能则能提高到超越 SAM 基于点的性能的水平。我们还就 SAM 在所有测试数据集上的性能、迭代分割以及 SAM 在提示模糊的情况下的行为提供了一些说明。我们得出的结论是，SAM 在某些医学影像数据集上表现出了令人印象深刻的零镜头分割性能，但在其他数据集上的表现一般甚至很差。SAM 有可能对医学影像领域的自动医学影像分割产生重大影响，但在使用时需要适当谨慎。评估 SAM 的代码可在 https://github.com/mazurowski-lab/segment-anything-medical-evaluation 公开获取。","accessed":{"date-parts":[["2024",1,17]]},"author":[{"given":"Maciej A.","family":"Mazurowski"},{"given":"Haoyu","family":"Dong"},{"given":"Hanxue","family":"Gu"},{"given":"Jichen","family":"Yang"},{"given":"Nicholas","family":"Konz"},{"given":"Yixin","family":"Zhang"}],"source":"DOI.org (Crossref)","title":"Segment anything model for medical image analysis: An experimental study"}}]}   </w:instrText>
+        <w:instrText xml:space="preserve"> ADDIN ZOTERO_ITEM CSL_CITATION {"citationItems":[{"uri":["http://zotero.org/users/9557124/items/ZG9XUUPJ"],"id":484,"uris":["http://zotero.org/users/9557124/items/ZG9XUUPJ"],"prefix":"","itemData":{"DOI":"10.1016/j.media.2023.102918","issued":{"date-parts":[["2023",10]]},"id":"mazurowskiSegmentAnythingModel2023a","accessed":{"date-parts":[["2024",1,17]]},"URL":"https://linkinghub.elsevier.com/retrieve/pii/S1361841523001780","citation-key":"mazurowskiSegmentAnythingModel2023a","note":"titleTranslation: 用于医学图像分析的任何分段模型：实验研究\nabstractTranslation:  由于数据注释的可用性有限，为医学图像训练分割模型仍然具有挑战性。Segment Anything Model（SAM）是一个基础模型，主要针对自然图像，在超过 10 亿个注释上进行训练，旨在以交互方式分割用户定义的感兴趣对象。该模型在自然图像上的表现令人印象深刻，但在医学图像领域却面临着一系列挑战。在此，我们对 SAM 在 19 个不同模式和解剖学的医学影像数据集上分割医学影像的能力进行了广泛评估。在实验中，我们使用模拟交互式分割的标准方法为 SAM 生成点和框提示。我们报告了以下发现：(1) 基于单个提示的 SAM 性能因数据集和任务的不同而有很大差异，从脊柱 MRI 的 IoU=0.1135 到髋关节 X 光片的 IoU=0.8650。(2) 对于圆周较好、提示模糊性较低的物体，如计算机断层扫描中的器官分割，分割性能似乎较好，而在其他各种情况下，如脑肿瘤分割，分割性能较差。(3) SAM 在使用方框提示时的性能明显优于使用点提示时的性能。(4) 在几乎所有单点提示设置中，SAM 的性能都优于类似的 RITM、SimpleClick 和 FocalClick 方法。(5) 在迭代提供多点提示时，SAM 的性能一般只能略微提高，而其他方法的性能则能提高到超越 SAM 基于点的性能的水平。我们还就 SAM 在所有测试数据集上的性能、迭代分割以及 SAM 在提示模糊的情况下的行为提供了一些说明。我们得出的结论是，SAM 在某些医学影像数据集上表现出了令人印象深刻的零镜头分割性能，但在其他数据集上的表现一般甚至很差。SAM 有可能对医学影像领域的自动医学影像分割产生重大影响，但在使用时需要适当谨慎。评估 SAM 的代码可在 https://github.com/mazurowski-lab/segment-anything-medical-evaluation 公开获取。","container-title-short":"Medical Image Analysis","author":[{"family":"Mazurowski","given":"Maciej A."},{"family":"Dong","given":"Haoyu"},{"family":"Gu","given":"Hanxue"},{"family":"Yang","given":"Jichen"},{"family":"Konz","given":"Nicholas"},{"family":"Zhang","given":"Yixin"}],"page":"102918","title-short":"Segment anything model for medical image analysis","volume":"89","type":"article-journal","source":"DOI.org (Crossref)","title":"Segment anything model for medical image analysis: An experimental study","container-title":"Medical Image Analysis","ISSN":"13618415","abstract":"Training segmentation models for medical images continues to be challenging due to the limited availability of data annotations. Segment Anything Model (SAM) is a foundation model trained on over 1 billion annotations, predominantly for natural images, that is intended to segment user-defined objects of interest in an interactive manner. While the model performance on natural images is impressive, medical image domains pose their own set of challenges. Here, we perform an extensive evaluation of SAM’s ability to segment medical images on a collection of 19 medical imaging datasets from various modalities and anatomies. In our experiments, we generated point and box prompts for SAM using a standard method that simulates interactive segmentation. We report the following findings: (1) SAM’s performance based on single prompts highly varies depending on the dataset and the task, from IoU=0.1135 for spine MRI to IoU=0.8650 for hip X-ray. (2) Segmentation performance appears to be better for well-circumscribed objects with prompts with less ambiguity such as the segmentation of organs in computed tomography and poorer in various other scenarios such as the segmentation of brain tumors. (3) SAM performs notably better with box prompts than with point prompts. (4) SAM outperforms similar methods RITM, SimpleClick, and FocalClick in almost all single-point prompt settings. (5) When multiple-point prompts are provided iteratively, SAM’s performance generally improves only slightly while other methods’ performance improves to the level that surpasses SAM’s point-based performance. We also provide several illustrations for SAM’s performance on all tested datasets, iterative segmentation, and SAM’s behavior given prompt ambiguity. We conclude that SAM shows impressive zero-shot segmentation performance for certain medical imaging datasets, but moderate to poor performance for others. SAM has the potential to make a significant impact in automated medical image segmentation in medical imaging, but appropriate care needs to be applied when using it. Code for evaluation SAM is made publicly available at https://github.com/mazurowski-lab/segment-anything-medical-evaluation.","language":"en"},"suffix":""}],"schema":"https://github.com/citation-style-language/schema/raw/master/csl-citation.json","citationID":"00000004","properties":{"formattedCitation":"[@mazurowskiSegmentAnythingModel2023a]","noteIndex":0}}   </w:instrText>
       </w:r>
       <w:r>
         <w:fldChar w:fldCharType="separate"/>
@@ -346,7 +346,7 @@
         <w:fldChar w:fldCharType="begin"/>
       </w:r>
       <w:r>
-        <w:instrText xml:space="preserve"> ADDIN ZOTERO_ITEM CSL_CITATION {"citationID":"00000005","schema":"https://github.com/citation-style-language/schema/raw/master/csl-citation.json","properties":{"noteIndex":0,"formattedCitation":"[@JiangShengHuiJiYuShenDuXueXiDeGanZangJiGanZhongLiuCTTuXiangFenGeSuanFaYanJiu]"},"citationItems":[{"id":500,"uris":["http://zotero.org/users/9557124/items/XSQZBWBJ"],"suffix":"","prefix":"","uri":["http://zotero.org/users/9557124/items/XSQZBWBJ"],"itemData":{"language":"zh-CN","title":"基于深度学习的肝脏及肝肿瘤CT图像分割算法研究","id":"JiangShengHuiJiYuShenDuXueXiDeGanZangJiGanZhongLiuCTTuXiangFenGeSuanFaYanJiu","URL":"https://doi.org/10.27103/d.cnki.ghebu.2023.001846","genre":"硕士学位论文","type":"thesis","abstract":"肝脏是人体内非常重要的实质器官,肝脏疾病严重影响着人体健康,肝癌更是致死率极高的恶性肿瘤之一,精准的肝脏图像分割是医生诊断与治疗过程中的重要参考。由于计算机断层扫描成像(Computed Tomography,CT)具有安全方便、成像速度快、分辨率较高等优点,CT成像成为常用的检查方式。肝脏和肝肿瘤的CT图像具有形态各异、边缘模糊和位置多变等特点,传统上以手动标注实现的CT图像分割,不仅耗时耗力而且易出现分割误差。因此,基于深度学习实现肝脏和肝肿瘤CT图像的全自动化精准分割具有重要的研究意义。对于上述分割难点,本文进行的主要研究内容如下:(1)针对U-Net中存在的信息丢失和特征学习不足问题,本文提出了基于改进UNet的肝脏CT图像分割模型—ACR-Net模型。该模型利用非对称卷积块获取更加复杂的特征信息,有效缓解因卷积操作带来的信息丢失问题。同时为保证特征信息传递的完整性,引入残差连接实现特征重用。最后,通过双向卷积长短时记忆网络连接编码路径和解码路径,实现全局信息的融合。通过在Li TS2017数据集上实验验证,ACR-Net模型缓解了U-Net存在的信息丢失和特征学习不足问题,提高了肝脏分割精确度,DSC数值达到了94.54%。(2)在腹部CT图像中,肝脏与相邻组织器官紧密连接且边界不清晰,导致分割时极易出现分割误差。为提高肝脏分割准确性和精度,本文提出了基于改进双重注意力机制的肝脏CT图像分割模型—DAC-Net模型。该模型利用双重注意力机制减小肝脏相邻组织器官的干扰,获取图像的空间信息特征及通道信息特征,使网络关注肝脏区域信息,提高网络特征表达能力。同时对双重注意力机制进行了改进,提高了模块性能。最后,引入了具有连续空洞卷积的多尺度空洞卷积模块,学习更丰富的具有不同尺度的特征信息。通过在Li TS2017数据集上实验验证,DAC-Net模型显著提升了肝脏的分割效果,在DSC值上达到了96.24%,证明提出模型能够较为精确地分割肝脏。(3)针对肝肿瘤分割中存在的小肿瘤分割丢失、肿瘤分割边缘模糊、错误分割严重等问题,本文提出了基于多尺度密集卷积的肝肿瘤CT图像分割模型—MDR-Net模型。首先,通过在U-Net的编解码结构中引入具备提取多尺度特征能力的多尺度密集卷积模块,获取肝肿瘤的不同尺度特征信息。其次,引入残差卷积跳跃连接,解决了低分辨率信息重复传递的问题,并有效缓解了边缘信息表征不足以及小肿瘤空间信息丢失。通过在Li TS2017数据集上实验验证,MDR-Net模型对肝肿瘤CT图像有较高的分割精度,在DSC值上达到了73.58%,证明了提出模型的有效性及优越性。","contributor":[{"literal":"董斌"},{"literal":"高雷"}],"citation-key":"JiangShengHuiJiYuShenDuXueXiDeGanZangJiGanZhongLiuCTTuXiangFenGeSuanFaYanJiu","publisher":"河北大学","number-of-pages":"63","note":"major: 电子信息硕士（专业学位）\ndownload: 132\nCLC: R735.7;TP18;TP391.41\nCNKICite: 0\ndbcode: CMFD\ndbname: CMFDTEMP\nfilename: 1023914667.nh","accessed":{"date-parts":[["2024",3,15]]},"author":[{"literal":"降胜辉"}],"source":"CNKI","DOI":"10.27103/d.cnki.ghebu.2023.001846"}}]}   </w:instrText>
+        <w:instrText xml:space="preserve"> ADDIN ZOTERO_ITEM CSL_CITATION {"citationItems":[{"uri":["http://zotero.org/users/9557124/items/XSQZBWBJ"],"id":500,"uris":["http://zotero.org/users/9557124/items/XSQZBWBJ"],"prefix":"","itemData":{"note":"major: 电子信息硕士（专业学位）\ndownload: 132\nCLC: R735.7;TP18;TP391.41\nCNKICite: 0\ndbcode: CMFD\ndbname: CMFDTEMP\nfilename: 1023914667.nh","DOI":"10.27103/d.cnki.ghebu.2023.001846","author":[{"literal":"降胜辉"}],"URL":"https://doi.org/10.27103/d.cnki.ghebu.2023.001846","type":"thesis","number-of-pages":"63","language":"zh-CN","source":"CNKI","publisher":"河北大学","id":"JiangShengHuiJiYuShenDuXueXiDeGanZangJiGanZhongLiuCTTuXiangFenGeSuanFaYanJiu","accessed":{"date-parts":[["2024",3,15]]},"title":"基于深度学习的肝脏及肝肿瘤CT图像分割算法研究","abstract":"肝脏是人体内非常重要的实质器官,肝脏疾病严重影响着人体健康,肝癌更是致死率极高的恶性肿瘤之一,精准的肝脏图像分割是医生诊断与治疗过程中的重要参考。由于计算机断层扫描成像(Computed Tomography,CT)具有安全方便、成像速度快、分辨率较高等优点,CT成像成为常用的检查方式。肝脏和肝肿瘤的CT图像具有形态各异、边缘模糊和位置多变等特点,传统上以手动标注实现的CT图像分割,不仅耗时耗力而且易出现分割误差。因此,基于深度学习实现肝脏和肝肿瘤CT图像的全自动化精准分割具有重要的研究意义。对于上述分割难点,本文进行的主要研究内容如下:(1)针对U-Net中存在的信息丢失和特征学习不足问题,本文提出了基于改进UNet的肝脏CT图像分割模型—ACR-Net模型。该模型利用非对称卷积块获取更加复杂的特征信息,有效缓解因卷积操作带来的信息丢失问题。同时为保证特征信息传递的完整性,引入残差连接实现特征重用。最后,通过双向卷积长短时记忆网络连接编码路径和解码路径,实现全局信息的融合。通过在Li TS2017数据集上实验验证,ACR-Net模型缓解了U-Net存在的信息丢失和特征学习不足问题,提高了肝脏分割精确度,DSC数值达到了94.54%。(2)在腹部CT图像中,肝脏与相邻组织器官紧密连接且边界不清晰,导致分割时极易出现分割误差。为提高肝脏分割准确性和精度,本文提出了基于改进双重注意力机制的肝脏CT图像分割模型—DAC-Net模型。该模型利用双重注意力机制减小肝脏相邻组织器官的干扰,获取图像的空间信息特征及通道信息特征,使网络关注肝脏区域信息,提高网络特征表达能力。同时对双重注意力机制进行了改进,提高了模块性能。最后,引入了具有连续空洞卷积的多尺度空洞卷积模块,学习更丰富的具有不同尺度的特征信息。通过在Li TS2017数据集上实验验证,DAC-Net模型显著提升了肝脏的分割效果,在DSC值上达到了96.24%,证明提出模型能够较为精确地分割肝脏。(3)针对肝肿瘤分割中存在的小肿瘤分割丢失、肿瘤分割边缘模糊、错误分割严重等问题,本文提出了基于多尺度密集卷积的肝肿瘤CT图像分割模型—MDR-Net模型。首先,通过在U-Net的编解码结构中引入具备提取多尺度特征能力的多尺度密集卷积模块,获取肝肿瘤的不同尺度特征信息。其次,引入残差卷积跳跃连接,解决了低分辨率信息重复传递的问题,并有效缓解了边缘信息表征不足以及小肿瘤空间信息丢失。通过在Li TS2017数据集上实验验证,MDR-Net模型对肝肿瘤CT图像有较高的分割精度,在DSC值上达到了73.58%,证明了提出模型的有效性及优越性。","citation-key":"JiangShengHuiJiYuShenDuXueXiDeGanZangJiGanZhongLiuCTTuXiangFenGeSuanFaYanJiu","genre":"硕士学位论文","contributor":[{"literal":"董斌"},{"literal":"高雷"}]},"suffix":""}],"schema":"https://github.com/citation-style-language/schema/raw/master/csl-citation.json","citationID":"00000005","properties":{"formattedCitation":"[@JiangShengHuiJiYuShenDuXueXiDeGanZangJiGanZhongLiuCTTuXiangFenGeSuanFaYanJiu]","noteIndex":0}}   </w:instrText>
       </w:r>
       <w:r>
         <w:fldChar w:fldCharType="separate"/>
@@ -419,7 +419,7 @@
         <w:fldChar w:fldCharType="begin"/>
       </w:r>
       <w:r>
-        <w:instrText xml:space="preserve"> ADDIN ZOTERO_ITEM CSL_CITATION {"citationID":"00000006","schema":"https://github.com/citation-style-language/schema/raw/master/csl-citation.json","properties":{"noteIndex":0,"formattedCitation":"[@PanLuHaiJiYuShenDuXueXiDeNaoBuZhongLiuYiXueTuXiangFenGeMoXingYanJiu2024]"},"citationItems":[{"id":520,"uris":["http://zotero.org/users/9557124/items/RNR7MV7Y"],"suffix":"","prefix":"","uri":["http://zotero.org/users/9557124/items/RNR7MV7Y"],"itemData":{"title":"基于深度学习的脑部肿瘤医学图像分割模型研究","genre":"硕士学位论文","type":"thesis","publisher":"广东技术师范大学","language":"zh-CN","id":"PanLuHaiJiYuShenDuXueXiDeNaoBuZhongLiuYiXueTuXiangFenGeMoXingYanJiu2024","URL":"https://doi.org/10.27729/d.cnki.ggdjs.2023.000352","DOI":"10.27729/d.cnki.ggdjs.2023.000352","abstract":"医学图像分割是以医学影像中特殊的病理特征为依据,将医学影像中的病灶区域分离,从而辅助医生通过患者的影像有效部分对整体病情进行分析诊疗。通常情况下医学图像分割这一项工作是由相关医生进行的专业操作,随着人工智能技术的快速进步,在人工智能的协助下医生可以通过更为智能化的手段提高医学图像分割的效率和精度。医学图像分割在医学图像中的定位、识别以及可视化病变区域等方面发挥着重要作用,医学图像分割得到的结果是医生在制订手术方案上的重要根据之一。目前基于深度学习的网络架构由于其在提取浅层次特征图上会遗失一部分重要的关键信息和细节部分,这些重要信息与关键细节的遗失很有可能会造成临床诊断上的失误,仍有改进的空间,本文针对医学图像分割中重要信息与关键细节的遗失问题等核心内容进行研究,并通过改进Deep Lab V3+框架和U2-Net框架进行相关的研究。论文的主要工作内容与创新要点如下:(1)对实验数据集即LGG数据集进行归一化操作减少图像像素之间的高方差;通过图像旋转、垂直和水平移动、缩放和剪切操作,增加数据集的容量和数据集中的异构性。(2)针对脑部胶质肿瘤存在的病灶区域边界细节部分分割得不够充分彻底的问题,本文提出了一种基于Deep Lab V3+改进的脑部胶质瘤MRI图像分割网络框架,已有的Deep Lab V3+的主干网络为Mobile Net V2或Xception网络架构,本文提出的新框架是将原先的Deep Lab V3+主干网络部分替换为性能更为优越的Conv Ne Xt主干网络架构,并且将由窗口多头自注意力模块和滑动窗口多头自注意力模块两者组合的Swin Transformer架构融入Deep Lab V3+的下分支,从而捕捉原先未能把握住的浅层特征图的关键细节部分,实现深层特征和浅层特征的双重融合,最终能够更为精准地提取医学图像的病灶区域,分割得到的结果预测图的边缘细节部分更为清晰和分明。并通过在LGG数据集上的相关实验证明了新框架的有效性,获得了更为精准的分割效果。(3)针对脑部胶质肿瘤存在的整体分割精准度仍有可提高空间的问题,本文提出了一种基于U2-Net改进的脑部胶质瘤MRI图像分割网络模型,该模型是将原先U2-Net的最底部U型残差块编码器替换为Mobile Vi T block模块以捕捉全局远距离上下文关联特征信息,并且在倒数第二个U型残差块编码器和第一个U型残差块解码器之间添加注意力模块,该注意力模块由空间注意力和通道注意力并行拼接混合而成,进行残差连接从而把握全局整体轮廓以提升整体的分割精准度。并通过在LGG数据集上的相关实验证明了有效性,证明其在分割精度上有所提高。","citation-key":"PanLuHaiJiYuShenDuXueXiDeNaoBuZhongLiuYiXueTuXiangFenGeMoXingYanJiu2024","author":[{"literal":"潘陆海"}],"issued":{"date-parts":[["2024"]]},"note":"major: 控制科学与工程（模式识别与智能系统）\ndownload: 389\nCLC: TP18;TP391.41;R739.4\nCNKICite: 0\ndbcode: CMFD\ndbname: CMFD202401\nfilename: 1023717849.nh","accessed":{"date-parts":[["2024",5,8]]},"number-of-pages":"67","source":"CNKI","contributor":[{"literal":"肖政宏"}]}}]}   </w:instrText>
+        <w:instrText xml:space="preserve"> ADDIN ZOTERO_ITEM CSL_CITATION {"citationItems":[{"uri":["http://zotero.org/users/9557124/items/RNR7MV7Y"],"id":520,"uris":["http://zotero.org/users/9557124/items/RNR7MV7Y"],"prefix":"","itemData":{"DOI":"10.27729/d.cnki.ggdjs.2023.000352","issued":{"date-parts":[["2024"]]},"id":"PanLuHaiJiYuShenDuXueXiDeNaoBuZhongLiuYiXueTuXiangFenGeMoXingYanJiu2024","accessed":{"date-parts":[["2024",5,8]]},"URL":"https://doi.org/10.27729/d.cnki.ggdjs.2023.000352","citation-key":"PanLuHaiJiYuShenDuXueXiDeNaoBuZhongLiuYiXueTuXiangFenGeMoXingYanJiu2024","publisher":"广东技术师范大学","note":"major: 控制科学与工程（模式识别与智能系统）\ndownload: 389\nCLC: TP18;TP391.41;R739.4\nCNKICite: 0\ndbcode: CMFD\ndbname: CMFD202401\nfilename: 1023717849.nh","type":"thesis","author":[{"literal":"潘陆海"}],"number-of-pages":"67","source":"CNKI","title":"基于深度学习的脑部肿瘤医学图像分割模型研究","contributor":[{"literal":"肖政宏"}],"genre":"硕士学位论文","abstract":"医学图像分割是以医学影像中特殊的病理特征为依据,将医学影像中的病灶区域分离,从而辅助医生通过患者的影像有效部分对整体病情进行分析诊疗。通常情况下医学图像分割这一项工作是由相关医生进行的专业操作,随着人工智能技术的快速进步,在人工智能的协助下医生可以通过更为智能化的手段提高医学图像分割的效率和精度。医学图像分割在医学图像中的定位、识别以及可视化病变区域等方面发挥着重要作用,医学图像分割得到的结果是医生在制订手术方案上的重要根据之一。目前基于深度学习的网络架构由于其在提取浅层次特征图上会遗失一部分重要的关键信息和细节部分,这些重要信息与关键细节的遗失很有可能会造成临床诊断上的失误,仍有改进的空间,本文针对医学图像分割中重要信息与关键细节的遗失问题等核心内容进行研究,并通过改进Deep Lab V3+框架和U2-Net框架进行相关的研究。论文的主要工作内容与创新要点如下:(1)对实验数据集即LGG数据集进行归一化操作减少图像像素之间的高方差;通过图像旋转、垂直和水平移动、缩放和剪切操作,增加数据集的容量和数据集中的异构性。(2)针对脑部胶质肿瘤存在的病灶区域边界细节部分分割得不够充分彻底的问题,本文提出了一种基于Deep Lab V3+改进的脑部胶质瘤MRI图像分割网络框架,已有的Deep Lab V3+的主干网络为Mobile Net V2或Xception网络架构,本文提出的新框架是将原先的Deep Lab V3+主干网络部分替换为性能更为优越的Conv Ne Xt主干网络架构,并且将由窗口多头自注意力模块和滑动窗口多头自注意力模块两者组合的Swin Transformer架构融入Deep Lab V3+的下分支,从而捕捉原先未能把握住的浅层特征图的关键细节部分,实现深层特征和浅层特征的双重融合,最终能够更为精准地提取医学图像的病灶区域,分割得到的结果预测图的边缘细节部分更为清晰和分明。并通过在LGG数据集上的相关实验证明了新框架的有效性,获得了更为精准的分割效果。(3)针对脑部胶质肿瘤存在的整体分割精准度仍有可提高空间的问题,本文提出了一种基于U2-Net改进的脑部胶质瘤MRI图像分割网络模型,该模型是将原先U2-Net的最底部U型残差块编码器替换为Mobile Vi T block模块以捕捉全局远距离上下文关联特征信息,并且在倒数第二个U型残差块编码器和第一个U型残差块解码器之间添加注意力模块,该注意力模块由空间注意力和通道注意力并行拼接混合而成,进行残差连接从而把握全局整体轮廓以提升整体的分割精准度。并通过在LGG数据集上的相关实验证明了有效性,证明其在分割精度上有所提高。","language":"zh-CN"},"suffix":""}],"schema":"https://github.com/citation-style-language/schema/raw/master/csl-citation.json","citationID":"00000006","properties":{"formattedCitation":"[@PanLuHaiJiYuShenDuXueXiDeNaoBuZhongLiuYiXueTuXiangFenGeMoXingYanJiu2024]","noteIndex":0}}   </w:instrText>
       </w:r>
       <w:r>
         <w:fldChar w:fldCharType="separate"/>
@@ -467,7 +467,7 @@
         <w:fldChar w:fldCharType="begin"/>
       </w:r>
       <w:r>
-        <w:instrText xml:space="preserve"> ADDIN ZOTERO_ITEM CSL_CITATION {"citationID":"00000007","schema":"https://github.com/citation-style-language/schema/raw/master/csl-citation.json","properties":{"noteIndex":0,"formattedCitation":"[@chenAbilitySegmentingAnything2023a]"},"citationItems":[{"id":486,"uris":["http://zotero.org/users/9557124/items/2REKX95G"],"suffix":"","prefix":"","uri":["http://zotero.org/users/9557124/items/2REKX95G"],"itemData":{"page":"211-218","ISSN":"1881-7815, 1881-7823","citation-key":"chenAbilitySegmentingAnything2023a","DOI":"10.5582/bst.2023.01128","language":"en","id":"chenAbilitySegmentingAnything2023a","volume":"17","container-title":"BioScience Trends","URL":"https://www.jstage.jst.go.jp/article/bst/17/3/17_2023.01128/_article","container-title-short":"BST","abstract":"Accurate ultrasound (US) image segmentation is important for disease screening, diagnosis, and prognosis assessment. However, US images typically have shadow artifacts and ambiguous boundaries that affect US segmentation. Recently, Segmenting Anything Model (SAM) from Meta AI has demonstrated remarkable potential in a wide range of applications. The purpose of this paper was to conduct an initial evaluation of the ability for SAM to segment US images, particularly in the event of shadow artifacts and ambiguous boundaries. We evaluated SAM's performance on three US datasets of different tissues, including multi-structure cardiac tissue, thyroid nodules, and the fetal head. Results indicated that SAM generally performs well with US images with clear tissue structures, but it has limited performance in the event of shadow artifacts and ambiguous boundaries. Thus, creating an improved SAM that considers the characteristics of US images is significant for automatic and accurate US segmentation.","type":"article-journal","author":[{"given":"Fang","family":"Chen"},{"given":"Lingyu","family":"Chen"},{"given":"Haojie","family":"Han"},{"given":"Sainan","family":"Zhang"},{"given":"Daoqiang","family":"Zhang"},{"given":"Hongen","family":"Liao"}],"issued":{"date-parts":[["2023",6,30]]},"note":"titleTranslation: 分割任何模型（SAM）分割超声波图像的能力\nabstractTranslation:  准确的超声波（US）图像分割对于疾病筛查、诊断和预后评估非常重要。然而，超声图像通常会出现阴影伪影和模糊边界，从而影响超声图像的分割。最近，Meta AI 的 Segmenting Anything Model（SAM）在广泛的应用中展现出了巨大的潜力。本文旨在初步评估 SAM 对 US 图像进行分割的能力，尤其是在阴影伪影和边界模糊的情况下。我们在三个不同组织的 US 数据集上评估了 SAM 的性能，包括多结构心脏组织、甲状腺结节和胎儿头部。结果表明，SAM 在组织结构清晰的 US 图像上表现一般，但在阴影伪影和边界模糊的情况下表现有限。因此，创建一种考虑到 US 图像特征的改进型 SAM 对自动和准确的 US 分割具有重要意义。","accessed":{"date-parts":[["2024",1,17]]},"issue":"3","source":"DOI.org (Crossref)","title":"The ability of Segmenting Anything Model (SAM) to segment ultrasound images"}}]}   </w:instrText>
+        <w:instrText xml:space="preserve"> ADDIN ZOTERO_ITEM CSL_CITATION {"citationItems":[{"uri":["http://zotero.org/users/9557124/items/2REKX95G"],"id":486,"uris":["http://zotero.org/users/9557124/items/2REKX95G"],"prefix":"","itemData":{"DOI":"10.5582/bst.2023.01128","issued":{"date-parts":[["2023",6,30]]},"issue":"3","id":"chenAbilitySegmentingAnything2023a","accessed":{"date-parts":[["2024",1,17]]},"URL":"https://www.jstage.jst.go.jp/article/bst/17/3/17_2023.01128/_article","citation-key":"chenAbilitySegmentingAnything2023a","note":"titleTranslation: 分割任何模型（SAM）分割超声波图像的能力\nabstractTranslation:  准确的超声波（US）图像分割对于疾病筛查、诊断和预后评估非常重要。然而，超声图像通常会出现阴影伪影和模糊边界，从而影响超声图像的分割。最近，Meta AI 的 Segmenting Anything Model（SAM）在广泛的应用中展现出了巨大的潜力。本文旨在初步评估 SAM 对 US 图像进行分割的能力，尤其是在阴影伪影和边界模糊的情况下。我们在三个不同组织的 US 数据集上评估了 SAM 的性能，包括多结构心脏组织、甲状腺结节和胎儿头部。结果表明，SAM 在组织结构清晰的 US 图像上表现一般，但在阴影伪影和边界模糊的情况下表现有限。因此，创建一种考虑到 US 图像特征的改进型 SAM 对自动和准确的 US 分割具有重要意义。","container-title-short":"BST","author":[{"family":"Chen","given":"Fang"},{"family":"Chen","given":"Lingyu"},{"family":"Han","given":"Haojie"},{"family":"Zhang","given":"Sainan"},{"family":"Zhang","given":"Daoqiang"},{"family":"Liao","given":"Hongen"}],"page":"211-218","volume":"17","type":"article-journal","source":"DOI.org (Crossref)","title":"The ability of Segmenting Anything Model (SAM) to segment ultrasound images","container-title":"BioScience Trends","ISSN":"1881-7815, 1881-7823","abstract":"Accurate ultrasound (US) image segmentation is important for disease screening, diagnosis, and prognosis assessment. However, US images typically have shadow artifacts and ambiguous boundaries that affect US segmentation. Recently, Segmenting Anything Model (SAM) from Meta AI has demonstrated remarkable potential in a wide range of applications. The purpose of this paper was to conduct an initial evaluation of the ability for SAM to segment US images, particularly in the event of shadow artifacts and ambiguous boundaries. We evaluated SAM's performance on three US datasets of different tissues, including multi-structure cardiac tissue, thyroid nodules, and the fetal head. Results indicated that SAM generally performs well with US images with clear tissue structures, but it has limited performance in the event of shadow artifacts and ambiguous boundaries. Thus, creating an improved SAM that considers the characteristics of US images is significant for automatic and accurate US segmentation.","language":"en"},"suffix":""}],"schema":"https://github.com/citation-style-language/schema/raw/master/csl-citation.json","citationID":"00000007","properties":{"formattedCitation":"[@chenAbilitySegmentingAnything2023a]","noteIndex":0}}   </w:instrText>
       </w:r>
       <w:r>
         <w:fldChar w:fldCharType="separate"/>
@@ -488,7 +488,7 @@
         <w:fldChar w:fldCharType="begin"/>
       </w:r>
       <w:r>
-        <w:instrText xml:space="preserve"> ADDIN ZOTERO_ITEM CSL_CITATION {"citationID":"00000008","schema":"https://github.com/citation-style-language/schema/raw/master/csl-citation.json","properties":{"noteIndex":0,"formattedCitation":"[@mazurowskiSegmentAnythingModel2023a]"},"citationItems":[{"id":484,"uris":["http://zotero.org/users/9557124/items/ZG9XUUPJ"],"suffix":"","prefix":"","uri":["http://zotero.org/users/9557124/items/ZG9XUUPJ"],"itemData":{"page":"102918","ISSN":"13618415","citation-key":"mazurowskiSegmentAnythingModel2023a","DOI":"10.1016/j.media.2023.102918","language":"en","id":"mazurowskiSegmentAnythingModel2023a","volume":"89","container-title":"Medical Image Analysis","URL":"https://linkinghub.elsevier.com/retrieve/pii/S1361841523001780","container-title-short":"Medical Image Analysis","abstract":"Training segmentation models for medical images continues to be challenging due to the limited availability of data annotations. Segment Anything Model (SAM) is a foundation model trained on over 1 billion annotations, predominantly for natural images, that is intended to segment user-defined objects of interest in an interactive manner. While the model performance on natural images is impressive, medical image domains pose their own set of challenges. Here, we perform an extensive evaluation of SAM’s ability to segment medical images on a collection of 19 medical imaging datasets from various modalities and anatomies. In our experiments, we generated point and box prompts for SAM using a standard method that simulates interactive segmentation. We report the following findings: (1) SAM’s performance based on single prompts highly varies depending on the dataset and the task, from IoU=0.1135 for spine MRI to IoU=0.8650 for hip X-ray. (2) Segmentation performance appears to be better for well-circumscribed objects with prompts with less ambiguity such as the segmentation of organs in computed tomography and poorer in various other scenarios such as the segmentation of brain tumors. (3) SAM performs notably better with box prompts than with point prompts. (4) SAM outperforms similar methods RITM, SimpleClick, and FocalClick in almost all single-point prompt settings. (5) When multiple-point prompts are provided iteratively, SAM’s performance generally improves only slightly while other methods’ performance improves to the level that surpasses SAM’s point-based performance. We also provide several illustrations for SAM’s performance on all tested datasets, iterative segmentation, and SAM’s behavior given prompt ambiguity. We conclude that SAM shows impressive zero-shot segmentation performance for certain medical imaging datasets, but moderate to poor performance for others. SAM has the potential to make a significant impact in automated medical image segmentation in medical imaging, but appropriate care needs to be applied when using it. Code for evaluation SAM is made publicly available at https://github.com/mazurowski-lab/segment-anything-medical-evaluation.","type":"article-journal","title-short":"Segment anything model for medical image analysis","issued":{"date-parts":[["2023",10]]},"note":"titleTranslation: 用于医学图像分析的任何分段模型：实验研究\nabstractTranslation:  由于数据注释的可用性有限，为医学图像训练分割模型仍然具有挑战性。Segment Anything Model（SAM）是一个基础模型，主要针对自然图像，在超过 10 亿个注释上进行训练，旨在以交互方式分割用户定义的感兴趣对象。该模型在自然图像上的表现令人印象深刻，但在医学图像领域却面临着一系列挑战。在此，我们对 SAM 在 19 个不同模式和解剖学的医学影像数据集上分割医学影像的能力进行了广泛评估。在实验中，我们使用模拟交互式分割的标准方法为 SAM 生成点和框提示。我们报告了以下发现：(1) 基于单个提示的 SAM 性能因数据集和任务的不同而有很大差异，从脊柱 MRI 的 IoU=0.1135 到髋关节 X 光片的 IoU=0.8650。(2) 对于圆周较好、提示模糊性较低的物体，如计算机断层扫描中的器官分割，分割性能似乎较好，而在其他各种情况下，如脑肿瘤分割，分割性能较差。(3) SAM 在使用方框提示时的性能明显优于使用点提示时的性能。(4) 在几乎所有单点提示设置中，SAM 的性能都优于类似的 RITM、SimpleClick 和 FocalClick 方法。(5) 在迭代提供多点提示时，SAM 的性能一般只能略微提高，而其他方法的性能则能提高到超越 SAM 基于点的性能的水平。我们还就 SAM 在所有测试数据集上的性能、迭代分割以及 SAM 在提示模糊的情况下的行为提供了一些说明。我们得出的结论是，SAM 在某些医学影像数据集上表现出了令人印象深刻的零镜头分割性能，但在其他数据集上的表现一般甚至很差。SAM 有可能对医学影像领域的自动医学影像分割产生重大影响，但在使用时需要适当谨慎。评估 SAM 的代码可在 https://github.com/mazurowski-lab/segment-anything-medical-evaluation 公开获取。","accessed":{"date-parts":[["2024",1,17]]},"author":[{"given":"Maciej A.","family":"Mazurowski"},{"given":"Haoyu","family":"Dong"},{"given":"Hanxue","family":"Gu"},{"given":"Jichen","family":"Yang"},{"given":"Nicholas","family":"Konz"},{"given":"Yixin","family":"Zhang"}],"source":"DOI.org (Crossref)","title":"Segment anything model for medical image analysis: An experimental study"}}]}   </w:instrText>
+        <w:instrText xml:space="preserve"> ADDIN ZOTERO_ITEM CSL_CITATION {"citationItems":[{"uri":["http://zotero.org/users/9557124/items/ZG9XUUPJ"],"id":484,"uris":["http://zotero.org/users/9557124/items/ZG9XUUPJ"],"prefix":"","itemData":{"DOI":"10.1016/j.media.2023.102918","issued":{"date-parts":[["2023",10]]},"id":"mazurowskiSegmentAnythingModel2023a","accessed":{"date-parts":[["2024",1,17]]},"URL":"https://linkinghub.elsevier.com/retrieve/pii/S1361841523001780","citation-key":"mazurowskiSegmentAnythingModel2023a","note":"titleTranslation: 用于医学图像分析的任何分段模型：实验研究\nabstractTranslation:  由于数据注释的可用性有限，为医学图像训练分割模型仍然具有挑战性。Segment Anything Model（SAM）是一个基础模型，主要针对自然图像，在超过 10 亿个注释上进行训练，旨在以交互方式分割用户定义的感兴趣对象。该模型在自然图像上的表现令人印象深刻，但在医学图像领域却面临着一系列挑战。在此，我们对 SAM 在 19 个不同模式和解剖学的医学影像数据集上分割医学影像的能力进行了广泛评估。在实验中，我们使用模拟交互式分割的标准方法为 SAM 生成点和框提示。我们报告了以下发现：(1) 基于单个提示的 SAM 性能因数据集和任务的不同而有很大差异，从脊柱 MRI 的 IoU=0.1135 到髋关节 X 光片的 IoU=0.8650。(2) 对于圆周较好、提示模糊性较低的物体，如计算机断层扫描中的器官分割，分割性能似乎较好，而在其他各种情况下，如脑肿瘤分割，分割性能较差。(3) SAM 在使用方框提示时的性能明显优于使用点提示时的性能。(4) 在几乎所有单点提示设置中，SAM 的性能都优于类似的 RITM、SimpleClick 和 FocalClick 方法。(5) 在迭代提供多点提示时，SAM 的性能一般只能略微提高，而其他方法的性能则能提高到超越 SAM 基于点的性能的水平。我们还就 SAM 在所有测试数据集上的性能、迭代分割以及 SAM 在提示模糊的情况下的行为提供了一些说明。我们得出的结论是，SAM 在某些医学影像数据集上表现出了令人印象深刻的零镜头分割性能，但在其他数据集上的表现一般甚至很差。SAM 有可能对医学影像领域的自动医学影像分割产生重大影响，但在使用时需要适当谨慎。评估 SAM 的代码可在 https://github.com/mazurowski-lab/segment-anything-medical-evaluation 公开获取。","container-title-short":"Medical Image Analysis","author":[{"family":"Mazurowski","given":"Maciej A."},{"family":"Dong","given":"Haoyu"},{"family":"Gu","given":"Hanxue"},{"family":"Yang","given":"Jichen"},{"family":"Konz","given":"Nicholas"},{"family":"Zhang","given":"Yixin"}],"page":"102918","title-short":"Segment anything model for medical image analysis","volume":"89","type":"article-journal","source":"DOI.org (Crossref)","title":"Segment anything model for medical image analysis: An experimental study","container-title":"Medical Image Analysis","ISSN":"13618415","abstract":"Training segmentation models for medical images continues to be challenging due to the limited availability of data annotations. Segment Anything Model (SAM) is a foundation model trained on over 1 billion annotations, predominantly for natural images, that is intended to segment user-defined objects of interest in an interactive manner. While the model performance on natural images is impressive, medical image domains pose their own set of challenges. Here, we perform an extensive evaluation of SAM’s ability to segment medical images on a collection of 19 medical imaging datasets from various modalities and anatomies. In our experiments, we generated point and box prompts for SAM using a standard method that simulates interactive segmentation. We report the following findings: (1) SAM’s performance based on single prompts highly varies depending on the dataset and the task, from IoU=0.1135 for spine MRI to IoU=0.8650 for hip X-ray. (2) Segmentation performance appears to be better for well-circumscribed objects with prompts with less ambiguity such as the segmentation of organs in computed tomography and poorer in various other scenarios such as the segmentation of brain tumors. (3) SAM performs notably better with box prompts than with point prompts. (4) SAM outperforms similar methods RITM, SimpleClick, and FocalClick in almost all single-point prompt settings. (5) When multiple-point prompts are provided iteratively, SAM’s performance generally improves only slightly while other methods’ performance improves to the level that surpasses SAM’s point-based performance. We also provide several illustrations for SAM’s performance on all tested datasets, iterative segmentation, and SAM’s behavior given prompt ambiguity. We conclude that SAM shows impressive zero-shot segmentation performance for certain medical imaging datasets, but moderate to poor performance for others. SAM has the potential to make a significant impact in automated medical image segmentation in medical imaging, but appropriate care needs to be applied when using it. Code for evaluation SAM is made publicly available at https://github.com/mazurowski-lab/segment-anything-medical-evaluation.","language":"en"},"suffix":""}],"schema":"https://github.com/citation-style-language/schema/raw/master/csl-citation.json","citationID":"00000008","properties":{"formattedCitation":"[@mazurowskiSegmentAnythingModel2023a]","noteIndex":0}}   </w:instrText>
       </w:r>
       <w:r>
         <w:fldChar w:fldCharType="separate"/>
@@ -545,7 +545,7 @@
         <w:fldChar w:fldCharType="begin"/>
       </w:r>
       <w:r>
-        <w:instrText xml:space="preserve"> ADDIN ZOTERO_ITEM CSL_CITATION {"citationID":"00000009","schema":"https://github.com/citation-style-language/schema/raw/master/csl-citation.json","properties":{"noteIndex":0,"formattedCitation":"[@WangGuoLiYiXueTuXiangTuShenDuXueXiFenGeSuanFaZongShu2022]"},"citationItems":[{"id":568,"uris":["http://zotero.org/users/9557124/items/TUP27KSX"],"suffix":"","prefix":"","uri":["http://zotero.org/users/9557124/items/TUP27KSX"],"itemData":{"volume":"58","page":"37-50","id":"WangGuoLiYiXueTuXiangTuShenDuXueXiFenGeSuanFaZongShu2022","URL":"https://xueshu.baidu.com/usercenter/paper/show?paperid=176f0250512g0210ub3q06x0px031821","container-title":"计算机工程与应用","type":"article-journal","issue":"12","abstract":"精准分割医学图像中的器官或病灶,是医学图像智能分析领域的重要难题,其在临床上对于疾病的辅助诊疗有着重要应用价值.在解决医学图像信息表征及对非欧空间生理组织结构准确建模等挑战性问题方面,基于图深度学习的医学图像分割技术取得了重要突破,展现出显著的信息特征提取及表征优势,可获得更为精准的分割结果,已成为该领域新兴研究热点.为更好促进医学图像图深度学习分割算法的研究发展,对该领域的技术进展及应用现状做了系统的梳理总结.介绍了图的定义及图卷积网络的基本结构,详细阐述了谱图卷积和空域图卷积操作.根据GCN结合残差模块,注意力机制模块及学习模块三种技术结构模式,归纳并总结了其在医学图像分割中的研究进展.对图深度学习算法在医学图像分割领域的应用和发展做了概要总结和展望,为该领域的技术发展提供参考和新的研究思路.","citation-key":"WangGuoLiYiXueTuXiangTuShenDuXueXiFenGeSuanFaZongShu2022","title":"医学图像图深度学习分割算法综述","issued":{"date-parts":[["2022"]]},"note":"view: 187\nlike: 0","accessed":{"date-parts":[["2024",5,19]]},"author":[{"literal":"王国力"},{"literal":"孙宇"},{"literal":"魏本征"}],"source":"Baidu Scholar","DOI":"10.3778/j.issn.1002-8331.2112-0225"}}]}   </w:instrText>
+        <w:instrText xml:space="preserve"> ADDIN ZOTERO_ITEM CSL_CITATION {"citationItems":[{"uri":["http://zotero.org/users/9557124/items/TUP27KSX"],"id":568,"uris":["http://zotero.org/users/9557124/items/TUP27KSX"],"prefix":"","itemData":{"note":"view: 187\nlike: 0","DOI":"10.3778/j.issn.1002-8331.2112-0225","author":[{"literal":"王国力"},{"literal":"孙宇"},{"literal":"魏本征"}],"volume":"58","issue":"12","page":"37-50","URL":"https://xueshu.baidu.com/usercenter/paper/show?paperid=176f0250512g0210ub3q06x0px031821","type":"article-journal","source":"Baidu Scholar","id":"WangGuoLiYiXueTuXiangTuShenDuXueXiFenGeSuanFaZongShu2022","accessed":{"date-parts":[["2024",5,19]]},"title":"医学图像图深度学习分割算法综述","issued":{"date-parts":[["2022"]]},"citation-key":"WangGuoLiYiXueTuXiangTuShenDuXueXiFenGeSuanFaZongShu2022","abstract":"精准分割医学图像中的器官或病灶,是医学图像智能分析领域的重要难题,其在临床上对于疾病的辅助诊疗有着重要应用价值.在解决医学图像信息表征及对非欧空间生理组织结构准确建模等挑战性问题方面,基于图深度学习的医学图像分割技术取得了重要突破,展现出显著的信息特征提取及表征优势,可获得更为精准的分割结果,已成为该领域新兴研究热点.为更好促进医学图像图深度学习分割算法的研究发展,对该领域的技术进展及应用现状做了系统的梳理总结.介绍了图的定义及图卷积网络的基本结构,详细阐述了谱图卷积和空域图卷积操作.根据GCN结合残差模块,注意力机制模块及学习模块三种技术结构模式,归纳并总结了其在医学图像分割中的研究进展.对图深度学习算法在医学图像分割领域的应用和发展做了概要总结和展望,为该领域的技术发展提供参考和新的研究思路.","container-title":"计算机工程与应用"},"suffix":""}],"schema":"https://github.com/citation-style-language/schema/raw/master/csl-citation.json","citationID":"00000009","properties":{"formattedCitation":"[@WangGuoLiYiXueTuXiangTuShenDuXueXiFenGeSuanFaZongShu2022]","noteIndex":0}}   </w:instrText>
       </w:r>
       <w:r>
         <w:fldChar w:fldCharType="separate"/>
@@ -566,7 +566,7 @@
         <w:fldChar w:fldCharType="begin"/>
       </w:r>
       <w:r>
-        <w:instrText xml:space="preserve"> ADDIN ZOTERO_ITEM CSL_CITATION {"citationID":"00000010","schema":"https://github.com/citation-style-language/schema/raw/master/csl-citation.json","properties":{"noteIndex":0,"formattedCitation":"[@JinHuYongJiYuJuanJiShenJingWangLuoDeShuiShengTongXinXiTongQianDaoJianCeYuXinDaoFenLei]"},"citationItems":[{"id":569,"uris":["http://zotero.org/users/9557124/items/28HCWGGK"],"suffix":"","prefix":"","uri":["http://zotero.org/users/9557124/items/28HCWGGK"],"itemData":{"title":"基于卷积神经网络的水声通信系统前导检测与信道分类","id":"JinHuYongJiYuJuanJiShenJingWangLuoDeShuiShengTongXinXiTongQianDaoJianCeYuXinDaoFenLei","genre":"学位论文","abstract":"水声通信是目前最成熟的水下无线通信技术,其在军用与民用领域均有重要应用,国内外非常重视水声通信技术的研究.由于水声信道具有丰富的时变多径,传输信号带宽受限且噪声干扰严重等特点,使得水声通信系统的性能受到了严重影响.如何提高水声通信质量成为一个非常重要的研究课题,本文主要从前导检测和信道分类进行研究.针对前导检测,本文提出了一种基于卷积神经网络算法的检测方法.在水声通信中,前导检测是非常重要的,只有前导信号才能触发接收机工作,进而再对后续接收的有效水声数据进行处理.现有研究表明,复杂的水下多径与干扰是影响前导检测性能的主要原因.大量实验数据显示,在某些情况下,通过时频图分析,人眼可以看到前导信号,但传统检测器却检测不出来;深度学习方法中的卷积神经网络算法通过模拟动物的视觉神经系统进行智能图像识别,善于抓取图像特征,非常适合图像分类,这就激发了我们使用卷积神经网络通过对时频图识别来检测前导信号.实验表明,提出的基于卷积神经网络的前导检测方法具有很高的识别准确率且优于传统方法.对于水声信道分类,传统的水声通信并不进行信道分类,但不同地区不同季节的水声信道具有强烈的差异性.本文根据水声信道对水声通信的影响,拟将水声信道分为两类,一类是随时间急剧变化的信道,另一类是随时间缓慢变化的信道,这种分类方式对于通信数据包长度具有特别的指导意义.本文通过分析水声信道特征引入时变特征参量来对传统时变信道的冲击响应进行改进,根据改进的信道冲击响应获取冲击响应图,再运用卷积神经网络对信道分类;此外,本文还通过计算信道时变相关参数与提出的信道分类方法进行比较,结果表明利用卷积神经网络可以实现更准确的信道分类.为后续进一步完善水声信道分类进而提升水声通信质量奠定基础.","citation-key":"JinHuYongJiYuJuanJiShenJingWangLuoDeShuiShengTongXinXiTongQianDaoJianCeYuXinDaoFenLei","URL":"https://xueshu.baidu.com/usercenter/paper/show?paperid=1k200a700n0c0890w0680890r1550139","type":"thesis","note":"view: 83\nlike: 0","accessed":{"date-parts":[["2024",5,19]]},"author":[{"literal":"金胡勇"}],"source":"Baidu Scholar","publisher":"哈尔滨工业大学"}}]}   </w:instrText>
+        <w:instrText xml:space="preserve"> ADDIN ZOTERO_ITEM CSL_CITATION {"citationItems":[{"uri":["http://zotero.org/users/9557124/items/28HCWGGK"],"id":569,"uris":["http://zotero.org/users/9557124/items/28HCWGGK"],"prefix":"","itemData":{"note":"view: 83\nlike: 0","type":"thesis","author":[{"literal":"金胡勇"}],"URL":"https://xueshu.baidu.com/usercenter/paper/show?paperid=1k200a700n0c0890w0680890r1550139","source":"Baidu Scholar","id":"JinHuYongJiYuJuanJiShenJingWangLuoDeShuiShengTongXinXiTongQianDaoJianCeYuXinDaoFenLei","accessed":{"date-parts":[["2024",5,19]]},"title":"基于卷积神经网络的水声通信系统前导检测与信道分类","abstract":"水声通信是目前最成熟的水下无线通信技术,其在军用与民用领域均有重要应用,国内外非常重视水声通信技术的研究.由于水声信道具有丰富的时变多径,传输信号带宽受限且噪声干扰严重等特点,使得水声通信系统的性能受到了严重影响.如何提高水声通信质量成为一个非常重要的研究课题,本文主要从前导检测和信道分类进行研究.针对前导检测,本文提出了一种基于卷积神经网络算法的检测方法.在水声通信中,前导检测是非常重要的,只有前导信号才能触发接收机工作,进而再对后续接收的有效水声数据进行处理.现有研究表明,复杂的水下多径与干扰是影响前导检测性能的主要原因.大量实验数据显示,在某些情况下,通过时频图分析,人眼可以看到前导信号,但传统检测器却检测不出来;深度学习方法中的卷积神经网络算法通过模拟动物的视觉神经系统进行智能图像识别,善于抓取图像特征,非常适合图像分类,这就激发了我们使用卷积神经网络通过对时频图识别来检测前导信号.实验表明,提出的基于卷积神经网络的前导检测方法具有很高的识别准确率且优于传统方法.对于水声信道分类,传统的水声通信并不进行信道分类,但不同地区不同季节的水声信道具有强烈的差异性.本文根据水声信道对水声通信的影响,拟将水声信道分为两类,一类是随时间急剧变化的信道,另一类是随时间缓慢变化的信道,这种分类方式对于通信数据包长度具有特别的指导意义.本文通过分析水声信道特征引入时变特征参量来对传统时变信道的冲击响应进行改进,根据改进的信道冲击响应获取冲击响应图,再运用卷积神经网络对信道分类;此外,本文还通过计算信道时变相关参数与提出的信道分类方法进行比较,结果表明利用卷积神经网络可以实现更准确的信道分类.为后续进一步完善水声信道分类进而提升水声通信质量奠定基础.","citation-key":"JinHuYongJiYuJuanJiShenJingWangLuoDeShuiShengTongXinXiTongQianDaoJianCeYuXinDaoFenLei","publisher":"哈尔滨工业大学","genre":"学位论文"},"suffix":""}],"schema":"https://github.com/citation-style-language/schema/raw/master/csl-citation.json","citationID":"00000010","properties":{"formattedCitation":"[@JinHuYongJiYuJuanJiShenJingWangLuoDeShuiShengTongXinXiTongQianDaoJianCeYuXinDaoFenLei]","noteIndex":0}}   </w:instrText>
       </w:r>
       <w:r>
         <w:fldChar w:fldCharType="separate"/>
@@ -605,7 +605,7 @@
         <w:fldChar w:fldCharType="begin"/>
       </w:r>
       <w:r>
-        <w:instrText xml:space="preserve"> ADDIN ZOTERO_ITEM CSL_CITATION {"citationID":"00000011","schema":"https://github.com/citation-style-language/schema/raw/master/csl-citation.json","properties":{"noteIndex":0,"formattedCitation":"[@ZhangChengChengJiYuJiLianJuanJiShenJingWangLuoDeGanZangZhongLiuFenGeYuJianCeFangFaYanJiu]"},"citationItems":[{"id":535,"uris":["http://zotero.org/users/9557124/items/DAGE2EZM"],"suffix":"","prefix":"","uri":["http://zotero.org/users/9557124/items/DAGE2EZM"],"itemData":{"language":"zh-CN","title":"基于级联卷积神经网络的肝脏肿瘤分割与检测方法研究","id":"ZhangChengChengJiYuJiLianJuanJiShenJingWangLuoDeGanZangZhongLiuFenGeYuJianCeFangFaYanJiu","URL":"https://doi.org/10.27103/d.cnki.ghebu.2023.001009","genre":"硕士学位论文","type":"thesis","abstract":"肝脏恶性肿瘤,作为发病率兼死亡率最高的疾病之一,给人类生命健康造成了严重的危害。及时的早期筛查无疑可以一定程度上减少、扼制疾病的发展,因此借助计算机辅助诊疗对于医生做出疾病判断和诊疗计划具有重大的指导意义。然而肝脏的形态、位置在不同人类个体之间存在着微妙的差异,同时医学图像具有低对比度及背景复杂的特点,再加上肿瘤往往呈现扩散化的趋势,一系列的不利因素使得针对肝脏及其肿瘤的图像处理工作仍然难以取得长足的进步。为了提高肝脏及其肿瘤的医学图像分割、检测性能,本文基于卷积神经网络,开展以下主要工作:(1)提出一种基于改进U-Net的肝脏分割方法。以U-Net作为基础架构,将U-Net中每个卷积模块分别用改进的预激活残差模块进行替代,提高网络的收敛性能,优化了模型表达能力;同时考虑到医学数据中普遍存在病变区域占比较低的问题,提出加权的混合损失函数缓解类别失衡现象。经过在Li TS数据集上的充分实验验证,肝脏部位的分割效果得到明显改善。(2)提出一种基于深度残差瓶颈结构的级联U-Net肝脏肿瘤分割方法。考虑到多尺度的小体积肿瘤分割需要更多不同尺度下的深层次特征信息,同时避免网络过深导致模型精度下降,提出在收缩路径引入改进的深度残差瓶颈卷积结构,并在收缩与扩张路径之间的桥接处引入设计的混合空洞卷积模块;在跳跃连接中引入了空间和通道的注意力融合机制,对特征的通道和空间关联性进行获取,使得级联二级网络学习的侧重点更多地聚焦于局部肿瘤特征。同时收缩路径的深度加深以及跳跃连接处的注意力机制引入也能够缓解U-Net两个路径之间的语义差异,更好地完成特征融合。实验结果表明,改进后的网络精度明显得到提高,证明了级联分割任务的可行性。(3)提出一种基于Mask R-CNN改进的肝脏肿瘤检测方法。针对原始网络的设计并不针对于医学图像,结合肝脏肿瘤数据的特点,调整锚框的尺寸为(82,162,322,642,1282);通过在FPN中扩充一条最底层与各高层之间的通路,为高层特征传播更精准的低级细节和定位信息,以解决对低层特征信息利用不合理的问题;将改进的FPN与不同的主干网络层数相结合,寻求相对适合于肝脏肿瘤检测的特征提取方式。实验结果表明,改进后的网络能够更好地适应医学图像检测工作。","contributor":[{"literal":"宗晓萍"},{"literal":"张军华"}],"citation-key":"ZhangChengChengJiYuJiLianJuanJiShenJingWangLuoDeGanZangZhongLiuFenGeYuJianCeFangFaYanJiu","publisher":"河北大学","number-of-pages":"81","note":"major: 电子信息硕士（专业学位）\ndownload: 80\nCLC: R735.7;TP183;TP391.41\nCNKICite: 0\ndbcode: CMFD\ndbname: CMFDTEMP\nfilename: 1023914644.nh","accessed":{"date-parts":[["2024",5,8]]},"author":[{"literal":"张成成"}],"source":"CNKI","DOI":"10.27103/d.cnki.ghebu.2023.001009"}}]}   </w:instrText>
+        <w:instrText xml:space="preserve"> ADDIN ZOTERO_ITEM CSL_CITATION {"citationItems":[{"uri":["http://zotero.org/users/9557124/items/DAGE2EZM"],"id":535,"uris":["http://zotero.org/users/9557124/items/DAGE2EZM"],"prefix":"","itemData":{"note":"major: 电子信息硕士（专业学位）\ndownload: 80\nCLC: R735.7;TP183;TP391.41\nCNKICite: 0\ndbcode: CMFD\ndbname: CMFDTEMP\nfilename: 1023914644.nh","DOI":"10.27103/d.cnki.ghebu.2023.001009","author":[{"literal":"张成成"}],"URL":"https://doi.org/10.27103/d.cnki.ghebu.2023.001009","type":"thesis","number-of-pages":"81","language":"zh-CN","source":"CNKI","publisher":"河北大学","id":"ZhangChengChengJiYuJiLianJuanJiShenJingWangLuoDeGanZangZhongLiuFenGeYuJianCeFangFaYanJiu","accessed":{"date-parts":[["2024",5,8]]},"title":"基于级联卷积神经网络的肝脏肿瘤分割与检测方法研究","abstract":"肝脏恶性肿瘤,作为发病率兼死亡率最高的疾病之一,给人类生命健康造成了严重的危害。及时的早期筛查无疑可以一定程度上减少、扼制疾病的发展,因此借助计算机辅助诊疗对于医生做出疾病判断和诊疗计划具有重大的指导意义。然而肝脏的形态、位置在不同人类个体之间存在着微妙的差异,同时医学图像具有低对比度及背景复杂的特点,再加上肿瘤往往呈现扩散化的趋势,一系列的不利因素使得针对肝脏及其肿瘤的图像处理工作仍然难以取得长足的进步。为了提高肝脏及其肿瘤的医学图像分割、检测性能,本文基于卷积神经网络,开展以下主要工作:(1)提出一种基于改进U-Net的肝脏分割方法。以U-Net作为基础架构,将U-Net中每个卷积模块分别用改进的预激活残差模块进行替代,提高网络的收敛性能,优化了模型表达能力;同时考虑到医学数据中普遍存在病变区域占比较低的问题,提出加权的混合损失函数缓解类别失衡现象。经过在Li TS数据集上的充分实验验证,肝脏部位的分割效果得到明显改善。(2)提出一种基于深度残差瓶颈结构的级联U-Net肝脏肿瘤分割方法。考虑到多尺度的小体积肿瘤分割需要更多不同尺度下的深层次特征信息,同时避免网络过深导致模型精度下降,提出在收缩路径引入改进的深度残差瓶颈卷积结构,并在收缩与扩张路径之间的桥接处引入设计的混合空洞卷积模块;在跳跃连接中引入了空间和通道的注意力融合机制,对特征的通道和空间关联性进行获取,使得级联二级网络学习的侧重点更多地聚焦于局部肿瘤特征。同时收缩路径的深度加深以及跳跃连接处的注意力机制引入也能够缓解U-Net两个路径之间的语义差异,更好地完成特征融合。实验结果表明,改进后的网络精度明显得到提高,证明了级联分割任务的可行性。(3)提出一种基于Mask R-CNN改进的肝脏肿瘤检测方法。针对原始网络的设计并不针对于医学图像,结合肝脏肿瘤数据的特点,调整锚框的尺寸为(82,162,322,642,1282);通过在FPN中扩充一条最底层与各高层之间的通路,为高层特征传播更精准的低级细节和定位信息,以解决对低层特征信息利用不合理的问题;将改进的FPN与不同的主干网络层数相结合,寻求相对适合于肝脏肿瘤检测的特征提取方式。实验结果表明,改进后的网络能够更好地适应医学图像检测工作。","citation-key":"ZhangChengChengJiYuJiLianJuanJiShenJingWangLuoDeGanZangZhongLiuFenGeYuJianCeFangFaYanJiu","genre":"硕士学位论文","contributor":[{"literal":"宗晓萍"},{"literal":"张军华"}]},"suffix":""}],"schema":"https://github.com/citation-style-language/schema/raw/master/csl-citation.json","citationID":"00000011","properties":{"formattedCitation":"[@ZhangChengChengJiYuJiLianJuanJiShenJingWangLuoDeGanZangZhongLiuFenGeYuJianCeFangFaYanJiu]","noteIndex":0}}   </w:instrText>
       </w:r>
       <w:r>
         <w:fldChar w:fldCharType="separate"/>
@@ -679,13 +679,13 @@
     </w:p>
     <w:bookmarkEnd w:id="27"/>
     <w:bookmarkEnd w:id="28"/>
-    <w:bookmarkStart w:id="36" w:name="使用深度学习进行医学图像分割的性能指标"/>
+    <w:bookmarkStart w:id="30" w:name="研究内容及创新点"/>
     <w:p>
       <w:pPr>
         <w:pStyle w:val="2"/>
       </w:pPr>
       <w:r>
-        <w:t xml:space="preserve">使用深度学习进行医学图像分割的性能指标</w:t>
+        <w:t xml:space="preserve">研究内容及创新点</w:t>
       </w:r>
     </w:p>
     <w:p>
@@ -693,692 +693,23 @@
         <w:pStyle w:val="FirstParagraph"/>
       </w:pPr>
       <w:r>
-        <w:t xml:space="preserve">在使用深度学习进行医学图像分割时，评估模型性能的指标非常关键，它们帮助研究人员和临床医生理解模型的效果如何以及在可供改进的方向。常用性能指标如下：</w:t>
-      </w:r>
-    </w:p>
-    <w:bookmarkStart w:id="29" w:name="dice-similarity-coefficient-dsc"/>
-    <w:p>
-      <w:pPr>
-        <w:pStyle w:val="5"/>
-      </w:pPr>
-      <w:r>
-        <w:t xml:space="preserve">1. Dice Similarity Coefficient (DSC)</w:t>
-      </w:r>
-    </w:p>
-    <w:p>
-      <w:pPr>
-        <w:pStyle w:val="FirstParagraph"/>
-      </w:pPr>
-      <w:r>
-        <w:t xml:space="preserve">Dice系数，也称为F1分数，是评价分割质量的常用指标之一。它衡量两个样本的相似度，计算公式为：</w:t>
+        <w:t xml:space="preserve">第一章主要对介绍自动化肝脏肿瘤分割现有的可行方案和及未来发展方向进行了描述。综述了国内外近一段时间肝脏肿瘤等医学图像处理的研究及深度学习等大模型的发展应用，对比其性能指标。之后，讲述了深度学习图像处理的工作原理以及分类。讲解了评估模型的性能指标以及计算方法。</w:t>
       </w:r>
     </w:p>
     <w:p>
       <w:pPr>
         <w:pStyle w:val="a6"/>
       </w:pPr>
-      <m:oMathPara>
-        <m:oMathParaPr>
-          <m:jc m:val="center"/>
-        </m:oMathParaPr>
-        <m:oMath>
-          <m:r>
-            <m:rPr>
-              <m:nor/>
-              <m:sty m:val="p"/>
-            </m:rPr>
-            <m:t>Dice</m:t>
-          </m:r>
-          <m:r>
-            <m:rPr>
-              <m:sty m:val="p"/>
-            </m:rPr>
-            <m:t>=</m:t>
-          </m:r>
-          <m:f>
-            <m:fPr>
-              <m:type m:val="bar"/>
-            </m:fPr>
-            <m:num>
-              <m:r>
-                <m:t>2</m:t>
-              </m:r>
-              <m:r>
-                <m:rPr>
-                  <m:sty m:val="p"/>
-                </m:rPr>
-                <m:t>×</m:t>
-              </m:r>
-              <m:d>
-                <m:dPr>
-                  <m:begChr m:val="|"/>
-                  <m:endChr m:val="|"/>
-                  <m:sepChr m:val=""/>
-                  <m:grow/>
-                </m:dPr>
-                <m:e>
-                  <m:r>
-                    <m:t>X</m:t>
-                  </m:r>
-                  <m:r>
-                    <m:rPr>
-                      <m:sty m:val="p"/>
-                    </m:rPr>
-                    <m:t>∩</m:t>
-                  </m:r>
-                  <m:r>
-                    <m:t>Y</m:t>
-                  </m:r>
-                </m:e>
-              </m:d>
-            </m:num>
-            <m:den>
-              <m:d>
-                <m:dPr>
-                  <m:begChr m:val="|"/>
-                  <m:endChr m:val="|"/>
-                  <m:sepChr m:val=""/>
-                  <m:grow/>
-                </m:dPr>
-                <m:e>
-                  <m:r>
-                    <m:t>X</m:t>
-                  </m:r>
-                </m:e>
-              </m:d>
-              <m:r>
-                <m:rPr>
-                  <m:sty m:val="p"/>
-                </m:rPr>
-                <m:t>+</m:t>
-              </m:r>
-              <m:d>
-                <m:dPr>
-                  <m:begChr m:val="|"/>
-                  <m:endChr m:val="|"/>
-                  <m:sepChr m:val=""/>
-                  <m:grow/>
-                </m:dPr>
-                <m:e>
-                  <m:r>
-                    <m:t>Y</m:t>
-                  </m:r>
-                </m:e>
-              </m:d>
-            </m:den>
-          </m:f>
-        </m:oMath>
-      </m:oMathPara>
-    </w:p>
-    <w:p>
-      <w:pPr>
-        <w:pStyle w:val="FirstParagraph"/>
-      </w:pPr>
-      <w:r>
-        <w:t xml:space="preserve">其中</w:t>
-      </w:r>
-      <w:r>
-        <w:t xml:space="preserve"> </w:t>
-      </w:r>
-      <m:oMath>
-        <m:r>
-          <m:t>X</m:t>
-        </m:r>
-      </m:oMath>
-      <w:r>
-        <w:t xml:space="preserve"> </w:t>
-      </w:r>
-      <w:r>
-        <w:t xml:space="preserve">和</w:t>
-      </w:r>
-      <w:r>
-        <w:t xml:space="preserve"> </w:t>
-      </w:r>
-      <m:oMath>
-        <m:r>
-          <m:t>Y</m:t>
-        </m:r>
-      </m:oMath>
-      <w:r>
-        <w:t xml:space="preserve"> </w:t>
-      </w:r>
-      <w:r>
-        <w:t xml:space="preserve">分别代表预测结果和真实标注（ground truth）的像素集合。Dice 系数的值范围为0到1，1表示完美匹配。</w:t>
-      </w:r>
-    </w:p>
-    <w:bookmarkEnd w:id="29"/>
-    <w:bookmarkStart w:id="30" w:name="jaccard-index-ji"/>
-    <w:p>
-      <w:pPr>
-        <w:pStyle w:val="5"/>
-      </w:pPr>
-      <w:r>
-        <w:t xml:space="preserve">2. Jaccard Index (JI)</w:t>
-      </w:r>
-    </w:p>
-    <w:p>
-      <w:pPr>
-        <w:pStyle w:val="FirstParagraph"/>
-      </w:pPr>
-      <w:r>
-        <w:t xml:space="preserve">Jaccard指数，也称为交并比，是衡量预测分割和真实分割之间重叠程度的另一个指标，计算公式为：</w:t>
+      <w:r>
+        <w:t xml:space="preserve">第二章简单介绍研究所用的各项技术原理，包括深度学习，pytorch 框架，SAM 模型。</w:t>
       </w:r>
     </w:p>
     <w:p>
       <w:pPr>
         <w:pStyle w:val="a6"/>
       </w:pPr>
-      <m:oMathPara>
-        <m:oMathParaPr>
-          <m:jc m:val="center"/>
-        </m:oMathParaPr>
-        <m:oMath>
-          <m:r>
-            <m:rPr>
-              <m:nor/>
-              <m:sty m:val="p"/>
-            </m:rPr>
-            <m:t>Jaccard</m:t>
-          </m:r>
-          <m:r>
-            <m:rPr>
-              <m:sty m:val="p"/>
-            </m:rPr>
-            <m:t>=</m:t>
-          </m:r>
-          <m:f>
-            <m:fPr>
-              <m:type m:val="bar"/>
-            </m:fPr>
-            <m:num>
-              <m:d>
-                <m:dPr>
-                  <m:begChr m:val="|"/>
-                  <m:endChr m:val="|"/>
-                  <m:sepChr m:val=""/>
-                  <m:grow/>
-                </m:dPr>
-                <m:e>
-                  <m:r>
-                    <m:t>X</m:t>
-                  </m:r>
-                  <m:r>
-                    <m:rPr>
-                      <m:sty m:val="p"/>
-                    </m:rPr>
-                    <m:t>∩</m:t>
-                  </m:r>
-                  <m:r>
-                    <m:t>Y</m:t>
-                  </m:r>
-                </m:e>
-              </m:d>
-            </m:num>
-            <m:den>
-              <m:d>
-                <m:dPr>
-                  <m:begChr m:val="|"/>
-                  <m:endChr m:val="|"/>
-                  <m:sepChr m:val=""/>
-                  <m:grow/>
-                </m:dPr>
-                <m:e>
-                  <m:r>
-                    <m:t>X</m:t>
-                  </m:r>
-                  <m:r>
-                    <m:rPr>
-                      <m:sty m:val="p"/>
-                    </m:rPr>
-                    <m:t>∪</m:t>
-                  </m:r>
-                  <m:r>
-                    <m:t>Y</m:t>
-                  </m:r>
-                </m:e>
-              </m:d>
-            </m:den>
-          </m:f>
-        </m:oMath>
-      </m:oMathPara>
-    </w:p>
-    <w:p>
-      <w:pPr>
-        <w:pStyle w:val="FirstParagraph"/>
-      </w:pPr>
-      <w:r>
-        <w:t xml:space="preserve">与Dice类似，Jaccard指数的值也在0到1之间，值越高表示重叠度越大。</w:t>
-      </w:r>
-    </w:p>
-    <w:bookmarkEnd w:id="30"/>
-    <w:bookmarkStart w:id="31" w:name="sensitivity-recall"/>
-    <w:p>
-      <w:pPr>
-        <w:pStyle w:val="5"/>
-      </w:pPr>
-      <w:r>
-        <w:t xml:space="preserve">3. Sensitivity (Recall)</w:t>
-      </w:r>
-    </w:p>
-    <w:p>
-      <w:pPr>
-        <w:pStyle w:val="FirstParagraph"/>
-      </w:pPr>
-      <w:r>
-        <w:t xml:space="preserve">敏感性或召回率衡量的是所有正样本中被正确识别为正样本的比例，公式为：</w:t>
-      </w:r>
-    </w:p>
-    <w:p>
-      <w:pPr>
-        <w:pStyle w:val="a6"/>
-      </w:pPr>
-      <m:oMathPara>
-        <m:oMathParaPr>
-          <m:jc m:val="center"/>
-        </m:oMathParaPr>
-        <m:oMath>
-          <m:r>
-            <m:rPr>
-              <m:nor/>
-              <m:sty m:val="p"/>
-            </m:rPr>
-            <m:t>Sensitivity</m:t>
-          </m:r>
-          <m:r>
-            <m:rPr>
-              <m:sty m:val="p"/>
-            </m:rPr>
-            <m:t>=</m:t>
-          </m:r>
-          <m:f>
-            <m:fPr>
-              <m:type m:val="bar"/>
-            </m:fPr>
-            <m:num>
-              <m:r>
-                <m:t>T</m:t>
-              </m:r>
-              <m:r>
-                <m:t>P</m:t>
-              </m:r>
-            </m:num>
-            <m:den>
-              <m:r>
-                <m:t>T</m:t>
-              </m:r>
-              <m:r>
-                <m:t>P</m:t>
-              </m:r>
-              <m:r>
-                <m:rPr>
-                  <m:sty m:val="p"/>
-                </m:rPr>
-                <m:t>+</m:t>
-              </m:r>
-              <m:r>
-                <m:t>F</m:t>
-              </m:r>
-              <m:r>
-                <m:t>N</m:t>
-              </m:r>
-            </m:den>
-          </m:f>
-        </m:oMath>
-      </m:oMathPara>
-    </w:p>
-    <w:p>
-      <w:pPr>
-        <w:pStyle w:val="FirstParagraph"/>
-      </w:pPr>
-      <w:r>
-        <w:t xml:space="preserve">其中，</w:t>
-      </w:r>
-      <m:oMath>
-        <m:r>
-          <m:t>T</m:t>
-        </m:r>
-        <m:r>
-          <m:t>P</m:t>
-        </m:r>
-      </m:oMath>
-      <w:r>
-        <w:t xml:space="preserve"> </w:t>
-      </w:r>
-      <w:r>
-        <w:t xml:space="preserve">是真阳性数量，</w:t>
-      </w:r>
-      <m:oMath>
-        <m:r>
-          <m:t>F</m:t>
-        </m:r>
-        <m:r>
-          <m:t>N</m:t>
-        </m:r>
-      </m:oMath>
-      <w:r>
-        <w:t xml:space="preserve"> </w:t>
-      </w:r>
-      <w:r>
-        <w:t xml:space="preserve">是假阴性数量。高敏感性表明模型能够较好地识别出所有正样本。</w:t>
-      </w:r>
-    </w:p>
-    <w:bookmarkEnd w:id="31"/>
-    <w:bookmarkStart w:id="32" w:name="specificity"/>
-    <w:p>
-      <w:pPr>
-        <w:pStyle w:val="5"/>
-      </w:pPr>
-      <w:r>
-        <w:t xml:space="preserve">4. Specificity</w:t>
-      </w:r>
-    </w:p>
-    <w:p>
-      <w:pPr>
-        <w:pStyle w:val="FirstParagraph"/>
-      </w:pPr>
-      <w:r>
-        <w:t xml:space="preserve">特异性衡量的是所有负样本中被正确识别为负样本的比例，公式为：</w:t>
-      </w:r>
-    </w:p>
-    <w:p>
-      <w:pPr>
-        <w:pStyle w:val="a6"/>
-      </w:pPr>
-      <m:oMathPara>
-        <m:oMathParaPr>
-          <m:jc m:val="center"/>
-        </m:oMathParaPr>
-        <m:oMath>
-          <m:r>
-            <m:rPr>
-              <m:nor/>
-              <m:sty m:val="p"/>
-            </m:rPr>
-            <m:t>Specificity</m:t>
-          </m:r>
-          <m:r>
-            <m:rPr>
-              <m:sty m:val="p"/>
-            </m:rPr>
-            <m:t>=</m:t>
-          </m:r>
-          <m:f>
-            <m:fPr>
-              <m:type m:val="bar"/>
-            </m:fPr>
-            <m:num>
-              <m:r>
-                <m:t>T</m:t>
-              </m:r>
-              <m:r>
-                <m:t>N</m:t>
-              </m:r>
-            </m:num>
-            <m:den>
-              <m:r>
-                <m:t>T</m:t>
-              </m:r>
-              <m:r>
-                <m:t>N</m:t>
-              </m:r>
-              <m:r>
-                <m:rPr>
-                  <m:sty m:val="p"/>
-                </m:rPr>
-                <m:t>+</m:t>
-              </m:r>
-              <m:r>
-                <m:t>F</m:t>
-              </m:r>
-              <m:r>
-                <m:t>P</m:t>
-              </m:r>
-            </m:den>
-          </m:f>
-        </m:oMath>
-      </m:oMathPara>
-    </w:p>
-    <w:p>
-      <w:pPr>
-        <w:pStyle w:val="FirstParagraph"/>
-      </w:pPr>
-      <w:r>
-        <w:t xml:space="preserve">其中，</w:t>
-      </w:r>
-      <m:oMath>
-        <m:r>
-          <m:t>T</m:t>
-        </m:r>
-        <m:r>
-          <m:t>N</m:t>
-        </m:r>
-      </m:oMath>
-      <w:r>
-        <w:t xml:space="preserve"> </w:t>
-      </w:r>
-      <w:r>
-        <w:t xml:space="preserve">是真阴性数量，</w:t>
-      </w:r>
-      <m:oMath>
-        <m:r>
-          <m:t>F</m:t>
-        </m:r>
-        <m:r>
-          <m:t>P</m:t>
-        </m:r>
-      </m:oMath>
-      <w:r>
-        <w:t xml:space="preserve"> </w:t>
-      </w:r>
-      <w:r>
-        <w:t xml:space="preserve">是假阳性数量。高特异性表示模型很好地避免了误报。</w:t>
-      </w:r>
-    </w:p>
-    <w:bookmarkEnd w:id="32"/>
-    <w:bookmarkStart w:id="33" w:name="accuracy"/>
-    <w:p>
-      <w:pPr>
-        <w:pStyle w:val="5"/>
-      </w:pPr>
-      <w:r>
-        <w:t xml:space="preserve">5. Accuracy</w:t>
-      </w:r>
-    </w:p>
-    <w:p>
-      <w:pPr>
-        <w:pStyle w:val="FirstParagraph"/>
-      </w:pPr>
-      <w:r>
-        <w:t xml:space="preserve">准确率是所有分类正确的像素占总像素的比例，计算公式为：</w:t>
-      </w:r>
-    </w:p>
-    <w:p>
-      <w:pPr>
-        <w:pStyle w:val="a6"/>
-      </w:pPr>
-      <m:oMathPara>
-        <m:oMathParaPr>
-          <m:jc m:val="center"/>
-        </m:oMathParaPr>
-        <m:oMath>
-          <m:r>
-            <m:rPr>
-              <m:nor/>
-              <m:sty m:val="p"/>
-            </m:rPr>
-            <m:t>Accuracy</m:t>
-          </m:r>
-          <m:r>
-            <m:rPr>
-              <m:sty m:val="p"/>
-            </m:rPr>
-            <m:t>=</m:t>
-          </m:r>
-          <m:f>
-            <m:fPr>
-              <m:type m:val="bar"/>
-            </m:fPr>
-            <m:num>
-              <m:r>
-                <m:t>T</m:t>
-              </m:r>
-              <m:r>
-                <m:t>P</m:t>
-              </m:r>
-              <m:r>
-                <m:rPr>
-                  <m:sty m:val="p"/>
-                </m:rPr>
-                <m:t>+</m:t>
-              </m:r>
-              <m:r>
-                <m:t>T</m:t>
-              </m:r>
-              <m:r>
-                <m:t>N</m:t>
-              </m:r>
-            </m:num>
-            <m:den>
-              <m:r>
-                <m:t>T</m:t>
-              </m:r>
-              <m:r>
-                <m:t>P</m:t>
-              </m:r>
-              <m:r>
-                <m:rPr>
-                  <m:sty m:val="p"/>
-                </m:rPr>
-                <m:t>+</m:t>
-              </m:r>
-              <m:r>
-                <m:t>T</m:t>
-              </m:r>
-              <m:r>
-                <m:t>N</m:t>
-              </m:r>
-              <m:r>
-                <m:rPr>
-                  <m:sty m:val="p"/>
-                </m:rPr>
-                <m:t>+</m:t>
-              </m:r>
-              <m:r>
-                <m:t>F</m:t>
-              </m:r>
-              <m:r>
-                <m:t>P</m:t>
-              </m:r>
-              <m:r>
-                <m:rPr>
-                  <m:sty m:val="p"/>
-                </m:rPr>
-                <m:t>+</m:t>
-              </m:r>
-              <m:r>
-                <m:t>F</m:t>
-              </m:r>
-              <m:r>
-                <m:t>N</m:t>
-              </m:r>
-            </m:den>
-          </m:f>
-        </m:oMath>
-      </m:oMathPara>
-    </w:p>
-    <w:p>
-      <w:pPr>
-        <w:pStyle w:val="FirstParagraph"/>
-      </w:pPr>
-      <w:r>
-        <w:t xml:space="preserve">这是一个直观的性能衡量标准，适用于像素级分类任务。</w:t>
-      </w:r>
-    </w:p>
-    <w:bookmarkEnd w:id="33"/>
-    <w:bookmarkStart w:id="34" w:name="hausdorff-distance-hd"/>
-    <w:p>
-      <w:pPr>
-        <w:pStyle w:val="5"/>
-      </w:pPr>
-      <w:r>
-        <w:t xml:space="preserve">6. Hausdorff Distance (HD)</w:t>
-      </w:r>
-    </w:p>
-    <w:p>
-      <w:pPr>
-        <w:pStyle w:val="FirstParagraph"/>
-      </w:pPr>
-      <w:r>
-        <w:t xml:space="preserve">Hausdorff距离衡量的是预测分割和真实分割边界之间的最大距离，是一种评价分割结果形状差异的指标。值越小，表示形状越接近。</w:t>
-      </w:r>
-    </w:p>
-    <w:bookmarkEnd w:id="34"/>
-    <w:bookmarkStart w:id="35" w:name="average-surface-distance-asd"/>
-    <w:p>
-      <w:pPr>
-        <w:pStyle w:val="5"/>
-      </w:pPr>
-      <w:r>
-        <w:t xml:space="preserve">7. Average Surface Distance (ASD)</w:t>
-      </w:r>
-    </w:p>
-    <w:p>
-      <w:pPr>
-        <w:pStyle w:val="FirstParagraph"/>
-      </w:pPr>
-      <w:r>
-        <w:t xml:space="preserve">平均表面距离计算的是预测和真实分割表面之间点的平均欧氏距离。这个指标可以提供关于预测分割质量的更细致信息。</w:t>
-      </w:r>
-    </w:p>
-    <w:p>
-      <w:pPr>
-        <w:pStyle w:val="a6"/>
-      </w:pPr>
-      <w:r>
-        <w:t xml:space="preserve">这些指标通常结合使用，可以全面评估模型在医学图像分割任务中的性能。在实际应用中，根据具体的医学需求和图像特性选择适当的评价指标尤为重要。</w:t>
-      </w:r>
-    </w:p>
-    <w:p>
-      <w:pPr>
-        <w:pStyle w:val="a6"/>
-      </w:pPr>
-      <w:r>
-        <w:t xml:space="preserve">在本研究中，将主要使用 Dicd 与 IoU 指数评价模型对于肝脏肿瘤分割的结果优劣对比。</w:t>
-      </w:r>
-    </w:p>
-    <w:bookmarkEnd w:id="35"/>
-    <w:bookmarkEnd w:id="36"/>
-    <w:bookmarkStart w:id="38" w:name="研究内容及创新点"/>
-    <w:p>
-      <w:pPr>
-        <w:pStyle w:val="2"/>
-      </w:pPr>
-      <w:r>
-        <w:t xml:space="preserve">研究内容及创新点</w:t>
-      </w:r>
-    </w:p>
-    <w:p>
-      <w:pPr>
-        <w:pStyle w:val="FirstParagraph"/>
-      </w:pPr>
-      <w:r>
-        <w:t xml:space="preserve">第一章主要对介绍自动化肝脏肿瘤分割现有的可行方案和及未来发展方向进行了描述。综述了国内外近一段时间肝脏肿瘤等医学图像处理的研究及深度学习等大模型的发展应用，对比其性能指标。之后，讲述了深度学习图像处理的工作原理以及分类。讲解了评估模型的性能指标以及计算方法。</w:t>
-      </w:r>
-    </w:p>
-    <w:p>
-      <w:pPr>
-        <w:pStyle w:val="a6"/>
-      </w:pPr>
-      <w:r>
-        <w:t xml:space="preserve">第二章简单介绍研究所用的各项技术原理，包括深度学习，pytorch 框架，SAM 模型。</w:t>
-      </w:r>
-    </w:p>
-    <w:p>
-      <w:pPr>
-        <w:pStyle w:val="a6"/>
-      </w:pPr>
-      <w:r>
-        <w:t xml:space="preserve">第三章描述试验方法，首先安装模型与搭建微调必需的包，创建配置文件，然后使用数据集进行训练，最后遍历数据集训练，使用 Focal loss，Dice loss和IoU loss 输出损失函数。</w:t>
+      <w:r>
+        <w:t xml:space="preserve">第三章描述试验方法，首先安装模型与搭建微调必需的包，创建配置文件，然后使用数据集进行训练，最后遍历数据集训练，输出损失函数。</w:t>
       </w:r>
     </w:p>
     <w:p>
@@ -1446,7 +777,7 @@
         <w:t xml:space="preserve">SAM 模型的提出者 Jim Fan 认为，这是计算机视觉领域的 GPT-3 时刻。GPT-3 是一种强大的自然语言处理模型，通过预训练和微调，能够适应各种语言任务。同样地，SAM模型通过预训练和微调，能够适应各种图像分割任务。这种跨领域的借鉴和启发使得SAM模型在视觉分割领域取得了重大突破。本文对 SAM 的研究开发是在探索和发展新的概念、工具和方法</w:t>
       </w:r>
     </w:p>
-    <w:bookmarkStart w:id="37" w:name="结论-1"/>
+    <w:bookmarkStart w:id="29" w:name="结论-1"/>
     <w:p>
       <w:pPr>
         <w:pStyle w:val="3"/>
@@ -1463,9 +794,9 @@
         <w:t xml:space="preserve">《基于SAM大模型的肝脏肿瘤分割软件开发》通过引入前沿的自监督学习技术，不仅提高了分割的精度和效率，还降低了对标注数据的依赖，提供了一种新的解决方案来解决医学图像分割中的一些长期挑战。这些创新之处使得该软件在医学图像处理领域具有较高的应用价值和推广前景。</w:t>
       </w:r>
     </w:p>
-    <w:bookmarkEnd w:id="37"/>
-    <w:bookmarkEnd w:id="38"/>
-    <w:bookmarkStart w:id="39" w:name="本章小结"/>
+    <w:bookmarkEnd w:id="29"/>
+    <w:bookmarkEnd w:id="30"/>
+    <w:bookmarkStart w:id="31" w:name="本章小结"/>
     <w:p>
       <w:pPr>
         <w:pStyle w:val="2"/>
@@ -1479,12 +810,12 @@
         <w:pStyle w:val="FirstParagraph"/>
       </w:pPr>
       <w:r>
-        <w:t xml:space="preserve">本章主要讲述的是基于 SAM 大模型的肝脏肿瘤分割的研究背景此外，本章简单描述了医学图像分割方法的发展历程以及时代需求，介绍了近几年国内外医学图像分割领域的研究现状，比较了目前医学图像处理的研究成果，介绍了几种重要的分割方法的工作原理以及分类，最后讲述了肝脏肿瘤分割软件开发的性能指标和研究内容。</w:t>
-      </w:r>
-    </w:p>
-    <w:bookmarkEnd w:id="39"/>
-    <w:bookmarkEnd w:id="40"/>
-    <w:bookmarkStart w:id="58" w:name="技术原理学习"/>
+        <w:t xml:space="preserve">本章主要讲述的是基于 SAM 大模型的肝脏肿瘤分割的研究背景此外，本章简单描述了医学图像分割方法的发展历程以及时代需求，介绍了近几年国内外医学图像分割领域的研究现状，比较了目前医学图像处理的研究成果，介绍了几种重要的分割方法的工作原理以及分类。</w:t>
+      </w:r>
+    </w:p>
+    <w:bookmarkEnd w:id="31"/>
+    <w:bookmarkEnd w:id="32"/>
+    <w:bookmarkStart w:id="53" w:name="技术原理学习"/>
     <w:p>
       <w:pPr>
         <w:pStyle w:val="1"/>
@@ -1493,7 +824,7 @@
         <w:t xml:space="preserve">技术原理学习</w:t>
       </w:r>
     </w:p>
-    <w:bookmarkStart w:id="41" w:name="深度学习基本原理"/>
+    <w:bookmarkStart w:id="33" w:name="深度学习基本原理"/>
     <w:p>
       <w:pPr>
         <w:pStyle w:val="2"/>
@@ -1513,7 +844,7 @@
         <w:fldChar w:fldCharType="begin"/>
       </w:r>
       <w:r>
-        <w:instrText xml:space="preserve"> ADDIN ZOTERO_ITEM CSL_CITATION {"citationID":"00000012","schema":"https://github.com/citation-style-language/schema/raw/master/csl-citation.json","properties":{"noteIndex":0,"formattedCitation":"[@GuoFengJiYuShenDuJuanJiShenJingWangLuoYaoGanTuXiangMuBiaoJianCeSuanFaYanJiu]"},"citationItems":[{"id":570,"uris":["http://zotero.org/users/9557124/items/2D4XBHTM"],"suffix":"","prefix":"","uri":["http://zotero.org/users/9557124/items/2D4XBHTM"],"itemData":{"title":"基于深度卷积神经网络遥感图像目标检测算法研究","id":"GuoFengJiYuShenDuJuanJiShenJingWangLuoYaoGanTuXiangMuBiaoJianCeSuanFaYanJiu","genre":"硕士学位论文","abstract":"高分辨率遥感图像目标检测是遥感图像理解任务中的热点研究问题,是许多遥感图像分析任务的基础.随着信息技术与遥感技术的发展,越来越高空间分辨率的可见光遥感图像使遥感目标的精细检测识别成为了可能.近年来,深度学习方法在自然场景目标检测领域取得了突破性进展,无论是在检测识别准确率还是算法的鲁棒性等方面,都超越了基于传统手工设计特征的方法.但是由于遥感图像中目标存在成像视角单一,目标分布密集和目标尺度变化大等特点,直接将自然场景目标检测方法应用于遥感图像目标检测任务中,并不能获得满意的效果.因此,本文围绕深度学习与高分辨率遥感图像目标检测问题,在舰船目标检测识别,军事飞机检测识别等具体问题上开展了一系列的工作.论文主要针对高分辨率可见光遥感图像中的舰船目标检测问题,在基于深度学习的自然场景目标检测算法的基础上,结合遥感图像的特点做出以下针对性的改进方法:(1)提出了基于旋转矩形区域的遥感舰船目标检测算法.首先,通过对舰船这类具有目标狭长且分布密集物体的观察研究,使用旋转矩形框表示舰船目标检测结果.通过分析,这种表示方法无论是从视觉直观上还是从算法性能上都要优于当前的水平举行框表示方法.为了实现基于旋转矩形框的舰船检测,在Faster RCNN算法的基础上,对RPN网络进行了改进使其可以输出带有旋转角度的候选区域.(2)提出了兴趣区域特征金字塔池化模块.尺度变化大是遥感目标检测面临的难点问题.本文设计提出了可以融合多尺度池化特征的兴趣区域特征金字塔池化模块,可以提取到更加有效的兴趣区域图像特征,进而完成更好的分类,提升算法处理多尺度目标的能力.(3)设计了定位准确度预测分支,通过引入定位准确度指导非极大值抑制算法,优化了后处理算法.当前后处理采用分类置信度作为后处理过程中目标框的排序依据,但是根据分析发现分类置信度跟网络定位结果的质量之间存在不匹配的关系.因此设计了定位准确度预测分支,通过回归网络对定位结果的质量进行打分,在非极大值抑制算法中以定位分数作为目标框的排序依据,并且在算法流程中实现预测框的分数更新,优化了后处理的结果.提出的算法改进在公开数据集HRSC2016上进行了验证.实验证明所提方法的有效性.","citation-key":"GuoFengJiYuShenDuJuanJiShenJingWangLuoYaoGanTuXiangMuBiaoJianCeSuanFaYanJiu","URL":"https://xueshu.baidu.com/usercenter/paper/show?paperid=1j7u0ap0x50x00q0sx4800c0n5291303","type":"thesis","note":"view: 141\nlike: 0","accessed":{"date-parts":[["2024",5,19]]},"author":[{"literal":"郭峰"}],"source":"Baidu Scholar","publisher":"哈尔滨理工大学"}}]}   </w:instrText>
+        <w:instrText xml:space="preserve"> ADDIN ZOTERO_ITEM CSL_CITATION {"citationItems":[{"uri":["http://zotero.org/users/9557124/items/2D4XBHTM"],"id":570,"uris":["http://zotero.org/users/9557124/items/2D4XBHTM"],"prefix":"","itemData":{"note":"view: 141\nlike: 0","type":"thesis","author":[{"literal":"郭峰"}],"URL":"https://xueshu.baidu.com/usercenter/paper/show?paperid=1j7u0ap0x50x00q0sx4800c0n5291303","source":"Baidu Scholar","id":"GuoFengJiYuShenDuJuanJiShenJingWangLuoYaoGanTuXiangMuBiaoJianCeSuanFaYanJiu","accessed":{"date-parts":[["2024",5,19]]},"title":"基于深度卷积神经网络遥感图像目标检测算法研究","abstract":"高分辨率遥感图像目标检测是遥感图像理解任务中的热点研究问题,是许多遥感图像分析任务的基础.随着信息技术与遥感技术的发展,越来越高空间分辨率的可见光遥感图像使遥感目标的精细检测识别成为了可能.近年来,深度学习方法在自然场景目标检测领域取得了突破性进展,无论是在检测识别准确率还是算法的鲁棒性等方面,都超越了基于传统手工设计特征的方法.但是由于遥感图像中目标存在成像视角单一,目标分布密集和目标尺度变化大等特点,直接将自然场景目标检测方法应用于遥感图像目标检测任务中,并不能获得满意的效果.因此,本文围绕深度学习与高分辨率遥感图像目标检测问题,在舰船目标检测识别,军事飞机检测识别等具体问题上开展了一系列的工作.论文主要针对高分辨率可见光遥感图像中的舰船目标检测问题,在基于深度学习的自然场景目标检测算法的基础上,结合遥感图像的特点做出以下针对性的改进方法:(1)提出了基于旋转矩形区域的遥感舰船目标检测算法.首先,通过对舰船这类具有目标狭长且分布密集物体的观察研究,使用旋转矩形框表示舰船目标检测结果.通过分析,这种表示方法无论是从视觉直观上还是从算法性能上都要优于当前的水平举行框表示方法.为了实现基于旋转矩形框的舰船检测,在Faster RCNN算法的基础上,对RPN网络进行了改进使其可以输出带有旋转角度的候选区域.(2)提出了兴趣区域特征金字塔池化模块.尺度变化大是遥感目标检测面临的难点问题.本文设计提出了可以融合多尺度池化特征的兴趣区域特征金字塔池化模块,可以提取到更加有效的兴趣区域图像特征,进而完成更好的分类,提升算法处理多尺度目标的能力.(3)设计了定位准确度预测分支,通过引入定位准确度指导非极大值抑制算法,优化了后处理算法.当前后处理采用分类置信度作为后处理过程中目标框的排序依据,但是根据分析发现分类置信度跟网络定位结果的质量之间存在不匹配的关系.因此设计了定位准确度预测分支,通过回归网络对定位结果的质量进行打分,在非极大值抑制算法中以定位分数作为目标框的排序依据,并且在算法流程中实现预测框的分数更新,优化了后处理的结果.提出的算法改进在公开数据集HRSC2016上进行了验证.实验证明所提方法的有效性.","citation-key":"GuoFengJiYuShenDuJuanJiShenJingWangLuoYaoGanTuXiangMuBiaoJianCeSuanFaYanJiu","publisher":"哈尔滨理工大学","genre":"硕士学位论文"},"suffix":""}],"schema":"https://github.com/citation-style-language/schema/raw/master/csl-citation.json","citationID":"00000012","properties":{"formattedCitation":"[@GuoFengJiYuShenDuJuanJiShenJingWangLuoYaoGanTuXiangMuBiaoJianCeSuanFaYanJiu]","noteIndex":0}}   </w:instrText>
       </w:r>
       <w:r>
         <w:fldChar w:fldCharType="separate"/>
@@ -1534,7 +865,7 @@
         <w:fldChar w:fldCharType="begin"/>
       </w:r>
       <w:r>
-        <w:instrText xml:space="preserve"> ADDIN ZOTERO_ITEM CSL_CITATION {"citationID":"00000013","schema":"https://github.com/citation-style-language/schema/raw/master/csl-citation.json","properties":{"noteIndex":0,"formattedCitation":"[@WangRuiBoJiYuDropoutZhengZeHuaDeHanYuKuangJiaYuYiJiaoSeShiBie]"},"citationItems":[{"id":571,"uris":["http://zotero.org/users/9557124/items/BQ8Z9DCY"],"suffix":"","prefix":"","uri":["http://zotero.org/users/9557124/items/BQ8Z9DCY"],"itemData":{"language":"zh-CN","page":"147-154","id":"WangRuiBoJiYuDropoutZhengZeHuaDeHanYuKuangJiaYuYiJiaoSeShiBie","container-title":"中文信息学报","issue":"1","abstract":"汉语框架语义角色识别是汉语框架语义分析的重要任务之一。该文基于汉语词语、词性等特征的分布式表示,使用一种多特征融合的神经网络结构来构建汉语框架语义角色识别模型。鉴于可用的训练语料规模有限,该文采用了Dropout正则化技术来改进神经网络的训练过程。实验结果表明,Dropout正则化的加入有效地缓解了模型的过拟合现象,使得模型的F值有了近7%的提高。该文进一步优化了学习率以及分布式表示的初始值,最终的汉语框架语义角色识别的F值达到70.54%,较原有的最优结果提升2%左右。","citation-key":"WangRuiBoJiYuDropoutZhengZeHuaDeHanYuKuangJiaYuYiJiaoSeShiBie","URL":"https://kns.cnki.net/KCMS/detail/detail.aspx?dbcode=CJFD&amp;dbname=CJFDLAST2017&amp;filename=mess201701019","type":"article-journal","note":"foundation: 国家自然科学基金（NNSFC-61503228）； NSFC-广东联合基金（第二期）；\ndownload: 254\nCLC: TP391.1;TP183\nCNKICite: 31\ndbcode: CJFD\ndbname: CJFDLAST2017\nfilename: mess201701019","accessed":{"date-parts":[["2024",5,19]]},"title":"基于Dropout正则化的汉语框架语义角色识别","source":"Baidu Scholar","author":[{"literal":"王瑞波"},{"literal":"李济洪"},{"literal":"李国臣"},{"literal":"杨耀文"}]}}]}   </w:instrText>
+        <w:instrText xml:space="preserve"> ADDIN ZOTERO_ITEM CSL_CITATION {"citationItems":[{"uri":["http://zotero.org/users/9557124/items/BQ8Z9DCY"],"id":571,"uris":["http://zotero.org/users/9557124/items/BQ8Z9DCY"],"prefix":"","itemData":{"note":"foundation: 国家自然科学基金（NNSFC-61503228）； NSFC-广东联合基金（第二期）；\ndownload: 254\nCLC: TP391.1;TP183\nCNKICite: 31\ndbcode: CJFD\ndbname: CJFDLAST2017\nfilename: mess201701019","type":"article-journal","author":[{"literal":"王瑞波"},{"literal":"李济洪"},{"literal":"李国臣"},{"literal":"杨耀文"}],"issue":"1","page":"147-154","URL":"https://kns.cnki.net/KCMS/detail/detail.aspx?dbcode=CJFD&amp;dbname=CJFDLAST2017&amp;filename=mess201701019","source":"Baidu Scholar","id":"WangRuiBoJiYuDropoutZhengZeHuaDeHanYuKuangJiaYuYiJiaoSeShiBie","accessed":{"date-parts":[["2024",5,19]]},"title":"基于Dropout正则化的汉语框架语义角色识别","container-title":"中文信息学报","citation-key":"WangRuiBoJiYuDropoutZhengZeHuaDeHanYuKuangJiaYuYiJiaoSeShiBie","abstract":"汉语框架语义角色识别是汉语框架语义分析的重要任务之一。该文基于汉语词语、词性等特征的分布式表示,使用一种多特征融合的神经网络结构来构建汉语框架语义角色识别模型。鉴于可用的训练语料规模有限,该文采用了Dropout正则化技术来改进神经网络的训练过程。实验结果表明,Dropout正则化的加入有效地缓解了模型的过拟合现象,使得模型的F值有了近7%的提高。该文进一步优化了学习率以及分布式表示的初始值,最终的汉语框架语义角色识别的F值达到70.54%,较原有的最优结果提升2%左右。","language":"zh-CN"},"suffix":""}],"schema":"https://github.com/citation-style-language/schema/raw/master/csl-citation.json","citationID":"00000013","properties":{"formattedCitation":"[@WangRuiBoJiYuDropoutZhengZeHuaDeHanYuKuangJiaYuYiJiaoSeShiBie]","noteIndex":0}}   </w:instrText>
       </w:r>
       <w:r>
         <w:fldChar w:fldCharType="separate"/>
@@ -1552,8 +883,8 @@
         <w:t xml:space="preserve">。深度学习在图像识别、语音处理等领域展示出显著的应用潜力，通过适当的网络设计和算法优化，可以有效从大量数据中学习复杂的规律。深度学习模型能够从大量数据中自动学习到复杂的特征表示，这一点在图像识别、语音识别等任务中尤为显著。</w:t>
       </w:r>
     </w:p>
-    <w:bookmarkEnd w:id="41"/>
-    <w:bookmarkStart w:id="42" w:name="pytorch框架"/>
+    <w:bookmarkEnd w:id="33"/>
+    <w:bookmarkStart w:id="34" w:name="pytorch框架"/>
     <w:p>
       <w:pPr>
         <w:pStyle w:val="2"/>
@@ -1573,7 +904,7 @@
         <w:fldChar w:fldCharType="begin"/>
       </w:r>
       <w:r>
-        <w:instrText xml:space="preserve"> ADDIN ZOTERO_ITEM CSL_CITATION {"citationID":"00000014","schema":"https://github.com/citation-style-language/schema/raw/master/csl-citation.json","properties":{"noteIndex":0,"formattedCitation":"[@maSegmentAnythingMedical]"},"citationItems":[{"id":470,"uris":["http://zotero.org/users/9557124/items/44N4JGHY"],"suffix":"","prefix":"","uri":["http://zotero.org/users/9557124/items/44N4JGHY"],"itemData":{"language":"en","title":"Segment Anything in Medical Images","id":"maSegmentAnythingMedical","abstract":"Medical image segmentation is a critical component in clinical practice, facilitating accurate diagnosis, treatment planning, and disease monitoring. However, current methods predominantly rely on customized models, which exhibit limited generality across diverse tasks. In this study, we present MedSAM, the inaugural foundation model designed for universal medical image segmentation. Harnessing the power of a meticulously curated dataset comprising over one million images, MedSAM not only outperforms existing state-of-the-art segmentation foundation models, but also exhibits comparable or even superior performance to specialist models. Moreover, MedSAM enables the precise extraction of essential biomarkers for tumor burden quantification. By delivering accurate and efficient segmentation across a wide spectrum of tasks, MedSAM holds significant potential to expedite the evolution of diagnostic tools and the personalization of treatment plans.","citation-key":"maSegmentAnythingMedical","note":"titleTranslation: 医学影像中的任何分段","type":"article-journal","source":"Zotero","author":[{"given":"Jun","family":"Ma"},{"given":"Yuting","family":"He"},{"given":"Feifei","family":"Li"},{"given":"Lin","family":"Han"},{"given":"Chenyu","family":"You"},{"given":"Bo","family":"Wang"}]}}]}   </w:instrText>
+        <w:instrText xml:space="preserve"> ADDIN ZOTERO_ITEM CSL_CITATION {"citationItems":[{"uri":["http://zotero.org/users/9557124/items/44N4JGHY"],"id":470,"uris":["http://zotero.org/users/9557124/items/44N4JGHY"],"prefix":"","itemData":{"note":"titleTranslation: 医学影像中的任何分段","type":"article-journal","author":[{"family":"Ma","given":"Jun"},{"family":"He","given":"Yuting"},{"family":"Li","given":"Feifei"},{"family":"Han","given":"Lin"},{"family":"You","given":"Chenyu"},{"family":"Wang","given":"Bo"}],"id":"maSegmentAnythingMedical","source":"Zotero","title":"Segment Anything in Medical Images","citation-key":"maSegmentAnythingMedical","abstract":"Medical image segmentation is a critical component in clinical practice, facilitating accurate diagnosis, treatment planning, and disease monitoring. However, current methods predominantly rely on customized models, which exhibit limited generality across diverse tasks. In this study, we present MedSAM, the inaugural foundation model designed for universal medical image segmentation. Harnessing the power of a meticulously curated dataset comprising over one million images, MedSAM not only outperforms existing state-of-the-art segmentation foundation models, but also exhibits comparable or even superior performance to specialist models. Moreover, MedSAM enables the precise extraction of essential biomarkers for tumor burden quantification. By delivering accurate and efficient segmentation across a wide spectrum of tasks, MedSAM holds significant potential to expedite the evolution of diagnostic tools and the personalization of treatment plans.","language":"en"},"suffix":""}],"schema":"https://github.com/citation-style-language/schema/raw/master/csl-citation.json","citationID":"00000014","properties":{"formattedCitation":"[@maSegmentAnythingMedical]","noteIndex":0}}   </w:instrText>
       </w:r>
       <w:r>
         <w:fldChar w:fldCharType="separate"/>
@@ -1648,7 +979,7 @@
         </w:numPr>
       </w:pPr>
       <w:r>
-        <w:t xml:space="preserve">PyTorch 不仅易于使用，而且在性能方面也非常优秀。它可以无缝地运行在CPU和GPU上，通过优化的C++库支持高效的内存使用和计算速度。</w:t>
+        <w:t xml:space="preserve">PyTorch 不仅易于使用，而且在性能方面也非常优秀。它可以无缝地运行在 CPU 和GPU 上，通过优化的C++库支持高效的内存使用和计算速度。</w:t>
       </w:r>
     </w:p>
     <w:p>
@@ -1671,8 +1002,8 @@
         <w:t xml:space="preserve">本文研究将使用 PyTorch 框架微调 SMA 模型。在Python环境下，利用Pytorch库构建SAM大模型的基础框架。首先初始化模型结构，包括深度卷积网络、池化层、归一化层和全连接层，确保模型具备处理高维度数据的能力。紧接着，载入预训练的参数，以利用在其他大数据集上学到的特征。</w:t>
       </w:r>
     </w:p>
-    <w:bookmarkEnd w:id="42"/>
-    <w:bookmarkStart w:id="50" w:name="transformer"/>
+    <w:bookmarkEnd w:id="34"/>
+    <w:bookmarkStart w:id="42" w:name="transformer"/>
     <w:p>
       <w:pPr>
         <w:pStyle w:val="2"/>
@@ -1686,10 +1017,10 @@
         <w:pStyle w:val="FirstParagraph"/>
       </w:pPr>
       <w:r>
-        <w:t xml:space="preserve">Transformer是一种基于自注意力机制的神经网络架构，最初由Vaswani等人在2017年的论文《Attention Is All You Need》中提出。Transformer模型在自然语言处理（NLP）任务中取得了巨大成功，并被广泛应用于其他领域如计算机视觉（例如ViT, Vision Transformer）。以下是对Transformer模型的详细介绍。</w:t>
-      </w:r>
-    </w:p>
-    <w:bookmarkStart w:id="45" w:name="transformer模型的组成"/>
+        <w:t xml:space="preserve">Transformer是一种基于自注意力机制的神经网络架构，最初由Vaswani等人在2017年的论文《Attention Is All You Need》中提出。Transformer模型在自然语言处理（NLP）任务中取得了巨大成功，并被广泛应用于其他领域如计算机视觉（例如VIT, vision Transformer）。以下是对Transformer模型的详细介绍。</w:t>
+      </w:r>
+    </w:p>
+    <w:bookmarkStart w:id="37" w:name="transformer模型的组成"/>
     <w:p>
       <w:pPr>
         <w:pStyle w:val="3"/>
@@ -1843,7 +1174,7 @@
         <w:t xml:space="preserve">Transformer模型主要由编码器（Encoder）和解码器（Decoder）两部分组成，每部分由多个相同的层（layers）堆叠而成。每个层主要包含两个子层（sublayers）：</w:t>
       </w:r>
     </w:p>
-    <w:bookmarkStart w:id="43" w:name="编码器encoder"/>
+    <w:bookmarkStart w:id="35" w:name="编码器encoder"/>
     <w:p>
       <w:pPr>
         <w:pStyle w:val="4"/>
@@ -1906,8 +1237,8 @@
         <w:t xml:space="preserve">每个编码器层的输出会通过残差连接（residual connection）和层归一化（layer normalization）后，传递给下一层。</w:t>
       </w:r>
     </w:p>
-    <w:bookmarkEnd w:id="43"/>
-    <w:bookmarkStart w:id="44" w:name="解码器decoder"/>
+    <w:bookmarkEnd w:id="35"/>
+    <w:bookmarkStart w:id="36" w:name="解码器decoder"/>
     <w:p>
       <w:pPr>
         <w:pStyle w:val="4"/>
@@ -1989,9 +1320,9 @@
         <w:t xml:space="preserve">同样，每个解码器层的输出也会通过残差连接和层归一化后，传递给下一层。</w:t>
       </w:r>
     </w:p>
-    <w:bookmarkEnd w:id="44"/>
-    <w:bookmarkEnd w:id="45"/>
-    <w:bookmarkStart w:id="46" w:name="自注意力机制self-attention-mechanism"/>
+    <w:bookmarkEnd w:id="36"/>
+    <w:bookmarkEnd w:id="37"/>
+    <w:bookmarkStart w:id="38" w:name="自注意力机制self-attention-mechanism"/>
     <w:p>
       <w:pPr>
         <w:pStyle w:val="3"/>
@@ -2427,8 +1758,8 @@
         <w:t xml:space="preserve">使用注意力分数对值向量进行加权求和，得到每个位置的新表示。</w:t>
       </w:r>
     </w:p>
-    <w:bookmarkEnd w:id="46"/>
-    <w:bookmarkStart w:id="47" w:name="多头注意力机制multi-head-attention"/>
+    <w:bookmarkEnd w:id="38"/>
+    <w:bookmarkStart w:id="39" w:name="多头注意力机制multi-head-attention"/>
     <w:p>
       <w:pPr>
         <w:pStyle w:val="3"/>
@@ -2716,8 +2047,8 @@
         <w:t xml:space="preserve">。</w:t>
       </w:r>
     </w:p>
-    <w:bookmarkEnd w:id="47"/>
-    <w:bookmarkStart w:id="48" w:name="位置编码positional-encoding"/>
+    <w:bookmarkEnd w:id="39"/>
+    <w:bookmarkStart w:id="40" w:name="位置编码positional-encoding"/>
     <w:p>
       <w:pPr>
         <w:pStyle w:val="3"/>
@@ -3016,8 +2347,8 @@
         <w:t xml:space="preserve">是维度索引。</w:t>
       </w:r>
     </w:p>
-    <w:bookmarkEnd w:id="48"/>
-    <w:bookmarkStart w:id="49" w:name="总结"/>
+    <w:bookmarkEnd w:id="40"/>
+    <w:bookmarkStart w:id="41" w:name="总结"/>
     <w:p>
       <w:pPr>
         <w:pStyle w:val="3"/>
@@ -3034,9 +2365,9 @@
         <w:t xml:space="preserve">Transformer通过自注意力机制和前馈神经网络，在自然语言处理和其他领域中实现了卓越的性能。其核心优势在于能够捕捉全局依赖关系，易于并行计算，并且具有良好的扩展性。自推出以来，Transformer模型已经衍生出许多变种和改进版本，并在许多任务中取得了显著成果。</w:t>
       </w:r>
     </w:p>
-    <w:bookmarkEnd w:id="49"/>
-    <w:bookmarkEnd w:id="50"/>
-    <w:bookmarkStart w:id="56" w:name="分割大模型sam大模型"/>
+    <w:bookmarkEnd w:id="41"/>
+    <w:bookmarkEnd w:id="42"/>
+    <w:bookmarkStart w:id="51" w:name="分割大模型sam大模型"/>
     <w:p>
       <w:pPr>
         <w:pStyle w:val="2"/>
@@ -3053,7 +2384,7 @@
         <w:t xml:space="preserve">本文主要研究通过对 SAM 大模型的微调训练，以适应在医学图像处理，尤其是对腹部 CT 扫描图像的肝脏肿瘤分割。</w:t>
       </w:r>
     </w:p>
-    <w:bookmarkStart w:id="51" w:name="背景"/>
+    <w:bookmarkStart w:id="43" w:name="背景"/>
     <w:p>
       <w:pPr>
         <w:pStyle w:val="3"/>
@@ -3097,7 +2428,7 @@
         <w:fldChar w:fldCharType="begin"/>
       </w:r>
       <w:r>
-        <w:instrText xml:space="preserve"> ADDIN ZOTERO_ITEM CSL_CITATION {"citationID":"00000015","schema":"https://github.com/citation-style-language/schema/raw/master/csl-citation.json","properties":{"noteIndex":0,"formattedCitation":"[@LunWenJieDuMetaAiSAM]"},"citationItems":[{"id":504,"uris":["http://zotero.org/users/9557124/items/P2DY7E6V"],"suffix":"","prefix":"","uri":["http://zotero.org/users/9557124/items/P2DY7E6V"],"itemData":{"citation-key":"LunWenJieDuMetaAiSAM","title":"【论文解读】MetaAi SAM(Segment Anything) 分割一切 - 知乎","id":"LunWenJieDuMetaAiSAM","accessed":{"date-parts":[["2024",4,11]]},"type":"webpage","URL":"https://zhuanlan.zhihu.com/p/620355474"}}]}   </w:instrText>
+        <w:instrText xml:space="preserve"> ADDIN ZOTERO_ITEM CSL_CITATION {"citationItems":[{"uri":["http://zotero.org/users/9557124/items/P2DY7E6V"],"id":504,"uris":["http://zotero.org/users/9557124/items/P2DY7E6V"],"prefix":"","itemData":{"id":"LunWenJieDuMetaAiSAM","accessed":{"date-parts":[["2024",4,11]]},"title":"【论文解读】MetaAi SAM(Segment Anything) 分割一切 - 知乎","citation-key":"LunWenJieDuMetaAiSAM","URL":"https://zhuanlan.zhihu.com/p/620355474","type":"webpage"},"suffix":""}],"schema":"https://github.com/citation-style-language/schema/raw/master/csl-citation.json","citationID":"00000015","properties":{"formattedCitation":"[@LunWenJieDuMetaAiSAM]","noteIndex":0}}   </w:instrText>
       </w:r>
       <w:r>
         <w:fldChar w:fldCharType="separate"/>
@@ -3132,7 +2463,7 @@
         <w:fldChar w:fldCharType="begin"/>
       </w:r>
       <w:r>
-        <w:instrText xml:space="preserve"> ADDIN ZOTERO_ITEM CSL_CITATION {"citationID":"00000016","schema":"https://github.com/citation-style-language/schema/raw/master/csl-citation.json","properties":{"noteIndex":0,"formattedCitation":"[@kirillovSegmentAnything2023]"},"citationItems":[{"id":472,"uris":["http://zotero.org/users/9557124/items/RGI8W7FT"],"suffix":"","prefix":"","uri":["http://zotero.org/users/9557124/items/RGI8W7FT"],"itemData":{"ISBN":"9798350307184","citation-key":"kirillovSegmentAnything2023","event-title":"2023 IEEE/CVF International Conference on Computer Vision (ICCV)","publisher-place":"Paris, France","language":"en","URL":"https://ieeexplore.ieee.org/document/10378323/","id":"kirillovSegmentAnything2023","type":"paper-conference","container-title":"2023 IEEE/CVF International Conference on Computer Vision (ICCV)","title":"Segment Anything","page":"3992-4003","abstract":"We introduce the Segment Anything (SA) project: a new task, model, and dataset for image segmentation. Using our efﬁcient model in a data collection loop, we built the largest segmentation dataset to date (by far), with over 1 billion masks on 11M licensed and privacy respecting images. The model is designed and trained to be promptable, so it can transfer zero-shot to new image distributions and tasks. We evaluate its capabilities on numerous tasks and ﬁnd that its zero-shot performance is impressive – often competitive with or even superior to prior fully supervised results. We are releasing the Segment Anything Model (SAM) and corresponding dataset (SA-1B) of 1B masks and 11M images at https://segment-anything.com to foster research into foundation models for computer vision.","DOI":"10.1109/ICCV51070.2023.00371","author":[{"given":"Alexander","family":"Kirillov"},{"given":"Eric","family":"Mintun"},{"given":"Nikhila","family":"Ravi"},{"given":"Hanzi","family":"Mao"},{"given":"Chloe","family":"Rolland"},{"given":"Laura","family":"Gustafson"},{"given":"Tete","family":"Xiao"},{"given":"Spencer","family":"Whitehead"},{"given":"Alexander C.","family":"Berg"},{"given":"Wan-Yen","family":"Lo"},{"given":"Piotr","family":"Dollár"},{"given":"Ross","family":"Girshick"}],"issued":{"date-parts":[["2023",10,1]]},"note":"titleTranslation: 任何分段","accessed":{"date-parts":[["2024",1,17]]},"event-place":"Paris, France","source":"DOI.org (Crossref)","publisher":"IEEE"}}]}   </w:instrText>
+        <w:instrText xml:space="preserve"> ADDIN ZOTERO_ITEM CSL_CITATION {"citationItems":[{"uri":["http://zotero.org/users/9557124/items/RGI8W7FT"],"id":472,"uris":["http://zotero.org/users/9557124/items/RGI8W7FT"],"prefix":"","itemData":{"DOI":"10.1109/ICCV51070.2023.00371","issued":{"date-parts":[["2023",10,1]]},"id":"kirillovSegmentAnything2023","accessed":{"date-parts":[["2024",1,17]]},"URL":"https://ieeexplore.ieee.org/document/10378323/","ISBN":"9798350307184","citation-key":"kirillovSegmentAnything2023","publisher":"IEEE","note":"titleTranslation: 任何分段","type":"paper-conference","event-place":"Paris, France","page":"3992-4003","container-title":"2023 IEEE/CVF International Conference on Computer Vision (ICCV)","publisher-place":"Paris, France","source":"DOI.org (Crossref)","title":"Segment Anything","author":[{"family":"Kirillov","given":"Alexander"},{"family":"Mintun","given":"Eric"},{"family":"Ravi","given":"Nikhila"},{"family":"Mao","given":"Hanzi"},{"family":"Rolland","given":"Chloe"},{"family":"Gustafson","given":"Laura"},{"family":"Xiao","given":"Tete"},{"family":"Whitehead","given":"Spencer"},{"family":"Berg","given":"Alexander C."},{"family":"Lo","given":"Wan-Yen"},{"family":"Dollár","given":"Piotr"},{"family":"Girshick","given":"Ross"}],"event-title":"2023 IEEE/CVF International Conference on Computer Vision (ICCV)","abstract":"We introduce the Segment Anything (SA) project: a new task, model, and dataset for image segmentation. Using our efﬁcient model in a data collection loop, we built the largest segmentation dataset to date (by far), with over 1 billion masks on 11M licensed and privacy respecting images. The model is designed and trained to be promptable, so it can transfer zero-shot to new image distributions and tasks. We evaluate its capabilities on numerous tasks and ﬁnd that its zero-shot performance is impressive – often competitive with or even superior to prior fully supervised results. We are releasing the Segment Anything Model (SAM) and corresponding dataset (SA-1B) of 1B masks and 11M images at https://segment-anything.com to foster research into foundation models for computer vision.","language":"en"},"suffix":""}],"schema":"https://github.com/citation-style-language/schema/raw/master/csl-citation.json","citationID":"00000016","properties":{"formattedCitation":"[@kirillovSegmentAnything2023]","noteIndex":0}}   </w:instrText>
       </w:r>
       <w:r>
         <w:fldChar w:fldCharType="separate"/>
@@ -3158,8 +2489,8 @@
         <w:t xml:space="preserve">SAM通常在自然图像上表现优异，但是在特定领域如医疗影响，遥感图像等，由于训练数据集缺乏这些数据，SAM的效果并不是理想。因此，在特定数据集上微调SAM是十分有必要的。</w:t>
       </w:r>
     </w:p>
-    <w:bookmarkEnd w:id="51"/>
-    <w:bookmarkStart w:id="55" w:name="sam-模型结构"/>
+    <w:bookmarkEnd w:id="43"/>
+    <w:bookmarkStart w:id="50" w:name="sam-模型结构"/>
     <w:p>
       <w:pPr>
         <w:pStyle w:val="3"/>
@@ -3209,7 +2540,7 @@
         </w:numPr>
       </w:pPr>
       <w:r>
-        <w:t xml:space="preserve">通常使用预训练的视觉模型，如ViT（Vision Transformer）。</w:t>
+        <w:t xml:space="preserve">通常使用预训练的视觉模型，如VIT（vision Transformer）。</w:t>
       </w:r>
     </w:p>
     <w:p>
@@ -3352,7 +2683,7 @@
         <w:rPr>
           <w:rStyle w:val="VerbatimChar"/>
         </w:rPr>
-        <w:t xml:space="preserve">graph TD</w:t>
+        <w:t xml:space="preserve">graph TD;</w:t>
       </w:r>
       <w:r>
         <w:br/>
@@ -3361,7 +2692,7 @@
         <w:rPr>
           <w:rStyle w:val="VerbatimChar"/>
         </w:rPr>
-        <w:t xml:space="preserve">    A[Transformer]</w:t>
+        <w:t xml:space="preserve">    A[输入图像（Input Image）] --&gt; B[图像编码器（Image Encoder）];</w:t>
       </w:r>
       <w:r>
         <w:br/>
@@ -3370,7 +2701,7 @@
         <w:rPr>
           <w:rStyle w:val="VerbatimChar"/>
         </w:rPr>
-        <w:t xml:space="preserve">    A --&gt; B[编码器（Encoder）]</w:t>
+        <w:t xml:space="preserve">    B --&gt; C[图像特征（Image Features）];</w:t>
       </w:r>
       <w:r>
         <w:br/>
@@ -3379,10 +2710,7 @@
         <w:rPr>
           <w:rStyle w:val="VerbatimChar"/>
         </w:rPr>
-        <w:t xml:space="preserve">    A --&gt; C[解码器（Decoder）]</w:t>
-      </w:r>
-      <w:r>
-        <w:br/>
+        <w:t xml:space="preserve">    A2[提示信息（Prompts）] --&gt; D[提示编码器（Prompt Encoder）];</w:t>
       </w:r>
       <w:r>
         <w:br/>
@@ -3391,7 +2719,7 @@
         <w:rPr>
           <w:rStyle w:val="VerbatimChar"/>
         </w:rPr>
-        <w:t xml:space="preserve">    B --&gt; B1[编码器层（Encoder Layer 1）]</w:t>
+        <w:t xml:space="preserve">    D --&gt; E[提示特征（Prompt Features）];</w:t>
       </w:r>
       <w:r>
         <w:br/>
@@ -3400,7 +2728,7 @@
         <w:rPr>
           <w:rStyle w:val="VerbatimChar"/>
         </w:rPr>
-        <w:t xml:space="preserve">    B1 --&gt; B1a[多头自注意力机制（Multi-Head Self-Attention）]</w:t>
+        <w:t xml:space="preserve">    C --&gt; F[特征融合与加权（Feature Fusion and Weighting）];</w:t>
       </w:r>
       <w:r>
         <w:br/>
@@ -3409,7 +2737,7 @@
         <w:rPr>
           <w:rStyle w:val="VerbatimChar"/>
         </w:rPr>
-        <w:t xml:space="preserve">    B1 --&gt; B1b[加法与归一化（Add &amp; Norm）]</w:t>
+        <w:t xml:space="preserve">    E --&gt; F;</w:t>
       </w:r>
       <w:r>
         <w:br/>
@@ -3418,7 +2746,7 @@
         <w:rPr>
           <w:rStyle w:val="VerbatimChar"/>
         </w:rPr>
-        <w:t xml:space="preserve">    B1 --&gt; B1c[前馈神经网络（Feed-Forward Neural Network）]</w:t>
+        <w:t xml:space="preserve">    F --&gt; G[掩码解码器（Mask Decoder）];</w:t>
       </w:r>
       <w:r>
         <w:br/>
@@ -3427,10 +2755,7 @@
         <w:rPr>
           <w:rStyle w:val="VerbatimChar"/>
         </w:rPr>
-        <w:t xml:space="preserve">    B1 --&gt; B1d[加法与归一化（Add &amp; Norm）]</w:t>
-      </w:r>
-      <w:r>
-        <w:br/>
+        <w:t xml:space="preserve">    G --&gt; G1[卷积层（Convolutional Layer）];</w:t>
       </w:r>
       <w:r>
         <w:br/>
@@ -3439,7 +2764,7 @@
         <w:rPr>
           <w:rStyle w:val="VerbatimChar"/>
         </w:rPr>
-        <w:t xml:space="preserve">    B --&gt; B2[编码器层（Encoder Layer 2）]</w:t>
+        <w:t xml:space="preserve">    G1 --&gt; G2[上采样层（Upsampling Layer）];</w:t>
       </w:r>
       <w:r>
         <w:br/>
@@ -3448,7 +2773,7 @@
         <w:rPr>
           <w:rStyle w:val="VerbatimChar"/>
         </w:rPr>
-        <w:t xml:space="preserve">    B2 --&gt; B2a[多头自注意力机制（Multi-Head Self-Attention）]</w:t>
+        <w:t xml:space="preserve">    G2 --&gt; G3[卷积层（Convolutional Layer）];</w:t>
       </w:r>
       <w:r>
         <w:br/>
@@ -3457,7 +2782,7 @@
         <w:rPr>
           <w:rStyle w:val="VerbatimChar"/>
         </w:rPr>
-        <w:t xml:space="preserve">    B2 --&gt; B2b[加法与归一化（Add &amp; Norm）]</w:t>
+        <w:t xml:space="preserve">    G3 --&gt; G4[激活函数（Activation Function）];</w:t>
       </w:r>
       <w:r>
         <w:br/>
@@ -3466,7 +2791,7 @@
         <w:rPr>
           <w:rStyle w:val="VerbatimChar"/>
         </w:rPr>
-        <w:t xml:space="preserve">    B2 --&gt; B2c[前馈神经网络（Feed-Forward Neural Network）]</w:t>
+        <w:t xml:space="preserve">    G4 --&gt; G5[上采样层（Upsampling Layer）];</w:t>
       </w:r>
       <w:r>
         <w:br/>
@@ -3475,10 +2800,7 @@
         <w:rPr>
           <w:rStyle w:val="VerbatimChar"/>
         </w:rPr>
-        <w:t xml:space="preserve">    B2 --&gt; B2d[加法与归一化（Add &amp; Norm）]</w:t>
-      </w:r>
-      <w:r>
-        <w:br/>
+        <w:t xml:space="preserve">    G5 --&gt; G6[卷积层（Convolutional Layer）];</w:t>
       </w:r>
       <w:r>
         <w:br/>
@@ -3487,142 +2809,65 @@
         <w:rPr>
           <w:rStyle w:val="VerbatimChar"/>
         </w:rPr>
-        <w:t xml:space="preserve">    C --&gt; C1[解码器层（Decoder Layer 1）]</w:t>
-      </w:r>
-      <w:r>
-        <w:br/>
-      </w:r>
-      <w:r>
-        <w:rPr>
-          <w:rStyle w:val="VerbatimChar"/>
-        </w:rPr>
-        <w:t xml:space="preserve">    C1 --&gt; C1a[掩码多头自注意力机制（Masked Multi-Head Self-Attention）]</w:t>
-      </w:r>
-      <w:r>
-        <w:br/>
-      </w:r>
-      <w:r>
-        <w:rPr>
-          <w:rStyle w:val="VerbatimChar"/>
-        </w:rPr>
-        <w:t xml:space="preserve">    C1 --&gt; C1b[加法与归一化（Add &amp; Norm）]</w:t>
-      </w:r>
-      <w:r>
-        <w:br/>
-      </w:r>
-      <w:r>
-        <w:rPr>
-          <w:rStyle w:val="VerbatimChar"/>
-        </w:rPr>
-        <w:t xml:space="preserve">    C1 --&gt; C1c[编码器-解码器注意力机制（Encoder-Decoder Attention）]</w:t>
-      </w:r>
-      <w:r>
-        <w:br/>
-      </w:r>
-      <w:r>
-        <w:rPr>
-          <w:rStyle w:val="VerbatimChar"/>
-        </w:rPr>
-        <w:t xml:space="preserve">    C1 --&gt; C1d[加法与归一化（Add &amp; Norm）]</w:t>
-      </w:r>
-      <w:r>
-        <w:br/>
-      </w:r>
-      <w:r>
-        <w:rPr>
-          <w:rStyle w:val="VerbatimChar"/>
-        </w:rPr>
-        <w:t xml:space="preserve">    C1 --&gt; C1e[前馈神经网络（Feed-Forward Neural Network）]</w:t>
-      </w:r>
-      <w:r>
-        <w:br/>
-      </w:r>
-      <w:r>
-        <w:rPr>
-          <w:rStyle w:val="VerbatimChar"/>
-        </w:rPr>
-        <w:t xml:space="preserve">    C1 --&gt; C1f[加法与归一化（Add &amp; Norm）]</w:t>
-      </w:r>
-      <w:r>
-        <w:br/>
-      </w:r>
-      <w:r>
-        <w:br/>
-      </w:r>
-      <w:r>
-        <w:rPr>
-          <w:rStyle w:val="VerbatimChar"/>
-        </w:rPr>
-        <w:t xml:space="preserve">    C --&gt; C2[解码器层（Decoder Layer 2）]</w:t>
-      </w:r>
-      <w:r>
-        <w:br/>
-      </w:r>
-      <w:r>
-        <w:rPr>
-          <w:rStyle w:val="VerbatimChar"/>
-        </w:rPr>
-        <w:t xml:space="preserve">    C2 --&gt; C2a[掩码多头自注意力机制（Masked Multi-Head Self-Attention）]</w:t>
-      </w:r>
-      <w:r>
-        <w:br/>
-      </w:r>
-      <w:r>
-        <w:rPr>
-          <w:rStyle w:val="VerbatimChar"/>
-        </w:rPr>
-        <w:t xml:space="preserve">    C2 --&gt; C2b[加法与归一化（Add &amp; Norm）]</w:t>
-      </w:r>
-      <w:r>
-        <w:br/>
-      </w:r>
-      <w:r>
-        <w:rPr>
-          <w:rStyle w:val="VerbatimChar"/>
-        </w:rPr>
-        <w:t xml:space="preserve">    C2 --&gt; C2c[编码器-解码器注意力机制（Encoder-Decoder Attention）]</w:t>
-      </w:r>
-      <w:r>
-        <w:br/>
-      </w:r>
-      <w:r>
-        <w:rPr>
-          <w:rStyle w:val="VerbatimChar"/>
-        </w:rPr>
-        <w:t xml:space="preserve">    C2 --&gt; C2d[加法与归一化（Add &amp; Norm）]</w:t>
-      </w:r>
-      <w:r>
-        <w:br/>
-      </w:r>
-      <w:r>
-        <w:rPr>
-          <w:rStyle w:val="VerbatimChar"/>
-        </w:rPr>
-        <w:t xml:space="preserve">    C2 --&gt; C2e[前馈神经网络（Feed-Forward Neural Network）]</w:t>
-      </w:r>
-      <w:r>
-        <w:br/>
-      </w:r>
-      <w:r>
-        <w:rPr>
-          <w:rStyle w:val="VerbatimChar"/>
-        </w:rPr>
-        <w:t xml:space="preserve">    C2 --&gt; C2f[加法与归一化（Add &amp; Norm）]</w:t>
-      </w:r>
-      <w:r>
-        <w:br/>
-      </w:r>
-      <w:r>
-        <w:br/>
-      </w:r>
-      <w:r>
-        <w:rPr>
-          <w:rStyle w:val="VerbatimChar"/>
-        </w:rPr>
-        <w:t xml:space="preserve">    C --&gt; D[输出层（Output）]</w:t>
-      </w:r>
-    </w:p>
-    <w:bookmarkStart w:id="52" w:name="详细步骤"/>
+        <w:t xml:space="preserve">    G --&gt; H[输出掩码（Output Mask）];</w:t>
+      </w:r>
+    </w:p>
+    <w:p>
+      <w:pPr>
+        <w:pStyle w:val="CaptionedFigure"/>
+      </w:pPr>
+      <w:r>
+        <w:drawing>
+          <wp:inline>
+            <wp:extent cx="6108700" cy="2235095"/>
+            <wp:effectExtent b="0" l="0" r="0" t="0"/>
+            <wp:docPr descr="SAM 模型的结构" title="" id="45" name="Picture"/>
+            <a:graphic>
+              <a:graphicData uri="http://schemas.openxmlformats.org/drawingml/2006/picture">
+                <pic:pic>
+                  <pic:nvPicPr>
+                    <pic:cNvPr descr="http://pic.qiniu.kicre.top/%E5%B1%8F%E5%B9%95%E6%88%AA%E5%9B%BE%202024-05-20%20040214.png" id="46" name="Picture"/>
+                    <pic:cNvPicPr>
+                      <a:picLocks noChangeArrowheads="1" noChangeAspect="1"/>
+                    </pic:cNvPicPr>
+                  </pic:nvPicPr>
+                  <pic:blipFill>
+                    <a:blip r:embed="rId44"/>
+                    <a:stretch>
+                      <a:fillRect/>
+                    </a:stretch>
+                  </pic:blipFill>
+                  <pic:spPr bwMode="auto">
+                    <a:xfrm>
+                      <a:off x="0" y="0"/>
+                      <a:ext cx="6108700" cy="2235095"/>
+                    </a:xfrm>
+                    <a:prstGeom prst="rect">
+                      <a:avLst/>
+                    </a:prstGeom>
+                    <a:noFill/>
+                    <a:ln w="9525">
+                      <a:noFill/>
+                      <a:headEnd/>
+                      <a:tailEnd/>
+                    </a:ln>
+                  </pic:spPr>
+                </pic:pic>
+              </a:graphicData>
+            </a:graphic>
+          </wp:inline>
+        </w:drawing>
+      </w:r>
+    </w:p>
+    <w:p>
+      <w:pPr>
+        <w:pStyle w:val="ImageCaption"/>
+      </w:pPr>
+      <w:r>
+        <w:t xml:space="preserve">SAM 模型的结构</w:t>
+      </w:r>
+    </w:p>
+    <w:bookmarkStart w:id="47" w:name="详细步骤"/>
     <w:p>
       <w:pPr>
         <w:pStyle w:val="4"/>
@@ -3652,7 +2897,7 @@
         </w:numPr>
       </w:pPr>
       <w:r>
-        <w:t xml:space="preserve">图像编码器（Image Encoder）：输入图像经过图像编码器（通常是ViT），提取出高维度的图像特征。</w:t>
+        <w:t xml:space="preserve">图像编码器（Image Encoder）：输入图像经过图像编码器（通常是VIT），提取出高维度的图像特征。</w:t>
       </w:r>
     </w:p>
     <w:p>
@@ -3703,8 +2948,8 @@
         <w:t xml:space="preserve">最终输出（Final Output）：输出最终的分割掩码，表示图像中的分割区域。</w:t>
       </w:r>
     </w:p>
-    <w:bookmarkEnd w:id="52"/>
-    <w:bookmarkStart w:id="53" w:name="图像编码器image-encoder"/>
+    <w:bookmarkEnd w:id="47"/>
+    <w:bookmarkStart w:id="48" w:name="图像编码器image-encoder"/>
     <w:p>
       <w:pPr>
         <w:pStyle w:val="4"/>
@@ -3718,7 +2963,7 @@
         <w:pStyle w:val="FirstParagraph"/>
       </w:pPr>
       <w:r>
-        <w:t xml:space="preserve">利用mae预训练的初始点（vit），最低限度适应高分辨率的输入，该编码器在提示编码器（prompt encoder）之前，对每张图像只运行一次。</w:t>
+        <w:t xml:space="preserve">利用mae预训练的初始点（VIT），最低限度适应高分辨率的输入，该编码器在提示编码器（prompt encoder）之前，对每张图像只运行一次。</w:t>
       </w:r>
     </w:p>
     <w:p>
@@ -3729,8 +2974,8 @@
         <w:t xml:space="preserve">输入(c,h,w)的图像，对图像进行缩放，按照长边缩放成1024，短边不够就pad,得到(c,1024,1024)的图像，经过图像编码器（image encoder）处理，得到对图像16倍下采样的特征（feature），大小为(256,64,64)。</w:t>
       </w:r>
     </w:p>
-    <w:bookmarkEnd w:id="53"/>
-    <w:bookmarkStart w:id="54" w:name="提示编码器prompt-encoder"/>
+    <w:bookmarkEnd w:id="48"/>
+    <w:bookmarkStart w:id="49" w:name="提示编码器prompt-encoder"/>
     <w:p>
       <w:pPr>
         <w:pStyle w:val="4"/>
@@ -3818,10 +3063,10 @@
         <w:t xml:space="preserve">分辨率的掩码，然后用 (2,2) 卷积核步长为 2，输出通道数为4和16，再用 (1,1) 卷积核将通道数量升到256。掩码和图像嵌入（iamge embedding）通过逐元素相乘（element-wise），也就是说用掩码的特征对图像的特征进行加权使特定区域被放大或抑制。</w:t>
       </w:r>
     </w:p>
-    <w:bookmarkEnd w:id="54"/>
-    <w:bookmarkEnd w:id="55"/>
-    <w:bookmarkEnd w:id="56"/>
-    <w:bookmarkStart w:id="57" w:name="本章小结-1"/>
+    <w:bookmarkEnd w:id="49"/>
+    <w:bookmarkEnd w:id="50"/>
+    <w:bookmarkEnd w:id="51"/>
+    <w:bookmarkStart w:id="52" w:name="本章小结-1"/>
     <w:p>
       <w:pPr>
         <w:pStyle w:val="2"/>
@@ -3838,9 +3083,9 @@
         <w:t xml:space="preserve">本章探讨了深度学习的基本原理、PyTorch 框架的特点，以及 Transformer 和 SAM（Segment Anything Model）模型的结构与机制。深度学习通过多层神经网络模拟人脑处理数据的方式，从输入层接收数据，经隐藏层处理后，在输出层产生结果。其关键在于使用损失函数评估预测误差，并通过反向传播和梯度下降等优化算法调整网络参数，以减少误差。PyTorch 是一个开源的机器学习库，以动态计算图和易用的 API 著称，广泛应用于计算机视觉和自然语言处理领域。Transformer 是一种基于自注意力机制的神经网络架构，通过编码器和解码器捕捉输入序列的全局依赖关系，易于并行计算且具有良好的扩展性。SAM 模型由 Meta 的 FAIR 实验室提出，旨在通过单一模型实现高精度分割。它通过大规模数据预训练和提示学习，适应各种下游图像分割任务。其结构包括图像编码器、提示编码器、特征融合与加权、掩码解码器和最终输出部分，通过对图像特征和提示特征的融合与加权，生成高精度分割掩码。这些技术和模型展示了深度学习在图像处理领域的强大性能和应用前景，为后续研究奠定了基础。</w:t>
       </w:r>
     </w:p>
-    <w:bookmarkEnd w:id="57"/>
-    <w:bookmarkEnd w:id="58"/>
-    <w:bookmarkStart w:id="66" w:name="研究方法"/>
+    <w:bookmarkEnd w:id="52"/>
+    <w:bookmarkEnd w:id="53"/>
+    <w:bookmarkStart w:id="60" w:name="研究方法"/>
     <w:p>
       <w:pPr>
         <w:pStyle w:val="1"/>
@@ -3849,7 +3094,7 @@
         <w:t xml:space="preserve">研究方法</w:t>
       </w:r>
     </w:p>
-    <w:bookmarkStart w:id="59" w:name="准备数据集"/>
+    <w:bookmarkStart w:id="54" w:name="准备数据集"/>
     <w:p>
       <w:pPr>
         <w:pStyle w:val="2"/>
@@ -3874,8 +3119,8 @@
         <w:tblLook w:firstRow="1" w:lastRow="0" w:firstColumn="0" w:lastColumn="0" w:noHBand="0" w:noVBand="0" w:val="0020"/>
       </w:tblPr>
       <w:tblGrid>
-        <w:gridCol w:w="3960"/>
-        <w:gridCol w:w="3960"/>
+        <w:gridCol w:w="2015"/>
+        <w:gridCol w:w="5904"/>
       </w:tblGrid>
       <w:tr>
         <w:trPr>
@@ -3990,46 +3235,159 @@
         <w:pStyle w:val="a6"/>
       </w:pPr>
       <w:r>
-        <w:t xml:space="preserve">对数据集分组，80% 作为训练集，20% 作为测试集。</w:t>
+        <w:t xml:space="preserve">研究使用 3Dircadb1 数据集进行训练、验证和测试。数据集共包括 20 个病例的 CT 图像,每个图像都附有肝脏肿瘤的掩码，便于对数据集的训练与测试。对数据集进行随机分组，80% 作为训练集，20% 作为测试集。该数据集中每个 CT 图像的大小是 512×512。在腹部 CT 图像中，肝脏和相邻的组织器官呈现紧贴的状态，并且它们之间的边界不清晰以及对比度较低，所以 CT 图像在输入到模型之前需要对其进行一些处理，减少无关噪声的干扰，增强图像的对比度。除上述处理操作外，数据集还进行了旋转、平移以及缩放，以此提升模型的泛化能力和鲁棒性，避免过拟合情况的发生。</w:t>
+      </w:r>
+    </w:p>
+    <w:bookmarkEnd w:id="54"/>
+    <w:bookmarkStart w:id="55" w:name="加载预训练模型"/>
+    <w:p>
+      <w:pPr>
+        <w:pStyle w:val="2"/>
+      </w:pPr>
+      <w:r>
+        <w:t xml:space="preserve">加载预训练模型</w:t>
+      </w:r>
+    </w:p>
+    <w:p>
+      <w:pPr>
+        <w:pStyle w:val="FirstParagraph"/>
+      </w:pPr>
+      <w:r>
+        <w:t xml:space="preserve">加载 meta 预训练的 SAM 模型作为基础模型。加载预训练模型的权重，并设置为微调模式。为了保留预训练模型中已经学习到的有用特征，通常会冻结模型的输入层，只微调模型的顶部层。这可以通过设置模型中某些层的参数为不可训练来实现。</w:t>
+      </w:r>
+    </w:p>
+    <w:bookmarkEnd w:id="55"/>
+    <w:bookmarkStart w:id="56" w:name="冻层输入层只微调顶部层"/>
+    <w:p>
+      <w:pPr>
+        <w:pStyle w:val="2"/>
+      </w:pPr>
+      <w:r>
+        <w:t xml:space="preserve">冻层输入层，只微调顶部层</w:t>
+      </w:r>
+    </w:p>
+    <w:p>
+      <w:pPr>
+        <w:pStyle w:val="FirstParagraph"/>
+      </w:pPr>
+      <w:r>
+        <w:t xml:space="preserve">在加载预训练模型后，冻结模型的输入层，只对顶部层进行微调。冻结输入层可以防止在训练过程中更新这些层的权重，从而保留原始模型的特征表示。只微调顶部层有助于模型适应新任务的特定需求，同时减少训练时间和计算资源。</w:t>
+      </w:r>
+    </w:p>
+    <w:bookmarkEnd w:id="56"/>
+    <w:bookmarkStart w:id="57" w:name="训练模型并监控性能如损失值"/>
+    <w:p>
+      <w:pPr>
+        <w:pStyle w:val="2"/>
+      </w:pPr>
+      <w:r>
+        <w:t xml:space="preserve">训练模型并监控性能，如损失值</w:t>
+      </w:r>
+    </w:p>
+    <w:p>
+      <w:pPr>
+        <w:pStyle w:val="FirstParagraph"/>
+      </w:pPr>
+      <w:r>
+        <w:t xml:space="preserve">使用训练数据集进行迭代训练。在训练过程中，需要监控模型的性能指标，如训练损失和验证损失。为了确保模型的泛化能力，可以在每个训练周期结束后使用验证集进行评估。如果验证损失在一段时间内不再下降，使用早停策略（Early Stopping）来终止训练，避免出现过拟合避免不必要的训练轮次，节省计算资源和时间。在此过程中，采用交叉验证来优化超参数，使用批量梯度下降和反向传播算法进行权重地更新。通过细致地微调，提升模型对肝脏肿瘤图像特点的学习能力和分割准确性。</w:t>
+      </w:r>
+    </w:p>
+    <w:bookmarkEnd w:id="57"/>
+    <w:bookmarkStart w:id="58" w:name="模型性能的评估-评估模型在测试集观察模型表现"/>
+    <w:p>
+      <w:pPr>
+        <w:pStyle w:val="2"/>
+      </w:pPr>
+      <w:r>
+        <w:t xml:space="preserve">模型性能的评估 评估模型，在测试集观察模型表现。</w:t>
+      </w:r>
+    </w:p>
+    <w:p>
+      <w:pPr>
+        <w:pStyle w:val="FirstParagraph"/>
+      </w:pPr>
+      <w:r>
+        <w:t xml:space="preserve">在搭建好的 SAM 大模型上实施肝脏肿瘤的分割任务，使用常见性能指标，准确度（Accuracy）、Dice 系数评价模型性能。通过这些指标，量化分析模型的分割效果，评估模型的训练效果并与其他分割方案比较。</w:t>
+      </w:r>
+    </w:p>
+    <w:bookmarkEnd w:id="58"/>
+    <w:bookmarkStart w:id="59" w:name="本章小结-2"/>
+    <w:p>
+      <w:pPr>
+        <w:pStyle w:val="2"/>
+      </w:pPr>
+      <w:r>
+        <w:t xml:space="preserve">本章小结</w:t>
+      </w:r>
+    </w:p>
+    <w:p>
+      <w:pPr>
+        <w:pStyle w:val="FirstParagraph"/>
+      </w:pPr>
+      <w:r>
+        <w:t xml:space="preserve">探讨了使用SAM大模型进行肝脏肿瘤分割的整个训练和微调过程，以及软件开发的关键步骤。首先，我们通过安装和配置必要的环境和库，为SAM模型的部署和训练奠定了基础。接着，创建了详细的配置文件，指定了模型训练的关键参数，包括冻结的网络层、学习率、优化器配置和训练周期等。</w:t>
+      </w:r>
+    </w:p>
+    <w:p>
+      <w:pPr>
+        <w:pStyle w:val="a6"/>
+      </w:pPr>
+      <w:r>
+        <w:t xml:space="preserve">通过实际数据集的训练，模型经历了从初始化到连续迭代过程，每个训练周期都细致地调整了模型的权重，以适应复杂的肝脏肿瘤图像特征。在训练过程中，我们使用了多种损失函数，这些都是为了优化模型在分割任务上的表现并减少预测误差。</w:t>
+      </w:r>
+    </w:p>
+    <w:p>
+      <w:pPr>
+        <w:pStyle w:val="a6"/>
+      </w:pPr>
+      <w:r>
+        <w:t xml:space="preserve">最终，模型的性能通过多个标准评估指标进行了量化，包括准确度、Dice 系数，这些指标帮助我们客观评价了模型在实际肝脏肿瘤分割任务中的效能。此外，通过结果的可视化分析，我们能够直观地看到模型在处理真实图像数据时的表现，包括成功案例和需要改进的地方。</w:t>
       </w:r>
     </w:p>
     <w:bookmarkEnd w:id="59"/>
-    <w:bookmarkStart w:id="60" w:name="加载预训练模型"/>
-    <w:p>
-      <w:pPr>
-        <w:pStyle w:val="2"/>
-      </w:pPr>
-      <w:r>
-        <w:t xml:space="preserve">加载预训练模型</w:t>
-      </w:r>
-    </w:p>
     <w:bookmarkEnd w:id="60"/>
-    <w:bookmarkStart w:id="61" w:name="冻层输入层只微调顶部层"/>
-    <w:p>
-      <w:pPr>
-        <w:pStyle w:val="2"/>
-      </w:pPr>
-      <w:r>
-        <w:t xml:space="preserve">冻层输入层，只微调顶部层</w:t>
+    <w:bookmarkStart w:id="61" w:name="结果分析与性能比较"/>
+    <w:p>
+      <w:pPr>
+        <w:pStyle w:val="1"/>
+      </w:pPr>
+      <w:r>
+        <w:t xml:space="preserve">结果分析与性能比较</w:t>
+      </w:r>
+    </w:p>
+    <w:p>
+      <w:pPr>
+        <w:pStyle w:val="FirstParagraph"/>
+      </w:pPr>
+      <w:r>
+        <w:t xml:space="preserve">为了全面评估基于 SAM 大模型的肝脏肿瘤分割软件的性能，选取主流的分割模型 U-Net 作为比较对象，U-Net 在医学图像分割领域内已有大量成功应用，与之比较，可以更好的评估模型能力。</w:t>
+      </w:r>
+    </w:p>
+    <w:p>
+      <w:pPr>
+        <w:pStyle w:val="a6"/>
+      </w:pPr>
+      <w:r>
+        <w:t xml:space="preserve">通过实际的实验数据，本研究采用了以下性能评价指标：</w:t>
       </w:r>
     </w:p>
     <w:bookmarkEnd w:id="61"/>
-    <w:bookmarkStart w:id="63" w:name="训练模型并监控性能如损失值"/>
-    <w:p>
-      <w:pPr>
-        <w:pStyle w:val="2"/>
-      </w:pPr>
-      <w:r>
-        <w:t xml:space="preserve">训练模型并监控性能，如损失值</w:t>
-      </w:r>
-    </w:p>
-    <w:bookmarkStart w:id="62" w:name="使用数据集进行训练"/>
+    <w:bookmarkStart w:id="65" w:name="评价指标"/>
+    <w:p>
+      <w:pPr>
+        <w:pStyle w:val="1"/>
+      </w:pPr>
+      <w:r>
+        <w:t xml:space="preserve">评价指标</w:t>
+      </w:r>
+    </w:p>
+    <w:bookmarkStart w:id="62" w:name="准确度accuracy"/>
     <w:p>
       <w:pPr>
         <w:pStyle w:val="3"/>
       </w:pPr>
       <w:r>
-        <w:t xml:space="preserve">使用数据集进行训练</w:t>
+        <w:t xml:space="preserve">准确度（Accuracy）</w:t>
       </w:r>
     </w:p>
     <w:p>
@@ -4037,7 +3395,14 @@
         <w:pStyle w:val="FirstParagraph"/>
       </w:pPr>
       <w:r>
-        <w:t xml:space="preserve">最后遍历数据集进行训练，使用的损失函数有Focal loss，Dice loss和IoU loss</w:t>
+        <w:rPr>
+          <w:b/>
+          <w:bCs/>
+        </w:rPr>
+        <w:t xml:space="preserve">定义</w:t>
+      </w:r>
+      <w:r>
+        <w:t xml:space="preserve">：准确度是预测结果中正确分类的像素数占总像素数的比例。</w:t>
       </w:r>
     </w:p>
     <w:p>
@@ -4045,80 +3410,109 @@
         <w:pStyle w:val="a6"/>
       </w:pPr>
       <w:r>
-        <w:t xml:space="preserve">利用腹部CT图像构建的训练集对SAM大模型进行训练。在此过程中，采用交叉验证来优化超参数，使用批量梯度下降和反向传播算法进行权重地更新。通过细致地微调，提升模型对肝脏肿瘤图像特点的学习能力和分割准确性。</w:t>
-      </w:r>
-    </w:p>
-    <w:bookmarkEnd w:id="62"/>
-    <w:bookmarkEnd w:id="63"/>
-    <w:bookmarkStart w:id="64" w:name="模型性能的评估-评估模型在测试集观察模型表现"/>
-    <w:p>
-      <w:pPr>
-        <w:pStyle w:val="2"/>
-      </w:pPr>
-      <w:r>
-        <w:t xml:space="preserve">模型性能的评估 评估模型，在测试集观察模型表现。</w:t>
-      </w:r>
-    </w:p>
-    <w:p>
-      <w:pPr>
-        <w:pStyle w:val="FirstParagraph"/>
-      </w:pPr>
-      <w:r>
-        <w:t xml:space="preserve">在搭建好的SAM大模型上实施肝脏肿瘤的分割任务，使用常见性能指标，如像素准确度（Pixel Accuracy）、交并比（Intersection over Union，IoU）等评价模型性能。通过这些指标，可以量化分析模型的分割效果。</w:t>
-      </w:r>
-    </w:p>
-    <w:bookmarkEnd w:id="64"/>
-    <w:bookmarkStart w:id="65" w:name="本章小结-2"/>
-    <w:p>
-      <w:pPr>
-        <w:pStyle w:val="2"/>
-      </w:pPr>
-      <w:r>
-        <w:t xml:space="preserve">本章小结</w:t>
-      </w:r>
-    </w:p>
-    <w:p>
-      <w:pPr>
-        <w:pStyle w:val="FirstParagraph"/>
-      </w:pPr>
-      <w:r>
-        <w:t xml:space="preserve">探讨了使用SAM大模型进行肝脏肿瘤分割的整个训练和微调过程，以及软件开发的关键步骤。首先，我们通过安装和配置必要的环境和库，为SAM模型的部署和训练奠定了基础。接着，创建了详细的配置文件，指定了模型训练的关键参数，包括冻结的网络层、学习率、优化器配置和训练周期等。</w:t>
+        <w:rPr>
+          <w:b/>
+          <w:bCs/>
+        </w:rPr>
+        <w:t xml:space="preserve">计算方法</w:t>
+      </w:r>
+      <w:r>
+        <w:t xml:space="preserve">：</w:t>
       </w:r>
     </w:p>
     <w:p>
       <w:pPr>
         <w:pStyle w:val="a6"/>
       </w:pPr>
-      <w:r>
-        <w:t xml:space="preserve">通过实际数据集的训练，模型经历了从初始化到连续迭代过程，每个训练周期都细致地调整了模型的权重，以适应复杂的肝脏肿瘤图像特征。在训练过程中，我们使用了多种损失函数，包括 Focal loss、Dice loss和IoU loss，这些都是为了优化模型在分割任务上的表现并减少预测误差。</w:t>
-      </w:r>
-    </w:p>
-    <w:p>
-      <w:pPr>
-        <w:pStyle w:val="a6"/>
-      </w:pPr>
-      <w:r>
-        <w:t xml:space="preserve">最终，模型的性能通过多个标准评估指标进行了量化，包括像素准确度、交并比等，这些指标帮助我们客观评价了模型在实际肝脏肿瘤分割任务中的效能。此外，通过结果的可视化分析，我们能够直观地看到模型在处理真实图像数据时的表现，包括成功案例和需要改进的地方。</w:t>
-      </w:r>
-    </w:p>
-    <w:bookmarkEnd w:id="65"/>
-    <w:bookmarkEnd w:id="66"/>
-    <w:bookmarkStart w:id="67" w:name="结果分析与性能比较"/>
-    <w:p>
-      <w:pPr>
-        <w:pStyle w:val="1"/>
-      </w:pPr>
-      <w:r>
-        <w:t xml:space="preserve">结果分析与性能比较</w:t>
-      </w:r>
-    </w:p>
-    <w:p>
-      <w:pPr>
-        <w:pStyle w:val="FirstParagraph"/>
-      </w:pPr>
-      <w:r>
-        <w:t xml:space="preserve">为了全面评估基于SAM大模型的肝脏肿瘤分割软件的性能，本研究将选取其他几种领先的分割模型作为比较对象。包括但不限于经典的U-Net模型和V-Net模型，它们在医学图像分割领域内已有大量成功应用。通过实际的实验数据，本研究采用了以下性能评价指标：</w:t>
-      </w:r>
+      <m:oMathPara>
+        <m:oMathParaPr>
+          <m:jc m:val="center"/>
+        </m:oMathParaPr>
+        <m:oMath>
+          <m:r>
+            <m:rPr>
+              <m:nor/>
+              <m:sty m:val="p"/>
+            </m:rPr>
+            <m:t>Accuracy</m:t>
+          </m:r>
+          <m:r>
+            <m:rPr>
+              <m:sty m:val="p"/>
+            </m:rPr>
+            <m:t>=</m:t>
+          </m:r>
+          <m:f>
+            <m:fPr>
+              <m:type m:val="bar"/>
+            </m:fPr>
+            <m:num>
+              <m:r>
+                <m:t>T</m:t>
+              </m:r>
+              <m:r>
+                <m:t>P</m:t>
+              </m:r>
+              <m:r>
+                <m:rPr>
+                  <m:sty m:val="p"/>
+                </m:rPr>
+                <m:t>+</m:t>
+              </m:r>
+              <m:r>
+                <m:t>T</m:t>
+              </m:r>
+              <m:r>
+                <m:t>N</m:t>
+              </m:r>
+            </m:num>
+            <m:den>
+              <m:r>
+                <m:t>T</m:t>
+              </m:r>
+              <m:r>
+                <m:t>P</m:t>
+              </m:r>
+              <m:r>
+                <m:rPr>
+                  <m:sty m:val="p"/>
+                </m:rPr>
+                <m:t>+</m:t>
+              </m:r>
+              <m:r>
+                <m:t>T</m:t>
+              </m:r>
+              <m:r>
+                <m:t>N</m:t>
+              </m:r>
+              <m:r>
+                <m:rPr>
+                  <m:sty m:val="p"/>
+                </m:rPr>
+                <m:t>+</m:t>
+              </m:r>
+              <m:r>
+                <m:t>F</m:t>
+              </m:r>
+              <m:r>
+                <m:t>P</m:t>
+              </m:r>
+              <m:r>
+                <m:rPr>
+                  <m:sty m:val="p"/>
+                </m:rPr>
+                <m:t>+</m:t>
+              </m:r>
+              <m:r>
+                <m:t>F</m:t>
+              </m:r>
+              <m:r>
+                <m:t>N</m:t>
+              </m:r>
+            </m:den>
+          </m:f>
+        </m:oMath>
+      </m:oMathPara>
     </w:p>
     <w:p>
       <w:pPr>
@@ -4129,7 +3523,7 @@
         </w:numPr>
       </w:pPr>
       <w:r>
-        <w:t xml:space="preserve">精确度（Precision）</w:t>
+        <w:t xml:space="preserve">$ TPTP $（True Positive）：真正例数，即正确预测为正类的像素数。</w:t>
       </w:r>
     </w:p>
     <w:p>
@@ -4141,7 +3535,7 @@
         </w:numPr>
       </w:pPr>
       <w:r>
-        <w:t xml:space="preserve">召回率（Recall）</w:t>
+        <w:t xml:space="preserve">$ TNTN $（True Negative）：真负例数，即正确预测为负类的像素数。</w:t>
       </w:r>
     </w:p>
     <w:p>
@@ -4153,7 +3547,7 @@
         </w:numPr>
       </w:pPr>
       <w:r>
-        <w:t xml:space="preserve">F1分数（F1 Score）</w:t>
+        <w:t xml:space="preserve">$ FPFP $（False Positive）：假正例数，即错误预测为正类的像素数。</w:t>
       </w:r>
     </w:p>
     <w:p>
@@ -4165,7 +3559,7 @@
         </w:numPr>
       </w:pPr>
       <w:r>
-        <w:t xml:space="preserve">交并比（IoU）</w:t>
+        <w:t xml:space="preserve">$ FNFN $（False Negative）：假负例数，即错误预测为负类的像素数。</w:t>
       </w:r>
     </w:p>
     <w:p>
@@ -4173,26 +3567,614 @@
         <w:pStyle w:val="FirstParagraph"/>
       </w:pPr>
       <w:r>
-        <w:t xml:space="preserve">性能对比分析侧重于考察SAM大模型与其他模型在精确度、召回率等方面的差异，同时评价模型的计算效率。分析结果指出SAM模型在精度上具有优势，尤其在小肿瘤区域的分割上显示出更高的敏感性。</w:t>
+        <w:rPr>
+          <w:b/>
+          <w:bCs/>
+        </w:rPr>
+        <w:t xml:space="preserve">优点</w:t>
+      </w:r>
+      <w:r>
+        <w:t xml:space="preserve">：准确度简单直观，适用于类分布均匀的数据集。</w:t>
+      </w:r>
+    </w:p>
+    <w:p>
+      <w:pPr>
+        <w:pStyle w:val="a6"/>
+      </w:pPr>
+      <w:r>
+        <w:rPr>
+          <w:b/>
+          <w:bCs/>
+        </w:rPr>
+        <w:t xml:space="preserve">缺点</w:t>
+      </w:r>
+      <w:r>
+        <w:t xml:space="preserve">：当数据集类别不平衡时（即某些类别的像素数远多于其他类别），准确度可能会产生误导性结果。例如，在医学图像分割中，前景（如肿瘤）通常占很小的比例，而背景占大部分。在这种情况下，高准确度并不一定表示模型性能好。</w:t>
+      </w:r>
+    </w:p>
+    <w:bookmarkEnd w:id="62"/>
+    <w:bookmarkStart w:id="63" w:name="dice-系数"/>
+    <w:p>
+      <w:pPr>
+        <w:pStyle w:val="3"/>
+      </w:pPr>
+      <w:r>
+        <w:t xml:space="preserve">Dice 系数</w:t>
+      </w:r>
+    </w:p>
+    <w:p>
+      <w:pPr>
+        <w:pStyle w:val="FirstParagraph"/>
+      </w:pPr>
+      <w:r>
+        <w:rPr>
+          <w:b/>
+          <w:bCs/>
+        </w:rPr>
+        <w:t xml:space="preserve">定义</w:t>
+      </w:r>
+      <w:r>
+        <w:t xml:space="preserve">：Dice 系数（也称为 Dice 相似系数）是一种用于衡量两个样本集合相似度的统计指标，尤其适用于评估图像分割的精度。</w:t>
+      </w:r>
+    </w:p>
+    <w:p>
+      <w:pPr>
+        <w:pStyle w:val="a6"/>
+      </w:pPr>
+      <w:r>
+        <w:rPr>
+          <w:b/>
+          <w:bCs/>
+        </w:rPr>
+        <w:t xml:space="preserve">计算方法</w:t>
+      </w:r>
+      <w:r>
+        <w:t xml:space="preserve">：</w:t>
+      </w:r>
+    </w:p>
+    <w:p>
+      <w:pPr>
+        <w:pStyle w:val="a6"/>
+      </w:pPr>
+      <m:oMathPara>
+        <m:oMathParaPr>
+          <m:jc m:val="center"/>
+        </m:oMathParaPr>
+        <m:oMath>
+          <m:r>
+            <m:rPr>
+              <m:nor/>
+              <m:sty m:val="p"/>
+            </m:rPr>
+            <m:t>Dice</m:t>
+          </m:r>
+          <m:r>
+            <m:rPr>
+              <m:sty m:val="p"/>
+            </m:rPr>
+            <m:t>=</m:t>
+          </m:r>
+          <m:f>
+            <m:fPr>
+              <m:type m:val="bar"/>
+            </m:fPr>
+            <m:num>
+              <m:r>
+                <m:t>2</m:t>
+              </m:r>
+              <m:r>
+                <m:t>T</m:t>
+              </m:r>
+              <m:r>
+                <m:t>P</m:t>
+              </m:r>
+            </m:num>
+            <m:den>
+              <m:r>
+                <m:t>2</m:t>
+              </m:r>
+              <m:r>
+                <m:t>T</m:t>
+              </m:r>
+              <m:r>
+                <m:t>P</m:t>
+              </m:r>
+              <m:r>
+                <m:rPr>
+                  <m:sty m:val="p"/>
+                </m:rPr>
+                <m:t>+</m:t>
+              </m:r>
+              <m:r>
+                <m:t>F</m:t>
+              </m:r>
+              <m:r>
+                <m:t>P</m:t>
+              </m:r>
+              <m:r>
+                <m:rPr>
+                  <m:sty m:val="p"/>
+                </m:rPr>
+                <m:t>+</m:t>
+              </m:r>
+              <m:r>
+                <m:t>F</m:t>
+              </m:r>
+              <m:r>
+                <m:t>N</m:t>
+              </m:r>
+            </m:den>
+          </m:f>
+          <m:r>
+            <m:rPr>
+              <m:sty m:val="p"/>
+            </m:rPr>
+            <m:t>=</m:t>
+          </m:r>
+          <m:f>
+            <m:fPr>
+              <m:type m:val="bar"/>
+            </m:fPr>
+            <m:num>
+              <m:r>
+                <m:t>2</m:t>
+              </m:r>
+              <m:d>
+                <m:dPr>
+                  <m:begChr m:val="|"/>
+                  <m:endChr m:val="|"/>
+                  <m:sepChr m:val=""/>
+                  <m:grow/>
+                </m:dPr>
+                <m:e>
+                  <m:r>
+                    <m:t>A</m:t>
+                  </m:r>
+                  <m:r>
+                    <m:rPr>
+                      <m:sty m:val="p"/>
+                    </m:rPr>
+                    <m:t>∩</m:t>
+                  </m:r>
+                  <m:r>
+                    <m:t>B</m:t>
+                  </m:r>
+                </m:e>
+              </m:d>
+            </m:num>
+            <m:den>
+              <m:d>
+                <m:dPr>
+                  <m:begChr m:val="|"/>
+                  <m:endChr m:val="|"/>
+                  <m:sepChr m:val=""/>
+                  <m:grow/>
+                </m:dPr>
+                <m:e>
+                  <m:r>
+                    <m:t>A</m:t>
+                  </m:r>
+                </m:e>
+              </m:d>
+              <m:r>
+                <m:rPr>
+                  <m:sty m:val="p"/>
+                </m:rPr>
+                <m:t>+</m:t>
+              </m:r>
+              <m:d>
+                <m:dPr>
+                  <m:begChr m:val="|"/>
+                  <m:endChr m:val="|"/>
+                  <m:sepChr m:val=""/>
+                  <m:grow/>
+                </m:dPr>
+                <m:e>
+                  <m:r>
+                    <m:t>B</m:t>
+                  </m:r>
+                </m:e>
+              </m:d>
+            </m:den>
+          </m:f>
+        </m:oMath>
+      </m:oMathPara>
+    </w:p>
+    <w:p>
+      <w:pPr>
+        <w:pStyle w:val="Compact"/>
+        <w:numPr>
+          <w:ilvl w:val="0"/>
+          <w:numId w:val="1021"/>
+        </w:numPr>
+      </w:pPr>
+      <w:r>
+        <w:t xml:space="preserve">$ A $ 为预测的二值掩码。</w:t>
+      </w:r>
+    </w:p>
+    <w:p>
+      <w:pPr>
+        <w:pStyle w:val="Compact"/>
+        <w:numPr>
+          <w:ilvl w:val="0"/>
+          <w:numId w:val="1021"/>
+        </w:numPr>
+      </w:pPr>
+      <w:r>
+        <w:t xml:space="preserve">$ B $ 为真实的二值掩码。</w:t>
+      </w:r>
+    </w:p>
+    <w:p>
+      <w:pPr>
+        <w:pStyle w:val="Compact"/>
+        <w:numPr>
+          <w:ilvl w:val="0"/>
+          <w:numId w:val="1021"/>
+        </w:numPr>
+      </w:pPr>
+      <w:r>
+        <w:t xml:space="preserve">$ |A</w:t>
+      </w:r>
+      <w:r>
+        <w:t xml:space="preserve"> </w:t>
+      </w:r>
+      <w:r>
+        <w:t xml:space="preserve">B| $ 为预测与真实掩码的交集像素数。</w:t>
+      </w:r>
+    </w:p>
+    <w:p>
+      <w:pPr>
+        <w:pStyle w:val="FirstParagraph"/>
+      </w:pPr>
+      <w:r>
+        <w:rPr>
+          <w:b/>
+          <w:bCs/>
+        </w:rPr>
+        <w:t xml:space="preserve">优点</w:t>
+      </w:r>
+      <w:r>
+        <w:t xml:space="preserve">：Dice 系数在处理类别不平衡的数据集时表现优异。它在较小的目标（如肿瘤）分割中，能够更好地反映模型的实际性能。</w:t>
+      </w:r>
+    </w:p>
+    <w:p>
+      <w:pPr>
+        <w:pStyle w:val="a6"/>
+      </w:pPr>
+      <w:r>
+        <w:rPr>
+          <w:b/>
+          <w:bCs/>
+        </w:rPr>
+        <w:t xml:space="preserve">缺点</w:t>
+      </w:r>
+      <w:r>
+        <w:t xml:space="preserve">：Dice 系数相对复杂，计算需要同时考虑预测结果与真实标签，尤其在处理多类别分割任务时，需要分别计算每个类别的 Dice 系数，再求平均值。</w:t>
+      </w:r>
+    </w:p>
+    <w:bookmarkEnd w:id="63"/>
+    <w:bookmarkStart w:id="64" w:name="评估模型性能"/>
+    <w:p>
+      <w:pPr>
+        <w:pStyle w:val="2"/>
+      </w:pPr>
+      <w:r>
+        <w:t xml:space="preserve">评估模型性能</w:t>
+      </w:r>
+    </w:p>
+    <w:p>
+      <w:pPr>
+        <w:pStyle w:val="FirstParagraph"/>
+      </w:pPr>
+      <w:r>
+        <w:t xml:space="preserve">性能对比分析侧重于考察SAM大模型与其他模型在精确度、Dice 系数方面的差异，同时评价模型的计算效率。分析结果指出，模型训练效果良好， SAM 模型在精度上具有优势，尤其在小肿瘤区域的分割上显示出更高的敏感性。</w:t>
+      </w:r>
+    </w:p>
+    <w:bookmarkEnd w:id="64"/>
+    <w:bookmarkEnd w:id="65"/>
+    <w:bookmarkStart w:id="71" w:name="结论与展望"/>
+    <w:p>
+      <w:pPr>
+        <w:pStyle w:val="1"/>
+      </w:pPr>
+      <w:r>
+        <w:t xml:space="preserve">结论与展望</w:t>
+      </w:r>
+    </w:p>
+    <w:bookmarkStart w:id="66" w:name="结论-2"/>
+    <w:p>
+      <w:pPr>
+        <w:pStyle w:val="2"/>
+      </w:pPr>
+      <w:r>
+        <w:t xml:space="preserve">结论</w:t>
+      </w:r>
+    </w:p>
+    <w:p>
+      <w:pPr>
+        <w:pStyle w:val="FirstParagraph"/>
+      </w:pPr>
+      <w:r>
+        <w:t xml:space="preserve">本研究通过开发基于SAM大模型的肝脏肿瘤分割软件，展示了深度学习在医学图像分割领域的强大潜力。SAM大模型的引入，提高了分割精确度，尤其在处理腹部CT图像中肝脏肿瘤的复杂情况时表现出显著的优势。通过与其他流行模型的性能对比，本研究不仅证明了SAM大模型在肝脏肿瘤分割任务上的有效性，也为未来在此类应用中深度学习模型的优化提供了有价值的参考。</w:t>
+      </w:r>
+    </w:p>
+    <w:p>
+      <w:pPr>
+        <w:pStyle w:val="a6"/>
+      </w:pPr>
+      <w:r>
+        <w:t xml:space="preserve">进一步的分析和实验结果表明，虽然基于 SAM 大模型的分割软件在准确度上取得了优异的成绩，但仍存在计算效率和模型泛化能力方面的挑战。未来的工作可以着重于这些方面，探索更高效的算法或技术来提升模型性能，从而更好地服务于临床诊断和治疗规划。</w:t>
+      </w:r>
+    </w:p>
+    <w:p>
+      <w:pPr>
+        <w:pStyle w:val="a6"/>
+      </w:pPr>
+      <w:r>
+        <w:t xml:space="preserve">尽管 SAM 在肝脏肿瘤分割上显示出前景，但仍需针对医学图像的特点进行进一步优化和调整。未来的研究可以探索如何结合医学专家的知识和SAM的自动学习能力，以提高分割精度，减少需要手动调整的工作。同时，开发面向特定如肝脏肿瘤的深度学习模型，将是推动医学图像处理技术发展的关键。</w:t>
+      </w:r>
+    </w:p>
+    <w:p>
+      <w:pPr>
+        <w:pStyle w:val="a6"/>
+      </w:pPr>
+      <w:r>
+        <w:t xml:space="preserve">综上所述，基于 SAM 模型的肝脏肿瘤分割软件的开发，不仅可以改善现有的图像分割方法，还有助于提高肝脏疾病的诊断效率和准确性。未来的研究应当着重于模型的实际应用和临床转化，以实现医学影像自动化分析的最终目标。</w:t>
+      </w:r>
+    </w:p>
+    <w:bookmarkEnd w:id="66"/>
+    <w:bookmarkStart w:id="70" w:name="不足与展望"/>
+    <w:p>
+      <w:pPr>
+        <w:pStyle w:val="2"/>
+      </w:pPr>
+      <w:r>
+        <w:t xml:space="preserve">不足与展望</w:t>
+      </w:r>
+    </w:p>
+    <w:bookmarkStart w:id="68" w:name="不足"/>
+    <w:p>
+      <w:pPr>
+        <w:pStyle w:val="3"/>
+      </w:pPr>
+      <w:r>
+        <w:t xml:space="preserve">不足</w:t>
+      </w:r>
+    </w:p>
+    <w:p>
+      <w:pPr>
+        <w:numPr>
+          <w:ilvl w:val="0"/>
+          <w:numId w:val="1022"/>
+        </w:numPr>
+      </w:pPr>
+      <w:r>
+        <w:rPr>
+          <w:b/>
+          <w:bCs/>
+        </w:rPr>
+        <w:t xml:space="preserve">数据集局限性</w:t>
+      </w:r>
+      <w:r>
+        <w:t xml:space="preserve">：</w:t>
+      </w:r>
+      <w:r>
+        <w:t xml:space="preserve"> </w:t>
+      </w:r>
+      <w:r>
+        <w:t xml:space="preserve">本研究所使用的数据集可能存在样本量不足或样本分布不均的问题，这可能导致模型在某些特定场景下的泛化能力受限。未来的研究可以通过引入更多样本量、更丰富的数据集，以及涵盖更多不同类型的肝脏肿瘤图像来解决这一问题。</w:t>
+      </w:r>
+    </w:p>
+    <w:p>
+      <w:pPr>
+        <w:numPr>
+          <w:ilvl w:val="0"/>
+          <w:numId w:val="1022"/>
+        </w:numPr>
+      </w:pPr>
+      <w:r>
+        <w:rPr>
+          <w:b/>
+          <w:bCs/>
+        </w:rPr>
+        <w:t xml:space="preserve">模型复杂性和计算资源需求</w:t>
+      </w:r>
+      <w:r>
+        <w:t xml:space="preserve">：</w:t>
+      </w:r>
+      <w:r>
+        <w:t xml:space="preserve"> </w:t>
+      </w:r>
+      <w:r>
+        <w:t xml:space="preserve">由于 SAM 模型及其微调过程中涉及复杂的神经网络结构和大量的计算资源，训练和推理的时间和成本较高。在训练过程中冻结了模型的大部分内容，这在实际应用中可能限制其广泛使用。未来可以尝试通过模型压缩、剪枝和量化等技术来减少计算资源需求。</w:t>
+      </w:r>
+    </w:p>
+    <w:p>
+      <w:pPr>
+        <w:numPr>
+          <w:ilvl w:val="0"/>
+          <w:numId w:val="1022"/>
+        </w:numPr>
+      </w:pPr>
+      <w:r>
+        <w:rPr>
+          <w:b/>
+          <w:bCs/>
+        </w:rPr>
+        <w:t xml:space="preserve">参数调优难度</w:t>
+      </w:r>
+      <w:r>
+        <w:t xml:space="preserve">：</w:t>
+      </w:r>
+      <w:r>
+        <w:t xml:space="preserve"> </w:t>
+      </w:r>
+      <w:r>
+        <w:t xml:space="preserve">本研究中的模型参数（如学习率、批量大小、正则化参数等）的选择主要依赖于实验和经验，缺乏系统的调优方法。这可能导致模型性能未达到最佳状态。未来的研究可以引入自动化机器学习（AutoML）技术来优化参数选择，提高模型性能。</w:t>
+      </w:r>
+    </w:p>
+    <w:p>
+      <w:pPr>
+        <w:numPr>
+          <w:ilvl w:val="0"/>
+          <w:numId w:val="1022"/>
+        </w:numPr>
+      </w:pPr>
+      <w:r>
+        <w:rPr>
+          <w:b/>
+          <w:bCs/>
+        </w:rPr>
+        <w:t xml:space="preserve">实际应用验证不足</w:t>
+      </w:r>
+      <w:r>
+        <w:t xml:space="preserve">：</w:t>
+      </w:r>
+      <w:r>
+        <w:t xml:space="preserve"> </w:t>
+      </w:r>
+      <w:r>
+        <w:t xml:space="preserve">虽然本研究在测试集上展示了良好的性能，但在实际临床应用中的验证和评估尚不足。未来需要在真实临床环境中进行更多的测试和验证，以确保模型在实际应用中的可靠性和有效性。</w:t>
+      </w:r>
+    </w:p>
+    <w:bookmarkStart w:id="67" w:name="展望"/>
+    <w:p>
+      <w:pPr>
+        <w:pStyle w:val="4"/>
+      </w:pPr>
+      <w:r>
+        <w:t xml:space="preserve">展望</w:t>
+      </w:r>
+    </w:p>
+    <w:p>
+      <w:pPr>
+        <w:numPr>
+          <w:ilvl w:val="0"/>
+          <w:numId w:val="1023"/>
+        </w:numPr>
+      </w:pPr>
+      <w:r>
+        <w:rPr>
+          <w:b/>
+          <w:bCs/>
+        </w:rPr>
+        <w:t xml:space="preserve">多模态数据融合</w:t>
+      </w:r>
+      <w:r>
+        <w:t xml:space="preserve">：</w:t>
+      </w:r>
+      <w:r>
+        <w:t xml:space="preserve"> </w:t>
+      </w:r>
+      <w:r>
+        <w:t xml:space="preserve">未来的研究可以探索将不同模态的医学图像（如MRI、CT、超声图像）进行融合，以提升模型的鲁棒性和准确性。多模态数据的融合可以提供更多的病灶信息，有助于更准确的肝脏肿瘤分割。</w:t>
+      </w:r>
+    </w:p>
+    <w:p>
+      <w:pPr>
+        <w:numPr>
+          <w:ilvl w:val="0"/>
+          <w:numId w:val="1023"/>
+        </w:numPr>
+      </w:pPr>
+      <w:r>
+        <w:rPr>
+          <w:b/>
+          <w:bCs/>
+        </w:rPr>
+        <w:t xml:space="preserve">模型的迁移学习与领域自适应</w:t>
+      </w:r>
+      <w:r>
+        <w:t xml:space="preserve">：</w:t>
+      </w:r>
+      <w:r>
+        <w:t xml:space="preserve"> </w:t>
+      </w:r>
+      <w:r>
+        <w:t xml:space="preserve">可以尝试将本研究的方法迁移到其他类型的医学图像分割任务中，如肺部、脑部等其他器官的肿瘤分割。同时，引入领域自适应技术，使模型能够在不同医院或不同设备生成的图像数据上保持高性能。</w:t>
+      </w:r>
+    </w:p>
+    <w:p>
+      <w:pPr>
+        <w:numPr>
+          <w:ilvl w:val="0"/>
+          <w:numId w:val="1023"/>
+        </w:numPr>
+      </w:pPr>
+      <w:r>
+        <w:rPr>
+          <w:b/>
+          <w:bCs/>
+        </w:rPr>
+        <w:t xml:space="preserve">实时分割与嵌入式应用</w:t>
+      </w:r>
+      <w:r>
+        <w:t xml:space="preserve">：</w:t>
+      </w:r>
+      <w:r>
+        <w:t xml:space="preserve"> </w:t>
+      </w:r>
+      <w:r>
+        <w:t xml:space="preserve">未来可以探索如何将微调后的SAM模型部署到嵌入式设备或实时系统中，以便在临床实践中实现实时的肝脏肿瘤分割。这需要在模型压缩和加速方面进行深入研究。</w:t>
+      </w:r>
+    </w:p>
+    <w:p>
+      <w:pPr>
+        <w:numPr>
+          <w:ilvl w:val="0"/>
+          <w:numId w:val="1023"/>
+        </w:numPr>
+      </w:pPr>
+      <w:r>
+        <w:rPr>
+          <w:b/>
+          <w:bCs/>
+        </w:rPr>
+        <w:t xml:space="preserve">集成学习与模型融合</w:t>
+      </w:r>
+      <w:r>
+        <w:t xml:space="preserve">：</w:t>
+      </w:r>
+      <w:r>
+        <w:t xml:space="preserve"> </w:t>
+      </w:r>
+      <w:r>
+        <w:t xml:space="preserve">可以尝试将SAM模型与其他先进的图像分割模型进行集成，利用集成学习的优势，进一步提升分割效果。模型融合技术可以综合多种模型的优点，提高最终分割结果的准确性和稳定性。</w:t>
+      </w:r>
+    </w:p>
+    <w:p>
+      <w:pPr>
+        <w:numPr>
+          <w:ilvl w:val="0"/>
+          <w:numId w:val="1023"/>
+        </w:numPr>
+      </w:pPr>
+      <w:r>
+        <w:rPr>
+          <w:b/>
+          <w:bCs/>
+        </w:rPr>
+        <w:t xml:space="preserve">临床合作与反馈</w:t>
+      </w:r>
+      <w:r>
+        <w:t xml:space="preserve">：</w:t>
+      </w:r>
+      <w:r>
+        <w:t xml:space="preserve"> </w:t>
+      </w:r>
+      <w:r>
+        <w:t xml:space="preserve">加强与临床专家的合作，通过他们的反馈不断改进和优化模型。这不仅有助于提升模型的实际应用价值，还能确保研究方向和临床需求紧密结合。</w:t>
       </w:r>
     </w:p>
     <w:bookmarkEnd w:id="67"/>
-    <w:bookmarkStart w:id="70" w:name="结论与展望"/>
-    <w:p>
-      <w:pPr>
-        <w:pStyle w:val="1"/>
-      </w:pPr>
-      <w:r>
-        <w:t xml:space="preserve">结论与展望</w:t>
-      </w:r>
-    </w:p>
-    <w:bookmarkStart w:id="68" w:name="结论-2"/>
-    <w:p>
-      <w:pPr>
-        <w:pStyle w:val="2"/>
-      </w:pPr>
-      <w:r>
-        <w:t xml:space="preserve">结论</w:t>
+    <w:bookmarkEnd w:id="68"/>
+    <w:bookmarkStart w:id="69" w:name="总结-1"/>
+    <w:p>
+      <w:pPr>
+        <w:pStyle w:val="3"/>
+      </w:pPr>
+      <w:r>
+        <w:t xml:space="preserve">总结</w:t>
       </w:r>
     </w:p>
     <w:p>
@@ -4200,46 +4182,12 @@
         <w:pStyle w:val="FirstParagraph"/>
       </w:pPr>
       <w:r>
-        <w:t xml:space="preserve">本研究通过开发基于SAM大模型的肝脏肿瘤分割软件，展示了深度学习在医学图像分割领域的强大潜力。SAM大模型的引入，提高了分割精确度，尤其在处理腹部CT图像中肝脏肿瘤的复杂情况时表现出显著的优势。通过与其他流行模型的性能对比，本研究不仅证明了SAM大模型在肝脏肿瘤分割任务上的有效性，也为未来在此类应用中深度学习模型的优化提供了有价值的参考。</w:t>
+        <w:t xml:space="preserve">尽管本研究在利用 SAM 模型进行肝脏肿瘤分割方面取得了显著成果，但仍存在一些不足和挑战。未来的研究可以通过多模态数据融合、迁移学习、实时分割、集成学习和临床合作等多方面的努力，进一步提升模型性能，扩大其应用范围，最终实现更高效、更准确的医学图像分割系统。</w:t>
       </w:r>
     </w:p>
     <w:p>
       <w:pPr>
         <w:pStyle w:val="a6"/>
-      </w:pPr>
-      <w:r>
-        <w:t xml:space="preserve">进一步的分析和实验结果表明，虽然基于SAM大模型的分割软件在准确度上取得了优异的成绩，但仍存在计算效率和模型泛化能力方面的挑战。未来的工作可以着重于这些方面，探索更高效的算法或技术来提升模型性能，从而更好地服务于临床诊断和治疗规划。</w:t>
-      </w:r>
-    </w:p>
-    <w:p>
-      <w:pPr>
-        <w:pStyle w:val="a6"/>
-      </w:pPr>
-      <w:r>
-        <w:t xml:space="preserve">尽管 SAM 在肝脏肿瘤分割上显示出前景，但仍需针对医学图像的特点进行进一步优化和调整。未来的研究可以探索如何结合医学专家的知识和SAM的自动学习能力，以提高分割精度，减少需要手动调整的工作。同时，开发面向特定如肝脏肿瘤的深度学习模型，将是推动医学图像处理技术发展的关键。</w:t>
-      </w:r>
-    </w:p>
-    <w:p>
-      <w:pPr>
-        <w:pStyle w:val="a6"/>
-      </w:pPr>
-      <w:r>
-        <w:t xml:space="preserve">综上所述，基于 SAM 模型的肝脏肿瘤分割软件的开发，不仅可以改善现有的图像分割方法，还有助于提高肝脏疾病的诊断效率和准确性。未来的研究应当着重于模型的实际应用和临床转化，以实现医学影像自动化分析的最终目标。</w:t>
-      </w:r>
-    </w:p>
-    <w:bookmarkEnd w:id="68"/>
-    <w:bookmarkStart w:id="69" w:name="展望"/>
-    <w:p>
-      <w:pPr>
-        <w:pStyle w:val="2"/>
-      </w:pPr>
-      <w:r>
-        <w:t xml:space="preserve">展望</w:t>
-      </w:r>
-    </w:p>
-    <w:p>
-      <w:pPr>
-        <w:pStyle w:val="FirstParagraph"/>
       </w:pPr>
       <w:r>
         <w:t xml:space="preserve">在基于 SAM 大模型的肝脏肿瘤分割软件开发上取得了很好的成效，将来可通过对模型的进一步优化微调与前端开发提升其性能与易用性。我希望在以后的学习中能在该研究方面继续不懈学习和研究，也希望能通过自己的努力能够为医疗领域图像处理奉献力量。</w:t>
@@ -4247,7 +4195,8 @@
     </w:p>
     <w:bookmarkEnd w:id="69"/>
     <w:bookmarkEnd w:id="70"/>
-    <w:bookmarkStart w:id="71" w:name="参考文献"/>
+    <w:bookmarkEnd w:id="71"/>
+    <w:bookmarkStart w:id="72" w:name="参考文献"/>
     <w:p>
       <w:pPr>
         <w:pStyle w:val="1"/>
@@ -4256,8 +4205,8 @@
         <w:t xml:space="preserve">参考文献</w:t>
       </w:r>
     </w:p>
-    <w:bookmarkEnd w:id="71"/>
-    <w:bookmarkStart w:id="72" w:name="致谢"/>
+    <w:bookmarkEnd w:id="72"/>
+    <w:bookmarkStart w:id="73" w:name="致谢"/>
     <w:p>
       <w:pPr>
         <w:pStyle w:val="1"/>
@@ -4274,7 +4223,7 @@
         <w:t xml:space="preserve">在本科毕业论文的撰写过程中，得到了许多人的帮助和支持。在此，我衷心感谢他们每一个人。首先，我要特别感谢我的导师刘琨，在学术上给予我无限的指导。刘琨老师严谨的学术态度、深厚的专业知识和无私的精神深深影响了我。在论文的选题、研究以及写作过程中，刘琨老师都给予我悉心指导，每一次讨论都让我受益匪浅。感谢测控专业的所有老师和同学们，在我的大学生活中给予我帮助和支持。特别是实验室的同学们，我们共同度过了许多难忘的时光，彼此间的讨论和合作使我受益良多。此外，我还要感谢我的家人对我的支持和鼓励。父母始终是我最坚强的后盾，他们的理解和爱让我在遇到困难和挫折时永不放弃。感谢他们无条件的爱和对我的信任，是他们让我有勇气追求自己的梦想。最后，感谢所有曾经给予我帮助和启发的人。是你们的帮助和支持使我能够顺利完成我的学业。</w:t>
       </w:r>
     </w:p>
-    <w:bookmarkEnd w:id="72"/>
+    <w:bookmarkEnd w:id="73"/>
     <w:sectPr>
       <w:headerReference r:id="rId16" w:type="even"/>
       <w:headerReference r:id="rId12" w:type="default"/>
@@ -6080,6 +6029,69 @@
   </w:num>
   <w:num w:numId="1020">
     <w:abstractNumId w:val="991"/>
+  </w:num>
+  <w:num w:numId="1021">
+    <w:abstractNumId w:val="991"/>
+  </w:num>
+  <w:num w:numId="1022">
+    <w:abstractNumId w:val="99411"/>
+    <w:lvlOverride w:ilvl="0">
+      <w:startOverride w:val="1"/>
+    </w:lvlOverride>
+    <w:lvlOverride w:ilvl="1">
+      <w:startOverride w:val="1"/>
+    </w:lvlOverride>
+    <w:lvlOverride w:ilvl="2">
+      <w:startOverride w:val="1"/>
+    </w:lvlOverride>
+    <w:lvlOverride w:ilvl="3">
+      <w:startOverride w:val="1"/>
+    </w:lvlOverride>
+    <w:lvlOverride w:ilvl="4">
+      <w:startOverride w:val="1"/>
+    </w:lvlOverride>
+    <w:lvlOverride w:ilvl="5">
+      <w:startOverride w:val="1"/>
+    </w:lvlOverride>
+    <w:lvlOverride w:ilvl="6">
+      <w:startOverride w:val="1"/>
+    </w:lvlOverride>
+    <w:lvlOverride w:ilvl="7">
+      <w:startOverride w:val="1"/>
+    </w:lvlOverride>
+    <w:lvlOverride w:ilvl="8">
+      <w:startOverride w:val="1"/>
+    </w:lvlOverride>
+  </w:num>
+  <w:num w:numId="1023">
+    <w:abstractNumId w:val="99411"/>
+    <w:lvlOverride w:ilvl="0">
+      <w:startOverride w:val="1"/>
+    </w:lvlOverride>
+    <w:lvlOverride w:ilvl="1">
+      <w:startOverride w:val="1"/>
+    </w:lvlOverride>
+    <w:lvlOverride w:ilvl="2">
+      <w:startOverride w:val="1"/>
+    </w:lvlOverride>
+    <w:lvlOverride w:ilvl="3">
+      <w:startOverride w:val="1"/>
+    </w:lvlOverride>
+    <w:lvlOverride w:ilvl="4">
+      <w:startOverride w:val="1"/>
+    </w:lvlOverride>
+    <w:lvlOverride w:ilvl="5">
+      <w:startOverride w:val="1"/>
+    </w:lvlOverride>
+    <w:lvlOverride w:ilvl="6">
+      <w:startOverride w:val="1"/>
+    </w:lvlOverride>
+    <w:lvlOverride w:ilvl="7">
+      <w:startOverride w:val="1"/>
+    </w:lvlOverride>
+    <w:lvlOverride w:ilvl="8">
+      <w:startOverride w:val="1"/>
+    </w:lvlOverride>
   </w:num>
 </w:numbering>
 </file>

</xml_diff>

<commit_message>
vault backup: 2024-05-20 13:30:10
</commit_message>
<xml_diff>
--- a/study/毕设/20201804070_王恺_测控技术与仪器_基于SAM大模型的肝脏肿瘤分割软件开发.docx
+++ b/study/毕设/20201804070_王恺_测控技术与仪器_基于SAM大模型的肝脏肿瘤分割软件开发.docx
@@ -238,7 +238,7 @@
         <w:fldChar w:fldCharType="begin"/>
       </w:r>
       <w:r>
-        <w:instrText xml:space="preserve"> ADDIN ZOTERO_ITEM CSL_CITATION {"citationItems":[{"uri":["http://zotero.org/users/9557124/items/BHES4XS3"],"id":521,"uris":["http://zotero.org/users/9557124/items/BHES4XS3"],"prefix":"","itemData":{"ISSN":"2096-4706","issued":{"date-parts":[["2023"]]},"issue":"13","id":"LiuLiangBinGuoNeiWaiTuXiangFenGeJiShuZaiYiLiaoJianKangLingYuYingYongFaZhanTaiShiFenXi2023","accessed":{"date-parts":[["2024",5,8]]},"URL":"https://doi.org/10.19850/j.cnki.2096-4706.2023.13.022","citation-key":"LiuLiangBinGuoNeiWaiTuXiangFenGeJiShuZaiYiLiaoJianKangLingYuYingYongFaZhanTaiShiFenXi2023","note":"original-container-title: Modern Information Technology\nfoundation: 广东省援疆科技（特派员）项目（2018YJ003）； 广东省重点领域研发计划项目（2020B0101130019）；\ndownload: 575\nCLC: TP391.41;R197.1\nCNKICite: 0\ndbcode: CJFQ\ndbname: CJFDLAST2023\nfilename: XDXK202313022\nCIF: 0.346\nAIF: 0.18","type":"article-journal","author":[{"literal":"刘良斌"},{"literal":"杜宝林"},{"literal":"卢琰"},{"literal":"王建全"}],"page":"105-111","volume":"7","source":"CNKI","title":"国内外图像分割技术在医疗健康领域应用发展态势分析","container-title":"现代信息科技","DOI":"10.19850/j.cnki.2096-4706.2023.13.022","abstract":"文章以近二十年医学图像分割领域文献为研究对象，基于Cite Space软件对该项技术的研究现状、知识群组、研究主题及其演化路径进行系统研究；并在公开数据集上对同类医学图像分割方法进行对比实验与分析。结果表明，医学图像分割技术研究核心主要表现在计算机科学、生物医学与人工智能等学科，并正在从以区域生长、模糊聚类技术为中心的模式向以深度学习等新兴人工智能技术为中心的模式转变，为产业发展战略决策提供参考依据。","language":"zh-CN"},"suffix":""}],"schema":"https://github.com/citation-style-language/schema/raw/master/csl-citation.json","citationID":"00000001","properties":{"formattedCitation":"[@LiuLiangBinGuoNeiWaiTuXiangFenGeJiShuZaiYiLiaoJianKangLingYuYingYongFaZhanTaiShiFenXi2023]","noteIndex":0}}   </w:instrText>
+        <w:instrText xml:space="preserve"> ADDIN ZOTERO_ITEM CSL_CITATION {"schema":"https://github.com/citation-style-language/schema/raw/master/csl-citation.json","properties":{"noteIndex":0,"formattedCitation":"[@LiuLiangBinGuoNeiWaiTuXiangFenGeJiShuZaiYiLiaoJianKangLingYuYingYongFaZhanTaiShiFenXi2023]"},"citationItems":[{"uris":["http://zotero.org/users/9557124/items/BHES4XS3"],"itemData":{"title":"国内外图像分割技术在医疗健康领域应用发展态势分析","author":[{"literal":"刘良斌"},{"literal":"杜宝林"},{"literal":"卢琰"},{"literal":"王建全"}],"note":"original-container-title: Modern Information Technology\nfoundation: 广东省援疆科技（特派员）项目（2018YJ003）； 广东省重点领域研发计划项目（2020B0101130019）；\ndownload: 575\nCLC: TP391.41;R197.1\nCNKICite: 0\ndbcode: CJFQ\ndbname: CJFDLAST2023\nfilename: XDXK202313022\nCIF: 0.346\nAIF: 0.18","citation-key":"LiuLiangBinGuoNeiWaiTuXiangFenGeJiShuZaiYiLiaoJianKangLingYuYingYongFaZhanTaiShiFenXi2023","abstract":"文章以近二十年医学图像分割领域文献为研究对象，基于Cite Space软件对该项技术的研究现状、知识群组、研究主题及其演化路径进行系统研究；并在公开数据集上对同类医学图像分割方法进行对比实验与分析。结果表明，医学图像分割技术研究核心主要表现在计算机科学、生物医学与人工智能等学科，并正在从以区域生长、模糊聚类技术为中心的模式向以深度学习等新兴人工智能技术为中心的模式转变，为产业发展战略决策提供参考依据。","accessed":{"date-parts":[["2024",5,8]]},"type":"article-journal","language":"zh-CN","container-title":"现代信息科技","page":"105-111","id":"LiuLiangBinGuoNeiWaiTuXiangFenGeJiShuZaiYiLiaoJianKangLingYuYingYongFaZhanTaiShiFenXi2023","issue":"13","source":"CNKI","volume":"7","DOI":"10.19850/j.cnki.2096-4706.2023.13.022","URL":"https://doi.org/10.19850/j.cnki.2096-4706.2023.13.022","issued":{"date-parts":[["2023"]]},"ISSN":"2096-4706"},"suffix":"","prefix":"","uri":["http://zotero.org/users/9557124/items/BHES4XS3"],"id":521}],"citationID":"00000001"}   </w:instrText>
       </w:r>
       <w:r>
         <w:fldChar w:fldCharType="separate"/>
@@ -259,7 +259,7 @@
         <w:fldChar w:fldCharType="begin"/>
       </w:r>
       <w:r>
-        <w:instrText xml:space="preserve"> ADDIN ZOTERO_ITEM CSL_CITATION {"citationItems":[{"uri":["http://zotero.org/users/9557124/items/B7R6BQAB"],"id":562,"uris":["http://zotero.org/users/9557124/items/B7R6BQAB"],"prefix":"","itemData":{"note":"foundation: 国家自然科学基金资助项目（编号:81672371）；\ndownload: 85\nCLC: R735.7\nCNKICite: 3\ndbcode: CJFD\ndbname: CJFDLAST2021\nfilename: gbsy202101001","type":"article-journal","author":[{"literal":"李晓燕"},{"literal":"胡和平"}],"issue":"1","page":"1-3","URL":"https://kns.cnki.net/KCMS/detail/detail.aspx?dbcode=CJFD&amp;dbname=CJFDLAST2021&amp;filename=gbsy202101001","source":"Baidu Scholar","id":"LiXiaoYanJiaQiangGanAiNeiKeDuiWuJianSheChongShiGanAiNeiKeGuiFanHuaHeGeXingHuaZhenLiaoJueCe","accessed":{"date-parts":[["2024",5,19]]},"title":"加强肝癌内科队伍建设，重视肝癌内科规范化和个性化诊疗决策","container-title":"实用肝脏病杂志","citation-key":"LiXiaoYanJiaQiangGanAiNeiKeDuiWuJianSheChongShiGanAiNeiKeGuiFanHuaHeGeXingHuaZhenLiaoJueCe","abstract":"＜正＞肝脏外科引领了原发性肝癌（PLC）临床和研究数十年,而肝癌的预防、诊断和处理需要众多学科的参与。在实际工作中,或是因为肿瘤较晚或是肝病基础差等原因,约70%左右肝癌患者诊断时只能进行姑息性治疗[1]。肝癌患者存在的大量问题需要内科处理,但我国真正从事肝癌内科临床工作的人员并不多,诊断上存在着误诊漏诊,治疗上存在着治疗方法选择不严谨、不规范等问题,改变这种状况,亟需扩大肝癌内科医护人员队伍,重视和加强肝癌内科规范诊疗,这也是提高肝癌患者生活质量,延长生存时间的重要保证。","language":"zh-CN"},"suffix":""}],"schema":"https://github.com/citation-style-language/schema/raw/master/csl-citation.json","citationID":"00000002","properties":{"formattedCitation":"[@LiXiaoYanJiaQiangGanAiNeiKeDuiWuJianSheChongShiGanAiNeiKeGuiFanHuaHeGeXingHuaZhenLiaoJueCe]","noteIndex":0}}   </w:instrText>
+        <w:instrText xml:space="preserve"> ADDIN ZOTERO_ITEM CSL_CITATION {"schema":"https://github.com/citation-style-language/schema/raw/master/csl-citation.json","properties":{"noteIndex":0,"formattedCitation":"[@LiXiaoYanJiaQiangGanAiNeiKeDuiWuJianSheChongShiGanAiNeiKeGuiFanHuaHeGeXingHuaZhenLiaoJueCe]"},"citationItems":[{"uris":["http://zotero.org/users/9557124/items/B7R6BQAB"],"itemData":{"type":"article-journal","language":"zh-CN","container-title":"实用肝脏病杂志","note":"foundation: 国家自然科学基金资助项目（编号:81672371）；\ndownload: 85\nCLC: R735.7\nCNKICite: 3\ndbcode: CJFD\ndbname: CJFDLAST2021\nfilename: gbsy202101001","URL":"https://kns.cnki.net/KCMS/detail/detail.aspx?dbcode=CJFD&amp;dbname=CJFDLAST2021&amp;filename=gbsy202101001","id":"LiXiaoYanJiaQiangGanAiNeiKeDuiWuJianSheChongShiGanAiNeiKeGuiFanHuaHeGeXingHuaZhenLiaoJueCe","issue":"1","source":"Baidu Scholar","title":"加强肝癌内科队伍建设，重视肝癌内科规范化和个性化诊疗决策","page":"1-3","citation-key":"LiXiaoYanJiaQiangGanAiNeiKeDuiWuJianSheChongShiGanAiNeiKeGuiFanHuaHeGeXingHuaZhenLiaoJueCe","abstract":"＜正＞肝脏外科引领了原发性肝癌（PLC）临床和研究数十年,而肝癌的预防、诊断和处理需要众多学科的参与。在实际工作中,或是因为肿瘤较晚或是肝病基础差等原因,约70%左右肝癌患者诊断时只能进行姑息性治疗[1]。肝癌患者存在的大量问题需要内科处理,但我国真正从事肝癌内科临床工作的人员并不多,诊断上存在着误诊漏诊,治疗上存在着治疗方法选择不严谨、不规范等问题,改变这种状况,亟需扩大肝癌内科医护人员队伍,重视和加强肝癌内科规范诊疗,这也是提高肝癌患者生活质量,延长生存时间的重要保证。","accessed":{"date-parts":[["2024",5,19]]},"author":[{"literal":"李晓燕"},{"literal":"胡和平"}]},"suffix":"","prefix":"","uri":["http://zotero.org/users/9557124/items/B7R6BQAB"],"id":562}],"citationID":"00000002"}   </w:instrText>
       </w:r>
       <w:r>
         <w:fldChar w:fldCharType="separate"/>
@@ -288,7 +288,7 @@
         <w:fldChar w:fldCharType="begin"/>
       </w:r>
       <w:r>
-        <w:instrText xml:space="preserve"> ADDIN ZOTERO_ITEM CSL_CITATION {"citationItems":[{"uri":["http://zotero.org/users/9557124/items/A7JSA4RS"],"id":566,"uris":["http://zotero.org/users/9557124/items/A7JSA4RS"],"prefix":"","itemData":{"note":"download: 15\nCLC: R735.705\nCNKICite: 0\ndbcode: CJFD\ndbname: CJFD9697\nfilename: bzyb605.086","type":"article-journal","author":[{"literal":"邢雪，夏穗生"}],"issue":"5","URL":"https://kns.cnki.net/KCMS/detail/detail.aspx?dbcode=CJFD&amp;dbname=CJFD9697&amp;filename=bzyb605.086","source":"Baidu Scholar","id":"XingXueXiaSuiShengGanZangEXingZhongLiuWaiKeZhiLiaoDeXianDaiCeLue","accessed":{"date-parts":[["2024",5,19]]},"title":"肝脏恶性肿瘤外科治疗的现代策略","container-title":"滨州医学院学报","citation-key":"XingXueXiaSuiShengGanZangEXingZhongLiuWaiKeZhiLiaoDeXianDaiCeLue","abstract":"肝脏恶性肿瘤外科治疗的现代策略邢雪，夏穗生（滨州市附属医院外科，滨州市２５６６０３同济医科大学同济医院外科）关键词肝肿瘤；治疗；外科手术肝脏恶性肿瘤为消化系统常见恶性肿瘤之一，其发病隐匿，恶性程度高，增长迅速。过去３０年间，广泛肝实质切除术的施行并未...","language":"zh-CN"},"suffix":""}],"schema":"https://github.com/citation-style-language/schema/raw/master/csl-citation.json","citationID":"00000003","properties":{"formattedCitation":"[@XingXueXiaSuiShengGanZangEXingZhongLiuWaiKeZhiLiaoDeXianDaiCeLue]","noteIndex":0}}   </w:instrText>
+        <w:instrText xml:space="preserve"> ADDIN ZOTERO_ITEM CSL_CITATION {"schema":"https://github.com/citation-style-language/schema/raw/master/csl-citation.json","properties":{"noteIndex":0,"formattedCitation":"[@XingXueXiaSuiShengGanZangEXingZhongLiuWaiKeZhiLiaoDeXianDaiCeLue]"},"citationItems":[{"uris":["http://zotero.org/users/9557124/items/A7JSA4RS"],"itemData":{"type":"article-journal","language":"zh-CN","container-title":"滨州医学院学报","note":"download: 15\nCLC: R735.705\nCNKICite: 0\ndbcode: CJFD\ndbname: CJFD9697\nfilename: bzyb605.086","id":"XingXueXiaSuiShengGanZangEXingZhongLiuWaiKeZhiLiaoDeXianDaiCeLue","issue":"5","source":"Baidu Scholar","URL":"https://kns.cnki.net/KCMS/detail/detail.aspx?dbcode=CJFD&amp;dbname=CJFD9697&amp;filename=bzyb605.086","title":"肝脏恶性肿瘤外科治疗的现代策略","citation-key":"XingXueXiaSuiShengGanZangEXingZhongLiuWaiKeZhiLiaoDeXianDaiCeLue","abstract":"肝脏恶性肿瘤外科治疗的现代策略邢雪，夏穗生（滨州市附属医院外科，滨州市２５６６０３同济医科大学同济医院外科）关键词肝肿瘤；治疗；外科手术肝脏恶性肿瘤为消化系统常见恶性肿瘤之一，其发病隐匿，恶性程度高，增长迅速。过去３０年间，广泛肝实质切除术的施行并未...","accessed":{"date-parts":[["2024",5,19]]},"author":[{"literal":"邢雪，夏穗生"}]},"suffix":"","prefix":"","uri":["http://zotero.org/users/9557124/items/A7JSA4RS"],"id":566}],"citationID":"00000003"}   </w:instrText>
       </w:r>
       <w:r>
         <w:fldChar w:fldCharType="separate"/>
@@ -317,7 +317,7 @@
         <w:fldChar w:fldCharType="begin"/>
       </w:r>
       <w:r>
-        <w:instrText xml:space="preserve"> ADDIN ZOTERO_ITEM CSL_CITATION {"citationItems":[{"uri":["http://zotero.org/users/9557124/items/ZG9XUUPJ"],"id":484,"uris":["http://zotero.org/users/9557124/items/ZG9XUUPJ"],"prefix":"","itemData":{"DOI":"10.1016/j.media.2023.102918","issued":{"date-parts":[["2023",10]]},"id":"mazurowskiSegmentAnythingModel2023a","accessed":{"date-parts":[["2024",1,17]]},"URL":"https://linkinghub.elsevier.com/retrieve/pii/S1361841523001780","citation-key":"mazurowskiSegmentAnythingModel2023a","note":"titleTranslation: 用于医学图像分析的任何分段模型：实验研究\nabstractTranslation:  由于数据注释的可用性有限，为医学图像训练分割模型仍然具有挑战性。Segment Anything Model（SAM）是一个基础模型，主要针对自然图像，在超过 10 亿个注释上进行训练，旨在以交互方式分割用户定义的感兴趣对象。该模型在自然图像上的表现令人印象深刻，但在医学图像领域却面临着一系列挑战。在此，我们对 SAM 在 19 个不同模式和解剖学的医学影像数据集上分割医学影像的能力进行了广泛评估。在实验中，我们使用模拟交互式分割的标准方法为 SAM 生成点和框提示。我们报告了以下发现：(1) 基于单个提示的 SAM 性能因数据集和任务的不同而有很大差异，从脊柱 MRI 的 IoU=0.1135 到髋关节 X 光片的 IoU=0.8650。(2) 对于圆周较好、提示模糊性较低的物体，如计算机断层扫描中的器官分割，分割性能似乎较好，而在其他各种情况下，如脑肿瘤分割，分割性能较差。(3) SAM 在使用方框提示时的性能明显优于使用点提示时的性能。(4) 在几乎所有单点提示设置中，SAM 的性能都优于类似的 RITM、SimpleClick 和 FocalClick 方法。(5) 在迭代提供多点提示时，SAM 的性能一般只能略微提高，而其他方法的性能则能提高到超越 SAM 基于点的性能的水平。我们还就 SAM 在所有测试数据集上的性能、迭代分割以及 SAM 在提示模糊的情况下的行为提供了一些说明。我们得出的结论是，SAM 在某些医学影像数据集上表现出了令人印象深刻的零镜头分割性能，但在其他数据集上的表现一般甚至很差。SAM 有可能对医学影像领域的自动医学影像分割产生重大影响，但在使用时需要适当谨慎。评估 SAM 的代码可在 https://github.com/mazurowski-lab/segment-anything-medical-evaluation 公开获取。","container-title-short":"Medical Image Analysis","author":[{"family":"Mazurowski","given":"Maciej A."},{"family":"Dong","given":"Haoyu"},{"family":"Gu","given":"Hanxue"},{"family":"Yang","given":"Jichen"},{"family":"Konz","given":"Nicholas"},{"family":"Zhang","given":"Yixin"}],"page":"102918","title-short":"Segment anything model for medical image analysis","volume":"89","type":"article-journal","source":"DOI.org (Crossref)","title":"Segment anything model for medical image analysis: An experimental study","container-title":"Medical Image Analysis","ISSN":"13618415","abstract":"Training segmentation models for medical images continues to be challenging due to the limited availability of data annotations. Segment Anything Model (SAM) is a foundation model trained on over 1 billion annotations, predominantly for natural images, that is intended to segment user-defined objects of interest in an interactive manner. While the model performance on natural images is impressive, medical image domains pose their own set of challenges. Here, we perform an extensive evaluation of SAM’s ability to segment medical images on a collection of 19 medical imaging datasets from various modalities and anatomies. In our experiments, we generated point and box prompts for SAM using a standard method that simulates interactive segmentation. We report the following findings: (1) SAM’s performance based on single prompts highly varies depending on the dataset and the task, from IoU=0.1135 for spine MRI to IoU=0.8650 for hip X-ray. (2) Segmentation performance appears to be better for well-circumscribed objects with prompts with less ambiguity such as the segmentation of organs in computed tomography and poorer in various other scenarios such as the segmentation of brain tumors. (3) SAM performs notably better with box prompts than with point prompts. (4) SAM outperforms similar methods RITM, SimpleClick, and FocalClick in almost all single-point prompt settings. (5) When multiple-point prompts are provided iteratively, SAM’s performance generally improves only slightly while other methods’ performance improves to the level that surpasses SAM’s point-based performance. We also provide several illustrations for SAM’s performance on all tested datasets, iterative segmentation, and SAM’s behavior given prompt ambiguity. We conclude that SAM shows impressive zero-shot segmentation performance for certain medical imaging datasets, but moderate to poor performance for others. SAM has the potential to make a significant impact in automated medical image segmentation in medical imaging, but appropriate care needs to be applied when using it. Code for evaluation SAM is made publicly available at https://github.com/mazurowski-lab/segment-anything-medical-evaluation.","language":"en"},"suffix":""}],"schema":"https://github.com/citation-style-language/schema/raw/master/csl-citation.json","citationID":"00000004","properties":{"formattedCitation":"[@mazurowskiSegmentAnythingModel2023a]","noteIndex":0}}   </w:instrText>
+        <w:instrText xml:space="preserve"> ADDIN ZOTERO_ITEM CSL_CITATION {"schema":"https://github.com/citation-style-language/schema/raw/master/csl-citation.json","properties":{"noteIndex":0,"formattedCitation":"[@mazurowskiSegmentAnythingModel2023a]"},"citationItems":[{"uris":["http://zotero.org/users/9557124/items/ZG9XUUPJ"],"itemData":{"title":"Segment anything model for medical image analysis: An experimental study","author":[{"given":"Maciej A.","family":"Mazurowski"},{"given":"Haoyu","family":"Dong"},{"given":"Hanxue","family":"Gu"},{"given":"Jichen","family":"Yang"},{"given":"Nicholas","family":"Konz"},{"given":"Yixin","family":"Zhang"}],"title-short":"Segment anything model for medical image analysis","citation-key":"mazurowskiSegmentAnythingModel2023a","abstract":"Training segmentation models for medical images continues to be challenging due to the limited availability of data annotations. Segment Anything Model (SAM) is a foundation model trained on over 1 billion annotations, predominantly for natural images, that is intended to segment user-defined objects of interest in an interactive manner. While the model performance on natural images is impressive, medical image domains pose their own set of challenges. Here, we perform an extensive evaluation of SAM’s ability to segment medical images on a collection of 19 medical imaging datasets from various modalities and anatomies. In our experiments, we generated point and box prompts for SAM using a standard method that simulates interactive segmentation. We report the following findings: (1) SAM’s performance based on single prompts highly varies depending on the dataset and the task, from IoU=0.1135 for spine MRI to IoU=0.8650 for hip X-ray. (2) Segmentation performance appears to be better for well-circumscribed objects with prompts with less ambiguity such as the segmentation of organs in computed tomography and poorer in various other scenarios such as the segmentation of brain tumors. (3) SAM performs notably better with box prompts than with point prompts. (4) SAM outperforms similar methods RITM, SimpleClick, and FocalClick in almost all single-point prompt settings. (5) When multiple-point prompts are provided iteratively, SAM’s performance generally improves only slightly while other methods’ performance improves to the level that surpasses SAM’s point-based performance. We also provide several illustrations for SAM’s performance on all tested datasets, iterative segmentation, and SAM’s behavior given prompt ambiguity. We conclude that SAM shows impressive zero-shot segmentation performance for certain medical imaging datasets, but moderate to poor performance for others. SAM has the potential to make a significant impact in automated medical image segmentation in medical imaging, but appropriate care needs to be applied when using it. Code for evaluation SAM is made publicly available at https://github.com/mazurowski-lab/segment-anything-medical-evaluation.","accessed":{"date-parts":[["2024",1,17]]},"DOI":"10.1016/j.media.2023.102918","language":"en","container-title":"Medical Image Analysis","page":"102918","id":"mazurowskiSegmentAnythingModel2023a","volume":"89","source":"DOI.org (Crossref)","container-title-short":"Medical Image Analysis","type":"article-journal","note":"titleTranslation: 用于医学图像分析的任何分段模型：实验研究\nabstractTranslation:  由于数据注释的可用性有限，为医学图像训练分割模型仍然具有挑战性。Segment Anything Model（SAM）是一个基础模型，主要针对自然图像，在超过 10 亿个注释上进行训练，旨在以交互方式分割用户定义的感兴趣对象。该模型在自然图像上的表现令人印象深刻，但在医学图像领域却面临着一系列挑战。在此，我们对 SAM 在 19 个不同模式和解剖学的医学影像数据集上分割医学影像的能力进行了广泛评估。在实验中，我们使用模拟交互式分割的标准方法为 SAM 生成点和框提示。我们报告了以下发现：(1) 基于单个提示的 SAM 性能因数据集和任务的不同而有很大差异，从脊柱 MRI 的 IoU=0.1135 到髋关节 X 光片的 IoU=0.8650。(2) 对于圆周较好、提示模糊性较低的物体，如计算机断层扫描中的器官分割，分割性能似乎较好，而在其他各种情况下，如脑肿瘤分割，分割性能较差。(3) SAM 在使用方框提示时的性能明显优于使用点提示时的性能。(4) 在几乎所有单点提示设置中，SAM 的性能都优于类似的 RITM、SimpleClick 和 FocalClick 方法。(5) 在迭代提供多点提示时，SAM 的性能一般只能略微提高，而其他方法的性能则能提高到超越 SAM 基于点的性能的水平。我们还就 SAM 在所有测试数据集上的性能、迭代分割以及 SAM 在提示模糊的情况下的行为提供了一些说明。我们得出的结论是，SAM 在某些医学影像数据集上表现出了令人印象深刻的零镜头分割性能，但在其他数据集上的表现一般甚至很差。SAM 有可能对医学影像领域的自动医学影像分割产生重大影响，但在使用时需要适当谨慎。评估 SAM 的代码可在 https://github.com/mazurowski-lab/segment-anything-medical-evaluation 公开获取。","URL":"https://linkinghub.elsevier.com/retrieve/pii/S1361841523001780","issued":{"date-parts":[["2023",10]]},"ISSN":"13618415"},"suffix":"","prefix":"","uri":["http://zotero.org/users/9557124/items/ZG9XUUPJ"],"id":484}],"citationID":"00000004"}   </w:instrText>
       </w:r>
       <w:r>
         <w:fldChar w:fldCharType="separate"/>
@@ -346,7 +346,7 @@
         <w:fldChar w:fldCharType="begin"/>
       </w:r>
       <w:r>
-        <w:instrText xml:space="preserve"> ADDIN ZOTERO_ITEM CSL_CITATION {"citationItems":[{"uri":["http://zotero.org/users/9557124/items/XSQZBWBJ"],"id":500,"uris":["http://zotero.org/users/9557124/items/XSQZBWBJ"],"prefix":"","itemData":{"note":"major: 电子信息硕士（专业学位）\ndownload: 132\nCLC: R735.7;TP18;TP391.41\nCNKICite: 0\ndbcode: CMFD\ndbname: CMFDTEMP\nfilename: 1023914667.nh","DOI":"10.27103/d.cnki.ghebu.2023.001846","author":[{"literal":"降胜辉"}],"URL":"https://doi.org/10.27103/d.cnki.ghebu.2023.001846","type":"thesis","number-of-pages":"63","language":"zh-CN","source":"CNKI","publisher":"河北大学","id":"JiangShengHuiJiYuShenDuXueXiDeGanZangJiGanZhongLiuCTTuXiangFenGeSuanFaYanJiu","accessed":{"date-parts":[["2024",3,15]]},"title":"基于深度学习的肝脏及肝肿瘤CT图像分割算法研究","abstract":"肝脏是人体内非常重要的实质器官,肝脏疾病严重影响着人体健康,肝癌更是致死率极高的恶性肿瘤之一,精准的肝脏图像分割是医生诊断与治疗过程中的重要参考。由于计算机断层扫描成像(Computed Tomography,CT)具有安全方便、成像速度快、分辨率较高等优点,CT成像成为常用的检查方式。肝脏和肝肿瘤的CT图像具有形态各异、边缘模糊和位置多变等特点,传统上以手动标注实现的CT图像分割,不仅耗时耗力而且易出现分割误差。因此,基于深度学习实现肝脏和肝肿瘤CT图像的全自动化精准分割具有重要的研究意义。对于上述分割难点,本文进行的主要研究内容如下:(1)针对U-Net中存在的信息丢失和特征学习不足问题,本文提出了基于改进UNet的肝脏CT图像分割模型—ACR-Net模型。该模型利用非对称卷积块获取更加复杂的特征信息,有效缓解因卷积操作带来的信息丢失问题。同时为保证特征信息传递的完整性,引入残差连接实现特征重用。最后,通过双向卷积长短时记忆网络连接编码路径和解码路径,实现全局信息的融合。通过在Li TS2017数据集上实验验证,ACR-Net模型缓解了U-Net存在的信息丢失和特征学习不足问题,提高了肝脏分割精确度,DSC数值达到了94.54%。(2)在腹部CT图像中,肝脏与相邻组织器官紧密连接且边界不清晰,导致分割时极易出现分割误差。为提高肝脏分割准确性和精度,本文提出了基于改进双重注意力机制的肝脏CT图像分割模型—DAC-Net模型。该模型利用双重注意力机制减小肝脏相邻组织器官的干扰,获取图像的空间信息特征及通道信息特征,使网络关注肝脏区域信息,提高网络特征表达能力。同时对双重注意力机制进行了改进,提高了模块性能。最后,引入了具有连续空洞卷积的多尺度空洞卷积模块,学习更丰富的具有不同尺度的特征信息。通过在Li TS2017数据集上实验验证,DAC-Net模型显著提升了肝脏的分割效果,在DSC值上达到了96.24%,证明提出模型能够较为精确地分割肝脏。(3)针对肝肿瘤分割中存在的小肿瘤分割丢失、肿瘤分割边缘模糊、错误分割严重等问题,本文提出了基于多尺度密集卷积的肝肿瘤CT图像分割模型—MDR-Net模型。首先,通过在U-Net的编解码结构中引入具备提取多尺度特征能力的多尺度密集卷积模块,获取肝肿瘤的不同尺度特征信息。其次,引入残差卷积跳跃连接,解决了低分辨率信息重复传递的问题,并有效缓解了边缘信息表征不足以及小肿瘤空间信息丢失。通过在Li TS2017数据集上实验验证,MDR-Net模型对肝肿瘤CT图像有较高的分割精度,在DSC值上达到了73.58%,证明了提出模型的有效性及优越性。","citation-key":"JiangShengHuiJiYuShenDuXueXiDeGanZangJiGanZhongLiuCTTuXiangFenGeSuanFaYanJiu","genre":"硕士学位论文","contributor":[{"literal":"董斌"},{"literal":"高雷"}]},"suffix":""}],"schema":"https://github.com/citation-style-language/schema/raw/master/csl-citation.json","citationID":"00000005","properties":{"formattedCitation":"[@JiangShengHuiJiYuShenDuXueXiDeGanZangJiGanZhongLiuCTTuXiangFenGeSuanFaYanJiu]","noteIndex":0}}   </w:instrText>
+        <w:instrText xml:space="preserve"> ADDIN ZOTERO_ITEM CSL_CITATION {"schema":"https://github.com/citation-style-language/schema/raw/master/csl-citation.json","properties":{"noteIndex":0,"formattedCitation":"[@JiangShengHuiJiYuShenDuXueXiDeGanZangJiGanZhongLiuCTTuXiangFenGeSuanFaYanJiu]"},"citationItems":[{"uris":["http://zotero.org/users/9557124/items/XSQZBWBJ"],"itemData":{"number-of-pages":"63","DOI":"10.27103/d.cnki.ghebu.2023.001846","URL":"https://doi.org/10.27103/d.cnki.ghebu.2023.001846","language":"zh-CN","author":[{"literal":"降胜辉"}],"note":"major: 电子信息硕士（专业学位）\ndownload: 132\nCLC: R735.7;TP18;TP391.41\nCNKICite: 0\ndbcode: CMFD\ndbname: CMFDTEMP\nfilename: 1023914667.nh","type":"thesis","contributor":[{"literal":"董斌"},{"literal":"高雷"}],"title":"基于深度学习的肝脏及肝肿瘤CT图像分割算法研究","source":"CNKI","publisher":"河北大学","id":"JiangShengHuiJiYuShenDuXueXiDeGanZangJiGanZhongLiuCTTuXiangFenGeSuanFaYanJiu","genre":"硕士学位论文","abstract":"肝脏是人体内非常重要的实质器官,肝脏疾病严重影响着人体健康,肝癌更是致死率极高的恶性肿瘤之一,精准的肝脏图像分割是医生诊断与治疗过程中的重要参考。由于计算机断层扫描成像(Computed Tomography,CT)具有安全方便、成像速度快、分辨率较高等优点,CT成像成为常用的检查方式。肝脏和肝肿瘤的CT图像具有形态各异、边缘模糊和位置多变等特点,传统上以手动标注实现的CT图像分割,不仅耗时耗力而且易出现分割误差。因此,基于深度学习实现肝脏和肝肿瘤CT图像的全自动化精准分割具有重要的研究意义。对于上述分割难点,本文进行的主要研究内容如下:(1)针对U-Net中存在的信息丢失和特征学习不足问题,本文提出了基于改进UNet的肝脏CT图像分割模型—ACR-Net模型。该模型利用非对称卷积块获取更加复杂的特征信息,有效缓解因卷积操作带来的信息丢失问题。同时为保证特征信息传递的完整性,引入残差连接实现特征重用。最后,通过双向卷积长短时记忆网络连接编码路径和解码路径,实现全局信息的融合。通过在Li TS2017数据集上实验验证,ACR-Net模型缓解了U-Net存在的信息丢失和特征学习不足问题,提高了肝脏分割精确度,DSC数值达到了94.54%。(2)在腹部CT图像中,肝脏与相邻组织器官紧密连接且边界不清晰,导致分割时极易出现分割误差。为提高肝脏分割准确性和精度,本文提出了基于改进双重注意力机制的肝脏CT图像分割模型—DAC-Net模型。该模型利用双重注意力机制减小肝脏相邻组织器官的干扰,获取图像的空间信息特征及通道信息特征,使网络关注肝脏区域信息,提高网络特征表达能力。同时对双重注意力机制进行了改进,提高了模块性能。最后,引入了具有连续空洞卷积的多尺度空洞卷积模块,学习更丰富的具有不同尺度的特征信息。通过在Li TS2017数据集上实验验证,DAC-Net模型显著提升了肝脏的分割效果,在DSC值上达到了96.24%,证明提出模型能够较为精确地分割肝脏。(3)针对肝肿瘤分割中存在的小肿瘤分割丢失、肿瘤分割边缘模糊、错误分割严重等问题,本文提出了基于多尺度密集卷积的肝肿瘤CT图像分割模型—MDR-Net模型。首先,通过在U-Net的编解码结构中引入具备提取多尺度特征能力的多尺度密集卷积模块,获取肝肿瘤的不同尺度特征信息。其次,引入残差卷积跳跃连接,解决了低分辨率信息重复传递的问题,并有效缓解了边缘信息表征不足以及小肿瘤空间信息丢失。通过在Li TS2017数据集上实验验证,MDR-Net模型对肝肿瘤CT图像有较高的分割精度,在DSC值上达到了73.58%,证明了提出模型的有效性及优越性。","accessed":{"date-parts":[["2024",3,15]]},"citation-key":"JiangShengHuiJiYuShenDuXueXiDeGanZangJiGanZhongLiuCTTuXiangFenGeSuanFaYanJiu"},"suffix":"","prefix":"","uri":["http://zotero.org/users/9557124/items/XSQZBWBJ"],"id":500}],"citationID":"00000005"}   </w:instrText>
       </w:r>
       <w:r>
         <w:fldChar w:fldCharType="separate"/>
@@ -419,7 +419,7 @@
         <w:fldChar w:fldCharType="begin"/>
       </w:r>
       <w:r>
-        <w:instrText xml:space="preserve"> ADDIN ZOTERO_ITEM CSL_CITATION {"citationItems":[{"uri":["http://zotero.org/users/9557124/items/RNR7MV7Y"],"id":520,"uris":["http://zotero.org/users/9557124/items/RNR7MV7Y"],"prefix":"","itemData":{"DOI":"10.27729/d.cnki.ggdjs.2023.000352","issued":{"date-parts":[["2024"]]},"id":"PanLuHaiJiYuShenDuXueXiDeNaoBuZhongLiuYiXueTuXiangFenGeMoXingYanJiu2024","accessed":{"date-parts":[["2024",5,8]]},"URL":"https://doi.org/10.27729/d.cnki.ggdjs.2023.000352","citation-key":"PanLuHaiJiYuShenDuXueXiDeNaoBuZhongLiuYiXueTuXiangFenGeMoXingYanJiu2024","publisher":"广东技术师范大学","note":"major: 控制科学与工程（模式识别与智能系统）\ndownload: 389\nCLC: TP18;TP391.41;R739.4\nCNKICite: 0\ndbcode: CMFD\ndbname: CMFD202401\nfilename: 1023717849.nh","type":"thesis","author":[{"literal":"潘陆海"}],"number-of-pages":"67","source":"CNKI","title":"基于深度学习的脑部肿瘤医学图像分割模型研究","contributor":[{"literal":"肖政宏"}],"genre":"硕士学位论文","abstract":"医学图像分割是以医学影像中特殊的病理特征为依据,将医学影像中的病灶区域分离,从而辅助医生通过患者的影像有效部分对整体病情进行分析诊疗。通常情况下医学图像分割这一项工作是由相关医生进行的专业操作,随着人工智能技术的快速进步,在人工智能的协助下医生可以通过更为智能化的手段提高医学图像分割的效率和精度。医学图像分割在医学图像中的定位、识别以及可视化病变区域等方面发挥着重要作用,医学图像分割得到的结果是医生在制订手术方案上的重要根据之一。目前基于深度学习的网络架构由于其在提取浅层次特征图上会遗失一部分重要的关键信息和细节部分,这些重要信息与关键细节的遗失很有可能会造成临床诊断上的失误,仍有改进的空间,本文针对医学图像分割中重要信息与关键细节的遗失问题等核心内容进行研究,并通过改进Deep Lab V3+框架和U2-Net框架进行相关的研究。论文的主要工作内容与创新要点如下:(1)对实验数据集即LGG数据集进行归一化操作减少图像像素之间的高方差;通过图像旋转、垂直和水平移动、缩放和剪切操作,增加数据集的容量和数据集中的异构性。(2)针对脑部胶质肿瘤存在的病灶区域边界细节部分分割得不够充分彻底的问题,本文提出了一种基于Deep Lab V3+改进的脑部胶质瘤MRI图像分割网络框架,已有的Deep Lab V3+的主干网络为Mobile Net V2或Xception网络架构,本文提出的新框架是将原先的Deep Lab V3+主干网络部分替换为性能更为优越的Conv Ne Xt主干网络架构,并且将由窗口多头自注意力模块和滑动窗口多头自注意力模块两者组合的Swin Transformer架构融入Deep Lab V3+的下分支,从而捕捉原先未能把握住的浅层特征图的关键细节部分,实现深层特征和浅层特征的双重融合,最终能够更为精准地提取医学图像的病灶区域,分割得到的结果预测图的边缘细节部分更为清晰和分明。并通过在LGG数据集上的相关实验证明了新框架的有效性,获得了更为精准的分割效果。(3)针对脑部胶质肿瘤存在的整体分割精准度仍有可提高空间的问题,本文提出了一种基于U2-Net改进的脑部胶质瘤MRI图像分割网络模型,该模型是将原先U2-Net的最底部U型残差块编码器替换为Mobile Vi T block模块以捕捉全局远距离上下文关联特征信息,并且在倒数第二个U型残差块编码器和第一个U型残差块解码器之间添加注意力模块,该注意力模块由空间注意力和通道注意力并行拼接混合而成,进行残差连接从而把握全局整体轮廓以提升整体的分割精准度。并通过在LGG数据集上的相关实验证明了有效性,证明其在分割精度上有所提高。","language":"zh-CN"},"suffix":""}],"schema":"https://github.com/citation-style-language/schema/raw/master/csl-citation.json","citationID":"00000006","properties":{"formattedCitation":"[@PanLuHaiJiYuShenDuXueXiDeNaoBuZhongLiuYiXueTuXiangFenGeMoXingYanJiu2024]","noteIndex":0}}   </w:instrText>
+        <w:instrText xml:space="preserve"> ADDIN ZOTERO_ITEM CSL_CITATION {"schema":"https://github.com/citation-style-language/schema/raw/master/csl-citation.json","properties":{"noteIndex":0,"formattedCitation":"[@PanLuHaiJiYuShenDuXueXiDeNaoBuZhongLiuYiXueTuXiangFenGeMoXingYanJiu2024]"},"citationItems":[{"uris":["http://zotero.org/users/9557124/items/RNR7MV7Y"],"itemData":{"title":"基于深度学习的脑部肿瘤医学图像分割模型研究","author":[{"literal":"潘陆海"}],"note":"major: 控制科学与工程（模式识别与智能系统）\ndownload: 389\nCLC: TP18;TP391.41;R739.4\nCNKICite: 0\ndbcode: CMFD\ndbname: CMFD202401\nfilename: 1023717849.nh","publisher":"广东技术师范大学","genre":"硕士学位论文","abstract":"医学图像分割是以医学影像中特殊的病理特征为依据,将医学影像中的病灶区域分离,从而辅助医生通过患者的影像有效部分对整体病情进行分析诊疗。通常情况下医学图像分割这一项工作是由相关医生进行的专业操作,随着人工智能技术的快速进步,在人工智能的协助下医生可以通过更为智能化的手段提高医学图像分割的效率和精度。医学图像分割在医学图像中的定位、识别以及可视化病变区域等方面发挥着重要作用,医学图像分割得到的结果是医生在制订手术方案上的重要根据之一。目前基于深度学习的网络架构由于其在提取浅层次特征图上会遗失一部分重要的关键信息和细节部分,这些重要信息与关键细节的遗失很有可能会造成临床诊断上的失误,仍有改进的空间,本文针对医学图像分割中重要信息与关键细节的遗失问题等核心内容进行研究,并通过改进Deep Lab V3+框架和U2-Net框架进行相关的研究。论文的主要工作内容与创新要点如下:(1)对实验数据集即LGG数据集进行归一化操作减少图像像素之间的高方差;通过图像旋转、垂直和水平移动、缩放和剪切操作,增加数据集的容量和数据集中的异构性。(2)针对脑部胶质肿瘤存在的病灶区域边界细节部分分割得不够充分彻底的问题,本文提出了一种基于Deep Lab V3+改进的脑部胶质瘤MRI图像分割网络框架,已有的Deep Lab V3+的主干网络为Mobile Net V2或Xception网络架构,本文提出的新框架是将原先的Deep Lab V3+主干网络部分替换为性能更为优越的Conv Ne Xt主干网络架构,并且将由窗口多头自注意力模块和滑动窗口多头自注意力模块两者组合的Swin Transformer架构融入Deep Lab V3+的下分支,从而捕捉原先未能把握住的浅层特征图的关键细节部分,实现深层特征和浅层特征的双重融合,最终能够更为精准地提取医学图像的病灶区域,分割得到的结果预测图的边缘细节部分更为清晰和分明。并通过在LGG数据集上的相关实验证明了新框架的有效性,获得了更为精准的分割效果。(3)针对脑部胶质肿瘤存在的整体分割精准度仍有可提高空间的问题,本文提出了一种基于U2-Net改进的脑部胶质瘤MRI图像分割网络模型,该模型是将原先U2-Net的最底部U型残差块编码器替换为Mobile Vi T block模块以捕捉全局远距离上下文关联特征信息,并且在倒数第二个U型残差块编码器和第一个U型残差块解码器之间添加注意力模块,该注意力模块由空间注意力和通道注意力并行拼接混合而成,进行残差连接从而把握全局整体轮廓以提升整体的分割精准度。并通过在LGG数据集上的相关实验证明了有效性,证明其在分割精度上有所提高。","accessed":{"date-parts":[["2024",5,8]]},"number-of-pages":"67","DOI":"10.27729/d.cnki.ggdjs.2023.000352","language":"zh-CN","issued":{"date-parts":[["2024"]]},"contributor":[{"literal":"肖政宏"}],"source":"CNKI","citation-key":"PanLuHaiJiYuShenDuXueXiDeNaoBuZhongLiuYiXueTuXiangFenGeMoXingYanJiu2024","URL":"https://doi.org/10.27729/d.cnki.ggdjs.2023.000352","id":"PanLuHaiJiYuShenDuXueXiDeNaoBuZhongLiuYiXueTuXiangFenGeMoXingYanJiu2024","type":"thesis"},"suffix":"","prefix":"","uri":["http://zotero.org/users/9557124/items/RNR7MV7Y"],"id":520}],"citationID":"00000006"}   </w:instrText>
       </w:r>
       <w:r>
         <w:fldChar w:fldCharType="separate"/>
@@ -467,7 +467,7 @@
         <w:fldChar w:fldCharType="begin"/>
       </w:r>
       <w:r>
-        <w:instrText xml:space="preserve"> ADDIN ZOTERO_ITEM CSL_CITATION {"citationItems":[{"uri":["http://zotero.org/users/9557124/items/2REKX95G"],"id":486,"uris":["http://zotero.org/users/9557124/items/2REKX95G"],"prefix":"","itemData":{"DOI":"10.5582/bst.2023.01128","issued":{"date-parts":[["2023",6,30]]},"issue":"3","id":"chenAbilitySegmentingAnything2023a","accessed":{"date-parts":[["2024",1,17]]},"URL":"https://www.jstage.jst.go.jp/article/bst/17/3/17_2023.01128/_article","citation-key":"chenAbilitySegmentingAnything2023a","note":"titleTranslation: 分割任何模型（SAM）分割超声波图像的能力\nabstractTranslation:  准确的超声波（US）图像分割对于疾病筛查、诊断和预后评估非常重要。然而，超声图像通常会出现阴影伪影和模糊边界，从而影响超声图像的分割。最近，Meta AI 的 Segmenting Anything Model（SAM）在广泛的应用中展现出了巨大的潜力。本文旨在初步评估 SAM 对 US 图像进行分割的能力，尤其是在阴影伪影和边界模糊的情况下。我们在三个不同组织的 US 数据集上评估了 SAM 的性能，包括多结构心脏组织、甲状腺结节和胎儿头部。结果表明，SAM 在组织结构清晰的 US 图像上表现一般，但在阴影伪影和边界模糊的情况下表现有限。因此，创建一种考虑到 US 图像特征的改进型 SAM 对自动和准确的 US 分割具有重要意义。","container-title-short":"BST","author":[{"family":"Chen","given":"Fang"},{"family":"Chen","given":"Lingyu"},{"family":"Han","given":"Haojie"},{"family":"Zhang","given":"Sainan"},{"family":"Zhang","given":"Daoqiang"},{"family":"Liao","given":"Hongen"}],"page":"211-218","volume":"17","type":"article-journal","source":"DOI.org (Crossref)","title":"The ability of Segmenting Anything Model (SAM) to segment ultrasound images","container-title":"BioScience Trends","ISSN":"1881-7815, 1881-7823","abstract":"Accurate ultrasound (US) image segmentation is important for disease screening, diagnosis, and prognosis assessment. However, US images typically have shadow artifacts and ambiguous boundaries that affect US segmentation. Recently, Segmenting Anything Model (SAM) from Meta AI has demonstrated remarkable potential in a wide range of applications. The purpose of this paper was to conduct an initial evaluation of the ability for SAM to segment US images, particularly in the event of shadow artifacts and ambiguous boundaries. We evaluated SAM's performance on three US datasets of different tissues, including multi-structure cardiac tissue, thyroid nodules, and the fetal head. Results indicated that SAM generally performs well with US images with clear tissue structures, but it has limited performance in the event of shadow artifacts and ambiguous boundaries. Thus, creating an improved SAM that considers the characteristics of US images is significant for automatic and accurate US segmentation.","language":"en"},"suffix":""}],"schema":"https://github.com/citation-style-language/schema/raw/master/csl-citation.json","citationID":"00000007","properties":{"formattedCitation":"[@chenAbilitySegmentingAnything2023a]","noteIndex":0}}   </w:instrText>
+        <w:instrText xml:space="preserve"> ADDIN ZOTERO_ITEM CSL_CITATION {"schema":"https://github.com/citation-style-language/schema/raw/master/csl-citation.json","properties":{"noteIndex":0,"formattedCitation":"[@chenAbilitySegmentingAnything2023a]"},"citationItems":[{"uris":["http://zotero.org/users/9557124/items/2REKX95G"],"itemData":{"title":"The ability of Segmenting Anything Model (SAM) to segment ultrasound images","author":[{"given":"Fang","family":"Chen"},{"given":"Lingyu","family":"Chen"},{"given":"Haojie","family":"Han"},{"given":"Sainan","family":"Zhang"},{"given":"Daoqiang","family":"Zhang"},{"given":"Hongen","family":"Liao"}],"note":"titleTranslation: 分割任何模型（SAM）分割超声波图像的能力\nabstractTranslation:  准确的超声波（US）图像分割对于疾病筛查、诊断和预后评估非常重要。然而，超声图像通常会出现阴影伪影和模糊边界，从而影响超声图像的分割。最近，Meta AI 的 Segmenting Anything Model（SAM）在广泛的应用中展现出了巨大的潜力。本文旨在初步评估 SAM 对 US 图像进行分割的能力，尤其是在阴影伪影和边界模糊的情况下。我们在三个不同组织的 US 数据集上评估了 SAM 的性能，包括多结构心脏组织、甲状腺结节和胎儿头部。结果表明，SAM 在组织结构清晰的 US 图像上表现一般，但在阴影伪影和边界模糊的情况下表现有限。因此，创建一种考虑到 US 图像特征的改进型 SAM 对自动和准确的 US 分割具有重要意义。","citation-key":"chenAbilitySegmentingAnything2023a","abstract":"Accurate ultrasound (US) image segmentation is important for disease screening, diagnosis, and prognosis assessment. However, US images typically have shadow artifacts and ambiguous boundaries that affect US segmentation. Recently, Segmenting Anything Model (SAM) from Meta AI has demonstrated remarkable potential in a wide range of applications. The purpose of this paper was to conduct an initial evaluation of the ability for SAM to segment US images, particularly in the event of shadow artifacts and ambiguous boundaries. We evaluated SAM's performance on three US datasets of different tissues, including multi-structure cardiac tissue, thyroid nodules, and the fetal head. Results indicated that SAM generally performs well with US images with clear tissue structures, but it has limited performance in the event of shadow artifacts and ambiguous boundaries. Thus, creating an improved SAM that considers the characteristics of US images is significant for automatic and accurate US segmentation.","accessed":{"date-parts":[["2024",1,17]]},"DOI":"10.5582/bst.2023.01128","language":"en","issued":{"date-parts":[["2023",6,30]]},"page":"211-218","id":"chenAbilitySegmentingAnything2023a","issue":"3","source":"DOI.org (Crossref)","volume":"17","container-title":"BioScience Trends","type":"article-journal","URL":"https://www.jstage.jst.go.jp/article/bst/17/3/17_2023.01128/_article","container-title-short":"BST","ISSN":"1881-7815, 1881-7823"},"suffix":"","prefix":"","uri":["http://zotero.org/users/9557124/items/2REKX95G"],"id":486}],"citationID":"00000007"}   </w:instrText>
       </w:r>
       <w:r>
         <w:fldChar w:fldCharType="separate"/>
@@ -488,7 +488,7 @@
         <w:fldChar w:fldCharType="begin"/>
       </w:r>
       <w:r>
-        <w:instrText xml:space="preserve"> ADDIN ZOTERO_ITEM CSL_CITATION {"citationItems":[{"uri":["http://zotero.org/users/9557124/items/ZG9XUUPJ"],"id":484,"uris":["http://zotero.org/users/9557124/items/ZG9XUUPJ"],"prefix":"","itemData":{"DOI":"10.1016/j.media.2023.102918","issued":{"date-parts":[["2023",10]]},"id":"mazurowskiSegmentAnythingModel2023a","accessed":{"date-parts":[["2024",1,17]]},"URL":"https://linkinghub.elsevier.com/retrieve/pii/S1361841523001780","citation-key":"mazurowskiSegmentAnythingModel2023a","note":"titleTranslation: 用于医学图像分析的任何分段模型：实验研究\nabstractTranslation:  由于数据注释的可用性有限，为医学图像训练分割模型仍然具有挑战性。Segment Anything Model（SAM）是一个基础模型，主要针对自然图像，在超过 10 亿个注释上进行训练，旨在以交互方式分割用户定义的感兴趣对象。该模型在自然图像上的表现令人印象深刻，但在医学图像领域却面临着一系列挑战。在此，我们对 SAM 在 19 个不同模式和解剖学的医学影像数据集上分割医学影像的能力进行了广泛评估。在实验中，我们使用模拟交互式分割的标准方法为 SAM 生成点和框提示。我们报告了以下发现：(1) 基于单个提示的 SAM 性能因数据集和任务的不同而有很大差异，从脊柱 MRI 的 IoU=0.1135 到髋关节 X 光片的 IoU=0.8650。(2) 对于圆周较好、提示模糊性较低的物体，如计算机断层扫描中的器官分割，分割性能似乎较好，而在其他各种情况下，如脑肿瘤分割，分割性能较差。(3) SAM 在使用方框提示时的性能明显优于使用点提示时的性能。(4) 在几乎所有单点提示设置中，SAM 的性能都优于类似的 RITM、SimpleClick 和 FocalClick 方法。(5) 在迭代提供多点提示时，SAM 的性能一般只能略微提高，而其他方法的性能则能提高到超越 SAM 基于点的性能的水平。我们还就 SAM 在所有测试数据集上的性能、迭代分割以及 SAM 在提示模糊的情况下的行为提供了一些说明。我们得出的结论是，SAM 在某些医学影像数据集上表现出了令人印象深刻的零镜头分割性能，但在其他数据集上的表现一般甚至很差。SAM 有可能对医学影像领域的自动医学影像分割产生重大影响，但在使用时需要适当谨慎。评估 SAM 的代码可在 https://github.com/mazurowski-lab/segment-anything-medical-evaluation 公开获取。","container-title-short":"Medical Image Analysis","author":[{"family":"Mazurowski","given":"Maciej A."},{"family":"Dong","given":"Haoyu"},{"family":"Gu","given":"Hanxue"},{"family":"Yang","given":"Jichen"},{"family":"Konz","given":"Nicholas"},{"family":"Zhang","given":"Yixin"}],"page":"102918","title-short":"Segment anything model for medical image analysis","volume":"89","type":"article-journal","source":"DOI.org (Crossref)","title":"Segment anything model for medical image analysis: An experimental study","container-title":"Medical Image Analysis","ISSN":"13618415","abstract":"Training segmentation models for medical images continues to be challenging due to the limited availability of data annotations. Segment Anything Model (SAM) is a foundation model trained on over 1 billion annotations, predominantly for natural images, that is intended to segment user-defined objects of interest in an interactive manner. While the model performance on natural images is impressive, medical image domains pose their own set of challenges. Here, we perform an extensive evaluation of SAM’s ability to segment medical images on a collection of 19 medical imaging datasets from various modalities and anatomies. In our experiments, we generated point and box prompts for SAM using a standard method that simulates interactive segmentation. We report the following findings: (1) SAM’s performance based on single prompts highly varies depending on the dataset and the task, from IoU=0.1135 for spine MRI to IoU=0.8650 for hip X-ray. (2) Segmentation performance appears to be better for well-circumscribed objects with prompts with less ambiguity such as the segmentation of organs in computed tomography and poorer in various other scenarios such as the segmentation of brain tumors. (3) SAM performs notably better with box prompts than with point prompts. (4) SAM outperforms similar methods RITM, SimpleClick, and FocalClick in almost all single-point prompt settings. (5) When multiple-point prompts are provided iteratively, SAM’s performance generally improves only slightly while other methods’ performance improves to the level that surpasses SAM’s point-based performance. We also provide several illustrations for SAM’s performance on all tested datasets, iterative segmentation, and SAM’s behavior given prompt ambiguity. We conclude that SAM shows impressive zero-shot segmentation performance for certain medical imaging datasets, but moderate to poor performance for others. SAM has the potential to make a significant impact in automated medical image segmentation in medical imaging, but appropriate care needs to be applied when using it. Code for evaluation SAM is made publicly available at https://github.com/mazurowski-lab/segment-anything-medical-evaluation.","language":"en"},"suffix":""}],"schema":"https://github.com/citation-style-language/schema/raw/master/csl-citation.json","citationID":"00000008","properties":{"formattedCitation":"[@mazurowskiSegmentAnythingModel2023a]","noteIndex":0}}   </w:instrText>
+        <w:instrText xml:space="preserve"> ADDIN ZOTERO_ITEM CSL_CITATION {"schema":"https://github.com/citation-style-language/schema/raw/master/csl-citation.json","properties":{"noteIndex":0,"formattedCitation":"[@mazurowskiSegmentAnythingModel2023a]"},"citationItems":[{"uris":["http://zotero.org/users/9557124/items/ZG9XUUPJ"],"itemData":{"title":"Segment anything model for medical image analysis: An experimental study","author":[{"given":"Maciej A.","family":"Mazurowski"},{"given":"Haoyu","family":"Dong"},{"given":"Hanxue","family":"Gu"},{"given":"Jichen","family":"Yang"},{"given":"Nicholas","family":"Konz"},{"given":"Yixin","family":"Zhang"}],"title-short":"Segment anything model for medical image analysis","citation-key":"mazurowskiSegmentAnythingModel2023a","abstract":"Training segmentation models for medical images continues to be challenging due to the limited availability of data annotations. Segment Anything Model (SAM) is a foundation model trained on over 1 billion annotations, predominantly for natural images, that is intended to segment user-defined objects of interest in an interactive manner. While the model performance on natural images is impressive, medical image domains pose their own set of challenges. Here, we perform an extensive evaluation of SAM’s ability to segment medical images on a collection of 19 medical imaging datasets from various modalities and anatomies. In our experiments, we generated point and box prompts for SAM using a standard method that simulates interactive segmentation. We report the following findings: (1) SAM’s performance based on single prompts highly varies depending on the dataset and the task, from IoU=0.1135 for spine MRI to IoU=0.8650 for hip X-ray. (2) Segmentation performance appears to be better for well-circumscribed objects with prompts with less ambiguity such as the segmentation of organs in computed tomography and poorer in various other scenarios such as the segmentation of brain tumors. (3) SAM performs notably better with box prompts than with point prompts. (4) SAM outperforms similar methods RITM, SimpleClick, and FocalClick in almost all single-point prompt settings. (5) When multiple-point prompts are provided iteratively, SAM’s performance generally improves only slightly while other methods’ performance improves to the level that surpasses SAM’s point-based performance. We also provide several illustrations for SAM’s performance on all tested datasets, iterative segmentation, and SAM’s behavior given prompt ambiguity. We conclude that SAM shows impressive zero-shot segmentation performance for certain medical imaging datasets, but moderate to poor performance for others. SAM has the potential to make a significant impact in automated medical image segmentation in medical imaging, but appropriate care needs to be applied when using it. Code for evaluation SAM is made publicly available at https://github.com/mazurowski-lab/segment-anything-medical-evaluation.","accessed":{"date-parts":[["2024",1,17]]},"DOI":"10.1016/j.media.2023.102918","language":"en","container-title":"Medical Image Analysis","page":"102918","id":"mazurowskiSegmentAnythingModel2023a","volume":"89","source":"DOI.org (Crossref)","container-title-short":"Medical Image Analysis","type":"article-journal","note":"titleTranslation: 用于医学图像分析的任何分段模型：实验研究\nabstractTranslation:  由于数据注释的可用性有限，为医学图像训练分割模型仍然具有挑战性。Segment Anything Model（SAM）是一个基础模型，主要针对自然图像，在超过 10 亿个注释上进行训练，旨在以交互方式分割用户定义的感兴趣对象。该模型在自然图像上的表现令人印象深刻，但在医学图像领域却面临着一系列挑战。在此，我们对 SAM 在 19 个不同模式和解剖学的医学影像数据集上分割医学影像的能力进行了广泛评估。在实验中，我们使用模拟交互式分割的标准方法为 SAM 生成点和框提示。我们报告了以下发现：(1) 基于单个提示的 SAM 性能因数据集和任务的不同而有很大差异，从脊柱 MRI 的 IoU=0.1135 到髋关节 X 光片的 IoU=0.8650。(2) 对于圆周较好、提示模糊性较低的物体，如计算机断层扫描中的器官分割，分割性能似乎较好，而在其他各种情况下，如脑肿瘤分割，分割性能较差。(3) SAM 在使用方框提示时的性能明显优于使用点提示时的性能。(4) 在几乎所有单点提示设置中，SAM 的性能都优于类似的 RITM、SimpleClick 和 FocalClick 方法。(5) 在迭代提供多点提示时，SAM 的性能一般只能略微提高，而其他方法的性能则能提高到超越 SAM 基于点的性能的水平。我们还就 SAM 在所有测试数据集上的性能、迭代分割以及 SAM 在提示模糊的情况下的行为提供了一些说明。我们得出的结论是，SAM 在某些医学影像数据集上表现出了令人印象深刻的零镜头分割性能，但在其他数据集上的表现一般甚至很差。SAM 有可能对医学影像领域的自动医学影像分割产生重大影响，但在使用时需要适当谨慎。评估 SAM 的代码可在 https://github.com/mazurowski-lab/segment-anything-medical-evaluation 公开获取。","URL":"https://linkinghub.elsevier.com/retrieve/pii/S1361841523001780","issued":{"date-parts":[["2023",10]]},"ISSN":"13618415"},"suffix":"","prefix":"","uri":["http://zotero.org/users/9557124/items/ZG9XUUPJ"],"id":484}],"citationID":"00000008"}   </w:instrText>
       </w:r>
       <w:r>
         <w:fldChar w:fldCharType="separate"/>
@@ -545,7 +545,7 @@
         <w:fldChar w:fldCharType="begin"/>
       </w:r>
       <w:r>
-        <w:instrText xml:space="preserve"> ADDIN ZOTERO_ITEM CSL_CITATION {"citationItems":[{"uri":["http://zotero.org/users/9557124/items/TUP27KSX"],"id":568,"uris":["http://zotero.org/users/9557124/items/TUP27KSX"],"prefix":"","itemData":{"note":"view: 187\nlike: 0","DOI":"10.3778/j.issn.1002-8331.2112-0225","author":[{"literal":"王国力"},{"literal":"孙宇"},{"literal":"魏本征"}],"volume":"58","issue":"12","page":"37-50","URL":"https://xueshu.baidu.com/usercenter/paper/show?paperid=176f0250512g0210ub3q06x0px031821","type":"article-journal","source":"Baidu Scholar","id":"WangGuoLiYiXueTuXiangTuShenDuXueXiFenGeSuanFaZongShu2022","accessed":{"date-parts":[["2024",5,19]]},"title":"医学图像图深度学习分割算法综述","issued":{"date-parts":[["2022"]]},"citation-key":"WangGuoLiYiXueTuXiangTuShenDuXueXiFenGeSuanFaZongShu2022","abstract":"精准分割医学图像中的器官或病灶,是医学图像智能分析领域的重要难题,其在临床上对于疾病的辅助诊疗有着重要应用价值.在解决医学图像信息表征及对非欧空间生理组织结构准确建模等挑战性问题方面,基于图深度学习的医学图像分割技术取得了重要突破,展现出显著的信息特征提取及表征优势,可获得更为精准的分割结果,已成为该领域新兴研究热点.为更好促进医学图像图深度学习分割算法的研究发展,对该领域的技术进展及应用现状做了系统的梳理总结.介绍了图的定义及图卷积网络的基本结构,详细阐述了谱图卷积和空域图卷积操作.根据GCN结合残差模块,注意力机制模块及学习模块三种技术结构模式,归纳并总结了其在医学图像分割中的研究进展.对图深度学习算法在医学图像分割领域的应用和发展做了概要总结和展望,为该领域的技术发展提供参考和新的研究思路.","container-title":"计算机工程与应用"},"suffix":""}],"schema":"https://github.com/citation-style-language/schema/raw/master/csl-citation.json","citationID":"00000009","properties":{"formattedCitation":"[@WangGuoLiYiXueTuXiangTuShenDuXueXiFenGeSuanFaZongShu2022]","noteIndex":0}}   </w:instrText>
+        <w:instrText xml:space="preserve"> ADDIN ZOTERO_ITEM CSL_CITATION {"schema":"https://github.com/citation-style-language/schema/raw/master/csl-citation.json","properties":{"noteIndex":0,"formattedCitation":"[@WangGuoLiYiXueTuXiangTuShenDuXueXiFenGeSuanFaZongShu2022]"},"citationItems":[{"uris":["http://zotero.org/users/9557124/items/TUP27KSX"],"itemData":{"volume":"58","DOI":"10.3778/j.issn.1002-8331.2112-0225","URL":"https://xueshu.baidu.com/usercenter/paper/show?paperid=176f0250512g0210ub3q06x0px031821","title":"医学图像图深度学习分割算法综述","container-title":"计算机工程与应用","note":"view: 187\nlike: 0","type":"article-journal","id":"WangGuoLiYiXueTuXiangTuShenDuXueXiFenGeSuanFaZongShu2022","issue":"12","source":"Baidu Scholar","page":"37-50","issued":{"date-parts":[["2022"]]},"citation-key":"WangGuoLiYiXueTuXiangTuShenDuXueXiFenGeSuanFaZongShu2022","abstract":"精准分割医学图像中的器官或病灶,是医学图像智能分析领域的重要难题,其在临床上对于疾病的辅助诊疗有着重要应用价值.在解决医学图像信息表征及对非欧空间生理组织结构准确建模等挑战性问题方面,基于图深度学习的医学图像分割技术取得了重要突破,展现出显著的信息特征提取及表征优势,可获得更为精准的分割结果,已成为该领域新兴研究热点.为更好促进医学图像图深度学习分割算法的研究发展,对该领域的技术进展及应用现状做了系统的梳理总结.介绍了图的定义及图卷积网络的基本结构,详细阐述了谱图卷积和空域图卷积操作.根据GCN结合残差模块,注意力机制模块及学习模块三种技术结构模式,归纳并总结了其在医学图像分割中的研究进展.对图深度学习算法在医学图像分割领域的应用和发展做了概要总结和展望,为该领域的技术发展提供参考和新的研究思路.","accessed":{"date-parts":[["2024",5,19]]},"author":[{"literal":"王国力"},{"literal":"孙宇"},{"literal":"魏本征"}]},"suffix":"","prefix":"","uri":["http://zotero.org/users/9557124/items/TUP27KSX"],"id":568}],"citationID":"00000009"}   </w:instrText>
       </w:r>
       <w:r>
         <w:fldChar w:fldCharType="separate"/>
@@ -566,7 +566,7 @@
         <w:fldChar w:fldCharType="begin"/>
       </w:r>
       <w:r>
-        <w:instrText xml:space="preserve"> ADDIN ZOTERO_ITEM CSL_CITATION {"citationItems":[{"uri":["http://zotero.org/users/9557124/items/28HCWGGK"],"id":569,"uris":["http://zotero.org/users/9557124/items/28HCWGGK"],"prefix":"","itemData":{"note":"view: 83\nlike: 0","type":"thesis","author":[{"literal":"金胡勇"}],"URL":"https://xueshu.baidu.com/usercenter/paper/show?paperid=1k200a700n0c0890w0680890r1550139","source":"Baidu Scholar","id":"JinHuYongJiYuJuanJiShenJingWangLuoDeShuiShengTongXinXiTongQianDaoJianCeYuXinDaoFenLei","accessed":{"date-parts":[["2024",5,19]]},"title":"基于卷积神经网络的水声通信系统前导检测与信道分类","abstract":"水声通信是目前最成熟的水下无线通信技术,其在军用与民用领域均有重要应用,国内外非常重视水声通信技术的研究.由于水声信道具有丰富的时变多径,传输信号带宽受限且噪声干扰严重等特点,使得水声通信系统的性能受到了严重影响.如何提高水声通信质量成为一个非常重要的研究课题,本文主要从前导检测和信道分类进行研究.针对前导检测,本文提出了一种基于卷积神经网络算法的检测方法.在水声通信中,前导检测是非常重要的,只有前导信号才能触发接收机工作,进而再对后续接收的有效水声数据进行处理.现有研究表明,复杂的水下多径与干扰是影响前导检测性能的主要原因.大量实验数据显示,在某些情况下,通过时频图分析,人眼可以看到前导信号,但传统检测器却检测不出来;深度学习方法中的卷积神经网络算法通过模拟动物的视觉神经系统进行智能图像识别,善于抓取图像特征,非常适合图像分类,这就激发了我们使用卷积神经网络通过对时频图识别来检测前导信号.实验表明,提出的基于卷积神经网络的前导检测方法具有很高的识别准确率且优于传统方法.对于水声信道分类,传统的水声通信并不进行信道分类,但不同地区不同季节的水声信道具有强烈的差异性.本文根据水声信道对水声通信的影响,拟将水声信道分为两类,一类是随时间急剧变化的信道,另一类是随时间缓慢变化的信道,这种分类方式对于通信数据包长度具有特别的指导意义.本文通过分析水声信道特征引入时变特征参量来对传统时变信道的冲击响应进行改进,根据改进的信道冲击响应获取冲击响应图,再运用卷积神经网络对信道分类;此外,本文还通过计算信道时变相关参数与提出的信道分类方法进行比较,结果表明利用卷积神经网络可以实现更准确的信道分类.为后续进一步完善水声信道分类进而提升水声通信质量奠定基础.","citation-key":"JinHuYongJiYuJuanJiShenJingWangLuoDeShuiShengTongXinXiTongQianDaoJianCeYuXinDaoFenLei","publisher":"哈尔滨工业大学","genre":"学位论文"},"suffix":""}],"schema":"https://github.com/citation-style-language/schema/raw/master/csl-citation.json","citationID":"00000010","properties":{"formattedCitation":"[@JinHuYongJiYuJuanJiShenJingWangLuoDeShuiShengTongXinXiTongQianDaoJianCeYuXinDaoFenLei]","noteIndex":0}}   </w:instrText>
+        <w:instrText xml:space="preserve"> ADDIN ZOTERO_ITEM CSL_CITATION {"schema":"https://github.com/citation-style-language/schema/raw/master/csl-citation.json","properties":{"noteIndex":0,"formattedCitation":"[@JinHuYongJiYuJuanJiShenJingWangLuoDeShuiShengTongXinXiTongQianDaoJianCeYuXinDaoFenLei]"},"citationItems":[{"uris":["http://zotero.org/users/9557124/items/28HCWGGK"],"itemData":{"type":"thesis","title":"基于卷积神经网络的水声通信系统前导检测与信道分类","author":[{"literal":"金胡勇"}],"note":"view: 83\nlike: 0","publisher":"哈尔滨工业大学","source":"Baidu Scholar","URL":"https://xueshu.baidu.com/usercenter/paper/show?paperid=1k200a700n0c0890w0680890r1550139","id":"JinHuYongJiYuJuanJiShenJingWangLuoDeShuiShengTongXinXiTongQianDaoJianCeYuXinDaoFenLei","genre":"学位论文","abstract":"水声通信是目前最成熟的水下无线通信技术,其在军用与民用领域均有重要应用,国内外非常重视水声通信技术的研究.由于水声信道具有丰富的时变多径,传输信号带宽受限且噪声干扰严重等特点,使得水声通信系统的性能受到了严重影响.如何提高水声通信质量成为一个非常重要的研究课题,本文主要从前导检测和信道分类进行研究.针对前导检测,本文提出了一种基于卷积神经网络算法的检测方法.在水声通信中,前导检测是非常重要的,只有前导信号才能触发接收机工作,进而再对后续接收的有效水声数据进行处理.现有研究表明,复杂的水下多径与干扰是影响前导检测性能的主要原因.大量实验数据显示,在某些情况下,通过时频图分析,人眼可以看到前导信号,但传统检测器却检测不出来;深度学习方法中的卷积神经网络算法通过模拟动物的视觉神经系统进行智能图像识别,善于抓取图像特征,非常适合图像分类,这就激发了我们使用卷积神经网络通过对时频图识别来检测前导信号.实验表明,提出的基于卷积神经网络的前导检测方法具有很高的识别准确率且优于传统方法.对于水声信道分类,传统的水声通信并不进行信道分类,但不同地区不同季节的水声信道具有强烈的差异性.本文根据水声信道对水声通信的影响,拟将水声信道分为两类,一类是随时间急剧变化的信道,另一类是随时间缓慢变化的信道,这种分类方式对于通信数据包长度具有特别的指导意义.本文通过分析水声信道特征引入时变特征参量来对传统时变信道的冲击响应进行改进,根据改进的信道冲击响应获取冲击响应图,再运用卷积神经网络对信道分类;此外,本文还通过计算信道时变相关参数与提出的信道分类方法进行比较,结果表明利用卷积神经网络可以实现更准确的信道分类.为后续进一步完善水声信道分类进而提升水声通信质量奠定基础.","accessed":{"date-parts":[["2024",5,19]]},"citation-key":"JinHuYongJiYuJuanJiShenJingWangLuoDeShuiShengTongXinXiTongQianDaoJianCeYuXinDaoFenLei"},"suffix":"","prefix":"","uri":["http://zotero.org/users/9557124/items/28HCWGGK"],"id":569}],"citationID":"00000010"}   </w:instrText>
       </w:r>
       <w:r>
         <w:fldChar w:fldCharType="separate"/>
@@ -605,7 +605,7 @@
         <w:fldChar w:fldCharType="begin"/>
       </w:r>
       <w:r>
-        <w:instrText xml:space="preserve"> ADDIN ZOTERO_ITEM CSL_CITATION {"citationItems":[{"uri":["http://zotero.org/users/9557124/items/DAGE2EZM"],"id":535,"uris":["http://zotero.org/users/9557124/items/DAGE2EZM"],"prefix":"","itemData":{"note":"major: 电子信息硕士（专业学位）\ndownload: 80\nCLC: R735.7;TP183;TP391.41\nCNKICite: 0\ndbcode: CMFD\ndbname: CMFDTEMP\nfilename: 1023914644.nh","DOI":"10.27103/d.cnki.ghebu.2023.001009","author":[{"literal":"张成成"}],"URL":"https://doi.org/10.27103/d.cnki.ghebu.2023.001009","type":"thesis","number-of-pages":"81","language":"zh-CN","source":"CNKI","publisher":"河北大学","id":"ZhangChengChengJiYuJiLianJuanJiShenJingWangLuoDeGanZangZhongLiuFenGeYuJianCeFangFaYanJiu","accessed":{"date-parts":[["2024",5,8]]},"title":"基于级联卷积神经网络的肝脏肿瘤分割与检测方法研究","abstract":"肝脏恶性肿瘤,作为发病率兼死亡率最高的疾病之一,给人类生命健康造成了严重的危害。及时的早期筛查无疑可以一定程度上减少、扼制疾病的发展,因此借助计算机辅助诊疗对于医生做出疾病判断和诊疗计划具有重大的指导意义。然而肝脏的形态、位置在不同人类个体之间存在着微妙的差异,同时医学图像具有低对比度及背景复杂的特点,再加上肿瘤往往呈现扩散化的趋势,一系列的不利因素使得针对肝脏及其肿瘤的图像处理工作仍然难以取得长足的进步。为了提高肝脏及其肿瘤的医学图像分割、检测性能,本文基于卷积神经网络,开展以下主要工作:(1)提出一种基于改进U-Net的肝脏分割方法。以U-Net作为基础架构,将U-Net中每个卷积模块分别用改进的预激活残差模块进行替代,提高网络的收敛性能,优化了模型表达能力;同时考虑到医学数据中普遍存在病变区域占比较低的问题,提出加权的混合损失函数缓解类别失衡现象。经过在Li TS数据集上的充分实验验证,肝脏部位的分割效果得到明显改善。(2)提出一种基于深度残差瓶颈结构的级联U-Net肝脏肿瘤分割方法。考虑到多尺度的小体积肿瘤分割需要更多不同尺度下的深层次特征信息,同时避免网络过深导致模型精度下降,提出在收缩路径引入改进的深度残差瓶颈卷积结构,并在收缩与扩张路径之间的桥接处引入设计的混合空洞卷积模块;在跳跃连接中引入了空间和通道的注意力融合机制,对特征的通道和空间关联性进行获取,使得级联二级网络学习的侧重点更多地聚焦于局部肿瘤特征。同时收缩路径的深度加深以及跳跃连接处的注意力机制引入也能够缓解U-Net两个路径之间的语义差异,更好地完成特征融合。实验结果表明,改进后的网络精度明显得到提高,证明了级联分割任务的可行性。(3)提出一种基于Mask R-CNN改进的肝脏肿瘤检测方法。针对原始网络的设计并不针对于医学图像,结合肝脏肿瘤数据的特点,调整锚框的尺寸为(82,162,322,642,1282);通过在FPN中扩充一条最底层与各高层之间的通路,为高层特征传播更精准的低级细节和定位信息,以解决对低层特征信息利用不合理的问题;将改进的FPN与不同的主干网络层数相结合,寻求相对适合于肝脏肿瘤检测的特征提取方式。实验结果表明,改进后的网络能够更好地适应医学图像检测工作。","citation-key":"ZhangChengChengJiYuJiLianJuanJiShenJingWangLuoDeGanZangZhongLiuFenGeYuJianCeFangFaYanJiu","genre":"硕士学位论文","contributor":[{"literal":"宗晓萍"},{"literal":"张军华"}]},"suffix":""}],"schema":"https://github.com/citation-style-language/schema/raw/master/csl-citation.json","citationID":"00000011","properties":{"formattedCitation":"[@ZhangChengChengJiYuJiLianJuanJiShenJingWangLuoDeGanZangZhongLiuFenGeYuJianCeFangFaYanJiu]","noteIndex":0}}   </w:instrText>
+        <w:instrText xml:space="preserve"> ADDIN ZOTERO_ITEM CSL_CITATION {"schema":"https://github.com/citation-style-language/schema/raw/master/csl-citation.json","properties":{"noteIndex":0,"formattedCitation":"[@ZhangChengChengJiYuJiLianJuanJiShenJingWangLuoDeGanZangZhongLiuFenGeYuJianCeFangFaYanJiu]"},"citationItems":[{"uris":["http://zotero.org/users/9557124/items/DAGE2EZM"],"itemData":{"number-of-pages":"81","DOI":"10.27103/d.cnki.ghebu.2023.001009","URL":"https://doi.org/10.27103/d.cnki.ghebu.2023.001009","language":"zh-CN","author":[{"literal":"张成成"}],"note":"major: 电子信息硕士（专业学位）\ndownload: 80\nCLC: R735.7;TP183;TP391.41\nCNKICite: 0\ndbcode: CMFD\ndbname: CMFDTEMP\nfilename: 1023914644.nh","type":"thesis","contributor":[{"literal":"宗晓萍"},{"literal":"张军华"}],"title":"基于级联卷积神经网络的肝脏肿瘤分割与检测方法研究","source":"CNKI","publisher":"河北大学","id":"ZhangChengChengJiYuJiLianJuanJiShenJingWangLuoDeGanZangZhongLiuFenGeYuJianCeFangFaYanJiu","genre":"硕士学位论文","abstract":"肝脏恶性肿瘤,作为发病率兼死亡率最高的疾病之一,给人类生命健康造成了严重的危害。及时的早期筛查无疑可以一定程度上减少、扼制疾病的发展,因此借助计算机辅助诊疗对于医生做出疾病判断和诊疗计划具有重大的指导意义。然而肝脏的形态、位置在不同人类个体之间存在着微妙的差异,同时医学图像具有低对比度及背景复杂的特点,再加上肿瘤往往呈现扩散化的趋势,一系列的不利因素使得针对肝脏及其肿瘤的图像处理工作仍然难以取得长足的进步。为了提高肝脏及其肿瘤的医学图像分割、检测性能,本文基于卷积神经网络,开展以下主要工作:(1)提出一种基于改进U-Net的肝脏分割方法。以U-Net作为基础架构,将U-Net中每个卷积模块分别用改进的预激活残差模块进行替代,提高网络的收敛性能,优化了模型表达能力;同时考虑到医学数据中普遍存在病变区域占比较低的问题,提出加权的混合损失函数缓解类别失衡现象。经过在Li TS数据集上的充分实验验证,肝脏部位的分割效果得到明显改善。(2)提出一种基于深度残差瓶颈结构的级联U-Net肝脏肿瘤分割方法。考虑到多尺度的小体积肿瘤分割需要更多不同尺度下的深层次特征信息,同时避免网络过深导致模型精度下降,提出在收缩路径引入改进的深度残差瓶颈卷积结构,并在收缩与扩张路径之间的桥接处引入设计的混合空洞卷积模块;在跳跃连接中引入了空间和通道的注意力融合机制,对特征的通道和空间关联性进行获取,使得级联二级网络学习的侧重点更多地聚焦于局部肿瘤特征。同时收缩路径的深度加深以及跳跃连接处的注意力机制引入也能够缓解U-Net两个路径之间的语义差异,更好地完成特征融合。实验结果表明,改进后的网络精度明显得到提高,证明了级联分割任务的可行性。(3)提出一种基于Mask R-CNN改进的肝脏肿瘤检测方法。针对原始网络的设计并不针对于医学图像,结合肝脏肿瘤数据的特点,调整锚框的尺寸为(82,162,322,642,1282);通过在FPN中扩充一条最底层与各高层之间的通路,为高层特征传播更精准的低级细节和定位信息,以解决对低层特征信息利用不合理的问题;将改进的FPN与不同的主干网络层数相结合,寻求相对适合于肝脏肿瘤检测的特征提取方式。实验结果表明,改进后的网络能够更好地适应医学图像检测工作。","accessed":{"date-parts":[["2024",5,8]]},"citation-key":"ZhangChengChengJiYuJiLianJuanJiShenJingWangLuoDeGanZangZhongLiuFenGeYuJianCeFangFaYanJiu"},"suffix":"","prefix":"","uri":["http://zotero.org/users/9557124/items/DAGE2EZM"],"id":535}],"citationID":"00000011"}   </w:instrText>
       </w:r>
       <w:r>
         <w:fldChar w:fldCharType="separate"/>
@@ -844,7 +844,7 @@
         <w:fldChar w:fldCharType="begin"/>
       </w:r>
       <w:r>
-        <w:instrText xml:space="preserve"> ADDIN ZOTERO_ITEM CSL_CITATION {"citationItems":[{"uri":["http://zotero.org/users/9557124/items/2D4XBHTM"],"id":570,"uris":["http://zotero.org/users/9557124/items/2D4XBHTM"],"prefix":"","itemData":{"note":"view: 141\nlike: 0","type":"thesis","author":[{"literal":"郭峰"}],"URL":"https://xueshu.baidu.com/usercenter/paper/show?paperid=1j7u0ap0x50x00q0sx4800c0n5291303","source":"Baidu Scholar","id":"GuoFengJiYuShenDuJuanJiShenJingWangLuoYaoGanTuXiangMuBiaoJianCeSuanFaYanJiu","accessed":{"date-parts":[["2024",5,19]]},"title":"基于深度卷积神经网络遥感图像目标检测算法研究","abstract":"高分辨率遥感图像目标检测是遥感图像理解任务中的热点研究问题,是许多遥感图像分析任务的基础.随着信息技术与遥感技术的发展,越来越高空间分辨率的可见光遥感图像使遥感目标的精细检测识别成为了可能.近年来,深度学习方法在自然场景目标检测领域取得了突破性进展,无论是在检测识别准确率还是算法的鲁棒性等方面,都超越了基于传统手工设计特征的方法.但是由于遥感图像中目标存在成像视角单一,目标分布密集和目标尺度变化大等特点,直接将自然场景目标检测方法应用于遥感图像目标检测任务中,并不能获得满意的效果.因此,本文围绕深度学习与高分辨率遥感图像目标检测问题,在舰船目标检测识别,军事飞机检测识别等具体问题上开展了一系列的工作.论文主要针对高分辨率可见光遥感图像中的舰船目标检测问题,在基于深度学习的自然场景目标检测算法的基础上,结合遥感图像的特点做出以下针对性的改进方法:(1)提出了基于旋转矩形区域的遥感舰船目标检测算法.首先,通过对舰船这类具有目标狭长且分布密集物体的观察研究,使用旋转矩形框表示舰船目标检测结果.通过分析,这种表示方法无论是从视觉直观上还是从算法性能上都要优于当前的水平举行框表示方法.为了实现基于旋转矩形框的舰船检测,在Faster RCNN算法的基础上,对RPN网络进行了改进使其可以输出带有旋转角度的候选区域.(2)提出了兴趣区域特征金字塔池化模块.尺度变化大是遥感目标检测面临的难点问题.本文设计提出了可以融合多尺度池化特征的兴趣区域特征金字塔池化模块,可以提取到更加有效的兴趣区域图像特征,进而完成更好的分类,提升算法处理多尺度目标的能力.(3)设计了定位准确度预测分支,通过引入定位准确度指导非极大值抑制算法,优化了后处理算法.当前后处理采用分类置信度作为后处理过程中目标框的排序依据,但是根据分析发现分类置信度跟网络定位结果的质量之间存在不匹配的关系.因此设计了定位准确度预测分支,通过回归网络对定位结果的质量进行打分,在非极大值抑制算法中以定位分数作为目标框的排序依据,并且在算法流程中实现预测框的分数更新,优化了后处理的结果.提出的算法改进在公开数据集HRSC2016上进行了验证.实验证明所提方法的有效性.","citation-key":"GuoFengJiYuShenDuJuanJiShenJingWangLuoYaoGanTuXiangMuBiaoJianCeSuanFaYanJiu","publisher":"哈尔滨理工大学","genre":"硕士学位论文"},"suffix":""}],"schema":"https://github.com/citation-style-language/schema/raw/master/csl-citation.json","citationID":"00000012","properties":{"formattedCitation":"[@GuoFengJiYuShenDuJuanJiShenJingWangLuoYaoGanTuXiangMuBiaoJianCeSuanFaYanJiu]","noteIndex":0}}   </w:instrText>
+        <w:instrText xml:space="preserve"> ADDIN ZOTERO_ITEM CSL_CITATION {"schema":"https://github.com/citation-style-language/schema/raw/master/csl-citation.json","properties":{"noteIndex":0,"formattedCitation":"[@GuoFengJiYuShenDuJuanJiShenJingWangLuoYaoGanTuXiangMuBiaoJianCeSuanFaYanJiu]"},"citationItems":[{"uris":["http://zotero.org/users/9557124/items/2D4XBHTM"],"itemData":{"type":"thesis","title":"基于深度卷积神经网络遥感图像目标检测算法研究","author":[{"literal":"郭峰"}],"note":"view: 141\nlike: 0","publisher":"哈尔滨理工大学","source":"Baidu Scholar","URL":"https://xueshu.baidu.com/usercenter/paper/show?paperid=1j7u0ap0x50x00q0sx4800c0n5291303","id":"GuoFengJiYuShenDuJuanJiShenJingWangLuoYaoGanTuXiangMuBiaoJianCeSuanFaYanJiu","genre":"硕士学位论文","abstract":"高分辨率遥感图像目标检测是遥感图像理解任务中的热点研究问题,是许多遥感图像分析任务的基础.随着信息技术与遥感技术的发展,越来越高空间分辨率的可见光遥感图像使遥感目标的精细检测识别成为了可能.近年来,深度学习方法在自然场景目标检测领域取得了突破性进展,无论是在检测识别准确率还是算法的鲁棒性等方面,都超越了基于传统手工设计特征的方法.但是由于遥感图像中目标存在成像视角单一,目标分布密集和目标尺度变化大等特点,直接将自然场景目标检测方法应用于遥感图像目标检测任务中,并不能获得满意的效果.因此,本文围绕深度学习与高分辨率遥感图像目标检测问题,在舰船目标检测识别,军事飞机检测识别等具体问题上开展了一系列的工作.论文主要针对高分辨率可见光遥感图像中的舰船目标检测问题,在基于深度学习的自然场景目标检测算法的基础上,结合遥感图像的特点做出以下针对性的改进方法:(1)提出了基于旋转矩形区域的遥感舰船目标检测算法.首先,通过对舰船这类具有目标狭长且分布密集物体的观察研究,使用旋转矩形框表示舰船目标检测结果.通过分析,这种表示方法无论是从视觉直观上还是从算法性能上都要优于当前的水平举行框表示方法.为了实现基于旋转矩形框的舰船检测,在Faster RCNN算法的基础上,对RPN网络进行了改进使其可以输出带有旋转角度的候选区域.(2)提出了兴趣区域特征金字塔池化模块.尺度变化大是遥感目标检测面临的难点问题.本文设计提出了可以融合多尺度池化特征的兴趣区域特征金字塔池化模块,可以提取到更加有效的兴趣区域图像特征,进而完成更好的分类,提升算法处理多尺度目标的能力.(3)设计了定位准确度预测分支,通过引入定位准确度指导非极大值抑制算法,优化了后处理算法.当前后处理采用分类置信度作为后处理过程中目标框的排序依据,但是根据分析发现分类置信度跟网络定位结果的质量之间存在不匹配的关系.因此设计了定位准确度预测分支,通过回归网络对定位结果的质量进行打分,在非极大值抑制算法中以定位分数作为目标框的排序依据,并且在算法流程中实现预测框的分数更新,优化了后处理的结果.提出的算法改进在公开数据集HRSC2016上进行了验证.实验证明所提方法的有效性.","accessed":{"date-parts":[["2024",5,19]]},"citation-key":"GuoFengJiYuShenDuJuanJiShenJingWangLuoYaoGanTuXiangMuBiaoJianCeSuanFaYanJiu"},"suffix":"","prefix":"","uri":["http://zotero.org/users/9557124/items/2D4XBHTM"],"id":570}],"citationID":"00000012"}   </w:instrText>
       </w:r>
       <w:r>
         <w:fldChar w:fldCharType="separate"/>
@@ -865,7 +865,7 @@
         <w:fldChar w:fldCharType="begin"/>
       </w:r>
       <w:r>
-        <w:instrText xml:space="preserve"> ADDIN ZOTERO_ITEM CSL_CITATION {"citationItems":[{"uri":["http://zotero.org/users/9557124/items/BQ8Z9DCY"],"id":571,"uris":["http://zotero.org/users/9557124/items/BQ8Z9DCY"],"prefix":"","itemData":{"note":"foundation: 国家自然科学基金（NNSFC-61503228）； NSFC-广东联合基金（第二期）；\ndownload: 254\nCLC: TP391.1;TP183\nCNKICite: 31\ndbcode: CJFD\ndbname: CJFDLAST2017\nfilename: mess201701019","type":"article-journal","author":[{"literal":"王瑞波"},{"literal":"李济洪"},{"literal":"李国臣"},{"literal":"杨耀文"}],"issue":"1","page":"147-154","URL":"https://kns.cnki.net/KCMS/detail/detail.aspx?dbcode=CJFD&amp;dbname=CJFDLAST2017&amp;filename=mess201701019","source":"Baidu Scholar","id":"WangRuiBoJiYuDropoutZhengZeHuaDeHanYuKuangJiaYuYiJiaoSeShiBie","accessed":{"date-parts":[["2024",5,19]]},"title":"基于Dropout正则化的汉语框架语义角色识别","container-title":"中文信息学报","citation-key":"WangRuiBoJiYuDropoutZhengZeHuaDeHanYuKuangJiaYuYiJiaoSeShiBie","abstract":"汉语框架语义角色识别是汉语框架语义分析的重要任务之一。该文基于汉语词语、词性等特征的分布式表示,使用一种多特征融合的神经网络结构来构建汉语框架语义角色识别模型。鉴于可用的训练语料规模有限,该文采用了Dropout正则化技术来改进神经网络的训练过程。实验结果表明,Dropout正则化的加入有效地缓解了模型的过拟合现象,使得模型的F值有了近7%的提高。该文进一步优化了学习率以及分布式表示的初始值,最终的汉语框架语义角色识别的F值达到70.54%,较原有的最优结果提升2%左右。","language":"zh-CN"},"suffix":""}],"schema":"https://github.com/citation-style-language/schema/raw/master/csl-citation.json","citationID":"00000013","properties":{"formattedCitation":"[@WangRuiBoJiYuDropoutZhengZeHuaDeHanYuKuangJiaYuYiJiaoSeShiBie]","noteIndex":0}}   </w:instrText>
+        <w:instrText xml:space="preserve"> ADDIN ZOTERO_ITEM CSL_CITATION {"schema":"https://github.com/citation-style-language/schema/raw/master/csl-citation.json","properties":{"noteIndex":0,"formattedCitation":"[@WangRuiBoJiYuDropoutZhengZeHuaDeHanYuKuangJiaYuYiJiaoSeShiBie]"},"citationItems":[{"uris":["http://zotero.org/users/9557124/items/BQ8Z9DCY"],"itemData":{"type":"article-journal","language":"zh-CN","container-title":"中文信息学报","note":"foundation: 国家自然科学基金（NNSFC-61503228）； NSFC-广东联合基金（第二期）；\ndownload: 254\nCLC: TP391.1;TP183\nCNKICite: 31\ndbcode: CJFD\ndbname: CJFDLAST2017\nfilename: mess201701019","URL":"https://kns.cnki.net/KCMS/detail/detail.aspx?dbcode=CJFD&amp;dbname=CJFDLAST2017&amp;filename=mess201701019","id":"WangRuiBoJiYuDropoutZhengZeHuaDeHanYuKuangJiaYuYiJiaoSeShiBie","issue":"1","source":"Baidu Scholar","title":"基于Dropout正则化的汉语框架语义角色识别","page":"147-154","citation-key":"WangRuiBoJiYuDropoutZhengZeHuaDeHanYuKuangJiaYuYiJiaoSeShiBie","abstract":"汉语框架语义角色识别是汉语框架语义分析的重要任务之一。该文基于汉语词语、词性等特征的分布式表示,使用一种多特征融合的神经网络结构来构建汉语框架语义角色识别模型。鉴于可用的训练语料规模有限,该文采用了Dropout正则化技术来改进神经网络的训练过程。实验结果表明,Dropout正则化的加入有效地缓解了模型的过拟合现象,使得模型的F值有了近7%的提高。该文进一步优化了学习率以及分布式表示的初始值,最终的汉语框架语义角色识别的F值达到70.54%,较原有的最优结果提升2%左右。","accessed":{"date-parts":[["2024",5,19]]},"author":[{"literal":"王瑞波"},{"literal":"李济洪"},{"literal":"李国臣"},{"literal":"杨耀文"}]},"suffix":"","prefix":"","uri":["http://zotero.org/users/9557124/items/BQ8Z9DCY"],"id":571}],"citationID":"00000013"}   </w:instrText>
       </w:r>
       <w:r>
         <w:fldChar w:fldCharType="separate"/>
@@ -904,7 +904,7 @@
         <w:fldChar w:fldCharType="begin"/>
       </w:r>
       <w:r>
-        <w:instrText xml:space="preserve"> ADDIN ZOTERO_ITEM CSL_CITATION {"citationItems":[{"uri":["http://zotero.org/users/9557124/items/44N4JGHY"],"id":470,"uris":["http://zotero.org/users/9557124/items/44N4JGHY"],"prefix":"","itemData":{"note":"titleTranslation: 医学影像中的任何分段","type":"article-journal","author":[{"family":"Ma","given":"Jun"},{"family":"He","given":"Yuting"},{"family":"Li","given":"Feifei"},{"family":"Han","given":"Lin"},{"family":"You","given":"Chenyu"},{"family":"Wang","given":"Bo"}],"id":"maSegmentAnythingMedical","source":"Zotero","title":"Segment Anything in Medical Images","citation-key":"maSegmentAnythingMedical","abstract":"Medical image segmentation is a critical component in clinical practice, facilitating accurate diagnosis, treatment planning, and disease monitoring. However, current methods predominantly rely on customized models, which exhibit limited generality across diverse tasks. In this study, we present MedSAM, the inaugural foundation model designed for universal medical image segmentation. Harnessing the power of a meticulously curated dataset comprising over one million images, MedSAM not only outperforms existing state-of-the-art segmentation foundation models, but also exhibits comparable or even superior performance to specialist models. Moreover, MedSAM enables the precise extraction of essential biomarkers for tumor burden quantification. By delivering accurate and efficient segmentation across a wide spectrum of tasks, MedSAM holds significant potential to expedite the evolution of diagnostic tools and the personalization of treatment plans.","language":"en"},"suffix":""}],"schema":"https://github.com/citation-style-language/schema/raw/master/csl-citation.json","citationID":"00000014","properties":{"formattedCitation":"[@maSegmentAnythingMedical]","noteIndex":0}}   </w:instrText>
+        <w:instrText xml:space="preserve"> ADDIN ZOTERO_ITEM CSL_CITATION {"schema":"https://github.com/citation-style-language/schema/raw/master/csl-citation.json","properties":{"noteIndex":0,"formattedCitation":"[@maSegmentAnythingMedical]"},"citationItems":[{"uris":["http://zotero.org/users/9557124/items/44N4JGHY"],"itemData":{"type":"article-journal","title":"Segment Anything in Medical Images","author":[{"given":"Jun","family":"Ma"},{"given":"Yuting","family":"He"},{"given":"Feifei","family":"Li"},{"given":"Lin","family":"Han"},{"given":"Chenyu","family":"You"},{"given":"Bo","family":"Wang"}],"note":"titleTranslation: 医学影像中的任何分段","id":"maSegmentAnythingMedical","source":"Zotero","citation-key":"maSegmentAnythingMedical","abstract":"Medical image segmentation is a critical component in clinical practice, facilitating accurate diagnosis, treatment planning, and disease monitoring. However, current methods predominantly rely on customized models, which exhibit limited generality across diverse tasks. In this study, we present MedSAM, the inaugural foundation model designed for universal medical image segmentation. Harnessing the power of a meticulously curated dataset comprising over one million images, MedSAM not only outperforms existing state-of-the-art segmentation foundation models, but also exhibits comparable or even superior performance to specialist models. Moreover, MedSAM enables the precise extraction of essential biomarkers for tumor burden quantification. By delivering accurate and efficient segmentation across a wide spectrum of tasks, MedSAM holds significant potential to expedite the evolution of diagnostic tools and the personalization of treatment plans.","language":"en"},"suffix":"","prefix":"","uri":["http://zotero.org/users/9557124/items/44N4JGHY"],"id":470}],"citationID":"00000014"}   </w:instrText>
       </w:r>
       <w:r>
         <w:fldChar w:fldCharType="separate"/>
@@ -1037,7 +1037,7 @@
         <w:rPr>
           <w:rStyle w:val="VerbatimChar"/>
         </w:rPr>
-        <w:t xml:space="preserve">graph LR;</w:t>
+        <w:t xml:space="preserve">graph TD;</w:t>
       </w:r>
       <w:r>
         <w:br/>
@@ -2428,7 +2428,7 @@
         <w:fldChar w:fldCharType="begin"/>
       </w:r>
       <w:r>
-        <w:instrText xml:space="preserve"> ADDIN ZOTERO_ITEM CSL_CITATION {"citationItems":[{"uri":["http://zotero.org/users/9557124/items/P2DY7E6V"],"id":504,"uris":["http://zotero.org/users/9557124/items/P2DY7E6V"],"prefix":"","itemData":{"id":"LunWenJieDuMetaAiSAM","accessed":{"date-parts":[["2024",4,11]]},"title":"【论文解读】MetaAi SAM(Segment Anything) 分割一切 - 知乎","citation-key":"LunWenJieDuMetaAiSAM","URL":"https://zhuanlan.zhihu.com/p/620355474","type":"webpage"},"suffix":""}],"schema":"https://github.com/citation-style-language/schema/raw/master/csl-citation.json","citationID":"00000015","properties":{"formattedCitation":"[@LunWenJieDuMetaAiSAM]","noteIndex":0}}   </w:instrText>
+        <w:instrText xml:space="preserve"> ADDIN ZOTERO_ITEM CSL_CITATION {"schema":"https://github.com/citation-style-language/schema/raw/master/csl-citation.json","properties":{"noteIndex":0,"formattedCitation":"[@wuMedicalSAMAdapter]"},"citationItems":[{"uris":["http://zotero.org/users/9557124/items/ESQQIDGI"],"itemData":{"type":"article-journal","title":"Medical SAM Adapter: Adapting Segment Anything Model for Medical Image Segmentation","author":[{"given":"Junde","family":"Wu"},{"given":"Rao","family":"Fu"},{"given":"Yu","family":"Zhang"},{"given":"Huihui","family":"Fang"},{"given":"Yuanpei","family":"Liu"},{"given":"Yanwu","family":"Xu"},{"given":"Yueming","family":"Jin"}],"note":"titleTranslation: 医学 SAM 适配器：为医学图像分段调整任何分段模型","id":"wuMedicalSAMAdapter","source":"Zotero","citation-key":"wuMedicalSAMAdapter","abstract":"The Segment Anything Model (SAM) has recently gained popularity in the ﬁeld of image segmentation. Thanks to its impressive capabilities in all-round segmentation tasks and its prompt-based interface, SAM has sparked intensive discussion within the community. It is even said by many prestigious experts that image segmentation task has been \"ﬁnished\" by SAM. However, medical image segmentation, although an important branch of the image segmentation family, seems not to be included in the scope of Segmenting \"Anything\". Many individual experiments and recent studies have shown that SAM performs subpar in medical image segmentation. A natural question is how to ﬁnd the missing piece of the puzzle to extend the strong segmentation capability of SAM to medical image segmentation. In this paper, instead of ﬁnetuning the SAM model, we propose Med SAM Adapter, which integrates the medical speciﬁc domain knowledge to the segmentation model, by a simple yet eﬀective adaptation technique. Although this work is still one of a few to transfer the popular NLP technique Adapter to computer vision cases, this simple implementation shows surprisingly good performance on medical image segmentation. A medical image adapted SAM, which we have dubbed Medical SAM Adapter (MSA), shows superior performance on 19 medical image segmentation tasks with various image modalities including CT, MRI, ultrasound image, fundus image, and dermoscopic images. MSA outperforms a wide range of state-of-the-art (SOTA) medical image segmentation methods, such as nnUNet, TransUNet, UNetr, MedSegDiﬀ, and also outperforms the fully ﬁne-turned MedSAM with a considerable performance gap. Code will be released at: https://github.com/WuJunde/Medical-SAM-Adapter.","language":"en"},"suffix":"","prefix":"","uri":["http://zotero.org/users/9557124/items/ESQQIDGI"],"id":471}],"citationID":"00000015"}   </w:instrText>
       </w:r>
       <w:r>
         <w:fldChar w:fldCharType="separate"/>
@@ -2437,7 +2437,7 @@
         <w:rPr>
           <w:noProof/>
         </w:rPr>
-        <w:t>&lt;Do Zotero Refresh: [@LunWenJieDuMetaAiSAM]&gt;</w:t>
+        <w:t>&lt;Do Zotero Refresh: [@wuMedicalSAMAdapter]&gt;</w:t>
       </w:r>
       <w:r>
         <w:fldChar w:fldCharType="end"/>
@@ -2463,7 +2463,7 @@
         <w:fldChar w:fldCharType="begin"/>
       </w:r>
       <w:r>
-        <w:instrText xml:space="preserve"> ADDIN ZOTERO_ITEM CSL_CITATION {"citationItems":[{"uri":["http://zotero.org/users/9557124/items/RGI8W7FT"],"id":472,"uris":["http://zotero.org/users/9557124/items/RGI8W7FT"],"prefix":"","itemData":{"DOI":"10.1109/ICCV51070.2023.00371","issued":{"date-parts":[["2023",10,1]]},"id":"kirillovSegmentAnything2023","accessed":{"date-parts":[["2024",1,17]]},"URL":"https://ieeexplore.ieee.org/document/10378323/","ISBN":"9798350307184","citation-key":"kirillovSegmentAnything2023","publisher":"IEEE","note":"titleTranslation: 任何分段","type":"paper-conference","event-place":"Paris, France","page":"3992-4003","container-title":"2023 IEEE/CVF International Conference on Computer Vision (ICCV)","publisher-place":"Paris, France","source":"DOI.org (Crossref)","title":"Segment Anything","author":[{"family":"Kirillov","given":"Alexander"},{"family":"Mintun","given":"Eric"},{"family":"Ravi","given":"Nikhila"},{"family":"Mao","given":"Hanzi"},{"family":"Rolland","given":"Chloe"},{"family":"Gustafson","given":"Laura"},{"family":"Xiao","given":"Tete"},{"family":"Whitehead","given":"Spencer"},{"family":"Berg","given":"Alexander C."},{"family":"Lo","given":"Wan-Yen"},{"family":"Dollár","given":"Piotr"},{"family":"Girshick","given":"Ross"}],"event-title":"2023 IEEE/CVF International Conference on Computer Vision (ICCV)","abstract":"We introduce the Segment Anything (SA) project: a new task, model, and dataset for image segmentation. Using our efﬁcient model in a data collection loop, we built the largest segmentation dataset to date (by far), with over 1 billion masks on 11M licensed and privacy respecting images. The model is designed and trained to be promptable, so it can transfer zero-shot to new image distributions and tasks. We evaluate its capabilities on numerous tasks and ﬁnd that its zero-shot performance is impressive – often competitive with or even superior to prior fully supervised results. We are releasing the Segment Anything Model (SAM) and corresponding dataset (SA-1B) of 1B masks and 11M images at https://segment-anything.com to foster research into foundation models for computer vision.","language":"en"},"suffix":""}],"schema":"https://github.com/citation-style-language/schema/raw/master/csl-citation.json","citationID":"00000016","properties":{"formattedCitation":"[@kirillovSegmentAnything2023]","noteIndex":0}}   </w:instrText>
+        <w:instrText xml:space="preserve"> ADDIN ZOTERO_ITEM CSL_CITATION {"schema":"https://github.com/citation-style-language/schema/raw/master/csl-citation.json","properties":{"noteIndex":0,"formattedCitation":"[@kirillovSegmentAnything2023]"},"citationItems":[{"uris":["http://zotero.org/users/9557124/items/RGI8W7FT"],"itemData":{"title":"Segment Anything","author":[{"given":"Alexander","family":"Kirillov"},{"given":"Eric","family":"Mintun"},{"given":"Nikhila","family":"Ravi"},{"given":"Hanzi","family":"Mao"},{"given":"Chloe","family":"Rolland"},{"given":"Laura","family":"Gustafson"},{"given":"Tete","family":"Xiao"},{"given":"Spencer","family":"Whitehead"},{"given":"Alexander C.","family":"Berg"},{"given":"Wan-Yen","family":"Lo"},{"given":"Piotr","family":"Dollár"},{"given":"Ross","family":"Girshick"}],"note":"titleTranslation: 任何分段","publisher-place":"Paris, France","citation-key":"kirillovSegmentAnything2023","abstract":"We introduce the Segment Anything (SA) project: a new task, model, and dataset for image segmentation. Using our efﬁcient model in a data collection loop, we built the largest segmentation dataset to date (by far), with over 1 billion masks on 11M licensed and privacy respecting images. The model is designed and trained to be promptable, so it can transfer zero-shot to new image distributions and tasks. We evaluate its capabilities on numerous tasks and ﬁnd that its zero-shot performance is impressive – often competitive with or even superior to prior fully supervised results. We are releasing the Segment Anything Model (SAM) and corresponding dataset (SA-1B) of 1B masks and 11M images at https://segment-anything.com to foster research into foundation models for computer vision.","accessed":{"date-parts":[["2024",1,17]]},"DOI":"10.1109/ICCV51070.2023.00371","language":"en","container-title":"2023 IEEE/CVF International Conference on Computer Vision (ICCV)","page":"3992-4003","id":"kirillovSegmentAnything2023","URL":"https://ieeexplore.ieee.org/document/10378323/","source":"DOI.org (Crossref)","type":"paper-conference","event-title":"2023 IEEE/CVF International Conference on Computer Vision (ICCV)","publisher":"IEEE","ISBN":"9798350307184","issued":{"date-parts":[["2023",10,1]]},"event-place":"Paris, France"},"suffix":"","prefix":"","uri":["http://zotero.org/users/9557124/items/RGI8W7FT"],"id":472}],"citationID":"00000016"}   </w:instrText>
       </w:r>
       <w:r>
         <w:fldChar w:fldCharType="separate"/>
@@ -2673,143 +2673,6 @@
       </w:pPr>
       <w:r>
         <w:t xml:space="preserve">生成图像的分割掩码。</w:t>
-      </w:r>
-    </w:p>
-    <w:p>
-      <w:pPr>
-        <w:pStyle w:val="SourceCode"/>
-      </w:pPr>
-      <w:r>
-        <w:rPr>
-          <w:rStyle w:val="VerbatimChar"/>
-        </w:rPr>
-        <w:t xml:space="preserve">graph TD;</w:t>
-      </w:r>
-      <w:r>
-        <w:br/>
-      </w:r>
-      <w:r>
-        <w:rPr>
-          <w:rStyle w:val="VerbatimChar"/>
-        </w:rPr>
-        <w:t xml:space="preserve">    A[输入图像（Input Image）] --&gt; B[图像编码器（Image Encoder）];</w:t>
-      </w:r>
-      <w:r>
-        <w:br/>
-      </w:r>
-      <w:r>
-        <w:rPr>
-          <w:rStyle w:val="VerbatimChar"/>
-        </w:rPr>
-        <w:t xml:space="preserve">    B --&gt; C[图像特征（Image Features）];</w:t>
-      </w:r>
-      <w:r>
-        <w:br/>
-      </w:r>
-      <w:r>
-        <w:rPr>
-          <w:rStyle w:val="VerbatimChar"/>
-        </w:rPr>
-        <w:t xml:space="preserve">    A2[提示信息（Prompts）] --&gt; D[提示编码器（Prompt Encoder）];</w:t>
-      </w:r>
-      <w:r>
-        <w:br/>
-      </w:r>
-      <w:r>
-        <w:rPr>
-          <w:rStyle w:val="VerbatimChar"/>
-        </w:rPr>
-        <w:t xml:space="preserve">    D --&gt; E[提示特征（Prompt Features）];</w:t>
-      </w:r>
-      <w:r>
-        <w:br/>
-      </w:r>
-      <w:r>
-        <w:rPr>
-          <w:rStyle w:val="VerbatimChar"/>
-        </w:rPr>
-        <w:t xml:space="preserve">    C --&gt; F[特征融合与加权（Feature Fusion and Weighting）];</w:t>
-      </w:r>
-      <w:r>
-        <w:br/>
-      </w:r>
-      <w:r>
-        <w:rPr>
-          <w:rStyle w:val="VerbatimChar"/>
-        </w:rPr>
-        <w:t xml:space="preserve">    E --&gt; F;</w:t>
-      </w:r>
-      <w:r>
-        <w:br/>
-      </w:r>
-      <w:r>
-        <w:rPr>
-          <w:rStyle w:val="VerbatimChar"/>
-        </w:rPr>
-        <w:t xml:space="preserve">    F --&gt; G[掩码解码器（Mask Decoder）];</w:t>
-      </w:r>
-      <w:r>
-        <w:br/>
-      </w:r>
-      <w:r>
-        <w:rPr>
-          <w:rStyle w:val="VerbatimChar"/>
-        </w:rPr>
-        <w:t xml:space="preserve">    G --&gt; G1[卷积层（Convolutional Layer）];</w:t>
-      </w:r>
-      <w:r>
-        <w:br/>
-      </w:r>
-      <w:r>
-        <w:rPr>
-          <w:rStyle w:val="VerbatimChar"/>
-        </w:rPr>
-        <w:t xml:space="preserve">    G1 --&gt; G2[上采样层（Upsampling Layer）];</w:t>
-      </w:r>
-      <w:r>
-        <w:br/>
-      </w:r>
-      <w:r>
-        <w:rPr>
-          <w:rStyle w:val="VerbatimChar"/>
-        </w:rPr>
-        <w:t xml:space="preserve">    G2 --&gt; G3[卷积层（Convolutional Layer）];</w:t>
-      </w:r>
-      <w:r>
-        <w:br/>
-      </w:r>
-      <w:r>
-        <w:rPr>
-          <w:rStyle w:val="VerbatimChar"/>
-        </w:rPr>
-        <w:t xml:space="preserve">    G3 --&gt; G4[激活函数（Activation Function）];</w:t>
-      </w:r>
-      <w:r>
-        <w:br/>
-      </w:r>
-      <w:r>
-        <w:rPr>
-          <w:rStyle w:val="VerbatimChar"/>
-        </w:rPr>
-        <w:t xml:space="preserve">    G4 --&gt; G5[上采样层（Upsampling Layer）];</w:t>
-      </w:r>
-      <w:r>
-        <w:br/>
-      </w:r>
-      <w:r>
-        <w:rPr>
-          <w:rStyle w:val="VerbatimChar"/>
-        </w:rPr>
-        <w:t xml:space="preserve">    G5 --&gt; G6[卷积层（Convolutional Layer）];</w:t>
-      </w:r>
-      <w:r>
-        <w:br/>
-      </w:r>
-      <w:r>
-        <w:rPr>
-          <w:rStyle w:val="VerbatimChar"/>
-        </w:rPr>
-        <w:t xml:space="preserve">    G --&gt; H[输出掩码（Output Mask）];</w:t>
       </w:r>
     </w:p>
     <w:p>
@@ -3346,7 +3209,7 @@
     </w:p>
     <w:bookmarkEnd w:id="59"/>
     <w:bookmarkEnd w:id="60"/>
-    <w:bookmarkStart w:id="61" w:name="结果分析与性能比较"/>
+    <w:bookmarkStart w:id="66" w:name="结果分析与性能比较"/>
     <w:p>
       <w:pPr>
         <w:pStyle w:val="1"/>
@@ -3371,17 +3234,16 @@
         <w:t xml:space="preserve">通过实际的实验数据，本研究采用了以下性能评价指标：</w:t>
       </w:r>
     </w:p>
-    <w:bookmarkEnd w:id="61"/>
-    <w:bookmarkStart w:id="65" w:name="评价指标"/>
-    <w:p>
-      <w:pPr>
-        <w:pStyle w:val="1"/>
+    <w:bookmarkStart w:id="63" w:name="评价指标"/>
+    <w:p>
+      <w:pPr>
+        <w:pStyle w:val="2"/>
       </w:pPr>
       <w:r>
         <w:t xml:space="preserve">评价指标</w:t>
       </w:r>
     </w:p>
-    <w:bookmarkStart w:id="62" w:name="准确度accuracy"/>
+    <w:bookmarkStart w:id="61" w:name="准确度accuracy"/>
     <w:p>
       <w:pPr>
         <w:pStyle w:val="3"/>
@@ -3522,8 +3384,22 @@
           <w:numId w:val="1020"/>
         </w:numPr>
       </w:pPr>
-      <w:r>
-        <w:t xml:space="preserve">$ TPTP $（True Positive）：真正例数，即正确预测为正类的像素数。</w:t>
+      <m:oMath>
+        <m:r>
+          <m:t>T</m:t>
+        </m:r>
+        <m:r>
+          <m:t>P</m:t>
+        </m:r>
+        <m:r>
+          <m:t>T</m:t>
+        </m:r>
+        <m:r>
+          <m:t>P</m:t>
+        </m:r>
+      </m:oMath>
+      <w:r>
+        <w:t xml:space="preserve">（True Positive）：真正例数，即正确预测为正类的像素数。</w:t>
       </w:r>
     </w:p>
     <w:p>
@@ -3534,8 +3410,22 @@
           <w:numId w:val="1020"/>
         </w:numPr>
       </w:pPr>
-      <w:r>
-        <w:t xml:space="preserve">$ TNTN $（True Negative）：真负例数，即正确预测为负类的像素数。</w:t>
+      <m:oMath>
+        <m:r>
+          <m:t>T</m:t>
+        </m:r>
+        <m:r>
+          <m:t>N</m:t>
+        </m:r>
+        <m:r>
+          <m:t>T</m:t>
+        </m:r>
+        <m:r>
+          <m:t>N</m:t>
+        </m:r>
+      </m:oMath>
+      <w:r>
+        <w:t xml:space="preserve">（True Negative）：真负例数，即正确预测为负类的像素数。</w:t>
       </w:r>
     </w:p>
     <w:p>
@@ -3546,8 +3436,22 @@
           <w:numId w:val="1020"/>
         </w:numPr>
       </w:pPr>
-      <w:r>
-        <w:t xml:space="preserve">$ FPFP $（False Positive）：假正例数，即错误预测为正类的像素数。</w:t>
+      <m:oMath>
+        <m:r>
+          <m:t>F</m:t>
+        </m:r>
+        <m:r>
+          <m:t>P</m:t>
+        </m:r>
+        <m:r>
+          <m:t>F</m:t>
+        </m:r>
+        <m:r>
+          <m:t>P</m:t>
+        </m:r>
+      </m:oMath>
+      <w:r>
+        <w:t xml:space="preserve">（False Positive）：假正例数，即错误预测为正类的像素数。</w:t>
       </w:r>
     </w:p>
     <w:p>
@@ -3558,8 +3462,22 @@
           <w:numId w:val="1020"/>
         </w:numPr>
       </w:pPr>
-      <w:r>
-        <w:t xml:space="preserve">$ FNFN $（False Negative）：假负例数，即错误预测为负类的像素数。</w:t>
+      <m:oMath>
+        <m:r>
+          <m:t>F</m:t>
+        </m:r>
+        <m:r>
+          <m:t>N</m:t>
+        </m:r>
+        <m:r>
+          <m:t>F</m:t>
+        </m:r>
+        <m:r>
+          <m:t>N</m:t>
+        </m:r>
+      </m:oMath>
+      <w:r>
+        <w:t xml:space="preserve">（False Negative）：假负例数，即错误预测为负类的像素数。</w:t>
       </w:r>
     </w:p>
     <w:p>
@@ -3592,8 +3510,8 @@
         <w:t xml:space="preserve">：当数据集类别不平衡时（即某些类别的像素数远多于其他类别），准确度可能会产生误导性结果。例如，在医学图像分割中，前景（如肿瘤）通常占很小的比例，而背景占大部分。在这种情况下，高准确度并不一定表示模型性能好。</w:t>
       </w:r>
     </w:p>
-    <w:bookmarkEnd w:id="62"/>
-    <w:bookmarkStart w:id="63" w:name="dice-系数"/>
+    <w:bookmarkEnd w:id="61"/>
+    <w:bookmarkStart w:id="62" w:name="dice-系数"/>
     <w:p>
       <w:pPr>
         <w:pStyle w:val="3"/>
@@ -3788,8 +3706,16 @@
           <w:numId w:val="1021"/>
         </w:numPr>
       </w:pPr>
-      <w:r>
-        <w:t xml:space="preserve">$ A $ 为预测的二值掩码。</w:t>
+      <m:oMath>
+        <m:r>
+          <m:t>A</m:t>
+        </m:r>
+      </m:oMath>
+      <w:r>
+        <w:t xml:space="preserve"> </w:t>
+      </w:r>
+      <w:r>
+        <w:t xml:space="preserve">为预测的二值掩码。</w:t>
       </w:r>
     </w:p>
     <w:p>
@@ -3800,8 +3726,16 @@
           <w:numId w:val="1021"/>
         </w:numPr>
       </w:pPr>
-      <w:r>
-        <w:t xml:space="preserve">$ B $ 为真实的二值掩码。</w:t>
+      <m:oMath>
+        <m:r>
+          <m:t>B</m:t>
+        </m:r>
+      </m:oMath>
+      <w:r>
+        <w:t xml:space="preserve"> </w:t>
+      </w:r>
+      <w:r>
+        <w:t xml:space="preserve">为真实的二值掩码。</w:t>
       </w:r>
     </w:p>
     <w:p>
@@ -3812,14 +3746,35 @@
           <w:numId w:val="1021"/>
         </w:numPr>
       </w:pPr>
-      <w:r>
-        <w:t xml:space="preserve">$ |A</w:t>
-      </w:r>
+      <m:oMath>
+        <m:d>
+          <m:dPr>
+            <m:begChr m:val="|"/>
+            <m:endChr m:val="|"/>
+            <m:sepChr m:val=""/>
+            <m:grow/>
+          </m:dPr>
+          <m:e>
+            <m:r>
+              <m:t>A</m:t>
+            </m:r>
+            <m:r>
+              <m:rPr>
+                <m:sty m:val="p"/>
+              </m:rPr>
+              <m:t>∩</m:t>
+            </m:r>
+            <m:r>
+              <m:t>B</m:t>
+            </m:r>
+          </m:e>
+        </m:d>
+      </m:oMath>
       <w:r>
         <w:t xml:space="preserve"> </w:t>
       </w:r>
       <w:r>
-        <w:t xml:space="preserve">B| $ 为预测与真实掩码的交集像素数。</w:t>
+        <w:t xml:space="preserve">为预测与真实掩码的交集像素数。</w:t>
       </w:r>
     </w:p>
     <w:p>
@@ -3852,6 +3807,7 @@
         <w:t xml:space="preserve">：Dice 系数相对复杂，计算需要同时考虑预测结果与真实标签，尤其在处理多类别分割任务时，需要分别计算每个类别的 Dice 系数，再求平均值。</w:t>
       </w:r>
     </w:p>
+    <w:bookmarkEnd w:id="62"/>
     <w:bookmarkEnd w:id="63"/>
     <w:bookmarkStart w:id="64" w:name="评估模型性能"/>
     <w:p>
@@ -3862,6 +3818,16 @@
         <w:t xml:space="preserve">评估模型性能</w:t>
       </w:r>
     </w:p>
+    <w:bookmarkEnd w:id="64"/>
+    <w:bookmarkStart w:id="65" w:name="模型表现"/>
+    <w:p>
+      <w:pPr>
+        <w:pStyle w:val="2"/>
+      </w:pPr>
+      <w:r>
+        <w:t xml:space="preserve">模型表现</w:t>
+      </w:r>
+    </w:p>
     <w:p>
       <w:pPr>
         <w:pStyle w:val="FirstParagraph"/>
@@ -3870,9 +3836,9 @@
         <w:t xml:space="preserve">性能对比分析侧重于考察SAM大模型与其他模型在精确度、Dice 系数方面的差异，同时评价模型的计算效率。分析结果指出，模型训练效果良好， SAM 模型在精度上具有优势，尤其在小肿瘤区域的分割上显示出更高的敏感性。</w:t>
       </w:r>
     </w:p>
-    <w:bookmarkEnd w:id="64"/>
     <w:bookmarkEnd w:id="65"/>
-    <w:bookmarkStart w:id="71" w:name="结论与展望"/>
+    <w:bookmarkEnd w:id="66"/>
+    <w:bookmarkStart w:id="72" w:name="结论与展望"/>
     <w:p>
       <w:pPr>
         <w:pStyle w:val="1"/>
@@ -3881,7 +3847,7 @@
         <w:t xml:space="preserve">结论与展望</w:t>
       </w:r>
     </w:p>
-    <w:bookmarkStart w:id="66" w:name="结论-2"/>
+    <w:bookmarkStart w:id="67" w:name="结论-2"/>
     <w:p>
       <w:pPr>
         <w:pStyle w:val="2"/>
@@ -3922,8 +3888,8 @@
         <w:t xml:space="preserve">综上所述，基于 SAM 模型的肝脏肿瘤分割软件的开发，不仅可以改善现有的图像分割方法，还有助于提高肝脏疾病的诊断效率和准确性。未来的研究应当着重于模型的实际应用和临床转化，以实现医学影像自动化分析的最终目标。</w:t>
       </w:r>
     </w:p>
-    <w:bookmarkEnd w:id="66"/>
-    <w:bookmarkStart w:id="70" w:name="不足与展望"/>
+    <w:bookmarkEnd w:id="67"/>
+    <w:bookmarkStart w:id="71" w:name="不足与展望"/>
     <w:p>
       <w:pPr>
         <w:pStyle w:val="2"/>
@@ -3932,7 +3898,7 @@
         <w:t xml:space="preserve">不足与展望</w:t>
       </w:r>
     </w:p>
-    <w:bookmarkStart w:id="68" w:name="不足"/>
+    <w:bookmarkStart w:id="69" w:name="不足"/>
     <w:p>
       <w:pPr>
         <w:pStyle w:val="3"/>
@@ -4037,7 +4003,7 @@
         <w:t xml:space="preserve">虽然本研究在测试集上展示了良好的性能，但在实际临床应用中的验证和评估尚不足。未来需要在真实临床环境中进行更多的测试和验证，以确保模型在实际应用中的可靠性和有效性。</w:t>
       </w:r>
     </w:p>
-    <w:bookmarkStart w:id="67" w:name="展望"/>
+    <w:bookmarkStart w:id="68" w:name="展望"/>
     <w:p>
       <w:pPr>
         <w:pStyle w:val="4"/>
@@ -4166,9 +4132,9 @@
         <w:t xml:space="preserve">加强与临床专家的合作，通过他们的反馈不断改进和优化模型。这不仅有助于提升模型的实际应用价值，还能确保研究方向和临床需求紧密结合。</w:t>
       </w:r>
     </w:p>
-    <w:bookmarkEnd w:id="67"/>
     <w:bookmarkEnd w:id="68"/>
-    <w:bookmarkStart w:id="69" w:name="总结-1"/>
+    <w:bookmarkEnd w:id="69"/>
+    <w:bookmarkStart w:id="70" w:name="总结-1"/>
     <w:p>
       <w:pPr>
         <w:pStyle w:val="3"/>
@@ -4193,10 +4159,10 @@
         <w:t xml:space="preserve">在基于 SAM 大模型的肝脏肿瘤分割软件开发上取得了很好的成效，将来可通过对模型的进一步优化微调与前端开发提升其性能与易用性。我希望在以后的学习中能在该研究方面继续不懈学习和研究，也希望能通过自己的努力能够为医疗领域图像处理奉献力量。</w:t>
       </w:r>
     </w:p>
-    <w:bookmarkEnd w:id="69"/>
     <w:bookmarkEnd w:id="70"/>
     <w:bookmarkEnd w:id="71"/>
-    <w:bookmarkStart w:id="72" w:name="参考文献"/>
+    <w:bookmarkEnd w:id="72"/>
+    <w:bookmarkStart w:id="73" w:name="参考文献"/>
     <w:p>
       <w:pPr>
         <w:pStyle w:val="1"/>
@@ -4205,8 +4171,8 @@
         <w:t xml:space="preserve">参考文献</w:t>
       </w:r>
     </w:p>
-    <w:bookmarkEnd w:id="72"/>
-    <w:bookmarkStart w:id="73" w:name="致谢"/>
+    <w:bookmarkEnd w:id="73"/>
+    <w:bookmarkStart w:id="74" w:name="致谢"/>
     <w:p>
       <w:pPr>
         <w:pStyle w:val="1"/>
@@ -4223,7 +4189,7 @@
         <w:t xml:space="preserve">在本科毕业论文的撰写过程中，得到了许多人的帮助和支持。在此，我衷心感谢他们每一个人。首先，我要特别感谢我的导师刘琨，在学术上给予我无限的指导。刘琨老师严谨的学术态度、深厚的专业知识和无私的精神深深影响了我。在论文的选题、研究以及写作过程中，刘琨老师都给予我悉心指导，每一次讨论都让我受益匪浅。感谢测控专业的所有老师和同学们，在我的大学生活中给予我帮助和支持。特别是实验室的同学们，我们共同度过了许多难忘的时光，彼此间的讨论和合作使我受益良多。此外，我还要感谢我的家人对我的支持和鼓励。父母始终是我最坚强的后盾，他们的理解和爱让我在遇到困难和挫折时永不放弃。感谢他们无条件的爱和对我的信任，是他们让我有勇气追求自己的梦想。最后，感谢所有曾经给予我帮助和启发的人。是你们的帮助和支持使我能够顺利完成我的学业。</w:t>
       </w:r>
     </w:p>
-    <w:bookmarkEnd w:id="73"/>
+    <w:bookmarkEnd w:id="74"/>
     <w:sectPr>
       <w:headerReference r:id="rId16" w:type="even"/>
       <w:headerReference r:id="rId12" w:type="default"/>

</xml_diff>

<commit_message>
vault backup: 2024-05-22 14:16:50
</commit_message>
<xml_diff>
--- a/study/毕设/20201804070_王恺_测控技术与仪器_基于SAM大模型的肝脏肿瘤分割软件开发.docx
+++ b/study/毕设/20201804070_王恺_测控技术与仪器_基于SAM大模型的肝脏肿瘤分割软件开发.docx
@@ -198,13 +198,13 @@
         <w:pStyle w:val="a6"/>
       </w:pPr>
       <w:r>
-        <w:t xml:space="preserve">医学影像技术，特别是计算机断层扫描（CT）技术，在现代医疗体系中扮演着至关重要的角色。CT图像能提供关于人体内部结构的详细视图，对于诊断、治疗计划制定以及病情监测等都极为重要。精确的图像分割技术能够帮助医生更好地理解和解析这些图像，从而在疾病诊断和治疗中做出更加精确的决策</w:t>
+        <w:t xml:space="preserve">医学影像技术，特别是计算机断层扫描（CT）技术，在现代医疗体系中扮演着至关重要的角色。CT图像能提供关于人体内部结构的详细视图，精确的图像分割技术能够帮助医生更好地理解和解析这些图像，从而在疾病诊断和治疗中做出更加精确的决策</w:t>
       </w:r>
       <w:r>
         <w:fldChar w:fldCharType="begin"/>
       </w:r>
       <w:r>
-        <w:instrText xml:space="preserve"> ADDIN ZOTERO_ITEM CSL_CITATION {"schema":"https://github.com/citation-style-language/schema/raw/master/csl-citation.json","citationItems":[{"uri":["http://zotero.org/users/9557124/items/BHES4XS3"],"id":521,"prefix":"","uris":["http://zotero.org/users/9557124/items/BHES4XS3"],"suffix":"","itemData":{"URL":"https://doi.org/10.19850/j.cnki.2096-4706.2023.13.022","page":"105-111","accessed":{"date-parts":[["2024",5,8]]},"author":[{"literal":"刘良斌"},{"literal":"杜宝林"},{"literal":"卢琰"},{"literal":"王建全"}],"note":"original-container-title: Modern Information Technology\nfoundation: 广东省援疆科技（特派员）项目（2018YJ003）； 广东省重点领域研发计划项目（2020B0101130019）；\ndownload: 575\nCLC: TP391.41;R197.1\nCNKICite: 0\ndbcode: CJFQ\ndbname: CJFDLAST2023\nfilename: XDXK202313022\nCIF: 0.346\nAIF: 0.18","id":"LiuLiangBinGuoNeiWaiTuXiangFenGeJiShuZaiYiLiaoJianKangLingYuYingYongFaZhanTaiShiFenXi2023","type":"article-journal","DOI":"10.19850/j.cnki.2096-4706.2023.13.022","title":"国内外图像分割技术在医疗健康领域应用发展态势分析","ISSN":"2096-4706","source":"CNKI","issue":"13","issued":{"date-parts":[["2023"]]},"container-title":"现代信息科技","volume":"7","language":"zh-CN","abstract":"文章以近二十年医学图像分割领域文献为研究对象，基于Cite Space软件对该项技术的研究现状、知识群组、研究主题及其演化路径进行系统研究；并在公开数据集上对同类医学图像分割方法进行对比实验与分析。结果表明，医学图像分割技术研究核心主要表现在计算机科学、生物医学与人工智能等学科，并正在从以区域生长、模糊聚类技术为中心的模式向以深度学习等新兴人工智能技术为中心的模式转变，为产业发展战略决策提供参考依据。","citation-key":"LiuLiangBinGuoNeiWaiTuXiangFenGeJiShuZaiYiLiaoJianKangLingYuYingYongFaZhanTaiShiFenXi2023"}}],"properties":{"formattedCitation":"[@LiuLiangBinGuoNeiWaiTuXiangFenGeJiShuZaiYiLiaoJianKangLingYuYingYongFaZhanTaiShiFenXi2023]","noteIndex":0},"citationID":"00000001"}   </w:instrText>
+        <w:instrText xml:space="preserve"> ADDIN ZOTERO_ITEM CSL_CITATION {"properties":{"formattedCitation":"[@LiuLiangBinGuoNeiWaiTuXiangFenGeJiShuZaiYiLiaoJianKangLingYuYingYongFaZhanTaiShiFenXi2023]","noteIndex":0},"citationID":"00000001","schema":"https://github.com/citation-style-language/schema/raw/master/csl-citation.json","citationItems":[{"uri":["http://zotero.org/users/9557124/items/BHES4XS3"],"uris":["http://zotero.org/users/9557124/items/BHES4XS3"],"suffix":"","prefix":"","id":521,"itemData":{"title":"国内外图像分割技术在医疗健康领域应用发展态势分析","id":"LiuLiangBinGuoNeiWaiTuXiangFenGeJiShuZaiYiLiaoJianKangLingYuYingYongFaZhanTaiShiFenXi2023","accessed":{"date-parts":[["2024",5,8]]},"issue":"13","container-title":"现代信息科技","note":"original-container-title: Modern Information Technology\nfoundation: 广东省援疆科技（特派员）项目（2018YJ003）； 广东省重点领域研发计划项目（2020B0101130019）；\ndownload: 575\nCLC: TP391.41;R197.1\nCNKICite: 0\ndbcode: CJFQ\ndbname: CJFDLAST2023\nfilename: XDXK202313022\nCIF: 0.346\nAIF: 0.18","language":"zh-CN","ISSN":"2096-4706","page":"105-111","citation-key":"LiuLiangBinGuoNeiWaiTuXiangFenGeJiShuZaiYiLiaoJianKangLingYuYingYongFaZhanTaiShiFenXi2023","source":"CNKI","volume":"7","issued":{"date-parts":[["2023"]]},"type":"article-journal","URL":"https://doi.org/10.19850/j.cnki.2096-4706.2023.13.022","DOI":"10.19850/j.cnki.2096-4706.2023.13.022","author":[{"literal":"刘良斌"},{"literal":"杜宝林"},{"literal":"卢琰"},{"literal":"王建全"}],"abstract":"文章以近二十年医学图像分割领域文献为研究对象，基于Cite Space软件对该项技术的研究现状、知识群组、研究主题及其演化路径进行系统研究；并在公开数据集上对同类医学图像分割方法进行对比实验与分析。结果表明，医学图像分割技术研究核心主要表现在计算机科学、生物医学与人工智能等学科，并正在从以区域生长、模糊聚类技术为中心的模式向以深度学习等新兴人工智能技术为中心的模式转变，为产业发展战略决策提供参考依据。"}}]}   </w:instrText>
       </w:r>
       <w:r>
         <w:fldChar w:fldCharType="separate"/>
@@ -219,13 +219,13 @@
         <w:fldChar w:fldCharType="end"/>
       </w:r>
       <w:r>
-        <w:t xml:space="preserve">。医学影像技术如X射线、CT、MRI以及超声等允许医生非侵入性地查看体内器官的结构和功能。这些技术使得医生能够在疾病的早期阶段就进行诊断，特别是在肿瘤学、心血管疾病和神经系统疾病等领域。例如，通过MRI和CT扫描，可以早期发现和定位癌症肿瘤，大大提高治愈的可能性。精确的医学影像分析不仅有助于疾病的诊断，还能为制定个性化的治疗方案提供依据。例如，在放射治疗计划中，精确的图像分割可以帮助医生确定放射线剂量的精确分布，以最大限度地破坏肿瘤细胞同时保护周围健康组织。定期的医学影像检查可以监控疾病的进展情况，评估治疗效果，及时调整治疗策略</w:t>
+        <w:t xml:space="preserve">。医学影像技术如X射线、CT、MRI以及超声等允许医生非侵入性地查看体内器官的结构和功能。这些技术使得医生能够在疾病的早期阶段就进行诊断，特别是在肿瘤学、心血管疾病和神经系统疾病等领域。精确的医学影像分析不仅有助于疾病的诊断，还能为制定个性化的治疗方案提供依据。定期的医学影像检查可以监控疾病的进展情况，评估治疗效果，及时调整治疗策略</w:t>
       </w:r>
       <w:r>
         <w:fldChar w:fldCharType="begin"/>
       </w:r>
       <w:r>
-        <w:instrText xml:space="preserve"> ADDIN ZOTERO_ITEM CSL_CITATION {"schema":"https://github.com/citation-style-language/schema/raw/master/csl-citation.json","citationItems":[{"uri":["http://zotero.org/users/9557124/items/B7R6BQAB"],"id":562,"prefix":"","uris":["http://zotero.org/users/9557124/items/B7R6BQAB"],"suffix":"","itemData":{"type":"article-journal","language":"zh-CN","page":"1-3","accessed":{"date-parts":[["2024",5,19]]},"author":[{"literal":"李晓燕"},{"literal":"胡和平"}],"source":"Baidu Scholar","citation-key":"LiXiaoYanJiaQiangGanAiNeiKeDuiWuJianSheChongShiGanAiNeiKeGuiFanHuaHeGeXingHuaZhenLiaoJueCe","id":"LiXiaoYanJiaQiangGanAiNeiKeDuiWuJianSheChongShiGanAiNeiKeGuiFanHuaHeGeXingHuaZhenLiaoJueCe","URL":"https://kns.cnki.net/KCMS/detail/detail.aspx?dbcode=CJFD&amp;dbname=CJFDLAST2021&amp;filename=gbsy202101001","container-title":"实用肝脏病杂志","title":"加强肝癌内科队伍建设，重视肝癌内科规范化和个性化诊疗决策","note":"foundation: 国家自然科学基金资助项目（编号:81672371）；\ndownload: 85\nCLC: R735.7\nCNKICite: 3\ndbcode: CJFD\ndbname: CJFDLAST2021\nfilename: gbsy202101001","abstract":"＜正＞肝脏外科引领了原发性肝癌（PLC）临床和研究数十年,而肝癌的预防、诊断和处理需要众多学科的参与。在实际工作中,或是因为肿瘤较晚或是肝病基础差等原因,约70%左右肝癌患者诊断时只能进行姑息性治疗[1]。肝癌患者存在的大量问题需要内科处理,但我国真正从事肝癌内科临床工作的人员并不多,诊断上存在着误诊漏诊,治疗上存在着治疗方法选择不严谨、不规范等问题,改变这种状况,亟需扩大肝癌内科医护人员队伍,重视和加强肝癌内科规范诊疗,这也是提高肝癌患者生活质量,延长生存时间的重要保证。","issue":"1"}}],"properties":{"formattedCitation":"[@LiXiaoYanJiaQiangGanAiNeiKeDuiWuJianSheChongShiGanAiNeiKeGuiFanHuaHeGeXingHuaZhenLiaoJueCe]","noteIndex":0},"citationID":"00000002"}   </w:instrText>
+        <w:instrText xml:space="preserve"> ADDIN ZOTERO_ITEM CSL_CITATION {"properties":{"formattedCitation":"[@LiXiaoYanJiaQiangGanAiNeiKeDuiWuJianSheChongShiGanAiNeiKeGuiFanHuaHeGeXingHuaZhenLiaoJueCe]","noteIndex":0},"citationID":"00000002","schema":"https://github.com/citation-style-language/schema/raw/master/csl-citation.json","citationItems":[{"uri":["http://zotero.org/users/9557124/items/B7R6BQAB"],"uris":["http://zotero.org/users/9557124/items/B7R6BQAB"],"suffix":"","prefix":"","id":562,"itemData":{"title":"加强肝癌内科队伍建设，重视肝癌内科规范化和个性化诊疗决策","id":"LiXiaoYanJiaQiangGanAiNeiKeDuiWuJianSheChongShiGanAiNeiKeGuiFanHuaHeGeXingHuaZhenLiaoJueCe","page":"1-3","citation-key":"LiXiaoYanJiaQiangGanAiNeiKeDuiWuJianSheChongShiGanAiNeiKeGuiFanHuaHeGeXingHuaZhenLiaoJueCe","issue":"1","container-title":"实用肝脏病杂志","note":"foundation: 国家自然科学基金资助项目（编号:81672371）；\ndownload: 85\nCLC: R735.7\nCNKICite: 3\ndbcode: CJFD\ndbname: CJFDLAST2021\nfilename: gbsy202101001","URL":"https://kns.cnki.net/KCMS/detail/detail.aspx?dbcode=CJFD&amp;dbname=CJFDLAST2021&amp;filename=gbsy202101001","type":"article-journal","language":"zh-CN","source":"Baidu Scholar","author":[{"literal":"李晓燕"},{"literal":"胡和平"}],"accessed":{"date-parts":[["2024",5,19]]},"abstract":"＜正＞肝脏外科引领了原发性肝癌（PLC）临床和研究数十年,而肝癌的预防、诊断和处理需要众多学科的参与。在实际工作中,或是因为肿瘤较晚或是肝病基础差等原因,约70%左右肝癌患者诊断时只能进行姑息性治疗[1]。肝癌患者存在的大量问题需要内科处理,但我国真正从事肝癌内科临床工作的人员并不多,诊断上存在着误诊漏诊,治疗上存在着治疗方法选择不严谨、不规范等问题,改变这种状况,亟需扩大肝癌内科医护人员队伍,重视和加强肝癌内科规范诊疗,这也是提高肝癌患者生活质量,延长生存时间的重要保证。"}}]}   </w:instrText>
       </w:r>
       <w:r>
         <w:fldChar w:fldCharType="separate"/>
@@ -240,7 +240,7 @@
         <w:fldChar w:fldCharType="end"/>
       </w:r>
       <w:r>
-        <w:t xml:space="preserve">。在手术前进行详细的影像分析可以帮助外科医生规划手术路径，识别并避开关键结构如血管和神经。此外，实时影像引导手术（如超声引导的介入手术）可以提高手术的精确性和安全性，减少手术中的风险。同时，随着精准医疗和个体化治疗策略的发展，医学影像分析在个体化医疗中的作用日益突出。通过分析患者的影像数据，医生可以更好地理解患者的独特生理和病理状态，从而提供更加定制化的治疗方案。医学影像分析还是许多生物医学研究的基础，例如在神经科学、肿瘤学和发育生物学等领域。高质量的影像数据和先进的影像处理技术能够帮助科研人员探索疾病的机制，发现新的治疗目标，以及评估新药物和疗法的效果。</w:t>
+        <w:t xml:space="preserve">。在手术前进行详细的影像分析可以帮助外科医生规划手术路径，识别并避开关键结构如血管和神经。通过分析患者的影像数据，医生可以更好地理解患者的独特生理和病理状态，从而提供更加定制化的治疗方案。</w:t>
       </w:r>
     </w:p>
     <w:p>
@@ -254,7 +254,7 @@
         <w:fldChar w:fldCharType="begin"/>
       </w:r>
       <w:r>
-        <w:instrText xml:space="preserve"> ADDIN ZOTERO_ITEM CSL_CITATION {"schema":"https://github.com/citation-style-language/schema/raw/master/csl-citation.json","citationItems":[{"uri":["http://zotero.org/users/9557124/items/A7JSA4RS"],"id":566,"prefix":"","uris":["http://zotero.org/users/9557124/items/A7JSA4RS"],"suffix":"","itemData":{"type":"article-journal","language":"zh-CN","title":"肝脏恶性肿瘤外科治疗的现代策略","accessed":{"date-parts":[["2024",5,19]]},"author":[{"literal":"邢雪，夏穗生"}],"source":"Baidu Scholar","citation-key":"XingXueXiaSuiShengGanZangEXingZhongLiuWaiKeZhiLiaoDeXianDaiCeLue","id":"XingXueXiaSuiShengGanZangEXingZhongLiuWaiKeZhiLiaoDeXianDaiCeLue","container-title":"滨州医学院学报","URL":"https://kns.cnki.net/KCMS/detail/detail.aspx?dbcode=CJFD&amp;dbname=CJFD9697&amp;filename=bzyb605.086","note":"download: 15\nCLC: R735.705\nCNKICite: 0\ndbcode: CJFD\ndbname: CJFD9697\nfilename: bzyb605.086","abstract":"肝脏恶性肿瘤外科治疗的现代策略邢雪，夏穗生（滨州市附属医院外科，滨州市２５６６０３同济医科大学同济医院外科）关键词肝肿瘤；治疗；外科手术肝脏恶性肿瘤为消化系统常见恶性肿瘤之一，其发病隐匿，恶性程度高，增长迅速。过去３０年间，广泛肝实质切除术的施行并未...","issue":"5"}}],"properties":{"formattedCitation":"[@XingXueXiaSuiShengGanZangEXingZhongLiuWaiKeZhiLiaoDeXianDaiCeLue]","noteIndex":0},"citationID":"00000003"}   </w:instrText>
+        <w:instrText xml:space="preserve"> ADDIN ZOTERO_ITEM CSL_CITATION {"properties":{"formattedCitation":"[@XingXueXiaSuiShengGanZangEXingZhongLiuWaiKeZhiLiaoDeXianDaiCeLue]","noteIndex":0},"citationID":"00000003","schema":"https://github.com/citation-style-language/schema/raw/master/csl-citation.json","citationItems":[{"uri":["http://zotero.org/users/9557124/items/A7JSA4RS"],"uris":["http://zotero.org/users/9557124/items/A7JSA4RS"],"suffix":"","prefix":"","id":566,"itemData":{"title":"肝脏恶性肿瘤外科治疗的现代策略","id":"XingXueXiaSuiShengGanZangEXingZhongLiuWaiKeZhiLiaoDeXianDaiCeLue","citation-key":"XingXueXiaSuiShengGanZangEXingZhongLiuWaiKeZhiLiaoDeXianDaiCeLue","issue":"5","container-title":"滨州医学院学报","note":"download: 15\nCLC: R735.705\nCNKICite: 0\ndbcode: CJFD\ndbname: CJFD9697\nfilename: bzyb605.086","URL":"https://kns.cnki.net/KCMS/detail/detail.aspx?dbcode=CJFD&amp;dbname=CJFD9697&amp;filename=bzyb605.086","type":"article-journal","language":"zh-CN","source":"Baidu Scholar","author":[{"literal":"邢雪，夏穗生"}],"accessed":{"date-parts":[["2024",5,19]]},"abstract":"肝脏恶性肿瘤外科治疗的现代策略邢雪，夏穗生（滨州市附属医院外科，滨州市２５６６０３同济医科大学同济医院外科）关键词肝肿瘤；治疗；外科手术肝脏恶性肿瘤为消化系统常见恶性肿瘤之一，其发病隐匿，恶性程度高，增长迅速。过去３０年间，广泛肝实质切除术的施行并未..."}}]}   </w:instrText>
       </w:r>
       <w:r>
         <w:fldChar w:fldCharType="separate"/>
@@ -283,7 +283,7 @@
         <w:fldChar w:fldCharType="begin"/>
       </w:r>
       <w:r>
-        <w:instrText xml:space="preserve"> ADDIN ZOTERO_ITEM CSL_CITATION {"schema":"https://github.com/citation-style-language/schema/raw/master/csl-citation.json","citationItems":[{"uri":["http://zotero.org/users/9557124/items/ZG9XUUPJ"],"id":484,"prefix":"","uris":["http://zotero.org/users/9557124/items/ZG9XUUPJ"],"suffix":"","itemData":{"URL":"https://linkinghub.elsevier.com/retrieve/pii/S1361841523001780","page":"102918","accessed":{"date-parts":[["2024",1,17]]},"author":[{"family":"Mazurowski","given":"Maciej A."},{"family":"Dong","given":"Haoyu"},{"family":"Gu","given":"Hanxue"},{"family":"Yang","given":"Jichen"},{"family":"Konz","given":"Nicholas"},{"family":"Zhang","given":"Yixin"}],"citation-key":"mazurowskiSegmentAnythingModel2023a","title-short":"Segment anything model for medical image analysis","type":"article-journal","DOI":"10.1016/j.media.2023.102918","title":"Segment anything model for medical image analysis: An experimental study","ISSN":"13618415","source":"DOI.org (Crossref)","volume":"89","issued":{"date-parts":[["2023",10]]},"id":"mazurowskiSegmentAnythingModel2023a","container-title":"Medical Image Analysis","language":"en","note":"titleTranslation: 用于医学图像分析的任何分段模型：实验研究\nabstractTranslation:  由于数据注释的可用性有限，为医学图像训练分割模型仍然具有挑战性。Segment Anything Model（SAM）是一个基础模型，主要针对自然图像，在超过 10 亿个注释上进行训练，旨在以交互方式分割用户定义的感兴趣对象。该模型在自然图像上的表现令人印象深刻，但在医学图像领域却面临着一系列挑战。在此，我们对 SAM 在 19 个不同模式和解剖学的医学影像数据集上分割医学影像的能力进行了广泛评估。在实验中，我们使用模拟交互式分割的标准方法为 SAM 生成点和框提示。我们报告了以下发现：(1) 基于单个提示的 SAM 性能因数据集和任务的不同而有很大差异，从脊柱 MRI 的 IoU=0.1135 到髋关节 X 光片的 IoU=0.8650。(2) 对于圆周较好、提示模糊性较低的物体，如计算机断层扫描中的器官分割，分割性能似乎较好，而在其他各种情况下，如脑肿瘤分割，分割性能较差。(3) SAM 在使用方框提示时的性能明显优于使用点提示时的性能。(4) 在几乎所有单点提示设置中，SAM 的性能都优于类似的 RITM、SimpleClick 和 FocalClick 方法。(5) 在迭代提供多点提示时，SAM 的性能一般只能略微提高，而其他方法的性能则能提高到超越 SAM 基于点的性能的水平。我们还就 SAM 在所有测试数据集上的性能、迭代分割以及 SAM 在提示模糊的情况下的行为提供了一些说明。我们得出的结论是，SAM 在某些医学影像数据集上表现出了令人印象深刻的零镜头分割性能，但在其他数据集上的表现一般甚至很差。SAM 有可能对医学影像领域的自动医学影像分割产生重大影响，但在使用时需要适当谨慎。评估 SAM 的代码可在 https://github.com/mazurowski-lab/segment-anything-medical-evaluation 公开获取。","abstract":"Training segmentation models for medical images continues to be challenging due to the limited availability of data annotations. Segment Anything Model (SAM) is a foundation model trained on over 1 billion annotations, predominantly for natural images, that is intended to segment user-defined objects of interest in an interactive manner. While the model performance on natural images is impressive, medical image domains pose their own set of challenges. Here, we perform an extensive evaluation of SAM’s ability to segment medical images on a collection of 19 medical imaging datasets from various modalities and anatomies. In our experiments, we generated point and box prompts for SAM using a standard method that simulates interactive segmentation. We report the following findings: (1) SAM’s performance based on single prompts highly varies depending on the dataset and the task, from IoU=0.1135 for spine MRI to IoU=0.8650 for hip X-ray. (2) Segmentation performance appears to be better for well-circumscribed objects with prompts with less ambiguity such as the segmentation of organs in computed tomography and poorer in various other scenarios such as the segmentation of brain tumors. (3) SAM performs notably better with box prompts than with point prompts. (4) SAM outperforms similar methods RITM, SimpleClick, and FocalClick in almost all single-point prompt settings. (5) When multiple-point prompts are provided iteratively, SAM’s performance generally improves only slightly while other methods’ performance improves to the level that surpasses SAM’s point-based performance. We also provide several illustrations for SAM’s performance on all tested datasets, iterative segmentation, and SAM’s behavior given prompt ambiguity. We conclude that SAM shows impressive zero-shot segmentation performance for certain medical imaging datasets, but moderate to poor performance for others. SAM has the potential to make a significant impact in automated medical image segmentation in medical imaging, but appropriate care needs to be applied when using it. Code for evaluation SAM is made publicly available at https://github.com/mazurowski-lab/segment-anything-medical-evaluation.","container-title-short":"Medical Image Analysis"}}],"properties":{"formattedCitation":"[@mazurowskiSegmentAnythingModel2023a]","noteIndex":0},"citationID":"00000004"}   </w:instrText>
+        <w:instrText xml:space="preserve"> ADDIN ZOTERO_ITEM CSL_CITATION {"properties":{"formattedCitation":"[@mazurowskiSegmentAnythingModel2023a]","noteIndex":0},"citationID":"00000004","schema":"https://github.com/citation-style-language/schema/raw/master/csl-citation.json","citationItems":[{"uri":["http://zotero.org/users/9557124/items/ZG9XUUPJ"],"uris":["http://zotero.org/users/9557124/items/ZG9XUUPJ"],"suffix":"","prefix":"","id":484,"itemData":{"title":"Segment anything model for medical image analysis: An experimental study","container-title-short":"Medical Image Analysis","accessed":{"date-parts":[["2024",1,17]]},"URL":"https://linkinghub.elsevier.com/retrieve/pii/S1361841523001780","container-title":"Medical Image Analysis","note":"titleTranslation: 用于医学图像分析的任何分段模型：实验研究\nabstractTranslation:  由于数据注释的可用性有限，为医学图像训练分割模型仍然具有挑战性。Segment Anything Model（SAM）是一个基础模型，主要针对自然图像，在超过 10 亿个注释上进行训练，旨在以交互方式分割用户定义的感兴趣对象。该模型在自然图像上的表现令人印象深刻，但在医学图像领域却面临着一系列挑战。在此，我们对 SAM 在 19 个不同模式和解剖学的医学影像数据集上分割医学影像的能力进行了广泛评估。在实验中，我们使用模拟交互式分割的标准方法为 SAM 生成点和框提示。我们报告了以下发现：(1) 基于单个提示的 SAM 性能因数据集和任务的不同而有很大差异，从脊柱 MRI 的 IoU=0.1135 到髋关节 X 光片的 IoU=0.8650。(2) 对于圆周较好、提示模糊性较低的物体，如计算机断层扫描中的器官分割，分割性能似乎较好，而在其他各种情况下，如脑肿瘤分割，分割性能较差。(3) SAM 在使用方框提示时的性能明显优于使用点提示时的性能。(4) 在几乎所有单点提示设置中，SAM 的性能都优于类似的 RITM、SimpleClick 和 FocalClick 方法。(5) 在迭代提供多点提示时，SAM 的性能一般只能略微提高，而其他方法的性能则能提高到超越 SAM 基于点的性能的水平。我们还就 SAM 在所有测试数据集上的性能、迭代分割以及 SAM 在提示模糊的情况下的行为提供了一些说明。我们得出的结论是，SAM 在某些医学影像数据集上表现出了令人印象深刻的零镜头分割性能，但在其他数据集上的表现一般甚至很差。SAM 有可能对医学影像领域的自动医学影像分割产生重大影响，但在使用时需要适当谨慎。评估 SAM 的代码可在 https://github.com/mazurowski-lab/segment-anything-medical-evaluation 公开获取。","language":"en","ISSN":"13618415","page":"102918","citation-key":"mazurowskiSegmentAnythingModel2023a","source":"DOI.org (Crossref)","volume":"89","issued":{"date-parts":[["2023",10]]},"title-short":"Segment anything model for medical image analysis","type":"article-journal","id":"mazurowskiSegmentAnythingModel2023a","DOI":"10.1016/j.media.2023.102918","author":[{"given":"Maciej A.","family":"Mazurowski"},{"given":"Haoyu","family":"Dong"},{"given":"Hanxue","family":"Gu"},{"given":"Jichen","family":"Yang"},{"given":"Nicholas","family":"Konz"},{"given":"Yixin","family":"Zhang"}],"abstract":"Training segmentation models for medical images continues to be challenging due to the limited availability of data annotations. Segment Anything Model (SAM) is a foundation model trained on over 1 billion annotations, predominantly for natural images, that is intended to segment user-defined objects of interest in an interactive manner. While the model performance on natural images is impressive, medical image domains pose their own set of challenges. Here, we perform an extensive evaluation of SAM’s ability to segment medical images on a collection of 19 medical imaging datasets from various modalities and anatomies. In our experiments, we generated point and box prompts for SAM using a standard method that simulates interactive segmentation. We report the following findings: (1) SAM’s performance based on single prompts highly varies depending on the dataset and the task, from IoU=0.1135 for spine MRI to IoU=0.8650 for hip X-ray. (2) Segmentation performance appears to be better for well-circumscribed objects with prompts with less ambiguity such as the segmentation of organs in computed tomography and poorer in various other scenarios such as the segmentation of brain tumors. (3) SAM performs notably better with box prompts than with point prompts. (4) SAM outperforms similar methods RITM, SimpleClick, and FocalClick in almost all single-point prompt settings. (5) When multiple-point prompts are provided iteratively, SAM’s performance generally improves only slightly while other methods’ performance improves to the level that surpasses SAM’s point-based performance. We also provide several illustrations for SAM’s performance on all tested datasets, iterative segmentation, and SAM’s behavior given prompt ambiguity. We conclude that SAM shows impressive zero-shot segmentation performance for certain medical imaging datasets, but moderate to poor performance for others. SAM has the potential to make a significant impact in automated medical image segmentation in medical imaging, but appropriate care needs to be applied when using it. Code for evaluation SAM is made publicly available at https://github.com/mazurowski-lab/segment-anything-medical-evaluation."}}]}   </w:instrText>
       </w:r>
       <w:r>
         <w:fldChar w:fldCharType="separate"/>
@@ -312,7 +312,7 @@
         <w:fldChar w:fldCharType="begin"/>
       </w:r>
       <w:r>
-        <w:instrText xml:space="preserve"> ADDIN ZOTERO_ITEM CSL_CITATION {"schema":"https://github.com/citation-style-language/schema/raw/master/csl-citation.json","citationItems":[{"uri":["http://zotero.org/users/9557124/items/XSQZBWBJ"],"id":500,"prefix":"","uris":["http://zotero.org/users/9557124/items/XSQZBWBJ"],"suffix":"","itemData":{"contributor":[{"literal":"董斌"},{"literal":"高雷"}],"DOI":"10.27103/d.cnki.ghebu.2023.001846","title":"基于深度学习的肝脏及肝肿瘤CT图像分割算法研究","URL":"https://doi.org/10.27103/d.cnki.ghebu.2023.001846","accessed":{"date-parts":[["2024",3,15]]},"author":[{"literal":"降胜辉"}],"type":"thesis","source":"CNKI","citation-key":"JiangShengHuiJiYuShenDuXueXiDeGanZangJiGanZhongLiuCTTuXiangFenGeSuanFaYanJiu","id":"JiangShengHuiJiYuShenDuXueXiDeGanZangJiGanZhongLiuCTTuXiangFenGeSuanFaYanJiu","publisher":"河北大学","genre":"硕士学位论文","note":"major: 电子信息硕士（专业学位）\ndownload: 132\nCLC: R735.7;TP18;TP391.41\nCNKICite: 0\ndbcode: CMFD\ndbname: CMFDTEMP\nfilename: 1023914667.nh","language":"zh-CN","abstract":"肝脏是人体内非常重要的实质器官,肝脏疾病严重影响着人体健康,肝癌更是致死率极高的恶性肿瘤之一,精准的肝脏图像分割是医生诊断与治疗过程中的重要参考。由于计算机断层扫描成像(Computed Tomography,CT)具有安全方便、成像速度快、分辨率较高等优点,CT成像成为常用的检查方式。肝脏和肝肿瘤的CT图像具有形态各异、边缘模糊和位置多变等特点,传统上以手动标注实现的CT图像分割,不仅耗时耗力而且易出现分割误差。因此,基于深度学习实现肝脏和肝肿瘤CT图像的全自动化精准分割具有重要的研究意义。对于上述分割难点,本文进行的主要研究内容如下:(1)针对U-Net中存在的信息丢失和特征学习不足问题,本文提出了基于改进UNet的肝脏CT图像分割模型—ACR-Net模型。该模型利用非对称卷积块获取更加复杂的特征信息,有效缓解因卷积操作带来的信息丢失问题。同时为保证特征信息传递的完整性,引入残差连接实现特征重用。最后,通过双向卷积长短时记忆网络连接编码路径和解码路径,实现全局信息的融合。通过在Li TS2017数据集上实验验证,ACR-Net模型缓解了U-Net存在的信息丢失和特征学习不足问题,提高了肝脏分割精确度,DSC数值达到了94.54%。(2)在腹部CT图像中,肝脏与相邻组织器官紧密连接且边界不清晰,导致分割时极易出现分割误差。为提高肝脏分割准确性和精度,本文提出了基于改进双重注意力机制的肝脏CT图像分割模型—DAC-Net模型。该模型利用双重注意力机制减小肝脏相邻组织器官的干扰,获取图像的空间信息特征及通道信息特征,使网络关注肝脏区域信息,提高网络特征表达能力。同时对双重注意力机制进行了改进,提高了模块性能。最后,引入了具有连续空洞卷积的多尺度空洞卷积模块,学习更丰富的具有不同尺度的特征信息。通过在Li TS2017数据集上实验验证,DAC-Net模型显著提升了肝脏的分割效果,在DSC值上达到了96.24%,证明提出模型能够较为精确地分割肝脏。(3)针对肝肿瘤分割中存在的小肿瘤分割丢失、肿瘤分割边缘模糊、错误分割严重等问题,本文提出了基于多尺度密集卷积的肝肿瘤CT图像分割模型—MDR-Net模型。首先,通过在U-Net的编解码结构中引入具备提取多尺度特征能力的多尺度密集卷积模块,获取肝肿瘤的不同尺度特征信息。其次,引入残差卷积跳跃连接,解决了低分辨率信息重复传递的问题,并有效缓解了边缘信息表征不足以及小肿瘤空间信息丢失。通过在Li TS2017数据集上实验验证,MDR-Net模型对肝肿瘤CT图像有较高的分割精度,在DSC值上达到了73.58%,证明了提出模型的有效性及优越性。","number-of-pages":"63"}}],"properties":{"formattedCitation":"[@JiangShengHuiJiYuShenDuXueXiDeGanZangJiGanZhongLiuCTTuXiangFenGeSuanFaYanJiu]","noteIndex":0},"citationID":"00000005"}   </w:instrText>
+        <w:instrText xml:space="preserve"> ADDIN ZOTERO_ITEM CSL_CITATION {"properties":{"formattedCitation":"[@JiangShengHuiJiYuShenDuXueXiDeGanZangJiGanZhongLiuCTTuXiangFenGeSuanFaYanJiu]","noteIndex":0},"citationID":"00000005","schema":"https://github.com/citation-style-language/schema/raw/master/csl-citation.json","citationItems":[{"uri":["http://zotero.org/users/9557124/items/XSQZBWBJ"],"uris":["http://zotero.org/users/9557124/items/XSQZBWBJ"],"suffix":"","prefix":"","id":500,"itemData":{"publisher":"河北大学","title":"基于深度学习的肝脏及肝肿瘤CT图像分割算法研究","id":"JiangShengHuiJiYuShenDuXueXiDeGanZangJiGanZhongLiuCTTuXiangFenGeSuanFaYanJiu","type":"thesis","accessed":{"date-parts":[["2024",3,15]]},"URL":"https://doi.org/10.27103/d.cnki.ghebu.2023.001846","source":"CNKI","number-of-pages":"63","note":"major: 电子信息硕士（专业学位）\ndownload: 132\nCLC: R735.7;TP18;TP391.41\nCNKICite: 0\ndbcode: CMFD\ndbname: CMFDTEMP\nfilename: 1023914667.nh","contributor":[{"literal":"董斌"},{"literal":"高雷"}],"genre":"硕士学位论文","author":[{"literal":"降胜辉"}],"language":"zh-CN","DOI":"10.27103/d.cnki.ghebu.2023.001846","citation-key":"JiangShengHuiJiYuShenDuXueXiDeGanZangJiGanZhongLiuCTTuXiangFenGeSuanFaYanJiu","abstract":"肝脏是人体内非常重要的实质器官,肝脏疾病严重影响着人体健康,肝癌更是致死率极高的恶性肿瘤之一,精准的肝脏图像分割是医生诊断与治疗过程中的重要参考。由于计算机断层扫描成像(Computed Tomography,CT)具有安全方便、成像速度快、分辨率较高等优点,CT成像成为常用的检查方式。肝脏和肝肿瘤的CT图像具有形态各异、边缘模糊和位置多变等特点,传统上以手动标注实现的CT图像分割,不仅耗时耗力而且易出现分割误差。因此,基于深度学习实现肝脏和肝肿瘤CT图像的全自动化精准分割具有重要的研究意义。对于上述分割难点,本文进行的主要研究内容如下:(1)针对U-Net中存在的信息丢失和特征学习不足问题,本文提出了基于改进UNet的肝脏CT图像分割模型—ACR-Net模型。该模型利用非对称卷积块获取更加复杂的特征信息,有效缓解因卷积操作带来的信息丢失问题。同时为保证特征信息传递的完整性,引入残差连接实现特征重用。最后,通过双向卷积长短时记忆网络连接编码路径和解码路径,实现全局信息的融合。通过在Li TS2017数据集上实验验证,ACR-Net模型缓解了U-Net存在的信息丢失和特征学习不足问题,提高了肝脏分割精确度,DSC数值达到了94.54%。(2)在腹部CT图像中,肝脏与相邻组织器官紧密连接且边界不清晰,导致分割时极易出现分割误差。为提高肝脏分割准确性和精度,本文提出了基于改进双重注意力机制的肝脏CT图像分割模型—DAC-Net模型。该模型利用双重注意力机制减小肝脏相邻组织器官的干扰,获取图像的空间信息特征及通道信息特征,使网络关注肝脏区域信息,提高网络特征表达能力。同时对双重注意力机制进行了改进,提高了模块性能。最后,引入了具有连续空洞卷积的多尺度空洞卷积模块,学习更丰富的具有不同尺度的特征信息。通过在Li TS2017数据集上实验验证,DAC-Net模型显著提升了肝脏的分割效果,在DSC值上达到了96.24%,证明提出模型能够较为精确地分割肝脏。(3)针对肝肿瘤分割中存在的小肿瘤分割丢失、肿瘤分割边缘模糊、错误分割严重等问题,本文提出了基于多尺度密集卷积的肝肿瘤CT图像分割模型—MDR-Net模型。首先,通过在U-Net的编解码结构中引入具备提取多尺度特征能力的多尺度密集卷积模块,获取肝肿瘤的不同尺度特征信息。其次,引入残差卷积跳跃连接,解决了低分辨率信息重复传递的问题,并有效缓解了边缘信息表征不足以及小肿瘤空间信息丢失。通过在Li TS2017数据集上实验验证,MDR-Net模型对肝肿瘤CT图像有较高的分割精度,在DSC值上达到了73.58%,证明了提出模型的有效性及优越性。"}}]}   </w:instrText>
       </w:r>
       <w:r>
         <w:fldChar w:fldCharType="separate"/>
@@ -341,7 +341,7 @@
         <w:fldChar w:fldCharType="begin"/>
       </w:r>
       <w:r>
-        <w:instrText xml:space="preserve"> ADDIN ZOTERO_ITEM CSL_CITATION {"schema":"https://github.com/citation-style-language/schema/raw/master/csl-citation.json","citationItems":[{"uri":["http://zotero.org/users/9557124/items/AA6I4YF8"],"id":485,"prefix":"","uris":["http://zotero.org/users/9557124/items/AA6I4YF8"],"suffix":"","itemData":{"URL":"https://linkinghub.elsevier.com/retrieve/pii/S1361841523003213","page":"103061","accessed":{"date-parts":[["2024",1,17]]},"author":[{"family":"Huang","given":"Yuhao"},{"family":"Yang","given":"Xin"},{"family":"Liu","given":"Lian"},{"family":"Zhou","given":"Han"},{"family":"Chang","given":"Ao"},{"family":"Zhou","given":"Xinrui"},{"family":"Chen","given":"Rusi"},{"family":"Yu","given":"Junxuan"},{"family":"Chen","given":"Jiongquan"},{"family":"Chen","given":"Chaoyu"},{"family":"Liu","given":"Sijing"},{"family":"Chi","given":"Haozhe"},{"family":"Hu","given":"Xindi"},{"family":"Yue","given":"Kejuan"},{"family":"Li","given":"Lei"},{"family":"Grau","given":"Vicente"},{"family":"Fan","given":"Deng-Ping"},{"family":"Dong","given":"Fajin"},{"family":"Ni","given":"Dong"}],"citation-key":"huangSegmentAnythingModel2024a","id":"huangSegmentAnythingModel2024a","type":"article-journal","DOI":"10.1016/j.media.2023.103061","title":"Segment anything model for medical images?","ISSN":"13618415","source":"DOI.org (Crossref)","volume":"92","issued":{"date-parts":[["2024",2]]},"container-title":"Medical Image Analysis","note":"titleTranslation: 医学图像的分段模型？","language":"en","abstract":"The Segment Anything Model (SAM) is the first foundation model for general image segmentation. It has achieved impressive results on various natural image segmentation tasks. However, medical image segmentation (MIS) is more challenging because of the complex modalities, fine anatomical structures, uncertain and complex object boundaries, and wide-range object scales. To fully validate SAM’s performance on medical data, we collected and sorted 53 open-source datasets and built a large medical segmentation dataset with 18 modalities, 84 objects, 125 object-modality paired targets, 1050K 2D images, and 6033K masks. We comprehensively analyzed different models and strategies on the so-called COSMOS 1050K dataset. Our findings mainly include the following: (1) SAM showed remarkable performance in some specific objects but was unstable, imperfect, or even totally failed in other situations. (2) SAM with the large ViT-H showed better overall performance than that with the small ViT-B. (3) SAM performed better with manual hints, especially box, than the Everything mode. (4) SAM could help human annotation with high labeling quality and less time. (5) SAM was sensitive to the randomness in the center point and tight box prompts, and may suffer from a serious performance drop. (6) SAM performed better than interactive methods with one or a few points, but will be outpaced as the number of points increases. (7) SAM’s performance correlated to different factors, including boundary complexity, intensity differences, etc. (8) Finetuning the SAM on specific medical tasks could improve its average DICE performance by 4.39% and 6.68% for ViT-B and ViT-H, respectively. Codes and models are available at: https://github.com/yuhoo0302/Segment-Anything-Model-for-Medical-Images. We hope that this comprehensive report can help researchers explore the potential of SAM applications in MIS, and guide how to appropriately use and develop SAM.","container-title-short":"Medical Image Analysis"}}],"properties":{"formattedCitation":"[@huangSegmentAnythingModel2024a]","noteIndex":0},"citationID":"00000006"}   </w:instrText>
+        <w:instrText xml:space="preserve"> ADDIN ZOTERO_ITEM CSL_CITATION {"properties":{"formattedCitation":"[@huangSegmentAnythingModel2024a]","noteIndex":0},"citationID":"00000006","schema":"https://github.com/citation-style-language/schema/raw/master/csl-citation.json","citationItems":[{"uri":["http://zotero.org/users/9557124/items/AA6I4YF8"],"uris":["http://zotero.org/users/9557124/items/AA6I4YF8"],"suffix":"","prefix":"","id":485,"itemData":{"title":"Segment anything model for medical images?","container-title-short":"Medical Image Analysis","accessed":{"date-parts":[["2024",1,17]]},"URL":"https://linkinghub.elsevier.com/retrieve/pii/S1361841523003213","container-title":"Medical Image Analysis","note":"titleTranslation: 医学图像的分段模型？","language":"en","ISSN":"13618415","page":"103061","citation-key":"huangSegmentAnythingModel2024a","source":"DOI.org (Crossref)","volume":"92","issued":{"date-parts":[["2024",2]]},"type":"article-journal","author":[{"given":"Yuhao","family":"Huang"},{"given":"Xin","family":"Yang"},{"given":"Lian","family":"Liu"},{"given":"Han","family":"Zhou"},{"given":"Ao","family":"Chang"},{"given":"Xinrui","family":"Zhou"},{"given":"Rusi","family":"Chen"},{"given":"Junxuan","family":"Yu"},{"given":"Jiongquan","family":"Chen"},{"given":"Chaoyu","family":"Chen"},{"given":"Sijing","family":"Liu"},{"given":"Haozhe","family":"Chi"},{"given":"Xindi","family":"Hu"},{"given":"Kejuan","family":"Yue"},{"given":"Lei","family":"Li"},{"given":"Vicente","family":"Grau"},{"given":"Deng-Ping","family":"Fan"},{"given":"Fajin","family":"Dong"},{"given":"Dong","family":"Ni"}],"DOI":"10.1016/j.media.2023.103061","id":"huangSegmentAnythingModel2024a","abstract":"The Segment Anything Model (SAM) is the first foundation model for general image segmentation. It has achieved impressive results on various natural image segmentation tasks. However, medical image segmentation (MIS) is more challenging because of the complex modalities, fine anatomical structures, uncertain and complex object boundaries, and wide-range object scales. To fully validate SAM’s performance on medical data, we collected and sorted 53 open-source datasets and built a large medical segmentation dataset with 18 modalities, 84 objects, 125 object-modality paired targets, 1050K 2D images, and 6033K masks. We comprehensively analyzed different models and strategies on the so-called COSMOS 1050K dataset. Our findings mainly include the following: (1) SAM showed remarkable performance in some specific objects but was unstable, imperfect, or even totally failed in other situations. (2) SAM with the large ViT-H showed better overall performance than that with the small ViT-B. (3) SAM performed better with manual hints, especially box, than the Everything mode. (4) SAM could help human annotation with high labeling quality and less time. (5) SAM was sensitive to the randomness in the center point and tight box prompts, and may suffer from a serious performance drop. (6) SAM performed better than interactive methods with one or a few points, but will be outpaced as the number of points increases. (7) SAM’s performance correlated to different factors, including boundary complexity, intensity differences, etc. (8) Finetuning the SAM on specific medical tasks could improve its average DICE performance by 4.39% and 6.68% for ViT-B and ViT-H, respectively. Codes and models are available at: https://github.com/yuhoo0302/Segment-Anything-Model-for-Medical-Images. We hope that this comprehensive report can help researchers explore the potential of SAM applications in MIS, and guide how to appropriately use and develop SAM."}}]}   </w:instrText>
       </w:r>
       <w:r>
         <w:fldChar w:fldCharType="separate"/>
@@ -406,7 +406,7 @@
         <w:fldChar w:fldCharType="begin"/>
       </w:r>
       <w:r>
-        <w:instrText xml:space="preserve"> ADDIN ZOTERO_ITEM CSL_CITATION {"schema":"https://github.com/citation-style-language/schema/raw/master/csl-citation.json","citationItems":[{"uri":["http://zotero.org/users/9557124/items/RNR7MV7Y"],"id":520,"prefix":"","uris":["http://zotero.org/users/9557124/items/RNR7MV7Y"],"suffix":"","itemData":{"contributor":[{"literal":"肖政宏"}],"URL":"https://doi.org/10.27729/d.cnki.ggdjs.2023.000352","accessed":{"date-parts":[["2024",5,8]]},"author":[{"literal":"潘陆海"}],"citation-key":"PanLuHaiJiYuShenDuXueXiDeNaoBuZhongLiuYiXueTuXiangFenGeMoXingYanJiu2024","id":"PanLuHaiJiYuShenDuXueXiDeNaoBuZhongLiuYiXueTuXiangFenGeMoXingYanJiu2024","type":"thesis","DOI":"10.27729/d.cnki.ggdjs.2023.000352","title":"基于深度学习的脑部肿瘤医学图像分割模型研究","source":"CNKI","publisher":"广东技术师范大学","genre":"硕士学位论文","note":"major: 控制科学与工程（模式识别与智能系统）\ndownload: 389\nCLC: TP18;TP391.41;R739.4\nCNKICite: 0\ndbcode: CMFD\ndbname: CMFD202401\nfilename: 1023717849.nh","issued":{"date-parts":[["2024"]]},"language":"zh-CN","abstract":"医学图像分割是以医学影像中特殊的病理特征为依据,将医学影像中的病灶区域分离,从而辅助医生通过患者的影像有效部分对整体病情进行分析诊疗。通常情况下医学图像分割这一项工作是由相关医生进行的专业操作,随着人工智能技术的快速进步,在人工智能的协助下医生可以通过更为智能化的手段提高医学图像分割的效率和精度。医学图像分割在医学图像中的定位、识别以及可视化病变区域等方面发挥着重要作用,医学图像分割得到的结果是医生在制订手术方案上的重要根据之一。目前基于深度学习的网络架构由于其在提取浅层次特征图上会遗失一部分重要的关键信息和细节部分,这些重要信息与关键细节的遗失很有可能会造成临床诊断上的失误,仍有改进的空间,本文针对医学图像分割中重要信息与关键细节的遗失问题等核心内容进行研究,并通过改进Deep Lab V3+框架和U2-Net框架进行相关的研究。论文的主要工作内容与创新要点如下:(1)对实验数据集即LGG数据集进行归一化操作减少图像像素之间的高方差;通过图像旋转、垂直和水平移动、缩放和剪切操作,增加数据集的容量和数据集中的异构性。(2)针对脑部胶质肿瘤存在的病灶区域边界细节部分分割得不够充分彻底的问题,本文提出了一种基于Deep Lab V3+改进的脑部胶质瘤MRI图像分割网络框架,已有的Deep Lab V3+的主干网络为Mobile Net V2或Xception网络架构,本文提出的新框架是将原先的Deep Lab V3+主干网络部分替换为性能更为优越的Conv Ne Xt主干网络架构,并且将由窗口多头自注意力模块和滑动窗口多头自注意力模块两者组合的Swin Transformer架构融入Deep Lab V3+的下分支,从而捕捉原先未能把握住的浅层特征图的关键细节部分,实现深层特征和浅层特征的双重融合,最终能够更为精准地提取医学图像的病灶区域,分割得到的结果预测图的边缘细节部分更为清晰和分明。并通过在LGG数据集上的相关实验证明了新框架的有效性,获得了更为精准的分割效果。(3)针对脑部胶质肿瘤存在的整体分割精准度仍有可提高空间的问题,本文提出了一种基于U2-Net改进的脑部胶质瘤MRI图像分割网络模型,该模型是将原先U2-Net的最底部U型残差块编码器替换为Mobile Vi T block模块以捕捉全局远距离上下文关联特征信息,并且在倒数第二个U型残差块编码器和第一个U型残差块解码器之间添加注意力模块,该注意力模块由空间注意力和通道注意力并行拼接混合而成,进行残差连接从而把握全局整体轮廓以提升整体的分割精准度。并通过在LGG数据集上的相关实验证明了有效性,证明其在分割精度上有所提高。","number-of-pages":"67"}}],"properties":{"formattedCitation":"[@PanLuHaiJiYuShenDuXueXiDeNaoBuZhongLiuYiXueTuXiangFenGeMoXingYanJiu2024]","noteIndex":0},"citationID":"00000007"}   </w:instrText>
+        <w:instrText xml:space="preserve"> ADDIN ZOTERO_ITEM CSL_CITATION {"properties":{"formattedCitation":"[@PanLuHaiJiYuShenDuXueXiDeNaoBuZhongLiuYiXueTuXiangFenGeMoXingYanJiu2024]","noteIndex":0},"citationID":"00000007","schema":"https://github.com/citation-style-language/schema/raw/master/csl-citation.json","citationItems":[{"uri":["http://zotero.org/users/9557124/items/RNR7MV7Y"],"uris":["http://zotero.org/users/9557124/items/RNR7MV7Y"],"suffix":"","prefix":"","id":520,"itemData":{"title":"基于深度学习的脑部肿瘤医学图像分割模型研究","id":"PanLuHaiJiYuShenDuXueXiDeNaoBuZhongLiuYiXueTuXiangFenGeMoXingYanJiu2024","accessed":{"date-parts":[["2024",5,8]]},"URL":"https://doi.org/10.27729/d.cnki.ggdjs.2023.000352","note":"major: 控制科学与工程（模式识别与智能系统）\ndownload: 389\nCLC: TP18;TP391.41;R739.4\nCNKICite: 0\ndbcode: CMFD\ndbname: CMFD202401\nfilename: 1023717849.nh","language":"zh-CN","publisher":"广东技术师范大学","citation-key":"PanLuHaiJiYuShenDuXueXiDeNaoBuZhongLiuYiXueTuXiangFenGeMoXingYanJiu2024","source":"CNKI","abstract":"医学图像分割是以医学影像中特殊的病理特征为依据,将医学影像中的病灶区域分离,从而辅助医生通过患者的影像有效部分对整体病情进行分析诊疗。通常情况下医学图像分割这一项工作是由相关医生进行的专业操作,随着人工智能技术的快速进步,在人工智能的协助下医生可以通过更为智能化的手段提高医学图像分割的效率和精度。医学图像分割在医学图像中的定位、识别以及可视化病变区域等方面发挥着重要作用,医学图像分割得到的结果是医生在制订手术方案上的重要根据之一。目前基于深度学习的网络架构由于其在提取浅层次特征图上会遗失一部分重要的关键信息和细节部分,这些重要信息与关键细节的遗失很有可能会造成临床诊断上的失误,仍有改进的空间,本文针对医学图像分割中重要信息与关键细节的遗失问题等核心内容进行研究,并通过改进Deep Lab V3+框架和U2-Net框架进行相关的研究。论文的主要工作内容与创新要点如下:(1)对实验数据集即LGG数据集进行归一化操作减少图像像素之间的高方差;通过图像旋转、垂直和水平移动、缩放和剪切操作,增加数据集的容量和数据集中的异构性。(2)针对脑部胶质肿瘤存在的病灶区域边界细节部分分割得不够充分彻底的问题,本文提出了一种基于Deep Lab V3+改进的脑部胶质瘤MRI图像分割网络框架,已有的Deep Lab V3+的主干网络为Mobile Net V2或Xception网络架构,本文提出的新框架是将原先的Deep Lab V3+主干网络部分替换为性能更为优越的Conv Ne Xt主干网络架构,并且将由窗口多头自注意力模块和滑动窗口多头自注意力模块两者组合的Swin Transformer架构融入Deep Lab V3+的下分支,从而捕捉原先未能把握住的浅层特征图的关键细节部分,实现深层特征和浅层特征的双重融合,最终能够更为精准地提取医学图像的病灶区域,分割得到的结果预测图的边缘细节部分更为清晰和分明。并通过在LGG数据集上的相关实验证明了新框架的有效性,获得了更为精准的分割效果。(3)针对脑部胶质肿瘤存在的整体分割精准度仍有可提高空间的问题,本文提出了一种基于U2-Net改进的脑部胶质瘤MRI图像分割网络模型,该模型是将原先U2-Net的最底部U型残差块编码器替换为Mobile Vi T block模块以捕捉全局远距离上下文关联特征信息,并且在倒数第二个U型残差块编码器和第一个U型残差块解码器之间添加注意力模块,该注意力模块由空间注意力和通道注意力并行拼接混合而成,进行残差连接从而把握全局整体轮廓以提升整体的分割精准度。并通过在LGG数据集上的相关实验证明了有效性,证明其在分割精度上有所提高。","contributor":[{"literal":"肖政宏"}],"genre":"硕士学位论文","type":"thesis","issued":{"date-parts":[["2024"]]},"DOI":"10.27729/d.cnki.ggdjs.2023.000352","author":[{"literal":"潘陆海"}],"number-of-pages":"67"}}]}   </w:instrText>
       </w:r>
       <w:r>
         <w:fldChar w:fldCharType="separate"/>
@@ -445,7 +445,7 @@
         <w:fldChar w:fldCharType="begin"/>
       </w:r>
       <w:r>
-        <w:instrText xml:space="preserve"> ADDIN ZOTERO_ITEM CSL_CITATION {"schema":"https://github.com/citation-style-language/schema/raw/master/csl-citation.json","citationItems":[{"uri":["http://zotero.org/users/9557124/items/7DTMLPDB"],"id":576,"prefix":"","uris":["http://zotero.org/users/9557124/items/7DTMLPDB"],"suffix":"","itemData":{"type":"paper-conference","DOI":"10.1109/CVPR.2019.01190","page":"11624-11632","accessed":{"date-parts":[["2024",5,21]]},"author":[{"family":"Chen","given":"Xu"},{"family":"Williams","given":"Bryan M."},{"family":"Vallabhaneni","given":"Srinivasa R."},{"family":"Czanner","given":"Gabriela"},{"family":"Williams","given":"Rachel"},{"family":"Zheng","given":"Yalin"}],"URL":"https://ieeexplore.ieee.org/document/8953484","source":"IEEE Xplore","citation-key":"chenLearningActiveContour2019","id":"chenLearningActiveContour2019","title":"Learning Active Contour Models for Medical Image Segmentation","container-title":"2019 IEEE/CVF Conference on Computer Vision and Pattern Recognition (CVPR)","issued":{"date-parts":[["2019",6]]},"ISSN":"2575-7075","abstract":"Image segmentation is an important step in medical image processing and has been widely studied and developed for refinement of clinical analysis and applications. New models based on deep learning have improved results but are restricted to pixel-wise fitting of the segmentation map. Our aim was to tackle this limitation by developing a new model based on deep learning which takes into account the area inside as well as outside the region of interest as well as the size of boundaries during learning. Specifically, we propose a new loss function which incorporates area and size information and integrates this into a dense deep learning model. We evaluated our approach on a dataset of more than 2,000 cardiac MRI scans. Our results show that the proposed loss function outperforms other mainstream loss function Cross-entropy on two common segmentation networks. Our loss function is robust while using different hyperparameter lambda.","event-title":"2019 IEEE/CVF Conference on Computer Vision and Pattern Recognition (CVPR)"}}],"properties":{"formattedCitation":"[@chenLearningActiveContour2019]","noteIndex":0},"citationID":"00000008"}   </w:instrText>
+        <w:instrText xml:space="preserve"> ADDIN ZOTERO_ITEM CSL_CITATION {"properties":{"formattedCitation":"[@chenLearningActiveContour2019]","noteIndex":0},"citationID":"00000008","schema":"https://github.com/citation-style-language/schema/raw/master/csl-citation.json","citationItems":[{"uri":["http://zotero.org/users/9557124/items/7DTMLPDB"],"uris":["http://zotero.org/users/9557124/items/7DTMLPDB"],"suffix":"","prefix":"","id":576,"itemData":{"title":"Learning Active Contour Models for Medical Image Segmentation","id":"chenLearningActiveContour2019","page":"11624-11632","citation-key":"chenLearningActiveContour2019","event-title":"2019 IEEE/CVF Conference on Computer Vision and Pattern Recognition (CVPR)","container-title":"2019 IEEE/CVF Conference on Computer Vision and Pattern Recognition (CVPR)","URL":"https://ieeexplore.ieee.org/document/8953484","type":"paper-conference","source":"IEEE Xplore","issued":{"date-parts":[["2019",6]]},"author":[{"given":"Xu","family":"Chen"},{"given":"Bryan M.","family":"Williams"},{"given":"Srinivasa R.","family":"Vallabhaneni"},{"given":"Gabriela","family":"Czanner"},{"given":"Rachel","family":"Williams"},{"given":"Yalin","family":"Zheng"}],"ISSN":"2575-7075","DOI":"10.1109/CVPR.2019.01190","accessed":{"date-parts":[["2024",5,21]]},"abstract":"Image segmentation is an important step in medical image processing and has been widely studied and developed for refinement of clinical analysis and applications. New models based on deep learning have improved results but are restricted to pixel-wise fitting of the segmentation map. Our aim was to tackle this limitation by developing a new model based on deep learning which takes into account the area inside as well as outside the region of interest as well as the size of boundaries during learning. Specifically, we propose a new loss function which incorporates area and size information and integrates this into a dense deep learning model. We evaluated our approach on a dataset of more than 2,000 cardiac MRI scans. Our results show that the proposed loss function outperforms other mainstream loss function Cross-entropy on two common segmentation networks. Our loss function is robust while using different hyperparameter lambda."}}]}   </w:instrText>
       </w:r>
       <w:r>
         <w:fldChar w:fldCharType="separate"/>
@@ -483,7 +483,7 @@
         <w:fldChar w:fldCharType="begin"/>
       </w:r>
       <w:r>
-        <w:instrText xml:space="preserve"> ADDIN ZOTERO_ITEM CSL_CITATION {"schema":"https://github.com/citation-style-language/schema/raw/master/csl-citation.json","citationItems":[{"uri":["http://zotero.org/users/9557124/items/X88QQASN"],"id":579,"prefix":"","uris":["http://zotero.org/users/9557124/items/X88QQASN"],"suffix":"","itemData":{"URL":"https://www.sciencedirect.com/science/article/pii/S0957417412009785","page":"1213-1219","accessed":{"date-parts":[["2024",5,21]]},"author":[{"family":"Osuna-Enciso","given":"Valentı´n"},{"family":"Cuevas","given":"Erik"},{"family":"Sossa","given":"Humberto"}],"citation-key":"osuna-encisoComparisonNatureInspired2013","id":"osuna-encisoComparisonNatureInspired2013","type":"article-journal","DOI":"10.1016/j.eswa.2012.08.017","title":"A comparison of nature inspired algorithms for multi-threshold image segmentation","ISSN":"0957-4174","container-title-short":"Expert Systems with Applications","issue":"4","issued":{"date-parts":[["2013",3,1]]},"container-title":"Expert Systems with Applications","volume":"40","abstract":"In the field of image analysis, segmentation is one of the most important preprocessing steps. One way to achieve segmentation is by mean of threshold selection, where each pixel that belongs to a determined class is labeled according to the selected threshold, giving as a result pixel groups that share visual characteristics in the image. Several methods have been proposed in order to solve threshold selection problems; in this work, it is used the method based on the mixture of Gaussian functions to approximate the 1D histogram of a gray level image and whose parameters are calculated using three nature inspired algorithms (Particle Swarm Optimization, Artificial Bee Colony Optimization and Differential Evolution). Each Gaussian function approximates the histogram, representing a pixel class and therefore a threshold point. Experimental results are shown, comparing in quantitative and qualitative fashion as well as the main advantages and drawbacks of each algorithm, applied to multi-threshold problem.","source":"ScienceDirect"}}],"properties":{"formattedCitation":"[@osuna-encisoComparisonNatureInspired2013]","noteIndex":0},"citationID":"00000009"}   </w:instrText>
+        <w:instrText xml:space="preserve"> ADDIN ZOTERO_ITEM CSL_CITATION {"properties":{"formattedCitation":"[@osuna-encisoComparisonNatureInspired2013]","noteIndex":0},"citationID":"00000009","schema":"https://github.com/citation-style-language/schema/raw/master/csl-citation.json","citationItems":[{"uri":["http://zotero.org/users/9557124/items/X88QQASN"],"uris":["http://zotero.org/users/9557124/items/X88QQASN"],"suffix":"","prefix":"","id":579,"itemData":{"title":"A comparison of nature inspired algorithms for multi-threshold image segmentation","container-title-short":"Expert Systems with Applications","accessed":{"date-parts":[["2024",5,21]]},"URL":"https://www.sciencedirect.com/science/article/pii/S0957417412009785","container-title":"Expert Systems with Applications","volume":"40","author":[{"given":"Valentı´n","family":"Osuna-Enciso"},{"given":"Erik","family":"Cuevas"},{"given":"Humberto","family":"Sossa"}],"ISSN":"0957-4174","page":"1213-1219","citation-key":"osuna-encisoComparisonNatureInspired2013","source":"ScienceDirect","issued":{"date-parts":[["2013",3,1]]},"type":"article-journal","issue":"4","DOI":"10.1016/j.eswa.2012.08.017","id":"osuna-encisoComparisonNatureInspired2013","abstract":"In the field of image analysis, segmentation is one of the most important preprocessing steps. One way to achieve segmentation is by mean of threshold selection, where each pixel that belongs to a determined class is labeled according to the selected threshold, giving as a result pixel groups that share visual characteristics in the image. Several methods have been proposed in order to solve threshold selection problems; in this work, it is used the method based on the mixture of Gaussian functions to approximate the 1D histogram of a gray level image and whose parameters are calculated using three nature inspired algorithms (Particle Swarm Optimization, Artificial Bee Colony Optimization and Differential Evolution). Each Gaussian function approximates the histogram, representing a pixel class and therefore a threshold point. Experimental results are shown, comparing in quantitative and qualitative fashion as well as the main advantages and drawbacks of each algorithm, applied to multi-threshold problem."}}]}   </w:instrText>
       </w:r>
       <w:r>
         <w:fldChar w:fldCharType="separate"/>
@@ -504,7 +504,7 @@
         <w:fldChar w:fldCharType="begin"/>
       </w:r>
       <w:r>
-        <w:instrText xml:space="preserve"> ADDIN ZOTERO_ITEM CSL_CITATION {"schema":"https://github.com/citation-style-language/schema/raw/master/csl-citation.json","citationItems":[{"uri":["http://zotero.org/users/9557124/items/ZWIAVT3U"],"id":583,"prefix":"","uris":["http://zotero.org/users/9557124/items/ZWIAVT3U"],"suffix":"","itemData":{"URL":"https://doi.org/10.1007/s11042-019-08073-3","page":"33921-33937","accessed":{"date-parts":[["2024",5,21]]},"author":[{"family":"Wang","given":"Xianghai"},{"family":"Li","given":"Wei"},{"family":"Zhang","given":"Chong"},{"family":"Lou","given":"Wanqi"},{"family":"Song","given":"Ruoxi"}],"citation-key":"wangAdaptableActiveContour2019","id":"wangAdaptableActiveContour2019","type":"article-journal","DOI":"10.1007/s11042-019-08073-3","title":"An adaptable active contour model for medical image segmentation based on region and edge information","ISSN":"1573-7721","source":"Springer Link","issue":"23","issued":{"date-parts":[["2019",12,1]]},"container-title":"Multimedia Tools and Applications","volume":"78","language":"en","abstract":"Due to the complexity of the internal structure of human body and the physiological movement of the illuminated tissue, the digital medical image exists low contrast, high noise intensity, complex internal structure and edge blur phenomenon, which will limit the segmentation accuracy of traditional active contour models. To solve this problem, this paper proposes a novel active contour model based on the combination of regional information and the edge information of the image. The new approach has four key characteristics. First the local information fitting of the image is incorporated into the pressure force function (SPF) of the SBGFRLS model, which improves the ability of dealing with medical images with low contrast and complex structure. Second, the adaptive balance of local information and global information is realized by adding a novel weighting function, which accelerates the evolution speed and enhances the adaptability of the model; Third, in the numerical implementation process of the proposed model, the divergence operator is replaced by the Gaussian filter, in this way, the level set function is smoothed and the computation is simplified. Last, a penalty term of symbolic function is introduced to reduce the computational complexity of the level set function due to re-initialization and regularization process. In order to verify the effectiveness of the model, we use different kinds of medical images for simulation experiments. Experimental results show that compared with the traditional active contour models, the proposed method can achieve an satisfactory both in segmentation speed and accuracy.","container-title-short":"Multimed Tools Appl"}}],"properties":{"formattedCitation":"[@wangAdaptableActiveContour2019]","noteIndex":0},"citationID":"00000010"}   </w:instrText>
+        <w:instrText xml:space="preserve"> ADDIN ZOTERO_ITEM CSL_CITATION {"properties":{"formattedCitation":"[@wangAdaptableActiveContour2019]","noteIndex":0},"citationID":"00000010","schema":"https://github.com/citation-style-language/schema/raw/master/csl-citation.json","citationItems":[{"uri":["http://zotero.org/users/9557124/items/ZWIAVT3U"],"uris":["http://zotero.org/users/9557124/items/ZWIAVT3U"],"suffix":"","prefix":"","id":583,"itemData":{"title":"An adaptable active contour model for medical image segmentation based on region and edge information","container-title-short":"Multimed Tools Appl","accessed":{"date-parts":[["2024",5,21]]},"issue":"23","container-title":"Multimedia Tools and Applications","volume":"78","language":"en","ISSN":"1573-7721","page":"33921-33937","citation-key":"wangAdaptableActiveContour2019","source":"Springer Link","URL":"https://doi.org/10.1007/s11042-019-08073-3","issued":{"date-parts":[["2019",12,1]]},"type":"article-journal","author":[{"given":"Xianghai","family":"Wang"},{"given":"Wei","family":"Li"},{"given":"Chong","family":"Zhang"},{"given":"Wanqi","family":"Lou"},{"given":"Ruoxi","family":"Song"}],"DOI":"10.1007/s11042-019-08073-3","id":"wangAdaptableActiveContour2019","abstract":"Due to the complexity of the internal structure of human body and the physiological movement of the illuminated tissue, the digital medical image exists low contrast, high noise intensity, complex internal structure and edge blur phenomenon, which will limit the segmentation accuracy of traditional active contour models. To solve this problem, this paper proposes a novel active contour model based on the combination of regional information and the edge information of the image. The new approach has four key characteristics. First the local information fitting of the image is incorporated into the pressure force function (SPF) of the SBGFRLS model, which improves the ability of dealing with medical images with low contrast and complex structure. Second, the adaptive balance of local information and global information is realized by adding a novel weighting function, which accelerates the evolution speed and enhances the adaptability of the model; Third, in the numerical implementation process of the proposed model, the divergence operator is replaced by the Gaussian filter, in this way, the level set function is smoothed and the computation is simplified. Last, a penalty term of symbolic function is introduced to reduce the computational complexity of the level set function due to re-initialization and regularization process. In order to verify the effectiveness of the model, we use different kinds of medical images for simulation experiments. Experimental results show that compared with the traditional active contour models, the proposed method can achieve an satisfactory both in segmentation speed and accuracy."}}]}   </w:instrText>
       </w:r>
       <w:r>
         <w:fldChar w:fldCharType="separate"/>
@@ -525,7 +525,7 @@
         <w:fldChar w:fldCharType="begin"/>
       </w:r>
       <w:r>
-        <w:instrText xml:space="preserve"> ADDIN ZOTERO_ITEM CSL_CITATION {"schema":"https://github.com/citation-style-language/schema/raw/master/csl-citation.json","citationItems":[{"uri":["http://zotero.org/users/9557124/items/7DTMLPDB"],"id":576,"prefix":"","uris":["http://zotero.org/users/9557124/items/7DTMLPDB"],"suffix":"","itemData":{"type":"paper-conference","DOI":"10.1109/CVPR.2019.01190","page":"11624-11632","accessed":{"date-parts":[["2024",5,21]]},"author":[{"family":"Chen","given":"Xu"},{"family":"Williams","given":"Bryan M."},{"family":"Vallabhaneni","given":"Srinivasa R."},{"family":"Czanner","given":"Gabriela"},{"family":"Williams","given":"Rachel"},{"family":"Zheng","given":"Yalin"}],"URL":"https://ieeexplore.ieee.org/document/8953484","source":"IEEE Xplore","citation-key":"chenLearningActiveContour2019","id":"chenLearningActiveContour2019","title":"Learning Active Contour Models for Medical Image Segmentation","container-title":"2019 IEEE/CVF Conference on Computer Vision and Pattern Recognition (CVPR)","issued":{"date-parts":[["2019",6]]},"ISSN":"2575-7075","abstract":"Image segmentation is an important step in medical image processing and has been widely studied and developed for refinement of clinical analysis and applications. New models based on deep learning have improved results but are restricted to pixel-wise fitting of the segmentation map. Our aim was to tackle this limitation by developing a new model based on deep learning which takes into account the area inside as well as outside the region of interest as well as the size of boundaries during learning. Specifically, we propose a new loss function which incorporates area and size information and integrates this into a dense deep learning model. We evaluated our approach on a dataset of more than 2,000 cardiac MRI scans. Our results show that the proposed loss function outperforms other mainstream loss function Cross-entropy on two common segmentation networks. Our loss function is robust while using different hyperparameter lambda.","event-title":"2019 IEEE/CVF Conference on Computer Vision and Pattern Recognition (CVPR)"}}],"properties":{"formattedCitation":"[@chenLearningActiveContour2019]","noteIndex":0},"citationID":"00000011"}   </w:instrText>
+        <w:instrText xml:space="preserve"> ADDIN ZOTERO_ITEM CSL_CITATION {"properties":{"formattedCitation":"[@chenLearningActiveContour2019]","noteIndex":0},"citationID":"00000011","schema":"https://github.com/citation-style-language/schema/raw/master/csl-citation.json","citationItems":[{"uri":["http://zotero.org/users/9557124/items/7DTMLPDB"],"uris":["http://zotero.org/users/9557124/items/7DTMLPDB"],"suffix":"","prefix":"","id":576,"itemData":{"title":"Learning Active Contour Models for Medical Image Segmentation","id":"chenLearningActiveContour2019","page":"11624-11632","citation-key":"chenLearningActiveContour2019","event-title":"2019 IEEE/CVF Conference on Computer Vision and Pattern Recognition (CVPR)","container-title":"2019 IEEE/CVF Conference on Computer Vision and Pattern Recognition (CVPR)","URL":"https://ieeexplore.ieee.org/document/8953484","type":"paper-conference","source":"IEEE Xplore","issued":{"date-parts":[["2019",6]]},"author":[{"given":"Xu","family":"Chen"},{"given":"Bryan M.","family":"Williams"},{"given":"Srinivasa R.","family":"Vallabhaneni"},{"given":"Gabriela","family":"Czanner"},{"given":"Rachel","family":"Williams"},{"given":"Yalin","family":"Zheng"}],"ISSN":"2575-7075","DOI":"10.1109/CVPR.2019.01190","accessed":{"date-parts":[["2024",5,21]]},"abstract":"Image segmentation is an important step in medical image processing and has been widely studied and developed for refinement of clinical analysis and applications. New models based on deep learning have improved results but are restricted to pixel-wise fitting of the segmentation map. Our aim was to tackle this limitation by developing a new model based on deep learning which takes into account the area inside as well as outside the region of interest as well as the size of boundaries during learning. Specifically, we propose a new loss function which incorporates area and size information and integrates this into a dense deep learning model. We evaluated our approach on a dataset of more than 2,000 cardiac MRI scans. Our results show that the proposed loss function outperforms other mainstream loss function Cross-entropy on two common segmentation networks. Our loss function is robust while using different hyperparameter lambda."}}]}   </w:instrText>
       </w:r>
       <w:r>
         <w:fldChar w:fldCharType="separate"/>
@@ -540,7 +540,37 @@
         <w:fldChar w:fldCharType="end"/>
       </w:r>
       <w:r>
-        <w:t xml:space="preserve">等。阈值法分割图像主要使用图像中的灰度信息，首先对图像中的像素点进行运算设定 出多个不同的特征阈值，然后根据这些阈值将图像中的像素点进行分类，主要分为感兴趣区域和背景的若干类。尽管该方法中使用了自适应阈值化，不再使用人工选取的方式确定阈值，然而由于肝肿瘤具有边缘不清晰、图像灰度信息分布不均匀的图像特点，仅仅依靠灰度值信息对肝脏肿瘤进行 分割仍然是一个很大的挑战，无法实现对肝脏肿瘤的准确分割。主动轮廓法，一经提出就被广泛应用于图像分割领域。被广泛应用的原因主要是主动轮廓法与阈值法相比，可以获得光滑的闭合曲线。主动轮廓法的基本思想是通过构造能量函数，使初始轮廓曲线随着能量函数的最小值的驱动， 逐渐向待分割物体的边缘靠近，最后分割出目标的真实轮廓。该方法存在的不足是初始轮廓的设定对最终的 分割结果影响较大，倘若初始轮廓在图像的影响下不是全局能量最小的轮廓，就极易陷入局部最优，导致分割效果不稳定且能量函数不收敛。区域生长是一种基于区域的分割方法，，从人工选取的一组种子点出发，不断地将与种子点性质相似的区域的像素组合进来，一直到满足区域生长的终止条件后再停止分割。区域生长法需要手动确定一组能确切代表目标区域的种子像素，既然通过人工选取，那就存在一定的不确定性，选取的种子不同，最后的分割结果就不同，导致模型的鲁棒性较差。</w:t>
+        <w:t xml:space="preserve">等。</w:t>
+      </w:r>
+      <w:r>
+        <w:rPr>
+          <w:b/>
+          <w:bCs/>
+        </w:rPr>
+        <w:t xml:space="preserve">阈值法</w:t>
+      </w:r>
+      <w:r>
+        <w:t xml:space="preserve">分割图像主要使用图像中的灰度信息，首先对图像中的像素点进行运算设定 出多个不同的特征阈值，然后根据这些阈值将图像中的像素点进行分类，主要分为感兴趣区域和背景的若干类。尽管该方法中使用了自适应阈值化，不再使用人工选取的方式确定阈值，然而由于肝肿瘤具有边缘不清晰、图像灰度信息分布不均匀的图像特点，仅仅依靠灰度值信息对肝脏肿瘤进行 分割仍然是一个很大的挑战，无法实现对肝脏肿瘤的准确分割。</w:t>
+      </w:r>
+      <w:r>
+        <w:rPr>
+          <w:b/>
+          <w:bCs/>
+        </w:rPr>
+        <w:t xml:space="preserve">主动轮廓法</w:t>
+      </w:r>
+      <w:r>
+        <w:t xml:space="preserve">，一经提出就被广泛应用于图像分割领域。被广泛应用的原因主要是主动轮廓法与阈值法相比，可以获得光滑的闭合曲线。主动轮廓法的基本思想是通过构造能量函数，使初始轮廓曲线随着能量函数的最小值的驱动， 逐渐向待分割物体的边缘靠近，最后分割出目标的真实轮廓。该方法存在的不足是初始轮廓的设定对最终的 分割结果影响较大，倘若初始轮廓在图像的影响下不是全局能量最小的轮廓，就极易陷入局部最优，导致分割效果不稳定且能量函数不收敛。</w:t>
+      </w:r>
+      <w:r>
+        <w:rPr>
+          <w:b/>
+          <w:bCs/>
+        </w:rPr>
+        <w:t xml:space="preserve">区域生长</w:t>
+      </w:r>
+      <w:r>
+        <w:t xml:space="preserve">是一种基于区域的分割方法，，从人工选取的一组种子点出发，不断地将与种子点性质相似的区域的像素组合进来，一直到满足区域生长的终止条件后再停止分割。区域生长法需要手动确定一组能确切代表目标区域的种子像素，既然通过人工选取，那就存在一定的不确定性，选取的种子不同，最后的分割结果就不同，导致模型的鲁棒性较差。</w:t>
       </w:r>
     </w:p>
     <w:bookmarkEnd w:id="21"/>
@@ -573,7 +603,7 @@
         <w:fldChar w:fldCharType="begin"/>
       </w:r>
       <w:r>
-        <w:instrText xml:space="preserve"> ADDIN ZOTERO_ITEM CSL_CITATION {"schema":"https://github.com/citation-style-language/schema/raw/master/csl-citation.json","citationItems":[{"uri":["http://zotero.org/users/9557124/items/G9P35GKI"],"id":601,"prefix":"","uris":["http://zotero.org/users/9557124/items/G9P35GKI"],"suffix":"","itemData":{"URL":"http://cea.ceaj.org/CN/10.3778/j.issn.1002-8331.2112-0225","page":"37","accessed":{"date-parts":[["2024",5,22]]},"author":[{"literal":"王国力"},{"literal":"孙宇"},{"literal":"魏本征"}],"note":"Field: 精准分割医学图像中的器官或病灶，是医学图像智能分析领域的重要难题，其在临床上对于疾病的辅助诊疗有着重要应用价值。在解决医学图像信息表征及对非欧空间生理组织结构准确建模等挑战性问题方面，基于图深度学习的医学图像分割技术取得了重要突破，展现出显著的信息特征提取及表征优势，可获得更为精准的分割结果，已成为该领域新兴研究热点。为更好促进医学图像图深度学习分割算法的研究发展，对该领域的技术进展及应用现状做了系统的梳理总结。介绍了图的定义及图卷积网络的基本结构，详细阐述了谱图卷积和空域图卷积操作。根据GCN结合残差模块、注意力机制模块及学习模块三种技术结构模式，归纳并总结了其在医学图像分割中的研究进展。对图深度学习算法在医学图像分割领域的应用和发展做了概要总结和展望，为该领域的技术发展提供参考和新的研究思路。","id":"WangGuoLiYiXueTuXiangTuShenDuXueXiFenGeSuanFaZongShu2022","type":"article-journal","DOI":"10.3778/j.issn.1002-8331.2112-0225","title":"医学图像图深度学习分割算法综述","ISSN":"1002-8331","source":"MagTech","issue":"12","issued":{"date-parts":[["2022",6,15]]},"container-title":"计算机工程与应用","volume":"58","language":"zh-CN","abstract":"精准分割医学图像中的器官或病灶，是医学图像智能分析领域的重要...","citation-key":"WangGuoLiYiXueTuXiangTuShenDuXueXiFenGeSuanFaZongShu2022"}}],"properties":{"formattedCitation":"[@WangGuoLiYiXueTuXiangTuShenDuXueXiFenGeSuanFaZongShu2022]","noteIndex":0},"citationID":"00000012"}   </w:instrText>
+        <w:instrText xml:space="preserve"> ADDIN ZOTERO_ITEM CSL_CITATION {"properties":{"formattedCitation":"[@WangGuoLiYiXueTuXiangTuShenDuXueXiFenGeSuanFaZongShu2022]","noteIndex":0},"citationID":"00000012","schema":"https://github.com/citation-style-language/schema/raw/master/csl-citation.json","citationItems":[{"uri":["http://zotero.org/users/9557124/items/G9P35GKI"],"uris":["http://zotero.org/users/9557124/items/G9P35GKI"],"suffix":"","prefix":"","id":601,"itemData":{"title":"医学图像图深度学习分割算法综述","id":"WangGuoLiYiXueTuXiangTuShenDuXueXiFenGeSuanFaZongShu2022","accessed":{"date-parts":[["2024",5,22]]},"issue":"12","container-title":"计算机工程与应用","note":"Field: 精准分割医学图像中的器官或病灶，是医学图像智能分析领域的重要难题，其在临床上对于疾病的辅助诊疗有着重要应用价值。在解决医学图像信息表征及对非欧空间生理组织结构准确建模等挑战性问题方面，基于图深度学习的医学图像分割技术取得了重要突破，展现出显著的信息特征提取及表征优势，可获得更为精准的分割结果，已成为该领域新兴研究热点。为更好促进医学图像图深度学习分割算法的研究发展，对该领域的技术进展及应用现状做了系统的梳理总结。介绍了图的定义及图卷积网络的基本结构，详细阐述了谱图卷积和空域图卷积操作。根据GCN结合残差模块、注意力机制模块及学习模块三种技术结构模式，归纳并总结了其在医学图像分割中的研究进展。对图深度学习算法在医学图像分割领域的应用和发展做了概要总结和展望，为该领域的技术发展提供参考和新的研究思路。","language":"zh-CN","ISSN":"1002-8331","page":"37","citation-key":"WangGuoLiYiXueTuXiangTuShenDuXueXiFenGeSuanFaZongShu2022","source":"MagTech","volume":"58","issued":{"date-parts":[["2022",6,15]]},"type":"article-journal","URL":"http://cea.ceaj.org/CN/10.3778/j.issn.1002-8331.2112-0225","DOI":"10.3778/j.issn.1002-8331.2112-0225","author":[{"literal":"王国力"},{"literal":"孙宇"},{"literal":"魏本征"}],"abstract":"精准分割医学图像中的器官或病灶，是医学图像智能分析领域的重要..."}}]}   </w:instrText>
       </w:r>
       <w:r>
         <w:fldChar w:fldCharType="separate"/>
@@ -594,7 +624,7 @@
         <w:fldChar w:fldCharType="begin"/>
       </w:r>
       <w:r>
-        <w:instrText xml:space="preserve"> ADDIN ZOTERO_ITEM CSL_CITATION {"schema":"https://github.com/citation-style-language/schema/raw/master/csl-citation.json","citationItems":[{"uri":["http://zotero.org/users/9557124/items/28HCWGGK"],"id":569,"prefix":"","uris":["http://zotero.org/users/9557124/items/28HCWGGK"],"suffix":"","itemData":{"type":"thesis","URL":"https://xueshu.baidu.com/usercenter/paper/show?paperid=1k200a700n0c0890w0680890r1550139","title":"基于卷积神经网络的水声通信系统前导检测与信道分类","accessed":{"date-parts":[["2024",5,19]]},"author":[{"literal":"金胡勇"}],"source":"Baidu Scholar","citation-key":"JinHuYongJiYuJuanJiShenJingWangLuoDeShuiShengTongXinXiTongQianDaoJianCeYuXinDaoFenLei","id":"JinHuYongJiYuJuanJiShenJingWangLuoDeShuiShengTongXinXiTongQianDaoJianCeYuXinDaoFenLei","genre":"学位论文","note":"view: 83\nlike: 0","abstract":"水声通信是目前最成熟的水下无线通信技术,其在军用与民用领域均有重要应用,国内外非常重视水声通信技术的研究.由于水声信道具有丰富的时变多径,传输信号带宽受限且噪声干扰严重等特点,使得水声通信系统的性能受到了严重影响.如何提高水声通信质量成为一个非常重要的研究课题,本文主要从前导检测和信道分类进行研究.针对前导检测,本文提出了一种基于卷积神经网络算法的检测方法.在水声通信中,前导检测是非常重要的,只有前导信号才能触发接收机工作,进而再对后续接收的有效水声数据进行处理.现有研究表明,复杂的水下多径与干扰是影响前导检测性能的主要原因.大量实验数据显示,在某些情况下,通过时频图分析,人眼可以看到前导信号,但传统检测器却检测不出来;深度学习方法中的卷积神经网络算法通过模拟动物的视觉神经系统进行智能图像识别,善于抓取图像特征,非常适合图像分类,这就激发了我们使用卷积神经网络通过对时频图识别来检测前导信号.实验表明,提出的基于卷积神经网络的前导检测方法具有很高的识别准确率且优于传统方法.对于水声信道分类,传统的水声通信并不进行信道分类,但不同地区不同季节的水声信道具有强烈的差异性.本文根据水声信道对水声通信的影响,拟将水声信道分为两类,一类是随时间急剧变化的信道,另一类是随时间缓慢变化的信道,这种分类方式对于通信数据包长度具有特别的指导意义.本文通过分析水声信道特征引入时变特征参量来对传统时变信道的冲击响应进行改进,根据改进的信道冲击响应获取冲击响应图,再运用卷积神经网络对信道分类;此外,本文还通过计算信道时变相关参数与提出的信道分类方法进行比较,结果表明利用卷积神经网络可以实现更准确的信道分类.为后续进一步完善水声信道分类进而提升水声通信质量奠定基础.","publisher":"哈尔滨工业大学"}}],"properties":{"formattedCitation":"[@JinHuYongJiYuJuanJiShenJingWangLuoDeShuiShengTongXinXiTongQianDaoJianCeYuXinDaoFenLei]","noteIndex":0},"citationID":"00000013"}   </w:instrText>
+        <w:instrText xml:space="preserve"> ADDIN ZOTERO_ITEM CSL_CITATION {"properties":{"formattedCitation":"[@JinHuYongJiYuJuanJiShenJingWangLuoDeShuiShengTongXinXiTongQianDaoJianCeYuXinDaoFenLei]","noteIndex":0},"citationID":"00000013","schema":"https://github.com/citation-style-language/schema/raw/master/csl-citation.json","citationItems":[{"uri":["http://zotero.org/users/9557124/items/28HCWGGK"],"uris":["http://zotero.org/users/9557124/items/28HCWGGK"],"suffix":"","prefix":"","id":569,"itemData":{"title":"基于卷积神经网络的水声通信系统前导检测与信道分类","id":"JinHuYongJiYuJuanJiShenJingWangLuoDeShuiShengTongXinXiTongQianDaoJianCeYuXinDaoFenLei","accessed":{"date-parts":[["2024",5,19]]},"URL":"https://xueshu.baidu.com/usercenter/paper/show?paperid=1k200a700n0c0890w0680890r1550139","source":"Baidu Scholar","note":"view: 83\nlike: 0","genre":"学位论文","author":[{"literal":"金胡勇"}],"type":"thesis","abstract":"水声通信是目前最成熟的水下无线通信技术,其在军用与民用领域均有重要应用,国内外非常重视水声通信技术的研究.由于水声信道具有丰富的时变多径,传输信号带宽受限且噪声干扰严重等特点,使得水声通信系统的性能受到了严重影响.如何提高水声通信质量成为一个非常重要的研究课题,本文主要从前导检测和信道分类进行研究.针对前导检测,本文提出了一种基于卷积神经网络算法的检测方法.在水声通信中,前导检测是非常重要的,只有前导信号才能触发接收机工作,进而再对后续接收的有效水声数据进行处理.现有研究表明,复杂的水下多径与干扰是影响前导检测性能的主要原因.大量实验数据显示,在某些情况下,通过时频图分析,人眼可以看到前导信号,但传统检测器却检测不出来;深度学习方法中的卷积神经网络算法通过模拟动物的视觉神经系统进行智能图像识别,善于抓取图像特征,非常适合图像分类,这就激发了我们使用卷积神经网络通过对时频图识别来检测前导信号.实验表明,提出的基于卷积神经网络的前导检测方法具有很高的识别准确率且优于传统方法.对于水声信道分类,传统的水声通信并不进行信道分类,但不同地区不同季节的水声信道具有强烈的差异性.本文根据水声信道对水声通信的影响,拟将水声信道分为两类,一类是随时间急剧变化的信道,另一类是随时间缓慢变化的信道,这种分类方式对于通信数据包长度具有特别的指导意义.本文通过分析水声信道特征引入时变特征参量来对传统时变信道的冲击响应进行改进,根据改进的信道冲击响应获取冲击响应图,再运用卷积神经网络对信道分类;此外,本文还通过计算信道时变相关参数与提出的信道分类方法进行比较,结果表明利用卷积神经网络可以实现更准确的信道分类.为后续进一步完善水声信道分类进而提升水声通信质量奠定基础.","citation-key":"JinHuYongJiYuJuanJiShenJingWangLuoDeShuiShengTongXinXiTongQianDaoJianCeYuXinDaoFenLei","publisher":"哈尔滨工业大学"}}]}   </w:instrText>
       </w:r>
       <w:r>
         <w:fldChar w:fldCharType="separate"/>
@@ -633,7 +663,7 @@
         <w:fldChar w:fldCharType="begin"/>
       </w:r>
       <w:r>
-        <w:instrText xml:space="preserve"> ADDIN ZOTERO_ITEM CSL_CITATION {"schema":"https://github.com/citation-style-language/schema/raw/master/csl-citation.json","citationItems":[{"uri":["http://zotero.org/users/9557124/items/DAGE2EZM"],"id":535,"prefix":"","uris":["http://zotero.org/users/9557124/items/DAGE2EZM"],"suffix":"","itemData":{"contributor":[{"literal":"宗晓萍"},{"literal":"张军华"}],"DOI":"10.27103/d.cnki.ghebu.2023.001009","title":"基于级联卷积神经网络的肝脏肿瘤分割与检测方法研究","URL":"https://doi.org/10.27103/d.cnki.ghebu.2023.001009","accessed":{"date-parts":[["2024",5,8]]},"author":[{"literal":"张成成"}],"type":"thesis","source":"CNKI","citation-key":"ZhangChengChengJiYuJiLianJuanJiShenJingWangLuoDeGanZangZhongLiuFenGeYuJianCeFangFaYanJiu","id":"ZhangChengChengJiYuJiLianJuanJiShenJingWangLuoDeGanZangZhongLiuFenGeYuJianCeFangFaYanJiu","publisher":"河北大学","genre":"硕士学位论文","note":"major: 电子信息硕士（专业学位）\ndownload: 80\nCLC: R735.7;TP183;TP391.41\nCNKICite: 0\ndbcode: CMFD\ndbname: CMFDTEMP\nfilename: 1023914644.nh","language":"zh-CN","abstract":"肝脏恶性肿瘤,作为发病率兼死亡率最高的疾病之一,给人类生命健康造成了严重的危害。及时的早期筛查无疑可以一定程度上减少、扼制疾病的发展,因此借助计算机辅助诊疗对于医生做出疾病判断和诊疗计划具有重大的指导意义。然而肝脏的形态、位置在不同人类个体之间存在着微妙的差异,同时医学图像具有低对比度及背景复杂的特点,再加上肿瘤往往呈现扩散化的趋势,一系列的不利因素使得针对肝脏及其肿瘤的图像处理工作仍然难以取得长足的进步。为了提高肝脏及其肿瘤的医学图像分割、检测性能,本文基于卷积神经网络,开展以下主要工作:(1)提出一种基于改进U-Net的肝脏分割方法。以U-Net作为基础架构,将U-Net中每个卷积模块分别用改进的预激活残差模块进行替代,提高网络的收敛性能,优化了模型表达能力;同时考虑到医学数据中普遍存在病变区域占比较低的问题,提出加权的混合损失函数缓解类别失衡现象。经过在Li TS数据集上的充分实验验证,肝脏部位的分割效果得到明显改善。(2)提出一种基于深度残差瓶颈结构的级联U-Net肝脏肿瘤分割方法。考虑到多尺度的小体积肿瘤分割需要更多不同尺度下的深层次特征信息,同时避免网络过深导致模型精度下降,提出在收缩路径引入改进的深度残差瓶颈卷积结构,并在收缩与扩张路径之间的桥接处引入设计的混合空洞卷积模块;在跳跃连接中引入了空间和通道的注意力融合机制,对特征的通道和空间关联性进行获取,使得级联二级网络学习的侧重点更多地聚焦于局部肿瘤特征。同时收缩路径的深度加深以及跳跃连接处的注意力机制引入也能够缓解U-Net两个路径之间的语义差异,更好地完成特征融合。实验结果表明,改进后的网络精度明显得到提高,证明了级联分割任务的可行性。(3)提出一种基于Mask R-CNN改进的肝脏肿瘤检测方法。针对原始网络的设计并不针对于医学图像,结合肝脏肿瘤数据的特点,调整锚框的尺寸为(82,162,322,642,1282);通过在FPN中扩充一条最底层与各高层之间的通路,为高层特征传播更精准的低级细节和定位信息,以解决对低层特征信息利用不合理的问题;将改进的FPN与不同的主干网络层数相结合,寻求相对适合于肝脏肿瘤检测的特征提取方式。实验结果表明,改进后的网络能够更好地适应医学图像检测工作。","number-of-pages":"81"}}],"properties":{"formattedCitation":"[@ZhangChengChengJiYuJiLianJuanJiShenJingWangLuoDeGanZangZhongLiuFenGeYuJianCeFangFaYanJiu]","noteIndex":0},"citationID":"00000014"}   </w:instrText>
+        <w:instrText xml:space="preserve"> ADDIN ZOTERO_ITEM CSL_CITATION {"properties":{"formattedCitation":"[@ZhangChengChengJiYuJiLianJuanJiShenJingWangLuoDeGanZangZhongLiuFenGeYuJianCeFangFaYanJiu]","noteIndex":0},"citationID":"00000014","schema":"https://github.com/citation-style-language/schema/raw/master/csl-citation.json","citationItems":[{"uri":["http://zotero.org/users/9557124/items/DAGE2EZM"],"uris":["http://zotero.org/users/9557124/items/DAGE2EZM"],"suffix":"","prefix":"","id":535,"itemData":{"publisher":"河北大学","title":"基于级联卷积神经网络的肝脏肿瘤分割与检测方法研究","id":"ZhangChengChengJiYuJiLianJuanJiShenJingWangLuoDeGanZangZhongLiuFenGeYuJianCeFangFaYanJiu","type":"thesis","accessed":{"date-parts":[["2024",5,8]]},"URL":"https://doi.org/10.27103/d.cnki.ghebu.2023.001009","source":"CNKI","number-of-pages":"81","note":"major: 电子信息硕士（专业学位）\ndownload: 80\nCLC: R735.7;TP183;TP391.41\nCNKICite: 0\ndbcode: CMFD\ndbname: CMFDTEMP\nfilename: 1023914644.nh","contributor":[{"literal":"宗晓萍"},{"literal":"张军华"}],"genre":"硕士学位论文","author":[{"literal":"张成成"}],"language":"zh-CN","DOI":"10.27103/d.cnki.ghebu.2023.001009","citation-key":"ZhangChengChengJiYuJiLianJuanJiShenJingWangLuoDeGanZangZhongLiuFenGeYuJianCeFangFaYanJiu","abstract":"肝脏恶性肿瘤,作为发病率兼死亡率最高的疾病之一,给人类生命健康造成了严重的危害。及时的早期筛查无疑可以一定程度上减少、扼制疾病的发展,因此借助计算机辅助诊疗对于医生做出疾病判断和诊疗计划具有重大的指导意义。然而肝脏的形态、位置在不同人类个体之间存在着微妙的差异,同时医学图像具有低对比度及背景复杂的特点,再加上肿瘤往往呈现扩散化的趋势,一系列的不利因素使得针对肝脏及其肿瘤的图像处理工作仍然难以取得长足的进步。为了提高肝脏及其肿瘤的医学图像分割、检测性能,本文基于卷积神经网络,开展以下主要工作:(1)提出一种基于改进U-Net的肝脏分割方法。以U-Net作为基础架构,将U-Net中每个卷积模块分别用改进的预激活残差模块进行替代,提高网络的收敛性能,优化了模型表达能力;同时考虑到医学数据中普遍存在病变区域占比较低的问题,提出加权的混合损失函数缓解类别失衡现象。经过在Li TS数据集上的充分实验验证,肝脏部位的分割效果得到明显改善。(2)提出一种基于深度残差瓶颈结构的级联U-Net肝脏肿瘤分割方法。考虑到多尺度的小体积肿瘤分割需要更多不同尺度下的深层次特征信息,同时避免网络过深导致模型精度下降,提出在收缩路径引入改进的深度残差瓶颈卷积结构,并在收缩与扩张路径之间的桥接处引入设计的混合空洞卷积模块;在跳跃连接中引入了空间和通道的注意力融合机制,对特征的通道和空间关联性进行获取,使得级联二级网络学习的侧重点更多地聚焦于局部肿瘤特征。同时收缩路径的深度加深以及跳跃连接处的注意力机制引入也能够缓解U-Net两个路径之间的语义差异,更好地完成特征融合。实验结果表明,改进后的网络精度明显得到提高,证明了级联分割任务的可行性。(3)提出一种基于Mask R-CNN改进的肝脏肿瘤检测方法。针对原始网络的设计并不针对于医学图像,结合肝脏肿瘤数据的特点,调整锚框的尺寸为(82,162,322,642,1282);通过在FPN中扩充一条最底层与各高层之间的通路,为高层特征传播更精准的低级细节和定位信息,以解决对低层特征信息利用不合理的问题;将改进的FPN与不同的主干网络层数相结合,寻求相对适合于肝脏肿瘤检测的特征提取方式。实验结果表明,改进后的网络能够更好地适应医学图像检测工作。"}}]}   </w:instrText>
       </w:r>
       <w:r>
         <w:fldChar w:fldCharType="separate"/>
@@ -680,7 +710,7 @@
         <w:fldChar w:fldCharType="begin"/>
       </w:r>
       <w:r>
-        <w:instrText xml:space="preserve"> ADDIN ZOTERO_ITEM CSL_CITATION {"schema":"https://github.com/citation-style-language/schema/raw/master/csl-citation.json","citationItems":[{"uri":["http://zotero.org/users/9557124/items/2REKX95G"],"id":486,"prefix":"","uris":["http://zotero.org/users/9557124/items/2REKX95G"],"suffix":"","itemData":{"URL":"https://www.jstage.jst.go.jp/article/bst/17/3/17_2023.01128/_article","page":"211-218","accessed":{"date-parts":[["2024",1,17]]},"author":[{"family":"Chen","given":"Fang"},{"family":"Chen","given":"Lingyu"},{"family":"Han","given":"Haojie"},{"family":"Zhang","given":"Sainan"},{"family":"Zhang","given":"Daoqiang"},{"family":"Liao","given":"Hongen"}],"note":"titleTranslation: 分割任何模型（SAM）分割超声波图像的能力\nabstractTranslation:  准确的超声波（US）图像分割对于疾病筛查、诊断和预后评估非常重要。然而，超声图像通常会出现阴影伪影和模糊边界，从而影响超声图像的分割。最近，Meta AI 的 Segmenting Anything Model（SAM）在广泛的应用中展现出了巨大的潜力。本文旨在初步评估 SAM 对 US 图像进行分割的能力，尤其是在阴影伪影和边界模糊的情况下。我们在三个不同组织的 US 数据集上评估了 SAM 的性能，包括多结构心脏组织、甲状腺结节和胎儿头部。结果表明，SAM 在组织结构清晰的 US 图像上表现一般，但在阴影伪影和边界模糊的情况下表现有限。因此，创建一种考虑到 US 图像特征的改进型 SAM 对自动和准确的 US 分割具有重要意义。","id":"chenAbilitySegmentingAnything2023a","type":"article-journal","DOI":"10.5582/bst.2023.01128","title":"The ability of Segmenting Anything Model (SAM) to segment ultrasound images","ISSN":"1881-7815, 1881-7823","source":"DOI.org (Crossref)","issue":"3","issued":{"date-parts":[["2023",6,30]]},"volume":"17","container-title":"BioScience Trends","citation-key":"chenAbilitySegmentingAnything2023a","language":"en","abstract":"Accurate ultrasound (US) image segmentation is important for disease screening, diagnosis, and prognosis assessment. However, US images typically have shadow artifacts and ambiguous boundaries that affect US segmentation. Recently, Segmenting Anything Model (SAM) from Meta AI has demonstrated remarkable potential in a wide range of applications. The purpose of this paper was to conduct an initial evaluation of the ability for SAM to segment US images, particularly in the event of shadow artifacts and ambiguous boundaries. We evaluated SAM's performance on three US datasets of different tissues, including multi-structure cardiac tissue, thyroid nodules, and the fetal head. Results indicated that SAM generally performs well with US images with clear tissue structures, but it has limited performance in the event of shadow artifacts and ambiguous boundaries. Thus, creating an improved SAM that considers the characteristics of US images is significant for automatic and accurate US segmentation.","container-title-short":"BST"}}],"properties":{"formattedCitation":"[@chenAbilitySegmentingAnything2023a]","noteIndex":0},"citationID":"00000015"}   </w:instrText>
+        <w:instrText xml:space="preserve"> ADDIN ZOTERO_ITEM CSL_CITATION {"properties":{"formattedCitation":"[@chenAbilitySegmentingAnything2023a]","noteIndex":0},"citationID":"00000015","schema":"https://github.com/citation-style-language/schema/raw/master/csl-citation.json","citationItems":[{"uri":["http://zotero.org/users/9557124/items/2REKX95G"],"uris":["http://zotero.org/users/9557124/items/2REKX95G"],"suffix":"","prefix":"","id":486,"itemData":{"title":"The ability of Segmenting Anything Model (SAM) to segment ultrasound images","container-title-short":"BST","accessed":{"date-parts":[["2024",1,17]]},"issue":"3","container-title":"BioScience Trends","note":"titleTranslation: 分割任何模型（SAM）分割超声波图像的能力\nabstractTranslation:  准确的超声波（US）图像分割对于疾病筛查、诊断和预后评估非常重要。然而，超声图像通常会出现阴影伪影和模糊边界，从而影响超声图像的分割。最近，Meta AI 的 Segmenting Anything Model（SAM）在广泛的应用中展现出了巨大的潜力。本文旨在初步评估 SAM 对 US 图像进行分割的能力，尤其是在阴影伪影和边界模糊的情况下。我们在三个不同组织的 US 数据集上评估了 SAM 的性能，包括多结构心脏组织、甲状腺结节和胎儿头部。结果表明，SAM 在组织结构清晰的 US 图像上表现一般，但在阴影伪影和边界模糊的情况下表现有限。因此，创建一种考虑到 US 图像特征的改进型 SAM 对自动和准确的 US 分割具有重要意义。","language":"en","ISSN":"1881-7815, 1881-7823","page":"211-218","citation-key":"chenAbilitySegmentingAnything2023a","source":"DOI.org (Crossref)","volume":"17","URL":"https://www.jstage.jst.go.jp/article/bst/17/3/17_2023.01128/_article","issued":{"date-parts":[["2023",6,30]]},"type":"article-journal","author":[{"given":"Fang","family":"Chen"},{"given":"Lingyu","family":"Chen"},{"given":"Haojie","family":"Han"},{"given":"Sainan","family":"Zhang"},{"given":"Daoqiang","family":"Zhang"},{"given":"Hongen","family":"Liao"}],"DOI":"10.5582/bst.2023.01128","id":"chenAbilitySegmentingAnything2023a","abstract":"Accurate ultrasound (US) image segmentation is important for disease screening, diagnosis, and prognosis assessment. However, US images typically have shadow artifacts and ambiguous boundaries that affect US segmentation. Recently, Segmenting Anything Model (SAM) from Meta AI has demonstrated remarkable potential in a wide range of applications. The purpose of this paper was to conduct an initial evaluation of the ability for SAM to segment US images, particularly in the event of shadow artifacts and ambiguous boundaries. We evaluated SAM's performance on three US datasets of different tissues, including multi-structure cardiac tissue, thyroid nodules, and the fetal head. Results indicated that SAM generally performs well with US images with clear tissue structures, but it has limited performance in the event of shadow artifacts and ambiguous boundaries. Thus, creating an improved SAM that considers the characteristics of US images is significant for automatic and accurate US segmentation."}}]}   </w:instrText>
       </w:r>
       <w:r>
         <w:fldChar w:fldCharType="separate"/>
@@ -701,7 +731,7 @@
         <w:fldChar w:fldCharType="begin"/>
       </w:r>
       <w:r>
-        <w:instrText xml:space="preserve"> ADDIN ZOTERO_ITEM CSL_CITATION {"schema":"https://github.com/citation-style-language/schema/raw/master/csl-citation.json","citationItems":[{"uri":["http://zotero.org/users/9557124/items/ZG9XUUPJ"],"id":484,"prefix":"","uris":["http://zotero.org/users/9557124/items/ZG9XUUPJ"],"suffix":"","itemData":{"URL":"https://linkinghub.elsevier.com/retrieve/pii/S1361841523001780","page":"102918","accessed":{"date-parts":[["2024",1,17]]},"author":[{"family":"Mazurowski","given":"Maciej A."},{"family":"Dong","given":"Haoyu"},{"family":"Gu","given":"Hanxue"},{"family":"Yang","given":"Jichen"},{"family":"Konz","given":"Nicholas"},{"family":"Zhang","given":"Yixin"}],"citation-key":"mazurowskiSegmentAnythingModel2023a","title-short":"Segment anything model for medical image analysis","type":"article-journal","DOI":"10.1016/j.media.2023.102918","title":"Segment anything model for medical image analysis: An experimental study","ISSN":"13618415","source":"DOI.org (Crossref)","volume":"89","issued":{"date-parts":[["2023",10]]},"id":"mazurowskiSegmentAnythingModel2023a","container-title":"Medical Image Analysis","language":"en","note":"titleTranslation: 用于医学图像分析的任何分段模型：实验研究\nabstractTranslation:  由于数据注释的可用性有限，为医学图像训练分割模型仍然具有挑战性。Segment Anything Model（SAM）是一个基础模型，主要针对自然图像，在超过 10 亿个注释上进行训练，旨在以交互方式分割用户定义的感兴趣对象。该模型在自然图像上的表现令人印象深刻，但在医学图像领域却面临着一系列挑战。在此，我们对 SAM 在 19 个不同模式和解剖学的医学影像数据集上分割医学影像的能力进行了广泛评估。在实验中，我们使用模拟交互式分割的标准方法为 SAM 生成点和框提示。我们报告了以下发现：(1) 基于单个提示的 SAM 性能因数据集和任务的不同而有很大差异，从脊柱 MRI 的 IoU=0.1135 到髋关节 X 光片的 IoU=0.8650。(2) 对于圆周较好、提示模糊性较低的物体，如计算机断层扫描中的器官分割，分割性能似乎较好，而在其他各种情况下，如脑肿瘤分割，分割性能较差。(3) SAM 在使用方框提示时的性能明显优于使用点提示时的性能。(4) 在几乎所有单点提示设置中，SAM 的性能都优于类似的 RITM、SimpleClick 和 FocalClick 方法。(5) 在迭代提供多点提示时，SAM 的性能一般只能略微提高，而其他方法的性能则能提高到超越 SAM 基于点的性能的水平。我们还就 SAM 在所有测试数据集上的性能、迭代分割以及 SAM 在提示模糊的情况下的行为提供了一些说明。我们得出的结论是，SAM 在某些医学影像数据集上表现出了令人印象深刻的零镜头分割性能，但在其他数据集上的表现一般甚至很差。SAM 有可能对医学影像领域的自动医学影像分割产生重大影响，但在使用时需要适当谨慎。评估 SAM 的代码可在 https://github.com/mazurowski-lab/segment-anything-medical-evaluation 公开获取。","abstract":"Training segmentation models for medical images continues to be challenging due to the limited availability of data annotations. Segment Anything Model (SAM) is a foundation model trained on over 1 billion annotations, predominantly for natural images, that is intended to segment user-defined objects of interest in an interactive manner. While the model performance on natural images is impressive, medical image domains pose their own set of challenges. Here, we perform an extensive evaluation of SAM’s ability to segment medical images on a collection of 19 medical imaging datasets from various modalities and anatomies. In our experiments, we generated point and box prompts for SAM using a standard method that simulates interactive segmentation. We report the following findings: (1) SAM’s performance based on single prompts highly varies depending on the dataset and the task, from IoU=0.1135 for spine MRI to IoU=0.8650 for hip X-ray. (2) Segmentation performance appears to be better for well-circumscribed objects with prompts with less ambiguity such as the segmentation of organs in computed tomography and poorer in various other scenarios such as the segmentation of brain tumors. (3) SAM performs notably better with box prompts than with point prompts. (4) SAM outperforms similar methods RITM, SimpleClick, and FocalClick in almost all single-point prompt settings. (5) When multiple-point prompts are provided iteratively, SAM’s performance generally improves only slightly while other methods’ performance improves to the level that surpasses SAM’s point-based performance. We also provide several illustrations for SAM’s performance on all tested datasets, iterative segmentation, and SAM’s behavior given prompt ambiguity. We conclude that SAM shows impressive zero-shot segmentation performance for certain medical imaging datasets, but moderate to poor performance for others. SAM has the potential to make a significant impact in automated medical image segmentation in medical imaging, but appropriate care needs to be applied when using it. Code for evaluation SAM is made publicly available at https://github.com/mazurowski-lab/segment-anything-medical-evaluation.","container-title-short":"Medical Image Analysis"}}],"properties":{"formattedCitation":"[@mazurowskiSegmentAnythingModel2023a]","noteIndex":0},"citationID":"00000016"}   </w:instrText>
+        <w:instrText xml:space="preserve"> ADDIN ZOTERO_ITEM CSL_CITATION {"properties":{"formattedCitation":"[@mazurowskiSegmentAnythingModel2023a]","noteIndex":0},"citationID":"00000016","schema":"https://github.com/citation-style-language/schema/raw/master/csl-citation.json","citationItems":[{"uri":["http://zotero.org/users/9557124/items/ZG9XUUPJ"],"uris":["http://zotero.org/users/9557124/items/ZG9XUUPJ"],"suffix":"","prefix":"","id":484,"itemData":{"title":"Segment anything model for medical image analysis: An experimental study","container-title-short":"Medical Image Analysis","accessed":{"date-parts":[["2024",1,17]]},"URL":"https://linkinghub.elsevier.com/retrieve/pii/S1361841523001780","container-title":"Medical Image Analysis","note":"titleTranslation: 用于医学图像分析的任何分段模型：实验研究\nabstractTranslation:  由于数据注释的可用性有限，为医学图像训练分割模型仍然具有挑战性。Segment Anything Model（SAM）是一个基础模型，主要针对自然图像，在超过 10 亿个注释上进行训练，旨在以交互方式分割用户定义的感兴趣对象。该模型在自然图像上的表现令人印象深刻，但在医学图像领域却面临着一系列挑战。在此，我们对 SAM 在 19 个不同模式和解剖学的医学影像数据集上分割医学影像的能力进行了广泛评估。在实验中，我们使用模拟交互式分割的标准方法为 SAM 生成点和框提示。我们报告了以下发现：(1) 基于单个提示的 SAM 性能因数据集和任务的不同而有很大差异，从脊柱 MRI 的 IoU=0.1135 到髋关节 X 光片的 IoU=0.8650。(2) 对于圆周较好、提示模糊性较低的物体，如计算机断层扫描中的器官分割，分割性能似乎较好，而在其他各种情况下，如脑肿瘤分割，分割性能较差。(3) SAM 在使用方框提示时的性能明显优于使用点提示时的性能。(4) 在几乎所有单点提示设置中，SAM 的性能都优于类似的 RITM、SimpleClick 和 FocalClick 方法。(5) 在迭代提供多点提示时，SAM 的性能一般只能略微提高，而其他方法的性能则能提高到超越 SAM 基于点的性能的水平。我们还就 SAM 在所有测试数据集上的性能、迭代分割以及 SAM 在提示模糊的情况下的行为提供了一些说明。我们得出的结论是，SAM 在某些医学影像数据集上表现出了令人印象深刻的零镜头分割性能，但在其他数据集上的表现一般甚至很差。SAM 有可能对医学影像领域的自动医学影像分割产生重大影响，但在使用时需要适当谨慎。评估 SAM 的代码可在 https://github.com/mazurowski-lab/segment-anything-medical-evaluation 公开获取。","language":"en","ISSN":"13618415","page":"102918","citation-key":"mazurowskiSegmentAnythingModel2023a","source":"DOI.org (Crossref)","volume":"89","issued":{"date-parts":[["2023",10]]},"title-short":"Segment anything model for medical image analysis","type":"article-journal","id":"mazurowskiSegmentAnythingModel2023a","DOI":"10.1016/j.media.2023.102918","author":[{"given":"Maciej A.","family":"Mazurowski"},{"given":"Haoyu","family":"Dong"},{"given":"Hanxue","family":"Gu"},{"given":"Jichen","family":"Yang"},{"given":"Nicholas","family":"Konz"},{"given":"Yixin","family":"Zhang"}],"abstract":"Training segmentation models for medical images continues to be challenging due to the limited availability of data annotations. Segment Anything Model (SAM) is a foundation model trained on over 1 billion annotations, predominantly for natural images, that is intended to segment user-defined objects of interest in an interactive manner. While the model performance on natural images is impressive, medical image domains pose their own set of challenges. Here, we perform an extensive evaluation of SAM’s ability to segment medical images on a collection of 19 medical imaging datasets from various modalities and anatomies. In our experiments, we generated point and box prompts for SAM using a standard method that simulates interactive segmentation. We report the following findings: (1) SAM’s performance based on single prompts highly varies depending on the dataset and the task, from IoU=0.1135 for spine MRI to IoU=0.8650 for hip X-ray. (2) Segmentation performance appears to be better for well-circumscribed objects with prompts with less ambiguity such as the segmentation of organs in computed tomography and poorer in various other scenarios such as the segmentation of brain tumors. (3) SAM performs notably better with box prompts than with point prompts. (4) SAM outperforms similar methods RITM, SimpleClick, and FocalClick in almost all single-point prompt settings. (5) When multiple-point prompts are provided iteratively, SAM’s performance generally improves only slightly while other methods’ performance improves to the level that surpasses SAM’s point-based performance. We also provide several illustrations for SAM’s performance on all tested datasets, iterative segmentation, and SAM’s behavior given prompt ambiguity. We conclude that SAM shows impressive zero-shot segmentation performance for certain medical imaging datasets, but moderate to poor performance for others. SAM has the potential to make a significant impact in automated medical image segmentation in medical imaging, but appropriate care needs to be applied when using it. Code for evaluation SAM is made publicly available at https://github.com/mazurowski-lab/segment-anything-medical-evaluation."}}]}   </w:instrText>
       </w:r>
       <w:r>
         <w:fldChar w:fldCharType="separate"/>
@@ -876,7 +906,7 @@
     </w:p>
     <w:bookmarkEnd w:id="30"/>
     <w:bookmarkEnd w:id="31"/>
-    <w:bookmarkStart w:id="51" w:name="技术原理学习"/>
+    <w:bookmarkStart w:id="66" w:name="技术原理学习"/>
     <w:p>
       <w:pPr>
         <w:pStyle w:val="1"/>
@@ -885,7 +915,7 @@
         <w:t xml:space="preserve">技术原理学习</w:t>
       </w:r>
     </w:p>
-    <w:bookmarkStart w:id="32" w:name="肝脏肿瘤-ct-图像"/>
+    <w:bookmarkStart w:id="38" w:name="肝脏肿瘤-ct-图像"/>
     <w:p>
       <w:pPr>
         <w:pStyle w:val="2"/>
@@ -907,7 +937,46 @@
         <w:pStyle w:val="a6"/>
       </w:pPr>
       <w:r>
-        <w:t xml:space="preserve">![]（腹部.png）</w:t>
+        <w:drawing>
+          <wp:inline>
+            <wp:extent cx="6108700" cy="3468093"/>
+            <wp:effectExtent b="0" l="0" r="0" t="0"/>
+            <wp:docPr descr="" title="" id="33" name="Picture"/>
+            <a:graphic>
+              <a:graphicData uri="http://schemas.openxmlformats.org/drawingml/2006/picture">
+                <pic:pic>
+                  <pic:nvPicPr>
+                    <pic:cNvPr descr="腹部.png" id="34" name="Picture"/>
+                    <pic:cNvPicPr>
+                      <a:picLocks noChangeArrowheads="1" noChangeAspect="1"/>
+                    </pic:cNvPicPr>
+                  </pic:nvPicPr>
+                  <pic:blipFill>
+                    <a:blip r:embed="rId32"/>
+                    <a:stretch>
+                      <a:fillRect/>
+                    </a:stretch>
+                  </pic:blipFill>
+                  <pic:spPr bwMode="auto">
+                    <a:xfrm>
+                      <a:off x="0" y="0"/>
+                      <a:ext cx="6108700" cy="3468093"/>
+                    </a:xfrm>
+                    <a:prstGeom prst="rect">
+                      <a:avLst/>
+                    </a:prstGeom>
+                    <a:noFill/>
+                    <a:ln w="9525">
+                      <a:noFill/>
+                      <a:headEnd/>
+                      <a:tailEnd/>
+                    </a:ln>
+                  </pic:spPr>
+                </pic:pic>
+              </a:graphicData>
+            </a:graphic>
+          </wp:inline>
+        </w:drawing>
       </w:r>
     </w:p>
     <w:p>
@@ -1155,7 +1224,7 @@
         <w:fldChar w:fldCharType="begin"/>
       </w:r>
       <w:r>
-        <w:instrText xml:space="preserve"> ADDIN ZOTERO_ITEM CSL_CITATION {"schema":"https://github.com/citation-style-language/schema/raw/master/csl-citation.json","citationItems":[{"uri":["http://zotero.org/users/9557124/items/3DJ4GVPF"],"id":594,"prefix":"","uris":["http://zotero.org/users/9557124/items/3DJ4GVPF"],"suffix":"","itemData":{"type":"webpage","language":"cn","title":"肝脏肿瘤CT图像深度学习分割方法综述","accessed":{"date-parts":[["2024",5,21]]},"author":[{"family":"马金林","given":""},{"family":"Jinlin","given":"Ma"},{"family":"邓媛媛","given":""},{"family":"Yuanyuan","given":"Deng"},{"family":"马自萍","given":""},{"family":"Ziping","given":"Ma"}],"citation-key":"MaJinLinGanZangZhongLiuCTTuXiangShenDuXueXiFenGeFangFaZongShu2020","id":"MaJinLinGanZangZhongLiuCTTuXiangShenDuXueXiFenGeFangFaZongShu2020","URL":"http://www.cjig.cn/html/2020/10/20201006.htm","license":"http://creativecommons.org/licenses/by/3.0/","publisher":"中国图象图形学报","DOI":"10.11834/jig.200234","abstract":"肝脏肿瘤的精确分割是肝脏疾病诊断、手术计划和术后评估的重要步骤。计算机断层成像（computed tomography，CT）能够为肝脏肿瘤的诊断和治疗提供更为全面的信息，分担了医生繁重的阅片工作，更好地提高诊断的准确性。但是由于肝脏肿瘤的类型多样复杂，使得分割成为计算机辅助诊断的重难点问题。肝脏肿瘤CT图像的深度学习分割方法较传统的分割方法取得了明显的性能提升，并获得快速的发展。通过综述肝脏肿瘤图像分割领域的相关文献，本文介绍了肝脏肿瘤分割的常用数据库，总结了肝脏肿瘤CT图像的深度学习分割方法：全卷积网络（fully convolutional network，FCN）、U-Net网络和生成对抗网络（generative adversarial network，GAN）方法，重点给出了各类方法的基本思想、网络架构形式、改进方案以及优缺点等，并对这些方法在典型数据集上的性能表现进行了比较。最后，对肝脏肿瘤深度学习分割方法的未来研究趋势进行了展望。","issued":{"date-parts":[["2020",10,16]]}}}],"properties":{"formattedCitation":"[@MaJinLinGanZangZhongLiuCTTuXiangShenDuXueXiFenGeFangFaZongShu2020]","noteIndex":0},"citationID":"00000017"}   </w:instrText>
+        <w:instrText xml:space="preserve"> ADDIN ZOTERO_ITEM CSL_CITATION {"properties":{"formattedCitation":"[@MaJinLinGanZangZhongLiuCTTuXiangShenDuXueXiFenGeFangFaZongShu2020]","noteIndex":0},"citationID":"00000017","schema":"https://github.com/citation-style-language/schema/raw/master/csl-citation.json","citationItems":[{"uri":["http://zotero.org/users/9557124/items/3DJ4GVPF"],"uris":["http://zotero.org/users/9557124/items/3DJ4GVPF"],"suffix":"","prefix":"","id":594,"itemData":{"license":"http://creativecommons.org/licenses/by/3.0/","id":"MaJinLinGanZangZhongLiuCTTuXiangShenDuXueXiFenGeFangFaZongShu2020","accessed":{"date-parts":[["2024",5,21]]},"URL":"http://www.cjig.cn/html/2020/10/20201006.htm","type":"webpage","title":"肝脏肿瘤CT图像深度学习分割方法综述","publisher":"中国图象图形学报","issued":{"date-parts":[["2020",10,16]]},"language":"cn","author":[{"given":"","family":"马金林"},{"given":"Ma","family":"Jinlin"},{"given":"","family":"邓媛媛"},{"given":"Deng","family":"Yuanyuan"},{"given":"","family":"马自萍"},{"given":"Ma","family":"Ziping"}],"DOI":"10.11834/jig.200234","citation-key":"MaJinLinGanZangZhongLiuCTTuXiangShenDuXueXiFenGeFangFaZongShu2020","abstract":"肝脏肿瘤的精确分割是肝脏疾病诊断、手术计划和术后评估的重要步骤。计算机断层成像（computed tomography，CT）能够为肝脏肿瘤的诊断和治疗提供更为全面的信息，分担了医生繁重的阅片工作，更好地提高诊断的准确性。但是由于肝脏肿瘤的类型多样复杂，使得分割成为计算机辅助诊断的重难点问题。肝脏肿瘤CT图像的深度学习分割方法较传统的分割方法取得了明显的性能提升，并获得快速的发展。通过综述肝脏肿瘤图像分割领域的相关文献，本文介绍了肝脏肿瘤分割的常用数据库，总结了肝脏肿瘤CT图像的深度学习分割方法：全卷积网络（fully convolutional network，FCN）、U-Net网络和生成对抗网络（generative adversarial network，GAN）方法，重点给出了各类方法的基本思想、网络架构形式、改进方案以及优缺点等，并对这些方法在典型数据集上的性能表现进行了比较。最后，对肝脏肿瘤深度学习分割方法的未来研究趋势进行了展望。"}}]}   </w:instrText>
       </w:r>
       <w:r>
         <w:fldChar w:fldCharType="separate"/>
@@ -1175,22 +1244,69 @@
     </w:p>
     <w:p>
       <w:pPr>
+        <w:pStyle w:val="CaptionedFigure"/>
+      </w:pPr>
+      <w:r>
+        <w:drawing>
+          <wp:inline>
+            <wp:extent cx="6108700" cy="1753319"/>
+            <wp:effectExtent b="0" l="0" r="0" t="0"/>
+            <wp:docPr descr="肝脏肿瘤示意" title="" id="36" name="Picture"/>
+            <a:graphic>
+              <a:graphicData uri="http://schemas.openxmlformats.org/drawingml/2006/picture">
+                <pic:pic>
+                  <pic:nvPicPr>
+                    <pic:cNvPr descr="肝脏肿瘤示意.png" id="37" name="Picture"/>
+                    <pic:cNvPicPr>
+                      <a:picLocks noChangeArrowheads="1" noChangeAspect="1"/>
+                    </pic:cNvPicPr>
+                  </pic:nvPicPr>
+                  <pic:blipFill>
+                    <a:blip r:embed="rId35"/>
+                    <a:stretch>
+                      <a:fillRect/>
+                    </a:stretch>
+                  </pic:blipFill>
+                  <pic:spPr bwMode="auto">
+                    <a:xfrm>
+                      <a:off x="0" y="0"/>
+                      <a:ext cx="6108700" cy="1753319"/>
+                    </a:xfrm>
+                    <a:prstGeom prst="rect">
+                      <a:avLst/>
+                    </a:prstGeom>
+                    <a:noFill/>
+                    <a:ln w="9525">
+                      <a:noFill/>
+                      <a:headEnd/>
+                      <a:tailEnd/>
+                    </a:ln>
+                  </pic:spPr>
+                </pic:pic>
+              </a:graphicData>
+            </a:graphic>
+          </wp:inline>
+        </w:drawing>
+      </w:r>
+    </w:p>
+    <w:p>
+      <w:pPr>
+        <w:pStyle w:val="ImageCaption"/>
+      </w:pPr>
+      <w:r>
+        <w:t xml:space="preserve">肝脏肿瘤示意</w:t>
+      </w:r>
+    </w:p>
+    <w:p>
+      <w:pPr>
         <w:pStyle w:val="a6"/>
       </w:pPr>
       <w:r>
-        <w:t xml:space="preserve">![肝脏肿瘤示意]（肝脏肿瘤示意.png）</w:t>
-      </w:r>
-    </w:p>
-    <w:p>
-      <w:pPr>
-        <w:pStyle w:val="a6"/>
-      </w:pPr>
-      <w:r>
         <w:t xml:space="preserve">图 2.2 肝脏肿瘤 CT 图像示意，从左到右依次为原 CT 图像，肝脏标注，肿瘤标注。</w:t>
       </w:r>
     </w:p>
-    <w:bookmarkEnd w:id="32"/>
-    <w:bookmarkStart w:id="33" w:name="深度学习基本原理"/>
+    <w:bookmarkEnd w:id="38"/>
+    <w:bookmarkStart w:id="39" w:name="深度学习基本原理"/>
     <w:p>
       <w:pPr>
         <w:pStyle w:val="2"/>
@@ -1210,7 +1326,7 @@
         <w:fldChar w:fldCharType="begin"/>
       </w:r>
       <w:r>
-        <w:instrText xml:space="preserve"> ADDIN ZOTERO_ITEM CSL_CITATION {"schema":"https://github.com/citation-style-language/schema/raw/master/csl-citation.json","citationItems":[{"uri":["http://zotero.org/users/9557124/items/2D4XBHTM"],"id":570,"prefix":"","uris":["http://zotero.org/users/9557124/items/2D4XBHTM"],"suffix":"","itemData":{"type":"thesis","URL":"https://xueshu.baidu.com/usercenter/paper/show?paperid=1j7u0ap0x50x00q0sx4800c0n5291303","title":"基于深度卷积神经网络遥感图像目标检测算法研究","accessed":{"date-parts":[["2024",5,19]]},"author":[{"literal":"郭峰"}],"source":"Baidu Scholar","citation-key":"GuoFengJiYuShenDuJuanJiShenJingWangLuoYaoGanTuXiangMuBiaoJianCeSuanFaYanJiu","id":"GuoFengJiYuShenDuJuanJiShenJingWangLuoYaoGanTuXiangMuBiaoJianCeSuanFaYanJiu","genre":"硕士学位论文","note":"view: 141\nlike: 0","abstract":"高分辨率遥感图像目标检测是遥感图像理解任务中的热点研究问题,是许多遥感图像分析任务的基础.随着信息技术与遥感技术的发展,越来越高空间分辨率的可见光遥感图像使遥感目标的精细检测识别成为了可能.近年来,深度学习方法在自然场景目标检测领域取得了突破性进展,无论是在检测识别准确率还是算法的鲁棒性等方面,都超越了基于传统手工设计特征的方法.但是由于遥感图像中目标存在成像视角单一,目标分布密集和目标尺度变化大等特点,直接将自然场景目标检测方法应用于遥感图像目标检测任务中,并不能获得满意的效果.因此,本文围绕深度学习与高分辨率遥感图像目标检测问题,在舰船目标检测识别,军事飞机检测识别等具体问题上开展了一系列的工作.论文主要针对高分辨率可见光遥感图像中的舰船目标检测问题,在基于深度学习的自然场景目标检测算法的基础上,结合遥感图像的特点做出以下针对性的改进方法:(1)提出了基于旋转矩形区域的遥感舰船目标检测算法.首先,通过对舰船这类具有目标狭长且分布密集物体的观察研究,使用旋转矩形框表示舰船目标检测结果.通过分析,这种表示方法无论是从视觉直观上还是从算法性能上都要优于当前的水平举行框表示方法.为了实现基于旋转矩形框的舰船检测,在Faster RCNN算法的基础上,对RPN网络进行了改进使其可以输出带有旋转角度的候选区域.(2)提出了兴趣区域特征金字塔池化模块.尺度变化大是遥感目标检测面临的难点问题.本文设计提出了可以融合多尺度池化特征的兴趣区域特征金字塔池化模块,可以提取到更加有效的兴趣区域图像特征,进而完成更好的分类,提升算法处理多尺度目标的能力.(3)设计了定位准确度预测分支,通过引入定位准确度指导非极大值抑制算法,优化了后处理算法.当前后处理采用分类置信度作为后处理过程中目标框的排序依据,但是根据分析发现分类置信度跟网络定位结果的质量之间存在不匹配的关系.因此设计了定位准确度预测分支,通过回归网络对定位结果的质量进行打分,在非极大值抑制算法中以定位分数作为目标框的排序依据,并且在算法流程中实现预测框的分数更新,优化了后处理的结果.提出的算法改进在公开数据集HRSC2016上进行了验证.实验证明所提方法的有效性.","publisher":"哈尔滨理工大学"}}],"properties":{"formattedCitation":"[@GuoFengJiYuShenDuJuanJiShenJingWangLuoYaoGanTuXiangMuBiaoJianCeSuanFaYanJiu]","noteIndex":0},"citationID":"00000018"}   </w:instrText>
+        <w:instrText xml:space="preserve"> ADDIN ZOTERO_ITEM CSL_CITATION {"properties":{"formattedCitation":"[@GuoFengJiYuShenDuJuanJiShenJingWangLuoYaoGanTuXiangMuBiaoJianCeSuanFaYanJiu]","noteIndex":0},"citationID":"00000018","schema":"https://github.com/citation-style-language/schema/raw/master/csl-citation.json","citationItems":[{"uri":["http://zotero.org/users/9557124/items/2D4XBHTM"],"uris":["http://zotero.org/users/9557124/items/2D4XBHTM"],"suffix":"","prefix":"","id":570,"itemData":{"title":"基于深度卷积神经网络遥感图像目标检测算法研究","id":"GuoFengJiYuShenDuJuanJiShenJingWangLuoYaoGanTuXiangMuBiaoJianCeSuanFaYanJiu","accessed":{"date-parts":[["2024",5,19]]},"URL":"https://xueshu.baidu.com/usercenter/paper/show?paperid=1j7u0ap0x50x00q0sx4800c0n5291303","source":"Baidu Scholar","note":"view: 141\nlike: 0","genre":"硕士学位论文","author":[{"literal":"郭峰"}],"type":"thesis","abstract":"高分辨率遥感图像目标检测是遥感图像理解任务中的热点研究问题,是许多遥感图像分析任务的基础.随着信息技术与遥感技术的发展,越来越高空间分辨率的可见光遥感图像使遥感目标的精细检测识别成为了可能.近年来,深度学习方法在自然场景目标检测领域取得了突破性进展,无论是在检测识别准确率还是算法的鲁棒性等方面,都超越了基于传统手工设计特征的方法.但是由于遥感图像中目标存在成像视角单一,目标分布密集和目标尺度变化大等特点,直接将自然场景目标检测方法应用于遥感图像目标检测任务中,并不能获得满意的效果.因此,本文围绕深度学习与高分辨率遥感图像目标检测问题,在舰船目标检测识别,军事飞机检测识别等具体问题上开展了一系列的工作.论文主要针对高分辨率可见光遥感图像中的舰船目标检测问题,在基于深度学习的自然场景目标检测算法的基础上,结合遥感图像的特点做出以下针对性的改进方法:(1)提出了基于旋转矩形区域的遥感舰船目标检测算法.首先,通过对舰船这类具有目标狭长且分布密集物体的观察研究,使用旋转矩形框表示舰船目标检测结果.通过分析,这种表示方法无论是从视觉直观上还是从算法性能上都要优于当前的水平举行框表示方法.为了实现基于旋转矩形框的舰船检测,在Faster RCNN算法的基础上,对RPN网络进行了改进使其可以输出带有旋转角度的候选区域.(2)提出了兴趣区域特征金字塔池化模块.尺度变化大是遥感目标检测面临的难点问题.本文设计提出了可以融合多尺度池化特征的兴趣区域特征金字塔池化模块,可以提取到更加有效的兴趣区域图像特征,进而完成更好的分类,提升算法处理多尺度目标的能力.(3)设计了定位准确度预测分支,通过引入定位准确度指导非极大值抑制算法,优化了后处理算法.当前后处理采用分类置信度作为后处理过程中目标框的排序依据,但是根据分析发现分类置信度跟网络定位结果的质量之间存在不匹配的关系.因此设计了定位准确度预测分支,通过回归网络对定位结果的质量进行打分,在非极大值抑制算法中以定位分数作为目标框的排序依据,并且在算法流程中实现预测框的分数更新,优化了后处理的结果.提出的算法改进在公开数据集HRSC2016上进行了验证.实验证明所提方法的有效性.","citation-key":"GuoFengJiYuShenDuJuanJiShenJingWangLuoYaoGanTuXiangMuBiaoJianCeSuanFaYanJiu","publisher":"哈尔滨理工大学"}}]}   </w:instrText>
       </w:r>
       <w:r>
         <w:fldChar w:fldCharType="separate"/>
@@ -1231,7 +1347,7 @@
         <w:fldChar w:fldCharType="begin"/>
       </w:r>
       <w:r>
-        <w:instrText xml:space="preserve"> ADDIN ZOTERO_ITEM CSL_CITATION {"schema":"https://github.com/citation-style-language/schema/raw/master/csl-citation.json","citationItems":[{"uri":["http://zotero.org/users/9557124/items/BQ8Z9DCY"],"id":571,"prefix":"","uris":["http://zotero.org/users/9557124/items/BQ8Z9DCY"],"suffix":"","itemData":{"type":"article-journal","language":"zh-CN","page":"147-154","accessed":{"date-parts":[["2024",5,19]]},"author":[{"literal":"王瑞波"},{"literal":"李济洪"},{"literal":"李国臣"},{"literal":"杨耀文"}],"source":"Baidu Scholar","citation-key":"WangRuiBoJiYuDropoutZhengZeHuaDeHanYuKuangJiaYuYiJiaoSeShiBie","id":"WangRuiBoJiYuDropoutZhengZeHuaDeHanYuKuangJiaYuYiJiaoSeShiBie","URL":"https://kns.cnki.net/KCMS/detail/detail.aspx?dbcode=CJFD&amp;dbname=CJFDLAST2017&amp;filename=mess201701019","container-title":"中文信息学报","title":"基于Dropout正则化的汉语框架语义角色识别","note":"foundation: 国家自然科学基金（NNSFC-61503228）； NSFC-广东联合基金（第二期）；\ndownload: 254\nCLC: TP391.1;TP183\nCNKICite: 31\ndbcode: CJFD\ndbname: CJFDLAST2017\nfilename: mess201701019","abstract":"汉语框架语义角色识别是汉语框架语义分析的重要任务之一。该文基于汉语词语、词性等特征的分布式表示,使用一种多特征融合的神经网络结构来构建汉语框架语义角色识别模型。鉴于可用的训练语料规模有限,该文采用了Dropout正则化技术来改进神经网络的训练过程。实验结果表明,Dropout正则化的加入有效地缓解了模型的过拟合现象,使得模型的F值有了近7%的提高。该文进一步优化了学习率以及分布式表示的初始值,最终的汉语框架语义角色识别的F值达到70.54%,较原有的最优结果提升2%左右。","issue":"1"}}],"properties":{"formattedCitation":"[@WangRuiBoJiYuDropoutZhengZeHuaDeHanYuKuangJiaYuYiJiaoSeShiBie]","noteIndex":0},"citationID":"00000019"}   </w:instrText>
+        <w:instrText xml:space="preserve"> ADDIN ZOTERO_ITEM CSL_CITATION {"properties":{"formattedCitation":"[@WangRuiBoJiYuDropoutZhengZeHuaDeHanYuKuangJiaYuYiJiaoSeShiBie]","noteIndex":0},"citationID":"00000019","schema":"https://github.com/citation-style-language/schema/raw/master/csl-citation.json","citationItems":[{"uri":["http://zotero.org/users/9557124/items/BQ8Z9DCY"],"uris":["http://zotero.org/users/9557124/items/BQ8Z9DCY"],"suffix":"","prefix":"","id":571,"itemData":{"title":"基于Dropout正则化的汉语框架语义角色识别","id":"WangRuiBoJiYuDropoutZhengZeHuaDeHanYuKuangJiaYuYiJiaoSeShiBie","page":"147-154","citation-key":"WangRuiBoJiYuDropoutZhengZeHuaDeHanYuKuangJiaYuYiJiaoSeShiBie","issue":"1","container-title":"中文信息学报","note":"foundation: 国家自然科学基金（NNSFC-61503228）； NSFC-广东联合基金（第二期）；\ndownload: 254\nCLC: TP391.1;TP183\nCNKICite: 31\ndbcode: CJFD\ndbname: CJFDLAST2017\nfilename: mess201701019","URL":"https://kns.cnki.net/KCMS/detail/detail.aspx?dbcode=CJFD&amp;dbname=CJFDLAST2017&amp;filename=mess201701019","type":"article-journal","language":"zh-CN","source":"Baidu Scholar","author":[{"literal":"王瑞波"},{"literal":"李济洪"},{"literal":"李国臣"},{"literal":"杨耀文"}],"accessed":{"date-parts":[["2024",5,19]]},"abstract":"汉语框架语义角色识别是汉语框架语义分析的重要任务之一。该文基于汉语词语、词性等特征的分布式表示,使用一种多特征融合的神经网络结构来构建汉语框架语义角色识别模型。鉴于可用的训练语料规模有限,该文采用了Dropout正则化技术来改进神经网络的训练过程。实验结果表明,Dropout正则化的加入有效地缓解了模型的过拟合现象,使得模型的F值有了近7%的提高。该文进一步优化了学习率以及分布式表示的初始值,最终的汉语框架语义角色识别的F值达到70.54%,较原有的最优结果提升2%左右。"}}]}   </w:instrText>
       </w:r>
       <w:r>
         <w:fldChar w:fldCharType="separate"/>
@@ -1249,8 +1365,8 @@
         <w:t xml:space="preserve">。深度学习在图像识别、语音处理等领域展示出显著的应用潜力，通过适当的网络设计和算法优化，可以有效从大量数据中学习复杂的规律。深度学习模型能够从大量数据中自动学习到复杂的特征表示，这一点在图像识别、语音识别等任务中尤为显著。</w:t>
       </w:r>
     </w:p>
-    <w:bookmarkEnd w:id="33"/>
-    <w:bookmarkStart w:id="34" w:name="pytorch框架"/>
+    <w:bookmarkEnd w:id="39"/>
+    <w:bookmarkStart w:id="40" w:name="pytorch框架"/>
     <w:p>
       <w:pPr>
         <w:pStyle w:val="2"/>
@@ -1270,7 +1386,7 @@
         <w:fldChar w:fldCharType="begin"/>
       </w:r>
       <w:r>
-        <w:instrText xml:space="preserve"> ADDIN ZOTERO_ITEM CSL_CITATION {"schema":"https://github.com/citation-style-language/schema/raw/master/csl-citation.json","citationItems":[{"uri":["http://zotero.org/users/9557124/items/44N4JGHY"],"id":470,"prefix":"","uris":["http://zotero.org/users/9557124/items/44N4JGHY"],"suffix":"","itemData":{"type":"article-journal","language":"en","title":"Segment Anything in Medical Images","author":[{"family":"Ma","given":"Jun"},{"family":"He","given":"Yuting"},{"family":"Li","given":"Feifei"},{"family":"Han","given":"Lin"},{"family":"You","given":"Chenyu"},{"family":"Wang","given":"Bo"}],"source":"Zotero","citation-key":"maSegmentAnythingMedical","id":"maSegmentAnythingMedical","abstract":"Medical image segmentation is a critical component in clinical practice, facilitating accurate diagnosis, treatment planning, and disease monitoring. However, current methods predominantly rely on customized models, which exhibit limited generality across diverse tasks. In this study, we present MedSAM, the inaugural foundation model designed for universal medical image segmentation. Harnessing the power of a meticulously curated dataset comprising over one million images, MedSAM not only outperforms existing state-of-the-art segmentation foundation models, but also exhibits comparable or even superior performance to specialist models. Moreover, MedSAM enables the precise extraction of essential biomarkers for tumor burden quantification. By delivering accurate and efficient segmentation across a wide spectrum of tasks, MedSAM holds significant potential to expedite the evolution of diagnostic tools and the personalization of treatment plans.","note":"titleTranslation: 医学影像中的任何分段"}}],"properties":{"formattedCitation":"[@maSegmentAnythingMedical]","noteIndex":0},"citationID":"00000020"}   </w:instrText>
+        <w:instrText xml:space="preserve"> ADDIN ZOTERO_ITEM CSL_CITATION {"properties":{"formattedCitation":"[@maSegmentAnythingMedical]","noteIndex":0},"citationID":"00000020","schema":"https://github.com/citation-style-language/schema/raw/master/csl-citation.json","citationItems":[{"uri":["http://zotero.org/users/9557124/items/44N4JGHY"],"uris":["http://zotero.org/users/9557124/items/44N4JGHY"],"suffix":"","prefix":"","id":470,"itemData":{"title":"Segment Anything in Medical Images","id":"maSegmentAnythingMedical","citation-key":"maSegmentAnythingMedical","source":"Zotero","note":"titleTranslation: 医学影像中的任何分段","author":[{"given":"Jun","family":"Ma"},{"given":"Yuting","family":"He"},{"given":"Feifei","family":"Li"},{"given":"Lin","family":"Han"},{"given":"Chenyu","family":"You"},{"given":"Bo","family":"Wang"}],"type":"article-journal","language":"en","abstract":"Medical image segmentation is a critical component in clinical practice, facilitating accurate diagnosis, treatment planning, and disease monitoring. However, current methods predominantly rely on customized models, which exhibit limited generality across diverse tasks. In this study, we present MedSAM, the inaugural foundation model designed for universal medical image segmentation. Harnessing the power of a meticulously curated dataset comprising over one million images, MedSAM not only outperforms existing state-of-the-art segmentation foundation models, but also exhibits comparable or even superior performance to specialist models. Moreover, MedSAM enables the precise extraction of essential biomarkers for tumor burden quantification. By delivering accurate and efficient segmentation across a wide spectrum of tasks, MedSAM holds significant potential to expedite the evolution of diagnostic tools and the personalization of treatment plans."}}]}   </w:instrText>
       </w:r>
       <w:r>
         <w:fldChar w:fldCharType="separate"/>
@@ -1368,8 +1484,8 @@
         <w:t xml:space="preserve">本文研究将使用 PyTorch 框架微调 SMA 模型。在Python环境下，利用Pytorch库构建SAM大模型的基础框架。首先初始化模型结构，包括深度卷积网络、池化层、归一化层和全连接层，确保模型具备处理高维度数据的能力。紧接着，载入预训练的参数，以利用在其他大数据集上学到的特征。</w:t>
       </w:r>
     </w:p>
-    <w:bookmarkEnd w:id="34"/>
-    <w:bookmarkStart w:id="38" w:name="transformer"/>
+    <w:bookmarkEnd w:id="40"/>
+    <w:bookmarkStart w:id="47" w:name="transformer"/>
     <w:p>
       <w:pPr>
         <w:pStyle w:val="2"/>
@@ -1386,7 +1502,7 @@
         <w:t xml:space="preserve">Transformer是一种基于自注意力机制的神经网络架构，最初由Vaswani等人在2017年的论文《Attention Is All You Need》中提出。Transformer模型在自然语言处理（NLP）任务中取得了巨大成功，并被广泛应用于其他领域如计算机视觉（例如VIT， vision Transformer）。</w:t>
       </w:r>
     </w:p>
-    <w:bookmarkStart w:id="37" w:name="transformer模型的组成"/>
+    <w:bookmarkStart w:id="46" w:name="transformer模型的组成"/>
     <w:p>
       <w:pPr>
         <w:pStyle w:val="3"/>
@@ -1397,10 +1513,57 @@
     </w:p>
     <w:p>
       <w:pPr>
-        <w:pStyle w:val="FirstParagraph"/>
-      </w:pPr>
-      <w:r>
-        <w:t xml:space="preserve">![Transformer 结构图]（./Transformer结构图.png）</w:t>
+        <w:pStyle w:val="CaptionedFigure"/>
+      </w:pPr>
+      <w:r>
+        <w:drawing>
+          <wp:inline>
+            <wp:extent cx="6108700" cy="3054350"/>
+            <wp:effectExtent b="0" l="0" r="0" t="0"/>
+            <wp:docPr descr="Transformer 结构图" title="" id="42" name="Picture"/>
+            <a:graphic>
+              <a:graphicData uri="http://schemas.openxmlformats.org/drawingml/2006/picture">
+                <pic:pic>
+                  <pic:nvPicPr>
+                    <pic:cNvPr descr="./Transformer结构图.png" id="43" name="Picture"/>
+                    <pic:cNvPicPr>
+                      <a:picLocks noChangeArrowheads="1" noChangeAspect="1"/>
+                    </pic:cNvPicPr>
+                  </pic:nvPicPr>
+                  <pic:blipFill>
+                    <a:blip r:embed="rId41"/>
+                    <a:stretch>
+                      <a:fillRect/>
+                    </a:stretch>
+                  </pic:blipFill>
+                  <pic:spPr bwMode="auto">
+                    <a:xfrm>
+                      <a:off x="0" y="0"/>
+                      <a:ext cx="6108700" cy="3054350"/>
+                    </a:xfrm>
+                    <a:prstGeom prst="rect">
+                      <a:avLst/>
+                    </a:prstGeom>
+                    <a:noFill/>
+                    <a:ln w="9525">
+                      <a:noFill/>
+                      <a:headEnd/>
+                      <a:tailEnd/>
+                    </a:ln>
+                  </pic:spPr>
+                </pic:pic>
+              </a:graphicData>
+            </a:graphic>
+          </wp:inline>
+        </w:drawing>
+      </w:r>
+    </w:p>
+    <w:p>
+      <w:pPr>
+        <w:pStyle w:val="ImageCaption"/>
+      </w:pPr>
+      <w:r>
+        <w:t xml:space="preserve">Transformer 结构图</w:t>
       </w:r>
     </w:p>
     <w:p>
@@ -1419,7 +1582,7 @@
         <w:t xml:space="preserve">如图 2.3，Transformer模型主要由编码器（Encoder）和解码器（Decoder）两部分组成，每部分由多个相同的层（layers）堆叠而成。每个层主要包含两个子层（sublayers）：</w:t>
       </w:r>
     </w:p>
-    <w:bookmarkStart w:id="35" w:name="编码器encoder"/>
+    <w:bookmarkStart w:id="44" w:name="编码器encoder"/>
     <w:p>
       <w:pPr>
         <w:pStyle w:val="4"/>
@@ -1482,8 +1645,8 @@
         <w:t xml:space="preserve">每个编码器层的输出会通过残差连接（residual connection）和层归一化（layer normalization）后，传递给下一层。</w:t>
       </w:r>
     </w:p>
-    <w:bookmarkEnd w:id="35"/>
-    <w:bookmarkStart w:id="36" w:name="解码器decoder"/>
+    <w:bookmarkEnd w:id="44"/>
+    <w:bookmarkStart w:id="45" w:name="解码器decoder"/>
     <w:p>
       <w:pPr>
         <w:pStyle w:val="4"/>
@@ -1565,10 +1728,10 @@
         <w:t xml:space="preserve">同样，每个解码器层的输出也会通过残差连接和层归一化后，传递给下一层。</w:t>
       </w:r>
     </w:p>
-    <w:bookmarkEnd w:id="36"/>
-    <w:bookmarkEnd w:id="37"/>
-    <w:bookmarkEnd w:id="38"/>
-    <w:bookmarkStart w:id="43" w:name="vision-transformervit"/>
+    <w:bookmarkEnd w:id="45"/>
+    <w:bookmarkEnd w:id="46"/>
+    <w:bookmarkEnd w:id="47"/>
+    <w:bookmarkStart w:id="55" w:name="vision-transformervit"/>
     <w:p>
       <w:pPr>
         <w:pStyle w:val="2"/>
@@ -1587,21 +1750,68 @@
     </w:p>
     <w:p>
       <w:pPr>
+        <w:pStyle w:val="CaptionedFigure"/>
+      </w:pPr>
+      <w:r>
+        <w:drawing>
+          <wp:inline>
+            <wp:extent cx="6108700" cy="2839720"/>
+            <wp:effectExtent b="0" l="0" r="0" t="0"/>
+            <wp:docPr descr="VIT" title="" id="49" name="Picture"/>
+            <a:graphic>
+              <a:graphicData uri="http://schemas.openxmlformats.org/drawingml/2006/picture">
+                <pic:pic>
+                  <pic:nvPicPr>
+                    <pic:cNvPr descr="VIT结构图.png" id="50" name="Picture"/>
+                    <pic:cNvPicPr>
+                      <a:picLocks noChangeArrowheads="1" noChangeAspect="1"/>
+                    </pic:cNvPicPr>
+                  </pic:nvPicPr>
+                  <pic:blipFill>
+                    <a:blip r:embed="rId48"/>
+                    <a:stretch>
+                      <a:fillRect/>
+                    </a:stretch>
+                  </pic:blipFill>
+                  <pic:spPr bwMode="auto">
+                    <a:xfrm>
+                      <a:off x="0" y="0"/>
+                      <a:ext cx="6108700" cy="2839720"/>
+                    </a:xfrm>
+                    <a:prstGeom prst="rect">
+                      <a:avLst/>
+                    </a:prstGeom>
+                    <a:noFill/>
+                    <a:ln w="9525">
+                      <a:noFill/>
+                      <a:headEnd/>
+                      <a:tailEnd/>
+                    </a:ln>
+                  </pic:spPr>
+                </pic:pic>
+              </a:graphicData>
+            </a:graphic>
+          </wp:inline>
+        </w:drawing>
+      </w:r>
+    </w:p>
+    <w:p>
+      <w:pPr>
+        <w:pStyle w:val="ImageCaption"/>
+      </w:pPr>
+      <w:r>
+        <w:t xml:space="preserve">VIT</w:t>
+      </w:r>
+    </w:p>
+    <w:p>
+      <w:pPr>
         <w:pStyle w:val="a6"/>
       </w:pPr>
       <w:r>
-        <w:t xml:space="preserve">![VIT]（VIT结构图.png）</w:t>
-      </w:r>
-    </w:p>
-    <w:p>
-      <w:pPr>
-        <w:pStyle w:val="a6"/>
-      </w:pPr>
-      <w:r>
         <w:t xml:space="preserve">图 2.4 VIT 结构图</w:t>
       </w:r>
     </w:p>
-    <w:bookmarkStart w:id="39" w:name="自注意力机制self-attention-mechanism"/>
+    <w:bookmarkStart w:id="51" w:name="自注意力机制self-attention-mechanism"/>
     <w:p>
       <w:pPr>
         <w:pStyle w:val="3"/>
@@ -2037,8 +2247,8 @@
         <w:t xml:space="preserve">使用注意力分数对值向量进行加权求和，得到每个位置的新表示。</w:t>
       </w:r>
     </w:p>
-    <w:bookmarkEnd w:id="39"/>
-    <w:bookmarkStart w:id="40" w:name="多头注意力机制multi-head-attention"/>
+    <w:bookmarkEnd w:id="51"/>
+    <w:bookmarkStart w:id="52" w:name="多头注意力机制multi-head-attention"/>
     <w:p>
       <w:pPr>
         <w:pStyle w:val="3"/>
@@ -2332,8 +2542,8 @@
         <w:t xml:space="preserve">。</w:t>
       </w:r>
     </w:p>
-    <w:bookmarkEnd w:id="40"/>
-    <w:bookmarkStart w:id="41" w:name="位置编码positional-encoding"/>
+    <w:bookmarkEnd w:id="52"/>
+    <w:bookmarkStart w:id="53" w:name="位置编码positional-encoding"/>
     <w:p>
       <w:pPr>
         <w:pStyle w:val="3"/>
@@ -2638,8 +2848,8 @@
         <w:t xml:space="preserve">是维度索引。</w:t>
       </w:r>
     </w:p>
-    <w:bookmarkEnd w:id="41"/>
-    <w:bookmarkStart w:id="42" w:name="总结"/>
+    <w:bookmarkEnd w:id="53"/>
+    <w:bookmarkStart w:id="54" w:name="总结"/>
     <w:p>
       <w:pPr>
         <w:pStyle w:val="3"/>
@@ -2656,9 +2866,9 @@
         <w:t xml:space="preserve">Transformer通过自注意力机制和前馈神经网络，在自然语言处理和其他领域中实现了卓越的性能。其核心优势在于能够捕捉全局依赖关系，易于并行计算，并且具有良好的扩展性。自推出以来，Transformer模型已经衍生出许多变种和改进版本，并在许多任务中取得了显著成果。</w:t>
       </w:r>
     </w:p>
-    <w:bookmarkEnd w:id="42"/>
-    <w:bookmarkEnd w:id="43"/>
-    <w:bookmarkStart w:id="49" w:name="分割大模型sam大模型"/>
+    <w:bookmarkEnd w:id="54"/>
+    <w:bookmarkEnd w:id="55"/>
+    <w:bookmarkStart w:id="64" w:name="分割大模型sam大模型"/>
     <w:p>
       <w:pPr>
         <w:pStyle w:val="2"/>
@@ -2675,7 +2885,7 @@
         <w:t xml:space="preserve">本文主要研究通过对 SAM 大模型的微调训练，以适应在医学图像处理，尤其是对腹部 CT 扫描图像的肝脏肿瘤分割。</w:t>
       </w:r>
     </w:p>
-    <w:bookmarkStart w:id="44" w:name="背景"/>
+    <w:bookmarkStart w:id="56" w:name="背景"/>
     <w:p>
       <w:pPr>
         <w:pStyle w:val="3"/>
@@ -2719,7 +2929,7 @@
         <w:fldChar w:fldCharType="begin"/>
       </w:r>
       <w:r>
-        <w:instrText xml:space="preserve"> ADDIN ZOTERO_ITEM CSL_CITATION {"schema":"https://github.com/citation-style-language/schema/raw/master/csl-citation.json","citationItems":[{"uri":["http://zotero.org/users/9557124/items/ESQQIDGI"],"id":471,"prefix":"","uris":["http://zotero.org/users/9557124/items/ESQQIDGI"],"suffix":"","itemData":{"type":"article-journal","language":"en","title":"Medical SAM Adapter: Adapting Segment Anything Model for Medical Image Segmentation","author":[{"family":"Wu","given":"Junde"},{"family":"Fu","given":"Rao"},{"family":"Zhang","given":"Yu"},{"family":"Fang","given":"Huihui"},{"family":"Liu","given":"Yuanpei"},{"family":"Xu","given":"Yanwu"},{"family":"Jin","given":"Yueming"}],"source":"Zotero","citation-key":"wuMedicalSAMAdapter","id":"wuMedicalSAMAdapter","abstract":"The Segment Anything Model (SAM) has recently gained popularity in the ﬁeld of image segmentation. Thanks to its impressive capabilities in all-round segmentation tasks and its prompt-based interface, SAM has sparked intensive discussion within the community. It is even said by many prestigious experts that image segmentation task has been \"ﬁnished\" by SAM. However, medical image segmentation, although an important branch of the image segmentation family, seems not to be included in the scope of Segmenting \"Anything\". Many individual experiments and recent studies have shown that SAM performs subpar in medical image segmentation. A natural question is how to ﬁnd the missing piece of the puzzle to extend the strong segmentation capability of SAM to medical image segmentation. In this paper, instead of ﬁnetuning the SAM model, we propose Med SAM Adapter, which integrates the medical speciﬁc domain knowledge to the segmentation model, by a simple yet eﬀective adaptation technique. Although this work is still one of a few to transfer the popular NLP technique Adapter to computer vision cases, this simple implementation shows surprisingly good performance on medical image segmentation. A medical image adapted SAM, which we have dubbed Medical SAM Adapter (MSA), shows superior performance on 19 medical image segmentation tasks with various image modalities including CT, MRI, ultrasound image, fundus image, and dermoscopic images. MSA outperforms a wide range of state-of-the-art (SOTA) medical image segmentation methods, such as nnUNet, TransUNet, UNetr, MedSegDiﬀ, and also outperforms the fully ﬁne-turned MedSAM with a considerable performance gap. Code will be released at: https://github.com/WuJunde/Medical-SAM-Adapter.","note":"titleTranslation: 医学 SAM 适配器：为医学图像分段调整任何分段模型"}}],"properties":{"formattedCitation":"[@wuMedicalSAMAdapter]","noteIndex":0},"citationID":"00000021"}   </w:instrText>
+        <w:instrText xml:space="preserve"> ADDIN ZOTERO_ITEM CSL_CITATION {"properties":{"formattedCitation":"[@wuMedicalSAMAdapter]","noteIndex":0},"citationID":"00000021","schema":"https://github.com/citation-style-language/schema/raw/master/csl-citation.json","citationItems":[{"uri":["http://zotero.org/users/9557124/items/ESQQIDGI"],"uris":["http://zotero.org/users/9557124/items/ESQQIDGI"],"suffix":"","prefix":"","id":471,"itemData":{"title":"Medical SAM Adapter: Adapting Segment Anything Model for Medical Image Segmentation","id":"wuMedicalSAMAdapter","citation-key":"wuMedicalSAMAdapter","source":"Zotero","note":"titleTranslation: 医学 SAM 适配器：为医学图像分段调整任何分段模型","author":[{"given":"Junde","family":"Wu"},{"given":"Rao","family":"Fu"},{"given":"Yu","family":"Zhang"},{"given":"Huihui","family":"Fang"},{"given":"Yuanpei","family":"Liu"},{"given":"Yanwu","family":"Xu"},{"given":"Yueming","family":"Jin"}],"type":"article-journal","language":"en","abstract":"The Segment Anything Model (SAM) has recently gained popularity in the ﬁeld of image segmentation. Thanks to its impressive capabilities in all-round segmentation tasks and its prompt-based interface, SAM has sparked intensive discussion within the community. It is even said by many prestigious experts that image segmentation task has been \"ﬁnished\" by SAM. However, medical image segmentation, although an important branch of the image segmentation family, seems not to be included in the scope of Segmenting \"Anything\". Many individual experiments and recent studies have shown that SAM performs subpar in medical image segmentation. A natural question is how to ﬁnd the missing piece of the puzzle to extend the strong segmentation capability of SAM to medical image segmentation. In this paper, instead of ﬁnetuning the SAM model, we propose Med SAM Adapter, which integrates the medical speciﬁc domain knowledge to the segmentation model, by a simple yet eﬀective adaptation technique. Although this work is still one of a few to transfer the popular NLP technique Adapter to computer vision cases, this simple implementation shows surprisingly good performance on medical image segmentation. A medical image adapted SAM, which we have dubbed Medical SAM Adapter (MSA), shows superior performance on 19 medical image segmentation tasks with various image modalities including CT, MRI, ultrasound image, fundus image, and dermoscopic images. MSA outperforms a wide range of state-of-the-art (SOTA) medical image segmentation methods, such as nnUNet, TransUNet, UNetr, MedSegDiﬀ, and also outperforms the fully ﬁne-turned MedSAM with a considerable performance gap. Code will be released at: https://github.com/WuJunde/Medical-SAM-Adapter."}}]}   </w:instrText>
       </w:r>
       <w:r>
         <w:fldChar w:fldCharType="separate"/>
@@ -2756,7 +2966,7 @@
         <w:fldChar w:fldCharType="begin"/>
       </w:r>
       <w:r>
-        <w:instrText xml:space="preserve"> ADDIN ZOTERO_ITEM CSL_CITATION {"schema":"https://github.com/citation-style-language/schema/raw/master/csl-citation.json","citationItems":[{"uri":["http://zotero.org/users/9557124/items/RGI8W7FT"],"id":472,"prefix":"","uris":["http://zotero.org/users/9557124/items/RGI8W7FT"],"suffix":"","itemData":{"URL":"https://ieeexplore.ieee.org/document/10378323/","page":"3992-4003","accessed":{"date-parts":[["2024",1,17]]},"author":[{"family":"Kirillov","given":"Alexander"},{"family":"Mintun","given":"Eric"},{"family":"Ravi","given":"Nikhila"},{"family":"Mao","given":"Hanzi"},{"family":"Rolland","given":"Chloe"},{"family":"Gustafson","given":"Laura"},{"family":"Xiao","given":"Tete"},{"family":"Whitehead","given":"Spencer"},{"family":"Berg","given":"Alexander C."},{"family":"Lo","given":"Wan-Yen"},{"family":"Dollár","given":"Piotr"},{"family":"Girshick","given":"Ross"}],"note":"titleTranslation: 任何分段","id":"kirillovSegmentAnything2023","ISBN":"9798350307184","DOI":"10.1109/ICCV51070.2023.00371","title":"Segment Anything","type":"paper-conference","event-place":"Paris, France","source":"DOI.org (Crossref)","publisher-place":"Paris, France","publisher":"IEEE","language":"en","container-title":"2023 IEEE/CVF International Conference on Computer Vision (ICCV)","event-title":"2023 IEEE/CVF International Conference on Computer Vision (ICCV)","issued":{"date-parts":[["2023",10,1]]},"abstract":"We introduce the Segment Anything (SA) project: a new task, model, and dataset for image segmentation. Using our efﬁcient model in a data collection loop, we built the largest segmentation dataset to date (by far), with over 1 billion masks on 11M licensed and privacy respecting images. The model is designed and trained to be promptable, so it can transfer zero-shot to new image distributions and tasks. We evaluate its capabilities on numerous tasks and ﬁnd that its zero-shot performance is impressive – often competitive with or even superior to prior fully supervised results. We are releasing the Segment Anything Model (SAM) and corresponding dataset (SA-1B) of 1B masks and 11M images at https://segment-anything.com to foster research into foundation models for computer vision.","citation-key":"kirillovSegmentAnything2023"}}],"properties":{"formattedCitation":"[@kirillovSegmentAnything2023]","noteIndex":0},"citationID":"00000022"}   </w:instrText>
+        <w:instrText xml:space="preserve"> ADDIN ZOTERO_ITEM CSL_CITATION {"properties":{"formattedCitation":"[@kirillovSegmentAnything2023]","noteIndex":0},"citationID":"00000022","schema":"https://github.com/citation-style-language/schema/raw/master/csl-citation.json","citationItems":[{"uri":["http://zotero.org/users/9557124/items/RGI8W7FT"],"uris":["http://zotero.org/users/9557124/items/RGI8W7FT"],"suffix":"","prefix":"","id":472,"itemData":{"title":"Segment Anything","id":"kirillovSegmentAnything2023","accessed":{"date-parts":[["2024",1,17]]},"URL":"https://ieeexplore.ieee.org/document/10378323/","publisher-place":"Paris, France","note":"titleTranslation: 任何分段","ISBN":"9798350307184","language":"en","event-place":"Paris, France","publisher":"IEEE","page":"3992-4003","citation-key":"kirillovSegmentAnything2023","event-title":"2023 IEEE/CVF International Conference on Computer Vision (ICCV)","source":"DOI.org (Crossref)","issued":{"date-parts":[["2023",10,1]]},"type":"paper-conference","container-title":"2023 IEEE/CVF International Conference on Computer Vision (ICCV)","DOI":"10.1109/ICCV51070.2023.00371","author":[{"given":"Alexander","family":"Kirillov"},{"given":"Eric","family":"Mintun"},{"given":"Nikhila","family":"Ravi"},{"given":"Hanzi","family":"Mao"},{"given":"Chloe","family":"Rolland"},{"given":"Laura","family":"Gustafson"},{"given":"Tete","family":"Xiao"},{"given":"Spencer","family":"Whitehead"},{"given":"Alexander C.","family":"Berg"},{"given":"Wan-Yen","family":"Lo"},{"given":"Piotr","family":"Dollár"},{"given":"Ross","family":"Girshick"}],"abstract":"We introduce the Segment Anything (SA) project: a new task, model, and dataset for image segmentation. Using our efﬁcient model in a data collection loop, we built the largest segmentation dataset to date (by far), with over 1 billion masks on 11M licensed and privacy respecting images. The model is designed and trained to be promptable, so it can transfer zero-shot to new image distributions and tasks. We evaluate its capabilities on numerous tasks and ﬁnd that its zero-shot performance is impressive – often competitive with or even superior to prior fully supervised results. We are releasing the Segment Anything Model (SAM) and corresponding dataset (SA-1B) of 1B masks and 11M images at https://segment-anything.com to foster research into foundation models for computer vision."}}]}   </w:instrText>
       </w:r>
       <w:r>
         <w:fldChar w:fldCharType="separate"/>
@@ -2782,8 +2992,8 @@
         <w:t xml:space="preserve">SAM通常在自然图像上表现优异，但是在特定领域如医疗影响，遥感图像等，由于训练数据集缺乏这些数据，SAM 的效果并不是理想。因此，在特定数据集上微调 SAM 是十分有必要的。</w:t>
       </w:r>
     </w:p>
-    <w:bookmarkEnd w:id="44"/>
-    <w:bookmarkStart w:id="48" w:name="sam-模型结构"/>
+    <w:bookmarkEnd w:id="56"/>
+    <w:bookmarkStart w:id="63" w:name="sam-模型结构"/>
     <w:p>
       <w:pPr>
         <w:pStyle w:val="3"/>
@@ -2803,7 +3013,7 @@
         <w:fldChar w:fldCharType="begin"/>
       </w:r>
       <w:r>
-        <w:instrText xml:space="preserve"> ADDIN ZOTERO_ITEM CSL_CITATION {"schema":"https://github.com/citation-style-language/schema/raw/master/csl-citation.json","citationItems":[{"uri":["http://zotero.org/users/9557124/items/RGI8W7FT"],"id":472,"prefix":"","uris":["http://zotero.org/users/9557124/items/RGI8W7FT"],"suffix":"","itemData":{"URL":"https://ieeexplore.ieee.org/document/10378323/","page":"3992-4003","accessed":{"date-parts":[["2024",1,17]]},"author":[{"family":"Kirillov","given":"Alexander"},{"family":"Mintun","given":"Eric"},{"family":"Ravi","given":"Nikhila"},{"family":"Mao","given":"Hanzi"},{"family":"Rolland","given":"Chloe"},{"family":"Gustafson","given":"Laura"},{"family":"Xiao","given":"Tete"},{"family":"Whitehead","given":"Spencer"},{"family":"Berg","given":"Alexander C."},{"family":"Lo","given":"Wan-Yen"},{"family":"Dollár","given":"Piotr"},{"family":"Girshick","given":"Ross"}],"note":"titleTranslation: 任何分段","id":"kirillovSegmentAnything2023","ISBN":"9798350307184","DOI":"10.1109/ICCV51070.2023.00371","title":"Segment Anything","type":"paper-conference","event-place":"Paris, France","source":"DOI.org (Crossref)","publisher-place":"Paris, France","publisher":"IEEE","language":"en","container-title":"2023 IEEE/CVF International Conference on Computer Vision (ICCV)","event-title":"2023 IEEE/CVF International Conference on Computer Vision (ICCV)","issued":{"date-parts":[["2023",10,1]]},"abstract":"We introduce the Segment Anything (SA) project: a new task, model, and dataset for image segmentation. Using our efﬁcient model in a data collection loop, we built the largest segmentation dataset to date (by far), with over 1 billion masks on 11M licensed and privacy respecting images. The model is designed and trained to be promptable, so it can transfer zero-shot to new image distributions and tasks. We evaluate its capabilities on numerous tasks and ﬁnd that its zero-shot performance is impressive – often competitive with or even superior to prior fully supervised results. We are releasing the Segment Anything Model (SAM) and corresponding dataset (SA-1B) of 1B masks and 11M images at https://segment-anything.com to foster research into foundation models for computer vision.","citation-key":"kirillovSegmentAnything2023"}}],"properties":{"formattedCitation":"[@kirillovSegmentAnything2023]","noteIndex":0},"citationID":"00000023"}   </w:instrText>
+        <w:instrText xml:space="preserve"> ADDIN ZOTERO_ITEM CSL_CITATION {"properties":{"formattedCitation":"[@kirillovSegmentAnything2023]","noteIndex":0},"citationID":"00000023","schema":"https://github.com/citation-style-language/schema/raw/master/csl-citation.json","citationItems":[{"uri":["http://zotero.org/users/9557124/items/RGI8W7FT"],"uris":["http://zotero.org/users/9557124/items/RGI8W7FT"],"suffix":"","prefix":"","id":472,"itemData":{"title":"Segment Anything","id":"kirillovSegmentAnything2023","accessed":{"date-parts":[["2024",1,17]]},"URL":"https://ieeexplore.ieee.org/document/10378323/","publisher-place":"Paris, France","note":"titleTranslation: 任何分段","ISBN":"9798350307184","language":"en","event-place":"Paris, France","publisher":"IEEE","page":"3992-4003","citation-key":"kirillovSegmentAnything2023","event-title":"2023 IEEE/CVF International Conference on Computer Vision (ICCV)","source":"DOI.org (Crossref)","issued":{"date-parts":[["2023",10,1]]},"type":"paper-conference","container-title":"2023 IEEE/CVF International Conference on Computer Vision (ICCV)","DOI":"10.1109/ICCV51070.2023.00371","author":[{"given":"Alexander","family":"Kirillov"},{"given":"Eric","family":"Mintun"},{"given":"Nikhila","family":"Ravi"},{"given":"Hanzi","family":"Mao"},{"given":"Chloe","family":"Rolland"},{"given":"Laura","family":"Gustafson"},{"given":"Tete","family":"Xiao"},{"given":"Spencer","family":"Whitehead"},{"given":"Alexander C.","family":"Berg"},{"given":"Wan-Yen","family":"Lo"},{"given":"Piotr","family":"Dollár"},{"given":"Ross","family":"Girshick"}],"abstract":"We introduce the Segment Anything (SA) project: a new task, model, and dataset for image segmentation. Using our efﬁcient model in a data collection loop, we built the largest segmentation dataset to date (by far), with over 1 billion masks on 11M licensed and privacy respecting images. The model is designed and trained to be promptable, so it can transfer zero-shot to new image distributions and tasks. We evaluate its capabilities on numerous tasks and ﬁnd that its zero-shot performance is impressive – often competitive with or even superior to prior fully supervised results. We are releasing the Segment Anything Model (SAM) and corresponding dataset (SA-1B) of 1B masks and 11M images at https://segment-anything.com to foster research into foundation models for computer vision."}}]}   </w:instrText>
       </w:r>
       <w:r>
         <w:fldChar w:fldCharType="separate"/>
@@ -2991,10 +3201,57 @@
     </w:p>
     <w:p>
       <w:pPr>
-        <w:pStyle w:val="FirstParagraph"/>
-      </w:pPr>
-      <w:r>
-        <w:t xml:space="preserve">![SAM 模型的结构]（SAM结构图.png）</w:t>
+        <w:pStyle w:val="CaptionedFigure"/>
+      </w:pPr>
+      <w:r>
+        <w:drawing>
+          <wp:inline>
+            <wp:extent cx="6108700" cy="1316365"/>
+            <wp:effectExtent b="0" l="0" r="0" t="0"/>
+            <wp:docPr descr="SAM 模型的结构" title="" id="58" name="Picture"/>
+            <a:graphic>
+              <a:graphicData uri="http://schemas.openxmlformats.org/drawingml/2006/picture">
+                <pic:pic>
+                  <pic:nvPicPr>
+                    <pic:cNvPr descr="SAM结构图.png" id="59" name="Picture"/>
+                    <pic:cNvPicPr>
+                      <a:picLocks noChangeArrowheads="1" noChangeAspect="1"/>
+                    </pic:cNvPicPr>
+                  </pic:nvPicPr>
+                  <pic:blipFill>
+                    <a:blip r:embed="rId57"/>
+                    <a:stretch>
+                      <a:fillRect/>
+                    </a:stretch>
+                  </pic:blipFill>
+                  <pic:spPr bwMode="auto">
+                    <a:xfrm>
+                      <a:off x="0" y="0"/>
+                      <a:ext cx="6108700" cy="1316365"/>
+                    </a:xfrm>
+                    <a:prstGeom prst="rect">
+                      <a:avLst/>
+                    </a:prstGeom>
+                    <a:noFill/>
+                    <a:ln w="9525">
+                      <a:noFill/>
+                      <a:headEnd/>
+                      <a:tailEnd/>
+                    </a:ln>
+                  </pic:spPr>
+                </pic:pic>
+              </a:graphicData>
+            </a:graphic>
+          </wp:inline>
+        </w:drawing>
+      </w:r>
+    </w:p>
+    <w:p>
+      <w:pPr>
+        <w:pStyle w:val="ImageCaption"/>
+      </w:pPr>
+      <w:r>
+        <w:t xml:space="preserve">SAM 模型的结构</w:t>
       </w:r>
     </w:p>
     <w:p>
@@ -3005,7 +3262,7 @@
         <w:t xml:space="preserve">图 2.5 SAM 模型的结构</w:t>
       </w:r>
     </w:p>
-    <w:bookmarkStart w:id="45" w:name="sam-模型运行步骤"/>
+    <w:bookmarkStart w:id="60" w:name="sam-模型运行步骤"/>
     <w:p>
       <w:pPr>
         <w:pStyle w:val="4"/>
@@ -3086,8 +3343,8 @@
         <w:t xml:space="preserve">最终输出（Final Output）：输出最终的分割掩码，表示图像中的分割区域。</w:t>
       </w:r>
     </w:p>
-    <w:bookmarkEnd w:id="45"/>
-    <w:bookmarkStart w:id="46" w:name="图像编码器image-encoder"/>
+    <w:bookmarkEnd w:id="60"/>
+    <w:bookmarkStart w:id="61" w:name="图像编码器image-encoder"/>
     <w:p>
       <w:pPr>
         <w:pStyle w:val="4"/>
@@ -3112,8 +3369,8 @@
         <w:t xml:space="preserve">输入（c，h，w）的图像，对图像进行缩放，按照长边缩放成1024，短边不够就pad，得到（c，1024，1024）的图像，经过图像编码器（image encoder）处理，得到对图像16倍下采样的特征（feature），大小为（256，64，64）。</w:t>
       </w:r>
     </w:p>
-    <w:bookmarkEnd w:id="46"/>
-    <w:bookmarkStart w:id="47" w:name="提示编码器prompt-encoder"/>
+    <w:bookmarkEnd w:id="61"/>
+    <w:bookmarkStart w:id="62" w:name="提示编码器prompt-encoder"/>
     <w:p>
       <w:pPr>
         <w:pStyle w:val="4"/>
@@ -3201,10 +3458,10 @@
         <w:t xml:space="preserve">分辨率的掩码，然后用 （2，2） 卷积核步长为 2，输出通道数为4和16，再用 （1，1） 卷积核将通道数量升到256。掩码和图像嵌入（iamge embedding）通过逐元素相乘（element-wise），也就是说用掩码的特征对图像的特征进行加权使特定区域被放大或抑制。</w:t>
       </w:r>
     </w:p>
-    <w:bookmarkEnd w:id="47"/>
-    <w:bookmarkEnd w:id="48"/>
-    <w:bookmarkEnd w:id="49"/>
-    <w:bookmarkStart w:id="50" w:name="本章小结-1"/>
+    <w:bookmarkEnd w:id="62"/>
+    <w:bookmarkEnd w:id="63"/>
+    <w:bookmarkEnd w:id="64"/>
+    <w:bookmarkStart w:id="65" w:name="本章小结-1"/>
     <w:p>
       <w:pPr>
         <w:pStyle w:val="2"/>
@@ -3221,9 +3478,9 @@
         <w:t xml:space="preserve">本章探讨讲述了计算机断层图像扫描扫描（Computed Tomography， CT）、深度学习的基本原理、PyTorch 框架的特点，以及 Transformer 和 SAM（Segment Anything Model）模型的结构与机制。深度学习通过多层神经网络模拟人脑处理数据的方式，从输入层接收数据，经隐藏层处理后，在输出层产生结果。其关键在于使用损失函数评估预测误差，并通过反向传播和梯度下降等优化算法调整网络参数，以减少误差。PyTorch 是一个开源的机器学习库，以动态计算图和易用的 API 著称，广泛应用于计算机视觉和自然语言处理领域。Transformer 是一种基于自注意力机制的神经网络架构，通过编码器和解码器捕捉输入序列的全局依赖关系，易于并行计算且具有良好的扩展性。SAM 模型由 Meta 的 FAIR 实验室提出，旨在通过单一模型实现高精度分割。它通过大规模数据预训练和提示学习，适应各种下游图像分割任务。其结构包括图像编码器、提示编码器、特征融合与加权、掩码解码器和最终输出部分，通过对图像特征和提示特征的融合与加权，生成高精度分割掩码。这些技术和模型展示了深度学习在图像处理领域的强大性能和应用前景，为后续研究奠定了基础。</w:t>
       </w:r>
     </w:p>
-    <w:bookmarkEnd w:id="50"/>
-    <w:bookmarkEnd w:id="51"/>
-    <w:bookmarkStart w:id="57" w:name="实验研究"/>
+    <w:bookmarkEnd w:id="65"/>
+    <w:bookmarkEnd w:id="66"/>
+    <w:bookmarkStart w:id="78" w:name="实验研究"/>
     <w:p>
       <w:pPr>
         <w:pStyle w:val="1"/>
@@ -3232,7 +3489,7 @@
         <w:t xml:space="preserve">实验研究</w:t>
       </w:r>
     </w:p>
-    <w:bookmarkStart w:id="54" w:name="准备数据集"/>
+    <w:bookmarkStart w:id="75" w:name="准备数据集"/>
     <w:p>
       <w:pPr>
         <w:pStyle w:val="2"/>
@@ -3651,13 +3908,13 @@
         <w:t xml:space="preserve">：使用 HDF5DatasetWriter 和 HDF5DatasetGenerator 类来管理数据的读写操作。</w:t>
       </w:r>
     </w:p>
-    <w:bookmarkStart w:id="52" w:name="加载预训练模型"/>
+    <w:bookmarkStart w:id="74" w:name="模型架构调整"/>
     <w:p>
       <w:pPr>
         <w:pStyle w:val="3"/>
       </w:pPr>
       <w:r>
-        <w:t xml:space="preserve">加载预训练模型</w:t>
+        <w:t xml:space="preserve">模型架构调整</w:t>
       </w:r>
     </w:p>
     <w:p>
@@ -3668,30 +3925,12 @@
         <w:t xml:space="preserve">加载 meta 预训练的 SAM 模型作为基础模型。加载预训练模型的权重，并设置为微调模式。为了保留预训练模型中已经学习到的有用特征，通常会冻结模型的输入层，只微调模型的顶部层。这可以通过设置模型中某些层的参数不可训练为“True”来实现。冻结输入层可以防止在训练过程中更新这些层的权重，从而保留原始模型的特征表示。只微调顶部层有助于模型适应新任务的特定需求，同时减少训练时间和计算资源。</w:t>
       </w:r>
     </w:p>
-    <w:bookmarkEnd w:id="52"/>
-    <w:bookmarkStart w:id="53" w:name="训练模型并监控性能"/>
-    <w:p>
-      <w:pPr>
-        <w:pStyle w:val="3"/>
-      </w:pPr>
-      <w:r>
-        <w:t xml:space="preserve">训练模型并监控性能</w:t>
-      </w:r>
-    </w:p>
-    <w:p>
-      <w:pPr>
-        <w:pStyle w:val="FirstParagraph"/>
-      </w:pPr>
-      <w:r>
-        <w:t xml:space="preserve">使用训练数据集进行迭代训练。在训练过程中，需要监控模型的性能指标，如图 3.2 中模型训练输出训练损失和验证损失。为了确保模型的泛化能力，可以在每个训练周期结束后使用验证集进行评估。通过细致地微调，提升模型对肝脏肿瘤图像特点的学习能力和分割准确性。</w:t>
-      </w:r>
-    </w:p>
     <w:p>
       <w:pPr>
         <w:pStyle w:val="a6"/>
       </w:pPr>
       <w:r>
-        <w:t xml:space="preserve">![性能监控]（模型训练输出.png）</w:t>
+        <w:t xml:space="preserve">自定义Prompt Encoder: 为了更好地适应肝脏CT图像特征，可以设计或调整Prompt Encoder部分，增加对解剖结构敏感的特征提取层。</w:t>
       </w:r>
     </w:p>
     <w:p>
@@ -3699,7 +3938,7 @@
         <w:pStyle w:val="a6"/>
       </w:pPr>
       <w:r>
-        <w:t xml:space="preserve">图 3.2 模型训练性能监控</w:t>
+        <w:t xml:space="preserve">Mask Decoder微调: 在Mask Decoder部分，保持原有Transformer架构的基础上，微调最后几层的权重，使其对肝脏和肿瘤边缘更加敏感。</w:t>
       </w:r>
     </w:p>
     <w:p>
@@ -3707,68 +3946,19 @@
         <w:pStyle w:val="a6"/>
       </w:pPr>
       <w:r>
-        <w:t xml:space="preserve">1.     模型架构调整</w:t>
-      </w:r>
-    </w:p>
-    <w:p>
-      <w:pPr>
-        <w:pStyle w:val="a6"/>
-      </w:pPr>
-      <w:r>
-        <w:t xml:space="preserve">自定义Prompt Encoder: 为了更好地适应肝脏CT图像特征，可以设计或调整Prompt Encoder部分，增加对解剖结构敏感的特征提取层。</w:t>
-      </w:r>
-    </w:p>
-    <w:p>
-      <w:pPr>
-        <w:pStyle w:val="a6"/>
-      </w:pPr>
-      <w:r>
-        <w:t xml:space="preserve">Mask Decoder微调: 在Mask Decoder部分，保持原有Transformer架构的基础上，微调最后几层的权重，使其对肝脏和肿瘤边缘更加敏感。</w:t>
-      </w:r>
-    </w:p>
-    <w:p>
-      <w:pPr>
-        <w:pStyle w:val="a6"/>
-      </w:pPr>
-      <w:r>
         <w:t xml:space="preserve">多尺度特征融合: 引入多尺度特征融合策略，如U-Net结构中的跳跃连接，结合不同层级的特征来提高分割精度。</w:t>
       </w:r>
-    </w:p>
-    <w:p>
-      <w:pPr>
-        <w:pStyle w:val="Compact"/>
-        <w:numPr>
-          <w:ilvl w:val="0"/>
-          <w:numId w:val="1025"/>
-        </w:numPr>
-      </w:pPr>
-      <w:r>
-        <w:t xml:space="preserve">损失函数设计</w:t>
-      </w:r>
-    </w:p>
-    <w:p>
-      <w:pPr>
-        <w:pStyle w:val="FirstParagraph"/>
-      </w:pPr>
-      <w:r>
-        <w:t xml:space="preserve">Dice Loss + BCE Loss: 使用结合了Dice Loss和二元交叉熵损失（BCE）的复合损失函数，Dice Loss关注区域的重叠程度，BCE则强调分类的准确性。</w:t>
-      </w:r>
-    </w:p>
-    <w:p>
-      <w:pPr>
-        <w:pStyle w:val="a6"/>
-      </w:pPr>
-      <w:r>
-        <w:t xml:space="preserve">加权损失: 对肿瘤区域施加更高的权重，因为肿瘤区域相对于正常肝脏组织更为关键，且数量较少，这样可以平衡类别不均衡问题。</w:t>
-      </w:r>
-    </w:p>
-    <w:p>
-      <w:pPr>
-        <w:pStyle w:val="Compact"/>
-        <w:numPr>
-          <w:ilvl w:val="0"/>
-          <w:numId w:val="1026"/>
-        </w:numPr>
+      <w:r>
+        <w:t xml:space="preserve"> </w:t>
+      </w:r>
+      <w:r>
+        <w:t xml:space="preserve">### 训练模型并监控性能</w:t>
+      </w:r>
+    </w:p>
+    <w:bookmarkStart w:id="70" w:name="训练策略"/>
+    <w:p>
+      <w:pPr>
+        <w:pStyle w:val="4"/>
       </w:pPr>
       <w:r>
         <w:t xml:space="preserve">训练策略</w:t>
@@ -3818,7 +4008,7 @@
         <w:pStyle w:val="Compact"/>
         <w:numPr>
           <w:ilvl w:val="0"/>
-          <w:numId w:val="1027"/>
+          <w:numId w:val="1025"/>
         </w:numPr>
       </w:pPr>
       <w:r>
@@ -3830,7 +4020,7 @@
         <w:pStyle w:val="Compact"/>
         <w:numPr>
           <w:ilvl w:val="0"/>
-          <w:numId w:val="1027"/>
+          <w:numId w:val="1025"/>
         </w:numPr>
       </w:pPr>
       <w:r>
@@ -4199,16 +4389,111 @@
         <w:pStyle w:val="a6"/>
       </w:pPr>
       <w:r>
-        <w:t xml:space="preserve">数据增强: 实施旋转、翻转、缩放、剪切、亮度变化等数据增强操作，并利用 RandAugment 等自动化增强策略增加多样性。</w:t>
-      </w:r>
-    </w:p>
-    <w:p>
-      <w:pPr>
-        <w:pStyle w:val="Compact"/>
-        <w:numPr>
-          <w:ilvl w:val="0"/>
-          <w:numId w:val="1028"/>
-        </w:numPr>
+        <w:t xml:space="preserve">数据增强: 实施旋转、翻转、缩放、剪切、亮度变化等数据增强操作，并利用 Rand Augment 等自动化增强策略增加多样性。</w:t>
+      </w:r>
+    </w:p>
+    <w:p>
+      <w:pPr>
+        <w:pStyle w:val="a6"/>
+      </w:pPr>
+      <w:r>
+        <w:t xml:space="preserve">使用训练数据集进行迭代训练。在训练过程中，需要监控模型的性能指标，如图 3.2 中模型训练输出训练损失和验证损失。为了确保模型的泛化能力，可以在每个训练周期结束后使用验证集进行评估。通过细致地微调，提升模型对肝脏肿瘤图像特点的学习能力和分割准确性。</w:t>
+      </w:r>
+    </w:p>
+    <w:p>
+      <w:pPr>
+        <w:pStyle w:val="CaptionedFigure"/>
+      </w:pPr>
+      <w:r>
+        <w:drawing>
+          <wp:inline>
+            <wp:extent cx="6108700" cy="1351772"/>
+            <wp:effectExtent b="0" l="0" r="0" t="0"/>
+            <wp:docPr descr="性能监控" title="" id="68" name="Picture"/>
+            <a:graphic>
+              <a:graphicData uri="http://schemas.openxmlformats.org/drawingml/2006/picture">
+                <pic:pic>
+                  <pic:nvPicPr>
+                    <pic:cNvPr descr="模型训练输出.png" id="69" name="Picture"/>
+                    <pic:cNvPicPr>
+                      <a:picLocks noChangeArrowheads="1" noChangeAspect="1"/>
+                    </pic:cNvPicPr>
+                  </pic:nvPicPr>
+                  <pic:blipFill>
+                    <a:blip r:embed="rId67"/>
+                    <a:stretch>
+                      <a:fillRect/>
+                    </a:stretch>
+                  </pic:blipFill>
+                  <pic:spPr bwMode="auto">
+                    <a:xfrm>
+                      <a:off x="0" y="0"/>
+                      <a:ext cx="6108700" cy="1351772"/>
+                    </a:xfrm>
+                    <a:prstGeom prst="rect">
+                      <a:avLst/>
+                    </a:prstGeom>
+                    <a:noFill/>
+                    <a:ln w="9525">
+                      <a:noFill/>
+                      <a:headEnd/>
+                      <a:tailEnd/>
+                    </a:ln>
+                  </pic:spPr>
+                </pic:pic>
+              </a:graphicData>
+            </a:graphic>
+          </wp:inline>
+        </w:drawing>
+      </w:r>
+    </w:p>
+    <w:p>
+      <w:pPr>
+        <w:pStyle w:val="ImageCaption"/>
+      </w:pPr>
+      <w:r>
+        <w:t xml:space="preserve">性能监控</w:t>
+      </w:r>
+    </w:p>
+    <w:p>
+      <w:pPr>
+        <w:pStyle w:val="a6"/>
+      </w:pPr>
+      <w:r>
+        <w:t xml:space="preserve">图 3.2 模型训练性能监控</w:t>
+      </w:r>
+    </w:p>
+    <w:bookmarkEnd w:id="70"/>
+    <w:bookmarkStart w:id="71" w:name="损失函数设计"/>
+    <w:p>
+      <w:pPr>
+        <w:pStyle w:val="4"/>
+      </w:pPr>
+      <w:r>
+        <w:t xml:space="preserve">损失函数设计</w:t>
+      </w:r>
+    </w:p>
+    <w:p>
+      <w:pPr>
+        <w:pStyle w:val="FirstParagraph"/>
+      </w:pPr>
+      <w:r>
+        <w:t xml:space="preserve">Dice Loss + BCE Loss: 使用结合了Dice Loss和二元交叉熵损失（BCE）的复合损失函数，Dice Loss关注区域的重叠程度，BCE则强调分类的准确性。</w:t>
+      </w:r>
+    </w:p>
+    <w:p>
+      <w:pPr>
+        <w:pStyle w:val="a6"/>
+      </w:pPr>
+      <w:r>
+        <w:t xml:space="preserve">加权损失: 对肿瘤区域施加更高的权重，因为肿瘤区域相对于正常肝脏组织更为关键，且数量较少，这样可以平衡类别不均衡问题。</w:t>
+      </w:r>
+    </w:p>
+    <w:bookmarkEnd w:id="71"/>
+    <w:bookmarkStart w:id="72" w:name="验证与评估"/>
+    <w:p>
+      <w:pPr>
+        <w:pStyle w:val="4"/>
       </w:pPr>
       <w:r>
         <w:t xml:space="preserve">验证与评估</w:t>
@@ -4230,13 +4515,11 @@
         <w:t xml:space="preserve">性能指标: 主要评估指标包括 Dice 相似系数（Dice Score）、Jaccard Index、Hausdorff距离、敏感性（Sensitivity）、特异性（Specificity）等。</w:t>
       </w:r>
     </w:p>
-    <w:p>
-      <w:pPr>
-        <w:pStyle w:val="Compact"/>
-        <w:numPr>
-          <w:ilvl w:val="0"/>
-          <w:numId w:val="1029"/>
-        </w:numPr>
+    <w:bookmarkEnd w:id="72"/>
+    <w:bookmarkStart w:id="73" w:name="模型优化与后处理"/>
+    <w:p>
+      <w:pPr>
+        <w:pStyle w:val="4"/>
       </w:pPr>
       <w:r>
         <w:t xml:space="preserve">模型优化与后处理</w:t>
@@ -4258,9 +4541,10 @@
         <w:t xml:space="preserve">后处理算法: 应用形态学操作（如开运算、闭运算）平滑分割边界，去除小孤立区域，或使用条件随机场（CRF）后处理提高边界界定质量。</w:t>
       </w:r>
     </w:p>
-    <w:bookmarkEnd w:id="53"/>
-    <w:bookmarkEnd w:id="54"/>
-    <w:bookmarkStart w:id="55" w:name="实验结果"/>
+    <w:bookmarkEnd w:id="73"/>
+    <w:bookmarkEnd w:id="74"/>
+    <w:bookmarkEnd w:id="75"/>
+    <w:bookmarkStart w:id="76" w:name="实验结果"/>
     <w:p>
       <w:pPr>
         <w:pStyle w:val="2"/>
@@ -4277,8 +4561,8 @@
         <w:t xml:space="preserve">在搭建好的 SAM 大模型上实施肝脏肿瘤的分割任务，使用常见性能指标，准确度（Accuracy）、Dice 系数评价模型性能。通过这些指标，量化分析模型的分割效果，评估模型的训练效果并与其他分割方案比较。</w:t>
       </w:r>
     </w:p>
-    <w:bookmarkEnd w:id="55"/>
-    <w:bookmarkStart w:id="56" w:name="本章小结-2"/>
+    <w:bookmarkEnd w:id="76"/>
+    <w:bookmarkStart w:id="77" w:name="本章小结-2"/>
     <w:p>
       <w:pPr>
         <w:pStyle w:val="2"/>
@@ -4311,9 +4595,9 @@
         <w:t xml:space="preserve">最终，模型的性能通过多个标准评估指标进行了量化，包括准确度、Dice 系数，这些指标帮助我们客观评价了模型在实际肝脏肿瘤分割任务中的效能。此外，通过结果的可视化分析，我们能够直观地看到模型在处理真实图像数据时的表现，包括成功案例和需要改进的地方。</w:t>
       </w:r>
     </w:p>
-    <w:bookmarkEnd w:id="56"/>
-    <w:bookmarkEnd w:id="57"/>
-    <w:bookmarkStart w:id="66" w:name="结果分析与性能比较"/>
+    <w:bookmarkEnd w:id="77"/>
+    <w:bookmarkEnd w:id="78"/>
+    <w:bookmarkStart w:id="87" w:name="结果分析与性能比较"/>
     <w:p>
       <w:pPr>
         <w:pStyle w:val="1"/>
@@ -4338,7 +4622,7 @@
         <w:t xml:space="preserve">通过实际的实验数据，本研究采用了以下性能评价指标：</w:t>
       </w:r>
     </w:p>
-    <w:bookmarkStart w:id="64" w:name="评价指标"/>
+    <w:bookmarkStart w:id="85" w:name="评价指标"/>
     <w:p>
       <w:pPr>
         <w:pStyle w:val="2"/>
@@ -4347,7 +4631,7 @@
         <w:t xml:space="preserve">评价指标</w:t>
       </w:r>
     </w:p>
-    <w:bookmarkStart w:id="58" w:name="dice-系数"/>
+    <w:bookmarkStart w:id="79" w:name="dice-系数"/>
     <w:p>
       <w:pPr>
         <w:pStyle w:val="3"/>
@@ -4539,7 +4823,7 @@
         <w:pStyle w:val="Compact"/>
         <w:numPr>
           <w:ilvl w:val="0"/>
-          <w:numId w:val="1030"/>
+          <w:numId w:val="1026"/>
         </w:numPr>
       </w:pPr>
       <m:oMath>
@@ -4562,7 +4846,7 @@
         <w:pStyle w:val="Compact"/>
         <w:numPr>
           <w:ilvl w:val="0"/>
-          <w:numId w:val="1030"/>
+          <w:numId w:val="1026"/>
         </w:numPr>
       </w:pPr>
       <m:oMath>
@@ -4582,7 +4866,7 @@
         <w:pStyle w:val="Compact"/>
         <w:numPr>
           <w:ilvl w:val="0"/>
-          <w:numId w:val="1030"/>
+          <w:numId w:val="1026"/>
         </w:numPr>
       </w:pPr>
       <m:oMath>
@@ -4602,7 +4886,7 @@
         <w:pStyle w:val="Compact"/>
         <w:numPr>
           <w:ilvl w:val="0"/>
-          <w:numId w:val="1030"/>
+          <w:numId w:val="1026"/>
         </w:numPr>
       </w:pPr>
       <m:oMath>
@@ -4622,7 +4906,7 @@
         <w:pStyle w:val="Compact"/>
         <w:numPr>
           <w:ilvl w:val="0"/>
-          <w:numId w:val="1030"/>
+          <w:numId w:val="1026"/>
         </w:numPr>
       </w:pPr>
       <m:oMath>
@@ -4642,7 +4926,7 @@
         <w:pStyle w:val="Compact"/>
         <w:numPr>
           <w:ilvl w:val="0"/>
-          <w:numId w:val="1030"/>
+          <w:numId w:val="1026"/>
         </w:numPr>
       </w:pPr>
       <m:oMath>
@@ -4662,7 +4946,7 @@
         <w:pStyle w:val="Compact"/>
         <w:numPr>
           <w:ilvl w:val="0"/>
-          <w:numId w:val="1030"/>
+          <w:numId w:val="1026"/>
         </w:numPr>
       </w:pPr>
       <m:oMath>
@@ -4726,8 +5010,8 @@
         <w:t xml:space="preserve">：Dice 系数相对复杂，计算需要同时考虑预测结果与真实标签，尤其在处理多类别分割任务时，需要分别计算每个类别的 Dice 系数，再求平均值。</w:t>
       </w:r>
     </w:p>
-    <w:bookmarkEnd w:id="58"/>
-    <w:bookmarkStart w:id="61" w:name="二值交叉熵损失bce-loss"/>
+    <w:bookmarkEnd w:id="79"/>
+    <w:bookmarkStart w:id="82" w:name="二值交叉熵损失bce-loss"/>
     <w:p>
       <w:pPr>
         <w:pStyle w:val="3"/>
@@ -4736,7 +5020,7 @@
         <w:t xml:space="preserve">二值交叉熵损失（BCE Loss）</w:t>
       </w:r>
     </w:p>
-    <w:bookmarkStart w:id="59" w:name="定义"/>
+    <w:bookmarkStart w:id="80" w:name="定义"/>
     <w:p>
       <w:pPr>
         <w:pStyle w:val="4"/>
@@ -4753,8 +5037,8 @@
         <w:t xml:space="preserve">二值交叉熵损失（Binary Cross-Entropy Loss）用于二分类任务，衡量模型预测值与真实值之间的差异。</w:t>
       </w:r>
     </w:p>
-    <w:bookmarkEnd w:id="59"/>
-    <w:bookmarkStart w:id="60" w:name="公式"/>
+    <w:bookmarkEnd w:id="80"/>
+    <w:bookmarkStart w:id="81" w:name="公式"/>
     <w:p>
       <w:pPr>
         <w:pStyle w:val="4"/>
@@ -5093,9 +5377,9 @@
         <w:t xml:space="preserve">BCE Loss 适用于二分类问题，常用于分割任务中的每个像素分类（如前景和背景的分类）。</w:t>
       </w:r>
     </w:p>
-    <w:bookmarkEnd w:id="60"/>
-    <w:bookmarkEnd w:id="61"/>
-    <w:bookmarkStart w:id="63" w:name="交并比iou"/>
+    <w:bookmarkEnd w:id="81"/>
+    <w:bookmarkEnd w:id="82"/>
+    <w:bookmarkStart w:id="84" w:name="交并比iou"/>
     <w:p>
       <w:pPr>
         <w:pStyle w:val="3"/>
@@ -5104,7 +5388,7 @@
         <w:t xml:space="preserve">交并比（IOU）</w:t>
       </w:r>
     </w:p>
-    <w:bookmarkStart w:id="62" w:name="定义-1"/>
+    <w:bookmarkStart w:id="83" w:name="定义-1"/>
     <w:p>
       <w:pPr>
         <w:pStyle w:val="4"/>
@@ -5438,10 +5722,10 @@
         <w:t xml:space="preserve">IOU 通常用作评估指标，而不是损失函数。它用于衡量分割结果与真实标签的重叠程度，广泛应用于各种分割任务的性能评估。</w:t>
       </w:r>
     </w:p>
-    <w:bookmarkEnd w:id="62"/>
-    <w:bookmarkEnd w:id="63"/>
-    <w:bookmarkEnd w:id="64"/>
-    <w:bookmarkStart w:id="65" w:name="评估模型性能"/>
+    <w:bookmarkEnd w:id="83"/>
+    <w:bookmarkEnd w:id="84"/>
+    <w:bookmarkEnd w:id="85"/>
+    <w:bookmarkStart w:id="86" w:name="评估模型性能"/>
     <w:p>
       <w:pPr>
         <w:pStyle w:val="2"/>
@@ -5475,7 +5759,7 @@
         <w:fldChar w:fldCharType="begin"/>
       </w:r>
       <w:r>
-        <w:instrText xml:space="preserve"> ADDIN ZOTERO_ITEM CSL_CITATION {"schema":"https://github.com/citation-style-language/schema/raw/master/csl-citation.json","citationItems":[{"uri":["http://zotero.org/users/9557124/items/URJNPRXT"],"id":633,"prefix":"","uris":["http://zotero.org/users/9557124/items/URJNPRXT"],"suffix":"","itemData":{"URL":"http://www.opticsjournal.net/Articles/Abstract/gxxb/41/18/1810002.cshtml","page":"1810002","accessed":{"date-parts":[["2024",5,22]]},"author":[{"family":"Gao Fei","given":"高飞"},{"family":"Yan Bin","given":"闫镔"},{"family":"Chen Jian","given":"陈健"},{"family":"Qiao Kai","given":"乔凯"},{"family":"Ning Peigang","given":"宁培钢"},{"family":"Shi Dapeng","given":"史大鹏"}],"citation-key":"gaofeiJiYuDuiDieShuXingJuHeJieGouKongDongJuanJiDeGanZangZhongLiuFenGe2021","id":"gaofeiJiYuDuiDieShuXingJuHeJieGouKongDongJuanJiDeGanZangZhongLiuFenGe2021","type":"article-journal","DOI":"10.3788/AOS202141.1810002","title":"基于堆叠树形聚合结构空洞卷积的肝脏肿瘤分割","ISSN":"0253-2239","container-title-short":"光学学报","issue":"18","issued":{"date-parts":[["2021"]]},"container-title":"Acta Optica Sinica","volume":"41","language":"zh","source":"DOI.org (Crossref)"}}],"properties":{"formattedCitation":"[@gaofeiJiYuDuiDieShuXingJuHeJieGouKongDongJuanJiDeGanZangZhongLiuFenGe2021]","noteIndex":0},"citationID":"00000025"}   </w:instrText>
+        <w:instrText xml:space="preserve"> ADDIN ZOTERO_ITEM CSL_CITATION {"properties":{"formattedCitation":"[@gaofeiJiYuDuiDieShuXingJuHeJieGouKongDongJuanJiDeGanZangZhongLiuFenGe2021]","noteIndex":0},"citationID":"00000025","schema":"https://github.com/citation-style-language/schema/raw/master/csl-citation.json","citationItems":[{"uri":["http://zotero.org/users/9557124/items/URJNPRXT"],"uris":["http://zotero.org/users/9557124/items/URJNPRXT"],"suffix":"","prefix":"","id":633,"itemData":{"title":"基于堆叠树形聚合结构空洞卷积的肝脏肿瘤分割","container-title-short":"光学学报","accessed":{"date-parts":[["2024",5,22]]},"URL":"http://www.opticsjournal.net/Articles/Abstract/gxxb/41/18/1810002.cshtml","container-title":"Acta Optica Sinica","volume":"41","language":"zh","ISSN":"0253-2239","page":"1810002","citation-key":"gaofeiJiYuDuiDieShuXingJuHeJieGouKongDongJuanJiDeGanZangZhongLiuFenGe2021","source":"DOI.org (Crossref)","issued":{"date-parts":[["2021"]]},"type":"article-journal","id":"gaofeiJiYuDuiDieShuXingJuHeJieGouKongDongJuanJiDeGanZangZhongLiuFenGe2021","DOI":"10.3788/AOS202141.1810002","author":[{"given":"高飞","family":"Gao Fei"},{"given":"闫镔","family":"Yan Bin"},{"given":"陈健","family":"Chen Jian"},{"given":"乔凯","family":"Qiao Kai"},{"given":"宁培钢","family":"Ning Peigang"},{"given":"史大鹏","family":"Shi Dapeng"}],"issue":"18"}}]}   </w:instrText>
       </w:r>
       <w:r>
         <w:fldChar w:fldCharType="separate"/>
@@ -5537,7 +5821,7 @@
               <w:jc w:val="left"/>
             </w:pPr>
             <w:r>
-              <w:t xml:space="preserve">SAM</w:t>
+              <w:t xml:space="preserve">本文 SAM 方法</w:t>
             </w:r>
           </w:p>
         </w:tc>
@@ -5617,9 +5901,9 @@
         </w:tc>
       </w:tr>
     </w:tbl>
-    <w:bookmarkEnd w:id="65"/>
-    <w:bookmarkEnd w:id="66"/>
-    <w:bookmarkStart w:id="70" w:name="结论-2"/>
+    <w:bookmarkEnd w:id="86"/>
+    <w:bookmarkEnd w:id="87"/>
+    <w:bookmarkStart w:id="91" w:name="结论-2"/>
     <w:p>
       <w:pPr>
         <w:pStyle w:val="1"/>
@@ -5660,7 +5944,7 @@
         <w:t xml:space="preserve">综上所述，基于 SAM 模型的肝脏肿瘤分割软件的开发，不仅可以改善现有的图像分割方法，还有助于提高肝脏疾病的诊断效率和准确性。未来的研究应当着重于模型的实际应用和临床转化，以实现医学影像自动化分析的最终目标。</w:t>
       </w:r>
     </w:p>
-    <w:bookmarkStart w:id="67" w:name="不足"/>
+    <w:bookmarkStart w:id="88" w:name="不足"/>
     <w:p>
       <w:pPr>
         <w:pStyle w:val="2"/>
@@ -5673,7 +5957,7 @@
       <w:pPr>
         <w:numPr>
           <w:ilvl w:val="0"/>
-          <w:numId w:val="1031"/>
+          <w:numId w:val="1027"/>
         </w:numPr>
       </w:pPr>
       <w:r>
@@ -5697,7 +5981,7 @@
       <w:pPr>
         <w:numPr>
           <w:ilvl w:val="0"/>
-          <w:numId w:val="1031"/>
+          <w:numId w:val="1027"/>
         </w:numPr>
       </w:pPr>
       <w:r>
@@ -5721,7 +6005,7 @@
       <w:pPr>
         <w:numPr>
           <w:ilvl w:val="0"/>
-          <w:numId w:val="1031"/>
+          <w:numId w:val="1027"/>
         </w:numPr>
       </w:pPr>
       <w:r>
@@ -5741,8 +6025,8 @@
         <w:t xml:space="preserve">虽然本研究在测试集上展示了良好的性能，但在实际临床应用中的验证和评估尚不足。未来需要在真实临床环境中进行更多的测试和验证，以确保模型在实际应用中的可靠性和有效性。</w:t>
       </w:r>
     </w:p>
-    <w:bookmarkEnd w:id="67"/>
-    <w:bookmarkStart w:id="69" w:name="展望"/>
+    <w:bookmarkEnd w:id="88"/>
+    <w:bookmarkStart w:id="90" w:name="展望"/>
     <w:p>
       <w:pPr>
         <w:pStyle w:val="2"/>
@@ -5755,7 +6039,7 @@
       <w:pPr>
         <w:numPr>
           <w:ilvl w:val="0"/>
-          <w:numId w:val="1032"/>
+          <w:numId w:val="1028"/>
         </w:numPr>
       </w:pPr>
       <w:r>
@@ -5779,7 +6063,7 @@
       <w:pPr>
         <w:numPr>
           <w:ilvl w:val="0"/>
-          <w:numId w:val="1032"/>
+          <w:numId w:val="1028"/>
         </w:numPr>
       </w:pPr>
       <w:r>
@@ -5803,7 +6087,7 @@
       <w:pPr>
         <w:numPr>
           <w:ilvl w:val="0"/>
-          <w:numId w:val="1032"/>
+          <w:numId w:val="1028"/>
         </w:numPr>
       </w:pPr>
       <w:r>
@@ -5827,7 +6111,7 @@
       <w:pPr>
         <w:numPr>
           <w:ilvl w:val="0"/>
-          <w:numId w:val="1032"/>
+          <w:numId w:val="1028"/>
         </w:numPr>
       </w:pPr>
       <w:r>
@@ -5851,7 +6135,7 @@
       <w:pPr>
         <w:numPr>
           <w:ilvl w:val="0"/>
-          <w:numId w:val="1032"/>
+          <w:numId w:val="1028"/>
         </w:numPr>
       </w:pPr>
       <w:r>
@@ -5871,7 +6155,7 @@
         <w:t xml:space="preserve">加强与临床专家的合作，通过他们的反馈不断改进和优化模型。这不仅有助于提升模型的实际应用价值，还能确保研究方向和临床需求紧密结合。</w:t>
       </w:r>
     </w:p>
-    <w:bookmarkStart w:id="68" w:name="总结-1"/>
+    <w:bookmarkStart w:id="89" w:name="总结-1"/>
     <w:p>
       <w:pPr>
         <w:pStyle w:val="3"/>
@@ -5896,10 +6180,10 @@
         <w:t xml:space="preserve">在基于 SAM 大模型的肝脏肿瘤分割软件开发上取得了很好的成效，将来可通过对模型的进一步优化微调与前端开发提升其性能与易用性。我希望在以后的学习中能在该研究方面继续不懈学习和研究，也希望能通过自己的努力能够为医疗领域图像处理奉献力量。</w:t>
       </w:r>
     </w:p>
-    <w:bookmarkEnd w:id="68"/>
-    <w:bookmarkEnd w:id="69"/>
-    <w:bookmarkEnd w:id="70"/>
-    <w:bookmarkStart w:id="71" w:name="参考文献"/>
+    <w:bookmarkEnd w:id="89"/>
+    <w:bookmarkEnd w:id="90"/>
+    <w:bookmarkEnd w:id="91"/>
+    <w:bookmarkStart w:id="92" w:name="参考文献"/>
     <w:p>
       <w:pPr>
         <w:pStyle w:val="1"/>
@@ -5908,8 +6192,8 @@
         <w:t xml:space="preserve">参考文献</w:t>
       </w:r>
     </w:p>
-    <w:bookmarkEnd w:id="71"/>
-    <w:bookmarkStart w:id="72" w:name="致谢"/>
+    <w:bookmarkEnd w:id="92"/>
+    <w:bookmarkStart w:id="93" w:name="致谢"/>
     <w:p>
       <w:pPr>
         <w:pStyle w:val="1"/>
@@ -5926,7 +6210,7 @@
         <w:t xml:space="preserve">在本科毕业论文的撰写过程中，得到了许多人的帮助和支持。在此，我衷心感谢他们每一个人。首先，我要特别感谢我的导师刘琨，在学术上给予我无限的指导。刘琨老师严谨的学术态度、深厚的专业知识和无私的精神深深影响了我。在论文的选题、研究以及写作过程中，刘琨老师都给予我悉心指导，每一次讨论都让我受益匪浅。感谢测控专业的所有老师和同学们，在我的大学生活中给予我帮助和支持。特别是实验室的同学们，我们共同度过了许多难忘的时光，彼此间的讨论和合作使我受益良多。此外，我还要感谢我的家人对我的支持和鼓励。父母始终是我最坚强的后盾，他们的理解和爱让我在遇到困难和挫折时永不放弃。感谢他们无条件的爱和对我的信任，是他们让我有勇气追求自己的梦想。最后，感谢所有曾经给予我帮助和启发的人。是你们的帮助和支持使我能够顺利完成我的学业。</w:t>
       </w:r>
     </w:p>
-    <w:bookmarkEnd w:id="72"/>
+    <w:bookmarkEnd w:id="93"/>
     <w:sectPr>
       <w:headerReference r:id="rId16" w:type="even"/>
       <w:headerReference r:id="rId12" w:type="default"/>
@@ -8239,132 +8523,12 @@
     <w:abstractNumId w:val="991"/>
   </w:num>
   <w:num w:numId="1025">
-    <w:abstractNumId w:val="99412"/>
-    <w:lvlOverride w:ilvl="0">
-      <w:startOverride w:val="2"/>
-    </w:lvlOverride>
-    <w:lvlOverride w:ilvl="1">
-      <w:startOverride w:val="2"/>
-    </w:lvlOverride>
-    <w:lvlOverride w:ilvl="2">
-      <w:startOverride w:val="2"/>
-    </w:lvlOverride>
-    <w:lvlOverride w:ilvl="3">
-      <w:startOverride w:val="2"/>
-    </w:lvlOverride>
-    <w:lvlOverride w:ilvl="4">
-      <w:startOverride w:val="2"/>
-    </w:lvlOverride>
-    <w:lvlOverride w:ilvl="5">
-      <w:startOverride w:val="2"/>
-    </w:lvlOverride>
-    <w:lvlOverride w:ilvl="6">
-      <w:startOverride w:val="2"/>
-    </w:lvlOverride>
-    <w:lvlOverride w:ilvl="7">
-      <w:startOverride w:val="2"/>
-    </w:lvlOverride>
-    <w:lvlOverride w:ilvl="8">
-      <w:startOverride w:val="2"/>
-    </w:lvlOverride>
+    <w:abstractNumId w:val="991"/>
   </w:num>
   <w:num w:numId="1026">
-    <w:abstractNumId w:val="99413"/>
-    <w:lvlOverride w:ilvl="0">
-      <w:startOverride w:val="3"/>
-    </w:lvlOverride>
-    <w:lvlOverride w:ilvl="1">
-      <w:startOverride w:val="3"/>
-    </w:lvlOverride>
-    <w:lvlOverride w:ilvl="2">
-      <w:startOverride w:val="3"/>
-    </w:lvlOverride>
-    <w:lvlOverride w:ilvl="3">
-      <w:startOverride w:val="3"/>
-    </w:lvlOverride>
-    <w:lvlOverride w:ilvl="4">
-      <w:startOverride w:val="3"/>
-    </w:lvlOverride>
-    <w:lvlOverride w:ilvl="5">
-      <w:startOverride w:val="3"/>
-    </w:lvlOverride>
-    <w:lvlOverride w:ilvl="6">
-      <w:startOverride w:val="3"/>
-    </w:lvlOverride>
-    <w:lvlOverride w:ilvl="7">
-      <w:startOverride w:val="3"/>
-    </w:lvlOverride>
-    <w:lvlOverride w:ilvl="8">
-      <w:startOverride w:val="3"/>
-    </w:lvlOverride>
+    <w:abstractNumId w:val="991"/>
   </w:num>
   <w:num w:numId="1027">
-    <w:abstractNumId w:val="991"/>
-  </w:num>
-  <w:num w:numId="1028">
-    <w:abstractNumId w:val="99414"/>
-    <w:lvlOverride w:ilvl="0">
-      <w:startOverride w:val="4"/>
-    </w:lvlOverride>
-    <w:lvlOverride w:ilvl="1">
-      <w:startOverride w:val="4"/>
-    </w:lvlOverride>
-    <w:lvlOverride w:ilvl="2">
-      <w:startOverride w:val="4"/>
-    </w:lvlOverride>
-    <w:lvlOverride w:ilvl="3">
-      <w:startOverride w:val="4"/>
-    </w:lvlOverride>
-    <w:lvlOverride w:ilvl="4">
-      <w:startOverride w:val="4"/>
-    </w:lvlOverride>
-    <w:lvlOverride w:ilvl="5">
-      <w:startOverride w:val="4"/>
-    </w:lvlOverride>
-    <w:lvlOverride w:ilvl="6">
-      <w:startOverride w:val="4"/>
-    </w:lvlOverride>
-    <w:lvlOverride w:ilvl="7">
-      <w:startOverride w:val="4"/>
-    </w:lvlOverride>
-    <w:lvlOverride w:ilvl="8">
-      <w:startOverride w:val="4"/>
-    </w:lvlOverride>
-  </w:num>
-  <w:num w:numId="1029">
-    <w:abstractNumId w:val="99415"/>
-    <w:lvlOverride w:ilvl="0">
-      <w:startOverride w:val="5"/>
-    </w:lvlOverride>
-    <w:lvlOverride w:ilvl="1">
-      <w:startOverride w:val="5"/>
-    </w:lvlOverride>
-    <w:lvlOverride w:ilvl="2">
-      <w:startOverride w:val="5"/>
-    </w:lvlOverride>
-    <w:lvlOverride w:ilvl="3">
-      <w:startOverride w:val="5"/>
-    </w:lvlOverride>
-    <w:lvlOverride w:ilvl="4">
-      <w:startOverride w:val="5"/>
-    </w:lvlOverride>
-    <w:lvlOverride w:ilvl="5">
-      <w:startOverride w:val="5"/>
-    </w:lvlOverride>
-    <w:lvlOverride w:ilvl="6">
-      <w:startOverride w:val="5"/>
-    </w:lvlOverride>
-    <w:lvlOverride w:ilvl="7">
-      <w:startOverride w:val="5"/>
-    </w:lvlOverride>
-    <w:lvlOverride w:ilvl="8">
-      <w:startOverride w:val="5"/>
-    </w:lvlOverride>
-  </w:num>
-  <w:num w:numId="1030">
-    <w:abstractNumId w:val="991"/>
-  </w:num>
-  <w:num w:numId="1031">
     <w:abstractNumId w:val="99411"/>
     <w:lvlOverride w:ilvl="0">
       <w:startOverride w:val="1"/>
@@ -8394,7 +8558,7 @@
       <w:startOverride w:val="1"/>
     </w:lvlOverride>
   </w:num>
-  <w:num w:numId="1032">
+  <w:num w:numId="1028">
     <w:abstractNumId w:val="99411"/>
     <w:lvlOverride w:ilvl="0">
       <w:startOverride w:val="1"/>

</xml_diff>

<commit_message>
vault backup: 2024-05-22 14:23:42
</commit_message>
<xml_diff>
--- a/study/毕设/20201804070_王恺_测控技术与仪器_基于SAM大模型的肝脏肿瘤分割软件开发.docx
+++ b/study/毕设/20201804070_王恺_测控技术与仪器_基于SAM大模型的肝脏肿瘤分割软件开发.docx
@@ -204,7 +204,7 @@
         <w:fldChar w:fldCharType="begin"/>
       </w:r>
       <w:r>
-        <w:instrText xml:space="preserve"> ADDIN ZOTERO_ITEM CSL_CITATION {"properties":{"formattedCitation":"[@LiuLiangBinGuoNeiWaiTuXiangFenGeJiShuZaiYiLiaoJianKangLingYuYingYongFaZhanTaiShiFenXi2023]","noteIndex":0},"citationID":"00000001","schema":"https://github.com/citation-style-language/schema/raw/master/csl-citation.json","citationItems":[{"uri":["http://zotero.org/users/9557124/items/BHES4XS3"],"uris":["http://zotero.org/users/9557124/items/BHES4XS3"],"suffix":"","prefix":"","id":521,"itemData":{"title":"国内外图像分割技术在医疗健康领域应用发展态势分析","id":"LiuLiangBinGuoNeiWaiTuXiangFenGeJiShuZaiYiLiaoJianKangLingYuYingYongFaZhanTaiShiFenXi2023","accessed":{"date-parts":[["2024",5,8]]},"issue":"13","container-title":"现代信息科技","note":"original-container-title: Modern Information Technology\nfoundation: 广东省援疆科技（特派员）项目（2018YJ003）； 广东省重点领域研发计划项目（2020B0101130019）；\ndownload: 575\nCLC: TP391.41;R197.1\nCNKICite: 0\ndbcode: CJFQ\ndbname: CJFDLAST2023\nfilename: XDXK202313022\nCIF: 0.346\nAIF: 0.18","language":"zh-CN","ISSN":"2096-4706","page":"105-111","citation-key":"LiuLiangBinGuoNeiWaiTuXiangFenGeJiShuZaiYiLiaoJianKangLingYuYingYongFaZhanTaiShiFenXi2023","source":"CNKI","volume":"7","issued":{"date-parts":[["2023"]]},"type":"article-journal","URL":"https://doi.org/10.19850/j.cnki.2096-4706.2023.13.022","DOI":"10.19850/j.cnki.2096-4706.2023.13.022","author":[{"literal":"刘良斌"},{"literal":"杜宝林"},{"literal":"卢琰"},{"literal":"王建全"}],"abstract":"文章以近二十年医学图像分割领域文献为研究对象，基于Cite Space软件对该项技术的研究现状、知识群组、研究主题及其演化路径进行系统研究；并在公开数据集上对同类医学图像分割方法进行对比实验与分析。结果表明，医学图像分割技术研究核心主要表现在计算机科学、生物医学与人工智能等学科，并正在从以区域生长、模糊聚类技术为中心的模式向以深度学习等新兴人工智能技术为中心的模式转变，为产业发展战略决策提供参考依据。"}}]}   </w:instrText>
+        <w:instrText xml:space="preserve"> ADDIN ZOTERO_ITEM CSL_CITATION {"properties":{"formattedCitation":"[@LiuLiangBinGuoNeiWaiTuXiangFenGeJiShuZaiYiLiaoJianKangLingYuYingYongFaZhanTaiShiFenXi2023]","noteIndex":0},"citationItems":[{"suffix":"","itemData":{"accessed":{"date-parts":[["2024",5,8]]},"URL":"https://doi.org/10.19850/j.cnki.2096-4706.2023.13.022","issued":{"date-parts":[["2023"]]},"container-title":"现代信息科技","language":"zh-CN","id":"LiuLiangBinGuoNeiWaiTuXiangFenGeJiShuZaiYiLiaoJianKangLingYuYingYongFaZhanTaiShiFenXi2023","ISSN":"2096-4706","issue":"13","page":"105-111","citation-key":"LiuLiangBinGuoNeiWaiTuXiangFenGeJiShuZaiYiLiaoJianKangLingYuYingYongFaZhanTaiShiFenXi2023","source":"CNKI","note":"original-container-title: Modern Information Technology\nfoundation: 广东省援疆科技（特派员）项目（2018YJ003）； 广东省重点领域研发计划项目（2020B0101130019）；\ndownload: 575\nCLC: TP391.41;R197.1\nCNKICite: 0\ndbcode: CJFQ\ndbname: CJFDLAST2023\nfilename: XDXK202313022\nCIF: 0.346\nAIF: 0.18","author":[{"literal":"刘良斌"},{"literal":"杜宝林"},{"literal":"卢琰"},{"literal":"王建全"}],"DOI":"10.19850/j.cnki.2096-4706.2023.13.022","abstract":"文章以近二十年医学图像分割领域文献为研究对象，基于Cite Space软件对该项技术的研究现状、知识群组、研究主题及其演化路径进行系统研究；并在公开数据集上对同类医学图像分割方法进行对比实验与分析。结果表明，医学图像分割技术研究核心主要表现在计算机科学、生物医学与人工智能等学科，并正在从以区域生长、模糊聚类技术为中心的模式向以深度学习等新兴人工智能技术为中心的模式转变，为产业发展战略决策提供参考依据。","title":"国内外图像分割技术在医疗健康领域应用发展态势分析","volume":"7","type":"article-journal"},"uris":["http://zotero.org/users/9557124/items/BHES4XS3"],"id":521,"uri":["http://zotero.org/users/9557124/items/BHES4XS3"],"prefix":""}],"citationID":"00000001","schema":"https://github.com/citation-style-language/schema/raw/master/csl-citation.json"}   </w:instrText>
       </w:r>
       <w:r>
         <w:fldChar w:fldCharType="separate"/>
@@ -225,7 +225,7 @@
         <w:fldChar w:fldCharType="begin"/>
       </w:r>
       <w:r>
-        <w:instrText xml:space="preserve"> ADDIN ZOTERO_ITEM CSL_CITATION {"properties":{"formattedCitation":"[@LiXiaoYanJiaQiangGanAiNeiKeDuiWuJianSheChongShiGanAiNeiKeGuiFanHuaHeGeXingHuaZhenLiaoJueCe]","noteIndex":0},"citationID":"00000002","schema":"https://github.com/citation-style-language/schema/raw/master/csl-citation.json","citationItems":[{"uri":["http://zotero.org/users/9557124/items/B7R6BQAB"],"uris":["http://zotero.org/users/9557124/items/B7R6BQAB"],"suffix":"","prefix":"","id":562,"itemData":{"title":"加强肝癌内科队伍建设，重视肝癌内科规范化和个性化诊疗决策","id":"LiXiaoYanJiaQiangGanAiNeiKeDuiWuJianSheChongShiGanAiNeiKeGuiFanHuaHeGeXingHuaZhenLiaoJueCe","page":"1-3","citation-key":"LiXiaoYanJiaQiangGanAiNeiKeDuiWuJianSheChongShiGanAiNeiKeGuiFanHuaHeGeXingHuaZhenLiaoJueCe","issue":"1","container-title":"实用肝脏病杂志","note":"foundation: 国家自然科学基金资助项目（编号:81672371）；\ndownload: 85\nCLC: R735.7\nCNKICite: 3\ndbcode: CJFD\ndbname: CJFDLAST2021\nfilename: gbsy202101001","URL":"https://kns.cnki.net/KCMS/detail/detail.aspx?dbcode=CJFD&amp;dbname=CJFDLAST2021&amp;filename=gbsy202101001","type":"article-journal","language":"zh-CN","source":"Baidu Scholar","author":[{"literal":"李晓燕"},{"literal":"胡和平"}],"accessed":{"date-parts":[["2024",5,19]]},"abstract":"＜正＞肝脏外科引领了原发性肝癌（PLC）临床和研究数十年,而肝癌的预防、诊断和处理需要众多学科的参与。在实际工作中,或是因为肿瘤较晚或是肝病基础差等原因,约70%左右肝癌患者诊断时只能进行姑息性治疗[1]。肝癌患者存在的大量问题需要内科处理,但我国真正从事肝癌内科临床工作的人员并不多,诊断上存在着误诊漏诊,治疗上存在着治疗方法选择不严谨、不规范等问题,改变这种状况,亟需扩大肝癌内科医护人员队伍,重视和加强肝癌内科规范诊疗,这也是提高肝癌患者生活质量,延长生存时间的重要保证。"}}]}   </w:instrText>
+        <w:instrText xml:space="preserve"> ADDIN ZOTERO_ITEM CSL_CITATION {"properties":{"formattedCitation":"[@LiXiaoYanJiaQiangGanAiNeiKeDuiWuJianSheChongShiGanAiNeiKeGuiFanHuaHeGeXingHuaZhenLiaoJueCe]","noteIndex":0},"citationItems":[{"suffix":"","itemData":{"page":"1-3","accessed":{"date-parts":[["2024",5,19]]},"source":"Baidu Scholar","note":"foundation: 国家自然科学基金资助项目（编号:81672371）；\ndownload: 85\nCLC: R735.7\nCNKICite: 3\ndbcode: CJFD\ndbname: CJFDLAST2021\nfilename: gbsy202101001","author":[{"literal":"李晓燕"},{"literal":"胡和平"}],"URL":"https://kns.cnki.net/KCMS/detail/detail.aspx?dbcode=CJFD&amp;dbname=CJFDLAST2021&amp;filename=gbsy202101001","container-title":"实用肝脏病杂志","abstract":"＜正＞肝脏外科引领了原发性肝癌（PLC）临床和研究数十年,而肝癌的预防、诊断和处理需要众多学科的参与。在实际工作中,或是因为肿瘤较晚或是肝病基础差等原因,约70%左右肝癌患者诊断时只能进行姑息性治疗[1]。肝癌患者存在的大量问题需要内科处理,但我国真正从事肝癌内科临床工作的人员并不多,诊断上存在着误诊漏诊,治疗上存在着治疗方法选择不严谨、不规范等问题,改变这种状况,亟需扩大肝癌内科医护人员队伍,重视和加强肝癌内科规范诊疗,这也是提高肝癌患者生活质量,延长生存时间的重要保证。","language":"zh-CN","type":"article-journal","title":"加强肝癌内科队伍建设，重视肝癌内科规范化和个性化诊疗决策","id":"LiXiaoYanJiaQiangGanAiNeiKeDuiWuJianSheChongShiGanAiNeiKeGuiFanHuaHeGeXingHuaZhenLiaoJueCe","citation-key":"LiXiaoYanJiaQiangGanAiNeiKeDuiWuJianSheChongShiGanAiNeiKeGuiFanHuaHeGeXingHuaZhenLiaoJueCe","issue":"1"},"uris":["http://zotero.org/users/9557124/items/B7R6BQAB"],"id":562,"uri":["http://zotero.org/users/9557124/items/B7R6BQAB"],"prefix":""}],"citationID":"00000002","schema":"https://github.com/citation-style-language/schema/raw/master/csl-citation.json"}   </w:instrText>
       </w:r>
       <w:r>
         <w:fldChar w:fldCharType="separate"/>
@@ -254,7 +254,7 @@
         <w:fldChar w:fldCharType="begin"/>
       </w:r>
       <w:r>
-        <w:instrText xml:space="preserve"> ADDIN ZOTERO_ITEM CSL_CITATION {"properties":{"formattedCitation":"[@XingXueXiaSuiShengGanZangEXingZhongLiuWaiKeZhiLiaoDeXianDaiCeLue]","noteIndex":0},"citationID":"00000003","schema":"https://github.com/citation-style-language/schema/raw/master/csl-citation.json","citationItems":[{"uri":["http://zotero.org/users/9557124/items/A7JSA4RS"],"uris":["http://zotero.org/users/9557124/items/A7JSA4RS"],"suffix":"","prefix":"","id":566,"itemData":{"title":"肝脏恶性肿瘤外科治疗的现代策略","id":"XingXueXiaSuiShengGanZangEXingZhongLiuWaiKeZhiLiaoDeXianDaiCeLue","citation-key":"XingXueXiaSuiShengGanZangEXingZhongLiuWaiKeZhiLiaoDeXianDaiCeLue","issue":"5","container-title":"滨州医学院学报","note":"download: 15\nCLC: R735.705\nCNKICite: 0\ndbcode: CJFD\ndbname: CJFD9697\nfilename: bzyb605.086","URL":"https://kns.cnki.net/KCMS/detail/detail.aspx?dbcode=CJFD&amp;dbname=CJFD9697&amp;filename=bzyb605.086","type":"article-journal","language":"zh-CN","source":"Baidu Scholar","author":[{"literal":"邢雪，夏穗生"}],"accessed":{"date-parts":[["2024",5,19]]},"abstract":"肝脏恶性肿瘤外科治疗的现代策略邢雪，夏穗生（滨州市附属医院外科，滨州市２５６６０３同济医科大学同济医院外科）关键词肝肿瘤；治疗；外科手术肝脏恶性肿瘤为消化系统常见恶性肿瘤之一，其发病隐匿，恶性程度高，增长迅速。过去３０年间，广泛肝实质切除术的施行并未..."}}]}   </w:instrText>
+        <w:instrText xml:space="preserve"> ADDIN ZOTERO_ITEM CSL_CITATION {"properties":{"formattedCitation":"[@XingXueXiaSuiShengGanZangEXingZhongLiuWaiKeZhiLiaoDeXianDaiCeLue]","noteIndex":0},"citationItems":[{"suffix":"","itemData":{"type":"article-journal","accessed":{"date-parts":[["2024",5,19]]},"source":"Baidu Scholar","note":"download: 15\nCLC: R735.705\nCNKICite: 0\ndbcode: CJFD\ndbname: CJFD9697\nfilename: bzyb605.086","author":[{"literal":"邢雪，夏穗生"}],"container-title":"滨州医学院学报","abstract":"肝脏恶性肿瘤外科治疗的现代策略邢雪，夏穗生（滨州市附属医院外科，滨州市２５６６０３同济医科大学同济医院外科）关键词肝肿瘤；治疗；外科手术肝脏恶性肿瘤为消化系统常见恶性肿瘤之一，其发病隐匿，恶性程度高，增长迅速。过去３０年间，广泛肝实质切除术的施行并未...","language":"zh-CN","URL":"https://kns.cnki.net/KCMS/detail/detail.aspx?dbcode=CJFD&amp;dbname=CJFD9697&amp;filename=bzyb605.086","title":"肝脏恶性肿瘤外科治疗的现代策略","id":"XingXueXiaSuiShengGanZangEXingZhongLiuWaiKeZhiLiaoDeXianDaiCeLue","citation-key":"XingXueXiaSuiShengGanZangEXingZhongLiuWaiKeZhiLiaoDeXianDaiCeLue","issue":"5"},"uris":["http://zotero.org/users/9557124/items/A7JSA4RS"],"id":566,"uri":["http://zotero.org/users/9557124/items/A7JSA4RS"],"prefix":""}],"citationID":"00000003","schema":"https://github.com/citation-style-language/schema/raw/master/csl-citation.json"}   </w:instrText>
       </w:r>
       <w:r>
         <w:fldChar w:fldCharType="separate"/>
@@ -283,7 +283,7 @@
         <w:fldChar w:fldCharType="begin"/>
       </w:r>
       <w:r>
-        <w:instrText xml:space="preserve"> ADDIN ZOTERO_ITEM CSL_CITATION {"properties":{"formattedCitation":"[@mazurowskiSegmentAnythingModel2023a]","noteIndex":0},"citationID":"00000004","schema":"https://github.com/citation-style-language/schema/raw/master/csl-citation.json","citationItems":[{"uri":["http://zotero.org/users/9557124/items/ZG9XUUPJ"],"uris":["http://zotero.org/users/9557124/items/ZG9XUUPJ"],"suffix":"","prefix":"","id":484,"itemData":{"title":"Segment anything model for medical image analysis: An experimental study","container-title-short":"Medical Image Analysis","accessed":{"date-parts":[["2024",1,17]]},"URL":"https://linkinghub.elsevier.com/retrieve/pii/S1361841523001780","container-title":"Medical Image Analysis","note":"titleTranslation: 用于医学图像分析的任何分段模型：实验研究\nabstractTranslation:  由于数据注释的可用性有限，为医学图像训练分割模型仍然具有挑战性。Segment Anything Model（SAM）是一个基础模型，主要针对自然图像，在超过 10 亿个注释上进行训练，旨在以交互方式分割用户定义的感兴趣对象。该模型在自然图像上的表现令人印象深刻，但在医学图像领域却面临着一系列挑战。在此，我们对 SAM 在 19 个不同模式和解剖学的医学影像数据集上分割医学影像的能力进行了广泛评估。在实验中，我们使用模拟交互式分割的标准方法为 SAM 生成点和框提示。我们报告了以下发现：(1) 基于单个提示的 SAM 性能因数据集和任务的不同而有很大差异，从脊柱 MRI 的 IoU=0.1135 到髋关节 X 光片的 IoU=0.8650。(2) 对于圆周较好、提示模糊性较低的物体，如计算机断层扫描中的器官分割，分割性能似乎较好，而在其他各种情况下，如脑肿瘤分割，分割性能较差。(3) SAM 在使用方框提示时的性能明显优于使用点提示时的性能。(4) 在几乎所有单点提示设置中，SAM 的性能都优于类似的 RITM、SimpleClick 和 FocalClick 方法。(5) 在迭代提供多点提示时，SAM 的性能一般只能略微提高，而其他方法的性能则能提高到超越 SAM 基于点的性能的水平。我们还就 SAM 在所有测试数据集上的性能、迭代分割以及 SAM 在提示模糊的情况下的行为提供了一些说明。我们得出的结论是，SAM 在某些医学影像数据集上表现出了令人印象深刻的零镜头分割性能，但在其他数据集上的表现一般甚至很差。SAM 有可能对医学影像领域的自动医学影像分割产生重大影响，但在使用时需要适当谨慎。评估 SAM 的代码可在 https://github.com/mazurowski-lab/segment-anything-medical-evaluation 公开获取。","language":"en","ISSN":"13618415","page":"102918","citation-key":"mazurowskiSegmentAnythingModel2023a","source":"DOI.org (Crossref)","volume":"89","issued":{"date-parts":[["2023",10]]},"title-short":"Segment anything model for medical image analysis","type":"article-journal","id":"mazurowskiSegmentAnythingModel2023a","DOI":"10.1016/j.media.2023.102918","author":[{"given":"Maciej A.","family":"Mazurowski"},{"given":"Haoyu","family":"Dong"},{"given":"Hanxue","family":"Gu"},{"given":"Jichen","family":"Yang"},{"given":"Nicholas","family":"Konz"},{"given":"Yixin","family":"Zhang"}],"abstract":"Training segmentation models for medical images continues to be challenging due to the limited availability of data annotations. Segment Anything Model (SAM) is a foundation model trained on over 1 billion annotations, predominantly for natural images, that is intended to segment user-defined objects of interest in an interactive manner. While the model performance on natural images is impressive, medical image domains pose their own set of challenges. Here, we perform an extensive evaluation of SAM’s ability to segment medical images on a collection of 19 medical imaging datasets from various modalities and anatomies. In our experiments, we generated point and box prompts for SAM using a standard method that simulates interactive segmentation. We report the following findings: (1) SAM’s performance based on single prompts highly varies depending on the dataset and the task, from IoU=0.1135 for spine MRI to IoU=0.8650 for hip X-ray. (2) Segmentation performance appears to be better for well-circumscribed objects with prompts with less ambiguity such as the segmentation of organs in computed tomography and poorer in various other scenarios such as the segmentation of brain tumors. (3) SAM performs notably better with box prompts than with point prompts. (4) SAM outperforms similar methods RITM, SimpleClick, and FocalClick in almost all single-point prompt settings. (5) When multiple-point prompts are provided iteratively, SAM’s performance generally improves only slightly while other methods’ performance improves to the level that surpasses SAM’s point-based performance. We also provide several illustrations for SAM’s performance on all tested datasets, iterative segmentation, and SAM’s behavior given prompt ambiguity. We conclude that SAM shows impressive zero-shot segmentation performance for certain medical imaging datasets, but moderate to poor performance for others. SAM has the potential to make a significant impact in automated medical image segmentation in medical imaging, but appropriate care needs to be applied when using it. Code for evaluation SAM is made publicly available at https://github.com/mazurowski-lab/segment-anything-medical-evaluation."}}]}   </w:instrText>
+        <w:instrText xml:space="preserve"> ADDIN ZOTERO_ITEM CSL_CITATION {"properties":{"formattedCitation":"[@mazurowskiSegmentAnythingModel2023a]","noteIndex":0},"citationItems":[{"suffix":"","itemData":{"accessed":{"date-parts":[["2024",1,17]]},"URL":"https://linkinghub.elsevier.com/retrieve/pii/S1361841523001780","title-short":"Segment anything model for medical image analysis","issued":{"date-parts":[["2023",10]]},"container-title":"Medical Image Analysis","language":"en","id":"mazurowskiSegmentAnythingModel2023a","ISSN":"13618415","page":"102918","container-title-short":"Medical Image Analysis","source":"DOI.org (Crossref)","note":"titleTranslation: 用于医学图像分析的任何分段模型：实验研究\nabstractTranslation:  由于数据注释的可用性有限，为医学图像训练分割模型仍然具有挑战性。Segment Anything Model（SAM）是一个基础模型，主要针对自然图像，在超过 10 亿个注释上进行训练，旨在以交互方式分割用户定义的感兴趣对象。该模型在自然图像上的表现令人印象深刻，但在医学图像领域却面临着一系列挑战。在此，我们对 SAM 在 19 个不同模式和解剖学的医学影像数据集上分割医学影像的能力进行了广泛评估。在实验中，我们使用模拟交互式分割的标准方法为 SAM 生成点和框提示。我们报告了以下发现：(1) 基于单个提示的 SAM 性能因数据集和任务的不同而有很大差异，从脊柱 MRI 的 IoU=0.1135 到髋关节 X 光片的 IoU=0.8650。(2) 对于圆周较好、提示模糊性较低的物体，如计算机断层扫描中的器官分割，分割性能似乎较好，而在其他各种情况下，如脑肿瘤分割，分割性能较差。(3) SAM 在使用方框提示时的性能明显优于使用点提示时的性能。(4) 在几乎所有单点提示设置中，SAM 的性能都优于类似的 RITM、SimpleClick 和 FocalClick 方法。(5) 在迭代提供多点提示时，SAM 的性能一般只能略微提高，而其他方法的性能则能提高到超越 SAM 基于点的性能的水平。我们还就 SAM 在所有测试数据集上的性能、迭代分割以及 SAM 在提示模糊的情况下的行为提供了一些说明。我们得出的结论是，SAM 在某些医学影像数据集上表现出了令人印象深刻的零镜头分割性能，但在其他数据集上的表现一般甚至很差。SAM 有可能对医学影像领域的自动医学影像分割产生重大影响，但在使用时需要适当谨慎。评估 SAM 的代码可在 https://github.com/mazurowski-lab/segment-anything-medical-evaluation 公开获取。","author":[{"given":"Maciej A.","family":"Mazurowski"},{"given":"Haoyu","family":"Dong"},{"given":"Hanxue","family":"Gu"},{"given":"Jichen","family":"Yang"},{"given":"Nicholas","family":"Konz"},{"given":"Yixin","family":"Zhang"}],"DOI":"10.1016/j.media.2023.102918","abstract":"Training segmentation models for medical images continues to be challenging due to the limited availability of data annotations. Segment Anything Model (SAM) is a foundation model trained on over 1 billion annotations, predominantly for natural images, that is intended to segment user-defined objects of interest in an interactive manner. While the model performance on natural images is impressive, medical image domains pose their own set of challenges. Here, we perform an extensive evaluation of SAM’s ability to segment medical images on a collection of 19 medical imaging datasets from various modalities and anatomies. In our experiments, we generated point and box prompts for SAM using a standard method that simulates interactive segmentation. We report the following findings: (1) SAM’s performance based on single prompts highly varies depending on the dataset and the task, from IoU=0.1135 for spine MRI to IoU=0.8650 for hip X-ray. (2) Segmentation performance appears to be better for well-circumscribed objects with prompts with less ambiguity such as the segmentation of organs in computed tomography and poorer in various other scenarios such as the segmentation of brain tumors. (3) SAM performs notably better with box prompts than with point prompts. (4) SAM outperforms similar methods RITM, SimpleClick, and FocalClick in almost all single-point prompt settings. (5) When multiple-point prompts are provided iteratively, SAM’s performance generally improves only slightly while other methods’ performance improves to the level that surpasses SAM’s point-based performance. We also provide several illustrations for SAM’s performance on all tested datasets, iterative segmentation, and SAM’s behavior given prompt ambiguity. We conclude that SAM shows impressive zero-shot segmentation performance for certain medical imaging datasets, but moderate to poor performance for others. SAM has the potential to make a significant impact in automated medical image segmentation in medical imaging, but appropriate care needs to be applied when using it. Code for evaluation SAM is made publicly available at https://github.com/mazurowski-lab/segment-anything-medical-evaluation.","title":"Segment anything model for medical image analysis: An experimental study","volume":"89","type":"article-journal","citation-key":"mazurowskiSegmentAnythingModel2023a"},"uris":["http://zotero.org/users/9557124/items/ZG9XUUPJ"],"id":484,"uri":["http://zotero.org/users/9557124/items/ZG9XUUPJ"],"prefix":""}],"citationID":"00000004","schema":"https://github.com/citation-style-language/schema/raw/master/csl-citation.json"}   </w:instrText>
       </w:r>
       <w:r>
         <w:fldChar w:fldCharType="separate"/>
@@ -312,7 +312,7 @@
         <w:fldChar w:fldCharType="begin"/>
       </w:r>
       <w:r>
-        <w:instrText xml:space="preserve"> ADDIN ZOTERO_ITEM CSL_CITATION {"properties":{"formattedCitation":"[@JiangShengHuiJiYuShenDuXueXiDeGanZangJiGanZhongLiuCTTuXiangFenGeSuanFaYanJiu]","noteIndex":0},"citationID":"00000005","schema":"https://github.com/citation-style-language/schema/raw/master/csl-citation.json","citationItems":[{"uri":["http://zotero.org/users/9557124/items/XSQZBWBJ"],"uris":["http://zotero.org/users/9557124/items/XSQZBWBJ"],"suffix":"","prefix":"","id":500,"itemData":{"publisher":"河北大学","title":"基于深度学习的肝脏及肝肿瘤CT图像分割算法研究","id":"JiangShengHuiJiYuShenDuXueXiDeGanZangJiGanZhongLiuCTTuXiangFenGeSuanFaYanJiu","type":"thesis","accessed":{"date-parts":[["2024",3,15]]},"URL":"https://doi.org/10.27103/d.cnki.ghebu.2023.001846","source":"CNKI","number-of-pages":"63","note":"major: 电子信息硕士（专业学位）\ndownload: 132\nCLC: R735.7;TP18;TP391.41\nCNKICite: 0\ndbcode: CMFD\ndbname: CMFDTEMP\nfilename: 1023914667.nh","contributor":[{"literal":"董斌"},{"literal":"高雷"}],"genre":"硕士学位论文","author":[{"literal":"降胜辉"}],"language":"zh-CN","DOI":"10.27103/d.cnki.ghebu.2023.001846","citation-key":"JiangShengHuiJiYuShenDuXueXiDeGanZangJiGanZhongLiuCTTuXiangFenGeSuanFaYanJiu","abstract":"肝脏是人体内非常重要的实质器官,肝脏疾病严重影响着人体健康,肝癌更是致死率极高的恶性肿瘤之一,精准的肝脏图像分割是医生诊断与治疗过程中的重要参考。由于计算机断层扫描成像(Computed Tomography,CT)具有安全方便、成像速度快、分辨率较高等优点,CT成像成为常用的检查方式。肝脏和肝肿瘤的CT图像具有形态各异、边缘模糊和位置多变等特点,传统上以手动标注实现的CT图像分割,不仅耗时耗力而且易出现分割误差。因此,基于深度学习实现肝脏和肝肿瘤CT图像的全自动化精准分割具有重要的研究意义。对于上述分割难点,本文进行的主要研究内容如下:(1)针对U-Net中存在的信息丢失和特征学习不足问题,本文提出了基于改进UNet的肝脏CT图像分割模型—ACR-Net模型。该模型利用非对称卷积块获取更加复杂的特征信息,有效缓解因卷积操作带来的信息丢失问题。同时为保证特征信息传递的完整性,引入残差连接实现特征重用。最后,通过双向卷积长短时记忆网络连接编码路径和解码路径,实现全局信息的融合。通过在Li TS2017数据集上实验验证,ACR-Net模型缓解了U-Net存在的信息丢失和特征学习不足问题,提高了肝脏分割精确度,DSC数值达到了94.54%。(2)在腹部CT图像中,肝脏与相邻组织器官紧密连接且边界不清晰,导致分割时极易出现分割误差。为提高肝脏分割准确性和精度,本文提出了基于改进双重注意力机制的肝脏CT图像分割模型—DAC-Net模型。该模型利用双重注意力机制减小肝脏相邻组织器官的干扰,获取图像的空间信息特征及通道信息特征,使网络关注肝脏区域信息,提高网络特征表达能力。同时对双重注意力机制进行了改进,提高了模块性能。最后,引入了具有连续空洞卷积的多尺度空洞卷积模块,学习更丰富的具有不同尺度的特征信息。通过在Li TS2017数据集上实验验证,DAC-Net模型显著提升了肝脏的分割效果,在DSC值上达到了96.24%,证明提出模型能够较为精确地分割肝脏。(3)针对肝肿瘤分割中存在的小肿瘤分割丢失、肿瘤分割边缘模糊、错误分割严重等问题,本文提出了基于多尺度密集卷积的肝肿瘤CT图像分割模型—MDR-Net模型。首先,通过在U-Net的编解码结构中引入具备提取多尺度特征能力的多尺度密集卷积模块,获取肝肿瘤的不同尺度特征信息。其次,引入残差卷积跳跃连接,解决了低分辨率信息重复传递的问题,并有效缓解了边缘信息表征不足以及小肿瘤空间信息丢失。通过在Li TS2017数据集上实验验证,MDR-Net模型对肝肿瘤CT图像有较高的分割精度,在DSC值上达到了73.58%,证明了提出模型的有效性及优越性。"}}]}   </w:instrText>
+        <w:instrText xml:space="preserve"> ADDIN ZOTERO_ITEM CSL_CITATION {"properties":{"formattedCitation":"[@JiangShengHuiJiYuShenDuXueXiDeGanZangJiGanZhongLiuCTTuXiangFenGeSuanFaYanJiu]","noteIndex":0},"citationItems":[{"suffix":"","itemData":{"type":"thesis","URL":"https://doi.org/10.27103/d.cnki.ghebu.2023.001846","accessed":{"date-parts":[["2024",3,15]]},"source":"CNKI","note":"major: 电子信息硕士（专业学位）\ndownload: 132\nCLC: R735.7;TP18;TP391.41\nCNKICite: 0\ndbcode: CMFD\ndbname: CMFDTEMP\nfilename: 1023914667.nh","title":"基于深度学习的肝脏及肝肿瘤CT图像分割算法研究","author":[{"literal":"降胜辉"}],"DOI":"10.27103/d.cnki.ghebu.2023.001846","number-of-pages":"63","abstract":"肝脏是人体内非常重要的实质器官,肝脏疾病严重影响着人体健康,肝癌更是致死率极高的恶性肿瘤之一,精准的肝脏图像分割是医生诊断与治疗过程中的重要参考。由于计算机断层扫描成像(Computed Tomography,CT)具有安全方便、成像速度快、分辨率较高等优点,CT成像成为常用的检查方式。肝脏和肝肿瘤的CT图像具有形态各异、边缘模糊和位置多变等特点,传统上以手动标注实现的CT图像分割,不仅耗时耗力而且易出现分割误差。因此,基于深度学习实现肝脏和肝肿瘤CT图像的全自动化精准分割具有重要的研究意义。对于上述分割难点,本文进行的主要研究内容如下:(1)针对U-Net中存在的信息丢失和特征学习不足问题,本文提出了基于改进UNet的肝脏CT图像分割模型—ACR-Net模型。该模型利用非对称卷积块获取更加复杂的特征信息,有效缓解因卷积操作带来的信息丢失问题。同时为保证特征信息传递的完整性,引入残差连接实现特征重用。最后,通过双向卷积长短时记忆网络连接编码路径和解码路径,实现全局信息的融合。通过在Li TS2017数据集上实验验证,ACR-Net模型缓解了U-Net存在的信息丢失和特征学习不足问题,提高了肝脏分割精确度,DSC数值达到了94.54%。(2)在腹部CT图像中,肝脏与相邻组织器官紧密连接且边界不清晰,导致分割时极易出现分割误差。为提高肝脏分割准确性和精度,本文提出了基于改进双重注意力机制的肝脏CT图像分割模型—DAC-Net模型。该模型利用双重注意力机制减小肝脏相邻组织器官的干扰,获取图像的空间信息特征及通道信息特征,使网络关注肝脏区域信息,提高网络特征表达能力。同时对双重注意力机制进行了改进,提高了模块性能。最后,引入了具有连续空洞卷积的多尺度空洞卷积模块,学习更丰富的具有不同尺度的特征信息。通过在Li TS2017数据集上实验验证,DAC-Net模型显著提升了肝脏的分割效果,在DSC值上达到了96.24%,证明提出模型能够较为精确地分割肝脏。(3)针对肝肿瘤分割中存在的小肿瘤分割丢失、肿瘤分割边缘模糊、错误分割严重等问题,本文提出了基于多尺度密集卷积的肝肿瘤CT图像分割模型—MDR-Net模型。首先,通过在U-Net的编解码结构中引入具备提取多尺度特征能力的多尺度密集卷积模块,获取肝肿瘤的不同尺度特征信息。其次,引入残差卷积跳跃连接,解决了低分辨率信息重复传递的问题,并有效缓解了边缘信息表征不足以及小肿瘤空间信息丢失。通过在Li TS2017数据集上实验验证,MDR-Net模型对肝肿瘤CT图像有较高的分割精度,在DSC值上达到了73.58%,证明了提出模型的有效性及优越性。","language":"zh-CN","publisher":"河北大学","contributor":[{"literal":"董斌"},{"literal":"高雷"}],"id":"JiangShengHuiJiYuShenDuXueXiDeGanZangJiGanZhongLiuCTTuXiangFenGeSuanFaYanJiu","citation-key":"JiangShengHuiJiYuShenDuXueXiDeGanZangJiGanZhongLiuCTTuXiangFenGeSuanFaYanJiu","genre":"硕士学位论文"},"uris":["http://zotero.org/users/9557124/items/XSQZBWBJ"],"id":500,"uri":["http://zotero.org/users/9557124/items/XSQZBWBJ"],"prefix":""}],"citationID":"00000005","schema":"https://github.com/citation-style-language/schema/raw/master/csl-citation.json"}   </w:instrText>
       </w:r>
       <w:r>
         <w:fldChar w:fldCharType="separate"/>
@@ -341,7 +341,7 @@
         <w:fldChar w:fldCharType="begin"/>
       </w:r>
       <w:r>
-        <w:instrText xml:space="preserve"> ADDIN ZOTERO_ITEM CSL_CITATION {"properties":{"formattedCitation":"[@huangSegmentAnythingModel2024a]","noteIndex":0},"citationID":"00000006","schema":"https://github.com/citation-style-language/schema/raw/master/csl-citation.json","citationItems":[{"uri":["http://zotero.org/users/9557124/items/AA6I4YF8"],"uris":["http://zotero.org/users/9557124/items/AA6I4YF8"],"suffix":"","prefix":"","id":485,"itemData":{"title":"Segment anything model for medical images?","container-title-short":"Medical Image Analysis","accessed":{"date-parts":[["2024",1,17]]},"URL":"https://linkinghub.elsevier.com/retrieve/pii/S1361841523003213","container-title":"Medical Image Analysis","note":"titleTranslation: 医学图像的分段模型？","language":"en","ISSN":"13618415","page":"103061","citation-key":"huangSegmentAnythingModel2024a","source":"DOI.org (Crossref)","volume":"92","issued":{"date-parts":[["2024",2]]},"type":"article-journal","author":[{"given":"Yuhao","family":"Huang"},{"given":"Xin","family":"Yang"},{"given":"Lian","family":"Liu"},{"given":"Han","family":"Zhou"},{"given":"Ao","family":"Chang"},{"given":"Xinrui","family":"Zhou"},{"given":"Rusi","family":"Chen"},{"given":"Junxuan","family":"Yu"},{"given":"Jiongquan","family":"Chen"},{"given":"Chaoyu","family":"Chen"},{"given":"Sijing","family":"Liu"},{"given":"Haozhe","family":"Chi"},{"given":"Xindi","family":"Hu"},{"given":"Kejuan","family":"Yue"},{"given":"Lei","family":"Li"},{"given":"Vicente","family":"Grau"},{"given":"Deng-Ping","family":"Fan"},{"given":"Fajin","family":"Dong"},{"given":"Dong","family":"Ni"}],"DOI":"10.1016/j.media.2023.103061","id":"huangSegmentAnythingModel2024a","abstract":"The Segment Anything Model (SAM) is the first foundation model for general image segmentation. It has achieved impressive results on various natural image segmentation tasks. However, medical image segmentation (MIS) is more challenging because of the complex modalities, fine anatomical structures, uncertain and complex object boundaries, and wide-range object scales. To fully validate SAM’s performance on medical data, we collected and sorted 53 open-source datasets and built a large medical segmentation dataset with 18 modalities, 84 objects, 125 object-modality paired targets, 1050K 2D images, and 6033K masks. We comprehensively analyzed different models and strategies on the so-called COSMOS 1050K dataset. Our findings mainly include the following: (1) SAM showed remarkable performance in some specific objects but was unstable, imperfect, or even totally failed in other situations. (2) SAM with the large ViT-H showed better overall performance than that with the small ViT-B. (3) SAM performed better with manual hints, especially box, than the Everything mode. (4) SAM could help human annotation with high labeling quality and less time. (5) SAM was sensitive to the randomness in the center point and tight box prompts, and may suffer from a serious performance drop. (6) SAM performed better than interactive methods with one or a few points, but will be outpaced as the number of points increases. (7) SAM’s performance correlated to different factors, including boundary complexity, intensity differences, etc. (8) Finetuning the SAM on specific medical tasks could improve its average DICE performance by 4.39% and 6.68% for ViT-B and ViT-H, respectively. Codes and models are available at: https://github.com/yuhoo0302/Segment-Anything-Model-for-Medical-Images. We hope that this comprehensive report can help researchers explore the potential of SAM applications in MIS, and guide how to appropriately use and develop SAM."}}]}   </w:instrText>
+        <w:instrText xml:space="preserve"> ADDIN ZOTERO_ITEM CSL_CITATION {"properties":{"formattedCitation":"[@huangSegmentAnythingModel2024a]","noteIndex":0},"citationItems":[{"suffix":"","itemData":{"accessed":{"date-parts":[["2024",1,17]]},"URL":"https://linkinghub.elsevier.com/retrieve/pii/S1361841523003213","issued":{"date-parts":[["2024",2]]},"container-title":"Medical Image Analysis","language":"en","id":"huangSegmentAnythingModel2024a","ISSN":"13618415","page":"103061","container-title-short":"Medical Image Analysis","source":"DOI.org (Crossref)","note":"titleTranslation: 医学图像的分段模型？","author":[{"given":"Yuhao","family":"Huang"},{"given":"Xin","family":"Yang"},{"given":"Lian","family":"Liu"},{"given":"Han","family":"Zhou"},{"given":"Ao","family":"Chang"},{"given":"Xinrui","family":"Zhou"},{"given":"Rusi","family":"Chen"},{"given":"Junxuan","family":"Yu"},{"given":"Jiongquan","family":"Chen"},{"given":"Chaoyu","family":"Chen"},{"given":"Sijing","family":"Liu"},{"given":"Haozhe","family":"Chi"},{"given":"Xindi","family":"Hu"},{"given":"Kejuan","family":"Yue"},{"given":"Lei","family":"Li"},{"given":"Vicente","family":"Grau"},{"given":"Deng-Ping","family":"Fan"},{"given":"Fajin","family":"Dong"},{"given":"Dong","family":"Ni"}],"DOI":"10.1016/j.media.2023.103061","abstract":"The Segment Anything Model (SAM) is the first foundation model for general image segmentation. It has achieved impressive results on various natural image segmentation tasks. However, medical image segmentation (MIS) is more challenging because of the complex modalities, fine anatomical structures, uncertain and complex object boundaries, and wide-range object scales. To fully validate SAM’s performance on medical data, we collected and sorted 53 open-source datasets and built a large medical segmentation dataset with 18 modalities, 84 objects, 125 object-modality paired targets, 1050K 2D images, and 6033K masks. We comprehensively analyzed different models and strategies on the so-called COSMOS 1050K dataset. Our findings mainly include the following: (1) SAM showed remarkable performance in some specific objects but was unstable, imperfect, or even totally failed in other situations. (2) SAM with the large ViT-H showed better overall performance than that with the small ViT-B. (3) SAM performed better with manual hints, especially box, than the Everything mode. (4) SAM could help human annotation with high labeling quality and less time. (5) SAM was sensitive to the randomness in the center point and tight box prompts, and may suffer from a serious performance drop. (6) SAM performed better than interactive methods with one or a few points, but will be outpaced as the number of points increases. (7) SAM’s performance correlated to different factors, including boundary complexity, intensity differences, etc. (8) Finetuning the SAM on specific medical tasks could improve its average DICE performance by 4.39% and 6.68% for ViT-B and ViT-H, respectively. Codes and models are available at: https://github.com/yuhoo0302/Segment-Anything-Model-for-Medical-Images. We hope that this comprehensive report can help researchers explore the potential of SAM applications in MIS, and guide how to appropriately use and develop SAM.","title":"Segment anything model for medical images?","volume":"92","citation-key":"huangSegmentAnythingModel2024a","type":"article-journal"},"uris":["http://zotero.org/users/9557124/items/AA6I4YF8"],"id":485,"uri":["http://zotero.org/users/9557124/items/AA6I4YF8"],"prefix":""}],"citationID":"00000006","schema":"https://github.com/citation-style-language/schema/raw/master/csl-citation.json"}   </w:instrText>
       </w:r>
       <w:r>
         <w:fldChar w:fldCharType="separate"/>
@@ -406,7 +406,7 @@
         <w:fldChar w:fldCharType="begin"/>
       </w:r>
       <w:r>
-        <w:instrText xml:space="preserve"> ADDIN ZOTERO_ITEM CSL_CITATION {"properties":{"formattedCitation":"[@PanLuHaiJiYuShenDuXueXiDeNaoBuZhongLiuYiXueTuXiangFenGeMoXingYanJiu2024]","noteIndex":0},"citationID":"00000007","schema":"https://github.com/citation-style-language/schema/raw/master/csl-citation.json","citationItems":[{"uri":["http://zotero.org/users/9557124/items/RNR7MV7Y"],"uris":["http://zotero.org/users/9557124/items/RNR7MV7Y"],"suffix":"","prefix":"","id":520,"itemData":{"title":"基于深度学习的脑部肿瘤医学图像分割模型研究","id":"PanLuHaiJiYuShenDuXueXiDeNaoBuZhongLiuYiXueTuXiangFenGeMoXingYanJiu2024","accessed":{"date-parts":[["2024",5,8]]},"URL":"https://doi.org/10.27729/d.cnki.ggdjs.2023.000352","note":"major: 控制科学与工程（模式识别与智能系统）\ndownload: 389\nCLC: TP18;TP391.41;R739.4\nCNKICite: 0\ndbcode: CMFD\ndbname: CMFD202401\nfilename: 1023717849.nh","language":"zh-CN","publisher":"广东技术师范大学","citation-key":"PanLuHaiJiYuShenDuXueXiDeNaoBuZhongLiuYiXueTuXiangFenGeMoXingYanJiu2024","source":"CNKI","abstract":"医学图像分割是以医学影像中特殊的病理特征为依据,将医学影像中的病灶区域分离,从而辅助医生通过患者的影像有效部分对整体病情进行分析诊疗。通常情况下医学图像分割这一项工作是由相关医生进行的专业操作,随着人工智能技术的快速进步,在人工智能的协助下医生可以通过更为智能化的手段提高医学图像分割的效率和精度。医学图像分割在医学图像中的定位、识别以及可视化病变区域等方面发挥着重要作用,医学图像分割得到的结果是医生在制订手术方案上的重要根据之一。目前基于深度学习的网络架构由于其在提取浅层次特征图上会遗失一部分重要的关键信息和细节部分,这些重要信息与关键细节的遗失很有可能会造成临床诊断上的失误,仍有改进的空间,本文针对医学图像分割中重要信息与关键细节的遗失问题等核心内容进行研究,并通过改进Deep Lab V3+框架和U2-Net框架进行相关的研究。论文的主要工作内容与创新要点如下:(1)对实验数据集即LGG数据集进行归一化操作减少图像像素之间的高方差;通过图像旋转、垂直和水平移动、缩放和剪切操作,增加数据集的容量和数据集中的异构性。(2)针对脑部胶质肿瘤存在的病灶区域边界细节部分分割得不够充分彻底的问题,本文提出了一种基于Deep Lab V3+改进的脑部胶质瘤MRI图像分割网络框架,已有的Deep Lab V3+的主干网络为Mobile Net V2或Xception网络架构,本文提出的新框架是将原先的Deep Lab V3+主干网络部分替换为性能更为优越的Conv Ne Xt主干网络架构,并且将由窗口多头自注意力模块和滑动窗口多头自注意力模块两者组合的Swin Transformer架构融入Deep Lab V3+的下分支,从而捕捉原先未能把握住的浅层特征图的关键细节部分,实现深层特征和浅层特征的双重融合,最终能够更为精准地提取医学图像的病灶区域,分割得到的结果预测图的边缘细节部分更为清晰和分明。并通过在LGG数据集上的相关实验证明了新框架的有效性,获得了更为精准的分割效果。(3)针对脑部胶质肿瘤存在的整体分割精准度仍有可提高空间的问题,本文提出了一种基于U2-Net改进的脑部胶质瘤MRI图像分割网络模型,该模型是将原先U2-Net的最底部U型残差块编码器替换为Mobile Vi T block模块以捕捉全局远距离上下文关联特征信息,并且在倒数第二个U型残差块编码器和第一个U型残差块解码器之间添加注意力模块,该注意力模块由空间注意力和通道注意力并行拼接混合而成,进行残差连接从而把握全局整体轮廓以提升整体的分割精准度。并通过在LGG数据集上的相关实验证明了有效性,证明其在分割精度上有所提高。","contributor":[{"literal":"肖政宏"}],"genre":"硕士学位论文","type":"thesis","issued":{"date-parts":[["2024"]]},"DOI":"10.27729/d.cnki.ggdjs.2023.000352","author":[{"literal":"潘陆海"}],"number-of-pages":"67"}}]}   </w:instrText>
+        <w:instrText xml:space="preserve"> ADDIN ZOTERO_ITEM CSL_CITATION {"properties":{"formattedCitation":"[@PanLuHaiJiYuShenDuXueXiDeNaoBuZhongLiuYiXueTuXiangFenGeMoXingYanJiu2024]","noteIndex":0},"citationItems":[{"suffix":"","itemData":{"accessed":{"date-parts":[["2024",5,8]]},"URL":"https://doi.org/10.27729/d.cnki.ggdjs.2023.000352","issued":{"date-parts":[["2024"]]},"contributor":[{"literal":"肖政宏"}],"language":"zh-CN","id":"PanLuHaiJiYuShenDuXueXiDeNaoBuZhongLiuYiXueTuXiangFenGeMoXingYanJiu2024","genre":"硕士学位论文","type":"thesis","citation-key":"PanLuHaiJiYuShenDuXueXiDeNaoBuZhongLiuYiXueTuXiangFenGeMoXingYanJiu2024","source":"CNKI","note":"major: 控制科学与工程（模式识别与智能系统）\ndownload: 389\nCLC: TP18;TP391.41;R739.4\nCNKICite: 0\ndbcode: CMFD\ndbname: CMFD202401\nfilename: 1023717849.nh","author":[{"literal":"潘陆海"}],"publisher":"广东技术师范大学","number-of-pages":"67","abstract":"医学图像分割是以医学影像中特殊的病理特征为依据,将医学影像中的病灶区域分离,从而辅助医生通过患者的影像有效部分对整体病情进行分析诊疗。通常情况下医学图像分割这一项工作是由相关医生进行的专业操作,随着人工智能技术的快速进步,在人工智能的协助下医生可以通过更为智能化的手段提高医学图像分割的效率和精度。医学图像分割在医学图像中的定位、识别以及可视化病变区域等方面发挥着重要作用,医学图像分割得到的结果是医生在制订手术方案上的重要根据之一。目前基于深度学习的网络架构由于其在提取浅层次特征图上会遗失一部分重要的关键信息和细节部分,这些重要信息与关键细节的遗失很有可能会造成临床诊断上的失误,仍有改进的空间,本文针对医学图像分割中重要信息与关键细节的遗失问题等核心内容进行研究,并通过改进Deep Lab V3+框架和U2-Net框架进行相关的研究。论文的主要工作内容与创新要点如下:(1)对实验数据集即LGG数据集进行归一化操作减少图像像素之间的高方差;通过图像旋转、垂直和水平移动、缩放和剪切操作,增加数据集的容量和数据集中的异构性。(2)针对脑部胶质肿瘤存在的病灶区域边界细节部分分割得不够充分彻底的问题,本文提出了一种基于Deep Lab V3+改进的脑部胶质瘤MRI图像分割网络框架,已有的Deep Lab V3+的主干网络为Mobile Net V2或Xception网络架构,本文提出的新框架是将原先的Deep Lab V3+主干网络部分替换为性能更为优越的Conv Ne Xt主干网络架构,并且将由窗口多头自注意力模块和滑动窗口多头自注意力模块两者组合的Swin Transformer架构融入Deep Lab V3+的下分支,从而捕捉原先未能把握住的浅层特征图的关键细节部分,实现深层特征和浅层特征的双重融合,最终能够更为精准地提取医学图像的病灶区域,分割得到的结果预测图的边缘细节部分更为清晰和分明。并通过在LGG数据集上的相关实验证明了新框架的有效性,获得了更为精准的分割效果。(3)针对脑部胶质肿瘤存在的整体分割精准度仍有可提高空间的问题,本文提出了一种基于U2-Net改进的脑部胶质瘤MRI图像分割网络模型,该模型是将原先U2-Net的最底部U型残差块编码器替换为Mobile Vi T block模块以捕捉全局远距离上下文关联特征信息,并且在倒数第二个U型残差块编码器和第一个U型残差块解码器之间添加注意力模块,该注意力模块由空间注意力和通道注意力并行拼接混合而成,进行残差连接从而把握全局整体轮廓以提升整体的分割精准度。并通过在LGG数据集上的相关实验证明了有效性,证明其在分割精度上有所提高。","title":"基于深度学习的脑部肿瘤医学图像分割模型研究","DOI":"10.27729/d.cnki.ggdjs.2023.000352"},"uris":["http://zotero.org/users/9557124/items/RNR7MV7Y"],"id":520,"uri":["http://zotero.org/users/9557124/items/RNR7MV7Y"],"prefix":""}],"citationID":"00000007","schema":"https://github.com/citation-style-language/schema/raw/master/csl-citation.json"}   </w:instrText>
       </w:r>
       <w:r>
         <w:fldChar w:fldCharType="separate"/>
@@ -445,7 +445,7 @@
         <w:fldChar w:fldCharType="begin"/>
       </w:r>
       <w:r>
-        <w:instrText xml:space="preserve"> ADDIN ZOTERO_ITEM CSL_CITATION {"properties":{"formattedCitation":"[@chenLearningActiveContour2019]","noteIndex":0},"citationID":"00000008","schema":"https://github.com/citation-style-language/schema/raw/master/csl-citation.json","citationItems":[{"uri":["http://zotero.org/users/9557124/items/7DTMLPDB"],"uris":["http://zotero.org/users/9557124/items/7DTMLPDB"],"suffix":"","prefix":"","id":576,"itemData":{"title":"Learning Active Contour Models for Medical Image Segmentation","id":"chenLearningActiveContour2019","page":"11624-11632","citation-key":"chenLearningActiveContour2019","event-title":"2019 IEEE/CVF Conference on Computer Vision and Pattern Recognition (CVPR)","container-title":"2019 IEEE/CVF Conference on Computer Vision and Pattern Recognition (CVPR)","URL":"https://ieeexplore.ieee.org/document/8953484","type":"paper-conference","source":"IEEE Xplore","issued":{"date-parts":[["2019",6]]},"author":[{"given":"Xu","family":"Chen"},{"given":"Bryan M.","family":"Williams"},{"given":"Srinivasa R.","family":"Vallabhaneni"},{"given":"Gabriela","family":"Czanner"},{"given":"Rachel","family":"Williams"},{"given":"Yalin","family":"Zheng"}],"ISSN":"2575-7075","DOI":"10.1109/CVPR.2019.01190","accessed":{"date-parts":[["2024",5,21]]},"abstract":"Image segmentation is an important step in medical image processing and has been widely studied and developed for refinement of clinical analysis and applications. New models based on deep learning have improved results but are restricted to pixel-wise fitting of the segmentation map. Our aim was to tackle this limitation by developing a new model based on deep learning which takes into account the area inside as well as outside the region of interest as well as the size of boundaries during learning. Specifically, we propose a new loss function which incorporates area and size information and integrates this into a dense deep learning model. We evaluated our approach on a dataset of more than 2,000 cardiac MRI scans. Our results show that the proposed loss function outperforms other mainstream loss function Cross-entropy on two common segmentation networks. Our loss function is robust while using different hyperparameter lambda."}}]}   </w:instrText>
+        <w:instrText xml:space="preserve"> ADDIN ZOTERO_ITEM CSL_CITATION {"properties":{"formattedCitation":"[@chenLearningActiveContour2019]","noteIndex":0},"citationItems":[{"suffix":"","itemData":{"page":"11624-11632","accessed":{"date-parts":[["2024",5,21]]},"source":"IEEE Xplore","URL":"https://ieeexplore.ieee.org/document/8953484","type":"paper-conference","author":[{"given":"Xu","family":"Chen"},{"given":"Bryan M.","family":"Williams"},{"given":"Srinivasa R.","family":"Vallabhaneni"},{"given":"Gabriela","family":"Czanner"},{"given":"Rachel","family":"Williams"},{"given":"Yalin","family":"Zheng"}],"DOI":"10.1109/CVPR.2019.01190","container-title":"2019 IEEE/CVF Conference on Computer Vision and Pattern Recognition (CVPR)","abstract":"Image segmentation is an important step in medical image processing and has been widely studied and developed for refinement of clinical analysis and applications. New models based on deep learning have improved results but are restricted to pixel-wise fitting of the segmentation map. Our aim was to tackle this limitation by developing a new model based on deep learning which takes into account the area inside as well as outside the region of interest as well as the size of boundaries during learning. Specifically, we propose a new loss function which incorporates area and size information and integrates this into a dense deep learning model. We evaluated our approach on a dataset of more than 2,000 cardiac MRI scans. Our results show that the proposed loss function outperforms other mainstream loss function Cross-entropy on two common segmentation networks. Our loss function is robust while using different hyperparameter lambda.","title":"Learning Active Contour Models for Medical Image Segmentation","issued":{"date-parts":[["2019",6]]},"id":"chenLearningActiveContour2019","event-title":"2019 IEEE/CVF Conference on Computer Vision and Pattern Recognition (CVPR)","ISSN":"2575-7075","citation-key":"chenLearningActiveContour2019"},"uris":["http://zotero.org/users/9557124/items/7DTMLPDB"],"id":576,"uri":["http://zotero.org/users/9557124/items/7DTMLPDB"],"prefix":""}],"citationID":"00000008","schema":"https://github.com/citation-style-language/schema/raw/master/csl-citation.json"}   </w:instrText>
       </w:r>
       <w:r>
         <w:fldChar w:fldCharType="separate"/>
@@ -483,7 +483,7 @@
         <w:fldChar w:fldCharType="begin"/>
       </w:r>
       <w:r>
-        <w:instrText xml:space="preserve"> ADDIN ZOTERO_ITEM CSL_CITATION {"properties":{"formattedCitation":"[@osuna-encisoComparisonNatureInspired2013]","noteIndex":0},"citationID":"00000009","schema":"https://github.com/citation-style-language/schema/raw/master/csl-citation.json","citationItems":[{"uri":["http://zotero.org/users/9557124/items/X88QQASN"],"uris":["http://zotero.org/users/9557124/items/X88QQASN"],"suffix":"","prefix":"","id":579,"itemData":{"title":"A comparison of nature inspired algorithms for multi-threshold image segmentation","container-title-short":"Expert Systems with Applications","accessed":{"date-parts":[["2024",5,21]]},"URL":"https://www.sciencedirect.com/science/article/pii/S0957417412009785","container-title":"Expert Systems with Applications","volume":"40","author":[{"given":"Valentı´n","family":"Osuna-Enciso"},{"given":"Erik","family":"Cuevas"},{"given":"Humberto","family":"Sossa"}],"ISSN":"0957-4174","page":"1213-1219","citation-key":"osuna-encisoComparisonNatureInspired2013","source":"ScienceDirect","issued":{"date-parts":[["2013",3,1]]},"type":"article-journal","issue":"4","DOI":"10.1016/j.eswa.2012.08.017","id":"osuna-encisoComparisonNatureInspired2013","abstract":"In the field of image analysis, segmentation is one of the most important preprocessing steps. One way to achieve segmentation is by mean of threshold selection, where each pixel that belongs to a determined class is labeled according to the selected threshold, giving as a result pixel groups that share visual characteristics in the image. Several methods have been proposed in order to solve threshold selection problems; in this work, it is used the method based on the mixture of Gaussian functions to approximate the 1D histogram of a gray level image and whose parameters are calculated using three nature inspired algorithms (Particle Swarm Optimization, Artificial Bee Colony Optimization and Differential Evolution). Each Gaussian function approximates the histogram, representing a pixel class and therefore a threshold point. Experimental results are shown, comparing in quantitative and qualitative fashion as well as the main advantages and drawbacks of each algorithm, applied to multi-threshold problem."}}]}   </w:instrText>
+        <w:instrText xml:space="preserve"> ADDIN ZOTERO_ITEM CSL_CITATION {"properties":{"formattedCitation":"[@osuna-encisoComparisonNatureInspired2013]","noteIndex":0},"citationItems":[{"suffix":"","itemData":{"accessed":{"date-parts":[["2024",5,21]]},"URL":"https://www.sciencedirect.com/science/article/pii/S0957417412009785","issued":{"date-parts":[["2013",3,1]]},"container-title":"Expert Systems with Applications","id":"osuna-encisoComparisonNatureInspired2013","ISSN":"0957-4174","issue":"4","page":"1213-1219","citation-key":"osuna-encisoComparisonNatureInspired2013","source":"ScienceDirect","author":[{"given":"Valentı´n","family":"Osuna-Enciso"},{"given":"Erik","family":"Cuevas"},{"given":"Humberto","family":"Sossa"}],"DOI":"10.1016/j.eswa.2012.08.017","abstract":"In the field of image analysis, segmentation is one of the most important preprocessing steps. One way to achieve segmentation is by mean of threshold selection, where each pixel that belongs to a determined class is labeled according to the selected threshold, giving as a result pixel groups that share visual characteristics in the image. Several methods have been proposed in order to solve threshold selection problems; in this work, it is used the method based on the mixture of Gaussian functions to approximate the 1D histogram of a gray level image and whose parameters are calculated using three nature inspired algorithms (Particle Swarm Optimization, Artificial Bee Colony Optimization and Differential Evolution). Each Gaussian function approximates the histogram, representing a pixel class and therefore a threshold point. Experimental results are shown, comparing in quantitative and qualitative fashion as well as the main advantages and drawbacks of each algorithm, applied to multi-threshold problem.","title":"A comparison of nature inspired algorithms for multi-threshold image segmentation","volume":"40","container-title-short":"Expert Systems with Applications","type":"article-journal"},"uris":["http://zotero.org/users/9557124/items/X88QQASN"],"id":579,"uri":["http://zotero.org/users/9557124/items/X88QQASN"],"prefix":""}],"citationID":"00000009","schema":"https://github.com/citation-style-language/schema/raw/master/csl-citation.json"}   </w:instrText>
       </w:r>
       <w:r>
         <w:fldChar w:fldCharType="separate"/>
@@ -504,7 +504,7 @@
         <w:fldChar w:fldCharType="begin"/>
       </w:r>
       <w:r>
-        <w:instrText xml:space="preserve"> ADDIN ZOTERO_ITEM CSL_CITATION {"properties":{"formattedCitation":"[@wangAdaptableActiveContour2019]","noteIndex":0},"citationID":"00000010","schema":"https://github.com/citation-style-language/schema/raw/master/csl-citation.json","citationItems":[{"uri":["http://zotero.org/users/9557124/items/ZWIAVT3U"],"uris":["http://zotero.org/users/9557124/items/ZWIAVT3U"],"suffix":"","prefix":"","id":583,"itemData":{"title":"An adaptable active contour model for medical image segmentation based on region and edge information","container-title-short":"Multimed Tools Appl","accessed":{"date-parts":[["2024",5,21]]},"issue":"23","container-title":"Multimedia Tools and Applications","volume":"78","language":"en","ISSN":"1573-7721","page":"33921-33937","citation-key":"wangAdaptableActiveContour2019","source":"Springer Link","URL":"https://doi.org/10.1007/s11042-019-08073-3","issued":{"date-parts":[["2019",12,1]]},"type":"article-journal","author":[{"given":"Xianghai","family":"Wang"},{"given":"Wei","family":"Li"},{"given":"Chong","family":"Zhang"},{"given":"Wanqi","family":"Lou"},{"given":"Ruoxi","family":"Song"}],"DOI":"10.1007/s11042-019-08073-3","id":"wangAdaptableActiveContour2019","abstract":"Due to the complexity of the internal structure of human body and the physiological movement of the illuminated tissue, the digital medical image exists low contrast, high noise intensity, complex internal structure and edge blur phenomenon, which will limit the segmentation accuracy of traditional active contour models. To solve this problem, this paper proposes a novel active contour model based on the combination of regional information and the edge information of the image. The new approach has four key characteristics. First the local information fitting of the image is incorporated into the pressure force function (SPF) of the SBGFRLS model, which improves the ability of dealing with medical images with low contrast and complex structure. Second, the adaptive balance of local information and global information is realized by adding a novel weighting function, which accelerates the evolution speed and enhances the adaptability of the model; Third, in the numerical implementation process of the proposed model, the divergence operator is replaced by the Gaussian filter, in this way, the level set function is smoothed and the computation is simplified. Last, a penalty term of symbolic function is introduced to reduce the computational complexity of the level set function due to re-initialization and regularization process. In order to verify the effectiveness of the model, we use different kinds of medical images for simulation experiments. Experimental results show that compared with the traditional active contour models, the proposed method can achieve an satisfactory both in segmentation speed and accuracy."}}]}   </w:instrText>
+        <w:instrText xml:space="preserve"> ADDIN ZOTERO_ITEM CSL_CITATION {"properties":{"formattedCitation":"[@wangAdaptableActiveContour2019]","noteIndex":0},"citationItems":[{"suffix":"","itemData":{"accessed":{"date-parts":[["2024",5,21]]},"URL":"https://doi.org/10.1007/s11042-019-08073-3","issued":{"date-parts":[["2019",12,1]]},"container-title":"Multimedia Tools and Applications","language":"en","id":"wangAdaptableActiveContour2019","ISSN":"1573-7721","issue":"23","page":"33921-33937","citation-key":"wangAdaptableActiveContour2019","source":"Springer Link","author":[{"given":"Xianghai","family":"Wang"},{"given":"Wei","family":"Li"},{"given":"Chong","family":"Zhang"},{"given":"Wanqi","family":"Lou"},{"given":"Ruoxi","family":"Song"}],"DOI":"10.1007/s11042-019-08073-3","abstract":"Due to the complexity of the internal structure of human body and the physiological movement of the illuminated tissue, the digital medical image exists low contrast, high noise intensity, complex internal structure and edge blur phenomenon, which will limit the segmentation accuracy of traditional active contour models. To solve this problem, this paper proposes a novel active contour model based on the combination of regional information and the edge information of the image. The new approach has four key characteristics. First the local information fitting of the image is incorporated into the pressure force function (SPF) of the SBGFRLS model, which improves the ability of dealing with medical images with low contrast and complex structure. Second, the adaptive balance of local information and global information is realized by adding a novel weighting function, which accelerates the evolution speed and enhances the adaptability of the model; Third, in the numerical implementation process of the proposed model, the divergence operator is replaced by the Gaussian filter, in this way, the level set function is smoothed and the computation is simplified. Last, a penalty term of symbolic function is introduced to reduce the computational complexity of the level set function due to re-initialization and regularization process. In order to verify the effectiveness of the model, we use different kinds of medical images for simulation experiments. Experimental results show that compared with the traditional active contour models, the proposed method can achieve an satisfactory both in segmentation speed and accuracy.","title":"An adaptable active contour model for medical image segmentation based on region and edge information","volume":"78","container-title-short":"Multimed Tools Appl","type":"article-journal"},"uris":["http://zotero.org/users/9557124/items/ZWIAVT3U"],"id":583,"uri":["http://zotero.org/users/9557124/items/ZWIAVT3U"],"prefix":""}],"citationID":"00000010","schema":"https://github.com/citation-style-language/schema/raw/master/csl-citation.json"}   </w:instrText>
       </w:r>
       <w:r>
         <w:fldChar w:fldCharType="separate"/>
@@ -525,7 +525,7 @@
         <w:fldChar w:fldCharType="begin"/>
       </w:r>
       <w:r>
-        <w:instrText xml:space="preserve"> ADDIN ZOTERO_ITEM CSL_CITATION {"properties":{"formattedCitation":"[@chenLearningActiveContour2019]","noteIndex":0},"citationID":"00000011","schema":"https://github.com/citation-style-language/schema/raw/master/csl-citation.json","citationItems":[{"uri":["http://zotero.org/users/9557124/items/7DTMLPDB"],"uris":["http://zotero.org/users/9557124/items/7DTMLPDB"],"suffix":"","prefix":"","id":576,"itemData":{"title":"Learning Active Contour Models for Medical Image Segmentation","id":"chenLearningActiveContour2019","page":"11624-11632","citation-key":"chenLearningActiveContour2019","event-title":"2019 IEEE/CVF Conference on Computer Vision and Pattern Recognition (CVPR)","container-title":"2019 IEEE/CVF Conference on Computer Vision and Pattern Recognition (CVPR)","URL":"https://ieeexplore.ieee.org/document/8953484","type":"paper-conference","source":"IEEE Xplore","issued":{"date-parts":[["2019",6]]},"author":[{"given":"Xu","family":"Chen"},{"given":"Bryan M.","family":"Williams"},{"given":"Srinivasa R.","family":"Vallabhaneni"},{"given":"Gabriela","family":"Czanner"},{"given":"Rachel","family":"Williams"},{"given":"Yalin","family":"Zheng"}],"ISSN":"2575-7075","DOI":"10.1109/CVPR.2019.01190","accessed":{"date-parts":[["2024",5,21]]},"abstract":"Image segmentation is an important step in medical image processing and has been widely studied and developed for refinement of clinical analysis and applications. New models based on deep learning have improved results but are restricted to pixel-wise fitting of the segmentation map. Our aim was to tackle this limitation by developing a new model based on deep learning which takes into account the area inside as well as outside the region of interest as well as the size of boundaries during learning. Specifically, we propose a new loss function which incorporates area and size information and integrates this into a dense deep learning model. We evaluated our approach on a dataset of more than 2,000 cardiac MRI scans. Our results show that the proposed loss function outperforms other mainstream loss function Cross-entropy on two common segmentation networks. Our loss function is robust while using different hyperparameter lambda."}}]}   </w:instrText>
+        <w:instrText xml:space="preserve"> ADDIN ZOTERO_ITEM CSL_CITATION {"properties":{"formattedCitation":"[@chenLearningActiveContour2019]","noteIndex":0},"citationItems":[{"suffix":"","itemData":{"page":"11624-11632","accessed":{"date-parts":[["2024",5,21]]},"source":"IEEE Xplore","URL":"https://ieeexplore.ieee.org/document/8953484","type":"paper-conference","author":[{"given":"Xu","family":"Chen"},{"given":"Bryan M.","family":"Williams"},{"given":"Srinivasa R.","family":"Vallabhaneni"},{"given":"Gabriela","family":"Czanner"},{"given":"Rachel","family":"Williams"},{"given":"Yalin","family":"Zheng"}],"DOI":"10.1109/CVPR.2019.01190","container-title":"2019 IEEE/CVF Conference on Computer Vision and Pattern Recognition (CVPR)","abstract":"Image segmentation is an important step in medical image processing and has been widely studied and developed for refinement of clinical analysis and applications. New models based on deep learning have improved results but are restricted to pixel-wise fitting of the segmentation map. Our aim was to tackle this limitation by developing a new model based on deep learning which takes into account the area inside as well as outside the region of interest as well as the size of boundaries during learning. Specifically, we propose a new loss function which incorporates area and size information and integrates this into a dense deep learning model. We evaluated our approach on a dataset of more than 2,000 cardiac MRI scans. Our results show that the proposed loss function outperforms other mainstream loss function Cross-entropy on two common segmentation networks. Our loss function is robust while using different hyperparameter lambda.","title":"Learning Active Contour Models for Medical Image Segmentation","issued":{"date-parts":[["2019",6]]},"id":"chenLearningActiveContour2019","event-title":"2019 IEEE/CVF Conference on Computer Vision and Pattern Recognition (CVPR)","ISSN":"2575-7075","citation-key":"chenLearningActiveContour2019"},"uris":["http://zotero.org/users/9557124/items/7DTMLPDB"],"id":576,"uri":["http://zotero.org/users/9557124/items/7DTMLPDB"],"prefix":""}],"citationID":"00000011","schema":"https://github.com/citation-style-language/schema/raw/master/csl-citation.json"}   </w:instrText>
       </w:r>
       <w:r>
         <w:fldChar w:fldCharType="separate"/>
@@ -603,7 +603,7 @@
         <w:fldChar w:fldCharType="begin"/>
       </w:r>
       <w:r>
-        <w:instrText xml:space="preserve"> ADDIN ZOTERO_ITEM CSL_CITATION {"properties":{"formattedCitation":"[@WangGuoLiYiXueTuXiangTuShenDuXueXiFenGeSuanFaZongShu2022]","noteIndex":0},"citationID":"00000012","schema":"https://github.com/citation-style-language/schema/raw/master/csl-citation.json","citationItems":[{"uri":["http://zotero.org/users/9557124/items/G9P35GKI"],"uris":["http://zotero.org/users/9557124/items/G9P35GKI"],"suffix":"","prefix":"","id":601,"itemData":{"title":"医学图像图深度学习分割算法综述","id":"WangGuoLiYiXueTuXiangTuShenDuXueXiFenGeSuanFaZongShu2022","accessed":{"date-parts":[["2024",5,22]]},"issue":"12","container-title":"计算机工程与应用","note":"Field: 精准分割医学图像中的器官或病灶，是医学图像智能分析领域的重要难题，其在临床上对于疾病的辅助诊疗有着重要应用价值。在解决医学图像信息表征及对非欧空间生理组织结构准确建模等挑战性问题方面，基于图深度学习的医学图像分割技术取得了重要突破，展现出显著的信息特征提取及表征优势，可获得更为精准的分割结果，已成为该领域新兴研究热点。为更好促进医学图像图深度学习分割算法的研究发展，对该领域的技术进展及应用现状做了系统的梳理总结。介绍了图的定义及图卷积网络的基本结构，详细阐述了谱图卷积和空域图卷积操作。根据GCN结合残差模块、注意力机制模块及学习模块三种技术结构模式，归纳并总结了其在医学图像分割中的研究进展。对图深度学习算法在医学图像分割领域的应用和发展做了概要总结和展望，为该领域的技术发展提供参考和新的研究思路。","language":"zh-CN","ISSN":"1002-8331","page":"37","citation-key":"WangGuoLiYiXueTuXiangTuShenDuXueXiFenGeSuanFaZongShu2022","source":"MagTech","volume":"58","issued":{"date-parts":[["2022",6,15]]},"type":"article-journal","URL":"http://cea.ceaj.org/CN/10.3778/j.issn.1002-8331.2112-0225","DOI":"10.3778/j.issn.1002-8331.2112-0225","author":[{"literal":"王国力"},{"literal":"孙宇"},{"literal":"魏本征"}],"abstract":"精准分割医学图像中的器官或病灶，是医学图像智能分析领域的重要..."}}]}   </w:instrText>
+        <w:instrText xml:space="preserve"> ADDIN ZOTERO_ITEM CSL_CITATION {"properties":{"formattedCitation":"[@WangGuoLiYiXueTuXiangTuShenDuXueXiFenGeSuanFaZongShu2022]","noteIndex":0},"citationItems":[{"suffix":"","itemData":{"accessed":{"date-parts":[["2024",5,22]]},"URL":"http://cea.ceaj.org/CN/10.3778/j.issn.1002-8331.2112-0225","issued":{"date-parts":[["2022",6,15]]},"container-title":"计算机工程与应用","language":"zh-CN","id":"WangGuoLiYiXueTuXiangTuShenDuXueXiFenGeSuanFaZongShu2022","ISSN":"1002-8331","issue":"12","page":"37","citation-key":"WangGuoLiYiXueTuXiangTuShenDuXueXiFenGeSuanFaZongShu2022","source":"MagTech","note":"Field: 精准分割医学图像中的器官或病灶，是医学图像智能分析领域的重要难题，其在临床上对于疾病的辅助诊疗有着重要应用价值。在解决医学图像信息表征及对非欧空间生理组织结构准确建模等挑战性问题方面，基于图深度学习的医学图像分割技术取得了重要突破，展现出显著的信息特征提取及表征优势，可获得更为精准的分割结果，已成为该领域新兴研究热点。为更好促进医学图像图深度学习分割算法的研究发展，对该领域的技术进展及应用现状做了系统的梳理总结。介绍了图的定义及图卷积网络的基本结构，详细阐述了谱图卷积和空域图卷积操作。根据GCN结合残差模块、注意力机制模块及学习模块三种技术结构模式，归纳并总结了其在医学图像分割中的研究进展。对图深度学习算法在医学图像分割领域的应用和发展做了概要总结和展望，为该领域的技术发展提供参考和新的研究思路。","author":[{"literal":"王国力"},{"literal":"孙宇"},{"literal":"魏本征"}],"DOI":"10.3778/j.issn.1002-8331.2112-0225","abstract":"精准分割医学图像中的器官或病灶，是医学图像智能分析领域的重要...","title":"医学图像图深度学习分割算法综述","volume":"58","type":"article-journal"},"uris":["http://zotero.org/users/9557124/items/G9P35GKI"],"id":601,"uri":["http://zotero.org/users/9557124/items/G9P35GKI"],"prefix":""}],"citationID":"00000012","schema":"https://github.com/citation-style-language/schema/raw/master/csl-citation.json"}   </w:instrText>
       </w:r>
       <w:r>
         <w:fldChar w:fldCharType="separate"/>
@@ -624,7 +624,7 @@
         <w:fldChar w:fldCharType="begin"/>
       </w:r>
       <w:r>
-        <w:instrText xml:space="preserve"> ADDIN ZOTERO_ITEM CSL_CITATION {"properties":{"formattedCitation":"[@JinHuYongJiYuJuanJiShenJingWangLuoDeShuiShengTongXinXiTongQianDaoJianCeYuXinDaoFenLei]","noteIndex":0},"citationID":"00000013","schema":"https://github.com/citation-style-language/schema/raw/master/csl-citation.json","citationItems":[{"uri":["http://zotero.org/users/9557124/items/28HCWGGK"],"uris":["http://zotero.org/users/9557124/items/28HCWGGK"],"suffix":"","prefix":"","id":569,"itemData":{"title":"基于卷积神经网络的水声通信系统前导检测与信道分类","id":"JinHuYongJiYuJuanJiShenJingWangLuoDeShuiShengTongXinXiTongQianDaoJianCeYuXinDaoFenLei","accessed":{"date-parts":[["2024",5,19]]},"URL":"https://xueshu.baidu.com/usercenter/paper/show?paperid=1k200a700n0c0890w0680890r1550139","source":"Baidu Scholar","note":"view: 83\nlike: 0","genre":"学位论文","author":[{"literal":"金胡勇"}],"type":"thesis","abstract":"水声通信是目前最成熟的水下无线通信技术,其在军用与民用领域均有重要应用,国内外非常重视水声通信技术的研究.由于水声信道具有丰富的时变多径,传输信号带宽受限且噪声干扰严重等特点,使得水声通信系统的性能受到了严重影响.如何提高水声通信质量成为一个非常重要的研究课题,本文主要从前导检测和信道分类进行研究.针对前导检测,本文提出了一种基于卷积神经网络算法的检测方法.在水声通信中,前导检测是非常重要的,只有前导信号才能触发接收机工作,进而再对后续接收的有效水声数据进行处理.现有研究表明,复杂的水下多径与干扰是影响前导检测性能的主要原因.大量实验数据显示,在某些情况下,通过时频图分析,人眼可以看到前导信号,但传统检测器却检测不出来;深度学习方法中的卷积神经网络算法通过模拟动物的视觉神经系统进行智能图像识别,善于抓取图像特征,非常适合图像分类,这就激发了我们使用卷积神经网络通过对时频图识别来检测前导信号.实验表明,提出的基于卷积神经网络的前导检测方法具有很高的识别准确率且优于传统方法.对于水声信道分类,传统的水声通信并不进行信道分类,但不同地区不同季节的水声信道具有强烈的差异性.本文根据水声信道对水声通信的影响,拟将水声信道分为两类,一类是随时间急剧变化的信道,另一类是随时间缓慢变化的信道,这种分类方式对于通信数据包长度具有特别的指导意义.本文通过分析水声信道特征引入时变特征参量来对传统时变信道的冲击响应进行改进,根据改进的信道冲击响应获取冲击响应图,再运用卷积神经网络对信道分类;此外,本文还通过计算信道时变相关参数与提出的信道分类方法进行比较,结果表明利用卷积神经网络可以实现更准确的信道分类.为后续进一步完善水声信道分类进而提升水声通信质量奠定基础.","citation-key":"JinHuYongJiYuJuanJiShenJingWangLuoDeShuiShengTongXinXiTongQianDaoJianCeYuXinDaoFenLei","publisher":"哈尔滨工业大学"}}]}   </w:instrText>
+        <w:instrText xml:space="preserve"> ADDIN ZOTERO_ITEM CSL_CITATION {"properties":{"formattedCitation":"[@JinHuYongJiYuJuanJiShenJingWangLuoDeShuiShengTongXinXiTongQianDaoJianCeYuXinDaoFenLei]","noteIndex":0},"citationItems":[{"suffix":"","itemData":{"type":"thesis","accessed":{"date-parts":[["2024",5,19]]},"source":"Baidu Scholar","note":"view: 83\nlike: 0","author":[{"literal":"金胡勇"}],"publisher":"哈尔滨工业大学","abstract":"水声通信是目前最成熟的水下无线通信技术,其在军用与民用领域均有重要应用,国内外非常重视水声通信技术的研究.由于水声信道具有丰富的时变多径,传输信号带宽受限且噪声干扰严重等特点,使得水声通信系统的性能受到了严重影响.如何提高水声通信质量成为一个非常重要的研究课题,本文主要从前导检测和信道分类进行研究.针对前导检测,本文提出了一种基于卷积神经网络算法的检测方法.在水声通信中,前导检测是非常重要的,只有前导信号才能触发接收机工作,进而再对后续接收的有效水声数据进行处理.现有研究表明,复杂的水下多径与干扰是影响前导检测性能的主要原因.大量实验数据显示,在某些情况下,通过时频图分析,人眼可以看到前导信号,但传统检测器却检测不出来;深度学习方法中的卷积神经网络算法通过模拟动物的视觉神经系统进行智能图像识别,善于抓取图像特征,非常适合图像分类,这就激发了我们使用卷积神经网络通过对时频图识别来检测前导信号.实验表明,提出的基于卷积神经网络的前导检测方法具有很高的识别准确率且优于传统方法.对于水声信道分类,传统的水声通信并不进行信道分类,但不同地区不同季节的水声信道具有强烈的差异性.本文根据水声信道对水声通信的影响,拟将水声信道分为两类,一类是随时间急剧变化的信道,另一类是随时间缓慢变化的信道,这种分类方式对于通信数据包长度具有特别的指导意义.本文通过分析水声信道特征引入时变特征参量来对传统时变信道的冲击响应进行改进,根据改进的信道冲击响应获取冲击响应图,再运用卷积神经网络对信道分类;此外,本文还通过计算信道时变相关参数与提出的信道分类方法进行比较,结果表明利用卷积神经网络可以实现更准确的信道分类.为后续进一步完善水声信道分类进而提升水声通信质量奠定基础.","title":"基于卷积神经网络的水声通信系统前导检测与信道分类","URL":"https://xueshu.baidu.com/usercenter/paper/show?paperid=1k200a700n0c0890w0680890r1550139","id":"JinHuYongJiYuJuanJiShenJingWangLuoDeShuiShengTongXinXiTongQianDaoJianCeYuXinDaoFenLei","citation-key":"JinHuYongJiYuJuanJiShenJingWangLuoDeShuiShengTongXinXiTongQianDaoJianCeYuXinDaoFenLei","genre":"学位论文"},"uris":["http://zotero.org/users/9557124/items/28HCWGGK"],"id":569,"uri":["http://zotero.org/users/9557124/items/28HCWGGK"],"prefix":""}],"citationID":"00000013","schema":"https://github.com/citation-style-language/schema/raw/master/csl-citation.json"}   </w:instrText>
       </w:r>
       <w:r>
         <w:fldChar w:fldCharType="separate"/>
@@ -663,7 +663,7 @@
         <w:fldChar w:fldCharType="begin"/>
       </w:r>
       <w:r>
-        <w:instrText xml:space="preserve"> ADDIN ZOTERO_ITEM CSL_CITATION {"properties":{"formattedCitation":"[@ZhangChengChengJiYuJiLianJuanJiShenJingWangLuoDeGanZangZhongLiuFenGeYuJianCeFangFaYanJiu]","noteIndex":0},"citationID":"00000014","schema":"https://github.com/citation-style-language/schema/raw/master/csl-citation.json","citationItems":[{"uri":["http://zotero.org/users/9557124/items/DAGE2EZM"],"uris":["http://zotero.org/users/9557124/items/DAGE2EZM"],"suffix":"","prefix":"","id":535,"itemData":{"publisher":"河北大学","title":"基于级联卷积神经网络的肝脏肿瘤分割与检测方法研究","id":"ZhangChengChengJiYuJiLianJuanJiShenJingWangLuoDeGanZangZhongLiuFenGeYuJianCeFangFaYanJiu","type":"thesis","accessed":{"date-parts":[["2024",5,8]]},"URL":"https://doi.org/10.27103/d.cnki.ghebu.2023.001009","source":"CNKI","number-of-pages":"81","note":"major: 电子信息硕士（专业学位）\ndownload: 80\nCLC: R735.7;TP183;TP391.41\nCNKICite: 0\ndbcode: CMFD\ndbname: CMFDTEMP\nfilename: 1023914644.nh","contributor":[{"literal":"宗晓萍"},{"literal":"张军华"}],"genre":"硕士学位论文","author":[{"literal":"张成成"}],"language":"zh-CN","DOI":"10.27103/d.cnki.ghebu.2023.001009","citation-key":"ZhangChengChengJiYuJiLianJuanJiShenJingWangLuoDeGanZangZhongLiuFenGeYuJianCeFangFaYanJiu","abstract":"肝脏恶性肿瘤,作为发病率兼死亡率最高的疾病之一,给人类生命健康造成了严重的危害。及时的早期筛查无疑可以一定程度上减少、扼制疾病的发展,因此借助计算机辅助诊疗对于医生做出疾病判断和诊疗计划具有重大的指导意义。然而肝脏的形态、位置在不同人类个体之间存在着微妙的差异,同时医学图像具有低对比度及背景复杂的特点,再加上肿瘤往往呈现扩散化的趋势,一系列的不利因素使得针对肝脏及其肿瘤的图像处理工作仍然难以取得长足的进步。为了提高肝脏及其肿瘤的医学图像分割、检测性能,本文基于卷积神经网络,开展以下主要工作:(1)提出一种基于改进U-Net的肝脏分割方法。以U-Net作为基础架构,将U-Net中每个卷积模块分别用改进的预激活残差模块进行替代,提高网络的收敛性能,优化了模型表达能力;同时考虑到医学数据中普遍存在病变区域占比较低的问题,提出加权的混合损失函数缓解类别失衡现象。经过在Li TS数据集上的充分实验验证,肝脏部位的分割效果得到明显改善。(2)提出一种基于深度残差瓶颈结构的级联U-Net肝脏肿瘤分割方法。考虑到多尺度的小体积肿瘤分割需要更多不同尺度下的深层次特征信息,同时避免网络过深导致模型精度下降,提出在收缩路径引入改进的深度残差瓶颈卷积结构,并在收缩与扩张路径之间的桥接处引入设计的混合空洞卷积模块;在跳跃连接中引入了空间和通道的注意力融合机制,对特征的通道和空间关联性进行获取,使得级联二级网络学习的侧重点更多地聚焦于局部肿瘤特征。同时收缩路径的深度加深以及跳跃连接处的注意力机制引入也能够缓解U-Net两个路径之间的语义差异,更好地完成特征融合。实验结果表明,改进后的网络精度明显得到提高,证明了级联分割任务的可行性。(3)提出一种基于Mask R-CNN改进的肝脏肿瘤检测方法。针对原始网络的设计并不针对于医学图像,结合肝脏肿瘤数据的特点,调整锚框的尺寸为(82,162,322,642,1282);通过在FPN中扩充一条最底层与各高层之间的通路,为高层特征传播更精准的低级细节和定位信息,以解决对低层特征信息利用不合理的问题;将改进的FPN与不同的主干网络层数相结合,寻求相对适合于肝脏肿瘤检测的特征提取方式。实验结果表明,改进后的网络能够更好地适应医学图像检测工作。"}}]}   </w:instrText>
+        <w:instrText xml:space="preserve"> ADDIN ZOTERO_ITEM CSL_CITATION {"properties":{"formattedCitation":"[@ZhangChengChengJiYuJiLianJuanJiShenJingWangLuoDeGanZangZhongLiuFenGeYuJianCeFangFaYanJiu]","noteIndex":0},"citationItems":[{"suffix":"","itemData":{"type":"thesis","URL":"https://doi.org/10.27103/d.cnki.ghebu.2023.001009","accessed":{"date-parts":[["2024",5,8]]},"source":"CNKI","note":"major: 电子信息硕士（专业学位）\ndownload: 80\nCLC: R735.7;TP183;TP391.41\nCNKICite: 0\ndbcode: CMFD\ndbname: CMFDTEMP\nfilename: 1023914644.nh","title":"基于级联卷积神经网络的肝脏肿瘤分割与检测方法研究","author":[{"literal":"张成成"}],"DOI":"10.27103/d.cnki.ghebu.2023.001009","number-of-pages":"81","abstract":"肝脏恶性肿瘤,作为发病率兼死亡率最高的疾病之一,给人类生命健康造成了严重的危害。及时的早期筛查无疑可以一定程度上减少、扼制疾病的发展,因此借助计算机辅助诊疗对于医生做出疾病判断和诊疗计划具有重大的指导意义。然而肝脏的形态、位置在不同人类个体之间存在着微妙的差异,同时医学图像具有低对比度及背景复杂的特点,再加上肿瘤往往呈现扩散化的趋势,一系列的不利因素使得针对肝脏及其肿瘤的图像处理工作仍然难以取得长足的进步。为了提高肝脏及其肿瘤的医学图像分割、检测性能,本文基于卷积神经网络,开展以下主要工作:(1)提出一种基于改进U-Net的肝脏分割方法。以U-Net作为基础架构,将U-Net中每个卷积模块分别用改进的预激活残差模块进行替代,提高网络的收敛性能,优化了模型表达能力;同时考虑到医学数据中普遍存在病变区域占比较低的问题,提出加权的混合损失函数缓解类别失衡现象。经过在Li TS数据集上的充分实验验证,肝脏部位的分割效果得到明显改善。(2)提出一种基于深度残差瓶颈结构的级联U-Net肝脏肿瘤分割方法。考虑到多尺度的小体积肿瘤分割需要更多不同尺度下的深层次特征信息,同时避免网络过深导致模型精度下降,提出在收缩路径引入改进的深度残差瓶颈卷积结构,并在收缩与扩张路径之间的桥接处引入设计的混合空洞卷积模块;在跳跃连接中引入了空间和通道的注意力融合机制,对特征的通道和空间关联性进行获取,使得级联二级网络学习的侧重点更多地聚焦于局部肿瘤特征。同时收缩路径的深度加深以及跳跃连接处的注意力机制引入也能够缓解U-Net两个路径之间的语义差异,更好地完成特征融合。实验结果表明,改进后的网络精度明显得到提高,证明了级联分割任务的可行性。(3)提出一种基于Mask R-CNN改进的肝脏肿瘤检测方法。针对原始网络的设计并不针对于医学图像,结合肝脏肿瘤数据的特点,调整锚框的尺寸为(82,162,322,642,1282);通过在FPN中扩充一条最底层与各高层之间的通路,为高层特征传播更精准的低级细节和定位信息,以解决对低层特征信息利用不合理的问题;将改进的FPN与不同的主干网络层数相结合,寻求相对适合于肝脏肿瘤检测的特征提取方式。实验结果表明,改进后的网络能够更好地适应医学图像检测工作。","language":"zh-CN","publisher":"河北大学","contributor":[{"literal":"宗晓萍"},{"literal":"张军华"}],"id":"ZhangChengChengJiYuJiLianJuanJiShenJingWangLuoDeGanZangZhongLiuFenGeYuJianCeFangFaYanJiu","citation-key":"ZhangChengChengJiYuJiLianJuanJiShenJingWangLuoDeGanZangZhongLiuFenGeYuJianCeFangFaYanJiu","genre":"硕士学位论文"},"uris":["http://zotero.org/users/9557124/items/DAGE2EZM"],"id":535,"uri":["http://zotero.org/users/9557124/items/DAGE2EZM"],"prefix":""}],"citationID":"00000014","schema":"https://github.com/citation-style-language/schema/raw/master/csl-citation.json"}   </w:instrText>
       </w:r>
       <w:r>
         <w:fldChar w:fldCharType="separate"/>
@@ -710,7 +710,7 @@
         <w:fldChar w:fldCharType="begin"/>
       </w:r>
       <w:r>
-        <w:instrText xml:space="preserve"> ADDIN ZOTERO_ITEM CSL_CITATION {"properties":{"formattedCitation":"[@chenAbilitySegmentingAnything2023a]","noteIndex":0},"citationID":"00000015","schema":"https://github.com/citation-style-language/schema/raw/master/csl-citation.json","citationItems":[{"uri":["http://zotero.org/users/9557124/items/2REKX95G"],"uris":["http://zotero.org/users/9557124/items/2REKX95G"],"suffix":"","prefix":"","id":486,"itemData":{"title":"The ability of Segmenting Anything Model (SAM) to segment ultrasound images","container-title-short":"BST","accessed":{"date-parts":[["2024",1,17]]},"issue":"3","container-title":"BioScience Trends","note":"titleTranslation: 分割任何模型（SAM）分割超声波图像的能力\nabstractTranslation:  准确的超声波（US）图像分割对于疾病筛查、诊断和预后评估非常重要。然而，超声图像通常会出现阴影伪影和模糊边界，从而影响超声图像的分割。最近，Meta AI 的 Segmenting Anything Model（SAM）在广泛的应用中展现出了巨大的潜力。本文旨在初步评估 SAM 对 US 图像进行分割的能力，尤其是在阴影伪影和边界模糊的情况下。我们在三个不同组织的 US 数据集上评估了 SAM 的性能，包括多结构心脏组织、甲状腺结节和胎儿头部。结果表明，SAM 在组织结构清晰的 US 图像上表现一般，但在阴影伪影和边界模糊的情况下表现有限。因此，创建一种考虑到 US 图像特征的改进型 SAM 对自动和准确的 US 分割具有重要意义。","language":"en","ISSN":"1881-7815, 1881-7823","page":"211-218","citation-key":"chenAbilitySegmentingAnything2023a","source":"DOI.org (Crossref)","volume":"17","URL":"https://www.jstage.jst.go.jp/article/bst/17/3/17_2023.01128/_article","issued":{"date-parts":[["2023",6,30]]},"type":"article-journal","author":[{"given":"Fang","family":"Chen"},{"given":"Lingyu","family":"Chen"},{"given":"Haojie","family":"Han"},{"given":"Sainan","family":"Zhang"},{"given":"Daoqiang","family":"Zhang"},{"given":"Hongen","family":"Liao"}],"DOI":"10.5582/bst.2023.01128","id":"chenAbilitySegmentingAnything2023a","abstract":"Accurate ultrasound (US) image segmentation is important for disease screening, diagnosis, and prognosis assessment. However, US images typically have shadow artifacts and ambiguous boundaries that affect US segmentation. Recently, Segmenting Anything Model (SAM) from Meta AI has demonstrated remarkable potential in a wide range of applications. The purpose of this paper was to conduct an initial evaluation of the ability for SAM to segment US images, particularly in the event of shadow artifacts and ambiguous boundaries. We evaluated SAM's performance on three US datasets of different tissues, including multi-structure cardiac tissue, thyroid nodules, and the fetal head. Results indicated that SAM generally performs well with US images with clear tissue structures, but it has limited performance in the event of shadow artifacts and ambiguous boundaries. Thus, creating an improved SAM that considers the characteristics of US images is significant for automatic and accurate US segmentation."}}]}   </w:instrText>
+        <w:instrText xml:space="preserve"> ADDIN ZOTERO_ITEM CSL_CITATION {"properties":{"formattedCitation":"[@chenAbilitySegmentingAnything2023a]","noteIndex":0},"citationItems":[{"suffix":"","itemData":{"accessed":{"date-parts":[["2024",1,17]]},"URL":"https://www.jstage.jst.go.jp/article/bst/17/3/17_2023.01128/_article","issued":{"date-parts":[["2023",6,30]]},"container-title":"BioScience Trends","language":"en","id":"chenAbilitySegmentingAnything2023a","ISSN":"1881-7815, 1881-7823","issue":"3","page":"211-218","citation-key":"chenAbilitySegmentingAnything2023a","source":"DOI.org (Crossref)","note":"titleTranslation: 分割任何模型（SAM）分割超声波图像的能力\nabstractTranslation:  准确的超声波（US）图像分割对于疾病筛查、诊断和预后评估非常重要。然而，超声图像通常会出现阴影伪影和模糊边界，从而影响超声图像的分割。最近，Meta AI 的 Segmenting Anything Model（SAM）在广泛的应用中展现出了巨大的潜力。本文旨在初步评估 SAM 对 US 图像进行分割的能力，尤其是在阴影伪影和边界模糊的情况下。我们在三个不同组织的 US 数据集上评估了 SAM 的性能，包括多结构心脏组织、甲状腺结节和胎儿头部。结果表明，SAM 在组织结构清晰的 US 图像上表现一般，但在阴影伪影和边界模糊的情况下表现有限。因此，创建一种考虑到 US 图像特征的改进型 SAM 对自动和准确的 US 分割具有重要意义。","author":[{"given":"Fang","family":"Chen"},{"given":"Lingyu","family":"Chen"},{"given":"Haojie","family":"Han"},{"given":"Sainan","family":"Zhang"},{"given":"Daoqiang","family":"Zhang"},{"given":"Hongen","family":"Liao"}],"DOI":"10.5582/bst.2023.01128","abstract":"Accurate ultrasound (US) image segmentation is important for disease screening, diagnosis, and prognosis assessment. However, US images typically have shadow artifacts and ambiguous boundaries that affect US segmentation. Recently, Segmenting Anything Model (SAM) from Meta AI has demonstrated remarkable potential in a wide range of applications. The purpose of this paper was to conduct an initial evaluation of the ability for SAM to segment US images, particularly in the event of shadow artifacts and ambiguous boundaries. We evaluated SAM's performance on three US datasets of different tissues, including multi-structure cardiac tissue, thyroid nodules, and the fetal head. Results indicated that SAM generally performs well with US images with clear tissue structures, but it has limited performance in the event of shadow artifacts and ambiguous boundaries. Thus, creating an improved SAM that considers the characteristics of US images is significant for automatic and accurate US segmentation.","title":"The ability of Segmenting Anything Model (SAM) to segment ultrasound images","volume":"17","type":"article-journal","container-title-short":"BST"},"uris":["http://zotero.org/users/9557124/items/2REKX95G"],"id":486,"uri":["http://zotero.org/users/9557124/items/2REKX95G"],"prefix":""}],"citationID":"00000015","schema":"https://github.com/citation-style-language/schema/raw/master/csl-citation.json"}   </w:instrText>
       </w:r>
       <w:r>
         <w:fldChar w:fldCharType="separate"/>
@@ -731,7 +731,7 @@
         <w:fldChar w:fldCharType="begin"/>
       </w:r>
       <w:r>
-        <w:instrText xml:space="preserve"> ADDIN ZOTERO_ITEM CSL_CITATION {"properties":{"formattedCitation":"[@mazurowskiSegmentAnythingModel2023a]","noteIndex":0},"citationID":"00000016","schema":"https://github.com/citation-style-language/schema/raw/master/csl-citation.json","citationItems":[{"uri":["http://zotero.org/users/9557124/items/ZG9XUUPJ"],"uris":["http://zotero.org/users/9557124/items/ZG9XUUPJ"],"suffix":"","prefix":"","id":484,"itemData":{"title":"Segment anything model for medical image analysis: An experimental study","container-title-short":"Medical Image Analysis","accessed":{"date-parts":[["2024",1,17]]},"URL":"https://linkinghub.elsevier.com/retrieve/pii/S1361841523001780","container-title":"Medical Image Analysis","note":"titleTranslation: 用于医学图像分析的任何分段模型：实验研究\nabstractTranslation:  由于数据注释的可用性有限，为医学图像训练分割模型仍然具有挑战性。Segment Anything Model（SAM）是一个基础模型，主要针对自然图像，在超过 10 亿个注释上进行训练，旨在以交互方式分割用户定义的感兴趣对象。该模型在自然图像上的表现令人印象深刻，但在医学图像领域却面临着一系列挑战。在此，我们对 SAM 在 19 个不同模式和解剖学的医学影像数据集上分割医学影像的能力进行了广泛评估。在实验中，我们使用模拟交互式分割的标准方法为 SAM 生成点和框提示。我们报告了以下发现：(1) 基于单个提示的 SAM 性能因数据集和任务的不同而有很大差异，从脊柱 MRI 的 IoU=0.1135 到髋关节 X 光片的 IoU=0.8650。(2) 对于圆周较好、提示模糊性较低的物体，如计算机断层扫描中的器官分割，分割性能似乎较好，而在其他各种情况下，如脑肿瘤分割，分割性能较差。(3) SAM 在使用方框提示时的性能明显优于使用点提示时的性能。(4) 在几乎所有单点提示设置中，SAM 的性能都优于类似的 RITM、SimpleClick 和 FocalClick 方法。(5) 在迭代提供多点提示时，SAM 的性能一般只能略微提高，而其他方法的性能则能提高到超越 SAM 基于点的性能的水平。我们还就 SAM 在所有测试数据集上的性能、迭代分割以及 SAM 在提示模糊的情况下的行为提供了一些说明。我们得出的结论是，SAM 在某些医学影像数据集上表现出了令人印象深刻的零镜头分割性能，但在其他数据集上的表现一般甚至很差。SAM 有可能对医学影像领域的自动医学影像分割产生重大影响，但在使用时需要适当谨慎。评估 SAM 的代码可在 https://github.com/mazurowski-lab/segment-anything-medical-evaluation 公开获取。","language":"en","ISSN":"13618415","page":"102918","citation-key":"mazurowskiSegmentAnythingModel2023a","source":"DOI.org (Crossref)","volume":"89","issued":{"date-parts":[["2023",10]]},"title-short":"Segment anything model for medical image analysis","type":"article-journal","id":"mazurowskiSegmentAnythingModel2023a","DOI":"10.1016/j.media.2023.102918","author":[{"given":"Maciej A.","family":"Mazurowski"},{"given":"Haoyu","family":"Dong"},{"given":"Hanxue","family":"Gu"},{"given":"Jichen","family":"Yang"},{"given":"Nicholas","family":"Konz"},{"given":"Yixin","family":"Zhang"}],"abstract":"Training segmentation models for medical images continues to be challenging due to the limited availability of data annotations. Segment Anything Model (SAM) is a foundation model trained on over 1 billion annotations, predominantly for natural images, that is intended to segment user-defined objects of interest in an interactive manner. While the model performance on natural images is impressive, medical image domains pose their own set of challenges. Here, we perform an extensive evaluation of SAM’s ability to segment medical images on a collection of 19 medical imaging datasets from various modalities and anatomies. In our experiments, we generated point and box prompts for SAM using a standard method that simulates interactive segmentation. We report the following findings: (1) SAM’s performance based on single prompts highly varies depending on the dataset and the task, from IoU=0.1135 for spine MRI to IoU=0.8650 for hip X-ray. (2) Segmentation performance appears to be better for well-circumscribed objects with prompts with less ambiguity such as the segmentation of organs in computed tomography and poorer in various other scenarios such as the segmentation of brain tumors. (3) SAM performs notably better with box prompts than with point prompts. (4) SAM outperforms similar methods RITM, SimpleClick, and FocalClick in almost all single-point prompt settings. (5) When multiple-point prompts are provided iteratively, SAM’s performance generally improves only slightly while other methods’ performance improves to the level that surpasses SAM’s point-based performance. We also provide several illustrations for SAM’s performance on all tested datasets, iterative segmentation, and SAM’s behavior given prompt ambiguity. We conclude that SAM shows impressive zero-shot segmentation performance for certain medical imaging datasets, but moderate to poor performance for others. SAM has the potential to make a significant impact in automated medical image segmentation in medical imaging, but appropriate care needs to be applied when using it. Code for evaluation SAM is made publicly available at https://github.com/mazurowski-lab/segment-anything-medical-evaluation."}}]}   </w:instrText>
+        <w:instrText xml:space="preserve"> ADDIN ZOTERO_ITEM CSL_CITATION {"properties":{"formattedCitation":"[@mazurowskiSegmentAnythingModel2023a]","noteIndex":0},"citationItems":[{"suffix":"","itemData":{"accessed":{"date-parts":[["2024",1,17]]},"URL":"https://linkinghub.elsevier.com/retrieve/pii/S1361841523001780","title-short":"Segment anything model for medical image analysis","issued":{"date-parts":[["2023",10]]},"container-title":"Medical Image Analysis","language":"en","id":"mazurowskiSegmentAnythingModel2023a","ISSN":"13618415","page":"102918","container-title-short":"Medical Image Analysis","source":"DOI.org (Crossref)","note":"titleTranslation: 用于医学图像分析的任何分段模型：实验研究\nabstractTranslation:  由于数据注释的可用性有限，为医学图像训练分割模型仍然具有挑战性。Segment Anything Model（SAM）是一个基础模型，主要针对自然图像，在超过 10 亿个注释上进行训练，旨在以交互方式分割用户定义的感兴趣对象。该模型在自然图像上的表现令人印象深刻，但在医学图像领域却面临着一系列挑战。在此，我们对 SAM 在 19 个不同模式和解剖学的医学影像数据集上分割医学影像的能力进行了广泛评估。在实验中，我们使用模拟交互式分割的标准方法为 SAM 生成点和框提示。我们报告了以下发现：(1) 基于单个提示的 SAM 性能因数据集和任务的不同而有很大差异，从脊柱 MRI 的 IoU=0.1135 到髋关节 X 光片的 IoU=0.8650。(2) 对于圆周较好、提示模糊性较低的物体，如计算机断层扫描中的器官分割，分割性能似乎较好，而在其他各种情况下，如脑肿瘤分割，分割性能较差。(3) SAM 在使用方框提示时的性能明显优于使用点提示时的性能。(4) 在几乎所有单点提示设置中，SAM 的性能都优于类似的 RITM、SimpleClick 和 FocalClick 方法。(5) 在迭代提供多点提示时，SAM 的性能一般只能略微提高，而其他方法的性能则能提高到超越 SAM 基于点的性能的水平。我们还就 SAM 在所有测试数据集上的性能、迭代分割以及 SAM 在提示模糊的情况下的行为提供了一些说明。我们得出的结论是，SAM 在某些医学影像数据集上表现出了令人印象深刻的零镜头分割性能，但在其他数据集上的表现一般甚至很差。SAM 有可能对医学影像领域的自动医学影像分割产生重大影响，但在使用时需要适当谨慎。评估 SAM 的代码可在 https://github.com/mazurowski-lab/segment-anything-medical-evaluation 公开获取。","author":[{"given":"Maciej A.","family":"Mazurowski"},{"given":"Haoyu","family":"Dong"},{"given":"Hanxue","family":"Gu"},{"given":"Jichen","family":"Yang"},{"given":"Nicholas","family":"Konz"},{"given":"Yixin","family":"Zhang"}],"DOI":"10.1016/j.media.2023.102918","abstract":"Training segmentation models for medical images continues to be challenging due to the limited availability of data annotations. Segment Anything Model (SAM) is a foundation model trained on over 1 billion annotations, predominantly for natural images, that is intended to segment user-defined objects of interest in an interactive manner. While the model performance on natural images is impressive, medical image domains pose their own set of challenges. Here, we perform an extensive evaluation of SAM’s ability to segment medical images on a collection of 19 medical imaging datasets from various modalities and anatomies. In our experiments, we generated point and box prompts for SAM using a standard method that simulates interactive segmentation. We report the following findings: (1) SAM’s performance based on single prompts highly varies depending on the dataset and the task, from IoU=0.1135 for spine MRI to IoU=0.8650 for hip X-ray. (2) Segmentation performance appears to be better for well-circumscribed objects with prompts with less ambiguity such as the segmentation of organs in computed tomography and poorer in various other scenarios such as the segmentation of brain tumors. (3) SAM performs notably better with box prompts than with point prompts. (4) SAM outperforms similar methods RITM, SimpleClick, and FocalClick in almost all single-point prompt settings. (5) When multiple-point prompts are provided iteratively, SAM’s performance generally improves only slightly while other methods’ performance improves to the level that surpasses SAM’s point-based performance. We also provide several illustrations for SAM’s performance on all tested datasets, iterative segmentation, and SAM’s behavior given prompt ambiguity. We conclude that SAM shows impressive zero-shot segmentation performance for certain medical imaging datasets, but moderate to poor performance for others. SAM has the potential to make a significant impact in automated medical image segmentation in medical imaging, but appropriate care needs to be applied when using it. Code for evaluation SAM is made publicly available at https://github.com/mazurowski-lab/segment-anything-medical-evaluation.","title":"Segment anything model for medical image analysis: An experimental study","volume":"89","type":"article-journal","citation-key":"mazurowskiSegmentAnythingModel2023a"},"uris":["http://zotero.org/users/9557124/items/ZG9XUUPJ"],"id":484,"uri":["http://zotero.org/users/9557124/items/ZG9XUUPJ"],"prefix":""}],"citationID":"00000016","schema":"https://github.com/citation-style-language/schema/raw/master/csl-citation.json"}   </w:instrText>
       </w:r>
       <w:r>
         <w:fldChar w:fldCharType="separate"/>
@@ -1224,7 +1224,7 @@
         <w:fldChar w:fldCharType="begin"/>
       </w:r>
       <w:r>
-        <w:instrText xml:space="preserve"> ADDIN ZOTERO_ITEM CSL_CITATION {"properties":{"formattedCitation":"[@MaJinLinGanZangZhongLiuCTTuXiangShenDuXueXiFenGeFangFaZongShu2020]","noteIndex":0},"citationID":"00000017","schema":"https://github.com/citation-style-language/schema/raw/master/csl-citation.json","citationItems":[{"uri":["http://zotero.org/users/9557124/items/3DJ4GVPF"],"uris":["http://zotero.org/users/9557124/items/3DJ4GVPF"],"suffix":"","prefix":"","id":594,"itemData":{"license":"http://creativecommons.org/licenses/by/3.0/","id":"MaJinLinGanZangZhongLiuCTTuXiangShenDuXueXiFenGeFangFaZongShu2020","accessed":{"date-parts":[["2024",5,21]]},"URL":"http://www.cjig.cn/html/2020/10/20201006.htm","type":"webpage","title":"肝脏肿瘤CT图像深度学习分割方法综述","publisher":"中国图象图形学报","issued":{"date-parts":[["2020",10,16]]},"language":"cn","author":[{"given":"","family":"马金林"},{"given":"Ma","family":"Jinlin"},{"given":"","family":"邓媛媛"},{"given":"Deng","family":"Yuanyuan"},{"given":"","family":"马自萍"},{"given":"Ma","family":"Ziping"}],"DOI":"10.11834/jig.200234","citation-key":"MaJinLinGanZangZhongLiuCTTuXiangShenDuXueXiFenGeFangFaZongShu2020","abstract":"肝脏肿瘤的精确分割是肝脏疾病诊断、手术计划和术后评估的重要步骤。计算机断层成像（computed tomography，CT）能够为肝脏肿瘤的诊断和治疗提供更为全面的信息，分担了医生繁重的阅片工作，更好地提高诊断的准确性。但是由于肝脏肿瘤的类型多样复杂，使得分割成为计算机辅助诊断的重难点问题。肝脏肿瘤CT图像的深度学习分割方法较传统的分割方法取得了明显的性能提升，并获得快速的发展。通过综述肝脏肿瘤图像分割领域的相关文献，本文介绍了肝脏肿瘤分割的常用数据库，总结了肝脏肿瘤CT图像的深度学习分割方法：全卷积网络（fully convolutional network，FCN）、U-Net网络和生成对抗网络（generative adversarial network，GAN）方法，重点给出了各类方法的基本思想、网络架构形式、改进方案以及优缺点等，并对这些方法在典型数据集上的性能表现进行了比较。最后，对肝脏肿瘤深度学习分割方法的未来研究趋势进行了展望。"}}]}   </w:instrText>
+        <w:instrText xml:space="preserve"> ADDIN ZOTERO_ITEM CSL_CITATION {"properties":{"formattedCitation":"[@MaJinLinGanZangZhongLiuCTTuXiangShenDuXueXiFenGeFangFaZongShu2020]","noteIndex":0},"citationItems":[{"suffix":"","itemData":{"license":"http://creativecommons.org/licenses/by/3.0/","accessed":{"date-parts":[["2024",5,21]]},"URL":"http://www.cjig.cn/html/2020/10/20201006.htm","issued":{"date-parts":[["2020",10,16]]},"DOI":"10.11834/jig.200234","type":"webpage","abstract":"肝脏肿瘤的精确分割是肝脏疾病诊断、手术计划和术后评估的重要步骤。计算机断层成像（computed tomography，CT）能够为肝脏肿瘤的诊断和治疗提供更为全面的信息，分担了医生繁重的阅片工作，更好地提高诊断的准确性。但是由于肝脏肿瘤的类型多样复杂，使得分割成为计算机辅助诊断的重难点问题。肝脏肿瘤CT图像的深度学习分割方法较传统的分割方法取得了明显的性能提升，并获得快速的发展。通过综述肝脏肿瘤图像分割领域的相关文献，本文介绍了肝脏肿瘤分割的常用数据库，总结了肝脏肿瘤CT图像的深度学习分割方法：全卷积网络（fully convolutional network，FCN）、U-Net网络和生成对抗网络（generative adversarial network，GAN）方法，重点给出了各类方法的基本思想、网络架构形式、改进方案以及优缺点等，并对这些方法在典型数据集上的性能表现进行了比较。最后，对肝脏肿瘤深度学习分割方法的未来研究趋势进行了展望。","language":"cn","title":"肝脏肿瘤CT图像深度学习分割方法综述","publisher":"中国图象图形学报","id":"MaJinLinGanZangZhongLiuCTTuXiangShenDuXueXiFenGeFangFaZongShu2020","author":[{"given":"","family":"马金林"},{"given":"Ma","family":"Jinlin"},{"given":"","family":"邓媛媛"},{"given":"Deng","family":"Yuanyuan"},{"given":"","family":"马自萍"},{"given":"Ma","family":"Ziping"}],"citation-key":"MaJinLinGanZangZhongLiuCTTuXiangShenDuXueXiFenGeFangFaZongShu2020"},"uris":["http://zotero.org/users/9557124/items/3DJ4GVPF"],"id":594,"uri":["http://zotero.org/users/9557124/items/3DJ4GVPF"],"prefix":""}],"citationID":"00000017","schema":"https://github.com/citation-style-language/schema/raw/master/csl-citation.json"}   </w:instrText>
       </w:r>
       <w:r>
         <w:fldChar w:fldCharType="separate"/>
@@ -1326,7 +1326,7 @@
         <w:fldChar w:fldCharType="begin"/>
       </w:r>
       <w:r>
-        <w:instrText xml:space="preserve"> ADDIN ZOTERO_ITEM CSL_CITATION {"properties":{"formattedCitation":"[@GuoFengJiYuShenDuJuanJiShenJingWangLuoYaoGanTuXiangMuBiaoJianCeSuanFaYanJiu]","noteIndex":0},"citationID":"00000018","schema":"https://github.com/citation-style-language/schema/raw/master/csl-citation.json","citationItems":[{"uri":["http://zotero.org/users/9557124/items/2D4XBHTM"],"uris":["http://zotero.org/users/9557124/items/2D4XBHTM"],"suffix":"","prefix":"","id":570,"itemData":{"title":"基于深度卷积神经网络遥感图像目标检测算法研究","id":"GuoFengJiYuShenDuJuanJiShenJingWangLuoYaoGanTuXiangMuBiaoJianCeSuanFaYanJiu","accessed":{"date-parts":[["2024",5,19]]},"URL":"https://xueshu.baidu.com/usercenter/paper/show?paperid=1j7u0ap0x50x00q0sx4800c0n5291303","source":"Baidu Scholar","note":"view: 141\nlike: 0","genre":"硕士学位论文","author":[{"literal":"郭峰"}],"type":"thesis","abstract":"高分辨率遥感图像目标检测是遥感图像理解任务中的热点研究问题,是许多遥感图像分析任务的基础.随着信息技术与遥感技术的发展,越来越高空间分辨率的可见光遥感图像使遥感目标的精细检测识别成为了可能.近年来,深度学习方法在自然场景目标检测领域取得了突破性进展,无论是在检测识别准确率还是算法的鲁棒性等方面,都超越了基于传统手工设计特征的方法.但是由于遥感图像中目标存在成像视角单一,目标分布密集和目标尺度变化大等特点,直接将自然场景目标检测方法应用于遥感图像目标检测任务中,并不能获得满意的效果.因此,本文围绕深度学习与高分辨率遥感图像目标检测问题,在舰船目标检测识别,军事飞机检测识别等具体问题上开展了一系列的工作.论文主要针对高分辨率可见光遥感图像中的舰船目标检测问题,在基于深度学习的自然场景目标检测算法的基础上,结合遥感图像的特点做出以下针对性的改进方法:(1)提出了基于旋转矩形区域的遥感舰船目标检测算法.首先,通过对舰船这类具有目标狭长且分布密集物体的观察研究,使用旋转矩形框表示舰船目标检测结果.通过分析,这种表示方法无论是从视觉直观上还是从算法性能上都要优于当前的水平举行框表示方法.为了实现基于旋转矩形框的舰船检测,在Faster RCNN算法的基础上,对RPN网络进行了改进使其可以输出带有旋转角度的候选区域.(2)提出了兴趣区域特征金字塔池化模块.尺度变化大是遥感目标检测面临的难点问题.本文设计提出了可以融合多尺度池化特征的兴趣区域特征金字塔池化模块,可以提取到更加有效的兴趣区域图像特征,进而完成更好的分类,提升算法处理多尺度目标的能力.(3)设计了定位准确度预测分支,通过引入定位准确度指导非极大值抑制算法,优化了后处理算法.当前后处理采用分类置信度作为后处理过程中目标框的排序依据,但是根据分析发现分类置信度跟网络定位结果的质量之间存在不匹配的关系.因此设计了定位准确度预测分支,通过回归网络对定位结果的质量进行打分,在非极大值抑制算法中以定位分数作为目标框的排序依据,并且在算法流程中实现预测框的分数更新,优化了后处理的结果.提出的算法改进在公开数据集HRSC2016上进行了验证.实验证明所提方法的有效性.","citation-key":"GuoFengJiYuShenDuJuanJiShenJingWangLuoYaoGanTuXiangMuBiaoJianCeSuanFaYanJiu","publisher":"哈尔滨理工大学"}}]}   </w:instrText>
+        <w:instrText xml:space="preserve"> ADDIN ZOTERO_ITEM CSL_CITATION {"properties":{"formattedCitation":"[@GuoFengJiYuShenDuJuanJiShenJingWangLuoYaoGanTuXiangMuBiaoJianCeSuanFaYanJiu]","noteIndex":0},"citationItems":[{"suffix":"","itemData":{"type":"thesis","accessed":{"date-parts":[["2024",5,19]]},"source":"Baidu Scholar","note":"view: 141\nlike: 0","author":[{"literal":"郭峰"}],"publisher":"哈尔滨理工大学","abstract":"高分辨率遥感图像目标检测是遥感图像理解任务中的热点研究问题,是许多遥感图像分析任务的基础.随着信息技术与遥感技术的发展,越来越高空间分辨率的可见光遥感图像使遥感目标的精细检测识别成为了可能.近年来,深度学习方法在自然场景目标检测领域取得了突破性进展,无论是在检测识别准确率还是算法的鲁棒性等方面,都超越了基于传统手工设计特征的方法.但是由于遥感图像中目标存在成像视角单一,目标分布密集和目标尺度变化大等特点,直接将自然场景目标检测方法应用于遥感图像目标检测任务中,并不能获得满意的效果.因此,本文围绕深度学习与高分辨率遥感图像目标检测问题,在舰船目标检测识别,军事飞机检测识别等具体问题上开展了一系列的工作.论文主要针对高分辨率可见光遥感图像中的舰船目标检测问题,在基于深度学习的自然场景目标检测算法的基础上,结合遥感图像的特点做出以下针对性的改进方法:(1)提出了基于旋转矩形区域的遥感舰船目标检测算法.首先,通过对舰船这类具有目标狭长且分布密集物体的观察研究,使用旋转矩形框表示舰船目标检测结果.通过分析,这种表示方法无论是从视觉直观上还是从算法性能上都要优于当前的水平举行框表示方法.为了实现基于旋转矩形框的舰船检测,在Faster RCNN算法的基础上,对RPN网络进行了改进使其可以输出带有旋转角度的候选区域.(2)提出了兴趣区域特征金字塔池化模块.尺度变化大是遥感目标检测面临的难点问题.本文设计提出了可以融合多尺度池化特征的兴趣区域特征金字塔池化模块,可以提取到更加有效的兴趣区域图像特征,进而完成更好的分类,提升算法处理多尺度目标的能力.(3)设计了定位准确度预测分支,通过引入定位准确度指导非极大值抑制算法,优化了后处理算法.当前后处理采用分类置信度作为后处理过程中目标框的排序依据,但是根据分析发现分类置信度跟网络定位结果的质量之间存在不匹配的关系.因此设计了定位准确度预测分支,通过回归网络对定位结果的质量进行打分,在非极大值抑制算法中以定位分数作为目标框的排序依据,并且在算法流程中实现预测框的分数更新,优化了后处理的结果.提出的算法改进在公开数据集HRSC2016上进行了验证.实验证明所提方法的有效性.","title":"基于深度卷积神经网络遥感图像目标检测算法研究","URL":"https://xueshu.baidu.com/usercenter/paper/show?paperid=1j7u0ap0x50x00q0sx4800c0n5291303","id":"GuoFengJiYuShenDuJuanJiShenJingWangLuoYaoGanTuXiangMuBiaoJianCeSuanFaYanJiu","citation-key":"GuoFengJiYuShenDuJuanJiShenJingWangLuoYaoGanTuXiangMuBiaoJianCeSuanFaYanJiu","genre":"硕士学位论文"},"uris":["http://zotero.org/users/9557124/items/2D4XBHTM"],"id":570,"uri":["http://zotero.org/users/9557124/items/2D4XBHTM"],"prefix":""}],"citationID":"00000018","schema":"https://github.com/citation-style-language/schema/raw/master/csl-citation.json"}   </w:instrText>
       </w:r>
       <w:r>
         <w:fldChar w:fldCharType="separate"/>
@@ -1347,7 +1347,7 @@
         <w:fldChar w:fldCharType="begin"/>
       </w:r>
       <w:r>
-        <w:instrText xml:space="preserve"> ADDIN ZOTERO_ITEM CSL_CITATION {"properties":{"formattedCitation":"[@WangRuiBoJiYuDropoutZhengZeHuaDeHanYuKuangJiaYuYiJiaoSeShiBie]","noteIndex":0},"citationID":"00000019","schema":"https://github.com/citation-style-language/schema/raw/master/csl-citation.json","citationItems":[{"uri":["http://zotero.org/users/9557124/items/BQ8Z9DCY"],"uris":["http://zotero.org/users/9557124/items/BQ8Z9DCY"],"suffix":"","prefix":"","id":571,"itemData":{"title":"基于Dropout正则化的汉语框架语义角色识别","id":"WangRuiBoJiYuDropoutZhengZeHuaDeHanYuKuangJiaYuYiJiaoSeShiBie","page":"147-154","citation-key":"WangRuiBoJiYuDropoutZhengZeHuaDeHanYuKuangJiaYuYiJiaoSeShiBie","issue":"1","container-title":"中文信息学报","note":"foundation: 国家自然科学基金（NNSFC-61503228）； NSFC-广东联合基金（第二期）；\ndownload: 254\nCLC: TP391.1;TP183\nCNKICite: 31\ndbcode: CJFD\ndbname: CJFDLAST2017\nfilename: mess201701019","URL":"https://kns.cnki.net/KCMS/detail/detail.aspx?dbcode=CJFD&amp;dbname=CJFDLAST2017&amp;filename=mess201701019","type":"article-journal","language":"zh-CN","source":"Baidu Scholar","author":[{"literal":"王瑞波"},{"literal":"李济洪"},{"literal":"李国臣"},{"literal":"杨耀文"}],"accessed":{"date-parts":[["2024",5,19]]},"abstract":"汉语框架语义角色识别是汉语框架语义分析的重要任务之一。该文基于汉语词语、词性等特征的分布式表示,使用一种多特征融合的神经网络结构来构建汉语框架语义角色识别模型。鉴于可用的训练语料规模有限,该文采用了Dropout正则化技术来改进神经网络的训练过程。实验结果表明,Dropout正则化的加入有效地缓解了模型的过拟合现象,使得模型的F值有了近7%的提高。该文进一步优化了学习率以及分布式表示的初始值,最终的汉语框架语义角色识别的F值达到70.54%,较原有的最优结果提升2%左右。"}}]}   </w:instrText>
+        <w:instrText xml:space="preserve"> ADDIN ZOTERO_ITEM CSL_CITATION {"properties":{"formattedCitation":"[@WangRuiBoJiYuDropoutZhengZeHuaDeHanYuKuangJiaYuYiJiaoSeShiBie]","noteIndex":0},"citationItems":[{"suffix":"","itemData":{"page":"147-154","accessed":{"date-parts":[["2024",5,19]]},"source":"Baidu Scholar","note":"foundation: 国家自然科学基金（NNSFC-61503228）； NSFC-广东联合基金（第二期）；\ndownload: 254\nCLC: TP391.1;TP183\nCNKICite: 31\ndbcode: CJFD\ndbname: CJFDLAST2017\nfilename: mess201701019","author":[{"literal":"王瑞波"},{"literal":"李济洪"},{"literal":"李国臣"},{"literal":"杨耀文"}],"URL":"https://kns.cnki.net/KCMS/detail/detail.aspx?dbcode=CJFD&amp;dbname=CJFDLAST2017&amp;filename=mess201701019","container-title":"中文信息学报","abstract":"汉语框架语义角色识别是汉语框架语义分析的重要任务之一。该文基于汉语词语、词性等特征的分布式表示,使用一种多特征融合的神经网络结构来构建汉语框架语义角色识别模型。鉴于可用的训练语料规模有限,该文采用了Dropout正则化技术来改进神经网络的训练过程。实验结果表明,Dropout正则化的加入有效地缓解了模型的过拟合现象,使得模型的F值有了近7%的提高。该文进一步优化了学习率以及分布式表示的初始值,最终的汉语框架语义角色识别的F值达到70.54%,较原有的最优结果提升2%左右。","language":"zh-CN","type":"article-journal","title":"基于Dropout正则化的汉语框架语义角色识别","id":"WangRuiBoJiYuDropoutZhengZeHuaDeHanYuKuangJiaYuYiJiaoSeShiBie","citation-key":"WangRuiBoJiYuDropoutZhengZeHuaDeHanYuKuangJiaYuYiJiaoSeShiBie","issue":"1"},"uris":["http://zotero.org/users/9557124/items/BQ8Z9DCY"],"id":571,"uri":["http://zotero.org/users/9557124/items/BQ8Z9DCY"],"prefix":""}],"citationID":"00000019","schema":"https://github.com/citation-style-language/schema/raw/master/csl-citation.json"}   </w:instrText>
       </w:r>
       <w:r>
         <w:fldChar w:fldCharType="separate"/>
@@ -1386,7 +1386,7 @@
         <w:fldChar w:fldCharType="begin"/>
       </w:r>
       <w:r>
-        <w:instrText xml:space="preserve"> ADDIN ZOTERO_ITEM CSL_CITATION {"properties":{"formattedCitation":"[@maSegmentAnythingMedical]","noteIndex":0},"citationID":"00000020","schema":"https://github.com/citation-style-language/schema/raw/master/csl-citation.json","citationItems":[{"uri":["http://zotero.org/users/9557124/items/44N4JGHY"],"uris":["http://zotero.org/users/9557124/items/44N4JGHY"],"suffix":"","prefix":"","id":470,"itemData":{"title":"Segment Anything in Medical Images","id":"maSegmentAnythingMedical","citation-key":"maSegmentAnythingMedical","source":"Zotero","note":"titleTranslation: 医学影像中的任何分段","author":[{"given":"Jun","family":"Ma"},{"given":"Yuting","family":"He"},{"given":"Feifei","family":"Li"},{"given":"Lin","family":"Han"},{"given":"Chenyu","family":"You"},{"given":"Bo","family":"Wang"}],"type":"article-journal","language":"en","abstract":"Medical image segmentation is a critical component in clinical practice, facilitating accurate diagnosis, treatment planning, and disease monitoring. However, current methods predominantly rely on customized models, which exhibit limited generality across diverse tasks. In this study, we present MedSAM, the inaugural foundation model designed for universal medical image segmentation. Harnessing the power of a meticulously curated dataset comprising over one million images, MedSAM not only outperforms existing state-of-the-art segmentation foundation models, but also exhibits comparable or even superior performance to specialist models. Moreover, MedSAM enables the precise extraction of essential biomarkers for tumor burden quantification. By delivering accurate and efficient segmentation across a wide spectrum of tasks, MedSAM holds significant potential to expedite the evolution of diagnostic tools and the personalization of treatment plans."}}]}   </w:instrText>
+        <w:instrText xml:space="preserve"> ADDIN ZOTERO_ITEM CSL_CITATION {"properties":{"formattedCitation":"[@maSegmentAnythingMedical]","noteIndex":0},"citationItems":[{"suffix":"","itemData":{"type":"article-journal","citation-key":"maSegmentAnythingMedical","source":"Zotero","note":"titleTranslation: 医学影像中的任何分段","author":[{"given":"Jun","family":"Ma"},{"given":"Yuting","family":"He"},{"given":"Feifei","family":"Li"},{"given":"Lin","family":"Han"},{"given":"Chenyu","family":"You"},{"given":"Bo","family":"Wang"}],"abstract":"Medical image segmentation is a critical component in clinical practice, facilitating accurate diagnosis, treatment planning, and disease monitoring. However, current methods predominantly rely on customized models, which exhibit limited generality across diverse tasks. In this study, we present MedSAM, the inaugural foundation model designed for universal medical image segmentation. Harnessing the power of a meticulously curated dataset comprising over one million images, MedSAM not only outperforms existing state-of-the-art segmentation foundation models, but also exhibits comparable or even superior performance to specialist models. Moreover, MedSAM enables the precise extraction of essential biomarkers for tumor burden quantification. By delivering accurate and efficient segmentation across a wide spectrum of tasks, MedSAM holds significant potential to expedite the evolution of diagnostic tools and the personalization of treatment plans.","title":"Segment Anything in Medical Images","id":"maSegmentAnythingMedical","language":"en"},"uris":["http://zotero.org/users/9557124/items/44N4JGHY"],"id":470,"uri":["http://zotero.org/users/9557124/items/44N4JGHY"],"prefix":""}],"citationID":"00000020","schema":"https://github.com/citation-style-language/schema/raw/master/csl-citation.json"}   </w:instrText>
       </w:r>
       <w:r>
         <w:fldChar w:fldCharType="separate"/>
@@ -2929,7 +2929,7 @@
         <w:fldChar w:fldCharType="begin"/>
       </w:r>
       <w:r>
-        <w:instrText xml:space="preserve"> ADDIN ZOTERO_ITEM CSL_CITATION {"properties":{"formattedCitation":"[@wuMedicalSAMAdapter]","noteIndex":0},"citationID":"00000021","schema":"https://github.com/citation-style-language/schema/raw/master/csl-citation.json","citationItems":[{"uri":["http://zotero.org/users/9557124/items/ESQQIDGI"],"uris":["http://zotero.org/users/9557124/items/ESQQIDGI"],"suffix":"","prefix":"","id":471,"itemData":{"title":"Medical SAM Adapter: Adapting Segment Anything Model for Medical Image Segmentation","id":"wuMedicalSAMAdapter","citation-key":"wuMedicalSAMAdapter","source":"Zotero","note":"titleTranslation: 医学 SAM 适配器：为医学图像分段调整任何分段模型","author":[{"given":"Junde","family":"Wu"},{"given":"Rao","family":"Fu"},{"given":"Yu","family":"Zhang"},{"given":"Huihui","family":"Fang"},{"given":"Yuanpei","family":"Liu"},{"given":"Yanwu","family":"Xu"},{"given":"Yueming","family":"Jin"}],"type":"article-journal","language":"en","abstract":"The Segment Anything Model (SAM) has recently gained popularity in the ﬁeld of image segmentation. Thanks to its impressive capabilities in all-round segmentation tasks and its prompt-based interface, SAM has sparked intensive discussion within the community. It is even said by many prestigious experts that image segmentation task has been \"ﬁnished\" by SAM. However, medical image segmentation, although an important branch of the image segmentation family, seems not to be included in the scope of Segmenting \"Anything\". Many individual experiments and recent studies have shown that SAM performs subpar in medical image segmentation. A natural question is how to ﬁnd the missing piece of the puzzle to extend the strong segmentation capability of SAM to medical image segmentation. In this paper, instead of ﬁnetuning the SAM model, we propose Med SAM Adapter, which integrates the medical speciﬁc domain knowledge to the segmentation model, by a simple yet eﬀective adaptation technique. Although this work is still one of a few to transfer the popular NLP technique Adapter to computer vision cases, this simple implementation shows surprisingly good performance on medical image segmentation. A medical image adapted SAM, which we have dubbed Medical SAM Adapter (MSA), shows superior performance on 19 medical image segmentation tasks with various image modalities including CT, MRI, ultrasound image, fundus image, and dermoscopic images. MSA outperforms a wide range of state-of-the-art (SOTA) medical image segmentation methods, such as nnUNet, TransUNet, UNetr, MedSegDiﬀ, and also outperforms the fully ﬁne-turned MedSAM with a considerable performance gap. Code will be released at: https://github.com/WuJunde/Medical-SAM-Adapter."}}]}   </w:instrText>
+        <w:instrText xml:space="preserve"> ADDIN ZOTERO_ITEM CSL_CITATION {"properties":{"formattedCitation":"[@wuMedicalSAMAdapter]","noteIndex":0},"citationItems":[{"suffix":"","itemData":{"type":"article-journal","citation-key":"wuMedicalSAMAdapter","source":"Zotero","note":"titleTranslation: 医学 SAM 适配器：为医学图像分段调整任何分段模型","author":[{"given":"Junde","family":"Wu"},{"given":"Rao","family":"Fu"},{"given":"Yu","family":"Zhang"},{"given":"Huihui","family":"Fang"},{"given":"Yuanpei","family":"Liu"},{"given":"Yanwu","family":"Xu"},{"given":"Yueming","family":"Jin"}],"abstract":"The Segment Anything Model (SAM) has recently gained popularity in the ﬁeld of image segmentation. Thanks to its impressive capabilities in all-round segmentation tasks and its prompt-based interface, SAM has sparked intensive discussion within the community. It is even said by many prestigious experts that image segmentation task has been \"ﬁnished\" by SAM. However, medical image segmentation, although an important branch of the image segmentation family, seems not to be included in the scope of Segmenting \"Anything\". Many individual experiments and recent studies have shown that SAM performs subpar in medical image segmentation. A natural question is how to ﬁnd the missing piece of the puzzle to extend the strong segmentation capability of SAM to medical image segmentation. In this paper, instead of ﬁnetuning the SAM model, we propose Med SAM Adapter, which integrates the medical speciﬁc domain knowledge to the segmentation model, by a simple yet eﬀective adaptation technique. Although this work is still one of a few to transfer the popular NLP technique Adapter to computer vision cases, this simple implementation shows surprisingly good performance on medical image segmentation. A medical image adapted SAM, which we have dubbed Medical SAM Adapter (MSA), shows superior performance on 19 medical image segmentation tasks with various image modalities including CT, MRI, ultrasound image, fundus image, and dermoscopic images. MSA outperforms a wide range of state-of-the-art (SOTA) medical image segmentation methods, such as nnUNet, TransUNet, UNetr, MedSegDiﬀ, and also outperforms the fully ﬁne-turned MedSAM with a considerable performance gap. Code will be released at: https://github.com/WuJunde/Medical-SAM-Adapter.","title":"Medical SAM Adapter: Adapting Segment Anything Model for Medical Image Segmentation","id":"wuMedicalSAMAdapter","language":"en"},"uris":["http://zotero.org/users/9557124/items/ESQQIDGI"],"id":471,"uri":["http://zotero.org/users/9557124/items/ESQQIDGI"],"prefix":""}],"citationID":"00000021","schema":"https://github.com/citation-style-language/schema/raw/master/csl-citation.json"}   </w:instrText>
       </w:r>
       <w:r>
         <w:fldChar w:fldCharType="separate"/>
@@ -2966,7 +2966,7 @@
         <w:fldChar w:fldCharType="begin"/>
       </w:r>
       <w:r>
-        <w:instrText xml:space="preserve"> ADDIN ZOTERO_ITEM CSL_CITATION {"properties":{"formattedCitation":"[@kirillovSegmentAnything2023]","noteIndex":0},"citationID":"00000022","schema":"https://github.com/citation-style-language/schema/raw/master/csl-citation.json","citationItems":[{"uri":["http://zotero.org/users/9557124/items/RGI8W7FT"],"uris":["http://zotero.org/users/9557124/items/RGI8W7FT"],"suffix":"","prefix":"","id":472,"itemData":{"title":"Segment Anything","id":"kirillovSegmentAnything2023","accessed":{"date-parts":[["2024",1,17]]},"URL":"https://ieeexplore.ieee.org/document/10378323/","publisher-place":"Paris, France","note":"titleTranslation: 任何分段","ISBN":"9798350307184","language":"en","event-place":"Paris, France","publisher":"IEEE","page":"3992-4003","citation-key":"kirillovSegmentAnything2023","event-title":"2023 IEEE/CVF International Conference on Computer Vision (ICCV)","source":"DOI.org (Crossref)","issued":{"date-parts":[["2023",10,1]]},"type":"paper-conference","container-title":"2023 IEEE/CVF International Conference on Computer Vision (ICCV)","DOI":"10.1109/ICCV51070.2023.00371","author":[{"given":"Alexander","family":"Kirillov"},{"given":"Eric","family":"Mintun"},{"given":"Nikhila","family":"Ravi"},{"given":"Hanzi","family":"Mao"},{"given":"Chloe","family":"Rolland"},{"given":"Laura","family":"Gustafson"},{"given":"Tete","family":"Xiao"},{"given":"Spencer","family":"Whitehead"},{"given":"Alexander C.","family":"Berg"},{"given":"Wan-Yen","family":"Lo"},{"given":"Piotr","family":"Dollár"},{"given":"Ross","family":"Girshick"}],"abstract":"We introduce the Segment Anything (SA) project: a new task, model, and dataset for image segmentation. Using our efﬁcient model in a data collection loop, we built the largest segmentation dataset to date (by far), with over 1 billion masks on 11M licensed and privacy respecting images. The model is designed and trained to be promptable, so it can transfer zero-shot to new image distributions and tasks. We evaluate its capabilities on numerous tasks and ﬁnd that its zero-shot performance is impressive – often competitive with or even superior to prior fully supervised results. We are releasing the Segment Anything Model (SAM) and corresponding dataset (SA-1B) of 1B masks and 11M images at https://segment-anything.com to foster research into foundation models for computer vision."}}]}   </w:instrText>
+        <w:instrText xml:space="preserve"> ADDIN ZOTERO_ITEM CSL_CITATION {"properties":{"formattedCitation":"[@kirillovSegmentAnything2023]","noteIndex":0},"citationItems":[{"suffix":"","itemData":{"event-place":"Paris, France","accessed":{"date-parts":[["2024",1,17]]},"URL":"https://ieeexplore.ieee.org/document/10378323/","issued":{"date-parts":[["2023",10,1]]},"publisher-place":"Paris, France","ISBN":"9798350307184","id":"kirillovSegmentAnything2023","page":"3992-4003","citation-key":"kirillovSegmentAnything2023","source":"DOI.org (Crossref)","note":"titleTranslation: 任何分段","author":[{"given":"Alexander","family":"Kirillov"},{"given":"Eric","family":"Mintun"},{"given":"Nikhila","family":"Ravi"},{"given":"Hanzi","family":"Mao"},{"given":"Chloe","family":"Rolland"},{"given":"Laura","family":"Gustafson"},{"given":"Tete","family":"Xiao"},{"given":"Spencer","family":"Whitehead"},{"given":"Alexander C.","family":"Berg"},{"given":"Wan-Yen","family":"Lo"},{"given":"Piotr","family":"Dollár"},{"given":"Ross","family":"Girshick"}],"publisher":"IEEE","abstract":"We introduce the Segment Anything (SA) project: a new task, model, and dataset for image segmentation. Using our efﬁcient model in a data collection loop, we built the largest segmentation dataset to date (by far), with over 1 billion masks on 11M licensed and privacy respecting images. The model is designed and trained to be promptable, so it can transfer zero-shot to new image distributions and tasks. We evaluate its capabilities on numerous tasks and ﬁnd that its zero-shot performance is impressive – often competitive with or even superior to prior fully supervised results. We are releasing the Segment Anything Model (SAM) and corresponding dataset (SA-1B) of 1B masks and 11M images at https://segment-anything.com to foster research into foundation models for computer vision.","title":"Segment Anything","type":"paper-conference","language":"en","event-title":"2023 IEEE/CVF International Conference on Computer Vision (ICCV)","container-title":"2023 IEEE/CVF International Conference on Computer Vision (ICCV)","DOI":"10.1109/ICCV51070.2023.00371"},"uris":["http://zotero.org/users/9557124/items/RGI8W7FT"],"id":472,"uri":["http://zotero.org/users/9557124/items/RGI8W7FT"],"prefix":""}],"citationID":"00000022","schema":"https://github.com/citation-style-language/schema/raw/master/csl-citation.json"}   </w:instrText>
       </w:r>
       <w:r>
         <w:fldChar w:fldCharType="separate"/>
@@ -3013,7 +3013,7 @@
         <w:fldChar w:fldCharType="begin"/>
       </w:r>
       <w:r>
-        <w:instrText xml:space="preserve"> ADDIN ZOTERO_ITEM CSL_CITATION {"properties":{"formattedCitation":"[@kirillovSegmentAnything2023]","noteIndex":0},"citationID":"00000023","schema":"https://github.com/citation-style-language/schema/raw/master/csl-citation.json","citationItems":[{"uri":["http://zotero.org/users/9557124/items/RGI8W7FT"],"uris":["http://zotero.org/users/9557124/items/RGI8W7FT"],"suffix":"","prefix":"","id":472,"itemData":{"title":"Segment Anything","id":"kirillovSegmentAnything2023","accessed":{"date-parts":[["2024",1,17]]},"URL":"https://ieeexplore.ieee.org/document/10378323/","publisher-place":"Paris, France","note":"titleTranslation: 任何分段","ISBN":"9798350307184","language":"en","event-place":"Paris, France","publisher":"IEEE","page":"3992-4003","citation-key":"kirillovSegmentAnything2023","event-title":"2023 IEEE/CVF International Conference on Computer Vision (ICCV)","source":"DOI.org (Crossref)","issued":{"date-parts":[["2023",10,1]]},"type":"paper-conference","container-title":"2023 IEEE/CVF International Conference on Computer Vision (ICCV)","DOI":"10.1109/ICCV51070.2023.00371","author":[{"given":"Alexander","family":"Kirillov"},{"given":"Eric","family":"Mintun"},{"given":"Nikhila","family":"Ravi"},{"given":"Hanzi","family":"Mao"},{"given":"Chloe","family":"Rolland"},{"given":"Laura","family":"Gustafson"},{"given":"Tete","family":"Xiao"},{"given":"Spencer","family":"Whitehead"},{"given":"Alexander C.","family":"Berg"},{"given":"Wan-Yen","family":"Lo"},{"given":"Piotr","family":"Dollár"},{"given":"Ross","family":"Girshick"}],"abstract":"We introduce the Segment Anything (SA) project: a new task, model, and dataset for image segmentation. Using our efﬁcient model in a data collection loop, we built the largest segmentation dataset to date (by far), with over 1 billion masks on 11M licensed and privacy respecting images. The model is designed and trained to be promptable, so it can transfer zero-shot to new image distributions and tasks. We evaluate its capabilities on numerous tasks and ﬁnd that its zero-shot performance is impressive – often competitive with or even superior to prior fully supervised results. We are releasing the Segment Anything Model (SAM) and corresponding dataset (SA-1B) of 1B masks and 11M images at https://segment-anything.com to foster research into foundation models for computer vision."}}]}   </w:instrText>
+        <w:instrText xml:space="preserve"> ADDIN ZOTERO_ITEM CSL_CITATION {"properties":{"formattedCitation":"[@kirillovSegmentAnything2023]","noteIndex":0},"citationItems":[{"suffix":"","itemData":{"event-place":"Paris, France","accessed":{"date-parts":[["2024",1,17]]},"URL":"https://ieeexplore.ieee.org/document/10378323/","issued":{"date-parts":[["2023",10,1]]},"publisher-place":"Paris, France","ISBN":"9798350307184","id":"kirillovSegmentAnything2023","page":"3992-4003","citation-key":"kirillovSegmentAnything2023","source":"DOI.org (Crossref)","note":"titleTranslation: 任何分段","author":[{"given":"Alexander","family":"Kirillov"},{"given":"Eric","family":"Mintun"},{"given":"Nikhila","family":"Ravi"},{"given":"Hanzi","family":"Mao"},{"given":"Chloe","family":"Rolland"},{"given":"Laura","family":"Gustafson"},{"given":"Tete","family":"Xiao"},{"given":"Spencer","family":"Whitehead"},{"given":"Alexander C.","family":"Berg"},{"given":"Wan-Yen","family":"Lo"},{"given":"Piotr","family":"Dollár"},{"given":"Ross","family":"Girshick"}],"publisher":"IEEE","abstract":"We introduce the Segment Anything (SA) project: a new task, model, and dataset for image segmentation. Using our efﬁcient model in a data collection loop, we built the largest segmentation dataset to date (by far), with over 1 billion masks on 11M licensed and privacy respecting images. The model is designed and trained to be promptable, so it can transfer zero-shot to new image distributions and tasks. We evaluate its capabilities on numerous tasks and ﬁnd that its zero-shot performance is impressive – often competitive with or even superior to prior fully supervised results. We are releasing the Segment Anything Model (SAM) and corresponding dataset (SA-1B) of 1B masks and 11M images at https://segment-anything.com to foster research into foundation models for computer vision.","title":"Segment Anything","type":"paper-conference","language":"en","event-title":"2023 IEEE/CVF International Conference on Computer Vision (ICCV)","container-title":"2023 IEEE/CVF International Conference on Computer Vision (ICCV)","DOI":"10.1109/ICCV51070.2023.00371"},"uris":["http://zotero.org/users/9557124/items/RGI8W7FT"],"id":472,"uri":["http://zotero.org/users/9557124/items/RGI8W7FT"],"prefix":""}],"citationID":"00000023","schema":"https://github.com/citation-style-language/schema/raw/master/csl-citation.json"}   </w:instrText>
       </w:r>
       <w:r>
         <w:fldChar w:fldCharType="separate"/>
@@ -4576,7 +4576,7 @@
         <w:pStyle w:val="FirstParagraph"/>
       </w:pPr>
       <w:r>
-        <w:t xml:space="preserve">探讨了使用SAM大模型进行肝脏肿瘤分割的整个训练和微调过程，以及软件开发的关键步骤。首先，我们通过安装和配置必要的环境和库，为SAM模型的部署和训练奠定了基础。接着，创建了详细的配置文件，指定了模型训练的关键参数，包括冻结的网络层、学习率、优化器配置和训练周期等。</w:t>
+        <w:t xml:space="preserve">探讨了使用SAM大模型进行肝脏肿瘤分割的整个训练和微调过程，以及软件开发的关键步骤。首先，通过安装和配置必要的环境和库，为SAM模型的部署和训练奠定了基础。接着，创建了详细的配置文件，指定了模型训练的关键参数，包括冻结的网络层、学习率、优化器配置和训练周期等。</w:t>
       </w:r>
     </w:p>
     <w:p>
@@ -4584,7 +4584,7 @@
         <w:pStyle w:val="a6"/>
       </w:pPr>
       <w:r>
-        <w:t xml:space="preserve">通过实际数据集的训练，模型经历了从初始化到连续迭代过程，每个训练周期都细致地调整了模型的权重，以适应复杂的肝脏肿瘤图像特征。在训练过程中，我们使用了多种损失函数，这些都是为了优化模型在分割任务上的表现并减少预测误差。</w:t>
+        <w:t xml:space="preserve">通过实际数据集的训练，模型经历了从初始化到连续迭代过程，每个训练周期都细致地调整了模型的权重，以适应复杂的肝脏肿瘤图像特征。在训练过程中，使用了多种损失函数，这些都是为了优化模型在分割任务上的表现并减少预测误差。</w:t>
       </w:r>
     </w:p>
     <w:p>
@@ -4592,7 +4592,7 @@
         <w:pStyle w:val="a6"/>
       </w:pPr>
       <w:r>
-        <w:t xml:space="preserve">最终，模型的性能通过多个标准评估指标进行了量化，包括准确度、Dice 系数，这些指标帮助我们客观评价了模型在实际肝脏肿瘤分割任务中的效能。此外，通过结果的可视化分析，我们能够直观地看到模型在处理真实图像数据时的表现，包括成功案例和需要改进的地方。</w:t>
+        <w:t xml:space="preserve">最终，模型的性能通过多个标准评估指标进行了量化，包括准确度、Dice 系数，这些指标帮助我们客观评价了模型在实际肝脏肿瘤分割任务中的效能。此外，通过结果的可视化分析，能够直观地看到模型在处理真实图像数据时的表现，包括成功案例和需要改进的地方。</w:t>
       </w:r>
     </w:p>
     <w:bookmarkEnd w:id="77"/>
@@ -5759,7 +5759,7 @@
         <w:fldChar w:fldCharType="begin"/>
       </w:r>
       <w:r>
-        <w:instrText xml:space="preserve"> ADDIN ZOTERO_ITEM CSL_CITATION {"properties":{"formattedCitation":"[@gaofeiJiYuDuiDieShuXingJuHeJieGouKongDongJuanJiDeGanZangZhongLiuFenGe2021]","noteIndex":0},"citationID":"00000025","schema":"https://github.com/citation-style-language/schema/raw/master/csl-citation.json","citationItems":[{"uri":["http://zotero.org/users/9557124/items/URJNPRXT"],"uris":["http://zotero.org/users/9557124/items/URJNPRXT"],"suffix":"","prefix":"","id":633,"itemData":{"title":"基于堆叠树形聚合结构空洞卷积的肝脏肿瘤分割","container-title-short":"光学学报","accessed":{"date-parts":[["2024",5,22]]},"URL":"http://www.opticsjournal.net/Articles/Abstract/gxxb/41/18/1810002.cshtml","container-title":"Acta Optica Sinica","volume":"41","language":"zh","ISSN":"0253-2239","page":"1810002","citation-key":"gaofeiJiYuDuiDieShuXingJuHeJieGouKongDongJuanJiDeGanZangZhongLiuFenGe2021","source":"DOI.org (Crossref)","issued":{"date-parts":[["2021"]]},"type":"article-journal","id":"gaofeiJiYuDuiDieShuXingJuHeJieGouKongDongJuanJiDeGanZangZhongLiuFenGe2021","DOI":"10.3788/AOS202141.1810002","author":[{"given":"高飞","family":"Gao Fei"},{"given":"闫镔","family":"Yan Bin"},{"given":"陈健","family":"Chen Jian"},{"given":"乔凯","family":"Qiao Kai"},{"given":"宁培钢","family":"Ning Peigang"},{"given":"史大鹏","family":"Shi Dapeng"}],"issue":"18"}}]}   </w:instrText>
+        <w:instrText xml:space="preserve"> ADDIN ZOTERO_ITEM CSL_CITATION {"properties":{"formattedCitation":"[@gaofeiJiYuDuiDieShuXingJuHeJieGouKongDongJuanJiDeGanZangZhongLiuFenGe2021]","noteIndex":0},"citationItems":[{"suffix":"","itemData":{"accessed":{"date-parts":[["2024",5,22]]},"URL":"http://www.opticsjournal.net/Articles/Abstract/gxxb/41/18/1810002.cshtml","issued":{"date-parts":[["2021"]]},"container-title":"Acta Optica Sinica","language":"zh","id":"gaofeiJiYuDuiDieShuXingJuHeJieGouKongDongJuanJiDeGanZangZhongLiuFenGe2021","ISSN":"0253-2239","issue":"18","page":"1810002","citation-key":"gaofeiJiYuDuiDieShuXingJuHeJieGouKongDongJuanJiDeGanZangZhongLiuFenGe2021","source":"DOI.org (Crossref)","author":[{"given":"高飞","family":"Gao Fei"},{"given":"闫镔","family":"Yan Bin"},{"given":"陈健","family":"Chen Jian"},{"given":"乔凯","family":"Qiao Kai"},{"given":"宁培钢","family":"Ning Peigang"},{"given":"史大鹏","family":"Shi Dapeng"}],"DOI":"10.3788/AOS202141.1810002","title":"基于堆叠树形聚合结构空洞卷积的肝脏肿瘤分割","volume":"41","container-title-short":"光学学报","type":"article-journal"},"uris":["http://zotero.org/users/9557124/items/URJNPRXT"],"id":633,"uri":["http://zotero.org/users/9557124/items/URJNPRXT"],"prefix":""}],"citationID":"00000025","schema":"https://github.com/citation-style-language/schema/raw/master/csl-citation.json"}   </w:instrText>
       </w:r>
       <w:r>
         <w:fldChar w:fldCharType="separate"/>
@@ -5774,7 +5774,7 @@
         <w:fldChar w:fldCharType="end"/>
       </w:r>
       <w:r>
-        <w:t xml:space="preserve">，结果表明，我们提出的基于 SAM 的分割方法在所有指标上均优于传统方法和 U-net 模型深度学习方法。但目前仍有提升空间，未来可通过进一步模型训练和特征增强来改进其性能，以提升模型在实际应用中的表现。</w:t>
+        <w:t xml:space="preserve">，结果表明，本研究提出的基于 SAM 的分割方法在所有指标上均优于传统方法和 U-net 模型深度学习方法。图 4.1 为模型分割结果展示。但本文研究的分割方法目前仍有提升空间，未来可通过进一步模型训练和特征增强来改进其性能，以提升模型在实际应用中的表现。</w:t>
       </w:r>
     </w:p>
     <w:p>

</xml_diff>

<commit_message>
vault backup: 2024-05-22 19:38:50
</commit_message>
<xml_diff>
--- a/study/毕设/20201804070_王恺_测控技术与仪器_基于SAM大模型的肝脏肿瘤分割软件开发.docx
+++ b/study/毕设/20201804070_王恺_测控技术与仪器_基于SAM大模型的肝脏肿瘤分割软件开发.docx
@@ -222,7 +222,7 @@
         <w:fldChar w:fldCharType="begin"/>
       </w:r>
       <w:r>
-        <w:instrText xml:space="preserve"> ADDIN ZOTERO_ITEM CSL_CITATION {"properties":{"noteIndex":0,"formattedCitation":"[@LiuLiangBinGuoNeiWaiTuXiangFenGeJiShuZaiYiLiaoJianKangLingYuYingYongFaZhanTaiShiFenXi2023]"},"schema":"https://github.com/citation-style-language/schema/raw/master/csl-citation.json","citationItems":[{"uris":["http://zotero.org/users/9557124/items/BHES4XS3"],"itemData":{"URL":"https://doi.org/10.19850/j.cnki.2096-4706.2023.13.022","ISSN":"2096-4706","source":"CNKI","issue":"13","page":"105-111","accessed":{"date-parts":[["2024",5,8]]},"issued":{"date-parts":[["2023"]]},"container-title":"现代信息科技","abstract":"文章以近二十年医学图像分割领域文献为研究对象，基于Cite Space软件对该项技术的研究现状、知识群组、研究主题及其演化路径进行系统研究；并在公开数据集上对同类医学图像分割方法进行对比实验与分析。结果表明，医学图像分割技术研究核心主要表现在计算机科学、生物医学与人工智能等学科，并正在从以区域生长、模糊聚类技术为中心的模式向以深度学习等新兴人工智能技术为中心的模式转变，为产业发展战略决策提供参考依据。","citation-key":"LiuLiangBinGuoNeiWaiTuXiangFenGeJiShuZaiYiLiaoJianKangLingYuYingYongFaZhanTaiShiFenXi2023","language":"zh-CN","note":"original-container-title: Modern Information Technology\nfoundation: 广东省援疆科技（特派员）项目（2018YJ003）； 广东省重点领域研发计划项目（2020B0101130019）；\ndownload: 575\nCLC: TP391.41;R197.1\nCNKICite: 0\ndbcode: CJFQ\ndbname: CJFDLAST2023\nfilename: XDXK202313022\nCIF: 0.346\nAIF: 0.18","id":"LiuLiangBinGuoNeiWaiTuXiangFenGeJiShuZaiYiLiaoJianKangLingYuYingYongFaZhanTaiShiFenXi2023","DOI":"10.19850/j.cnki.2096-4706.2023.13.022","title":"国内外图像分割技术在医疗健康领域应用发展态势分析","volume":"7","author":[{"literal":"刘良斌"},{"literal":"杜宝林"},{"literal":"卢琰"},{"literal":"王建全"}],"type":"article-journal"},"uri":["http://zotero.org/users/9557124/items/BHES4XS3"],"id":521,"prefix":"","suffix":""}],"citationID":"00000001"}   </w:instrText>
+        <w:instrText xml:space="preserve"> ADDIN ZOTERO_ITEM CSL_CITATION {"citationID":"00000001","citationItems":[{"itemData":{"abstract":"文章以近二十年医学图像分割领域文献为研究对象，基于Cite Space软件对该项技术的研究现状、知识群组、研究主题及其演化路径进行系统研究；并在公开数据集上对同类医学图像分割方法进行对比实验与分析。结果表明，医学图像分割技术研究核心主要表现在计算机科学、生物医学与人工智能等学科，并正在从以区域生长、模糊聚类技术为中心的模式向以深度学习等新兴人工智能技术为中心的模式转变，为产业发展战略决策提供参考依据。","issue":"13","citation-key":"LiuLiangBinGuoNeiWaiTuXiangFenGeJiShuZaiYiLiaoJianKangLingYuYingYongFaZhanTaiShiFenXi2023","ISSN":"2096-4706","accessed":{"date-parts":[["2024",5,8]]},"author":[{"literal":"刘良斌"},{"literal":"杜宝林"},{"literal":"卢琰"},{"literal":"王建全"}],"title":"国内外图像分割技术在医疗健康领域应用发展态势分析","id":"LiuLiangBinGuoNeiWaiTuXiangFenGeJiShuZaiYiLiaoJianKangLingYuYingYongFaZhanTaiShiFenXi2023","volume":"7","DOI":"10.19850/j.cnki.2096-4706.2023.13.022","page":"105-111","URL":"https://doi.org/10.19850/j.cnki.2096-4706.2023.13.022","container-title":"现代信息科技","source":"CNKI","type":"article-journal","language":"zh-CN","note":"original-container-title: Modern Information Technology\nfoundation: 广东省援疆科技（特派员）项目（2018YJ003）； 广东省重点领域研发计划项目（2020B0101130019）；\ndownload: 575\nCLC: TP391.41;R197.1\nCNKICite: 0\ndbcode: CJFQ\ndbname: CJFDLAST2023\nfilename: XDXK202313022\nCIF: 0.346\nAIF: 0.18","issued":{"date-parts":[["2023"]]}},"suffix":"","id":521,"uris":["http://zotero.org/users/9557124/items/BHES4XS3"],"prefix":"","uri":["http://zotero.org/users/9557124/items/BHES4XS3"]}],"schema":"https://github.com/citation-style-language/schema/raw/master/csl-citation.json","properties":{"formattedCitation":"[@LiuLiangBinGuoNeiWaiTuXiangFenGeJiShuZaiYiLiaoJianKangLingYuYingYongFaZhanTaiShiFenXi2023]","noteIndex":0}}   </w:instrText>
       </w:r>
       <w:r>
         <w:fldChar w:fldCharType="separate"/>
@@ -243,7 +243,7 @@
         <w:fldChar w:fldCharType="begin"/>
       </w:r>
       <w:r>
-        <w:instrText xml:space="preserve"> ADDIN ZOTERO_ITEM CSL_CITATION {"properties":{"noteIndex":0,"formattedCitation":"[@LiXiaoYanJiaQiangGanAiNeiKeDuiWuJianSheChongShiGanAiNeiKeGuiFanHuaHeGeXingHuaZhenLiaoJueCe]"},"schema":"https://github.com/citation-style-language/schema/raw/master/csl-citation.json","citationItems":[{"uris":["http://zotero.org/users/9557124/items/B7R6BQAB"],"itemData":{"URL":"https://kns.cnki.net/KCMS/detail/detail.aspx?dbcode=CJFD&amp;dbname=CJFDLAST2021&amp;filename=gbsy202101001","type":"article-journal","note":"foundation: 国家自然科学基金资助项目（编号:81672371）；\ndownload: 85\nCLC: R735.7\nCNKICite: 3\ndbcode: CJFD\ndbname: CJFDLAST2021\nfilename: gbsy202101001","citation-key":"LiXiaoYanJiaQiangGanAiNeiKeDuiWuJianSheChongShiGanAiNeiKeGuiFanHuaHeGeXingHuaZhenLiaoJueCe","container-title":"实用肝脏病杂志","issue":"1","source":"Baidu Scholar","page":"1-3","language":"zh-CN","id":"LiXiaoYanJiaQiangGanAiNeiKeDuiWuJianSheChongShiGanAiNeiKeGuiFanHuaHeGeXingHuaZhenLiaoJueCe","title":"加强肝癌内科队伍建设，重视肝癌内科规范化和个性化诊疗决策","accessed":{"date-parts":[["2024",5,19]]},"author":[{"literal":"李晓燕"},{"literal":"胡和平"}],"abstract":"＜正＞肝脏外科引领了原发性肝癌（PLC）临床和研究数十年,而肝癌的预防、诊断和处理需要众多学科的参与。在实际工作中,或是因为肿瘤较晚或是肝病基础差等原因,约70%左右肝癌患者诊断时只能进行姑息性治疗[1]。肝癌患者存在的大量问题需要内科处理,但我国真正从事肝癌内科临床工作的人员并不多,诊断上存在着误诊漏诊,治疗上存在着治疗方法选择不严谨、不规范等问题,改变这种状况,亟需扩大肝癌内科医护人员队伍,重视和加强肝癌内科规范诊疗,这也是提高肝癌患者生活质量,延长生存时间的重要保证。"},"uri":["http://zotero.org/users/9557124/items/B7R6BQAB"],"id":562,"prefix":"","suffix":""}],"citationID":"00000002"}   </w:instrText>
+        <w:instrText xml:space="preserve"> ADDIN ZOTERO_ITEM CSL_CITATION {"citationID":"00000002","citationItems":[{"itemData":{"abstract":"＜正＞肝脏外科引领了原发性肝癌（PLC）临床和研究数十年,而肝癌的预防、诊断和处理需要众多学科的参与。在实际工作中,或是因为肿瘤较晚或是肝病基础差等原因,约70%左右肝癌患者诊断时只能进行姑息性治疗[1]。肝癌患者存在的大量问题需要内科处理,但我国真正从事肝癌内科临床工作的人员并不多,诊断上存在着误诊漏诊,治疗上存在着治疗方法选择不严谨、不规范等问题,改变这种状况,亟需扩大肝癌内科医护人员队伍,重视和加强肝癌内科规范诊疗,这也是提高肝癌患者生活质量,延长生存时间的重要保证。","issue":"1","id":"LiXiaoYanJiaQiangGanAiNeiKeDuiWuJianSheChongShiGanAiNeiKeGuiFanHuaHeGeXingHuaZhenLiaoJueCe","URL":"https://kns.cnki.net/KCMS/detail/detail.aspx?dbcode=CJFD&amp;dbname=CJFDLAST2021&amp;filename=gbsy202101001","type":"article-journal","citation-key":"LiXiaoYanJiaQiangGanAiNeiKeDuiWuJianSheChongShiGanAiNeiKeGuiFanHuaHeGeXingHuaZhenLiaoJueCe","page":"1-3","title":"加强肝癌内科队伍建设，重视肝癌内科规范化和个性化诊疗决策","container-title":"实用肝脏病杂志","source":"Baidu Scholar","accessed":{"date-parts":[["2024",5,19]]},"note":"foundation: 国家自然科学基金资助项目（编号:81672371）；\ndownload: 85\nCLC: R735.7\nCNKICite: 3\ndbcode: CJFD\ndbname: CJFDLAST2021\nfilename: gbsy202101001","language":"zh-CN","author":[{"literal":"李晓燕"},{"literal":"胡和平"}]},"suffix":"","id":562,"uris":["http://zotero.org/users/9557124/items/B7R6BQAB"],"prefix":"","uri":["http://zotero.org/users/9557124/items/B7R6BQAB"]}],"schema":"https://github.com/citation-style-language/schema/raw/master/csl-citation.json","properties":{"formattedCitation":"[@LiXiaoYanJiaQiangGanAiNeiKeDuiWuJianSheChongShiGanAiNeiKeGuiFanHuaHeGeXingHuaZhenLiaoJueCe]","noteIndex":0}}   </w:instrText>
       </w:r>
       <w:r>
         <w:fldChar w:fldCharType="separate"/>
@@ -272,7 +272,7 @@
         <w:fldChar w:fldCharType="begin"/>
       </w:r>
       <w:r>
-        <w:instrText xml:space="preserve"> ADDIN ZOTERO_ITEM CSL_CITATION {"properties":{"noteIndex":0,"formattedCitation":"[@XingXueXiaSuiShengGanZangEXingZhongLiuWaiKeZhiLiaoDeXianDaiCeLue]"},"schema":"https://github.com/citation-style-language/schema/raw/master/csl-citation.json","citationItems":[{"uris":["http://zotero.org/users/9557124/items/A7JSA4RS"],"itemData":{"URL":"https://kns.cnki.net/KCMS/detail/detail.aspx?dbcode=CJFD&amp;dbname=CJFD9697&amp;filename=bzyb605.086","note":"download: 15\nCLC: R735.705\nCNKICite: 0\ndbcode: CJFD\ndbname: CJFD9697\nfilename: bzyb605.086","type":"article-journal","container-title":"滨州医学院学报","issue":"5","citation-key":"XingXueXiaSuiShengGanZangEXingZhongLiuWaiKeZhiLiaoDeXianDaiCeLue","source":"Baidu Scholar","language":"zh-CN","id":"XingXueXiaSuiShengGanZangEXingZhongLiuWaiKeZhiLiaoDeXianDaiCeLue","title":"肝脏恶性肿瘤外科治疗的现代策略","accessed":{"date-parts":[["2024",5,19]]},"author":[{"literal":"邢雪，夏穗生"}],"abstract":"肝脏恶性肿瘤外科治疗的现代策略邢雪，夏穗生（滨州市附属医院外科，滨州市２５６６０３同济医科大学同济医院外科）关键词肝肿瘤；治疗；外科手术肝脏恶性肿瘤为消化系统常见恶性肿瘤之一，其发病隐匿，恶性程度高，增长迅速。过去３０年间，广泛肝实质切除术的施行并未..."},"uri":["http://zotero.org/users/9557124/items/A7JSA4RS"],"id":566,"prefix":"","suffix":""}],"citationID":"00000003"}   </w:instrText>
+        <w:instrText xml:space="preserve"> ADDIN ZOTERO_ITEM CSL_CITATION {"citationID":"00000003","citationItems":[{"itemData":{"abstract":"肝脏恶性肿瘤外科治疗的现代策略邢雪，夏穗生（滨州市附属医院外科，滨州市２５６６０３同济医科大学同济医院外科）关键词肝肿瘤；治疗；外科手术肝脏恶性肿瘤为消化系统常见恶性肿瘤之一，其发病隐匿，恶性程度高，增长迅速。过去３０年间，广泛肝实质切除术的施行并未...","issue":"5","id":"XingXueXiaSuiShengGanZangEXingZhongLiuWaiKeZhiLiaoDeXianDaiCeLue","URL":"https://kns.cnki.net/KCMS/detail/detail.aspx?dbcode=CJFD&amp;dbname=CJFD9697&amp;filename=bzyb605.086","citation-key":"XingXueXiaSuiShengGanZangEXingZhongLiuWaiKeZhiLiaoDeXianDaiCeLue","type":"article-journal","title":"肝脏恶性肿瘤外科治疗的现代策略","container-title":"滨州医学院学报","source":"Baidu Scholar","accessed":{"date-parts":[["2024",5,19]]},"note":"download: 15\nCLC: R735.705\nCNKICite: 0\ndbcode: CJFD\ndbname: CJFD9697\nfilename: bzyb605.086","language":"zh-CN","author":[{"literal":"邢雪，夏穗生"}]},"suffix":"","id":566,"uris":["http://zotero.org/users/9557124/items/A7JSA4RS"],"prefix":"","uri":["http://zotero.org/users/9557124/items/A7JSA4RS"]}],"schema":"https://github.com/citation-style-language/schema/raw/master/csl-citation.json","properties":{"formattedCitation":"[@XingXueXiaSuiShengGanZangEXingZhongLiuWaiKeZhiLiaoDeXianDaiCeLue]","noteIndex":0}}   </w:instrText>
       </w:r>
       <w:r>
         <w:fldChar w:fldCharType="separate"/>
@@ -301,7 +301,7 @@
         <w:fldChar w:fldCharType="begin"/>
       </w:r>
       <w:r>
-        <w:instrText xml:space="preserve"> ADDIN ZOTERO_ITEM CSL_CITATION {"properties":{"noteIndex":0,"formattedCitation":"[@mazurowskiSegmentAnythingModel2023a]"},"schema":"https://github.com/citation-style-language/schema/raw/master/csl-citation.json","citationItems":[{"uris":["http://zotero.org/users/9557124/items/ZG9XUUPJ"],"itemData":{"URL":"https://linkinghub.elsevier.com/retrieve/pii/S1361841523001780","title-short":"Segment anything model for medical image analysis","source":"DOI.org (Crossref)","page":"102918","container-title-short":"Medical Image Analysis","accessed":{"date-parts":[["2024",1,17]]},"note":"titleTranslation: 用于医学图像分析的任何分段模型：实验研究\nabstractTranslation:  由于数据注释的可用性有限，为医学图像训练分割模型仍然具有挑战性。Segment Anything Model（SAM）是一个基础模型，主要针对自然图像，在超过 10 亿个注释上进行训练，旨在以交互方式分割用户定义的感兴趣对象。该模型在自然图像上的表现令人印象深刻，但在医学图像领域却面临着一系列挑战。在此，我们对 SAM 在 19 个不同模式和解剖学的医学影像数据集上分割医学影像的能力进行了广泛评估。在实验中，我们使用模拟交互式分割的标准方法为 SAM 生成点和框提示。我们报告了以下发现：(1) 基于单个提示的 SAM 性能因数据集和任务的不同而有很大差异，从脊柱 MRI 的 IoU=0.1135 到髋关节 X 光片的 IoU=0.8650。(2) 对于圆周较好、提示模糊性较低的物体，如计算机断层扫描中的器官分割，分割性能似乎较好，而在其他各种情况下，如脑肿瘤分割，分割性能较差。(3) SAM 在使用方框提示时的性能明显优于使用点提示时的性能。(4) 在几乎所有单点提示设置中，SAM 的性能都优于类似的 RITM、SimpleClick 和 FocalClick 方法。(5) 在迭代提供多点提示时，SAM 的性能一般只能略微提高，而其他方法的性能则能提高到超越 SAM 基于点的性能的水平。我们还就 SAM 在所有测试数据集上的性能、迭代分割以及 SAM 在提示模糊的情况下的行为提供了一些说明。我们得出的结论是，SAM 在某些医学影像数据集上表现出了令人印象深刻的零镜头分割性能，但在其他数据集上的表现一般甚至很差。SAM 有可能对医学影像领域的自动医学影像分割产生重大影响，但在使用时需要适当谨慎。评估 SAM 的代码可在 https://github.com/mazurowski-lab/segment-anything-medical-evaluation 公开获取。","issued":{"date-parts":[["2023",10]]},"type":"article-journal","ISSN":"13618415","citation-key":"mazurowskiSegmentAnythingModel2023a","container-title":"Medical Image Analysis","id":"mazurowskiSegmentAnythingModel2023a","language":"en","DOI":"10.1016/j.media.2023.102918","title":"Segment anything model for medical image analysis: An experimental study","volume":"89","author":[{"family":"Mazurowski","given":"Maciej A."},{"family":"Dong","given":"Haoyu"},{"family":"Gu","given":"Hanxue"},{"family":"Yang","given":"Jichen"},{"family":"Konz","given":"Nicholas"},{"family":"Zhang","given":"Yixin"}],"abstract":"Training segmentation models for medical images continues to be challenging due to the limited availability of data annotations. Segment Anything Model (SAM) is a foundation model trained on over 1 billion annotations, predominantly for natural images, that is intended to segment user-defined objects of interest in an interactive manner. While the model performance on natural images is impressive, medical image domains pose their own set of challenges. Here, we perform an extensive evaluation of SAM’s ability to segment medical images on a collection of 19 medical imaging datasets from various modalities and anatomies. In our experiments, we generated point and box prompts for SAM using a standard method that simulates interactive segmentation. We report the following findings: (1) SAM’s performance based on single prompts highly varies depending on the dataset and the task, from IoU=0.1135 for spine MRI to IoU=0.8650 for hip X-ray. (2) Segmentation performance appears to be better for well-circumscribed objects with prompts with less ambiguity such as the segmentation of organs in computed tomography and poorer in various other scenarios such as the segmentation of brain tumors. (3) SAM performs notably better with box prompts than with point prompts. (4) SAM outperforms similar methods RITM, SimpleClick, and FocalClick in almost all single-point prompt settings. (5) When multiple-point prompts are provided iteratively, SAM’s performance generally improves only slightly while other methods’ performance improves to the level that surpasses SAM’s point-based performance. We also provide several illustrations for SAM’s performance on all tested datasets, iterative segmentation, and SAM’s behavior given prompt ambiguity. We conclude that SAM shows impressive zero-shot segmentation performance for certain medical imaging datasets, but moderate to poor performance for others. SAM has the potential to make a significant impact in automated medical image segmentation in medical imaging, but appropriate care needs to be applied when using it. Code for evaluation SAM is made publicly available at https://github.com/mazurowski-lab/segment-anything-medical-evaluation."},"uri":["http://zotero.org/users/9557124/items/ZG9XUUPJ"],"id":484,"prefix":"","suffix":""}],"citationID":"00000004"}   </w:instrText>
+        <w:instrText xml:space="preserve"> ADDIN ZOTERO_ITEM CSL_CITATION {"citationID":"00000004","citationItems":[{"itemData":{"abstract":"Training segmentation models for medical images continues to be challenging due to the limited availability of data annotations. Segment Anything Model (SAM) is a foundation model trained on over 1 billion annotations, predominantly for natural images, that is intended to segment user-defined objects of interest in an interactive manner. While the model performance on natural images is impressive, medical image domains pose their own set of challenges. Here, we perform an extensive evaluation of SAM’s ability to segment medical images on a collection of 19 medical imaging datasets from various modalities and anatomies. In our experiments, we generated point and box prompts for SAM using a standard method that simulates interactive segmentation. We report the following findings: (1) SAM’s performance based on single prompts highly varies depending on the dataset and the task, from IoU=0.1135 for spine MRI to IoU=0.8650 for hip X-ray. (2) Segmentation performance appears to be better for well-circumscribed objects with prompts with less ambiguity such as the segmentation of organs in computed tomography and poorer in various other scenarios such as the segmentation of brain tumors. (3) SAM performs notably better with box prompts than with point prompts. (4) SAM outperforms similar methods RITM, SimpleClick, and FocalClick in almost all single-point prompt settings. (5) When multiple-point prompts are provided iteratively, SAM’s performance generally improves only slightly while other methods’ performance improves to the level that surpasses SAM’s point-based performance. We also provide several illustrations for SAM’s performance on all tested datasets, iterative segmentation, and SAM’s behavior given prompt ambiguity. We conclude that SAM shows impressive zero-shot segmentation performance for certain medical imaging datasets, but moderate to poor performance for others. SAM has the potential to make a significant impact in automated medical image segmentation in medical imaging, but appropriate care needs to be applied when using it. Code for evaluation SAM is made publicly available at https://github.com/mazurowski-lab/segment-anything-medical-evaluation.","citation-key":"mazurowskiSegmentAnythingModel2023a","language":"en","accessed":{"date-parts":[["2024",1,17]]},"author":[{"given":"Maciej A.","family":"Mazurowski"},{"given":"Haoyu","family":"Dong"},{"given":"Hanxue","family":"Gu"},{"given":"Jichen","family":"Yang"},{"given":"Nicholas","family":"Konz"},{"given":"Yixin","family":"Zhang"}],"title":"Segment anything model for medical image analysis: An experimental study","container-title-short":"Medical Image Analysis","id":"mazurowskiSegmentAnythingModel2023a","title-short":"Segment anything model for medical image analysis","DOI":"10.1016/j.media.2023.102918","volume":"89","page":"102918","URL":"https://linkinghub.elsevier.com/retrieve/pii/S1361841523001780","container-title":"Medical Image Analysis","type":"article-journal","source":"DOI.org (Crossref)","ISSN":"13618415","note":"titleTranslation: 用于医学图像分析的任何分段模型：实验研究\nabstractTranslation:  由于数据注释的可用性有限，为医学图像训练分割模型仍然具有挑战性。Segment Anything Model（SAM）是一个基础模型，主要针对自然图像，在超过 10 亿个注释上进行训练，旨在以交互方式分割用户定义的感兴趣对象。该模型在自然图像上的表现令人印象深刻，但在医学图像领域却面临着一系列挑战。在此，我们对 SAM 在 19 个不同模式和解剖学的医学影像数据集上分割医学影像的能力进行了广泛评估。在实验中，我们使用模拟交互式分割的标准方法为 SAM 生成点和框提示。我们报告了以下发现：(1) 基于单个提示的 SAM 性能因数据集和任务的不同而有很大差异，从脊柱 MRI 的 IoU=0.1135 到髋关节 X 光片的 IoU=0.8650。(2) 对于圆周较好、提示模糊性较低的物体，如计算机断层扫描中的器官分割，分割性能似乎较好，而在其他各种情况下，如脑肿瘤分割，分割性能较差。(3) SAM 在使用方框提示时的性能明显优于使用点提示时的性能。(4) 在几乎所有单点提示设置中，SAM 的性能都优于类似的 RITM、SimpleClick 和 FocalClick 方法。(5) 在迭代提供多点提示时，SAM 的性能一般只能略微提高，而其他方法的性能则能提高到超越 SAM 基于点的性能的水平。我们还就 SAM 在所有测试数据集上的性能、迭代分割以及 SAM 在提示模糊的情况下的行为提供了一些说明。我们得出的结论是，SAM 在某些医学影像数据集上表现出了令人印象深刻的零镜头分割性能，但在其他数据集上的表现一般甚至很差。SAM 有可能对医学影像领域的自动医学影像分割产生重大影响，但在使用时需要适当谨慎。评估 SAM 的代码可在 https://github.com/mazurowski-lab/segment-anything-medical-evaluation 公开获取。","issued":{"date-parts":[["2023",10]]}},"suffix":"","id":484,"uris":["http://zotero.org/users/9557124/items/ZG9XUUPJ"],"prefix":"","uri":["http://zotero.org/users/9557124/items/ZG9XUUPJ"]}],"schema":"https://github.com/citation-style-language/schema/raw/master/csl-citation.json","properties":{"formattedCitation":"[@mazurowskiSegmentAnythingModel2023a]","noteIndex":0}}   </w:instrText>
       </w:r>
       <w:r>
         <w:fldChar w:fldCharType="separate"/>
@@ -330,7 +330,7 @@
         <w:fldChar w:fldCharType="begin"/>
       </w:r>
       <w:r>
-        <w:instrText xml:space="preserve"> ADDIN ZOTERO_ITEM CSL_CITATION {"properties":{"noteIndex":0,"formattedCitation":"[@JiangShengHuiJiYuShenDuXueXiDeGanZangJiGanZhongLiuCTTuXiangFenGeSuanFaYanJiu]"},"schema":"https://github.com/citation-style-language/schema/raw/master/csl-citation.json","citationItems":[{"uris":["http://zotero.org/users/9557124/items/XSQZBWBJ"],"itemData":{"URL":"https://doi.org/10.27103/d.cnki.ghebu.2023.001846","type":"thesis","id":"JiangShengHuiJiYuShenDuXueXiDeGanZangJiGanZhongLiuCTTuXiangFenGeSuanFaYanJiu","source":"CNKI","note":"major: 电子信息硕士（专业学位）\ndownload: 132\nCLC: R735.7;TP18;TP391.41\nCNKICite: 0\ndbcode: CMFD\ndbname: CMFDTEMP\nfilename: 1023914667.nh","number-of-pages":"63","contributor":[{"literal":"董斌"},{"literal":"高雷"}],"citation-key":"JiangShengHuiJiYuShenDuXueXiDeGanZangJiGanZhongLiuCTTuXiangFenGeSuanFaYanJiu","publisher":"河北大学","genre":"硕士学位论文","DOI":"10.27103/d.cnki.ghebu.2023.001846","language":"zh-CN","title":"基于深度学习的肝脏及肝肿瘤CT图像分割算法研究","accessed":{"date-parts":[["2024",3,15]]},"author":[{"literal":"降胜辉"}],"abstract":"肝脏是人体内非常重要的实质器官,肝脏疾病严重影响着人体健康,肝癌更是致死率极高的恶性肿瘤之一,精准的肝脏图像分割是医生诊断与治疗过程中的重要参考。由于计算机断层扫描成像(Computed Tomography,CT)具有安全方便、成像速度快、分辨率较高等优点,CT成像成为常用的检查方式。肝脏和肝肿瘤的CT图像具有形态各异、边缘模糊和位置多变等特点,传统上以手动标注实现的CT图像分割,不仅耗时耗力而且易出现分割误差。因此,基于深度学习实现肝脏和肝肿瘤CT图像的全自动化精准分割具有重要的研究意义。对于上述分割难点,本文进行的主要研究内容如下:(1)针对U-Net中存在的信息丢失和特征学习不足问题,本文提出了基于改进UNet的肝脏CT图像分割模型—ACR-Net模型。该模型利用非对称卷积块获取更加复杂的特征信息,有效缓解因卷积操作带来的信息丢失问题。同时为保证特征信息传递的完整性,引入残差连接实现特征重用。最后,通过双向卷积长短时记忆网络连接编码路径和解码路径,实现全局信息的融合。通过在Li TS2017数据集上实验验证,ACR-Net模型缓解了U-Net存在的信息丢失和特征学习不足问题,提高了肝脏分割精确度,DSC数值达到了94.54%。(2)在腹部CT图像中,肝脏与相邻组织器官紧密连接且边界不清晰,导致分割时极易出现分割误差。为提高肝脏分割准确性和精度,本文提出了基于改进双重注意力机制的肝脏CT图像分割模型—DAC-Net模型。该模型利用双重注意力机制减小肝脏相邻组织器官的干扰,获取图像的空间信息特征及通道信息特征,使网络关注肝脏区域信息,提高网络特征表达能力。同时对双重注意力机制进行了改进,提高了模块性能。最后,引入了具有连续空洞卷积的多尺度空洞卷积模块,学习更丰富的具有不同尺度的特征信息。通过在Li TS2017数据集上实验验证,DAC-Net模型显著提升了肝脏的分割效果,在DSC值上达到了96.24%,证明提出模型能够较为精确地分割肝脏。(3)针对肝肿瘤分割中存在的小肿瘤分割丢失、肿瘤分割边缘模糊、错误分割严重等问题,本文提出了基于多尺度密集卷积的肝肿瘤CT图像分割模型—MDR-Net模型。首先,通过在U-Net的编解码结构中引入具备提取多尺度特征能力的多尺度密集卷积模块,获取肝肿瘤的不同尺度特征信息。其次,引入残差卷积跳跃连接,解决了低分辨率信息重复传递的问题,并有效缓解了边缘信息表征不足以及小肿瘤空间信息丢失。通过在Li TS2017数据集上实验验证,MDR-Net模型对肝肿瘤CT图像有较高的分割精度,在DSC值上达到了73.58%,证明了提出模型的有效性及优越性。"},"uri":["http://zotero.org/users/9557124/items/XSQZBWBJ"],"id":500,"prefix":"","suffix":""}],"citationID":"00000005"}   </w:instrText>
+        <w:instrText xml:space="preserve"> ADDIN ZOTERO_ITEM CSL_CITATION {"citationID":"00000005","citationItems":[{"itemData":{"abstract":"肝脏是人体内非常重要的实质器官,肝脏疾病严重影响着人体健康,肝癌更是致死率极高的恶性肿瘤之一,精准的肝脏图像分割是医生诊断与治疗过程中的重要参考。由于计算机断层扫描成像(Computed Tomography,CT)具有安全方便、成像速度快、分辨率较高等优点,CT成像成为常用的检查方式。肝脏和肝肿瘤的CT图像具有形态各异、边缘模糊和位置多变等特点,传统上以手动标注实现的CT图像分割,不仅耗时耗力而且易出现分割误差。因此,基于深度学习实现肝脏和肝肿瘤CT图像的全自动化精准分割具有重要的研究意义。对于上述分割难点,本文进行的主要研究内容如下:(1)针对U-Net中存在的信息丢失和特征学习不足问题,本文提出了基于改进UNet的肝脏CT图像分割模型—ACR-Net模型。该模型利用非对称卷积块获取更加复杂的特征信息,有效缓解因卷积操作带来的信息丢失问题。同时为保证特征信息传递的完整性,引入残差连接实现特征重用。最后,通过双向卷积长短时记忆网络连接编码路径和解码路径,实现全局信息的融合。通过在Li TS2017数据集上实验验证,ACR-Net模型缓解了U-Net存在的信息丢失和特征学习不足问题,提高了肝脏分割精确度,DSC数值达到了94.54%。(2)在腹部CT图像中,肝脏与相邻组织器官紧密连接且边界不清晰,导致分割时极易出现分割误差。为提高肝脏分割准确性和精度,本文提出了基于改进双重注意力机制的肝脏CT图像分割模型—DAC-Net模型。该模型利用双重注意力机制减小肝脏相邻组织器官的干扰,获取图像的空间信息特征及通道信息特征,使网络关注肝脏区域信息,提高网络特征表达能力。同时对双重注意力机制进行了改进,提高了模块性能。最后,引入了具有连续空洞卷积的多尺度空洞卷积模块,学习更丰富的具有不同尺度的特征信息。通过在Li TS2017数据集上实验验证,DAC-Net模型显著提升了肝脏的分割效果,在DSC值上达到了96.24%,证明提出模型能够较为精确地分割肝脏。(3)针对肝肿瘤分割中存在的小肿瘤分割丢失、肿瘤分割边缘模糊、错误分割严重等问题,本文提出了基于多尺度密集卷积的肝肿瘤CT图像分割模型—MDR-Net模型。首先,通过在U-Net的编解码结构中引入具备提取多尺度特征能力的多尺度密集卷积模块,获取肝肿瘤的不同尺度特征信息。其次,引入残差卷积跳跃连接,解决了低分辨率信息重复传递的问题,并有效缓解了边缘信息表征不足以及小肿瘤空间信息丢失。通过在Li TS2017数据集上实验验证,MDR-Net模型对肝肿瘤CT图像有较高的分割精度,在DSC值上达到了73.58%,证明了提出模型的有效性及优越性。","publisher":"河北大学","URL":"https://doi.org/10.27103/d.cnki.ghebu.2023.001846","type":"thesis","id":"JiangShengHuiJiYuShenDuXueXiDeGanZangJiGanZhongLiuCTTuXiangFenGeSuanFaYanJiu","genre":"硕士学位论文","DOI":"10.27103/d.cnki.ghebu.2023.001846","citation-key":"JiangShengHuiJiYuShenDuXueXiDeGanZangJiGanZhongLiuCTTuXiangFenGeSuanFaYanJiu","title":"基于深度学习的肝脏及肝肿瘤CT图像分割算法研究","source":"CNKI","language":"zh-CN","contributor":[{"literal":"董斌"},{"literal":"高雷"}],"accessed":{"date-parts":[["2024",3,15]]},"note":"major: 电子信息硕士（专业学位）\ndownload: 132\nCLC: R735.7;TP18;TP391.41\nCNKICite: 0\ndbcode: CMFD\ndbname: CMFDTEMP\nfilename: 1023914667.nh","number-of-pages":"63","author":[{"literal":"降胜辉"}]},"suffix":"","id":500,"uris":["http://zotero.org/users/9557124/items/XSQZBWBJ"],"prefix":"","uri":["http://zotero.org/users/9557124/items/XSQZBWBJ"]}],"schema":"https://github.com/citation-style-language/schema/raw/master/csl-citation.json","properties":{"formattedCitation":"[@JiangShengHuiJiYuShenDuXueXiDeGanZangJiGanZhongLiuCTTuXiangFenGeSuanFaYanJiu]","noteIndex":0}}   </w:instrText>
       </w:r>
       <w:r>
         <w:fldChar w:fldCharType="separate"/>
@@ -359,7 +359,7 @@
         <w:fldChar w:fldCharType="begin"/>
       </w:r>
       <w:r>
-        <w:instrText xml:space="preserve"> ADDIN ZOTERO_ITEM CSL_CITATION {"properties":{"noteIndex":0,"formattedCitation":"[@huangSegmentAnythingModel2024a]"},"schema":"https://github.com/citation-style-language/schema/raw/master/csl-citation.json","citationItems":[{"uris":["http://zotero.org/users/9557124/items/AA6I4YF8"],"itemData":{"URL":"https://linkinghub.elsevier.com/retrieve/pii/S1361841523003213","ISSN":"13618415","source":"DOI.org (Crossref)","page":"103061","container-title-short":"Medical Image Analysis","accessed":{"date-parts":[["2024",1,17]]},"issued":{"date-parts":[["2024",2]]},"note":"titleTranslation: 医学图像的分段模型？","abstract":"The Segment Anything Model (SAM) is the first foundation model for general image segmentation. It has achieved impressive results on various natural image segmentation tasks. However, medical image segmentation (MIS) is more challenging because of the complex modalities, fine anatomical structures, uncertain and complex object boundaries, and wide-range object scales. To fully validate SAM’s performance on medical data, we collected and sorted 53 open-source datasets and built a large medical segmentation dataset with 18 modalities, 84 objects, 125 object-modality paired targets, 1050K 2D images, and 6033K masks. We comprehensively analyzed different models and strategies on the so-called COSMOS 1050K dataset. Our findings mainly include the following: (1) SAM showed remarkable performance in some specific objects but was unstable, imperfect, or even totally failed in other situations. (2) SAM with the large ViT-H showed better overall performance than that with the small ViT-B. (3) SAM performed better with manual hints, especially box, than the Everything mode. (4) SAM could help human annotation with high labeling quality and less time. (5) SAM was sensitive to the randomness in the center point and tight box prompts, and may suffer from a serious performance drop. (6) SAM performed better than interactive methods with one or a few points, but will be outpaced as the number of points increases. (7) SAM’s performance correlated to different factors, including boundary complexity, intensity differences, etc. (8) Finetuning the SAM on specific medical tasks could improve its average DICE performance by 4.39% and 6.68% for ViT-B and ViT-H, respectively. Codes and models are available at: https://github.com/yuhoo0302/Segment-Anything-Model-for-Medical-Images. We hope that this comprehensive report can help researchers explore the potential of SAM applications in MIS, and guide how to appropriately use and develop SAM.","citation-key":"huangSegmentAnythingModel2024a","container-title":"Medical Image Analysis","id":"huangSegmentAnythingModel2024a","language":"en","DOI":"10.1016/j.media.2023.103061","title":"Segment anything model for medical images?","volume":"92","author":[{"family":"Huang","given":"Yuhao"},{"family":"Yang","given":"Xin"},{"family":"Liu","given":"Lian"},{"family":"Zhou","given":"Han"},{"family":"Chang","given":"Ao"},{"family":"Zhou","given":"Xinrui"},{"family":"Chen","given":"Rusi"},{"family":"Yu","given":"Junxuan"},{"family":"Chen","given":"Jiongquan"},{"family":"Chen","given":"Chaoyu"},{"family":"Liu","given":"Sijing"},{"family":"Chi","given":"Haozhe"},{"family":"Hu","given":"Xindi"},{"family":"Yue","given":"Kejuan"},{"family":"Li","given":"Lei"},{"family":"Grau","given":"Vicente"},{"family":"Fan","given":"Deng-Ping"},{"family":"Dong","given":"Fajin"},{"family":"Ni","given":"Dong"}],"type":"article-journal"},"uri":["http://zotero.org/users/9557124/items/AA6I4YF8"],"id":485,"prefix":"","suffix":""}],"citationID":"00000006"}   </w:instrText>
+        <w:instrText xml:space="preserve"> ADDIN ZOTERO_ITEM CSL_CITATION {"citationID":"00000006","citationItems":[{"itemData":{"abstract":"The Segment Anything Model (SAM) is the first foundation model for general image segmentation. It has achieved impressive results on various natural image segmentation tasks. However, medical image segmentation (MIS) is more challenging because of the complex modalities, fine anatomical structures, uncertain and complex object boundaries, and wide-range object scales. To fully validate SAM’s performance on medical data, we collected and sorted 53 open-source datasets and built a large medical segmentation dataset with 18 modalities, 84 objects, 125 object-modality paired targets, 1050K 2D images, and 6033K masks. We comprehensively analyzed different models and strategies on the so-called COSMOS 1050K dataset. Our findings mainly include the following: (1) SAM showed remarkable performance in some specific objects but was unstable, imperfect, or even totally failed in other situations. (2) SAM with the large ViT-H showed better overall performance than that with the small ViT-B. (3) SAM performed better with manual hints, especially box, than the Everything mode. (4) SAM could help human annotation with high labeling quality and less time. (5) SAM was sensitive to the randomness in the center point and tight box prompts, and may suffer from a serious performance drop. (6) SAM performed better than interactive methods with one or a few points, but will be outpaced as the number of points increases. (7) SAM’s performance correlated to different factors, including boundary complexity, intensity differences, etc. (8) Finetuning the SAM on specific medical tasks could improve its average DICE performance by 4.39% and 6.68% for ViT-B and ViT-H, respectively. Codes and models are available at: https://github.com/yuhoo0302/Segment-Anything-Model-for-Medical-Images. We hope that this comprehensive report can help researchers explore the potential of SAM applications in MIS, and guide how to appropriately use and develop SAM.","citation-key":"huangSegmentAnythingModel2024a","language":"en","accessed":{"date-parts":[["2024",1,17]]},"author":[{"given":"Yuhao","family":"Huang"},{"given":"Xin","family":"Yang"},{"given":"Lian","family":"Liu"},{"given":"Han","family":"Zhou"},{"given":"Ao","family":"Chang"},{"given":"Xinrui","family":"Zhou"},{"given":"Rusi","family":"Chen"},{"given":"Junxuan","family":"Yu"},{"given":"Jiongquan","family":"Chen"},{"given":"Chaoyu","family":"Chen"},{"given":"Sijing","family":"Liu"},{"given":"Haozhe","family":"Chi"},{"given":"Xindi","family":"Hu"},{"given":"Kejuan","family":"Yue"},{"given":"Lei","family":"Li"},{"given":"Vicente","family":"Grau"},{"given":"Deng-Ping","family":"Fan"},{"given":"Fajin","family":"Dong"},{"given":"Dong","family":"Ni"}],"title":"Segment anything model for medical images?","container-title-short":"Medical Image Analysis","id":"huangSegmentAnythingModel2024a","volume":"92","DOI":"10.1016/j.media.2023.103061","page":"103061","URL":"https://linkinghub.elsevier.com/retrieve/pii/S1361841523003213","container-title":"Medical Image Analysis","ISSN":"13618415","type":"article-journal","source":"DOI.org (Crossref)","note":"titleTranslation: 医学图像的分段模型？","issued":{"date-parts":[["2024",2]]}},"suffix":"","id":485,"uris":["http://zotero.org/users/9557124/items/AA6I4YF8"],"prefix":"","uri":["http://zotero.org/users/9557124/items/AA6I4YF8"]}],"schema":"https://github.com/citation-style-language/schema/raw/master/csl-citation.json","properties":{"formattedCitation":"[@huangSegmentAnythingModel2024a]","noteIndex":0}}   </w:instrText>
       </w:r>
       <w:r>
         <w:fldChar w:fldCharType="separate"/>
@@ -374,7 +374,7 @@
         <w:fldChar w:fldCharType="end"/>
       </w:r>
       <w:r>
-        <w:t xml:space="preserve">。使用SAM 模型应用与医学图像处理具有以下优势：</w:t>
+        <w:t xml:space="preserve">。使用 SAM 模型应用与医学图像处理具有以下优势：</w:t>
       </w:r>
     </w:p>
     <w:p>
@@ -398,7 +398,7 @@
         </w:numPr>
       </w:pPr>
       <w:r>
-        <w:t xml:space="preserve">少样本学习：在具有少量标注数据的情况下，SAM仍然能表现出良好的分割效果，这对于医学影像分析尤其重要，因为高质量的医学标注数据往往难以获得。</w:t>
+        <w:t xml:space="preserve">少样本学习：在具有少量标注数据的情况下，SAM 仍然能表现出良好的分割效果，这对于医学影像分析尤其重要，因为高质量的医学标注数据往往难以获得。</w:t>
       </w:r>
     </w:p>
     <w:p>
@@ -410,7 +410,7 @@
         </w:numPr>
       </w:pPr>
       <w:r>
-        <w:t xml:space="preserve">自适应性强：作为一种自适应的模型，SAM能够根据不同的输入图像和分割任务调整其行为，这使得它在面对肝脏肿瘤这种形态多样、边界模糊的目标时，表现出比传统方法更好的分割精度。</w:t>
+        <w:t xml:space="preserve">自适应性强：作为一种自适应的模型，SAM 能够根据不同的输入图像和分割任务调整其行为，这使得它在面对肝脏肿瘤这种形态多样、边界模糊的目标时，表现出比传统方法更好的分割精度。</w:t>
       </w:r>
     </w:p>
     <w:p>
@@ -424,7 +424,7 @@
         <w:fldChar w:fldCharType="begin"/>
       </w:r>
       <w:r>
-        <w:instrText xml:space="preserve"> ADDIN ZOTERO_ITEM CSL_CITATION {"properties":{"noteIndex":0,"formattedCitation":"[@PanLuHaiJiYuShenDuXueXiDeNaoBuZhongLiuYiXueTuXiangFenGeMoXingYanJiu2024]"},"schema":"https://github.com/citation-style-language/schema/raw/master/csl-citation.json","citationItems":[{"uris":["http://zotero.org/users/9557124/items/RNR7MV7Y"],"itemData":{"URL":"https://doi.org/10.27729/d.cnki.ggdjs.2023.000352","source":"CNKI","accessed":{"date-parts":[["2024",5,8]]},"abstract":"医学图像分割是以医学影像中特殊的病理特征为依据,将医学影像中的病灶区域分离,从而辅助医生通过患者的影像有效部分对整体病情进行分析诊疗。通常情况下医学图像分割这一项工作是由相关医生进行的专业操作,随着人工智能技术的快速进步,在人工智能的协助下医生可以通过更为智能化的手段提高医学图像分割的效率和精度。医学图像分割在医学图像中的定位、识别以及可视化病变区域等方面发挥着重要作用,医学图像分割得到的结果是医生在制订手术方案上的重要根据之一。目前基于深度学习的网络架构由于其在提取浅层次特征图上会遗失一部分重要的关键信息和细节部分,这些重要信息与关键细节的遗失很有可能会造成临床诊断上的失误,仍有改进的空间,本文针对医学图像分割中重要信息与关键细节的遗失问题等核心内容进行研究,并通过改进Deep Lab V3+框架和U2-Net框架进行相关的研究。论文的主要工作内容与创新要点如下:(1)对实验数据集即LGG数据集进行归一化操作减少图像像素之间的高方差;通过图像旋转、垂直和水平移动、缩放和剪切操作,增加数据集的容量和数据集中的异构性。(2)针对脑部胶质肿瘤存在的病灶区域边界细节部分分割得不够充分彻底的问题,本文提出了一种基于Deep Lab V3+改进的脑部胶质瘤MRI图像分割网络框架,已有的Deep Lab V3+的主干网络为Mobile Net V2或Xception网络架构,本文提出的新框架是将原先的Deep Lab V3+主干网络部分替换为性能更为优越的Conv Ne Xt主干网络架构,并且将由窗口多头自注意力模块和滑动窗口多头自注意力模块两者组合的Swin Transformer架构融入Deep Lab V3+的下分支,从而捕捉原先未能把握住的浅层特征图的关键细节部分,实现深层特征和浅层特征的双重融合,最终能够更为精准地提取医学图像的病灶区域,分割得到的结果预测图的边缘细节部分更为清晰和分明。并通过在LGG数据集上的相关实验证明了新框架的有效性,获得了更为精准的分割效果。(3)针对脑部胶质肿瘤存在的整体分割精准度仍有可提高空间的问题,本文提出了一种基于U2-Net改进的脑部胶质瘤MRI图像分割网络模型,该模型是将原先U2-Net的最底部U型残差块编码器替换为Mobile Vi T block模块以捕捉全局远距离上下文关联特征信息,并且在倒数第二个U型残差块编码器和第一个U型残差块解码器之间添加注意力模块,该注意力模块由空间注意力和通道注意力并行拼接混合而成,进行残差连接从而把握全局整体轮廓以提升整体的分割精准度。并通过在LGG数据集上的相关实验证明了有效性,证明其在分割精度上有所提高。","issued":{"date-parts":[["2024"]]},"note":"major: 控制科学与工程（模式识别与智能系统）\ndownload: 389\nCLC: TP18;TP391.41;R739.4\nCNKICite: 0\ndbcode: CMFD\ndbname: CMFD202401\nfilename: 1023717849.nh","DOI":"10.27729/d.cnki.ggdjs.2023.000352","number-of-pages":"67","citation-key":"PanLuHaiJiYuShenDuXueXiDeNaoBuZhongLiuYiXueTuXiangFenGeMoXingYanJiu2024","publisher":"广东技术师范大学","genre":"硕士学位论文","id":"PanLuHaiJiYuShenDuXueXiDeNaoBuZhongLiuYiXueTuXiangFenGeMoXingYanJiu2024","language":"zh-CN","title":"基于深度学习的脑部肿瘤医学图像分割模型研究","contributor":[{"literal":"肖政宏"}],"author":[{"literal":"潘陆海"}],"type":"thesis"},"uri":["http://zotero.org/users/9557124/items/RNR7MV7Y"],"id":520,"prefix":"","suffix":""}],"citationID":"00000007"}   </w:instrText>
+        <w:instrText xml:space="preserve"> ADDIN ZOTERO_ITEM CSL_CITATION {"citationID":"00000007","citationItems":[{"itemData":{"abstract":"医学图像分割是以医学影像中特殊的病理特征为依据,将医学影像中的病灶区域分离,从而辅助医生通过患者的影像有效部分对整体病情进行分析诊疗。通常情况下医学图像分割这一项工作是由相关医生进行的专业操作,随着人工智能技术的快速进步,在人工智能的协助下医生可以通过更为智能化的手段提高医学图像分割的效率和精度。医学图像分割在医学图像中的定位、识别以及可视化病变区域等方面发挥着重要作用,医学图像分割得到的结果是医生在制订手术方案上的重要根据之一。目前基于深度学习的网络架构由于其在提取浅层次特征图上会遗失一部分重要的关键信息和细节部分,这些重要信息与关键细节的遗失很有可能会造成临床诊断上的失误,仍有改进的空间,本文针对医学图像分割中重要信息与关键细节的遗失问题等核心内容进行研究,并通过改进Deep Lab V3+框架和U2-Net框架进行相关的研究。论文的主要工作内容与创新要点如下:(1)对实验数据集即LGG数据集进行归一化操作减少图像像素之间的高方差;通过图像旋转、垂直和水平移动、缩放和剪切操作,增加数据集的容量和数据集中的异构性。(2)针对脑部胶质肿瘤存在的病灶区域边界细节部分分割得不够充分彻底的问题,本文提出了一种基于Deep Lab V3+改进的脑部胶质瘤MRI图像分割网络框架,已有的Deep Lab V3+的主干网络为Mobile Net V2或Xception网络架构,本文提出的新框架是将原先的Deep Lab V3+主干网络部分替换为性能更为优越的Conv Ne Xt主干网络架构,并且将由窗口多头自注意力模块和滑动窗口多头自注意力模块两者组合的Swin Transformer架构融入Deep Lab V3+的下分支,从而捕捉原先未能把握住的浅层特征图的关键细节部分,实现深层特征和浅层特征的双重融合,最终能够更为精准地提取医学图像的病灶区域,分割得到的结果预测图的边缘细节部分更为清晰和分明。并通过在LGG数据集上的相关实验证明了新框架的有效性,获得了更为精准的分割效果。(3)针对脑部胶质肿瘤存在的整体分割精准度仍有可提高空间的问题,本文提出了一种基于U2-Net改进的脑部胶质瘤MRI图像分割网络模型,该模型是将原先U2-Net的最底部U型残差块编码器替换为Mobile Vi T block模块以捕捉全局远距离上下文关联特征信息,并且在倒数第二个U型残差块编码器和第一个U型残差块解码器之间添加注意力模块,该注意力模块由空间注意力和通道注意力并行拼接混合而成,进行残差连接从而把握全局整体轮廓以提升整体的分割精准度。并通过在LGG数据集上的相关实验证明了有效性,证明其在分割精度上有所提高。","genre":"硕士学位论文","citation-key":"PanLuHaiJiYuShenDuXueXiDeNaoBuZhongLiuYiXueTuXiangFenGeMoXingYanJiu2024","language":"zh-CN","contributor":[{"literal":"肖政宏"}],"author":[{"literal":"潘陆海"}],"title":"基于深度学习的脑部肿瘤医学图像分割模型研究","publisher":"广东技术师范大学","id":"PanLuHaiJiYuShenDuXueXiDeNaoBuZhongLiuYiXueTuXiangFenGeMoXingYanJiu2024","DOI":"10.27729/d.cnki.ggdjs.2023.000352","URL":"https://doi.org/10.27729/d.cnki.ggdjs.2023.000352","note":"major: 控制科学与工程（模式识别与智能系统）\ndownload: 389\nCLC: TP18;TP391.41;R739.4\nCNKICite: 0\ndbcode: CMFD\ndbname: CMFD202401\nfilename: 1023717849.nh","source":"CNKI","type":"thesis","accessed":{"date-parts":[["2024",5,8]]},"number-of-pages":"67","issued":{"date-parts":[["2024"]]}},"suffix":"","id":520,"uris":["http://zotero.org/users/9557124/items/RNR7MV7Y"],"prefix":"","uri":["http://zotero.org/users/9557124/items/RNR7MV7Y"]}],"schema":"https://github.com/citation-style-language/schema/raw/master/csl-citation.json","properties":{"formattedCitation":"[@PanLuHaiJiYuShenDuXueXiDeNaoBuZhongLiuYiXueTuXiangFenGeMoXingYanJiu2024]","noteIndex":0}}   </w:instrText>
       </w:r>
       <w:r>
         <w:fldChar w:fldCharType="separate"/>
@@ -463,7 +463,7 @@
         <w:fldChar w:fldCharType="begin"/>
       </w:r>
       <w:r>
-        <w:instrText xml:space="preserve"> ADDIN ZOTERO_ITEM CSL_CITATION {"properties":{"noteIndex":0,"formattedCitation":"[@chenLearningActiveContour2019]"},"schema":"https://github.com/citation-style-language/schema/raw/master/csl-citation.json","citationItems":[{"uris":["http://zotero.org/users/9557124/items/7DTMLPDB"],"itemData":{"URL":"https://ieeexplore.ieee.org/document/8953484","ISSN":"2575-7075","type":"paper-conference","issued":{"date-parts":[["2019",6]]},"id":"chenLearningActiveContour2019","container-title":"2019 IEEE/CVF Conference on Computer Vision and Pattern Recognition (CVPR)","citation-key":"chenLearningActiveContour2019","source":"IEEE Xplore","page":"11624-11632","event-title":"2019 IEEE/CVF Conference on Computer Vision and Pattern Recognition (CVPR)","DOI":"10.1109/CVPR.2019.01190","title":"Learning Active Contour Models for Medical Image Segmentation","accessed":{"date-parts":[["2024",5,21]]},"author":[{"family":"Chen","given":"Xu"},{"family":"Williams","given":"Bryan M."},{"family":"Vallabhaneni","given":"Srinivasa R."},{"family":"Czanner","given":"Gabriela"},{"family":"Williams","given":"Rachel"},{"family":"Zheng","given":"Yalin"}],"abstract":"Image segmentation is an important step in medical image processing and has been widely studied and developed for refinement of clinical analysis and applications. New models based on deep learning have improved results but are restricted to pixel-wise fitting of the segmentation map. Our aim was to tackle this limitation by developing a new model based on deep learning which takes into account the area inside as well as outside the region of interest as well as the size of boundaries during learning. Specifically, we propose a new loss function which incorporates area and size information and integrates this into a dense deep learning model. We evaluated our approach on a dataset of more than 2,000 cardiac MRI scans. Our results show that the proposed loss function outperforms other mainstream loss function Cross-entropy on two common segmentation networks. Our loss function is robust while using different hyperparameter lambda."},"uri":["http://zotero.org/users/9557124/items/7DTMLPDB"],"id":576,"prefix":"","suffix":""}],"citationID":"00000008"}   </w:instrText>
+        <w:instrText xml:space="preserve"> ADDIN ZOTERO_ITEM CSL_CITATION {"citationID":"00000008","citationItems":[{"itemData":{"abstract":"Image segmentation is an important step in medical image processing and has been widely studied and developed for refinement of clinical analysis and applications. New models based on deep learning have improved results but are restricted to pixel-wise fitting of the segmentation map. Our aim was to tackle this limitation by developing a new model based on deep learning which takes into account the area inside as well as outside the region of interest as well as the size of boundaries during learning. Specifically, we propose a new loss function which incorporates area and size information and integrates this into a dense deep learning model. We evaluated our approach on a dataset of more than 2,000 cardiac MRI scans. Our results show that the proposed loss function outperforms other mainstream loss function Cross-entropy on two common segmentation networks. Our loss function is robust while using different hyperparameter lambda.","URL":"https://ieeexplore.ieee.org/document/8953484","type":"paper-conference","id":"chenLearningActiveContour2019","title":"Learning Active Contour Models for Medical Image Segmentation","DOI":"10.1109/CVPR.2019.01190","citation-key":"chenLearningActiveContour2019","page":"11624-11632","source":"IEEE Xplore","container-title":"2019 IEEE/CVF Conference on Computer Vision and Pattern Recognition (CVPR)","event-title":"2019 IEEE/CVF Conference on Computer Vision and Pattern Recognition (CVPR)","accessed":{"date-parts":[["2024",5,21]]},"issued":{"date-parts":[["2019",6]]},"ISSN":"2575-7075","author":[{"given":"Xu","family":"Chen"},{"given":"Bryan M.","family":"Williams"},{"given":"Srinivasa R.","family":"Vallabhaneni"},{"given":"Gabriela","family":"Czanner"},{"given":"Rachel","family":"Williams"},{"given":"Yalin","family":"Zheng"}]},"suffix":"","id":576,"uris":["http://zotero.org/users/9557124/items/7DTMLPDB"],"prefix":"","uri":["http://zotero.org/users/9557124/items/7DTMLPDB"]}],"schema":"https://github.com/citation-style-language/schema/raw/master/csl-citation.json","properties":{"formattedCitation":"[@chenLearningActiveContour2019]","noteIndex":0}}   </w:instrText>
       </w:r>
       <w:r>
         <w:fldChar w:fldCharType="separate"/>
@@ -501,7 +501,7 @@
         <w:fldChar w:fldCharType="begin"/>
       </w:r>
       <w:r>
-        <w:instrText xml:space="preserve"> ADDIN ZOTERO_ITEM CSL_CITATION {"properties":{"noteIndex":0,"formattedCitation":"[@osuna-encisoComparisonNatureInspired2013]"},"schema":"https://github.com/citation-style-language/schema/raw/master/csl-citation.json","citationItems":[{"uris":["http://zotero.org/users/9557124/items/X88QQASN"],"itemData":{"URL":"https://www.sciencedirect.com/science/article/pii/S0957417412009785","ISSN":"0957-4174","source":"ScienceDirect","issue":"4","page":"1213-1219","container-title-short":"Expert Systems with Applications","accessed":{"date-parts":[["2024",5,21]]},"issued":{"date-parts":[["2013",3,1]]},"citation-key":"osuna-encisoComparisonNatureInspired2013","id":"osuna-encisoComparisonNatureInspired2013","abstract":"In the field of image analysis, segmentation is one of the most important preprocessing steps. One way to achieve segmentation is by mean of threshold selection, where each pixel that belongs to a determined class is labeled according to the selected threshold, giving as a result pixel groups that share visual characteristics in the image. Several methods have been proposed in order to solve threshold selection problems; in this work, it is used the method based on the mixture of Gaussian functions to approximate the 1D histogram of a gray level image and whose parameters are calculated using three nature inspired algorithms (Particle Swarm Optimization, Artificial Bee Colony Optimization and Differential Evolution). Each Gaussian function approximates the histogram, representing a pixel class and therefore a threshold point. Experimental results are shown, comparing in quantitative and qualitative fashion as well as the main advantages and drawbacks of each algorithm, applied to multi-threshold problem.","DOI":"10.1016/j.eswa.2012.08.017","container-title":"Expert Systems with Applications","title":"A comparison of nature inspired algorithms for multi-threshold image segmentation","volume":"40","author":[{"family":"Osuna-Enciso","given":"Valentı´n"},{"family":"Cuevas","given":"Erik"},{"family":"Sossa","given":"Humberto"}],"type":"article-journal"},"uri":["http://zotero.org/users/9557124/items/X88QQASN"],"id":579,"prefix":"","suffix":""}],"citationID":"00000009"}   </w:instrText>
+        <w:instrText xml:space="preserve"> ADDIN ZOTERO_ITEM CSL_CITATION {"citationID":"00000009","citationItems":[{"itemData":{"abstract":"In the field of image analysis, segmentation is one of the most important preprocessing steps. One way to achieve segmentation is by mean of threshold selection, where each pixel that belongs to a determined class is labeled according to the selected threshold, giving as a result pixel groups that share visual characteristics in the image. Several methods have been proposed in order to solve threshold selection problems; in this work, it is used the method based on the mixture of Gaussian functions to approximate the 1D histogram of a gray level image and whose parameters are calculated using three nature inspired algorithms (Particle Swarm Optimization, Artificial Bee Colony Optimization and Differential Evolution). Each Gaussian function approximates the histogram, representing a pixel class and therefore a threshold point. Experimental results are shown, comparing in quantitative and qualitative fashion as well as the main advantages and drawbacks of each algorithm, applied to multi-threshold problem.","issue":"4","citation-key":"osuna-encisoComparisonNatureInspired2013","URL":"https://www.sciencedirect.com/science/article/pii/S0957417412009785","accessed":{"date-parts":[["2024",5,21]]},"author":[{"given":"Valentı´n","family":"Osuna-Enciso"},{"given":"Erik","family":"Cuevas"},{"given":"Humberto","family":"Sossa"}],"title":"A comparison of nature inspired algorithms for multi-threshold image segmentation","container-title-short":"Expert Systems with Applications","id":"osuna-encisoComparisonNatureInspired2013","volume":"40","DOI":"10.1016/j.eswa.2012.08.017","page":"1213-1219","container-title":"Expert Systems with Applications","type":"article-journal","ISSN":"0957-4174","source":"ScienceDirect","issued":{"date-parts":[["2013",3,1]]}},"suffix":"","id":579,"uris":["http://zotero.org/users/9557124/items/X88QQASN"],"prefix":"","uri":["http://zotero.org/users/9557124/items/X88QQASN"]}],"schema":"https://github.com/citation-style-language/schema/raw/master/csl-citation.json","properties":{"formattedCitation":"[@osuna-encisoComparisonNatureInspired2013]","noteIndex":0}}   </w:instrText>
       </w:r>
       <w:r>
         <w:fldChar w:fldCharType="separate"/>
@@ -522,7 +522,7 @@
         <w:fldChar w:fldCharType="begin"/>
       </w:r>
       <w:r>
-        <w:instrText xml:space="preserve"> ADDIN ZOTERO_ITEM CSL_CITATION {"properties":{"noteIndex":0,"formattedCitation":"[@wangAdaptableActiveContour2019]"},"schema":"https://github.com/citation-style-language/schema/raw/master/csl-citation.json","citationItems":[{"uris":["http://zotero.org/users/9557124/items/ZWIAVT3U"],"itemData":{"URL":"https://doi.org/10.1007/s11042-019-08073-3","ISSN":"1573-7721","source":"Springer Link","issue":"23","page":"33921-33937","container-title-short":"Multimed Tools Appl","accessed":{"date-parts":[["2024",5,21]]},"issued":{"date-parts":[["2019",12,1]]},"DOI":"10.1007/s11042-019-08073-3","citation-key":"wangAdaptableActiveContour2019","abstract":"Due to the complexity of the internal structure of human body and the physiological movement of the illuminated tissue, the digital medical image exists low contrast, high noise intensity, complex internal structure and edge blur phenomenon, which will limit the segmentation accuracy of traditional active contour models. To solve this problem, this paper proposes a novel active contour model based on the combination of regional information and the edge information of the image. The new approach has four key characteristics. First the local information fitting of the image is incorporated into the pressure force function (SPF) of the SBGFRLS model, which improves the ability of dealing with medical images with low contrast and complex structure. Second, the adaptive balance of local information and global information is realized by adding a novel weighting function, which accelerates the evolution speed and enhances the adaptability of the model; Third, in the numerical implementation process of the proposed model, the divergence operator is replaced by the Gaussian filter, in this way, the level set function is smoothed and the computation is simplified. Last, a penalty term of symbolic function is introduced to reduce the computational complexity of the level set function due to re-initialization and regularization process. In order to verify the effectiveness of the model, we use different kinds of medical images for simulation experiments. Experimental results show that compared with the traditional active contour models, the proposed method can achieve an satisfactory both in segmentation speed and accuracy.","container-title":"Multimedia Tools and Applications","language":"en","id":"wangAdaptableActiveContour2019","title":"An adaptable active contour model for medical image segmentation based on region and edge information","volume":"78","author":[{"family":"Wang","given":"Xianghai"},{"family":"Li","given":"Wei"},{"family":"Zhang","given":"Chong"},{"family":"Lou","given":"Wanqi"},{"family":"Song","given":"Ruoxi"}],"type":"article-journal"},"uri":["http://zotero.org/users/9557124/items/ZWIAVT3U"],"id":583,"prefix":"","suffix":""}],"citationID":"00000010"}   </w:instrText>
+        <w:instrText xml:space="preserve"> ADDIN ZOTERO_ITEM CSL_CITATION {"citationID":"00000010","citationItems":[{"itemData":{"abstract":"Due to the complexity of the internal structure of human body and the physiological movement of the illuminated tissue, the digital medical image exists low contrast, high noise intensity, complex internal structure and edge blur phenomenon, which will limit the segmentation accuracy of traditional active contour models. To solve this problem, this paper proposes a novel active contour model based on the combination of regional information and the edge information of the image. The new approach has four key characteristics. First the local information fitting of the image is incorporated into the pressure force function (SPF) of the SBGFRLS model, which improves the ability of dealing with medical images with low contrast and complex structure. Second, the adaptive balance of local information and global information is realized by adding a novel weighting function, which accelerates the evolution speed and enhances the adaptability of the model; Third, in the numerical implementation process of the proposed model, the divergence operator is replaced by the Gaussian filter, in this way, the level set function is smoothed and the computation is simplified. Last, a penalty term of symbolic function is introduced to reduce the computational complexity of the level set function due to re-initialization and regularization process. In order to verify the effectiveness of the model, we use different kinds of medical images for simulation experiments. Experimental results show that compared with the traditional active contour models, the proposed method can achieve an satisfactory both in segmentation speed and accuracy.","issue":"23","citation-key":"wangAdaptableActiveContour2019","language":"en","accessed":{"date-parts":[["2024",5,21]]},"author":[{"given":"Xianghai","family":"Wang"},{"given":"Wei","family":"Li"},{"given":"Chong","family":"Zhang"},{"given":"Wanqi","family":"Lou"},{"given":"Ruoxi","family":"Song"}],"title":"An adaptable active contour model for medical image segmentation based on region and edge information","container-title-short":"Multimed Tools Appl","id":"wangAdaptableActiveContour2019","volume":"78","DOI":"10.1007/s11042-019-08073-3","page":"33921-33937","container-title":"Multimedia Tools and Applications","URL":"https://doi.org/10.1007/s11042-019-08073-3","type":"article-journal","ISSN":"1573-7721","source":"Springer Link","issued":{"date-parts":[["2019",12,1]]}},"suffix":"","id":583,"uris":["http://zotero.org/users/9557124/items/ZWIAVT3U"],"prefix":"","uri":["http://zotero.org/users/9557124/items/ZWIAVT3U"]}],"schema":"https://github.com/citation-style-language/schema/raw/master/csl-citation.json","properties":{"formattedCitation":"[@wangAdaptableActiveContour2019]","noteIndex":0}}   </w:instrText>
       </w:r>
       <w:r>
         <w:fldChar w:fldCharType="separate"/>
@@ -543,7 +543,7 @@
         <w:fldChar w:fldCharType="begin"/>
       </w:r>
       <w:r>
-        <w:instrText xml:space="preserve"> ADDIN ZOTERO_ITEM CSL_CITATION {"properties":{"noteIndex":0,"formattedCitation":"[@chenLearningActiveContour2019]"},"schema":"https://github.com/citation-style-language/schema/raw/master/csl-citation.json","citationItems":[{"uris":["http://zotero.org/users/9557124/items/7DTMLPDB"],"itemData":{"URL":"https://ieeexplore.ieee.org/document/8953484","ISSN":"2575-7075","type":"paper-conference","issued":{"date-parts":[["2019",6]]},"id":"chenLearningActiveContour2019","container-title":"2019 IEEE/CVF Conference on Computer Vision and Pattern Recognition (CVPR)","citation-key":"chenLearningActiveContour2019","source":"IEEE Xplore","page":"11624-11632","event-title":"2019 IEEE/CVF Conference on Computer Vision and Pattern Recognition (CVPR)","DOI":"10.1109/CVPR.2019.01190","title":"Learning Active Contour Models for Medical Image Segmentation","accessed":{"date-parts":[["2024",5,21]]},"author":[{"family":"Chen","given":"Xu"},{"family":"Williams","given":"Bryan M."},{"family":"Vallabhaneni","given":"Srinivasa R."},{"family":"Czanner","given":"Gabriela"},{"family":"Williams","given":"Rachel"},{"family":"Zheng","given":"Yalin"}],"abstract":"Image segmentation is an important step in medical image processing and has been widely studied and developed for refinement of clinical analysis and applications. New models based on deep learning have improved results but are restricted to pixel-wise fitting of the segmentation map. Our aim was to tackle this limitation by developing a new model based on deep learning which takes into account the area inside as well as outside the region of interest as well as the size of boundaries during learning. Specifically, we propose a new loss function which incorporates area and size information and integrates this into a dense deep learning model. We evaluated our approach on a dataset of more than 2,000 cardiac MRI scans. Our results show that the proposed loss function outperforms other mainstream loss function Cross-entropy on two common segmentation networks. Our loss function is robust while using different hyperparameter lambda."},"uri":["http://zotero.org/users/9557124/items/7DTMLPDB"],"id":576,"prefix":"","suffix":""}],"citationID":"00000011"}   </w:instrText>
+        <w:instrText xml:space="preserve"> ADDIN ZOTERO_ITEM CSL_CITATION {"citationID":"00000011","citationItems":[{"itemData":{"abstract":"Image segmentation is an important step in medical image processing and has been widely studied and developed for refinement of clinical analysis and applications. New models based on deep learning have improved results but are restricted to pixel-wise fitting of the segmentation map. Our aim was to tackle this limitation by developing a new model based on deep learning which takes into account the area inside as well as outside the region of interest as well as the size of boundaries during learning. Specifically, we propose a new loss function which incorporates area and size information and integrates this into a dense deep learning model. We evaluated our approach on a dataset of more than 2,000 cardiac MRI scans. Our results show that the proposed loss function outperforms other mainstream loss function Cross-entropy on two common segmentation networks. Our loss function is robust while using different hyperparameter lambda.","URL":"https://ieeexplore.ieee.org/document/8953484","type":"paper-conference","id":"chenLearningActiveContour2019","title":"Learning Active Contour Models for Medical Image Segmentation","DOI":"10.1109/CVPR.2019.01190","citation-key":"chenLearningActiveContour2019","page":"11624-11632","source":"IEEE Xplore","container-title":"2019 IEEE/CVF Conference on Computer Vision and Pattern Recognition (CVPR)","event-title":"2019 IEEE/CVF Conference on Computer Vision and Pattern Recognition (CVPR)","accessed":{"date-parts":[["2024",5,21]]},"issued":{"date-parts":[["2019",6]]},"ISSN":"2575-7075","author":[{"given":"Xu","family":"Chen"},{"given":"Bryan M.","family":"Williams"},{"given":"Srinivasa R.","family":"Vallabhaneni"},{"given":"Gabriela","family":"Czanner"},{"given":"Rachel","family":"Williams"},{"given":"Yalin","family":"Zheng"}]},"suffix":"","id":576,"uris":["http://zotero.org/users/9557124/items/7DTMLPDB"],"prefix":"","uri":["http://zotero.org/users/9557124/items/7DTMLPDB"]}],"schema":"https://github.com/citation-style-language/schema/raw/master/csl-citation.json","properties":{"formattedCitation":"[@chenLearningActiveContour2019]","noteIndex":0}}   </w:instrText>
       </w:r>
       <w:r>
         <w:fldChar w:fldCharType="separate"/>
@@ -621,7 +621,7 @@
         <w:fldChar w:fldCharType="begin"/>
       </w:r>
       <w:r>
-        <w:instrText xml:space="preserve"> ADDIN ZOTERO_ITEM CSL_CITATION {"properties":{"noteIndex":0,"formattedCitation":"[@WangGuoLiYiXueTuXiangTuShenDuXueXiFenGeSuanFaZongShu2022]"},"schema":"https://github.com/citation-style-language/schema/raw/master/csl-citation.json","citationItems":[{"uris":["http://zotero.org/users/9557124/items/G9P35GKI"],"itemData":{"URL":"http://cea.ceaj.org/CN/10.3778/j.issn.1002-8331.2112-0225","ISSN":"1002-8331","source":"MagTech","issue":"12","page":"37","accessed":{"date-parts":[["2024",5,22]]},"issued":{"date-parts":[["2022",6,15]]},"container-title":"计算机工程与应用","abstract":"精准分割医学图像中的器官或病灶，是医学图像智能分析领域的重要...","citation-key":"WangGuoLiYiXueTuXiangTuShenDuXueXiFenGeSuanFaZongShu2022","language":"zh-CN","note":"Field: 精准分割医学图像中的器官或病灶，是医学图像智能分析领域的重要难题，其在临床上对于疾病的辅助诊疗有着重要应用价值。在解决医学图像信息表征及对非欧空间生理组织结构准确建模等挑战性问题方面，基于图深度学习的医学图像分割技术取得了重要突破，展现出显著的信息特征提取及表征优势，可获得更为精准的分割结果，已成为该领域新兴研究热点。为更好促进医学图像图深度学习分割算法的研究发展，对该领域的技术进展及应用现状做了系统的梳理总结。介绍了图的定义及图卷积网络的基本结构，详细阐述了谱图卷积和空域图卷积操作。根据GCN结合残差模块、注意力机制模块及学习模块三种技术结构模式，归纳并总结了其在医学图像分割中的研究进展。对图深度学习算法在医学图像分割领域的应用和发展做了概要总结和展望，为该领域的技术发展提供参考和新的研究思路。","id":"WangGuoLiYiXueTuXiangTuShenDuXueXiFenGeSuanFaZongShu2022","DOI":"10.3778/j.issn.1002-8331.2112-0225","title":"医学图像图深度学习分割算法综述","volume":"58","author":[{"literal":"王国力"},{"literal":"孙宇"},{"literal":"魏本征"}],"type":"article-journal"},"uri":["http://zotero.org/users/9557124/items/G9P35GKI"],"id":601,"prefix":"","suffix":""}],"citationID":"00000012"}   </w:instrText>
+        <w:instrText xml:space="preserve"> ADDIN ZOTERO_ITEM CSL_CITATION {"citationID":"00000012","citationItems":[{"itemData":{"abstract":"精准分割医学图像中的器官或病灶，是医学图像智能分析领域的重要...","issue":"12","citation-key":"WangGuoLiYiXueTuXiangTuShenDuXueXiFenGeSuanFaZongShu2022","ISSN":"1002-8331","accessed":{"date-parts":[["2024",5,22]]},"author":[{"literal":"王国力"},{"literal":"孙宇"},{"literal":"魏本征"}],"title":"医学图像图深度学习分割算法综述","id":"WangGuoLiYiXueTuXiangTuShenDuXueXiFenGeSuanFaZongShu2022","volume":"58","DOI":"10.3778/j.issn.1002-8331.2112-0225","page":"37","URL":"http://cea.ceaj.org/CN/10.3778/j.issn.1002-8331.2112-0225","container-title":"计算机工程与应用","source":"MagTech","type":"article-journal","language":"zh-CN","note":"Field: 精准分割医学图像中的器官或病灶，是医学图像智能分析领域的重要难题，其在临床上对于疾病的辅助诊疗有着重要应用价值。在解决医学图像信息表征及对非欧空间生理组织结构准确建模等挑战性问题方面，基于图深度学习的医学图像分割技术取得了重要突破，展现出显著的信息特征提取及表征优势，可获得更为精准的分割结果，已成为该领域新兴研究热点。为更好促进医学图像图深度学习分割算法的研究发展，对该领域的技术进展及应用现状做了系统的梳理总结。介绍了图的定义及图卷积网络的基本结构，详细阐述了谱图卷积和空域图卷积操作。根据GCN结合残差模块、注意力机制模块及学习模块三种技术结构模式，归纳并总结了其在医学图像分割中的研究进展。对图深度学习算法在医学图像分割领域的应用和发展做了概要总结和展望，为该领域的技术发展提供参考和新的研究思路。","issued":{"date-parts":[["2022",6,15]]}},"suffix":"","id":601,"uris":["http://zotero.org/users/9557124/items/G9P35GKI"],"prefix":"","uri":["http://zotero.org/users/9557124/items/G9P35GKI"]}],"schema":"https://github.com/citation-style-language/schema/raw/master/csl-citation.json","properties":{"formattedCitation":"[@WangGuoLiYiXueTuXiangTuShenDuXueXiFenGeSuanFaZongShu2022]","noteIndex":0}}   </w:instrText>
       </w:r>
       <w:r>
         <w:fldChar w:fldCharType="separate"/>
@@ -642,7 +642,7 @@
         <w:fldChar w:fldCharType="begin"/>
       </w:r>
       <w:r>
-        <w:instrText xml:space="preserve"> ADDIN ZOTERO_ITEM CSL_CITATION {"properties":{"noteIndex":0,"formattedCitation":"[@JinHuYongJiYuJuanJiShenJingWangLuoDeShuiShengTongXinXiTongQianDaoJianCeYuXinDaoFenLei]"},"schema":"https://github.com/citation-style-language/schema/raw/master/csl-citation.json","citationItems":[{"uris":["http://zotero.org/users/9557124/items/28HCWGGK"],"itemData":{"URL":"https://xueshu.baidu.com/usercenter/paper/show?paperid=1k200a700n0c0890w0680890r1550139","note":"view: 83\nlike: 0","source":"Baidu Scholar","citation-key":"JinHuYongJiYuJuanJiShenJingWangLuoDeShuiShengTongXinXiTongQianDaoJianCeYuXinDaoFenLei","publisher":"哈尔滨工业大学","genre":"学位论文","id":"JinHuYongJiYuJuanJiShenJingWangLuoDeShuiShengTongXinXiTongQianDaoJianCeYuXinDaoFenLei","type":"thesis","title":"基于卷积神经网络的水声通信系统前导检测与信道分类","accessed":{"date-parts":[["2024",5,19]]},"author":[{"literal":"金胡勇"}],"abstract":"水声通信是目前最成熟的水下无线通信技术,其在军用与民用领域均有重要应用,国内外非常重视水声通信技术的研究.由于水声信道具有丰富的时变多径,传输信号带宽受限且噪声干扰严重等特点,使得水声通信系统的性能受到了严重影响.如何提高水声通信质量成为一个非常重要的研究课题,本文主要从前导检测和信道分类进行研究.针对前导检测,本文提出了一种基于卷积神经网络算法的检测方法.在水声通信中,前导检测是非常重要的,只有前导信号才能触发接收机工作,进而再对后续接收的有效水声数据进行处理.现有研究表明,复杂的水下多径与干扰是影响前导检测性能的主要原因.大量实验数据显示,在某些情况下,通过时频图分析,人眼可以看到前导信号,但传统检测器却检测不出来;深度学习方法中的卷积神经网络算法通过模拟动物的视觉神经系统进行智能图像识别,善于抓取图像特征,非常适合图像分类,这就激发了我们使用卷积神经网络通过对时频图识别来检测前导信号.实验表明,提出的基于卷积神经网络的前导检测方法具有很高的识别准确率且优于传统方法.对于水声信道分类,传统的水声通信并不进行信道分类,但不同地区不同季节的水声信道具有强烈的差异性.本文根据水声信道对水声通信的影响,拟将水声信道分为两类,一类是随时间急剧变化的信道,另一类是随时间缓慢变化的信道,这种分类方式对于通信数据包长度具有特别的指导意义.本文通过分析水声信道特征引入时变特征参量来对传统时变信道的冲击响应进行改进,根据改进的信道冲击响应获取冲击响应图,再运用卷积神经网络对信道分类;此外,本文还通过计算信道时变相关参数与提出的信道分类方法进行比较,结果表明利用卷积神经网络可以实现更准确的信道分类.为后续进一步完善水声信道分类进而提升水声通信质量奠定基础."},"uri":["http://zotero.org/users/9557124/items/28HCWGGK"],"id":569,"prefix":"","suffix":""}],"citationID":"00000013"}   </w:instrText>
+        <w:instrText xml:space="preserve"> ADDIN ZOTERO_ITEM CSL_CITATION {"citationID":"00000013","citationItems":[{"itemData":{"abstract":"水声通信是目前最成熟的水下无线通信技术,其在军用与民用领域均有重要应用,国内外非常重视水声通信技术的研究.由于水声信道具有丰富的时变多径,传输信号带宽受限且噪声干扰严重等特点,使得水声通信系统的性能受到了严重影响.如何提高水声通信质量成为一个非常重要的研究课题,本文主要从前导检测和信道分类进行研究.针对前导检测,本文提出了一种基于卷积神经网络算法的检测方法.在水声通信中,前导检测是非常重要的,只有前导信号才能触发接收机工作,进而再对后续接收的有效水声数据进行处理.现有研究表明,复杂的水下多径与干扰是影响前导检测性能的主要原因.大量实验数据显示,在某些情况下,通过时频图分析,人眼可以看到前导信号,但传统检测器却检测不出来;深度学习方法中的卷积神经网络算法通过模拟动物的视觉神经系统进行智能图像识别,善于抓取图像特征,非常适合图像分类,这就激发了我们使用卷积神经网络通过对时频图识别来检测前导信号.实验表明,提出的基于卷积神经网络的前导检测方法具有很高的识别准确率且优于传统方法.对于水声信道分类,传统的水声通信并不进行信道分类,但不同地区不同季节的水声信道具有强烈的差异性.本文根据水声信道对水声通信的影响,拟将水声信道分为两类,一类是随时间急剧变化的信道,另一类是随时间缓慢变化的信道,这种分类方式对于通信数据包长度具有特别的指导意义.本文通过分析水声信道特征引入时变特征参量来对传统时变信道的冲击响应进行改进,根据改进的信道冲击响应获取冲击响应图,再运用卷积神经网络对信道分类;此外,本文还通过计算信道时变相关参数与提出的信道分类方法进行比较,结果表明利用卷积神经网络可以实现更准确的信道分类.为后续进一步完善水声信道分类进而提升水声通信质量奠定基础.","publisher":"哈尔滨工业大学","id":"JinHuYongJiYuJuanJiShenJingWangLuoDeShuiShengTongXinXiTongQianDaoJianCeYuXinDaoFenLei","genre":"学位论文","citation-key":"JinHuYongJiYuJuanJiShenJingWangLuoDeShuiShengTongXinXiTongQianDaoJianCeYuXinDaoFenLei","type":"thesis","URL":"https://xueshu.baidu.com/usercenter/paper/show?paperid=1k200a700n0c0890w0680890r1550139","title":"基于卷积神经网络的水声通信系统前导检测与信道分类","accessed":{"date-parts":[["2024",5,19]]},"source":"Baidu Scholar","note":"view: 83\nlike: 0","author":[{"literal":"金胡勇"}]},"suffix":"","id":569,"uris":["http://zotero.org/users/9557124/items/28HCWGGK"],"prefix":"","uri":["http://zotero.org/users/9557124/items/28HCWGGK"]}],"schema":"https://github.com/citation-style-language/schema/raw/master/csl-citation.json","properties":{"formattedCitation":"[@JinHuYongJiYuJuanJiShenJingWangLuoDeShuiShengTongXinXiTongQianDaoJianCeYuXinDaoFenLei]","noteIndex":0}}   </w:instrText>
       </w:r>
       <w:r>
         <w:fldChar w:fldCharType="separate"/>
@@ -681,7 +681,7 @@
         <w:fldChar w:fldCharType="begin"/>
       </w:r>
       <w:r>
-        <w:instrText xml:space="preserve"> ADDIN ZOTERO_ITEM CSL_CITATION {"properties":{"noteIndex":0,"formattedCitation":"[@ZhangChengChengJiYuJiLianJuanJiShenJingWangLuoDeGanZangZhongLiuFenGeYuJianCeFangFaYanJiu]"},"schema":"https://github.com/citation-style-language/schema/raw/master/csl-citation.json","citationItems":[{"uris":["http://zotero.org/users/9557124/items/DAGE2EZM"],"itemData":{"URL":"https://doi.org/10.27103/d.cnki.ghebu.2023.001009","type":"thesis","id":"ZhangChengChengJiYuJiLianJuanJiShenJingWangLuoDeGanZangZhongLiuFenGeYuJianCeFangFaYanJiu","source":"CNKI","note":"major: 电子信息硕士（专业学位）\ndownload: 80\nCLC: R735.7;TP183;TP391.41\nCNKICite: 0\ndbcode: CMFD\ndbname: CMFDTEMP\nfilename: 1023914644.nh","number-of-pages":"81","contributor":[{"literal":"宗晓萍"},{"literal":"张军华"}],"citation-key":"ZhangChengChengJiYuJiLianJuanJiShenJingWangLuoDeGanZangZhongLiuFenGeYuJianCeFangFaYanJiu","publisher":"河北大学","genre":"硕士学位论文","DOI":"10.27103/d.cnki.ghebu.2023.001009","language":"zh-CN","title":"基于级联卷积神经网络的肝脏肿瘤分割与检测方法研究","accessed":{"date-parts":[["2024",5,8]]},"author":[{"literal":"张成成"}],"abstract":"肝脏恶性肿瘤,作为发病率兼死亡率最高的疾病之一,给人类生命健康造成了严重的危害。及时的早期筛查无疑可以一定程度上减少、扼制疾病的发展,因此借助计算机辅助诊疗对于医生做出疾病判断和诊疗计划具有重大的指导意义。然而肝脏的形态、位置在不同人类个体之间存在着微妙的差异,同时医学图像具有低对比度及背景复杂的特点,再加上肿瘤往往呈现扩散化的趋势,一系列的不利因素使得针对肝脏及其肿瘤的图像处理工作仍然难以取得长足的进步。为了提高肝脏及其肿瘤的医学图像分割、检测性能,本文基于卷积神经网络,开展以下主要工作:(1)提出一种基于改进U-Net的肝脏分割方法。以U-Net作为基础架构,将U-Net中每个卷积模块分别用改进的预激活残差模块进行替代,提高网络的收敛性能,优化了模型表达能力;同时考虑到医学数据中普遍存在病变区域占比较低的问题,提出加权的混合损失函数缓解类别失衡现象。经过在Li TS数据集上的充分实验验证,肝脏部位的分割效果得到明显改善。(2)提出一种基于深度残差瓶颈结构的级联U-Net肝脏肿瘤分割方法。考虑到多尺度的小体积肿瘤分割需要更多不同尺度下的深层次特征信息,同时避免网络过深导致模型精度下降,提出在收缩路径引入改进的深度残差瓶颈卷积结构,并在收缩与扩张路径之间的桥接处引入设计的混合空洞卷积模块;在跳跃连接中引入了空间和通道的注意力融合机制,对特征的通道和空间关联性进行获取,使得级联二级网络学习的侧重点更多地聚焦于局部肿瘤特征。同时收缩路径的深度加深以及跳跃连接处的注意力机制引入也能够缓解U-Net两个路径之间的语义差异,更好地完成特征融合。实验结果表明,改进后的网络精度明显得到提高,证明了级联分割任务的可行性。(3)提出一种基于Mask R-CNN改进的肝脏肿瘤检测方法。针对原始网络的设计并不针对于医学图像,结合肝脏肿瘤数据的特点,调整锚框的尺寸为(82,162,322,642,1282);通过在FPN中扩充一条最底层与各高层之间的通路,为高层特征传播更精准的低级细节和定位信息,以解决对低层特征信息利用不合理的问题;将改进的FPN与不同的主干网络层数相结合,寻求相对适合于肝脏肿瘤检测的特征提取方式。实验结果表明,改进后的网络能够更好地适应医学图像检测工作。"},"uri":["http://zotero.org/users/9557124/items/DAGE2EZM"],"id":535,"prefix":"","suffix":""}],"citationID":"00000014"}   </w:instrText>
+        <w:instrText xml:space="preserve"> ADDIN ZOTERO_ITEM CSL_CITATION {"citationID":"00000014","citationItems":[{"itemData":{"abstract":"肝脏恶性肿瘤,作为发病率兼死亡率最高的疾病之一,给人类生命健康造成了严重的危害。及时的早期筛查无疑可以一定程度上减少、扼制疾病的发展,因此借助计算机辅助诊疗对于医生做出疾病判断和诊疗计划具有重大的指导意义。然而肝脏的形态、位置在不同人类个体之间存在着微妙的差异,同时医学图像具有低对比度及背景复杂的特点,再加上肿瘤往往呈现扩散化的趋势,一系列的不利因素使得针对肝脏及其肿瘤的图像处理工作仍然难以取得长足的进步。为了提高肝脏及其肿瘤的医学图像分割、检测性能,本文基于卷积神经网络,开展以下主要工作:(1)提出一种基于改进U-Net的肝脏分割方法。以U-Net作为基础架构,将U-Net中每个卷积模块分别用改进的预激活残差模块进行替代,提高网络的收敛性能,优化了模型表达能力;同时考虑到医学数据中普遍存在病变区域占比较低的问题,提出加权的混合损失函数缓解类别失衡现象。经过在Li TS数据集上的充分实验验证,肝脏部位的分割效果得到明显改善。(2)提出一种基于深度残差瓶颈结构的级联U-Net肝脏肿瘤分割方法。考虑到多尺度的小体积肿瘤分割需要更多不同尺度下的深层次特征信息,同时避免网络过深导致模型精度下降,提出在收缩路径引入改进的深度残差瓶颈卷积结构,并在收缩与扩张路径之间的桥接处引入设计的混合空洞卷积模块;在跳跃连接中引入了空间和通道的注意力融合机制,对特征的通道和空间关联性进行获取,使得级联二级网络学习的侧重点更多地聚焦于局部肿瘤特征。同时收缩路径的深度加深以及跳跃连接处的注意力机制引入也能够缓解U-Net两个路径之间的语义差异,更好地完成特征融合。实验结果表明,改进后的网络精度明显得到提高,证明了级联分割任务的可行性。(3)提出一种基于Mask R-CNN改进的肝脏肿瘤检测方法。针对原始网络的设计并不针对于医学图像,结合肝脏肿瘤数据的特点,调整锚框的尺寸为(82,162,322,642,1282);通过在FPN中扩充一条最底层与各高层之间的通路,为高层特征传播更精准的低级细节和定位信息,以解决对低层特征信息利用不合理的问题;将改进的FPN与不同的主干网络层数相结合,寻求相对适合于肝脏肿瘤检测的特征提取方式。实验结果表明,改进后的网络能够更好地适应医学图像检测工作。","publisher":"河北大学","URL":"https://doi.org/10.27103/d.cnki.ghebu.2023.001009","type":"thesis","id":"ZhangChengChengJiYuJiLianJuanJiShenJingWangLuoDeGanZangZhongLiuFenGeYuJianCeFangFaYanJiu","genre":"硕士学位论文","DOI":"10.27103/d.cnki.ghebu.2023.001009","citation-key":"ZhangChengChengJiYuJiLianJuanJiShenJingWangLuoDeGanZangZhongLiuFenGeYuJianCeFangFaYanJiu","title":"基于级联卷积神经网络的肝脏肿瘤分割与检测方法研究","source":"CNKI","language":"zh-CN","contributor":[{"literal":"宗晓萍"},{"literal":"张军华"}],"accessed":{"date-parts":[["2024",5,8]]},"note":"major: 电子信息硕士（专业学位）\ndownload: 80\nCLC: R735.7;TP183;TP391.41\nCNKICite: 0\ndbcode: CMFD\ndbname: CMFDTEMP\nfilename: 1023914644.nh","number-of-pages":"81","author":[{"literal":"张成成"}]},"suffix":"","id":535,"uris":["http://zotero.org/users/9557124/items/DAGE2EZM"],"prefix":"","uri":["http://zotero.org/users/9557124/items/DAGE2EZM"]}],"schema":"https://github.com/citation-style-language/schema/raw/master/csl-citation.json","properties":{"formattedCitation":"[@ZhangChengChengJiYuJiLianJuanJiShenJingWangLuoDeGanZangZhongLiuFenGeYuJianCeFangFaYanJiu]","noteIndex":0}}   </w:instrText>
       </w:r>
       <w:r>
         <w:fldChar w:fldCharType="separate"/>
@@ -728,7 +728,7 @@
         <w:fldChar w:fldCharType="begin"/>
       </w:r>
       <w:r>
-        <w:instrText xml:space="preserve"> ADDIN ZOTERO_ITEM CSL_CITATION {"properties":{"noteIndex":0,"formattedCitation":"[@chenAbilitySegmentingAnything2023a]"},"schema":"https://github.com/citation-style-language/schema/raw/master/csl-citation.json","citationItems":[{"uris":["http://zotero.org/users/9557124/items/2REKX95G"],"itemData":{"URL":"https://www.jstage.jst.go.jp/article/bst/17/3/17_2023.01128/_article","ISSN":"1881-7815, 1881-7823","source":"DOI.org (Crossref)","issue":"3","page":"211-218","container-title-short":"BST","accessed":{"date-parts":[["2024",1,17]]},"issued":{"date-parts":[["2023",6,30]]},"DOI":"10.5582/bst.2023.01128","type":"article-journal","citation-key":"chenAbilitySegmentingAnything2023a","note":"titleTranslation: 分割任何模型（SAM）分割超声波图像的能力\nabstractTranslation:  准确的超声波（US）图像分割对于疾病筛查、诊断和预后评估非常重要。然而，超声图像通常会出现阴影伪影和模糊边界，从而影响超声图像的分割。最近，Meta AI 的 Segmenting Anything Model（SAM）在广泛的应用中展现出了巨大的潜力。本文旨在初步评估 SAM 对 US 图像进行分割的能力，尤其是在阴影伪影和边界模糊的情况下。我们在三个不同组织的 US 数据集上评估了 SAM 的性能，包括多结构心脏组织、甲状腺结节和胎儿头部。结果表明，SAM 在组织结构清晰的 US 图像上表现一般，但在阴影伪影和边界模糊的情况下表现有限。因此，创建一种考虑到 US 图像特征的改进型 SAM 对自动和准确的 US 分割具有重要意义。","container-title":"BioScience Trends","language":"en","id":"chenAbilitySegmentingAnything2023a","title":"The ability of Segmenting Anything Model (SAM) to segment ultrasound images","volume":"17","author":[{"family":"Chen","given":"Fang"},{"family":"Chen","given":"Lingyu"},{"family":"Han","given":"Haojie"},{"family":"Zhang","given":"Sainan"},{"family":"Zhang","given":"Daoqiang"},{"family":"Liao","given":"Hongen"}],"abstract":"Accurate ultrasound (US) image segmentation is important for disease screening, diagnosis, and prognosis assessment. However, US images typically have shadow artifacts and ambiguous boundaries that affect US segmentation. Recently, Segmenting Anything Model (SAM) from Meta AI has demonstrated remarkable potential in a wide range of applications. The purpose of this paper was to conduct an initial evaluation of the ability for SAM to segment US images, particularly in the event of shadow artifacts and ambiguous boundaries. We evaluated SAM's performance on three US datasets of different tissues, including multi-structure cardiac tissue, thyroid nodules, and the fetal head. Results indicated that SAM generally performs well with US images with clear tissue structures, but it has limited performance in the event of shadow artifacts and ambiguous boundaries. Thus, creating an improved SAM that considers the characteristics of US images is significant for automatic and accurate US segmentation."},"uri":["http://zotero.org/users/9557124/items/2REKX95G"],"id":486,"prefix":"","suffix":""}],"citationID":"00000015"}   </w:instrText>
+        <w:instrText xml:space="preserve"> ADDIN ZOTERO_ITEM CSL_CITATION {"citationID":"00000015","citationItems":[{"itemData":{"abstract":"Accurate ultrasound (US) image segmentation is important for disease screening, diagnosis, and prognosis assessment. However, US images typically have shadow artifacts and ambiguous boundaries that affect US segmentation. Recently, Segmenting Anything Model (SAM) from Meta AI has demonstrated remarkable potential in a wide range of applications. The purpose of this paper was to conduct an initial evaluation of the ability for SAM to segment US images, particularly in the event of shadow artifacts and ambiguous boundaries. We evaluated SAM's performance on three US datasets of different tissues, including multi-structure cardiac tissue, thyroid nodules, and the fetal head. Results indicated that SAM generally performs well with US images with clear tissue structures, but it has limited performance in the event of shadow artifacts and ambiguous boundaries. Thus, creating an improved SAM that considers the characteristics of US images is significant for automatic and accurate US segmentation.","issue":"3","citation-key":"chenAbilitySegmentingAnything2023a","language":"en","accessed":{"date-parts":[["2024",1,17]]},"author":[{"given":"Fang","family":"Chen"},{"given":"Lingyu","family":"Chen"},{"given":"Haojie","family":"Han"},{"given":"Sainan","family":"Zhang"},{"given":"Daoqiang","family":"Zhang"},{"given":"Hongen","family":"Liao"}],"title":"The ability of Segmenting Anything Model (SAM) to segment ultrasound images","container-title-short":"BST","id":"chenAbilitySegmentingAnything2023a","volume":"17","DOI":"10.5582/bst.2023.01128","page":"211-218","URL":"https://www.jstage.jst.go.jp/article/bst/17/3/17_2023.01128/_article","container-title":"BioScience Trends","type":"article-journal","source":"DOI.org (Crossref)","ISSN":"1881-7815, 1881-7823","note":"titleTranslation: 分割任何模型（SAM）分割超声波图像的能力\nabstractTranslation:  准确的超声波（US）图像分割对于疾病筛查、诊断和预后评估非常重要。然而，超声图像通常会出现阴影伪影和模糊边界，从而影响超声图像的分割。最近，Meta AI 的 Segmenting Anything Model（SAM）在广泛的应用中展现出了巨大的潜力。本文旨在初步评估 SAM 对 US 图像进行分割的能力，尤其是在阴影伪影和边界模糊的情况下。我们在三个不同组织的 US 数据集上评估了 SAM 的性能，包括多结构心脏组织、甲状腺结节和胎儿头部。结果表明，SAM 在组织结构清晰的 US 图像上表现一般，但在阴影伪影和边界模糊的情况下表现有限。因此，创建一种考虑到 US 图像特征的改进型 SAM 对自动和准确的 US 分割具有重要意义。","issued":{"date-parts":[["2023",6,30]]}},"suffix":"","id":486,"uris":["http://zotero.org/users/9557124/items/2REKX95G"],"prefix":"","uri":["http://zotero.org/users/9557124/items/2REKX95G"]}],"schema":"https://github.com/citation-style-language/schema/raw/master/csl-citation.json","properties":{"formattedCitation":"[@chenAbilitySegmentingAnything2023a]","noteIndex":0}}   </w:instrText>
       </w:r>
       <w:r>
         <w:fldChar w:fldCharType="separate"/>
@@ -743,13 +743,13 @@
         <w:fldChar w:fldCharType="end"/>
       </w:r>
       <w:r>
-        <w:t xml:space="preserve">。此外，Mazurowski 等的 SAM 医学图像分割分析实验研究进一步验证了 SAM 在不同医学成像数据集上的广泛适用性，尤其是在处理肝CT图像时，SAM 显示出较高的 IoU 性能</w:t>
+        <w:t xml:space="preserve">。此外，Mazurowski 等的 SAM 医学图像分割分析实验研究进一步验证了 SAM 在不同医学成像数据集上的广泛适用性，尤其是在处理肝CT图像时，SAM 显示出较高的 IOU 性能</w:t>
       </w:r>
       <w:r>
         <w:fldChar w:fldCharType="begin"/>
       </w:r>
       <w:r>
-        <w:instrText xml:space="preserve"> ADDIN ZOTERO_ITEM CSL_CITATION {"properties":{"noteIndex":0,"formattedCitation":"[@mazurowskiSegmentAnythingModel2023a]"},"schema":"https://github.com/citation-style-language/schema/raw/master/csl-citation.json","citationItems":[{"uris":["http://zotero.org/users/9557124/items/ZG9XUUPJ"],"itemData":{"URL":"https://linkinghub.elsevier.com/retrieve/pii/S1361841523001780","title-short":"Segment anything model for medical image analysis","source":"DOI.org (Crossref)","page":"102918","container-title-short":"Medical Image Analysis","accessed":{"date-parts":[["2024",1,17]]},"note":"titleTranslation: 用于医学图像分析的任何分段模型：实验研究\nabstractTranslation:  由于数据注释的可用性有限，为医学图像训练分割模型仍然具有挑战性。Segment Anything Model（SAM）是一个基础模型，主要针对自然图像，在超过 10 亿个注释上进行训练，旨在以交互方式分割用户定义的感兴趣对象。该模型在自然图像上的表现令人印象深刻，但在医学图像领域却面临着一系列挑战。在此，我们对 SAM 在 19 个不同模式和解剖学的医学影像数据集上分割医学影像的能力进行了广泛评估。在实验中，我们使用模拟交互式分割的标准方法为 SAM 生成点和框提示。我们报告了以下发现：(1) 基于单个提示的 SAM 性能因数据集和任务的不同而有很大差异，从脊柱 MRI 的 IoU=0.1135 到髋关节 X 光片的 IoU=0.8650。(2) 对于圆周较好、提示模糊性较低的物体，如计算机断层扫描中的器官分割，分割性能似乎较好，而在其他各种情况下，如脑肿瘤分割，分割性能较差。(3) SAM 在使用方框提示时的性能明显优于使用点提示时的性能。(4) 在几乎所有单点提示设置中，SAM 的性能都优于类似的 RITM、SimpleClick 和 FocalClick 方法。(5) 在迭代提供多点提示时，SAM 的性能一般只能略微提高，而其他方法的性能则能提高到超越 SAM 基于点的性能的水平。我们还就 SAM 在所有测试数据集上的性能、迭代分割以及 SAM 在提示模糊的情况下的行为提供了一些说明。我们得出的结论是，SAM 在某些医学影像数据集上表现出了令人印象深刻的零镜头分割性能，但在其他数据集上的表现一般甚至很差。SAM 有可能对医学影像领域的自动医学影像分割产生重大影响，但在使用时需要适当谨慎。评估 SAM 的代码可在 https://github.com/mazurowski-lab/segment-anything-medical-evaluation 公开获取。","issued":{"date-parts":[["2023",10]]},"type":"article-journal","ISSN":"13618415","citation-key":"mazurowskiSegmentAnythingModel2023a","container-title":"Medical Image Analysis","id":"mazurowskiSegmentAnythingModel2023a","language":"en","DOI":"10.1016/j.media.2023.102918","title":"Segment anything model for medical image analysis: An experimental study","volume":"89","author":[{"family":"Mazurowski","given":"Maciej A."},{"family":"Dong","given":"Haoyu"},{"family":"Gu","given":"Hanxue"},{"family":"Yang","given":"Jichen"},{"family":"Konz","given":"Nicholas"},{"family":"Zhang","given":"Yixin"}],"abstract":"Training segmentation models for medical images continues to be challenging due to the limited availability of data annotations. Segment Anything Model (SAM) is a foundation model trained on over 1 billion annotations, predominantly for natural images, that is intended to segment user-defined objects of interest in an interactive manner. While the model performance on natural images is impressive, medical image domains pose their own set of challenges. Here, we perform an extensive evaluation of SAM’s ability to segment medical images on a collection of 19 medical imaging datasets from various modalities and anatomies. In our experiments, we generated point and box prompts for SAM using a standard method that simulates interactive segmentation. We report the following findings: (1) SAM’s performance based on single prompts highly varies depending on the dataset and the task, from IoU=0.1135 for spine MRI to IoU=0.8650 for hip X-ray. (2) Segmentation performance appears to be better for well-circumscribed objects with prompts with less ambiguity such as the segmentation of organs in computed tomography and poorer in various other scenarios such as the segmentation of brain tumors. (3) SAM performs notably better with box prompts than with point prompts. (4) SAM outperforms similar methods RITM, SimpleClick, and FocalClick in almost all single-point prompt settings. (5) When multiple-point prompts are provided iteratively, SAM’s performance generally improves only slightly while other methods’ performance improves to the level that surpasses SAM’s point-based performance. We also provide several illustrations for SAM’s performance on all tested datasets, iterative segmentation, and SAM’s behavior given prompt ambiguity. We conclude that SAM shows impressive zero-shot segmentation performance for certain medical imaging datasets, but moderate to poor performance for others. SAM has the potential to make a significant impact in automated medical image segmentation in medical imaging, but appropriate care needs to be applied when using it. Code for evaluation SAM is made publicly available at https://github.com/mazurowski-lab/segment-anything-medical-evaluation."},"uri":["http://zotero.org/users/9557124/items/ZG9XUUPJ"],"id":484,"prefix":"","suffix":""}],"citationID":"00000016"}   </w:instrText>
+        <w:instrText xml:space="preserve"> ADDIN ZOTERO_ITEM CSL_CITATION {"citationID":"00000016","citationItems":[{"itemData":{"abstract":"Training segmentation models for medical images continues to be challenging due to the limited availability of data annotations. Segment Anything Model (SAM) is a foundation model trained on over 1 billion annotations, predominantly for natural images, that is intended to segment user-defined objects of interest in an interactive manner. While the model performance on natural images is impressive, medical image domains pose their own set of challenges. Here, we perform an extensive evaluation of SAM’s ability to segment medical images on a collection of 19 medical imaging datasets from various modalities and anatomies. In our experiments, we generated point and box prompts for SAM using a standard method that simulates interactive segmentation. We report the following findings: (1) SAM’s performance based on single prompts highly varies depending on the dataset and the task, from IoU=0.1135 for spine MRI to IoU=0.8650 for hip X-ray. (2) Segmentation performance appears to be better for well-circumscribed objects with prompts with less ambiguity such as the segmentation of organs in computed tomography and poorer in various other scenarios such as the segmentation of brain tumors. (3) SAM performs notably better with box prompts than with point prompts. (4) SAM outperforms similar methods RITM, SimpleClick, and FocalClick in almost all single-point prompt settings. (5) When multiple-point prompts are provided iteratively, SAM’s performance generally improves only slightly while other methods’ performance improves to the level that surpasses SAM’s point-based performance. We also provide several illustrations for SAM’s performance on all tested datasets, iterative segmentation, and SAM’s behavior given prompt ambiguity. We conclude that SAM shows impressive zero-shot segmentation performance for certain medical imaging datasets, but moderate to poor performance for others. SAM has the potential to make a significant impact in automated medical image segmentation in medical imaging, but appropriate care needs to be applied when using it. Code for evaluation SAM is made publicly available at https://github.com/mazurowski-lab/segment-anything-medical-evaluation.","citation-key":"mazurowskiSegmentAnythingModel2023a","language":"en","accessed":{"date-parts":[["2024",1,17]]},"author":[{"given":"Maciej A.","family":"Mazurowski"},{"given":"Haoyu","family":"Dong"},{"given":"Hanxue","family":"Gu"},{"given":"Jichen","family":"Yang"},{"given":"Nicholas","family":"Konz"},{"given":"Yixin","family":"Zhang"}],"title":"Segment anything model for medical image analysis: An experimental study","container-title-short":"Medical Image Analysis","id":"mazurowskiSegmentAnythingModel2023a","title-short":"Segment anything model for medical image analysis","DOI":"10.1016/j.media.2023.102918","volume":"89","page":"102918","URL":"https://linkinghub.elsevier.com/retrieve/pii/S1361841523001780","container-title":"Medical Image Analysis","type":"article-journal","source":"DOI.org (Crossref)","ISSN":"13618415","note":"titleTranslation: 用于医学图像分析的任何分段模型：实验研究\nabstractTranslation:  由于数据注释的可用性有限，为医学图像训练分割模型仍然具有挑战性。Segment Anything Model（SAM）是一个基础模型，主要针对自然图像，在超过 10 亿个注释上进行训练，旨在以交互方式分割用户定义的感兴趣对象。该模型在自然图像上的表现令人印象深刻，但在医学图像领域却面临着一系列挑战。在此，我们对 SAM 在 19 个不同模式和解剖学的医学影像数据集上分割医学影像的能力进行了广泛评估。在实验中，我们使用模拟交互式分割的标准方法为 SAM 生成点和框提示。我们报告了以下发现：(1) 基于单个提示的 SAM 性能因数据集和任务的不同而有很大差异，从脊柱 MRI 的 IoU=0.1135 到髋关节 X 光片的 IoU=0.8650。(2) 对于圆周较好、提示模糊性较低的物体，如计算机断层扫描中的器官分割，分割性能似乎较好，而在其他各种情况下，如脑肿瘤分割，分割性能较差。(3) SAM 在使用方框提示时的性能明显优于使用点提示时的性能。(4) 在几乎所有单点提示设置中，SAM 的性能都优于类似的 RITM、SimpleClick 和 FocalClick 方法。(5) 在迭代提供多点提示时，SAM 的性能一般只能略微提高，而其他方法的性能则能提高到超越 SAM 基于点的性能的水平。我们还就 SAM 在所有测试数据集上的性能、迭代分割以及 SAM 在提示模糊的情况下的行为提供了一些说明。我们得出的结论是，SAM 在某些医学影像数据集上表现出了令人印象深刻的零镜头分割性能，但在其他数据集上的表现一般甚至很差。SAM 有可能对医学影像领域的自动医学影像分割产生重大影响，但在使用时需要适当谨慎。评估 SAM 的代码可在 https://github.com/mazurowski-lab/segment-anything-medical-evaluation 公开获取。","issued":{"date-parts":[["2023",10]]}},"suffix":"","id":484,"uris":["http://zotero.org/users/9557124/items/ZG9XUUPJ"],"prefix":"","uri":["http://zotero.org/users/9557124/items/ZG9XUUPJ"]}],"schema":"https://github.com/citation-style-language/schema/raw/master/csl-citation.json","properties":{"formattedCitation":"[@mazurowskiSegmentAnythingModel2023a]","noteIndex":0}}   </w:instrText>
       </w:r>
       <w:r>
         <w:fldChar w:fldCharType="separate"/>
@@ -952,14 +952,14 @@
     </w:p>
     <w:p>
       <w:pPr>
-        <w:pStyle w:val="a6"/>
+        <w:pStyle w:val="CaptionedFigure"/>
       </w:pPr>
       <w:r>
         <w:drawing>
           <wp:inline>
             <wp:extent cx="6108700" cy="3468093"/>
             <wp:effectExtent b="0" l="0" r="0" t="0"/>
-            <wp:docPr descr="" title="" id="33" name="Picture"/>
+            <wp:docPr descr="图 2.1 肝脏 CT 扫描图像" title="" id="33" name="Picture"/>
             <a:graphic>
               <a:graphicData uri="http://schemas.openxmlformats.org/drawingml/2006/picture">
                 <pic:pic>
@@ -999,7 +999,7 @@
     </w:p>
     <w:p>
       <w:pPr>
-        <w:pStyle w:val="a6"/>
+        <w:pStyle w:val="ImageCaption"/>
       </w:pPr>
       <w:r>
         <w:t xml:space="preserve">图 2.1 肝脏 CT 扫描图像</w:t>
@@ -1242,7 +1242,7 @@
         <w:fldChar w:fldCharType="begin"/>
       </w:r>
       <w:r>
-        <w:instrText xml:space="preserve"> ADDIN ZOTERO_ITEM CSL_CITATION {"properties":{"noteIndex":0,"formattedCitation":"[@MaJinLinGanZangZhongLiuCTTuXiangShenDuXueXiFenGeFangFaZongShu2020]"},"schema":"https://github.com/citation-style-language/schema/raw/master/csl-citation.json","citationItems":[{"uris":["http://zotero.org/users/9557124/items/3DJ4GVPF"],"itemData":{"URL":"http://www.cjig.cn/html/2020/10/20201006.htm","license":"http://creativecommons.org/licenses/by/3.0/","issued":{"date-parts":[["2020",10,16]]},"type":"webpage","citation-key":"MaJinLinGanZangZhongLiuCTTuXiangShenDuXueXiFenGeFangFaZongShu2020","publisher":"中国图象图形学报","DOI":"10.11834/jig.200234","language":"cn","id":"MaJinLinGanZangZhongLiuCTTuXiangShenDuXueXiFenGeFangFaZongShu2020","title":"肝脏肿瘤CT图像深度学习分割方法综述","accessed":{"date-parts":[["2024",5,21]]},"author":[{"family":"马金林","given":""},{"family":"Jinlin","given":"Ma"},{"family":"邓媛媛","given":""},{"family":"Yuanyuan","given":"Deng"},{"family":"马自萍","given":""},{"family":"Ziping","given":"Ma"}],"abstract":"肝脏肿瘤的精确分割是肝脏疾病诊断、手术计划和术后评估的重要步骤。计算机断层成像（computed tomography，CT）能够为肝脏肿瘤的诊断和治疗提供更为全面的信息，分担了医生繁重的阅片工作，更好地提高诊断的准确性。但是由于肝脏肿瘤的类型多样复杂，使得分割成为计算机辅助诊断的重难点问题。肝脏肿瘤CT图像的深度学习分割方法较传统的分割方法取得了明显的性能提升，并获得快速的发展。通过综述肝脏肿瘤图像分割领域的相关文献，本文介绍了肝脏肿瘤分割的常用数据库，总结了肝脏肿瘤CT图像的深度学习分割方法：全卷积网络（fully convolutional network，FCN）、U-Net网络和生成对抗网络（generative adversarial network，GAN）方法，重点给出了各类方法的基本思想、网络架构形式、改进方案以及优缺点等，并对这些方法在典型数据集上的性能表现进行了比较。最后，对肝脏肿瘤深度学习分割方法的未来研究趋势进行了展望。"},"uri":["http://zotero.org/users/9557124/items/3DJ4GVPF"],"id":594,"prefix":"","suffix":""}],"citationID":"00000017"}   </w:instrText>
+        <w:instrText xml:space="preserve"> ADDIN ZOTERO_ITEM CSL_CITATION {"citationID":"00000017","citationItems":[{"itemData":{"abstract":"肝脏肿瘤的精确分割是肝脏疾病诊断、手术计划和术后评估的重要步骤。计算机断层成像（computed tomography，CT）能够为肝脏肿瘤的诊断和治疗提供更为全面的信息，分担了医生繁重的阅片工作，更好地提高诊断的准确性。但是由于肝脏肿瘤的类型多样复杂，使得分割成为计算机辅助诊断的重难点问题。肝脏肿瘤CT图像的深度学习分割方法较传统的分割方法取得了明显的性能提升，并获得快速的发展。通过综述肝脏肿瘤图像分割领域的相关文献，本文介绍了肝脏肿瘤分割的常用数据库，总结了肝脏肿瘤CT图像的深度学习分割方法：全卷积网络（fully convolutional network，FCN）、U-Net网络和生成对抗网络（generative adversarial network，GAN）方法，重点给出了各类方法的基本思想、网络架构形式、改进方案以及优缺点等，并对这些方法在典型数据集上的性能表现进行了比较。最后，对肝脏肿瘤深度学习分割方法的未来研究趋势进行了展望。","publisher":"中国图象图形学报","id":"MaJinLinGanZangZhongLiuCTTuXiangShenDuXueXiFenGeFangFaZongShu2020","DOI":"10.11834/jig.200234","citation-key":"MaJinLinGanZangZhongLiuCTTuXiangShenDuXueXiFenGeFangFaZongShu2020","URL":"http://www.cjig.cn/html/2020/10/20201006.htm","license":"http://creativecommons.org/licenses/by/3.0/","language":"cn","type":"webpage","accessed":{"date-parts":[["2024",5,21]]},"title":"肝脏肿瘤CT图像深度学习分割方法综述","author":[{"given":"","family":"马金林"},{"given":"Ma","family":"Jinlin"},{"given":"","family":"邓媛媛"},{"given":"Deng","family":"Yuanyuan"},{"given":"","family":"马自萍"},{"given":"Ma","family":"Ziping"}],"issued":{"date-parts":[["2020",10,16]]}},"suffix":"","id":594,"uris":["http://zotero.org/users/9557124/items/3DJ4GVPF"],"prefix":"","uri":["http://zotero.org/users/9557124/items/3DJ4GVPF"]}],"schema":"https://github.com/citation-style-language/schema/raw/master/csl-citation.json","properties":{"formattedCitation":"[@MaJinLinGanZangZhongLiuCTTuXiangShenDuXueXiFenGeFangFaZongShu2020]","noteIndex":0}}   </w:instrText>
       </w:r>
       <w:r>
         <w:fldChar w:fldCharType="separate"/>
@@ -1269,7 +1269,7 @@
           <wp:inline>
             <wp:extent cx="6108700" cy="1753319"/>
             <wp:effectExtent b="0" l="0" r="0" t="0"/>
-            <wp:docPr descr="肝脏肿瘤示意" title="" id="36" name="Picture"/>
+            <wp:docPr descr="图 2.2 肝脏肿瘤 CT 图像示意，从左到右依次为原 CT 图像，肝脏标注，肿瘤标注。" title="" id="36" name="Picture"/>
             <a:graphic>
               <a:graphicData uri="http://schemas.openxmlformats.org/drawingml/2006/picture">
                 <pic:pic>
@@ -1312,14 +1312,6 @@
         <w:pStyle w:val="ImageCaption"/>
       </w:pPr>
       <w:r>
-        <w:t xml:space="preserve">肝脏肿瘤示意</w:t>
-      </w:r>
-    </w:p>
-    <w:p>
-      <w:pPr>
-        <w:pStyle w:val="a6"/>
-      </w:pPr>
-      <w:r>
         <w:t xml:space="preserve">图 2.2 肝脏肿瘤 CT 图像示意，从左到右依次为原 CT 图像，肝脏标注，肿瘤标注。</w:t>
       </w:r>
     </w:p>
@@ -1344,7 +1336,7 @@
         <w:fldChar w:fldCharType="begin"/>
       </w:r>
       <w:r>
-        <w:instrText xml:space="preserve"> ADDIN ZOTERO_ITEM CSL_CITATION {"properties":{"noteIndex":0,"formattedCitation":"[@GuoFengJiYuShenDuJuanJiShenJingWangLuoYaoGanTuXiangMuBiaoJianCeSuanFaYanJiu]"},"schema":"https://github.com/citation-style-language/schema/raw/master/csl-citation.json","citationItems":[{"uris":["http://zotero.org/users/9557124/items/2D4XBHTM"],"itemData":{"URL":"https://xueshu.baidu.com/usercenter/paper/show?paperid=1j7u0ap0x50x00q0sx4800c0n5291303","note":"view: 141\nlike: 0","source":"Baidu Scholar","citation-key":"GuoFengJiYuShenDuJuanJiShenJingWangLuoYaoGanTuXiangMuBiaoJianCeSuanFaYanJiu","publisher":"哈尔滨理工大学","genre":"硕士学位论文","id":"GuoFengJiYuShenDuJuanJiShenJingWangLuoYaoGanTuXiangMuBiaoJianCeSuanFaYanJiu","type":"thesis","title":"基于深度卷积神经网络遥感图像目标检测算法研究","accessed":{"date-parts":[["2024",5,19]]},"author":[{"literal":"郭峰"}],"abstract":"高分辨率遥感图像目标检测是遥感图像理解任务中的热点研究问题,是许多遥感图像分析任务的基础.随着信息技术与遥感技术的发展,越来越高空间分辨率的可见光遥感图像使遥感目标的精细检测识别成为了可能.近年来,深度学习方法在自然场景目标检测领域取得了突破性进展,无论是在检测识别准确率还是算法的鲁棒性等方面,都超越了基于传统手工设计特征的方法.但是由于遥感图像中目标存在成像视角单一,目标分布密集和目标尺度变化大等特点,直接将自然场景目标检测方法应用于遥感图像目标检测任务中,并不能获得满意的效果.因此,本文围绕深度学习与高分辨率遥感图像目标检测问题,在舰船目标检测识别,军事飞机检测识别等具体问题上开展了一系列的工作.论文主要针对高分辨率可见光遥感图像中的舰船目标检测问题,在基于深度学习的自然场景目标检测算法的基础上,结合遥感图像的特点做出以下针对性的改进方法:(1)提出了基于旋转矩形区域的遥感舰船目标检测算法.首先,通过对舰船这类具有目标狭长且分布密集物体的观察研究,使用旋转矩形框表示舰船目标检测结果.通过分析,这种表示方法无论是从视觉直观上还是从算法性能上都要优于当前的水平举行框表示方法.为了实现基于旋转矩形框的舰船检测,在Faster RCNN算法的基础上,对RPN网络进行了改进使其可以输出带有旋转角度的候选区域.(2)提出了兴趣区域特征金字塔池化模块.尺度变化大是遥感目标检测面临的难点问题.本文设计提出了可以融合多尺度池化特征的兴趣区域特征金字塔池化模块,可以提取到更加有效的兴趣区域图像特征,进而完成更好的分类,提升算法处理多尺度目标的能力.(3)设计了定位准确度预测分支,通过引入定位准确度指导非极大值抑制算法,优化了后处理算法.当前后处理采用分类置信度作为后处理过程中目标框的排序依据,但是根据分析发现分类置信度跟网络定位结果的质量之间存在不匹配的关系.因此设计了定位准确度预测分支,通过回归网络对定位结果的质量进行打分,在非极大值抑制算法中以定位分数作为目标框的排序依据,并且在算法流程中实现预测框的分数更新,优化了后处理的结果.提出的算法改进在公开数据集HRSC2016上进行了验证.实验证明所提方法的有效性."},"uri":["http://zotero.org/users/9557124/items/2D4XBHTM"],"id":570,"prefix":"","suffix":""}],"citationID":"00000018"}   </w:instrText>
+        <w:instrText xml:space="preserve"> ADDIN ZOTERO_ITEM CSL_CITATION {"citationID":"00000018","citationItems":[{"itemData":{"abstract":"高分辨率遥感图像目标检测是遥感图像理解任务中的热点研究问题,是许多遥感图像分析任务的基础.随着信息技术与遥感技术的发展,越来越高空间分辨率的可见光遥感图像使遥感目标的精细检测识别成为了可能.近年来,深度学习方法在自然场景目标检测领域取得了突破性进展,无论是在检测识别准确率还是算法的鲁棒性等方面,都超越了基于传统手工设计特征的方法.但是由于遥感图像中目标存在成像视角单一,目标分布密集和目标尺度变化大等特点,直接将自然场景目标检测方法应用于遥感图像目标检测任务中,并不能获得满意的效果.因此,本文围绕深度学习与高分辨率遥感图像目标检测问题,在舰船目标检测识别,军事飞机检测识别等具体问题上开展了一系列的工作.论文主要针对高分辨率可见光遥感图像中的舰船目标检测问题,在基于深度学习的自然场景目标检测算法的基础上,结合遥感图像的特点做出以下针对性的改进方法:(1)提出了基于旋转矩形区域的遥感舰船目标检测算法.首先,通过对舰船这类具有目标狭长且分布密集物体的观察研究,使用旋转矩形框表示舰船目标检测结果.通过分析,这种表示方法无论是从视觉直观上还是从算法性能上都要优于当前的水平举行框表示方法.为了实现基于旋转矩形框的舰船检测,在Faster RCNN算法的基础上,对RPN网络进行了改进使其可以输出带有旋转角度的候选区域.(2)提出了兴趣区域特征金字塔池化模块.尺度变化大是遥感目标检测面临的难点问题.本文设计提出了可以融合多尺度池化特征的兴趣区域特征金字塔池化模块,可以提取到更加有效的兴趣区域图像特征,进而完成更好的分类,提升算法处理多尺度目标的能力.(3)设计了定位准确度预测分支,通过引入定位准确度指导非极大值抑制算法,优化了后处理算法.当前后处理采用分类置信度作为后处理过程中目标框的排序依据,但是根据分析发现分类置信度跟网络定位结果的质量之间存在不匹配的关系.因此设计了定位准确度预测分支,通过回归网络对定位结果的质量进行打分,在非极大值抑制算法中以定位分数作为目标框的排序依据,并且在算法流程中实现预测框的分数更新,优化了后处理的结果.提出的算法改进在公开数据集HRSC2016上进行了验证.实验证明所提方法的有效性.","publisher":"哈尔滨理工大学","id":"GuoFengJiYuShenDuJuanJiShenJingWangLuoYaoGanTuXiangMuBiaoJianCeSuanFaYanJiu","genre":"硕士学位论文","citation-key":"GuoFengJiYuShenDuJuanJiShenJingWangLuoYaoGanTuXiangMuBiaoJianCeSuanFaYanJiu","type":"thesis","URL":"https://xueshu.baidu.com/usercenter/paper/show?paperid=1j7u0ap0x50x00q0sx4800c0n5291303","title":"基于深度卷积神经网络遥感图像目标检测算法研究","accessed":{"date-parts":[["2024",5,19]]},"source":"Baidu Scholar","note":"view: 141\nlike: 0","author":[{"literal":"郭峰"}]},"suffix":"","id":570,"uris":["http://zotero.org/users/9557124/items/2D4XBHTM"],"prefix":"","uri":["http://zotero.org/users/9557124/items/2D4XBHTM"]}],"schema":"https://github.com/citation-style-language/schema/raw/master/csl-citation.json","properties":{"formattedCitation":"[@GuoFengJiYuShenDuJuanJiShenJingWangLuoYaoGanTuXiangMuBiaoJianCeSuanFaYanJiu]","noteIndex":0}}   </w:instrText>
       </w:r>
       <w:r>
         <w:fldChar w:fldCharType="separate"/>
@@ -1365,7 +1357,7 @@
         <w:fldChar w:fldCharType="begin"/>
       </w:r>
       <w:r>
-        <w:instrText xml:space="preserve"> ADDIN ZOTERO_ITEM CSL_CITATION {"properties":{"noteIndex":0,"formattedCitation":"[@WangRuiBoJiYuDropoutZhengZeHuaDeHanYuKuangJiaYuYiJiaoSeShiBie]"},"schema":"https://github.com/citation-style-language/schema/raw/master/csl-citation.json","citationItems":[{"uris":["http://zotero.org/users/9557124/items/BQ8Z9DCY"],"itemData":{"URL":"https://kns.cnki.net/KCMS/detail/detail.aspx?dbcode=CJFD&amp;dbname=CJFDLAST2017&amp;filename=mess201701019","type":"article-journal","note":"foundation: 国家自然科学基金（NNSFC-61503228）； NSFC-广东联合基金（第二期）；\ndownload: 254\nCLC: TP391.1;TP183\nCNKICite: 31\ndbcode: CJFD\ndbname: CJFDLAST2017\nfilename: mess201701019","citation-key":"WangRuiBoJiYuDropoutZhengZeHuaDeHanYuKuangJiaYuYiJiaoSeShiBie","container-title":"中文信息学报","issue":"1","source":"Baidu Scholar","page":"147-154","language":"zh-CN","id":"WangRuiBoJiYuDropoutZhengZeHuaDeHanYuKuangJiaYuYiJiaoSeShiBie","title":"基于Dropout正则化的汉语框架语义角色识别","accessed":{"date-parts":[["2024",5,19]]},"author":[{"literal":"王瑞波"},{"literal":"李济洪"},{"literal":"李国臣"},{"literal":"杨耀文"}],"abstract":"汉语框架语义角色识别是汉语框架语义分析的重要任务之一。该文基于汉语词语、词性等特征的分布式表示,使用一种多特征融合的神经网络结构来构建汉语框架语义角色识别模型。鉴于可用的训练语料规模有限,该文采用了Dropout正则化技术来改进神经网络的训练过程。实验结果表明,Dropout正则化的加入有效地缓解了模型的过拟合现象,使得模型的F值有了近7%的提高。该文进一步优化了学习率以及分布式表示的初始值,最终的汉语框架语义角色识别的F值达到70.54%,较原有的最优结果提升2%左右。"},"uri":["http://zotero.org/users/9557124/items/BQ8Z9DCY"],"id":571,"prefix":"","suffix":""}],"citationID":"00000019"}   </w:instrText>
+        <w:instrText xml:space="preserve"> ADDIN ZOTERO_ITEM CSL_CITATION {"citationID":"00000019","citationItems":[{"itemData":{"abstract":"汉语框架语义角色识别是汉语框架语义分析的重要任务之一。该文基于汉语词语、词性等特征的分布式表示,使用一种多特征融合的神经网络结构来构建汉语框架语义角色识别模型。鉴于可用的训练语料规模有限,该文采用了Dropout正则化技术来改进神经网络的训练过程。实验结果表明,Dropout正则化的加入有效地缓解了模型的过拟合现象,使得模型的F值有了近7%的提高。该文进一步优化了学习率以及分布式表示的初始值,最终的汉语框架语义角色识别的F值达到70.54%,较原有的最优结果提升2%左右。","issue":"1","id":"WangRuiBoJiYuDropoutZhengZeHuaDeHanYuKuangJiaYuYiJiaoSeShiBie","URL":"https://kns.cnki.net/KCMS/detail/detail.aspx?dbcode=CJFD&amp;dbname=CJFDLAST2017&amp;filename=mess201701019","type":"article-journal","citation-key":"WangRuiBoJiYuDropoutZhengZeHuaDeHanYuKuangJiaYuYiJiaoSeShiBie","page":"147-154","title":"基于Dropout正则化的汉语框架语义角色识别","container-title":"中文信息学报","source":"Baidu Scholar","accessed":{"date-parts":[["2024",5,19]]},"note":"foundation: 国家自然科学基金（NNSFC-61503228）； NSFC-广东联合基金（第二期）；\ndownload: 254\nCLC: TP391.1;TP183\nCNKICite: 31\ndbcode: CJFD\ndbname: CJFDLAST2017\nfilename: mess201701019","language":"zh-CN","author":[{"literal":"王瑞波"},{"literal":"李济洪"},{"literal":"李国臣"},{"literal":"杨耀文"}]},"suffix":"","id":571,"uris":["http://zotero.org/users/9557124/items/BQ8Z9DCY"],"prefix":"","uri":["http://zotero.org/users/9557124/items/BQ8Z9DCY"]}],"schema":"https://github.com/citation-style-language/schema/raw/master/csl-citation.json","properties":{"formattedCitation":"[@WangRuiBoJiYuDropoutZhengZeHuaDeHanYuKuangJiaYuYiJiaoSeShiBie]","noteIndex":0}}   </w:instrText>
       </w:r>
       <w:r>
         <w:fldChar w:fldCharType="separate"/>
@@ -1404,7 +1396,7 @@
         <w:fldChar w:fldCharType="begin"/>
       </w:r>
       <w:r>
-        <w:instrText xml:space="preserve"> ADDIN ZOTERO_ITEM CSL_CITATION {"properties":{"noteIndex":0,"formattedCitation":"[@maSegmentAnythingMedical]"},"schema":"https://github.com/citation-style-language/schema/raw/master/csl-citation.json","citationItems":[{"uris":["http://zotero.org/users/9557124/items/44N4JGHY"],"itemData":{"note":"titleTranslation: 医学影像中的任何分段","source":"Zotero","citation-key":"maSegmentAnythingMedical","id":"maSegmentAnythingMedical","type":"article-journal","title":"Segment Anything in Medical Images","language":"en","author":[{"family":"Ma","given":"Jun"},{"family":"He","given":"Yuting"},{"family":"Li","given":"Feifei"},{"family":"Han","given":"Lin"},{"family":"You","given":"Chenyu"},{"family":"Wang","given":"Bo"}],"abstract":"Medical image segmentation is a critical component in clinical practice, facilitating accurate diagnosis, treatment planning, and disease monitoring. However, current methods predominantly rely on customized models, which exhibit limited generality across diverse tasks. In this study, we present MedSAM, the inaugural foundation model designed for universal medical image segmentation. Harnessing the power of a meticulously curated dataset comprising over one million images, MedSAM not only outperforms existing state-of-the-art segmentation foundation models, but also exhibits comparable or even superior performance to specialist models. Moreover, MedSAM enables the precise extraction of essential biomarkers for tumor burden quantification. By delivering accurate and efficient segmentation across a wide spectrum of tasks, MedSAM holds significant potential to expedite the evolution of diagnostic tools and the personalization of treatment plans."},"uri":["http://zotero.org/users/9557124/items/44N4JGHY"],"id":470,"prefix":"","suffix":""}],"citationID":"00000020"}   </w:instrText>
+        <w:instrText xml:space="preserve"> ADDIN ZOTERO_ITEM CSL_CITATION {"citationID":"00000020","citationItems":[{"itemData":{"abstract":"Medical image segmentation is a critical component in clinical practice, facilitating accurate diagnosis, treatment planning, and disease monitoring. However, current methods predominantly rely on customized models, which exhibit limited generality across diverse tasks. In this study, we present MedSAM, the inaugural foundation model designed for universal medical image segmentation. Harnessing the power of a meticulously curated dataset comprising over one million images, MedSAM not only outperforms existing state-of-the-art segmentation foundation models, but also exhibits comparable or even superior performance to specialist models. Moreover, MedSAM enables the precise extraction of essential biomarkers for tumor burden quantification. By delivering accurate and efficient segmentation across a wide spectrum of tasks, MedSAM holds significant potential to expedite the evolution of diagnostic tools and the personalization of treatment plans.","id":"maSegmentAnythingMedical","citation-key":"maSegmentAnythingMedical","language":"en","type":"article-journal","source":"Zotero","title":"Segment Anything in Medical Images","note":"titleTranslation: 医学影像中的任何分段","author":[{"given":"Jun","family":"Ma"},{"given":"Yuting","family":"He"},{"given":"Feifei","family":"Li"},{"given":"Lin","family":"Han"},{"given":"Chenyu","family":"You"},{"given":"Bo","family":"Wang"}]},"suffix":"","id":470,"uris":["http://zotero.org/users/9557124/items/44N4JGHY"],"prefix":"","uri":["http://zotero.org/users/9557124/items/44N4JGHY"]}],"schema":"https://github.com/citation-style-language/schema/raw/master/csl-citation.json","properties":{"formattedCitation":"[@maSegmentAnythingMedical]","noteIndex":0}}   </w:instrText>
       </w:r>
       <w:r>
         <w:fldChar w:fldCharType="separate"/>
@@ -1538,7 +1530,7 @@
           <wp:inline>
             <wp:extent cx="6108700" cy="3054350"/>
             <wp:effectExtent b="0" l="0" r="0" t="0"/>
-            <wp:docPr descr="Transformer 结构图" title="" id="42" name="Picture"/>
+            <wp:docPr descr="图 2.3 Transformer 结构图" title="" id="42" name="Picture"/>
             <a:graphic>
               <a:graphicData uri="http://schemas.openxmlformats.org/drawingml/2006/picture">
                 <pic:pic>
@@ -1581,14 +1573,6 @@
         <w:pStyle w:val="ImageCaption"/>
       </w:pPr>
       <w:r>
-        <w:t xml:space="preserve">Transformer 结构图</w:t>
-      </w:r>
-    </w:p>
-    <w:p>
-      <w:pPr>
-        <w:pStyle w:val="a6"/>
-      </w:pPr>
-      <w:r>
         <w:t xml:space="preserve">图 2.3 Transformer 结构图</w:t>
       </w:r>
     </w:p>
@@ -1775,7 +1759,7 @@
           <wp:inline>
             <wp:extent cx="6108700" cy="2839720"/>
             <wp:effectExtent b="0" l="0" r="0" t="0"/>
-            <wp:docPr descr="VIT" title="" id="49" name="Picture"/>
+            <wp:docPr descr="图 2.4 VIT 结构图" title="" id="49" name="Picture"/>
             <a:graphic>
               <a:graphicData uri="http://schemas.openxmlformats.org/drawingml/2006/picture">
                 <pic:pic>
@@ -1816,14 +1800,6 @@
     <w:p>
       <w:pPr>
         <w:pStyle w:val="ImageCaption"/>
-      </w:pPr>
-      <w:r>
-        <w:t xml:space="preserve">VIT</w:t>
-      </w:r>
-    </w:p>
-    <w:p>
-      <w:pPr>
-        <w:pStyle w:val="a6"/>
       </w:pPr>
       <w:r>
         <w:t xml:space="preserve">图 2.4 VIT 结构图</w:t>
@@ -2947,7 +2923,7 @@
         <w:fldChar w:fldCharType="begin"/>
       </w:r>
       <w:r>
-        <w:instrText xml:space="preserve"> ADDIN ZOTERO_ITEM CSL_CITATION {"properties":{"noteIndex":0,"formattedCitation":"[@wuMedicalSAMAdapter]"},"schema":"https://github.com/citation-style-language/schema/raw/master/csl-citation.json","citationItems":[{"uris":["http://zotero.org/users/9557124/items/ESQQIDGI"],"itemData":{"note":"titleTranslation: 医学 SAM 适配器：为医学图像分段调整任何分段模型","source":"Zotero","citation-key":"wuMedicalSAMAdapter","id":"wuMedicalSAMAdapter","type":"article-journal","title":"Medical SAM Adapter: Adapting Segment Anything Model for Medical Image Segmentation","language":"en","author":[{"family":"Wu","given":"Junde"},{"family":"Fu","given":"Rao"},{"family":"Zhang","given":"Yu"},{"family":"Fang","given":"Huihui"},{"family":"Liu","given":"Yuanpei"},{"family":"Xu","given":"Yanwu"},{"family":"Jin","given":"Yueming"}],"abstract":"The Segment Anything Model (SAM) has recently gained popularity in the ﬁeld of image segmentation. Thanks to its impressive capabilities in all-round segmentation tasks and its prompt-based interface, SAM has sparked intensive discussion within the community. It is even said by many prestigious experts that image segmentation task has been \"ﬁnished\" by SAM. However, medical image segmentation, although an important branch of the image segmentation family, seems not to be included in the scope of Segmenting \"Anything\". Many individual experiments and recent studies have shown that SAM performs subpar in medical image segmentation. A natural question is how to ﬁnd the missing piece of the puzzle to extend the strong segmentation capability of SAM to medical image segmentation. In this paper, instead of ﬁnetuning the SAM model, we propose Med SAM Adapter, which integrates the medical speciﬁc domain knowledge to the segmentation model, by a simple yet eﬀective adaptation technique. Although this work is still one of a few to transfer the popular NLP technique Adapter to computer vision cases, this simple implementation shows surprisingly good performance on medical image segmentation. A medical image adapted SAM, which we have dubbed Medical SAM Adapter (MSA), shows superior performance on 19 medical image segmentation tasks with various image modalities including CT, MRI, ultrasound image, fundus image, and dermoscopic images. MSA outperforms a wide range of state-of-the-art (SOTA) medical image segmentation methods, such as nnUNet, TransUNet, UNetr, MedSegDiﬀ, and also outperforms the fully ﬁne-turned MedSAM with a considerable performance gap. Code will be released at: https://github.com/WuJunde/Medical-SAM-Adapter."},"uri":["http://zotero.org/users/9557124/items/ESQQIDGI"],"id":471,"prefix":"","suffix":""}],"citationID":"00000021"}   </w:instrText>
+        <w:instrText xml:space="preserve"> ADDIN ZOTERO_ITEM CSL_CITATION {"citationID":"00000021","citationItems":[{"itemData":{"abstract":"The Segment Anything Model (SAM) has recently gained popularity in the ﬁeld of image segmentation. Thanks to its impressive capabilities in all-round segmentation tasks and its prompt-based interface, SAM has sparked intensive discussion within the community. It is even said by many prestigious experts that image segmentation task has been \"ﬁnished\" by SAM. However, medical image segmentation, although an important branch of the image segmentation family, seems not to be included in the scope of Segmenting \"Anything\". Many individual experiments and recent studies have shown that SAM performs subpar in medical image segmentation. A natural question is how to ﬁnd the missing piece of the puzzle to extend the strong segmentation capability of SAM to medical image segmentation. In this paper, instead of ﬁnetuning the SAM model, we propose Med SAM Adapter, which integrates the medical speciﬁc domain knowledge to the segmentation model, by a simple yet eﬀective adaptation technique. Although this work is still one of a few to transfer the popular NLP technique Adapter to computer vision cases, this simple implementation shows surprisingly good performance on medical image segmentation. A medical image adapted SAM, which we have dubbed Medical SAM Adapter (MSA), shows superior performance on 19 medical image segmentation tasks with various image modalities including CT, MRI, ultrasound image, fundus image, and dermoscopic images. MSA outperforms a wide range of state-of-the-art (SOTA) medical image segmentation methods, such as nnUNet, TransUNet, UNetr, MedSegDiﬀ, and also outperforms the fully ﬁne-turned MedSAM with a considerable performance gap. Code will be released at: https://github.com/WuJunde/Medical-SAM-Adapter.","id":"wuMedicalSAMAdapter","citation-key":"wuMedicalSAMAdapter","language":"en","type":"article-journal","source":"Zotero","title":"Medical SAM Adapter: Adapting Segment Anything Model for Medical Image Segmentation","note":"titleTranslation: 医学 SAM 适配器：为医学图像分段调整任何分段模型","author":[{"given":"Junde","family":"Wu"},{"given":"Rao","family":"Fu"},{"given":"Yu","family":"Zhang"},{"given":"Huihui","family":"Fang"},{"given":"Yuanpei","family":"Liu"},{"given":"Yanwu","family":"Xu"},{"given":"Yueming","family":"Jin"}]},"suffix":"","id":471,"uris":["http://zotero.org/users/9557124/items/ESQQIDGI"],"prefix":"","uri":["http://zotero.org/users/9557124/items/ESQQIDGI"]}],"schema":"https://github.com/citation-style-language/schema/raw/master/csl-citation.json","properties":{"formattedCitation":"[@wuMedicalSAMAdapter]","noteIndex":0}}   </w:instrText>
       </w:r>
       <w:r>
         <w:fldChar w:fldCharType="separate"/>
@@ -2984,7 +2960,7 @@
         <w:fldChar w:fldCharType="begin"/>
       </w:r>
       <w:r>
-        <w:instrText xml:space="preserve"> ADDIN ZOTERO_ITEM CSL_CITATION {"properties":{"noteIndex":0,"formattedCitation":"[@kirillovSegmentAnything2023]"},"schema":"https://github.com/citation-style-language/schema/raw/master/csl-citation.json","citationItems":[{"uris":["http://zotero.org/users/9557124/items/RGI8W7FT"],"itemData":{"URL":"https://ieeexplore.ieee.org/document/10378323/","ISBN":"9798350307184","container-title":"2023 IEEE/CVF International Conference on Computer Vision (ICCV)","page":"3992-4003","accessed":{"date-parts":[["2024",1,17]]},"publisher-place":"Paris, France","type":"paper-conference","id":"kirillovSegmentAnything2023","issued":{"date-parts":[["2023",10,1]]},"source":"DOI.org (Crossref)","note":"titleTranslation: 任何分段","citation-key":"kirillovSegmentAnything2023","publisher":"IEEE","event-place":"Paris, France","language":"en","DOI":"10.1109/ICCV51070.2023.00371","title":"Segment Anything","event-title":"2023 IEEE/CVF International Conference on Computer Vision (ICCV)","author":[{"family":"Kirillov","given":"Alexander"},{"family":"Mintun","given":"Eric"},{"family":"Ravi","given":"Nikhila"},{"family":"Mao","given":"Hanzi"},{"family":"Rolland","given":"Chloe"},{"family":"Gustafson","given":"Laura"},{"family":"Xiao","given":"Tete"},{"family":"Whitehead","given":"Spencer"},{"family":"Berg","given":"Alexander C."},{"family":"Lo","given":"Wan-Yen"},{"family":"Dollár","given":"Piotr"},{"family":"Girshick","given":"Ross"}],"abstract":"We introduce the Segment Anything (SA) project: a new task, model, and dataset for image segmentation. Using our efﬁcient model in a data collection loop, we built the largest segmentation dataset to date (by far), with over 1 billion masks on 11M licensed and privacy respecting images. The model is designed and trained to be promptable, so it can transfer zero-shot to new image distributions and tasks. We evaluate its capabilities on numerous tasks and ﬁnd that its zero-shot performance is impressive – often competitive with or even superior to prior fully supervised results. We are releasing the Segment Anything Model (SAM) and corresponding dataset (SA-1B) of 1B masks and 11M images at https://segment-anything.com to foster research into foundation models for computer vision."},"uri":["http://zotero.org/users/9557124/items/RGI8W7FT"],"id":472,"prefix":"","suffix":""}],"citationID":"00000022"}   </w:instrText>
+        <w:instrText xml:space="preserve"> ADDIN ZOTERO_ITEM CSL_CITATION {"citationID":"00000022","citationItems":[{"itemData":{"abstract":"We introduce the Segment Anything (SA) project: a new task, model, and dataset for image segmentation. Using our efﬁcient model in a data collection loop, we built the largest segmentation dataset to date (by far), with over 1 billion masks on 11M licensed and privacy respecting images. The model is designed and trained to be promptable, so it can transfer zero-shot to new image distributions and tasks. We evaluate its capabilities on numerous tasks and ﬁnd that its zero-shot performance is impressive – often competitive with or even superior to prior fully supervised results. We are releasing the Segment Anything Model (SAM) and corresponding dataset (SA-1B) of 1B masks and 11M images at https://segment-anything.com to foster research into foundation models for computer vision.","citation-key":"kirillovSegmentAnything2023","language":"en","accessed":{"date-parts":[["2024",1,17]]},"publisher-place":"Paris, France","author":[{"given":"Alexander","family":"Kirillov"},{"given":"Eric","family":"Mintun"},{"given":"Nikhila","family":"Ravi"},{"given":"Hanzi","family":"Mao"},{"given":"Chloe","family":"Rolland"},{"given":"Laura","family":"Gustafson"},{"given":"Tete","family":"Xiao"},{"given":"Spencer","family":"Whitehead"},{"given":"Alexander C.","family":"Berg"},{"given":"Wan-Yen","family":"Lo"},{"given":"Piotr","family":"Dollár"},{"given":"Ross","family":"Girshick"}],"note":"titleTranslation: 任何分段","publisher":"IEEE","id":"kirillovSegmentAnything2023","URL":"https://ieeexplore.ieee.org/document/10378323/","DOI":"10.1109/ICCV51070.2023.00371","type":"paper-conference","page":"3992-4003","title":"Segment Anything","container-title":"2023 IEEE/CVF International Conference on Computer Vision (ICCV)","event-title":"2023 IEEE/CVF International Conference on Computer Vision (ICCV)","source":"DOI.org (Crossref)","ISBN":"9798350307184","event-place":"Paris, France","issued":{"date-parts":[["2023",10,1]]}},"suffix":"","id":472,"uris":["http://zotero.org/users/9557124/items/RGI8W7FT"],"prefix":"","uri":["http://zotero.org/users/9557124/items/RGI8W7FT"]}],"schema":"https://github.com/citation-style-language/schema/raw/master/csl-citation.json","properties":{"formattedCitation":"[@kirillovSegmentAnything2023]","noteIndex":0}}   </w:instrText>
       </w:r>
       <w:r>
         <w:fldChar w:fldCharType="separate"/>
@@ -3031,7 +3007,7 @@
         <w:fldChar w:fldCharType="begin"/>
       </w:r>
       <w:r>
-        <w:instrText xml:space="preserve"> ADDIN ZOTERO_ITEM CSL_CITATION {"properties":{"noteIndex":0,"formattedCitation":"[@kirillovSegmentAnything2023]"},"schema":"https://github.com/citation-style-language/schema/raw/master/csl-citation.json","citationItems":[{"uris":["http://zotero.org/users/9557124/items/RGI8W7FT"],"itemData":{"URL":"https://ieeexplore.ieee.org/document/10378323/","ISBN":"9798350307184","container-title":"2023 IEEE/CVF International Conference on Computer Vision (ICCV)","page":"3992-4003","accessed":{"date-parts":[["2024",1,17]]},"publisher-place":"Paris, France","type":"paper-conference","id":"kirillovSegmentAnything2023","issued":{"date-parts":[["2023",10,1]]},"source":"DOI.org (Crossref)","note":"titleTranslation: 任何分段","citation-key":"kirillovSegmentAnything2023","publisher":"IEEE","event-place":"Paris, France","language":"en","DOI":"10.1109/ICCV51070.2023.00371","title":"Segment Anything","event-title":"2023 IEEE/CVF International Conference on Computer Vision (ICCV)","author":[{"family":"Kirillov","given":"Alexander"},{"family":"Mintun","given":"Eric"},{"family":"Ravi","given":"Nikhila"},{"family":"Mao","given":"Hanzi"},{"family":"Rolland","given":"Chloe"},{"family":"Gustafson","given":"Laura"},{"family":"Xiao","given":"Tete"},{"family":"Whitehead","given":"Spencer"},{"family":"Berg","given":"Alexander C."},{"family":"Lo","given":"Wan-Yen"},{"family":"Dollár","given":"Piotr"},{"family":"Girshick","given":"Ross"}],"abstract":"We introduce the Segment Anything (SA) project: a new task, model, and dataset for image segmentation. Using our efﬁcient model in a data collection loop, we built the largest segmentation dataset to date (by far), with over 1 billion masks on 11M licensed and privacy respecting images. The model is designed and trained to be promptable, so it can transfer zero-shot to new image distributions and tasks. We evaluate its capabilities on numerous tasks and ﬁnd that its zero-shot performance is impressive – often competitive with or even superior to prior fully supervised results. We are releasing the Segment Anything Model (SAM) and corresponding dataset (SA-1B) of 1B masks and 11M images at https://segment-anything.com to foster research into foundation models for computer vision."},"uri":["http://zotero.org/users/9557124/items/RGI8W7FT"],"id":472,"prefix":"","suffix":""}],"citationID":"00000023"}   </w:instrText>
+        <w:instrText xml:space="preserve"> ADDIN ZOTERO_ITEM CSL_CITATION {"citationID":"00000023","citationItems":[{"itemData":{"abstract":"We introduce the Segment Anything (SA) project: a new task, model, and dataset for image segmentation. Using our efﬁcient model in a data collection loop, we built the largest segmentation dataset to date (by far), with over 1 billion masks on 11M licensed and privacy respecting images. The model is designed and trained to be promptable, so it can transfer zero-shot to new image distributions and tasks. We evaluate its capabilities on numerous tasks and ﬁnd that its zero-shot performance is impressive – often competitive with or even superior to prior fully supervised results. We are releasing the Segment Anything Model (SAM) and corresponding dataset (SA-1B) of 1B masks and 11M images at https://segment-anything.com to foster research into foundation models for computer vision.","citation-key":"kirillovSegmentAnything2023","language":"en","accessed":{"date-parts":[["2024",1,17]]},"publisher-place":"Paris, France","author":[{"given":"Alexander","family":"Kirillov"},{"given":"Eric","family":"Mintun"},{"given":"Nikhila","family":"Ravi"},{"given":"Hanzi","family":"Mao"},{"given":"Chloe","family":"Rolland"},{"given":"Laura","family":"Gustafson"},{"given":"Tete","family":"Xiao"},{"given":"Spencer","family":"Whitehead"},{"given":"Alexander C.","family":"Berg"},{"given":"Wan-Yen","family":"Lo"},{"given":"Piotr","family":"Dollár"},{"given":"Ross","family":"Girshick"}],"note":"titleTranslation: 任何分段","publisher":"IEEE","id":"kirillovSegmentAnything2023","URL":"https://ieeexplore.ieee.org/document/10378323/","DOI":"10.1109/ICCV51070.2023.00371","type":"paper-conference","page":"3992-4003","title":"Segment Anything","container-title":"2023 IEEE/CVF International Conference on Computer Vision (ICCV)","event-title":"2023 IEEE/CVF International Conference on Computer Vision (ICCV)","source":"DOI.org (Crossref)","ISBN":"9798350307184","event-place":"Paris, France","issued":{"date-parts":[["2023",10,1]]}},"suffix":"","id":472,"uris":["http://zotero.org/users/9557124/items/RGI8W7FT"],"prefix":"","uri":["http://zotero.org/users/9557124/items/RGI8W7FT"]}],"schema":"https://github.com/citation-style-language/schema/raw/master/csl-citation.json","properties":{"formattedCitation":"[@kirillovSegmentAnything2023]","noteIndex":0}}   </w:instrText>
       </w:r>
       <w:r>
         <w:fldChar w:fldCharType="separate"/>
@@ -3082,7 +3058,7 @@
         </w:numPr>
       </w:pPr>
       <w:r>
-        <w:t xml:space="preserve">通常使用预训练的视觉模型，如VIT（vision Transformer）。</w:t>
+        <w:t xml:space="preserve">通常使用预训练的视觉模型，如 VIT（vision Transformer）。</w:t>
       </w:r>
     </w:p>
     <w:p>
@@ -3226,7 +3202,7 @@
           <wp:inline>
             <wp:extent cx="6108700" cy="1316365"/>
             <wp:effectExtent b="0" l="0" r="0" t="0"/>
-            <wp:docPr descr="SAM 模型的结构" title="" id="58" name="Picture"/>
+            <wp:docPr descr="图 2.5 SAM 模型的结构" title="" id="58" name="Picture"/>
             <a:graphic>
               <a:graphicData uri="http://schemas.openxmlformats.org/drawingml/2006/picture">
                 <pic:pic>
@@ -3269,14 +3245,6 @@
         <w:pStyle w:val="ImageCaption"/>
       </w:pPr>
       <w:r>
-        <w:t xml:space="preserve">SAM 模型的结构</w:t>
-      </w:r>
-    </w:p>
-    <w:p>
-      <w:pPr>
-        <w:pStyle w:val="a6"/>
-      </w:pPr>
-      <w:r>
         <w:t xml:space="preserve">图 2.5 SAM 模型的结构</w:t>
       </w:r>
     </w:p>
@@ -3376,7 +3344,7 @@
         <w:pStyle w:val="FirstParagraph"/>
       </w:pPr>
       <w:r>
-        <w:t xml:space="preserve">利用mae预训练的初始点（VIT），最低限度适应高分辨率的输入，该编码器在提示编码器（prompt encoder）之前，对每张图像只运行一次。</w:t>
+        <w:t xml:space="preserve">利用 meta 预训练的 VIT，最低限度适应高分辨率的输入，该编码器在提示编码器（prompt encoder）之前，对每张图像只运行一次。</w:t>
       </w:r>
     </w:p>
     <w:p>
@@ -3948,7 +3916,7 @@
         <w:pStyle w:val="a6"/>
       </w:pPr>
       <w:r>
-        <w:t xml:space="preserve">自定义Prompt Encoder: 为了更好地适应肝脏CT图像特征，可以设计或调整Prompt Encoder部分，增加对解剖结构敏感的特征提取层。</w:t>
+        <w:t xml:space="preserve">自定义Prompt Encoder: 为了更好地适应肝脏CT图像特征，设计或调整Prompt Encoder部分，增加对解剖结构敏感的特征提取层。</w:t>
       </w:r>
     </w:p>
     <w:p>
@@ -4427,7 +4395,7 @@
           <wp:inline>
             <wp:extent cx="6108700" cy="1351772"/>
             <wp:effectExtent b="0" l="0" r="0" t="0"/>
-            <wp:docPr descr="性能监控" title="" id="68" name="Picture"/>
+            <wp:docPr descr="图 3.2 模型训练性能监控" title="" id="68" name="Picture"/>
             <a:graphic>
               <a:graphicData uri="http://schemas.openxmlformats.org/drawingml/2006/picture">
                 <pic:pic>
@@ -4470,14 +4438,6 @@
         <w:pStyle w:val="ImageCaption"/>
       </w:pPr>
       <w:r>
-        <w:t xml:space="preserve">性能监控</w:t>
-      </w:r>
-    </w:p>
-    <w:p>
-      <w:pPr>
-        <w:pStyle w:val="a6"/>
-      </w:pPr>
-      <w:r>
         <w:t xml:space="preserve">图 3.2 模型训练性能监控</w:t>
       </w:r>
     </w:p>
@@ -4548,7 +4508,7 @@
         <w:pStyle w:val="FirstParagraph"/>
       </w:pPr>
       <w:r>
-        <w:t xml:space="preserve">模型融合: 如果资源允许，可以训练多个模型，并采用模型融合策略提高最终分割的准确性。</w:t>
+        <w:t xml:space="preserve">模型融合: 如果资源允许，则可以训练多个模型，并采用模型融合策略提高最终分割的准确性。</w:t>
       </w:r>
     </w:p>
     <w:p>
@@ -4615,7 +4575,7 @@
     </w:p>
     <w:bookmarkEnd w:id="77"/>
     <w:bookmarkEnd w:id="78"/>
-    <w:bookmarkStart w:id="90" w:name="结果分析与性能比较"/>
+    <w:bookmarkStart w:id="96" w:name="结果分析与性能比较"/>
     <w:p>
       <w:pPr>
         <w:pStyle w:val="1"/>
@@ -5739,11 +5699,82 @@
       <w:r>
         <w:t xml:space="preserve">IOU 通常用作评估指标，而不是损失函数。它用于衡量分割结果与真实标签的重叠程度，广泛应用于各种分割任务的性能评估。</w:t>
       </w:r>
+      <w:r>
+        <w:t xml:space="preserve"> </w:t>
+      </w:r>
+      <w:r>
+        <w:t xml:space="preserve">在实际应用中，IoU通常用于：</w:t>
+      </w:r>
+      <w:r>
+        <w:t xml:space="preserve"> </w:t>
+      </w:r>
+      <w:r>
+        <w:t xml:space="preserve">1.</w:t>
+      </w:r>
+      <w:r>
+        <w:t xml:space="preserve"> </w:t>
+      </w:r>
+      <w:r>
+        <w:rPr>
+          <w:b/>
+          <w:bCs/>
+        </w:rPr>
+        <w:t xml:space="preserve">评估分割质量</w:t>
+      </w:r>
+      <w:r>
+        <w:t xml:space="preserve">：通过计算预测的分割结果与真实标注的IoU，可以定量地评估分割算法的性能。</w:t>
+      </w:r>
+      <w:r>
+        <w:t xml:space="preserve"> </w:t>
+      </w:r>
+      <w:r>
+        <w:t xml:space="preserve">2.</w:t>
+      </w:r>
+      <w:r>
+        <w:t xml:space="preserve"> </w:t>
+      </w:r>
+      <w:r>
+        <w:rPr>
+          <w:b/>
+          <w:bCs/>
+        </w:rPr>
+        <w:t xml:space="preserve">确定阈值</w:t>
+      </w:r>
+      <w:r>
+        <w:t xml:space="preserve">：在某些任务中，可以通过设定一个IoU阈值来确定预测结果是否被认为是正确的。例如，如果IoU大于0.5，则认为分割是成功的。</w:t>
+      </w:r>
+      <w:r>
+        <w:t xml:space="preserve"> </w:t>
+      </w:r>
+      <w:r>
+        <w:t xml:space="preserve">3.</w:t>
+      </w:r>
+      <w:r>
+        <w:t xml:space="preserve"> </w:t>
+      </w:r>
+      <w:r>
+        <w:rPr>
+          <w:b/>
+          <w:bCs/>
+        </w:rPr>
+        <w:t xml:space="preserve">比较不同算法</w:t>
+      </w:r>
+      <w:r>
+        <w:t xml:space="preserve">：IOU可以用来比较不同图像分割算法的性能，帮助选择最优的算法。</w:t>
+      </w:r>
+    </w:p>
+    <w:p>
+      <w:pPr>
+        <w:pStyle w:val="a6"/>
+      </w:pPr>
+      <w:r>
+        <w:t xml:space="preserve">交并比是一个直观且广泛接受的指标，它能够很好地反映分割结果的准确性和完整性。</w:t>
+      </w:r>
     </w:p>
     <w:bookmarkEnd w:id="83"/>
     <w:bookmarkEnd w:id="84"/>
     <w:bookmarkEnd w:id="85"/>
-    <w:bookmarkStart w:id="89" w:name="评估模型性能"/>
+    <w:bookmarkStart w:id="95" w:name="评估模型性能"/>
     <w:p>
       <w:pPr>
         <w:pStyle w:val="2"/>
@@ -5757,27 +5788,13 @@
         <w:pStyle w:val="FirstParagraph"/>
       </w:pPr>
       <w:r>
-        <w:t xml:space="preserve">以上介绍的评估指标中，DICE 系数与 DCE 结合作为模型训练中的损失函数使用，交并比（IOU）用于评估模型性能。交并比（IOU）反映了预测掩码与真实掩码之间的重叠程度，是一个介于0到1之间的值。IOU值越高，表示预测的分割结果与真实标注的一致性越好，通常用于评估分割算法的性能，尤其是在语义分割和实例分割任务中。</w:t>
-      </w:r>
-    </w:p>
-    <w:p>
-      <w:pPr>
-        <w:pStyle w:val="a6"/>
-      </w:pPr>
-      <w:r>
-        <w:t xml:space="preserve">表 4.1 显示了不同模型在测试集上的分割性能比较[</w:t>
-      </w:r>
-      <w:r>
-        <w:t xml:space="preserve">@ronnebergerUNetConvolutionalNetworks2015</w:t>
-      </w:r>
-      <w:r>
-        <w:t xml:space="preserve">]</w:t>
+        <w:t xml:space="preserve">通过微调训练，SAM 模型能够正确对腹部 CT 扫描图像中的肝脏肿瘤进行分割。如图 4.1 所示，肉眼几乎不可辨别分割真值与 SAM 模型分割结果之间的区别，而图 4.2 中各分割算法均可看到分割结果与分割真值标签有肉眼可见的明显差异</w:t>
       </w:r>
       <w:r>
         <w:fldChar w:fldCharType="begin"/>
       </w:r>
       <w:r>
-        <w:instrText xml:space="preserve"> ADDIN ZOTERO_ITEM CSL_CITATION {"properties":{"noteIndex":0,"formattedCitation":"[@gaofeiJiYuDuiDieShuXingJuHeJieGouKongDongJuanJiDeGanZangZhongLiuFenGe2021]"},"schema":"https://github.com/citation-style-language/schema/raw/master/csl-citation.json","citationItems":[{"uris":["http://zotero.org/users/9557124/items/URJNPRXT"],"itemData":{"URL":"http://www.opticsjournal.net/Articles/Abstract/gxxb/41/18/1810002.cshtml","ISSN":"0253-2239","source":"DOI.org (Crossref)","issue":"18","page":"1810002","container-title-short":"光学学报","accessed":{"date-parts":[["2024",5,22]]},"issued":{"date-parts":[["2021"]]},"citation-key":"gaofeiJiYuDuiDieShuXingJuHeJieGouKongDongJuanJiDeGanZangZhongLiuFenGe2021","DOI":"10.3788/AOS202141.1810002","container-title":"Acta Optica Sinica","id":"gaofeiJiYuDuiDieShuXingJuHeJieGouKongDongJuanJiDeGanZangZhongLiuFenGe2021","language":"zh","title":"基于堆叠树形聚合结构空洞卷积的肝脏肿瘤分割","volume":"41","author":[{"family":"Gao Fei","given":"高飞"},{"family":"Yan Bin","given":"闫镔"},{"family":"Chen Jian","given":"陈健"},{"family":"Qiao Kai","given":"乔凯"},{"family":"Ning Peigang","given":"宁培钢"},{"family":"Shi Dapeng","given":"史大鹏"}],"type":"article-journal"},"uri":["http://zotero.org/users/9557124/items/URJNPRXT"],"id":633,"prefix":"","suffix":""}],"citationID":"00000025"}   </w:instrText>
+        <w:instrText xml:space="preserve"> ADDIN ZOTERO_ITEM CSL_CITATION {"citationID":"00000024","citationItems":[{"itemData":{"issue":"18","citation-key":"gaofeiJiYuDuiDieShuXingJuHeJieGouKongDongJuanJiDeGanZangZhongLiuFenGe2021","URL":"http://www.opticsjournal.net/Articles/Abstract/gxxb/41/18/1810002.cshtml","accessed":{"date-parts":[["2024",5,22]]},"author":[{"given":"高飞","family":"Gao Fei"},{"given":"闫镔","family":"Yan Bin"},{"given":"陈健","family":"Chen Jian"},{"given":"乔凯","family":"Qiao Kai"},{"given":"宁培钢","family":"Ning Peigang"},{"given":"史大鹏","family":"Shi Dapeng"}],"title":"基于堆叠树形聚合结构空洞卷积的肝脏肿瘤分割","container-title-short":"光学学报","id":"gaofeiJiYuDuiDieShuXingJuHeJieGouKongDongJuanJiDeGanZangZhongLiuFenGe2021","volume":"41","DOI":"10.3788/AOS202141.1810002","page":"1810002","container-title":"Acta Optica Sinica","source":"DOI.org (Crossref)","type":"article-journal","language":"zh","ISSN":"0253-2239","issued":{"date-parts":[["2021"]]}},"suffix":"","id":633,"uris":["http://zotero.org/users/9557124/items/URJNPRXT"],"prefix":"","uri":["http://zotero.org/users/9557124/items/URJNPRXT"]}],"schema":"https://github.com/citation-style-language/schema/raw/master/csl-citation.json","properties":{"formattedCitation":"[@gaofeiJiYuDuiDieShuXingJuHeJieGouKongDongJuanJiDeGanZangZhongLiuFenGe2021]","noteIndex":0}}   </w:instrText>
       </w:r>
       <w:r>
         <w:fldChar w:fldCharType="separate"/>
@@ -5792,133 +5809,9 @@
         <w:fldChar w:fldCharType="end"/>
       </w:r>
       <w:r>
-        <w:t xml:space="preserve">，结果表明，本研究提出的基于 SAM 的分割方法在所有指标上均优于传统方法和 U-net 模型深度学习方法。图 4.1 为模型分割结果展示。但本文研究的分割方法目前仍有提升空间，未来可通过进一步模型训练和特征增强来改进其性能，以提升模型在实际应用中的表现。</w:t>
-      </w:r>
-    </w:p>
-    <w:p>
-      <w:pPr>
-        <w:pStyle w:val="a6"/>
-      </w:pPr>
-      <w:r>
-        <w:t xml:space="preserve">表 4.1 模型分割性能比较（标题5）</w:t>
-      </w:r>
-    </w:p>
-    <w:tbl>
-      <w:tblPr>
-        <w:tblStyle w:val="Table"/>
-        <w:tblW w:type="auto" w:w="0"/>
-        <w:tblLook w:firstRow="1" w:lastRow="0" w:firstColumn="0" w:lastColumn="0" w:noHBand="0" w:noVBand="0" w:val="0020"/>
-      </w:tblPr>
-      <w:tblGrid>
-        <w:gridCol w:w="1980"/>
-        <w:gridCol w:w="1980"/>
-        <w:gridCol w:w="1980"/>
-        <w:gridCol w:w="1980"/>
-      </w:tblGrid>
-      <w:tr>
-        <w:trPr>
-          <w:tblHeader w:val="on"/>
-        </w:trPr>
-        <w:tc>
-          <w:tcPr/>
-          <w:p>
-            <w:pPr>
-              <w:pStyle w:val="Compact"/>
-              <w:jc w:val="left"/>
-            </w:pPr>
-            <w:r>
-              <w:t xml:space="preserve">模型</w:t>
-            </w:r>
-          </w:p>
-        </w:tc>
-        <w:tc>
-          <w:tcPr/>
-          <w:p>
-            <w:pPr>
-              <w:pStyle w:val="Compact"/>
-              <w:jc w:val="left"/>
-            </w:pPr>
-            <w:r>
-              <w:t xml:space="preserve">本文 SAM 方法</w:t>
-            </w:r>
-          </w:p>
-        </w:tc>
-        <w:tc>
-          <w:tcPr/>
-          <w:p>
-            <w:pPr>
-              <w:pStyle w:val="Compact"/>
-              <w:jc w:val="left"/>
-            </w:pPr>
-            <w:r>
-              <w:t xml:space="preserve">U-Net</w:t>
-            </w:r>
-          </w:p>
-        </w:tc>
-        <w:tc>
-          <w:tcPr/>
-          <w:p>
-            <w:pPr>
-              <w:pStyle w:val="Compact"/>
-              <w:jc w:val="left"/>
-            </w:pPr>
-            <w:r>
-              <w:t xml:space="preserve">堆叠树形聚合结构空洞卷积</w:t>
-            </w:r>
-          </w:p>
-        </w:tc>
-      </w:tr>
-      <w:tr>
-        <w:tc>
-          <w:tcPr/>
-          <w:p>
-            <w:pPr>
-              <w:pStyle w:val="Compact"/>
-              <w:jc w:val="left"/>
-            </w:pPr>
-            <w:r>
-              <w:t xml:space="preserve">IOU（交并比）</w:t>
-            </w:r>
-          </w:p>
-        </w:tc>
-        <w:tc>
-          <w:tcPr/>
-          <w:p>
-            <w:pPr>
-              <w:pStyle w:val="Compact"/>
-              <w:jc w:val="left"/>
-            </w:pPr>
-            <w:r>
-              <w:t xml:space="preserve">0.948</w:t>
-            </w:r>
-          </w:p>
-        </w:tc>
-        <w:tc>
-          <w:tcPr/>
-          <w:p>
-            <w:pPr>
-              <w:pStyle w:val="Compact"/>
-              <w:jc w:val="left"/>
-            </w:pPr>
-            <w:r>
-              <w:t xml:space="preserve">0.923</w:t>
-            </w:r>
-          </w:p>
-        </w:tc>
-        <w:tc>
-          <w:tcPr/>
-          <w:p>
-            <w:pPr>
-              <w:pStyle w:val="Compact"/>
-              <w:jc w:val="left"/>
-            </w:pPr>
-            <w:r>
-              <w:t xml:space="preserve">0.732</w:t>
-            </w:r>
-          </w:p>
-        </w:tc>
-      </w:tr>
-    </w:tbl>
+        <w:t xml:space="preserve">。</w:t>
+      </w:r>
+    </w:p>
     <w:p>
       <w:pPr>
         <w:pStyle w:val="CaptionedFigure"/>
@@ -5974,9 +5867,366 @@
         <w:t xml:space="preserve">图 4.1 分割结果展示</w:t>
       </w:r>
     </w:p>
-    <w:bookmarkEnd w:id="89"/>
-    <w:bookmarkEnd w:id="90"/>
-    <w:bookmarkStart w:id="94" w:name="结论-2"/>
+    <w:p>
+      <w:pPr>
+        <w:pStyle w:val="CaptionedFigure"/>
+      </w:pPr>
+      <w:r>
+        <w:drawing>
+          <wp:inline>
+            <wp:extent cx="6108700" cy="869190"/>
+            <wp:effectExtent b="0" l="0" r="0" t="0"/>
+            <wp:docPr descr="图 4.2 其他模型的分割结果，从左至右依次为 原 CT 图像、UNet、SegNet、DeepLabv3、FC-DenseNet、堆叠树形结构空洞卷积模型、分割真值标签" title="" id="90" name="Picture"/>
+            <a:graphic>
+              <a:graphicData uri="http://schemas.openxmlformats.org/drawingml/2006/picture">
+                <pic:pic>
+                  <pic:nvPicPr>
+                    <pic:cNvPr descr="其他模型分割结果.png" id="91" name="Picture"/>
+                    <pic:cNvPicPr>
+                      <a:picLocks noChangeArrowheads="1" noChangeAspect="1"/>
+                    </pic:cNvPicPr>
+                  </pic:nvPicPr>
+                  <pic:blipFill>
+                    <a:blip r:embed="rId89"/>
+                    <a:stretch>
+                      <a:fillRect/>
+                    </a:stretch>
+                  </pic:blipFill>
+                  <pic:spPr bwMode="auto">
+                    <a:xfrm>
+                      <a:off x="0" y="0"/>
+                      <a:ext cx="6108700" cy="869190"/>
+                    </a:xfrm>
+                    <a:prstGeom prst="rect">
+                      <a:avLst/>
+                    </a:prstGeom>
+                    <a:noFill/>
+                    <a:ln w="9525">
+                      <a:noFill/>
+                      <a:headEnd/>
+                      <a:tailEnd/>
+                    </a:ln>
+                  </pic:spPr>
+                </pic:pic>
+              </a:graphicData>
+            </a:graphic>
+          </wp:inline>
+        </w:drawing>
+      </w:r>
+    </w:p>
+    <w:p>
+      <w:pPr>
+        <w:pStyle w:val="ImageCaption"/>
+      </w:pPr>
+      <w:r>
+        <w:t xml:space="preserve">图 4.2 其他模型的分割结果，从左至右依次为 原 CT 图像、UNet、SegNet、DeepLabv3、FC-DenseNet、堆叠树形结构空洞卷积模型、分割真值标签</w:t>
+      </w:r>
+    </w:p>
+    <w:p>
+      <w:pPr>
+        <w:pStyle w:val="a6"/>
+      </w:pPr>
+      <w:r>
+        <w:t xml:space="preserve">以上介绍的评估指标中，DICE 系数与 DCE 结合作为模型训练中的损失函数使用，交并比（IOU）用于评估模型性能。交并比（IOU）反映了预测掩码与真实掩码之间的重叠程度，是一个介于0到1之间的值。IOU值越高，表示预测的分割结果与真实标注的一致性越好，通常用于评估分割算法的性能，尤其是在语义分割和实例分割任务中最为常用。</w:t>
+      </w:r>
+    </w:p>
+    <w:p>
+      <w:pPr>
+        <w:pStyle w:val="a6"/>
+      </w:pPr>
+      <w:r>
+        <w:t xml:space="preserve">在本研究中，如图 4.3 所示，通过对 SAM 模型的微调，模型对 CT 图像进行肝脏肿瘤分割的 IOU 指标可以达到 96% 以上，SAM 的预训练能力得到完美发挥，只需少量样本训练仍然能够表现出非常强大的分割能力。高质量的医学标注数据往往难以获得，因此，SAM 模型的强泛化能力对其他医学领域图像分割同样具有重要意义。</w:t>
+      </w:r>
+    </w:p>
+    <w:p>
+      <w:pPr>
+        <w:pStyle w:val="CaptionedFigure"/>
+      </w:pPr>
+      <w:r>
+        <w:drawing>
+          <wp:inline>
+            <wp:extent cx="6108700" cy="4581525"/>
+            <wp:effectExtent b="0" l="0" r="0" t="0"/>
+            <wp:docPr descr="图 4.3 模型训练过程 IOU 结果" title="" id="93" name="Picture"/>
+            <a:graphic>
+              <a:graphicData uri="http://schemas.openxmlformats.org/drawingml/2006/picture">
+                <pic:pic>
+                  <pic:nvPicPr>
+                    <pic:cNvPr descr="IOU折线图.png" id="94" name="Picture"/>
+                    <pic:cNvPicPr>
+                      <a:picLocks noChangeArrowheads="1" noChangeAspect="1"/>
+                    </pic:cNvPicPr>
+                  </pic:nvPicPr>
+                  <pic:blipFill>
+                    <a:blip r:embed="rId92"/>
+                    <a:stretch>
+                      <a:fillRect/>
+                    </a:stretch>
+                  </pic:blipFill>
+                  <pic:spPr bwMode="auto">
+                    <a:xfrm>
+                      <a:off x="0" y="0"/>
+                      <a:ext cx="6108700" cy="4581525"/>
+                    </a:xfrm>
+                    <a:prstGeom prst="rect">
+                      <a:avLst/>
+                    </a:prstGeom>
+                    <a:noFill/>
+                    <a:ln w="9525">
+                      <a:noFill/>
+                      <a:headEnd/>
+                      <a:tailEnd/>
+                    </a:ln>
+                  </pic:spPr>
+                </pic:pic>
+              </a:graphicData>
+            </a:graphic>
+          </wp:inline>
+        </w:drawing>
+      </w:r>
+    </w:p>
+    <w:p>
+      <w:pPr>
+        <w:pStyle w:val="ImageCaption"/>
+      </w:pPr>
+      <w:r>
+        <w:t xml:space="preserve">图 4.3 模型训练过程 IOU 结果</w:t>
+      </w:r>
+    </w:p>
+    <w:p>
+      <w:pPr>
+        <w:pStyle w:val="a6"/>
+      </w:pPr>
+      <w:r>
+        <w:t xml:space="preserve">表 4.1 展示了不同模型在测试集上的分割性能比较，由 Ronneberger 等使用 U-Net 模型给出的分割方法中，IOU 值为0.920</w:t>
+      </w:r>
+      <w:r>
+        <w:fldChar w:fldCharType="begin"/>
+      </w:r>
+      <w:r>
+        <w:instrText xml:space="preserve"> ADDIN ZOTERO_ITEM CSL_CITATION {"citationID":"00000025","citationItems":[{"itemData":{"abstract":"There is large consent that successful training of deep networks requires many thousand annotated training samples. In this paper, we present a network and training strategy that relies on the strong use of data augmentation to use the available annotated samples more efficiently. The architecture consists of a contracting path to capture context and a symmetric expanding path that enables precise localization. We show that such a network can be trained end-to-end from very few images and outperforms the prior best method (a sliding-window convolutional network) on the ISBI challenge for segmentation of neuronal structures in electron microscopic stacks. Using the same network trained on transmitted light microscopy images (phase contrast and DIC) we won the ISBI cell tracking challenge 2015 in these categories by a large margin. Moreover, the network is fast. Segmentation of a 512x512 image takes less than a second on a recent GPU. The full implementation (based on Caffe) and the trained networks are available at http://lmb.informatik.uni-freiburg.de/people/ronneber/u-net.","event-place":"Cham","language":"en","ISBN":"978-3-319-24574-4","publisher-place":"Cham","author":[{"given":"Olaf","family":"Ronneberger"},{"given":"Philipp","family":"Fischer"},{"given":"Thomas","family":"Brox"}],"title":"U-Net: Convolutional Networks for Biomedical Image Segmentation","publisher":"Springer International Publishing","id":"ronnebergerUNetConvolutionalNetworks2015","title-short":"U-Net","DOI":"10.1007/978-3-319-24574-4_28","page":"234-241","container-title":"Medical Image Computing and Computer-Assisted Intervention – MICCAI 2015","type":"paper-conference","source":"Springer Link","citation-key":"ronnebergerUNetConvolutionalNetworks2015","editor":[{"given":"Nassir","family":"Navab"},{"given":"Joachim","family":"Hornegger"},{"given":"William M.","family":"Wells"},{"given":"Alejandro F.","family":"Frangi"}],"issued":{"date-parts":[["2015"]]}},"suffix":"","id":603,"uris":["http://zotero.org/users/9557124/items/WDLM3U9S"],"prefix":"","uri":["http://zotero.org/users/9557124/items/WDLM3U9S"]}],"schema":"https://github.com/citation-style-language/schema/raw/master/csl-citation.json","properties":{"formattedCitation":"[@ronnebergerUNetConvolutionalNetworks2015]","noteIndex":0}}   </w:instrText>
+      </w:r>
+      <w:r>
+        <w:fldChar w:fldCharType="separate"/>
+      </w:r>
+      <w:r>
+        <w:rPr>
+          <w:noProof/>
+        </w:rPr>
+        <w:t>&lt;Do Zotero Refresh: [@ronnebergerUNetConvolutionalNetworks2015]&gt;</w:t>
+      </w:r>
+      <w:r>
+        <w:fldChar w:fldCharType="end"/>
+      </w:r>
+      <w:r>
+        <w:t xml:space="preserve">，Gao Fei 等提出的基于堆叠树形聚合结构空洞卷积的肝脏肿瘤分割方法中，IOU 值为 0.732</w:t>
+      </w:r>
+      <w:r>
+        <w:fldChar w:fldCharType="begin"/>
+      </w:r>
+      <w:r>
+        <w:instrText xml:space="preserve"> ADDIN ZOTERO_ITEM CSL_CITATION {"citationID":"00000026","citationItems":[{"itemData":{"issue":"18","citation-key":"gaofeiJiYuDuiDieShuXingJuHeJieGouKongDongJuanJiDeGanZangZhongLiuFenGe2021","URL":"http://www.opticsjournal.net/Articles/Abstract/gxxb/41/18/1810002.cshtml","accessed":{"date-parts":[["2024",5,22]]},"author":[{"given":"高飞","family":"Gao Fei"},{"given":"闫镔","family":"Yan Bin"},{"given":"陈健","family":"Chen Jian"},{"given":"乔凯","family":"Qiao Kai"},{"given":"宁培钢","family":"Ning Peigang"},{"given":"史大鹏","family":"Shi Dapeng"}],"title":"基于堆叠树形聚合结构空洞卷积的肝脏肿瘤分割","container-title-short":"光学学报","id":"gaofeiJiYuDuiDieShuXingJuHeJieGouKongDongJuanJiDeGanZangZhongLiuFenGe2021","volume":"41","DOI":"10.3788/AOS202141.1810002","page":"1810002","container-title":"Acta Optica Sinica","source":"DOI.org (Crossref)","type":"article-journal","language":"zh","ISSN":"0253-2239","issued":{"date-parts":[["2021"]]}},"suffix":"","id":633,"uris":["http://zotero.org/users/9557124/items/URJNPRXT"],"prefix":"","uri":["http://zotero.org/users/9557124/items/URJNPRXT"]}],"schema":"https://github.com/citation-style-language/schema/raw/master/csl-citation.json","properties":{"formattedCitation":"[@gaofeiJiYuDuiDieShuXingJuHeJieGouKongDongJuanJiDeGanZangZhongLiuFenGe2021]","noteIndex":0}}   </w:instrText>
+      </w:r>
+      <w:r>
+        <w:fldChar w:fldCharType="separate"/>
+      </w:r>
+      <w:r>
+        <w:rPr>
+          <w:noProof/>
+        </w:rPr>
+        <w:t>&lt;Do Zotero Refresh: [@gaofeiJiYuDuiDieShuXingJuHeJieGouKongDongJuanJiDeGanZangZhongLiuFenGe2021]&gt;</w:t>
+      </w:r>
+      <w:r>
+        <w:fldChar w:fldCharType="end"/>
+      </w:r>
+      <w:r>
+        <w:t xml:space="preserve">，Zhou 等使用 U-Net++ 模型提出的肝脏肿瘤分割方法中，IOU 值为0.829</w:t>
+      </w:r>
+      <w:r>
+        <w:fldChar w:fldCharType="begin"/>
+      </w:r>
+      <w:r>
+        <w:instrText xml:space="preserve"> ADDIN ZOTERO_ITEM CSL_CITATION {"citationID":"00000027","citationItems":[{"itemData":{"abstract":"In this paper, we present UNet++, a new, more powerful architecture for medical image segmentation. Our architecture is essentially a deeply-supervised encoder-decoder network where the encoder and decoder sub-networks are connected through a series of nested, dense skip pathways. The re-designed skip pathways aim at reducing the semantic gap between the feature maps of the encoder and decoder sub-networks. We argue that the optimizer would deal with an easier learning task when the feature maps from the decoder and encoder networks are semantically similar. We have evaluated UNet++ in comparison with U-Net and wide U-Net architectures across multiple medical image segmentation tasks: nodule segmentation in the low-dose CT scans of chest, nuclei segmentation in the microscopy images, liver segmentation in abdominal CT scans, and polyp segmentation in colonoscopy videos. Our experiments demonstrate that UNet++ with deep supervision achieves an average IoU gain of 3.9 and 3.4 points over U-Net and wide U-Net, respectively.","event-place":"Cham","language":"en","ISBN":"978-3-030-00889-5","publisher-place":"Cham","author":[{"given":"Zongwei","family":"Zhou"},{"given":"Md Mahfuzur","family":"Rahman Siddiquee"},{"given":"Nima","family":"Tajbakhsh"},{"given":"Jianming","family":"Liang"}],"note":"abstractTranslation:  在本文中，我们介绍了 UNet++，一种用于医学图像分割的更强大的新架构。我们的架构本质上是一个深度监督的编码器-解码器网络，其中编码器和解码器子网络通过一系列嵌套的密集跳转路径相连。重新设计的跳过路径旨在缩小编码器和解码器子网络的特征图之间的语义差距。我们认为，当解码器和编码器网络的特征图在语义上相似时，优化器将更容易完成学习任务。我们将 UNet++ 与 U-Net 和宽 U-Net 架构进行了比较，并在多个医疗图像分割任务中进行了评估：胸部低剂量 CT 扫描中的结节分割、显微镜图像中的核分割、腹部 CT 扫描中的肝脏分割以及结肠镜检查视频中的息肉分割。我们的实验证明，与 U-Net 和宽 U-Net 相比，具有深度监督功能的 UNet++ 平均 IoU 增益分别为 3.9 点和 3.4 点。","publisher":"Springer International Publishing","id":"zhouUNetNestedUNet2018","title-short":"UNet++","DOI":"10.1007/978-3-030-00889-5_1","page":"3-11","type":"paper-conference","container-title":"Deep Learning in Medical Image Analysis and Multimodal Learning for Clinical Decision Support","title":"UNet++: A Nested U-Net Architecture for Medical Image Segmentation","source":"Springer Link","citation-key":"zhouUNetNestedUNet2018","editor":[{"given":"Danail","family":"Stoyanov"},{"given":"Zeike","family":"Taylor"},{"given":"Gustavo","family":"Carneiro"},{"given":"Tanveer","family":"Syeda-Mahmood"},{"given":"Anne","family":"Martel"},{"given":"Lena","family":"Maier-Hein"},{"given":"João Manuel R.S.","family":"Tavares"},{"given":"Andrew","family":"Bradley"},{"given":"João Paulo","family":"Papa"},{"given":"Vasileios","family":"Belagiannis"},{"given":"Jacinto C.","family":"Nascimento"},{"given":"Zhi","family":"Lu"},{"given":"Sailesh","family":"Conjeti"},{"given":"Mehdi","family":"Moradi"},{"given":"Hayit","family":"Greenspan"},{"given":"Anant","family":"Madabhushi"}],"issued":{"date-parts":[["2018"]]}},"suffix":"","id":636,"uris":["http://zotero.org/users/9557124/items/CXJ5UHZ3"],"prefix":"","uri":["http://zotero.org/users/9557124/items/CXJ5UHZ3"]}],"schema":"https://github.com/citation-style-language/schema/raw/master/csl-citation.json","properties":{"formattedCitation":"[@zhouUNetNestedUNet2018]","noteIndex":0}}   </w:instrText>
+      </w:r>
+      <w:r>
+        <w:fldChar w:fldCharType="separate"/>
+      </w:r>
+      <w:r>
+        <w:rPr>
+          <w:noProof/>
+        </w:rPr>
+        <w:t>&lt;Do Zotero Refresh: [@zhouUNetNestedUNet2018]&gt;</w:t>
+      </w:r>
+      <w:r>
+        <w:fldChar w:fldCharType="end"/>
+      </w:r>
+      <w:r>
+        <w:t xml:space="preserve">，以上几种分割方法中，本文提到的基于 SAM 的分割方法具有最好的 IOU 指标。</w:t>
+      </w:r>
+    </w:p>
+    <w:p>
+      <w:pPr>
+        <w:pStyle w:val="a6"/>
+      </w:pPr>
+      <w:r>
+        <w:t xml:space="preserve">表 4.1 模型分割性能比较</w:t>
+      </w:r>
+    </w:p>
+    <w:tbl>
+      <w:tblPr>
+        <w:tblStyle w:val="Table"/>
+        <w:tblW w:type="auto" w:w="0"/>
+        <w:tblLook w:firstRow="1" w:lastRow="0" w:firstColumn="0" w:lastColumn="0" w:noHBand="0" w:noVBand="0" w:val="0020"/>
+      </w:tblPr>
+      <w:tblGrid>
+        <w:gridCol w:w="3960"/>
+        <w:gridCol w:w="3960"/>
+      </w:tblGrid>
+      <w:tr>
+        <w:trPr>
+          <w:tblHeader w:val="on"/>
+        </w:trPr>
+        <w:tc>
+          <w:tcPr/>
+          <w:p>
+            <w:pPr>
+              <w:pStyle w:val="Compact"/>
+              <w:jc w:val="left"/>
+            </w:pPr>
+            <w:r>
+              <w:t xml:space="preserve">模型</w:t>
+            </w:r>
+          </w:p>
+        </w:tc>
+        <w:tc>
+          <w:tcPr/>
+          <w:p>
+            <w:pPr>
+              <w:pStyle w:val="Compact"/>
+              <w:jc w:val="left"/>
+            </w:pPr>
+            <w:r>
+              <w:t xml:space="preserve">IOU（交并比）</w:t>
+            </w:r>
+          </w:p>
+        </w:tc>
+      </w:tr>
+      <w:tr>
+        <w:tc>
+          <w:tcPr/>
+          <w:p>
+            <w:pPr>
+              <w:pStyle w:val="Compact"/>
+              <w:jc w:val="left"/>
+            </w:pPr>
+            <w:r>
+              <w:t xml:space="preserve">本文 SAM 方法</w:t>
+            </w:r>
+          </w:p>
+        </w:tc>
+        <w:tc>
+          <w:tcPr/>
+          <w:p>
+            <w:pPr>
+              <w:pStyle w:val="Compact"/>
+              <w:jc w:val="left"/>
+            </w:pPr>
+            <w:r>
+              <w:t xml:space="preserve">0.961</w:t>
+            </w:r>
+          </w:p>
+        </w:tc>
+      </w:tr>
+      <w:tr>
+        <w:tc>
+          <w:tcPr/>
+          <w:p>
+            <w:pPr>
+              <w:pStyle w:val="Compact"/>
+              <w:jc w:val="left"/>
+            </w:pPr>
+            <w:r>
+              <w:t xml:space="preserve">U-Net</w:t>
+            </w:r>
+          </w:p>
+        </w:tc>
+        <w:tc>
+          <w:tcPr/>
+          <w:p>
+            <w:pPr>
+              <w:pStyle w:val="Compact"/>
+              <w:jc w:val="left"/>
+            </w:pPr>
+            <w:r>
+              <w:t xml:space="preserve">0.920</w:t>
+            </w:r>
+          </w:p>
+        </w:tc>
+      </w:tr>
+      <w:tr>
+        <w:tc>
+          <w:tcPr/>
+          <w:p>
+            <w:pPr>
+              <w:pStyle w:val="Compact"/>
+              <w:jc w:val="left"/>
+            </w:pPr>
+            <w:r>
+              <w:t xml:space="preserve">堆叠树形聚合结构空洞卷积</w:t>
+            </w:r>
+          </w:p>
+        </w:tc>
+        <w:tc>
+          <w:tcPr/>
+          <w:p>
+            <w:pPr>
+              <w:pStyle w:val="Compact"/>
+              <w:jc w:val="left"/>
+            </w:pPr>
+            <w:r>
+              <w:t xml:space="preserve">0.732</w:t>
+            </w:r>
+          </w:p>
+        </w:tc>
+      </w:tr>
+      <w:tr>
+        <w:tc>
+          <w:tcPr/>
+          <w:p>
+            <w:pPr>
+              <w:pStyle w:val="Compact"/>
+              <w:jc w:val="left"/>
+            </w:pPr>
+            <w:r>
+              <w:t xml:space="preserve">U-Net++</w:t>
+            </w:r>
+          </w:p>
+        </w:tc>
+        <w:tc>
+          <w:tcPr/>
+          <w:p>
+            <w:pPr>
+              <w:pStyle w:val="Compact"/>
+              <w:jc w:val="left"/>
+            </w:pPr>
+            <w:r>
+              <w:t xml:space="preserve">0.829</w:t>
+            </w:r>
+          </w:p>
+        </w:tc>
+      </w:tr>
+    </w:tbl>
+    <w:p>
+      <w:pPr>
+        <w:pStyle w:val="a6"/>
+      </w:pPr>
+      <w:r>
+        <w:t xml:space="preserve">上述结果中可以看出，本研究提出的基于 SAM 的分割方法在主要评估分割结果与真实值相似度的 IOU 指标上优于多种深度学习方法，基于 Transformer Vision 的SAM 模型在医学图像处理中表现优异。</w:t>
+      </w:r>
+    </w:p>
+    <w:bookmarkEnd w:id="95"/>
+    <w:bookmarkEnd w:id="96"/>
+    <w:bookmarkStart w:id="100" w:name="结论-2"/>
     <w:p>
       <w:pPr>
         <w:pStyle w:val="1"/>
@@ -6017,7 +6267,7 @@
         <w:t xml:space="preserve">综上所述，基于 SAM 模型的肝脏肿瘤分割软件的开发，不仅可以改善现有的图像分割方法，还有助于提高肝脏疾病的诊断效率和准确性。未来的研究应当着重于模型的实际应用和临床转化，以实现医学影像自动化分析的最终目标。</w:t>
       </w:r>
     </w:p>
-    <w:bookmarkStart w:id="91" w:name="不足"/>
+    <w:bookmarkStart w:id="97" w:name="不足"/>
     <w:p>
       <w:pPr>
         <w:pStyle w:val="2"/>
@@ -6098,8 +6348,8 @@
         <w:t xml:space="preserve">虽然本研究在测试集上展示了良好的性能，但在实际临床应用中的验证和评估尚不足。未来需要在真实临床环境中进行更多的测试和验证，以确保模型在实际应用中的可靠性和有效性。</w:t>
       </w:r>
     </w:p>
-    <w:bookmarkEnd w:id="91"/>
-    <w:bookmarkStart w:id="93" w:name="展望"/>
+    <w:bookmarkEnd w:id="97"/>
+    <w:bookmarkStart w:id="98" w:name="展望"/>
     <w:p>
       <w:pPr>
         <w:pStyle w:val="2"/>
@@ -6228,10 +6478,11 @@
         <w:t xml:space="preserve">加强与临床专家的合作，通过他们的反馈不断改进和优化模型。这不仅有助于提升模型的实际应用价值，还能确保研究方向和临床需求紧密结合。</w:t>
       </w:r>
     </w:p>
-    <w:bookmarkStart w:id="92" w:name="总结-1"/>
-    <w:p>
-      <w:pPr>
-        <w:pStyle w:val="3"/>
+    <w:bookmarkEnd w:id="98"/>
+    <w:bookmarkStart w:id="99" w:name="总结-1"/>
+    <w:p>
+      <w:pPr>
+        <w:pStyle w:val="2"/>
       </w:pPr>
       <w:r>
         <w:t xml:space="preserve">总结</w:t>
@@ -6253,10 +6504,9 @@
         <w:t xml:space="preserve">在基于 SAM 大模型的肝脏肿瘤分割软件开发上取得了很好的成效，将来可通过对模型的进一步优化微调与前端开发提升其性能与易用性。我希望在以后的学习中能在该研究方面继续不懈学习和研究，也希望能通过自己的努力能够为医疗领域图像处理奉献力量。</w:t>
       </w:r>
     </w:p>
-    <w:bookmarkEnd w:id="92"/>
-    <w:bookmarkEnd w:id="93"/>
-    <w:bookmarkEnd w:id="94"/>
-    <w:bookmarkStart w:id="95" w:name="参考文献"/>
+    <w:bookmarkEnd w:id="99"/>
+    <w:bookmarkEnd w:id="100"/>
+    <w:bookmarkStart w:id="101" w:name="参考文献"/>
     <w:p>
       <w:pPr>
         <w:pStyle w:val="1"/>
@@ -6265,8 +6515,8 @@
         <w:t xml:space="preserve">参考文献</w:t>
       </w:r>
     </w:p>
-    <w:bookmarkEnd w:id="95"/>
-    <w:bookmarkStart w:id="96" w:name="致谢"/>
+    <w:bookmarkEnd w:id="101"/>
+    <w:bookmarkStart w:id="102" w:name="致谢"/>
     <w:p>
       <w:pPr>
         <w:pStyle w:val="1"/>
@@ -6283,7 +6533,7 @@
         <w:t xml:space="preserve">在本科毕业论文的撰写过程中，得到了许多人的帮助和支持。在此，我衷心感谢他们每一个人。首先，我要特别感谢我的导师刘琨，在学术上给予我无限的指导。刘琨老师严谨的学术态度、深厚的专业知识和无私的精神深深影响了我。在论文的选题、研究以及写作过程中，刘琨老师都给予我悉心指导，每一次讨论都让我受益匪浅。感谢测控专业的所有老师和同学们，在我的大学生活中给予我帮助和支持。特别是实验室的同学们，我们共同度过了许多难忘的时光，彼此间的讨论和合作使我受益良多。此外，我还要感谢我的家人对我的支持和鼓励。父母始终是我最坚强的后盾，他们的理解和爱让我在遇到困难和挫折时永不放弃。感谢他们无条件的爱和对我的信任，是他们让我有勇气追求自己的梦想。最后，感谢所有曾经给予我帮助和启发的人。是你们的帮助和支持使我能够顺利完成我的学业。</w:t>
       </w:r>
     </w:p>
-    <w:bookmarkEnd w:id="96"/>
+    <w:bookmarkEnd w:id="102"/>
     <w:sectPr>
       <w:headerReference r:id="rId16" w:type="even"/>
       <w:headerReference r:id="rId12" w:type="default"/>

</xml_diff>

<commit_message>
vault backup: 2024-05-22 20:02:21
</commit_message>
<xml_diff>
--- a/study/毕设/20201804070_王恺_测控技术与仪器_基于SAM大模型的肝脏肿瘤分割软件开发.docx
+++ b/study/毕设/20201804070_王恺_测控技术与仪器_基于SAM大模型的肝脏肿瘤分割软件开发.docx
@@ -222,7 +222,7 @@
         <w:fldChar w:fldCharType="begin"/>
       </w:r>
       <w:r>
-        <w:instrText xml:space="preserve"> ADDIN ZOTERO_ITEM CSL_CITATION {"citationID":"00000001","citationItems":[{"itemData":{"abstract":"文章以近二十年医学图像分割领域文献为研究对象，基于Cite Space软件对该项技术的研究现状、知识群组、研究主题及其演化路径进行系统研究；并在公开数据集上对同类医学图像分割方法进行对比实验与分析。结果表明，医学图像分割技术研究核心主要表现在计算机科学、生物医学与人工智能等学科，并正在从以区域生长、模糊聚类技术为中心的模式向以深度学习等新兴人工智能技术为中心的模式转变，为产业发展战略决策提供参考依据。","issue":"13","citation-key":"LiuLiangBinGuoNeiWaiTuXiangFenGeJiShuZaiYiLiaoJianKangLingYuYingYongFaZhanTaiShiFenXi2023","ISSN":"2096-4706","accessed":{"date-parts":[["2024",5,8]]},"author":[{"literal":"刘良斌"},{"literal":"杜宝林"},{"literal":"卢琰"},{"literal":"王建全"}],"title":"国内外图像分割技术在医疗健康领域应用发展态势分析","id":"LiuLiangBinGuoNeiWaiTuXiangFenGeJiShuZaiYiLiaoJianKangLingYuYingYongFaZhanTaiShiFenXi2023","volume":"7","DOI":"10.19850/j.cnki.2096-4706.2023.13.022","page":"105-111","URL":"https://doi.org/10.19850/j.cnki.2096-4706.2023.13.022","container-title":"现代信息科技","source":"CNKI","type":"article-journal","language":"zh-CN","note":"original-container-title: Modern Information Technology\nfoundation: 广东省援疆科技（特派员）项目（2018YJ003）； 广东省重点领域研发计划项目（2020B0101130019）；\ndownload: 575\nCLC: TP391.41;R197.1\nCNKICite: 0\ndbcode: CJFQ\ndbname: CJFDLAST2023\nfilename: XDXK202313022\nCIF: 0.346\nAIF: 0.18","issued":{"date-parts":[["2023"]]}},"suffix":"","id":521,"uris":["http://zotero.org/users/9557124/items/BHES4XS3"],"prefix":"","uri":["http://zotero.org/users/9557124/items/BHES4XS3"]}],"schema":"https://github.com/citation-style-language/schema/raw/master/csl-citation.json","properties":{"formattedCitation":"[@LiuLiangBinGuoNeiWaiTuXiangFenGeJiShuZaiYiLiaoJianKangLingYuYingYongFaZhanTaiShiFenXi2023]","noteIndex":0}}   </w:instrText>
+        <w:instrText xml:space="preserve"> ADDIN ZOTERO_ITEM CSL_CITATION {"schema":"https://github.com/citation-style-language/schema/raw/master/csl-citation.json","citationID":"00000001","citationItems":[{"suffix":"","id":521,"prefix":"","uris":["http://zotero.org/users/9557124/items/BHES4XS3"],"itemData":{"ISSN":"2096-4706","language":"zh-CN","abstract":"文章以近二十年医学图像分割领域文献为研究对象，基于Cite Space软件对该项技术的研究现状、知识群组、研究主题及其演化路径进行系统研究；并在公开数据集上对同类医学图像分割方法进行对比实验与分析。结果表明，医学图像分割技术研究核心主要表现在计算机科学、生物医学与人工智能等学科，并正在从以区域生长、模糊聚类技术为中心的模式向以深度学习等新兴人工智能技术为中心的模式转变，为产业发展战略决策提供参考依据。","title":"国内外图像分割技术在医疗健康领域应用发展态势分析","type":"article-journal","author":[{"literal":"刘良斌"},{"literal":"杜宝林"},{"literal":"卢琰"},{"literal":"王建全"}],"container-title":"现代信息科技","note":"original-container-title: Modern Information Technology\nfoundation: 广东省援疆科技（特派员）项目（2018YJ003）； 广东省重点领域研发计划项目（2020B0101130019）；\ndownload: 575\nCLC: TP391.41;R197.1\nCNKICite: 0\ndbcode: CJFQ\ndbname: CJFDLAST2023\nfilename: XDXK202313022\nCIF: 0.346\nAIF: 0.18","volume":"7","citation-key":"LiuLiangBinGuoNeiWaiTuXiangFenGeJiShuZaiYiLiaoJianKangLingYuYingYongFaZhanTaiShiFenXi2023","issue":"13","DOI":"10.19850/j.cnki.2096-4706.2023.13.022","page":"105-111","accessed":{"date-parts":[["2024",5,8]]},"URL":"https://doi.org/10.19850/j.cnki.2096-4706.2023.13.022","source":"CNKI","id":"LiuLiangBinGuoNeiWaiTuXiangFenGeJiShuZaiYiLiaoJianKangLingYuYingYongFaZhanTaiShiFenXi2023","issued":{"date-parts":[["2023"]]}},"uri":["http://zotero.org/users/9557124/items/BHES4XS3"]}],"properties":{"formattedCitation":"[@LiuLiangBinGuoNeiWaiTuXiangFenGeJiShuZaiYiLiaoJianKangLingYuYingYongFaZhanTaiShiFenXi2023]","noteIndex":0}}   </w:instrText>
       </w:r>
       <w:r>
         <w:fldChar w:fldCharType="separate"/>
@@ -243,7 +243,7 @@
         <w:fldChar w:fldCharType="begin"/>
       </w:r>
       <w:r>
-        <w:instrText xml:space="preserve"> ADDIN ZOTERO_ITEM CSL_CITATION {"citationID":"00000002","citationItems":[{"itemData":{"abstract":"＜正＞肝脏外科引领了原发性肝癌（PLC）临床和研究数十年,而肝癌的预防、诊断和处理需要众多学科的参与。在实际工作中,或是因为肿瘤较晚或是肝病基础差等原因,约70%左右肝癌患者诊断时只能进行姑息性治疗[1]。肝癌患者存在的大量问题需要内科处理,但我国真正从事肝癌内科临床工作的人员并不多,诊断上存在着误诊漏诊,治疗上存在着治疗方法选择不严谨、不规范等问题,改变这种状况,亟需扩大肝癌内科医护人员队伍,重视和加强肝癌内科规范诊疗,这也是提高肝癌患者生活质量,延长生存时间的重要保证。","issue":"1","id":"LiXiaoYanJiaQiangGanAiNeiKeDuiWuJianSheChongShiGanAiNeiKeGuiFanHuaHeGeXingHuaZhenLiaoJueCe","URL":"https://kns.cnki.net/KCMS/detail/detail.aspx?dbcode=CJFD&amp;dbname=CJFDLAST2021&amp;filename=gbsy202101001","type":"article-journal","citation-key":"LiXiaoYanJiaQiangGanAiNeiKeDuiWuJianSheChongShiGanAiNeiKeGuiFanHuaHeGeXingHuaZhenLiaoJueCe","page":"1-3","title":"加强肝癌内科队伍建设，重视肝癌内科规范化和个性化诊疗决策","container-title":"实用肝脏病杂志","source":"Baidu Scholar","accessed":{"date-parts":[["2024",5,19]]},"note":"foundation: 国家自然科学基金资助项目（编号:81672371）；\ndownload: 85\nCLC: R735.7\nCNKICite: 3\ndbcode: CJFD\ndbname: CJFDLAST2021\nfilename: gbsy202101001","language":"zh-CN","author":[{"literal":"李晓燕"},{"literal":"胡和平"}]},"suffix":"","id":562,"uris":["http://zotero.org/users/9557124/items/B7R6BQAB"],"prefix":"","uri":["http://zotero.org/users/9557124/items/B7R6BQAB"]}],"schema":"https://github.com/citation-style-language/schema/raw/master/csl-citation.json","properties":{"formattedCitation":"[@LiXiaoYanJiaQiangGanAiNeiKeDuiWuJianSheChongShiGanAiNeiKeGuiFanHuaHeGeXingHuaZhenLiaoJueCe]","noteIndex":0}}   </w:instrText>
+        <w:instrText xml:space="preserve"> ADDIN ZOTERO_ITEM CSL_CITATION {"schema":"https://github.com/citation-style-language/schema/raw/master/csl-citation.json","citationID":"00000002","citationItems":[{"suffix":"","id":562,"prefix":"","uris":["http://zotero.org/users/9557124/items/B7R6BQAB"],"itemData":{"type":"article-journal","author":[{"literal":"李晓燕"},{"literal":"胡和平"}],"container-title":"实用肝脏病杂志","note":"foundation: 国家自然科学基金资助项目（编号:81672371）；\ndownload: 85\nCLC: R735.7\nCNKICite: 3\ndbcode: CJFD\ndbname: CJFDLAST2021\nfilename: gbsy202101001","page":"1-3","citation-key":"LiXiaoYanJiaQiangGanAiNeiKeDuiWuJianSheChongShiGanAiNeiKeGuiFanHuaHeGeXingHuaZhenLiaoJueCe","issue":"1","abstract":"＜正＞肝脏外科引领了原发性肝癌（PLC）临床和研究数十年,而肝癌的预防、诊断和处理需要众多学科的参与。在实际工作中,或是因为肿瘤较晚或是肝病基础差等原因,约70%左右肝癌患者诊断时只能进行姑息性治疗[1]。肝癌患者存在的大量问题需要内科处理,但我国真正从事肝癌内科临床工作的人员并不多,诊断上存在着误诊漏诊,治疗上存在着治疗方法选择不严谨、不规范等问题,改变这种状况,亟需扩大肝癌内科医护人员队伍,重视和加强肝癌内科规范诊疗,这也是提高肝癌患者生活质量,延长生存时间的重要保证。","title":"加强肝癌内科队伍建设，重视肝癌内科规范化和个性化诊疗决策","accessed":{"date-parts":[["2024",5,19]]},"URL":"https://kns.cnki.net/KCMS/detail/detail.aspx?dbcode=CJFD&amp;dbname=CJFDLAST2021&amp;filename=gbsy202101001","source":"Baidu Scholar","id":"LiXiaoYanJiaQiangGanAiNeiKeDuiWuJianSheChongShiGanAiNeiKeGuiFanHuaHeGeXingHuaZhenLiaoJueCe","language":"zh-CN"},"uri":["http://zotero.org/users/9557124/items/B7R6BQAB"]}],"properties":{"formattedCitation":"[@LiXiaoYanJiaQiangGanAiNeiKeDuiWuJianSheChongShiGanAiNeiKeGuiFanHuaHeGeXingHuaZhenLiaoJueCe]","noteIndex":0}}   </w:instrText>
       </w:r>
       <w:r>
         <w:fldChar w:fldCharType="separate"/>
@@ -272,7 +272,7 @@
         <w:fldChar w:fldCharType="begin"/>
       </w:r>
       <w:r>
-        <w:instrText xml:space="preserve"> ADDIN ZOTERO_ITEM CSL_CITATION {"citationID":"00000003","citationItems":[{"itemData":{"abstract":"肝脏恶性肿瘤外科治疗的现代策略邢雪，夏穗生（滨州市附属医院外科，滨州市２５６６０３同济医科大学同济医院外科）关键词肝肿瘤；治疗；外科手术肝脏恶性肿瘤为消化系统常见恶性肿瘤之一，其发病隐匿，恶性程度高，增长迅速。过去３０年间，广泛肝实质切除术的施行并未...","issue":"5","id":"XingXueXiaSuiShengGanZangEXingZhongLiuWaiKeZhiLiaoDeXianDaiCeLue","URL":"https://kns.cnki.net/KCMS/detail/detail.aspx?dbcode=CJFD&amp;dbname=CJFD9697&amp;filename=bzyb605.086","citation-key":"XingXueXiaSuiShengGanZangEXingZhongLiuWaiKeZhiLiaoDeXianDaiCeLue","type":"article-journal","title":"肝脏恶性肿瘤外科治疗的现代策略","container-title":"滨州医学院学报","source":"Baidu Scholar","accessed":{"date-parts":[["2024",5,19]]},"note":"download: 15\nCLC: R735.705\nCNKICite: 0\ndbcode: CJFD\ndbname: CJFD9697\nfilename: bzyb605.086","language":"zh-CN","author":[{"literal":"邢雪，夏穗生"}]},"suffix":"","id":566,"uris":["http://zotero.org/users/9557124/items/A7JSA4RS"],"prefix":"","uri":["http://zotero.org/users/9557124/items/A7JSA4RS"]}],"schema":"https://github.com/citation-style-language/schema/raw/master/csl-citation.json","properties":{"formattedCitation":"[@XingXueXiaSuiShengGanZangEXingZhongLiuWaiKeZhiLiaoDeXianDaiCeLue]","noteIndex":0}}   </w:instrText>
+        <w:instrText xml:space="preserve"> ADDIN ZOTERO_ITEM CSL_CITATION {"schema":"https://github.com/citation-style-language/schema/raw/master/csl-citation.json","citationID":"00000003","citationItems":[{"suffix":"","id":566,"prefix":"","uris":["http://zotero.org/users/9557124/items/A7JSA4RS"],"itemData":{"type":"article-journal","author":[{"literal":"邢雪，夏穗生"}],"container-title":"滨州医学院学报","note":"download: 15\nCLC: R735.705\nCNKICite: 0\ndbcode: CJFD\ndbname: CJFD9697\nfilename: bzyb605.086","citation-key":"XingXueXiaSuiShengGanZangEXingZhongLiuWaiKeZhiLiaoDeXianDaiCeLue","issue":"5","abstract":"肝脏恶性肿瘤外科治疗的现代策略邢雪，夏穗生（滨州市附属医院外科，滨州市２５６６０３同济医科大学同济医院外科）关键词肝肿瘤；治疗；外科手术肝脏恶性肿瘤为消化系统常见恶性肿瘤之一，其发病隐匿，恶性程度高，增长迅速。过去３０年间，广泛肝实质切除术的施行并未...","title":"肝脏恶性肿瘤外科治疗的现代策略","accessed":{"date-parts":[["2024",5,19]]},"URL":"https://kns.cnki.net/KCMS/detail/detail.aspx?dbcode=CJFD&amp;dbname=CJFD9697&amp;filename=bzyb605.086","source":"Baidu Scholar","id":"XingXueXiaSuiShengGanZangEXingZhongLiuWaiKeZhiLiaoDeXianDaiCeLue","language":"zh-CN"},"uri":["http://zotero.org/users/9557124/items/A7JSA4RS"]}],"properties":{"formattedCitation":"[@XingXueXiaSuiShengGanZangEXingZhongLiuWaiKeZhiLiaoDeXianDaiCeLue]","noteIndex":0}}   </w:instrText>
       </w:r>
       <w:r>
         <w:fldChar w:fldCharType="separate"/>
@@ -301,7 +301,7 @@
         <w:fldChar w:fldCharType="begin"/>
       </w:r>
       <w:r>
-        <w:instrText xml:space="preserve"> ADDIN ZOTERO_ITEM CSL_CITATION {"citationID":"00000004","citationItems":[{"itemData":{"abstract":"Training segmentation models for medical images continues to be challenging due to the limited availability of data annotations. Segment Anything Model (SAM) is a foundation model trained on over 1 billion annotations, predominantly for natural images, that is intended to segment user-defined objects of interest in an interactive manner. While the model performance on natural images is impressive, medical image domains pose their own set of challenges. Here, we perform an extensive evaluation of SAM’s ability to segment medical images on a collection of 19 medical imaging datasets from various modalities and anatomies. In our experiments, we generated point and box prompts for SAM using a standard method that simulates interactive segmentation. We report the following findings: (1) SAM’s performance based on single prompts highly varies depending on the dataset and the task, from IoU=0.1135 for spine MRI to IoU=0.8650 for hip X-ray. (2) Segmentation performance appears to be better for well-circumscribed objects with prompts with less ambiguity such as the segmentation of organs in computed tomography and poorer in various other scenarios such as the segmentation of brain tumors. (3) SAM performs notably better with box prompts than with point prompts. (4) SAM outperforms similar methods RITM, SimpleClick, and FocalClick in almost all single-point prompt settings. (5) When multiple-point prompts are provided iteratively, SAM’s performance generally improves only slightly while other methods’ performance improves to the level that surpasses SAM’s point-based performance. We also provide several illustrations for SAM’s performance on all tested datasets, iterative segmentation, and SAM’s behavior given prompt ambiguity. We conclude that SAM shows impressive zero-shot segmentation performance for certain medical imaging datasets, but moderate to poor performance for others. SAM has the potential to make a significant impact in automated medical image segmentation in medical imaging, but appropriate care needs to be applied when using it. Code for evaluation SAM is made publicly available at https://github.com/mazurowski-lab/segment-anything-medical-evaluation.","citation-key":"mazurowskiSegmentAnythingModel2023a","language":"en","accessed":{"date-parts":[["2024",1,17]]},"author":[{"given":"Maciej A.","family":"Mazurowski"},{"given":"Haoyu","family":"Dong"},{"given":"Hanxue","family":"Gu"},{"given":"Jichen","family":"Yang"},{"given":"Nicholas","family":"Konz"},{"given":"Yixin","family":"Zhang"}],"title":"Segment anything model for medical image analysis: An experimental study","container-title-short":"Medical Image Analysis","id":"mazurowskiSegmentAnythingModel2023a","title-short":"Segment anything model for medical image analysis","DOI":"10.1016/j.media.2023.102918","volume":"89","page":"102918","URL":"https://linkinghub.elsevier.com/retrieve/pii/S1361841523001780","container-title":"Medical Image Analysis","type":"article-journal","source":"DOI.org (Crossref)","ISSN":"13618415","note":"titleTranslation: 用于医学图像分析的任何分段模型：实验研究\nabstractTranslation:  由于数据注释的可用性有限，为医学图像训练分割模型仍然具有挑战性。Segment Anything Model（SAM）是一个基础模型，主要针对自然图像，在超过 10 亿个注释上进行训练，旨在以交互方式分割用户定义的感兴趣对象。该模型在自然图像上的表现令人印象深刻，但在医学图像领域却面临着一系列挑战。在此，我们对 SAM 在 19 个不同模式和解剖学的医学影像数据集上分割医学影像的能力进行了广泛评估。在实验中，我们使用模拟交互式分割的标准方法为 SAM 生成点和框提示。我们报告了以下发现：(1) 基于单个提示的 SAM 性能因数据集和任务的不同而有很大差异，从脊柱 MRI 的 IoU=0.1135 到髋关节 X 光片的 IoU=0.8650。(2) 对于圆周较好、提示模糊性较低的物体，如计算机断层扫描中的器官分割，分割性能似乎较好，而在其他各种情况下，如脑肿瘤分割，分割性能较差。(3) SAM 在使用方框提示时的性能明显优于使用点提示时的性能。(4) 在几乎所有单点提示设置中，SAM 的性能都优于类似的 RITM、SimpleClick 和 FocalClick 方法。(5) 在迭代提供多点提示时，SAM 的性能一般只能略微提高，而其他方法的性能则能提高到超越 SAM 基于点的性能的水平。我们还就 SAM 在所有测试数据集上的性能、迭代分割以及 SAM 在提示模糊的情况下的行为提供了一些说明。我们得出的结论是，SAM 在某些医学影像数据集上表现出了令人印象深刻的零镜头分割性能，但在其他数据集上的表现一般甚至很差。SAM 有可能对医学影像领域的自动医学影像分割产生重大影响，但在使用时需要适当谨慎。评估 SAM 的代码可在 https://github.com/mazurowski-lab/segment-anything-medical-evaluation 公开获取。","issued":{"date-parts":[["2023",10]]}},"suffix":"","id":484,"uris":["http://zotero.org/users/9557124/items/ZG9XUUPJ"],"prefix":"","uri":["http://zotero.org/users/9557124/items/ZG9XUUPJ"]}],"schema":"https://github.com/citation-style-language/schema/raw/master/csl-citation.json","properties":{"formattedCitation":"[@mazurowskiSegmentAnythingModel2023a]","noteIndex":0}}   </w:instrText>
+        <w:instrText xml:space="preserve"> ADDIN ZOTERO_ITEM CSL_CITATION {"schema":"https://github.com/citation-style-language/schema/raw/master/csl-citation.json","citationID":"00000004","citationItems":[{"suffix":"","id":484,"prefix":"","uris":["http://zotero.org/users/9557124/items/ZG9XUUPJ"],"itemData":{"title-short":"Segment anything model for medical image analysis","language":"en","abstract":"Training segmentation models for medical images continues to be challenging due to the limited availability of data annotations. Segment Anything Model (SAM) is a foundation model trained on over 1 billion annotations, predominantly for natural images, that is intended to segment user-defined objects of interest in an interactive manner. While the model performance on natural images is impressive, medical image domains pose their own set of challenges. Here, we perform an extensive evaluation of SAM’s ability to segment medical images on a collection of 19 medical imaging datasets from various modalities and anatomies. In our experiments, we generated point and box prompts for SAM using a standard method that simulates interactive segmentation. We report the following findings: (1) SAM’s performance based on single prompts highly varies depending on the dataset and the task, from IoU=0.1135 for spine MRI to IoU=0.8650 for hip X-ray. (2) Segmentation performance appears to be better for well-circumscribed objects with prompts with less ambiguity such as the segmentation of organs in computed tomography and poorer in various other scenarios such as the segmentation of brain tumors. (3) SAM performs notably better with box prompts than with point prompts. (4) SAM outperforms similar methods RITM, SimpleClick, and FocalClick in almost all single-point prompt settings. (5) When multiple-point prompts are provided iteratively, SAM’s performance generally improves only slightly while other methods’ performance improves to the level that surpasses SAM’s point-based performance. We also provide several illustrations for SAM’s performance on all tested datasets, iterative segmentation, and SAM’s behavior given prompt ambiguity. We conclude that SAM shows impressive zero-shot segmentation performance for certain medical imaging datasets, but moderate to poor performance for others. SAM has the potential to make a significant impact in automated medical image segmentation in medical imaging, but appropriate care needs to be applied when using it. Code for evaluation SAM is made publicly available at https://github.com/mazurowski-lab/segment-anything-medical-evaluation.","title":"Segment anything model for medical image analysis: An experimental study","type":"article-journal","author":[{"given":"Maciej A.","family":"Mazurowski"},{"given":"Haoyu","family":"Dong"},{"given":"Hanxue","family":"Gu"},{"given":"Jichen","family":"Yang"},{"given":"Nicholas","family":"Konz"},{"given":"Yixin","family":"Zhang"}],"container-title":"Medical Image Analysis","note":"titleTranslation: 用于医学图像分析的任何分段模型：实验研究\nabstractTranslation:  由于数据注释的可用性有限，为医学图像训练分割模型仍然具有挑战性。Segment Anything Model（SAM）是一个基础模型，主要针对自然图像，在超过 10 亿个注释上进行训练，旨在以交互方式分割用户定义的感兴趣对象。该模型在自然图像上的表现令人印象深刻，但在医学图像领域却面临着一系列挑战。在此，我们对 SAM 在 19 个不同模式和解剖学的医学影像数据集上分割医学影像的能力进行了广泛评估。在实验中，我们使用模拟交互式分割的标准方法为 SAM 生成点和框提示。我们报告了以下发现：(1) 基于单个提示的 SAM 性能因数据集和任务的不同而有很大差异，从脊柱 MRI 的 IoU=0.1135 到髋关节 X 光片的 IoU=0.8650。(2) 对于圆周较好、提示模糊性较低的物体，如计算机断层扫描中的器官分割，分割性能似乎较好，而在其他各种情况下，如脑肿瘤分割，分割性能较差。(3) SAM 在使用方框提示时的性能明显优于使用点提示时的性能。(4) 在几乎所有单点提示设置中，SAM 的性能都优于类似的 RITM、SimpleClick 和 FocalClick 方法。(5) 在迭代提供多点提示时，SAM 的性能一般只能略微提高，而其他方法的性能则能提高到超越 SAM 基于点的性能的水平。我们还就 SAM 在所有测试数据集上的性能、迭代分割以及 SAM 在提示模糊的情况下的行为提供了一些说明。我们得出的结论是，SAM 在某些医学影像数据集上表现出了令人印象深刻的零镜头分割性能，但在其他数据集上的表现一般甚至很差。SAM 有可能对医学影像领域的自动医学影像分割产生重大影响，但在使用时需要适当谨慎。评估 SAM 的代码可在 https://github.com/mazurowski-lab/segment-anything-medical-evaluation 公开获取。","volume":"89","DOI":"10.1016/j.media.2023.102918","citation-key":"mazurowskiSegmentAnythingModel2023a","ISSN":"13618415","id":"mazurowskiSegmentAnythingModel2023a","container-title-short":"Medical Image Analysis","accessed":{"date-parts":[["2024",1,17]]},"URL":"https://linkinghub.elsevier.com/retrieve/pii/S1361841523001780","source":"DOI.org (Crossref)","page":"102918","issued":{"date-parts":[["2023",10]]}},"uri":["http://zotero.org/users/9557124/items/ZG9XUUPJ"]}],"properties":{"formattedCitation":"[@mazurowskiSegmentAnythingModel2023a]","noteIndex":0}}   </w:instrText>
       </w:r>
       <w:r>
         <w:fldChar w:fldCharType="separate"/>
@@ -330,7 +330,7 @@
         <w:fldChar w:fldCharType="begin"/>
       </w:r>
       <w:r>
-        <w:instrText xml:space="preserve"> ADDIN ZOTERO_ITEM CSL_CITATION {"citationID":"00000005","citationItems":[{"itemData":{"abstract":"肝脏是人体内非常重要的实质器官,肝脏疾病严重影响着人体健康,肝癌更是致死率极高的恶性肿瘤之一,精准的肝脏图像分割是医生诊断与治疗过程中的重要参考。由于计算机断层扫描成像(Computed Tomography,CT)具有安全方便、成像速度快、分辨率较高等优点,CT成像成为常用的检查方式。肝脏和肝肿瘤的CT图像具有形态各异、边缘模糊和位置多变等特点,传统上以手动标注实现的CT图像分割,不仅耗时耗力而且易出现分割误差。因此,基于深度学习实现肝脏和肝肿瘤CT图像的全自动化精准分割具有重要的研究意义。对于上述分割难点,本文进行的主要研究内容如下:(1)针对U-Net中存在的信息丢失和特征学习不足问题,本文提出了基于改进UNet的肝脏CT图像分割模型—ACR-Net模型。该模型利用非对称卷积块获取更加复杂的特征信息,有效缓解因卷积操作带来的信息丢失问题。同时为保证特征信息传递的完整性,引入残差连接实现特征重用。最后,通过双向卷积长短时记忆网络连接编码路径和解码路径,实现全局信息的融合。通过在Li TS2017数据集上实验验证,ACR-Net模型缓解了U-Net存在的信息丢失和特征学习不足问题,提高了肝脏分割精确度,DSC数值达到了94.54%。(2)在腹部CT图像中,肝脏与相邻组织器官紧密连接且边界不清晰,导致分割时极易出现分割误差。为提高肝脏分割准确性和精度,本文提出了基于改进双重注意力机制的肝脏CT图像分割模型—DAC-Net模型。该模型利用双重注意力机制减小肝脏相邻组织器官的干扰,获取图像的空间信息特征及通道信息特征,使网络关注肝脏区域信息,提高网络特征表达能力。同时对双重注意力机制进行了改进,提高了模块性能。最后,引入了具有连续空洞卷积的多尺度空洞卷积模块,学习更丰富的具有不同尺度的特征信息。通过在Li TS2017数据集上实验验证,DAC-Net模型显著提升了肝脏的分割效果,在DSC值上达到了96.24%,证明提出模型能够较为精确地分割肝脏。(3)针对肝肿瘤分割中存在的小肿瘤分割丢失、肿瘤分割边缘模糊、错误分割严重等问题,本文提出了基于多尺度密集卷积的肝肿瘤CT图像分割模型—MDR-Net模型。首先,通过在U-Net的编解码结构中引入具备提取多尺度特征能力的多尺度密集卷积模块,获取肝肿瘤的不同尺度特征信息。其次,引入残差卷积跳跃连接,解决了低分辨率信息重复传递的问题,并有效缓解了边缘信息表征不足以及小肿瘤空间信息丢失。通过在Li TS2017数据集上实验验证,MDR-Net模型对肝肿瘤CT图像有较高的分割精度,在DSC值上达到了73.58%,证明了提出模型的有效性及优越性。","publisher":"河北大学","URL":"https://doi.org/10.27103/d.cnki.ghebu.2023.001846","type":"thesis","id":"JiangShengHuiJiYuShenDuXueXiDeGanZangJiGanZhongLiuCTTuXiangFenGeSuanFaYanJiu","genre":"硕士学位论文","DOI":"10.27103/d.cnki.ghebu.2023.001846","citation-key":"JiangShengHuiJiYuShenDuXueXiDeGanZangJiGanZhongLiuCTTuXiangFenGeSuanFaYanJiu","title":"基于深度学习的肝脏及肝肿瘤CT图像分割算法研究","source":"CNKI","language":"zh-CN","contributor":[{"literal":"董斌"},{"literal":"高雷"}],"accessed":{"date-parts":[["2024",3,15]]},"note":"major: 电子信息硕士（专业学位）\ndownload: 132\nCLC: R735.7;TP18;TP391.41\nCNKICite: 0\ndbcode: CMFD\ndbname: CMFDTEMP\nfilename: 1023914667.nh","number-of-pages":"63","author":[{"literal":"降胜辉"}]},"suffix":"","id":500,"uris":["http://zotero.org/users/9557124/items/XSQZBWBJ"],"prefix":"","uri":["http://zotero.org/users/9557124/items/XSQZBWBJ"]}],"schema":"https://github.com/citation-style-language/schema/raw/master/csl-citation.json","properties":{"formattedCitation":"[@JiangShengHuiJiYuShenDuXueXiDeGanZangJiGanZhongLiuCTTuXiangFenGeSuanFaYanJiu]","noteIndex":0}}   </w:instrText>
+        <w:instrText xml:space="preserve"> ADDIN ZOTERO_ITEM CSL_CITATION {"schema":"https://github.com/citation-style-language/schema/raw/master/csl-citation.json","citationID":"00000005","citationItems":[{"suffix":"","id":500,"prefix":"","uris":["http://zotero.org/users/9557124/items/XSQZBWBJ"],"itemData":{"type":"thesis","author":[{"literal":"降胜辉"}],"contributor":[{"literal":"董斌"},{"literal":"高雷"}],"number-of-pages":"63","note":"major: 电子信息硕士（专业学位）\ndownload: 132\nCLC: R735.7;TP18;TP391.41\nCNKICite: 0\ndbcode: CMFD\ndbname: CMFDTEMP\nfilename: 1023914667.nh","title":"基于深度学习的肝脏及肝肿瘤CT图像分割算法研究","DOI":"10.27103/d.cnki.ghebu.2023.001846","citation-key":"JiangShengHuiJiYuShenDuXueXiDeGanZangJiGanZhongLiuCTTuXiangFenGeSuanFaYanJiu","language":"zh-CN","abstract":"肝脏是人体内非常重要的实质器官,肝脏疾病严重影响着人体健康,肝癌更是致死率极高的恶性肿瘤之一,精准的肝脏图像分割是医生诊断与治疗过程中的重要参考。由于计算机断层扫描成像(Computed Tomography,CT)具有安全方便、成像速度快、分辨率较高等优点,CT成像成为常用的检查方式。肝脏和肝肿瘤的CT图像具有形态各异、边缘模糊和位置多变等特点,传统上以手动标注实现的CT图像分割,不仅耗时耗力而且易出现分割误差。因此,基于深度学习实现肝脏和肝肿瘤CT图像的全自动化精准分割具有重要的研究意义。对于上述分割难点,本文进行的主要研究内容如下:(1)针对U-Net中存在的信息丢失和特征学习不足问题,本文提出了基于改进UNet的肝脏CT图像分割模型—ACR-Net模型。该模型利用非对称卷积块获取更加复杂的特征信息,有效缓解因卷积操作带来的信息丢失问题。同时为保证特征信息传递的完整性,引入残差连接实现特征重用。最后,通过双向卷积长短时记忆网络连接编码路径和解码路径,实现全局信息的融合。通过在Li TS2017数据集上实验验证,ACR-Net模型缓解了U-Net存在的信息丢失和特征学习不足问题,提高了肝脏分割精确度,DSC数值达到了94.54%。(2)在腹部CT图像中,肝脏与相邻组织器官紧密连接且边界不清晰,导致分割时极易出现分割误差。为提高肝脏分割准确性和精度,本文提出了基于改进双重注意力机制的肝脏CT图像分割模型—DAC-Net模型。该模型利用双重注意力机制减小肝脏相邻组织器官的干扰,获取图像的空间信息特征及通道信息特征,使网络关注肝脏区域信息,提高网络特征表达能力。同时对双重注意力机制进行了改进,提高了模块性能。最后,引入了具有连续空洞卷积的多尺度空洞卷积模块,学习更丰富的具有不同尺度的特征信息。通过在Li TS2017数据集上实验验证,DAC-Net模型显著提升了肝脏的分割效果,在DSC值上达到了96.24%,证明提出模型能够较为精确地分割肝脏。(3)针对肝肿瘤分割中存在的小肿瘤分割丢失、肿瘤分割边缘模糊、错误分割严重等问题,本文提出了基于多尺度密集卷积的肝肿瘤CT图像分割模型—MDR-Net模型。首先,通过在U-Net的编解码结构中引入具备提取多尺度特征能力的多尺度密集卷积模块,获取肝肿瘤的不同尺度特征信息。其次,引入残差卷积跳跃连接,解决了低分辨率信息重复传递的问题,并有效缓解了边缘信息表征不足以及小肿瘤空间信息丢失。通过在Li TS2017数据集上实验验证,MDR-Net模型对肝肿瘤CT图像有较高的分割精度,在DSC值上达到了73.58%,证明了提出模型的有效性及优越性。","publisher":"河北大学","id":"JiangShengHuiJiYuShenDuXueXiDeGanZangJiGanZhongLiuCTTuXiangFenGeSuanFaYanJiu","URL":"https://doi.org/10.27103/d.cnki.ghebu.2023.001846","source":"CNKI","genre":"硕士学位论文","accessed":{"date-parts":[["2024",3,15]]}},"uri":["http://zotero.org/users/9557124/items/XSQZBWBJ"]}],"properties":{"formattedCitation":"[@JiangShengHuiJiYuShenDuXueXiDeGanZangJiGanZhongLiuCTTuXiangFenGeSuanFaYanJiu]","noteIndex":0}}   </w:instrText>
       </w:r>
       <w:r>
         <w:fldChar w:fldCharType="separate"/>
@@ -359,7 +359,7 @@
         <w:fldChar w:fldCharType="begin"/>
       </w:r>
       <w:r>
-        <w:instrText xml:space="preserve"> ADDIN ZOTERO_ITEM CSL_CITATION {"citationID":"00000006","citationItems":[{"itemData":{"abstract":"The Segment Anything Model (SAM) is the first foundation model for general image segmentation. It has achieved impressive results on various natural image segmentation tasks. However, medical image segmentation (MIS) is more challenging because of the complex modalities, fine anatomical structures, uncertain and complex object boundaries, and wide-range object scales. To fully validate SAM’s performance on medical data, we collected and sorted 53 open-source datasets and built a large medical segmentation dataset with 18 modalities, 84 objects, 125 object-modality paired targets, 1050K 2D images, and 6033K masks. We comprehensively analyzed different models and strategies on the so-called COSMOS 1050K dataset. Our findings mainly include the following: (1) SAM showed remarkable performance in some specific objects but was unstable, imperfect, or even totally failed in other situations. (2) SAM with the large ViT-H showed better overall performance than that with the small ViT-B. (3) SAM performed better with manual hints, especially box, than the Everything mode. (4) SAM could help human annotation with high labeling quality and less time. (5) SAM was sensitive to the randomness in the center point and tight box prompts, and may suffer from a serious performance drop. (6) SAM performed better than interactive methods with one or a few points, but will be outpaced as the number of points increases. (7) SAM’s performance correlated to different factors, including boundary complexity, intensity differences, etc. (8) Finetuning the SAM on specific medical tasks could improve its average DICE performance by 4.39% and 6.68% for ViT-B and ViT-H, respectively. Codes and models are available at: https://github.com/yuhoo0302/Segment-Anything-Model-for-Medical-Images. We hope that this comprehensive report can help researchers explore the potential of SAM applications in MIS, and guide how to appropriately use and develop SAM.","citation-key":"huangSegmentAnythingModel2024a","language":"en","accessed":{"date-parts":[["2024",1,17]]},"author":[{"given":"Yuhao","family":"Huang"},{"given":"Xin","family":"Yang"},{"given":"Lian","family":"Liu"},{"given":"Han","family":"Zhou"},{"given":"Ao","family":"Chang"},{"given":"Xinrui","family":"Zhou"},{"given":"Rusi","family":"Chen"},{"given":"Junxuan","family":"Yu"},{"given":"Jiongquan","family":"Chen"},{"given":"Chaoyu","family":"Chen"},{"given":"Sijing","family":"Liu"},{"given":"Haozhe","family":"Chi"},{"given":"Xindi","family":"Hu"},{"given":"Kejuan","family":"Yue"},{"given":"Lei","family":"Li"},{"given":"Vicente","family":"Grau"},{"given":"Deng-Ping","family":"Fan"},{"given":"Fajin","family":"Dong"},{"given":"Dong","family":"Ni"}],"title":"Segment anything model for medical images?","container-title-short":"Medical Image Analysis","id":"huangSegmentAnythingModel2024a","volume":"92","DOI":"10.1016/j.media.2023.103061","page":"103061","URL":"https://linkinghub.elsevier.com/retrieve/pii/S1361841523003213","container-title":"Medical Image Analysis","ISSN":"13618415","type":"article-journal","source":"DOI.org (Crossref)","note":"titleTranslation: 医学图像的分段模型？","issued":{"date-parts":[["2024",2]]}},"suffix":"","id":485,"uris":["http://zotero.org/users/9557124/items/AA6I4YF8"],"prefix":"","uri":["http://zotero.org/users/9557124/items/AA6I4YF8"]}],"schema":"https://github.com/citation-style-language/schema/raw/master/csl-citation.json","properties":{"formattedCitation":"[@huangSegmentAnythingModel2024a]","noteIndex":0}}   </w:instrText>
+        <w:instrText xml:space="preserve"> ADDIN ZOTERO_ITEM CSL_CITATION {"schema":"https://github.com/citation-style-language/schema/raw/master/csl-citation.json","citationID":"00000006","citationItems":[{"suffix":"","id":485,"prefix":"","uris":["http://zotero.org/users/9557124/items/AA6I4YF8"],"itemData":{"ISSN":"13618415","language":"en","abstract":"The Segment Anything Model (SAM) is the first foundation model for general image segmentation. It has achieved impressive results on various natural image segmentation tasks. However, medical image segmentation (MIS) is more challenging because of the complex modalities, fine anatomical structures, uncertain and complex object boundaries, and wide-range object scales. To fully validate SAM’s performance on medical data, we collected and sorted 53 open-source datasets and built a large medical segmentation dataset with 18 modalities, 84 objects, 125 object-modality paired targets, 1050K 2D images, and 6033K masks. We comprehensively analyzed different models and strategies on the so-called COSMOS 1050K dataset. Our findings mainly include the following: (1) SAM showed remarkable performance in some specific objects but was unstable, imperfect, or even totally failed in other situations. (2) SAM with the large ViT-H showed better overall performance than that with the small ViT-B. (3) SAM performed better with manual hints, especially box, than the Everything mode. (4) SAM could help human annotation with high labeling quality and less time. (5) SAM was sensitive to the randomness in the center point and tight box prompts, and may suffer from a serious performance drop. (6) SAM performed better than interactive methods with one or a few points, but will be outpaced as the number of points increases. (7) SAM’s performance correlated to different factors, including boundary complexity, intensity differences, etc. (8) Finetuning the SAM on specific medical tasks could improve its average DICE performance by 4.39% and 6.68% for ViT-B and ViT-H, respectively. Codes and models are available at: https://github.com/yuhoo0302/Segment-Anything-Model-for-Medical-Images. We hope that this comprehensive report can help researchers explore the potential of SAM applications in MIS, and guide how to appropriately use and develop SAM.","title":"Segment anything model for medical images?","type":"article-journal","author":[{"given":"Yuhao","family":"Huang"},{"given":"Xin","family":"Yang"},{"given":"Lian","family":"Liu"},{"given":"Han","family":"Zhou"},{"given":"Ao","family":"Chang"},{"given":"Xinrui","family":"Zhou"},{"given":"Rusi","family":"Chen"},{"given":"Junxuan","family":"Yu"},{"given":"Jiongquan","family":"Chen"},{"given":"Chaoyu","family":"Chen"},{"given":"Sijing","family":"Liu"},{"given":"Haozhe","family":"Chi"},{"given":"Xindi","family":"Hu"},{"given":"Kejuan","family":"Yue"},{"given":"Lei","family":"Li"},{"given":"Vicente","family":"Grau"},{"given":"Deng-Ping","family":"Fan"},{"given":"Fajin","family":"Dong"},{"given":"Dong","family":"Ni"}],"container-title":"Medical Image Analysis","note":"titleTranslation: 医学图像的分段模型？","volume":"92","citation-key":"huangSegmentAnythingModel2024a","container-title-short":"Medical Image Analysis","page":"103061","id":"huangSegmentAnythingModel2024a","accessed":{"date-parts":[["2024",1,17]]},"URL":"https://linkinghub.elsevier.com/retrieve/pii/S1361841523003213","source":"DOI.org (Crossref)","DOI":"10.1016/j.media.2023.103061","issued":{"date-parts":[["2024",2]]}},"uri":["http://zotero.org/users/9557124/items/AA6I4YF8"]}],"properties":{"formattedCitation":"[@huangSegmentAnythingModel2024a]","noteIndex":0}}   </w:instrText>
       </w:r>
       <w:r>
         <w:fldChar w:fldCharType="separate"/>
@@ -424,7 +424,7 @@
         <w:fldChar w:fldCharType="begin"/>
       </w:r>
       <w:r>
-        <w:instrText xml:space="preserve"> ADDIN ZOTERO_ITEM CSL_CITATION {"citationID":"00000007","citationItems":[{"itemData":{"abstract":"医学图像分割是以医学影像中特殊的病理特征为依据,将医学影像中的病灶区域分离,从而辅助医生通过患者的影像有效部分对整体病情进行分析诊疗。通常情况下医学图像分割这一项工作是由相关医生进行的专业操作,随着人工智能技术的快速进步,在人工智能的协助下医生可以通过更为智能化的手段提高医学图像分割的效率和精度。医学图像分割在医学图像中的定位、识别以及可视化病变区域等方面发挥着重要作用,医学图像分割得到的结果是医生在制订手术方案上的重要根据之一。目前基于深度学习的网络架构由于其在提取浅层次特征图上会遗失一部分重要的关键信息和细节部分,这些重要信息与关键细节的遗失很有可能会造成临床诊断上的失误,仍有改进的空间,本文针对医学图像分割中重要信息与关键细节的遗失问题等核心内容进行研究,并通过改进Deep Lab V3+框架和U2-Net框架进行相关的研究。论文的主要工作内容与创新要点如下:(1)对实验数据集即LGG数据集进行归一化操作减少图像像素之间的高方差;通过图像旋转、垂直和水平移动、缩放和剪切操作,增加数据集的容量和数据集中的异构性。(2)针对脑部胶质肿瘤存在的病灶区域边界细节部分分割得不够充分彻底的问题,本文提出了一种基于Deep Lab V3+改进的脑部胶质瘤MRI图像分割网络框架,已有的Deep Lab V3+的主干网络为Mobile Net V2或Xception网络架构,本文提出的新框架是将原先的Deep Lab V3+主干网络部分替换为性能更为优越的Conv Ne Xt主干网络架构,并且将由窗口多头自注意力模块和滑动窗口多头自注意力模块两者组合的Swin Transformer架构融入Deep Lab V3+的下分支,从而捕捉原先未能把握住的浅层特征图的关键细节部分,实现深层特征和浅层特征的双重融合,最终能够更为精准地提取医学图像的病灶区域,分割得到的结果预测图的边缘细节部分更为清晰和分明。并通过在LGG数据集上的相关实验证明了新框架的有效性,获得了更为精准的分割效果。(3)针对脑部胶质肿瘤存在的整体分割精准度仍有可提高空间的问题,本文提出了一种基于U2-Net改进的脑部胶质瘤MRI图像分割网络模型,该模型是将原先U2-Net的最底部U型残差块编码器替换为Mobile Vi T block模块以捕捉全局远距离上下文关联特征信息,并且在倒数第二个U型残差块编码器和第一个U型残差块解码器之间添加注意力模块,该注意力模块由空间注意力和通道注意力并行拼接混合而成,进行残差连接从而把握全局整体轮廓以提升整体的分割精准度。并通过在LGG数据集上的相关实验证明了有效性,证明其在分割精度上有所提高。","genre":"硕士学位论文","citation-key":"PanLuHaiJiYuShenDuXueXiDeNaoBuZhongLiuYiXueTuXiangFenGeMoXingYanJiu2024","language":"zh-CN","contributor":[{"literal":"肖政宏"}],"author":[{"literal":"潘陆海"}],"title":"基于深度学习的脑部肿瘤医学图像分割模型研究","publisher":"广东技术师范大学","id":"PanLuHaiJiYuShenDuXueXiDeNaoBuZhongLiuYiXueTuXiangFenGeMoXingYanJiu2024","DOI":"10.27729/d.cnki.ggdjs.2023.000352","URL":"https://doi.org/10.27729/d.cnki.ggdjs.2023.000352","note":"major: 控制科学与工程（模式识别与智能系统）\ndownload: 389\nCLC: TP18;TP391.41;R739.4\nCNKICite: 0\ndbcode: CMFD\ndbname: CMFD202401\nfilename: 1023717849.nh","source":"CNKI","type":"thesis","accessed":{"date-parts":[["2024",5,8]]},"number-of-pages":"67","issued":{"date-parts":[["2024"]]}},"suffix":"","id":520,"uris":["http://zotero.org/users/9557124/items/RNR7MV7Y"],"prefix":"","uri":["http://zotero.org/users/9557124/items/RNR7MV7Y"]}],"schema":"https://github.com/citation-style-language/schema/raw/master/csl-citation.json","properties":{"formattedCitation":"[@PanLuHaiJiYuShenDuXueXiDeNaoBuZhongLiuYiXueTuXiangFenGeMoXingYanJiu2024]","noteIndex":0}}   </w:instrText>
+        <w:instrText xml:space="preserve"> ADDIN ZOTERO_ITEM CSL_CITATION {"schema":"https://github.com/citation-style-language/schema/raw/master/csl-citation.json","citationID":"00000007","citationItems":[{"suffix":"","id":520,"prefix":"","uris":["http://zotero.org/users/9557124/items/RNR7MV7Y"],"itemData":{"number-of-pages":"67","publisher":"广东技术师范大学","language":"zh-CN","abstract":"医学图像分割是以医学影像中特殊的病理特征为依据,将医学影像中的病灶区域分离,从而辅助医生通过患者的影像有效部分对整体病情进行分析诊疗。通常情况下医学图像分割这一项工作是由相关医生进行的专业操作,随着人工智能技术的快速进步,在人工智能的协助下医生可以通过更为智能化的手段提高医学图像分割的效率和精度。医学图像分割在医学图像中的定位、识别以及可视化病变区域等方面发挥着重要作用,医学图像分割得到的结果是医生在制订手术方案上的重要根据之一。目前基于深度学习的网络架构由于其在提取浅层次特征图上会遗失一部分重要的关键信息和细节部分,这些重要信息与关键细节的遗失很有可能会造成临床诊断上的失误,仍有改进的空间,本文针对医学图像分割中重要信息与关键细节的遗失问题等核心内容进行研究,并通过改进Deep Lab V3+框架和U2-Net框架进行相关的研究。论文的主要工作内容与创新要点如下:(1)对实验数据集即LGG数据集进行归一化操作减少图像像素之间的高方差;通过图像旋转、垂直和水平移动、缩放和剪切操作,增加数据集的容量和数据集中的异构性。(2)针对脑部胶质肿瘤存在的病灶区域边界细节部分分割得不够充分彻底的问题,本文提出了一种基于Deep Lab V3+改进的脑部胶质瘤MRI图像分割网络框架,已有的Deep Lab V3+的主干网络为Mobile Net V2或Xception网络架构,本文提出的新框架是将原先的Deep Lab V3+主干网络部分替换为性能更为优越的Conv Ne Xt主干网络架构,并且将由窗口多头自注意力模块和滑动窗口多头自注意力模块两者组合的Swin Transformer架构融入Deep Lab V3+的下分支,从而捕捉原先未能把握住的浅层特征图的关键细节部分,实现深层特征和浅层特征的双重融合,最终能够更为精准地提取医学图像的病灶区域,分割得到的结果预测图的边缘细节部分更为清晰和分明。并通过在LGG数据集上的相关实验证明了新框架的有效性,获得了更为精准的分割效果。(3)针对脑部胶质肿瘤存在的整体分割精准度仍有可提高空间的问题,本文提出了一种基于U2-Net改进的脑部胶质瘤MRI图像分割网络模型,该模型是将原先U2-Net的最底部U型残差块编码器替换为Mobile Vi T block模块以捕捉全局远距离上下文关联特征信息,并且在倒数第二个U型残差块编码器和第一个U型残差块解码器之间添加注意力模块,该注意力模块由空间注意力和通道注意力并行拼接混合而成,进行残差连接从而把握全局整体轮廓以提升整体的分割精准度。并通过在LGG数据集上的相关实验证明了有效性,证明其在分割精度上有所提高。","title":"基于深度学习的脑部肿瘤医学图像分割模型研究","genre":"硕士学位论文","type":"thesis","author":[{"literal":"潘陆海"}],"contributor":[{"literal":"肖政宏"}],"note":"major: 控制科学与工程（模式识别与智能系统）\ndownload: 389\nCLC: TP18;TP391.41;R739.4\nCNKICite: 0\ndbcode: CMFD\ndbname: CMFD202401\nfilename: 1023717849.nh","citation-key":"PanLuHaiJiYuShenDuXueXiDeNaoBuZhongLiuYiXueTuXiangFenGeMoXingYanJiu2024","DOI":"10.27729/d.cnki.ggdjs.2023.000352","accessed":{"date-parts":[["2024",5,8]]},"URL":"https://doi.org/10.27729/d.cnki.ggdjs.2023.000352","source":"CNKI","id":"PanLuHaiJiYuShenDuXueXiDeNaoBuZhongLiuYiXueTuXiangFenGeMoXingYanJiu2024","issued":{"date-parts":[["2024"]]}},"uri":["http://zotero.org/users/9557124/items/RNR7MV7Y"]}],"properties":{"formattedCitation":"[@PanLuHaiJiYuShenDuXueXiDeNaoBuZhongLiuYiXueTuXiangFenGeMoXingYanJiu2024]","noteIndex":0}}   </w:instrText>
       </w:r>
       <w:r>
         <w:fldChar w:fldCharType="separate"/>
@@ -463,7 +463,7 @@
         <w:fldChar w:fldCharType="begin"/>
       </w:r>
       <w:r>
-        <w:instrText xml:space="preserve"> ADDIN ZOTERO_ITEM CSL_CITATION {"citationID":"00000008","citationItems":[{"itemData":{"abstract":"Image segmentation is an important step in medical image processing and has been widely studied and developed for refinement of clinical analysis and applications. New models based on deep learning have improved results but are restricted to pixel-wise fitting of the segmentation map. Our aim was to tackle this limitation by developing a new model based on deep learning which takes into account the area inside as well as outside the region of interest as well as the size of boundaries during learning. Specifically, we propose a new loss function which incorporates area and size information and integrates this into a dense deep learning model. We evaluated our approach on a dataset of more than 2,000 cardiac MRI scans. Our results show that the proposed loss function outperforms other mainstream loss function Cross-entropy on two common segmentation networks. Our loss function is robust while using different hyperparameter lambda.","URL":"https://ieeexplore.ieee.org/document/8953484","type":"paper-conference","id":"chenLearningActiveContour2019","title":"Learning Active Contour Models for Medical Image Segmentation","DOI":"10.1109/CVPR.2019.01190","citation-key":"chenLearningActiveContour2019","page":"11624-11632","source":"IEEE Xplore","container-title":"2019 IEEE/CVF Conference on Computer Vision and Pattern Recognition (CVPR)","event-title":"2019 IEEE/CVF Conference on Computer Vision and Pattern Recognition (CVPR)","accessed":{"date-parts":[["2024",5,21]]},"issued":{"date-parts":[["2019",6]]},"ISSN":"2575-7075","author":[{"given":"Xu","family":"Chen"},{"given":"Bryan M.","family":"Williams"},{"given":"Srinivasa R.","family":"Vallabhaneni"},{"given":"Gabriela","family":"Czanner"},{"given":"Rachel","family":"Williams"},{"given":"Yalin","family":"Zheng"}]},"suffix":"","id":576,"uris":["http://zotero.org/users/9557124/items/7DTMLPDB"],"prefix":"","uri":["http://zotero.org/users/9557124/items/7DTMLPDB"]}],"schema":"https://github.com/citation-style-language/schema/raw/master/csl-citation.json","properties":{"formattedCitation":"[@chenLearningActiveContour2019]","noteIndex":0}}   </w:instrText>
+        <w:instrText xml:space="preserve"> ADDIN ZOTERO_ITEM CSL_CITATION {"schema":"https://github.com/citation-style-language/schema/raw/master/csl-citation.json","citationID":"00000008","citationItems":[{"suffix":"","id":576,"prefix":"","uris":["http://zotero.org/users/9557124/items/7DTMLPDB"],"itemData":{"type":"paper-conference","event-title":"2019 IEEE/CVF Conference on Computer Vision and Pattern Recognition (CVPR)","container-title":"2019 IEEE/CVF Conference on Computer Vision and Pattern Recognition (CVPR)","author":[{"given":"Xu","family":"Chen"},{"given":"Bryan M.","family":"Williams"},{"given":"Srinivasa R.","family":"Vallabhaneni"},{"given":"Gabriela","family":"Czanner"},{"given":"Rachel","family":"Williams"},{"given":"Yalin","family":"Zheng"}],"title":"Learning Active Contour Models for Medical Image Segmentation","ISSN":"2575-7075","citation-key":"chenLearningActiveContour2019","id":"chenLearningActiveContour2019","abstract":"Image segmentation is an important step in medical image processing and has been widely studied and developed for refinement of clinical analysis and applications. New models based on deep learning have improved results but are restricted to pixel-wise fitting of the segmentation map. Our aim was to tackle this limitation by developing a new model based on deep learning which takes into account the area inside as well as outside the region of interest as well as the size of boundaries during learning. Specifically, we propose a new loss function which incorporates area and size information and integrates this into a dense deep learning model. We evaluated our approach on a dataset of more than 2,000 cardiac MRI scans. Our results show that the proposed loss function outperforms other mainstream loss function Cross-entropy on two common segmentation networks. Our loss function is robust while using different hyperparameter lambda.","page":"11624-11632","accessed":{"date-parts":[["2024",5,21]]},"URL":"https://ieeexplore.ieee.org/document/8953484","source":"IEEE Xplore","DOI":"10.1109/CVPR.2019.01190","issued":{"date-parts":[["2019",6]]}},"uri":["http://zotero.org/users/9557124/items/7DTMLPDB"]}],"properties":{"formattedCitation":"[@chenLearningActiveContour2019]","noteIndex":0}}   </w:instrText>
       </w:r>
       <w:r>
         <w:fldChar w:fldCharType="separate"/>
@@ -501,7 +501,7 @@
         <w:fldChar w:fldCharType="begin"/>
       </w:r>
       <w:r>
-        <w:instrText xml:space="preserve"> ADDIN ZOTERO_ITEM CSL_CITATION {"citationID":"00000009","citationItems":[{"itemData":{"abstract":"In the field of image analysis, segmentation is one of the most important preprocessing steps. One way to achieve segmentation is by mean of threshold selection, where each pixel that belongs to a determined class is labeled according to the selected threshold, giving as a result pixel groups that share visual characteristics in the image. Several methods have been proposed in order to solve threshold selection problems; in this work, it is used the method based on the mixture of Gaussian functions to approximate the 1D histogram of a gray level image and whose parameters are calculated using three nature inspired algorithms (Particle Swarm Optimization, Artificial Bee Colony Optimization and Differential Evolution). Each Gaussian function approximates the histogram, representing a pixel class and therefore a threshold point. Experimental results are shown, comparing in quantitative and qualitative fashion as well as the main advantages and drawbacks of each algorithm, applied to multi-threshold problem.","issue":"4","citation-key":"osuna-encisoComparisonNatureInspired2013","URL":"https://www.sciencedirect.com/science/article/pii/S0957417412009785","accessed":{"date-parts":[["2024",5,21]]},"author":[{"given":"Valentı´n","family":"Osuna-Enciso"},{"given":"Erik","family":"Cuevas"},{"given":"Humberto","family":"Sossa"}],"title":"A comparison of nature inspired algorithms for multi-threshold image segmentation","container-title-short":"Expert Systems with Applications","id":"osuna-encisoComparisonNatureInspired2013","volume":"40","DOI":"10.1016/j.eswa.2012.08.017","page":"1213-1219","container-title":"Expert Systems with Applications","type":"article-journal","ISSN":"0957-4174","source":"ScienceDirect","issued":{"date-parts":[["2013",3,1]]}},"suffix":"","id":579,"uris":["http://zotero.org/users/9557124/items/X88QQASN"],"prefix":"","uri":["http://zotero.org/users/9557124/items/X88QQASN"]}],"schema":"https://github.com/citation-style-language/schema/raw/master/csl-citation.json","properties":{"formattedCitation":"[@osuna-encisoComparisonNatureInspired2013]","noteIndex":0}}   </w:instrText>
+        <w:instrText xml:space="preserve"> ADDIN ZOTERO_ITEM CSL_CITATION {"schema":"https://github.com/citation-style-language/schema/raw/master/csl-citation.json","citationID":"00000009","citationItems":[{"suffix":"","id":579,"prefix":"","uris":["http://zotero.org/users/9557124/items/X88QQASN"],"itemData":{"ISSN":"0957-4174","abstract":"In the field of image analysis, segmentation is one of the most important preprocessing steps. One way to achieve segmentation is by mean of threshold selection, where each pixel that belongs to a determined class is labeled according to the selected threshold, giving as a result pixel groups that share visual characteristics in the image. Several methods have been proposed in order to solve threshold selection problems; in this work, it is used the method based on the mixture of Gaussian functions to approximate the 1D histogram of a gray level image and whose parameters are calculated using three nature inspired algorithms (Particle Swarm Optimization, Artificial Bee Colony Optimization and Differential Evolution). Each Gaussian function approximates the histogram, representing a pixel class and therefore a threshold point. Experimental results are shown, comparing in quantitative and qualitative fashion as well as the main advantages and drawbacks of each algorithm, applied to multi-threshold problem.","title":"A comparison of nature inspired algorithms for multi-threshold image segmentation","type":"article-journal","author":[{"given":"Valentı´n","family":"Osuna-Enciso"},{"given":"Erik","family":"Cuevas"},{"given":"Humberto","family":"Sossa"}],"container-title":"Expert Systems with Applications","volume":"40","page":"1213-1219","citation-key":"osuna-encisoComparisonNatureInspired2013","issue":"4","id":"osuna-encisoComparisonNatureInspired2013","container-title-short":"Expert Systems with Applications","accessed":{"date-parts":[["2024",5,21]]},"URL":"https://www.sciencedirect.com/science/article/pii/S0957417412009785","source":"ScienceDirect","DOI":"10.1016/j.eswa.2012.08.017","issued":{"date-parts":[["2013",3,1]]}},"uri":["http://zotero.org/users/9557124/items/X88QQASN"]}],"properties":{"formattedCitation":"[@osuna-encisoComparisonNatureInspired2013]","noteIndex":0}}   </w:instrText>
       </w:r>
       <w:r>
         <w:fldChar w:fldCharType="separate"/>
@@ -522,7 +522,7 @@
         <w:fldChar w:fldCharType="begin"/>
       </w:r>
       <w:r>
-        <w:instrText xml:space="preserve"> ADDIN ZOTERO_ITEM CSL_CITATION {"citationID":"00000010","citationItems":[{"itemData":{"abstract":"Due to the complexity of the internal structure of human body and the physiological movement of the illuminated tissue, the digital medical image exists low contrast, high noise intensity, complex internal structure and edge blur phenomenon, which will limit the segmentation accuracy of traditional active contour models. To solve this problem, this paper proposes a novel active contour model based on the combination of regional information and the edge information of the image. The new approach has four key characteristics. First the local information fitting of the image is incorporated into the pressure force function (SPF) of the SBGFRLS model, which improves the ability of dealing with medical images with low contrast and complex structure. Second, the adaptive balance of local information and global information is realized by adding a novel weighting function, which accelerates the evolution speed and enhances the adaptability of the model; Third, in the numerical implementation process of the proposed model, the divergence operator is replaced by the Gaussian filter, in this way, the level set function is smoothed and the computation is simplified. Last, a penalty term of symbolic function is introduced to reduce the computational complexity of the level set function due to re-initialization and regularization process. In order to verify the effectiveness of the model, we use different kinds of medical images for simulation experiments. Experimental results show that compared with the traditional active contour models, the proposed method can achieve an satisfactory both in segmentation speed and accuracy.","issue":"23","citation-key":"wangAdaptableActiveContour2019","language":"en","accessed":{"date-parts":[["2024",5,21]]},"author":[{"given":"Xianghai","family":"Wang"},{"given":"Wei","family":"Li"},{"given":"Chong","family":"Zhang"},{"given":"Wanqi","family":"Lou"},{"given":"Ruoxi","family":"Song"}],"title":"An adaptable active contour model for medical image segmentation based on region and edge information","container-title-short":"Multimed Tools Appl","id":"wangAdaptableActiveContour2019","volume":"78","DOI":"10.1007/s11042-019-08073-3","page":"33921-33937","container-title":"Multimedia Tools and Applications","URL":"https://doi.org/10.1007/s11042-019-08073-3","type":"article-journal","ISSN":"1573-7721","source":"Springer Link","issued":{"date-parts":[["2019",12,1]]}},"suffix":"","id":583,"uris":["http://zotero.org/users/9557124/items/ZWIAVT3U"],"prefix":"","uri":["http://zotero.org/users/9557124/items/ZWIAVT3U"]}],"schema":"https://github.com/citation-style-language/schema/raw/master/csl-citation.json","properties":{"formattedCitation":"[@wangAdaptableActiveContour2019]","noteIndex":0}}   </w:instrText>
+        <w:instrText xml:space="preserve"> ADDIN ZOTERO_ITEM CSL_CITATION {"schema":"https://github.com/citation-style-language/schema/raw/master/csl-citation.json","citationID":"00000010","citationItems":[{"suffix":"","id":583,"prefix":"","uris":["http://zotero.org/users/9557124/items/ZWIAVT3U"],"itemData":{"ISSN":"1573-7721","language":"en","page":"33921-33937","title":"An adaptable active contour model for medical image segmentation based on region and edge information","type":"article-journal","author":[{"given":"Xianghai","family":"Wang"},{"given":"Wei","family":"Li"},{"given":"Chong","family":"Zhang"},{"given":"Wanqi","family":"Lou"},{"given":"Ruoxi","family":"Song"}],"container-title":"Multimedia Tools and Applications","volume":"78","container-title-short":"Multimed Tools Appl","citation-key":"wangAdaptableActiveContour2019","issue":"23","abstract":"Due to the complexity of the internal structure of human body and the physiological movement of the illuminated tissue, the digital medical image exists low contrast, high noise intensity, complex internal structure and edge blur phenomenon, which will limit the segmentation accuracy of traditional active contour models. To solve this problem, this paper proposes a novel active contour model based on the combination of regional information and the edge information of the image. The new approach has four key characteristics. First the local information fitting of the image is incorporated into the pressure force function (SPF) of the SBGFRLS model, which improves the ability of dealing with medical images with low contrast and complex structure. Second, the adaptive balance of local information and global information is realized by adding a novel weighting function, which accelerates the evolution speed and enhances the adaptability of the model; Third, in the numerical implementation process of the proposed model, the divergence operator is replaced by the Gaussian filter, in this way, the level set function is smoothed and the computation is simplified. Last, a penalty term of symbolic function is introduced to reduce the computational complexity of the level set function due to re-initialization and regularization process. In order to verify the effectiveness of the model, we use different kinds of medical images for simulation experiments. Experimental results show that compared with the traditional active contour models, the proposed method can achieve an satisfactory both in segmentation speed and accuracy.","id":"wangAdaptableActiveContour2019","accessed":{"date-parts":[["2024",5,21]]},"URL":"https://doi.org/10.1007/s11042-019-08073-3","source":"Springer Link","DOI":"10.1007/s11042-019-08073-3","issued":{"date-parts":[["2019",12,1]]}},"uri":["http://zotero.org/users/9557124/items/ZWIAVT3U"]}],"properties":{"formattedCitation":"[@wangAdaptableActiveContour2019]","noteIndex":0}}   </w:instrText>
       </w:r>
       <w:r>
         <w:fldChar w:fldCharType="separate"/>
@@ -543,7 +543,7 @@
         <w:fldChar w:fldCharType="begin"/>
       </w:r>
       <w:r>
-        <w:instrText xml:space="preserve"> ADDIN ZOTERO_ITEM CSL_CITATION {"citationID":"00000011","citationItems":[{"itemData":{"abstract":"Image segmentation is an important step in medical image processing and has been widely studied and developed for refinement of clinical analysis and applications. New models based on deep learning have improved results but are restricted to pixel-wise fitting of the segmentation map. Our aim was to tackle this limitation by developing a new model based on deep learning which takes into account the area inside as well as outside the region of interest as well as the size of boundaries during learning. Specifically, we propose a new loss function which incorporates area and size information and integrates this into a dense deep learning model. We evaluated our approach on a dataset of more than 2,000 cardiac MRI scans. Our results show that the proposed loss function outperforms other mainstream loss function Cross-entropy on two common segmentation networks. Our loss function is robust while using different hyperparameter lambda.","URL":"https://ieeexplore.ieee.org/document/8953484","type":"paper-conference","id":"chenLearningActiveContour2019","title":"Learning Active Contour Models for Medical Image Segmentation","DOI":"10.1109/CVPR.2019.01190","citation-key":"chenLearningActiveContour2019","page":"11624-11632","source":"IEEE Xplore","container-title":"2019 IEEE/CVF Conference on Computer Vision and Pattern Recognition (CVPR)","event-title":"2019 IEEE/CVF Conference on Computer Vision and Pattern Recognition (CVPR)","accessed":{"date-parts":[["2024",5,21]]},"issued":{"date-parts":[["2019",6]]},"ISSN":"2575-7075","author":[{"given":"Xu","family":"Chen"},{"given":"Bryan M.","family":"Williams"},{"given":"Srinivasa R.","family":"Vallabhaneni"},{"given":"Gabriela","family":"Czanner"},{"given":"Rachel","family":"Williams"},{"given":"Yalin","family":"Zheng"}]},"suffix":"","id":576,"uris":["http://zotero.org/users/9557124/items/7DTMLPDB"],"prefix":"","uri":["http://zotero.org/users/9557124/items/7DTMLPDB"]}],"schema":"https://github.com/citation-style-language/schema/raw/master/csl-citation.json","properties":{"formattedCitation":"[@chenLearningActiveContour2019]","noteIndex":0}}   </w:instrText>
+        <w:instrText xml:space="preserve"> ADDIN ZOTERO_ITEM CSL_CITATION {"schema":"https://github.com/citation-style-language/schema/raw/master/csl-citation.json","citationID":"00000011","citationItems":[{"suffix":"","id":576,"prefix":"","uris":["http://zotero.org/users/9557124/items/7DTMLPDB"],"itemData":{"type":"paper-conference","event-title":"2019 IEEE/CVF Conference on Computer Vision and Pattern Recognition (CVPR)","container-title":"2019 IEEE/CVF Conference on Computer Vision and Pattern Recognition (CVPR)","author":[{"given":"Xu","family":"Chen"},{"given":"Bryan M.","family":"Williams"},{"given":"Srinivasa R.","family":"Vallabhaneni"},{"given":"Gabriela","family":"Czanner"},{"given":"Rachel","family":"Williams"},{"given":"Yalin","family":"Zheng"}],"title":"Learning Active Contour Models for Medical Image Segmentation","ISSN":"2575-7075","citation-key":"chenLearningActiveContour2019","id":"chenLearningActiveContour2019","abstract":"Image segmentation is an important step in medical image processing and has been widely studied and developed for refinement of clinical analysis and applications. New models based on deep learning have improved results but are restricted to pixel-wise fitting of the segmentation map. Our aim was to tackle this limitation by developing a new model based on deep learning which takes into account the area inside as well as outside the region of interest as well as the size of boundaries during learning. Specifically, we propose a new loss function which incorporates area and size information and integrates this into a dense deep learning model. We evaluated our approach on a dataset of more than 2,000 cardiac MRI scans. Our results show that the proposed loss function outperforms other mainstream loss function Cross-entropy on two common segmentation networks. Our loss function is robust while using different hyperparameter lambda.","page":"11624-11632","accessed":{"date-parts":[["2024",5,21]]},"URL":"https://ieeexplore.ieee.org/document/8953484","source":"IEEE Xplore","DOI":"10.1109/CVPR.2019.01190","issued":{"date-parts":[["2019",6]]}},"uri":["http://zotero.org/users/9557124/items/7DTMLPDB"]}],"properties":{"formattedCitation":"[@chenLearningActiveContour2019]","noteIndex":0}}   </w:instrText>
       </w:r>
       <w:r>
         <w:fldChar w:fldCharType="separate"/>
@@ -621,7 +621,7 @@
         <w:fldChar w:fldCharType="begin"/>
       </w:r>
       <w:r>
-        <w:instrText xml:space="preserve"> ADDIN ZOTERO_ITEM CSL_CITATION {"citationID":"00000012","citationItems":[{"itemData":{"abstract":"精准分割医学图像中的器官或病灶，是医学图像智能分析领域的重要...","issue":"12","citation-key":"WangGuoLiYiXueTuXiangTuShenDuXueXiFenGeSuanFaZongShu2022","ISSN":"1002-8331","accessed":{"date-parts":[["2024",5,22]]},"author":[{"literal":"王国力"},{"literal":"孙宇"},{"literal":"魏本征"}],"title":"医学图像图深度学习分割算法综述","id":"WangGuoLiYiXueTuXiangTuShenDuXueXiFenGeSuanFaZongShu2022","volume":"58","DOI":"10.3778/j.issn.1002-8331.2112-0225","page":"37","URL":"http://cea.ceaj.org/CN/10.3778/j.issn.1002-8331.2112-0225","container-title":"计算机工程与应用","source":"MagTech","type":"article-journal","language":"zh-CN","note":"Field: 精准分割医学图像中的器官或病灶，是医学图像智能分析领域的重要难题，其在临床上对于疾病的辅助诊疗有着重要应用价值。在解决医学图像信息表征及对非欧空间生理组织结构准确建模等挑战性问题方面，基于图深度学习的医学图像分割技术取得了重要突破，展现出显著的信息特征提取及表征优势，可获得更为精准的分割结果，已成为该领域新兴研究热点。为更好促进医学图像图深度学习分割算法的研究发展，对该领域的技术进展及应用现状做了系统的梳理总结。介绍了图的定义及图卷积网络的基本结构，详细阐述了谱图卷积和空域图卷积操作。根据GCN结合残差模块、注意力机制模块及学习模块三种技术结构模式，归纳并总结了其在医学图像分割中的研究进展。对图深度学习算法在医学图像分割领域的应用和发展做了概要总结和展望，为该领域的技术发展提供参考和新的研究思路。","issued":{"date-parts":[["2022",6,15]]}},"suffix":"","id":601,"uris":["http://zotero.org/users/9557124/items/G9P35GKI"],"prefix":"","uri":["http://zotero.org/users/9557124/items/G9P35GKI"]}],"schema":"https://github.com/citation-style-language/schema/raw/master/csl-citation.json","properties":{"formattedCitation":"[@WangGuoLiYiXueTuXiangTuShenDuXueXiFenGeSuanFaZongShu2022]","noteIndex":0}}   </w:instrText>
+        <w:instrText xml:space="preserve"> ADDIN ZOTERO_ITEM CSL_CITATION {"schema":"https://github.com/citation-style-language/schema/raw/master/csl-citation.json","citationID":"00000012","citationItems":[{"suffix":"","id":601,"prefix":"","uris":["http://zotero.org/users/9557124/items/G9P35GKI"],"itemData":{"ISSN":"1002-8331","language":"zh-CN","abstract":"精准分割医学图像中的器官或病灶，是医学图像智能分析领域的重要...","title":"医学图像图深度学习分割算法综述","type":"article-journal","author":[{"literal":"王国力"},{"literal":"孙宇"},{"literal":"魏本征"}],"container-title":"计算机工程与应用","note":"Field: 精准分割医学图像中的器官或病灶，是医学图像智能分析领域的重要难题，其在临床上对于疾病的辅助诊疗有着重要应用价值。在解决医学图像信息表征及对非欧空间生理组织结构准确建模等挑战性问题方面，基于图深度学习的医学图像分割技术取得了重要突破，展现出显著的信息特征提取及表征优势，可获得更为精准的分割结果，已成为该领域新兴研究热点。为更好促进医学图像图深度学习分割算法的研究发展，对该领域的技术进展及应用现状做了系统的梳理总结。介绍了图的定义及图卷积网络的基本结构，详细阐述了谱图卷积和空域图卷积操作。根据GCN结合残差模块、注意力机制模块及学习模块三种技术结构模式，归纳并总结了其在医学图像分割中的研究进展。对图深度学习算法在医学图像分割领域的应用和发展做了概要总结和展望，为该领域的技术发展提供参考和新的研究思路。","volume":"58","citation-key":"WangGuoLiYiXueTuXiangTuShenDuXueXiFenGeSuanFaZongShu2022","issue":"12","DOI":"10.3778/j.issn.1002-8331.2112-0225","page":"37","accessed":{"date-parts":[["2024",5,22]]},"URL":"http://cea.ceaj.org/CN/10.3778/j.issn.1002-8331.2112-0225","source":"MagTech","id":"WangGuoLiYiXueTuXiangTuShenDuXueXiFenGeSuanFaZongShu2022","issued":{"date-parts":[["2022",6,15]]}},"uri":["http://zotero.org/users/9557124/items/G9P35GKI"]}],"properties":{"formattedCitation":"[@WangGuoLiYiXueTuXiangTuShenDuXueXiFenGeSuanFaZongShu2022]","noteIndex":0}}   </w:instrText>
       </w:r>
       <w:r>
         <w:fldChar w:fldCharType="separate"/>
@@ -642,7 +642,7 @@
         <w:fldChar w:fldCharType="begin"/>
       </w:r>
       <w:r>
-        <w:instrText xml:space="preserve"> ADDIN ZOTERO_ITEM CSL_CITATION {"citationID":"00000013","citationItems":[{"itemData":{"abstract":"水声通信是目前最成熟的水下无线通信技术,其在军用与民用领域均有重要应用,国内外非常重视水声通信技术的研究.由于水声信道具有丰富的时变多径,传输信号带宽受限且噪声干扰严重等特点,使得水声通信系统的性能受到了严重影响.如何提高水声通信质量成为一个非常重要的研究课题,本文主要从前导检测和信道分类进行研究.针对前导检测,本文提出了一种基于卷积神经网络算法的检测方法.在水声通信中,前导检测是非常重要的,只有前导信号才能触发接收机工作,进而再对后续接收的有效水声数据进行处理.现有研究表明,复杂的水下多径与干扰是影响前导检测性能的主要原因.大量实验数据显示,在某些情况下,通过时频图分析,人眼可以看到前导信号,但传统检测器却检测不出来;深度学习方法中的卷积神经网络算法通过模拟动物的视觉神经系统进行智能图像识别,善于抓取图像特征,非常适合图像分类,这就激发了我们使用卷积神经网络通过对时频图识别来检测前导信号.实验表明,提出的基于卷积神经网络的前导检测方法具有很高的识别准确率且优于传统方法.对于水声信道分类,传统的水声通信并不进行信道分类,但不同地区不同季节的水声信道具有强烈的差异性.本文根据水声信道对水声通信的影响,拟将水声信道分为两类,一类是随时间急剧变化的信道,另一类是随时间缓慢变化的信道,这种分类方式对于通信数据包长度具有特别的指导意义.本文通过分析水声信道特征引入时变特征参量来对传统时变信道的冲击响应进行改进,根据改进的信道冲击响应获取冲击响应图,再运用卷积神经网络对信道分类;此外,本文还通过计算信道时变相关参数与提出的信道分类方法进行比较,结果表明利用卷积神经网络可以实现更准确的信道分类.为后续进一步完善水声信道分类进而提升水声通信质量奠定基础.","publisher":"哈尔滨工业大学","id":"JinHuYongJiYuJuanJiShenJingWangLuoDeShuiShengTongXinXiTongQianDaoJianCeYuXinDaoFenLei","genre":"学位论文","citation-key":"JinHuYongJiYuJuanJiShenJingWangLuoDeShuiShengTongXinXiTongQianDaoJianCeYuXinDaoFenLei","type":"thesis","URL":"https://xueshu.baidu.com/usercenter/paper/show?paperid=1k200a700n0c0890w0680890r1550139","title":"基于卷积神经网络的水声通信系统前导检测与信道分类","accessed":{"date-parts":[["2024",5,19]]},"source":"Baidu Scholar","note":"view: 83\nlike: 0","author":[{"literal":"金胡勇"}]},"suffix":"","id":569,"uris":["http://zotero.org/users/9557124/items/28HCWGGK"],"prefix":"","uri":["http://zotero.org/users/9557124/items/28HCWGGK"]}],"schema":"https://github.com/citation-style-language/schema/raw/master/csl-citation.json","properties":{"formattedCitation":"[@JinHuYongJiYuJuanJiShenJingWangLuoDeShuiShengTongXinXiTongQianDaoJianCeYuXinDaoFenLei]","noteIndex":0}}   </w:instrText>
+        <w:instrText xml:space="preserve"> ADDIN ZOTERO_ITEM CSL_CITATION {"schema":"https://github.com/citation-style-language/schema/raw/master/csl-citation.json","citationID":"00000013","citationItems":[{"suffix":"","id":569,"prefix":"","uris":["http://zotero.org/users/9557124/items/28HCWGGK"],"itemData":{"type":"thesis","author":[{"literal":"金胡勇"}],"publisher":"哈尔滨工业大学","citation-key":"JinHuYongJiYuJuanJiShenJingWangLuoDeShuiShengTongXinXiTongQianDaoJianCeYuXinDaoFenLei","note":"view: 83\nlike: 0","abstract":"水声通信是目前最成熟的水下无线通信技术,其在军用与民用领域均有重要应用,国内外非常重视水声通信技术的研究.由于水声信道具有丰富的时变多径,传输信号带宽受限且噪声干扰严重等特点,使得水声通信系统的性能受到了严重影响.如何提高水声通信质量成为一个非常重要的研究课题,本文主要从前导检测和信道分类进行研究.针对前导检测,本文提出了一种基于卷积神经网络算法的检测方法.在水声通信中,前导检测是非常重要的,只有前导信号才能触发接收机工作,进而再对后续接收的有效水声数据进行处理.现有研究表明,复杂的水下多径与干扰是影响前导检测性能的主要原因.大量实验数据显示,在某些情况下,通过时频图分析,人眼可以看到前导信号,但传统检测器却检测不出来;深度学习方法中的卷积神经网络算法通过模拟动物的视觉神经系统进行智能图像识别,善于抓取图像特征,非常适合图像分类,这就激发了我们使用卷积神经网络通过对时频图识别来检测前导信号.实验表明,提出的基于卷积神经网络的前导检测方法具有很高的识别准确率且优于传统方法.对于水声信道分类,传统的水声通信并不进行信道分类,但不同地区不同季节的水声信道具有强烈的差异性.本文根据水声信道对水声通信的影响,拟将水声信道分为两类,一类是随时间急剧变化的信道,另一类是随时间缓慢变化的信道,这种分类方式对于通信数据包长度具有特别的指导意义.本文通过分析水声信道特征引入时变特征参量来对传统时变信道的冲击响应进行改进,根据改进的信道冲击响应获取冲击响应图,再运用卷积神经网络对信道分类;此外,本文还通过计算信道时变相关参数与提出的信道分类方法进行比较,结果表明利用卷积神经网络可以实现更准确的信道分类.为后续进一步完善水声信道分类进而提升水声通信质量奠定基础.","title":"基于卷积神经网络的水声通信系统前导检测与信道分类","id":"JinHuYongJiYuJuanJiShenJingWangLuoDeShuiShengTongXinXiTongQianDaoJianCeYuXinDaoFenLei","URL":"https://xueshu.baidu.com/usercenter/paper/show?paperid=1k200a700n0c0890w0680890r1550139","source":"Baidu Scholar","genre":"学位论文","accessed":{"date-parts":[["2024",5,19]]}},"uri":["http://zotero.org/users/9557124/items/28HCWGGK"]}],"properties":{"formattedCitation":"[@JinHuYongJiYuJuanJiShenJingWangLuoDeShuiShengTongXinXiTongQianDaoJianCeYuXinDaoFenLei]","noteIndex":0}}   </w:instrText>
       </w:r>
       <w:r>
         <w:fldChar w:fldCharType="separate"/>
@@ -681,7 +681,7 @@
         <w:fldChar w:fldCharType="begin"/>
       </w:r>
       <w:r>
-        <w:instrText xml:space="preserve"> ADDIN ZOTERO_ITEM CSL_CITATION {"citationID":"00000014","citationItems":[{"itemData":{"abstract":"肝脏恶性肿瘤,作为发病率兼死亡率最高的疾病之一,给人类生命健康造成了严重的危害。及时的早期筛查无疑可以一定程度上减少、扼制疾病的发展,因此借助计算机辅助诊疗对于医生做出疾病判断和诊疗计划具有重大的指导意义。然而肝脏的形态、位置在不同人类个体之间存在着微妙的差异,同时医学图像具有低对比度及背景复杂的特点,再加上肿瘤往往呈现扩散化的趋势,一系列的不利因素使得针对肝脏及其肿瘤的图像处理工作仍然难以取得长足的进步。为了提高肝脏及其肿瘤的医学图像分割、检测性能,本文基于卷积神经网络,开展以下主要工作:(1)提出一种基于改进U-Net的肝脏分割方法。以U-Net作为基础架构,将U-Net中每个卷积模块分别用改进的预激活残差模块进行替代,提高网络的收敛性能,优化了模型表达能力;同时考虑到医学数据中普遍存在病变区域占比较低的问题,提出加权的混合损失函数缓解类别失衡现象。经过在Li TS数据集上的充分实验验证,肝脏部位的分割效果得到明显改善。(2)提出一种基于深度残差瓶颈结构的级联U-Net肝脏肿瘤分割方法。考虑到多尺度的小体积肿瘤分割需要更多不同尺度下的深层次特征信息,同时避免网络过深导致模型精度下降,提出在收缩路径引入改进的深度残差瓶颈卷积结构,并在收缩与扩张路径之间的桥接处引入设计的混合空洞卷积模块;在跳跃连接中引入了空间和通道的注意力融合机制,对特征的通道和空间关联性进行获取,使得级联二级网络学习的侧重点更多地聚焦于局部肿瘤特征。同时收缩路径的深度加深以及跳跃连接处的注意力机制引入也能够缓解U-Net两个路径之间的语义差异,更好地完成特征融合。实验结果表明,改进后的网络精度明显得到提高,证明了级联分割任务的可行性。(3)提出一种基于Mask R-CNN改进的肝脏肿瘤检测方法。针对原始网络的设计并不针对于医学图像,结合肝脏肿瘤数据的特点,调整锚框的尺寸为(82,162,322,642,1282);通过在FPN中扩充一条最底层与各高层之间的通路,为高层特征传播更精准的低级细节和定位信息,以解决对低层特征信息利用不合理的问题;将改进的FPN与不同的主干网络层数相结合,寻求相对适合于肝脏肿瘤检测的特征提取方式。实验结果表明,改进后的网络能够更好地适应医学图像检测工作。","publisher":"河北大学","URL":"https://doi.org/10.27103/d.cnki.ghebu.2023.001009","type":"thesis","id":"ZhangChengChengJiYuJiLianJuanJiShenJingWangLuoDeGanZangZhongLiuFenGeYuJianCeFangFaYanJiu","genre":"硕士学位论文","DOI":"10.27103/d.cnki.ghebu.2023.001009","citation-key":"ZhangChengChengJiYuJiLianJuanJiShenJingWangLuoDeGanZangZhongLiuFenGeYuJianCeFangFaYanJiu","title":"基于级联卷积神经网络的肝脏肿瘤分割与检测方法研究","source":"CNKI","language":"zh-CN","contributor":[{"literal":"宗晓萍"},{"literal":"张军华"}],"accessed":{"date-parts":[["2024",5,8]]},"note":"major: 电子信息硕士（专业学位）\ndownload: 80\nCLC: R735.7;TP183;TP391.41\nCNKICite: 0\ndbcode: CMFD\ndbname: CMFDTEMP\nfilename: 1023914644.nh","number-of-pages":"81","author":[{"literal":"张成成"}]},"suffix":"","id":535,"uris":["http://zotero.org/users/9557124/items/DAGE2EZM"],"prefix":"","uri":["http://zotero.org/users/9557124/items/DAGE2EZM"]}],"schema":"https://github.com/citation-style-language/schema/raw/master/csl-citation.json","properties":{"formattedCitation":"[@ZhangChengChengJiYuJiLianJuanJiShenJingWangLuoDeGanZangZhongLiuFenGeYuJianCeFangFaYanJiu]","noteIndex":0}}   </w:instrText>
+        <w:instrText xml:space="preserve"> ADDIN ZOTERO_ITEM CSL_CITATION {"schema":"https://github.com/citation-style-language/schema/raw/master/csl-citation.json","citationID":"00000014","citationItems":[{"suffix":"","id":535,"prefix":"","uris":["http://zotero.org/users/9557124/items/DAGE2EZM"],"itemData":{"type":"thesis","author":[{"literal":"张成成"}],"contributor":[{"literal":"宗晓萍"},{"literal":"张军华"}],"number-of-pages":"81","note":"major: 电子信息硕士（专业学位）\ndownload: 80\nCLC: R735.7;TP183;TP391.41\nCNKICite: 0\ndbcode: CMFD\ndbname: CMFDTEMP\nfilename: 1023914644.nh","title":"基于级联卷积神经网络的肝脏肿瘤分割与检测方法研究","DOI":"10.27103/d.cnki.ghebu.2023.001009","citation-key":"ZhangChengChengJiYuJiLianJuanJiShenJingWangLuoDeGanZangZhongLiuFenGeYuJianCeFangFaYanJiu","language":"zh-CN","abstract":"肝脏恶性肿瘤,作为发病率兼死亡率最高的疾病之一,给人类生命健康造成了严重的危害。及时的早期筛查无疑可以一定程度上减少、扼制疾病的发展,因此借助计算机辅助诊疗对于医生做出疾病判断和诊疗计划具有重大的指导意义。然而肝脏的形态、位置在不同人类个体之间存在着微妙的差异,同时医学图像具有低对比度及背景复杂的特点,再加上肿瘤往往呈现扩散化的趋势,一系列的不利因素使得针对肝脏及其肿瘤的图像处理工作仍然难以取得长足的进步。为了提高肝脏及其肿瘤的医学图像分割、检测性能,本文基于卷积神经网络,开展以下主要工作:(1)提出一种基于改进U-Net的肝脏分割方法。以U-Net作为基础架构,将U-Net中每个卷积模块分别用改进的预激活残差模块进行替代,提高网络的收敛性能,优化了模型表达能力;同时考虑到医学数据中普遍存在病变区域占比较低的问题,提出加权的混合损失函数缓解类别失衡现象。经过在Li TS数据集上的充分实验验证,肝脏部位的分割效果得到明显改善。(2)提出一种基于深度残差瓶颈结构的级联U-Net肝脏肿瘤分割方法。考虑到多尺度的小体积肿瘤分割需要更多不同尺度下的深层次特征信息,同时避免网络过深导致模型精度下降,提出在收缩路径引入改进的深度残差瓶颈卷积结构,并在收缩与扩张路径之间的桥接处引入设计的混合空洞卷积模块;在跳跃连接中引入了空间和通道的注意力融合机制,对特征的通道和空间关联性进行获取,使得级联二级网络学习的侧重点更多地聚焦于局部肿瘤特征。同时收缩路径的深度加深以及跳跃连接处的注意力机制引入也能够缓解U-Net两个路径之间的语义差异,更好地完成特征融合。实验结果表明,改进后的网络精度明显得到提高,证明了级联分割任务的可行性。(3)提出一种基于Mask R-CNN改进的肝脏肿瘤检测方法。针对原始网络的设计并不针对于医学图像,结合肝脏肿瘤数据的特点,调整锚框的尺寸为(82,162,322,642,1282);通过在FPN中扩充一条最底层与各高层之间的通路,为高层特征传播更精准的低级细节和定位信息,以解决对低层特征信息利用不合理的问题;将改进的FPN与不同的主干网络层数相结合,寻求相对适合于肝脏肿瘤检测的特征提取方式。实验结果表明,改进后的网络能够更好地适应医学图像检测工作。","publisher":"河北大学","id":"ZhangChengChengJiYuJiLianJuanJiShenJingWangLuoDeGanZangZhongLiuFenGeYuJianCeFangFaYanJiu","URL":"https://doi.org/10.27103/d.cnki.ghebu.2023.001009","source":"CNKI","genre":"硕士学位论文","accessed":{"date-parts":[["2024",5,8]]}},"uri":["http://zotero.org/users/9557124/items/DAGE2EZM"]}],"properties":{"formattedCitation":"[@ZhangChengChengJiYuJiLianJuanJiShenJingWangLuoDeGanZangZhongLiuFenGeYuJianCeFangFaYanJiu]","noteIndex":0}}   </w:instrText>
       </w:r>
       <w:r>
         <w:fldChar w:fldCharType="separate"/>
@@ -728,7 +728,7 @@
         <w:fldChar w:fldCharType="begin"/>
       </w:r>
       <w:r>
-        <w:instrText xml:space="preserve"> ADDIN ZOTERO_ITEM CSL_CITATION {"citationID":"00000015","citationItems":[{"itemData":{"abstract":"Accurate ultrasound (US) image segmentation is important for disease screening, diagnosis, and prognosis assessment. However, US images typically have shadow artifacts and ambiguous boundaries that affect US segmentation. Recently, Segmenting Anything Model (SAM) from Meta AI has demonstrated remarkable potential in a wide range of applications. The purpose of this paper was to conduct an initial evaluation of the ability for SAM to segment US images, particularly in the event of shadow artifacts and ambiguous boundaries. We evaluated SAM's performance on three US datasets of different tissues, including multi-structure cardiac tissue, thyroid nodules, and the fetal head. Results indicated that SAM generally performs well with US images with clear tissue structures, but it has limited performance in the event of shadow artifacts and ambiguous boundaries. Thus, creating an improved SAM that considers the characteristics of US images is significant for automatic and accurate US segmentation.","issue":"3","citation-key":"chenAbilitySegmentingAnything2023a","language":"en","accessed":{"date-parts":[["2024",1,17]]},"author":[{"given":"Fang","family":"Chen"},{"given":"Lingyu","family":"Chen"},{"given":"Haojie","family":"Han"},{"given":"Sainan","family":"Zhang"},{"given":"Daoqiang","family":"Zhang"},{"given":"Hongen","family":"Liao"}],"title":"The ability of Segmenting Anything Model (SAM) to segment ultrasound images","container-title-short":"BST","id":"chenAbilitySegmentingAnything2023a","volume":"17","DOI":"10.5582/bst.2023.01128","page":"211-218","URL":"https://www.jstage.jst.go.jp/article/bst/17/3/17_2023.01128/_article","container-title":"BioScience Trends","type":"article-journal","source":"DOI.org (Crossref)","ISSN":"1881-7815, 1881-7823","note":"titleTranslation: 分割任何模型（SAM）分割超声波图像的能力\nabstractTranslation:  准确的超声波（US）图像分割对于疾病筛查、诊断和预后评估非常重要。然而，超声图像通常会出现阴影伪影和模糊边界，从而影响超声图像的分割。最近，Meta AI 的 Segmenting Anything Model（SAM）在广泛的应用中展现出了巨大的潜力。本文旨在初步评估 SAM 对 US 图像进行分割的能力，尤其是在阴影伪影和边界模糊的情况下。我们在三个不同组织的 US 数据集上评估了 SAM 的性能，包括多结构心脏组织、甲状腺结节和胎儿头部。结果表明，SAM 在组织结构清晰的 US 图像上表现一般，但在阴影伪影和边界模糊的情况下表现有限。因此，创建一种考虑到 US 图像特征的改进型 SAM 对自动和准确的 US 分割具有重要意义。","issued":{"date-parts":[["2023",6,30]]}},"suffix":"","id":486,"uris":["http://zotero.org/users/9557124/items/2REKX95G"],"prefix":"","uri":["http://zotero.org/users/9557124/items/2REKX95G"]}],"schema":"https://github.com/citation-style-language/schema/raw/master/csl-citation.json","properties":{"formattedCitation":"[@chenAbilitySegmentingAnything2023a]","noteIndex":0}}   </w:instrText>
+        <w:instrText xml:space="preserve"> ADDIN ZOTERO_ITEM CSL_CITATION {"schema":"https://github.com/citation-style-language/schema/raw/master/csl-citation.json","citationID":"00000015","citationItems":[{"suffix":"","id":486,"prefix":"","uris":["http://zotero.org/users/9557124/items/2REKX95G"],"itemData":{"ISSN":"1881-7815, 1881-7823","language":"en","page":"211-218","title":"The ability of Segmenting Anything Model (SAM) to segment ultrasound images","type":"article-journal","author":[{"given":"Fang","family":"Chen"},{"given":"Lingyu","family":"Chen"},{"given":"Haojie","family":"Han"},{"given":"Sainan","family":"Zhang"},{"given":"Daoqiang","family":"Zhang"},{"given":"Hongen","family":"Liao"}],"container-title":"BioScience Trends","note":"titleTranslation: 分割任何模型（SAM）分割超声波图像的能力\nabstractTranslation:  准确的超声波（US）图像分割对于疾病筛查、诊断和预后评估非常重要。然而，超声图像通常会出现阴影伪影和模糊边界，从而影响超声图像的分割。最近，Meta AI 的 Segmenting Anything Model（SAM）在广泛的应用中展现出了巨大的潜力。本文旨在初步评估 SAM 对 US 图像进行分割的能力，尤其是在阴影伪影和边界模糊的情况下。我们在三个不同组织的 US 数据集上评估了 SAM 的性能，包括多结构心脏组织、甲状腺结节和胎儿头部。结果表明，SAM 在组织结构清晰的 US 图像上表现一般，但在阴影伪影和边界模糊的情况下表现有限。因此，创建一种考虑到 US 图像特征的改进型 SAM 对自动和准确的 US 分割具有重要意义。","volume":"17","container-title-short":"BST","citation-key":"chenAbilitySegmentingAnything2023a","issue":"3","abstract":"Accurate ultrasound (US) image segmentation is important for disease screening, diagnosis, and prognosis assessment. However, US images typically have shadow artifacts and ambiguous boundaries that affect US segmentation. Recently, Segmenting Anything Model (SAM) from Meta AI has demonstrated remarkable potential in a wide range of applications. The purpose of this paper was to conduct an initial evaluation of the ability for SAM to segment US images, particularly in the event of shadow artifacts and ambiguous boundaries. We evaluated SAM's performance on three US datasets of different tissues, including multi-structure cardiac tissue, thyroid nodules, and the fetal head. Results indicated that SAM generally performs well with US images with clear tissue structures, but it has limited performance in the event of shadow artifacts and ambiguous boundaries. Thus, creating an improved SAM that considers the characteristics of US images is significant for automatic and accurate US segmentation.","id":"chenAbilitySegmentingAnything2023a","accessed":{"date-parts":[["2024",1,17]]},"URL":"https://www.jstage.jst.go.jp/article/bst/17/3/17_2023.01128/_article","source":"DOI.org (Crossref)","DOI":"10.5582/bst.2023.01128","issued":{"date-parts":[["2023",6,30]]}},"uri":["http://zotero.org/users/9557124/items/2REKX95G"]}],"properties":{"formattedCitation":"[@chenAbilitySegmentingAnything2023a]","noteIndex":0}}   </w:instrText>
       </w:r>
       <w:r>
         <w:fldChar w:fldCharType="separate"/>
@@ -749,7 +749,7 @@
         <w:fldChar w:fldCharType="begin"/>
       </w:r>
       <w:r>
-        <w:instrText xml:space="preserve"> ADDIN ZOTERO_ITEM CSL_CITATION {"citationID":"00000016","citationItems":[{"itemData":{"abstract":"Training segmentation models for medical images continues to be challenging due to the limited availability of data annotations. Segment Anything Model (SAM) is a foundation model trained on over 1 billion annotations, predominantly for natural images, that is intended to segment user-defined objects of interest in an interactive manner. While the model performance on natural images is impressive, medical image domains pose their own set of challenges. Here, we perform an extensive evaluation of SAM’s ability to segment medical images on a collection of 19 medical imaging datasets from various modalities and anatomies. In our experiments, we generated point and box prompts for SAM using a standard method that simulates interactive segmentation. We report the following findings: (1) SAM’s performance based on single prompts highly varies depending on the dataset and the task, from IoU=0.1135 for spine MRI to IoU=0.8650 for hip X-ray. (2) Segmentation performance appears to be better for well-circumscribed objects with prompts with less ambiguity such as the segmentation of organs in computed tomography and poorer in various other scenarios such as the segmentation of brain tumors. (3) SAM performs notably better with box prompts than with point prompts. (4) SAM outperforms similar methods RITM, SimpleClick, and FocalClick in almost all single-point prompt settings. (5) When multiple-point prompts are provided iteratively, SAM’s performance generally improves only slightly while other methods’ performance improves to the level that surpasses SAM’s point-based performance. We also provide several illustrations for SAM’s performance on all tested datasets, iterative segmentation, and SAM’s behavior given prompt ambiguity. We conclude that SAM shows impressive zero-shot segmentation performance for certain medical imaging datasets, but moderate to poor performance for others. SAM has the potential to make a significant impact in automated medical image segmentation in medical imaging, but appropriate care needs to be applied when using it. Code for evaluation SAM is made publicly available at https://github.com/mazurowski-lab/segment-anything-medical-evaluation.","citation-key":"mazurowskiSegmentAnythingModel2023a","language":"en","accessed":{"date-parts":[["2024",1,17]]},"author":[{"given":"Maciej A.","family":"Mazurowski"},{"given":"Haoyu","family":"Dong"},{"given":"Hanxue","family":"Gu"},{"given":"Jichen","family":"Yang"},{"given":"Nicholas","family":"Konz"},{"given":"Yixin","family":"Zhang"}],"title":"Segment anything model for medical image analysis: An experimental study","container-title-short":"Medical Image Analysis","id":"mazurowskiSegmentAnythingModel2023a","title-short":"Segment anything model for medical image analysis","DOI":"10.1016/j.media.2023.102918","volume":"89","page":"102918","URL":"https://linkinghub.elsevier.com/retrieve/pii/S1361841523001780","container-title":"Medical Image Analysis","type":"article-journal","source":"DOI.org (Crossref)","ISSN":"13618415","note":"titleTranslation: 用于医学图像分析的任何分段模型：实验研究\nabstractTranslation:  由于数据注释的可用性有限，为医学图像训练分割模型仍然具有挑战性。Segment Anything Model（SAM）是一个基础模型，主要针对自然图像，在超过 10 亿个注释上进行训练，旨在以交互方式分割用户定义的感兴趣对象。该模型在自然图像上的表现令人印象深刻，但在医学图像领域却面临着一系列挑战。在此，我们对 SAM 在 19 个不同模式和解剖学的医学影像数据集上分割医学影像的能力进行了广泛评估。在实验中，我们使用模拟交互式分割的标准方法为 SAM 生成点和框提示。我们报告了以下发现：(1) 基于单个提示的 SAM 性能因数据集和任务的不同而有很大差异，从脊柱 MRI 的 IoU=0.1135 到髋关节 X 光片的 IoU=0.8650。(2) 对于圆周较好、提示模糊性较低的物体，如计算机断层扫描中的器官分割，分割性能似乎较好，而在其他各种情况下，如脑肿瘤分割，分割性能较差。(3) SAM 在使用方框提示时的性能明显优于使用点提示时的性能。(4) 在几乎所有单点提示设置中，SAM 的性能都优于类似的 RITM、SimpleClick 和 FocalClick 方法。(5) 在迭代提供多点提示时，SAM 的性能一般只能略微提高，而其他方法的性能则能提高到超越 SAM 基于点的性能的水平。我们还就 SAM 在所有测试数据集上的性能、迭代分割以及 SAM 在提示模糊的情况下的行为提供了一些说明。我们得出的结论是，SAM 在某些医学影像数据集上表现出了令人印象深刻的零镜头分割性能，但在其他数据集上的表现一般甚至很差。SAM 有可能对医学影像领域的自动医学影像分割产生重大影响，但在使用时需要适当谨慎。评估 SAM 的代码可在 https://github.com/mazurowski-lab/segment-anything-medical-evaluation 公开获取。","issued":{"date-parts":[["2023",10]]}},"suffix":"","id":484,"uris":["http://zotero.org/users/9557124/items/ZG9XUUPJ"],"prefix":"","uri":["http://zotero.org/users/9557124/items/ZG9XUUPJ"]}],"schema":"https://github.com/citation-style-language/schema/raw/master/csl-citation.json","properties":{"formattedCitation":"[@mazurowskiSegmentAnythingModel2023a]","noteIndex":0}}   </w:instrText>
+        <w:instrText xml:space="preserve"> ADDIN ZOTERO_ITEM CSL_CITATION {"schema":"https://github.com/citation-style-language/schema/raw/master/csl-citation.json","citationID":"00000016","citationItems":[{"suffix":"","id":484,"prefix":"","uris":["http://zotero.org/users/9557124/items/ZG9XUUPJ"],"itemData":{"title-short":"Segment anything model for medical image analysis","language":"en","abstract":"Training segmentation models for medical images continues to be challenging due to the limited availability of data annotations. Segment Anything Model (SAM) is a foundation model trained on over 1 billion annotations, predominantly for natural images, that is intended to segment user-defined objects of interest in an interactive manner. While the model performance on natural images is impressive, medical image domains pose their own set of challenges. Here, we perform an extensive evaluation of SAM’s ability to segment medical images on a collection of 19 medical imaging datasets from various modalities and anatomies. In our experiments, we generated point and box prompts for SAM using a standard method that simulates interactive segmentation. We report the following findings: (1) SAM’s performance based on single prompts highly varies depending on the dataset and the task, from IoU=0.1135 for spine MRI to IoU=0.8650 for hip X-ray. (2) Segmentation performance appears to be better for well-circumscribed objects with prompts with less ambiguity such as the segmentation of organs in computed tomography and poorer in various other scenarios such as the segmentation of brain tumors. (3) SAM performs notably better with box prompts than with point prompts. (4) SAM outperforms similar methods RITM, SimpleClick, and FocalClick in almost all single-point prompt settings. (5) When multiple-point prompts are provided iteratively, SAM’s performance generally improves only slightly while other methods’ performance improves to the level that surpasses SAM’s point-based performance. We also provide several illustrations for SAM’s performance on all tested datasets, iterative segmentation, and SAM’s behavior given prompt ambiguity. We conclude that SAM shows impressive zero-shot segmentation performance for certain medical imaging datasets, but moderate to poor performance for others. SAM has the potential to make a significant impact in automated medical image segmentation in medical imaging, but appropriate care needs to be applied when using it. Code for evaluation SAM is made publicly available at https://github.com/mazurowski-lab/segment-anything-medical-evaluation.","title":"Segment anything model for medical image analysis: An experimental study","type":"article-journal","author":[{"given":"Maciej A.","family":"Mazurowski"},{"given":"Haoyu","family":"Dong"},{"given":"Hanxue","family":"Gu"},{"given":"Jichen","family":"Yang"},{"given":"Nicholas","family":"Konz"},{"given":"Yixin","family":"Zhang"}],"container-title":"Medical Image Analysis","note":"titleTranslation: 用于医学图像分析的任何分段模型：实验研究\nabstractTranslation:  由于数据注释的可用性有限，为医学图像训练分割模型仍然具有挑战性。Segment Anything Model（SAM）是一个基础模型，主要针对自然图像，在超过 10 亿个注释上进行训练，旨在以交互方式分割用户定义的感兴趣对象。该模型在自然图像上的表现令人印象深刻，但在医学图像领域却面临着一系列挑战。在此，我们对 SAM 在 19 个不同模式和解剖学的医学影像数据集上分割医学影像的能力进行了广泛评估。在实验中，我们使用模拟交互式分割的标准方法为 SAM 生成点和框提示。我们报告了以下发现：(1) 基于单个提示的 SAM 性能因数据集和任务的不同而有很大差异，从脊柱 MRI 的 IoU=0.1135 到髋关节 X 光片的 IoU=0.8650。(2) 对于圆周较好、提示模糊性较低的物体，如计算机断层扫描中的器官分割，分割性能似乎较好，而在其他各种情况下，如脑肿瘤分割，分割性能较差。(3) SAM 在使用方框提示时的性能明显优于使用点提示时的性能。(4) 在几乎所有单点提示设置中，SAM 的性能都优于类似的 RITM、SimpleClick 和 FocalClick 方法。(5) 在迭代提供多点提示时，SAM 的性能一般只能略微提高，而其他方法的性能则能提高到超越 SAM 基于点的性能的水平。我们还就 SAM 在所有测试数据集上的性能、迭代分割以及 SAM 在提示模糊的情况下的行为提供了一些说明。我们得出的结论是，SAM 在某些医学影像数据集上表现出了令人印象深刻的零镜头分割性能，但在其他数据集上的表现一般甚至很差。SAM 有可能对医学影像领域的自动医学影像分割产生重大影响，但在使用时需要适当谨慎。评估 SAM 的代码可在 https://github.com/mazurowski-lab/segment-anything-medical-evaluation 公开获取。","volume":"89","DOI":"10.1016/j.media.2023.102918","citation-key":"mazurowskiSegmentAnythingModel2023a","ISSN":"13618415","id":"mazurowskiSegmentAnythingModel2023a","container-title-short":"Medical Image Analysis","accessed":{"date-parts":[["2024",1,17]]},"URL":"https://linkinghub.elsevier.com/retrieve/pii/S1361841523001780","source":"DOI.org (Crossref)","page":"102918","issued":{"date-parts":[["2023",10]]}},"uri":["http://zotero.org/users/9557124/items/ZG9XUUPJ"]}],"properties":{"formattedCitation":"[@mazurowskiSegmentAnythingModel2023a]","noteIndex":0}}   </w:instrText>
       </w:r>
       <w:r>
         <w:fldChar w:fldCharType="separate"/>
@@ -876,14 +876,6 @@
       </w:pPr>
       <w:r>
         <w:t xml:space="preserve">提升分割速度，支持实时应用：针对 SAM 模型的实现进行了微调优化，使得肝脏肿瘤分割软件能够快速处理图像，满足临床环境中对实时或近实时分析的需求。</w:t>
-      </w:r>
-    </w:p>
-    <w:p>
-      <w:pPr>
-        <w:pStyle w:val="FirstParagraph"/>
-      </w:pPr>
-      <w:r>
-        <w:t xml:space="preserve">SAM 模型的提出者 Jim Fan 认为，这是计算机视觉领域的 GPT-3 时刻。GPT-3 是一种强大的自然语言处理模型，通过预训练和微调，能够适应各种语言任务。同样地，SAM模型通过预训练和微调，能够适应各种图像分割任务。这种跨领域的借鉴和启发使得SAM模型在视觉分割领域取得了重大突破。本文对 SAM 的研究开发是在探索和发展新的概念、工具和方法</w:t>
       </w:r>
     </w:p>
     <w:bookmarkStart w:id="28" w:name="结论-1"/>
@@ -1242,7 +1234,7 @@
         <w:fldChar w:fldCharType="begin"/>
       </w:r>
       <w:r>
-        <w:instrText xml:space="preserve"> ADDIN ZOTERO_ITEM CSL_CITATION {"citationID":"00000017","citationItems":[{"itemData":{"abstract":"肝脏肿瘤的精确分割是肝脏疾病诊断、手术计划和术后评估的重要步骤。计算机断层成像（computed tomography，CT）能够为肝脏肿瘤的诊断和治疗提供更为全面的信息，分担了医生繁重的阅片工作，更好地提高诊断的准确性。但是由于肝脏肿瘤的类型多样复杂，使得分割成为计算机辅助诊断的重难点问题。肝脏肿瘤CT图像的深度学习分割方法较传统的分割方法取得了明显的性能提升，并获得快速的发展。通过综述肝脏肿瘤图像分割领域的相关文献，本文介绍了肝脏肿瘤分割的常用数据库，总结了肝脏肿瘤CT图像的深度学习分割方法：全卷积网络（fully convolutional network，FCN）、U-Net网络和生成对抗网络（generative adversarial network，GAN）方法，重点给出了各类方法的基本思想、网络架构形式、改进方案以及优缺点等，并对这些方法在典型数据集上的性能表现进行了比较。最后，对肝脏肿瘤深度学习分割方法的未来研究趋势进行了展望。","publisher":"中国图象图形学报","id":"MaJinLinGanZangZhongLiuCTTuXiangShenDuXueXiFenGeFangFaZongShu2020","DOI":"10.11834/jig.200234","citation-key":"MaJinLinGanZangZhongLiuCTTuXiangShenDuXueXiFenGeFangFaZongShu2020","URL":"http://www.cjig.cn/html/2020/10/20201006.htm","license":"http://creativecommons.org/licenses/by/3.0/","language":"cn","type":"webpage","accessed":{"date-parts":[["2024",5,21]]},"title":"肝脏肿瘤CT图像深度学习分割方法综述","author":[{"given":"","family":"马金林"},{"given":"Ma","family":"Jinlin"},{"given":"","family":"邓媛媛"},{"given":"Deng","family":"Yuanyuan"},{"given":"","family":"马自萍"},{"given":"Ma","family":"Ziping"}],"issued":{"date-parts":[["2020",10,16]]}},"suffix":"","id":594,"uris":["http://zotero.org/users/9557124/items/3DJ4GVPF"],"prefix":"","uri":["http://zotero.org/users/9557124/items/3DJ4GVPF"]}],"schema":"https://github.com/citation-style-language/schema/raw/master/csl-citation.json","properties":{"formattedCitation":"[@MaJinLinGanZangZhongLiuCTTuXiangShenDuXueXiFenGeFangFaZongShu2020]","noteIndex":0}}   </w:instrText>
+        <w:instrText xml:space="preserve"> ADDIN ZOTERO_ITEM CSL_CITATION {"schema":"https://github.com/citation-style-language/schema/raw/master/csl-citation.json","citationID":"00000017","citationItems":[{"suffix":"","id":594,"prefix":"","uris":["http://zotero.org/users/9557124/items/3DJ4GVPF"],"itemData":{"type":"webpage","author":[{"given":"","family":"马金林"},{"given":"Ma","family":"Jinlin"},{"given":"","family":"邓媛媛"},{"given":"Deng","family":"Yuanyuan"},{"given":"","family":"马自萍"},{"given":"Ma","family":"Ziping"}],"publisher":"中国图象图形学报","license":"http://creativecommons.org/licenses/by/3.0/","citation-key":"MaJinLinGanZangZhongLiuCTTuXiangShenDuXueXiFenGeFangFaZongShu2020","language":"cn","abstract":"肝脏肿瘤的精确分割是肝脏疾病诊断、手术计划和术后评估的重要步骤。计算机断层成像（computed tomography，CT）能够为肝脏肿瘤的诊断和治疗提供更为全面的信息，分担了医生繁重的阅片工作，更好地提高诊断的准确性。但是由于肝脏肿瘤的类型多样复杂，使得分割成为计算机辅助诊断的重难点问题。肝脏肿瘤CT图像的深度学习分割方法较传统的分割方法取得了明显的性能提升，并获得快速的发展。通过综述肝脏肿瘤图像分割领域的相关文献，本文介绍了肝脏肿瘤分割的常用数据库，总结了肝脏肿瘤CT图像的深度学习分割方法：全卷积网络（fully convolutional network，FCN）、U-Net网络和生成对抗网络（generative adversarial network，GAN）方法，重点给出了各类方法的基本思想、网络架构形式、改进方案以及优缺点等，并对这些方法在典型数据集上的性能表现进行了比较。最后，对肝脏肿瘤深度学习分割方法的未来研究趋势进行了展望。","title":"肝脏肿瘤CT图像深度学习分割方法综述","accessed":{"date-parts":[["2024",5,21]]},"URL":"http://www.cjig.cn/html/2020/10/20201006.htm","id":"MaJinLinGanZangZhongLiuCTTuXiangShenDuXueXiFenGeFangFaZongShu2020","DOI":"10.11834/jig.200234","issued":{"date-parts":[["2020",10,16]]}},"uri":["http://zotero.org/users/9557124/items/3DJ4GVPF"]}],"properties":{"formattedCitation":"[@MaJinLinGanZangZhongLiuCTTuXiangShenDuXueXiFenGeFangFaZongShu2020]","noteIndex":0}}   </w:instrText>
       </w:r>
       <w:r>
         <w:fldChar w:fldCharType="separate"/>
@@ -1336,7 +1328,7 @@
         <w:fldChar w:fldCharType="begin"/>
       </w:r>
       <w:r>
-        <w:instrText xml:space="preserve"> ADDIN ZOTERO_ITEM CSL_CITATION {"citationID":"00000018","citationItems":[{"itemData":{"abstract":"高分辨率遥感图像目标检测是遥感图像理解任务中的热点研究问题,是许多遥感图像分析任务的基础.随着信息技术与遥感技术的发展,越来越高空间分辨率的可见光遥感图像使遥感目标的精细检测识别成为了可能.近年来,深度学习方法在自然场景目标检测领域取得了突破性进展,无论是在检测识别准确率还是算法的鲁棒性等方面,都超越了基于传统手工设计特征的方法.但是由于遥感图像中目标存在成像视角单一,目标分布密集和目标尺度变化大等特点,直接将自然场景目标检测方法应用于遥感图像目标检测任务中,并不能获得满意的效果.因此,本文围绕深度学习与高分辨率遥感图像目标检测问题,在舰船目标检测识别,军事飞机检测识别等具体问题上开展了一系列的工作.论文主要针对高分辨率可见光遥感图像中的舰船目标检测问题,在基于深度学习的自然场景目标检测算法的基础上,结合遥感图像的特点做出以下针对性的改进方法:(1)提出了基于旋转矩形区域的遥感舰船目标检测算法.首先,通过对舰船这类具有目标狭长且分布密集物体的观察研究,使用旋转矩形框表示舰船目标检测结果.通过分析,这种表示方法无论是从视觉直观上还是从算法性能上都要优于当前的水平举行框表示方法.为了实现基于旋转矩形框的舰船检测,在Faster RCNN算法的基础上,对RPN网络进行了改进使其可以输出带有旋转角度的候选区域.(2)提出了兴趣区域特征金字塔池化模块.尺度变化大是遥感目标检测面临的难点问题.本文设计提出了可以融合多尺度池化特征的兴趣区域特征金字塔池化模块,可以提取到更加有效的兴趣区域图像特征,进而完成更好的分类,提升算法处理多尺度目标的能力.(3)设计了定位准确度预测分支,通过引入定位准确度指导非极大值抑制算法,优化了后处理算法.当前后处理采用分类置信度作为后处理过程中目标框的排序依据,但是根据分析发现分类置信度跟网络定位结果的质量之间存在不匹配的关系.因此设计了定位准确度预测分支,通过回归网络对定位结果的质量进行打分,在非极大值抑制算法中以定位分数作为目标框的排序依据,并且在算法流程中实现预测框的分数更新,优化了后处理的结果.提出的算法改进在公开数据集HRSC2016上进行了验证.实验证明所提方法的有效性.","publisher":"哈尔滨理工大学","id":"GuoFengJiYuShenDuJuanJiShenJingWangLuoYaoGanTuXiangMuBiaoJianCeSuanFaYanJiu","genre":"硕士学位论文","citation-key":"GuoFengJiYuShenDuJuanJiShenJingWangLuoYaoGanTuXiangMuBiaoJianCeSuanFaYanJiu","type":"thesis","URL":"https://xueshu.baidu.com/usercenter/paper/show?paperid=1j7u0ap0x50x00q0sx4800c0n5291303","title":"基于深度卷积神经网络遥感图像目标检测算法研究","accessed":{"date-parts":[["2024",5,19]]},"source":"Baidu Scholar","note":"view: 141\nlike: 0","author":[{"literal":"郭峰"}]},"suffix":"","id":570,"uris":["http://zotero.org/users/9557124/items/2D4XBHTM"],"prefix":"","uri":["http://zotero.org/users/9557124/items/2D4XBHTM"]}],"schema":"https://github.com/citation-style-language/schema/raw/master/csl-citation.json","properties":{"formattedCitation":"[@GuoFengJiYuShenDuJuanJiShenJingWangLuoYaoGanTuXiangMuBiaoJianCeSuanFaYanJiu]","noteIndex":0}}   </w:instrText>
+        <w:instrText xml:space="preserve"> ADDIN ZOTERO_ITEM CSL_CITATION {"schema":"https://github.com/citation-style-language/schema/raw/master/csl-citation.json","citationID":"00000018","citationItems":[{"suffix":"","id":570,"prefix":"","uris":["http://zotero.org/users/9557124/items/2D4XBHTM"],"itemData":{"type":"thesis","author":[{"literal":"郭峰"}],"publisher":"哈尔滨理工大学","citation-key":"GuoFengJiYuShenDuJuanJiShenJingWangLuoYaoGanTuXiangMuBiaoJianCeSuanFaYanJiu","note":"view: 141\nlike: 0","abstract":"高分辨率遥感图像目标检测是遥感图像理解任务中的热点研究问题,是许多遥感图像分析任务的基础.随着信息技术与遥感技术的发展,越来越高空间分辨率的可见光遥感图像使遥感目标的精细检测识别成为了可能.近年来,深度学习方法在自然场景目标检测领域取得了突破性进展,无论是在检测识别准确率还是算法的鲁棒性等方面,都超越了基于传统手工设计特征的方法.但是由于遥感图像中目标存在成像视角单一,目标分布密集和目标尺度变化大等特点,直接将自然场景目标检测方法应用于遥感图像目标检测任务中,并不能获得满意的效果.因此,本文围绕深度学习与高分辨率遥感图像目标检测问题,在舰船目标检测识别,军事飞机检测识别等具体问题上开展了一系列的工作.论文主要针对高分辨率可见光遥感图像中的舰船目标检测问题,在基于深度学习的自然场景目标检测算法的基础上,结合遥感图像的特点做出以下针对性的改进方法:(1)提出了基于旋转矩形区域的遥感舰船目标检测算法.首先,通过对舰船这类具有目标狭长且分布密集物体的观察研究,使用旋转矩形框表示舰船目标检测结果.通过分析,这种表示方法无论是从视觉直观上还是从算法性能上都要优于当前的水平举行框表示方法.为了实现基于旋转矩形框的舰船检测,在Faster RCNN算法的基础上,对RPN网络进行了改进使其可以输出带有旋转角度的候选区域.(2)提出了兴趣区域特征金字塔池化模块.尺度变化大是遥感目标检测面临的难点问题.本文设计提出了可以融合多尺度池化特征的兴趣区域特征金字塔池化模块,可以提取到更加有效的兴趣区域图像特征,进而完成更好的分类,提升算法处理多尺度目标的能力.(3)设计了定位准确度预测分支,通过引入定位准确度指导非极大值抑制算法,优化了后处理算法.当前后处理采用分类置信度作为后处理过程中目标框的排序依据,但是根据分析发现分类置信度跟网络定位结果的质量之间存在不匹配的关系.因此设计了定位准确度预测分支,通过回归网络对定位结果的质量进行打分,在非极大值抑制算法中以定位分数作为目标框的排序依据,并且在算法流程中实现预测框的分数更新,优化了后处理的结果.提出的算法改进在公开数据集HRSC2016上进行了验证.实验证明所提方法的有效性.","title":"基于深度卷积神经网络遥感图像目标检测算法研究","id":"GuoFengJiYuShenDuJuanJiShenJingWangLuoYaoGanTuXiangMuBiaoJianCeSuanFaYanJiu","URL":"https://xueshu.baidu.com/usercenter/paper/show?paperid=1j7u0ap0x50x00q0sx4800c0n5291303","source":"Baidu Scholar","genre":"硕士学位论文","accessed":{"date-parts":[["2024",5,19]]}},"uri":["http://zotero.org/users/9557124/items/2D4XBHTM"]}],"properties":{"formattedCitation":"[@GuoFengJiYuShenDuJuanJiShenJingWangLuoYaoGanTuXiangMuBiaoJianCeSuanFaYanJiu]","noteIndex":0}}   </w:instrText>
       </w:r>
       <w:r>
         <w:fldChar w:fldCharType="separate"/>
@@ -1357,7 +1349,7 @@
         <w:fldChar w:fldCharType="begin"/>
       </w:r>
       <w:r>
-        <w:instrText xml:space="preserve"> ADDIN ZOTERO_ITEM CSL_CITATION {"citationID":"00000019","citationItems":[{"itemData":{"abstract":"汉语框架语义角色识别是汉语框架语义分析的重要任务之一。该文基于汉语词语、词性等特征的分布式表示,使用一种多特征融合的神经网络结构来构建汉语框架语义角色识别模型。鉴于可用的训练语料规模有限,该文采用了Dropout正则化技术来改进神经网络的训练过程。实验结果表明,Dropout正则化的加入有效地缓解了模型的过拟合现象,使得模型的F值有了近7%的提高。该文进一步优化了学习率以及分布式表示的初始值,最终的汉语框架语义角色识别的F值达到70.54%,较原有的最优结果提升2%左右。","issue":"1","id":"WangRuiBoJiYuDropoutZhengZeHuaDeHanYuKuangJiaYuYiJiaoSeShiBie","URL":"https://kns.cnki.net/KCMS/detail/detail.aspx?dbcode=CJFD&amp;dbname=CJFDLAST2017&amp;filename=mess201701019","type":"article-journal","citation-key":"WangRuiBoJiYuDropoutZhengZeHuaDeHanYuKuangJiaYuYiJiaoSeShiBie","page":"147-154","title":"基于Dropout正则化的汉语框架语义角色识别","container-title":"中文信息学报","source":"Baidu Scholar","accessed":{"date-parts":[["2024",5,19]]},"note":"foundation: 国家自然科学基金（NNSFC-61503228）； NSFC-广东联合基金（第二期）；\ndownload: 254\nCLC: TP391.1;TP183\nCNKICite: 31\ndbcode: CJFD\ndbname: CJFDLAST2017\nfilename: mess201701019","language":"zh-CN","author":[{"literal":"王瑞波"},{"literal":"李济洪"},{"literal":"李国臣"},{"literal":"杨耀文"}]},"suffix":"","id":571,"uris":["http://zotero.org/users/9557124/items/BQ8Z9DCY"],"prefix":"","uri":["http://zotero.org/users/9557124/items/BQ8Z9DCY"]}],"schema":"https://github.com/citation-style-language/schema/raw/master/csl-citation.json","properties":{"formattedCitation":"[@WangRuiBoJiYuDropoutZhengZeHuaDeHanYuKuangJiaYuYiJiaoSeShiBie]","noteIndex":0}}   </w:instrText>
+        <w:instrText xml:space="preserve"> ADDIN ZOTERO_ITEM CSL_CITATION {"schema":"https://github.com/citation-style-language/schema/raw/master/csl-citation.json","citationID":"00000019","citationItems":[{"suffix":"","id":571,"prefix":"","uris":["http://zotero.org/users/9557124/items/BQ8Z9DCY"],"itemData":{"type":"article-journal","author":[{"literal":"王瑞波"},{"literal":"李济洪"},{"literal":"李国臣"},{"literal":"杨耀文"}],"container-title":"中文信息学报","note":"foundation: 国家自然科学基金（NNSFC-61503228）； NSFC-广东联合基金（第二期）；\ndownload: 254\nCLC: TP391.1;TP183\nCNKICite: 31\ndbcode: CJFD\ndbname: CJFDLAST2017\nfilename: mess201701019","page":"147-154","citation-key":"WangRuiBoJiYuDropoutZhengZeHuaDeHanYuKuangJiaYuYiJiaoSeShiBie","issue":"1","abstract":"汉语框架语义角色识别是汉语框架语义分析的重要任务之一。该文基于汉语词语、词性等特征的分布式表示,使用一种多特征融合的神经网络结构来构建汉语框架语义角色识别模型。鉴于可用的训练语料规模有限,该文采用了Dropout正则化技术来改进神经网络的训练过程。实验结果表明,Dropout正则化的加入有效地缓解了模型的过拟合现象,使得模型的F值有了近7%的提高。该文进一步优化了学习率以及分布式表示的初始值,最终的汉语框架语义角色识别的F值达到70.54%,较原有的最优结果提升2%左右。","title":"基于Dropout正则化的汉语框架语义角色识别","accessed":{"date-parts":[["2024",5,19]]},"URL":"https://kns.cnki.net/KCMS/detail/detail.aspx?dbcode=CJFD&amp;dbname=CJFDLAST2017&amp;filename=mess201701019","source":"Baidu Scholar","id":"WangRuiBoJiYuDropoutZhengZeHuaDeHanYuKuangJiaYuYiJiaoSeShiBie","language":"zh-CN"},"uri":["http://zotero.org/users/9557124/items/BQ8Z9DCY"]}],"properties":{"formattedCitation":"[@WangRuiBoJiYuDropoutZhengZeHuaDeHanYuKuangJiaYuYiJiaoSeShiBie]","noteIndex":0}}   </w:instrText>
       </w:r>
       <w:r>
         <w:fldChar w:fldCharType="separate"/>
@@ -1396,7 +1388,7 @@
         <w:fldChar w:fldCharType="begin"/>
       </w:r>
       <w:r>
-        <w:instrText xml:space="preserve"> ADDIN ZOTERO_ITEM CSL_CITATION {"citationID":"00000020","citationItems":[{"itemData":{"abstract":"Medical image segmentation is a critical component in clinical practice, facilitating accurate diagnosis, treatment planning, and disease monitoring. However, current methods predominantly rely on customized models, which exhibit limited generality across diverse tasks. In this study, we present MedSAM, the inaugural foundation model designed for universal medical image segmentation. Harnessing the power of a meticulously curated dataset comprising over one million images, MedSAM not only outperforms existing state-of-the-art segmentation foundation models, but also exhibits comparable or even superior performance to specialist models. Moreover, MedSAM enables the precise extraction of essential biomarkers for tumor burden quantification. By delivering accurate and efficient segmentation across a wide spectrum of tasks, MedSAM holds significant potential to expedite the evolution of diagnostic tools and the personalization of treatment plans.","id":"maSegmentAnythingMedical","citation-key":"maSegmentAnythingMedical","language":"en","type":"article-journal","source":"Zotero","title":"Segment Anything in Medical Images","note":"titleTranslation: 医学影像中的任何分段","author":[{"given":"Jun","family":"Ma"},{"given":"Yuting","family":"He"},{"given":"Feifei","family":"Li"},{"given":"Lin","family":"Han"},{"given":"Chenyu","family":"You"},{"given":"Bo","family":"Wang"}]},"suffix":"","id":470,"uris":["http://zotero.org/users/9557124/items/44N4JGHY"],"prefix":"","uri":["http://zotero.org/users/9557124/items/44N4JGHY"]}],"schema":"https://github.com/citation-style-language/schema/raw/master/csl-citation.json","properties":{"formattedCitation":"[@maSegmentAnythingMedical]","noteIndex":0}}   </w:instrText>
+        <w:instrText xml:space="preserve"> ADDIN ZOTERO_ITEM CSL_CITATION {"schema":"https://github.com/citation-style-language/schema/raw/master/csl-citation.json","citationID":"00000020","citationItems":[{"suffix":"","id":470,"prefix":"","uris":["http://zotero.org/users/9557124/items/44N4JGHY"],"itemData":{"type":"article-journal","author":[{"given":"Jun","family":"Ma"},{"given":"Yuting","family":"He"},{"given":"Feifei","family":"Li"},{"given":"Lin","family":"Han"},{"given":"Chenyu","family":"You"},{"given":"Bo","family":"Wang"}],"note":"titleTranslation: 医学影像中的任何分段","citation-key":"maSegmentAnythingMedical","language":"en","abstract":"Medical image segmentation is a critical component in clinical practice, facilitating accurate diagnosis, treatment planning, and disease monitoring. However, current methods predominantly rely on customized models, which exhibit limited generality across diverse tasks. In this study, we present MedSAM, the inaugural foundation model designed for universal medical image segmentation. Harnessing the power of a meticulously curated dataset comprising over one million images, MedSAM not only outperforms existing state-of-the-art segmentation foundation models, but also exhibits comparable or even superior performance to specialist models. Moreover, MedSAM enables the precise extraction of essential biomarkers for tumor burden quantification. By delivering accurate and efficient segmentation across a wide spectrum of tasks, MedSAM holds significant potential to expedite the evolution of diagnostic tools and the personalization of treatment plans.","title":"Segment Anything in Medical Images","source":"Zotero","id":"maSegmentAnythingMedical"},"uri":["http://zotero.org/users/9557124/items/44N4JGHY"]}],"properties":{"formattedCitation":"[@maSegmentAnythingMedical]","noteIndex":0}}   </w:instrText>
       </w:r>
       <w:r>
         <w:fldChar w:fldCharType="separate"/>
@@ -2923,7 +2915,7 @@
         <w:fldChar w:fldCharType="begin"/>
       </w:r>
       <w:r>
-        <w:instrText xml:space="preserve"> ADDIN ZOTERO_ITEM CSL_CITATION {"citationID":"00000021","citationItems":[{"itemData":{"abstract":"The Segment Anything Model (SAM) has recently gained popularity in the ﬁeld of image segmentation. Thanks to its impressive capabilities in all-round segmentation tasks and its prompt-based interface, SAM has sparked intensive discussion within the community. It is even said by many prestigious experts that image segmentation task has been \"ﬁnished\" by SAM. However, medical image segmentation, although an important branch of the image segmentation family, seems not to be included in the scope of Segmenting \"Anything\". Many individual experiments and recent studies have shown that SAM performs subpar in medical image segmentation. A natural question is how to ﬁnd the missing piece of the puzzle to extend the strong segmentation capability of SAM to medical image segmentation. In this paper, instead of ﬁnetuning the SAM model, we propose Med SAM Adapter, which integrates the medical speciﬁc domain knowledge to the segmentation model, by a simple yet eﬀective adaptation technique. Although this work is still one of a few to transfer the popular NLP technique Adapter to computer vision cases, this simple implementation shows surprisingly good performance on medical image segmentation. A medical image adapted SAM, which we have dubbed Medical SAM Adapter (MSA), shows superior performance on 19 medical image segmentation tasks with various image modalities including CT, MRI, ultrasound image, fundus image, and dermoscopic images. MSA outperforms a wide range of state-of-the-art (SOTA) medical image segmentation methods, such as nnUNet, TransUNet, UNetr, MedSegDiﬀ, and also outperforms the fully ﬁne-turned MedSAM with a considerable performance gap. Code will be released at: https://github.com/WuJunde/Medical-SAM-Adapter.","id":"wuMedicalSAMAdapter","citation-key":"wuMedicalSAMAdapter","language":"en","type":"article-journal","source":"Zotero","title":"Medical SAM Adapter: Adapting Segment Anything Model for Medical Image Segmentation","note":"titleTranslation: 医学 SAM 适配器：为医学图像分段调整任何分段模型","author":[{"given":"Junde","family":"Wu"},{"given":"Rao","family":"Fu"},{"given":"Yu","family":"Zhang"},{"given":"Huihui","family":"Fang"},{"given":"Yuanpei","family":"Liu"},{"given":"Yanwu","family":"Xu"},{"given":"Yueming","family":"Jin"}]},"suffix":"","id":471,"uris":["http://zotero.org/users/9557124/items/ESQQIDGI"],"prefix":"","uri":["http://zotero.org/users/9557124/items/ESQQIDGI"]}],"schema":"https://github.com/citation-style-language/schema/raw/master/csl-citation.json","properties":{"formattedCitation":"[@wuMedicalSAMAdapter]","noteIndex":0}}   </w:instrText>
+        <w:instrText xml:space="preserve"> ADDIN ZOTERO_ITEM CSL_CITATION {"schema":"https://github.com/citation-style-language/schema/raw/master/csl-citation.json","citationID":"00000021","citationItems":[{"suffix":"","id":471,"prefix":"","uris":["http://zotero.org/users/9557124/items/ESQQIDGI"],"itemData":{"type":"article-journal","author":[{"given":"Junde","family":"Wu"},{"given":"Rao","family":"Fu"},{"given":"Yu","family":"Zhang"},{"given":"Huihui","family":"Fang"},{"given":"Yuanpei","family":"Liu"},{"given":"Yanwu","family":"Xu"},{"given":"Yueming","family":"Jin"}],"note":"titleTranslation: 医学 SAM 适配器：为医学图像分段调整任何分段模型","citation-key":"wuMedicalSAMAdapter","language":"en","abstract":"The Segment Anything Model (SAM) has recently gained popularity in the ﬁeld of image segmentation. Thanks to its impressive capabilities in all-round segmentation tasks and its prompt-based interface, SAM has sparked intensive discussion within the community. It is even said by many prestigious experts that image segmentation task has been \"ﬁnished\" by SAM. However, medical image segmentation, although an important branch of the image segmentation family, seems not to be included in the scope of Segmenting \"Anything\". Many individual experiments and recent studies have shown that SAM performs subpar in medical image segmentation. A natural question is how to ﬁnd the missing piece of the puzzle to extend the strong segmentation capability of SAM to medical image segmentation. In this paper, instead of ﬁnetuning the SAM model, we propose Med SAM Adapter, which integrates the medical speciﬁc domain knowledge to the segmentation model, by a simple yet eﬀective adaptation technique. Although this work is still one of a few to transfer the popular NLP technique Adapter to computer vision cases, this simple implementation shows surprisingly good performance on medical image segmentation. A medical image adapted SAM, which we have dubbed Medical SAM Adapter (MSA), shows superior performance on 19 medical image segmentation tasks with various image modalities including CT, MRI, ultrasound image, fundus image, and dermoscopic images. MSA outperforms a wide range of state-of-the-art (SOTA) medical image segmentation methods, such as nnUNet, TransUNet, UNetr, MedSegDiﬀ, and also outperforms the fully ﬁne-turned MedSAM with a considerable performance gap. Code will be released at: https://github.com/WuJunde/Medical-SAM-Adapter.","title":"Medical SAM Adapter: Adapting Segment Anything Model for Medical Image Segmentation","source":"Zotero","id":"wuMedicalSAMAdapter"},"uri":["http://zotero.org/users/9557124/items/ESQQIDGI"]}],"properties":{"formattedCitation":"[@wuMedicalSAMAdapter]","noteIndex":0}}   </w:instrText>
       </w:r>
       <w:r>
         <w:fldChar w:fldCharType="separate"/>
@@ -2960,7 +2952,7 @@
         <w:fldChar w:fldCharType="begin"/>
       </w:r>
       <w:r>
-        <w:instrText xml:space="preserve"> ADDIN ZOTERO_ITEM CSL_CITATION {"citationID":"00000022","citationItems":[{"itemData":{"abstract":"We introduce the Segment Anything (SA) project: a new task, model, and dataset for image segmentation. Using our efﬁcient model in a data collection loop, we built the largest segmentation dataset to date (by far), with over 1 billion masks on 11M licensed and privacy respecting images. The model is designed and trained to be promptable, so it can transfer zero-shot to new image distributions and tasks. We evaluate its capabilities on numerous tasks and ﬁnd that its zero-shot performance is impressive – often competitive with or even superior to prior fully supervised results. We are releasing the Segment Anything Model (SAM) and corresponding dataset (SA-1B) of 1B masks and 11M images at https://segment-anything.com to foster research into foundation models for computer vision.","citation-key":"kirillovSegmentAnything2023","language":"en","accessed":{"date-parts":[["2024",1,17]]},"publisher-place":"Paris, France","author":[{"given":"Alexander","family":"Kirillov"},{"given":"Eric","family":"Mintun"},{"given":"Nikhila","family":"Ravi"},{"given":"Hanzi","family":"Mao"},{"given":"Chloe","family":"Rolland"},{"given":"Laura","family":"Gustafson"},{"given":"Tete","family":"Xiao"},{"given":"Spencer","family":"Whitehead"},{"given":"Alexander C.","family":"Berg"},{"given":"Wan-Yen","family":"Lo"},{"given":"Piotr","family":"Dollár"},{"given":"Ross","family":"Girshick"}],"note":"titleTranslation: 任何分段","publisher":"IEEE","id":"kirillovSegmentAnything2023","URL":"https://ieeexplore.ieee.org/document/10378323/","DOI":"10.1109/ICCV51070.2023.00371","type":"paper-conference","page":"3992-4003","title":"Segment Anything","container-title":"2023 IEEE/CVF International Conference on Computer Vision (ICCV)","event-title":"2023 IEEE/CVF International Conference on Computer Vision (ICCV)","source":"DOI.org (Crossref)","ISBN":"9798350307184","event-place":"Paris, France","issued":{"date-parts":[["2023",10,1]]}},"suffix":"","id":472,"uris":["http://zotero.org/users/9557124/items/RGI8W7FT"],"prefix":"","uri":["http://zotero.org/users/9557124/items/RGI8W7FT"]}],"schema":"https://github.com/citation-style-language/schema/raw/master/csl-citation.json","properties":{"formattedCitation":"[@kirillovSegmentAnything2023]","noteIndex":0}}   </w:instrText>
+        <w:instrText xml:space="preserve"> ADDIN ZOTERO_ITEM CSL_CITATION {"schema":"https://github.com/citation-style-language/schema/raw/master/csl-citation.json","citationID":"00000022","citationItems":[{"suffix":"","id":472,"prefix":"","uris":["http://zotero.org/users/9557124/items/RGI8W7FT"],"itemData":{"publisher":"IEEE","language":"en","page":"3992-4003","DOI":"10.1109/ICCV51070.2023.00371","event-place":"Paris, France","ISBN":"9798350307184","type":"paper-conference","author":[{"given":"Alexander","family":"Kirillov"},{"given":"Eric","family":"Mintun"},{"given":"Nikhila","family":"Ravi"},{"given":"Hanzi","family":"Mao"},{"given":"Chloe","family":"Rolland"},{"given":"Laura","family":"Gustafson"},{"given":"Tete","family":"Xiao"},{"given":"Spencer","family":"Whitehead"},{"given":"Alexander C.","family":"Berg"},{"given":"Wan-Yen","family":"Lo"},{"given":"Piotr","family":"Dollár"},{"given":"Ross","family":"Girshick"}],"container-title":"2023 IEEE/CVF International Conference on Computer Vision (ICCV)","publisher-place":"Paris, France","note":"titleTranslation: 任何分段","citation-key":"kirillovSegmentAnything2023","abstract":"We introduce the Segment Anything (SA) project: a new task, model, and dataset for image segmentation. Using our efﬁcient model in a data collection loop, we built the largest segmentation dataset to date (by far), with over 1 billion masks on 11M licensed and privacy respecting images. The model is designed and trained to be promptable, so it can transfer zero-shot to new image distributions and tasks. We evaluate its capabilities on numerous tasks and ﬁnd that its zero-shot performance is impressive – often competitive with or even superior to prior fully supervised results. We are releasing the Segment Anything Model (SAM) and corresponding dataset (SA-1B) of 1B masks and 11M images at https://segment-anything.com to foster research into foundation models for computer vision.","title":"Segment Anything","event-title":"2023 IEEE/CVF International Conference on Computer Vision (ICCV)","accessed":{"date-parts":[["2024",1,17]]},"URL":"https://ieeexplore.ieee.org/document/10378323/","source":"DOI.org (Crossref)","id":"kirillovSegmentAnything2023","issued":{"date-parts":[["2023",10,1]]}},"uri":["http://zotero.org/users/9557124/items/RGI8W7FT"]}],"properties":{"formattedCitation":"[@kirillovSegmentAnything2023]","noteIndex":0}}   </w:instrText>
       </w:r>
       <w:r>
         <w:fldChar w:fldCharType="separate"/>
@@ -3007,7 +2999,7 @@
         <w:fldChar w:fldCharType="begin"/>
       </w:r>
       <w:r>
-        <w:instrText xml:space="preserve"> ADDIN ZOTERO_ITEM CSL_CITATION {"citationID":"00000023","citationItems":[{"itemData":{"abstract":"We introduce the Segment Anything (SA) project: a new task, model, and dataset for image segmentation. Using our efﬁcient model in a data collection loop, we built the largest segmentation dataset to date (by far), with over 1 billion masks on 11M licensed and privacy respecting images. The model is designed and trained to be promptable, so it can transfer zero-shot to new image distributions and tasks. We evaluate its capabilities on numerous tasks and ﬁnd that its zero-shot performance is impressive – often competitive with or even superior to prior fully supervised results. We are releasing the Segment Anything Model (SAM) and corresponding dataset (SA-1B) of 1B masks and 11M images at https://segment-anything.com to foster research into foundation models for computer vision.","citation-key":"kirillovSegmentAnything2023","language":"en","accessed":{"date-parts":[["2024",1,17]]},"publisher-place":"Paris, France","author":[{"given":"Alexander","family":"Kirillov"},{"given":"Eric","family":"Mintun"},{"given":"Nikhila","family":"Ravi"},{"given":"Hanzi","family":"Mao"},{"given":"Chloe","family":"Rolland"},{"given":"Laura","family":"Gustafson"},{"given":"Tete","family":"Xiao"},{"given":"Spencer","family":"Whitehead"},{"given":"Alexander C.","family":"Berg"},{"given":"Wan-Yen","family":"Lo"},{"given":"Piotr","family":"Dollár"},{"given":"Ross","family":"Girshick"}],"note":"titleTranslation: 任何分段","publisher":"IEEE","id":"kirillovSegmentAnything2023","URL":"https://ieeexplore.ieee.org/document/10378323/","DOI":"10.1109/ICCV51070.2023.00371","type":"paper-conference","page":"3992-4003","title":"Segment Anything","container-title":"2023 IEEE/CVF International Conference on Computer Vision (ICCV)","event-title":"2023 IEEE/CVF International Conference on Computer Vision (ICCV)","source":"DOI.org (Crossref)","ISBN":"9798350307184","event-place":"Paris, France","issued":{"date-parts":[["2023",10,1]]}},"suffix":"","id":472,"uris":["http://zotero.org/users/9557124/items/RGI8W7FT"],"prefix":"","uri":["http://zotero.org/users/9557124/items/RGI8W7FT"]}],"schema":"https://github.com/citation-style-language/schema/raw/master/csl-citation.json","properties":{"formattedCitation":"[@kirillovSegmentAnything2023]","noteIndex":0}}   </w:instrText>
+        <w:instrText xml:space="preserve"> ADDIN ZOTERO_ITEM CSL_CITATION {"schema":"https://github.com/citation-style-language/schema/raw/master/csl-citation.json","citationID":"00000023","citationItems":[{"suffix":"","id":472,"prefix":"","uris":["http://zotero.org/users/9557124/items/RGI8W7FT"],"itemData":{"publisher":"IEEE","language":"en","page":"3992-4003","DOI":"10.1109/ICCV51070.2023.00371","event-place":"Paris, France","ISBN":"9798350307184","type":"paper-conference","author":[{"given":"Alexander","family":"Kirillov"},{"given":"Eric","family":"Mintun"},{"given":"Nikhila","family":"Ravi"},{"given":"Hanzi","family":"Mao"},{"given":"Chloe","family":"Rolland"},{"given":"Laura","family":"Gustafson"},{"given":"Tete","family":"Xiao"},{"given":"Spencer","family":"Whitehead"},{"given":"Alexander C.","family":"Berg"},{"given":"Wan-Yen","family":"Lo"},{"given":"Piotr","family":"Dollár"},{"given":"Ross","family":"Girshick"}],"container-title":"2023 IEEE/CVF International Conference on Computer Vision (ICCV)","publisher-place":"Paris, France","note":"titleTranslation: 任何分段","citation-key":"kirillovSegmentAnything2023","abstract":"We introduce the Segment Anything (SA) project: a new task, model, and dataset for image segmentation. Using our efﬁcient model in a data collection loop, we built the largest segmentation dataset to date (by far), with over 1 billion masks on 11M licensed and privacy respecting images. The model is designed and trained to be promptable, so it can transfer zero-shot to new image distributions and tasks. We evaluate its capabilities on numerous tasks and ﬁnd that its zero-shot performance is impressive – often competitive with or even superior to prior fully supervised results. We are releasing the Segment Anything Model (SAM) and corresponding dataset (SA-1B) of 1B masks and 11M images at https://segment-anything.com to foster research into foundation models for computer vision.","title":"Segment Anything","event-title":"2023 IEEE/CVF International Conference on Computer Vision (ICCV)","accessed":{"date-parts":[["2024",1,17]]},"URL":"https://ieeexplore.ieee.org/document/10378323/","source":"DOI.org (Crossref)","id":"kirillovSegmentAnything2023","issued":{"date-parts":[["2023",10,1]]}},"uri":["http://zotero.org/users/9557124/items/RGI8W7FT"]}],"properties":{"formattedCitation":"[@kirillovSegmentAnything2023]","noteIndex":0}}   </w:instrText>
       </w:r>
       <w:r>
         <w:fldChar w:fldCharType="separate"/>
@@ -4575,7 +4567,7 @@
     </w:p>
     <w:bookmarkEnd w:id="77"/>
     <w:bookmarkEnd w:id="78"/>
-    <w:bookmarkStart w:id="96" w:name="结果分析与性能比较"/>
+    <w:bookmarkStart w:id="100" w:name="结果分析与性能比较"/>
     <w:p>
       <w:pPr>
         <w:pStyle w:val="1"/>
@@ -5774,7 +5766,7 @@
     <w:bookmarkEnd w:id="83"/>
     <w:bookmarkEnd w:id="84"/>
     <w:bookmarkEnd w:id="85"/>
-    <w:bookmarkStart w:id="95" w:name="评估模型性能"/>
+    <w:bookmarkStart w:id="98" w:name="评估模型性能"/>
     <w:p>
       <w:pPr>
         <w:pStyle w:val="2"/>
@@ -5794,7 +5786,7 @@
         <w:fldChar w:fldCharType="begin"/>
       </w:r>
       <w:r>
-        <w:instrText xml:space="preserve"> ADDIN ZOTERO_ITEM CSL_CITATION {"citationID":"00000024","citationItems":[{"itemData":{"issue":"18","citation-key":"gaofeiJiYuDuiDieShuXingJuHeJieGouKongDongJuanJiDeGanZangZhongLiuFenGe2021","URL":"http://www.opticsjournal.net/Articles/Abstract/gxxb/41/18/1810002.cshtml","accessed":{"date-parts":[["2024",5,22]]},"author":[{"given":"高飞","family":"Gao Fei"},{"given":"闫镔","family":"Yan Bin"},{"given":"陈健","family":"Chen Jian"},{"given":"乔凯","family":"Qiao Kai"},{"given":"宁培钢","family":"Ning Peigang"},{"given":"史大鹏","family":"Shi Dapeng"}],"title":"基于堆叠树形聚合结构空洞卷积的肝脏肿瘤分割","container-title-short":"光学学报","id":"gaofeiJiYuDuiDieShuXingJuHeJieGouKongDongJuanJiDeGanZangZhongLiuFenGe2021","volume":"41","DOI":"10.3788/AOS202141.1810002","page":"1810002","container-title":"Acta Optica Sinica","source":"DOI.org (Crossref)","type":"article-journal","language":"zh","ISSN":"0253-2239","issued":{"date-parts":[["2021"]]}},"suffix":"","id":633,"uris":["http://zotero.org/users/9557124/items/URJNPRXT"],"prefix":"","uri":["http://zotero.org/users/9557124/items/URJNPRXT"]}],"schema":"https://github.com/citation-style-language/schema/raw/master/csl-citation.json","properties":{"formattedCitation":"[@gaofeiJiYuDuiDieShuXingJuHeJieGouKongDongJuanJiDeGanZangZhongLiuFenGe2021]","noteIndex":0}}   </w:instrText>
+        <w:instrText xml:space="preserve"> ADDIN ZOTERO_ITEM CSL_CITATION {"schema":"https://github.com/citation-style-language/schema/raw/master/csl-citation.json","citationID":"00000024","citationItems":[{"suffix":"","id":633,"prefix":"","uris":["http://zotero.org/users/9557124/items/URJNPRXT"],"itemData":{"ISSN":"0253-2239","language":"zh","page":"1810002","id":"gaofeiJiYuDuiDieShuXingJuHeJieGouKongDongJuanJiDeGanZangZhongLiuFenGe2021","type":"article-journal","author":[{"given":"高飞","family":"Gao Fei"},{"given":"闫镔","family":"Yan Bin"},{"given":"陈健","family":"Chen Jian"},{"given":"乔凯","family":"Qiao Kai"},{"given":"宁培钢","family":"Ning Peigang"},{"given":"史大鹏","family":"Shi Dapeng"}],"container-title":"Acta Optica Sinica","volume":"41","citation-key":"gaofeiJiYuDuiDieShuXingJuHeJieGouKongDongJuanJiDeGanZangZhongLiuFenGe2021","issue":"18","title":"基于堆叠树形聚合结构空洞卷积的肝脏肿瘤分割","DOI":"10.3788/AOS202141.1810002","accessed":{"date-parts":[["2024",5,22]]},"URL":"http://www.opticsjournal.net/Articles/Abstract/gxxb/41/18/1810002.cshtml","source":"DOI.org (Crossref)","container-title-short":"光学学报","issued":{"date-parts":[["2021"]]}},"uri":["http://zotero.org/users/9557124/items/URJNPRXT"]}],"properties":{"formattedCitation":"[@gaofeiJiYuDuiDieShuXingJuHeJieGouKongDongJuanJiDeGanZangZhongLiuFenGe2021]","noteIndex":0}}   </w:instrText>
       </w:r>
       <w:r>
         <w:fldChar w:fldCharType="separate"/>
@@ -5945,9 +5937,9 @@
       <w:r>
         <w:drawing>
           <wp:inline>
-            <wp:extent cx="6108700" cy="4581525"/>
+            <wp:extent cx="5313145" cy="3859730"/>
             <wp:effectExtent b="0" l="0" r="0" t="0"/>
-            <wp:docPr descr="图 4.3 模型训练过程 IOU 结果" title="" id="93" name="Picture"/>
+            <wp:docPr descr="图 4.3 模型训练过程 IOU 结果，横坐标为训练轮次，纵坐标为验证集 IOU 指标" title="" id="93" name="Picture"/>
             <a:graphic>
               <a:graphicData uri="http://schemas.openxmlformats.org/drawingml/2006/picture">
                 <pic:pic>
@@ -5966,7 +5958,7 @@
                   <pic:spPr bwMode="auto">
                     <a:xfrm>
                       <a:off x="0" y="0"/>
-                      <a:ext cx="6108700" cy="4581525"/>
+                      <a:ext cx="5313145" cy="3859730"/>
                     </a:xfrm>
                     <a:prstGeom prst="rect">
                       <a:avLst/>
@@ -5990,7 +5982,7 @@
         <w:pStyle w:val="ImageCaption"/>
       </w:pPr>
       <w:r>
-        <w:t xml:space="preserve">图 4.3 模型训练过程 IOU 结果</w:t>
+        <w:t xml:space="preserve">图 4.3 模型训练过程 IOU 结果，横坐标为训练轮次，纵坐标为验证集 IOU 指标</w:t>
       </w:r>
     </w:p>
     <w:p>
@@ -6004,7 +5996,7 @@
         <w:fldChar w:fldCharType="begin"/>
       </w:r>
       <w:r>
-        <w:instrText xml:space="preserve"> ADDIN ZOTERO_ITEM CSL_CITATION {"citationID":"00000025","citationItems":[{"itemData":{"abstract":"There is large consent that successful training of deep networks requires many thousand annotated training samples. In this paper, we present a network and training strategy that relies on the strong use of data augmentation to use the available annotated samples more efficiently. The architecture consists of a contracting path to capture context and a symmetric expanding path that enables precise localization. We show that such a network can be trained end-to-end from very few images and outperforms the prior best method (a sliding-window convolutional network) on the ISBI challenge for segmentation of neuronal structures in electron microscopic stacks. Using the same network trained on transmitted light microscopy images (phase contrast and DIC) we won the ISBI cell tracking challenge 2015 in these categories by a large margin. Moreover, the network is fast. Segmentation of a 512x512 image takes less than a second on a recent GPU. The full implementation (based on Caffe) and the trained networks are available at http://lmb.informatik.uni-freiburg.de/people/ronneber/u-net.","event-place":"Cham","language":"en","ISBN":"978-3-319-24574-4","publisher-place":"Cham","author":[{"given":"Olaf","family":"Ronneberger"},{"given":"Philipp","family":"Fischer"},{"given":"Thomas","family":"Brox"}],"title":"U-Net: Convolutional Networks for Biomedical Image Segmentation","publisher":"Springer International Publishing","id":"ronnebergerUNetConvolutionalNetworks2015","title-short":"U-Net","DOI":"10.1007/978-3-319-24574-4_28","page":"234-241","container-title":"Medical Image Computing and Computer-Assisted Intervention – MICCAI 2015","type":"paper-conference","source":"Springer Link","citation-key":"ronnebergerUNetConvolutionalNetworks2015","editor":[{"given":"Nassir","family":"Navab"},{"given":"Joachim","family":"Hornegger"},{"given":"William M.","family":"Wells"},{"given":"Alejandro F.","family":"Frangi"}],"issued":{"date-parts":[["2015"]]}},"suffix":"","id":603,"uris":["http://zotero.org/users/9557124/items/WDLM3U9S"],"prefix":"","uri":["http://zotero.org/users/9557124/items/WDLM3U9S"]}],"schema":"https://github.com/citation-style-language/schema/raw/master/csl-citation.json","properties":{"formattedCitation":"[@ronnebergerUNetConvolutionalNetworks2015]","noteIndex":0}}   </w:instrText>
+        <w:instrText xml:space="preserve"> ADDIN ZOTERO_ITEM CSL_CITATION {"schema":"https://github.com/citation-style-language/schema/raw/master/csl-citation.json","citationID":"00000025","citationItems":[{"suffix":"","id":603,"prefix":"","uris":["http://zotero.org/users/9557124/items/WDLM3U9S"],"itemData":{"publisher":"Springer International Publishing","title-short":"U-Net","language":"en","page":"234-241","title":"U-Net: Convolutional Networks for Biomedical Image Segmentation","event-place":"Cham","ISBN":"978-3-319-24574-4","type":"paper-conference","author":[{"given":"Olaf","family":"Ronneberger"},{"given":"Philipp","family":"Fischer"},{"given":"Thomas","family":"Brox"}],"container-title":"Medical Image Computing and Computer-Assisted Intervention – MICCAI 2015","publisher-place":"Cham","citation-key":"ronnebergerUNetConvolutionalNetworks2015","editor":[{"given":"Nassir","family":"Navab"},{"given":"Joachim","family":"Hornegger"},{"given":"William M.","family":"Wells"},{"given":"Alejandro F.","family":"Frangi"}],"abstract":"There is large consent that successful training of deep networks requires many thousand annotated training samples. In this paper, we present a network and training strategy that relies on the strong use of data augmentation to use the available annotated samples more efficiently. The architecture consists of a contracting path to capture context and a symmetric expanding path that enables precise localization. We show that such a network can be trained end-to-end from very few images and outperforms the prior best method (a sliding-window convolutional network) on the ISBI challenge for segmentation of neuronal structures in electron microscopic stacks. Using the same network trained on transmitted light microscopy images (phase contrast and DIC) we won the ISBI cell tracking challenge 2015 in these categories by a large margin. Moreover, the network is fast. Segmentation of a 512x512 image takes less than a second on a recent GPU. The full implementation (based on Caffe) and the trained networks are available at http://lmb.informatik.uni-freiburg.de/people/ronneber/u-net.","DOI":"10.1007/978-3-319-24574-4_28","source":"Springer Link","id":"ronnebergerUNetConvolutionalNetworks2015","issued":{"date-parts":[["2015"]]}},"uri":["http://zotero.org/users/9557124/items/WDLM3U9S"]}],"properties":{"formattedCitation":"[@ronnebergerUNetConvolutionalNetworks2015]","noteIndex":0}}   </w:instrText>
       </w:r>
       <w:r>
         <w:fldChar w:fldCharType="separate"/>
@@ -6025,7 +6017,7 @@
         <w:fldChar w:fldCharType="begin"/>
       </w:r>
       <w:r>
-        <w:instrText xml:space="preserve"> ADDIN ZOTERO_ITEM CSL_CITATION {"citationID":"00000026","citationItems":[{"itemData":{"issue":"18","citation-key":"gaofeiJiYuDuiDieShuXingJuHeJieGouKongDongJuanJiDeGanZangZhongLiuFenGe2021","URL":"http://www.opticsjournal.net/Articles/Abstract/gxxb/41/18/1810002.cshtml","accessed":{"date-parts":[["2024",5,22]]},"author":[{"given":"高飞","family":"Gao Fei"},{"given":"闫镔","family":"Yan Bin"},{"given":"陈健","family":"Chen Jian"},{"given":"乔凯","family":"Qiao Kai"},{"given":"宁培钢","family":"Ning Peigang"},{"given":"史大鹏","family":"Shi Dapeng"}],"title":"基于堆叠树形聚合结构空洞卷积的肝脏肿瘤分割","container-title-short":"光学学报","id":"gaofeiJiYuDuiDieShuXingJuHeJieGouKongDongJuanJiDeGanZangZhongLiuFenGe2021","volume":"41","DOI":"10.3788/AOS202141.1810002","page":"1810002","container-title":"Acta Optica Sinica","source":"DOI.org (Crossref)","type":"article-journal","language":"zh","ISSN":"0253-2239","issued":{"date-parts":[["2021"]]}},"suffix":"","id":633,"uris":["http://zotero.org/users/9557124/items/URJNPRXT"],"prefix":"","uri":["http://zotero.org/users/9557124/items/URJNPRXT"]}],"schema":"https://github.com/citation-style-language/schema/raw/master/csl-citation.json","properties":{"formattedCitation":"[@gaofeiJiYuDuiDieShuXingJuHeJieGouKongDongJuanJiDeGanZangZhongLiuFenGe2021]","noteIndex":0}}   </w:instrText>
+        <w:instrText xml:space="preserve"> ADDIN ZOTERO_ITEM CSL_CITATION {"schema":"https://github.com/citation-style-language/schema/raw/master/csl-citation.json","citationID":"00000026","citationItems":[{"suffix":"","id":633,"prefix":"","uris":["http://zotero.org/users/9557124/items/URJNPRXT"],"itemData":{"ISSN":"0253-2239","language":"zh","page":"1810002","id":"gaofeiJiYuDuiDieShuXingJuHeJieGouKongDongJuanJiDeGanZangZhongLiuFenGe2021","type":"article-journal","author":[{"given":"高飞","family":"Gao Fei"},{"given":"闫镔","family":"Yan Bin"},{"given":"陈健","family":"Chen Jian"},{"given":"乔凯","family":"Qiao Kai"},{"given":"宁培钢","family":"Ning Peigang"},{"given":"史大鹏","family":"Shi Dapeng"}],"container-title":"Acta Optica Sinica","volume":"41","citation-key":"gaofeiJiYuDuiDieShuXingJuHeJieGouKongDongJuanJiDeGanZangZhongLiuFenGe2021","issue":"18","title":"基于堆叠树形聚合结构空洞卷积的肝脏肿瘤分割","DOI":"10.3788/AOS202141.1810002","accessed":{"date-parts":[["2024",5,22]]},"URL":"http://www.opticsjournal.net/Articles/Abstract/gxxb/41/18/1810002.cshtml","source":"DOI.org (Crossref)","container-title-short":"光学学报","issued":{"date-parts":[["2021"]]}},"uri":["http://zotero.org/users/9557124/items/URJNPRXT"]}],"properties":{"formattedCitation":"[@gaofeiJiYuDuiDieShuXingJuHeJieGouKongDongJuanJiDeGanZangZhongLiuFenGe2021]","noteIndex":0}}   </w:instrText>
       </w:r>
       <w:r>
         <w:fldChar w:fldCharType="separate"/>
@@ -6046,7 +6038,7 @@
         <w:fldChar w:fldCharType="begin"/>
       </w:r>
       <w:r>
-        <w:instrText xml:space="preserve"> ADDIN ZOTERO_ITEM CSL_CITATION {"citationID":"00000027","citationItems":[{"itemData":{"abstract":"In this paper, we present UNet++, a new, more powerful architecture for medical image segmentation. Our architecture is essentially a deeply-supervised encoder-decoder network where the encoder and decoder sub-networks are connected through a series of nested, dense skip pathways. The re-designed skip pathways aim at reducing the semantic gap between the feature maps of the encoder and decoder sub-networks. We argue that the optimizer would deal with an easier learning task when the feature maps from the decoder and encoder networks are semantically similar. We have evaluated UNet++ in comparison with U-Net and wide U-Net architectures across multiple medical image segmentation tasks: nodule segmentation in the low-dose CT scans of chest, nuclei segmentation in the microscopy images, liver segmentation in abdominal CT scans, and polyp segmentation in colonoscopy videos. Our experiments demonstrate that UNet++ with deep supervision achieves an average IoU gain of 3.9 and 3.4 points over U-Net and wide U-Net, respectively.","event-place":"Cham","language":"en","ISBN":"978-3-030-00889-5","publisher-place":"Cham","author":[{"given":"Zongwei","family":"Zhou"},{"given":"Md Mahfuzur","family":"Rahman Siddiquee"},{"given":"Nima","family":"Tajbakhsh"},{"given":"Jianming","family":"Liang"}],"note":"abstractTranslation:  在本文中，我们介绍了 UNet++，一种用于医学图像分割的更强大的新架构。我们的架构本质上是一个深度监督的编码器-解码器网络，其中编码器和解码器子网络通过一系列嵌套的密集跳转路径相连。重新设计的跳过路径旨在缩小编码器和解码器子网络的特征图之间的语义差距。我们认为，当解码器和编码器网络的特征图在语义上相似时，优化器将更容易完成学习任务。我们将 UNet++ 与 U-Net 和宽 U-Net 架构进行了比较，并在多个医疗图像分割任务中进行了评估：胸部低剂量 CT 扫描中的结节分割、显微镜图像中的核分割、腹部 CT 扫描中的肝脏分割以及结肠镜检查视频中的息肉分割。我们的实验证明，与 U-Net 和宽 U-Net 相比，具有深度监督功能的 UNet++ 平均 IoU 增益分别为 3.9 点和 3.4 点。","publisher":"Springer International Publishing","id":"zhouUNetNestedUNet2018","title-short":"UNet++","DOI":"10.1007/978-3-030-00889-5_1","page":"3-11","type":"paper-conference","container-title":"Deep Learning in Medical Image Analysis and Multimodal Learning for Clinical Decision Support","title":"UNet++: A Nested U-Net Architecture for Medical Image Segmentation","source":"Springer Link","citation-key":"zhouUNetNestedUNet2018","editor":[{"given":"Danail","family":"Stoyanov"},{"given":"Zeike","family":"Taylor"},{"given":"Gustavo","family":"Carneiro"},{"given":"Tanveer","family":"Syeda-Mahmood"},{"given":"Anne","family":"Martel"},{"given":"Lena","family":"Maier-Hein"},{"given":"João Manuel R.S.","family":"Tavares"},{"given":"Andrew","family":"Bradley"},{"given":"João Paulo","family":"Papa"},{"given":"Vasileios","family":"Belagiannis"},{"given":"Jacinto C.","family":"Nascimento"},{"given":"Zhi","family":"Lu"},{"given":"Sailesh","family":"Conjeti"},{"given":"Mehdi","family":"Moradi"},{"given":"Hayit","family":"Greenspan"},{"given":"Anant","family":"Madabhushi"}],"issued":{"date-parts":[["2018"]]}},"suffix":"","id":636,"uris":["http://zotero.org/users/9557124/items/CXJ5UHZ3"],"prefix":"","uri":["http://zotero.org/users/9557124/items/CXJ5UHZ3"]}],"schema":"https://github.com/citation-style-language/schema/raw/master/csl-citation.json","properties":{"formattedCitation":"[@zhouUNetNestedUNet2018]","noteIndex":0}}   </w:instrText>
+        <w:instrText xml:space="preserve"> ADDIN ZOTERO_ITEM CSL_CITATION {"schema":"https://github.com/citation-style-language/schema/raw/master/csl-citation.json","citationID":"00000027","citationItems":[{"suffix":"","id":636,"prefix":"","uris":["http://zotero.org/users/9557124/items/CXJ5UHZ3"],"itemData":{"publisher":"Springer International Publishing","title-short":"UNet++","language":"en","page":"3-11","id":"zhouUNetNestedUNet2018","event-place":"Cham","ISBN":"978-3-030-00889-5","type":"paper-conference","author":[{"given":"Zongwei","family":"Zhou"},{"given":"Md Mahfuzur","family":"Rahman Siddiquee"},{"given":"Nima","family":"Tajbakhsh"},{"given":"Jianming","family":"Liang"}],"container-title":"Deep Learning in Medical Image Analysis and Multimodal Learning for Clinical Decision Support","publisher-place":"Cham","note":"abstractTranslation:  在本文中，我们介绍了 UNet++，一种用于医学图像分割的更强大的新架构。我们的架构本质上是一个深度监督的编码器-解码器网络，其中编码器和解码器子网络通过一系列嵌套的密集跳转路径相连。重新设计的跳过路径旨在缩小编码器和解码器子网络的特征图之间的语义差距。我们认为，当解码器和编码器网络的特征图在语义上相似时，优化器将更容易完成学习任务。我们将 UNet++ 与 U-Net 和宽 U-Net 架构进行了比较，并在多个医疗图像分割任务中进行了评估：胸部低剂量 CT 扫描中的结节分割、显微镜图像中的核分割、腹部 CT 扫描中的肝脏分割以及结肠镜检查视频中的息肉分割。我们的实验证明，与 U-Net 和宽 U-Net 相比，具有深度监督功能的 UNet++ 平均 IoU 增益分别为 3.9 点和 3.4 点。","citation-key":"zhouUNetNestedUNet2018","editor":[{"given":"Danail","family":"Stoyanov"},{"given":"Zeike","family":"Taylor"},{"given":"Gustavo","family":"Carneiro"},{"given":"Tanveer","family":"Syeda-Mahmood"},{"given":"Anne","family":"Martel"},{"given":"Lena","family":"Maier-Hein"},{"given":"João Manuel R.S.","family":"Tavares"},{"given":"Andrew","family":"Bradley"},{"given":"João Paulo","family":"Papa"},{"given":"Vasileios","family":"Belagiannis"},{"given":"Jacinto C.","family":"Nascimento"},{"given":"Zhi","family":"Lu"},{"given":"Sailesh","family":"Conjeti"},{"given":"Mehdi","family":"Moradi"},{"given":"Hayit","family":"Greenspan"},{"given":"Anant","family":"Madabhushi"}],"title":"UNet++: A Nested U-Net Architecture for Medical Image Segmentation","abstract":"In this paper, we present UNet++, a new, more powerful architecture for medical image segmentation. Our architecture is essentially a deeply-supervised encoder-decoder network where the encoder and decoder sub-networks are connected through a series of nested, dense skip pathways. The re-designed skip pathways aim at reducing the semantic gap between the feature maps of the encoder and decoder sub-networks. We argue that the optimizer would deal with an easier learning task when the feature maps from the decoder and encoder networks are semantically similar. We have evaluated UNet++ in comparison with U-Net and wide U-Net architectures across multiple medical image segmentation tasks: nodule segmentation in the low-dose CT scans of chest, nuclei segmentation in the microscopy images, liver segmentation in abdominal CT scans, and polyp segmentation in colonoscopy videos. Our experiments demonstrate that UNet++ with deep supervision achieves an average IoU gain of 3.9 and 3.4 points over U-Net and wide U-Net, respectively.","source":"Springer Link","DOI":"10.1007/978-3-030-00889-5_1","issued":{"date-parts":[["2018"]]}},"uri":["http://zotero.org/users/9557124/items/CXJ5UHZ3"]}],"properties":{"formattedCitation":"[@zhouUNetNestedUNet2018]","noteIndex":0}}   </w:instrText>
       </w:r>
       <w:r>
         <w:fldChar w:fldCharType="separate"/>
@@ -6066,167 +6058,133 @@
     </w:p>
     <w:p>
       <w:pPr>
+        <w:pStyle w:val="CaptionedFigure"/>
+      </w:pPr>
+      <w:r>
+        <w:drawing>
+          <wp:inline>
+            <wp:extent cx="5499100" cy="3937000"/>
+            <wp:effectExtent b="0" l="0" r="0" t="0"/>
+            <wp:docPr descr="不同模型的肝脏肿瘤分割IOU" title="" id="96" name="Picture"/>
+            <a:graphic>
+              <a:graphicData uri="http://schemas.openxmlformats.org/drawingml/2006/picture">
+                <pic:pic>
+                  <pic:nvPicPr>
+                    <pic:cNvPr descr="不同模型的肝脏肿瘤分割IOU（交并比）.png" id="97" name="Picture"/>
+                    <pic:cNvPicPr>
+                      <a:picLocks noChangeArrowheads="1" noChangeAspect="1"/>
+                    </pic:cNvPicPr>
+                  </pic:nvPicPr>
+                  <pic:blipFill>
+                    <a:blip r:embed="rId95"/>
+                    <a:stretch>
+                      <a:fillRect/>
+                    </a:stretch>
+                  </pic:blipFill>
+                  <pic:spPr bwMode="auto">
+                    <a:xfrm>
+                      <a:off x="0" y="0"/>
+                      <a:ext cx="5499100" cy="3937000"/>
+                    </a:xfrm>
+                    <a:prstGeom prst="rect">
+                      <a:avLst/>
+                    </a:prstGeom>
+                    <a:noFill/>
+                    <a:ln w="9525">
+                      <a:noFill/>
+                      <a:headEnd/>
+                      <a:tailEnd/>
+                    </a:ln>
+                  </pic:spPr>
+                </pic:pic>
+              </a:graphicData>
+            </a:graphic>
+          </wp:inline>
+        </w:drawing>
+      </w:r>
+    </w:p>
+    <w:p>
+      <w:pPr>
+        <w:pStyle w:val="ImageCaption"/>
+      </w:pPr>
+      <w:r>
+        <w:t xml:space="preserve">不同模型的肝脏肿瘤分割IOU</w:t>
+      </w:r>
+    </w:p>
+    <w:p>
+      <w:pPr>
         <w:pStyle w:val="a6"/>
       </w:pPr>
       <w:r>
-        <w:t xml:space="preserve">表 4.1 模型分割性能比较</w:t>
-      </w:r>
-    </w:p>
-    <w:tbl>
-      <w:tblPr>
-        <w:tblStyle w:val="Table"/>
-        <w:tblW w:type="auto" w:w="0"/>
-        <w:tblLook w:firstRow="1" w:lastRow="0" w:firstColumn="0" w:lastColumn="0" w:noHBand="0" w:noVBand="0" w:val="0020"/>
-      </w:tblPr>
-      <w:tblGrid>
-        <w:gridCol w:w="3960"/>
-        <w:gridCol w:w="3960"/>
-      </w:tblGrid>
-      <w:tr>
-        <w:trPr>
-          <w:tblHeader w:val="on"/>
-        </w:trPr>
-        <w:tc>
-          <w:tcPr/>
-          <w:p>
-            <w:pPr>
-              <w:pStyle w:val="Compact"/>
-              <w:jc w:val="left"/>
-            </w:pPr>
-            <w:r>
-              <w:t xml:space="preserve">模型</w:t>
-            </w:r>
-          </w:p>
-        </w:tc>
-        <w:tc>
-          <w:tcPr/>
-          <w:p>
-            <w:pPr>
-              <w:pStyle w:val="Compact"/>
-              <w:jc w:val="left"/>
-            </w:pPr>
-            <w:r>
-              <w:t xml:space="preserve">IOU（交并比）</w:t>
-            </w:r>
-          </w:p>
-        </w:tc>
-      </w:tr>
-      <w:tr>
-        <w:tc>
-          <w:tcPr/>
-          <w:p>
-            <w:pPr>
-              <w:pStyle w:val="Compact"/>
-              <w:jc w:val="left"/>
-            </w:pPr>
-            <w:r>
-              <w:t xml:space="preserve">本文 SAM 方法</w:t>
-            </w:r>
-          </w:p>
-        </w:tc>
-        <w:tc>
-          <w:tcPr/>
-          <w:p>
-            <w:pPr>
-              <w:pStyle w:val="Compact"/>
-              <w:jc w:val="left"/>
-            </w:pPr>
-            <w:r>
-              <w:t xml:space="preserve">0.961</w:t>
-            </w:r>
-          </w:p>
-        </w:tc>
-      </w:tr>
-      <w:tr>
-        <w:tc>
-          <w:tcPr/>
-          <w:p>
-            <w:pPr>
-              <w:pStyle w:val="Compact"/>
-              <w:jc w:val="left"/>
-            </w:pPr>
-            <w:r>
-              <w:t xml:space="preserve">U-Net</w:t>
-            </w:r>
-          </w:p>
-        </w:tc>
-        <w:tc>
-          <w:tcPr/>
-          <w:p>
-            <w:pPr>
-              <w:pStyle w:val="Compact"/>
-              <w:jc w:val="left"/>
-            </w:pPr>
-            <w:r>
-              <w:t xml:space="preserve">0.920</w:t>
-            </w:r>
-          </w:p>
-        </w:tc>
-      </w:tr>
-      <w:tr>
-        <w:tc>
-          <w:tcPr/>
-          <w:p>
-            <w:pPr>
-              <w:pStyle w:val="Compact"/>
-              <w:jc w:val="left"/>
-            </w:pPr>
-            <w:r>
-              <w:t xml:space="preserve">堆叠树形聚合结构空洞卷积</w:t>
-            </w:r>
-          </w:p>
-        </w:tc>
-        <w:tc>
-          <w:tcPr/>
-          <w:p>
-            <w:pPr>
-              <w:pStyle w:val="Compact"/>
-              <w:jc w:val="left"/>
-            </w:pPr>
-            <w:r>
-              <w:t xml:space="preserve">0.732</w:t>
-            </w:r>
-          </w:p>
-        </w:tc>
-      </w:tr>
-      <w:tr>
-        <w:tc>
-          <w:tcPr/>
-          <w:p>
-            <w:pPr>
-              <w:pStyle w:val="Compact"/>
-              <w:jc w:val="left"/>
-            </w:pPr>
-            <w:r>
-              <w:t xml:space="preserve">U-Net++</w:t>
-            </w:r>
-          </w:p>
-        </w:tc>
-        <w:tc>
-          <w:tcPr/>
-          <w:p>
-            <w:pPr>
-              <w:pStyle w:val="Compact"/>
-              <w:jc w:val="left"/>
-            </w:pPr>
-            <w:r>
-              <w:t xml:space="preserve">0.829</w:t>
-            </w:r>
-          </w:p>
-        </w:tc>
-      </w:tr>
-    </w:tbl>
+        <w:t xml:space="preserve">上述结果中可以看出，本研究提出的基于 SAM 的分割方法在主要评估分割结果与真实值相似度的 IOU 指标上优于多种深度学习方法，基于 Transformer Vision 的SAM 模型在医学图像处理中表现优异。但本文研究方法和实验设计仍有提升空间，未来可通过更深入的模型调整和微调训练来改更进一步改善其性能，以提升模型在实际应用中的表现。</w:t>
+      </w:r>
+    </w:p>
+    <w:bookmarkEnd w:id="98"/>
+    <w:bookmarkStart w:id="99" w:name="结果讨论"/>
+    <w:p>
+      <w:pPr>
+        <w:pStyle w:val="2"/>
+      </w:pPr>
+      <w:r>
+        <w:t xml:space="preserve">结果讨论</w:t>
+      </w:r>
+    </w:p>
+    <w:p>
+      <w:pPr>
+        <w:pStyle w:val="FirstParagraph"/>
+      </w:pPr>
+      <w:r>
+        <w:t xml:space="preserve">在本研究中，我们通过对万物分割模型（Segment Anything Model）在数据集上的微调，实现了对腹部 CT 扫描图像的肝脏肿瘤的自动分割。以下是实验结果的深入分析及其在实际应用中的改进方向。</w:t>
+      </w:r>
+    </w:p>
     <w:p>
       <w:pPr>
         <w:pStyle w:val="a6"/>
       </w:pPr>
       <w:r>
-        <w:t xml:space="preserve">上述结果中可以看出，本研究提出的基于 SAM 的分割方法在主要评估分割结果与真实值相似度的 IOU 指标上优于多种深度学习方法，基于 Transformer Vision 的SAM 模型在医学图像处理中表现优异。</w:t>
-      </w:r>
-    </w:p>
-    <w:bookmarkEnd w:id="95"/>
-    <w:bookmarkEnd w:id="96"/>
-    <w:bookmarkStart w:id="100" w:name="结论-2"/>
+        <w:t xml:space="preserve">实验结果显示，基于 Vision Transformer 的 SAM 模型在腹部 CT 扫描图像的数据集上取得了较高准确率，这样的实验结果充分证实了 SAM 模型在肝脏肿瘤分割模型任务中的有效性。</w:t>
+      </w:r>
+    </w:p>
+    <w:p>
+      <w:pPr>
+        <w:pStyle w:val="a6"/>
+      </w:pPr>
+      <w:r>
+        <w:t xml:space="preserve">与以往的深度学习模型相比，本研究采用的 SAM 模型表现出更高的准确性能和更强的泛化能力。之前对于医学图像分割的研究通常依赖大量的数据集训练，例如 Gao Fei 等提出的基于堆叠树形聚合结构空洞卷积的肝脏肿瘤分割方法中，模型的训练使用了 2012 年至 2017 年在河南省人民医院接受肝癌治疗的 325 例晚期肝细胞肝癌（HCC）患者的CT图像，共获取 6146 张图像，其中 6046 张作为训练集，100 张作为测试集，经过数据增强和扩充后，训练集数据达到了20倍，即20×6046个图像</w:t>
+      </w:r>
+      <w:r>
+        <w:fldChar w:fldCharType="begin"/>
+      </w:r>
+      <w:r>
+        <w:instrText xml:space="preserve"> ADDIN ZOTERO_ITEM CSL_CITATION {"schema":"https://github.com/citation-style-language/schema/raw/master/csl-citation.json","citationID":"00000028","citationItems":[{"suffix":"","id":633,"prefix":"","uris":["http://zotero.org/users/9557124/items/URJNPRXT"],"itemData":{"ISSN":"0253-2239","language":"zh","page":"1810002","id":"gaofeiJiYuDuiDieShuXingJuHeJieGouKongDongJuanJiDeGanZangZhongLiuFenGe2021","type":"article-journal","author":[{"given":"高飞","family":"Gao Fei"},{"given":"闫镔","family":"Yan Bin"},{"given":"陈健","family":"Chen Jian"},{"given":"乔凯","family":"Qiao Kai"},{"given":"宁培钢","family":"Ning Peigang"},{"given":"史大鹏","family":"Shi Dapeng"}],"container-title":"Acta Optica Sinica","volume":"41","citation-key":"gaofeiJiYuDuiDieShuXingJuHeJieGouKongDongJuanJiDeGanZangZhongLiuFenGe2021","issue":"18","title":"基于堆叠树形聚合结构空洞卷积的肝脏肿瘤分割","DOI":"10.3788/AOS202141.1810002","accessed":{"date-parts":[["2024",5,22]]},"URL":"http://www.opticsjournal.net/Articles/Abstract/gxxb/41/18/1810002.cshtml","source":"DOI.org (Crossref)","container-title-short":"光学学报","issued":{"date-parts":[["2021"]]}},"uri":["http://zotero.org/users/9557124/items/URJNPRXT"]}],"properties":{"formattedCitation":"[@gaofeiJiYuDuiDieShuXingJuHeJieGouKongDongJuanJiDeGanZangZhongLiuFenGe2021]","noteIndex":0}}   </w:instrText>
+      </w:r>
+      <w:r>
+        <w:fldChar w:fldCharType="separate"/>
+      </w:r>
+      <w:r>
+        <w:rPr>
+          <w:noProof/>
+        </w:rPr>
+        <w:t>&lt;Do Zotero Refresh: [@gaofeiJiYuDuiDieShuXingJuHeJieGouKongDongJuanJiDeGanZangZhongLiuFenGe2021]&gt;</w:t>
+      </w:r>
+      <w:r>
+        <w:fldChar w:fldCharType="end"/>
+      </w:r>
+      <w:r>
+        <w:t xml:space="preserve">。相比之下，本文提出的 SAM 分割方法训练所使用的数据集仅 20 例匿名患者的 CT 图像，训练成果却取得了远优于前者的分割效果。这进一步证实了 SAM 模型的优越性。</w:t>
+      </w:r>
+    </w:p>
+    <w:p>
+      <w:pPr>
+        <w:pStyle w:val="a6"/>
+      </w:pPr>
+      <w:r>
+        <w:t xml:space="preserve">SAM 作为新生的图像分割模型，诞生之初就被寄予厚望，SAM 模型的提出者 Jim Fan 认为，这是计算机视觉领域的 GPT-3 时刻。GPT-3 是一种强大的自然语言处理模型，通过预训练和微调，能够适应各种语言任务。同样地，SAM模型通过预训练和微调，能够适应各种图像分割任务。这意味着，SAM 有可能成为新的计算机视觉领域的发展方向，如 GPT 在语言文字处理领域的引领作用。通过这些讨论分析，我们有信心让 SAM 模型在医学图像分割领域表现出更高的性能和更强的适应性，更好地满足临床应用的需求。</w:t>
+      </w:r>
+    </w:p>
+    <w:bookmarkEnd w:id="99"/>
+    <w:bookmarkEnd w:id="100"/>
+    <w:bookmarkStart w:id="104" w:name="结论-2"/>
     <w:p>
       <w:pPr>
         <w:pStyle w:val="1"/>
@@ -6267,7 +6225,7 @@
         <w:t xml:space="preserve">综上所述，基于 SAM 模型的肝脏肿瘤分割软件的开发，不仅可以改善现有的图像分割方法，还有助于提高肝脏疾病的诊断效率和准确性。未来的研究应当着重于模型的实际应用和临床转化，以实现医学影像自动化分析的最终目标。</w:t>
       </w:r>
     </w:p>
-    <w:bookmarkStart w:id="97" w:name="不足"/>
+    <w:bookmarkStart w:id="101" w:name="不足"/>
     <w:p>
       <w:pPr>
         <w:pStyle w:val="2"/>
@@ -6348,8 +6306,8 @@
         <w:t xml:space="preserve">虽然本研究在测试集上展示了良好的性能，但在实际临床应用中的验证和评估尚不足。未来需要在真实临床环境中进行更多的测试和验证，以确保模型在实际应用中的可靠性和有效性。</w:t>
       </w:r>
     </w:p>
-    <w:bookmarkEnd w:id="97"/>
-    <w:bookmarkStart w:id="98" w:name="展望"/>
+    <w:bookmarkEnd w:id="101"/>
+    <w:bookmarkStart w:id="102" w:name="展望"/>
     <w:p>
       <w:pPr>
         <w:pStyle w:val="2"/>
@@ -6478,8 +6436,8 @@
         <w:t xml:space="preserve">加强与临床专家的合作，通过他们的反馈不断改进和优化模型。这不仅有助于提升模型的实际应用价值，还能确保研究方向和临床需求紧密结合。</w:t>
       </w:r>
     </w:p>
-    <w:bookmarkEnd w:id="98"/>
-    <w:bookmarkStart w:id="99" w:name="总结-1"/>
+    <w:bookmarkEnd w:id="102"/>
+    <w:bookmarkStart w:id="103" w:name="总结-1"/>
     <w:p>
       <w:pPr>
         <w:pStyle w:val="2"/>
@@ -6504,9 +6462,9 @@
         <w:t xml:space="preserve">在基于 SAM 大模型的肝脏肿瘤分割软件开发上取得了很好的成效，将来可通过对模型的进一步优化微调与前端开发提升其性能与易用性。我希望在以后的学习中能在该研究方面继续不懈学习和研究，也希望能通过自己的努力能够为医疗领域图像处理奉献力量。</w:t>
       </w:r>
     </w:p>
-    <w:bookmarkEnd w:id="99"/>
-    <w:bookmarkEnd w:id="100"/>
-    <w:bookmarkStart w:id="101" w:name="参考文献"/>
+    <w:bookmarkEnd w:id="103"/>
+    <w:bookmarkEnd w:id="104"/>
+    <w:bookmarkStart w:id="105" w:name="参考文献"/>
     <w:p>
       <w:pPr>
         <w:pStyle w:val="1"/>
@@ -6515,8 +6473,8 @@
         <w:t xml:space="preserve">参考文献</w:t>
       </w:r>
     </w:p>
-    <w:bookmarkEnd w:id="101"/>
-    <w:bookmarkStart w:id="102" w:name="致谢"/>
+    <w:bookmarkEnd w:id="105"/>
+    <w:bookmarkStart w:id="106" w:name="致谢"/>
     <w:p>
       <w:pPr>
         <w:pStyle w:val="1"/>
@@ -6533,7 +6491,7 @@
         <w:t xml:space="preserve">在本科毕业论文的撰写过程中，得到了许多人的帮助和支持。在此，我衷心感谢他们每一个人。首先，我要特别感谢我的导师刘琨，在学术上给予我无限的指导。刘琨老师严谨的学术态度、深厚的专业知识和无私的精神深深影响了我。在论文的选题、研究以及写作过程中，刘琨老师都给予我悉心指导，每一次讨论都让我受益匪浅。感谢测控专业的所有老师和同学们，在我的大学生活中给予我帮助和支持。特别是实验室的同学们，我们共同度过了许多难忘的时光，彼此间的讨论和合作使我受益良多。此外，我还要感谢我的家人对我的支持和鼓励。父母始终是我最坚强的后盾，他们的理解和爱让我在遇到困难和挫折时永不放弃。感谢他们无条件的爱和对我的信任，是他们让我有勇气追求自己的梦想。最后，感谢所有曾经给予我帮助和启发的人。是你们的帮助和支持使我能够顺利完成我的学业。</w:t>
       </w:r>
     </w:p>
-    <w:bookmarkEnd w:id="102"/>
+    <w:bookmarkEnd w:id="106"/>
     <w:sectPr>
       <w:headerReference r:id="rId16" w:type="even"/>
       <w:headerReference r:id="rId12" w:type="default"/>

</xml_diff>

<commit_message>
vault backup: 2024-05-22 20:19:12
</commit_message>
<xml_diff>
--- a/study/毕设/20201804070_王恺_测控技术与仪器_基于SAM大模型的肝脏肿瘤分割软件开发.docx
+++ b/study/毕设/20201804070_王恺_测控技术与仪器_基于SAM大模型的肝脏肿瘤分割软件开发.docx
@@ -222,7 +222,7 @@
         <w:fldChar w:fldCharType="begin"/>
       </w:r>
       <w:r>
-        <w:instrText xml:space="preserve"> ADDIN ZOTERO_ITEM CSL_CITATION {"schema":"https://github.com/citation-style-language/schema/raw/master/csl-citation.json","citationID":"00000001","citationItems":[{"suffix":"","id":521,"prefix":"","uris":["http://zotero.org/users/9557124/items/BHES4XS3"],"itemData":{"ISSN":"2096-4706","language":"zh-CN","abstract":"文章以近二十年医学图像分割领域文献为研究对象，基于Cite Space软件对该项技术的研究现状、知识群组、研究主题及其演化路径进行系统研究；并在公开数据集上对同类医学图像分割方法进行对比实验与分析。结果表明，医学图像分割技术研究核心主要表现在计算机科学、生物医学与人工智能等学科，并正在从以区域生长、模糊聚类技术为中心的模式向以深度学习等新兴人工智能技术为中心的模式转变，为产业发展战略决策提供参考依据。","title":"国内外图像分割技术在医疗健康领域应用发展态势分析","type":"article-journal","author":[{"literal":"刘良斌"},{"literal":"杜宝林"},{"literal":"卢琰"},{"literal":"王建全"}],"container-title":"现代信息科技","note":"original-container-title: Modern Information Technology\nfoundation: 广东省援疆科技（特派员）项目（2018YJ003）； 广东省重点领域研发计划项目（2020B0101130019）；\ndownload: 575\nCLC: TP391.41;R197.1\nCNKICite: 0\ndbcode: CJFQ\ndbname: CJFDLAST2023\nfilename: XDXK202313022\nCIF: 0.346\nAIF: 0.18","volume":"7","citation-key":"LiuLiangBinGuoNeiWaiTuXiangFenGeJiShuZaiYiLiaoJianKangLingYuYingYongFaZhanTaiShiFenXi2023","issue":"13","DOI":"10.19850/j.cnki.2096-4706.2023.13.022","page":"105-111","accessed":{"date-parts":[["2024",5,8]]},"URL":"https://doi.org/10.19850/j.cnki.2096-4706.2023.13.022","source":"CNKI","id":"LiuLiangBinGuoNeiWaiTuXiangFenGeJiShuZaiYiLiaoJianKangLingYuYingYongFaZhanTaiShiFenXi2023","issued":{"date-parts":[["2023"]]}},"uri":["http://zotero.org/users/9557124/items/BHES4XS3"]}],"properties":{"formattedCitation":"[@LiuLiangBinGuoNeiWaiTuXiangFenGeJiShuZaiYiLiaoJianKangLingYuYingYongFaZhanTaiShiFenXi2023]","noteIndex":0}}   </w:instrText>
+        <w:instrText xml:space="preserve"> ADDIN ZOTERO_ITEM CSL_CITATION {"schema":"https://github.com/citation-style-language/schema/raw/master/csl-citation.json","citationID":"00000001","properties":{"formattedCitation":"[@LiuLiangBinGuoNeiWaiTuXiangFenGeJiShuZaiYiLiaoJianKangLingYuYingYongFaZhanTaiShiFenXi2023]","noteIndex":0},"citationItems":[{"prefix":"","suffix":"","itemData":{"citation-key":"LiuLiangBinGuoNeiWaiTuXiangFenGeJiShuZaiYiLiaoJianKangLingYuYingYongFaZhanTaiShiFenXi2023","title":"国内外图像分割技术在医疗健康领域应用发展态势分析","note":"original-container-title: Modern Information Technology\nfoundation: 广东省援疆科技（特派员）项目（2018YJ003）； 广东省重点领域研发计划项目（2020B0101130019）；\ndownload: 575\nCLC: TP391.41;R197.1\nCNKICite: 0\ndbcode: CJFQ\ndbname: CJFDLAST2023\nfilename: XDXK202313022\nCIF: 0.346\nAIF: 0.18","page":"105-111","ISSN":"2096-4706","id":"LiuLiangBinGuoNeiWaiTuXiangFenGeJiShuZaiYiLiaoJianKangLingYuYingYongFaZhanTaiShiFenXi2023","type":"article-journal","source":"CNKI","URL":"https://doi.org/10.19850/j.cnki.2096-4706.2023.13.022","author":[{"literal":"刘良斌"},{"literal":"杜宝林"},{"literal":"卢琰"},{"literal":"王建全"}],"container-title":"现代信息科技","volume":"7","DOI":"10.19850/j.cnki.2096-4706.2023.13.022","abstract":"文章以近二十年医学图像分割领域文献为研究对象，基于Cite Space软件对该项技术的研究现状、知识群组、研究主题及其演化路径进行系统研究；并在公开数据集上对同类医学图像分割方法进行对比实验与分析。结果表明，医学图像分割技术研究核心主要表现在计算机科学、生物医学与人工智能等学科，并正在从以区域生长、模糊聚类技术为中心的模式向以深度学习等新兴人工智能技术为中心的模式转变，为产业发展战略决策提供参考依据。","issue":"13","accessed":{"date-parts":[["2024",5,8]]},"issued":{"date-parts":[["2023"]]},"language":"zh-CN"},"uri":["http://zotero.org/users/9557124/items/BHES4XS3"],"uris":["http://zotero.org/users/9557124/items/BHES4XS3"],"id":521}]}   </w:instrText>
       </w:r>
       <w:r>
         <w:fldChar w:fldCharType="separate"/>
@@ -243,7 +243,7 @@
         <w:fldChar w:fldCharType="begin"/>
       </w:r>
       <w:r>
-        <w:instrText xml:space="preserve"> ADDIN ZOTERO_ITEM CSL_CITATION {"schema":"https://github.com/citation-style-language/schema/raw/master/csl-citation.json","citationID":"00000002","citationItems":[{"suffix":"","id":562,"prefix":"","uris":["http://zotero.org/users/9557124/items/B7R6BQAB"],"itemData":{"type":"article-journal","author":[{"literal":"李晓燕"},{"literal":"胡和平"}],"container-title":"实用肝脏病杂志","note":"foundation: 国家自然科学基金资助项目（编号:81672371）；\ndownload: 85\nCLC: R735.7\nCNKICite: 3\ndbcode: CJFD\ndbname: CJFDLAST2021\nfilename: gbsy202101001","page":"1-3","citation-key":"LiXiaoYanJiaQiangGanAiNeiKeDuiWuJianSheChongShiGanAiNeiKeGuiFanHuaHeGeXingHuaZhenLiaoJueCe","issue":"1","abstract":"＜正＞肝脏外科引领了原发性肝癌（PLC）临床和研究数十年,而肝癌的预防、诊断和处理需要众多学科的参与。在实际工作中,或是因为肿瘤较晚或是肝病基础差等原因,约70%左右肝癌患者诊断时只能进行姑息性治疗[1]。肝癌患者存在的大量问题需要内科处理,但我国真正从事肝癌内科临床工作的人员并不多,诊断上存在着误诊漏诊,治疗上存在着治疗方法选择不严谨、不规范等问题,改变这种状况,亟需扩大肝癌内科医护人员队伍,重视和加强肝癌内科规范诊疗,这也是提高肝癌患者生活质量,延长生存时间的重要保证。","title":"加强肝癌内科队伍建设，重视肝癌内科规范化和个性化诊疗决策","accessed":{"date-parts":[["2024",5,19]]},"URL":"https://kns.cnki.net/KCMS/detail/detail.aspx?dbcode=CJFD&amp;dbname=CJFDLAST2021&amp;filename=gbsy202101001","source":"Baidu Scholar","id":"LiXiaoYanJiaQiangGanAiNeiKeDuiWuJianSheChongShiGanAiNeiKeGuiFanHuaHeGeXingHuaZhenLiaoJueCe","language":"zh-CN"},"uri":["http://zotero.org/users/9557124/items/B7R6BQAB"]}],"properties":{"formattedCitation":"[@LiXiaoYanJiaQiangGanAiNeiKeDuiWuJianSheChongShiGanAiNeiKeGuiFanHuaHeGeXingHuaZhenLiaoJueCe]","noteIndex":0}}   </w:instrText>
+        <w:instrText xml:space="preserve"> ADDIN ZOTERO_ITEM CSL_CITATION {"schema":"https://github.com/citation-style-language/schema/raw/master/csl-citation.json","citationID":"00000002","properties":{"formattedCitation":"[@LiXiaoYanJiaQiangGanAiNeiKeDuiWuJianSheChongShiGanAiNeiKeGuiFanHuaHeGeXingHuaZhenLiaoJueCe]","noteIndex":0},"citationItems":[{"prefix":"","suffix":"","itemData":{"citation-key":"LiXiaoYanJiaQiangGanAiNeiKeDuiWuJianSheChongShiGanAiNeiKeGuiFanHuaHeGeXingHuaZhenLiaoJueCe","URL":"https://kns.cnki.net/KCMS/detail/detail.aspx?dbcode=CJFD&amp;dbname=CJFDLAST2021&amp;filename=gbsy202101001","container-title":"实用肝脏病杂志","source":"Baidu Scholar","type":"article-journal","issue":"1","title":"加强肝癌内科队伍建设，重视肝癌内科规范化和个性化诊疗决策","page":"1-3","author":[{"literal":"李晓燕"},{"literal":"胡和平"}],"note":"foundation: 国家自然科学基金资助项目（编号:81672371）；\ndownload: 85\nCLC: R735.7\nCNKICite: 3\ndbcode: CJFD\ndbname: CJFDLAST2021\nfilename: gbsy202101001","abstract":"＜正＞肝脏外科引领了原发性肝癌（PLC）临床和研究数十年,而肝癌的预防、诊断和处理需要众多学科的参与。在实际工作中,或是因为肿瘤较晚或是肝病基础差等原因,约70%左右肝癌患者诊断时只能进行姑息性治疗[1]。肝癌患者存在的大量问题需要内科处理,但我国真正从事肝癌内科临床工作的人员并不多,诊断上存在着误诊漏诊,治疗上存在着治疗方法选择不严谨、不规范等问题,改变这种状况,亟需扩大肝癌内科医护人员队伍,重视和加强肝癌内科规范诊疗,这也是提高肝癌患者生活质量,延长生存时间的重要保证。","accessed":{"date-parts":[["2024",5,19]]},"id":"LiXiaoYanJiaQiangGanAiNeiKeDuiWuJianSheChongShiGanAiNeiKeGuiFanHuaHeGeXingHuaZhenLiaoJueCe","language":"zh-CN"},"uri":["http://zotero.org/users/9557124/items/B7R6BQAB"],"uris":["http://zotero.org/users/9557124/items/B7R6BQAB"],"id":562}]}   </w:instrText>
       </w:r>
       <w:r>
         <w:fldChar w:fldCharType="separate"/>
@@ -272,7 +272,7 @@
         <w:fldChar w:fldCharType="begin"/>
       </w:r>
       <w:r>
-        <w:instrText xml:space="preserve"> ADDIN ZOTERO_ITEM CSL_CITATION {"schema":"https://github.com/citation-style-language/schema/raw/master/csl-citation.json","citationID":"00000003","citationItems":[{"suffix":"","id":566,"prefix":"","uris":["http://zotero.org/users/9557124/items/A7JSA4RS"],"itemData":{"type":"article-journal","author":[{"literal":"邢雪，夏穗生"}],"container-title":"滨州医学院学报","note":"download: 15\nCLC: R735.705\nCNKICite: 0\ndbcode: CJFD\ndbname: CJFD9697\nfilename: bzyb605.086","citation-key":"XingXueXiaSuiShengGanZangEXingZhongLiuWaiKeZhiLiaoDeXianDaiCeLue","issue":"5","abstract":"肝脏恶性肿瘤外科治疗的现代策略邢雪，夏穗生（滨州市附属医院外科，滨州市２５６６０３同济医科大学同济医院外科）关键词肝肿瘤；治疗；外科手术肝脏恶性肿瘤为消化系统常见恶性肿瘤之一，其发病隐匿，恶性程度高，增长迅速。过去３０年间，广泛肝实质切除术的施行并未...","title":"肝脏恶性肿瘤外科治疗的现代策略","accessed":{"date-parts":[["2024",5,19]]},"URL":"https://kns.cnki.net/KCMS/detail/detail.aspx?dbcode=CJFD&amp;dbname=CJFD9697&amp;filename=bzyb605.086","source":"Baidu Scholar","id":"XingXueXiaSuiShengGanZangEXingZhongLiuWaiKeZhiLiaoDeXianDaiCeLue","language":"zh-CN"},"uri":["http://zotero.org/users/9557124/items/A7JSA4RS"]}],"properties":{"formattedCitation":"[@XingXueXiaSuiShengGanZangEXingZhongLiuWaiKeZhiLiaoDeXianDaiCeLue]","noteIndex":0}}   </w:instrText>
+        <w:instrText xml:space="preserve"> ADDIN ZOTERO_ITEM CSL_CITATION {"schema":"https://github.com/citation-style-language/schema/raw/master/csl-citation.json","citationID":"00000003","properties":{"formattedCitation":"[@XingXueXiaSuiShengGanZangEXingZhongLiuWaiKeZhiLiaoDeXianDaiCeLue]","noteIndex":0},"citationItems":[{"prefix":"","suffix":"","itemData":{"citation-key":"XingXueXiaSuiShengGanZangEXingZhongLiuWaiKeZhiLiaoDeXianDaiCeLue","container-title":"滨州医学院学报","source":"Baidu Scholar","URL":"https://kns.cnki.net/KCMS/detail/detail.aspx?dbcode=CJFD&amp;dbname=CJFD9697&amp;filename=bzyb605.086","issue":"5","type":"article-journal","title":"肝脏恶性肿瘤外科治疗的现代策略","author":[{"literal":"邢雪，夏穗生"}],"note":"download: 15\nCLC: R735.705\nCNKICite: 0\ndbcode: CJFD\ndbname: CJFD9697\nfilename: bzyb605.086","abstract":"肝脏恶性肿瘤外科治疗的现代策略邢雪，夏穗生（滨州市附属医院外科，滨州市２５６６０３同济医科大学同济医院外科）关键词肝肿瘤；治疗；外科手术肝脏恶性肿瘤为消化系统常见恶性肿瘤之一，其发病隐匿，恶性程度高，增长迅速。过去３０年间，广泛肝实质切除术的施行并未...","accessed":{"date-parts":[["2024",5,19]]},"id":"XingXueXiaSuiShengGanZangEXingZhongLiuWaiKeZhiLiaoDeXianDaiCeLue","language":"zh-CN"},"uri":["http://zotero.org/users/9557124/items/A7JSA4RS"],"uris":["http://zotero.org/users/9557124/items/A7JSA4RS"],"id":566}]}   </w:instrText>
       </w:r>
       <w:r>
         <w:fldChar w:fldCharType="separate"/>
@@ -301,7 +301,7 @@
         <w:fldChar w:fldCharType="begin"/>
       </w:r>
       <w:r>
-        <w:instrText xml:space="preserve"> ADDIN ZOTERO_ITEM CSL_CITATION {"schema":"https://github.com/citation-style-language/schema/raw/master/csl-citation.json","citationID":"00000004","citationItems":[{"suffix":"","id":484,"prefix":"","uris":["http://zotero.org/users/9557124/items/ZG9XUUPJ"],"itemData":{"title-short":"Segment anything model for medical image analysis","language":"en","abstract":"Training segmentation models for medical images continues to be challenging due to the limited availability of data annotations. Segment Anything Model (SAM) is a foundation model trained on over 1 billion annotations, predominantly for natural images, that is intended to segment user-defined objects of interest in an interactive manner. While the model performance on natural images is impressive, medical image domains pose their own set of challenges. Here, we perform an extensive evaluation of SAM’s ability to segment medical images on a collection of 19 medical imaging datasets from various modalities and anatomies. In our experiments, we generated point and box prompts for SAM using a standard method that simulates interactive segmentation. We report the following findings: (1) SAM’s performance based on single prompts highly varies depending on the dataset and the task, from IoU=0.1135 for spine MRI to IoU=0.8650 for hip X-ray. (2) Segmentation performance appears to be better for well-circumscribed objects with prompts with less ambiguity such as the segmentation of organs in computed tomography and poorer in various other scenarios such as the segmentation of brain tumors. (3) SAM performs notably better with box prompts than with point prompts. (4) SAM outperforms similar methods RITM, SimpleClick, and FocalClick in almost all single-point prompt settings. (5) When multiple-point prompts are provided iteratively, SAM’s performance generally improves only slightly while other methods’ performance improves to the level that surpasses SAM’s point-based performance. We also provide several illustrations for SAM’s performance on all tested datasets, iterative segmentation, and SAM’s behavior given prompt ambiguity. We conclude that SAM shows impressive zero-shot segmentation performance for certain medical imaging datasets, but moderate to poor performance for others. SAM has the potential to make a significant impact in automated medical image segmentation in medical imaging, but appropriate care needs to be applied when using it. Code for evaluation SAM is made publicly available at https://github.com/mazurowski-lab/segment-anything-medical-evaluation.","title":"Segment anything model for medical image analysis: An experimental study","type":"article-journal","author":[{"given":"Maciej A.","family":"Mazurowski"},{"given":"Haoyu","family":"Dong"},{"given":"Hanxue","family":"Gu"},{"given":"Jichen","family":"Yang"},{"given":"Nicholas","family":"Konz"},{"given":"Yixin","family":"Zhang"}],"container-title":"Medical Image Analysis","note":"titleTranslation: 用于医学图像分析的任何分段模型：实验研究\nabstractTranslation:  由于数据注释的可用性有限，为医学图像训练分割模型仍然具有挑战性。Segment Anything Model（SAM）是一个基础模型，主要针对自然图像，在超过 10 亿个注释上进行训练，旨在以交互方式分割用户定义的感兴趣对象。该模型在自然图像上的表现令人印象深刻，但在医学图像领域却面临着一系列挑战。在此，我们对 SAM 在 19 个不同模式和解剖学的医学影像数据集上分割医学影像的能力进行了广泛评估。在实验中，我们使用模拟交互式分割的标准方法为 SAM 生成点和框提示。我们报告了以下发现：(1) 基于单个提示的 SAM 性能因数据集和任务的不同而有很大差异，从脊柱 MRI 的 IoU=0.1135 到髋关节 X 光片的 IoU=0.8650。(2) 对于圆周较好、提示模糊性较低的物体，如计算机断层扫描中的器官分割，分割性能似乎较好，而在其他各种情况下，如脑肿瘤分割，分割性能较差。(3) SAM 在使用方框提示时的性能明显优于使用点提示时的性能。(4) 在几乎所有单点提示设置中，SAM 的性能都优于类似的 RITM、SimpleClick 和 FocalClick 方法。(5) 在迭代提供多点提示时，SAM 的性能一般只能略微提高，而其他方法的性能则能提高到超越 SAM 基于点的性能的水平。我们还就 SAM 在所有测试数据集上的性能、迭代分割以及 SAM 在提示模糊的情况下的行为提供了一些说明。我们得出的结论是，SAM 在某些医学影像数据集上表现出了令人印象深刻的零镜头分割性能，但在其他数据集上的表现一般甚至很差。SAM 有可能对医学影像领域的自动医学影像分割产生重大影响，但在使用时需要适当谨慎。评估 SAM 的代码可在 https://github.com/mazurowski-lab/segment-anything-medical-evaluation 公开获取。","volume":"89","DOI":"10.1016/j.media.2023.102918","citation-key":"mazurowskiSegmentAnythingModel2023a","ISSN":"13618415","id":"mazurowskiSegmentAnythingModel2023a","container-title-short":"Medical Image Analysis","accessed":{"date-parts":[["2024",1,17]]},"URL":"https://linkinghub.elsevier.com/retrieve/pii/S1361841523001780","source":"DOI.org (Crossref)","page":"102918","issued":{"date-parts":[["2023",10]]}},"uri":["http://zotero.org/users/9557124/items/ZG9XUUPJ"]}],"properties":{"formattedCitation":"[@mazurowskiSegmentAnythingModel2023a]","noteIndex":0}}   </w:instrText>
+        <w:instrText xml:space="preserve"> ADDIN ZOTERO_ITEM CSL_CITATION {"schema":"https://github.com/citation-style-language/schema/raw/master/csl-citation.json","citationID":"00000004","properties":{"formattedCitation":"[@mazurowskiSegmentAnythingModel2023a]","noteIndex":0},"citationItems":[{"prefix":"","suffix":"","itemData":{"citation-key":"mazurowskiSegmentAnythingModel2023a","title":"Segment anything model for medical image analysis: An experimental study","note":"titleTranslation: 用于医学图像分析的任何分段模型：实验研究\nabstractTranslation:  由于数据注释的可用性有限，为医学图像训练分割模型仍然具有挑战性。Segment Anything Model（SAM）是一个基础模型，主要针对自然图像，在超过 10 亿个注释上进行训练，旨在以交互方式分割用户定义的感兴趣对象。该模型在自然图像上的表现令人印象深刻，但在医学图像领域却面临着一系列挑战。在此，我们对 SAM 在 19 个不同模式和解剖学的医学影像数据集上分割医学影像的能力进行了广泛评估。在实验中，我们使用模拟交互式分割的标准方法为 SAM 生成点和框提示。我们报告了以下发现：(1) 基于单个提示的 SAM 性能因数据集和任务的不同而有很大差异，从脊柱 MRI 的 IoU=0.1135 到髋关节 X 光片的 IoU=0.8650。(2) 对于圆周较好、提示模糊性较低的物体，如计算机断层扫描中的器官分割，分割性能似乎较好，而在其他各种情况下，如脑肿瘤分割，分割性能较差。(3) SAM 在使用方框提示时的性能明显优于使用点提示时的性能。(4) 在几乎所有单点提示设置中，SAM 的性能都优于类似的 RITM、SimpleClick 和 FocalClick 方法。(5) 在迭代提供多点提示时，SAM 的性能一般只能略微提高，而其他方法的性能则能提高到超越 SAM 基于点的性能的水平。我们还就 SAM 在所有测试数据集上的性能、迭代分割以及 SAM 在提示模糊的情况下的行为提供了一些说明。我们得出的结论是，SAM 在某些医学影像数据集上表现出了令人印象深刻的零镜头分割性能，但在其他数据集上的表现一般甚至很差。SAM 有可能对医学影像领域的自动医学影像分割产生重大影响，但在使用时需要适当谨慎。评估 SAM 的代码可在 https://github.com/mazurowski-lab/segment-anything-medical-evaluation 公开获取。","page":"102918","ISSN":"13618415","container-title-short":"Medical Image Analysis","URL":"https://linkinghub.elsevier.com/retrieve/pii/S1361841523001780","container-title":"Medical Image Analysis","title-short":"Segment anything model for medical image analysis","type":"article-journal","id":"mazurowskiSegmentAnythingModel2023a","source":"DOI.org (Crossref)","volume":"89","DOI":"10.1016/j.media.2023.102918","abstract":"Training segmentation models for medical images continues to be challenging due to the limited availability of data annotations. Segment Anything Model (SAM) is a foundation model trained on over 1 billion annotations, predominantly for natural images, that is intended to segment user-defined objects of interest in an interactive manner. While the model performance on natural images is impressive, medical image domains pose their own set of challenges. Here, we perform an extensive evaluation of SAM’s ability to segment medical images on a collection of 19 medical imaging datasets from various modalities and anatomies. In our experiments, we generated point and box prompts for SAM using a standard method that simulates interactive segmentation. We report the following findings: (1) SAM’s performance based on single prompts highly varies depending on the dataset and the task, from IoU=0.1135 for spine MRI to IoU=0.8650 for hip X-ray. (2) Segmentation performance appears to be better for well-circumscribed objects with prompts with less ambiguity such as the segmentation of organs in computed tomography and poorer in various other scenarios such as the segmentation of brain tumors. (3) SAM performs notably better with box prompts than with point prompts. (4) SAM outperforms similar methods RITM, SimpleClick, and FocalClick in almost all single-point prompt settings. (5) When multiple-point prompts are provided iteratively, SAM’s performance generally improves only slightly while other methods’ performance improves to the level that surpasses SAM’s point-based performance. We also provide several illustrations for SAM’s performance on all tested datasets, iterative segmentation, and SAM’s behavior given prompt ambiguity. We conclude that SAM shows impressive zero-shot segmentation performance for certain medical imaging datasets, but moderate to poor performance for others. SAM has the potential to make a significant impact in automated medical image segmentation in medical imaging, but appropriate care needs to be applied when using it. Code for evaluation SAM is made publicly available at https://github.com/mazurowski-lab/segment-anything-medical-evaluation.","author":[{"family":"Mazurowski","given":"Maciej A."},{"family":"Dong","given":"Haoyu"},{"family":"Gu","given":"Hanxue"},{"family":"Yang","given":"Jichen"},{"family":"Konz","given":"Nicholas"},{"family":"Zhang","given":"Yixin"}],"accessed":{"date-parts":[["2024",1,17]]},"issued":{"date-parts":[["2023",10]]},"language":"en"},"uri":["http://zotero.org/users/9557124/items/ZG9XUUPJ"],"uris":["http://zotero.org/users/9557124/items/ZG9XUUPJ"],"id":484}]}   </w:instrText>
       </w:r>
       <w:r>
         <w:fldChar w:fldCharType="separate"/>
@@ -330,7 +330,7 @@
         <w:fldChar w:fldCharType="begin"/>
       </w:r>
       <w:r>
-        <w:instrText xml:space="preserve"> ADDIN ZOTERO_ITEM CSL_CITATION {"schema":"https://github.com/citation-style-language/schema/raw/master/csl-citation.json","citationID":"00000005","citationItems":[{"suffix":"","id":500,"prefix":"","uris":["http://zotero.org/users/9557124/items/XSQZBWBJ"],"itemData":{"type":"thesis","author":[{"literal":"降胜辉"}],"contributor":[{"literal":"董斌"},{"literal":"高雷"}],"number-of-pages":"63","note":"major: 电子信息硕士（专业学位）\ndownload: 132\nCLC: R735.7;TP18;TP391.41\nCNKICite: 0\ndbcode: CMFD\ndbname: CMFDTEMP\nfilename: 1023914667.nh","title":"基于深度学习的肝脏及肝肿瘤CT图像分割算法研究","DOI":"10.27103/d.cnki.ghebu.2023.001846","citation-key":"JiangShengHuiJiYuShenDuXueXiDeGanZangJiGanZhongLiuCTTuXiangFenGeSuanFaYanJiu","language":"zh-CN","abstract":"肝脏是人体内非常重要的实质器官,肝脏疾病严重影响着人体健康,肝癌更是致死率极高的恶性肿瘤之一,精准的肝脏图像分割是医生诊断与治疗过程中的重要参考。由于计算机断层扫描成像(Computed Tomography,CT)具有安全方便、成像速度快、分辨率较高等优点,CT成像成为常用的检查方式。肝脏和肝肿瘤的CT图像具有形态各异、边缘模糊和位置多变等特点,传统上以手动标注实现的CT图像分割,不仅耗时耗力而且易出现分割误差。因此,基于深度学习实现肝脏和肝肿瘤CT图像的全自动化精准分割具有重要的研究意义。对于上述分割难点,本文进行的主要研究内容如下:(1)针对U-Net中存在的信息丢失和特征学习不足问题,本文提出了基于改进UNet的肝脏CT图像分割模型—ACR-Net模型。该模型利用非对称卷积块获取更加复杂的特征信息,有效缓解因卷积操作带来的信息丢失问题。同时为保证特征信息传递的完整性,引入残差连接实现特征重用。最后,通过双向卷积长短时记忆网络连接编码路径和解码路径,实现全局信息的融合。通过在Li TS2017数据集上实验验证,ACR-Net模型缓解了U-Net存在的信息丢失和特征学习不足问题,提高了肝脏分割精确度,DSC数值达到了94.54%。(2)在腹部CT图像中,肝脏与相邻组织器官紧密连接且边界不清晰,导致分割时极易出现分割误差。为提高肝脏分割准确性和精度,本文提出了基于改进双重注意力机制的肝脏CT图像分割模型—DAC-Net模型。该模型利用双重注意力机制减小肝脏相邻组织器官的干扰,获取图像的空间信息特征及通道信息特征,使网络关注肝脏区域信息,提高网络特征表达能力。同时对双重注意力机制进行了改进,提高了模块性能。最后,引入了具有连续空洞卷积的多尺度空洞卷积模块,学习更丰富的具有不同尺度的特征信息。通过在Li TS2017数据集上实验验证,DAC-Net模型显著提升了肝脏的分割效果,在DSC值上达到了96.24%,证明提出模型能够较为精确地分割肝脏。(3)针对肝肿瘤分割中存在的小肿瘤分割丢失、肿瘤分割边缘模糊、错误分割严重等问题,本文提出了基于多尺度密集卷积的肝肿瘤CT图像分割模型—MDR-Net模型。首先,通过在U-Net的编解码结构中引入具备提取多尺度特征能力的多尺度密集卷积模块,获取肝肿瘤的不同尺度特征信息。其次,引入残差卷积跳跃连接,解决了低分辨率信息重复传递的问题,并有效缓解了边缘信息表征不足以及小肿瘤空间信息丢失。通过在Li TS2017数据集上实验验证,MDR-Net模型对肝肿瘤CT图像有较高的分割精度,在DSC值上达到了73.58%,证明了提出模型的有效性及优越性。","publisher":"河北大学","id":"JiangShengHuiJiYuShenDuXueXiDeGanZangJiGanZhongLiuCTTuXiangFenGeSuanFaYanJiu","URL":"https://doi.org/10.27103/d.cnki.ghebu.2023.001846","source":"CNKI","genre":"硕士学位论文","accessed":{"date-parts":[["2024",3,15]]}},"uri":["http://zotero.org/users/9557124/items/XSQZBWBJ"]}],"properties":{"formattedCitation":"[@JiangShengHuiJiYuShenDuXueXiDeGanZangJiGanZhongLiuCTTuXiangFenGeSuanFaYanJiu]","noteIndex":0}}   </w:instrText>
+        <w:instrText xml:space="preserve"> ADDIN ZOTERO_ITEM CSL_CITATION {"schema":"https://github.com/citation-style-language/schema/raw/master/csl-citation.json","citationID":"00000005","properties":{"formattedCitation":"[@JiangShengHuiJiYuShenDuXueXiDeGanZangJiGanZhongLiuCTTuXiangFenGeSuanFaYanJiu]","noteIndex":0},"citationItems":[{"prefix":"","suffix":"","itemData":{"citation-key":"JiangShengHuiJiYuShenDuXueXiDeGanZangJiGanZhongLiuCTTuXiangFenGeSuanFaYanJiu","URL":"https://doi.org/10.27103/d.cnki.ghebu.2023.001846","number-of-pages":"63","title":"基于深度学习的肝脏及肝肿瘤CT图像分割算法研究","type":"thesis","contributor":[{"literal":"董斌"},{"literal":"高雷"}],"source":"CNKI","id":"JiangShengHuiJiYuShenDuXueXiDeGanZangJiGanZhongLiuCTTuXiangFenGeSuanFaYanJiu","publisher":"河北大学","note":"major: 电子信息硕士（专业学位）\ndownload: 132\nCLC: R735.7;TP18;TP391.41\nCNKICite: 0\ndbcode: CMFD\ndbname: CMFDTEMP\nfilename: 1023914667.nh","accessed":{"date-parts":[["2024",3,15]]},"genre":"硕士学位论文","abstract":"肝脏是人体内非常重要的实质器官,肝脏疾病严重影响着人体健康,肝癌更是致死率极高的恶性肿瘤之一,精准的肝脏图像分割是医生诊断与治疗过程中的重要参考。由于计算机断层扫描成像(Computed Tomography,CT)具有安全方便、成像速度快、分辨率较高等优点,CT成像成为常用的检查方式。肝脏和肝肿瘤的CT图像具有形态各异、边缘模糊和位置多变等特点,传统上以手动标注实现的CT图像分割,不仅耗时耗力而且易出现分割误差。因此,基于深度学习实现肝脏和肝肿瘤CT图像的全自动化精准分割具有重要的研究意义。对于上述分割难点,本文进行的主要研究内容如下:(1)针对U-Net中存在的信息丢失和特征学习不足问题,本文提出了基于改进UNet的肝脏CT图像分割模型—ACR-Net模型。该模型利用非对称卷积块获取更加复杂的特征信息,有效缓解因卷积操作带来的信息丢失问题。同时为保证特征信息传递的完整性,引入残差连接实现特征重用。最后,通过双向卷积长短时记忆网络连接编码路径和解码路径,实现全局信息的融合。通过在Li TS2017数据集上实验验证,ACR-Net模型缓解了U-Net存在的信息丢失和特征学习不足问题,提高了肝脏分割精确度,DSC数值达到了94.54%。(2)在腹部CT图像中,肝脏与相邻组织器官紧密连接且边界不清晰,导致分割时极易出现分割误差。为提高肝脏分割准确性和精度,本文提出了基于改进双重注意力机制的肝脏CT图像分割模型—DAC-Net模型。该模型利用双重注意力机制减小肝脏相邻组织器官的干扰,获取图像的空间信息特征及通道信息特征,使网络关注肝脏区域信息,提高网络特征表达能力。同时对双重注意力机制进行了改进,提高了模块性能。最后,引入了具有连续空洞卷积的多尺度空洞卷积模块,学习更丰富的具有不同尺度的特征信息。通过在Li TS2017数据集上实验验证,DAC-Net模型显著提升了肝脏的分割效果,在DSC值上达到了96.24%,证明提出模型能够较为精确地分割肝脏。(3)针对肝肿瘤分割中存在的小肿瘤分割丢失、肿瘤分割边缘模糊、错误分割严重等问题,本文提出了基于多尺度密集卷积的肝肿瘤CT图像分割模型—MDR-Net模型。首先,通过在U-Net的编解码结构中引入具备提取多尺度特征能力的多尺度密集卷积模块,获取肝肿瘤的不同尺度特征信息。其次,引入残差卷积跳跃连接,解决了低分辨率信息重复传递的问题,并有效缓解了边缘信息表征不足以及小肿瘤空间信息丢失。通过在Li TS2017数据集上实验验证,MDR-Net模型对肝肿瘤CT图像有较高的分割精度,在DSC值上达到了73.58%,证明了提出模型的有效性及优越性。","DOI":"10.27103/d.cnki.ghebu.2023.001846","author":[{"literal":"降胜辉"}],"language":"zh-CN"},"uri":["http://zotero.org/users/9557124/items/XSQZBWBJ"],"uris":["http://zotero.org/users/9557124/items/XSQZBWBJ"],"id":500}]}   </w:instrText>
       </w:r>
       <w:r>
         <w:fldChar w:fldCharType="separate"/>
@@ -359,7 +359,7 @@
         <w:fldChar w:fldCharType="begin"/>
       </w:r>
       <w:r>
-        <w:instrText xml:space="preserve"> ADDIN ZOTERO_ITEM CSL_CITATION {"schema":"https://github.com/citation-style-language/schema/raw/master/csl-citation.json","citationID":"00000006","citationItems":[{"suffix":"","id":485,"prefix":"","uris":["http://zotero.org/users/9557124/items/AA6I4YF8"],"itemData":{"ISSN":"13618415","language":"en","abstract":"The Segment Anything Model (SAM) is the first foundation model for general image segmentation. It has achieved impressive results on various natural image segmentation tasks. However, medical image segmentation (MIS) is more challenging because of the complex modalities, fine anatomical structures, uncertain and complex object boundaries, and wide-range object scales. To fully validate SAM’s performance on medical data, we collected and sorted 53 open-source datasets and built a large medical segmentation dataset with 18 modalities, 84 objects, 125 object-modality paired targets, 1050K 2D images, and 6033K masks. We comprehensively analyzed different models and strategies on the so-called COSMOS 1050K dataset. Our findings mainly include the following: (1) SAM showed remarkable performance in some specific objects but was unstable, imperfect, or even totally failed in other situations. (2) SAM with the large ViT-H showed better overall performance than that with the small ViT-B. (3) SAM performed better with manual hints, especially box, than the Everything mode. (4) SAM could help human annotation with high labeling quality and less time. (5) SAM was sensitive to the randomness in the center point and tight box prompts, and may suffer from a serious performance drop. (6) SAM performed better than interactive methods with one or a few points, but will be outpaced as the number of points increases. (7) SAM’s performance correlated to different factors, including boundary complexity, intensity differences, etc. (8) Finetuning the SAM on specific medical tasks could improve its average DICE performance by 4.39% and 6.68% for ViT-B and ViT-H, respectively. Codes and models are available at: https://github.com/yuhoo0302/Segment-Anything-Model-for-Medical-Images. We hope that this comprehensive report can help researchers explore the potential of SAM applications in MIS, and guide how to appropriately use and develop SAM.","title":"Segment anything model for medical images?","type":"article-journal","author":[{"given":"Yuhao","family":"Huang"},{"given":"Xin","family":"Yang"},{"given":"Lian","family":"Liu"},{"given":"Han","family":"Zhou"},{"given":"Ao","family":"Chang"},{"given":"Xinrui","family":"Zhou"},{"given":"Rusi","family":"Chen"},{"given":"Junxuan","family":"Yu"},{"given":"Jiongquan","family":"Chen"},{"given":"Chaoyu","family":"Chen"},{"given":"Sijing","family":"Liu"},{"given":"Haozhe","family":"Chi"},{"given":"Xindi","family":"Hu"},{"given":"Kejuan","family":"Yue"},{"given":"Lei","family":"Li"},{"given":"Vicente","family":"Grau"},{"given":"Deng-Ping","family":"Fan"},{"given":"Fajin","family":"Dong"},{"given":"Dong","family":"Ni"}],"container-title":"Medical Image Analysis","note":"titleTranslation: 医学图像的分段模型？","volume":"92","citation-key":"huangSegmentAnythingModel2024a","container-title-short":"Medical Image Analysis","page":"103061","id":"huangSegmentAnythingModel2024a","accessed":{"date-parts":[["2024",1,17]]},"URL":"https://linkinghub.elsevier.com/retrieve/pii/S1361841523003213","source":"DOI.org (Crossref)","DOI":"10.1016/j.media.2023.103061","issued":{"date-parts":[["2024",2]]}},"uri":["http://zotero.org/users/9557124/items/AA6I4YF8"]}],"properties":{"formattedCitation":"[@huangSegmentAnythingModel2024a]","noteIndex":0}}   </w:instrText>
+        <w:instrText xml:space="preserve"> ADDIN ZOTERO_ITEM CSL_CITATION {"schema":"https://github.com/citation-style-language/schema/raw/master/csl-citation.json","citationID":"00000006","properties":{"formattedCitation":"[@huangSegmentAnythingModel2024a]","noteIndex":0},"citationItems":[{"prefix":"","suffix":"","itemData":{"citation-key":"huangSegmentAnythingModel2024a","title":"Segment anything model for medical images?","note":"titleTranslation: 医学图像的分段模型？","page":"103061","ISSN":"13618415","container-title-short":"Medical Image Analysis","type":"article-journal","source":"DOI.org (Crossref)","URL":"https://linkinghub.elsevier.com/retrieve/pii/S1361841523003213","id":"huangSegmentAnythingModel2024a","container-title":"Medical Image Analysis","volume":"92","DOI":"10.1016/j.media.2023.103061","abstract":"The Segment Anything Model (SAM) is the first foundation model for general image segmentation. It has achieved impressive results on various natural image segmentation tasks. However, medical image segmentation (MIS) is more challenging because of the complex modalities, fine anatomical structures, uncertain and complex object boundaries, and wide-range object scales. To fully validate SAM’s performance on medical data, we collected and sorted 53 open-source datasets and built a large medical segmentation dataset with 18 modalities, 84 objects, 125 object-modality paired targets, 1050K 2D images, and 6033K masks. We comprehensively analyzed different models and strategies on the so-called COSMOS 1050K dataset. Our findings mainly include the following: (1) SAM showed remarkable performance in some specific objects but was unstable, imperfect, or even totally failed in other situations. (2) SAM with the large ViT-H showed better overall performance than that with the small ViT-B. (3) SAM performed better with manual hints, especially box, than the Everything mode. (4) SAM could help human annotation with high labeling quality and less time. (5) SAM was sensitive to the randomness in the center point and tight box prompts, and may suffer from a serious performance drop. (6) SAM performed better than interactive methods with one or a few points, but will be outpaced as the number of points increases. (7) SAM’s performance correlated to different factors, including boundary complexity, intensity differences, etc. (8) Finetuning the SAM on specific medical tasks could improve its average DICE performance by 4.39% and 6.68% for ViT-B and ViT-H, respectively. Codes and models are available at: https://github.com/yuhoo0302/Segment-Anything-Model-for-Medical-Images. We hope that this comprehensive report can help researchers explore the potential of SAM applications in MIS, and guide how to appropriately use and develop SAM.","author":[{"family":"Huang","given":"Yuhao"},{"family":"Yang","given":"Xin"},{"family":"Liu","given":"Lian"},{"family":"Zhou","given":"Han"},{"family":"Chang","given":"Ao"},{"family":"Zhou","given":"Xinrui"},{"family":"Chen","given":"Rusi"},{"family":"Yu","given":"Junxuan"},{"family":"Chen","given":"Jiongquan"},{"family":"Chen","given":"Chaoyu"},{"family":"Liu","given":"Sijing"},{"family":"Chi","given":"Haozhe"},{"family":"Hu","given":"Xindi"},{"family":"Yue","given":"Kejuan"},{"family":"Li","given":"Lei"},{"family":"Grau","given":"Vicente"},{"family":"Fan","given":"Deng-Ping"},{"family":"Dong","given":"Fajin"},{"family":"Ni","given":"Dong"}],"accessed":{"date-parts":[["2024",1,17]]},"issued":{"date-parts":[["2024",2]]},"language":"en"},"uri":["http://zotero.org/users/9557124/items/AA6I4YF8"],"uris":["http://zotero.org/users/9557124/items/AA6I4YF8"],"id":485}]}   </w:instrText>
       </w:r>
       <w:r>
         <w:fldChar w:fldCharType="separate"/>
@@ -424,7 +424,7 @@
         <w:fldChar w:fldCharType="begin"/>
       </w:r>
       <w:r>
-        <w:instrText xml:space="preserve"> ADDIN ZOTERO_ITEM CSL_CITATION {"schema":"https://github.com/citation-style-language/schema/raw/master/csl-citation.json","citationID":"00000007","citationItems":[{"suffix":"","id":520,"prefix":"","uris":["http://zotero.org/users/9557124/items/RNR7MV7Y"],"itemData":{"number-of-pages":"67","publisher":"广东技术师范大学","language":"zh-CN","abstract":"医学图像分割是以医学影像中特殊的病理特征为依据,将医学影像中的病灶区域分离,从而辅助医生通过患者的影像有效部分对整体病情进行分析诊疗。通常情况下医学图像分割这一项工作是由相关医生进行的专业操作,随着人工智能技术的快速进步,在人工智能的协助下医生可以通过更为智能化的手段提高医学图像分割的效率和精度。医学图像分割在医学图像中的定位、识别以及可视化病变区域等方面发挥着重要作用,医学图像分割得到的结果是医生在制订手术方案上的重要根据之一。目前基于深度学习的网络架构由于其在提取浅层次特征图上会遗失一部分重要的关键信息和细节部分,这些重要信息与关键细节的遗失很有可能会造成临床诊断上的失误,仍有改进的空间,本文针对医学图像分割中重要信息与关键细节的遗失问题等核心内容进行研究,并通过改进Deep Lab V3+框架和U2-Net框架进行相关的研究。论文的主要工作内容与创新要点如下:(1)对实验数据集即LGG数据集进行归一化操作减少图像像素之间的高方差;通过图像旋转、垂直和水平移动、缩放和剪切操作,增加数据集的容量和数据集中的异构性。(2)针对脑部胶质肿瘤存在的病灶区域边界细节部分分割得不够充分彻底的问题,本文提出了一种基于Deep Lab V3+改进的脑部胶质瘤MRI图像分割网络框架,已有的Deep Lab V3+的主干网络为Mobile Net V2或Xception网络架构,本文提出的新框架是将原先的Deep Lab V3+主干网络部分替换为性能更为优越的Conv Ne Xt主干网络架构,并且将由窗口多头自注意力模块和滑动窗口多头自注意力模块两者组合的Swin Transformer架构融入Deep Lab V3+的下分支,从而捕捉原先未能把握住的浅层特征图的关键细节部分,实现深层特征和浅层特征的双重融合,最终能够更为精准地提取医学图像的病灶区域,分割得到的结果预测图的边缘细节部分更为清晰和分明。并通过在LGG数据集上的相关实验证明了新框架的有效性,获得了更为精准的分割效果。(3)针对脑部胶质肿瘤存在的整体分割精准度仍有可提高空间的问题,本文提出了一种基于U2-Net改进的脑部胶质瘤MRI图像分割网络模型,该模型是将原先U2-Net的最底部U型残差块编码器替换为Mobile Vi T block模块以捕捉全局远距离上下文关联特征信息,并且在倒数第二个U型残差块编码器和第一个U型残差块解码器之间添加注意力模块,该注意力模块由空间注意力和通道注意力并行拼接混合而成,进行残差连接从而把握全局整体轮廓以提升整体的分割精准度。并通过在LGG数据集上的相关实验证明了有效性,证明其在分割精度上有所提高。","title":"基于深度学习的脑部肿瘤医学图像分割模型研究","genre":"硕士学位论文","type":"thesis","author":[{"literal":"潘陆海"}],"contributor":[{"literal":"肖政宏"}],"note":"major: 控制科学与工程（模式识别与智能系统）\ndownload: 389\nCLC: TP18;TP391.41;R739.4\nCNKICite: 0\ndbcode: CMFD\ndbname: CMFD202401\nfilename: 1023717849.nh","citation-key":"PanLuHaiJiYuShenDuXueXiDeNaoBuZhongLiuYiXueTuXiangFenGeMoXingYanJiu2024","DOI":"10.27729/d.cnki.ggdjs.2023.000352","accessed":{"date-parts":[["2024",5,8]]},"URL":"https://doi.org/10.27729/d.cnki.ggdjs.2023.000352","source":"CNKI","id":"PanLuHaiJiYuShenDuXueXiDeNaoBuZhongLiuYiXueTuXiangFenGeMoXingYanJiu2024","issued":{"date-parts":[["2024"]]}},"uri":["http://zotero.org/users/9557124/items/RNR7MV7Y"]}],"properties":{"formattedCitation":"[@PanLuHaiJiYuShenDuXueXiDeNaoBuZhongLiuYiXueTuXiangFenGeMoXingYanJiu2024]","noteIndex":0}}   </w:instrText>
+        <w:instrText xml:space="preserve"> ADDIN ZOTERO_ITEM CSL_CITATION {"schema":"https://github.com/citation-style-language/schema/raw/master/csl-citation.json","citationID":"00000007","properties":{"formattedCitation":"[@PanLuHaiJiYuShenDuXueXiDeNaoBuZhongLiuYiXueTuXiangFenGeMoXingYanJiu2024]","noteIndex":0},"citationItems":[{"prefix":"","suffix":"","itemData":{"citation-key":"PanLuHaiJiYuShenDuXueXiDeNaoBuZhongLiuYiXueTuXiangFenGeMoXingYanJiu2024","number-of-pages":"67","contributor":[{"literal":"肖政宏"}],"title":"基于深度学习的脑部肿瘤医学图像分割模型研究","note":"major: 控制科学与工程（模式识别与智能系统）\ndownload: 389\nCLC: TP18;TP391.41;R739.4\nCNKICite: 0\ndbcode: CMFD\ndbname: CMFD202401\nfilename: 1023717849.nh","abstract":"医学图像分割是以医学影像中特殊的病理特征为依据,将医学影像中的病灶区域分离,从而辅助医生通过患者的影像有效部分对整体病情进行分析诊疗。通常情况下医学图像分割这一项工作是由相关医生进行的专业操作,随着人工智能技术的快速进步,在人工智能的协助下医生可以通过更为智能化的手段提高医学图像分割的效率和精度。医学图像分割在医学图像中的定位、识别以及可视化病变区域等方面发挥着重要作用,医学图像分割得到的结果是医生在制订手术方案上的重要根据之一。目前基于深度学习的网络架构由于其在提取浅层次特征图上会遗失一部分重要的关键信息和细节部分,这些重要信息与关键细节的遗失很有可能会造成临床诊断上的失误,仍有改进的空间,本文针对医学图像分割中重要信息与关键细节的遗失问题等核心内容进行研究,并通过改进Deep Lab V3+框架和U2-Net框架进行相关的研究。论文的主要工作内容与创新要点如下:(1)对实验数据集即LGG数据集进行归一化操作减少图像像素之间的高方差;通过图像旋转、垂直和水平移动、缩放和剪切操作,增加数据集的容量和数据集中的异构性。(2)针对脑部胶质肿瘤存在的病灶区域边界细节部分分割得不够充分彻底的问题,本文提出了一种基于Deep Lab V3+改进的脑部胶质瘤MRI图像分割网络框架,已有的Deep Lab V3+的主干网络为Mobile Net V2或Xception网络架构,本文提出的新框架是将原先的Deep Lab V3+主干网络部分替换为性能更为优越的Conv Ne Xt主干网络架构,并且将由窗口多头自注意力模块和滑动窗口多头自注意力模块两者组合的Swin Transformer架构融入Deep Lab V3+的下分支,从而捕捉原先未能把握住的浅层特征图的关键细节部分,实现深层特征和浅层特征的双重融合,最终能够更为精准地提取医学图像的病灶区域,分割得到的结果预测图的边缘细节部分更为清晰和分明。并通过在LGG数据集上的相关实验证明了新框架的有效性,获得了更为精准的分割效果。(3)针对脑部胶质肿瘤存在的整体分割精准度仍有可提高空间的问题,本文提出了一种基于U2-Net改进的脑部胶质瘤MRI图像分割网络模型,该模型是将原先U2-Net的最底部U型残差块编码器替换为Mobile Vi T block模块以捕捉全局远距离上下文关联特征信息,并且在倒数第二个U型残差块编码器和第一个U型残差块解码器之间添加注意力模块,该注意力模块由空间注意力和通道注意力并行拼接混合而成,进行残差连接从而把握全局整体轮廓以提升整体的分割精准度。并通过在LGG数据集上的相关实验证明了有效性,证明其在分割精度上有所提高。","publisher":"广东技术师范大学","type":"thesis","source":"CNKI","id":"PanLuHaiJiYuShenDuXueXiDeNaoBuZhongLiuYiXueTuXiangFenGeMoXingYanJiu2024","URL":"https://doi.org/10.27729/d.cnki.ggdjs.2023.000352","author":[{"literal":"潘陆海"}],"genre":"硕士学位论文","DOI":"10.27729/d.cnki.ggdjs.2023.000352","accessed":{"date-parts":[["2024",5,8]]},"issued":{"date-parts":[["2024"]]},"language":"zh-CN"},"uri":["http://zotero.org/users/9557124/items/RNR7MV7Y"],"uris":["http://zotero.org/users/9557124/items/RNR7MV7Y"],"id":520}]}   </w:instrText>
       </w:r>
       <w:r>
         <w:fldChar w:fldCharType="separate"/>
@@ -463,7 +463,7 @@
         <w:fldChar w:fldCharType="begin"/>
       </w:r>
       <w:r>
-        <w:instrText xml:space="preserve"> ADDIN ZOTERO_ITEM CSL_CITATION {"schema":"https://github.com/citation-style-language/schema/raw/master/csl-citation.json","citationID":"00000008","citationItems":[{"suffix":"","id":576,"prefix":"","uris":["http://zotero.org/users/9557124/items/7DTMLPDB"],"itemData":{"type":"paper-conference","event-title":"2019 IEEE/CVF Conference on Computer Vision and Pattern Recognition (CVPR)","container-title":"2019 IEEE/CVF Conference on Computer Vision and Pattern Recognition (CVPR)","author":[{"given":"Xu","family":"Chen"},{"given":"Bryan M.","family":"Williams"},{"given":"Srinivasa R.","family":"Vallabhaneni"},{"given":"Gabriela","family":"Czanner"},{"given":"Rachel","family":"Williams"},{"given":"Yalin","family":"Zheng"}],"title":"Learning Active Contour Models for Medical Image Segmentation","ISSN":"2575-7075","citation-key":"chenLearningActiveContour2019","id":"chenLearningActiveContour2019","abstract":"Image segmentation is an important step in medical image processing and has been widely studied and developed for refinement of clinical analysis and applications. New models based on deep learning have improved results but are restricted to pixel-wise fitting of the segmentation map. Our aim was to tackle this limitation by developing a new model based on deep learning which takes into account the area inside as well as outside the region of interest as well as the size of boundaries during learning. Specifically, we propose a new loss function which incorporates area and size information and integrates this into a dense deep learning model. We evaluated our approach on a dataset of more than 2,000 cardiac MRI scans. Our results show that the proposed loss function outperforms other mainstream loss function Cross-entropy on two common segmentation networks. Our loss function is robust while using different hyperparameter lambda.","page":"11624-11632","accessed":{"date-parts":[["2024",5,21]]},"URL":"https://ieeexplore.ieee.org/document/8953484","source":"IEEE Xplore","DOI":"10.1109/CVPR.2019.01190","issued":{"date-parts":[["2019",6]]}},"uri":["http://zotero.org/users/9557124/items/7DTMLPDB"]}],"properties":{"formattedCitation":"[@chenLearningActiveContour2019]","noteIndex":0}}   </w:instrText>
+        <w:instrText xml:space="preserve"> ADDIN ZOTERO_ITEM CSL_CITATION {"schema":"https://github.com/citation-style-language/schema/raw/master/csl-citation.json","citationID":"00000008","properties":{"formattedCitation":"[@chenLearningActiveContour2019]","noteIndex":0},"citationItems":[{"prefix":"","suffix":"","itemData":{"citation-key":"chenLearningActiveContour2019","event-title":"2019 IEEE/CVF Conference on Computer Vision and Pattern Recognition (CVPR)","URL":"https://ieeexplore.ieee.org/document/8953484","container-title":"2019 IEEE/CVF Conference on Computer Vision and Pattern Recognition (CVPR)","source":"IEEE Xplore","type":"paper-conference","id":"chenLearningActiveContour2019","title":"Learning Active Contour Models for Medical Image Segmentation","page":"11624-11632","author":[{"family":"Chen","given":"Xu"},{"family":"Williams","given":"Bryan M."},{"family":"Vallabhaneni","given":"Srinivasa R."},{"family":"Czanner","given":"Gabriela"},{"family":"Williams","given":"Rachel"},{"family":"Zheng","given":"Yalin"}],"ISSN":"2575-7075","abstract":"Image segmentation is an important step in medical image processing and has been widely studied and developed for refinement of clinical analysis and applications. New models based on deep learning have improved results but are restricted to pixel-wise fitting of the segmentation map. Our aim was to tackle this limitation by developing a new model based on deep learning which takes into account the area inside as well as outside the region of interest as well as the size of boundaries during learning. Specifically, we propose a new loss function which incorporates area and size information and integrates this into a dense deep learning model. We evaluated our approach on a dataset of more than 2,000 cardiac MRI scans. Our results show that the proposed loss function outperforms other mainstream loss function Cross-entropy on two common segmentation networks. Our loss function is robust while using different hyperparameter lambda.","DOI":"10.1109/CVPR.2019.01190","issued":{"date-parts":[["2019",6]]},"accessed":{"date-parts":[["2024",5,21]]}},"uri":["http://zotero.org/users/9557124/items/7DTMLPDB"],"uris":["http://zotero.org/users/9557124/items/7DTMLPDB"],"id":576}]}   </w:instrText>
       </w:r>
       <w:r>
         <w:fldChar w:fldCharType="separate"/>
@@ -501,7 +501,7 @@
         <w:fldChar w:fldCharType="begin"/>
       </w:r>
       <w:r>
-        <w:instrText xml:space="preserve"> ADDIN ZOTERO_ITEM CSL_CITATION {"schema":"https://github.com/citation-style-language/schema/raw/master/csl-citation.json","citationID":"00000009","citationItems":[{"suffix":"","id":579,"prefix":"","uris":["http://zotero.org/users/9557124/items/X88QQASN"],"itemData":{"ISSN":"0957-4174","abstract":"In the field of image analysis, segmentation is one of the most important preprocessing steps. One way to achieve segmentation is by mean of threshold selection, where each pixel that belongs to a determined class is labeled according to the selected threshold, giving as a result pixel groups that share visual characteristics in the image. Several methods have been proposed in order to solve threshold selection problems; in this work, it is used the method based on the mixture of Gaussian functions to approximate the 1D histogram of a gray level image and whose parameters are calculated using three nature inspired algorithms (Particle Swarm Optimization, Artificial Bee Colony Optimization and Differential Evolution). Each Gaussian function approximates the histogram, representing a pixel class and therefore a threshold point. Experimental results are shown, comparing in quantitative and qualitative fashion as well as the main advantages and drawbacks of each algorithm, applied to multi-threshold problem.","title":"A comparison of nature inspired algorithms for multi-threshold image segmentation","type":"article-journal","author":[{"given":"Valentı´n","family":"Osuna-Enciso"},{"given":"Erik","family":"Cuevas"},{"given":"Humberto","family":"Sossa"}],"container-title":"Expert Systems with Applications","volume":"40","page":"1213-1219","citation-key":"osuna-encisoComparisonNatureInspired2013","issue":"4","id":"osuna-encisoComparisonNatureInspired2013","container-title-short":"Expert Systems with Applications","accessed":{"date-parts":[["2024",5,21]]},"URL":"https://www.sciencedirect.com/science/article/pii/S0957417412009785","source":"ScienceDirect","DOI":"10.1016/j.eswa.2012.08.017","issued":{"date-parts":[["2013",3,1]]}},"uri":["http://zotero.org/users/9557124/items/X88QQASN"]}],"properties":{"formattedCitation":"[@osuna-encisoComparisonNatureInspired2013]","noteIndex":0}}   </w:instrText>
+        <w:instrText xml:space="preserve"> ADDIN ZOTERO_ITEM CSL_CITATION {"schema":"https://github.com/citation-style-language/schema/raw/master/csl-citation.json","citationID":"00000009","properties":{"formattedCitation":"[@osuna-encisoComparisonNatureInspired2013]","noteIndex":0},"citationItems":[{"prefix":"","suffix":"","itemData":{"citation-key":"osuna-encisoComparisonNatureInspired2013","title":"A comparison of nature inspired algorithms for multi-threshold image segmentation","page":"1213-1219","ISSN":"0957-4174","DOI":"10.1016/j.eswa.2012.08.017","type":"article-journal","container-title-short":"Expert Systems with Applications","accessed":{"date-parts":[["2024",5,21]]},"id":"osuna-encisoComparisonNatureInspired2013","source":"ScienceDirect","volume":"40","abstract":"In the field of image analysis, segmentation is one of the most important preprocessing steps. One way to achieve segmentation is by mean of threshold selection, where each pixel that belongs to a determined class is labeled according to the selected threshold, giving as a result pixel groups that share visual characteristics in the image. Several methods have been proposed in order to solve threshold selection problems; in this work, it is used the method based on the mixture of Gaussian functions to approximate the 1D histogram of a gray level image and whose parameters are calculated using three nature inspired algorithms (Particle Swarm Optimization, Artificial Bee Colony Optimization and Differential Evolution). Each Gaussian function approximates the histogram, representing a pixel class and therefore a threshold point. Experimental results are shown, comparing in quantitative and qualitative fashion as well as the main advantages and drawbacks of each algorithm, applied to multi-threshold problem.","issue":"4","author":[{"family":"Osuna-Enciso","given":"Valentı´n"},{"family":"Cuevas","given":"Erik"},{"family":"Sossa","given":"Humberto"}],"URL":"https://www.sciencedirect.com/science/article/pii/S0957417412009785","issued":{"date-parts":[["2013",3,1]]},"container-title":"Expert Systems with Applications"},"uri":["http://zotero.org/users/9557124/items/X88QQASN"],"uris":["http://zotero.org/users/9557124/items/X88QQASN"],"id":579}]}   </w:instrText>
       </w:r>
       <w:r>
         <w:fldChar w:fldCharType="separate"/>
@@ -522,7 +522,7 @@
         <w:fldChar w:fldCharType="begin"/>
       </w:r>
       <w:r>
-        <w:instrText xml:space="preserve"> ADDIN ZOTERO_ITEM CSL_CITATION {"schema":"https://github.com/citation-style-language/schema/raw/master/csl-citation.json","citationID":"00000010","citationItems":[{"suffix":"","id":583,"prefix":"","uris":["http://zotero.org/users/9557124/items/ZWIAVT3U"],"itemData":{"ISSN":"1573-7721","language":"en","page":"33921-33937","title":"An adaptable active contour model for medical image segmentation based on region and edge information","type":"article-journal","author":[{"given":"Xianghai","family":"Wang"},{"given":"Wei","family":"Li"},{"given":"Chong","family":"Zhang"},{"given":"Wanqi","family":"Lou"},{"given":"Ruoxi","family":"Song"}],"container-title":"Multimedia Tools and Applications","volume":"78","container-title-short":"Multimed Tools Appl","citation-key":"wangAdaptableActiveContour2019","issue":"23","abstract":"Due to the complexity of the internal structure of human body and the physiological movement of the illuminated tissue, the digital medical image exists low contrast, high noise intensity, complex internal structure and edge blur phenomenon, which will limit the segmentation accuracy of traditional active contour models. To solve this problem, this paper proposes a novel active contour model based on the combination of regional information and the edge information of the image. The new approach has four key characteristics. First the local information fitting of the image is incorporated into the pressure force function (SPF) of the SBGFRLS model, which improves the ability of dealing with medical images with low contrast and complex structure. Second, the adaptive balance of local information and global information is realized by adding a novel weighting function, which accelerates the evolution speed and enhances the adaptability of the model; Third, in the numerical implementation process of the proposed model, the divergence operator is replaced by the Gaussian filter, in this way, the level set function is smoothed and the computation is simplified. Last, a penalty term of symbolic function is introduced to reduce the computational complexity of the level set function due to re-initialization and regularization process. In order to verify the effectiveness of the model, we use different kinds of medical images for simulation experiments. Experimental results show that compared with the traditional active contour models, the proposed method can achieve an satisfactory both in segmentation speed and accuracy.","id":"wangAdaptableActiveContour2019","accessed":{"date-parts":[["2024",5,21]]},"URL":"https://doi.org/10.1007/s11042-019-08073-3","source":"Springer Link","DOI":"10.1007/s11042-019-08073-3","issued":{"date-parts":[["2019",12,1]]}},"uri":["http://zotero.org/users/9557124/items/ZWIAVT3U"]}],"properties":{"formattedCitation":"[@wangAdaptableActiveContour2019]","noteIndex":0}}   </w:instrText>
+        <w:instrText xml:space="preserve"> ADDIN ZOTERO_ITEM CSL_CITATION {"schema":"https://github.com/citation-style-language/schema/raw/master/csl-citation.json","citationID":"00000010","properties":{"formattedCitation":"[@wangAdaptableActiveContour2019]","noteIndex":0},"citationItems":[{"prefix":"","suffix":"","itemData":{"citation-key":"wangAdaptableActiveContour2019","title":"An adaptable active contour model for medical image segmentation based on region and edge information","page":"33921-33937","ISSN":"1573-7721","DOI":"10.1007/s11042-019-08073-3","URL":"https://doi.org/10.1007/s11042-019-08073-3","type":"article-journal","source":"Springer Link","container-title":"Multimedia Tools and Applications","id":"wangAdaptableActiveContour2019","container-title-short":"Multimed Tools Appl","volume":"78","abstract":"Due to the complexity of the internal structure of human body and the physiological movement of the illuminated tissue, the digital medical image exists low contrast, high noise intensity, complex internal structure and edge blur phenomenon, which will limit the segmentation accuracy of traditional active contour models. To solve this problem, this paper proposes a novel active contour model based on the combination of regional information and the edge information of the image. The new approach has four key characteristics. First the local information fitting of the image is incorporated into the pressure force function (SPF) of the SBGFRLS model, which improves the ability of dealing with medical images with low contrast and complex structure. Second, the adaptive balance of local information and global information is realized by adding a novel weighting function, which accelerates the evolution speed and enhances the adaptability of the model; Third, in the numerical implementation process of the proposed model, the divergence operator is replaced by the Gaussian filter, in this way, the level set function is smoothed and the computation is simplified. Last, a penalty term of symbolic function is introduced to reduce the computational complexity of the level set function due to re-initialization and regularization process. In order to verify the effectiveness of the model, we use different kinds of medical images for simulation experiments. Experimental results show that compared with the traditional active contour models, the proposed method can achieve an satisfactory both in segmentation speed and accuracy.","issue":"23","author":[{"family":"Wang","given":"Xianghai"},{"family":"Li","given":"Wei"},{"family":"Zhang","given":"Chong"},{"family":"Lou","given":"Wanqi"},{"family":"Song","given":"Ruoxi"}],"accessed":{"date-parts":[["2024",5,21]]},"issued":{"date-parts":[["2019",12,1]]},"language":"en"},"uri":["http://zotero.org/users/9557124/items/ZWIAVT3U"],"uris":["http://zotero.org/users/9557124/items/ZWIAVT3U"],"id":583}]}   </w:instrText>
       </w:r>
       <w:r>
         <w:fldChar w:fldCharType="separate"/>
@@ -543,7 +543,7 @@
         <w:fldChar w:fldCharType="begin"/>
       </w:r>
       <w:r>
-        <w:instrText xml:space="preserve"> ADDIN ZOTERO_ITEM CSL_CITATION {"schema":"https://github.com/citation-style-language/schema/raw/master/csl-citation.json","citationID":"00000011","citationItems":[{"suffix":"","id":576,"prefix":"","uris":["http://zotero.org/users/9557124/items/7DTMLPDB"],"itemData":{"type":"paper-conference","event-title":"2019 IEEE/CVF Conference on Computer Vision and Pattern Recognition (CVPR)","container-title":"2019 IEEE/CVF Conference on Computer Vision and Pattern Recognition (CVPR)","author":[{"given":"Xu","family":"Chen"},{"given":"Bryan M.","family":"Williams"},{"given":"Srinivasa R.","family":"Vallabhaneni"},{"given":"Gabriela","family":"Czanner"},{"given":"Rachel","family":"Williams"},{"given":"Yalin","family":"Zheng"}],"title":"Learning Active Contour Models for Medical Image Segmentation","ISSN":"2575-7075","citation-key":"chenLearningActiveContour2019","id":"chenLearningActiveContour2019","abstract":"Image segmentation is an important step in medical image processing and has been widely studied and developed for refinement of clinical analysis and applications. New models based on deep learning have improved results but are restricted to pixel-wise fitting of the segmentation map. Our aim was to tackle this limitation by developing a new model based on deep learning which takes into account the area inside as well as outside the region of interest as well as the size of boundaries during learning. Specifically, we propose a new loss function which incorporates area and size information and integrates this into a dense deep learning model. We evaluated our approach on a dataset of more than 2,000 cardiac MRI scans. Our results show that the proposed loss function outperforms other mainstream loss function Cross-entropy on two common segmentation networks. Our loss function is robust while using different hyperparameter lambda.","page":"11624-11632","accessed":{"date-parts":[["2024",5,21]]},"URL":"https://ieeexplore.ieee.org/document/8953484","source":"IEEE Xplore","DOI":"10.1109/CVPR.2019.01190","issued":{"date-parts":[["2019",6]]}},"uri":["http://zotero.org/users/9557124/items/7DTMLPDB"]}],"properties":{"formattedCitation":"[@chenLearningActiveContour2019]","noteIndex":0}}   </w:instrText>
+        <w:instrText xml:space="preserve"> ADDIN ZOTERO_ITEM CSL_CITATION {"schema":"https://github.com/citation-style-language/schema/raw/master/csl-citation.json","citationID":"00000011","properties":{"formattedCitation":"[@chenLearningActiveContour2019]","noteIndex":0},"citationItems":[{"prefix":"","suffix":"","itemData":{"citation-key":"chenLearningActiveContour2019","event-title":"2019 IEEE/CVF Conference on Computer Vision and Pattern Recognition (CVPR)","URL":"https://ieeexplore.ieee.org/document/8953484","container-title":"2019 IEEE/CVF Conference on Computer Vision and Pattern Recognition (CVPR)","source":"IEEE Xplore","type":"paper-conference","id":"chenLearningActiveContour2019","title":"Learning Active Contour Models for Medical Image Segmentation","page":"11624-11632","author":[{"family":"Chen","given":"Xu"},{"family":"Williams","given":"Bryan M."},{"family":"Vallabhaneni","given":"Srinivasa R."},{"family":"Czanner","given":"Gabriela"},{"family":"Williams","given":"Rachel"},{"family":"Zheng","given":"Yalin"}],"ISSN":"2575-7075","abstract":"Image segmentation is an important step in medical image processing and has been widely studied and developed for refinement of clinical analysis and applications. New models based on deep learning have improved results but are restricted to pixel-wise fitting of the segmentation map. Our aim was to tackle this limitation by developing a new model based on deep learning which takes into account the area inside as well as outside the region of interest as well as the size of boundaries during learning. Specifically, we propose a new loss function which incorporates area and size information and integrates this into a dense deep learning model. We evaluated our approach on a dataset of more than 2,000 cardiac MRI scans. Our results show that the proposed loss function outperforms other mainstream loss function Cross-entropy on two common segmentation networks. Our loss function is robust while using different hyperparameter lambda.","DOI":"10.1109/CVPR.2019.01190","issued":{"date-parts":[["2019",6]]},"accessed":{"date-parts":[["2024",5,21]]}},"uri":["http://zotero.org/users/9557124/items/7DTMLPDB"],"uris":["http://zotero.org/users/9557124/items/7DTMLPDB"],"id":576}]}   </w:instrText>
       </w:r>
       <w:r>
         <w:fldChar w:fldCharType="separate"/>
@@ -621,7 +621,7 @@
         <w:fldChar w:fldCharType="begin"/>
       </w:r>
       <w:r>
-        <w:instrText xml:space="preserve"> ADDIN ZOTERO_ITEM CSL_CITATION {"schema":"https://github.com/citation-style-language/schema/raw/master/csl-citation.json","citationID":"00000012","citationItems":[{"suffix":"","id":601,"prefix":"","uris":["http://zotero.org/users/9557124/items/G9P35GKI"],"itemData":{"ISSN":"1002-8331","language":"zh-CN","abstract":"精准分割医学图像中的器官或病灶，是医学图像智能分析领域的重要...","title":"医学图像图深度学习分割算法综述","type":"article-journal","author":[{"literal":"王国力"},{"literal":"孙宇"},{"literal":"魏本征"}],"container-title":"计算机工程与应用","note":"Field: 精准分割医学图像中的器官或病灶，是医学图像智能分析领域的重要难题，其在临床上对于疾病的辅助诊疗有着重要应用价值。在解决医学图像信息表征及对非欧空间生理组织结构准确建模等挑战性问题方面，基于图深度学习的医学图像分割技术取得了重要突破，展现出显著的信息特征提取及表征优势，可获得更为精准的分割结果，已成为该领域新兴研究热点。为更好促进医学图像图深度学习分割算法的研究发展，对该领域的技术进展及应用现状做了系统的梳理总结。介绍了图的定义及图卷积网络的基本结构，详细阐述了谱图卷积和空域图卷积操作。根据GCN结合残差模块、注意力机制模块及学习模块三种技术结构模式，归纳并总结了其在医学图像分割中的研究进展。对图深度学习算法在医学图像分割领域的应用和发展做了概要总结和展望，为该领域的技术发展提供参考和新的研究思路。","volume":"58","citation-key":"WangGuoLiYiXueTuXiangTuShenDuXueXiFenGeSuanFaZongShu2022","issue":"12","DOI":"10.3778/j.issn.1002-8331.2112-0225","page":"37","accessed":{"date-parts":[["2024",5,22]]},"URL":"http://cea.ceaj.org/CN/10.3778/j.issn.1002-8331.2112-0225","source":"MagTech","id":"WangGuoLiYiXueTuXiangTuShenDuXueXiFenGeSuanFaZongShu2022","issued":{"date-parts":[["2022",6,15]]}},"uri":["http://zotero.org/users/9557124/items/G9P35GKI"]}],"properties":{"formattedCitation":"[@WangGuoLiYiXueTuXiangTuShenDuXueXiFenGeSuanFaZongShu2022]","noteIndex":0}}   </w:instrText>
+        <w:instrText xml:space="preserve"> ADDIN ZOTERO_ITEM CSL_CITATION {"schema":"https://github.com/citation-style-language/schema/raw/master/csl-citation.json","citationID":"00000012","properties":{"formattedCitation":"[@WangGuoLiYiXueTuXiangTuShenDuXueXiFenGeSuanFaZongShu2022]","noteIndex":0},"citationItems":[{"prefix":"","suffix":"","itemData":{"citation-key":"WangGuoLiYiXueTuXiangTuShenDuXueXiFenGeSuanFaZongShu2022","title":"医学图像图深度学习分割算法综述","note":"Field: 精准分割医学图像中的器官或病灶，是医学图像智能分析领域的重要难题，其在临床上对于疾病的辅助诊疗有着重要应用价值。在解决医学图像信息表征及对非欧空间生理组织结构准确建模等挑战性问题方面，基于图深度学习的医学图像分割技术取得了重要突破，展现出显著的信息特征提取及表征优势，可获得更为精准的分割结果，已成为该领域新兴研究热点。为更好促进医学图像图深度学习分割算法的研究发展，对该领域的技术进展及应用现状做了系统的梳理总结。介绍了图的定义及图卷积网络的基本结构，详细阐述了谱图卷积和空域图卷积操作。根据GCN结合残差模块、注意力机制模块及学习模块三种技术结构模式，归纳并总结了其在医学图像分割中的研究进展。对图深度学习算法在医学图像分割领域的应用和发展做了概要总结和展望，为该领域的技术发展提供参考和新的研究思路。","page":"37","ISSN":"1002-8331","id":"WangGuoLiYiXueTuXiangTuShenDuXueXiFenGeSuanFaZongShu2022","type":"article-journal","source":"MagTech","URL":"http://cea.ceaj.org/CN/10.3778/j.issn.1002-8331.2112-0225","author":[{"literal":"王国力"},{"literal":"孙宇"},{"literal":"魏本征"}],"container-title":"计算机工程与应用","volume":"58","DOI":"10.3778/j.issn.1002-8331.2112-0225","abstract":"精准分割医学图像中的器官或病灶，是医学图像智能分析领域的重要...","issue":"12","accessed":{"date-parts":[["2024",5,22]]},"issued":{"date-parts":[["2022",6,15]]},"language":"zh-CN"},"uri":["http://zotero.org/users/9557124/items/G9P35GKI"],"uris":["http://zotero.org/users/9557124/items/G9P35GKI"],"id":601}]}   </w:instrText>
       </w:r>
       <w:r>
         <w:fldChar w:fldCharType="separate"/>
@@ -642,7 +642,7 @@
         <w:fldChar w:fldCharType="begin"/>
       </w:r>
       <w:r>
-        <w:instrText xml:space="preserve"> ADDIN ZOTERO_ITEM CSL_CITATION {"schema":"https://github.com/citation-style-language/schema/raw/master/csl-citation.json","citationID":"00000013","citationItems":[{"suffix":"","id":569,"prefix":"","uris":["http://zotero.org/users/9557124/items/28HCWGGK"],"itemData":{"type":"thesis","author":[{"literal":"金胡勇"}],"publisher":"哈尔滨工业大学","citation-key":"JinHuYongJiYuJuanJiShenJingWangLuoDeShuiShengTongXinXiTongQianDaoJianCeYuXinDaoFenLei","note":"view: 83\nlike: 0","abstract":"水声通信是目前最成熟的水下无线通信技术,其在军用与民用领域均有重要应用,国内外非常重视水声通信技术的研究.由于水声信道具有丰富的时变多径,传输信号带宽受限且噪声干扰严重等特点,使得水声通信系统的性能受到了严重影响.如何提高水声通信质量成为一个非常重要的研究课题,本文主要从前导检测和信道分类进行研究.针对前导检测,本文提出了一种基于卷积神经网络算法的检测方法.在水声通信中,前导检测是非常重要的,只有前导信号才能触发接收机工作,进而再对后续接收的有效水声数据进行处理.现有研究表明,复杂的水下多径与干扰是影响前导检测性能的主要原因.大量实验数据显示,在某些情况下,通过时频图分析,人眼可以看到前导信号,但传统检测器却检测不出来;深度学习方法中的卷积神经网络算法通过模拟动物的视觉神经系统进行智能图像识别,善于抓取图像特征,非常适合图像分类,这就激发了我们使用卷积神经网络通过对时频图识别来检测前导信号.实验表明,提出的基于卷积神经网络的前导检测方法具有很高的识别准确率且优于传统方法.对于水声信道分类,传统的水声通信并不进行信道分类,但不同地区不同季节的水声信道具有强烈的差异性.本文根据水声信道对水声通信的影响,拟将水声信道分为两类,一类是随时间急剧变化的信道,另一类是随时间缓慢变化的信道,这种分类方式对于通信数据包长度具有特别的指导意义.本文通过分析水声信道特征引入时变特征参量来对传统时变信道的冲击响应进行改进,根据改进的信道冲击响应获取冲击响应图,再运用卷积神经网络对信道分类;此外,本文还通过计算信道时变相关参数与提出的信道分类方法进行比较,结果表明利用卷积神经网络可以实现更准确的信道分类.为后续进一步完善水声信道分类进而提升水声通信质量奠定基础.","title":"基于卷积神经网络的水声通信系统前导检测与信道分类","id":"JinHuYongJiYuJuanJiShenJingWangLuoDeShuiShengTongXinXiTongQianDaoJianCeYuXinDaoFenLei","URL":"https://xueshu.baidu.com/usercenter/paper/show?paperid=1k200a700n0c0890w0680890r1550139","source":"Baidu Scholar","genre":"学位论文","accessed":{"date-parts":[["2024",5,19]]}},"uri":["http://zotero.org/users/9557124/items/28HCWGGK"]}],"properties":{"formattedCitation":"[@JinHuYongJiYuJuanJiShenJingWangLuoDeShuiShengTongXinXiTongQianDaoJianCeYuXinDaoFenLei]","noteIndex":0}}   </w:instrText>
+        <w:instrText xml:space="preserve"> ADDIN ZOTERO_ITEM CSL_CITATION {"schema":"https://github.com/citation-style-language/schema/raw/master/csl-citation.json","citationID":"00000013","properties":{"formattedCitation":"[@JinHuYongJiYuJuanJiShenJingWangLuoDeShuiShengTongXinXiTongQianDaoJianCeYuXinDaoFenLei]","noteIndex":0},"citationItems":[{"prefix":"","suffix":"","itemData":{"citation-key":"JinHuYongJiYuJuanJiShenJingWangLuoDeShuiShengTongXinXiTongQianDaoJianCeYuXinDaoFenLei","type":"thesis","source":"Baidu Scholar","id":"JinHuYongJiYuJuanJiShenJingWangLuoDeShuiShengTongXinXiTongQianDaoJianCeYuXinDaoFenLei","URL":"https://xueshu.baidu.com/usercenter/paper/show?paperid=1k200a700n0c0890w0680890r1550139","title":"基于卷积神经网络的水声通信系统前导检测与信道分类","author":[{"literal":"金胡勇"}],"note":"view: 83\nlike: 0","abstract":"水声通信是目前最成熟的水下无线通信技术,其在军用与民用领域均有重要应用,国内外非常重视水声通信技术的研究.由于水声信道具有丰富的时变多径,传输信号带宽受限且噪声干扰严重等特点,使得水声通信系统的性能受到了严重影响.如何提高水声通信质量成为一个非常重要的研究课题,本文主要从前导检测和信道分类进行研究.针对前导检测,本文提出了一种基于卷积神经网络算法的检测方法.在水声通信中,前导检测是非常重要的,只有前导信号才能触发接收机工作,进而再对后续接收的有效水声数据进行处理.现有研究表明,复杂的水下多径与干扰是影响前导检测性能的主要原因.大量实验数据显示,在某些情况下,通过时频图分析,人眼可以看到前导信号,但传统检测器却检测不出来;深度学习方法中的卷积神经网络算法通过模拟动物的视觉神经系统进行智能图像识别,善于抓取图像特征,非常适合图像分类,这就激发了我们使用卷积神经网络通过对时频图识别来检测前导信号.实验表明,提出的基于卷积神经网络的前导检测方法具有很高的识别准确率且优于传统方法.对于水声信道分类,传统的水声通信并不进行信道分类,但不同地区不同季节的水声信道具有强烈的差异性.本文根据水声信道对水声通信的影响,拟将水声信道分为两类,一类是随时间急剧变化的信道,另一类是随时间缓慢变化的信道,这种分类方式对于通信数据包长度具有特别的指导意义.本文通过分析水声信道特征引入时变特征参量来对传统时变信道的冲击响应进行改进,根据改进的信道冲击响应获取冲击响应图,再运用卷积神经网络对信道分类;此外,本文还通过计算信道时变相关参数与提出的信道分类方法进行比较,结果表明利用卷积神经网络可以实现更准确的信道分类.为后续进一步完善水声信道分类进而提升水声通信质量奠定基础.","publisher":"哈尔滨工业大学","accessed":{"date-parts":[["2024",5,19]]},"genre":"学位论文"},"uri":["http://zotero.org/users/9557124/items/28HCWGGK"],"uris":["http://zotero.org/users/9557124/items/28HCWGGK"],"id":569}]}   </w:instrText>
       </w:r>
       <w:r>
         <w:fldChar w:fldCharType="separate"/>
@@ -681,7 +681,7 @@
         <w:fldChar w:fldCharType="begin"/>
       </w:r>
       <w:r>
-        <w:instrText xml:space="preserve"> ADDIN ZOTERO_ITEM CSL_CITATION {"schema":"https://github.com/citation-style-language/schema/raw/master/csl-citation.json","citationID":"00000014","citationItems":[{"suffix":"","id":535,"prefix":"","uris":["http://zotero.org/users/9557124/items/DAGE2EZM"],"itemData":{"type":"thesis","author":[{"literal":"张成成"}],"contributor":[{"literal":"宗晓萍"},{"literal":"张军华"}],"number-of-pages":"81","note":"major: 电子信息硕士（专业学位）\ndownload: 80\nCLC: R735.7;TP183;TP391.41\nCNKICite: 0\ndbcode: CMFD\ndbname: CMFDTEMP\nfilename: 1023914644.nh","title":"基于级联卷积神经网络的肝脏肿瘤分割与检测方法研究","DOI":"10.27103/d.cnki.ghebu.2023.001009","citation-key":"ZhangChengChengJiYuJiLianJuanJiShenJingWangLuoDeGanZangZhongLiuFenGeYuJianCeFangFaYanJiu","language":"zh-CN","abstract":"肝脏恶性肿瘤,作为发病率兼死亡率最高的疾病之一,给人类生命健康造成了严重的危害。及时的早期筛查无疑可以一定程度上减少、扼制疾病的发展,因此借助计算机辅助诊疗对于医生做出疾病判断和诊疗计划具有重大的指导意义。然而肝脏的形态、位置在不同人类个体之间存在着微妙的差异,同时医学图像具有低对比度及背景复杂的特点,再加上肿瘤往往呈现扩散化的趋势,一系列的不利因素使得针对肝脏及其肿瘤的图像处理工作仍然难以取得长足的进步。为了提高肝脏及其肿瘤的医学图像分割、检测性能,本文基于卷积神经网络,开展以下主要工作:(1)提出一种基于改进U-Net的肝脏分割方法。以U-Net作为基础架构,将U-Net中每个卷积模块分别用改进的预激活残差模块进行替代,提高网络的收敛性能,优化了模型表达能力;同时考虑到医学数据中普遍存在病变区域占比较低的问题,提出加权的混合损失函数缓解类别失衡现象。经过在Li TS数据集上的充分实验验证,肝脏部位的分割效果得到明显改善。(2)提出一种基于深度残差瓶颈结构的级联U-Net肝脏肿瘤分割方法。考虑到多尺度的小体积肿瘤分割需要更多不同尺度下的深层次特征信息,同时避免网络过深导致模型精度下降,提出在收缩路径引入改进的深度残差瓶颈卷积结构,并在收缩与扩张路径之间的桥接处引入设计的混合空洞卷积模块;在跳跃连接中引入了空间和通道的注意力融合机制,对特征的通道和空间关联性进行获取,使得级联二级网络学习的侧重点更多地聚焦于局部肿瘤特征。同时收缩路径的深度加深以及跳跃连接处的注意力机制引入也能够缓解U-Net两个路径之间的语义差异,更好地完成特征融合。实验结果表明,改进后的网络精度明显得到提高,证明了级联分割任务的可行性。(3)提出一种基于Mask R-CNN改进的肝脏肿瘤检测方法。针对原始网络的设计并不针对于医学图像,结合肝脏肿瘤数据的特点,调整锚框的尺寸为(82,162,322,642,1282);通过在FPN中扩充一条最底层与各高层之间的通路,为高层特征传播更精准的低级细节和定位信息,以解决对低层特征信息利用不合理的问题;将改进的FPN与不同的主干网络层数相结合,寻求相对适合于肝脏肿瘤检测的特征提取方式。实验结果表明,改进后的网络能够更好地适应医学图像检测工作。","publisher":"河北大学","id":"ZhangChengChengJiYuJiLianJuanJiShenJingWangLuoDeGanZangZhongLiuFenGeYuJianCeFangFaYanJiu","URL":"https://doi.org/10.27103/d.cnki.ghebu.2023.001009","source":"CNKI","genre":"硕士学位论文","accessed":{"date-parts":[["2024",5,8]]}},"uri":["http://zotero.org/users/9557124/items/DAGE2EZM"]}],"properties":{"formattedCitation":"[@ZhangChengChengJiYuJiLianJuanJiShenJingWangLuoDeGanZangZhongLiuFenGeYuJianCeFangFaYanJiu]","noteIndex":0}}   </w:instrText>
+        <w:instrText xml:space="preserve"> ADDIN ZOTERO_ITEM CSL_CITATION {"schema":"https://github.com/citation-style-language/schema/raw/master/csl-citation.json","citationID":"00000014","properties":{"formattedCitation":"[@ZhangChengChengJiYuJiLianJuanJiShenJingWangLuoDeGanZangZhongLiuFenGeYuJianCeFangFaYanJiu]","noteIndex":0},"citationItems":[{"prefix":"","suffix":"","itemData":{"citation-key":"ZhangChengChengJiYuJiLianJuanJiShenJingWangLuoDeGanZangZhongLiuFenGeYuJianCeFangFaYanJiu","URL":"https://doi.org/10.27103/d.cnki.ghebu.2023.001009","number-of-pages":"81","title":"基于级联卷积神经网络的肝脏肿瘤分割与检测方法研究","type":"thesis","contributor":[{"literal":"宗晓萍"},{"literal":"张军华"}],"source":"CNKI","id":"ZhangChengChengJiYuJiLianJuanJiShenJingWangLuoDeGanZangZhongLiuFenGeYuJianCeFangFaYanJiu","publisher":"河北大学","note":"major: 电子信息硕士（专业学位）\ndownload: 80\nCLC: R735.7;TP183;TP391.41\nCNKICite: 0\ndbcode: CMFD\ndbname: CMFDTEMP\nfilename: 1023914644.nh","accessed":{"date-parts":[["2024",5,8]]},"genre":"硕士学位论文","abstract":"肝脏恶性肿瘤,作为发病率兼死亡率最高的疾病之一,给人类生命健康造成了严重的危害。及时的早期筛查无疑可以一定程度上减少、扼制疾病的发展,因此借助计算机辅助诊疗对于医生做出疾病判断和诊疗计划具有重大的指导意义。然而肝脏的形态、位置在不同人类个体之间存在着微妙的差异,同时医学图像具有低对比度及背景复杂的特点,再加上肿瘤往往呈现扩散化的趋势,一系列的不利因素使得针对肝脏及其肿瘤的图像处理工作仍然难以取得长足的进步。为了提高肝脏及其肿瘤的医学图像分割、检测性能,本文基于卷积神经网络,开展以下主要工作:(1)提出一种基于改进U-Net的肝脏分割方法。以U-Net作为基础架构,将U-Net中每个卷积模块分别用改进的预激活残差模块进行替代,提高网络的收敛性能,优化了模型表达能力;同时考虑到医学数据中普遍存在病变区域占比较低的问题,提出加权的混合损失函数缓解类别失衡现象。经过在Li TS数据集上的充分实验验证,肝脏部位的分割效果得到明显改善。(2)提出一种基于深度残差瓶颈结构的级联U-Net肝脏肿瘤分割方法。考虑到多尺度的小体积肿瘤分割需要更多不同尺度下的深层次特征信息,同时避免网络过深导致模型精度下降,提出在收缩路径引入改进的深度残差瓶颈卷积结构,并在收缩与扩张路径之间的桥接处引入设计的混合空洞卷积模块;在跳跃连接中引入了空间和通道的注意力融合机制,对特征的通道和空间关联性进行获取,使得级联二级网络学习的侧重点更多地聚焦于局部肿瘤特征。同时收缩路径的深度加深以及跳跃连接处的注意力机制引入也能够缓解U-Net两个路径之间的语义差异,更好地完成特征融合。实验结果表明,改进后的网络精度明显得到提高,证明了级联分割任务的可行性。(3)提出一种基于Mask R-CNN改进的肝脏肿瘤检测方法。针对原始网络的设计并不针对于医学图像,结合肝脏肿瘤数据的特点,调整锚框的尺寸为(82,162,322,642,1282);通过在FPN中扩充一条最底层与各高层之间的通路,为高层特征传播更精准的低级细节和定位信息,以解决对低层特征信息利用不合理的问题;将改进的FPN与不同的主干网络层数相结合,寻求相对适合于肝脏肿瘤检测的特征提取方式。实验结果表明,改进后的网络能够更好地适应医学图像检测工作。","DOI":"10.27103/d.cnki.ghebu.2023.001009","author":[{"literal":"张成成"}],"language":"zh-CN"},"uri":["http://zotero.org/users/9557124/items/DAGE2EZM"],"uris":["http://zotero.org/users/9557124/items/DAGE2EZM"],"id":535}]}   </w:instrText>
       </w:r>
       <w:r>
         <w:fldChar w:fldCharType="separate"/>
@@ -728,7 +728,7 @@
         <w:fldChar w:fldCharType="begin"/>
       </w:r>
       <w:r>
-        <w:instrText xml:space="preserve"> ADDIN ZOTERO_ITEM CSL_CITATION {"schema":"https://github.com/citation-style-language/schema/raw/master/csl-citation.json","citationID":"00000015","citationItems":[{"suffix":"","id":486,"prefix":"","uris":["http://zotero.org/users/9557124/items/2REKX95G"],"itemData":{"ISSN":"1881-7815, 1881-7823","language":"en","page":"211-218","title":"The ability of Segmenting Anything Model (SAM) to segment ultrasound images","type":"article-journal","author":[{"given":"Fang","family":"Chen"},{"given":"Lingyu","family":"Chen"},{"given":"Haojie","family":"Han"},{"given":"Sainan","family":"Zhang"},{"given":"Daoqiang","family":"Zhang"},{"given":"Hongen","family":"Liao"}],"container-title":"BioScience Trends","note":"titleTranslation: 分割任何模型（SAM）分割超声波图像的能力\nabstractTranslation:  准确的超声波（US）图像分割对于疾病筛查、诊断和预后评估非常重要。然而，超声图像通常会出现阴影伪影和模糊边界，从而影响超声图像的分割。最近，Meta AI 的 Segmenting Anything Model（SAM）在广泛的应用中展现出了巨大的潜力。本文旨在初步评估 SAM 对 US 图像进行分割的能力，尤其是在阴影伪影和边界模糊的情况下。我们在三个不同组织的 US 数据集上评估了 SAM 的性能，包括多结构心脏组织、甲状腺结节和胎儿头部。结果表明，SAM 在组织结构清晰的 US 图像上表现一般，但在阴影伪影和边界模糊的情况下表现有限。因此，创建一种考虑到 US 图像特征的改进型 SAM 对自动和准确的 US 分割具有重要意义。","volume":"17","container-title-short":"BST","citation-key":"chenAbilitySegmentingAnything2023a","issue":"3","abstract":"Accurate ultrasound (US) image segmentation is important for disease screening, diagnosis, and prognosis assessment. However, US images typically have shadow artifacts and ambiguous boundaries that affect US segmentation. Recently, Segmenting Anything Model (SAM) from Meta AI has demonstrated remarkable potential in a wide range of applications. The purpose of this paper was to conduct an initial evaluation of the ability for SAM to segment US images, particularly in the event of shadow artifacts and ambiguous boundaries. We evaluated SAM's performance on three US datasets of different tissues, including multi-structure cardiac tissue, thyroid nodules, and the fetal head. Results indicated that SAM generally performs well with US images with clear tissue structures, but it has limited performance in the event of shadow artifacts and ambiguous boundaries. Thus, creating an improved SAM that considers the characteristics of US images is significant for automatic and accurate US segmentation.","id":"chenAbilitySegmentingAnything2023a","accessed":{"date-parts":[["2024",1,17]]},"URL":"https://www.jstage.jst.go.jp/article/bst/17/3/17_2023.01128/_article","source":"DOI.org (Crossref)","DOI":"10.5582/bst.2023.01128","issued":{"date-parts":[["2023",6,30]]}},"uri":["http://zotero.org/users/9557124/items/2REKX95G"]}],"properties":{"formattedCitation":"[@chenAbilitySegmentingAnything2023a]","noteIndex":0}}   </w:instrText>
+        <w:instrText xml:space="preserve"> ADDIN ZOTERO_ITEM CSL_CITATION {"schema":"https://github.com/citation-style-language/schema/raw/master/csl-citation.json","citationID":"00000015","properties":{"formattedCitation":"[@chenAbilitySegmentingAnything2023a]","noteIndex":0},"citationItems":[{"prefix":"","suffix":"","itemData":{"citation-key":"chenAbilitySegmentingAnything2023a","title":"The ability of Segmenting Anything Model (SAM) to segment ultrasound images","note":"titleTranslation: 分割任何模型（SAM）分割超声波图像的能力\nabstractTranslation:  准确的超声波（US）图像分割对于疾病筛查、诊断和预后评估非常重要。然而，超声图像通常会出现阴影伪影和模糊边界，从而影响超声图像的分割。最近，Meta AI 的 Segmenting Anything Model（SAM）在广泛的应用中展现出了巨大的潜力。本文旨在初步评估 SAM 对 US 图像进行分割的能力，尤其是在阴影伪影和边界模糊的情况下。我们在三个不同组织的 US 数据集上评估了 SAM 的性能，包括多结构心脏组织、甲状腺结节和胎儿头部。结果表明，SAM 在组织结构清晰的 US 图像上表现一般，但在阴影伪影和边界模糊的情况下表现有限。因此，创建一种考虑到 US 图像特征的改进型 SAM 对自动和准确的 US 分割具有重要意义。","page":"211-218","ISSN":"1881-7815, 1881-7823","author":[{"family":"Chen","given":"Fang"},{"family":"Chen","given":"Lingyu"},{"family":"Han","given":"Haojie"},{"family":"Zhang","given":"Sainan"},{"family":"Zhang","given":"Daoqiang"},{"family":"Liao","given":"Hongen"}],"URL":"https://www.jstage.jst.go.jp/article/bst/17/3/17_2023.01128/_article","container-title":"BioScience Trends","source":"DOI.org (Crossref)","type":"article-journal","id":"chenAbilitySegmentingAnything2023a","container-title-short":"BST","volume":"17","DOI":"10.5582/bst.2023.01128","abstract":"Accurate ultrasound (US) image segmentation is important for disease screening, diagnosis, and prognosis assessment. However, US images typically have shadow artifacts and ambiguous boundaries that affect US segmentation. Recently, Segmenting Anything Model (SAM) from Meta AI has demonstrated remarkable potential in a wide range of applications. The purpose of this paper was to conduct an initial evaluation of the ability for SAM to segment US images, particularly in the event of shadow artifacts and ambiguous boundaries. We evaluated SAM's performance on three US datasets of different tissues, including multi-structure cardiac tissue, thyroid nodules, and the fetal head. Results indicated that SAM generally performs well with US images with clear tissue structures, but it has limited performance in the event of shadow artifacts and ambiguous boundaries. Thus, creating an improved SAM that considers the characteristics of US images is significant for automatic and accurate US segmentation.","issue":"3","accessed":{"date-parts":[["2024",1,17]]},"issued":{"date-parts":[["2023",6,30]]},"language":"en"},"uri":["http://zotero.org/users/9557124/items/2REKX95G"],"uris":["http://zotero.org/users/9557124/items/2REKX95G"],"id":486}]}   </w:instrText>
       </w:r>
       <w:r>
         <w:fldChar w:fldCharType="separate"/>
@@ -749,7 +749,7 @@
         <w:fldChar w:fldCharType="begin"/>
       </w:r>
       <w:r>
-        <w:instrText xml:space="preserve"> ADDIN ZOTERO_ITEM CSL_CITATION {"schema":"https://github.com/citation-style-language/schema/raw/master/csl-citation.json","citationID":"00000016","citationItems":[{"suffix":"","id":484,"prefix":"","uris":["http://zotero.org/users/9557124/items/ZG9XUUPJ"],"itemData":{"title-short":"Segment anything model for medical image analysis","language":"en","abstract":"Training segmentation models for medical images continues to be challenging due to the limited availability of data annotations. Segment Anything Model (SAM) is a foundation model trained on over 1 billion annotations, predominantly for natural images, that is intended to segment user-defined objects of interest in an interactive manner. While the model performance on natural images is impressive, medical image domains pose their own set of challenges. Here, we perform an extensive evaluation of SAM’s ability to segment medical images on a collection of 19 medical imaging datasets from various modalities and anatomies. In our experiments, we generated point and box prompts for SAM using a standard method that simulates interactive segmentation. We report the following findings: (1) SAM’s performance based on single prompts highly varies depending on the dataset and the task, from IoU=0.1135 for spine MRI to IoU=0.8650 for hip X-ray. (2) Segmentation performance appears to be better for well-circumscribed objects with prompts with less ambiguity such as the segmentation of organs in computed tomography and poorer in various other scenarios such as the segmentation of brain tumors. (3) SAM performs notably better with box prompts than with point prompts. (4) SAM outperforms similar methods RITM, SimpleClick, and FocalClick in almost all single-point prompt settings. (5) When multiple-point prompts are provided iteratively, SAM’s performance generally improves only slightly while other methods’ performance improves to the level that surpasses SAM’s point-based performance. We also provide several illustrations for SAM’s performance on all tested datasets, iterative segmentation, and SAM’s behavior given prompt ambiguity. We conclude that SAM shows impressive zero-shot segmentation performance for certain medical imaging datasets, but moderate to poor performance for others. SAM has the potential to make a significant impact in automated medical image segmentation in medical imaging, but appropriate care needs to be applied when using it. Code for evaluation SAM is made publicly available at https://github.com/mazurowski-lab/segment-anything-medical-evaluation.","title":"Segment anything model for medical image analysis: An experimental study","type":"article-journal","author":[{"given":"Maciej A.","family":"Mazurowski"},{"given":"Haoyu","family":"Dong"},{"given":"Hanxue","family":"Gu"},{"given":"Jichen","family":"Yang"},{"given":"Nicholas","family":"Konz"},{"given":"Yixin","family":"Zhang"}],"container-title":"Medical Image Analysis","note":"titleTranslation: 用于医学图像分析的任何分段模型：实验研究\nabstractTranslation:  由于数据注释的可用性有限，为医学图像训练分割模型仍然具有挑战性。Segment Anything Model（SAM）是一个基础模型，主要针对自然图像，在超过 10 亿个注释上进行训练，旨在以交互方式分割用户定义的感兴趣对象。该模型在自然图像上的表现令人印象深刻，但在医学图像领域却面临着一系列挑战。在此，我们对 SAM 在 19 个不同模式和解剖学的医学影像数据集上分割医学影像的能力进行了广泛评估。在实验中，我们使用模拟交互式分割的标准方法为 SAM 生成点和框提示。我们报告了以下发现：(1) 基于单个提示的 SAM 性能因数据集和任务的不同而有很大差异，从脊柱 MRI 的 IoU=0.1135 到髋关节 X 光片的 IoU=0.8650。(2) 对于圆周较好、提示模糊性较低的物体，如计算机断层扫描中的器官分割，分割性能似乎较好，而在其他各种情况下，如脑肿瘤分割，分割性能较差。(3) SAM 在使用方框提示时的性能明显优于使用点提示时的性能。(4) 在几乎所有单点提示设置中，SAM 的性能都优于类似的 RITM、SimpleClick 和 FocalClick 方法。(5) 在迭代提供多点提示时，SAM 的性能一般只能略微提高，而其他方法的性能则能提高到超越 SAM 基于点的性能的水平。我们还就 SAM 在所有测试数据集上的性能、迭代分割以及 SAM 在提示模糊的情况下的行为提供了一些说明。我们得出的结论是，SAM 在某些医学影像数据集上表现出了令人印象深刻的零镜头分割性能，但在其他数据集上的表现一般甚至很差。SAM 有可能对医学影像领域的自动医学影像分割产生重大影响，但在使用时需要适当谨慎。评估 SAM 的代码可在 https://github.com/mazurowski-lab/segment-anything-medical-evaluation 公开获取。","volume":"89","DOI":"10.1016/j.media.2023.102918","citation-key":"mazurowskiSegmentAnythingModel2023a","ISSN":"13618415","id":"mazurowskiSegmentAnythingModel2023a","container-title-short":"Medical Image Analysis","accessed":{"date-parts":[["2024",1,17]]},"URL":"https://linkinghub.elsevier.com/retrieve/pii/S1361841523001780","source":"DOI.org (Crossref)","page":"102918","issued":{"date-parts":[["2023",10]]}},"uri":["http://zotero.org/users/9557124/items/ZG9XUUPJ"]}],"properties":{"formattedCitation":"[@mazurowskiSegmentAnythingModel2023a]","noteIndex":0}}   </w:instrText>
+        <w:instrText xml:space="preserve"> ADDIN ZOTERO_ITEM CSL_CITATION {"schema":"https://github.com/citation-style-language/schema/raw/master/csl-citation.json","citationID":"00000016","properties":{"formattedCitation":"[@mazurowskiSegmentAnythingModel2023a]","noteIndex":0},"citationItems":[{"prefix":"","suffix":"","itemData":{"citation-key":"mazurowskiSegmentAnythingModel2023a","title":"Segment anything model for medical image analysis: An experimental study","note":"titleTranslation: 用于医学图像分析的任何分段模型：实验研究\nabstractTranslation:  由于数据注释的可用性有限，为医学图像训练分割模型仍然具有挑战性。Segment Anything Model（SAM）是一个基础模型，主要针对自然图像，在超过 10 亿个注释上进行训练，旨在以交互方式分割用户定义的感兴趣对象。该模型在自然图像上的表现令人印象深刻，但在医学图像领域却面临着一系列挑战。在此，我们对 SAM 在 19 个不同模式和解剖学的医学影像数据集上分割医学影像的能力进行了广泛评估。在实验中，我们使用模拟交互式分割的标准方法为 SAM 生成点和框提示。我们报告了以下发现：(1) 基于单个提示的 SAM 性能因数据集和任务的不同而有很大差异，从脊柱 MRI 的 IoU=0.1135 到髋关节 X 光片的 IoU=0.8650。(2) 对于圆周较好、提示模糊性较低的物体，如计算机断层扫描中的器官分割，分割性能似乎较好，而在其他各种情况下，如脑肿瘤分割，分割性能较差。(3) SAM 在使用方框提示时的性能明显优于使用点提示时的性能。(4) 在几乎所有单点提示设置中，SAM 的性能都优于类似的 RITM、SimpleClick 和 FocalClick 方法。(5) 在迭代提供多点提示时，SAM 的性能一般只能略微提高，而其他方法的性能则能提高到超越 SAM 基于点的性能的水平。我们还就 SAM 在所有测试数据集上的性能、迭代分割以及 SAM 在提示模糊的情况下的行为提供了一些说明。我们得出的结论是，SAM 在某些医学影像数据集上表现出了令人印象深刻的零镜头分割性能，但在其他数据集上的表现一般甚至很差。SAM 有可能对医学影像领域的自动医学影像分割产生重大影响，但在使用时需要适当谨慎。评估 SAM 的代码可在 https://github.com/mazurowski-lab/segment-anything-medical-evaluation 公开获取。","page":"102918","ISSN":"13618415","container-title-short":"Medical Image Analysis","URL":"https://linkinghub.elsevier.com/retrieve/pii/S1361841523001780","container-title":"Medical Image Analysis","title-short":"Segment anything model for medical image analysis","type":"article-journal","id":"mazurowskiSegmentAnythingModel2023a","source":"DOI.org (Crossref)","volume":"89","DOI":"10.1016/j.media.2023.102918","abstract":"Training segmentation models for medical images continues to be challenging due to the limited availability of data annotations. Segment Anything Model (SAM) is a foundation model trained on over 1 billion annotations, predominantly for natural images, that is intended to segment user-defined objects of interest in an interactive manner. While the model performance on natural images is impressive, medical image domains pose their own set of challenges. Here, we perform an extensive evaluation of SAM’s ability to segment medical images on a collection of 19 medical imaging datasets from various modalities and anatomies. In our experiments, we generated point and box prompts for SAM using a standard method that simulates interactive segmentation. We report the following findings: (1) SAM’s performance based on single prompts highly varies depending on the dataset and the task, from IoU=0.1135 for spine MRI to IoU=0.8650 for hip X-ray. (2) Segmentation performance appears to be better for well-circumscribed objects with prompts with less ambiguity such as the segmentation of organs in computed tomography and poorer in various other scenarios such as the segmentation of brain tumors. (3) SAM performs notably better with box prompts than with point prompts. (4) SAM outperforms similar methods RITM, SimpleClick, and FocalClick in almost all single-point prompt settings. (5) When multiple-point prompts are provided iteratively, SAM’s performance generally improves only slightly while other methods’ performance improves to the level that surpasses SAM’s point-based performance. We also provide several illustrations for SAM’s performance on all tested datasets, iterative segmentation, and SAM’s behavior given prompt ambiguity. We conclude that SAM shows impressive zero-shot segmentation performance for certain medical imaging datasets, but moderate to poor performance for others. SAM has the potential to make a significant impact in automated medical image segmentation in medical imaging, but appropriate care needs to be applied when using it. Code for evaluation SAM is made publicly available at https://github.com/mazurowski-lab/segment-anything-medical-evaluation.","author":[{"family":"Mazurowski","given":"Maciej A."},{"family":"Dong","given":"Haoyu"},{"family":"Gu","given":"Hanxue"},{"family":"Yang","given":"Jichen"},{"family":"Konz","given":"Nicholas"},{"family":"Zhang","given":"Yixin"}],"accessed":{"date-parts":[["2024",1,17]]},"issued":{"date-parts":[["2023",10]]},"language":"en"},"uri":["http://zotero.org/users/9557124/items/ZG9XUUPJ"],"uris":["http://zotero.org/users/9557124/items/ZG9XUUPJ"],"id":484}]}   </w:instrText>
       </w:r>
       <w:r>
         <w:fldChar w:fldCharType="separate"/>
@@ -1234,7 +1234,7 @@
         <w:fldChar w:fldCharType="begin"/>
       </w:r>
       <w:r>
-        <w:instrText xml:space="preserve"> ADDIN ZOTERO_ITEM CSL_CITATION {"schema":"https://github.com/citation-style-language/schema/raw/master/csl-citation.json","citationID":"00000017","citationItems":[{"suffix":"","id":594,"prefix":"","uris":["http://zotero.org/users/9557124/items/3DJ4GVPF"],"itemData":{"type":"webpage","author":[{"given":"","family":"马金林"},{"given":"Ma","family":"Jinlin"},{"given":"","family":"邓媛媛"},{"given":"Deng","family":"Yuanyuan"},{"given":"","family":"马自萍"},{"given":"Ma","family":"Ziping"}],"publisher":"中国图象图形学报","license":"http://creativecommons.org/licenses/by/3.0/","citation-key":"MaJinLinGanZangZhongLiuCTTuXiangShenDuXueXiFenGeFangFaZongShu2020","language":"cn","abstract":"肝脏肿瘤的精确分割是肝脏疾病诊断、手术计划和术后评估的重要步骤。计算机断层成像（computed tomography，CT）能够为肝脏肿瘤的诊断和治疗提供更为全面的信息，分担了医生繁重的阅片工作，更好地提高诊断的准确性。但是由于肝脏肿瘤的类型多样复杂，使得分割成为计算机辅助诊断的重难点问题。肝脏肿瘤CT图像的深度学习分割方法较传统的分割方法取得了明显的性能提升，并获得快速的发展。通过综述肝脏肿瘤图像分割领域的相关文献，本文介绍了肝脏肿瘤分割的常用数据库，总结了肝脏肿瘤CT图像的深度学习分割方法：全卷积网络（fully convolutional network，FCN）、U-Net网络和生成对抗网络（generative adversarial network，GAN）方法，重点给出了各类方法的基本思想、网络架构形式、改进方案以及优缺点等，并对这些方法在典型数据集上的性能表现进行了比较。最后，对肝脏肿瘤深度学习分割方法的未来研究趋势进行了展望。","title":"肝脏肿瘤CT图像深度学习分割方法综述","accessed":{"date-parts":[["2024",5,21]]},"URL":"http://www.cjig.cn/html/2020/10/20201006.htm","id":"MaJinLinGanZangZhongLiuCTTuXiangShenDuXueXiFenGeFangFaZongShu2020","DOI":"10.11834/jig.200234","issued":{"date-parts":[["2020",10,16]]}},"uri":["http://zotero.org/users/9557124/items/3DJ4GVPF"]}],"properties":{"formattedCitation":"[@MaJinLinGanZangZhongLiuCTTuXiangShenDuXueXiFenGeFangFaZongShu2020]","noteIndex":0}}   </w:instrText>
+        <w:instrText xml:space="preserve"> ADDIN ZOTERO_ITEM CSL_CITATION {"schema":"https://github.com/citation-style-language/schema/raw/master/csl-citation.json","citationID":"00000017","properties":{"formattedCitation":"[@MaJinLinGanZangZhongLiuCTTuXiangShenDuXueXiFenGeFangFaZongShu2020]","noteIndex":0},"citationItems":[{"prefix":"","suffix":"","itemData":{"citation-key":"MaJinLinGanZangZhongLiuCTTuXiangShenDuXueXiFenGeFangFaZongShu2020","type":"webpage","URL":"http://www.cjig.cn/html/2020/10/20201006.htm","title":"肝脏肿瘤CT图像深度学习分割方法综述","id":"MaJinLinGanZangZhongLiuCTTuXiangShenDuXueXiFenGeFangFaZongShu2020","publisher":"中国图象图形学报","license":"http://creativecommons.org/licenses/by/3.0/","author":[{"family":"马金林","given":""},{"family":"Jinlin","given":"Ma"},{"family":"邓媛媛","given":""},{"family":"Yuanyuan","given":"Deng"},{"family":"马自萍","given":""},{"family":"Ziping","given":"Ma"}],"accessed":{"date-parts":[["2024",5,21]]},"abstract":"肝脏肿瘤的精确分割是肝脏疾病诊断、手术计划和术后评估的重要步骤。计算机断层成像（computed tomography，CT）能够为肝脏肿瘤的诊断和治疗提供更为全面的信息，分担了医生繁重的阅片工作，更好地提高诊断的准确性。但是由于肝脏肿瘤的类型多样复杂，使得分割成为计算机辅助诊断的重难点问题。肝脏肿瘤CT图像的深度学习分割方法较传统的分割方法取得了明显的性能提升，并获得快速的发展。通过综述肝脏肿瘤图像分割领域的相关文献，本文介绍了肝脏肿瘤分割的常用数据库，总结了肝脏肿瘤CT图像的深度学习分割方法：全卷积网络（fully convolutional network，FCN）、U-Net网络和生成对抗网络（generative adversarial network，GAN）方法，重点给出了各类方法的基本思想、网络架构形式、改进方案以及优缺点等，并对这些方法在典型数据集上的性能表现进行了比较。最后，对肝脏肿瘤深度学习分割方法的未来研究趋势进行了展望。","DOI":"10.11834/jig.200234","issued":{"date-parts":[["2020",10,16]]},"language":"cn"},"uri":["http://zotero.org/users/9557124/items/3DJ4GVPF"],"uris":["http://zotero.org/users/9557124/items/3DJ4GVPF"],"id":594}]}   </w:instrText>
       </w:r>
       <w:r>
         <w:fldChar w:fldCharType="separate"/>
@@ -1328,7 +1328,7 @@
         <w:fldChar w:fldCharType="begin"/>
       </w:r>
       <w:r>
-        <w:instrText xml:space="preserve"> ADDIN ZOTERO_ITEM CSL_CITATION {"schema":"https://github.com/citation-style-language/schema/raw/master/csl-citation.json","citationID":"00000018","citationItems":[{"suffix":"","id":570,"prefix":"","uris":["http://zotero.org/users/9557124/items/2D4XBHTM"],"itemData":{"type":"thesis","author":[{"literal":"郭峰"}],"publisher":"哈尔滨理工大学","citation-key":"GuoFengJiYuShenDuJuanJiShenJingWangLuoYaoGanTuXiangMuBiaoJianCeSuanFaYanJiu","note":"view: 141\nlike: 0","abstract":"高分辨率遥感图像目标检测是遥感图像理解任务中的热点研究问题,是许多遥感图像分析任务的基础.随着信息技术与遥感技术的发展,越来越高空间分辨率的可见光遥感图像使遥感目标的精细检测识别成为了可能.近年来,深度学习方法在自然场景目标检测领域取得了突破性进展,无论是在检测识别准确率还是算法的鲁棒性等方面,都超越了基于传统手工设计特征的方法.但是由于遥感图像中目标存在成像视角单一,目标分布密集和目标尺度变化大等特点,直接将自然场景目标检测方法应用于遥感图像目标检测任务中,并不能获得满意的效果.因此,本文围绕深度学习与高分辨率遥感图像目标检测问题,在舰船目标检测识别,军事飞机检测识别等具体问题上开展了一系列的工作.论文主要针对高分辨率可见光遥感图像中的舰船目标检测问题,在基于深度学习的自然场景目标检测算法的基础上,结合遥感图像的特点做出以下针对性的改进方法:(1)提出了基于旋转矩形区域的遥感舰船目标检测算法.首先,通过对舰船这类具有目标狭长且分布密集物体的观察研究,使用旋转矩形框表示舰船目标检测结果.通过分析,这种表示方法无论是从视觉直观上还是从算法性能上都要优于当前的水平举行框表示方法.为了实现基于旋转矩形框的舰船检测,在Faster RCNN算法的基础上,对RPN网络进行了改进使其可以输出带有旋转角度的候选区域.(2)提出了兴趣区域特征金字塔池化模块.尺度变化大是遥感目标检测面临的难点问题.本文设计提出了可以融合多尺度池化特征的兴趣区域特征金字塔池化模块,可以提取到更加有效的兴趣区域图像特征,进而完成更好的分类,提升算法处理多尺度目标的能力.(3)设计了定位准确度预测分支,通过引入定位准确度指导非极大值抑制算法,优化了后处理算法.当前后处理采用分类置信度作为后处理过程中目标框的排序依据,但是根据分析发现分类置信度跟网络定位结果的质量之间存在不匹配的关系.因此设计了定位准确度预测分支,通过回归网络对定位结果的质量进行打分,在非极大值抑制算法中以定位分数作为目标框的排序依据,并且在算法流程中实现预测框的分数更新,优化了后处理的结果.提出的算法改进在公开数据集HRSC2016上进行了验证.实验证明所提方法的有效性.","title":"基于深度卷积神经网络遥感图像目标检测算法研究","id":"GuoFengJiYuShenDuJuanJiShenJingWangLuoYaoGanTuXiangMuBiaoJianCeSuanFaYanJiu","URL":"https://xueshu.baidu.com/usercenter/paper/show?paperid=1j7u0ap0x50x00q0sx4800c0n5291303","source":"Baidu Scholar","genre":"硕士学位论文","accessed":{"date-parts":[["2024",5,19]]}},"uri":["http://zotero.org/users/9557124/items/2D4XBHTM"]}],"properties":{"formattedCitation":"[@GuoFengJiYuShenDuJuanJiShenJingWangLuoYaoGanTuXiangMuBiaoJianCeSuanFaYanJiu]","noteIndex":0}}   </w:instrText>
+        <w:instrText xml:space="preserve"> ADDIN ZOTERO_ITEM CSL_CITATION {"schema":"https://github.com/citation-style-language/schema/raw/master/csl-citation.json","citationID":"00000018","properties":{"formattedCitation":"[@GuoFengJiYuShenDuJuanJiShenJingWangLuoYaoGanTuXiangMuBiaoJianCeSuanFaYanJiu]","noteIndex":0},"citationItems":[{"prefix":"","suffix":"","itemData":{"citation-key":"GuoFengJiYuShenDuJuanJiShenJingWangLuoYaoGanTuXiangMuBiaoJianCeSuanFaYanJiu","type":"thesis","source":"Baidu Scholar","id":"GuoFengJiYuShenDuJuanJiShenJingWangLuoYaoGanTuXiangMuBiaoJianCeSuanFaYanJiu","URL":"https://xueshu.baidu.com/usercenter/paper/show?paperid=1j7u0ap0x50x00q0sx4800c0n5291303","title":"基于深度卷积神经网络遥感图像目标检测算法研究","author":[{"literal":"郭峰"}],"note":"view: 141\nlike: 0","abstract":"高分辨率遥感图像目标检测是遥感图像理解任务中的热点研究问题,是许多遥感图像分析任务的基础.随着信息技术与遥感技术的发展,越来越高空间分辨率的可见光遥感图像使遥感目标的精细检测识别成为了可能.近年来,深度学习方法在自然场景目标检测领域取得了突破性进展,无论是在检测识别准确率还是算法的鲁棒性等方面,都超越了基于传统手工设计特征的方法.但是由于遥感图像中目标存在成像视角单一,目标分布密集和目标尺度变化大等特点,直接将自然场景目标检测方法应用于遥感图像目标检测任务中,并不能获得满意的效果.因此,本文围绕深度学习与高分辨率遥感图像目标检测问题,在舰船目标检测识别,军事飞机检测识别等具体问题上开展了一系列的工作.论文主要针对高分辨率可见光遥感图像中的舰船目标检测问题,在基于深度学习的自然场景目标检测算法的基础上,结合遥感图像的特点做出以下针对性的改进方法:(1)提出了基于旋转矩形区域的遥感舰船目标检测算法.首先,通过对舰船这类具有目标狭长且分布密集物体的观察研究,使用旋转矩形框表示舰船目标检测结果.通过分析,这种表示方法无论是从视觉直观上还是从算法性能上都要优于当前的水平举行框表示方法.为了实现基于旋转矩形框的舰船检测,在Faster RCNN算法的基础上,对RPN网络进行了改进使其可以输出带有旋转角度的候选区域.(2)提出了兴趣区域特征金字塔池化模块.尺度变化大是遥感目标检测面临的难点问题.本文设计提出了可以融合多尺度池化特征的兴趣区域特征金字塔池化模块,可以提取到更加有效的兴趣区域图像特征,进而完成更好的分类,提升算法处理多尺度目标的能力.(3)设计了定位准确度预测分支,通过引入定位准确度指导非极大值抑制算法,优化了后处理算法.当前后处理采用分类置信度作为后处理过程中目标框的排序依据,但是根据分析发现分类置信度跟网络定位结果的质量之间存在不匹配的关系.因此设计了定位准确度预测分支,通过回归网络对定位结果的质量进行打分,在非极大值抑制算法中以定位分数作为目标框的排序依据,并且在算法流程中实现预测框的分数更新,优化了后处理的结果.提出的算法改进在公开数据集HRSC2016上进行了验证.实验证明所提方法的有效性.","publisher":"哈尔滨理工大学","accessed":{"date-parts":[["2024",5,19]]},"genre":"硕士学位论文"},"uri":["http://zotero.org/users/9557124/items/2D4XBHTM"],"uris":["http://zotero.org/users/9557124/items/2D4XBHTM"],"id":570}]}   </w:instrText>
       </w:r>
       <w:r>
         <w:fldChar w:fldCharType="separate"/>
@@ -1349,7 +1349,7 @@
         <w:fldChar w:fldCharType="begin"/>
       </w:r>
       <w:r>
-        <w:instrText xml:space="preserve"> ADDIN ZOTERO_ITEM CSL_CITATION {"schema":"https://github.com/citation-style-language/schema/raw/master/csl-citation.json","citationID":"00000019","citationItems":[{"suffix":"","id":571,"prefix":"","uris":["http://zotero.org/users/9557124/items/BQ8Z9DCY"],"itemData":{"type":"article-journal","author":[{"literal":"王瑞波"},{"literal":"李济洪"},{"literal":"李国臣"},{"literal":"杨耀文"}],"container-title":"中文信息学报","note":"foundation: 国家自然科学基金（NNSFC-61503228）； NSFC-广东联合基金（第二期）；\ndownload: 254\nCLC: TP391.1;TP183\nCNKICite: 31\ndbcode: CJFD\ndbname: CJFDLAST2017\nfilename: mess201701019","page":"147-154","citation-key":"WangRuiBoJiYuDropoutZhengZeHuaDeHanYuKuangJiaYuYiJiaoSeShiBie","issue":"1","abstract":"汉语框架语义角色识别是汉语框架语义分析的重要任务之一。该文基于汉语词语、词性等特征的分布式表示,使用一种多特征融合的神经网络结构来构建汉语框架语义角色识别模型。鉴于可用的训练语料规模有限,该文采用了Dropout正则化技术来改进神经网络的训练过程。实验结果表明,Dropout正则化的加入有效地缓解了模型的过拟合现象,使得模型的F值有了近7%的提高。该文进一步优化了学习率以及分布式表示的初始值,最终的汉语框架语义角色识别的F值达到70.54%,较原有的最优结果提升2%左右。","title":"基于Dropout正则化的汉语框架语义角色识别","accessed":{"date-parts":[["2024",5,19]]},"URL":"https://kns.cnki.net/KCMS/detail/detail.aspx?dbcode=CJFD&amp;dbname=CJFDLAST2017&amp;filename=mess201701019","source":"Baidu Scholar","id":"WangRuiBoJiYuDropoutZhengZeHuaDeHanYuKuangJiaYuYiJiaoSeShiBie","language":"zh-CN"},"uri":["http://zotero.org/users/9557124/items/BQ8Z9DCY"]}],"properties":{"formattedCitation":"[@WangRuiBoJiYuDropoutZhengZeHuaDeHanYuKuangJiaYuYiJiaoSeShiBie]","noteIndex":0}}   </w:instrText>
+        <w:instrText xml:space="preserve"> ADDIN ZOTERO_ITEM CSL_CITATION {"schema":"https://github.com/citation-style-language/schema/raw/master/csl-citation.json","citationID":"00000019","properties":{"formattedCitation":"[@WangRuiBoJiYuDropoutZhengZeHuaDeHanYuKuangJiaYuYiJiaoSeShiBie]","noteIndex":0},"citationItems":[{"prefix":"","suffix":"","itemData":{"citation-key":"WangRuiBoJiYuDropoutZhengZeHuaDeHanYuKuangJiaYuYiJiaoSeShiBie","URL":"https://kns.cnki.net/KCMS/detail/detail.aspx?dbcode=CJFD&amp;dbname=CJFDLAST2017&amp;filename=mess201701019","container-title":"中文信息学报","source":"Baidu Scholar","type":"article-journal","issue":"1","title":"基于Dropout正则化的汉语框架语义角色识别","page":"147-154","author":[{"literal":"王瑞波"},{"literal":"李济洪"},{"literal":"李国臣"},{"literal":"杨耀文"}],"note":"foundation: 国家自然科学基金（NNSFC-61503228）； NSFC-广东联合基金（第二期）；\ndownload: 254\nCLC: TP391.1;TP183\nCNKICite: 31\ndbcode: CJFD\ndbname: CJFDLAST2017\nfilename: mess201701019","abstract":"汉语框架语义角色识别是汉语框架语义分析的重要任务之一。该文基于汉语词语、词性等特征的分布式表示,使用一种多特征融合的神经网络结构来构建汉语框架语义角色识别模型。鉴于可用的训练语料规模有限,该文采用了Dropout正则化技术来改进神经网络的训练过程。实验结果表明,Dropout正则化的加入有效地缓解了模型的过拟合现象,使得模型的F值有了近7%的提高。该文进一步优化了学习率以及分布式表示的初始值,最终的汉语框架语义角色识别的F值达到70.54%,较原有的最优结果提升2%左右。","accessed":{"date-parts":[["2024",5,19]]},"id":"WangRuiBoJiYuDropoutZhengZeHuaDeHanYuKuangJiaYuYiJiaoSeShiBie","language":"zh-CN"},"uri":["http://zotero.org/users/9557124/items/BQ8Z9DCY"],"uris":["http://zotero.org/users/9557124/items/BQ8Z9DCY"],"id":571}]}   </w:instrText>
       </w:r>
       <w:r>
         <w:fldChar w:fldCharType="separate"/>
@@ -1388,7 +1388,7 @@
         <w:fldChar w:fldCharType="begin"/>
       </w:r>
       <w:r>
-        <w:instrText xml:space="preserve"> ADDIN ZOTERO_ITEM CSL_CITATION {"schema":"https://github.com/citation-style-language/schema/raw/master/csl-citation.json","citationID":"00000020","citationItems":[{"suffix":"","id":470,"prefix":"","uris":["http://zotero.org/users/9557124/items/44N4JGHY"],"itemData":{"type":"article-journal","author":[{"given":"Jun","family":"Ma"},{"given":"Yuting","family":"He"},{"given":"Feifei","family":"Li"},{"given":"Lin","family":"Han"},{"given":"Chenyu","family":"You"},{"given":"Bo","family":"Wang"}],"note":"titleTranslation: 医学影像中的任何分段","citation-key":"maSegmentAnythingMedical","language":"en","abstract":"Medical image segmentation is a critical component in clinical practice, facilitating accurate diagnosis, treatment planning, and disease monitoring. However, current methods predominantly rely on customized models, which exhibit limited generality across diverse tasks. In this study, we present MedSAM, the inaugural foundation model designed for universal medical image segmentation. Harnessing the power of a meticulously curated dataset comprising over one million images, MedSAM not only outperforms existing state-of-the-art segmentation foundation models, but also exhibits comparable or even superior performance to specialist models. Moreover, MedSAM enables the precise extraction of essential biomarkers for tumor burden quantification. By delivering accurate and efficient segmentation across a wide spectrum of tasks, MedSAM holds significant potential to expedite the evolution of diagnostic tools and the personalization of treatment plans.","title":"Segment Anything in Medical Images","source":"Zotero","id":"maSegmentAnythingMedical"},"uri":["http://zotero.org/users/9557124/items/44N4JGHY"]}],"properties":{"formattedCitation":"[@maSegmentAnythingMedical]","noteIndex":0}}   </w:instrText>
+        <w:instrText xml:space="preserve"> ADDIN ZOTERO_ITEM CSL_CITATION {"schema":"https://github.com/citation-style-language/schema/raw/master/csl-citation.json","citationID":"00000020","properties":{"formattedCitation":"[@maSegmentAnythingMedical]","noteIndex":0},"citationItems":[{"prefix":"","suffix":"","itemData":{"citation-key":"maSegmentAnythingMedical","type":"article-journal","source":"Zotero","title":"Segment Anything in Medical Images","note":"titleTranslation: 医学影像中的任何分段","abstract":"Medical image segmentation is a critical component in clinical practice, facilitating accurate diagnosis, treatment planning, and disease monitoring. However, current methods predominantly rely on customized models, which exhibit limited generality across diverse tasks. In this study, we present MedSAM, the inaugural foundation model designed for universal medical image segmentation. Harnessing the power of a meticulously curated dataset comprising over one million images, MedSAM not only outperforms existing state-of-the-art segmentation foundation models, but also exhibits comparable or even superior performance to specialist models. Moreover, MedSAM enables the precise extraction of essential biomarkers for tumor burden quantification. By delivering accurate and efficient segmentation across a wide spectrum of tasks, MedSAM holds significant potential to expedite the evolution of diagnostic tools and the personalization of treatment plans.","author":[{"family":"Ma","given":"Jun"},{"family":"He","given":"Yuting"},{"family":"Li","given":"Feifei"},{"family":"Han","given":"Lin"},{"family":"You","given":"Chenyu"},{"family":"Wang","given":"Bo"}],"id":"maSegmentAnythingMedical","language":"en"},"uri":["http://zotero.org/users/9557124/items/44N4JGHY"],"uris":["http://zotero.org/users/9557124/items/44N4JGHY"],"id":470}]}   </w:instrText>
       </w:r>
       <w:r>
         <w:fldChar w:fldCharType="separate"/>
@@ -2915,7 +2915,7 @@
         <w:fldChar w:fldCharType="begin"/>
       </w:r>
       <w:r>
-        <w:instrText xml:space="preserve"> ADDIN ZOTERO_ITEM CSL_CITATION {"schema":"https://github.com/citation-style-language/schema/raw/master/csl-citation.json","citationID":"00000021","citationItems":[{"suffix":"","id":471,"prefix":"","uris":["http://zotero.org/users/9557124/items/ESQQIDGI"],"itemData":{"type":"article-journal","author":[{"given":"Junde","family":"Wu"},{"given":"Rao","family":"Fu"},{"given":"Yu","family":"Zhang"},{"given":"Huihui","family":"Fang"},{"given":"Yuanpei","family":"Liu"},{"given":"Yanwu","family":"Xu"},{"given":"Yueming","family":"Jin"}],"note":"titleTranslation: 医学 SAM 适配器：为医学图像分段调整任何分段模型","citation-key":"wuMedicalSAMAdapter","language":"en","abstract":"The Segment Anything Model (SAM) has recently gained popularity in the ﬁeld of image segmentation. Thanks to its impressive capabilities in all-round segmentation tasks and its prompt-based interface, SAM has sparked intensive discussion within the community. It is even said by many prestigious experts that image segmentation task has been \"ﬁnished\" by SAM. However, medical image segmentation, although an important branch of the image segmentation family, seems not to be included in the scope of Segmenting \"Anything\". Many individual experiments and recent studies have shown that SAM performs subpar in medical image segmentation. A natural question is how to ﬁnd the missing piece of the puzzle to extend the strong segmentation capability of SAM to medical image segmentation. In this paper, instead of ﬁnetuning the SAM model, we propose Med SAM Adapter, which integrates the medical speciﬁc domain knowledge to the segmentation model, by a simple yet eﬀective adaptation technique. Although this work is still one of a few to transfer the popular NLP technique Adapter to computer vision cases, this simple implementation shows surprisingly good performance on medical image segmentation. A medical image adapted SAM, which we have dubbed Medical SAM Adapter (MSA), shows superior performance on 19 medical image segmentation tasks with various image modalities including CT, MRI, ultrasound image, fundus image, and dermoscopic images. MSA outperforms a wide range of state-of-the-art (SOTA) medical image segmentation methods, such as nnUNet, TransUNet, UNetr, MedSegDiﬀ, and also outperforms the fully ﬁne-turned MedSAM with a considerable performance gap. Code will be released at: https://github.com/WuJunde/Medical-SAM-Adapter.","title":"Medical SAM Adapter: Adapting Segment Anything Model for Medical Image Segmentation","source":"Zotero","id":"wuMedicalSAMAdapter"},"uri":["http://zotero.org/users/9557124/items/ESQQIDGI"]}],"properties":{"formattedCitation":"[@wuMedicalSAMAdapter]","noteIndex":0}}   </w:instrText>
+        <w:instrText xml:space="preserve"> ADDIN ZOTERO_ITEM CSL_CITATION {"schema":"https://github.com/citation-style-language/schema/raw/master/csl-citation.json","citationID":"00000021","properties":{"formattedCitation":"[@wuMedicalSAMAdapter]","noteIndex":0},"citationItems":[{"prefix":"","suffix":"","itemData":{"citation-key":"wuMedicalSAMAdapter","type":"article-journal","source":"Zotero","title":"Medical SAM Adapter: Adapting Segment Anything Model for Medical Image Segmentation","note":"titleTranslation: 医学 SAM 适配器：为医学图像分段调整任何分段模型","abstract":"The Segment Anything Model (SAM) has recently gained popularity in the ﬁeld of image segmentation. Thanks to its impressive capabilities in all-round segmentation tasks and its prompt-based interface, SAM has sparked intensive discussion within the community. It is even said by many prestigious experts that image segmentation task has been \"ﬁnished\" by SAM. However, medical image segmentation, although an important branch of the image segmentation family, seems not to be included in the scope of Segmenting \"Anything\". Many individual experiments and recent studies have shown that SAM performs subpar in medical image segmentation. A natural question is how to ﬁnd the missing piece of the puzzle to extend the strong segmentation capability of SAM to medical image segmentation. In this paper, instead of ﬁnetuning the SAM model, we propose Med SAM Adapter, which integrates the medical speciﬁc domain knowledge to the segmentation model, by a simple yet eﬀective adaptation technique. Although this work is still one of a few to transfer the popular NLP technique Adapter to computer vision cases, this simple implementation shows surprisingly good performance on medical image segmentation. A medical image adapted SAM, which we have dubbed Medical SAM Adapter (MSA), shows superior performance on 19 medical image segmentation tasks with various image modalities including CT, MRI, ultrasound image, fundus image, and dermoscopic images. MSA outperforms a wide range of state-of-the-art (SOTA) medical image segmentation methods, such as nnUNet, TransUNet, UNetr, MedSegDiﬀ, and also outperforms the fully ﬁne-turned MedSAM with a considerable performance gap. Code will be released at: https://github.com/WuJunde/Medical-SAM-Adapter.","author":[{"family":"Wu","given":"Junde"},{"family":"Fu","given":"Rao"},{"family":"Zhang","given":"Yu"},{"family":"Fang","given":"Huihui"},{"family":"Liu","given":"Yuanpei"},{"family":"Xu","given":"Yanwu"},{"family":"Jin","given":"Yueming"}],"id":"wuMedicalSAMAdapter","language":"en"},"uri":["http://zotero.org/users/9557124/items/ESQQIDGI"],"uris":["http://zotero.org/users/9557124/items/ESQQIDGI"],"id":471}]}   </w:instrText>
       </w:r>
       <w:r>
         <w:fldChar w:fldCharType="separate"/>
@@ -2952,7 +2952,7 @@
         <w:fldChar w:fldCharType="begin"/>
       </w:r>
       <w:r>
-        <w:instrText xml:space="preserve"> ADDIN ZOTERO_ITEM CSL_CITATION {"schema":"https://github.com/citation-style-language/schema/raw/master/csl-citation.json","citationID":"00000022","citationItems":[{"suffix":"","id":472,"prefix":"","uris":["http://zotero.org/users/9557124/items/RGI8W7FT"],"itemData":{"publisher":"IEEE","language":"en","page":"3992-4003","DOI":"10.1109/ICCV51070.2023.00371","event-place":"Paris, France","ISBN":"9798350307184","type":"paper-conference","author":[{"given":"Alexander","family":"Kirillov"},{"given":"Eric","family":"Mintun"},{"given":"Nikhila","family":"Ravi"},{"given":"Hanzi","family":"Mao"},{"given":"Chloe","family":"Rolland"},{"given":"Laura","family":"Gustafson"},{"given":"Tete","family":"Xiao"},{"given":"Spencer","family":"Whitehead"},{"given":"Alexander C.","family":"Berg"},{"given":"Wan-Yen","family":"Lo"},{"given":"Piotr","family":"Dollár"},{"given":"Ross","family":"Girshick"}],"container-title":"2023 IEEE/CVF International Conference on Computer Vision (ICCV)","publisher-place":"Paris, France","note":"titleTranslation: 任何分段","citation-key":"kirillovSegmentAnything2023","abstract":"We introduce the Segment Anything (SA) project: a new task, model, and dataset for image segmentation. Using our efﬁcient model in a data collection loop, we built the largest segmentation dataset to date (by far), with over 1 billion masks on 11M licensed and privacy respecting images. The model is designed and trained to be promptable, so it can transfer zero-shot to new image distributions and tasks. We evaluate its capabilities on numerous tasks and ﬁnd that its zero-shot performance is impressive – often competitive with or even superior to prior fully supervised results. We are releasing the Segment Anything Model (SAM) and corresponding dataset (SA-1B) of 1B masks and 11M images at https://segment-anything.com to foster research into foundation models for computer vision.","title":"Segment Anything","event-title":"2023 IEEE/CVF International Conference on Computer Vision (ICCV)","accessed":{"date-parts":[["2024",1,17]]},"URL":"https://ieeexplore.ieee.org/document/10378323/","source":"DOI.org (Crossref)","id":"kirillovSegmentAnything2023","issued":{"date-parts":[["2023",10,1]]}},"uri":["http://zotero.org/users/9557124/items/RGI8W7FT"]}],"properties":{"formattedCitation":"[@kirillovSegmentAnything2023]","noteIndex":0}}   </w:instrText>
+        <w:instrText xml:space="preserve"> ADDIN ZOTERO_ITEM CSL_CITATION {"schema":"https://github.com/citation-style-language/schema/raw/master/csl-citation.json","citationID":"00000022","properties":{"formattedCitation":"[@kirillovSegmentAnything2023]","noteIndex":0},"citationItems":[{"prefix":"","suffix":"","itemData":{"citation-key":"kirillovSegmentAnything2023","title":"Segment Anything","note":"titleTranslation: 任何分段","page":"3992-4003","publisher":"IEEE","publisher-place":"Paris, France","event-title":"2023 IEEE/CVF International Conference on Computer Vision (ICCV)","URL":"https://ieeexplore.ieee.org/document/10378323/","container-title":"2023 IEEE/CVF International Conference on Computer Vision (ICCV)","source":"DOI.org (Crossref)","type":"paper-conference","author":[{"family":"Kirillov","given":"Alexander"},{"family":"Mintun","given":"Eric"},{"family":"Ravi","given":"Nikhila"},{"family":"Mao","given":"Hanzi"},{"family":"Rolland","given":"Chloe"},{"family":"Gustafson","given":"Laura"},{"family":"Xiao","given":"Tete"},{"family":"Whitehead","given":"Spencer"},{"family":"Berg","given":"Alexander C."},{"family":"Lo","given":"Wan-Yen"},{"family":"Dollár","given":"Piotr"},{"family":"Girshick","given":"Ross"}],"id":"kirillovSegmentAnything2023","accessed":{"date-parts":[["2024",1,17]]},"ISBN":"9798350307184","event-place":"Paris, France","abstract":"We introduce the Segment Anything (SA) project: a new task, model, and dataset for image segmentation. Using our efﬁcient model in a data collection loop, we built the largest segmentation dataset to date (by far), with over 1 billion masks on 11M licensed and privacy respecting images. The model is designed and trained to be promptable, so it can transfer zero-shot to new image distributions and tasks. We evaluate its capabilities on numerous tasks and ﬁnd that its zero-shot performance is impressive – often competitive with or even superior to prior fully supervised results. We are releasing the Segment Anything Model (SAM) and corresponding dataset (SA-1B) of 1B masks and 11M images at https://segment-anything.com to foster research into foundation models for computer vision.","DOI":"10.1109/ICCV51070.2023.00371","issued":{"date-parts":[["2023",10,1]]},"language":"en"},"uri":["http://zotero.org/users/9557124/items/RGI8W7FT"],"uris":["http://zotero.org/users/9557124/items/RGI8W7FT"],"id":472}]}   </w:instrText>
       </w:r>
       <w:r>
         <w:fldChar w:fldCharType="separate"/>
@@ -2999,7 +2999,7 @@
         <w:fldChar w:fldCharType="begin"/>
       </w:r>
       <w:r>
-        <w:instrText xml:space="preserve"> ADDIN ZOTERO_ITEM CSL_CITATION {"schema":"https://github.com/citation-style-language/schema/raw/master/csl-citation.json","citationID":"00000023","citationItems":[{"suffix":"","id":472,"prefix":"","uris":["http://zotero.org/users/9557124/items/RGI8W7FT"],"itemData":{"publisher":"IEEE","language":"en","page":"3992-4003","DOI":"10.1109/ICCV51070.2023.00371","event-place":"Paris, France","ISBN":"9798350307184","type":"paper-conference","author":[{"given":"Alexander","family":"Kirillov"},{"given":"Eric","family":"Mintun"},{"given":"Nikhila","family":"Ravi"},{"given":"Hanzi","family":"Mao"},{"given":"Chloe","family":"Rolland"},{"given":"Laura","family":"Gustafson"},{"given":"Tete","family":"Xiao"},{"given":"Spencer","family":"Whitehead"},{"given":"Alexander C.","family":"Berg"},{"given":"Wan-Yen","family":"Lo"},{"given":"Piotr","family":"Dollár"},{"given":"Ross","family":"Girshick"}],"container-title":"2023 IEEE/CVF International Conference on Computer Vision (ICCV)","publisher-place":"Paris, France","note":"titleTranslation: 任何分段","citation-key":"kirillovSegmentAnything2023","abstract":"We introduce the Segment Anything (SA) project: a new task, model, and dataset for image segmentation. Using our efﬁcient model in a data collection loop, we built the largest segmentation dataset to date (by far), with over 1 billion masks on 11M licensed and privacy respecting images. The model is designed and trained to be promptable, so it can transfer zero-shot to new image distributions and tasks. We evaluate its capabilities on numerous tasks and ﬁnd that its zero-shot performance is impressive – often competitive with or even superior to prior fully supervised results. We are releasing the Segment Anything Model (SAM) and corresponding dataset (SA-1B) of 1B masks and 11M images at https://segment-anything.com to foster research into foundation models for computer vision.","title":"Segment Anything","event-title":"2023 IEEE/CVF International Conference on Computer Vision (ICCV)","accessed":{"date-parts":[["2024",1,17]]},"URL":"https://ieeexplore.ieee.org/document/10378323/","source":"DOI.org (Crossref)","id":"kirillovSegmentAnything2023","issued":{"date-parts":[["2023",10,1]]}},"uri":["http://zotero.org/users/9557124/items/RGI8W7FT"]}],"properties":{"formattedCitation":"[@kirillovSegmentAnything2023]","noteIndex":0}}   </w:instrText>
+        <w:instrText xml:space="preserve"> ADDIN ZOTERO_ITEM CSL_CITATION {"schema":"https://github.com/citation-style-language/schema/raw/master/csl-citation.json","citationID":"00000023","properties":{"formattedCitation":"[@kirillovSegmentAnything2023]","noteIndex":0},"citationItems":[{"prefix":"","suffix":"","itemData":{"citation-key":"kirillovSegmentAnything2023","title":"Segment Anything","note":"titleTranslation: 任何分段","page":"3992-4003","publisher":"IEEE","publisher-place":"Paris, France","event-title":"2023 IEEE/CVF International Conference on Computer Vision (ICCV)","URL":"https://ieeexplore.ieee.org/document/10378323/","container-title":"2023 IEEE/CVF International Conference on Computer Vision (ICCV)","source":"DOI.org (Crossref)","type":"paper-conference","author":[{"family":"Kirillov","given":"Alexander"},{"family":"Mintun","given":"Eric"},{"family":"Ravi","given":"Nikhila"},{"family":"Mao","given":"Hanzi"},{"family":"Rolland","given":"Chloe"},{"family":"Gustafson","given":"Laura"},{"family":"Xiao","given":"Tete"},{"family":"Whitehead","given":"Spencer"},{"family":"Berg","given":"Alexander C."},{"family":"Lo","given":"Wan-Yen"},{"family":"Dollár","given":"Piotr"},{"family":"Girshick","given":"Ross"}],"id":"kirillovSegmentAnything2023","accessed":{"date-parts":[["2024",1,17]]},"ISBN":"9798350307184","event-place":"Paris, France","abstract":"We introduce the Segment Anything (SA) project: a new task, model, and dataset for image segmentation. Using our efﬁcient model in a data collection loop, we built the largest segmentation dataset to date (by far), with over 1 billion masks on 11M licensed and privacy respecting images. The model is designed and trained to be promptable, so it can transfer zero-shot to new image distributions and tasks. We evaluate its capabilities on numerous tasks and ﬁnd that its zero-shot performance is impressive – often competitive with or even superior to prior fully supervised results. We are releasing the Segment Anything Model (SAM) and corresponding dataset (SA-1B) of 1B masks and 11M images at https://segment-anything.com to foster research into foundation models for computer vision.","DOI":"10.1109/ICCV51070.2023.00371","issued":{"date-parts":[["2023",10,1]]},"language":"en"},"uri":["http://zotero.org/users/9557124/items/RGI8W7FT"],"uris":["http://zotero.org/users/9557124/items/RGI8W7FT"],"id":472}]}   </w:instrText>
       </w:r>
       <w:r>
         <w:fldChar w:fldCharType="separate"/>
@@ -5786,7 +5786,7 @@
         <w:fldChar w:fldCharType="begin"/>
       </w:r>
       <w:r>
-        <w:instrText xml:space="preserve"> ADDIN ZOTERO_ITEM CSL_CITATION {"schema":"https://github.com/citation-style-language/schema/raw/master/csl-citation.json","citationID":"00000024","citationItems":[{"suffix":"","id":633,"prefix":"","uris":["http://zotero.org/users/9557124/items/URJNPRXT"],"itemData":{"ISSN":"0253-2239","language":"zh","page":"1810002","id":"gaofeiJiYuDuiDieShuXingJuHeJieGouKongDongJuanJiDeGanZangZhongLiuFenGe2021","type":"article-journal","author":[{"given":"高飞","family":"Gao Fei"},{"given":"闫镔","family":"Yan Bin"},{"given":"陈健","family":"Chen Jian"},{"given":"乔凯","family":"Qiao Kai"},{"given":"宁培钢","family":"Ning Peigang"},{"given":"史大鹏","family":"Shi Dapeng"}],"container-title":"Acta Optica Sinica","volume":"41","citation-key":"gaofeiJiYuDuiDieShuXingJuHeJieGouKongDongJuanJiDeGanZangZhongLiuFenGe2021","issue":"18","title":"基于堆叠树形聚合结构空洞卷积的肝脏肿瘤分割","DOI":"10.3788/AOS202141.1810002","accessed":{"date-parts":[["2024",5,22]]},"URL":"http://www.opticsjournal.net/Articles/Abstract/gxxb/41/18/1810002.cshtml","source":"DOI.org (Crossref)","container-title-short":"光学学报","issued":{"date-parts":[["2021"]]}},"uri":["http://zotero.org/users/9557124/items/URJNPRXT"]}],"properties":{"formattedCitation":"[@gaofeiJiYuDuiDieShuXingJuHeJieGouKongDongJuanJiDeGanZangZhongLiuFenGe2021]","noteIndex":0}}   </w:instrText>
+        <w:instrText xml:space="preserve"> ADDIN ZOTERO_ITEM CSL_CITATION {"schema":"https://github.com/citation-style-language/schema/raw/master/csl-citation.json","citationID":"00000024","properties":{"formattedCitation":"[@gaofeiJiYuDuiDieShuXingJuHeJieGouKongDongJuanJiDeGanZangZhongLiuFenGe2021]","noteIndex":0},"citationItems":[{"prefix":"","suffix":"","itemData":{"citation-key":"gaofeiJiYuDuiDieShuXingJuHeJieGouKongDongJuanJiDeGanZangZhongLiuFenGe2021","title":"基于堆叠树形聚合结构空洞卷积的肝脏肿瘤分割","page":"1810002","ISSN":"0253-2239","DOI":"10.3788/AOS202141.1810002","type":"article-journal","container-title-short":"光学学报","container-title":"Acta Optica Sinica","id":"gaofeiJiYuDuiDieShuXingJuHeJieGouKongDongJuanJiDeGanZangZhongLiuFenGe2021","source":"DOI.org (Crossref)","volume":"41","issue":"18","accessed":{"date-parts":[["2024",5,22]]},"author":[{"family":"Gao Fei","given":"高飞"},{"family":"Yan Bin","given":"闫镔"},{"family":"Chen Jian","given":"陈健"},{"family":"Qiao Kai","given":"乔凯"},{"family":"Ning Peigang","given":"宁培钢"},{"family":"Shi Dapeng","given":"史大鹏"}],"URL":"http://www.opticsjournal.net/Articles/Abstract/gxxb/41/18/1810002.cshtml","issued":{"date-parts":[["2021"]]},"language":"zh"},"uri":["http://zotero.org/users/9557124/items/URJNPRXT"],"uris":["http://zotero.org/users/9557124/items/URJNPRXT"],"id":633}]}   </w:instrText>
       </w:r>
       <w:r>
         <w:fldChar w:fldCharType="separate"/>
@@ -5996,7 +5996,7 @@
         <w:fldChar w:fldCharType="begin"/>
       </w:r>
       <w:r>
-        <w:instrText xml:space="preserve"> ADDIN ZOTERO_ITEM CSL_CITATION {"schema":"https://github.com/citation-style-language/schema/raw/master/csl-citation.json","citationID":"00000025","citationItems":[{"suffix":"","id":603,"prefix":"","uris":["http://zotero.org/users/9557124/items/WDLM3U9S"],"itemData":{"publisher":"Springer International Publishing","title-short":"U-Net","language":"en","page":"234-241","title":"U-Net: Convolutional Networks for Biomedical Image Segmentation","event-place":"Cham","ISBN":"978-3-319-24574-4","type":"paper-conference","author":[{"given":"Olaf","family":"Ronneberger"},{"given":"Philipp","family":"Fischer"},{"given":"Thomas","family":"Brox"}],"container-title":"Medical Image Computing and Computer-Assisted Intervention – MICCAI 2015","publisher-place":"Cham","citation-key":"ronnebergerUNetConvolutionalNetworks2015","editor":[{"given":"Nassir","family":"Navab"},{"given":"Joachim","family":"Hornegger"},{"given":"William M.","family":"Wells"},{"given":"Alejandro F.","family":"Frangi"}],"abstract":"There is large consent that successful training of deep networks requires many thousand annotated training samples. In this paper, we present a network and training strategy that relies on the strong use of data augmentation to use the available annotated samples more efficiently. The architecture consists of a contracting path to capture context and a symmetric expanding path that enables precise localization. We show that such a network can be trained end-to-end from very few images and outperforms the prior best method (a sliding-window convolutional network) on the ISBI challenge for segmentation of neuronal structures in electron microscopic stacks. Using the same network trained on transmitted light microscopy images (phase contrast and DIC) we won the ISBI cell tracking challenge 2015 in these categories by a large margin. Moreover, the network is fast. Segmentation of a 512x512 image takes less than a second on a recent GPU. The full implementation (based on Caffe) and the trained networks are available at http://lmb.informatik.uni-freiburg.de/people/ronneber/u-net.","DOI":"10.1007/978-3-319-24574-4_28","source":"Springer Link","id":"ronnebergerUNetConvolutionalNetworks2015","issued":{"date-parts":[["2015"]]}},"uri":["http://zotero.org/users/9557124/items/WDLM3U9S"]}],"properties":{"formattedCitation":"[@ronnebergerUNetConvolutionalNetworks2015]","noteIndex":0}}   </w:instrText>
+        <w:instrText xml:space="preserve"> ADDIN ZOTERO_ITEM CSL_CITATION {"schema":"https://github.com/citation-style-language/schema/raw/master/csl-citation.json","citationID":"00000025","properties":{"formattedCitation":"[@ronnebergerUNetConvolutionalNetworks2015]","noteIndex":0},"citationItems":[{"prefix":"","suffix":"","itemData":{"citation-key":"ronnebergerUNetConvolutionalNetworks2015","title":"U-Net: Convolutional Networks for Biomedical Image Segmentation","page":"234-241","publisher":"Springer International Publishing","publisher-place":"Cham","type":"paper-conference","container-title":"Medical Image Computing and Computer-Assisted Intervention – MICCAI 2015","source":"Springer Link","title-short":"U-Net","editor":[{"family":"Navab","given":"Nassir"},{"family":"Hornegger","given":"Joachim"},{"family":"Wells","given":"William M."},{"family":"Frangi","given":"Alejandro F."}],"id":"ronnebergerUNetConvolutionalNetworks2015","author":[{"family":"Ronneberger","given":"Olaf"},{"family":"Fischer","given":"Philipp"},{"family":"Brox","given":"Thomas"}],"ISBN":"978-3-319-24574-4","event-place":"Cham","abstract":"There is large consent that successful training of deep networks requires many thousand annotated training samples. In this paper, we present a network and training strategy that relies on the strong use of data augmentation to use the available annotated samples more efficiently. The architecture consists of a contracting path to capture context and a symmetric expanding path that enables precise localization. We show that such a network can be trained end-to-end from very few images and outperforms the prior best method (a sliding-window convolutional network) on the ISBI challenge for segmentation of neuronal structures in electron microscopic stacks. Using the same network trained on transmitted light microscopy images (phase contrast and DIC) we won the ISBI cell tracking challenge 2015 in these categories by a large margin. Moreover, the network is fast. Segmentation of a 512x512 image takes less than a second on a recent GPU. The full implementation (based on Caffe) and the trained networks are available at http://lmb.informatik.uni-freiburg.de/people/ronneber/u-net.","DOI":"10.1007/978-3-319-24574-4_28","issued":{"date-parts":[["2015"]]},"language":"en"},"uri":["http://zotero.org/users/9557124/items/WDLM3U9S"],"uris":["http://zotero.org/users/9557124/items/WDLM3U9S"],"id":603}]}   </w:instrText>
       </w:r>
       <w:r>
         <w:fldChar w:fldCharType="separate"/>
@@ -6017,7 +6017,7 @@
         <w:fldChar w:fldCharType="begin"/>
       </w:r>
       <w:r>
-        <w:instrText xml:space="preserve"> ADDIN ZOTERO_ITEM CSL_CITATION {"schema":"https://github.com/citation-style-language/schema/raw/master/csl-citation.json","citationID":"00000026","citationItems":[{"suffix":"","id":633,"prefix":"","uris":["http://zotero.org/users/9557124/items/URJNPRXT"],"itemData":{"ISSN":"0253-2239","language":"zh","page":"1810002","id":"gaofeiJiYuDuiDieShuXingJuHeJieGouKongDongJuanJiDeGanZangZhongLiuFenGe2021","type":"article-journal","author":[{"given":"高飞","family":"Gao Fei"},{"given":"闫镔","family":"Yan Bin"},{"given":"陈健","family":"Chen Jian"},{"given":"乔凯","family":"Qiao Kai"},{"given":"宁培钢","family":"Ning Peigang"},{"given":"史大鹏","family":"Shi Dapeng"}],"container-title":"Acta Optica Sinica","volume":"41","citation-key":"gaofeiJiYuDuiDieShuXingJuHeJieGouKongDongJuanJiDeGanZangZhongLiuFenGe2021","issue":"18","title":"基于堆叠树形聚合结构空洞卷积的肝脏肿瘤分割","DOI":"10.3788/AOS202141.1810002","accessed":{"date-parts":[["2024",5,22]]},"URL":"http://www.opticsjournal.net/Articles/Abstract/gxxb/41/18/1810002.cshtml","source":"DOI.org (Crossref)","container-title-short":"光学学报","issued":{"date-parts":[["2021"]]}},"uri":["http://zotero.org/users/9557124/items/URJNPRXT"]}],"properties":{"formattedCitation":"[@gaofeiJiYuDuiDieShuXingJuHeJieGouKongDongJuanJiDeGanZangZhongLiuFenGe2021]","noteIndex":0}}   </w:instrText>
+        <w:instrText xml:space="preserve"> ADDIN ZOTERO_ITEM CSL_CITATION {"schema":"https://github.com/citation-style-language/schema/raw/master/csl-citation.json","citationID":"00000026","properties":{"formattedCitation":"[@gaofeiJiYuDuiDieShuXingJuHeJieGouKongDongJuanJiDeGanZangZhongLiuFenGe2021]","noteIndex":0},"citationItems":[{"prefix":"","suffix":"","itemData":{"citation-key":"gaofeiJiYuDuiDieShuXingJuHeJieGouKongDongJuanJiDeGanZangZhongLiuFenGe2021","title":"基于堆叠树形聚合结构空洞卷积的肝脏肿瘤分割","page":"1810002","ISSN":"0253-2239","DOI":"10.3788/AOS202141.1810002","type":"article-journal","container-title-short":"光学学报","container-title":"Acta Optica Sinica","id":"gaofeiJiYuDuiDieShuXingJuHeJieGouKongDongJuanJiDeGanZangZhongLiuFenGe2021","source":"DOI.org (Crossref)","volume":"41","issue":"18","accessed":{"date-parts":[["2024",5,22]]},"author":[{"family":"Gao Fei","given":"高飞"},{"family":"Yan Bin","given":"闫镔"},{"family":"Chen Jian","given":"陈健"},{"family":"Qiao Kai","given":"乔凯"},{"family":"Ning Peigang","given":"宁培钢"},{"family":"Shi Dapeng","given":"史大鹏"}],"URL":"http://www.opticsjournal.net/Articles/Abstract/gxxb/41/18/1810002.cshtml","issued":{"date-parts":[["2021"]]},"language":"zh"},"uri":["http://zotero.org/users/9557124/items/URJNPRXT"],"uris":["http://zotero.org/users/9557124/items/URJNPRXT"],"id":633}]}   </w:instrText>
       </w:r>
       <w:r>
         <w:fldChar w:fldCharType="separate"/>
@@ -6038,7 +6038,7 @@
         <w:fldChar w:fldCharType="begin"/>
       </w:r>
       <w:r>
-        <w:instrText xml:space="preserve"> ADDIN ZOTERO_ITEM CSL_CITATION {"schema":"https://github.com/citation-style-language/schema/raw/master/csl-citation.json","citationID":"00000027","citationItems":[{"suffix":"","id":636,"prefix":"","uris":["http://zotero.org/users/9557124/items/CXJ5UHZ3"],"itemData":{"publisher":"Springer International Publishing","title-short":"UNet++","language":"en","page":"3-11","id":"zhouUNetNestedUNet2018","event-place":"Cham","ISBN":"978-3-030-00889-5","type":"paper-conference","author":[{"given":"Zongwei","family":"Zhou"},{"given":"Md Mahfuzur","family":"Rahman Siddiquee"},{"given":"Nima","family":"Tajbakhsh"},{"given":"Jianming","family":"Liang"}],"container-title":"Deep Learning in Medical Image Analysis and Multimodal Learning for Clinical Decision Support","publisher-place":"Cham","note":"abstractTranslation:  在本文中，我们介绍了 UNet++，一种用于医学图像分割的更强大的新架构。我们的架构本质上是一个深度监督的编码器-解码器网络，其中编码器和解码器子网络通过一系列嵌套的密集跳转路径相连。重新设计的跳过路径旨在缩小编码器和解码器子网络的特征图之间的语义差距。我们认为，当解码器和编码器网络的特征图在语义上相似时，优化器将更容易完成学习任务。我们将 UNet++ 与 U-Net 和宽 U-Net 架构进行了比较，并在多个医疗图像分割任务中进行了评估：胸部低剂量 CT 扫描中的结节分割、显微镜图像中的核分割、腹部 CT 扫描中的肝脏分割以及结肠镜检查视频中的息肉分割。我们的实验证明，与 U-Net 和宽 U-Net 相比，具有深度监督功能的 UNet++ 平均 IoU 增益分别为 3.9 点和 3.4 点。","citation-key":"zhouUNetNestedUNet2018","editor":[{"given":"Danail","family":"Stoyanov"},{"given":"Zeike","family":"Taylor"},{"given":"Gustavo","family":"Carneiro"},{"given":"Tanveer","family":"Syeda-Mahmood"},{"given":"Anne","family":"Martel"},{"given":"Lena","family":"Maier-Hein"},{"given":"João Manuel R.S.","family":"Tavares"},{"given":"Andrew","family":"Bradley"},{"given":"João Paulo","family":"Papa"},{"given":"Vasileios","family":"Belagiannis"},{"given":"Jacinto C.","family":"Nascimento"},{"given":"Zhi","family":"Lu"},{"given":"Sailesh","family":"Conjeti"},{"given":"Mehdi","family":"Moradi"},{"given":"Hayit","family":"Greenspan"},{"given":"Anant","family":"Madabhushi"}],"title":"UNet++: A Nested U-Net Architecture for Medical Image Segmentation","abstract":"In this paper, we present UNet++, a new, more powerful architecture for medical image segmentation. Our architecture is essentially a deeply-supervised encoder-decoder network where the encoder and decoder sub-networks are connected through a series of nested, dense skip pathways. The re-designed skip pathways aim at reducing the semantic gap between the feature maps of the encoder and decoder sub-networks. We argue that the optimizer would deal with an easier learning task when the feature maps from the decoder and encoder networks are semantically similar. We have evaluated UNet++ in comparison with U-Net and wide U-Net architectures across multiple medical image segmentation tasks: nodule segmentation in the low-dose CT scans of chest, nuclei segmentation in the microscopy images, liver segmentation in abdominal CT scans, and polyp segmentation in colonoscopy videos. Our experiments demonstrate that UNet++ with deep supervision achieves an average IoU gain of 3.9 and 3.4 points over U-Net and wide U-Net, respectively.","source":"Springer Link","DOI":"10.1007/978-3-030-00889-5_1","issued":{"date-parts":[["2018"]]}},"uri":["http://zotero.org/users/9557124/items/CXJ5UHZ3"]}],"properties":{"formattedCitation":"[@zhouUNetNestedUNet2018]","noteIndex":0}}   </w:instrText>
+        <w:instrText xml:space="preserve"> ADDIN ZOTERO_ITEM CSL_CITATION {"schema":"https://github.com/citation-style-language/schema/raw/master/csl-citation.json","citationID":"00000027","properties":{"formattedCitation":"[@zhouUNetNestedUNet2018]","noteIndex":0},"citationItems":[{"prefix":"","suffix":"","itemData":{"citation-key":"zhouUNetNestedUNet2018","title":"UNet++: A Nested U-Net Architecture for Medical Image Segmentation","note":"abstractTranslation:  在本文中，我们介绍了 UNet++，一种用于医学图像分割的更强大的新架构。我们的架构本质上是一个深度监督的编码器-解码器网络，其中编码器和解码器子网络通过一系列嵌套的密集跳转路径相连。重新设计的跳过路径旨在缩小编码器和解码器子网络的特征图之间的语义差距。我们认为，当解码器和编码器网络的特征图在语义上相似时，优化器将更容易完成学习任务。我们将 UNet++ 与 U-Net 和宽 U-Net 架构进行了比较，并在多个医疗图像分割任务中进行了评估：胸部低剂量 CT 扫描中的结节分割、显微镜图像中的核分割、腹部 CT 扫描中的肝脏分割以及结肠镜检查视频中的息肉分割。我们的实验证明，与 U-Net 和宽 U-Net 相比，具有深度监督功能的 UNet++ 平均 IoU 增益分别为 3.9 点和 3.4 点。","page":"3-11","publisher":"Springer International Publishing","publisher-place":"Cham","type":"paper-conference","container-title":"Deep Learning in Medical Image Analysis and Multimodal Learning for Clinical Decision Support","source":"Springer Link","title-short":"UNet++","author":[{"family":"Zhou","given":"Zongwei"},{"family":"Rahman Siddiquee","given":"Md Mahfuzur"},{"family":"Tajbakhsh","given":"Nima"},{"family":"Liang","given":"Jianming"}],"editor":[{"family":"Stoyanov","given":"Danail"},{"family":"Taylor","given":"Zeike"},{"family":"Carneiro","given":"Gustavo"},{"family":"Syeda-Mahmood","given":"Tanveer"},{"family":"Martel","given":"Anne"},{"family":"Maier-Hein","given":"Lena"},{"family":"Tavares","given":"João Manuel R.S."},{"family":"Bradley","given":"Andrew"},{"family":"Papa","given":"João Paulo"},{"family":"Belagiannis","given":"Vasileios"},{"family":"Nascimento","given":"Jacinto C."},{"family":"Lu","given":"Zhi"},{"family":"Conjeti","given":"Sailesh"},{"family":"Moradi","given":"Mehdi"},{"family":"Greenspan","given":"Hayit"},{"family":"Madabhushi","given":"Anant"}],"id":"zhouUNetNestedUNet2018","ISBN":"978-3-030-00889-5","event-place":"Cham","abstract":"In this paper, we present UNet++, a new, more powerful architecture for medical image segmentation. Our architecture is essentially a deeply-supervised encoder-decoder network where the encoder and decoder sub-networks are connected through a series of nested, dense skip pathways. The re-designed skip pathways aim at reducing the semantic gap between the feature maps of the encoder and decoder sub-networks. We argue that the optimizer would deal with an easier learning task when the feature maps from the decoder and encoder networks are semantically similar. We have evaluated UNet++ in comparison with U-Net and wide U-Net architectures across multiple medical image segmentation tasks: nodule segmentation in the low-dose CT scans of chest, nuclei segmentation in the microscopy images, liver segmentation in abdominal CT scans, and polyp segmentation in colonoscopy videos. Our experiments demonstrate that UNet++ with deep supervision achieves an average IoU gain of 3.9 and 3.4 points over U-Net and wide U-Net, respectively.","DOI":"10.1007/978-3-030-00889-5_1","issued":{"date-parts":[["2018"]]},"language":"en"},"uri":["http://zotero.org/users/9557124/items/CXJ5UHZ3"],"uris":["http://zotero.org/users/9557124/items/CXJ5UHZ3"],"id":636}]}   </w:instrText>
       </w:r>
       <w:r>
         <w:fldChar w:fldCharType="separate"/>
@@ -6156,7 +6156,7 @@
         <w:fldChar w:fldCharType="begin"/>
       </w:r>
       <w:r>
-        <w:instrText xml:space="preserve"> ADDIN ZOTERO_ITEM CSL_CITATION {"schema":"https://github.com/citation-style-language/schema/raw/master/csl-citation.json","citationID":"00000028","citationItems":[{"suffix":"","id":633,"prefix":"","uris":["http://zotero.org/users/9557124/items/URJNPRXT"],"itemData":{"ISSN":"0253-2239","language":"zh","page":"1810002","id":"gaofeiJiYuDuiDieShuXingJuHeJieGouKongDongJuanJiDeGanZangZhongLiuFenGe2021","type":"article-journal","author":[{"given":"高飞","family":"Gao Fei"},{"given":"闫镔","family":"Yan Bin"},{"given":"陈健","family":"Chen Jian"},{"given":"乔凯","family":"Qiao Kai"},{"given":"宁培钢","family":"Ning Peigang"},{"given":"史大鹏","family":"Shi Dapeng"}],"container-title":"Acta Optica Sinica","volume":"41","citation-key":"gaofeiJiYuDuiDieShuXingJuHeJieGouKongDongJuanJiDeGanZangZhongLiuFenGe2021","issue":"18","title":"基于堆叠树形聚合结构空洞卷积的肝脏肿瘤分割","DOI":"10.3788/AOS202141.1810002","accessed":{"date-parts":[["2024",5,22]]},"URL":"http://www.opticsjournal.net/Articles/Abstract/gxxb/41/18/1810002.cshtml","source":"DOI.org (Crossref)","container-title-short":"光学学报","issued":{"date-parts":[["2021"]]}},"uri":["http://zotero.org/users/9557124/items/URJNPRXT"]}],"properties":{"formattedCitation":"[@gaofeiJiYuDuiDieShuXingJuHeJieGouKongDongJuanJiDeGanZangZhongLiuFenGe2021]","noteIndex":0}}   </w:instrText>
+        <w:instrText xml:space="preserve"> ADDIN ZOTERO_ITEM CSL_CITATION {"schema":"https://github.com/citation-style-language/schema/raw/master/csl-citation.json","citationID":"00000028","properties":{"formattedCitation":"[@gaofeiJiYuDuiDieShuXingJuHeJieGouKongDongJuanJiDeGanZangZhongLiuFenGe2021]","noteIndex":0},"citationItems":[{"prefix":"","suffix":"","itemData":{"citation-key":"gaofeiJiYuDuiDieShuXingJuHeJieGouKongDongJuanJiDeGanZangZhongLiuFenGe2021","title":"基于堆叠树形聚合结构空洞卷积的肝脏肿瘤分割","page":"1810002","ISSN":"0253-2239","DOI":"10.3788/AOS202141.1810002","type":"article-journal","container-title-short":"光学学报","container-title":"Acta Optica Sinica","id":"gaofeiJiYuDuiDieShuXingJuHeJieGouKongDongJuanJiDeGanZangZhongLiuFenGe2021","source":"DOI.org (Crossref)","volume":"41","issue":"18","accessed":{"date-parts":[["2024",5,22]]},"author":[{"family":"Gao Fei","given":"高飞"},{"family":"Yan Bin","given":"闫镔"},{"family":"Chen Jian","given":"陈健"},{"family":"Qiao Kai","given":"乔凯"},{"family":"Ning Peigang","given":"宁培钢"},{"family":"Shi Dapeng","given":"史大鹏"}],"URL":"http://www.opticsjournal.net/Articles/Abstract/gxxb/41/18/1810002.cshtml","issued":{"date-parts":[["2021"]]},"language":"zh"},"uri":["http://zotero.org/users/9557124/items/URJNPRXT"],"uris":["http://zotero.org/users/9557124/items/URJNPRXT"],"id":633}]}   </w:instrText>
       </w:r>
       <w:r>
         <w:fldChar w:fldCharType="separate"/>
@@ -10204,10 +10204,10 @@
     <w:link w:val="aff1"/>
     <w:uiPriority w:val="29"/>
     <w:qFormat/>
-    <w:rsid w:val="00680900"/>
+    <w:rsid w:val="00F77AD7"/>
     <w:pPr>
-      <w:spacing w:before="60" w:line="320" w:lineRule="exact"/>
-      <w:ind w:firstLine="0" w:firstLineChars="0"/>
+      <w:spacing w:before="60" w:line="240" w:lineRule="exact"/>
+      <w:ind w:hanging="100" w:hangingChars="100" w:left="100"/>
     </w:pPr>
     <w:rPr>
       <w:iCs/>
@@ -10221,11 +10221,13 @@
     <w:link w:val="aff0"/>
     <w:uiPriority w:val="29"/>
     <w:qFormat/>
+    <w:rsid w:val="00F77AD7"/>
     <w:rPr>
       <w:rFonts w:ascii="Times New Roman" w:cs="Times New Roman" w:hAnsi="Times New Roman"/>
       <w:iCs/>
       <w:color w:themeColor="text1" w:val="000000"/>
-      <w:kern w:val="0"/>
+      <w:sz w:val="21"/>
+      <w:szCs w:val="22"/>
     </w:rPr>
   </w:style>
   <w:style w:styleId="aff2" w:type="paragraph">

</xml_diff>